<commit_message>
Project Charter - Section 4 Earned Value - First Draft
</commit_message>
<xml_diff>
--- a/ProjectCharter/ProjectCharterDraft.docx
+++ b/ProjectCharter/ProjectCharterDraft.docx
@@ -103,36 +103,7 @@
         <w:fldChar w:fldCharType="separate"/>
       </w:r>
       <w:r>
-        <w:t>07</w:t>
-      </w:r>
-      <w:r>
-        <w:t xml:space="preserve"> </w:t>
-      </w:r>
-      <w:r>
-        <w:t>Octoboer</w:t>
-      </w:r>
-      <w:r>
-        <w:t xml:space="preserve"> 201</w:t>
-      </w:r>
-      <w:r>
-        <w:t>3</w:t>
-      </w:r>
-      <w:r>
-        <w:t xml:space="preserve"> @ </w:t>
-      </w:r>
-      <w:r>
-        <w:t>7</w:t>
-      </w:r>
-      <w:r>
-        <w:t xml:space="preserve">:46:00 </w:t>
-      </w:r>
-      <w:r>
-        <w:t>P</w:t>
-      </w:r>
-      <w:bookmarkStart w:id="0" w:name="_GoBack"/>
-      <w:bookmarkEnd w:id="0"/>
-      <w:r>
-        <w:t>M</w:t>
+        <w:t>7 October 2013 @ 9:04:00 PM</w:t>
       </w:r>
       <w:r>
         <w:fldChar w:fldCharType="end"/>
@@ -142,9 +113,9 @@
     <w:p>
       <w:pPr>
         <w:sectPr>
-          <w:headerReference w:type="default" r:id="rId8"/>
-          <w:footerReference w:type="even" r:id="rId9"/>
-          <w:footerReference w:type="default" r:id="rId10"/>
+          <w:headerReference w:type="default" r:id="rId9"/>
+          <w:footerReference w:type="even" r:id="rId10"/>
+          <w:footerReference w:type="default" r:id="rId11"/>
           <w:pgSz w:w="12240" w:h="15840" w:code="1"/>
           <w:pgMar w:top="288" w:right="1440" w:bottom="792" w:left="1440" w:header="720" w:footer="720" w:gutter="0"/>
           <w:cols w:space="720"/>
@@ -3033,7 +3004,7 @@
     <w:p>
       <w:pPr>
         <w:sectPr>
-          <w:footerReference w:type="default" r:id="rId11"/>
+          <w:footerReference w:type="default" r:id="rId12"/>
           <w:pgSz w:w="12240" w:h="15840" w:code="1"/>
           <w:pgMar w:top="288" w:right="1440" w:bottom="792" w:left="1440" w:header="720" w:footer="720" w:gutter="0"/>
           <w:pgNumType w:start="1"/>
@@ -3057,20 +3028,85 @@
       <w:pPr>
         <w:pStyle w:val="Heading1"/>
       </w:pPr>
-      <w:bookmarkStart w:id="1" w:name="_Toc317666943"/>
+      <w:bookmarkStart w:id="0" w:name="_Toc317666943"/>
       <w:r>
         <w:lastRenderedPageBreak/>
         <w:t>General Organization</w:t>
       </w:r>
+      <w:bookmarkEnd w:id="0"/>
+    </w:p>
+    <w:p>
+      <w:pPr>
+        <w:pStyle w:val="Heading2"/>
+      </w:pPr>
+      <w:bookmarkStart w:id="1" w:name="_Toc317666944"/>
+      <w:r>
+        <w:t>Project Manager</w:t>
+      </w:r>
       <w:bookmarkEnd w:id="1"/>
     </w:p>
     <w:p>
       <w:pPr>
+        <w:rPr>
+          <w:i/>
+        </w:rPr>
+      </w:pPr>
+      <w:r>
+        <w:rPr>
+          <w:i/>
+        </w:rPr>
+        <w:t xml:space="preserve">Explicitly name the Project Manager and define his/her role and responsibility over the project. </w:t>
+      </w:r>
+      <w:r>
+        <w:rPr>
+          <w:i/>
+        </w:rPr>
+        <w:t>Also,</w:t>
+      </w:r>
+      <w:r>
+        <w:rPr>
+          <w:i/>
+        </w:rPr>
+        <w:t xml:space="preserve"> list the Project Manager’s skill sets, and justify their selection for this project</w:t>
+      </w:r>
+      <w:r>
+        <w:rPr>
+          <w:i/>
+        </w:rPr>
+        <w:t xml:space="preserve">. </w:t>
+      </w:r>
+      <w:r>
+        <w:rPr>
+          <w:i/>
+        </w:rPr>
+        <w:t xml:space="preserve">Depending on the project complexities, this section may describe how the Project Manager will control </w:t>
+      </w:r>
+      <w:r>
+        <w:rPr>
+          <w:i/>
+        </w:rPr>
+        <w:t>matr</w:t>
+      </w:r>
+      <w:r>
+        <w:rPr>
+          <w:i/>
+        </w:rPr>
+        <w:t>ix</w:t>
+      </w:r>
+      <w:r>
+        <w:rPr>
+          <w:i/>
+        </w:rPr>
+        <w:t xml:space="preserve"> organizations and employees.</w:t>
+      </w:r>
+    </w:p>
+    <w:p>
+      <w:pPr>
         <w:pStyle w:val="Heading2"/>
       </w:pPr>
-      <w:bookmarkStart w:id="2" w:name="_Toc317666944"/>
-      <w:r>
-        <w:t>Project Manager</w:t>
+      <w:bookmarkStart w:id="2" w:name="_Toc317666945"/>
+      <w:r>
+        <w:t>Project Oversight</w:t>
       </w:r>
       <w:bookmarkEnd w:id="2"/>
     </w:p>
@@ -3084,111 +3120,46 @@
         <w:rPr>
           <w:i/>
         </w:rPr>
-        <w:t xml:space="preserve">Explicitly name the Project Manager and define his/her role and responsibility over the project. </w:t>
-      </w:r>
-      <w:r>
-        <w:rPr>
-          <w:i/>
-        </w:rPr>
-        <w:t>Also,</w:t>
-      </w:r>
-      <w:r>
-        <w:rPr>
-          <w:i/>
-        </w:rPr>
-        <w:t xml:space="preserve"> list the Project Manager’s skill sets, and justify their selection for this project</w:t>
-      </w:r>
-      <w:r>
-        <w:rPr>
-          <w:i/>
-        </w:rPr>
-        <w:t xml:space="preserve">. </w:t>
-      </w:r>
-      <w:r>
-        <w:rPr>
-          <w:i/>
-        </w:rPr>
-        <w:t xml:space="preserve">Depending on the project complexities, this section may describe how the Project Manager will control </w:t>
-      </w:r>
-      <w:r>
-        <w:rPr>
-          <w:i/>
-        </w:rPr>
-        <w:t>matr</w:t>
-      </w:r>
-      <w:r>
-        <w:rPr>
-          <w:i/>
-        </w:rPr>
-        <w:t>ix</w:t>
-      </w:r>
-      <w:r>
-        <w:rPr>
-          <w:i/>
-        </w:rPr>
-        <w:t xml:space="preserve"> organizations and employees.</w:t>
+        <w:t xml:space="preserve">Describe </w:t>
+      </w:r>
+      <w:r>
+        <w:rPr>
+          <w:i/>
+        </w:rPr>
+        <w:t xml:space="preserve">team </w:t>
+      </w:r>
+      <w:r>
+        <w:rPr>
+          <w:b/>
+          <w:i/>
+          <w:u w:val="single"/>
+        </w:rPr>
+        <w:t>project management/</w:t>
+      </w:r>
+      <w:r>
+        <w:rPr>
+          <w:b/>
+          <w:i/>
+          <w:u w:val="single"/>
+        </w:rPr>
+        <w:t>control</w:t>
+      </w:r>
+      <w:r>
+        <w:rPr>
+          <w:i/>
+        </w:rPr>
+        <w:t xml:space="preserve"> over the project. Within the project, internal control should be established to control the day-to-day activities of the project. The Project Manager should manage internal control. External oversight should be established to ensure that the organization’s resources are applied to meet the project and organization’s objectives. Describe or reference a process by which internal and external controls interact. Diagrams should be used where appropriate.</w:t>
       </w:r>
     </w:p>
     <w:p>
       <w:pPr>
         <w:pStyle w:val="Heading2"/>
       </w:pPr>
-      <w:bookmarkStart w:id="3" w:name="_Toc317666945"/>
-      <w:r>
-        <w:t>Project Oversight</w:t>
+      <w:bookmarkStart w:id="3" w:name="_Toc317666946"/>
+      <w:r>
+        <w:t>Roles and Responsibilities</w:t>
       </w:r>
       <w:bookmarkEnd w:id="3"/>
-    </w:p>
-    <w:p>
-      <w:pPr>
-        <w:rPr>
-          <w:i/>
-        </w:rPr>
-      </w:pPr>
-      <w:r>
-        <w:rPr>
-          <w:i/>
-        </w:rPr>
-        <w:t xml:space="preserve">Describe </w:t>
-      </w:r>
-      <w:r>
-        <w:rPr>
-          <w:i/>
-        </w:rPr>
-        <w:t xml:space="preserve">team </w:t>
-      </w:r>
-      <w:r>
-        <w:rPr>
-          <w:b/>
-          <w:i/>
-          <w:u w:val="single"/>
-        </w:rPr>
-        <w:t>project management/</w:t>
-      </w:r>
-      <w:r>
-        <w:rPr>
-          <w:b/>
-          <w:i/>
-          <w:u w:val="single"/>
-        </w:rPr>
-        <w:t>control</w:t>
-      </w:r>
-      <w:r>
-        <w:rPr>
-          <w:i/>
-        </w:rPr>
-        <w:t xml:space="preserve"> over the project. Within the project, internal control should be established to control the day-to-day activities of the project. The Project Manager should manage internal control. External oversight should be established to ensure that the organization’s resources are applied to meet the project and organization’s objectives. Describe or reference a process by which internal and external controls interact. Diagrams should be used where appropriate.</w:t>
-      </w:r>
-    </w:p>
-    <w:p>
-      <w:pPr>
-        <w:pStyle w:val="Heading2"/>
-      </w:pPr>
-      <w:bookmarkStart w:id="4" w:name="_Toc317666946"/>
-      <w:r>
-        <w:t>Roles and Responsibilities</w:t>
-      </w:r>
-      <w:bookmarkEnd w:id="4"/>
     </w:p>
     <w:p>
       <w:pPr>
@@ -3266,10 +3237,71 @@
       <w:pPr>
         <w:pStyle w:val="Heading2"/>
       </w:pPr>
-      <w:bookmarkStart w:id="5" w:name="_Toc317666947"/>
+      <w:bookmarkStart w:id="4" w:name="_Toc317666947"/>
       <w:r>
         <w:t>Project Constraints</w:t>
       </w:r>
+      <w:bookmarkEnd w:id="4"/>
+    </w:p>
+    <w:p>
+      <w:pPr>
+        <w:rPr>
+          <w:i/>
+        </w:rPr>
+      </w:pPr>
+      <w:r>
+        <w:rPr>
+          <w:i/>
+        </w:rPr>
+        <w:t xml:space="preserve">List and describe any identified project </w:t>
+      </w:r>
+      <w:r>
+        <w:rPr>
+          <w:b/>
+          <w:i/>
+          <w:u w:val="single"/>
+        </w:rPr>
+        <w:t>constraints</w:t>
+      </w:r>
+      <w:r>
+        <w:rPr>
+          <w:i/>
+        </w:rPr>
+        <w:t xml:space="preserve">. Typically, constraints will </w:t>
+      </w:r>
+      <w:r>
+        <w:rPr>
+          <w:i/>
+        </w:rPr>
+        <w:t>influence</w:t>
+      </w:r>
+      <w:r>
+        <w:rPr>
+          <w:i/>
+        </w:rPr>
+        <w:t xml:space="preserve"> timing, cost, </w:t>
+      </w:r>
+      <w:r>
+        <w:rPr>
+          <w:i/>
+        </w:rPr>
+        <w:t>resources,</w:t>
+      </w:r>
+      <w:r>
+        <w:rPr>
+          <w:i/>
+        </w:rPr>
+        <w:t xml:space="preserve"> and/or quality.</w:t>
+      </w:r>
+    </w:p>
+    <w:p>
+      <w:pPr>
+        <w:pStyle w:val="Heading2"/>
+      </w:pPr>
+      <w:bookmarkStart w:id="5" w:name="_Toc317666948"/>
+      <w:r>
+        <w:t>Project Assumptions</w:t>
+      </w:r>
       <w:bookmarkEnd w:id="5"/>
     </w:p>
     <w:p>
@@ -3282,7 +3314,7 @@
         <w:rPr>
           <w:i/>
         </w:rPr>
-        <w:t xml:space="preserve">List and describe any identified project </w:t>
+        <w:t xml:space="preserve">List and describe any identified </w:t>
       </w:r>
       <w:r>
         <w:rPr>
@@ -3290,60 +3322,37 @@
           <w:i/>
           <w:u w:val="single"/>
         </w:rPr>
-        <w:t>constraints</w:t>
-      </w:r>
-      <w:r>
-        <w:rPr>
-          <w:i/>
-        </w:rPr>
-        <w:t xml:space="preserve">. Typically, constraints will </w:t>
-      </w:r>
-      <w:r>
-        <w:rPr>
-          <w:i/>
-        </w:rPr>
-        <w:t>influence</w:t>
-      </w:r>
-      <w:r>
-        <w:rPr>
-          <w:i/>
-        </w:rPr>
-        <w:t xml:space="preserve"> timing, cost, </w:t>
-      </w:r>
-      <w:r>
-        <w:rPr>
-          <w:i/>
-        </w:rPr>
-        <w:t>resources,</w:t>
-      </w:r>
-      <w:r>
-        <w:rPr>
-          <w:i/>
-        </w:rPr>
-        <w:t xml:space="preserve"> and/or quality.</w:t>
+        <w:t>assumptions</w:t>
+      </w:r>
+      <w:r>
+        <w:rPr>
+          <w:i/>
+        </w:rPr>
+        <w:t xml:space="preserve">. </w:t>
+      </w:r>
+      <w:r>
+        <w:rPr>
+          <w:i/>
+        </w:rPr>
+        <w:t>Assumptions pose a risk to the project and will need further evaluation and validation during subsequent project process phases.</w:t>
       </w:r>
     </w:p>
     <w:p>
       <w:pPr>
         <w:pStyle w:val="Heading2"/>
       </w:pPr>
-      <w:bookmarkStart w:id="6" w:name="_Toc317666948"/>
-      <w:r>
-        <w:t>Project Assumptions</w:t>
+      <w:bookmarkStart w:id="6" w:name="_Toc317666949"/>
+      <w:r>
+        <w:t>Preliminary Schedule and Cost Estimates</w:t>
       </w:r>
       <w:bookmarkEnd w:id="6"/>
     </w:p>
     <w:p>
-      <w:pPr>
-        <w:rPr>
-          <w:i/>
-        </w:rPr>
-      </w:pPr>
-      <w:r>
-        <w:rPr>
-          <w:i/>
-        </w:rPr>
-        <w:t xml:space="preserve">List and describe any identified </w:t>
+      <w:r>
+        <w:rPr>
+          <w:i/>
+        </w:rPr>
+        <w:t xml:space="preserve">Provide a rough estimate of dates to accomplish </w:t>
       </w:r>
       <w:r>
         <w:rPr>
@@ -3351,7 +3360,7 @@
           <w:i/>
           <w:u w:val="single"/>
         </w:rPr>
-        <w:t>assumptions</w:t>
+        <w:t>key project tasks</w:t>
       </w:r>
       <w:r>
         <w:rPr>
@@ -3363,25 +3372,7 @@
         <w:rPr>
           <w:i/>
         </w:rPr>
-        <w:t>Assumptions pose a risk to the project and will need further evaluation and validation during subsequent project process phases.</w:t>
-      </w:r>
-    </w:p>
-    <w:p>
-      <w:pPr>
-        <w:pStyle w:val="Heading2"/>
-      </w:pPr>
-      <w:bookmarkStart w:id="7" w:name="_Toc317666949"/>
-      <w:r>
-        <w:t>Preliminary Schedule and Cost Estimates</w:t>
-      </w:r>
-      <w:bookmarkEnd w:id="7"/>
-    </w:p>
-    <w:p>
-      <w:r>
-        <w:rPr>
-          <w:i/>
-        </w:rPr>
-        <w:t xml:space="preserve">Provide a rough estimate of dates to accomplish </w:t>
+        <w:t xml:space="preserve">Consider any constraints and assumptions prepared above when considering the preliminary timing. Describe key management </w:t>
       </w:r>
       <w:r>
         <w:rPr>
@@ -3389,7 +3380,13 @@
           <w:i/>
           <w:u w:val="single"/>
         </w:rPr>
-        <w:t>key project tasks</w:t>
+        <w:t>checkpoints</w:t>
+      </w:r>
+      <w:r>
+        <w:rPr>
+          <w:i/>
+        </w:rPr>
+        <w:t xml:space="preserve"> established by the initiating authority</w:t>
       </w:r>
       <w:r>
         <w:rPr>
@@ -3401,32 +3398,6 @@
         <w:rPr>
           <w:i/>
         </w:rPr>
-        <w:t xml:space="preserve">Consider any constraints and assumptions prepared above when considering the preliminary timing. Describe key management </w:t>
-      </w:r>
-      <w:r>
-        <w:rPr>
-          <w:b/>
-          <w:i/>
-          <w:u w:val="single"/>
-        </w:rPr>
-        <w:t>checkpoints</w:t>
-      </w:r>
-      <w:r>
-        <w:rPr>
-          <w:i/>
-        </w:rPr>
-        <w:t xml:space="preserve"> established by the initiating authority</w:t>
-      </w:r>
-      <w:r>
-        <w:rPr>
-          <w:i/>
-        </w:rPr>
-        <w:t xml:space="preserve">. </w:t>
-      </w:r>
-      <w:r>
-        <w:rPr>
-          <w:i/>
-        </w:rPr>
         <w:t>Similarly, provide a rough order of magnitude estimate of project costs.</w:t>
       </w:r>
     </w:p>
@@ -3434,12 +3405,12 @@
       <w:pPr>
         <w:pStyle w:val="Heading1"/>
       </w:pPr>
-      <w:bookmarkStart w:id="8" w:name="_Toc317666950"/>
+      <w:bookmarkStart w:id="7" w:name="_Toc317666950"/>
       <w:r>
         <w:lastRenderedPageBreak/>
         <w:t>Scope Statement</w:t>
       </w:r>
-      <w:bookmarkEnd w:id="8"/>
+      <w:bookmarkEnd w:id="7"/>
     </w:p>
     <w:p>
       <w:pPr>
@@ -3474,12 +3445,12 @@
       <w:pPr>
         <w:pStyle w:val="Heading1"/>
       </w:pPr>
-      <w:bookmarkStart w:id="9" w:name="_Toc317666951"/>
+      <w:bookmarkStart w:id="8" w:name="_Toc317666951"/>
       <w:r>
         <w:lastRenderedPageBreak/>
         <w:t>Cost Management Plan</w:t>
       </w:r>
-      <w:bookmarkEnd w:id="9"/>
+      <w:bookmarkEnd w:id="8"/>
     </w:p>
     <w:p>
       <w:pPr>
@@ -3536,39 +3507,464 @@
       <w:pPr>
         <w:pStyle w:val="Heading1"/>
       </w:pPr>
-      <w:bookmarkStart w:id="10" w:name="_Toc317666952"/>
+      <w:bookmarkStart w:id="9" w:name="_Toc317666952"/>
       <w:r>
         <w:lastRenderedPageBreak/>
         <w:t>Earned Value Management</w:t>
       </w:r>
+      <w:bookmarkEnd w:id="9"/>
+    </w:p>
+    <w:p>
+      <w:pPr>
+        <w:pStyle w:val="Heading2"/>
+      </w:pPr>
+      <w:r>
+        <w:t>Introduction</w:t>
+      </w:r>
+    </w:p>
+    <w:p>
+      <w:r>
+        <w:t>Earned Value Management will be used to monitor the progress and status of the 3D Printer Fabrication System project.  Earned Value Management provides and objective measure of the actual progress versus the planned progress at any given time during the course of the project.</w:t>
+      </w:r>
+      <w:r>
+        <w:t xml:space="preserve">  This measure is achieved by assigning each planned project task a value (in person-hours), then tracking the actual value spent (actual person-hours spent) for each of those tasks.  This data is used to derive various metrics that can be analyzed to track project progress and status in order refine the project plan accordingly.</w:t>
+      </w:r>
+    </w:p>
+    <w:p>
+      <w:pPr>
+        <w:pStyle w:val="Heading2"/>
+      </w:pPr>
+      <w:r>
+        <w:t xml:space="preserve">Core </w:t>
+      </w:r>
+      <w:r>
+        <w:t>Components</w:t>
+      </w:r>
+    </w:p>
+    <w:p>
+      <w:r>
+        <w:t>Each planned project task has the following values associated with it</w:t>
+      </w:r>
+      <w:r>
+        <w:t xml:space="preserve">.  </w:t>
+      </w:r>
+      <w:r>
+        <w:t xml:space="preserve">These components are all </w:t>
+      </w:r>
+      <w:r>
+        <w:t>recorded in units of person-hours.</w:t>
+      </w:r>
+    </w:p>
+    <w:p>
+      <w:pPr>
+        <w:rPr>
+          <w:b/>
+        </w:rPr>
+      </w:pPr>
+      <w:r>
+        <w:rPr>
+          <w:b/>
+        </w:rPr>
+        <w:t>Budgeted Cost of Work Scheduled (</w:t>
+      </w:r>
+      <w:r>
+        <w:rPr>
+          <w:b/>
+        </w:rPr>
+        <w:t>BCWS</w:t>
+      </w:r>
+      <w:r>
+        <w:rPr>
+          <w:b/>
+        </w:rPr>
+        <w:t>)</w:t>
+      </w:r>
+      <w:r>
+        <w:rPr>
+          <w:b/>
+        </w:rPr>
+        <w:t xml:space="preserve"> – Planned Value</w:t>
+      </w:r>
+    </w:p>
+    <w:p>
+      <w:pPr>
+        <w:pStyle w:val="ListParagraph"/>
+        <w:numPr>
+          <w:ilvl w:val="0"/>
+          <w:numId w:val="25"/>
+        </w:numPr>
+      </w:pPr>
+      <w:r>
+        <w:t xml:space="preserve">How much work </w:t>
+      </w:r>
+      <w:proofErr w:type="gramStart"/>
+      <w:r>
+        <w:t>is planned to be accomplished</w:t>
+      </w:r>
+      <w:proofErr w:type="gramEnd"/>
+      <w:r>
+        <w:t xml:space="preserve"> at a given point in time.</w:t>
+      </w:r>
+    </w:p>
+    <w:p>
+      <w:r>
+        <w:t>This value is assigned for each task during the planning phase as an estimation of the work needed in order to complete that task.</w:t>
+      </w:r>
+    </w:p>
+    <w:p>
+      <w:pPr>
+        <w:rPr>
+          <w:b/>
+        </w:rPr>
+      </w:pPr>
+      <w:r>
+        <w:rPr>
+          <w:b/>
+        </w:rPr>
+        <w:t>Actual Cost of Work Performed (</w:t>
+      </w:r>
+      <w:r>
+        <w:rPr>
+          <w:b/>
+        </w:rPr>
+        <w:t>ACWP</w:t>
+      </w:r>
+      <w:r>
+        <w:rPr>
+          <w:b/>
+        </w:rPr>
+        <w:t>)</w:t>
+      </w:r>
+      <w:r>
+        <w:rPr>
+          <w:b/>
+        </w:rPr>
+        <w:t xml:space="preserve"> – Actual Cost</w:t>
+      </w:r>
+    </w:p>
+    <w:p>
+      <w:pPr>
+        <w:pStyle w:val="ListParagraph"/>
+        <w:numPr>
+          <w:ilvl w:val="0"/>
+          <w:numId w:val="25"/>
+        </w:numPr>
+      </w:pPr>
+      <w:r>
+        <w:t>How much work is actually spent at a given point in time.</w:t>
+      </w:r>
+    </w:p>
+    <w:p>
+      <w:r>
+        <w:t>As work is</w:t>
+      </w:r>
+      <w:r>
+        <w:t xml:space="preserve"> completed on a given task, the actual cost (ACWP) for that task</w:t>
+      </w:r>
+      <w:r>
+        <w:t xml:space="preserve"> is updated</w:t>
+      </w:r>
+      <w:r>
+        <w:t xml:space="preserve"> accordingly</w:t>
+      </w:r>
+      <w:r>
+        <w:t>.</w:t>
+      </w:r>
+    </w:p>
+    <w:p>
+      <w:pPr>
+        <w:rPr>
+          <w:b/>
+        </w:rPr>
+      </w:pPr>
+      <w:r>
+        <w:rPr>
+          <w:b/>
+        </w:rPr>
+        <w:t>Budgeted Cost of Work Performed (</w:t>
+      </w:r>
+      <w:r>
+        <w:rPr>
+          <w:b/>
+        </w:rPr>
+        <w:t>BCWP</w:t>
+      </w:r>
+      <w:r>
+        <w:rPr>
+          <w:b/>
+        </w:rPr>
+        <w:t>)</w:t>
+      </w:r>
+      <w:r>
+        <w:rPr>
+          <w:b/>
+        </w:rPr>
+        <w:t xml:space="preserve"> – Earned Value</w:t>
+      </w:r>
+    </w:p>
+    <w:p>
+      <w:pPr>
+        <w:pStyle w:val="ListParagraph"/>
+        <w:numPr>
+          <w:ilvl w:val="0"/>
+          <w:numId w:val="25"/>
+        </w:numPr>
+      </w:pPr>
+      <w:r>
+        <w:t>The value earned for a given task.</w:t>
+      </w:r>
+    </w:p>
+    <w:p>
+      <w:r>
+        <w:t>For this project, this value is recorded for each task as zero until that task is complete.  Once the task is completed, if the actual cost value (ACWP) is greater</w:t>
+      </w:r>
+      <w:r>
+        <w:t xml:space="preserve"> than the planned value (BCWS) then this value is recorded as the planned value (BCWS).  If the actual cost (ACWP) is lower than the planned value then this value is recorded as the actual cost (ACWP).</w:t>
+      </w:r>
+    </w:p>
+    <w:p>
+      <w:pPr>
+        <w:pStyle w:val="Heading2"/>
+      </w:pPr>
+      <w:r>
+        <w:t>Performance Tracking</w:t>
+      </w:r>
+    </w:p>
+    <w:p>
+      <w:r>
+        <w:t>The values collected for the core components above can be used to calculate indices that provide a measure for both cost and schedule performance at any given time during the project.</w:t>
+      </w:r>
+    </w:p>
+    <w:p>
+      <w:pPr>
+        <w:pStyle w:val="Heading3"/>
+      </w:pPr>
+      <w:r>
+        <w:lastRenderedPageBreak/>
+        <w:t>Cost Performance Index</w:t>
+      </w:r>
+    </w:p>
+    <w:p>
+      <w:r>
+        <w:t>The cost performance index (CPI) is used to measure the efficiency of the work being performed.</w:t>
+      </w:r>
+      <w:r>
+        <w:t xml:space="preserve">  The CPI also gives an idea of how accurate the estimated time cost of the project is.</w:t>
+      </w:r>
+    </w:p>
+    <w:p>
+      <w:r>
+        <w:t xml:space="preserve">This value can be determined by dividing the </w:t>
+      </w:r>
+      <w:r>
+        <w:t>earned</w:t>
+      </w:r>
+      <w:r>
+        <w:t xml:space="preserve"> value (BCWP) by the actual cost (ACWP)</w:t>
+      </w:r>
+      <w:r>
+        <w:t>.</w:t>
+      </w:r>
+    </w:p>
+    <w:p>
+      <w:r>
+        <w:t>[</w:t>
+      </w:r>
+      <w:proofErr w:type="gramStart"/>
+      <w:r>
+        <w:t>insert</w:t>
+      </w:r>
+      <w:proofErr w:type="gramEnd"/>
+      <w:r>
+        <w:t xml:space="preserve"> equation]</w:t>
+      </w:r>
+    </w:p>
+    <w:p>
+      <m:oMathPara>
+        <m:oMath>
+          <m:r>
+            <w:rPr>
+              <w:rFonts w:ascii="Cambria Math" w:hAnsi="Cambria Math"/>
+            </w:rPr>
+            <m:t>CPI=</m:t>
+          </m:r>
+          <m:f>
+            <m:fPr>
+              <m:ctrlPr>
+                <w:rPr>
+                  <w:rFonts w:ascii="Cambria Math" w:hAnsi="Cambria Math"/>
+                  <w:i/>
+                </w:rPr>
+              </m:ctrlPr>
+            </m:fPr>
+            <m:num>
+              <m:r>
+                <w:rPr>
+                  <w:rFonts w:ascii="Cambria Math" w:hAnsi="Cambria Math"/>
+                </w:rPr>
+                <m:t>BCWP</m:t>
+              </m:r>
+            </m:num>
+            <m:den>
+              <m:r>
+                <w:rPr>
+                  <w:rFonts w:ascii="Cambria Math" w:hAnsi="Cambria Math"/>
+                </w:rPr>
+                <m:t>ACWP</m:t>
+              </m:r>
+            </m:den>
+          </m:f>
+        </m:oMath>
+      </m:oMathPara>
+    </w:p>
+    <w:p>
+      <w:pPr>
+        <w:jc w:val="center"/>
+        <w:rPr>
+          <w:sz w:val="20"/>
+        </w:rPr>
+      </w:pPr>
+      <w:r>
+        <w:rPr>
+          <w:sz w:val="20"/>
+        </w:rPr>
+        <w:t>Equation 4-1: Cost Performance Index</w:t>
+      </w:r>
+    </w:p>
+    <w:p>
+      <w:r>
+        <w:t xml:space="preserve">CPI &gt; 1.0 </w:t>
+      </w:r>
+      <w:r>
+        <w:sym w:font="Wingdings" w:char="F0E0"/>
+      </w:r>
+      <w:r>
+        <w:t xml:space="preserve"> Exceptional performance</w:t>
+      </w:r>
+    </w:p>
+    <w:p>
+      <w:r>
+        <w:t>CPI &lt; 1.0</w:t>
+      </w:r>
+      <w:r>
+        <w:t xml:space="preserve"> </w:t>
+      </w:r>
+      <w:r>
+        <w:sym w:font="Wingdings" w:char="F0E0"/>
+      </w:r>
+      <w:r>
+        <w:t xml:space="preserve"> Poor performance</w:t>
+      </w:r>
+    </w:p>
+    <w:p>
+      <w:pPr>
+        <w:pStyle w:val="Heading3"/>
+      </w:pPr>
+      <w:r>
+        <w:t>Schedule Performance Index</w:t>
+      </w:r>
+    </w:p>
+    <w:p>
+      <w:r>
+        <w:t>The schedule performance index (SPI) is used to measure if project deadlines are being met.</w:t>
+      </w:r>
+    </w:p>
+    <w:p>
+      <w:r>
+        <w:t>This value can be determined by dividing the earned value (BCWP) by the planned value (BCWS).</w:t>
+      </w:r>
+    </w:p>
+    <w:p>
+      <m:oMathPara>
+        <m:oMath>
+          <m:r>
+            <w:rPr>
+              <w:rFonts w:ascii="Cambria Math" w:hAnsi="Cambria Math"/>
+            </w:rPr>
+            <m:t>SPI=</m:t>
+          </m:r>
+          <m:f>
+            <m:fPr>
+              <m:ctrlPr>
+                <w:rPr>
+                  <w:rFonts w:ascii="Cambria Math" w:hAnsi="Cambria Math"/>
+                  <w:i/>
+                </w:rPr>
+              </m:ctrlPr>
+            </m:fPr>
+            <m:num>
+              <m:r>
+                <w:rPr>
+                  <w:rFonts w:ascii="Cambria Math" w:hAnsi="Cambria Math"/>
+                </w:rPr>
+                <m:t>BCWP</m:t>
+              </m:r>
+            </m:num>
+            <m:den>
+              <m:r>
+                <w:rPr>
+                  <w:rFonts w:ascii="Cambria Math" w:hAnsi="Cambria Math"/>
+                </w:rPr>
+                <m:t>BCWS</m:t>
+              </m:r>
+            </m:den>
+          </m:f>
+        </m:oMath>
+      </m:oMathPara>
+    </w:p>
+    <w:p>
+      <w:pPr>
+        <w:jc w:val="center"/>
+        <w:rPr>
+          <w:sz w:val="20"/>
+        </w:rPr>
+      </w:pPr>
+      <w:r>
+        <w:rPr>
+          <w:sz w:val="20"/>
+        </w:rPr>
+        <w:t>Equation 4-2: Schedule Performance Index</w:t>
+      </w:r>
+    </w:p>
+    <w:p>
+      <w:r>
+        <w:t xml:space="preserve">SPI &gt; 1.0 </w:t>
+      </w:r>
+      <w:r>
+        <w:sym w:font="Wingdings" w:char="F0E0"/>
+      </w:r>
+      <w:r>
+        <w:t xml:space="preserve"> Exceptional performance</w:t>
+      </w:r>
+    </w:p>
+    <w:p>
+      <w:r>
+        <w:t xml:space="preserve">SPI &lt; 1.0 </w:t>
+      </w:r>
+      <w:r>
+        <w:sym w:font="Wingdings" w:char="F0E0"/>
+      </w:r>
+      <w:r>
+        <w:t xml:space="preserve"> Poor performance</w:t>
+      </w:r>
+    </w:p>
+    <w:p>
+      <w:pPr>
+        <w:pStyle w:val="Heading2"/>
+      </w:pPr>
+      <w:r>
+        <w:t>Reporting Earned Value</w:t>
+      </w:r>
+    </w:p>
+    <w:p>
+      <w:r>
+        <w:t xml:space="preserve">In order for earned value management to be a valuable tool, earned values must be current and accurate.  To ensure that these values are current, each team member reports their progress on their assigned tasks at the beginning of every team meeting.  This information is recorded in the team’s Microsoft Project plan, which then calculates earned value, CPI, and SPI.  In addition to maintaining internal records of earned value, each team member submits an individual status report </w:t>
+      </w:r>
+      <w:r>
+        <w:t>containing earned value records each week.</w:t>
+      </w:r>
+      <w:bookmarkStart w:id="10" w:name="_GoBack"/>
       <w:bookmarkEnd w:id="10"/>
-    </w:p>
-    <w:p>
-      <w:pPr>
-        <w:rPr>
-          <w:i/>
-        </w:rPr>
-      </w:pPr>
-      <w:r>
-        <w:rPr>
-          <w:i/>
-        </w:rPr>
-        <w:t xml:space="preserve">How to you intend to </w:t>
-      </w:r>
-      <w:r>
-        <w:rPr>
-          <w:b/>
-          <w:i/>
-          <w:u w:val="single"/>
-        </w:rPr>
-        <w:t>measure and report</w:t>
-      </w:r>
-      <w:r>
-        <w:rPr>
-          <w:i/>
-        </w:rPr>
-        <w:t xml:space="preserve"> earned value?</w:t>
-      </w:r>
     </w:p>
     <w:p>
       <w:pPr>
@@ -3988,7 +4384,25 @@
           <w:i/>
           <w:u w:val="single"/>
         </w:rPr>
-        <w:t>Discuss here where you might expect change to arise, what might cause it, etc.</w:t>
+        <w:t xml:space="preserve">Discuss here where you might expect change to </w:t>
+      </w:r>
+      <w:proofErr w:type="gramStart"/>
+      <w:r>
+        <w:rPr>
+          <w:b/>
+          <w:i/>
+          <w:u w:val="single"/>
+        </w:rPr>
+        <w:t>arise,</w:t>
+      </w:r>
+      <w:proofErr w:type="gramEnd"/>
+      <w:r>
+        <w:rPr>
+          <w:b/>
+          <w:i/>
+          <w:u w:val="single"/>
+        </w:rPr>
+        <w:t xml:space="preserve"> what might cause it, etc.</w:t>
       </w:r>
       <w:r>
         <w:rPr>
@@ -4679,7 +5093,21 @@
         <w:rPr>
           <w:i/>
         </w:rPr>
-        <w:t>A quantitative risk analysis is also accomplished where the impact of a risk is ranked against other risk events or in the case or performance, the risk is assessed as a percentage of reduction in performance.</w:t>
+        <w:t xml:space="preserve">A quantitative risk analysis is also accomplished where the impact of a risk is ranked against other risk events or in the case or </w:t>
+      </w:r>
+      <w:proofErr w:type="gramStart"/>
+      <w:r>
+        <w:rPr>
+          <w:i/>
+        </w:rPr>
+        <w:t>performance,</w:t>
+      </w:r>
+      <w:proofErr w:type="gramEnd"/>
+      <w:r>
+        <w:rPr>
+          <w:i/>
+        </w:rPr>
+        <w:t xml:space="preserve"> the risk is assessed as a percentage of reduction in performance.</w:t>
       </w:r>
     </w:p>
     <w:p>
@@ -5424,8 +5852,8 @@
       </w:r>
     </w:p>
     <w:sectPr>
-      <w:headerReference w:type="default" r:id="rId12"/>
-      <w:footerReference w:type="default" r:id="rId13"/>
+      <w:headerReference w:type="default" r:id="rId13"/>
+      <w:footerReference w:type="default" r:id="rId14"/>
       <w:pgSz w:w="12240" w:h="15840" w:code="1"/>
       <w:pgMar w:top="864" w:right="1440" w:bottom="792" w:left="1440" w:header="720" w:footer="720" w:gutter="0"/>
       <w:pgNumType w:start="1"/>
@@ -5487,8 +5915,6 @@
     </w:pPr>
     <w:r>
       <w:tab/>
-    </w:r>
-    <w:r>
       <w:t>Project Charter</w:t>
     </w:r>
     <w:r>
@@ -5517,7 +5943,7 @@
       <w:rPr>
         <w:noProof/>
       </w:rPr>
-      <w:t>22 February 2012 @ 9:46:00 AM</w:t>
+      <w:t>7 October 2013 @ 9:04:00 PM</w:t>
     </w:r>
     <w:r>
       <w:fldChar w:fldCharType="end"/>
@@ -5546,14 +5972,27 @@
     <w:r>
       <w:tab/>
     </w:r>
-    <w:fldSimple w:instr=" STYLEREF  PseudoHeading1  \* MERGEFORMAT ">
-      <w:r>
-        <w:rPr>
-          <w:noProof/>
-        </w:rPr>
-        <w:t>Table of Contents</w:t>
-      </w:r>
-    </w:fldSimple>
+    <w:r>
+      <w:fldChar w:fldCharType="begin"/>
+    </w:r>
+    <w:r>
+      <w:instrText xml:space="preserve"> STYLEREF  PseudoHeading1  \* MERGEFORMAT </w:instrText>
+    </w:r>
+    <w:r>
+      <w:fldChar w:fldCharType="separate"/>
+    </w:r>
+    <w:r>
+      <w:rPr>
+        <w:noProof/>
+      </w:rPr>
+      <w:t>Table of Contents</w:t>
+    </w:r>
+    <w:r>
+      <w:rPr>
+        <w:noProof/>
+      </w:rPr>
+      <w:fldChar w:fldCharType="end"/>
+    </w:r>
   </w:p>
 </w:ftr>
 </file>
@@ -5577,7 +6016,7 @@
       <w:rPr>
         <w:noProof/>
       </w:rPr>
-      <w:t>22 February 2012 @ 9:46:00 AM</w:t>
+      <w:t>7 October 2013 @ 9:04:00 PM</w:t>
     </w:r>
     <w:r>
       <w:fldChar w:fldCharType="end"/>
@@ -5622,14 +6061,27 @@
       </w:rPr>
       <w:tab/>
     </w:r>
-    <w:fldSimple w:instr=" STYLEREF  &quot;Heading 1&quot;  \* MERGEFORMAT ">
-      <w:r>
-        <w:rPr>
-          <w:noProof/>
-        </w:rPr>
-        <w:t>Earned Value Management</w:t>
-      </w:r>
-    </w:fldSimple>
+    <w:r>
+      <w:fldChar w:fldCharType="begin"/>
+    </w:r>
+    <w:r>
+      <w:instrText xml:space="preserve"> STYLEREF  "Heading 1"  \* MERGEFORMAT </w:instrText>
+    </w:r>
+    <w:r>
+      <w:fldChar w:fldCharType="separate"/>
+    </w:r>
+    <w:r>
+      <w:rPr>
+        <w:noProof/>
+      </w:rPr>
+      <w:t>Earned Value Management</w:t>
+    </w:r>
+    <w:r>
+      <w:rPr>
+        <w:noProof/>
+      </w:rPr>
+      <w:fldChar w:fldCharType="end"/>
+    </w:r>
   </w:p>
 </w:ftr>
 </file>
@@ -8431,6 +8883,119 @@
     </w:lvl>
   </w:abstractNum>
   <w:abstractNum w:abstractNumId="20">
+    <w:nsid w:val="6E614EF6"/>
+    <w:multiLevelType w:val="hybridMultilevel"/>
+    <w:tmpl w:val="FE1E7A14"/>
+    <w:lvl w:ilvl="0" w:tplc="04090001">
+      <w:start w:val="1"/>
+      <w:numFmt w:val="bullet"/>
+      <w:lvlText w:val=""/>
+      <w:lvlJc w:val="left"/>
+      <w:pPr>
+        <w:ind w:left="720" w:hanging="360"/>
+      </w:pPr>
+      <w:rPr>
+        <w:rFonts w:ascii="Symbol" w:hAnsi="Symbol" w:hint="default"/>
+      </w:rPr>
+    </w:lvl>
+    <w:lvl w:ilvl="1" w:tplc="04090003" w:tentative="1">
+      <w:start w:val="1"/>
+      <w:numFmt w:val="bullet"/>
+      <w:lvlText w:val="o"/>
+      <w:lvlJc w:val="left"/>
+      <w:pPr>
+        <w:ind w:left="1440" w:hanging="360"/>
+      </w:pPr>
+      <w:rPr>
+        <w:rFonts w:ascii="Courier New" w:hAnsi="Courier New" w:hint="default"/>
+      </w:rPr>
+    </w:lvl>
+    <w:lvl w:ilvl="2" w:tplc="04090005" w:tentative="1">
+      <w:start w:val="1"/>
+      <w:numFmt w:val="bullet"/>
+      <w:lvlText w:val=""/>
+      <w:lvlJc w:val="left"/>
+      <w:pPr>
+        <w:ind w:left="2160" w:hanging="360"/>
+      </w:pPr>
+      <w:rPr>
+        <w:rFonts w:ascii="Wingdings" w:hAnsi="Wingdings" w:hint="default"/>
+      </w:rPr>
+    </w:lvl>
+    <w:lvl w:ilvl="3" w:tplc="04090001" w:tentative="1">
+      <w:start w:val="1"/>
+      <w:numFmt w:val="bullet"/>
+      <w:lvlText w:val=""/>
+      <w:lvlJc w:val="left"/>
+      <w:pPr>
+        <w:ind w:left="2880" w:hanging="360"/>
+      </w:pPr>
+      <w:rPr>
+        <w:rFonts w:ascii="Symbol" w:hAnsi="Symbol" w:hint="default"/>
+      </w:rPr>
+    </w:lvl>
+    <w:lvl w:ilvl="4" w:tplc="04090003" w:tentative="1">
+      <w:start w:val="1"/>
+      <w:numFmt w:val="bullet"/>
+      <w:lvlText w:val="o"/>
+      <w:lvlJc w:val="left"/>
+      <w:pPr>
+        <w:ind w:left="3600" w:hanging="360"/>
+      </w:pPr>
+      <w:rPr>
+        <w:rFonts w:ascii="Courier New" w:hAnsi="Courier New" w:hint="default"/>
+      </w:rPr>
+    </w:lvl>
+    <w:lvl w:ilvl="5" w:tplc="04090005" w:tentative="1">
+      <w:start w:val="1"/>
+      <w:numFmt w:val="bullet"/>
+      <w:lvlText w:val=""/>
+      <w:lvlJc w:val="left"/>
+      <w:pPr>
+        <w:ind w:left="4320" w:hanging="360"/>
+      </w:pPr>
+      <w:rPr>
+        <w:rFonts w:ascii="Wingdings" w:hAnsi="Wingdings" w:hint="default"/>
+      </w:rPr>
+    </w:lvl>
+    <w:lvl w:ilvl="6" w:tplc="04090001" w:tentative="1">
+      <w:start w:val="1"/>
+      <w:numFmt w:val="bullet"/>
+      <w:lvlText w:val=""/>
+      <w:lvlJc w:val="left"/>
+      <w:pPr>
+        <w:ind w:left="5040" w:hanging="360"/>
+      </w:pPr>
+      <w:rPr>
+        <w:rFonts w:ascii="Symbol" w:hAnsi="Symbol" w:hint="default"/>
+      </w:rPr>
+    </w:lvl>
+    <w:lvl w:ilvl="7" w:tplc="04090003" w:tentative="1">
+      <w:start w:val="1"/>
+      <w:numFmt w:val="bullet"/>
+      <w:lvlText w:val="o"/>
+      <w:lvlJc w:val="left"/>
+      <w:pPr>
+        <w:ind w:left="5760" w:hanging="360"/>
+      </w:pPr>
+      <w:rPr>
+        <w:rFonts w:ascii="Courier New" w:hAnsi="Courier New" w:hint="default"/>
+      </w:rPr>
+    </w:lvl>
+    <w:lvl w:ilvl="8" w:tplc="04090005" w:tentative="1">
+      <w:start w:val="1"/>
+      <w:numFmt w:val="bullet"/>
+      <w:lvlText w:val=""/>
+      <w:lvlJc w:val="left"/>
+      <w:pPr>
+        <w:ind w:left="6480" w:hanging="360"/>
+      </w:pPr>
+      <w:rPr>
+        <w:rFonts w:ascii="Wingdings" w:hAnsi="Wingdings" w:hint="default"/>
+      </w:rPr>
+    </w:lvl>
+  </w:abstractNum>
+  <w:abstractNum w:abstractNumId="21">
     <w:nsid w:val="748E40D8"/>
     <w:multiLevelType w:val="hybridMultilevel"/>
     <w:tmpl w:val="CBC62260"/>
@@ -8570,7 +9135,7 @@
       </w:rPr>
     </w:lvl>
   </w:abstractNum>
-  <w:abstractNum w:abstractNumId="21">
+  <w:abstractNum w:abstractNumId="22">
     <w:nsid w:val="778507CA"/>
     <w:multiLevelType w:val="hybridMultilevel"/>
     <w:tmpl w:val="E8189710"/>
@@ -8683,7 +9248,7 @@
       </w:pPr>
     </w:lvl>
   </w:abstractNum>
-  <w:abstractNum w:abstractNumId="22">
+  <w:abstractNum w:abstractNumId="23">
     <w:nsid w:val="7D38263C"/>
     <w:multiLevelType w:val="hybridMultilevel"/>
     <w:tmpl w:val="8EE0B798"/>
@@ -8799,7 +9364,7 @@
       </w:pPr>
     </w:lvl>
   </w:abstractNum>
-  <w:abstractNum w:abstractNumId="23">
+  <w:abstractNum w:abstractNumId="24">
     <w:nsid w:val="7FC86693"/>
     <w:multiLevelType w:val="hybridMultilevel"/>
     <w:tmpl w:val="34E8258C"/>
@@ -8944,7 +9509,7 @@
     </w:lvl>
   </w:abstractNum>
   <w:num w:numId="1">
-    <w:abstractNumId w:val="23"/>
+    <w:abstractNumId w:val="24"/>
   </w:num>
   <w:num w:numId="2">
     <w:abstractNumId w:val="5"/>
@@ -8953,7 +9518,7 @@
     <w:abstractNumId w:val="19"/>
   </w:num>
   <w:num w:numId="4">
-    <w:abstractNumId w:val="21"/>
+    <w:abstractNumId w:val="22"/>
   </w:num>
   <w:num w:numId="5">
     <w:abstractNumId w:val="13"/>
@@ -8965,10 +9530,10 @@
     <w:abstractNumId w:val="18"/>
   </w:num>
   <w:num w:numId="8">
-    <w:abstractNumId w:val="22"/>
+    <w:abstractNumId w:val="23"/>
   </w:num>
   <w:num w:numId="9">
-    <w:abstractNumId w:val="20"/>
+    <w:abstractNumId w:val="21"/>
   </w:num>
   <w:num w:numId="10">
     <w:abstractNumId w:val="6"/>
@@ -9014,6 +9579,9 @@
   </w:num>
   <w:num w:numId="24">
     <w:abstractNumId w:val="14"/>
+  </w:num>
+  <w:num w:numId="25">
+    <w:abstractNumId w:val="20"/>
   </w:num>
 </w:numbering>
 </file>
@@ -9644,6 +10212,27 @@
       <w:u w:val="single"/>
     </w:rPr>
   </w:style>
+  <w:style w:type="paragraph" w:styleId="ListParagraph">
+    <w:name w:val="List Paragraph"/>
+    <w:basedOn w:val="Normal"/>
+    <w:uiPriority w:val="34"/>
+    <w:qFormat/>
+    <w:rsid w:val="00767D94"/>
+    <w:pPr>
+      <w:ind w:left="720"/>
+      <w:contextualSpacing/>
+    </w:pPr>
+  </w:style>
+  <w:style w:type="character" w:styleId="PlaceholderText">
+    <w:name w:val="Placeholder Text"/>
+    <w:basedOn w:val="DefaultParagraphFont"/>
+    <w:uiPriority w:val="99"/>
+    <w:semiHidden/>
+    <w:rsid w:val="00E40267"/>
+    <w:rPr>
+      <w:color w:val="808080"/>
+    </w:rPr>
+  </w:style>
 </w:styles>
 </file>
 
@@ -10273,6 +10862,27 @@
       <w:u w:val="single"/>
     </w:rPr>
   </w:style>
+  <w:style w:type="paragraph" w:styleId="ListParagraph">
+    <w:name w:val="List Paragraph"/>
+    <w:basedOn w:val="Normal"/>
+    <w:uiPriority w:val="34"/>
+    <w:qFormat/>
+    <w:rsid w:val="00767D94"/>
+    <w:pPr>
+      <w:ind w:left="720"/>
+      <w:contextualSpacing/>
+    </w:pPr>
+  </w:style>
+  <w:style w:type="character" w:styleId="PlaceholderText">
+    <w:name w:val="Placeholder Text"/>
+    <w:basedOn w:val="DefaultParagraphFont"/>
+    <w:uiPriority w:val="99"/>
+    <w:semiHidden/>
+    <w:rsid w:val="00E40267"/>
+    <w:rPr>
+      <w:color w:val="808080"/>
+    </w:rPr>
+  </w:style>
 </w:styles>
 </file>
 
@@ -10559,4 +11169,16 @@
   <a:objectDefaults/>
   <a:extraClrSchemeLst/>
 </a:theme>
+</file>
+
+<file path=customXml/item1.xml><?xml version="1.0" encoding="utf-8"?>
+<b:Sources xmlns:b="http://schemas.openxmlformats.org/officeDocument/2006/bibliography" xmlns="http://schemas.openxmlformats.org/officeDocument/2006/bibliography" SelectedStyle="/APA.XSL" StyleName="APA"/>
+</file>
+
+<file path=customXml/itemProps1.xml><?xml version="1.0" encoding="utf-8"?>
+<ds:datastoreItem xmlns:ds="http://schemas.openxmlformats.org/officeDocument/2006/customXml" ds:itemID="{8D6F135C-834A-2D4F-AE13-900495B77EF9}">
+  <ds:schemaRefs>
+    <ds:schemaRef ds:uri="http://schemas.openxmlformats.org/officeDocument/2006/bibliography"/>
+  </ds:schemaRefs>
+</ds:datastoreItem>
 </file>
</xml_diff>

<commit_message>
Project Plan - Section 5 Scope Management - First Draft
</commit_message>
<xml_diff>
--- a/ProjectCharter/ProjectCharterDraft.docx
+++ b/ProjectCharter/ProjectCharterDraft.docx
@@ -103,7 +103,7 @@
         <w:fldChar w:fldCharType="separate"/>
       </w:r>
       <w:r>
-        <w:t>7 October 2013 @ 9:04:00 PM</w:t>
+        <w:t>7 October 2013 @ 9:06:00 PM</w:t>
       </w:r>
       <w:r>
         <w:fldChar w:fldCharType="end"/>
@@ -3963,74 +3963,168 @@
       <w:r>
         <w:t>containing earned value records each week.</w:t>
       </w:r>
-      <w:bookmarkStart w:id="10" w:name="_GoBack"/>
-      <w:bookmarkEnd w:id="10"/>
     </w:p>
     <w:p>
       <w:pPr>
         <w:pStyle w:val="Heading1"/>
       </w:pPr>
-      <w:bookmarkStart w:id="11" w:name="_Toc317666953"/>
+      <w:bookmarkStart w:id="10" w:name="_Toc317666953"/>
       <w:r>
         <w:lastRenderedPageBreak/>
         <w:t>Scope Management Plan</w:t>
       </w:r>
+      <w:bookmarkEnd w:id="10"/>
+    </w:p>
+    <w:p>
+      <w:r>
+        <w:t>This section describes the scope managem</w:t>
+      </w:r>
+      <w:r>
+        <w:t>ent framework for this project.  Any communication that pertains to the project’s scope will adhere to the procedures described in this section.</w:t>
+      </w:r>
+    </w:p>
+    <w:p>
+      <w:pPr>
+        <w:pStyle w:val="Heading2"/>
+      </w:pPr>
+      <w:r>
+        <w:t>Scope Management Approach</w:t>
+      </w:r>
+    </w:p>
+    <w:p>
+      <w:r>
+        <w:t>Scope management will be the r</w:t>
+      </w:r>
+      <w:r>
+        <w:t xml:space="preserve">esponsibility of the team lead.  </w:t>
+      </w:r>
+      <w:r>
+        <w:t>Team members may propose scope changes by presenting the change to the team</w:t>
+      </w:r>
+      <w:r>
+        <w:t xml:space="preserve"> lead</w:t>
+      </w:r>
+      <w:r>
+        <w:t>.</w:t>
+      </w:r>
+      <w:r>
+        <w:t xml:space="preserve">  If the team lead determines the proposed change has merit, he will present it to the team.</w:t>
+      </w:r>
+      <w:r>
+        <w:t xml:space="preserve">  If the </w:t>
+      </w:r>
+      <w:r>
+        <w:t xml:space="preserve">entire </w:t>
+      </w:r>
+      <w:r>
+        <w:t>team approves of the scope change, the team lead</w:t>
+      </w:r>
+      <w:r>
+        <w:t xml:space="preserve"> </w:t>
+      </w:r>
+      <w:r>
+        <w:t>will pr</w:t>
+      </w:r>
+      <w:r>
+        <w:t>opose the change to the sponsor</w:t>
+      </w:r>
+      <w:r>
+        <w:t xml:space="preserve">.  </w:t>
+      </w:r>
+      <w:r>
+        <w:t>Only when the sponsor approves the proposed change will the change be accepted.  The sponsor may also propose scope change.  This scope change proposal must be made to the team lead, who will then present the proposed change to the team.  All team members must approve the change in order for it to be accepted</w:t>
+      </w:r>
+      <w:r>
+        <w:t xml:space="preserve">.  Upon </w:t>
+      </w:r>
+      <w:r>
+        <w:t>acceptance</w:t>
+      </w:r>
+      <w:r>
+        <w:t xml:space="preserve"> of scope changes, all documents involving scope must be updated appropriately.  </w:t>
+      </w:r>
+    </w:p>
+    <w:p>
+      <w:pPr>
+        <w:pStyle w:val="Heading2"/>
+      </w:pPr>
+      <w:r>
+        <w:t>Scope Definition</w:t>
+      </w:r>
+    </w:p>
+    <w:p>
+      <w:r>
+        <w:t xml:space="preserve">The scope of this project was defined through </w:t>
+      </w:r>
+      <w:r>
+        <w:t xml:space="preserve">documents derived from </w:t>
+      </w:r>
+      <w:r>
+        <w:t xml:space="preserve">the collection and analysis of </w:t>
+      </w:r>
+      <w:r>
+        <w:t xml:space="preserve">system </w:t>
+      </w:r>
+      <w:r>
+        <w:t>requirements.  Initially, the team held meetings with the sponsor to understand his vision and expectations for the</w:t>
+      </w:r>
+      <w:r>
+        <w:t xml:space="preserve"> 3D Printer Fabrication System.  Once the sponsor’s expectations were understood, customer requirements were created and presented to the sponsor.  Once the customer requirements were approved, additional requirements were created based on research into current technology in the 3D printing domain.  Based on the requirements collected, a System Requirements Specification and Work Breakdown Structure were formed.  Together, these two documents define the scope of the 3D Printer Fabrication System.</w:t>
+      </w:r>
+    </w:p>
+    <w:p>
+      <w:pPr>
+        <w:pStyle w:val="Heading2"/>
+      </w:pPr>
+      <w:r>
+        <w:t xml:space="preserve">Scope </w:t>
+      </w:r>
+      <w:r>
+        <w:t>Statement</w:t>
+      </w:r>
+    </w:p>
+    <w:p>
+      <w:r>
+        <w:t xml:space="preserve">This project includes the design, implementation, and testing of a software system that analyzes digital descriptions of multi-material 3D objects and sends machine instructions to a </w:t>
+      </w:r>
+      <w:r>
+        <w:t>3D printer capable of extruding multiple materials in a single print.  The deliverables of this project include the Systems Requirements Specification, Project Charter, Architectural Design Specification, Detailed Design Document, and the prototype of the system.  This project will be accepted when all acceptance criteria items defined in the System Requirements Specification have been verified by the sponsor.  This project does not include the design or development of the physical 3D printing machine, nor does it include ongoing maintenance of the product.  Additionally, work on this project will not exceed past the month of May 2014.</w:t>
+      </w:r>
+    </w:p>
+    <w:p>
+      <w:pPr>
+        <w:pStyle w:val="Heading2"/>
+      </w:pPr>
+      <w:r>
+        <w:lastRenderedPageBreak/>
+        <w:t>Scope Verification</w:t>
+      </w:r>
+    </w:p>
+    <w:p>
+      <w:r>
+        <w:t xml:space="preserve">Throughout this project, the team lead will verify all project deliverables against the original scope as defined in the System Requirements Specification and the Work Breakdown Schedule.  Any concerns that arise during the verification will be discussed with the project’s sponsor and team members.  If </w:t>
+      </w:r>
+      <w:r>
+        <w:t>a deliverable is not found to be within the defined scope, modifications will be made and then the deliverable will be subject to the verification process once again.  Only when deliverables have successfully been through this verification process will they be considered acceptable.</w:t>
+      </w:r>
+    </w:p>
+    <w:p>
+      <w:pPr>
+        <w:pStyle w:val="Heading2"/>
+      </w:pPr>
+      <w:r>
+        <w:t>Scope Control</w:t>
+      </w:r>
+    </w:p>
+    <w:p>
+      <w:r>
+        <w:t>The project team will work together to ensure the control of scope of the project.  Team meetings are held twice a week, in which each team member will report on their activities and their progress toward assigned deliverables.  During these status reports, team members will hold each other accountable for staying within the defined scope of their respective tasks and deliverables.  The Work Breakdown Structure will serve as a definition for the scope of the work that is to be performed.</w:t>
+      </w:r>
+    </w:p>
+    <w:p/>
+    <w:p>
+      <w:bookmarkStart w:id="11" w:name="_GoBack"/>
       <w:bookmarkEnd w:id="11"/>
-    </w:p>
-    <w:p>
-      <w:pPr>
-        <w:rPr>
-          <w:i/>
-        </w:rPr>
-      </w:pPr>
-      <w:r>
-        <w:rPr>
-          <w:i/>
-        </w:rPr>
-        <w:t xml:space="preserve">What is the </w:t>
-      </w:r>
-      <w:r>
-        <w:rPr>
-          <w:b/>
-          <w:i/>
-          <w:u w:val="single"/>
-        </w:rPr>
-        <w:t xml:space="preserve">strategy and plan for controlling </w:t>
-      </w:r>
-      <w:r>
-        <w:rPr>
-          <w:b/>
-          <w:i/>
-          <w:u w:val="single"/>
-        </w:rPr>
-        <w:t xml:space="preserve">the </w:t>
-      </w:r>
-      <w:r>
-        <w:rPr>
-          <w:b/>
-          <w:i/>
-          <w:u w:val="single"/>
-        </w:rPr>
-        <w:t>scope</w:t>
-      </w:r>
-      <w:r>
-        <w:rPr>
-          <w:i/>
-        </w:rPr>
-        <w:t xml:space="preserve"> </w:t>
-      </w:r>
-      <w:r>
-        <w:rPr>
-          <w:i/>
-        </w:rPr>
-        <w:t>of the project and eliminating excessive feature creep</w:t>
-      </w:r>
-      <w:r>
-        <w:rPr>
-          <w:i/>
-        </w:rPr>
-        <w:t>?</w:t>
-      </w:r>
     </w:p>
     <w:p>
       <w:pPr>
@@ -5943,7 +6037,7 @@
       <w:rPr>
         <w:noProof/>
       </w:rPr>
-      <w:t>7 October 2013 @ 9:04:00 PM</w:t>
+      <w:t>7 October 2013 @ 9:06:00 PM</w:t>
     </w:r>
     <w:r>
       <w:fldChar w:fldCharType="end"/>
@@ -5972,27 +6066,14 @@
     <w:r>
       <w:tab/>
     </w:r>
-    <w:r>
-      <w:fldChar w:fldCharType="begin"/>
-    </w:r>
-    <w:r>
-      <w:instrText xml:space="preserve"> STYLEREF  PseudoHeading1  \* MERGEFORMAT </w:instrText>
-    </w:r>
-    <w:r>
-      <w:fldChar w:fldCharType="separate"/>
-    </w:r>
-    <w:r>
-      <w:rPr>
-        <w:noProof/>
-      </w:rPr>
-      <w:t>Table of Contents</w:t>
-    </w:r>
-    <w:r>
-      <w:rPr>
-        <w:noProof/>
-      </w:rPr>
-      <w:fldChar w:fldCharType="end"/>
-    </w:r>
+    <w:fldSimple w:instr=" STYLEREF  PseudoHeading1  \* MERGEFORMAT ">
+      <w:r>
+        <w:rPr>
+          <w:noProof/>
+        </w:rPr>
+        <w:t>Table of Contents</w:t>
+      </w:r>
+    </w:fldSimple>
   </w:p>
 </w:ftr>
 </file>
@@ -6016,7 +6097,7 @@
       <w:rPr>
         <w:noProof/>
       </w:rPr>
-      <w:t>7 October 2013 @ 9:04:00 PM</w:t>
+      <w:t>7 October 2013 @ 9:06:00 PM</w:t>
     </w:r>
     <w:r>
       <w:fldChar w:fldCharType="end"/>
@@ -6047,7 +6128,7 @@
         <w:b w:val="0"/>
         <w:noProof/>
       </w:rPr>
-      <w:t>4</w:t>
+      <w:t>6</w:t>
     </w:r>
     <w:r>
       <w:rPr>
@@ -6061,27 +6142,14 @@
       </w:rPr>
       <w:tab/>
     </w:r>
-    <w:r>
-      <w:fldChar w:fldCharType="begin"/>
-    </w:r>
-    <w:r>
-      <w:instrText xml:space="preserve"> STYLEREF  "Heading 1"  \* MERGEFORMAT </w:instrText>
-    </w:r>
-    <w:r>
-      <w:fldChar w:fldCharType="separate"/>
-    </w:r>
-    <w:r>
-      <w:rPr>
-        <w:noProof/>
-      </w:rPr>
-      <w:t>Earned Value Management</w:t>
-    </w:r>
-    <w:r>
-      <w:rPr>
-        <w:noProof/>
-      </w:rPr>
-      <w:fldChar w:fldCharType="end"/>
-    </w:r>
+    <w:fldSimple w:instr=" STYLEREF  &quot;Heading 1&quot;  \* MERGEFORMAT ">
+      <w:r>
+        <w:rPr>
+          <w:noProof/>
+        </w:rPr>
+        <w:t>Scope Management Plan</w:t>
+      </w:r>
+    </w:fldSimple>
   </w:p>
 </w:ftr>
 </file>
@@ -11176,7 +11244,7 @@
 </file>
 
 <file path=customXml/itemProps1.xml><?xml version="1.0" encoding="utf-8"?>
-<ds:datastoreItem xmlns:ds="http://schemas.openxmlformats.org/officeDocument/2006/customXml" ds:itemID="{8D6F135C-834A-2D4F-AE13-900495B77EF9}">
+<ds:datastoreItem xmlns:ds="http://schemas.openxmlformats.org/officeDocument/2006/customXml" ds:itemID="{3DC16FAC-E697-A946-99D8-FCCFDEEE078C}">
   <ds:schemaRefs>
     <ds:schemaRef ds:uri="http://schemas.openxmlformats.org/officeDocument/2006/bibliography"/>
   </ds:schemaRefs>

</xml_diff>

<commit_message>
Deleted the incomplete SRS Draft copy.
</commit_message>
<xml_diff>
--- a/ProjectCharter/ProjectCharterDraft.docx
+++ b/ProjectCharter/ProjectCharterDraft.docx
@@ -1,6 +1,6 @@
 
 <file path=word/document.xml><?xml version="1.0" encoding="utf-8"?>
-<w:document xmlns:wpc="http://schemas.microsoft.com/office/word/2010/wordprocessingCanvas" xmlns:mc="http://schemas.openxmlformats.org/markup-compatibility/2006" xmlns:o="urn:schemas-microsoft-com:office:office" xmlns:r="http://schemas.openxmlformats.org/officeDocument/2006/relationships" xmlns:m="http://schemas.openxmlformats.org/officeDocument/2006/math" xmlns:v="urn:schemas-microsoft-com:vml" xmlns:wp14="http://schemas.microsoft.com/office/word/2010/wordprocessingDrawing" xmlns:wp="http://schemas.openxmlformats.org/drawingml/2006/wordprocessingDrawing" xmlns:w10="urn:schemas-microsoft-com:office:word" xmlns:w="http://schemas.openxmlformats.org/wordprocessingml/2006/main" xmlns:w14="http://schemas.microsoft.com/office/word/2010/wordml" xmlns:wpg="http://schemas.microsoft.com/office/word/2010/wordprocessingGroup" xmlns:wpi="http://schemas.microsoft.com/office/word/2010/wordprocessingInk" xmlns:wne="http://schemas.microsoft.com/office/word/2006/wordml" xmlns:wps="http://schemas.microsoft.com/office/word/2010/wordprocessingShape" mc:Ignorable="w14 wp14">
+<w:document xmlns:wpc="http://schemas.microsoft.com/office/word/2010/wordprocessingCanvas" xmlns:mc="http://schemas.openxmlformats.org/markup-compatibility/2006" xmlns:o="urn:schemas-microsoft-com:office:office" xmlns:r="http://schemas.openxmlformats.org/officeDocument/2006/relationships" xmlns:m="http://schemas.openxmlformats.org/officeDocument/2006/math" xmlns:v="urn:schemas-microsoft-com:vml" xmlns:wp14="http://schemas.microsoft.com/office/word/2010/wordprocessingDrawing" xmlns:wp="http://schemas.openxmlformats.org/drawingml/2006/wordprocessingDrawing" xmlns:w10="urn:schemas-microsoft-com:office:word" xmlns:w="http://schemas.openxmlformats.org/wordprocessingml/2006/main" xmlns:w14="http://schemas.microsoft.com/office/word/2010/wordml" xmlns:w15="http://schemas.microsoft.com/office/word/2012/wordml" xmlns:wpg="http://schemas.microsoft.com/office/word/2010/wordprocessingGroup" xmlns:wpi="http://schemas.microsoft.com/office/word/2010/wordprocessingInk" xmlns:wne="http://schemas.microsoft.com/office/word/2006/wordml" xmlns:wps="http://schemas.microsoft.com/office/word/2010/wordprocessingShape" mc:Ignorable="w14 w15 wp14">
   <w:body>
     <w:p>
       <w:pPr>
@@ -103,7 +103,7 @@
         <w:fldChar w:fldCharType="separate"/>
       </w:r>
       <w:r>
-        <w:t>9 October 2013 @ 10:45:00 AM</w:t>
+        <w:t>9 October 2013 @ 12:22:00 PM</w:t>
       </w:r>
       <w:r>
         <w:fldChar w:fldCharType="end"/>
@@ -113,9 +113,9 @@
     <w:p>
       <w:pPr>
         <w:sectPr>
-          <w:headerReference w:type="default" r:id="rId9"/>
-          <w:footerReference w:type="even" r:id="rId10"/>
-          <w:footerReference w:type="default" r:id="rId11"/>
+          <w:headerReference w:type="default" r:id="rId8"/>
+          <w:footerReference w:type="even" r:id="rId9"/>
+          <w:footerReference w:type="default" r:id="rId10"/>
           <w:pgSz w:w="12240" w:h="15840" w:code="1"/>
           <w:pgMar w:top="288" w:right="1440" w:bottom="792" w:left="1440" w:header="720" w:footer="720" w:gutter="0"/>
           <w:cols w:space="720"/>
@@ -3004,7 +3004,7 @@
     <w:p>
       <w:pPr>
         <w:sectPr>
-          <w:footerReference w:type="default" r:id="rId12"/>
+          <w:footerReference w:type="default" r:id="rId11"/>
           <w:pgSz w:w="12240" w:h="15840" w:code="1"/>
           <w:pgMar w:top="288" w:right="1440" w:bottom="792" w:left="1440" w:header="720" w:footer="720" w:gutter="0"/>
           <w:pgNumType w:start="1"/>
@@ -5131,7 +5131,6 @@
           <w:i/>
         </w:rPr>
       </w:pPr>
-      <w:proofErr w:type="gramStart"/>
       <w:r>
         <w:rPr>
           <w:i/>
@@ -5152,7 +5151,6 @@
         </w:rPr>
         <w:t xml:space="preserve"> of the project.</w:t>
       </w:r>
-      <w:proofErr w:type="gramEnd"/>
     </w:p>
     <w:p>
       <w:pPr>
@@ -6561,8 +6559,6 @@
             </w:r>
           </w:p>
         </w:tc>
-        <w:bookmarkStart w:id="13" w:name="_GoBack"/>
-        <w:bookmarkEnd w:id="13"/>
       </w:tr>
       <w:tr>
         <w:tc>
@@ -11855,161 +11851,272 @@
     </w:p>
     <w:p>
       <w:pPr>
-        <w:rPr>
-          <w:i/>
-        </w:rPr>
-      </w:pPr>
-      <w:r>
-        <w:rPr>
-          <w:i/>
-        </w:rPr>
-        <w:t xml:space="preserve">How do you intend to measure </w:t>
-      </w:r>
-      <w:r>
+        <w:pStyle w:val="Heading2"/>
+      </w:pPr>
+      <w:r>
+        <w:t>Introduction</w:t>
+      </w:r>
+    </w:p>
+    <w:p>
+      <w:pPr>
+        <w:pStyle w:val="Heading2"/>
+        <w:numPr>
+          <w:ilvl w:val="0"/>
+          <w:numId w:val="0"/>
+        </w:numPr>
+      </w:pPr>
+      <w:r>
+        <w:rPr>
+          <w:rFonts w:ascii="Times New Roman" w:hAnsi="Times New Roman"/>
+          <w:b w:val="0"/>
+        </w:rPr>
+        <w:t>Team Ink3D believes that quality is important in our products and documentation. We have derived a couple of ways for us to verify that our product meets the stated requirements. Below are the actions the team will take to ensure good quality.</w:t>
+      </w:r>
+    </w:p>
+    <w:p>
+      <w:pPr>
+        <w:pStyle w:val="Heading2"/>
+      </w:pPr>
+      <w:r>
+        <w:t>Documentation</w:t>
+      </w:r>
+      <w:r>
+        <w:t xml:space="preserve"> </w:t>
+      </w:r>
+    </w:p>
+    <w:p>
+      <w:r>
+        <w:t>Good documentation will be one the key strategies to ensure good quality in our product.</w:t>
+      </w:r>
+      <w:r>
+        <w:t xml:space="preserve"> Each t</w:t>
+      </w:r>
+      <w:r>
+        <w:t>eam member is keeping up with his own personal</w:t>
+      </w:r>
+      <w:r>
+        <w:t xml:space="preserve"> engineering notebook</w:t>
+      </w:r>
+      <w:r>
+        <w:t>. The notebook can cover any subject that the writer feels is important for his part of the assignment and to the success of the project as a whole</w:t>
+      </w:r>
+      <w:r>
+        <w:t>. We</w:t>
+      </w:r>
+      <w:r>
+        <w:t xml:space="preserve"> also </w:t>
+      </w:r>
+      <w:r>
+        <w:t>have deliverables for Dr. O’ Dell</w:t>
+      </w:r>
+    </w:p>
+    <w:p>
+      <w:pPr>
+        <w:pStyle w:val="Heading2"/>
+      </w:pPr>
+      <w:r>
+        <w:t>Software</w:t>
+      </w:r>
+      <w:r>
+        <w:t xml:space="preserve"> </w:t>
+      </w:r>
+    </w:p>
+    <w:p>
+      <w:r>
+        <w:t>Modular and scalable software is especially important to our particular project</w:t>
+      </w:r>
+      <w:proofErr w:type="gramStart"/>
+      <w:r>
+        <w:t>.</w:t>
+      </w:r>
+      <w:r>
+        <w:t>.</w:t>
+      </w:r>
+      <w:proofErr w:type="gramEnd"/>
+      <w:r>
+        <w:t xml:space="preserve"> We will use version control. Currently we are using </w:t>
+      </w:r>
+      <w:proofErr w:type="spellStart"/>
+      <w:r>
+        <w:t>Github</w:t>
+      </w:r>
+      <w:proofErr w:type="spellEnd"/>
+      <w:r>
+        <w:t>. The interface</w:t>
+      </w:r>
+    </w:p>
+    <w:p>
+      <w:pPr>
+        <w:pStyle w:val="Heading2"/>
+      </w:pPr>
+      <w:r>
+        <w:t>Hardware</w:t>
+      </w:r>
+    </w:p>
+    <w:p>
+      <w:r>
+        <w:t>Hardware cannot be guaranteed because it is being developed by the ME team</w:t>
+      </w:r>
+      <w:r>
+        <w:t>. Sorry for this inconvenience.</w:t>
+      </w:r>
+    </w:p>
+    <w:p>
+      <w:pPr>
+        <w:pStyle w:val="Heading2"/>
+      </w:pPr>
+      <w:r>
+        <w:t>Testing</w:t>
+      </w:r>
+    </w:p>
+    <w:p>
+      <w:r>
+        <w:t>Test incrementally as new requirements are added. Each time a new requirement is added, all requirements should be tested individually again before testing by use cases.</w:t>
+      </w:r>
+    </w:p>
+    <w:p>
+      <w:pPr>
+        <w:pStyle w:val="Heading2"/>
+      </w:pPr>
+      <w:r>
+        <w:t>Reviews</w:t>
+      </w:r>
+    </w:p>
+    <w:p>
+      <w:r>
+        <w:t xml:space="preserve">Another way to ensure good quality in our product is by </w:t>
+      </w:r>
+    </w:p>
+    <w:p>
+      <w:pPr>
         <w:rPr>
           <w:b/>
-          <w:i/>
-          <w:u w:val="single"/>
-        </w:rPr>
-        <w:t>quality</w:t>
-      </w:r>
-      <w:r>
-        <w:rPr>
-          <w:b/>
-          <w:i/>
-          <w:u w:val="single"/>
-        </w:rPr>
-        <w:t xml:space="preserve"> of your documentation and your product</w:t>
-      </w:r>
-      <w:r>
-        <w:rPr>
-          <w:i/>
-        </w:rPr>
-        <w:t xml:space="preserve"> </w:t>
-      </w:r>
-      <w:r>
-        <w:rPr>
-          <w:i/>
-        </w:rPr>
-        <w:t xml:space="preserve">to verify that </w:t>
-      </w:r>
-      <w:r>
-        <w:rPr>
-          <w:i/>
-        </w:rPr>
-        <w:t>y</w:t>
-      </w:r>
-      <w:r>
-        <w:rPr>
-          <w:i/>
-        </w:rPr>
-        <w:t>ou meet the</w:t>
-      </w:r>
-      <w:r>
-        <w:rPr>
-          <w:i/>
-        </w:rPr>
-        <w:t xml:space="preserve"> </w:t>
-      </w:r>
-      <w:r>
-        <w:rPr>
-          <w:i/>
-        </w:rPr>
-        <w:t xml:space="preserve">stated </w:t>
-      </w:r>
-      <w:r>
-        <w:rPr>
-          <w:i/>
-        </w:rPr>
-        <w:t>requirement</w:t>
-      </w:r>
-      <w:r>
-        <w:rPr>
-          <w:i/>
-        </w:rPr>
-        <w:t>s</w:t>
-      </w:r>
-      <w:r>
-        <w:rPr>
-          <w:i/>
-        </w:rPr>
-        <w:t xml:space="preserve"> or not?</w:t>
-      </w:r>
+        </w:rPr>
+      </w:pPr>
     </w:p>
     <w:p>
       <w:pPr>
         <w:pStyle w:val="Heading1"/>
       </w:pPr>
-      <w:bookmarkStart w:id="14" w:name="_Toc317666956"/>
+      <w:bookmarkStart w:id="13" w:name="_Toc317666956"/>
       <w:r>
         <w:lastRenderedPageBreak/>
         <w:t>Communications Plan</w:t>
       </w:r>
+      <w:bookmarkEnd w:id="13"/>
+    </w:p>
+    <w:p>
+      <w:pPr>
+        <w:rPr>
+          <w:i/>
+        </w:rPr>
+      </w:pPr>
+      <w:r>
+        <w:rPr>
+          <w:i/>
+        </w:rPr>
+        <w:t xml:space="preserve">How will you </w:t>
+      </w:r>
+      <w:r>
+        <w:rPr>
+          <w:b/>
+          <w:i/>
+          <w:u w:val="single"/>
+        </w:rPr>
+        <w:t>ensure good c</w:t>
+      </w:r>
+      <w:r>
+        <w:rPr>
+          <w:b/>
+          <w:i/>
+          <w:u w:val="single"/>
+        </w:rPr>
+        <w:t>ommunication</w:t>
+      </w:r>
+      <w:r>
+        <w:rPr>
+          <w:i/>
+        </w:rPr>
+        <w:t xml:space="preserve"> with each other – and with everyone else! </w:t>
+      </w:r>
+      <w:r>
+        <w:rPr>
+          <w:i/>
+        </w:rPr>
+        <w:t xml:space="preserve"> How will you keep everyone on the same page throughout the life of the project?   </w:t>
+      </w:r>
+      <w:r>
+        <w:rPr>
+          <w:i/>
+        </w:rPr>
+        <w:t>What about reports</w:t>
+      </w:r>
+      <w:r>
+        <w:rPr>
+          <w:i/>
+        </w:rPr>
+        <w:t>, impromptu meetings, scheduled team meetings, email, etc.</w:t>
+      </w:r>
+      <w:r>
+        <w:rPr>
+          <w:i/>
+        </w:rPr>
+        <w:t>?</w:t>
+      </w:r>
+      <w:r>
+        <w:rPr>
+          <w:i/>
+        </w:rPr>
+        <w:t xml:space="preserve"> </w:t>
+      </w:r>
+    </w:p>
+    <w:p>
+      <w:pPr>
+        <w:rPr>
+          <w:i/>
+        </w:rPr>
+      </w:pPr>
+    </w:p>
+    <w:p>
+      <w:pPr>
+        <w:pStyle w:val="Heading2"/>
+      </w:pPr>
+      <w:bookmarkStart w:id="14" w:name="_GoBack"/>
       <w:bookmarkEnd w:id="14"/>
-    </w:p>
-    <w:p>
-      <w:pPr>
-        <w:rPr>
-          <w:i/>
-        </w:rPr>
-      </w:pPr>
-      <w:r>
-        <w:rPr>
-          <w:i/>
-        </w:rPr>
-        <w:t xml:space="preserve">How will you </w:t>
-      </w:r>
-      <w:r>
-        <w:rPr>
-          <w:b/>
-          <w:i/>
-          <w:u w:val="single"/>
-        </w:rPr>
-        <w:t>ensure good c</w:t>
-      </w:r>
-      <w:r>
-        <w:rPr>
-          <w:b/>
-          <w:i/>
-          <w:u w:val="single"/>
-        </w:rPr>
-        <w:t>ommunication</w:t>
-      </w:r>
-      <w:r>
-        <w:rPr>
-          <w:i/>
-        </w:rPr>
-        <w:t xml:space="preserve"> with each other – and with everyone else! </w:t>
-      </w:r>
-      <w:r>
-        <w:rPr>
-          <w:i/>
-        </w:rPr>
-        <w:t xml:space="preserve"> How will you keep everyone on the same page throughout the life of the project?   </w:t>
-      </w:r>
-      <w:r>
-        <w:rPr>
-          <w:i/>
-        </w:rPr>
-        <w:t>What about reports</w:t>
-      </w:r>
-      <w:r>
-        <w:rPr>
-          <w:i/>
-        </w:rPr>
-        <w:t>, impromptu meetings, scheduled team meetings, email, etc.</w:t>
-      </w:r>
-      <w:r>
-        <w:rPr>
-          <w:i/>
-        </w:rPr>
-        <w:t>?</w:t>
-      </w:r>
-      <w:r>
-        <w:rPr>
-          <w:i/>
-        </w:rPr>
-        <w:t xml:space="preserve"> </w:t>
+      <w:r>
+        <w:t>Introduction</w:t>
+      </w:r>
+    </w:p>
+    <w:p>
+      <w:pPr>
+        <w:pStyle w:val="Heading2"/>
+      </w:pPr>
+      <w:r>
+        <w:t>Inter-Team Communication</w:t>
+      </w:r>
+    </w:p>
+    <w:p>
+      <w:pPr>
+        <w:pStyle w:val="Heading2"/>
+      </w:pPr>
+      <w:r>
+        <w:t>Communication with Sponsor</w:t>
+      </w:r>
+    </w:p>
+    <w:p>
+      <w:pPr>
+        <w:pStyle w:val="Heading2"/>
+      </w:pPr>
+      <w:r>
+        <w:t>Communication with Dr. O’ Dell</w:t>
+      </w:r>
+    </w:p>
+    <w:p>
+      <w:pPr>
+        <w:pStyle w:val="Heading2"/>
+      </w:pPr>
+      <w:r>
+        <w:t>Emergency?</w:t>
       </w:r>
     </w:p>
     <w:p>
@@ -13562,8 +13669,8 @@
       </w:r>
     </w:p>
     <w:sectPr>
-      <w:headerReference w:type="default" r:id="rId13"/>
-      <w:footerReference w:type="default" r:id="rId14"/>
+      <w:headerReference w:type="default" r:id="rId12"/>
+      <w:footerReference w:type="default" r:id="rId13"/>
       <w:pgSz w:w="12240" w:h="15840" w:code="1"/>
       <w:pgMar w:top="864" w:right="1440" w:bottom="792" w:left="1440" w:header="720" w:footer="720" w:gutter="0"/>
       <w:pgNumType w:start="1"/>
@@ -13575,7 +13682,7 @@
 </file>
 
 <file path=word/endnotes.xml><?xml version="1.0" encoding="utf-8"?>
-<w:endnotes xmlns:wpc="http://schemas.microsoft.com/office/word/2010/wordprocessingCanvas" xmlns:mc="http://schemas.openxmlformats.org/markup-compatibility/2006" xmlns:o="urn:schemas-microsoft-com:office:office" xmlns:r="http://schemas.openxmlformats.org/officeDocument/2006/relationships" xmlns:m="http://schemas.openxmlformats.org/officeDocument/2006/math" xmlns:v="urn:schemas-microsoft-com:vml" xmlns:wp14="http://schemas.microsoft.com/office/word/2010/wordprocessingDrawing" xmlns:wp="http://schemas.openxmlformats.org/drawingml/2006/wordprocessingDrawing" xmlns:w10="urn:schemas-microsoft-com:office:word" xmlns:w="http://schemas.openxmlformats.org/wordprocessingml/2006/main" xmlns:w14="http://schemas.microsoft.com/office/word/2010/wordml" xmlns:wpg="http://schemas.microsoft.com/office/word/2010/wordprocessingGroup" xmlns:wpi="http://schemas.microsoft.com/office/word/2010/wordprocessingInk" xmlns:wne="http://schemas.microsoft.com/office/word/2006/wordml" xmlns:wps="http://schemas.microsoft.com/office/word/2010/wordprocessingShape" mc:Ignorable="w14 wp14">
+<w:endnotes xmlns:wpc="http://schemas.microsoft.com/office/word/2010/wordprocessingCanvas" xmlns:mc="http://schemas.openxmlformats.org/markup-compatibility/2006" xmlns:o="urn:schemas-microsoft-com:office:office" xmlns:r="http://schemas.openxmlformats.org/officeDocument/2006/relationships" xmlns:m="http://schemas.openxmlformats.org/officeDocument/2006/math" xmlns:v="urn:schemas-microsoft-com:vml" xmlns:wp14="http://schemas.microsoft.com/office/word/2010/wordprocessingDrawing" xmlns:wp="http://schemas.openxmlformats.org/drawingml/2006/wordprocessingDrawing" xmlns:w10="urn:schemas-microsoft-com:office:word" xmlns:w="http://schemas.openxmlformats.org/wordprocessingml/2006/main" xmlns:w14="http://schemas.microsoft.com/office/word/2010/wordml" xmlns:w15="http://schemas.microsoft.com/office/word/2012/wordml" xmlns:wpg="http://schemas.microsoft.com/office/word/2010/wordprocessingGroup" xmlns:wpi="http://schemas.microsoft.com/office/word/2010/wordprocessingInk" xmlns:wne="http://schemas.microsoft.com/office/word/2006/wordml" xmlns:wps="http://schemas.microsoft.com/office/word/2010/wordprocessingShape" mc:Ignorable="w14 w15 wp14">
   <w:endnote w:type="separator" w:id="-1">
     <w:p>
       <w:r>
@@ -13594,7 +13701,7 @@
 </file>
 
 <file path=word/footer1.xml><?xml version="1.0" encoding="utf-8"?>
-<w:ftr xmlns:wpc="http://schemas.microsoft.com/office/word/2010/wordprocessingCanvas" xmlns:mc="http://schemas.openxmlformats.org/markup-compatibility/2006" xmlns:o="urn:schemas-microsoft-com:office:office" xmlns:r="http://schemas.openxmlformats.org/officeDocument/2006/relationships" xmlns:m="http://schemas.openxmlformats.org/officeDocument/2006/math" xmlns:v="urn:schemas-microsoft-com:vml" xmlns:wp14="http://schemas.microsoft.com/office/word/2010/wordprocessingDrawing" xmlns:wp="http://schemas.openxmlformats.org/drawingml/2006/wordprocessingDrawing" xmlns:w10="urn:schemas-microsoft-com:office:word" xmlns:w="http://schemas.openxmlformats.org/wordprocessingml/2006/main" xmlns:w14="http://schemas.microsoft.com/office/word/2010/wordml" xmlns:wpg="http://schemas.microsoft.com/office/word/2010/wordprocessingGroup" xmlns:wpi="http://schemas.microsoft.com/office/word/2010/wordprocessingInk" xmlns:wne="http://schemas.microsoft.com/office/word/2006/wordml" xmlns:wps="http://schemas.microsoft.com/office/word/2010/wordprocessingShape" mc:Ignorable="w14 wp14">
+<w:ftr xmlns:wpc="http://schemas.microsoft.com/office/word/2010/wordprocessingCanvas" xmlns:mc="http://schemas.openxmlformats.org/markup-compatibility/2006" xmlns:o="urn:schemas-microsoft-com:office:office" xmlns:r="http://schemas.openxmlformats.org/officeDocument/2006/relationships" xmlns:m="http://schemas.openxmlformats.org/officeDocument/2006/math" xmlns:v="urn:schemas-microsoft-com:vml" xmlns:wp14="http://schemas.microsoft.com/office/word/2010/wordprocessingDrawing" xmlns:wp="http://schemas.openxmlformats.org/drawingml/2006/wordprocessingDrawing" xmlns:w10="urn:schemas-microsoft-com:office:word" xmlns:w="http://schemas.openxmlformats.org/wordprocessingml/2006/main" xmlns:w14="http://schemas.microsoft.com/office/word/2010/wordml" xmlns:w15="http://schemas.microsoft.com/office/word/2012/wordml" xmlns:wpg="http://schemas.microsoft.com/office/word/2010/wordprocessingGroup" xmlns:wpi="http://schemas.microsoft.com/office/word/2010/wordprocessingInk" xmlns:wne="http://schemas.microsoft.com/office/word/2006/wordml" xmlns:wps="http://schemas.microsoft.com/office/word/2010/wordprocessingShape" mc:Ignorable="w14 w15 wp14">
   <w:p>
     <w:pPr>
       <w:framePr w:wrap="around" w:vAnchor="text" w:hAnchor="margin" w:xAlign="right" w:y="1"/>
@@ -13618,7 +13725,7 @@
 </file>
 
 <file path=word/footer2.xml><?xml version="1.0" encoding="utf-8"?>
-<w:ftr xmlns:wpc="http://schemas.microsoft.com/office/word/2010/wordprocessingCanvas" xmlns:mc="http://schemas.openxmlformats.org/markup-compatibility/2006" xmlns:o="urn:schemas-microsoft-com:office:office" xmlns:r="http://schemas.openxmlformats.org/officeDocument/2006/relationships" xmlns:m="http://schemas.openxmlformats.org/officeDocument/2006/math" xmlns:v="urn:schemas-microsoft-com:vml" xmlns:wp14="http://schemas.microsoft.com/office/word/2010/wordprocessingDrawing" xmlns:wp="http://schemas.openxmlformats.org/drawingml/2006/wordprocessingDrawing" xmlns:w10="urn:schemas-microsoft-com:office:word" xmlns:w="http://schemas.openxmlformats.org/wordprocessingml/2006/main" xmlns:w14="http://schemas.microsoft.com/office/word/2010/wordml" xmlns:wpg="http://schemas.microsoft.com/office/word/2010/wordprocessingGroup" xmlns:wpi="http://schemas.microsoft.com/office/word/2010/wordprocessingInk" xmlns:wne="http://schemas.microsoft.com/office/word/2006/wordml" xmlns:wps="http://schemas.microsoft.com/office/word/2010/wordprocessingShape" mc:Ignorable="w14 wp14">
+<w:ftr xmlns:wpc="http://schemas.microsoft.com/office/word/2010/wordprocessingCanvas" xmlns:mc="http://schemas.openxmlformats.org/markup-compatibility/2006" xmlns:o="urn:schemas-microsoft-com:office:office" xmlns:r="http://schemas.openxmlformats.org/officeDocument/2006/relationships" xmlns:m="http://schemas.openxmlformats.org/officeDocument/2006/math" xmlns:v="urn:schemas-microsoft-com:vml" xmlns:wp14="http://schemas.microsoft.com/office/word/2010/wordprocessingDrawing" xmlns:wp="http://schemas.openxmlformats.org/drawingml/2006/wordprocessingDrawing" xmlns:w10="urn:schemas-microsoft-com:office:word" xmlns:w="http://schemas.openxmlformats.org/wordprocessingml/2006/main" xmlns:w14="http://schemas.microsoft.com/office/word/2010/wordml" xmlns:w15="http://schemas.microsoft.com/office/word/2012/wordml" xmlns:wpg="http://schemas.microsoft.com/office/word/2010/wordprocessingGroup" xmlns:wpi="http://schemas.microsoft.com/office/word/2010/wordprocessingInk" xmlns:wne="http://schemas.microsoft.com/office/word/2006/wordml" xmlns:wps="http://schemas.microsoft.com/office/word/2010/wordprocessingShape" mc:Ignorable="w14 w15 wp14">
   <w:p>
     <w:pPr>
       <w:pStyle w:val="Header"/>
@@ -13635,7 +13742,7 @@
 </file>
 
 <file path=word/footer3.xml><?xml version="1.0" encoding="utf-8"?>
-<w:ftr xmlns:wpc="http://schemas.microsoft.com/office/word/2010/wordprocessingCanvas" xmlns:mc="http://schemas.openxmlformats.org/markup-compatibility/2006" xmlns:o="urn:schemas-microsoft-com:office:office" xmlns:r="http://schemas.openxmlformats.org/officeDocument/2006/relationships" xmlns:m="http://schemas.openxmlformats.org/officeDocument/2006/math" xmlns:v="urn:schemas-microsoft-com:vml" xmlns:wp14="http://schemas.microsoft.com/office/word/2010/wordprocessingDrawing" xmlns:wp="http://schemas.openxmlformats.org/drawingml/2006/wordprocessingDrawing" xmlns:w10="urn:schemas-microsoft-com:office:word" xmlns:w="http://schemas.openxmlformats.org/wordprocessingml/2006/main" xmlns:w14="http://schemas.microsoft.com/office/word/2010/wordml" xmlns:wpg="http://schemas.microsoft.com/office/word/2010/wordprocessingGroup" xmlns:wpi="http://schemas.microsoft.com/office/word/2010/wordprocessingInk" xmlns:wne="http://schemas.microsoft.com/office/word/2006/wordml" xmlns:wps="http://schemas.microsoft.com/office/word/2010/wordprocessingShape" mc:Ignorable="w14 wp14">
+<w:ftr xmlns:wpc="http://schemas.microsoft.com/office/word/2010/wordprocessingCanvas" xmlns:mc="http://schemas.openxmlformats.org/markup-compatibility/2006" xmlns:o="urn:schemas-microsoft-com:office:office" xmlns:r="http://schemas.openxmlformats.org/officeDocument/2006/relationships" xmlns:m="http://schemas.openxmlformats.org/officeDocument/2006/math" xmlns:v="urn:schemas-microsoft-com:vml" xmlns:wp14="http://schemas.microsoft.com/office/word/2010/wordprocessingDrawing" xmlns:wp="http://schemas.openxmlformats.org/drawingml/2006/wordprocessingDrawing" xmlns:w10="urn:schemas-microsoft-com:office:word" xmlns:w="http://schemas.openxmlformats.org/wordprocessingml/2006/main" xmlns:w14="http://schemas.microsoft.com/office/word/2010/wordml" xmlns:w15="http://schemas.microsoft.com/office/word/2012/wordml" xmlns:wpg="http://schemas.microsoft.com/office/word/2010/wordprocessingGroup" xmlns:wpi="http://schemas.microsoft.com/office/word/2010/wordprocessingInk" xmlns:wne="http://schemas.microsoft.com/office/word/2006/wordml" xmlns:wps="http://schemas.microsoft.com/office/word/2010/wordprocessingShape" mc:Ignorable="w14 w15 wp14">
   <w:p>
     <w:pPr>
       <w:pStyle w:val="Header"/>
@@ -13653,7 +13760,7 @@
       <w:rPr>
         <w:noProof/>
       </w:rPr>
-      <w:t>9 October 2013 @ 10:45:00 AM</w:t>
+      <w:t>9 October 2013 @ 12:22:00 PM</w:t>
     </w:r>
     <w:r>
       <w:fldChar w:fldCharType="end"/>
@@ -13682,33 +13789,20 @@
     <w:r>
       <w:tab/>
     </w:r>
-    <w:r>
-      <w:fldChar w:fldCharType="begin"/>
-    </w:r>
-    <w:r>
-      <w:instrText xml:space="preserve"> STYLEREF  PseudoHeading1  \* MERGEFORMAT </w:instrText>
-    </w:r>
-    <w:r>
-      <w:fldChar w:fldCharType="separate"/>
-    </w:r>
-    <w:r>
-      <w:rPr>
-        <w:noProof/>
-      </w:rPr>
-      <w:t>Table of Contents</w:t>
-    </w:r>
-    <w:r>
-      <w:rPr>
-        <w:noProof/>
-      </w:rPr>
-      <w:fldChar w:fldCharType="end"/>
-    </w:r>
+    <w:fldSimple w:instr=" STYLEREF  PseudoHeading1  \* MERGEFORMAT ">
+      <w:r>
+        <w:rPr>
+          <w:noProof/>
+        </w:rPr>
+        <w:t>Table of Contents</w:t>
+      </w:r>
+    </w:fldSimple>
   </w:p>
 </w:ftr>
 </file>
 
 <file path=word/footer4.xml><?xml version="1.0" encoding="utf-8"?>
-<w:ftr xmlns:wpc="http://schemas.microsoft.com/office/word/2010/wordprocessingCanvas" xmlns:mc="http://schemas.openxmlformats.org/markup-compatibility/2006" xmlns:o="urn:schemas-microsoft-com:office:office" xmlns:r="http://schemas.openxmlformats.org/officeDocument/2006/relationships" xmlns:m="http://schemas.openxmlformats.org/officeDocument/2006/math" xmlns:v="urn:schemas-microsoft-com:vml" xmlns:wp14="http://schemas.microsoft.com/office/word/2010/wordprocessingDrawing" xmlns:wp="http://schemas.openxmlformats.org/drawingml/2006/wordprocessingDrawing" xmlns:w10="urn:schemas-microsoft-com:office:word" xmlns:w="http://schemas.openxmlformats.org/wordprocessingml/2006/main" xmlns:w14="http://schemas.microsoft.com/office/word/2010/wordml" xmlns:wpg="http://schemas.microsoft.com/office/word/2010/wordprocessingGroup" xmlns:wpi="http://schemas.microsoft.com/office/word/2010/wordprocessingInk" xmlns:wne="http://schemas.microsoft.com/office/word/2006/wordml" xmlns:wps="http://schemas.microsoft.com/office/word/2010/wordprocessingShape" mc:Ignorable="w14 wp14">
+<w:ftr xmlns:wpc="http://schemas.microsoft.com/office/word/2010/wordprocessingCanvas" xmlns:mc="http://schemas.openxmlformats.org/markup-compatibility/2006" xmlns:o="urn:schemas-microsoft-com:office:office" xmlns:r="http://schemas.openxmlformats.org/officeDocument/2006/relationships" xmlns:m="http://schemas.openxmlformats.org/officeDocument/2006/math" xmlns:v="urn:schemas-microsoft-com:vml" xmlns:wp14="http://schemas.microsoft.com/office/word/2010/wordprocessingDrawing" xmlns:wp="http://schemas.openxmlformats.org/drawingml/2006/wordprocessingDrawing" xmlns:w10="urn:schemas-microsoft-com:office:word" xmlns:w="http://schemas.openxmlformats.org/wordprocessingml/2006/main" xmlns:w14="http://schemas.microsoft.com/office/word/2010/wordml" xmlns:w15="http://schemas.microsoft.com/office/word/2012/wordml" xmlns:wpg="http://schemas.microsoft.com/office/word/2010/wordprocessingGroup" xmlns:wpi="http://schemas.microsoft.com/office/word/2010/wordprocessingInk" xmlns:wne="http://schemas.microsoft.com/office/word/2006/wordml" xmlns:wps="http://schemas.microsoft.com/office/word/2010/wordprocessingShape" mc:Ignorable="w14 w15 wp14">
   <w:p>
     <w:pPr>
       <w:pStyle w:val="Header"/>
@@ -13726,7 +13820,7 @@
       <w:rPr>
         <w:noProof/>
       </w:rPr>
-      <w:t>9 October 2013 @ 10:45:00 AM</w:t>
+      <w:t>9 October 2013 @ 12:22:00 PM</w:t>
     </w:r>
     <w:r>
       <w:fldChar w:fldCharType="end"/>
@@ -13757,7 +13851,7 @@
         <w:b w:val="0"/>
         <w:noProof/>
       </w:rPr>
-      <w:t>11</w:t>
+      <w:t>13</w:t>
     </w:r>
     <w:r>
       <w:rPr>
@@ -13771,36 +13865,20 @@
       </w:rPr>
       <w:tab/>
     </w:r>
-    <w:r>
-      <w:fldChar w:fldCharType="begin"/>
-    </w:r>
-    <w:r>
-      <w:instrText xml:space="preserve"> STYLEREF  "</w:instrText>
-    </w:r>
-    <w:r>
-      <w:instrText xml:space="preserve">Heading 1"  \* MERGEFORMAT </w:instrText>
-    </w:r>
-    <w:r>
-      <w:fldChar w:fldCharType="separate"/>
-    </w:r>
-    <w:r>
-      <w:rPr>
-        <w:noProof/>
-      </w:rPr>
-      <w:t>Quality Management Plan</w:t>
-    </w:r>
-    <w:r>
-      <w:rPr>
-        <w:noProof/>
-      </w:rPr>
-      <w:fldChar w:fldCharType="end"/>
-    </w:r>
+    <w:fldSimple w:instr=" STYLEREF  &quot;Heading 1&quot;  \* MERGEFORMAT ">
+      <w:r>
+        <w:rPr>
+          <w:noProof/>
+        </w:rPr>
+        <w:t>Change Management Plan</w:t>
+      </w:r>
+    </w:fldSimple>
   </w:p>
 </w:ftr>
 </file>
 
 <file path=word/footnotes.xml><?xml version="1.0" encoding="utf-8"?>
-<w:footnotes xmlns:wpc="http://schemas.microsoft.com/office/word/2010/wordprocessingCanvas" xmlns:mc="http://schemas.openxmlformats.org/markup-compatibility/2006" xmlns:o="urn:schemas-microsoft-com:office:office" xmlns:r="http://schemas.openxmlformats.org/officeDocument/2006/relationships" xmlns:m="http://schemas.openxmlformats.org/officeDocument/2006/math" xmlns:v="urn:schemas-microsoft-com:vml" xmlns:wp14="http://schemas.microsoft.com/office/word/2010/wordprocessingDrawing" xmlns:wp="http://schemas.openxmlformats.org/drawingml/2006/wordprocessingDrawing" xmlns:w10="urn:schemas-microsoft-com:office:word" xmlns:w="http://schemas.openxmlformats.org/wordprocessingml/2006/main" xmlns:w14="http://schemas.microsoft.com/office/word/2010/wordml" xmlns:wpg="http://schemas.microsoft.com/office/word/2010/wordprocessingGroup" xmlns:wpi="http://schemas.microsoft.com/office/word/2010/wordprocessingInk" xmlns:wne="http://schemas.microsoft.com/office/word/2006/wordml" xmlns:wps="http://schemas.microsoft.com/office/word/2010/wordprocessingShape" mc:Ignorable="w14 wp14">
+<w:footnotes xmlns:wpc="http://schemas.microsoft.com/office/word/2010/wordprocessingCanvas" xmlns:mc="http://schemas.openxmlformats.org/markup-compatibility/2006" xmlns:o="urn:schemas-microsoft-com:office:office" xmlns:r="http://schemas.openxmlformats.org/officeDocument/2006/relationships" xmlns:m="http://schemas.openxmlformats.org/officeDocument/2006/math" xmlns:v="urn:schemas-microsoft-com:vml" xmlns:wp14="http://schemas.microsoft.com/office/word/2010/wordprocessingDrawing" xmlns:wp="http://schemas.openxmlformats.org/drawingml/2006/wordprocessingDrawing" xmlns:w10="urn:schemas-microsoft-com:office:word" xmlns:w="http://schemas.openxmlformats.org/wordprocessingml/2006/main" xmlns:w14="http://schemas.microsoft.com/office/word/2010/wordml" xmlns:w15="http://schemas.microsoft.com/office/word/2012/wordml" xmlns:wpg="http://schemas.microsoft.com/office/word/2010/wordprocessingGroup" xmlns:wpi="http://schemas.microsoft.com/office/word/2010/wordprocessingInk" xmlns:wne="http://schemas.microsoft.com/office/word/2006/wordml" xmlns:wps="http://schemas.microsoft.com/office/word/2010/wordprocessingShape" mc:Ignorable="w14 w15 wp14">
   <w:footnote w:type="separator" w:id="-1">
     <w:p>
       <w:r>
@@ -13819,7 +13897,7 @@
 </file>
 
 <file path=word/header1.xml><?xml version="1.0" encoding="utf-8"?>
-<w:hdr xmlns:wpc="http://schemas.microsoft.com/office/word/2010/wordprocessingCanvas" xmlns:mc="http://schemas.openxmlformats.org/markup-compatibility/2006" xmlns:o="urn:schemas-microsoft-com:office:office" xmlns:r="http://schemas.openxmlformats.org/officeDocument/2006/relationships" xmlns:m="http://schemas.openxmlformats.org/officeDocument/2006/math" xmlns:v="urn:schemas-microsoft-com:vml" xmlns:wp14="http://schemas.microsoft.com/office/word/2010/wordprocessingDrawing" xmlns:wp="http://schemas.openxmlformats.org/drawingml/2006/wordprocessingDrawing" xmlns:w10="urn:schemas-microsoft-com:office:word" xmlns:w="http://schemas.openxmlformats.org/wordprocessingml/2006/main" xmlns:w14="http://schemas.microsoft.com/office/word/2010/wordml" xmlns:wpg="http://schemas.microsoft.com/office/word/2010/wordprocessingGroup" xmlns:wpi="http://schemas.microsoft.com/office/word/2010/wordprocessingInk" xmlns:wne="http://schemas.microsoft.com/office/word/2006/wordml" xmlns:wps="http://schemas.microsoft.com/office/word/2010/wordprocessingShape" mc:Ignorable="w14 wp14">
+<w:hdr xmlns:wpc="http://schemas.microsoft.com/office/word/2010/wordprocessingCanvas" xmlns:mc="http://schemas.openxmlformats.org/markup-compatibility/2006" xmlns:o="urn:schemas-microsoft-com:office:office" xmlns:r="http://schemas.openxmlformats.org/officeDocument/2006/relationships" xmlns:m="http://schemas.openxmlformats.org/officeDocument/2006/math" xmlns:v="urn:schemas-microsoft-com:vml" xmlns:wp14="http://schemas.microsoft.com/office/word/2010/wordprocessingDrawing" xmlns:wp="http://schemas.openxmlformats.org/drawingml/2006/wordprocessingDrawing" xmlns:w10="urn:schemas-microsoft-com:office:word" xmlns:w="http://schemas.openxmlformats.org/wordprocessingml/2006/main" xmlns:w14="http://schemas.microsoft.com/office/word/2010/wordml" xmlns:w15="http://schemas.microsoft.com/office/word/2012/wordml" xmlns:wpg="http://schemas.microsoft.com/office/word/2010/wordprocessingGroup" xmlns:wpi="http://schemas.microsoft.com/office/word/2010/wordprocessingInk" xmlns:wne="http://schemas.microsoft.com/office/word/2006/wordml" xmlns:wps="http://schemas.microsoft.com/office/word/2010/wordprocessingShape" mc:Ignorable="w14 w15 wp14">
   <w:p>
     <w:pPr>
       <w:pStyle w:val="Header"/>
@@ -13839,7 +13917,7 @@
 </file>
 
 <file path=word/header2.xml><?xml version="1.0" encoding="utf-8"?>
-<w:hdr xmlns:wpc="http://schemas.microsoft.com/office/word/2010/wordprocessingCanvas" xmlns:mc="http://schemas.openxmlformats.org/markup-compatibility/2006" xmlns:o="urn:schemas-microsoft-com:office:office" xmlns:r="http://schemas.openxmlformats.org/officeDocument/2006/relationships" xmlns:m="http://schemas.openxmlformats.org/officeDocument/2006/math" xmlns:v="urn:schemas-microsoft-com:vml" xmlns:wp14="http://schemas.microsoft.com/office/word/2010/wordprocessingDrawing" xmlns:wp="http://schemas.openxmlformats.org/drawingml/2006/wordprocessingDrawing" xmlns:w10="urn:schemas-microsoft-com:office:word" xmlns:w="http://schemas.openxmlformats.org/wordprocessingml/2006/main" xmlns:w14="http://schemas.microsoft.com/office/word/2010/wordml" xmlns:wpg="http://schemas.microsoft.com/office/word/2010/wordprocessingGroup" xmlns:wpi="http://schemas.microsoft.com/office/word/2010/wordprocessingInk" xmlns:wne="http://schemas.microsoft.com/office/word/2006/wordml" xmlns:wps="http://schemas.microsoft.com/office/word/2010/wordprocessingShape" mc:Ignorable="w14 wp14">
+<w:hdr xmlns:wpc="http://schemas.microsoft.com/office/word/2010/wordprocessingCanvas" xmlns:mc="http://schemas.openxmlformats.org/markup-compatibility/2006" xmlns:o="urn:schemas-microsoft-com:office:office" xmlns:r="http://schemas.openxmlformats.org/officeDocument/2006/relationships" xmlns:m="http://schemas.openxmlformats.org/officeDocument/2006/math" xmlns:v="urn:schemas-microsoft-com:vml" xmlns:wp14="http://schemas.microsoft.com/office/word/2010/wordprocessingDrawing" xmlns:wp="http://schemas.openxmlformats.org/drawingml/2006/wordprocessingDrawing" xmlns:w10="urn:schemas-microsoft-com:office:word" xmlns:w="http://schemas.openxmlformats.org/wordprocessingml/2006/main" xmlns:w14="http://schemas.microsoft.com/office/word/2010/wordml" xmlns:w15="http://schemas.microsoft.com/office/word/2012/wordml" xmlns:wpg="http://schemas.microsoft.com/office/word/2010/wordprocessingGroup" xmlns:wpi="http://schemas.microsoft.com/office/word/2010/wordprocessingInk" xmlns:wne="http://schemas.microsoft.com/office/word/2006/wordml" xmlns:wps="http://schemas.microsoft.com/office/word/2010/wordprocessingShape" mc:Ignorable="w14 w15 wp14">
   <w:p>
     <w:pPr>
       <w:pStyle w:val="Header"/>
@@ -13853,7 +13931,7 @@
 </file>
 
 <file path=word/numbering.xml><?xml version="1.0" encoding="utf-8"?>
-<w:numbering xmlns:wpc="http://schemas.microsoft.com/office/word/2010/wordprocessingCanvas" xmlns:mc="http://schemas.openxmlformats.org/markup-compatibility/2006" xmlns:o="urn:schemas-microsoft-com:office:office" xmlns:r="http://schemas.openxmlformats.org/officeDocument/2006/relationships" xmlns:m="http://schemas.openxmlformats.org/officeDocument/2006/math" xmlns:v="urn:schemas-microsoft-com:vml" xmlns:wp14="http://schemas.microsoft.com/office/word/2010/wordprocessingDrawing" xmlns:wp="http://schemas.openxmlformats.org/drawingml/2006/wordprocessingDrawing" xmlns:w10="urn:schemas-microsoft-com:office:word" xmlns:w="http://schemas.openxmlformats.org/wordprocessingml/2006/main" xmlns:w14="http://schemas.microsoft.com/office/word/2010/wordml" xmlns:wpg="http://schemas.microsoft.com/office/word/2010/wordprocessingGroup" xmlns:wpi="http://schemas.microsoft.com/office/word/2010/wordprocessingInk" xmlns:wne="http://schemas.microsoft.com/office/word/2006/wordml" xmlns:wps="http://schemas.microsoft.com/office/word/2010/wordprocessingShape" mc:Ignorable="w14 wp14">
+<w:numbering xmlns:wpc="http://schemas.microsoft.com/office/word/2010/wordprocessingCanvas" xmlns:mc="http://schemas.openxmlformats.org/markup-compatibility/2006" xmlns:o="urn:schemas-microsoft-com:office:office" xmlns:r="http://schemas.openxmlformats.org/officeDocument/2006/relationships" xmlns:m="http://schemas.openxmlformats.org/officeDocument/2006/math" xmlns:v="urn:schemas-microsoft-com:vml" xmlns:wp14="http://schemas.microsoft.com/office/word/2010/wordprocessingDrawing" xmlns:wp="http://schemas.openxmlformats.org/drawingml/2006/wordprocessingDrawing" xmlns:w10="urn:schemas-microsoft-com:office:word" xmlns:w="http://schemas.openxmlformats.org/wordprocessingml/2006/main" xmlns:w14="http://schemas.microsoft.com/office/word/2010/wordml" xmlns:w15="http://schemas.microsoft.com/office/word/2012/wordml" xmlns:wpg="http://schemas.microsoft.com/office/word/2010/wordprocessingGroup" xmlns:wpi="http://schemas.microsoft.com/office/word/2010/wordprocessingInk" xmlns:wne="http://schemas.microsoft.com/office/word/2006/wordml" xmlns:wps="http://schemas.microsoft.com/office/word/2010/wordprocessingShape" mc:Ignorable="w14 w15 wp14">
   <w:abstractNum w:abstractNumId="0">
     <w:nsid w:val="00880198"/>
     <w:multiLevelType w:val="multilevel"/>
@@ -17532,7 +17610,7 @@
 </file>
 
 <file path=word/styles.xml><?xml version="1.0" encoding="utf-8"?>
-<w:styles xmlns:mc="http://schemas.openxmlformats.org/markup-compatibility/2006" xmlns:r="http://schemas.openxmlformats.org/officeDocument/2006/relationships" xmlns:w="http://schemas.openxmlformats.org/wordprocessingml/2006/main" xmlns:w14="http://schemas.microsoft.com/office/word/2010/wordml" mc:Ignorable="w14">
+<w:styles xmlns:mc="http://schemas.openxmlformats.org/markup-compatibility/2006" xmlns:r="http://schemas.openxmlformats.org/officeDocument/2006/relationships" xmlns:w="http://schemas.openxmlformats.org/wordprocessingml/2006/main" xmlns:w14="http://schemas.microsoft.com/office/word/2010/wordml" xmlns:w15="http://schemas.microsoft.com/office/word/2012/wordml" mc:Ignorable="w14 w15">
   <w:docDefaults>
     <w:rPrDefault>
       <w:rPr>
@@ -17542,7 +17620,7 @@
     </w:rPrDefault>
     <w:pPrDefault/>
   </w:docDefaults>
-  <w:latentStyles w:defLockedState="0" w:defUIPriority="0" w:defSemiHidden="0" w:defUnhideWhenUsed="0" w:defQFormat="0" w:count="267">
+  <w:latentStyles w:defLockedState="0" w:defUIPriority="0" w:defSemiHidden="0" w:defUnhideWhenUsed="0" w:defQFormat="0" w:count="371">
     <w:lsdException w:name="Normal" w:qFormat="1"/>
     <w:lsdException w:name="heading 1" w:qFormat="1"/>
     <w:lsdException w:name="heading 2" w:qFormat="1"/>
@@ -17550,17 +17628,148 @@
     <w:lsdException w:name="heading 4" w:qFormat="1"/>
     <w:lsdException w:name="heading 5" w:qFormat="1"/>
     <w:lsdException w:name="heading 6" w:qFormat="1"/>
-    <w:lsdException w:name="heading 7" w:qFormat="1"/>
-    <w:lsdException w:name="heading 8" w:qFormat="1"/>
-    <w:lsdException w:name="heading 9" w:qFormat="1"/>
-    <w:lsdException w:name="toc 1" w:uiPriority="39"/>
-    <w:lsdException w:name="toc 2" w:uiPriority="39"/>
-    <w:lsdException w:name="caption" w:qFormat="1"/>
+    <w:lsdException w:name="heading 7" w:semiHidden="1" w:unhideWhenUsed="1" w:qFormat="1"/>
+    <w:lsdException w:name="heading 8" w:semiHidden="1" w:unhideWhenUsed="1" w:qFormat="1"/>
+    <w:lsdException w:name="heading 9" w:semiHidden="1" w:unhideWhenUsed="1" w:qFormat="1"/>
+    <w:lsdException w:name="index 1" w:semiHidden="1" w:unhideWhenUsed="1"/>
+    <w:lsdException w:name="index 2" w:semiHidden="1" w:unhideWhenUsed="1"/>
+    <w:lsdException w:name="index 3" w:semiHidden="1" w:unhideWhenUsed="1"/>
+    <w:lsdException w:name="index 4" w:semiHidden="1" w:unhideWhenUsed="1"/>
+    <w:lsdException w:name="index 5" w:semiHidden="1" w:unhideWhenUsed="1"/>
+    <w:lsdException w:name="index 6" w:semiHidden="1" w:unhideWhenUsed="1"/>
+    <w:lsdException w:name="index 7" w:semiHidden="1" w:unhideWhenUsed="1"/>
+    <w:lsdException w:name="index 8" w:semiHidden="1" w:unhideWhenUsed="1"/>
+    <w:lsdException w:name="index 9" w:semiHidden="1" w:unhideWhenUsed="1"/>
+    <w:lsdException w:name="toc 1" w:semiHidden="1" w:uiPriority="39" w:unhideWhenUsed="1"/>
+    <w:lsdException w:name="toc 2" w:semiHidden="1" w:uiPriority="39" w:unhideWhenUsed="1"/>
+    <w:lsdException w:name="toc 3" w:semiHidden="1" w:unhideWhenUsed="1"/>
+    <w:lsdException w:name="toc 4" w:semiHidden="1" w:unhideWhenUsed="1"/>
+    <w:lsdException w:name="toc 5" w:semiHidden="1" w:unhideWhenUsed="1"/>
+    <w:lsdException w:name="toc 6" w:semiHidden="1" w:unhideWhenUsed="1"/>
+    <w:lsdException w:name="toc 7" w:semiHidden="1" w:unhideWhenUsed="1"/>
+    <w:lsdException w:name="toc 8" w:semiHidden="1" w:unhideWhenUsed="1"/>
+    <w:lsdException w:name="toc 9" w:semiHidden="1" w:unhideWhenUsed="1"/>
+    <w:lsdException w:name="Normal Indent" w:semiHidden="1" w:unhideWhenUsed="1"/>
+    <w:lsdException w:name="footnote text" w:semiHidden="1" w:unhideWhenUsed="1"/>
+    <w:lsdException w:name="annotation text" w:semiHidden="1" w:unhideWhenUsed="1"/>
+    <w:lsdException w:name="header" w:semiHidden="1" w:unhideWhenUsed="1"/>
+    <w:lsdException w:name="footer" w:semiHidden="1" w:unhideWhenUsed="1"/>
+    <w:lsdException w:name="index heading" w:semiHidden="1" w:unhideWhenUsed="1"/>
+    <w:lsdException w:name="caption" w:semiHidden="1" w:unhideWhenUsed="1" w:qFormat="1"/>
+    <w:lsdException w:name="table of figures" w:semiHidden="1" w:unhideWhenUsed="1"/>
+    <w:lsdException w:name="envelope address" w:semiHidden="1" w:unhideWhenUsed="1"/>
+    <w:lsdException w:name="envelope return" w:semiHidden="1" w:unhideWhenUsed="1"/>
+    <w:lsdException w:name="footnote reference" w:semiHidden="1" w:unhideWhenUsed="1"/>
+    <w:lsdException w:name="annotation reference" w:semiHidden="1" w:unhideWhenUsed="1"/>
+    <w:lsdException w:name="line number" w:semiHidden="1" w:unhideWhenUsed="1"/>
+    <w:lsdException w:name="page number" w:semiHidden="1" w:unhideWhenUsed="1"/>
+    <w:lsdException w:name="endnote reference" w:semiHidden="1" w:unhideWhenUsed="1"/>
+    <w:lsdException w:name="endnote text" w:semiHidden="1" w:unhideWhenUsed="1"/>
+    <w:lsdException w:name="table of authorities" w:semiHidden="1" w:unhideWhenUsed="1"/>
+    <w:lsdException w:name="macro" w:semiHidden="1" w:unhideWhenUsed="1"/>
+    <w:lsdException w:name="toa heading" w:semiHidden="1" w:unhideWhenUsed="1"/>
+    <w:lsdException w:name="List" w:semiHidden="1" w:unhideWhenUsed="1"/>
+    <w:lsdException w:name="List Bullet" w:semiHidden="1" w:unhideWhenUsed="1"/>
+    <w:lsdException w:name="List 2" w:semiHidden="1" w:unhideWhenUsed="1"/>
+    <w:lsdException w:name="List 3" w:semiHidden="1" w:unhideWhenUsed="1"/>
+    <w:lsdException w:name="List Bullet 2" w:semiHidden="1" w:unhideWhenUsed="1"/>
+    <w:lsdException w:name="List Bullet 3" w:semiHidden="1" w:unhideWhenUsed="1"/>
+    <w:lsdException w:name="List Bullet 4" w:semiHidden="1" w:unhideWhenUsed="1"/>
+    <w:lsdException w:name="List Bullet 5" w:semiHidden="1" w:unhideWhenUsed="1"/>
+    <w:lsdException w:name="List Number 2" w:semiHidden="1" w:unhideWhenUsed="1"/>
+    <w:lsdException w:name="List Number 3" w:semiHidden="1" w:unhideWhenUsed="1"/>
+    <w:lsdException w:name="List Number 4" w:semiHidden="1" w:unhideWhenUsed="1"/>
+    <w:lsdException w:name="List Number 5" w:semiHidden="1" w:unhideWhenUsed="1"/>
     <w:lsdException w:name="Title" w:qFormat="1"/>
+    <w:lsdException w:name="Closing" w:semiHidden="1" w:unhideWhenUsed="1"/>
+    <w:lsdException w:name="Signature" w:semiHidden="1" w:unhideWhenUsed="1"/>
+    <w:lsdException w:name="Default Paragraph Font" w:semiHidden="1" w:unhideWhenUsed="1"/>
+    <w:lsdException w:name="Body Text" w:semiHidden="1" w:unhideWhenUsed="1"/>
+    <w:lsdException w:name="Body Text Indent" w:semiHidden="1" w:unhideWhenUsed="1"/>
+    <w:lsdException w:name="List Continue" w:semiHidden="1" w:unhideWhenUsed="1"/>
+    <w:lsdException w:name="List Continue 2" w:semiHidden="1" w:unhideWhenUsed="1"/>
+    <w:lsdException w:name="List Continue 3" w:semiHidden="1" w:unhideWhenUsed="1"/>
+    <w:lsdException w:name="List Continue 4" w:semiHidden="1" w:unhideWhenUsed="1"/>
+    <w:lsdException w:name="List Continue 5" w:semiHidden="1" w:unhideWhenUsed="1"/>
+    <w:lsdException w:name="Message Header" w:semiHidden="1" w:unhideWhenUsed="1"/>
     <w:lsdException w:name="Subtitle" w:qFormat="1"/>
-    <w:lsdException w:name="Hyperlink" w:uiPriority="99"/>
+    <w:lsdException w:name="Body Text First Indent 2" w:semiHidden="1" w:unhideWhenUsed="1"/>
+    <w:lsdException w:name="Note Heading" w:semiHidden="1" w:unhideWhenUsed="1"/>
+    <w:lsdException w:name="Body Text 2" w:semiHidden="1" w:unhideWhenUsed="1"/>
+    <w:lsdException w:name="Body Text 3" w:semiHidden="1" w:unhideWhenUsed="1"/>
+    <w:lsdException w:name="Body Text Indent 2" w:semiHidden="1" w:unhideWhenUsed="1"/>
+    <w:lsdException w:name="Body Text Indent 3" w:semiHidden="1" w:unhideWhenUsed="1"/>
+    <w:lsdException w:name="Block Text" w:semiHidden="1" w:unhideWhenUsed="1"/>
+    <w:lsdException w:name="Hyperlink" w:semiHidden="1" w:uiPriority="99" w:unhideWhenUsed="1"/>
+    <w:lsdException w:name="FollowedHyperlink" w:semiHidden="1" w:unhideWhenUsed="1"/>
     <w:lsdException w:name="Strong" w:qFormat="1"/>
     <w:lsdException w:name="Emphasis" w:qFormat="1"/>
+    <w:lsdException w:name="Document Map" w:semiHidden="1" w:unhideWhenUsed="1"/>
+    <w:lsdException w:name="Plain Text" w:semiHidden="1" w:unhideWhenUsed="1"/>
+    <w:lsdException w:name="E-mail Signature" w:semiHidden="1" w:unhideWhenUsed="1"/>
+    <w:lsdException w:name="HTML Top of Form" w:semiHidden="1" w:unhideWhenUsed="1"/>
+    <w:lsdException w:name="HTML Bottom of Form" w:semiHidden="1" w:unhideWhenUsed="1"/>
+    <w:lsdException w:name="Normal (Web)" w:semiHidden="1" w:unhideWhenUsed="1"/>
+    <w:lsdException w:name="HTML Acronym" w:semiHidden="1" w:unhideWhenUsed="1"/>
+    <w:lsdException w:name="HTML Address" w:semiHidden="1" w:unhideWhenUsed="1"/>
+    <w:lsdException w:name="HTML Cite" w:semiHidden="1" w:unhideWhenUsed="1"/>
+    <w:lsdException w:name="HTML Code" w:semiHidden="1" w:unhideWhenUsed="1"/>
+    <w:lsdException w:name="HTML Definition" w:semiHidden="1" w:unhideWhenUsed="1"/>
+    <w:lsdException w:name="HTML Keyboard" w:semiHidden="1" w:unhideWhenUsed="1"/>
+    <w:lsdException w:name="HTML Preformatted" w:semiHidden="1" w:unhideWhenUsed="1"/>
+    <w:lsdException w:name="HTML Sample" w:semiHidden="1" w:unhideWhenUsed="1"/>
+    <w:lsdException w:name="HTML Typewriter" w:semiHidden="1" w:unhideWhenUsed="1"/>
+    <w:lsdException w:name="HTML Variable" w:semiHidden="1" w:unhideWhenUsed="1"/>
+    <w:lsdException w:name="Normal Table" w:semiHidden="1" w:unhideWhenUsed="1"/>
+    <w:lsdException w:name="annotation subject" w:semiHidden="1" w:unhideWhenUsed="1"/>
+    <w:lsdException w:name="No List" w:semiHidden="1" w:unhideWhenUsed="1"/>
+    <w:lsdException w:name="Outline List 1" w:semiHidden="1" w:unhideWhenUsed="1"/>
+    <w:lsdException w:name="Outline List 2" w:semiHidden="1" w:unhideWhenUsed="1"/>
+    <w:lsdException w:name="Outline List 3" w:semiHidden="1" w:unhideWhenUsed="1"/>
+    <w:lsdException w:name="Table Simple 1" w:semiHidden="1" w:unhideWhenUsed="1"/>
+    <w:lsdException w:name="Table Simple 2" w:semiHidden="1" w:unhideWhenUsed="1"/>
+    <w:lsdException w:name="Table Simple 3" w:semiHidden="1" w:unhideWhenUsed="1"/>
+    <w:lsdException w:name="Table Classic 1" w:semiHidden="1" w:unhideWhenUsed="1"/>
+    <w:lsdException w:name="Table Classic 2" w:semiHidden="1" w:unhideWhenUsed="1"/>
+    <w:lsdException w:name="Table Classic 3" w:semiHidden="1" w:unhideWhenUsed="1"/>
+    <w:lsdException w:name="Table Classic 4" w:semiHidden="1" w:unhideWhenUsed="1"/>
+    <w:lsdException w:name="Table Colorful 1" w:semiHidden="1" w:unhideWhenUsed="1"/>
+    <w:lsdException w:name="Table Colorful 2" w:semiHidden="1" w:unhideWhenUsed="1"/>
+    <w:lsdException w:name="Table Colorful 3" w:semiHidden="1" w:unhideWhenUsed="1"/>
+    <w:lsdException w:name="Table Columns 1" w:semiHidden="1" w:unhideWhenUsed="1"/>
+    <w:lsdException w:name="Table Columns 2" w:semiHidden="1" w:unhideWhenUsed="1"/>
+    <w:lsdException w:name="Table Columns 3" w:semiHidden="1" w:unhideWhenUsed="1"/>
+    <w:lsdException w:name="Table Columns 4" w:semiHidden="1" w:unhideWhenUsed="1"/>
+    <w:lsdException w:name="Table Columns 5" w:semiHidden="1" w:unhideWhenUsed="1"/>
+    <w:lsdException w:name="Table Grid 1" w:semiHidden="1" w:unhideWhenUsed="1"/>
+    <w:lsdException w:name="Table Grid 2" w:semiHidden="1" w:unhideWhenUsed="1"/>
+    <w:lsdException w:name="Table Grid 3" w:semiHidden="1" w:unhideWhenUsed="1"/>
+    <w:lsdException w:name="Table Grid 4" w:semiHidden="1" w:unhideWhenUsed="1"/>
+    <w:lsdException w:name="Table Grid 5" w:semiHidden="1" w:unhideWhenUsed="1"/>
+    <w:lsdException w:name="Table Grid 6" w:semiHidden="1" w:unhideWhenUsed="1"/>
+    <w:lsdException w:name="Table Grid 7" w:semiHidden="1" w:unhideWhenUsed="1"/>
+    <w:lsdException w:name="Table Grid 8" w:semiHidden="1" w:unhideWhenUsed="1"/>
+    <w:lsdException w:name="Table List 1" w:semiHidden="1" w:unhideWhenUsed="1"/>
+    <w:lsdException w:name="Table List 2" w:semiHidden="1" w:unhideWhenUsed="1"/>
+    <w:lsdException w:name="Table List 3" w:semiHidden="1" w:unhideWhenUsed="1"/>
+    <w:lsdException w:name="Table List 4" w:semiHidden="1" w:unhideWhenUsed="1"/>
+    <w:lsdException w:name="Table List 5" w:semiHidden="1" w:unhideWhenUsed="1"/>
+    <w:lsdException w:name="Table List 6" w:semiHidden="1" w:unhideWhenUsed="1"/>
+    <w:lsdException w:name="Table List 7" w:semiHidden="1" w:unhideWhenUsed="1"/>
+    <w:lsdException w:name="Table List 8" w:semiHidden="1" w:unhideWhenUsed="1"/>
+    <w:lsdException w:name="Table 3D effects 1" w:semiHidden="1" w:unhideWhenUsed="1"/>
+    <w:lsdException w:name="Table 3D effects 2" w:semiHidden="1" w:unhideWhenUsed="1"/>
+    <w:lsdException w:name="Table 3D effects 3" w:semiHidden="1" w:unhideWhenUsed="1"/>
+    <w:lsdException w:name="Table Contemporary" w:semiHidden="1" w:unhideWhenUsed="1"/>
+    <w:lsdException w:name="Table Elegant" w:semiHidden="1" w:unhideWhenUsed="1"/>
+    <w:lsdException w:name="Table Professional" w:semiHidden="1" w:unhideWhenUsed="1"/>
+    <w:lsdException w:name="Table Subtle 1" w:semiHidden="1" w:unhideWhenUsed="1"/>
+    <w:lsdException w:name="Table Subtle 2" w:semiHidden="1" w:unhideWhenUsed="1"/>
+    <w:lsdException w:name="Table Web 1" w:semiHidden="1" w:unhideWhenUsed="1"/>
+    <w:lsdException w:name="Table Web 2" w:semiHidden="1" w:unhideWhenUsed="1"/>
+    <w:lsdException w:name="Table Web 3" w:semiHidden="1" w:unhideWhenUsed="1"/>
+    <w:lsdException w:name="Balloon Text" w:semiHidden="1" w:unhideWhenUsed="1"/>
+    <w:lsdException w:name="Table Theme" w:semiHidden="1" w:unhideWhenUsed="1"/>
     <w:lsdException w:name="Placeholder Text" w:semiHidden="1" w:uiPriority="99"/>
     <w:lsdException w:name="No Spacing" w:uiPriority="1" w:qFormat="1"/>
     <w:lsdException w:name="Light Shading" w:uiPriority="60"/>
@@ -17672,6 +17881,110 @@
     <w:lsdException w:name="Book Title" w:uiPriority="33" w:qFormat="1"/>
     <w:lsdException w:name="Bibliography" w:semiHidden="1" w:uiPriority="37" w:unhideWhenUsed="1"/>
     <w:lsdException w:name="TOC Heading" w:semiHidden="1" w:uiPriority="39" w:unhideWhenUsed="1" w:qFormat="1"/>
+    <w:lsdException w:name="Plain Table 1" w:uiPriority="41"/>
+    <w:lsdException w:name="Plain Table 2" w:uiPriority="42"/>
+    <w:lsdException w:name="Plain Table 3" w:uiPriority="43"/>
+    <w:lsdException w:name="Plain Table 4" w:uiPriority="44"/>
+    <w:lsdException w:name="Plain Table 5" w:uiPriority="45"/>
+    <w:lsdException w:name="Grid Table Light" w:uiPriority="40"/>
+    <w:lsdException w:name="Grid Table 1 Light" w:uiPriority="46"/>
+    <w:lsdException w:name="Grid Table 2" w:uiPriority="47"/>
+    <w:lsdException w:name="Grid Table 3" w:uiPriority="48"/>
+    <w:lsdException w:name="Grid Table 4" w:uiPriority="49"/>
+    <w:lsdException w:name="Grid Table 5 Dark" w:uiPriority="50"/>
+    <w:lsdException w:name="Grid Table 6 Colorful" w:uiPriority="51"/>
+    <w:lsdException w:name="Grid Table 7 Colorful" w:uiPriority="52"/>
+    <w:lsdException w:name="Grid Table 1 Light Accent 1" w:uiPriority="46"/>
+    <w:lsdException w:name="Grid Table 2 Accent 1" w:uiPriority="47"/>
+    <w:lsdException w:name="Grid Table 3 Accent 1" w:uiPriority="48"/>
+    <w:lsdException w:name="Grid Table 4 Accent 1" w:uiPriority="49"/>
+    <w:lsdException w:name="Grid Table 5 Dark Accent 1" w:uiPriority="50"/>
+    <w:lsdException w:name="Grid Table 6 Colorful Accent 1" w:uiPriority="51"/>
+    <w:lsdException w:name="Grid Table 7 Colorful Accent 1" w:uiPriority="52"/>
+    <w:lsdException w:name="Grid Table 1 Light Accent 2" w:uiPriority="46"/>
+    <w:lsdException w:name="Grid Table 2 Accent 2" w:uiPriority="47"/>
+    <w:lsdException w:name="Grid Table 3 Accent 2" w:uiPriority="48"/>
+    <w:lsdException w:name="Grid Table 4 Accent 2" w:uiPriority="49"/>
+    <w:lsdException w:name="Grid Table 5 Dark Accent 2" w:uiPriority="50"/>
+    <w:lsdException w:name="Grid Table 6 Colorful Accent 2" w:uiPriority="51"/>
+    <w:lsdException w:name="Grid Table 7 Colorful Accent 2" w:uiPriority="52"/>
+    <w:lsdException w:name="Grid Table 1 Light Accent 3" w:uiPriority="46"/>
+    <w:lsdException w:name="Grid Table 2 Accent 3" w:uiPriority="47"/>
+    <w:lsdException w:name="Grid Table 3 Accent 3" w:uiPriority="48"/>
+    <w:lsdException w:name="Grid Table 4 Accent 3" w:uiPriority="49"/>
+    <w:lsdException w:name="Grid Table 5 Dark Accent 3" w:uiPriority="50"/>
+    <w:lsdException w:name="Grid Table 6 Colorful Accent 3" w:uiPriority="51"/>
+    <w:lsdException w:name="Grid Table 7 Colorful Accent 3" w:uiPriority="52"/>
+    <w:lsdException w:name="Grid Table 1 Light Accent 4" w:uiPriority="46"/>
+    <w:lsdException w:name="Grid Table 2 Accent 4" w:uiPriority="47"/>
+    <w:lsdException w:name="Grid Table 3 Accent 4" w:uiPriority="48"/>
+    <w:lsdException w:name="Grid Table 4 Accent 4" w:uiPriority="49"/>
+    <w:lsdException w:name="Grid Table 5 Dark Accent 4" w:uiPriority="50"/>
+    <w:lsdException w:name="Grid Table 6 Colorful Accent 4" w:uiPriority="51"/>
+    <w:lsdException w:name="Grid Table 7 Colorful Accent 4" w:uiPriority="52"/>
+    <w:lsdException w:name="Grid Table 1 Light Accent 5" w:uiPriority="46"/>
+    <w:lsdException w:name="Grid Table 2 Accent 5" w:uiPriority="47"/>
+    <w:lsdException w:name="Grid Table 3 Accent 5" w:uiPriority="48"/>
+    <w:lsdException w:name="Grid Table 4 Accent 5" w:uiPriority="49"/>
+    <w:lsdException w:name="Grid Table 5 Dark Accent 5" w:uiPriority="50"/>
+    <w:lsdException w:name="Grid Table 6 Colorful Accent 5" w:uiPriority="51"/>
+    <w:lsdException w:name="Grid Table 7 Colorful Accent 5" w:uiPriority="52"/>
+    <w:lsdException w:name="Grid Table 1 Light Accent 6" w:uiPriority="46"/>
+    <w:lsdException w:name="Grid Table 2 Accent 6" w:uiPriority="47"/>
+    <w:lsdException w:name="Grid Table 3 Accent 6" w:uiPriority="48"/>
+    <w:lsdException w:name="Grid Table 4 Accent 6" w:uiPriority="49"/>
+    <w:lsdException w:name="Grid Table 5 Dark Accent 6" w:uiPriority="50"/>
+    <w:lsdException w:name="Grid Table 6 Colorful Accent 6" w:uiPriority="51"/>
+    <w:lsdException w:name="Grid Table 7 Colorful Accent 6" w:uiPriority="52"/>
+    <w:lsdException w:name="List Table 1 Light" w:uiPriority="46"/>
+    <w:lsdException w:name="List Table 2" w:uiPriority="47"/>
+    <w:lsdException w:name="List Table 3" w:uiPriority="48"/>
+    <w:lsdException w:name="List Table 4" w:uiPriority="49"/>
+    <w:lsdException w:name="List Table 5 Dark" w:uiPriority="50"/>
+    <w:lsdException w:name="List Table 6 Colorful" w:uiPriority="51"/>
+    <w:lsdException w:name="List Table 7 Colorful" w:uiPriority="52"/>
+    <w:lsdException w:name="List Table 1 Light Accent 1" w:uiPriority="46"/>
+    <w:lsdException w:name="List Table 2 Accent 1" w:uiPriority="47"/>
+    <w:lsdException w:name="List Table 3 Accent 1" w:uiPriority="48"/>
+    <w:lsdException w:name="List Table 4 Accent 1" w:uiPriority="49"/>
+    <w:lsdException w:name="List Table 5 Dark Accent 1" w:uiPriority="50"/>
+    <w:lsdException w:name="List Table 6 Colorful Accent 1" w:uiPriority="51"/>
+    <w:lsdException w:name="List Table 7 Colorful Accent 1" w:uiPriority="52"/>
+    <w:lsdException w:name="List Table 1 Light Accent 2" w:uiPriority="46"/>
+    <w:lsdException w:name="List Table 2 Accent 2" w:uiPriority="47"/>
+    <w:lsdException w:name="List Table 3 Accent 2" w:uiPriority="48"/>
+    <w:lsdException w:name="List Table 4 Accent 2" w:uiPriority="49"/>
+    <w:lsdException w:name="List Table 5 Dark Accent 2" w:uiPriority="50"/>
+    <w:lsdException w:name="List Table 6 Colorful Accent 2" w:uiPriority="51"/>
+    <w:lsdException w:name="List Table 7 Colorful Accent 2" w:uiPriority="52"/>
+    <w:lsdException w:name="List Table 1 Light Accent 3" w:uiPriority="46"/>
+    <w:lsdException w:name="List Table 2 Accent 3" w:uiPriority="47"/>
+    <w:lsdException w:name="List Table 3 Accent 3" w:uiPriority="48"/>
+    <w:lsdException w:name="List Table 4 Accent 3" w:uiPriority="49"/>
+    <w:lsdException w:name="List Table 5 Dark Accent 3" w:uiPriority="50"/>
+    <w:lsdException w:name="List Table 6 Colorful Accent 3" w:uiPriority="51"/>
+    <w:lsdException w:name="List Table 7 Colorful Accent 3" w:uiPriority="52"/>
+    <w:lsdException w:name="List Table 1 Light Accent 4" w:uiPriority="46"/>
+    <w:lsdException w:name="List Table 2 Accent 4" w:uiPriority="47"/>
+    <w:lsdException w:name="List Table 3 Accent 4" w:uiPriority="48"/>
+    <w:lsdException w:name="List Table 4 Accent 4" w:uiPriority="49"/>
+    <w:lsdException w:name="List Table 5 Dark Accent 4" w:uiPriority="50"/>
+    <w:lsdException w:name="List Table 6 Colorful Accent 4" w:uiPriority="51"/>
+    <w:lsdException w:name="List Table 7 Colorful Accent 4" w:uiPriority="52"/>
+    <w:lsdException w:name="List Table 1 Light Accent 5" w:uiPriority="46"/>
+    <w:lsdException w:name="List Table 2 Accent 5" w:uiPriority="47"/>
+    <w:lsdException w:name="List Table 3 Accent 5" w:uiPriority="48"/>
+    <w:lsdException w:name="List Table 4 Accent 5" w:uiPriority="49"/>
+    <w:lsdException w:name="List Table 5 Dark Accent 5" w:uiPriority="50"/>
+    <w:lsdException w:name="List Table 6 Colorful Accent 5" w:uiPriority="51"/>
+    <w:lsdException w:name="List Table 7 Colorful Accent 5" w:uiPriority="52"/>
+    <w:lsdException w:name="List Table 1 Light Accent 6" w:uiPriority="46"/>
+    <w:lsdException w:name="List Table 2 Accent 6" w:uiPriority="47"/>
+    <w:lsdException w:name="List Table 3 Accent 6" w:uiPriority="48"/>
+    <w:lsdException w:name="List Table 4 Accent 6" w:uiPriority="49"/>
+    <w:lsdException w:name="List Table 5 Dark Accent 6" w:uiPriority="50"/>
+    <w:lsdException w:name="List Table 6 Colorful Accent 6" w:uiPriority="51"/>
+    <w:lsdException w:name="List Table 7 Colorful Accent 6" w:uiPriority="52"/>
   </w:latentStyles>
   <w:style w:type="paragraph" w:default="1" w:styleId="Normal">
     <w:name w:val="Normal"/>
@@ -17698,684 +18011,7 @@
       <w:numPr>
         <w:numId w:val="18"/>
       </w:numPr>
-      <w:tabs>
-        <w:tab w:val="clear" w:pos="1872"/>
-        <w:tab w:val="num" w:pos="432"/>
-      </w:tabs>
       <w:spacing w:before="1440" w:after="480"/>
-      <w:ind w:left="432"/>
-      <w:jc w:val="center"/>
-      <w:outlineLvl w:val="0"/>
-    </w:pPr>
-    <w:rPr>
-      <w:rFonts w:ascii="Arial" w:hAnsi="Arial"/>
-      <w:b/>
-      <w:bCs/>
-      <w:color w:val="000000"/>
-      <w:kern w:val="32"/>
-      <w:sz w:val="40"/>
-      <w:szCs w:val="40"/>
-    </w:rPr>
-  </w:style>
-  <w:style w:type="paragraph" w:styleId="Heading2">
-    <w:name w:val="heading 2"/>
-    <w:basedOn w:val="Normal"/>
-    <w:next w:val="Normal"/>
-    <w:qFormat/>
-    <w:rsid w:val="00CA1B6B"/>
-    <w:pPr>
-      <w:keepNext/>
-      <w:numPr>
-        <w:ilvl w:val="1"/>
-        <w:numId w:val="18"/>
-      </w:numPr>
-      <w:spacing w:before="240" w:after="60"/>
-      <w:outlineLvl w:val="1"/>
-    </w:pPr>
-    <w:rPr>
-      <w:rFonts w:ascii="Arial" w:hAnsi="Arial"/>
-      <w:b/>
-      <w:bCs/>
-      <w:color w:val="000000"/>
-      <w:szCs w:val="23"/>
-    </w:rPr>
-  </w:style>
-  <w:style w:type="paragraph" w:styleId="Heading3">
-    <w:name w:val="heading 3"/>
-    <w:basedOn w:val="Normal"/>
-    <w:next w:val="Normal"/>
-    <w:qFormat/>
-    <w:rsid w:val="00CA1B6B"/>
-    <w:pPr>
-      <w:keepNext/>
-      <w:numPr>
-        <w:ilvl w:val="2"/>
-        <w:numId w:val="18"/>
-      </w:numPr>
-      <w:spacing w:before="240" w:after="60"/>
-      <w:outlineLvl w:val="2"/>
-    </w:pPr>
-    <w:rPr>
-      <w:rFonts w:ascii="Arial" w:hAnsi="Arial"/>
-      <w:b/>
-      <w:bCs/>
-      <w:color w:val="000000"/>
-      <w:szCs w:val="26"/>
-    </w:rPr>
-  </w:style>
-  <w:style w:type="paragraph" w:styleId="Heading4">
-    <w:name w:val="heading 4"/>
-    <w:basedOn w:val="Normal"/>
-    <w:next w:val="Normal"/>
-    <w:qFormat/>
-    <w:rsid w:val="005F3E01"/>
-    <w:pPr>
-      <w:keepNext/>
-      <w:numPr>
-        <w:ilvl w:val="3"/>
-        <w:numId w:val="23"/>
-      </w:numPr>
-      <w:spacing w:before="240" w:after="60"/>
-      <w:outlineLvl w:val="3"/>
-    </w:pPr>
-    <w:rPr>
-      <w:rFonts w:ascii="Arial" w:hAnsi="Arial"/>
-      <w:b/>
-      <w:bCs/>
-      <w:color w:val="000000"/>
-      <w:szCs w:val="28"/>
-    </w:rPr>
-  </w:style>
-  <w:style w:type="paragraph" w:styleId="Heading5">
-    <w:name w:val="heading 5"/>
-    <w:basedOn w:val="Normal"/>
-    <w:next w:val="Normal"/>
-    <w:qFormat/>
-    <w:rsid w:val="005F3E01"/>
-    <w:pPr>
-      <w:keepNext/>
-      <w:framePr w:w="1800" w:wrap="auto" w:vAnchor="text" w:hAnchor="page" w:x="1201" w:y="1"/>
-      <w:numPr>
-        <w:ilvl w:val="4"/>
-        <w:numId w:val="23"/>
-      </w:numPr>
-      <w:spacing w:before="40" w:after="240"/>
-      <w:jc w:val="both"/>
-      <w:outlineLvl w:val="4"/>
-    </w:pPr>
-    <w:rPr>
-      <w:rFonts w:ascii="Arial Black" w:hAnsi="Arial Black"/>
-      <w:spacing w:val="-5"/>
-      <w:sz w:val="18"/>
-      <w:szCs w:val="18"/>
-    </w:rPr>
-  </w:style>
-  <w:style w:type="paragraph" w:styleId="Heading6">
-    <w:name w:val="heading 6"/>
-    <w:basedOn w:val="Normal"/>
-    <w:next w:val="Normal"/>
-    <w:qFormat/>
-    <w:rsid w:val="005F3E01"/>
-    <w:pPr>
-      <w:keepNext/>
-      <w:framePr w:w="1800" w:wrap="auto" w:vAnchor="text" w:hAnchor="page" w:x="1201" w:y="1"/>
-      <w:numPr>
-        <w:ilvl w:val="5"/>
-        <w:numId w:val="23"/>
-      </w:numPr>
-      <w:jc w:val="both"/>
-      <w:outlineLvl w:val="5"/>
-    </w:pPr>
-    <w:rPr>
-      <w:rFonts w:ascii="Arial" w:hAnsi="Arial"/>
-    </w:rPr>
-  </w:style>
-  <w:style w:type="paragraph" w:styleId="Heading7">
-    <w:name w:val="heading 7"/>
-    <w:basedOn w:val="Normal"/>
-    <w:next w:val="Normal"/>
-    <w:qFormat/>
-    <w:rsid w:val="005F3E01"/>
-    <w:pPr>
-      <w:framePr w:w="3780" w:hSpace="240" w:wrap="auto" w:vAnchor="text" w:hAnchor="page" w:x="1489" w:y="1"/>
-      <w:pBdr>
-        <w:top w:val="single" w:sz="6" w:space="12" w:color="FFFFFF"/>
-        <w:left w:val="single" w:sz="6" w:space="12" w:color="FFFFFF"/>
-        <w:bottom w:val="single" w:sz="6" w:space="12" w:color="FFFFFF"/>
-        <w:right w:val="single" w:sz="6" w:space="12" w:color="FFFFFF"/>
-      </w:pBdr>
-      <w:shd w:val="pct5" w:color="auto" w:fill="auto"/>
-      <w:spacing w:before="60"/>
-      <w:jc w:val="both"/>
-      <w:outlineLvl w:val="6"/>
-    </w:pPr>
-    <w:rPr>
-      <w:rFonts w:ascii="Times New Roman Bold" w:hAnsi="Times New Roman Bold"/>
-      <w:b/>
-      <w:bCs/>
-      <w:i/>
-      <w:iCs/>
-      <w:spacing w:val="-5"/>
-      <w:sz w:val="28"/>
-      <w:szCs w:val="28"/>
-    </w:rPr>
-  </w:style>
-  <w:style w:type="paragraph" w:styleId="Heading8">
-    <w:name w:val="heading 8"/>
-    <w:basedOn w:val="Normal"/>
-    <w:next w:val="Normal"/>
-    <w:qFormat/>
-    <w:rsid w:val="005F3E01"/>
-    <w:pPr>
-      <w:keepNext/>
-      <w:framePr w:w="1860" w:wrap="auto" w:vAnchor="text" w:hAnchor="page" w:x="1201" w:y="1"/>
-      <w:numPr>
-        <w:ilvl w:val="7"/>
-        <w:numId w:val="23"/>
-      </w:numPr>
-      <w:spacing w:before="60" w:line="320" w:lineRule="exact"/>
-      <w:jc w:val="center"/>
-      <w:outlineLvl w:val="7"/>
-    </w:pPr>
-    <w:rPr>
-      <w:rFonts w:ascii="Arial Black" w:hAnsi="Arial Black"/>
-      <w:caps/>
-      <w:spacing w:val="60"/>
-      <w:sz w:val="14"/>
-      <w:szCs w:val="14"/>
-    </w:rPr>
-  </w:style>
-  <w:style w:type="paragraph" w:styleId="Heading9">
-    <w:name w:val="heading 9"/>
-    <w:basedOn w:val="Normal"/>
-    <w:next w:val="Normal"/>
-    <w:qFormat/>
-    <w:rsid w:val="005F3E01"/>
-    <w:pPr>
-      <w:keepNext/>
-      <w:numPr>
-        <w:ilvl w:val="8"/>
-        <w:numId w:val="23"/>
-      </w:numPr>
-      <w:spacing w:before="80" w:after="60"/>
-      <w:jc w:val="both"/>
-      <w:outlineLvl w:val="8"/>
-    </w:pPr>
-    <w:rPr>
-      <w:rFonts w:ascii="Arial" w:hAnsi="Arial"/>
-      <w:b/>
-      <w:bCs/>
-      <w:i/>
-      <w:iCs/>
-      <w:kern w:val="28"/>
-    </w:rPr>
-  </w:style>
-  <w:style w:type="character" w:default="1" w:styleId="DefaultParagraphFont">
-    <w:name w:val="Default Paragraph Font"/>
-    <w:uiPriority w:val="1"/>
-    <w:semiHidden/>
-    <w:unhideWhenUsed/>
-  </w:style>
-  <w:style w:type="table" w:default="1" w:styleId="TableNormal">
-    <w:name w:val="Normal Table"/>
-    <w:uiPriority w:val="99"/>
-    <w:semiHidden/>
-    <w:unhideWhenUsed/>
-    <w:tblPr>
-      <w:tblInd w:w="0" w:type="dxa"/>
-      <w:tblCellMar>
-        <w:top w:w="0" w:type="dxa"/>
-        <w:left w:w="108" w:type="dxa"/>
-        <w:bottom w:w="0" w:type="dxa"/>
-        <w:right w:w="108" w:type="dxa"/>
-      </w:tblCellMar>
-    </w:tblPr>
-  </w:style>
-  <w:style w:type="numbering" w:default="1" w:styleId="NoList">
-    <w:name w:val="No List"/>
-    <w:uiPriority w:val="99"/>
-    <w:semiHidden/>
-    <w:unhideWhenUsed/>
-  </w:style>
-  <w:style w:type="paragraph" w:styleId="Title">
-    <w:name w:val="Title"/>
-    <w:basedOn w:val="Normal"/>
-    <w:next w:val="Normal"/>
-    <w:qFormat/>
-    <w:rsid w:val="00DB1889"/>
-    <w:pPr>
-      <w:spacing w:before="480" w:after="240"/>
-      <w:jc w:val="right"/>
-    </w:pPr>
-    <w:rPr>
-      <w:rFonts w:cs="Arial"/>
-      <w:b/>
-      <w:bCs/>
-      <w:kern w:val="28"/>
-      <w:sz w:val="48"/>
-      <w:szCs w:val="32"/>
-    </w:rPr>
-  </w:style>
-  <w:style w:type="paragraph" w:customStyle="1" w:styleId="Institution">
-    <w:name w:val="Institution"/>
-    <w:basedOn w:val="Normal"/>
-    <w:rsid w:val="001B4682"/>
-    <w:pPr>
-      <w:spacing w:before="720" w:after="960"/>
-      <w:jc w:val="center"/>
-    </w:pPr>
-    <w:rPr>
-      <w:b/>
-      <w:iCs/>
-      <w:sz w:val="40"/>
-      <w:szCs w:val="40"/>
-    </w:rPr>
-  </w:style>
-  <w:style w:type="paragraph" w:customStyle="1" w:styleId="BulletedList">
-    <w:name w:val="Bulleted List"/>
-    <w:basedOn w:val="Normal"/>
-    <w:rsid w:val="005F3E01"/>
-    <w:pPr>
-      <w:numPr>
-        <w:numId w:val="24"/>
-      </w:numPr>
-    </w:pPr>
-  </w:style>
-  <w:style w:type="paragraph" w:customStyle="1" w:styleId="MemberNames">
-    <w:name w:val="MemberNames"/>
-    <w:basedOn w:val="Normal"/>
-    <w:rsid w:val="00883383"/>
-    <w:pPr>
-      <w:spacing w:before="480" w:after="360"/>
-      <w:jc w:val="right"/>
-    </w:pPr>
-    <w:rPr>
-      <w:color w:val="000000"/>
-      <w:sz w:val="40"/>
-      <w:szCs w:val="40"/>
-    </w:rPr>
-  </w:style>
-  <w:style w:type="paragraph" w:customStyle="1" w:styleId="RecordDates">
-    <w:name w:val="Record Dates"/>
-    <w:basedOn w:val="Normal"/>
-    <w:rsid w:val="00883383"/>
-    <w:pPr>
-      <w:jc w:val="right"/>
-    </w:pPr>
-    <w:rPr>
-      <w:b/>
-      <w:bCs/>
-      <w:noProof/>
-      <w:sz w:val="28"/>
-      <w:szCs w:val="28"/>
-    </w:rPr>
-  </w:style>
-  <w:style w:type="paragraph" w:styleId="Header">
-    <w:name w:val="header"/>
-    <w:basedOn w:val="Normal"/>
-    <w:rsid w:val="001B4682"/>
-    <w:pPr>
-      <w:pBdr>
-        <w:top w:val="single" w:sz="12" w:space="1" w:color="auto"/>
-        <w:bottom w:val="single" w:sz="12" w:space="1" w:color="auto"/>
-      </w:pBdr>
-      <w:tabs>
-        <w:tab w:val="center" w:pos="4680"/>
-        <w:tab w:val="right" w:pos="9360"/>
-      </w:tabs>
-      <w:spacing w:after="360"/>
-    </w:pPr>
-    <w:rPr>
-      <w:b/>
-    </w:rPr>
-  </w:style>
-  <w:style w:type="paragraph" w:customStyle="1" w:styleId="PseudoHeading1">
-    <w:name w:val="PseudoHeading1"/>
-    <w:basedOn w:val="Normal"/>
-    <w:rsid w:val="00DB1889"/>
-    <w:pPr>
-      <w:spacing w:before="1440" w:after="480"/>
-      <w:jc w:val="center"/>
-    </w:pPr>
-    <w:rPr>
-      <w:b/>
-      <w:bCs/>
-      <w:sz w:val="40"/>
-    </w:rPr>
-  </w:style>
-  <w:style w:type="paragraph" w:styleId="Caption">
-    <w:name w:val="caption"/>
-    <w:basedOn w:val="Normal"/>
-    <w:next w:val="Normal"/>
-    <w:qFormat/>
-    <w:pPr>
-      <w:spacing w:after="120"/>
-    </w:pPr>
-    <w:rPr>
-      <w:rFonts w:ascii="Arial" w:hAnsi="Arial"/>
-      <w:b/>
-      <w:bCs/>
-      <w:sz w:val="20"/>
-      <w:szCs w:val="20"/>
-    </w:rPr>
-  </w:style>
-  <w:style w:type="character" w:styleId="CommentReference">
-    <w:name w:val="annotation reference"/>
-    <w:basedOn w:val="DefaultParagraphFont"/>
-    <w:semiHidden/>
-    <w:rPr>
-      <w:sz w:val="16"/>
-      <w:szCs w:val="16"/>
-    </w:rPr>
-  </w:style>
-  <w:style w:type="paragraph" w:styleId="CommentText">
-    <w:name w:val="annotation text"/>
-    <w:basedOn w:val="Normal"/>
-    <w:semiHidden/>
-    <w:rPr>
-      <w:rFonts w:ascii="Arial" w:hAnsi="Arial"/>
-      <w:sz w:val="20"/>
-      <w:szCs w:val="20"/>
-    </w:rPr>
-  </w:style>
-  <w:style w:type="paragraph" w:styleId="BalloonText">
-    <w:name w:val="Balloon Text"/>
-    <w:basedOn w:val="Normal"/>
-    <w:semiHidden/>
-    <w:rPr>
-      <w:rFonts w:ascii="Tahoma" w:hAnsi="Tahoma" w:cs="Tahoma"/>
-      <w:sz w:val="16"/>
-      <w:szCs w:val="16"/>
-    </w:rPr>
-  </w:style>
-  <w:style w:type="paragraph" w:styleId="TOC1">
-    <w:name w:val="toc 1"/>
-    <w:basedOn w:val="Normal"/>
-    <w:uiPriority w:val="39"/>
-    <w:rsid w:val="00CE71E2"/>
-    <w:pPr>
-      <w:tabs>
-        <w:tab w:val="left" w:pos="720"/>
-        <w:tab w:val="right" w:leader="dot" w:pos="9360"/>
-      </w:tabs>
-      <w:spacing w:after="120"/>
-      <w:ind w:left="720" w:hanging="720"/>
-    </w:pPr>
-    <w:rPr>
-      <w:b/>
-      <w:bCs/>
-      <w:noProof/>
-      <w:color w:val="000000"/>
-      <w:szCs w:val="22"/>
-    </w:rPr>
-  </w:style>
-  <w:style w:type="paragraph" w:styleId="TOC2">
-    <w:name w:val="toc 2"/>
-    <w:basedOn w:val="TOC1"/>
-    <w:uiPriority w:val="39"/>
-    <w:rsid w:val="00CE71E2"/>
-    <w:pPr>
-      <w:tabs>
-        <w:tab w:val="left" w:leader="dot" w:pos="994"/>
-      </w:tabs>
-      <w:spacing w:before="0" w:after="0"/>
-      <w:ind w:left="1440"/>
-    </w:pPr>
-    <w:rPr>
-      <w:b w:val="0"/>
-      <w:bCs w:val="0"/>
-      <w:sz w:val="22"/>
-    </w:rPr>
-  </w:style>
-  <w:style w:type="paragraph" w:styleId="TOC3">
-    <w:name w:val="toc 3"/>
-    <w:basedOn w:val="Normal"/>
-    <w:next w:val="Normal"/>
-    <w:semiHidden/>
-    <w:pPr>
-      <w:tabs>
-        <w:tab w:val="right" w:leader="dot" w:pos="9360"/>
-      </w:tabs>
-      <w:ind w:left="1260" w:hanging="780"/>
-    </w:pPr>
-    <w:rPr>
-      <w:i/>
-      <w:iCs/>
-      <w:noProof/>
-      <w:color w:val="000000"/>
-      <w:sz w:val="20"/>
-      <w:szCs w:val="23"/>
-    </w:rPr>
-  </w:style>
-  <w:style w:type="character" w:styleId="Hyperlink">
-    <w:name w:val="Hyperlink"/>
-    <w:basedOn w:val="DefaultParagraphFont"/>
-    <w:uiPriority w:val="99"/>
-    <w:rsid w:val="00FD44BA"/>
-    <w:rPr>
-      <w:color w:val="0000FF"/>
-      <w:u w:val="single"/>
-    </w:rPr>
-  </w:style>
-  <w:style w:type="paragraph" w:styleId="ListParagraph">
-    <w:name w:val="List Paragraph"/>
-    <w:basedOn w:val="Normal"/>
-    <w:uiPriority w:val="34"/>
-    <w:qFormat/>
-    <w:rsid w:val="00767D94"/>
-    <w:pPr>
-      <w:ind w:left="720"/>
-      <w:contextualSpacing/>
-    </w:pPr>
-  </w:style>
-  <w:style w:type="character" w:styleId="PlaceholderText">
-    <w:name w:val="Placeholder Text"/>
-    <w:basedOn w:val="DefaultParagraphFont"/>
-    <w:uiPriority w:val="99"/>
-    <w:semiHidden/>
-    <w:rsid w:val="00E40267"/>
-    <w:rPr>
-      <w:color w:val="808080"/>
-    </w:rPr>
-  </w:style>
-  <w:style w:type="table" w:styleId="TableGrid">
-    <w:name w:val="Table Grid"/>
-    <w:basedOn w:val="TableNormal"/>
-    <w:rsid w:val="006E5EE5"/>
-    <w:tblPr>
-      <w:tblInd w:w="0" w:type="dxa"/>
-      <w:tblBorders>
-        <w:top w:val="single" w:sz="4" w:space="0" w:color="auto"/>
-        <w:left w:val="single" w:sz="4" w:space="0" w:color="auto"/>
-        <w:bottom w:val="single" w:sz="4" w:space="0" w:color="auto"/>
-        <w:right w:val="single" w:sz="4" w:space="0" w:color="auto"/>
-        <w:insideH w:val="single" w:sz="4" w:space="0" w:color="auto"/>
-        <w:insideV w:val="single" w:sz="4" w:space="0" w:color="auto"/>
-      </w:tblBorders>
-      <w:tblCellMar>
-        <w:top w:w="0" w:type="dxa"/>
-        <w:left w:w="108" w:type="dxa"/>
-        <w:bottom w:w="0" w:type="dxa"/>
-        <w:right w:w="108" w:type="dxa"/>
-      </w:tblCellMar>
-    </w:tblPr>
-  </w:style>
-</w:styles>
-</file>
-
-<file path=word/stylesWithEffects.xml><?xml version="1.0" encoding="utf-8"?>
-<w:styles xmlns:wpc="http://schemas.microsoft.com/office/word/2010/wordprocessingCanvas" xmlns:mc="http://schemas.openxmlformats.org/markup-compatibility/2006" xmlns:o="urn:schemas-microsoft-com:office:office" xmlns:r="http://schemas.openxmlformats.org/officeDocument/2006/relationships" xmlns:m="http://schemas.openxmlformats.org/officeDocument/2006/math" xmlns:v="urn:schemas-microsoft-com:vml" xmlns:wp14="http://schemas.microsoft.com/office/word/2010/wordprocessingDrawing" xmlns:wp="http://schemas.openxmlformats.org/drawingml/2006/wordprocessingDrawing" xmlns:w10="urn:schemas-microsoft-com:office:word" xmlns:w="http://schemas.openxmlformats.org/wordprocessingml/2006/main" xmlns:w14="http://schemas.microsoft.com/office/word/2010/wordml" xmlns:wpg="http://schemas.microsoft.com/office/word/2010/wordprocessingGroup" xmlns:wpi="http://schemas.microsoft.com/office/word/2010/wordprocessingInk" xmlns:wne="http://schemas.microsoft.com/office/word/2006/wordml" xmlns:wps="http://schemas.microsoft.com/office/word/2010/wordprocessingShape" mc:Ignorable="w14 wp14">
-  <w:docDefaults>
-    <w:rPrDefault>
-      <w:rPr>
-        <w:rFonts w:ascii="Times New Roman" w:eastAsia="Times New Roman" w:hAnsi="Times New Roman" w:cs="Times New Roman"/>
-        <w:lang w:val="en-US" w:eastAsia="en-US" w:bidi="ar-SA"/>
-      </w:rPr>
-    </w:rPrDefault>
-    <w:pPrDefault/>
-  </w:docDefaults>
-  <w:latentStyles w:defLockedState="0" w:defUIPriority="0" w:defSemiHidden="0" w:defUnhideWhenUsed="0" w:defQFormat="0" w:count="267">
-    <w:lsdException w:name="Normal" w:qFormat="1"/>
-    <w:lsdException w:name="heading 1" w:qFormat="1"/>
-    <w:lsdException w:name="heading 2" w:qFormat="1"/>
-    <w:lsdException w:name="heading 3" w:qFormat="1"/>
-    <w:lsdException w:name="heading 4" w:qFormat="1"/>
-    <w:lsdException w:name="heading 5" w:qFormat="1"/>
-    <w:lsdException w:name="heading 6" w:qFormat="1"/>
-    <w:lsdException w:name="heading 7" w:qFormat="1"/>
-    <w:lsdException w:name="heading 8" w:qFormat="1"/>
-    <w:lsdException w:name="heading 9" w:qFormat="1"/>
-    <w:lsdException w:name="toc 1" w:uiPriority="39"/>
-    <w:lsdException w:name="toc 2" w:uiPriority="39"/>
-    <w:lsdException w:name="caption" w:qFormat="1"/>
-    <w:lsdException w:name="Title" w:qFormat="1"/>
-    <w:lsdException w:name="Subtitle" w:qFormat="1"/>
-    <w:lsdException w:name="Hyperlink" w:uiPriority="99"/>
-    <w:lsdException w:name="Strong" w:qFormat="1"/>
-    <w:lsdException w:name="Emphasis" w:qFormat="1"/>
-    <w:lsdException w:name="Placeholder Text" w:semiHidden="1" w:uiPriority="99"/>
-    <w:lsdException w:name="No Spacing" w:uiPriority="1" w:qFormat="1"/>
-    <w:lsdException w:name="Light Shading" w:uiPriority="60"/>
-    <w:lsdException w:name="Light List" w:uiPriority="61"/>
-    <w:lsdException w:name="Light Grid" w:uiPriority="62"/>
-    <w:lsdException w:name="Medium Shading 1" w:uiPriority="63"/>
-    <w:lsdException w:name="Medium Shading 2" w:uiPriority="64"/>
-    <w:lsdException w:name="Medium List 1" w:uiPriority="65"/>
-    <w:lsdException w:name="Medium List 2" w:uiPriority="66"/>
-    <w:lsdException w:name="Medium Grid 1" w:uiPriority="67"/>
-    <w:lsdException w:name="Medium Grid 2" w:uiPriority="68"/>
-    <w:lsdException w:name="Medium Grid 3" w:uiPriority="69"/>
-    <w:lsdException w:name="Dark List" w:uiPriority="70"/>
-    <w:lsdException w:name="Colorful Shading" w:uiPriority="71"/>
-    <w:lsdException w:name="Colorful List" w:uiPriority="72"/>
-    <w:lsdException w:name="Colorful Grid" w:uiPriority="73"/>
-    <w:lsdException w:name="Light Shading Accent 1" w:uiPriority="60"/>
-    <w:lsdException w:name="Light List Accent 1" w:uiPriority="61"/>
-    <w:lsdException w:name="Light Grid Accent 1" w:uiPriority="62"/>
-    <w:lsdException w:name="Medium Shading 1 Accent 1" w:uiPriority="63"/>
-    <w:lsdException w:name="Medium Shading 2 Accent 1" w:uiPriority="64"/>
-    <w:lsdException w:name="Medium List 1 Accent 1" w:uiPriority="65"/>
-    <w:lsdException w:name="Revision" w:semiHidden="1" w:uiPriority="99"/>
-    <w:lsdException w:name="List Paragraph" w:uiPriority="34" w:qFormat="1"/>
-    <w:lsdException w:name="Quote" w:uiPriority="29" w:qFormat="1"/>
-    <w:lsdException w:name="Intense Quote" w:uiPriority="30" w:qFormat="1"/>
-    <w:lsdException w:name="Medium List 2 Accent 1" w:uiPriority="66"/>
-    <w:lsdException w:name="Medium Grid 1 Accent 1" w:uiPriority="67"/>
-    <w:lsdException w:name="Medium Grid 2 Accent 1" w:uiPriority="68"/>
-    <w:lsdException w:name="Medium Grid 3 Accent 1" w:uiPriority="69"/>
-    <w:lsdException w:name="Dark List Accent 1" w:uiPriority="70"/>
-    <w:lsdException w:name="Colorful Shading Accent 1" w:uiPriority="71"/>
-    <w:lsdException w:name="Colorful List Accent 1" w:uiPriority="72"/>
-    <w:lsdException w:name="Colorful Grid Accent 1" w:uiPriority="73"/>
-    <w:lsdException w:name="Light Shading Accent 2" w:uiPriority="60"/>
-    <w:lsdException w:name="Light List Accent 2" w:uiPriority="61"/>
-    <w:lsdException w:name="Light Grid Accent 2" w:uiPriority="62"/>
-    <w:lsdException w:name="Medium Shading 1 Accent 2" w:uiPriority="63"/>
-    <w:lsdException w:name="Medium Shading 2 Accent 2" w:uiPriority="64"/>
-    <w:lsdException w:name="Medium List 1 Accent 2" w:uiPriority="65"/>
-    <w:lsdException w:name="Medium List 2 Accent 2" w:uiPriority="66"/>
-    <w:lsdException w:name="Medium Grid 1 Accent 2" w:uiPriority="67"/>
-    <w:lsdException w:name="Medium Grid 2 Accent 2" w:uiPriority="68"/>
-    <w:lsdException w:name="Medium Grid 3 Accent 2" w:uiPriority="69"/>
-    <w:lsdException w:name="Dark List Accent 2" w:uiPriority="70"/>
-    <w:lsdException w:name="Colorful Shading Accent 2" w:uiPriority="71"/>
-    <w:lsdException w:name="Colorful List Accent 2" w:uiPriority="72"/>
-    <w:lsdException w:name="Colorful Grid Accent 2" w:uiPriority="73"/>
-    <w:lsdException w:name="Light Shading Accent 3" w:uiPriority="60"/>
-    <w:lsdException w:name="Light List Accent 3" w:uiPriority="61"/>
-    <w:lsdException w:name="Light Grid Accent 3" w:uiPriority="62"/>
-    <w:lsdException w:name="Medium Shading 1 Accent 3" w:uiPriority="63"/>
-    <w:lsdException w:name="Medium Shading 2 Accent 3" w:uiPriority="64"/>
-    <w:lsdException w:name="Medium List 1 Accent 3" w:uiPriority="65"/>
-    <w:lsdException w:name="Medium List 2 Accent 3" w:uiPriority="66"/>
-    <w:lsdException w:name="Medium Grid 1 Accent 3" w:uiPriority="67"/>
-    <w:lsdException w:name="Medium Grid 2 Accent 3" w:uiPriority="68"/>
-    <w:lsdException w:name="Medium Grid 3 Accent 3" w:uiPriority="69"/>
-    <w:lsdException w:name="Dark List Accent 3" w:uiPriority="70"/>
-    <w:lsdException w:name="Colorful Shading Accent 3" w:uiPriority="71"/>
-    <w:lsdException w:name="Colorful List Accent 3" w:uiPriority="72"/>
-    <w:lsdException w:name="Colorful Grid Accent 3" w:uiPriority="73"/>
-    <w:lsdException w:name="Light Shading Accent 4" w:uiPriority="60"/>
-    <w:lsdException w:name="Light List Accent 4" w:uiPriority="61"/>
-    <w:lsdException w:name="Light Grid Accent 4" w:uiPriority="62"/>
-    <w:lsdException w:name="Medium Shading 1 Accent 4" w:uiPriority="63"/>
-    <w:lsdException w:name="Medium Shading 2 Accent 4" w:uiPriority="64"/>
-    <w:lsdException w:name="Medium List 1 Accent 4" w:uiPriority="65"/>
-    <w:lsdException w:name="Medium List 2 Accent 4" w:uiPriority="66"/>
-    <w:lsdException w:name="Medium Grid 1 Accent 4" w:uiPriority="67"/>
-    <w:lsdException w:name="Medium Grid 2 Accent 4" w:uiPriority="68"/>
-    <w:lsdException w:name="Medium Grid 3 Accent 4" w:uiPriority="69"/>
-    <w:lsdException w:name="Dark List Accent 4" w:uiPriority="70"/>
-    <w:lsdException w:name="Colorful Shading Accent 4" w:uiPriority="71"/>
-    <w:lsdException w:name="Colorful List Accent 4" w:uiPriority="72"/>
-    <w:lsdException w:name="Colorful Grid Accent 4" w:uiPriority="73"/>
-    <w:lsdException w:name="Light Shading Accent 5" w:uiPriority="60"/>
-    <w:lsdException w:name="Light List Accent 5" w:uiPriority="61"/>
-    <w:lsdException w:name="Light Grid Accent 5" w:uiPriority="62"/>
-    <w:lsdException w:name="Medium Shading 1 Accent 5" w:uiPriority="63"/>
-    <w:lsdException w:name="Medium Shading 2 Accent 5" w:uiPriority="64"/>
-    <w:lsdException w:name="Medium List 1 Accent 5" w:uiPriority="65"/>
-    <w:lsdException w:name="Medium List 2 Accent 5" w:uiPriority="66"/>
-    <w:lsdException w:name="Medium Grid 1 Accent 5" w:uiPriority="67"/>
-    <w:lsdException w:name="Medium Grid 2 Accent 5" w:uiPriority="68"/>
-    <w:lsdException w:name="Medium Grid 3 Accent 5" w:uiPriority="69"/>
-    <w:lsdException w:name="Dark List Accent 5" w:uiPriority="70"/>
-    <w:lsdException w:name="Colorful Shading Accent 5" w:uiPriority="71"/>
-    <w:lsdException w:name="Colorful List Accent 5" w:uiPriority="72"/>
-    <w:lsdException w:name="Colorful Grid Accent 5" w:uiPriority="73"/>
-    <w:lsdException w:name="Light Shading Accent 6" w:uiPriority="60"/>
-    <w:lsdException w:name="Light List Accent 6" w:uiPriority="61"/>
-    <w:lsdException w:name="Light Grid Accent 6" w:uiPriority="62"/>
-    <w:lsdException w:name="Medium Shading 1 Accent 6" w:uiPriority="63"/>
-    <w:lsdException w:name="Medium Shading 2 Accent 6" w:uiPriority="64"/>
-    <w:lsdException w:name="Medium List 1 Accent 6" w:uiPriority="65"/>
-    <w:lsdException w:name="Medium List 2 Accent 6" w:uiPriority="66"/>
-    <w:lsdException w:name="Medium Grid 1 Accent 6" w:uiPriority="67"/>
-    <w:lsdException w:name="Medium Grid 2 Accent 6" w:uiPriority="68"/>
-    <w:lsdException w:name="Medium Grid 3 Accent 6" w:uiPriority="69"/>
-    <w:lsdException w:name="Dark List Accent 6" w:uiPriority="70"/>
-    <w:lsdException w:name="Colorful Shading Accent 6" w:uiPriority="71"/>
-    <w:lsdException w:name="Colorful List Accent 6" w:uiPriority="72"/>
-    <w:lsdException w:name="Colorful Grid Accent 6" w:uiPriority="73"/>
-    <w:lsdException w:name="Subtle Emphasis" w:uiPriority="19" w:qFormat="1"/>
-    <w:lsdException w:name="Intense Emphasis" w:uiPriority="21" w:qFormat="1"/>
-    <w:lsdException w:name="Subtle Reference" w:uiPriority="31" w:qFormat="1"/>
-    <w:lsdException w:name="Intense Reference" w:uiPriority="32" w:qFormat="1"/>
-    <w:lsdException w:name="Book Title" w:uiPriority="33" w:qFormat="1"/>
-    <w:lsdException w:name="Bibliography" w:semiHidden="1" w:uiPriority="37" w:unhideWhenUsed="1"/>
-    <w:lsdException w:name="TOC Heading" w:semiHidden="1" w:uiPriority="39" w:unhideWhenUsed="1" w:qFormat="1"/>
-  </w:latentStyles>
-  <w:style w:type="paragraph" w:default="1" w:styleId="Normal">
-    <w:name w:val="Normal"/>
-    <w:qFormat/>
-    <w:rsid w:val="001B4682"/>
-    <w:pPr>
-      <w:spacing w:before="120"/>
-    </w:pPr>
-    <w:rPr>
-      <w:sz w:val="24"/>
-      <w:szCs w:val="24"/>
-    </w:rPr>
-  </w:style>
-  <w:style w:type="paragraph" w:styleId="Heading1">
-    <w:name w:val="heading 1"/>
-    <w:basedOn w:val="Normal"/>
-    <w:next w:val="Normal"/>
-    <w:qFormat/>
-    <w:rsid w:val="001B4682"/>
-    <w:pPr>
-      <w:keepNext/>
-      <w:keepLines/>
-      <w:pageBreakBefore/>
-      <w:numPr>
-        <w:numId w:val="18"/>
-      </w:numPr>
-      <w:tabs>
-        <w:tab w:val="clear" w:pos="1872"/>
-        <w:tab w:val="num" w:pos="432"/>
-      </w:tabs>
-      <w:spacing w:before="1440" w:after="480"/>
-      <w:ind w:left="432"/>
       <w:jc w:val="center"/>
       <w:outlineLvl w:val="0"/>
     </w:pPr>
@@ -19165,7 +18801,7 @@
 </file>
 
 <file path=customXml/itemProps1.xml><?xml version="1.0" encoding="utf-8"?>
-<ds:datastoreItem xmlns:ds="http://schemas.openxmlformats.org/officeDocument/2006/customXml" ds:itemID="{83E22323-AF2F-4535-BE07-C094E569E6CB}">
+<ds:datastoreItem xmlns:ds="http://schemas.openxmlformats.org/officeDocument/2006/customXml" ds:itemID="{203CB7A2-B8CD-4A41-8E7F-74A92D83A8FB}">
   <ds:schemaRefs>
     <ds:schemaRef ds:uri="http://schemas.openxmlformats.org/officeDocument/2006/bibliography"/>
   </ds:schemaRefs>

</xml_diff>

<commit_message>
Rough draft of Section 7 and 8.
</commit_message>
<xml_diff>
--- a/ProjectCharter/ProjectCharterDraft.docx
+++ b/ProjectCharter/ProjectCharterDraft.docx
@@ -12081,42 +12081,282 @@
       <w:pPr>
         <w:pStyle w:val="Heading2"/>
       </w:pPr>
+      <w:r>
+        <w:t>Introduction</w:t>
+      </w:r>
+    </w:p>
+    <w:p>
+      <w:r>
+        <w:t>For the 3D Printer Fabrication System project, the team will require appropriate communication within the organization as well a</w:t>
+      </w:r>
+      <w:r>
+        <w:t>s communication with the team’s sponsor, the professor of this course, and the Mechanical Engineering Team.</w:t>
+      </w:r>
+    </w:p>
+    <w:p>
+      <w:pPr>
+        <w:pStyle w:val="Heading2"/>
+      </w:pPr>
+      <w:r>
+        <w:t xml:space="preserve">Internal Team </w:t>
+      </w:r>
+      <w:r>
+        <w:t>Communication</w:t>
+      </w:r>
+    </w:p>
+    <w:p>
+      <w:r>
+        <w:t xml:space="preserve">We have established </w:t>
+      </w:r>
+    </w:p>
+    <w:p>
+      <w:pPr>
+        <w:pStyle w:val="Heading3"/>
+      </w:pPr>
+      <w:r>
+        <w:t>Team Meetings</w:t>
+      </w:r>
+    </w:p>
+    <w:p>
+      <w:r>
+        <w:t xml:space="preserve">We have schedule two regular meetings a week every Tuesday and Thursday at 7:00 </w:t>
+      </w:r>
+      <w:r>
+        <w:t xml:space="preserve">p.m. </w:t>
+      </w:r>
+      <w:r>
+        <w:t xml:space="preserve">There is no defined time limit for how long the meetings should last, but before each meeting, team lead Daniel Lain is responsible for </w:t>
+      </w:r>
+      <w:r>
+        <w:t>finalizing</w:t>
+      </w:r>
+      <w:r>
+        <w:t xml:space="preserve"> the</w:t>
+      </w:r>
+      <w:r>
+        <w:t xml:space="preserve"> meeting</w:t>
+      </w:r>
+      <w:r>
+        <w:t xml:space="preserve"> a</w:t>
+      </w:r>
+      <w:r>
+        <w:t>genda beforehand. The team follows the criteria listed for the team meeting. Once everything on the agenda list has been discussed, the team finishes with a session of open discussion and then decides on the next meeting’s agenda. Team meetings are primarily for</w:t>
+      </w:r>
+      <w:r>
+        <w:t xml:space="preserve"> reporting individual progress, </w:t>
+      </w:r>
+      <w:r>
+        <w:t>addressing concerns to the team,</w:t>
+      </w:r>
+      <w:r>
+        <w:t xml:space="preserve"> ensuring our individual work is collaborated, and deciding on the next step of the project.</w:t>
+      </w:r>
+    </w:p>
+    <w:p>
+      <w:pPr>
+        <w:pStyle w:val="Heading3"/>
+      </w:pPr>
+      <w:proofErr w:type="spellStart"/>
+      <w:r>
+        <w:t>GitHub</w:t>
+      </w:r>
+      <w:proofErr w:type="spellEnd"/>
+    </w:p>
+    <w:p>
+      <w:proofErr w:type="spellStart"/>
+      <w:r>
+        <w:t>GitHub</w:t>
+      </w:r>
+      <w:proofErr w:type="spellEnd"/>
+      <w:r>
+        <w:t xml:space="preserve"> is our primary source control for the system. The file architecture of the team’s </w:t>
+      </w:r>
+      <w:proofErr w:type="spellStart"/>
+      <w:r>
+        <w:t>GitHub</w:t>
+      </w:r>
+      <w:proofErr w:type="spellEnd"/>
+      <w:r>
+        <w:t xml:space="preserve"> account is structured to neatly accommodate several types of documentation, </w:t>
+      </w:r>
+      <w:r>
+        <w:t>research, and deliverables</w:t>
+      </w:r>
+      <w:r>
+        <w:t>.</w:t>
+      </w:r>
+      <w:r>
+        <w:t xml:space="preserve"> </w:t>
+      </w:r>
+      <w:proofErr w:type="spellStart"/>
+      <w:r>
+        <w:t>GitHub’s</w:t>
+      </w:r>
+      <w:proofErr w:type="spellEnd"/>
+      <w:r>
+        <w:t xml:space="preserve"> comment feature allows individual members to briefly update the team on the individual’s progress. </w:t>
+      </w:r>
+    </w:p>
+    <w:p>
+      <w:pPr>
+        <w:pStyle w:val="Heading3"/>
+      </w:pPr>
+      <w:r>
+        <w:t>E-mail</w:t>
+      </w:r>
+    </w:p>
+    <w:p>
+      <w:r>
+        <w:t>The team’s quickest method of communication will be by e-mail. The consensus of the team is that not every member is comfortable with receiving and sending text messages as a reliable source of communication. However, the individual members have proven so far to be very responsive to emails. Almost every e-mail has been responded to within the day, usually within hours.</w:t>
+      </w:r>
+      <w:r>
+        <w:t xml:space="preserve"> E-mail is used for primarily for questions, concerns, and clarification. Important </w:t>
+      </w:r>
+      <w:r>
+        <w:lastRenderedPageBreak/>
+        <w:t>information or helpful notes that were not discussed during the meeting (</w:t>
+      </w:r>
+      <w:proofErr w:type="spellStart"/>
+      <w:r>
+        <w:t>ie</w:t>
+      </w:r>
+      <w:proofErr w:type="spellEnd"/>
+      <w:r>
+        <w:t>. We forgot to talk about it) can be brought up via the E-mail.</w:t>
+      </w:r>
+    </w:p>
+    <w:p>
+      <w:pPr>
+        <w:pStyle w:val="Heading2"/>
+      </w:pPr>
+      <w:r>
+        <w:t>External Communication</w:t>
+      </w:r>
+    </w:p>
+    <w:p>
+      <w:proofErr w:type="spellStart"/>
+      <w:r>
+        <w:t>Asfasdf</w:t>
+      </w:r>
+      <w:proofErr w:type="spellEnd"/>
+    </w:p>
+    <w:p>
+      <w:pPr>
+        <w:pStyle w:val="Heading3"/>
+      </w:pPr>
+      <w:r>
+        <w:t xml:space="preserve">Dr. </w:t>
+      </w:r>
+      <w:proofErr w:type="spellStart"/>
+      <w:r>
+        <w:t>Shiakolas</w:t>
+      </w:r>
+      <w:proofErr w:type="spellEnd"/>
+    </w:p>
+    <w:p>
+      <w:r>
+        <w:t xml:space="preserve">We have two primary forms of communication with our sponsor, Dr. </w:t>
+      </w:r>
+      <w:proofErr w:type="spellStart"/>
+      <w:r>
+        <w:t>Shiakolas</w:t>
+      </w:r>
+      <w:proofErr w:type="spellEnd"/>
+      <w:r>
+        <w:t xml:space="preserve">. First form of communication is by e-mail. We use e-mail as a means to ask smaller questions such as clarification on a requirement. The other form of communication is scheduled meetings. Meetings with Dr. </w:t>
+      </w:r>
+      <w:proofErr w:type="spellStart"/>
+      <w:r>
+        <w:t>Shiako</w:t>
+      </w:r>
+      <w:r>
+        <w:t>las</w:t>
+      </w:r>
+      <w:proofErr w:type="spellEnd"/>
+      <w:r>
+        <w:t xml:space="preserve"> are not regular, so before</w:t>
+      </w:r>
+      <w:r>
+        <w:t xml:space="preserve"> a meeting</w:t>
+      </w:r>
+      <w:r>
+        <w:t xml:space="preserve"> can be scheduled</w:t>
+      </w:r>
+      <w:r>
+        <w:t xml:space="preserve">, we must first </w:t>
+      </w:r>
+      <w:r>
+        <w:t xml:space="preserve">e-mail Dr. </w:t>
+      </w:r>
+      <w:proofErr w:type="spellStart"/>
+      <w:r>
+        <w:t>Shiakolas</w:t>
+      </w:r>
+      <w:proofErr w:type="spellEnd"/>
+      <w:r>
+        <w:t xml:space="preserve"> and discuss an appropriate meeting time</w:t>
+      </w:r>
+      <w:r>
+        <w:t>.</w:t>
+      </w:r>
+      <w:r>
+        <w:t xml:space="preserve"> Our normal meeting time is on Wednesday at 1:00p.m. During meetings with Dr. </w:t>
+      </w:r>
+      <w:proofErr w:type="spellStart"/>
+      <w:r>
+        <w:t>Shiakolas</w:t>
+      </w:r>
+      <w:proofErr w:type="spellEnd"/>
+      <w:r>
+        <w:t>, we discuss the scope of the project, clarification of requirements, and possible changes to the project.</w:t>
+      </w:r>
       <w:bookmarkStart w:id="14" w:name="_GoBack"/>
       <w:bookmarkEnd w:id="14"/>
-      <w:r>
-        <w:t>Introduction</w:t>
-      </w:r>
-    </w:p>
-    <w:p>
-      <w:pPr>
-        <w:pStyle w:val="Heading2"/>
-      </w:pPr>
-      <w:r>
-        <w:t>Inter-Team Communication</w:t>
-      </w:r>
-    </w:p>
-    <w:p>
-      <w:pPr>
-        <w:pStyle w:val="Heading2"/>
-      </w:pPr>
-      <w:r>
-        <w:t>Communication with Sponsor</w:t>
-      </w:r>
-    </w:p>
-    <w:p>
-      <w:pPr>
-        <w:pStyle w:val="Heading2"/>
-      </w:pPr>
-      <w:r>
-        <w:t>Communication with Dr. O’ Dell</w:t>
-      </w:r>
-    </w:p>
-    <w:p>
-      <w:pPr>
-        <w:pStyle w:val="Heading2"/>
-      </w:pPr>
-      <w:r>
-        <w:t>Emergency?</w:t>
+    </w:p>
+    <w:p>
+      <w:pPr>
+        <w:pStyle w:val="Heading3"/>
+      </w:pPr>
+      <w:r>
+        <w:t>Dr. O’ Dell</w:t>
+      </w:r>
+    </w:p>
+    <w:p>
+      <w:pPr>
+        <w:pStyle w:val="Heading3"/>
+      </w:pPr>
+      <w:r>
+        <w:t>Mechanical Engineering Team</w:t>
+      </w:r>
+    </w:p>
+    <w:p>
+      <w:r>
+        <w:t>As per</w:t>
+      </w:r>
+      <w:r>
+        <w:t xml:space="preserve"> Dr. </w:t>
+      </w:r>
+      <w:proofErr w:type="spellStart"/>
+      <w:r>
+        <w:t>Shiakolas</w:t>
+      </w:r>
+      <w:r>
+        <w:t>’s</w:t>
+      </w:r>
+      <w:proofErr w:type="spellEnd"/>
+      <w:r>
+        <w:t xml:space="preserve"> request, we have not yet met with the Mechanical Engineering Team. However, meeting with the ME Team will eventually be necessary, so a form of communication must be established between the two teams. </w:t>
+      </w:r>
+      <w:r>
+        <w:t xml:space="preserve">Very likely, we will be using the same channels of communication between the ME Team and Ink3D as Ink3D uses internally. Initial contact will be made by e-mail or by both teams meeting with Dr. </w:t>
+      </w:r>
+      <w:proofErr w:type="spellStart"/>
+      <w:r>
+        <w:t>Shiakolas</w:t>
+      </w:r>
+      <w:proofErr w:type="spellEnd"/>
+      <w:r>
+        <w:t>.</w:t>
       </w:r>
     </w:p>
     <w:p>
@@ -13870,7 +14110,7 @@
         <w:rPr>
           <w:noProof/>
         </w:rPr>
-        <w:t>Change Management Plan</w:t>
+        <w:t>Communications Plan</w:t>
       </w:r>
     </w:fldSimple>
   </w:p>
@@ -18801,7 +19041,7 @@
 </file>
 
 <file path=customXml/itemProps1.xml><?xml version="1.0" encoding="utf-8"?>
-<ds:datastoreItem xmlns:ds="http://schemas.openxmlformats.org/officeDocument/2006/customXml" ds:itemID="{203CB7A2-B8CD-4A41-8E7F-74A92D83A8FB}">
+<ds:datastoreItem xmlns:ds="http://schemas.openxmlformats.org/officeDocument/2006/customXml" ds:itemID="{B1A039BF-C608-4707-B770-7B3240874E0A}">
   <ds:schemaRefs>
     <ds:schemaRef ds:uri="http://schemas.openxmlformats.org/officeDocument/2006/bibliography"/>
   </ds:schemaRefs>

</xml_diff>

<commit_message>
Updating Section 7 and 8
</commit_message>
<xml_diff>
--- a/ProjectCharter/ProjectCharterDraft.docx
+++ b/ProjectCharter/ProjectCharterDraft.docx
@@ -3065,15 +3065,7 @@
     </w:p>
     <w:p>
       <w:r>
-        <w:t xml:space="preserve">Project oversight will be achieved through internal and external team controls.   Internally the project manager will track and ensure the team adheres to the published project plan.  Task status will be reported via email or during the regularly scheduled team meetings.  The team will review all deliverables for accuracy and completeness.  Externally Dr. O’Dell will manage the project through the regularly scheduled gate reviews and status reports.   The sponsor Dr. </w:t>
-      </w:r>
-      <w:proofErr w:type="spellStart"/>
-      <w:r>
-        <w:t>Shiakolas</w:t>
-      </w:r>
-      <w:proofErr w:type="spellEnd"/>
-      <w:r>
-        <w:t xml:space="preserve"> will oversee the overall project goals and scope through regular meetings with the team.  Additionally the team will meet with the ME team semi regularly to ensure the projects are aligned for success.  </w:t>
+        <w:t xml:space="preserve">Project oversight will be achieved through internal and external team controls.   Internally the project manager will track and ensure the team adheres to the published project plan.  Task status will be reported via email or during the regularly scheduled team meetings.  The team will review all deliverables for accuracy and completeness.  Externally Dr. O’Dell will manage the project through the regularly scheduled gate reviews and status reports.   The sponsor Dr. Shiakolas will oversee the overall project goals and scope through regular meetings with the team.  Additionally the team will meet with the ME team semi regularly to ensure the projects are aligned for success.  </w:t>
       </w:r>
     </w:p>
     <w:p>
@@ -3385,20 +3377,8 @@
                 <w:color w:val="000000"/>
                 <w:szCs w:val="23"/>
               </w:rPr>
-              <w:t xml:space="preserve">Dr. </w:t>
-            </w:r>
-            <w:proofErr w:type="spellStart"/>
-            <w:r>
-              <w:rPr>
-                <w:rFonts w:ascii="Arial" w:hAnsi="Arial"/>
-                <w:b/>
-                <w:bCs/>
-                <w:color w:val="000000"/>
-                <w:szCs w:val="23"/>
-              </w:rPr>
-              <w:t>Shiakolas</w:t>
-            </w:r>
-            <w:proofErr w:type="spellEnd"/>
+              <w:t>Dr. Shiakolas</w:t>
+            </w:r>
           </w:p>
         </w:tc>
         <w:tc>
@@ -4538,13 +4518,8 @@
             <w:hideMark/>
           </w:tcPr>
           <w:p>
-            <w:proofErr w:type="spellStart"/>
-            <w:r>
-              <w:t>SainSmart</w:t>
-            </w:r>
-            <w:proofErr w:type="spellEnd"/>
-            <w:r>
-              <w:t xml:space="preserve"> Mega2560 Controller</w:t>
+            <w:r>
+              <w:t>SainSmart Mega2560 Controller</w:t>
             </w:r>
           </w:p>
         </w:tc>
@@ -4600,13 +4575,8 @@
             <w:hideMark/>
           </w:tcPr>
           <w:p>
-            <w:proofErr w:type="spellStart"/>
-            <w:r>
-              <w:t>SainSmart</w:t>
-            </w:r>
-            <w:proofErr w:type="spellEnd"/>
-            <w:r>
-              <w:t xml:space="preserve"> RAMPS 1.4 Shield</w:t>
+            <w:r>
+              <w:t>SainSmart RAMPS 1.4 Shield</w:t>
             </w:r>
           </w:p>
         </w:tc>
@@ -4662,13 +4632,8 @@
             <w:hideMark/>
           </w:tcPr>
           <w:p>
-            <w:proofErr w:type="spellStart"/>
-            <w:r>
-              <w:t>SainSmart</w:t>
-            </w:r>
-            <w:proofErr w:type="spellEnd"/>
-            <w:r>
-              <w:t xml:space="preserve"> A4988 Driver</w:t>
+            <w:r>
+              <w:t>SainSmart A4988 Driver</w:t>
             </w:r>
           </w:p>
         </w:tc>
@@ -4952,13 +4917,8 @@
             <w:hideMark/>
           </w:tcPr>
           <w:p>
-            <w:proofErr w:type="spellStart"/>
-            <w:r>
-              <w:t>SainSmart</w:t>
-            </w:r>
-            <w:proofErr w:type="spellEnd"/>
-            <w:r>
-              <w:t xml:space="preserve"> 1602 LCD Shield</w:t>
+            <w:r>
+              <w:t>SainSmart 1602 LCD Shield</w:t>
             </w:r>
           </w:p>
         </w:tc>
@@ -5471,15 +5431,7 @@
     </w:p>
     <w:p>
       <w:r>
-        <w:t>[</w:t>
-      </w:r>
-      <w:proofErr w:type="gramStart"/>
-      <w:r>
-        <w:t>insert</w:t>
-      </w:r>
-      <w:proofErr w:type="gramEnd"/>
-      <w:r>
-        <w:t xml:space="preserve"> equation]</w:t>
+        <w:t>[insert equation]</w:t>
       </w:r>
     </w:p>
     <w:p>
@@ -8467,20 +8419,8 @@
                 <w:sz w:val="22"/>
                 <w:szCs w:val="22"/>
               </w:rPr>
-              <w:t xml:space="preserve">      Detailed Design </w:t>
-            </w:r>
-            <w:proofErr w:type="spellStart"/>
-            <w:r>
-              <w:rPr>
-                <w:rFonts w:ascii="Calibri" w:hAnsi="Calibri"/>
-                <w:bCs/>
-                <w:color w:val="000000"/>
-                <w:sz w:val="22"/>
-                <w:szCs w:val="22"/>
-              </w:rPr>
-              <w:t>Documnetation</w:t>
-            </w:r>
-            <w:proofErr w:type="spellEnd"/>
+              <w:t xml:space="preserve">      Detailed Design Documnetation</w:t>
+            </w:r>
           </w:p>
         </w:tc>
         <w:tc>
@@ -11909,6 +11849,9 @@
       <w:r>
         <w:t>have deliverables for Dr. O’ Dell</w:t>
       </w:r>
+      <w:r>
+        <w:t>. He requires regular individual status reports, team status reports, and other documentation to ensure that there is always progress and to prevent stagnation.</w:t>
+      </w:r>
     </w:p>
     <w:p>
       <w:pPr>
@@ -11923,26 +11866,15 @@
     </w:p>
     <w:p>
       <w:r>
-        <w:t>Modular and scalable software is especially important to our particular project</w:t>
-      </w:r>
-      <w:proofErr w:type="gramStart"/>
-      <w:r>
-        <w:t>.</w:t>
-      </w:r>
-      <w:r>
-        <w:t>.</w:t>
-      </w:r>
-      <w:proofErr w:type="gramEnd"/>
-      <w:r>
-        <w:t xml:space="preserve"> We will use version control. Currently we are using </w:t>
-      </w:r>
-      <w:proofErr w:type="spellStart"/>
-      <w:r>
-        <w:t>Github</w:t>
-      </w:r>
-      <w:proofErr w:type="spellEnd"/>
-      <w:r>
-        <w:t>. The interface</w:t>
+        <w:t>Modular and scalable software is especially important to our particular project.</w:t>
+      </w:r>
+      <w:r>
+        <w:t xml:space="preserve"> </w:t>
+      </w:r>
+      <w:bookmarkStart w:id="13" w:name="_GoBack"/>
+      <w:bookmarkEnd w:id="13"/>
+      <w:r>
+        <w:t>We will use version control. Currently we are using Github. The interface</w:t>
       </w:r>
     </w:p>
     <w:p>
@@ -11998,84 +11930,12 @@
       <w:pPr>
         <w:pStyle w:val="Heading1"/>
       </w:pPr>
-      <w:bookmarkStart w:id="13" w:name="_Toc317666956"/>
+      <w:bookmarkStart w:id="14" w:name="_Toc317666956"/>
       <w:r>
         <w:lastRenderedPageBreak/>
         <w:t>Communications Plan</w:t>
       </w:r>
-      <w:bookmarkEnd w:id="13"/>
-    </w:p>
-    <w:p>
-      <w:pPr>
-        <w:rPr>
-          <w:i/>
-        </w:rPr>
-      </w:pPr>
-      <w:r>
-        <w:rPr>
-          <w:i/>
-        </w:rPr>
-        <w:t xml:space="preserve">How will you </w:t>
-      </w:r>
-      <w:r>
-        <w:rPr>
-          <w:b/>
-          <w:i/>
-          <w:u w:val="single"/>
-        </w:rPr>
-        <w:t>ensure good c</w:t>
-      </w:r>
-      <w:r>
-        <w:rPr>
-          <w:b/>
-          <w:i/>
-          <w:u w:val="single"/>
-        </w:rPr>
-        <w:t>ommunication</w:t>
-      </w:r>
-      <w:r>
-        <w:rPr>
-          <w:i/>
-        </w:rPr>
-        <w:t xml:space="preserve"> with each other – and with everyone else! </w:t>
-      </w:r>
-      <w:r>
-        <w:rPr>
-          <w:i/>
-        </w:rPr>
-        <w:t xml:space="preserve"> How will you keep everyone on the same page throughout the life of the project?   </w:t>
-      </w:r>
-      <w:r>
-        <w:rPr>
-          <w:i/>
-        </w:rPr>
-        <w:t>What about reports</w:t>
-      </w:r>
-      <w:r>
-        <w:rPr>
-          <w:i/>
-        </w:rPr>
-        <w:t>, impromptu meetings, scheduled team meetings, email, etc.</w:t>
-      </w:r>
-      <w:r>
-        <w:rPr>
-          <w:i/>
-        </w:rPr>
-        <w:t>?</w:t>
-      </w:r>
-      <w:r>
-        <w:rPr>
-          <w:i/>
-        </w:rPr>
-        <w:t xml:space="preserve"> </w:t>
-      </w:r>
-    </w:p>
-    <w:p>
-      <w:pPr>
-        <w:rPr>
-          <w:i/>
-        </w:rPr>
-      </w:pPr>
+      <w:bookmarkEnd w:id="14"/>
     </w:p>
     <w:p>
       <w:pPr>
@@ -12108,6 +11968,12 @@
       <w:r>
         <w:t xml:space="preserve">We have established </w:t>
       </w:r>
+      <w:r>
+        <w:t>three primary methods of communication</w:t>
+      </w:r>
+      <w:r>
+        <w:t xml:space="preserve"> for the individual members. These are team meetings, the GitHub repository, and e-mail. We will go into detail about these communication types below and describe how and why they are used.</w:t>
+      </w:r>
     </w:p>
     <w:p>
       <w:pPr>
@@ -12156,28 +12022,13 @@
       <w:pPr>
         <w:pStyle w:val="Heading3"/>
       </w:pPr>
-      <w:proofErr w:type="spellStart"/>
       <w:r>
         <w:t>GitHub</w:t>
       </w:r>
-      <w:proofErr w:type="spellEnd"/>
-    </w:p>
-    <w:p>
-      <w:proofErr w:type="spellStart"/>
-      <w:r>
-        <w:t>GitHub</w:t>
-      </w:r>
-      <w:proofErr w:type="spellEnd"/>
-      <w:r>
-        <w:t xml:space="preserve"> is our primary source control for the system. The file architecture of the team’s </w:t>
-      </w:r>
-      <w:proofErr w:type="spellStart"/>
-      <w:r>
-        <w:t>GitHub</w:t>
-      </w:r>
-      <w:proofErr w:type="spellEnd"/>
-      <w:r>
-        <w:t xml:space="preserve"> account is structured to neatly accommodate several types of documentation, </w:t>
+    </w:p>
+    <w:p>
+      <w:r>
+        <w:t xml:space="preserve">GitHub is our primary source control for the system. The file architecture of the team’s GitHub account is structured to neatly accommodate several types of documentation, </w:t>
       </w:r>
       <w:r>
         <w:t>research, and deliverables</w:t>
@@ -12186,15 +12037,7 @@
         <w:t>.</w:t>
       </w:r>
       <w:r>
-        <w:t xml:space="preserve"> </w:t>
-      </w:r>
-      <w:proofErr w:type="spellStart"/>
-      <w:r>
-        <w:t>GitHub’s</w:t>
-      </w:r>
-      <w:proofErr w:type="spellEnd"/>
-      <w:r>
-        <w:t xml:space="preserve"> comment feature allows individual members to briefly update the team on the individual’s progress. </w:t>
+        <w:t xml:space="preserve"> GitHub’s comment feature allows individual members to briefly update the team on the individual’s progress. </w:t>
       </w:r>
     </w:p>
     <w:p>
@@ -12210,35 +12053,25 @@
         <w:t>The team’s quickest method of communication will be by e-mail. The consensus of the team is that not every member is comfortable with receiving and sending text messages as a reliable source of communication. However, the individual members have proven so far to be very responsive to emails. Almost every e-mail has been responded to within the day, usually within hours.</w:t>
       </w:r>
       <w:r>
-        <w:t xml:space="preserve"> E-mail is used for primarily for questions, concerns, and clarification. Important </w:t>
-      </w:r>
+        <w:t xml:space="preserve"> E-mail is used for primarily for questions, concerns, and clarification. Important information or helpful notes that were not discussed during the meeting (ie. We forgot to talk about it) can be brought up via the E-mail.</w:t>
+      </w:r>
+    </w:p>
+    <w:p>
+      <w:pPr>
+        <w:pStyle w:val="Heading2"/>
+      </w:pPr>
       <w:r>
         <w:lastRenderedPageBreak/>
-        <w:t>information or helpful notes that were not discussed during the meeting (</w:t>
-      </w:r>
-      <w:proofErr w:type="spellStart"/>
-      <w:r>
-        <w:t>ie</w:t>
-      </w:r>
-      <w:proofErr w:type="spellEnd"/>
-      <w:r>
-        <w:t>. We forgot to talk about it) can be brought up via the E-mail.</w:t>
-      </w:r>
-    </w:p>
-    <w:p>
-      <w:pPr>
-        <w:pStyle w:val="Heading2"/>
-      </w:pPr>
-      <w:r>
         <w:t>External Communication</w:t>
       </w:r>
     </w:p>
     <w:p>
-      <w:proofErr w:type="spellStart"/>
-      <w:r>
-        <w:t>Asfasdf</w:t>
-      </w:r>
-      <w:proofErr w:type="spellEnd"/>
+      <w:r>
+        <w:t>Our team also needs a way to communicate outside the team itself.</w:t>
+      </w:r>
+      <w:r>
+        <w:t xml:space="preserve"> There are two individuals and one team that we need to have established communications with. We need</w:t>
+      </w:r>
     </w:p>
     <w:p>
       <w:pPr>
@@ -12247,114 +12080,109 @@
       <w:r>
         <w:t xml:space="preserve">Dr. </w:t>
       </w:r>
-      <w:proofErr w:type="spellStart"/>
       <w:r>
         <w:t>Shiakolas</w:t>
       </w:r>
-      <w:proofErr w:type="spellEnd"/>
-    </w:p>
-    <w:p>
-      <w:r>
-        <w:t xml:space="preserve">We have two primary forms of communication with our sponsor, Dr. </w:t>
-      </w:r>
-      <w:proofErr w:type="spellStart"/>
+      <w:r>
+        <w:t xml:space="preserve"> (Team Sponsor)</w:t>
+      </w:r>
+    </w:p>
+    <w:p>
+      <w:r>
+        <w:t>We have two primary forms of communication with our sponsor, Dr. Shiakolas. First form of communication is by e-mail. We use e-mail as a means to ask smaller questions such as clarification on a requirement. The other form of communication is scheduled meetings. Meetings with Dr. Shiako</w:t>
+      </w:r>
+      <w:r>
+        <w:t>las are not regular, so before</w:t>
+      </w:r>
+      <w:r>
+        <w:t xml:space="preserve"> a meeting</w:t>
+      </w:r>
+      <w:r>
+        <w:t xml:space="preserve"> can be scheduled</w:t>
+      </w:r>
+      <w:r>
+        <w:t xml:space="preserve">, we must first </w:t>
+      </w:r>
+      <w:r>
+        <w:t>e-mail Dr. Shiakolas and discuss an appropriate meeting time</w:t>
+      </w:r>
+      <w:r>
+        <w:t>.</w:t>
+      </w:r>
+      <w:r>
+        <w:t xml:space="preserve"> Our normal meeting time is on Wednesday at 1:00p.m. During meetings with Dr. Shiakola</w:t>
+      </w:r>
+      <w:r>
+        <w:t>s, we discuss clarification about the requirements and discuss the scope and whether it is correct as is or needs to be changed</w:t>
+      </w:r>
+      <w:r>
+        <w:t>.</w:t>
+      </w:r>
+    </w:p>
+    <w:p>
+      <w:pPr>
+        <w:pStyle w:val="Heading3"/>
+      </w:pPr>
+      <w:r>
+        <w:t>Dr. O’ Dell</w:t>
+      </w:r>
+      <w:r>
+        <w:t xml:space="preserve"> (Professor)</w:t>
+      </w:r>
+    </w:p>
+    <w:p>
+      <w:r>
+        <w:t xml:space="preserve">Another individual we report to is Dr. O’ Dell. </w:t>
+      </w:r>
+      <w:r>
+        <w:t>He</w:t>
+      </w:r>
+      <w:r>
+        <w:t xml:space="preserve"> is the professor of</w:t>
+      </w:r>
+      <w:r>
+        <w:t xml:space="preserve"> the Senior Design course that</w:t>
+      </w:r>
+      <w:r>
+        <w:t xml:space="preserve"> oversees the Computer Science Teams in his class. To ensure that every team is making progress, Dr. O’ Dell requires several deliverables, including individual status reports, team status report presentations, and deliverable documents. O</w:t>
+      </w:r>
+      <w:r>
+        <w:t xml:space="preserve">ne goal of our team </w:t>
+      </w:r>
+      <w:r>
+        <w:t xml:space="preserve">is to be able to deliver </w:t>
+      </w:r>
+      <w:r>
+        <w:t>on time with adequate information. In the case of questions regarding our deliverables or how Senior Design works, Dr. O’ Dell accepts e-mails from his students.</w:t>
+      </w:r>
+    </w:p>
+    <w:p>
+      <w:pPr>
+        <w:pStyle w:val="Heading3"/>
+      </w:pPr>
+      <w:r>
+        <w:t>Mechanical Engineering Team</w:t>
+      </w:r>
+    </w:p>
+    <w:p>
+      <w:r>
+        <w:t>As per</w:t>
+      </w:r>
+      <w:r>
+        <w:t xml:space="preserve"> Dr. </w:t>
+      </w:r>
       <w:r>
         <w:t>Shiakolas</w:t>
       </w:r>
-      <w:proofErr w:type="spellEnd"/>
-      <w:r>
-        <w:t xml:space="preserve">. First form of communication is by e-mail. We use e-mail as a means to ask smaller questions such as clarification on a requirement. The other form of communication is scheduled meetings. Meetings with Dr. </w:t>
-      </w:r>
-      <w:proofErr w:type="spellStart"/>
-      <w:r>
-        <w:t>Shiako</w:t>
-      </w:r>
-      <w:r>
-        <w:t>las</w:t>
-      </w:r>
-      <w:proofErr w:type="spellEnd"/>
-      <w:r>
-        <w:t xml:space="preserve"> are not regular, so before</w:t>
-      </w:r>
-      <w:r>
-        <w:t xml:space="preserve"> a meeting</w:t>
-      </w:r>
-      <w:r>
-        <w:t xml:space="preserve"> can be scheduled</w:t>
-      </w:r>
-      <w:r>
-        <w:t xml:space="preserve">, we must first </w:t>
-      </w:r>
-      <w:r>
-        <w:t xml:space="preserve">e-mail Dr. </w:t>
-      </w:r>
-      <w:proofErr w:type="spellStart"/>
+      <w:r>
+        <w:t xml:space="preserve">’s request, we have not yet met with the Mechanical Engineering Team. However, meeting with the ME Team will eventually be necessary, so a form of communication must be established between the two teams. </w:t>
+      </w:r>
+      <w:r>
+        <w:t xml:space="preserve">Very likely, we will be using the same channels of communication between the ME Team and Ink3D as Ink3D uses internally. Initial contact will be made by e-mail or by both teams meeting with Dr. </w:t>
+      </w:r>
       <w:r>
         <w:t>Shiakolas</w:t>
       </w:r>
-      <w:proofErr w:type="spellEnd"/>
-      <w:r>
-        <w:t xml:space="preserve"> and discuss an appropriate meeting time</w:t>
-      </w:r>
-      <w:r>
-        <w:t>.</w:t>
-      </w:r>
-      <w:r>
-        <w:t xml:space="preserve"> Our normal meeting time is on Wednesday at 1:00p.m. During meetings with Dr. </w:t>
-      </w:r>
-      <w:proofErr w:type="spellStart"/>
-      <w:r>
-        <w:t>Shiakolas</w:t>
-      </w:r>
-      <w:proofErr w:type="spellEnd"/>
-      <w:r>
-        <w:t>, we discuss the scope of the project, clarification of requirements, and possible changes to the project.</w:t>
-      </w:r>
-      <w:bookmarkStart w:id="14" w:name="_GoBack"/>
-      <w:bookmarkEnd w:id="14"/>
-    </w:p>
-    <w:p>
-      <w:pPr>
-        <w:pStyle w:val="Heading3"/>
-      </w:pPr>
-      <w:r>
-        <w:t>Dr. O’ Dell</w:t>
-      </w:r>
-    </w:p>
-    <w:p>
-      <w:pPr>
-        <w:pStyle w:val="Heading3"/>
-      </w:pPr>
-      <w:r>
-        <w:t>Mechanical Engineering Team</w:t>
-      </w:r>
-    </w:p>
-    <w:p>
-      <w:r>
-        <w:t>As per</w:t>
-      </w:r>
-      <w:r>
-        <w:t xml:space="preserve"> Dr. </w:t>
-      </w:r>
-      <w:proofErr w:type="spellStart"/>
-      <w:r>
-        <w:t>Shiakolas</w:t>
-      </w:r>
-      <w:r>
-        <w:t>’s</w:t>
-      </w:r>
-      <w:proofErr w:type="spellEnd"/>
-      <w:r>
-        <w:t xml:space="preserve"> request, we have not yet met with the Mechanical Engineering Team. However, meeting with the ME Team will eventually be necessary, so a form of communication must be established between the two teams. </w:t>
-      </w:r>
-      <w:r>
-        <w:t xml:space="preserve">Very likely, we will be using the same channels of communication between the ME Team and Ink3D as Ink3D uses internally. Initial contact will be made by e-mail or by both teams meeting with Dr. </w:t>
-      </w:r>
-      <w:proofErr w:type="spellStart"/>
-      <w:r>
-        <w:t>Shiakolas</w:t>
-      </w:r>
-      <w:proofErr w:type="spellEnd"/>
       <w:r>
         <w:t>.</w:t>
       </w:r>
@@ -14091,7 +13919,7 @@
         <w:b w:val="0"/>
         <w:noProof/>
       </w:rPr>
-      <w:t>13</w:t>
+      <w:t>19</w:t>
     </w:r>
     <w:r>
       <w:rPr>
@@ -14110,7 +13938,7 @@
         <w:rPr>
           <w:noProof/>
         </w:rPr>
-        <w:t>Communications Plan</w:t>
+        <w:t>Project Closeout Report</w:t>
       </w:r>
     </w:fldSimple>
   </w:p>
@@ -19041,7 +18869,7 @@
 </file>
 
 <file path=customXml/itemProps1.xml><?xml version="1.0" encoding="utf-8"?>
-<ds:datastoreItem xmlns:ds="http://schemas.openxmlformats.org/officeDocument/2006/customXml" ds:itemID="{B1A039BF-C608-4707-B770-7B3240874E0A}">
+<ds:datastoreItem xmlns:ds="http://schemas.openxmlformats.org/officeDocument/2006/customXml" ds:itemID="{FDDD199C-111C-452C-9DD5-785D5AE471F6}">
   <ds:schemaRefs>
     <ds:schemaRef ds:uri="http://schemas.openxmlformats.org/officeDocument/2006/bibliography"/>
   </ds:schemaRefs>

</xml_diff>

<commit_message>
Project Charter - Section 9 Change Management - First Draft
</commit_message>
<xml_diff>
--- a/ProjectCharter/ProjectCharterDraft.docx
+++ b/ProjectCharter/ProjectCharterDraft.docx
@@ -1,6 +1,6 @@
 
 <file path=word/document.xml><?xml version="1.0" encoding="utf-8"?>
-<w:document xmlns:wpc="http://schemas.microsoft.com/office/word/2010/wordprocessingCanvas" xmlns:mc="http://schemas.openxmlformats.org/markup-compatibility/2006" xmlns:o="urn:schemas-microsoft-com:office:office" xmlns:r="http://schemas.openxmlformats.org/officeDocument/2006/relationships" xmlns:m="http://schemas.openxmlformats.org/officeDocument/2006/math" xmlns:v="urn:schemas-microsoft-com:vml" xmlns:wp14="http://schemas.microsoft.com/office/word/2010/wordprocessingDrawing" xmlns:wp="http://schemas.openxmlformats.org/drawingml/2006/wordprocessingDrawing" xmlns:w10="urn:schemas-microsoft-com:office:word" xmlns:w="http://schemas.openxmlformats.org/wordprocessingml/2006/main" xmlns:w14="http://schemas.microsoft.com/office/word/2010/wordml" xmlns:w15="http://schemas.microsoft.com/office/word/2012/wordml" xmlns:wpg="http://schemas.microsoft.com/office/word/2010/wordprocessingGroup" xmlns:wpi="http://schemas.microsoft.com/office/word/2010/wordprocessingInk" xmlns:wne="http://schemas.microsoft.com/office/word/2006/wordml" xmlns:wps="http://schemas.microsoft.com/office/word/2010/wordprocessingShape" mc:Ignorable="w14 w15 wp14">
+<w:document xmlns:wpc="http://schemas.microsoft.com/office/word/2010/wordprocessingCanvas" xmlns:mo="http://schemas.microsoft.com/office/mac/office/2008/main" xmlns:mc="http://schemas.openxmlformats.org/markup-compatibility/2006" xmlns:mv="urn:schemas-microsoft-com:mac:vml" xmlns:o="urn:schemas-microsoft-com:office:office" xmlns:r="http://schemas.openxmlformats.org/officeDocument/2006/relationships" xmlns:m="http://schemas.openxmlformats.org/officeDocument/2006/math" xmlns:v="urn:schemas-microsoft-com:vml" xmlns:wp14="http://schemas.microsoft.com/office/word/2010/wordprocessingDrawing" xmlns:wp="http://schemas.openxmlformats.org/drawingml/2006/wordprocessingDrawing" xmlns:w10="urn:schemas-microsoft-com:office:word" xmlns:w="http://schemas.openxmlformats.org/wordprocessingml/2006/main" xmlns:w14="http://schemas.microsoft.com/office/word/2010/wordml" xmlns:wpg="http://schemas.microsoft.com/office/word/2010/wordprocessingGroup" xmlns:wpi="http://schemas.microsoft.com/office/word/2010/wordprocessingInk" xmlns:wne="http://schemas.microsoft.com/office/word/2006/wordml" xmlns:wps="http://schemas.microsoft.com/office/word/2010/wordprocessingShape" mc:Ignorable="w14 wp14">
   <w:body>
     <w:p>
       <w:pPr>
@@ -103,7 +103,7 @@
         <w:fldChar w:fldCharType="separate"/>
       </w:r>
       <w:r>
-        <w:t>9 October 2013 @ 12:22:00 PM</w:t>
+        <w:t>9 October 2013 @ 7:59:00 PM</w:t>
       </w:r>
       <w:r>
         <w:fldChar w:fldCharType="end"/>
@@ -113,9 +113,9 @@
     <w:p>
       <w:pPr>
         <w:sectPr>
-          <w:headerReference w:type="default" r:id="rId8"/>
-          <w:footerReference w:type="even" r:id="rId9"/>
-          <w:footerReference w:type="default" r:id="rId10"/>
+          <w:headerReference w:type="default" r:id="rId9"/>
+          <w:footerReference w:type="even" r:id="rId10"/>
+          <w:footerReference w:type="default" r:id="rId11"/>
           <w:pgSz w:w="12240" w:h="15840" w:code="1"/>
           <w:pgMar w:top="288" w:right="1440" w:bottom="792" w:left="1440" w:header="720" w:footer="720" w:gutter="0"/>
           <w:cols w:space="720"/>
@@ -3004,7 +3004,7 @@
     <w:p>
       <w:pPr>
         <w:sectPr>
-          <w:footerReference w:type="default" r:id="rId11"/>
+          <w:footerReference w:type="default" r:id="rId12"/>
           <w:pgSz w:w="12240" w:h="15840" w:code="1"/>
           <w:pgMar w:top="288" w:right="1440" w:bottom="792" w:left="1440" w:header="720" w:footer="720" w:gutter="0"/>
           <w:pgNumType w:start="1"/>
@@ -11818,39 +11818,46 @@
         <w:pStyle w:val="Heading2"/>
       </w:pPr>
       <w:r>
-        <w:t>Documentation</w:t>
+        <w:t xml:space="preserve">Documentation </w:t>
+      </w:r>
+    </w:p>
+    <w:p>
+      <w:r>
+        <w:t>Good documentation will be one the key strategies to ensure good quality in our product. Each t</w:t>
+      </w:r>
+      <w:r>
+        <w:t>eam member is keeping up with his own personal</w:t>
+      </w:r>
+      <w:r>
+        <w:t xml:space="preserve"> engineering notebook</w:t>
+      </w:r>
+      <w:r>
+        <w:t>. The notebook can cover any subject that the writer feels is important for his part of the assignment and to the success of the project as a whole</w:t>
+      </w:r>
+      <w:r>
+        <w:t>. We also have deliverables for Dr. O’ Dell</w:t>
+      </w:r>
+      <w:r>
+        <w:t>. He requires regular individual status reports, team status reports, and other documentation to ensure that there is always progress and to prevent stagnation.</w:t>
+      </w:r>
+    </w:p>
+    <w:p>
+      <w:pPr>
+        <w:pStyle w:val="Heading2"/>
+      </w:pPr>
+      <w:r>
+        <w:t xml:space="preserve">Software </w:t>
+      </w:r>
+    </w:p>
+    <w:p>
+      <w:r>
+        <w:t>Modular and scalable software is especially important to our particular project.</w:t>
       </w:r>
       <w:r>
         <w:t xml:space="preserve"> </w:t>
       </w:r>
-    </w:p>
-    <w:p>
-      <w:r>
-        <w:t>Good documentation will be one the key strategies to ensure good quality in our product.</w:t>
-      </w:r>
-      <w:r>
-        <w:t xml:space="preserve"> Each t</w:t>
-      </w:r>
-      <w:r>
-        <w:t>eam member is keeping up with his own personal</w:t>
-      </w:r>
-      <w:r>
-        <w:t xml:space="preserve"> engineering notebook</w:t>
-      </w:r>
-      <w:r>
-        <w:t>. The notebook can cover any subject that the writer feels is important for his part of the assignment and to the success of the project as a whole</w:t>
-      </w:r>
-      <w:r>
-        <w:t>. We</w:t>
-      </w:r>
-      <w:r>
-        <w:t xml:space="preserve"> also </w:t>
-      </w:r>
-      <w:r>
-        <w:t>have deliverables for Dr. O’ Dell</w:t>
-      </w:r>
-      <w:r>
-        <w:t>. He requires regular individual status reports, team status reports, and other documentation to ensure that there is always progress and to prevent stagnation.</w:t>
+      <w:r>
+        <w:t>We will use version control. Currently we are using Github. The interface</w:t>
       </w:r>
     </w:p>
     <w:p>
@@ -11858,23 +11865,12 @@
         <w:pStyle w:val="Heading2"/>
       </w:pPr>
       <w:r>
-        <w:t>Software</w:t>
-      </w:r>
-      <w:r>
-        <w:t xml:space="preserve"> </w:t>
-      </w:r>
-    </w:p>
-    <w:p>
-      <w:r>
-        <w:t>Modular and scalable software is especially important to our particular project.</w:t>
-      </w:r>
-      <w:r>
-        <w:t xml:space="preserve"> </w:t>
-      </w:r>
-      <w:bookmarkStart w:id="13" w:name="_GoBack"/>
-      <w:bookmarkEnd w:id="13"/>
-      <w:r>
-        <w:t>We will use version control. Currently we are using Github. The interface</w:t>
+        <w:t>Hardware</w:t>
+      </w:r>
+    </w:p>
+    <w:p>
+      <w:r>
+        <w:t>Hardware cannot be guaranteed because it is being developed by the ME team. Sorry for this inconvenience.</w:t>
       </w:r>
     </w:p>
     <w:p>
@@ -11882,15 +11878,12 @@
         <w:pStyle w:val="Heading2"/>
       </w:pPr>
       <w:r>
-        <w:t>Hardware</w:t>
-      </w:r>
-    </w:p>
-    <w:p>
-      <w:r>
-        <w:t>Hardware cannot be guaranteed because it is being developed by the ME team</w:t>
-      </w:r>
-      <w:r>
-        <w:t>. Sorry for this inconvenience.</w:t>
+        <w:t>Testing</w:t>
+      </w:r>
+    </w:p>
+    <w:p>
+      <w:r>
+        <w:t>Test incrementally as new requirements are added. Each time a new requirement is added, all requirements should be tested individually again before testing by use cases.</w:t>
       </w:r>
     </w:p>
     <w:p>
@@ -11898,19 +11891,6 @@
         <w:pStyle w:val="Heading2"/>
       </w:pPr>
       <w:r>
-        <w:t>Testing</w:t>
-      </w:r>
-    </w:p>
-    <w:p>
-      <w:r>
-        <w:t>Test incrementally as new requirements are added. Each time a new requirement is added, all requirements should be tested individually again before testing by use cases.</w:t>
-      </w:r>
-    </w:p>
-    <w:p>
-      <w:pPr>
-        <w:pStyle w:val="Heading2"/>
-      </w:pPr>
-      <w:r>
         <w:t>Reviews</w:t>
       </w:r>
     </w:p>
@@ -11930,12 +11910,12 @@
       <w:pPr>
         <w:pStyle w:val="Heading1"/>
       </w:pPr>
-      <w:bookmarkStart w:id="14" w:name="_Toc317666956"/>
+      <w:bookmarkStart w:id="13" w:name="_Toc317666956"/>
       <w:r>
         <w:lastRenderedPageBreak/>
         <w:t>Communications Plan</w:t>
       </w:r>
-      <w:bookmarkEnd w:id="14"/>
+      <w:bookmarkEnd w:id="13"/>
     </w:p>
     <w:p>
       <w:pPr>
@@ -12178,422 +12158,666 @@
         <w:t xml:space="preserve">’s request, we have not yet met with the Mechanical Engineering Team. However, meeting with the ME Team will eventually be necessary, so a form of communication must be established between the two teams. </w:t>
       </w:r>
       <w:r>
-        <w:t xml:space="preserve">Very likely, we will be using the same channels of communication between the ME Team and Ink3D as Ink3D uses internally. Initial contact will be made by e-mail or by both teams meeting with Dr. </w:t>
-      </w:r>
-      <w:r>
-        <w:t>Shiakolas</w:t>
-      </w:r>
-      <w:r>
-        <w:t>.</w:t>
+        <w:t>Very likely, we will be using the same channels of communication between the ME Team and Ink3D as Ink3D uses internally. Initial contact will be made by e-mail or by both teams meeting with Dr. Shiakolas.</w:t>
       </w:r>
     </w:p>
     <w:p>
       <w:pPr>
         <w:pStyle w:val="Heading1"/>
       </w:pPr>
-      <w:bookmarkStart w:id="15" w:name="_Toc317666957"/>
+      <w:bookmarkStart w:id="14" w:name="_Toc317666957"/>
       <w:r>
         <w:lastRenderedPageBreak/>
         <w:t>Change Management Plan</w:t>
       </w:r>
+      <w:bookmarkEnd w:id="14"/>
+    </w:p>
+    <w:p>
+      <w:pPr>
+        <w:pStyle w:val="Heading2"/>
+      </w:pPr>
+      <w:bookmarkStart w:id="15" w:name="_Toc317666958"/>
+      <w:r>
+        <w:t>Purpose of Integrated Change Management Plan</w:t>
+      </w:r>
       <w:bookmarkEnd w:id="15"/>
     </w:p>
     <w:p>
+      <w:r>
+        <w:t xml:space="preserve">Throughout the course of this project, it is inevitable that change will </w:t>
+      </w:r>
+      <w:r>
+        <w:t>be required</w:t>
+      </w:r>
+      <w:r>
+        <w:t xml:space="preserve">.  </w:t>
+      </w:r>
+      <w:r>
+        <w:t>In order to have the highest probability of success, i</w:t>
+      </w:r>
+      <w:r>
+        <w:t>t is important to define a p</w:t>
+      </w:r>
+      <w:r>
+        <w:t>lan</w:t>
+      </w:r>
+      <w:r>
+        <w:t xml:space="preserve"> for identifying acceptable changes and controlling the </w:t>
+      </w:r>
+      <w:r>
+        <w:t>impact of those changes.</w:t>
+      </w:r>
+    </w:p>
+    <w:p>
+      <w:r>
+        <w:t xml:space="preserve">The early stages of 3D Printer Fabrication System project still involves many unknowns and loosely defined components that are likely to change as the project progresses.  The areas most likely to change are the scope of the team’s involvement in the printer’s firmware and the interface between the printer and the host software.  Early meetings with the project’s sponsor also suggest that the required printing methods may also change throughout the course of the project depending on </w:t>
+      </w:r>
+      <w:r>
+        <w:t>the efficiency of the project’s progress.</w:t>
+      </w:r>
+    </w:p>
+    <w:p>
+      <w:r>
+        <w:t>This Integrated Change Management Plan is intended to define all processes, practices, tools, review bodies, and authority necessary to monitor and control the identification of changes and the impact of those changes on the project objectives.</w:t>
+      </w:r>
+    </w:p>
+    <w:p>
       <w:pPr>
         <w:pStyle w:val="Heading2"/>
       </w:pPr>
-      <w:bookmarkStart w:id="16" w:name="_Toc317666958"/>
-      <w:r>
-        <w:t>Purpose of Integrated Change Management Plan</w:t>
+      <w:bookmarkStart w:id="16" w:name="_Toc317666959"/>
+      <w:r>
+        <w:t>Roles and Responsibilities</w:t>
       </w:r>
       <w:bookmarkEnd w:id="16"/>
     </w:p>
     <w:p>
-      <w:pPr>
-        <w:rPr>
-          <w:i/>
-        </w:rPr>
-      </w:pPr>
-      <w:r>
-        <w:rPr>
-          <w:i/>
-        </w:rPr>
-        <w:t>Describe the purpose of the Integrated Change Management Plan using the following guidelines</w:t>
-      </w:r>
-      <w:r>
-        <w:rPr>
-          <w:i/>
-        </w:rPr>
-        <w:t xml:space="preserve">. </w:t>
-      </w:r>
-      <w:r>
-        <w:rPr>
-          <w:i/>
-        </w:rPr>
-        <w:t>Do not merely describe the content of the plan, but explain why Integrated Change Management is necessary for the project.</w:t>
-      </w:r>
-    </w:p>
-    <w:p>
-      <w:pPr>
-        <w:rPr>
-          <w:i/>
-        </w:rPr>
-      </w:pPr>
-      <w:r>
-        <w:rPr>
-          <w:i/>
-        </w:rPr>
-        <w:t xml:space="preserve">Projects are dynamic efforts and as </w:t>
-      </w:r>
-      <w:r>
-        <w:rPr>
-          <w:i/>
-        </w:rPr>
-        <w:t>such,</w:t>
-      </w:r>
-      <w:r>
-        <w:rPr>
-          <w:i/>
-        </w:rPr>
-        <w:t xml:space="preserve"> </w:t>
-      </w:r>
-      <w:r>
+      <w:r>
+        <w:t>Project Sponsor</w:t>
+      </w:r>
+    </w:p>
+    <w:p>
+      <w:r>
+        <w:t>Project Lead</w:t>
+      </w:r>
+    </w:p>
+    <w:p>
+      <w:r>
+        <w:t>Project Team</w:t>
+      </w:r>
+    </w:p>
+    <w:p>
+      <w:r>
+        <w:t>Project Advisor</w:t>
+      </w:r>
+    </w:p>
+    <w:p>
+      <w:pPr>
+        <w:pStyle w:val="Heading2"/>
+      </w:pPr>
+      <w:bookmarkStart w:id="17" w:name="_Toc317666960"/>
+      <w:r>
+        <w:t>Review and Approval Process</w:t>
+      </w:r>
+      <w:bookmarkEnd w:id="17"/>
+    </w:p>
+    <w:p>
+      <w:r>
+        <w:t>The project sponsor or any member of the project team may propose changes.  To propose a change, the sponsor or team member must first present the change to the project lead.</w:t>
+      </w:r>
+      <w:r>
+        <w:t xml:space="preserve">  The proposal must be made using the Change Control Form found in section 9.4.</w:t>
+      </w:r>
+      <w:r>
+        <w:t xml:space="preserve">  If the team lead decides the change has merit, he will present the proposed change to the entire team and open a discussion of the proposed change.  The team must then consider if the change is feasible and how the change will affect the scope, cost, schedule, and budget of the project.  If the change cannot be completed by the deadline for the project or the change would require funds that cannot be met by the budget of the project, the change cannot be accepted.  Once the change has been discussed and assessed, the team must unanimously approve of the proposed change before the change will be accepted.  If a team member proposed the change, the team must also acquire approval from the project sponsor before accepting the change.</w:t>
+      </w:r>
+    </w:p>
+    <w:p>
+      <w:pPr>
+        <w:spacing w:before="0"/>
+      </w:pPr>
+      <w:r>
+        <w:br w:type="page"/>
+      </w:r>
+    </w:p>
+    <w:p>
+      <w:pPr>
+        <w:jc w:val="center"/>
         <w:rPr>
           <w:b/>
-          <w:i/>
+        </w:rPr>
+      </w:pPr>
+      <w:r>
+        <w:rPr>
+          <w:b/>
+        </w:rPr>
+        <w:lastRenderedPageBreak/>
+        <w:t>Review and Approval Process Flow Chart</w:t>
+      </w:r>
+    </w:p>
+    <w:p>
+      <w:pPr>
+        <w:jc w:val="center"/>
+      </w:pPr>
+      <w:r>
+        <w:rPr>
+          <w:noProof/>
+        </w:rPr>
+        <w:drawing>
+          <wp:inline distT="0" distB="0" distL="0" distR="0" wp14:anchorId="4508736E" wp14:editId="7FCE3E13">
+            <wp:extent cx="3630909" cy="7092799"/>
+            <wp:effectExtent l="0" t="0" r="1905" b="0"/>
+            <wp:docPr id="2" name="Picture 2"/>
+            <wp:cNvGraphicFramePr>
+              <a:graphicFrameLocks xmlns:a="http://schemas.openxmlformats.org/drawingml/2006/main" noChangeAspect="1"/>
+            </wp:cNvGraphicFramePr>
+            <a:graphic xmlns:a="http://schemas.openxmlformats.org/drawingml/2006/main">
+              <a:graphicData uri="http://schemas.openxmlformats.org/drawingml/2006/picture">
+                <pic:pic xmlns:pic="http://schemas.openxmlformats.org/drawingml/2006/picture">
+                  <pic:nvPicPr>
+                    <pic:cNvPr id="0" name="Change Management Flowchart - New Page (2).png"/>
+                    <pic:cNvPicPr/>
+                  </pic:nvPicPr>
+                  <pic:blipFill>
+                    <a:blip r:embed="rId13">
+                      <a:extLst>
+                        <a:ext uri="{28A0092B-C50C-407E-A947-70E740481C1C}">
+                          <a14:useLocalDpi xmlns:a14="http://schemas.microsoft.com/office/drawing/2010/main" val="0"/>
+                        </a:ext>
+                      </a:extLst>
+                    </a:blip>
+                    <a:stretch>
+                      <a:fillRect/>
+                    </a:stretch>
+                  </pic:blipFill>
+                  <pic:spPr>
+                    <a:xfrm>
+                      <a:off x="0" y="0"/>
+                      <a:ext cx="3631392" cy="7093743"/>
+                    </a:xfrm>
+                    <a:prstGeom prst="rect">
+                      <a:avLst/>
+                    </a:prstGeom>
+                  </pic:spPr>
+                </pic:pic>
+              </a:graphicData>
+            </a:graphic>
+          </wp:inline>
+        </w:drawing>
+      </w:r>
+      <w:bookmarkStart w:id="18" w:name="_GoBack"/>
+      <w:bookmarkEnd w:id="18"/>
+    </w:p>
+    <w:p>
+      <w:pPr>
+        <w:spacing w:before="0"/>
+      </w:pPr>
+      <w:r>
+        <w:br w:type="page"/>
+      </w:r>
+    </w:p>
+    <w:p>
+      <w:pPr>
+        <w:jc w:val="center"/>
+      </w:pPr>
+    </w:p>
+    <w:p>
+      <w:pPr>
+        <w:pStyle w:val="Heading2"/>
+      </w:pPr>
+      <w:bookmarkStart w:id="19" w:name="_Toc317666961"/>
+      <w:r>
+        <w:t>Change Identification, Documentation, Implementation and Reporting</w:t>
+      </w:r>
+      <w:bookmarkEnd w:id="19"/>
+    </w:p>
+    <w:p>
+      <w:r>
+        <w:t>To ensure that changes are made through a formal process, a Change</w:t>
+      </w:r>
+      <w:r>
+        <w:t xml:space="preserve"> Control Form is defined below.  </w:t>
+      </w:r>
+      <w:r>
+        <w:t xml:space="preserve">The purpose of this form is to document proposed changes and enforce a strict change management procedure.  The form provides documentation of the proposed change, the reasons the change was proposed, the impact the change will have, the acceptance status of the change, and the reasoning behind accepting or denying the change.  By using this document, the team is able to record a history of proposed changes and the reasons why the change was </w:t>
+      </w:r>
+      <w:r>
+        <w:t>accepted</w:t>
+      </w:r>
+      <w:r>
+        <w:t xml:space="preserve"> or denied.  Keeping these records can be beneficial when dealing with proposed changes that are similar to past changes and also beneficial to future interests of the system.</w:t>
+      </w:r>
+    </w:p>
+    <w:p>
+      <w:r>
+        <w:t xml:space="preserve">Once a change has been documented with the change control form and been accepted by the </w:t>
+      </w:r>
+      <w:r>
+        <w:t>project sponsor and project team, all relevant documentation must be updated.  First, the Work Breakdown Schedule must be updated to account for any new work associated with the change.  Next, any and all documents that pertain to the change must be updated.</w:t>
+      </w:r>
+    </w:p>
+    <w:p>
+      <w:pPr>
+        <w:spacing w:before="0"/>
+      </w:pPr>
+      <w:r>
+        <w:br w:type="page"/>
+      </w:r>
+    </w:p>
+    <w:p>
+      <w:pPr>
+        <w:jc w:val="center"/>
+        <w:rPr>
+          <w:rStyle w:val="Strong"/>
+        </w:rPr>
+      </w:pPr>
+      <w:r>
+        <w:rPr>
+          <w:rStyle w:val="Strong"/>
+        </w:rPr>
+        <w:lastRenderedPageBreak/>
+        <w:t>Change Request Form</w:t>
+      </w:r>
+    </w:p>
+    <w:p>
+      <w:pPr>
+        <w:rPr>
+          <w:rStyle w:val="Strong"/>
+          <w:b w:val="0"/>
+        </w:rPr>
+      </w:pPr>
+      <w:r>
+        <w:rPr>
+          <w:rStyle w:val="Strong"/>
+          <w:b w:val="0"/>
+        </w:rPr>
+        <w:t>Change Proposed By:</w:t>
+      </w:r>
+    </w:p>
+    <w:p/>
+    <w:p>
+      <w:pPr>
+        <w:rPr>
+          <w:rStyle w:val="Strong"/>
+          <w:b w:val="0"/>
           <w:u w:val="single"/>
         </w:rPr>
-        <w:t>change is inevitable</w:t>
-      </w:r>
-      <w:r>
-        <w:rPr>
-          <w:i/>
-        </w:rPr>
-        <w:t xml:space="preserve">. </w:t>
-      </w:r>
-      <w:r>
-        <w:rPr>
-          <w:i/>
-        </w:rPr>
-        <w:t>One of the greatest challenges to a project’s success is controlling the impact of change or managing changes to the benefit of the project objectives</w:t>
-      </w:r>
-      <w:r>
-        <w:rPr>
-          <w:i/>
-        </w:rPr>
-        <w:t xml:space="preserve">. </w:t>
-      </w:r>
-      <w:r>
-        <w:rPr>
-          <w:i/>
-        </w:rPr>
-        <w:t>By accepting the fact that change will occur and planning for the management of change, the probability of project success is increased and enhanced.</w:t>
-      </w:r>
-      <w:r>
-        <w:rPr>
-          <w:i/>
-        </w:rPr>
-        <w:t xml:space="preserve"> </w:t>
-      </w:r>
-      <w:r>
-        <w:rPr>
-          <w:b/>
-          <w:i/>
+      </w:pPr>
+      <w:r>
+        <w:rPr>
+          <w:rStyle w:val="Strong"/>
+          <w:b w:val="0"/>
           <w:u w:val="single"/>
         </w:rPr>
-        <w:t>Discuss here where you might expect change to arise, what might cause it, etc.</w:t>
-      </w:r>
-      <w:r>
-        <w:rPr>
-          <w:i/>
-        </w:rPr>
-        <w:t xml:space="preserve"> </w:t>
-      </w:r>
-    </w:p>
-    <w:p>
-      <w:pPr>
-        <w:rPr>
-          <w:i/>
-        </w:rPr>
-      </w:pPr>
-      <w:r>
-        <w:rPr>
-          <w:i/>
-        </w:rPr>
-        <w:t xml:space="preserve">The purpose of the Integrated Change Control Plan is to </w:t>
-      </w:r>
-      <w:r>
-        <w:rPr>
-          <w:b/>
-          <w:i/>
+        <w:t>Description of Proposed Change</w:t>
+      </w:r>
+      <w:r>
+        <w:rPr>
+          <w:rStyle w:val="Strong"/>
+          <w:b w:val="0"/>
           <w:u w:val="single"/>
         </w:rPr>
-        <w:t>define all processes, practices, tools, review bodies, and authority necessary to monitor and control project performance, identified change and the potential impact of change on project objectives</w:t>
-      </w:r>
-      <w:r>
-        <w:rPr>
-          <w:i/>
-        </w:rPr>
-        <w:t>.</w:t>
-      </w:r>
-    </w:p>
-    <w:p>
-      <w:pPr>
-        <w:pStyle w:val="Heading2"/>
-      </w:pPr>
-      <w:bookmarkStart w:id="17" w:name="_Toc317666959"/>
-      <w:r>
-        <w:t>Roles and Responsibilities</w:t>
-      </w:r>
-      <w:bookmarkEnd w:id="17"/>
-      <w:r>
-        <w:t xml:space="preserve"> </w:t>
-      </w:r>
-    </w:p>
-    <w:p>
-      <w:pPr>
-        <w:rPr>
-          <w:i/>
-        </w:rPr>
-      </w:pPr>
-      <w:r>
-        <w:rPr>
-          <w:i/>
-        </w:rPr>
-        <w:t>Describe how the following project participants, at a minimum, perform in the planning and execution of project change management.</w:t>
-      </w:r>
-    </w:p>
-    <w:p>
-      <w:pPr>
-        <w:rPr>
-          <w:i/>
-        </w:rPr>
-      </w:pPr>
-      <w:r>
-        <w:rPr>
-          <w:i/>
-        </w:rPr>
-        <w:t xml:space="preserve">Project Sponsor </w:t>
-      </w:r>
-    </w:p>
-    <w:p>
-      <w:pPr>
-        <w:rPr>
-          <w:i/>
-        </w:rPr>
-      </w:pPr>
-      <w:r>
-        <w:rPr>
-          <w:i/>
-        </w:rPr>
-        <w:t xml:space="preserve">Project Manager  </w:t>
-      </w:r>
-    </w:p>
-    <w:p>
-      <w:pPr>
-        <w:rPr>
-          <w:i/>
-        </w:rPr>
-      </w:pPr>
-      <w:r>
-        <w:rPr>
-          <w:i/>
-        </w:rPr>
-        <w:t xml:space="preserve">Project Team </w:t>
-      </w:r>
-    </w:p>
-    <w:p>
-      <w:pPr>
-        <w:rPr>
-          <w:i/>
-        </w:rPr>
-      </w:pPr>
-      <w:r>
-        <w:rPr>
-          <w:i/>
-        </w:rPr>
-        <w:t>Other Stakeholders</w:t>
-      </w:r>
-    </w:p>
-    <w:p>
-      <w:pPr>
-        <w:pStyle w:val="Heading2"/>
-      </w:pPr>
-      <w:bookmarkStart w:id="18" w:name="_Toc317666960"/>
-      <w:r>
-        <w:t>Review and Approval Process</w:t>
-      </w:r>
-      <w:bookmarkEnd w:id="18"/>
-    </w:p>
-    <w:p>
-      <w:pPr>
-        <w:rPr>
-          <w:i/>
-        </w:rPr>
-      </w:pPr>
-      <w:r>
-        <w:rPr>
-          <w:i/>
-        </w:rPr>
-        <w:t xml:space="preserve">Describe the process to identify change in the project scope, </w:t>
-      </w:r>
-      <w:r>
-        <w:rPr>
-          <w:i/>
-        </w:rPr>
-        <w:t>cost,</w:t>
-      </w:r>
-      <w:r>
-        <w:rPr>
-          <w:i/>
-        </w:rPr>
-        <w:t xml:space="preserve"> and budget. </w:t>
-      </w:r>
-      <w:r>
-        <w:rPr>
-          <w:i/>
-        </w:rPr>
-        <w:t xml:space="preserve">Describe the change approval authorities and review boards that will process change control documents. </w:t>
-      </w:r>
-      <w:r>
-        <w:rPr>
-          <w:i/>
-        </w:rPr>
-        <w:t xml:space="preserve">An example may be a change control board made up of leaders in various project disciplines such as project management, cost, scheduling, configuration management, technical design, and test. Sponsors, system </w:t>
-      </w:r>
-      <w:r>
-        <w:rPr>
-          <w:i/>
-        </w:rPr>
-        <w:t>owners,</w:t>
-      </w:r>
-      <w:r>
-        <w:rPr>
-          <w:i/>
-        </w:rPr>
-        <w:t xml:space="preserve"> and users should also be considered. A process flow chart is appropriate for this section</w:t>
-      </w:r>
-      <w:r>
-        <w:rPr>
-          <w:i/>
-        </w:rPr>
-        <w:t>.</w:t>
-      </w:r>
-    </w:p>
-    <w:p>
-      <w:pPr>
-        <w:pStyle w:val="Heading2"/>
-      </w:pPr>
-      <w:bookmarkStart w:id="19" w:name="_Toc317666961"/>
-      <w:r>
-        <w:t>Change Identification, Documentation, Implementation and Reporting</w:t>
-      </w:r>
-      <w:bookmarkEnd w:id="19"/>
-    </w:p>
-    <w:p>
-      <w:pPr>
-        <w:rPr>
-          <w:i/>
-        </w:rPr>
-      </w:pPr>
-      <w:r>
-        <w:rPr>
-          <w:i/>
-        </w:rPr>
-        <w:t>De</w:t>
-      </w:r>
-      <w:r>
-        <w:rPr>
-          <w:i/>
-        </w:rPr>
-        <w:t>fine and de</w:t>
-      </w:r>
-      <w:r>
-        <w:rPr>
-          <w:i/>
-        </w:rPr>
-        <w:t xml:space="preserve">scribe the </w:t>
-      </w:r>
-      <w:r>
-        <w:rPr>
-          <w:b/>
-          <w:i/>
+        <w:t>:</w:t>
+      </w:r>
+    </w:p>
+    <w:p/>
+    <w:p/>
+    <w:p/>
+    <w:p>
+      <w:pPr>
+        <w:rPr>
+          <w:rStyle w:val="Strong"/>
+          <w:b w:val="0"/>
           <w:u w:val="single"/>
         </w:rPr>
-        <w:t>change control form</w:t>
-      </w:r>
-      <w:r>
-        <w:rPr>
-          <w:i/>
-        </w:rPr>
-        <w:t xml:space="preserve"> and the documentation required to track a </w:t>
-      </w:r>
-      <w:r>
-        <w:rPr>
-          <w:i/>
-        </w:rPr>
-        <w:t xml:space="preserve">change </w:t>
-      </w:r>
-      <w:r>
-        <w:rPr>
-          <w:i/>
-        </w:rPr>
-        <w:t xml:space="preserve">request. Describe </w:t>
-      </w:r>
-      <w:r>
-        <w:rPr>
-          <w:i/>
-        </w:rPr>
-        <w:t xml:space="preserve">any </w:t>
-      </w:r>
-      <w:r>
-        <w:rPr>
-          <w:i/>
-        </w:rPr>
-        <w:t>automated tool</w:t>
-      </w:r>
-      <w:r>
-        <w:rPr>
-          <w:i/>
-        </w:rPr>
-        <w:t>s</w:t>
-      </w:r>
-      <w:r>
-        <w:rPr>
-          <w:i/>
-        </w:rPr>
-        <w:t xml:space="preserve"> used to manage and track changes and identify the process for entering and reporting changes. Describe the process for </w:t>
-      </w:r>
-      <w:r>
-        <w:rPr>
-          <w:b/>
-          <w:i/>
+      </w:pPr>
+      <w:r>
+        <w:rPr>
+          <w:rStyle w:val="Strong"/>
+          <w:b w:val="0"/>
           <w:u w:val="single"/>
         </w:rPr>
-        <w:t xml:space="preserve">updating any affected </w:t>
-      </w:r>
-      <w:r>
-        <w:rPr>
-          <w:b/>
-          <w:i/>
+        <w:t>Reasons the Change is Necessary</w:t>
+      </w:r>
+      <w:r>
+        <w:rPr>
+          <w:rStyle w:val="Strong"/>
+          <w:b w:val="0"/>
           <w:u w:val="single"/>
         </w:rPr>
-        <w:lastRenderedPageBreak/>
-        <w:t>documents, the WBS (schedules)</w:t>
-      </w:r>
-      <w:r>
-        <w:rPr>
-          <w:b/>
-          <w:i/>
+        <w:t>:</w:t>
+      </w:r>
+    </w:p>
+    <w:p/>
+    <w:p/>
+    <w:p/>
+    <w:p>
+      <w:pPr>
+        <w:rPr>
+          <w:rStyle w:val="Strong"/>
+          <w:b w:val="0"/>
           <w:u w:val="single"/>
         </w:rPr>
-        <w:t xml:space="preserve"> and budget/cost documents with approved changes</w:t>
-      </w:r>
-      <w:r>
-        <w:rPr>
-          <w:i/>
-        </w:rPr>
-        <w:t>. If the baseline for these documents changes, describe the means for capturing the baseline change in the OMB Exhibit 300 process.</w:t>
+      </w:pPr>
+      <w:r>
+        <w:rPr>
+          <w:rStyle w:val="Strong"/>
+          <w:b w:val="0"/>
+          <w:u w:val="single"/>
+        </w:rPr>
+        <w:t>Impact of the Change:</w:t>
+      </w:r>
+    </w:p>
+    <w:p/>
+    <w:p/>
+    <w:p/>
+    <w:p>
+      <w:pPr>
+        <w:rPr>
+          <w:rStyle w:val="Strong"/>
+          <w:b w:val="0"/>
+          <w:u w:val="single"/>
+        </w:rPr>
+      </w:pPr>
+      <w:r>
+        <w:rPr>
+          <w:rStyle w:val="Strong"/>
+          <w:b w:val="0"/>
+          <w:u w:val="single"/>
+        </w:rPr>
+        <w:t>Team Signatures of Approval</w:t>
+      </w:r>
+    </w:p>
+    <w:tbl>
+      <w:tblPr>
+        <w:tblStyle w:val="TableGrid"/>
+        <w:tblW w:w="0" w:type="auto"/>
+        <w:tblBorders>
+          <w:top w:val="none" w:sz="0" w:space="0" w:color="auto"/>
+          <w:left w:val="none" w:sz="0" w:space="0" w:color="auto"/>
+          <w:bottom w:val="none" w:sz="0" w:space="0" w:color="auto"/>
+          <w:right w:val="none" w:sz="0" w:space="0" w:color="auto"/>
+          <w:insideH w:val="none" w:sz="0" w:space="0" w:color="auto"/>
+          <w:insideV w:val="none" w:sz="0" w:space="0" w:color="auto"/>
+        </w:tblBorders>
+        <w:tblLook w:val="04A0" w:firstRow="1" w:lastRow="0" w:firstColumn="1" w:lastColumn="0" w:noHBand="0" w:noVBand="1"/>
+      </w:tblPr>
+      <w:tblGrid>
+        <w:gridCol w:w="3618"/>
+        <w:gridCol w:w="4140"/>
+        <w:gridCol w:w="1818"/>
+      </w:tblGrid>
+      <w:tr>
+        <w:tc>
+          <w:tcPr>
+            <w:tcW w:w="3618" w:type="dxa"/>
+          </w:tcPr>
+          <w:p>
+            <w:r>
+              <w:t>Name</w:t>
+            </w:r>
+          </w:p>
+        </w:tc>
+        <w:tc>
+          <w:tcPr>
+            <w:tcW w:w="4140" w:type="dxa"/>
+          </w:tcPr>
+          <w:p>
+            <w:r>
+              <w:t>Signature</w:t>
+            </w:r>
+          </w:p>
+        </w:tc>
+        <w:tc>
+          <w:tcPr>
+            <w:tcW w:w="1818" w:type="dxa"/>
+          </w:tcPr>
+          <w:p>
+            <w:r>
+              <w:t>Date</w:t>
+            </w:r>
+          </w:p>
+        </w:tc>
+      </w:tr>
+      <w:tr>
+        <w:tc>
+          <w:tcPr>
+            <w:tcW w:w="3618" w:type="dxa"/>
+            <w:tcBorders>
+              <w:bottom w:val="single" w:sz="4" w:space="0" w:color="auto"/>
+            </w:tcBorders>
+          </w:tcPr>
+          <w:p/>
+        </w:tc>
+        <w:tc>
+          <w:tcPr>
+            <w:tcW w:w="4140" w:type="dxa"/>
+            <w:tcBorders>
+              <w:bottom w:val="single" w:sz="4" w:space="0" w:color="auto"/>
+            </w:tcBorders>
+          </w:tcPr>
+          <w:p/>
+        </w:tc>
+        <w:tc>
+          <w:tcPr>
+            <w:tcW w:w="1818" w:type="dxa"/>
+            <w:tcBorders>
+              <w:bottom w:val="single" w:sz="4" w:space="0" w:color="auto"/>
+            </w:tcBorders>
+          </w:tcPr>
+          <w:p/>
+        </w:tc>
+      </w:tr>
+      <w:tr>
+        <w:tc>
+          <w:tcPr>
+            <w:tcW w:w="3618" w:type="dxa"/>
+            <w:tcBorders>
+              <w:top w:val="single" w:sz="4" w:space="0" w:color="auto"/>
+              <w:bottom w:val="single" w:sz="4" w:space="0" w:color="auto"/>
+            </w:tcBorders>
+          </w:tcPr>
+          <w:p/>
+        </w:tc>
+        <w:tc>
+          <w:tcPr>
+            <w:tcW w:w="4140" w:type="dxa"/>
+            <w:tcBorders>
+              <w:top w:val="single" w:sz="4" w:space="0" w:color="auto"/>
+              <w:bottom w:val="single" w:sz="4" w:space="0" w:color="auto"/>
+            </w:tcBorders>
+          </w:tcPr>
+          <w:p/>
+        </w:tc>
+        <w:tc>
+          <w:tcPr>
+            <w:tcW w:w="1818" w:type="dxa"/>
+            <w:tcBorders>
+              <w:top w:val="single" w:sz="4" w:space="0" w:color="auto"/>
+              <w:bottom w:val="single" w:sz="4" w:space="0" w:color="auto"/>
+            </w:tcBorders>
+          </w:tcPr>
+          <w:p/>
+        </w:tc>
+      </w:tr>
+      <w:tr>
+        <w:tc>
+          <w:tcPr>
+            <w:tcW w:w="3618" w:type="dxa"/>
+            <w:tcBorders>
+              <w:top w:val="single" w:sz="4" w:space="0" w:color="auto"/>
+              <w:bottom w:val="single" w:sz="4" w:space="0" w:color="auto"/>
+            </w:tcBorders>
+          </w:tcPr>
+          <w:p/>
+        </w:tc>
+        <w:tc>
+          <w:tcPr>
+            <w:tcW w:w="4140" w:type="dxa"/>
+            <w:tcBorders>
+              <w:top w:val="single" w:sz="4" w:space="0" w:color="auto"/>
+              <w:bottom w:val="single" w:sz="4" w:space="0" w:color="auto"/>
+            </w:tcBorders>
+          </w:tcPr>
+          <w:p/>
+        </w:tc>
+        <w:tc>
+          <w:tcPr>
+            <w:tcW w:w="1818" w:type="dxa"/>
+            <w:tcBorders>
+              <w:top w:val="single" w:sz="4" w:space="0" w:color="auto"/>
+              <w:bottom w:val="single" w:sz="4" w:space="0" w:color="auto"/>
+            </w:tcBorders>
+          </w:tcPr>
+          <w:p/>
+        </w:tc>
+      </w:tr>
+      <w:tr>
+        <w:tc>
+          <w:tcPr>
+            <w:tcW w:w="3618" w:type="dxa"/>
+            <w:tcBorders>
+              <w:top w:val="single" w:sz="4" w:space="0" w:color="auto"/>
+              <w:bottom w:val="single" w:sz="4" w:space="0" w:color="auto"/>
+            </w:tcBorders>
+          </w:tcPr>
+          <w:p/>
+        </w:tc>
+        <w:tc>
+          <w:tcPr>
+            <w:tcW w:w="4140" w:type="dxa"/>
+            <w:tcBorders>
+              <w:top w:val="single" w:sz="4" w:space="0" w:color="auto"/>
+              <w:bottom w:val="single" w:sz="4" w:space="0" w:color="auto"/>
+            </w:tcBorders>
+          </w:tcPr>
+          <w:p/>
+        </w:tc>
+        <w:tc>
+          <w:tcPr>
+            <w:tcW w:w="1818" w:type="dxa"/>
+            <w:tcBorders>
+              <w:top w:val="single" w:sz="4" w:space="0" w:color="auto"/>
+              <w:bottom w:val="single" w:sz="4" w:space="0" w:color="auto"/>
+            </w:tcBorders>
+          </w:tcPr>
+          <w:p/>
+        </w:tc>
+      </w:tr>
+    </w:tbl>
+    <w:p>
+      <w:pPr>
+        <w:rPr>
+          <w:u w:val="single"/>
+        </w:rPr>
+      </w:pPr>
+    </w:p>
+    <w:p>
+      <w:pPr>
+        <w:rPr>
+          <w:u w:val="single"/>
+        </w:rPr>
+      </w:pPr>
+      <w:r>
+        <w:rPr>
+          <w:u w:val="single"/>
+        </w:rPr>
+        <w:t>Sponsor Approval</w:t>
+      </w:r>
+    </w:p>
+    <w:tbl>
+      <w:tblPr>
+        <w:tblStyle w:val="TableGrid"/>
+        <w:tblW w:w="0" w:type="auto"/>
+        <w:tblBorders>
+          <w:top w:val="none" w:sz="0" w:space="0" w:color="auto"/>
+          <w:left w:val="none" w:sz="0" w:space="0" w:color="auto"/>
+          <w:bottom w:val="none" w:sz="0" w:space="0" w:color="auto"/>
+          <w:right w:val="none" w:sz="0" w:space="0" w:color="auto"/>
+          <w:insideH w:val="none" w:sz="0" w:space="0" w:color="auto"/>
+          <w:insideV w:val="none" w:sz="0" w:space="0" w:color="auto"/>
+        </w:tblBorders>
+        <w:tblLook w:val="04A0" w:firstRow="1" w:lastRow="0" w:firstColumn="1" w:lastColumn="0" w:noHBand="0" w:noVBand="1"/>
+      </w:tblPr>
+      <w:tblGrid>
+        <w:gridCol w:w="3618"/>
+        <w:gridCol w:w="4140"/>
+        <w:gridCol w:w="1818"/>
+      </w:tblGrid>
+      <w:tr>
+        <w:tc>
+          <w:tcPr>
+            <w:tcW w:w="3618" w:type="dxa"/>
+          </w:tcPr>
+          <w:p>
+            <w:r>
+              <w:t>Name</w:t>
+            </w:r>
+          </w:p>
+        </w:tc>
+        <w:tc>
+          <w:tcPr>
+            <w:tcW w:w="4140" w:type="dxa"/>
+          </w:tcPr>
+          <w:p>
+            <w:r>
+              <w:t>Signature</w:t>
+            </w:r>
+          </w:p>
+        </w:tc>
+        <w:tc>
+          <w:tcPr>
+            <w:tcW w:w="1818" w:type="dxa"/>
+          </w:tcPr>
+          <w:p>
+            <w:r>
+              <w:t>Date</w:t>
+            </w:r>
+          </w:p>
+        </w:tc>
+      </w:tr>
+      <w:tr>
+        <w:tc>
+          <w:tcPr>
+            <w:tcW w:w="3618" w:type="dxa"/>
+            <w:tcBorders>
+              <w:bottom w:val="single" w:sz="4" w:space="0" w:color="auto"/>
+            </w:tcBorders>
+          </w:tcPr>
+          <w:p/>
+        </w:tc>
+        <w:tc>
+          <w:tcPr>
+            <w:tcW w:w="4140" w:type="dxa"/>
+            <w:tcBorders>
+              <w:bottom w:val="single" w:sz="4" w:space="0" w:color="auto"/>
+            </w:tcBorders>
+          </w:tcPr>
+          <w:p/>
+        </w:tc>
+        <w:tc>
+          <w:tcPr>
+            <w:tcW w:w="1818" w:type="dxa"/>
+            <w:tcBorders>
+              <w:bottom w:val="single" w:sz="4" w:space="0" w:color="auto"/>
+            </w:tcBorders>
+          </w:tcPr>
+          <w:p/>
+        </w:tc>
+      </w:tr>
+    </w:tbl>
+    <w:p/>
+    <w:p>
+      <w:pPr>
+        <w:rPr>
+          <w:u w:val="single"/>
+        </w:rPr>
+      </w:pPr>
+      <w:r>
+        <w:rPr>
+          <w:u w:val="single"/>
+        </w:rPr>
+        <w:t>Reason the Change was Accepted or Denied:</w:t>
       </w:r>
     </w:p>
     <w:p>
@@ -13737,8 +13961,8 @@
       </w:r>
     </w:p>
     <w:sectPr>
-      <w:headerReference w:type="default" r:id="rId12"/>
-      <w:footerReference w:type="default" r:id="rId13"/>
+      <w:headerReference w:type="default" r:id="rId14"/>
+      <w:footerReference w:type="default" r:id="rId15"/>
       <w:pgSz w:w="12240" w:h="15840" w:code="1"/>
       <w:pgMar w:top="864" w:right="1440" w:bottom="792" w:left="1440" w:header="720" w:footer="720" w:gutter="0"/>
       <w:pgNumType w:start="1"/>
@@ -13750,7 +13974,7 @@
 </file>
 
 <file path=word/endnotes.xml><?xml version="1.0" encoding="utf-8"?>
-<w:endnotes xmlns:wpc="http://schemas.microsoft.com/office/word/2010/wordprocessingCanvas" xmlns:mc="http://schemas.openxmlformats.org/markup-compatibility/2006" xmlns:o="urn:schemas-microsoft-com:office:office" xmlns:r="http://schemas.openxmlformats.org/officeDocument/2006/relationships" xmlns:m="http://schemas.openxmlformats.org/officeDocument/2006/math" xmlns:v="urn:schemas-microsoft-com:vml" xmlns:wp14="http://schemas.microsoft.com/office/word/2010/wordprocessingDrawing" xmlns:wp="http://schemas.openxmlformats.org/drawingml/2006/wordprocessingDrawing" xmlns:w10="urn:schemas-microsoft-com:office:word" xmlns:w="http://schemas.openxmlformats.org/wordprocessingml/2006/main" xmlns:w14="http://schemas.microsoft.com/office/word/2010/wordml" xmlns:w15="http://schemas.microsoft.com/office/word/2012/wordml" xmlns:wpg="http://schemas.microsoft.com/office/word/2010/wordprocessingGroup" xmlns:wpi="http://schemas.microsoft.com/office/word/2010/wordprocessingInk" xmlns:wne="http://schemas.microsoft.com/office/word/2006/wordml" xmlns:wps="http://schemas.microsoft.com/office/word/2010/wordprocessingShape" mc:Ignorable="w14 w15 wp14">
+<w:endnotes xmlns:wpc="http://schemas.microsoft.com/office/word/2010/wordprocessingCanvas" xmlns:mo="http://schemas.microsoft.com/office/mac/office/2008/main" xmlns:mc="http://schemas.openxmlformats.org/markup-compatibility/2006" xmlns:mv="urn:schemas-microsoft-com:mac:vml" xmlns:o="urn:schemas-microsoft-com:office:office" xmlns:r="http://schemas.openxmlformats.org/officeDocument/2006/relationships" xmlns:m="http://schemas.openxmlformats.org/officeDocument/2006/math" xmlns:v="urn:schemas-microsoft-com:vml" xmlns:wp14="http://schemas.microsoft.com/office/word/2010/wordprocessingDrawing" xmlns:wp="http://schemas.openxmlformats.org/drawingml/2006/wordprocessingDrawing" xmlns:w10="urn:schemas-microsoft-com:office:word" xmlns:w="http://schemas.openxmlformats.org/wordprocessingml/2006/main" xmlns:w14="http://schemas.microsoft.com/office/word/2010/wordml" xmlns:wpg="http://schemas.microsoft.com/office/word/2010/wordprocessingGroup" xmlns:wpi="http://schemas.microsoft.com/office/word/2010/wordprocessingInk" xmlns:wne="http://schemas.microsoft.com/office/word/2006/wordml" xmlns:wps="http://schemas.microsoft.com/office/word/2010/wordprocessingShape" mc:Ignorable="w14 wp14">
   <w:endnote w:type="separator" w:id="-1">
     <w:p>
       <w:r>
@@ -13769,7 +13993,7 @@
 </file>
 
 <file path=word/footer1.xml><?xml version="1.0" encoding="utf-8"?>
-<w:ftr xmlns:wpc="http://schemas.microsoft.com/office/word/2010/wordprocessingCanvas" xmlns:mc="http://schemas.openxmlformats.org/markup-compatibility/2006" xmlns:o="urn:schemas-microsoft-com:office:office" xmlns:r="http://schemas.openxmlformats.org/officeDocument/2006/relationships" xmlns:m="http://schemas.openxmlformats.org/officeDocument/2006/math" xmlns:v="urn:schemas-microsoft-com:vml" xmlns:wp14="http://schemas.microsoft.com/office/word/2010/wordprocessingDrawing" xmlns:wp="http://schemas.openxmlformats.org/drawingml/2006/wordprocessingDrawing" xmlns:w10="urn:schemas-microsoft-com:office:word" xmlns:w="http://schemas.openxmlformats.org/wordprocessingml/2006/main" xmlns:w14="http://schemas.microsoft.com/office/word/2010/wordml" xmlns:w15="http://schemas.microsoft.com/office/word/2012/wordml" xmlns:wpg="http://schemas.microsoft.com/office/word/2010/wordprocessingGroup" xmlns:wpi="http://schemas.microsoft.com/office/word/2010/wordprocessingInk" xmlns:wne="http://schemas.microsoft.com/office/word/2006/wordml" xmlns:wps="http://schemas.microsoft.com/office/word/2010/wordprocessingShape" mc:Ignorable="w14 w15 wp14">
+<w:ftr xmlns:wpc="http://schemas.microsoft.com/office/word/2010/wordprocessingCanvas" xmlns:mo="http://schemas.microsoft.com/office/mac/office/2008/main" xmlns:mc="http://schemas.openxmlformats.org/markup-compatibility/2006" xmlns:mv="urn:schemas-microsoft-com:mac:vml" xmlns:o="urn:schemas-microsoft-com:office:office" xmlns:r="http://schemas.openxmlformats.org/officeDocument/2006/relationships" xmlns:m="http://schemas.openxmlformats.org/officeDocument/2006/math" xmlns:v="urn:schemas-microsoft-com:vml" xmlns:wp14="http://schemas.microsoft.com/office/word/2010/wordprocessingDrawing" xmlns:wp="http://schemas.openxmlformats.org/drawingml/2006/wordprocessingDrawing" xmlns:w10="urn:schemas-microsoft-com:office:word" xmlns:w="http://schemas.openxmlformats.org/wordprocessingml/2006/main" xmlns:w14="http://schemas.microsoft.com/office/word/2010/wordml" xmlns:wpg="http://schemas.microsoft.com/office/word/2010/wordprocessingGroup" xmlns:wpi="http://schemas.microsoft.com/office/word/2010/wordprocessingInk" xmlns:wne="http://schemas.microsoft.com/office/word/2006/wordml" xmlns:wps="http://schemas.microsoft.com/office/word/2010/wordprocessingShape" mc:Ignorable="w14 wp14">
   <w:p>
     <w:pPr>
       <w:framePr w:wrap="around" w:vAnchor="text" w:hAnchor="margin" w:xAlign="right" w:y="1"/>
@@ -13793,7 +14017,7 @@
 </file>
 
 <file path=word/footer2.xml><?xml version="1.0" encoding="utf-8"?>
-<w:ftr xmlns:wpc="http://schemas.microsoft.com/office/word/2010/wordprocessingCanvas" xmlns:mc="http://schemas.openxmlformats.org/markup-compatibility/2006" xmlns:o="urn:schemas-microsoft-com:office:office" xmlns:r="http://schemas.openxmlformats.org/officeDocument/2006/relationships" xmlns:m="http://schemas.openxmlformats.org/officeDocument/2006/math" xmlns:v="urn:schemas-microsoft-com:vml" xmlns:wp14="http://schemas.microsoft.com/office/word/2010/wordprocessingDrawing" xmlns:wp="http://schemas.openxmlformats.org/drawingml/2006/wordprocessingDrawing" xmlns:w10="urn:schemas-microsoft-com:office:word" xmlns:w="http://schemas.openxmlformats.org/wordprocessingml/2006/main" xmlns:w14="http://schemas.microsoft.com/office/word/2010/wordml" xmlns:w15="http://schemas.microsoft.com/office/word/2012/wordml" xmlns:wpg="http://schemas.microsoft.com/office/word/2010/wordprocessingGroup" xmlns:wpi="http://schemas.microsoft.com/office/word/2010/wordprocessingInk" xmlns:wne="http://schemas.microsoft.com/office/word/2006/wordml" xmlns:wps="http://schemas.microsoft.com/office/word/2010/wordprocessingShape" mc:Ignorable="w14 w15 wp14">
+<w:ftr xmlns:wpc="http://schemas.microsoft.com/office/word/2010/wordprocessingCanvas" xmlns:mo="http://schemas.microsoft.com/office/mac/office/2008/main" xmlns:mc="http://schemas.openxmlformats.org/markup-compatibility/2006" xmlns:mv="urn:schemas-microsoft-com:mac:vml" xmlns:o="urn:schemas-microsoft-com:office:office" xmlns:r="http://schemas.openxmlformats.org/officeDocument/2006/relationships" xmlns:m="http://schemas.openxmlformats.org/officeDocument/2006/math" xmlns:v="urn:schemas-microsoft-com:vml" xmlns:wp14="http://schemas.microsoft.com/office/word/2010/wordprocessingDrawing" xmlns:wp="http://schemas.openxmlformats.org/drawingml/2006/wordprocessingDrawing" xmlns:w10="urn:schemas-microsoft-com:office:word" xmlns:w="http://schemas.openxmlformats.org/wordprocessingml/2006/main" xmlns:w14="http://schemas.microsoft.com/office/word/2010/wordml" xmlns:wpg="http://schemas.microsoft.com/office/word/2010/wordprocessingGroup" xmlns:wpi="http://schemas.microsoft.com/office/word/2010/wordprocessingInk" xmlns:wne="http://schemas.microsoft.com/office/word/2006/wordml" xmlns:wps="http://schemas.microsoft.com/office/word/2010/wordprocessingShape" mc:Ignorable="w14 wp14">
   <w:p>
     <w:pPr>
       <w:pStyle w:val="Header"/>
@@ -13810,7 +14034,7 @@
 </file>
 
 <file path=word/footer3.xml><?xml version="1.0" encoding="utf-8"?>
-<w:ftr xmlns:wpc="http://schemas.microsoft.com/office/word/2010/wordprocessingCanvas" xmlns:mc="http://schemas.openxmlformats.org/markup-compatibility/2006" xmlns:o="urn:schemas-microsoft-com:office:office" xmlns:r="http://schemas.openxmlformats.org/officeDocument/2006/relationships" xmlns:m="http://schemas.openxmlformats.org/officeDocument/2006/math" xmlns:v="urn:schemas-microsoft-com:vml" xmlns:wp14="http://schemas.microsoft.com/office/word/2010/wordprocessingDrawing" xmlns:wp="http://schemas.openxmlformats.org/drawingml/2006/wordprocessingDrawing" xmlns:w10="urn:schemas-microsoft-com:office:word" xmlns:w="http://schemas.openxmlformats.org/wordprocessingml/2006/main" xmlns:w14="http://schemas.microsoft.com/office/word/2010/wordml" xmlns:w15="http://schemas.microsoft.com/office/word/2012/wordml" xmlns:wpg="http://schemas.microsoft.com/office/word/2010/wordprocessingGroup" xmlns:wpi="http://schemas.microsoft.com/office/word/2010/wordprocessingInk" xmlns:wne="http://schemas.microsoft.com/office/word/2006/wordml" xmlns:wps="http://schemas.microsoft.com/office/word/2010/wordprocessingShape" mc:Ignorable="w14 w15 wp14">
+<w:ftr xmlns:wpc="http://schemas.microsoft.com/office/word/2010/wordprocessingCanvas" xmlns:mo="http://schemas.microsoft.com/office/mac/office/2008/main" xmlns:mc="http://schemas.openxmlformats.org/markup-compatibility/2006" xmlns:mv="urn:schemas-microsoft-com:mac:vml" xmlns:o="urn:schemas-microsoft-com:office:office" xmlns:r="http://schemas.openxmlformats.org/officeDocument/2006/relationships" xmlns:m="http://schemas.openxmlformats.org/officeDocument/2006/math" xmlns:v="urn:schemas-microsoft-com:vml" xmlns:wp14="http://schemas.microsoft.com/office/word/2010/wordprocessingDrawing" xmlns:wp="http://schemas.openxmlformats.org/drawingml/2006/wordprocessingDrawing" xmlns:w10="urn:schemas-microsoft-com:office:word" xmlns:w="http://schemas.openxmlformats.org/wordprocessingml/2006/main" xmlns:w14="http://schemas.microsoft.com/office/word/2010/wordml" xmlns:wpg="http://schemas.microsoft.com/office/word/2010/wordprocessingGroup" xmlns:wpi="http://schemas.microsoft.com/office/word/2010/wordprocessingInk" xmlns:wne="http://schemas.microsoft.com/office/word/2006/wordml" xmlns:wps="http://schemas.microsoft.com/office/word/2010/wordprocessingShape" mc:Ignorable="w14 wp14">
   <w:p>
     <w:pPr>
       <w:pStyle w:val="Header"/>
@@ -13828,7 +14052,7 @@
       <w:rPr>
         <w:noProof/>
       </w:rPr>
-      <w:t>9 October 2013 @ 12:22:00 PM</w:t>
+      <w:t>9 October 2013 @ 7:59:00 PM</w:t>
     </w:r>
     <w:r>
       <w:fldChar w:fldCharType="end"/>
@@ -13870,7 +14094,7 @@
 </file>
 
 <file path=word/footer4.xml><?xml version="1.0" encoding="utf-8"?>
-<w:ftr xmlns:wpc="http://schemas.microsoft.com/office/word/2010/wordprocessingCanvas" xmlns:mc="http://schemas.openxmlformats.org/markup-compatibility/2006" xmlns:o="urn:schemas-microsoft-com:office:office" xmlns:r="http://schemas.openxmlformats.org/officeDocument/2006/relationships" xmlns:m="http://schemas.openxmlformats.org/officeDocument/2006/math" xmlns:v="urn:schemas-microsoft-com:vml" xmlns:wp14="http://schemas.microsoft.com/office/word/2010/wordprocessingDrawing" xmlns:wp="http://schemas.openxmlformats.org/drawingml/2006/wordprocessingDrawing" xmlns:w10="urn:schemas-microsoft-com:office:word" xmlns:w="http://schemas.openxmlformats.org/wordprocessingml/2006/main" xmlns:w14="http://schemas.microsoft.com/office/word/2010/wordml" xmlns:w15="http://schemas.microsoft.com/office/word/2012/wordml" xmlns:wpg="http://schemas.microsoft.com/office/word/2010/wordprocessingGroup" xmlns:wpi="http://schemas.microsoft.com/office/word/2010/wordprocessingInk" xmlns:wne="http://schemas.microsoft.com/office/word/2006/wordml" xmlns:wps="http://schemas.microsoft.com/office/word/2010/wordprocessingShape" mc:Ignorable="w14 w15 wp14">
+<w:ftr xmlns:wpc="http://schemas.microsoft.com/office/word/2010/wordprocessingCanvas" xmlns:mo="http://schemas.microsoft.com/office/mac/office/2008/main" xmlns:mc="http://schemas.openxmlformats.org/markup-compatibility/2006" xmlns:mv="urn:schemas-microsoft-com:mac:vml" xmlns:o="urn:schemas-microsoft-com:office:office" xmlns:r="http://schemas.openxmlformats.org/officeDocument/2006/relationships" xmlns:m="http://schemas.openxmlformats.org/officeDocument/2006/math" xmlns:v="urn:schemas-microsoft-com:vml" xmlns:wp14="http://schemas.microsoft.com/office/word/2010/wordprocessingDrawing" xmlns:wp="http://schemas.openxmlformats.org/drawingml/2006/wordprocessingDrawing" xmlns:w10="urn:schemas-microsoft-com:office:word" xmlns:w="http://schemas.openxmlformats.org/wordprocessingml/2006/main" xmlns:w14="http://schemas.microsoft.com/office/word/2010/wordml" xmlns:wpg="http://schemas.microsoft.com/office/word/2010/wordprocessingGroup" xmlns:wpi="http://schemas.microsoft.com/office/word/2010/wordprocessingInk" xmlns:wne="http://schemas.microsoft.com/office/word/2006/wordml" xmlns:wps="http://schemas.microsoft.com/office/word/2010/wordprocessingShape" mc:Ignorable="w14 wp14">
   <w:p>
     <w:pPr>
       <w:pStyle w:val="Header"/>
@@ -13888,7 +14112,7 @@
       <w:rPr>
         <w:noProof/>
       </w:rPr>
-      <w:t>9 October 2013 @ 12:22:00 PM</w:t>
+      <w:t>9 October 2013 @ 7:59:00 PM</w:t>
     </w:r>
     <w:r>
       <w:fldChar w:fldCharType="end"/>
@@ -13919,7 +14143,7 @@
         <w:b w:val="0"/>
         <w:noProof/>
       </w:rPr>
-      <w:t>19</w:t>
+      <w:t>15</w:t>
     </w:r>
     <w:r>
       <w:rPr>
@@ -13938,7 +14162,7 @@
         <w:rPr>
           <w:noProof/>
         </w:rPr>
-        <w:t>Project Closeout Report</w:t>
+        <w:t>Change Management Plan</w:t>
       </w:r>
     </w:fldSimple>
   </w:p>
@@ -13946,7 +14170,7 @@
 </file>
 
 <file path=word/footnotes.xml><?xml version="1.0" encoding="utf-8"?>
-<w:footnotes xmlns:wpc="http://schemas.microsoft.com/office/word/2010/wordprocessingCanvas" xmlns:mc="http://schemas.openxmlformats.org/markup-compatibility/2006" xmlns:o="urn:schemas-microsoft-com:office:office" xmlns:r="http://schemas.openxmlformats.org/officeDocument/2006/relationships" xmlns:m="http://schemas.openxmlformats.org/officeDocument/2006/math" xmlns:v="urn:schemas-microsoft-com:vml" xmlns:wp14="http://schemas.microsoft.com/office/word/2010/wordprocessingDrawing" xmlns:wp="http://schemas.openxmlformats.org/drawingml/2006/wordprocessingDrawing" xmlns:w10="urn:schemas-microsoft-com:office:word" xmlns:w="http://schemas.openxmlformats.org/wordprocessingml/2006/main" xmlns:w14="http://schemas.microsoft.com/office/word/2010/wordml" xmlns:w15="http://schemas.microsoft.com/office/word/2012/wordml" xmlns:wpg="http://schemas.microsoft.com/office/word/2010/wordprocessingGroup" xmlns:wpi="http://schemas.microsoft.com/office/word/2010/wordprocessingInk" xmlns:wne="http://schemas.microsoft.com/office/word/2006/wordml" xmlns:wps="http://schemas.microsoft.com/office/word/2010/wordprocessingShape" mc:Ignorable="w14 w15 wp14">
+<w:footnotes xmlns:wpc="http://schemas.microsoft.com/office/word/2010/wordprocessingCanvas" xmlns:mo="http://schemas.microsoft.com/office/mac/office/2008/main" xmlns:mc="http://schemas.openxmlformats.org/markup-compatibility/2006" xmlns:mv="urn:schemas-microsoft-com:mac:vml" xmlns:o="urn:schemas-microsoft-com:office:office" xmlns:r="http://schemas.openxmlformats.org/officeDocument/2006/relationships" xmlns:m="http://schemas.openxmlformats.org/officeDocument/2006/math" xmlns:v="urn:schemas-microsoft-com:vml" xmlns:wp14="http://schemas.microsoft.com/office/word/2010/wordprocessingDrawing" xmlns:wp="http://schemas.openxmlformats.org/drawingml/2006/wordprocessingDrawing" xmlns:w10="urn:schemas-microsoft-com:office:word" xmlns:w="http://schemas.openxmlformats.org/wordprocessingml/2006/main" xmlns:w14="http://schemas.microsoft.com/office/word/2010/wordml" xmlns:wpg="http://schemas.microsoft.com/office/word/2010/wordprocessingGroup" xmlns:wpi="http://schemas.microsoft.com/office/word/2010/wordprocessingInk" xmlns:wne="http://schemas.microsoft.com/office/word/2006/wordml" xmlns:wps="http://schemas.microsoft.com/office/word/2010/wordprocessingShape" mc:Ignorable="w14 wp14">
   <w:footnote w:type="separator" w:id="-1">
     <w:p>
       <w:r>
@@ -13965,7 +14189,7 @@
 </file>
 
 <file path=word/header1.xml><?xml version="1.0" encoding="utf-8"?>
-<w:hdr xmlns:wpc="http://schemas.microsoft.com/office/word/2010/wordprocessingCanvas" xmlns:mc="http://schemas.openxmlformats.org/markup-compatibility/2006" xmlns:o="urn:schemas-microsoft-com:office:office" xmlns:r="http://schemas.openxmlformats.org/officeDocument/2006/relationships" xmlns:m="http://schemas.openxmlformats.org/officeDocument/2006/math" xmlns:v="urn:schemas-microsoft-com:vml" xmlns:wp14="http://schemas.microsoft.com/office/word/2010/wordprocessingDrawing" xmlns:wp="http://schemas.openxmlformats.org/drawingml/2006/wordprocessingDrawing" xmlns:w10="urn:schemas-microsoft-com:office:word" xmlns:w="http://schemas.openxmlformats.org/wordprocessingml/2006/main" xmlns:w14="http://schemas.microsoft.com/office/word/2010/wordml" xmlns:w15="http://schemas.microsoft.com/office/word/2012/wordml" xmlns:wpg="http://schemas.microsoft.com/office/word/2010/wordprocessingGroup" xmlns:wpi="http://schemas.microsoft.com/office/word/2010/wordprocessingInk" xmlns:wne="http://schemas.microsoft.com/office/word/2006/wordml" xmlns:wps="http://schemas.microsoft.com/office/word/2010/wordprocessingShape" mc:Ignorable="w14 w15 wp14">
+<w:hdr xmlns:wpc="http://schemas.microsoft.com/office/word/2010/wordprocessingCanvas" xmlns:mo="http://schemas.microsoft.com/office/mac/office/2008/main" xmlns:mc="http://schemas.openxmlformats.org/markup-compatibility/2006" xmlns:mv="urn:schemas-microsoft-com:mac:vml" xmlns:o="urn:schemas-microsoft-com:office:office" xmlns:r="http://schemas.openxmlformats.org/officeDocument/2006/relationships" xmlns:m="http://schemas.openxmlformats.org/officeDocument/2006/math" xmlns:v="urn:schemas-microsoft-com:vml" xmlns:wp14="http://schemas.microsoft.com/office/word/2010/wordprocessingDrawing" xmlns:wp="http://schemas.openxmlformats.org/drawingml/2006/wordprocessingDrawing" xmlns:w10="urn:schemas-microsoft-com:office:word" xmlns:w="http://schemas.openxmlformats.org/wordprocessingml/2006/main" xmlns:w14="http://schemas.microsoft.com/office/word/2010/wordml" xmlns:wpg="http://schemas.microsoft.com/office/word/2010/wordprocessingGroup" xmlns:wpi="http://schemas.microsoft.com/office/word/2010/wordprocessingInk" xmlns:wne="http://schemas.microsoft.com/office/word/2006/wordml" xmlns:wps="http://schemas.microsoft.com/office/word/2010/wordprocessingShape" mc:Ignorable="w14 wp14">
   <w:p>
     <w:pPr>
       <w:pStyle w:val="Header"/>
@@ -13985,7 +14209,7 @@
 </file>
 
 <file path=word/header2.xml><?xml version="1.0" encoding="utf-8"?>
-<w:hdr xmlns:wpc="http://schemas.microsoft.com/office/word/2010/wordprocessingCanvas" xmlns:mc="http://schemas.openxmlformats.org/markup-compatibility/2006" xmlns:o="urn:schemas-microsoft-com:office:office" xmlns:r="http://schemas.openxmlformats.org/officeDocument/2006/relationships" xmlns:m="http://schemas.openxmlformats.org/officeDocument/2006/math" xmlns:v="urn:schemas-microsoft-com:vml" xmlns:wp14="http://schemas.microsoft.com/office/word/2010/wordprocessingDrawing" xmlns:wp="http://schemas.openxmlformats.org/drawingml/2006/wordprocessingDrawing" xmlns:w10="urn:schemas-microsoft-com:office:word" xmlns:w="http://schemas.openxmlformats.org/wordprocessingml/2006/main" xmlns:w14="http://schemas.microsoft.com/office/word/2010/wordml" xmlns:w15="http://schemas.microsoft.com/office/word/2012/wordml" xmlns:wpg="http://schemas.microsoft.com/office/word/2010/wordprocessingGroup" xmlns:wpi="http://schemas.microsoft.com/office/word/2010/wordprocessingInk" xmlns:wne="http://schemas.microsoft.com/office/word/2006/wordml" xmlns:wps="http://schemas.microsoft.com/office/word/2010/wordprocessingShape" mc:Ignorable="w14 w15 wp14">
+<w:hdr xmlns:wpc="http://schemas.microsoft.com/office/word/2010/wordprocessingCanvas" xmlns:mo="http://schemas.microsoft.com/office/mac/office/2008/main" xmlns:mc="http://schemas.openxmlformats.org/markup-compatibility/2006" xmlns:mv="urn:schemas-microsoft-com:mac:vml" xmlns:o="urn:schemas-microsoft-com:office:office" xmlns:r="http://schemas.openxmlformats.org/officeDocument/2006/relationships" xmlns:m="http://schemas.openxmlformats.org/officeDocument/2006/math" xmlns:v="urn:schemas-microsoft-com:vml" xmlns:wp14="http://schemas.microsoft.com/office/word/2010/wordprocessingDrawing" xmlns:wp="http://schemas.openxmlformats.org/drawingml/2006/wordprocessingDrawing" xmlns:w10="urn:schemas-microsoft-com:office:word" xmlns:w="http://schemas.openxmlformats.org/wordprocessingml/2006/main" xmlns:w14="http://schemas.microsoft.com/office/word/2010/wordml" xmlns:wpg="http://schemas.microsoft.com/office/word/2010/wordprocessingGroup" xmlns:wpi="http://schemas.microsoft.com/office/word/2010/wordprocessingInk" xmlns:wne="http://schemas.microsoft.com/office/word/2006/wordml" xmlns:wps="http://schemas.microsoft.com/office/word/2010/wordprocessingShape" mc:Ignorable="w14 wp14">
   <w:p>
     <w:pPr>
       <w:pStyle w:val="Header"/>
@@ -13999,7 +14223,7 @@
 </file>
 
 <file path=word/numbering.xml><?xml version="1.0" encoding="utf-8"?>
-<w:numbering xmlns:wpc="http://schemas.microsoft.com/office/word/2010/wordprocessingCanvas" xmlns:mc="http://schemas.openxmlformats.org/markup-compatibility/2006" xmlns:o="urn:schemas-microsoft-com:office:office" xmlns:r="http://schemas.openxmlformats.org/officeDocument/2006/relationships" xmlns:m="http://schemas.openxmlformats.org/officeDocument/2006/math" xmlns:v="urn:schemas-microsoft-com:vml" xmlns:wp14="http://schemas.microsoft.com/office/word/2010/wordprocessingDrawing" xmlns:wp="http://schemas.openxmlformats.org/drawingml/2006/wordprocessingDrawing" xmlns:w10="urn:schemas-microsoft-com:office:word" xmlns:w="http://schemas.openxmlformats.org/wordprocessingml/2006/main" xmlns:w14="http://schemas.microsoft.com/office/word/2010/wordml" xmlns:w15="http://schemas.microsoft.com/office/word/2012/wordml" xmlns:wpg="http://schemas.microsoft.com/office/word/2010/wordprocessingGroup" xmlns:wpi="http://schemas.microsoft.com/office/word/2010/wordprocessingInk" xmlns:wne="http://schemas.microsoft.com/office/word/2006/wordml" xmlns:wps="http://schemas.microsoft.com/office/word/2010/wordprocessingShape" mc:Ignorable="w14 w15 wp14">
+<w:numbering xmlns:wpc="http://schemas.microsoft.com/office/word/2010/wordprocessingCanvas" xmlns:mo="http://schemas.microsoft.com/office/mac/office/2008/main" xmlns:mc="http://schemas.openxmlformats.org/markup-compatibility/2006" xmlns:mv="urn:schemas-microsoft-com:mac:vml" xmlns:o="urn:schemas-microsoft-com:office:office" xmlns:r="http://schemas.openxmlformats.org/officeDocument/2006/relationships" xmlns:m="http://schemas.openxmlformats.org/officeDocument/2006/math" xmlns:v="urn:schemas-microsoft-com:vml" xmlns:wp14="http://schemas.microsoft.com/office/word/2010/wordprocessingDrawing" xmlns:wp="http://schemas.openxmlformats.org/drawingml/2006/wordprocessingDrawing" xmlns:w10="urn:schemas-microsoft-com:office:word" xmlns:w="http://schemas.openxmlformats.org/wordprocessingml/2006/main" xmlns:w14="http://schemas.microsoft.com/office/word/2010/wordml" xmlns:wpg="http://schemas.microsoft.com/office/word/2010/wordprocessingGroup" xmlns:wpi="http://schemas.microsoft.com/office/word/2010/wordprocessingInk" xmlns:wne="http://schemas.microsoft.com/office/word/2006/wordml" xmlns:wps="http://schemas.microsoft.com/office/word/2010/wordprocessingShape" mc:Ignorable="w14 wp14">
   <w:abstractNum w:abstractNumId="0">
     <w:nsid w:val="00880198"/>
     <w:multiLevelType w:val="multilevel"/>
@@ -17678,7 +17902,7 @@
 </file>
 
 <file path=word/styles.xml><?xml version="1.0" encoding="utf-8"?>
-<w:styles xmlns:mc="http://schemas.openxmlformats.org/markup-compatibility/2006" xmlns:r="http://schemas.openxmlformats.org/officeDocument/2006/relationships" xmlns:w="http://schemas.openxmlformats.org/wordprocessingml/2006/main" xmlns:w14="http://schemas.microsoft.com/office/word/2010/wordml" xmlns:w15="http://schemas.microsoft.com/office/word/2012/wordml" mc:Ignorable="w14 w15">
+<w:styles xmlns:mc="http://schemas.openxmlformats.org/markup-compatibility/2006" xmlns:r="http://schemas.openxmlformats.org/officeDocument/2006/relationships" xmlns:w="http://schemas.openxmlformats.org/wordprocessingml/2006/main" xmlns:w14="http://schemas.microsoft.com/office/word/2010/wordml" mc:Ignorable="w14">
   <w:docDefaults>
     <w:rPrDefault>
       <w:rPr>
@@ -17688,371 +17912,152 @@
     </w:rPrDefault>
     <w:pPrDefault/>
   </w:docDefaults>
-  <w:latentStyles w:defLockedState="0" w:defUIPriority="0" w:defSemiHidden="0" w:defUnhideWhenUsed="0" w:defQFormat="0" w:count="371">
-    <w:lsdException w:name="Normal" w:qFormat="1"/>
-    <w:lsdException w:name="heading 1" w:qFormat="1"/>
-    <w:lsdException w:name="heading 2" w:qFormat="1"/>
-    <w:lsdException w:name="heading 3" w:qFormat="1"/>
-    <w:lsdException w:name="heading 4" w:qFormat="1"/>
-    <w:lsdException w:name="heading 5" w:qFormat="1"/>
-    <w:lsdException w:name="heading 6" w:qFormat="1"/>
-    <w:lsdException w:name="heading 7" w:semiHidden="1" w:unhideWhenUsed="1" w:qFormat="1"/>
-    <w:lsdException w:name="heading 8" w:semiHidden="1" w:unhideWhenUsed="1" w:qFormat="1"/>
-    <w:lsdException w:name="heading 9" w:semiHidden="1" w:unhideWhenUsed="1" w:qFormat="1"/>
-    <w:lsdException w:name="index 1" w:semiHidden="1" w:unhideWhenUsed="1"/>
-    <w:lsdException w:name="index 2" w:semiHidden="1" w:unhideWhenUsed="1"/>
-    <w:lsdException w:name="index 3" w:semiHidden="1" w:unhideWhenUsed="1"/>
-    <w:lsdException w:name="index 4" w:semiHidden="1" w:unhideWhenUsed="1"/>
-    <w:lsdException w:name="index 5" w:semiHidden="1" w:unhideWhenUsed="1"/>
-    <w:lsdException w:name="index 6" w:semiHidden="1" w:unhideWhenUsed="1"/>
-    <w:lsdException w:name="index 7" w:semiHidden="1" w:unhideWhenUsed="1"/>
-    <w:lsdException w:name="index 8" w:semiHidden="1" w:unhideWhenUsed="1"/>
-    <w:lsdException w:name="index 9" w:semiHidden="1" w:unhideWhenUsed="1"/>
-    <w:lsdException w:name="toc 1" w:semiHidden="1" w:uiPriority="39" w:unhideWhenUsed="1"/>
-    <w:lsdException w:name="toc 2" w:semiHidden="1" w:uiPriority="39" w:unhideWhenUsed="1"/>
-    <w:lsdException w:name="toc 3" w:semiHidden="1" w:unhideWhenUsed="1"/>
-    <w:lsdException w:name="toc 4" w:semiHidden="1" w:unhideWhenUsed="1"/>
-    <w:lsdException w:name="toc 5" w:semiHidden="1" w:unhideWhenUsed="1"/>
-    <w:lsdException w:name="toc 6" w:semiHidden="1" w:unhideWhenUsed="1"/>
-    <w:lsdException w:name="toc 7" w:semiHidden="1" w:unhideWhenUsed="1"/>
-    <w:lsdException w:name="toc 8" w:semiHidden="1" w:unhideWhenUsed="1"/>
-    <w:lsdException w:name="toc 9" w:semiHidden="1" w:unhideWhenUsed="1"/>
-    <w:lsdException w:name="Normal Indent" w:semiHidden="1" w:unhideWhenUsed="1"/>
-    <w:lsdException w:name="footnote text" w:semiHidden="1" w:unhideWhenUsed="1"/>
-    <w:lsdException w:name="annotation text" w:semiHidden="1" w:unhideWhenUsed="1"/>
-    <w:lsdException w:name="header" w:semiHidden="1" w:unhideWhenUsed="1"/>
-    <w:lsdException w:name="footer" w:semiHidden="1" w:unhideWhenUsed="1"/>
-    <w:lsdException w:name="index heading" w:semiHidden="1" w:unhideWhenUsed="1"/>
-    <w:lsdException w:name="caption" w:semiHidden="1" w:unhideWhenUsed="1" w:qFormat="1"/>
-    <w:lsdException w:name="table of figures" w:semiHidden="1" w:unhideWhenUsed="1"/>
-    <w:lsdException w:name="envelope address" w:semiHidden="1" w:unhideWhenUsed="1"/>
-    <w:lsdException w:name="envelope return" w:semiHidden="1" w:unhideWhenUsed="1"/>
-    <w:lsdException w:name="footnote reference" w:semiHidden="1" w:unhideWhenUsed="1"/>
-    <w:lsdException w:name="annotation reference" w:semiHidden="1" w:unhideWhenUsed="1"/>
-    <w:lsdException w:name="line number" w:semiHidden="1" w:unhideWhenUsed="1"/>
-    <w:lsdException w:name="page number" w:semiHidden="1" w:unhideWhenUsed="1"/>
-    <w:lsdException w:name="endnote reference" w:semiHidden="1" w:unhideWhenUsed="1"/>
-    <w:lsdException w:name="endnote text" w:semiHidden="1" w:unhideWhenUsed="1"/>
-    <w:lsdException w:name="table of authorities" w:semiHidden="1" w:unhideWhenUsed="1"/>
-    <w:lsdException w:name="macro" w:semiHidden="1" w:unhideWhenUsed="1"/>
-    <w:lsdException w:name="toa heading" w:semiHidden="1" w:unhideWhenUsed="1"/>
-    <w:lsdException w:name="List" w:semiHidden="1" w:unhideWhenUsed="1"/>
-    <w:lsdException w:name="List Bullet" w:semiHidden="1" w:unhideWhenUsed="1"/>
-    <w:lsdException w:name="List 2" w:semiHidden="1" w:unhideWhenUsed="1"/>
-    <w:lsdException w:name="List 3" w:semiHidden="1" w:unhideWhenUsed="1"/>
-    <w:lsdException w:name="List Bullet 2" w:semiHidden="1" w:unhideWhenUsed="1"/>
-    <w:lsdException w:name="List Bullet 3" w:semiHidden="1" w:unhideWhenUsed="1"/>
-    <w:lsdException w:name="List Bullet 4" w:semiHidden="1" w:unhideWhenUsed="1"/>
-    <w:lsdException w:name="List Bullet 5" w:semiHidden="1" w:unhideWhenUsed="1"/>
-    <w:lsdException w:name="List Number 2" w:semiHidden="1" w:unhideWhenUsed="1"/>
-    <w:lsdException w:name="List Number 3" w:semiHidden="1" w:unhideWhenUsed="1"/>
-    <w:lsdException w:name="List Number 4" w:semiHidden="1" w:unhideWhenUsed="1"/>
-    <w:lsdException w:name="List Number 5" w:semiHidden="1" w:unhideWhenUsed="1"/>
-    <w:lsdException w:name="Title" w:qFormat="1"/>
-    <w:lsdException w:name="Closing" w:semiHidden="1" w:unhideWhenUsed="1"/>
-    <w:lsdException w:name="Signature" w:semiHidden="1" w:unhideWhenUsed="1"/>
-    <w:lsdException w:name="Default Paragraph Font" w:semiHidden="1" w:unhideWhenUsed="1"/>
-    <w:lsdException w:name="Body Text" w:semiHidden="1" w:unhideWhenUsed="1"/>
-    <w:lsdException w:name="Body Text Indent" w:semiHidden="1" w:unhideWhenUsed="1"/>
-    <w:lsdException w:name="List Continue" w:semiHidden="1" w:unhideWhenUsed="1"/>
-    <w:lsdException w:name="List Continue 2" w:semiHidden="1" w:unhideWhenUsed="1"/>
-    <w:lsdException w:name="List Continue 3" w:semiHidden="1" w:unhideWhenUsed="1"/>
-    <w:lsdException w:name="List Continue 4" w:semiHidden="1" w:unhideWhenUsed="1"/>
-    <w:lsdException w:name="List Continue 5" w:semiHidden="1" w:unhideWhenUsed="1"/>
-    <w:lsdException w:name="Message Header" w:semiHidden="1" w:unhideWhenUsed="1"/>
-    <w:lsdException w:name="Subtitle" w:qFormat="1"/>
-    <w:lsdException w:name="Body Text First Indent 2" w:semiHidden="1" w:unhideWhenUsed="1"/>
-    <w:lsdException w:name="Note Heading" w:semiHidden="1" w:unhideWhenUsed="1"/>
-    <w:lsdException w:name="Body Text 2" w:semiHidden="1" w:unhideWhenUsed="1"/>
-    <w:lsdException w:name="Body Text 3" w:semiHidden="1" w:unhideWhenUsed="1"/>
-    <w:lsdException w:name="Body Text Indent 2" w:semiHidden="1" w:unhideWhenUsed="1"/>
-    <w:lsdException w:name="Body Text Indent 3" w:semiHidden="1" w:unhideWhenUsed="1"/>
-    <w:lsdException w:name="Block Text" w:semiHidden="1" w:unhideWhenUsed="1"/>
-    <w:lsdException w:name="Hyperlink" w:semiHidden="1" w:uiPriority="99" w:unhideWhenUsed="1"/>
-    <w:lsdException w:name="FollowedHyperlink" w:semiHidden="1" w:unhideWhenUsed="1"/>
-    <w:lsdException w:name="Strong" w:qFormat="1"/>
-    <w:lsdException w:name="Emphasis" w:qFormat="1"/>
-    <w:lsdException w:name="Document Map" w:semiHidden="1" w:unhideWhenUsed="1"/>
-    <w:lsdException w:name="Plain Text" w:semiHidden="1" w:unhideWhenUsed="1"/>
-    <w:lsdException w:name="E-mail Signature" w:semiHidden="1" w:unhideWhenUsed="1"/>
-    <w:lsdException w:name="HTML Top of Form" w:semiHidden="1" w:unhideWhenUsed="1"/>
-    <w:lsdException w:name="HTML Bottom of Form" w:semiHidden="1" w:unhideWhenUsed="1"/>
-    <w:lsdException w:name="Normal (Web)" w:semiHidden="1" w:unhideWhenUsed="1"/>
-    <w:lsdException w:name="HTML Acronym" w:semiHidden="1" w:unhideWhenUsed="1"/>
-    <w:lsdException w:name="HTML Address" w:semiHidden="1" w:unhideWhenUsed="1"/>
-    <w:lsdException w:name="HTML Cite" w:semiHidden="1" w:unhideWhenUsed="1"/>
-    <w:lsdException w:name="HTML Code" w:semiHidden="1" w:unhideWhenUsed="1"/>
-    <w:lsdException w:name="HTML Definition" w:semiHidden="1" w:unhideWhenUsed="1"/>
-    <w:lsdException w:name="HTML Keyboard" w:semiHidden="1" w:unhideWhenUsed="1"/>
-    <w:lsdException w:name="HTML Preformatted" w:semiHidden="1" w:unhideWhenUsed="1"/>
-    <w:lsdException w:name="HTML Sample" w:semiHidden="1" w:unhideWhenUsed="1"/>
-    <w:lsdException w:name="HTML Typewriter" w:semiHidden="1" w:unhideWhenUsed="1"/>
-    <w:lsdException w:name="HTML Variable" w:semiHidden="1" w:unhideWhenUsed="1"/>
-    <w:lsdException w:name="Normal Table" w:semiHidden="1" w:unhideWhenUsed="1"/>
-    <w:lsdException w:name="annotation subject" w:semiHidden="1" w:unhideWhenUsed="1"/>
-    <w:lsdException w:name="No List" w:semiHidden="1" w:unhideWhenUsed="1"/>
-    <w:lsdException w:name="Outline List 1" w:semiHidden="1" w:unhideWhenUsed="1"/>
-    <w:lsdException w:name="Outline List 2" w:semiHidden="1" w:unhideWhenUsed="1"/>
-    <w:lsdException w:name="Outline List 3" w:semiHidden="1" w:unhideWhenUsed="1"/>
-    <w:lsdException w:name="Table Simple 1" w:semiHidden="1" w:unhideWhenUsed="1"/>
-    <w:lsdException w:name="Table Simple 2" w:semiHidden="1" w:unhideWhenUsed="1"/>
-    <w:lsdException w:name="Table Simple 3" w:semiHidden="1" w:unhideWhenUsed="1"/>
-    <w:lsdException w:name="Table Classic 1" w:semiHidden="1" w:unhideWhenUsed="1"/>
-    <w:lsdException w:name="Table Classic 2" w:semiHidden="1" w:unhideWhenUsed="1"/>
-    <w:lsdException w:name="Table Classic 3" w:semiHidden="1" w:unhideWhenUsed="1"/>
-    <w:lsdException w:name="Table Classic 4" w:semiHidden="1" w:unhideWhenUsed="1"/>
-    <w:lsdException w:name="Table Colorful 1" w:semiHidden="1" w:unhideWhenUsed="1"/>
-    <w:lsdException w:name="Table Colorful 2" w:semiHidden="1" w:unhideWhenUsed="1"/>
-    <w:lsdException w:name="Table Colorful 3" w:semiHidden="1" w:unhideWhenUsed="1"/>
-    <w:lsdException w:name="Table Columns 1" w:semiHidden="1" w:unhideWhenUsed="1"/>
-    <w:lsdException w:name="Table Columns 2" w:semiHidden="1" w:unhideWhenUsed="1"/>
-    <w:lsdException w:name="Table Columns 3" w:semiHidden="1" w:unhideWhenUsed="1"/>
-    <w:lsdException w:name="Table Columns 4" w:semiHidden="1" w:unhideWhenUsed="1"/>
-    <w:lsdException w:name="Table Columns 5" w:semiHidden="1" w:unhideWhenUsed="1"/>
-    <w:lsdException w:name="Table Grid 1" w:semiHidden="1" w:unhideWhenUsed="1"/>
-    <w:lsdException w:name="Table Grid 2" w:semiHidden="1" w:unhideWhenUsed="1"/>
-    <w:lsdException w:name="Table Grid 3" w:semiHidden="1" w:unhideWhenUsed="1"/>
-    <w:lsdException w:name="Table Grid 4" w:semiHidden="1" w:unhideWhenUsed="1"/>
-    <w:lsdException w:name="Table Grid 5" w:semiHidden="1" w:unhideWhenUsed="1"/>
-    <w:lsdException w:name="Table Grid 6" w:semiHidden="1" w:unhideWhenUsed="1"/>
-    <w:lsdException w:name="Table Grid 7" w:semiHidden="1" w:unhideWhenUsed="1"/>
-    <w:lsdException w:name="Table Grid 8" w:semiHidden="1" w:unhideWhenUsed="1"/>
-    <w:lsdException w:name="Table List 1" w:semiHidden="1" w:unhideWhenUsed="1"/>
-    <w:lsdException w:name="Table List 2" w:semiHidden="1" w:unhideWhenUsed="1"/>
-    <w:lsdException w:name="Table List 3" w:semiHidden="1" w:unhideWhenUsed="1"/>
-    <w:lsdException w:name="Table List 4" w:semiHidden="1" w:unhideWhenUsed="1"/>
-    <w:lsdException w:name="Table List 5" w:semiHidden="1" w:unhideWhenUsed="1"/>
-    <w:lsdException w:name="Table List 6" w:semiHidden="1" w:unhideWhenUsed="1"/>
-    <w:lsdException w:name="Table List 7" w:semiHidden="1" w:unhideWhenUsed="1"/>
-    <w:lsdException w:name="Table List 8" w:semiHidden="1" w:unhideWhenUsed="1"/>
-    <w:lsdException w:name="Table 3D effects 1" w:semiHidden="1" w:unhideWhenUsed="1"/>
-    <w:lsdException w:name="Table 3D effects 2" w:semiHidden="1" w:unhideWhenUsed="1"/>
-    <w:lsdException w:name="Table 3D effects 3" w:semiHidden="1" w:unhideWhenUsed="1"/>
-    <w:lsdException w:name="Table Contemporary" w:semiHidden="1" w:unhideWhenUsed="1"/>
-    <w:lsdException w:name="Table Elegant" w:semiHidden="1" w:unhideWhenUsed="1"/>
-    <w:lsdException w:name="Table Professional" w:semiHidden="1" w:unhideWhenUsed="1"/>
-    <w:lsdException w:name="Table Subtle 1" w:semiHidden="1" w:unhideWhenUsed="1"/>
-    <w:lsdException w:name="Table Subtle 2" w:semiHidden="1" w:unhideWhenUsed="1"/>
-    <w:lsdException w:name="Table Web 1" w:semiHidden="1" w:unhideWhenUsed="1"/>
-    <w:lsdException w:name="Table Web 2" w:semiHidden="1" w:unhideWhenUsed="1"/>
-    <w:lsdException w:name="Table Web 3" w:semiHidden="1" w:unhideWhenUsed="1"/>
-    <w:lsdException w:name="Balloon Text" w:semiHidden="1" w:unhideWhenUsed="1"/>
-    <w:lsdException w:name="Table Theme" w:semiHidden="1" w:unhideWhenUsed="1"/>
-    <w:lsdException w:name="Placeholder Text" w:semiHidden="1" w:uiPriority="99"/>
-    <w:lsdException w:name="No Spacing" w:uiPriority="1" w:qFormat="1"/>
-    <w:lsdException w:name="Light Shading" w:uiPriority="60"/>
-    <w:lsdException w:name="Light List" w:uiPriority="61"/>
-    <w:lsdException w:name="Light Grid" w:uiPriority="62"/>
-    <w:lsdException w:name="Medium Shading 1" w:uiPriority="63"/>
-    <w:lsdException w:name="Medium Shading 2" w:uiPriority="64"/>
-    <w:lsdException w:name="Medium List 1" w:uiPriority="65"/>
-    <w:lsdException w:name="Medium List 2" w:uiPriority="66"/>
-    <w:lsdException w:name="Medium Grid 1" w:uiPriority="67"/>
-    <w:lsdException w:name="Medium Grid 2" w:uiPriority="68"/>
-    <w:lsdException w:name="Medium Grid 3" w:uiPriority="69"/>
-    <w:lsdException w:name="Dark List" w:uiPriority="70"/>
-    <w:lsdException w:name="Colorful Shading" w:uiPriority="71"/>
-    <w:lsdException w:name="Colorful List" w:uiPriority="72"/>
-    <w:lsdException w:name="Colorful Grid" w:uiPriority="73"/>
-    <w:lsdException w:name="Light Shading Accent 1" w:uiPriority="60"/>
-    <w:lsdException w:name="Light List Accent 1" w:uiPriority="61"/>
-    <w:lsdException w:name="Light Grid Accent 1" w:uiPriority="62"/>
-    <w:lsdException w:name="Medium Shading 1 Accent 1" w:uiPriority="63"/>
-    <w:lsdException w:name="Medium Shading 2 Accent 1" w:uiPriority="64"/>
-    <w:lsdException w:name="Medium List 1 Accent 1" w:uiPriority="65"/>
-    <w:lsdException w:name="Revision" w:semiHidden="1" w:uiPriority="99"/>
-    <w:lsdException w:name="List Paragraph" w:uiPriority="34" w:qFormat="1"/>
-    <w:lsdException w:name="Quote" w:uiPriority="29" w:qFormat="1"/>
-    <w:lsdException w:name="Intense Quote" w:uiPriority="30" w:qFormat="1"/>
-    <w:lsdException w:name="Medium List 2 Accent 1" w:uiPriority="66"/>
-    <w:lsdException w:name="Medium Grid 1 Accent 1" w:uiPriority="67"/>
-    <w:lsdException w:name="Medium Grid 2 Accent 1" w:uiPriority="68"/>
-    <w:lsdException w:name="Medium Grid 3 Accent 1" w:uiPriority="69"/>
-    <w:lsdException w:name="Dark List Accent 1" w:uiPriority="70"/>
-    <w:lsdException w:name="Colorful Shading Accent 1" w:uiPriority="71"/>
-    <w:lsdException w:name="Colorful List Accent 1" w:uiPriority="72"/>
-    <w:lsdException w:name="Colorful Grid Accent 1" w:uiPriority="73"/>
-    <w:lsdException w:name="Light Shading Accent 2" w:uiPriority="60"/>
-    <w:lsdException w:name="Light List Accent 2" w:uiPriority="61"/>
-    <w:lsdException w:name="Light Grid Accent 2" w:uiPriority="62"/>
-    <w:lsdException w:name="Medium Shading 1 Accent 2" w:uiPriority="63"/>
-    <w:lsdException w:name="Medium Shading 2 Accent 2" w:uiPriority="64"/>
-    <w:lsdException w:name="Medium List 1 Accent 2" w:uiPriority="65"/>
-    <w:lsdException w:name="Medium List 2 Accent 2" w:uiPriority="66"/>
-    <w:lsdException w:name="Medium Grid 1 Accent 2" w:uiPriority="67"/>
-    <w:lsdException w:name="Medium Grid 2 Accent 2" w:uiPriority="68"/>
-    <w:lsdException w:name="Medium Grid 3 Accent 2" w:uiPriority="69"/>
-    <w:lsdException w:name="Dark List Accent 2" w:uiPriority="70"/>
-    <w:lsdException w:name="Colorful Shading Accent 2" w:uiPriority="71"/>
-    <w:lsdException w:name="Colorful List Accent 2" w:uiPriority="72"/>
-    <w:lsdException w:name="Colorful Grid Accent 2" w:uiPriority="73"/>
-    <w:lsdException w:name="Light Shading Accent 3" w:uiPriority="60"/>
-    <w:lsdException w:name="Light List Accent 3" w:uiPriority="61"/>
-    <w:lsdException w:name="Light Grid Accent 3" w:uiPriority="62"/>
-    <w:lsdException w:name="Medium Shading 1 Accent 3" w:uiPriority="63"/>
-    <w:lsdException w:name="Medium Shading 2 Accent 3" w:uiPriority="64"/>
-    <w:lsdException w:name="Medium List 1 Accent 3" w:uiPriority="65"/>
-    <w:lsdException w:name="Medium List 2 Accent 3" w:uiPriority="66"/>
-    <w:lsdException w:name="Medium Grid 1 Accent 3" w:uiPriority="67"/>
-    <w:lsdException w:name="Medium Grid 2 Accent 3" w:uiPriority="68"/>
-    <w:lsdException w:name="Medium Grid 3 Accent 3" w:uiPriority="69"/>
-    <w:lsdException w:name="Dark List Accent 3" w:uiPriority="70"/>
-    <w:lsdException w:name="Colorful Shading Accent 3" w:uiPriority="71"/>
-    <w:lsdException w:name="Colorful List Accent 3" w:uiPriority="72"/>
-    <w:lsdException w:name="Colorful Grid Accent 3" w:uiPriority="73"/>
-    <w:lsdException w:name="Light Shading Accent 4" w:uiPriority="60"/>
-    <w:lsdException w:name="Light List Accent 4" w:uiPriority="61"/>
-    <w:lsdException w:name="Light Grid Accent 4" w:uiPriority="62"/>
-    <w:lsdException w:name="Medium Shading 1 Accent 4" w:uiPriority="63"/>
-    <w:lsdException w:name="Medium Shading 2 Accent 4" w:uiPriority="64"/>
-    <w:lsdException w:name="Medium List 1 Accent 4" w:uiPriority="65"/>
-    <w:lsdException w:name="Medium List 2 Accent 4" w:uiPriority="66"/>
-    <w:lsdException w:name="Medium Grid 1 Accent 4" w:uiPriority="67"/>
-    <w:lsdException w:name="Medium Grid 2 Accent 4" w:uiPriority="68"/>
-    <w:lsdException w:name="Medium Grid 3 Accent 4" w:uiPriority="69"/>
-    <w:lsdException w:name="Dark List Accent 4" w:uiPriority="70"/>
-    <w:lsdException w:name="Colorful Shading Accent 4" w:uiPriority="71"/>
-    <w:lsdException w:name="Colorful List Accent 4" w:uiPriority="72"/>
-    <w:lsdException w:name="Colorful Grid Accent 4" w:uiPriority="73"/>
-    <w:lsdException w:name="Light Shading Accent 5" w:uiPriority="60"/>
-    <w:lsdException w:name="Light List Accent 5" w:uiPriority="61"/>
-    <w:lsdException w:name="Light Grid Accent 5" w:uiPriority="62"/>
-    <w:lsdException w:name="Medium Shading 1 Accent 5" w:uiPriority="63"/>
-    <w:lsdException w:name="Medium Shading 2 Accent 5" w:uiPriority="64"/>
-    <w:lsdException w:name="Medium List 1 Accent 5" w:uiPriority="65"/>
-    <w:lsdException w:name="Medium List 2 Accent 5" w:uiPriority="66"/>
-    <w:lsdException w:name="Medium Grid 1 Accent 5" w:uiPriority="67"/>
-    <w:lsdException w:name="Medium Grid 2 Accent 5" w:uiPriority="68"/>
-    <w:lsdException w:name="Medium Grid 3 Accent 5" w:uiPriority="69"/>
-    <w:lsdException w:name="Dark List Accent 5" w:uiPriority="70"/>
-    <w:lsdException w:name="Colorful Shading Accent 5" w:uiPriority="71"/>
-    <w:lsdException w:name="Colorful List Accent 5" w:uiPriority="72"/>
-    <w:lsdException w:name="Colorful Grid Accent 5" w:uiPriority="73"/>
-    <w:lsdException w:name="Light Shading Accent 6" w:uiPriority="60"/>
-    <w:lsdException w:name="Light List Accent 6" w:uiPriority="61"/>
-    <w:lsdException w:name="Light Grid Accent 6" w:uiPriority="62"/>
-    <w:lsdException w:name="Medium Shading 1 Accent 6" w:uiPriority="63"/>
-    <w:lsdException w:name="Medium Shading 2 Accent 6" w:uiPriority="64"/>
-    <w:lsdException w:name="Medium List 1 Accent 6" w:uiPriority="65"/>
-    <w:lsdException w:name="Medium List 2 Accent 6" w:uiPriority="66"/>
-    <w:lsdException w:name="Medium Grid 1 Accent 6" w:uiPriority="67"/>
-    <w:lsdException w:name="Medium Grid 2 Accent 6" w:uiPriority="68"/>
-    <w:lsdException w:name="Medium Grid 3 Accent 6" w:uiPriority="69"/>
-    <w:lsdException w:name="Dark List Accent 6" w:uiPriority="70"/>
-    <w:lsdException w:name="Colorful Shading Accent 6" w:uiPriority="71"/>
-    <w:lsdException w:name="Colorful List Accent 6" w:uiPriority="72"/>
-    <w:lsdException w:name="Colorful Grid Accent 6" w:uiPriority="73"/>
-    <w:lsdException w:name="Subtle Emphasis" w:uiPriority="19" w:qFormat="1"/>
-    <w:lsdException w:name="Intense Emphasis" w:uiPriority="21" w:qFormat="1"/>
-    <w:lsdException w:name="Subtle Reference" w:uiPriority="31" w:qFormat="1"/>
-    <w:lsdException w:name="Intense Reference" w:uiPriority="32" w:qFormat="1"/>
-    <w:lsdException w:name="Book Title" w:uiPriority="33" w:qFormat="1"/>
-    <w:lsdException w:name="Bibliography" w:semiHidden="1" w:uiPriority="37" w:unhideWhenUsed="1"/>
-    <w:lsdException w:name="TOC Heading" w:semiHidden="1" w:uiPriority="39" w:unhideWhenUsed="1" w:qFormat="1"/>
-    <w:lsdException w:name="Plain Table 1" w:uiPriority="41"/>
-    <w:lsdException w:name="Plain Table 2" w:uiPriority="42"/>
-    <w:lsdException w:name="Plain Table 3" w:uiPriority="43"/>
-    <w:lsdException w:name="Plain Table 4" w:uiPriority="44"/>
-    <w:lsdException w:name="Plain Table 5" w:uiPriority="45"/>
-    <w:lsdException w:name="Grid Table Light" w:uiPriority="40"/>
-    <w:lsdException w:name="Grid Table 1 Light" w:uiPriority="46"/>
-    <w:lsdException w:name="Grid Table 2" w:uiPriority="47"/>
-    <w:lsdException w:name="Grid Table 3" w:uiPriority="48"/>
-    <w:lsdException w:name="Grid Table 4" w:uiPriority="49"/>
-    <w:lsdException w:name="Grid Table 5 Dark" w:uiPriority="50"/>
-    <w:lsdException w:name="Grid Table 6 Colorful" w:uiPriority="51"/>
-    <w:lsdException w:name="Grid Table 7 Colorful" w:uiPriority="52"/>
-    <w:lsdException w:name="Grid Table 1 Light Accent 1" w:uiPriority="46"/>
-    <w:lsdException w:name="Grid Table 2 Accent 1" w:uiPriority="47"/>
-    <w:lsdException w:name="Grid Table 3 Accent 1" w:uiPriority="48"/>
-    <w:lsdException w:name="Grid Table 4 Accent 1" w:uiPriority="49"/>
-    <w:lsdException w:name="Grid Table 5 Dark Accent 1" w:uiPriority="50"/>
-    <w:lsdException w:name="Grid Table 6 Colorful Accent 1" w:uiPriority="51"/>
-    <w:lsdException w:name="Grid Table 7 Colorful Accent 1" w:uiPriority="52"/>
-    <w:lsdException w:name="Grid Table 1 Light Accent 2" w:uiPriority="46"/>
-    <w:lsdException w:name="Grid Table 2 Accent 2" w:uiPriority="47"/>
-    <w:lsdException w:name="Grid Table 3 Accent 2" w:uiPriority="48"/>
-    <w:lsdException w:name="Grid Table 4 Accent 2" w:uiPriority="49"/>
-    <w:lsdException w:name="Grid Table 5 Dark Accent 2" w:uiPriority="50"/>
-    <w:lsdException w:name="Grid Table 6 Colorful Accent 2" w:uiPriority="51"/>
-    <w:lsdException w:name="Grid Table 7 Colorful Accent 2" w:uiPriority="52"/>
-    <w:lsdException w:name="Grid Table 1 Light Accent 3" w:uiPriority="46"/>
-    <w:lsdException w:name="Grid Table 2 Accent 3" w:uiPriority="47"/>
-    <w:lsdException w:name="Grid Table 3 Accent 3" w:uiPriority="48"/>
-    <w:lsdException w:name="Grid Table 4 Accent 3" w:uiPriority="49"/>
-    <w:lsdException w:name="Grid Table 5 Dark Accent 3" w:uiPriority="50"/>
-    <w:lsdException w:name="Grid Table 6 Colorful Accent 3" w:uiPriority="51"/>
-    <w:lsdException w:name="Grid Table 7 Colorful Accent 3" w:uiPriority="52"/>
-    <w:lsdException w:name="Grid Table 1 Light Accent 4" w:uiPriority="46"/>
-    <w:lsdException w:name="Grid Table 2 Accent 4" w:uiPriority="47"/>
-    <w:lsdException w:name="Grid Table 3 Accent 4" w:uiPriority="48"/>
-    <w:lsdException w:name="Grid Table 4 Accent 4" w:uiPriority="49"/>
-    <w:lsdException w:name="Grid Table 5 Dark Accent 4" w:uiPriority="50"/>
-    <w:lsdException w:name="Grid Table 6 Colorful Accent 4" w:uiPriority="51"/>
-    <w:lsdException w:name="Grid Table 7 Colorful Accent 4" w:uiPriority="52"/>
-    <w:lsdException w:name="Grid Table 1 Light Accent 5" w:uiPriority="46"/>
-    <w:lsdException w:name="Grid Table 2 Accent 5" w:uiPriority="47"/>
-    <w:lsdException w:name="Grid Table 3 Accent 5" w:uiPriority="48"/>
-    <w:lsdException w:name="Grid Table 4 Accent 5" w:uiPriority="49"/>
-    <w:lsdException w:name="Grid Table 5 Dark Accent 5" w:uiPriority="50"/>
-    <w:lsdException w:name="Grid Table 6 Colorful Accent 5" w:uiPriority="51"/>
-    <w:lsdException w:name="Grid Table 7 Colorful Accent 5" w:uiPriority="52"/>
-    <w:lsdException w:name="Grid Table 1 Light Accent 6" w:uiPriority="46"/>
-    <w:lsdException w:name="Grid Table 2 Accent 6" w:uiPriority="47"/>
-    <w:lsdException w:name="Grid Table 3 Accent 6" w:uiPriority="48"/>
-    <w:lsdException w:name="Grid Table 4 Accent 6" w:uiPriority="49"/>
-    <w:lsdException w:name="Grid Table 5 Dark Accent 6" w:uiPriority="50"/>
-    <w:lsdException w:name="Grid Table 6 Colorful Accent 6" w:uiPriority="51"/>
-    <w:lsdException w:name="Grid Table 7 Colorful Accent 6" w:uiPriority="52"/>
-    <w:lsdException w:name="List Table 1 Light" w:uiPriority="46"/>
-    <w:lsdException w:name="List Table 2" w:uiPriority="47"/>
-    <w:lsdException w:name="List Table 3" w:uiPriority="48"/>
-    <w:lsdException w:name="List Table 4" w:uiPriority="49"/>
-    <w:lsdException w:name="List Table 5 Dark" w:uiPriority="50"/>
-    <w:lsdException w:name="List Table 6 Colorful" w:uiPriority="51"/>
-    <w:lsdException w:name="List Table 7 Colorful" w:uiPriority="52"/>
-    <w:lsdException w:name="List Table 1 Light Accent 1" w:uiPriority="46"/>
-    <w:lsdException w:name="List Table 2 Accent 1" w:uiPriority="47"/>
-    <w:lsdException w:name="List Table 3 Accent 1" w:uiPriority="48"/>
-    <w:lsdException w:name="List Table 4 Accent 1" w:uiPriority="49"/>
-    <w:lsdException w:name="List Table 5 Dark Accent 1" w:uiPriority="50"/>
-    <w:lsdException w:name="List Table 6 Colorful Accent 1" w:uiPriority="51"/>
-    <w:lsdException w:name="List Table 7 Colorful Accent 1" w:uiPriority="52"/>
-    <w:lsdException w:name="List Table 1 Light Accent 2" w:uiPriority="46"/>
-    <w:lsdException w:name="List Table 2 Accent 2" w:uiPriority="47"/>
-    <w:lsdException w:name="List Table 3 Accent 2" w:uiPriority="48"/>
-    <w:lsdException w:name="List Table 4 Accent 2" w:uiPriority="49"/>
-    <w:lsdException w:name="List Table 5 Dark Accent 2" w:uiPriority="50"/>
-    <w:lsdException w:name="List Table 6 Colorful Accent 2" w:uiPriority="51"/>
-    <w:lsdException w:name="List Table 7 Colorful Accent 2" w:uiPriority="52"/>
-    <w:lsdException w:name="List Table 1 Light Accent 3" w:uiPriority="46"/>
-    <w:lsdException w:name="List Table 2 Accent 3" w:uiPriority="47"/>
-    <w:lsdException w:name="List Table 3 Accent 3" w:uiPriority="48"/>
-    <w:lsdException w:name="List Table 4 Accent 3" w:uiPriority="49"/>
-    <w:lsdException w:name="List Table 5 Dark Accent 3" w:uiPriority="50"/>
-    <w:lsdException w:name="List Table 6 Colorful Accent 3" w:uiPriority="51"/>
-    <w:lsdException w:name="List Table 7 Colorful Accent 3" w:uiPriority="52"/>
-    <w:lsdException w:name="List Table 1 Light Accent 4" w:uiPriority="46"/>
-    <w:lsdException w:name="List Table 2 Accent 4" w:uiPriority="47"/>
-    <w:lsdException w:name="List Table 3 Accent 4" w:uiPriority="48"/>
-    <w:lsdException w:name="List Table 4 Accent 4" w:uiPriority="49"/>
-    <w:lsdException w:name="List Table 5 Dark Accent 4" w:uiPriority="50"/>
-    <w:lsdException w:name="List Table 6 Colorful Accent 4" w:uiPriority="51"/>
-    <w:lsdException w:name="List Table 7 Colorful Accent 4" w:uiPriority="52"/>
-    <w:lsdException w:name="List Table 1 Light Accent 5" w:uiPriority="46"/>
-    <w:lsdException w:name="List Table 2 Accent 5" w:uiPriority="47"/>
-    <w:lsdException w:name="List Table 3 Accent 5" w:uiPriority="48"/>
-    <w:lsdException w:name="List Table 4 Accent 5" w:uiPriority="49"/>
-    <w:lsdException w:name="List Table 5 Dark Accent 5" w:uiPriority="50"/>
-    <w:lsdException w:name="List Table 6 Colorful Accent 5" w:uiPriority="51"/>
-    <w:lsdException w:name="List Table 7 Colorful Accent 5" w:uiPriority="52"/>
-    <w:lsdException w:name="List Table 1 Light Accent 6" w:uiPriority="46"/>
-    <w:lsdException w:name="List Table 2 Accent 6" w:uiPriority="47"/>
-    <w:lsdException w:name="List Table 3 Accent 6" w:uiPriority="48"/>
-    <w:lsdException w:name="List Table 4 Accent 6" w:uiPriority="49"/>
-    <w:lsdException w:name="List Table 5 Dark Accent 6" w:uiPriority="50"/>
-    <w:lsdException w:name="List Table 6 Colorful Accent 6" w:uiPriority="51"/>
-    <w:lsdException w:name="List Table 7 Colorful Accent 6" w:uiPriority="52"/>
+  <w:latentStyles w:defLockedState="0" w:defUIPriority="0" w:defSemiHidden="1" w:defUnhideWhenUsed="1" w:defQFormat="0" w:count="276">
+    <w:lsdException w:name="Normal" w:semiHidden="0" w:unhideWhenUsed="0" w:qFormat="1"/>
+    <w:lsdException w:name="heading 1" w:semiHidden="0" w:unhideWhenUsed="0" w:qFormat="1"/>
+    <w:lsdException w:name="heading 2" w:semiHidden="0" w:unhideWhenUsed="0" w:qFormat="1"/>
+    <w:lsdException w:name="heading 3" w:semiHidden="0" w:unhideWhenUsed="0" w:qFormat="1"/>
+    <w:lsdException w:name="heading 4" w:semiHidden="0" w:unhideWhenUsed="0" w:qFormat="1"/>
+    <w:lsdException w:name="heading 5" w:semiHidden="0" w:unhideWhenUsed="0" w:qFormat="1"/>
+    <w:lsdException w:name="heading 6" w:semiHidden="0" w:unhideWhenUsed="0" w:qFormat="1"/>
+    <w:lsdException w:name="heading 7" w:qFormat="1"/>
+    <w:lsdException w:name="heading 8" w:qFormat="1"/>
+    <w:lsdException w:name="heading 9" w:qFormat="1"/>
+    <w:lsdException w:name="toc 1" w:uiPriority="39"/>
+    <w:lsdException w:name="toc 2" w:uiPriority="39"/>
+    <w:lsdException w:name="caption" w:qFormat="1"/>
+    <w:lsdException w:name="List Number" w:semiHidden="0" w:unhideWhenUsed="0"/>
+    <w:lsdException w:name="List 4" w:semiHidden="0" w:unhideWhenUsed="0"/>
+    <w:lsdException w:name="List 5" w:semiHidden="0" w:unhideWhenUsed="0"/>
+    <w:lsdException w:name="Title" w:semiHidden="0" w:unhideWhenUsed="0" w:qFormat="1"/>
+    <w:lsdException w:name="Subtitle" w:semiHidden="0" w:unhideWhenUsed="0" w:qFormat="1"/>
+    <w:lsdException w:name="Salutation" w:semiHidden="0" w:unhideWhenUsed="0"/>
+    <w:lsdException w:name="Date" w:semiHidden="0" w:unhideWhenUsed="0"/>
+    <w:lsdException w:name="Body Text First Indent" w:semiHidden="0" w:unhideWhenUsed="0"/>
+    <w:lsdException w:name="Hyperlink" w:uiPriority="99"/>
+    <w:lsdException w:name="Strong" w:semiHidden="0" w:unhideWhenUsed="0" w:qFormat="1"/>
+    <w:lsdException w:name="Emphasis" w:semiHidden="0" w:unhideWhenUsed="0" w:qFormat="1"/>
+    <w:lsdException w:name="Table Grid" w:semiHidden="0" w:unhideWhenUsed="0"/>
+    <w:lsdException w:name="Note Level 1" w:semiHidden="0" w:unhideWhenUsed="0"/>
+    <w:lsdException w:name="Note Level 2" w:semiHidden="0" w:unhideWhenUsed="0"/>
+    <w:lsdException w:name="Note Level 3" w:semiHidden="0" w:unhideWhenUsed="0"/>
+    <w:lsdException w:name="Note Level 4" w:semiHidden="0" w:unhideWhenUsed="0"/>
+    <w:lsdException w:name="Note Level 5" w:semiHidden="0" w:unhideWhenUsed="0"/>
+    <w:lsdException w:name="Note Level 6" w:semiHidden="0" w:unhideWhenUsed="0"/>
+    <w:lsdException w:name="Note Level 7" w:semiHidden="0" w:unhideWhenUsed="0"/>
+    <w:lsdException w:name="Note Level 8" w:semiHidden="0" w:unhideWhenUsed="0"/>
+    <w:lsdException w:name="Note Level 9" w:semiHidden="0" w:unhideWhenUsed="0"/>
+    <w:lsdException w:name="Placeholder Text" w:uiPriority="99" w:unhideWhenUsed="0"/>
+    <w:lsdException w:name="No Spacing" w:semiHidden="0" w:uiPriority="1" w:unhideWhenUsed="0" w:qFormat="1"/>
+    <w:lsdException w:name="Light Shading" w:semiHidden="0" w:uiPriority="60" w:unhideWhenUsed="0"/>
+    <w:lsdException w:name="Light List" w:semiHidden="0" w:uiPriority="61" w:unhideWhenUsed="0"/>
+    <w:lsdException w:name="Light Grid" w:semiHidden="0" w:uiPriority="62" w:unhideWhenUsed="0"/>
+    <w:lsdException w:name="Medium Shading 1" w:semiHidden="0" w:uiPriority="63" w:unhideWhenUsed="0"/>
+    <w:lsdException w:name="Medium Shading 2" w:semiHidden="0" w:uiPriority="64" w:unhideWhenUsed="0"/>
+    <w:lsdException w:name="Medium List 1" w:semiHidden="0" w:uiPriority="65" w:unhideWhenUsed="0"/>
+    <w:lsdException w:name="Medium List 2" w:semiHidden="0" w:uiPriority="66" w:unhideWhenUsed="0"/>
+    <w:lsdException w:name="Medium Grid 1" w:semiHidden="0" w:uiPriority="67" w:unhideWhenUsed="0"/>
+    <w:lsdException w:name="Medium Grid 2" w:semiHidden="0" w:uiPriority="68" w:unhideWhenUsed="0"/>
+    <w:lsdException w:name="Medium Grid 3" w:semiHidden="0" w:uiPriority="69" w:unhideWhenUsed="0"/>
+    <w:lsdException w:name="Dark List" w:semiHidden="0" w:uiPriority="70" w:unhideWhenUsed="0"/>
+    <w:lsdException w:name="Colorful Shading" w:semiHidden="0" w:uiPriority="71" w:unhideWhenUsed="0"/>
+    <w:lsdException w:name="Colorful List" w:semiHidden="0" w:uiPriority="72" w:unhideWhenUsed="0"/>
+    <w:lsdException w:name="Colorful Grid" w:semiHidden="0" w:uiPriority="73" w:unhideWhenUsed="0"/>
+    <w:lsdException w:name="Light Shading Accent 1" w:semiHidden="0" w:uiPriority="60" w:unhideWhenUsed="0"/>
+    <w:lsdException w:name="Light List Accent 1" w:semiHidden="0" w:uiPriority="61" w:unhideWhenUsed="0"/>
+    <w:lsdException w:name="Light Grid Accent 1" w:semiHidden="0" w:uiPriority="62" w:unhideWhenUsed="0"/>
+    <w:lsdException w:name="Medium Shading 1 Accent 1" w:semiHidden="0" w:uiPriority="63" w:unhideWhenUsed="0"/>
+    <w:lsdException w:name="Medium Shading 2 Accent 1" w:semiHidden="0" w:uiPriority="64" w:unhideWhenUsed="0"/>
+    <w:lsdException w:name="Medium List 1 Accent 1" w:semiHidden="0" w:uiPriority="65" w:unhideWhenUsed="0"/>
+    <w:lsdException w:name="Revision" w:uiPriority="99" w:unhideWhenUsed="0"/>
+    <w:lsdException w:name="List Paragraph" w:semiHidden="0" w:uiPriority="34" w:unhideWhenUsed="0" w:qFormat="1"/>
+    <w:lsdException w:name="Quote" w:semiHidden="0" w:uiPriority="29" w:unhideWhenUsed="0" w:qFormat="1"/>
+    <w:lsdException w:name="Intense Quote" w:semiHidden="0" w:uiPriority="30" w:unhideWhenUsed="0" w:qFormat="1"/>
+    <w:lsdException w:name="Medium List 2 Accent 1" w:semiHidden="0" w:uiPriority="66" w:unhideWhenUsed="0"/>
+    <w:lsdException w:name="Medium Grid 1 Accent 1" w:semiHidden="0" w:uiPriority="67" w:unhideWhenUsed="0"/>
+    <w:lsdException w:name="Medium Grid 2 Accent 1" w:semiHidden="0" w:uiPriority="68" w:unhideWhenUsed="0"/>
+    <w:lsdException w:name="Medium Grid 3 Accent 1" w:semiHidden="0" w:uiPriority="69" w:unhideWhenUsed="0"/>
+    <w:lsdException w:name="Dark List Accent 1" w:semiHidden="0" w:uiPriority="70" w:unhideWhenUsed="0"/>
+    <w:lsdException w:name="Colorful Shading Accent 1" w:semiHidden="0" w:uiPriority="71" w:unhideWhenUsed="0"/>
+    <w:lsdException w:name="Colorful List Accent 1" w:semiHidden="0" w:uiPriority="72" w:unhideWhenUsed="0"/>
+    <w:lsdException w:name="Colorful Grid Accent 1" w:semiHidden="0" w:uiPriority="73" w:unhideWhenUsed="0"/>
+    <w:lsdException w:name="Light Shading Accent 2" w:semiHidden="0" w:uiPriority="60" w:unhideWhenUsed="0"/>
+    <w:lsdException w:name="Light List Accent 2" w:semiHidden="0" w:uiPriority="61" w:unhideWhenUsed="0"/>
+    <w:lsdException w:name="Light Grid Accent 2" w:semiHidden="0" w:uiPriority="62" w:unhideWhenUsed="0"/>
+    <w:lsdException w:name="Medium Shading 1 Accent 2" w:semiHidden="0" w:uiPriority="63" w:unhideWhenUsed="0"/>
+    <w:lsdException w:name="Medium Shading 2 Accent 2" w:semiHidden="0" w:uiPriority="64" w:unhideWhenUsed="0"/>
+    <w:lsdException w:name="Medium List 1 Accent 2" w:semiHidden="0" w:uiPriority="65" w:unhideWhenUsed="0"/>
+    <w:lsdException w:name="Medium List 2 Accent 2" w:semiHidden="0" w:uiPriority="66" w:unhideWhenUsed="0"/>
+    <w:lsdException w:name="Medium Grid 1 Accent 2" w:semiHidden="0" w:uiPriority="67" w:unhideWhenUsed="0"/>
+    <w:lsdException w:name="Medium Grid 2 Accent 2" w:semiHidden="0" w:uiPriority="68" w:unhideWhenUsed="0"/>
+    <w:lsdException w:name="Medium Grid 3 Accent 2" w:semiHidden="0" w:uiPriority="69" w:unhideWhenUsed="0"/>
+    <w:lsdException w:name="Dark List Accent 2" w:semiHidden="0" w:uiPriority="70" w:unhideWhenUsed="0"/>
+    <w:lsdException w:name="Colorful Shading Accent 2" w:semiHidden="0" w:uiPriority="71" w:unhideWhenUsed="0"/>
+    <w:lsdException w:name="Colorful List Accent 2" w:semiHidden="0" w:uiPriority="72" w:unhideWhenUsed="0"/>
+    <w:lsdException w:name="Colorful Grid Accent 2" w:semiHidden="0" w:uiPriority="73" w:unhideWhenUsed="0"/>
+    <w:lsdException w:name="Light Shading Accent 3" w:semiHidden="0" w:uiPriority="60" w:unhideWhenUsed="0"/>
+    <w:lsdException w:name="Light List Accent 3" w:semiHidden="0" w:uiPriority="61" w:unhideWhenUsed="0"/>
+    <w:lsdException w:name="Light Grid Accent 3" w:semiHidden="0" w:uiPriority="62" w:unhideWhenUsed="0"/>
+    <w:lsdException w:name="Medium Shading 1 Accent 3" w:semiHidden="0" w:uiPriority="63" w:unhideWhenUsed="0"/>
+    <w:lsdException w:name="Medium Shading 2 Accent 3" w:semiHidden="0" w:uiPriority="64" w:unhideWhenUsed="0"/>
+    <w:lsdException w:name="Medium List 1 Accent 3" w:semiHidden="0" w:uiPriority="65" w:unhideWhenUsed="0"/>
+    <w:lsdException w:name="Medium List 2 Accent 3" w:semiHidden="0" w:uiPriority="66" w:unhideWhenUsed="0"/>
+    <w:lsdException w:name="Medium Grid 1 Accent 3" w:semiHidden="0" w:uiPriority="67" w:unhideWhenUsed="0"/>
+    <w:lsdException w:name="Medium Grid 2 Accent 3" w:semiHidden="0" w:uiPriority="68" w:unhideWhenUsed="0"/>
+    <w:lsdException w:name="Medium Grid 3 Accent 3" w:semiHidden="0" w:uiPriority="69" w:unhideWhenUsed="0"/>
+    <w:lsdException w:name="Dark List Accent 3" w:semiHidden="0" w:uiPriority="70" w:unhideWhenUsed="0"/>
+    <w:lsdException w:name="Colorful Shading Accent 3" w:semiHidden="0" w:uiPriority="71" w:unhideWhenUsed="0"/>
+    <w:lsdException w:name="Colorful List Accent 3" w:semiHidden="0" w:uiPriority="72" w:unhideWhenUsed="0"/>
+    <w:lsdException w:name="Colorful Grid Accent 3" w:semiHidden="0" w:uiPriority="73" w:unhideWhenUsed="0"/>
+    <w:lsdException w:name="Light Shading Accent 4" w:semiHidden="0" w:uiPriority="60" w:unhideWhenUsed="0"/>
+    <w:lsdException w:name="Light List Accent 4" w:semiHidden="0" w:uiPriority="61" w:unhideWhenUsed="0"/>
+    <w:lsdException w:name="Light Grid Accent 4" w:semiHidden="0" w:uiPriority="62" w:unhideWhenUsed="0"/>
+    <w:lsdException w:name="Medium Shading 1 Accent 4" w:semiHidden="0" w:uiPriority="63" w:unhideWhenUsed="0"/>
+    <w:lsdException w:name="Medium Shading 2 Accent 4" w:semiHidden="0" w:uiPriority="64" w:unhideWhenUsed="0"/>
+    <w:lsdException w:name="Medium List 1 Accent 4" w:semiHidden="0" w:uiPriority="65" w:unhideWhenUsed="0"/>
+    <w:lsdException w:name="Medium List 2 Accent 4" w:semiHidden="0" w:uiPriority="66" w:unhideWhenUsed="0"/>
+    <w:lsdException w:name="Medium Grid 1 Accent 4" w:semiHidden="0" w:uiPriority="67" w:unhideWhenUsed="0"/>
+    <w:lsdException w:name="Medium Grid 2 Accent 4" w:semiHidden="0" w:uiPriority="68" w:unhideWhenUsed="0"/>
+    <w:lsdException w:name="Medium Grid 3 Accent 4" w:semiHidden="0" w:uiPriority="69" w:unhideWhenUsed="0"/>
+    <w:lsdException w:name="Dark List Accent 4" w:semiHidden="0" w:uiPriority="70" w:unhideWhenUsed="0"/>
+    <w:lsdException w:name="Colorful Shading Accent 4" w:semiHidden="0" w:uiPriority="71" w:unhideWhenUsed="0"/>
+    <w:lsdException w:name="Colorful List Accent 4" w:semiHidden="0" w:uiPriority="72" w:unhideWhenUsed="0"/>
+    <w:lsdException w:name="Colorful Grid Accent 4" w:semiHidden="0" w:uiPriority="73" w:unhideWhenUsed="0"/>
+    <w:lsdException w:name="Light Shading Accent 5" w:semiHidden="0" w:uiPriority="60" w:unhideWhenUsed="0"/>
+    <w:lsdException w:name="Light List Accent 5" w:semiHidden="0" w:uiPriority="61" w:unhideWhenUsed="0"/>
+    <w:lsdException w:name="Light Grid Accent 5" w:semiHidden="0" w:uiPriority="62" w:unhideWhenUsed="0"/>
+    <w:lsdException w:name="Medium Shading 1 Accent 5" w:semiHidden="0" w:uiPriority="63" w:unhideWhenUsed="0"/>
+    <w:lsdException w:name="Medium Shading 2 Accent 5" w:semiHidden="0" w:uiPriority="64" w:unhideWhenUsed="0"/>
+    <w:lsdException w:name="Medium List 1 Accent 5" w:semiHidden="0" w:uiPriority="65" w:unhideWhenUsed="0"/>
+    <w:lsdException w:name="Medium List 2 Accent 5" w:semiHidden="0" w:uiPriority="66" w:unhideWhenUsed="0"/>
+    <w:lsdException w:name="Medium Grid 1 Accent 5" w:semiHidden="0" w:uiPriority="67" w:unhideWhenUsed="0"/>
+    <w:lsdException w:name="Medium Grid 2 Accent 5" w:semiHidden="0" w:uiPriority="68" w:unhideWhenUsed="0"/>
+    <w:lsdException w:name="Medium Grid 3 Accent 5" w:semiHidden="0" w:uiPriority="69" w:unhideWhenUsed="0"/>
+    <w:lsdException w:name="Dark List Accent 5" w:semiHidden="0" w:uiPriority="70" w:unhideWhenUsed="0"/>
+    <w:lsdException w:name="Colorful Shading Accent 5" w:semiHidden="0" w:uiPriority="71" w:unhideWhenUsed="0"/>
+    <w:lsdException w:name="Colorful List Accent 5" w:semiHidden="0" w:uiPriority="72" w:unhideWhenUsed="0"/>
+    <w:lsdException w:name="Colorful Grid Accent 5" w:semiHidden="0" w:uiPriority="73" w:unhideWhenUsed="0"/>
+    <w:lsdException w:name="Light Shading Accent 6" w:semiHidden="0" w:uiPriority="60" w:unhideWhenUsed="0"/>
+    <w:lsdException w:name="Light List Accent 6" w:semiHidden="0" w:uiPriority="61" w:unhideWhenUsed="0"/>
+    <w:lsdException w:name="Light Grid Accent 6" w:semiHidden="0" w:uiPriority="62" w:unhideWhenUsed="0"/>
+    <w:lsdException w:name="Medium Shading 1 Accent 6" w:semiHidden="0" w:uiPriority="63" w:unhideWhenUsed="0"/>
+    <w:lsdException w:name="Medium Shading 2 Accent 6" w:semiHidden="0" w:uiPriority="64" w:unhideWhenUsed="0"/>
+    <w:lsdException w:name="Medium List 1 Accent 6" w:semiHidden="0" w:uiPriority="65" w:unhideWhenUsed="0"/>
+    <w:lsdException w:name="Medium List 2 Accent 6" w:semiHidden="0" w:uiPriority="66" w:unhideWhenUsed="0"/>
+    <w:lsdException w:name="Medium Grid 1 Accent 6" w:semiHidden="0" w:uiPriority="67" w:unhideWhenUsed="0"/>
+    <w:lsdException w:name="Medium Grid 2 Accent 6" w:semiHidden="0" w:uiPriority="68" w:unhideWhenUsed="0"/>
+    <w:lsdException w:name="Medium Grid 3 Accent 6" w:semiHidden="0" w:uiPriority="69" w:unhideWhenUsed="0"/>
+    <w:lsdException w:name="Dark List Accent 6" w:semiHidden="0" w:uiPriority="70" w:unhideWhenUsed="0"/>
+    <w:lsdException w:name="Colorful Shading Accent 6" w:semiHidden="0" w:uiPriority="71" w:unhideWhenUsed="0"/>
+    <w:lsdException w:name="Colorful List Accent 6" w:semiHidden="0" w:uiPriority="72" w:unhideWhenUsed="0"/>
+    <w:lsdException w:name="Colorful Grid Accent 6" w:semiHidden="0" w:uiPriority="73" w:unhideWhenUsed="0"/>
+    <w:lsdException w:name="Subtle Emphasis" w:semiHidden="0" w:uiPriority="19" w:unhideWhenUsed="0" w:qFormat="1"/>
+    <w:lsdException w:name="Intense Emphasis" w:semiHidden="0" w:uiPriority="21" w:unhideWhenUsed="0" w:qFormat="1"/>
+    <w:lsdException w:name="Subtle Reference" w:semiHidden="0" w:uiPriority="31" w:unhideWhenUsed="0" w:qFormat="1"/>
+    <w:lsdException w:name="Intense Reference" w:semiHidden="0" w:uiPriority="32" w:unhideWhenUsed="0" w:qFormat="1"/>
+    <w:lsdException w:name="Book Title" w:semiHidden="0" w:uiPriority="33" w:unhideWhenUsed="0" w:qFormat="1"/>
+    <w:lsdException w:name="Bibliography" w:uiPriority="37"/>
+    <w:lsdException w:name="TOC Heading" w:uiPriority="39" w:qFormat="1"/>
   </w:latentStyles>
   <w:style w:type="paragraph" w:default="1" w:styleId="Normal">
     <w:name w:val="Normal"/>
@@ -18576,6 +18581,709 @@
       </w:tblCellMar>
     </w:tblPr>
   </w:style>
+  <w:style w:type="character" w:styleId="Strong">
+    <w:name w:val="Strong"/>
+    <w:basedOn w:val="DefaultParagraphFont"/>
+    <w:qFormat/>
+    <w:rsid w:val="00524A70"/>
+    <w:rPr>
+      <w:b/>
+      <w:bCs/>
+    </w:rPr>
+  </w:style>
+</w:styles>
+</file>
+
+<file path=word/stylesWithEffects.xml><?xml version="1.0" encoding="utf-8"?>
+<w:styles xmlns:wpc="http://schemas.microsoft.com/office/word/2010/wordprocessingCanvas" xmlns:mo="http://schemas.microsoft.com/office/mac/office/2008/main" xmlns:mc="http://schemas.openxmlformats.org/markup-compatibility/2006" xmlns:mv="urn:schemas-microsoft-com:mac:vml" xmlns:o="urn:schemas-microsoft-com:office:office" xmlns:r="http://schemas.openxmlformats.org/officeDocument/2006/relationships" xmlns:m="http://schemas.openxmlformats.org/officeDocument/2006/math" xmlns:v="urn:schemas-microsoft-com:vml" xmlns:wp14="http://schemas.microsoft.com/office/word/2010/wordprocessingDrawing" xmlns:wp="http://schemas.openxmlformats.org/drawingml/2006/wordprocessingDrawing" xmlns:w10="urn:schemas-microsoft-com:office:word" xmlns:w="http://schemas.openxmlformats.org/wordprocessingml/2006/main" xmlns:w14="http://schemas.microsoft.com/office/word/2010/wordml" xmlns:wpg="http://schemas.microsoft.com/office/word/2010/wordprocessingGroup" xmlns:wpi="http://schemas.microsoft.com/office/word/2010/wordprocessingInk" xmlns:wne="http://schemas.microsoft.com/office/word/2006/wordml" xmlns:wps="http://schemas.microsoft.com/office/word/2010/wordprocessingShape" mc:Ignorable="w14 wp14">
+  <w:docDefaults>
+    <w:rPrDefault>
+      <w:rPr>
+        <w:rFonts w:ascii="Times New Roman" w:eastAsia="Times New Roman" w:hAnsi="Times New Roman" w:cs="Times New Roman"/>
+        <w:lang w:val="en-US" w:eastAsia="en-US" w:bidi="ar-SA"/>
+      </w:rPr>
+    </w:rPrDefault>
+    <w:pPrDefault/>
+  </w:docDefaults>
+  <w:latentStyles w:defLockedState="0" w:defUIPriority="0" w:defSemiHidden="1" w:defUnhideWhenUsed="1" w:defQFormat="0" w:count="276">
+    <w:lsdException w:name="Normal" w:semiHidden="0" w:unhideWhenUsed="0" w:qFormat="1"/>
+    <w:lsdException w:name="heading 1" w:semiHidden="0" w:unhideWhenUsed="0" w:qFormat="1"/>
+    <w:lsdException w:name="heading 2" w:semiHidden="0" w:unhideWhenUsed="0" w:qFormat="1"/>
+    <w:lsdException w:name="heading 3" w:semiHidden="0" w:unhideWhenUsed="0" w:qFormat="1"/>
+    <w:lsdException w:name="heading 4" w:semiHidden="0" w:unhideWhenUsed="0" w:qFormat="1"/>
+    <w:lsdException w:name="heading 5" w:semiHidden="0" w:unhideWhenUsed="0" w:qFormat="1"/>
+    <w:lsdException w:name="heading 6" w:semiHidden="0" w:unhideWhenUsed="0" w:qFormat="1"/>
+    <w:lsdException w:name="heading 7" w:qFormat="1"/>
+    <w:lsdException w:name="heading 8" w:qFormat="1"/>
+    <w:lsdException w:name="heading 9" w:qFormat="1"/>
+    <w:lsdException w:name="toc 1" w:uiPriority="39"/>
+    <w:lsdException w:name="toc 2" w:uiPriority="39"/>
+    <w:lsdException w:name="caption" w:qFormat="1"/>
+    <w:lsdException w:name="List Number" w:semiHidden="0" w:unhideWhenUsed="0"/>
+    <w:lsdException w:name="List 4" w:semiHidden="0" w:unhideWhenUsed="0"/>
+    <w:lsdException w:name="List 5" w:semiHidden="0" w:unhideWhenUsed="0"/>
+    <w:lsdException w:name="Title" w:semiHidden="0" w:unhideWhenUsed="0" w:qFormat="1"/>
+    <w:lsdException w:name="Subtitle" w:semiHidden="0" w:unhideWhenUsed="0" w:qFormat="1"/>
+    <w:lsdException w:name="Salutation" w:semiHidden="0" w:unhideWhenUsed="0"/>
+    <w:lsdException w:name="Date" w:semiHidden="0" w:unhideWhenUsed="0"/>
+    <w:lsdException w:name="Body Text First Indent" w:semiHidden="0" w:unhideWhenUsed="0"/>
+    <w:lsdException w:name="Hyperlink" w:uiPriority="99"/>
+    <w:lsdException w:name="Strong" w:semiHidden="0" w:unhideWhenUsed="0" w:qFormat="1"/>
+    <w:lsdException w:name="Emphasis" w:semiHidden="0" w:unhideWhenUsed="0" w:qFormat="1"/>
+    <w:lsdException w:name="Table Grid" w:semiHidden="0" w:unhideWhenUsed="0"/>
+    <w:lsdException w:name="Note Level 1" w:semiHidden="0" w:unhideWhenUsed="0"/>
+    <w:lsdException w:name="Note Level 2" w:semiHidden="0" w:unhideWhenUsed="0"/>
+    <w:lsdException w:name="Note Level 3" w:semiHidden="0" w:unhideWhenUsed="0"/>
+    <w:lsdException w:name="Note Level 4" w:semiHidden="0" w:unhideWhenUsed="0"/>
+    <w:lsdException w:name="Note Level 5" w:semiHidden="0" w:unhideWhenUsed="0"/>
+    <w:lsdException w:name="Note Level 6" w:semiHidden="0" w:unhideWhenUsed="0"/>
+    <w:lsdException w:name="Note Level 7" w:semiHidden="0" w:unhideWhenUsed="0"/>
+    <w:lsdException w:name="Note Level 8" w:semiHidden="0" w:unhideWhenUsed="0"/>
+    <w:lsdException w:name="Note Level 9" w:semiHidden="0" w:unhideWhenUsed="0"/>
+    <w:lsdException w:name="Placeholder Text" w:uiPriority="99" w:unhideWhenUsed="0"/>
+    <w:lsdException w:name="No Spacing" w:semiHidden="0" w:uiPriority="1" w:unhideWhenUsed="0" w:qFormat="1"/>
+    <w:lsdException w:name="Light Shading" w:semiHidden="0" w:uiPriority="60" w:unhideWhenUsed="0"/>
+    <w:lsdException w:name="Light List" w:semiHidden="0" w:uiPriority="61" w:unhideWhenUsed="0"/>
+    <w:lsdException w:name="Light Grid" w:semiHidden="0" w:uiPriority="62" w:unhideWhenUsed="0"/>
+    <w:lsdException w:name="Medium Shading 1" w:semiHidden="0" w:uiPriority="63" w:unhideWhenUsed="0"/>
+    <w:lsdException w:name="Medium Shading 2" w:semiHidden="0" w:uiPriority="64" w:unhideWhenUsed="0"/>
+    <w:lsdException w:name="Medium List 1" w:semiHidden="0" w:uiPriority="65" w:unhideWhenUsed="0"/>
+    <w:lsdException w:name="Medium List 2" w:semiHidden="0" w:uiPriority="66" w:unhideWhenUsed="0"/>
+    <w:lsdException w:name="Medium Grid 1" w:semiHidden="0" w:uiPriority="67" w:unhideWhenUsed="0"/>
+    <w:lsdException w:name="Medium Grid 2" w:semiHidden="0" w:uiPriority="68" w:unhideWhenUsed="0"/>
+    <w:lsdException w:name="Medium Grid 3" w:semiHidden="0" w:uiPriority="69" w:unhideWhenUsed="0"/>
+    <w:lsdException w:name="Dark List" w:semiHidden="0" w:uiPriority="70" w:unhideWhenUsed="0"/>
+    <w:lsdException w:name="Colorful Shading" w:semiHidden="0" w:uiPriority="71" w:unhideWhenUsed="0"/>
+    <w:lsdException w:name="Colorful List" w:semiHidden="0" w:uiPriority="72" w:unhideWhenUsed="0"/>
+    <w:lsdException w:name="Colorful Grid" w:semiHidden="0" w:uiPriority="73" w:unhideWhenUsed="0"/>
+    <w:lsdException w:name="Light Shading Accent 1" w:semiHidden="0" w:uiPriority="60" w:unhideWhenUsed="0"/>
+    <w:lsdException w:name="Light List Accent 1" w:semiHidden="0" w:uiPriority="61" w:unhideWhenUsed="0"/>
+    <w:lsdException w:name="Light Grid Accent 1" w:semiHidden="0" w:uiPriority="62" w:unhideWhenUsed="0"/>
+    <w:lsdException w:name="Medium Shading 1 Accent 1" w:semiHidden="0" w:uiPriority="63" w:unhideWhenUsed="0"/>
+    <w:lsdException w:name="Medium Shading 2 Accent 1" w:semiHidden="0" w:uiPriority="64" w:unhideWhenUsed="0"/>
+    <w:lsdException w:name="Medium List 1 Accent 1" w:semiHidden="0" w:uiPriority="65" w:unhideWhenUsed="0"/>
+    <w:lsdException w:name="Revision" w:uiPriority="99" w:unhideWhenUsed="0"/>
+    <w:lsdException w:name="List Paragraph" w:semiHidden="0" w:uiPriority="34" w:unhideWhenUsed="0" w:qFormat="1"/>
+    <w:lsdException w:name="Quote" w:semiHidden="0" w:uiPriority="29" w:unhideWhenUsed="0" w:qFormat="1"/>
+    <w:lsdException w:name="Intense Quote" w:semiHidden="0" w:uiPriority="30" w:unhideWhenUsed="0" w:qFormat="1"/>
+    <w:lsdException w:name="Medium List 2 Accent 1" w:semiHidden="0" w:uiPriority="66" w:unhideWhenUsed="0"/>
+    <w:lsdException w:name="Medium Grid 1 Accent 1" w:semiHidden="0" w:uiPriority="67" w:unhideWhenUsed="0"/>
+    <w:lsdException w:name="Medium Grid 2 Accent 1" w:semiHidden="0" w:uiPriority="68" w:unhideWhenUsed="0"/>
+    <w:lsdException w:name="Medium Grid 3 Accent 1" w:semiHidden="0" w:uiPriority="69" w:unhideWhenUsed="0"/>
+    <w:lsdException w:name="Dark List Accent 1" w:semiHidden="0" w:uiPriority="70" w:unhideWhenUsed="0"/>
+    <w:lsdException w:name="Colorful Shading Accent 1" w:semiHidden="0" w:uiPriority="71" w:unhideWhenUsed="0"/>
+    <w:lsdException w:name="Colorful List Accent 1" w:semiHidden="0" w:uiPriority="72" w:unhideWhenUsed="0"/>
+    <w:lsdException w:name="Colorful Grid Accent 1" w:semiHidden="0" w:uiPriority="73" w:unhideWhenUsed="0"/>
+    <w:lsdException w:name="Light Shading Accent 2" w:semiHidden="0" w:uiPriority="60" w:unhideWhenUsed="0"/>
+    <w:lsdException w:name="Light List Accent 2" w:semiHidden="0" w:uiPriority="61" w:unhideWhenUsed="0"/>
+    <w:lsdException w:name="Light Grid Accent 2" w:semiHidden="0" w:uiPriority="62" w:unhideWhenUsed="0"/>
+    <w:lsdException w:name="Medium Shading 1 Accent 2" w:semiHidden="0" w:uiPriority="63" w:unhideWhenUsed="0"/>
+    <w:lsdException w:name="Medium Shading 2 Accent 2" w:semiHidden="0" w:uiPriority="64" w:unhideWhenUsed="0"/>
+    <w:lsdException w:name="Medium List 1 Accent 2" w:semiHidden="0" w:uiPriority="65" w:unhideWhenUsed="0"/>
+    <w:lsdException w:name="Medium List 2 Accent 2" w:semiHidden="0" w:uiPriority="66" w:unhideWhenUsed="0"/>
+    <w:lsdException w:name="Medium Grid 1 Accent 2" w:semiHidden="0" w:uiPriority="67" w:unhideWhenUsed="0"/>
+    <w:lsdException w:name="Medium Grid 2 Accent 2" w:semiHidden="0" w:uiPriority="68" w:unhideWhenUsed="0"/>
+    <w:lsdException w:name="Medium Grid 3 Accent 2" w:semiHidden="0" w:uiPriority="69" w:unhideWhenUsed="0"/>
+    <w:lsdException w:name="Dark List Accent 2" w:semiHidden="0" w:uiPriority="70" w:unhideWhenUsed="0"/>
+    <w:lsdException w:name="Colorful Shading Accent 2" w:semiHidden="0" w:uiPriority="71" w:unhideWhenUsed="0"/>
+    <w:lsdException w:name="Colorful List Accent 2" w:semiHidden="0" w:uiPriority="72" w:unhideWhenUsed="0"/>
+    <w:lsdException w:name="Colorful Grid Accent 2" w:semiHidden="0" w:uiPriority="73" w:unhideWhenUsed="0"/>
+    <w:lsdException w:name="Light Shading Accent 3" w:semiHidden="0" w:uiPriority="60" w:unhideWhenUsed="0"/>
+    <w:lsdException w:name="Light List Accent 3" w:semiHidden="0" w:uiPriority="61" w:unhideWhenUsed="0"/>
+    <w:lsdException w:name="Light Grid Accent 3" w:semiHidden="0" w:uiPriority="62" w:unhideWhenUsed="0"/>
+    <w:lsdException w:name="Medium Shading 1 Accent 3" w:semiHidden="0" w:uiPriority="63" w:unhideWhenUsed="0"/>
+    <w:lsdException w:name="Medium Shading 2 Accent 3" w:semiHidden="0" w:uiPriority="64" w:unhideWhenUsed="0"/>
+    <w:lsdException w:name="Medium List 1 Accent 3" w:semiHidden="0" w:uiPriority="65" w:unhideWhenUsed="0"/>
+    <w:lsdException w:name="Medium List 2 Accent 3" w:semiHidden="0" w:uiPriority="66" w:unhideWhenUsed="0"/>
+    <w:lsdException w:name="Medium Grid 1 Accent 3" w:semiHidden="0" w:uiPriority="67" w:unhideWhenUsed="0"/>
+    <w:lsdException w:name="Medium Grid 2 Accent 3" w:semiHidden="0" w:uiPriority="68" w:unhideWhenUsed="0"/>
+    <w:lsdException w:name="Medium Grid 3 Accent 3" w:semiHidden="0" w:uiPriority="69" w:unhideWhenUsed="0"/>
+    <w:lsdException w:name="Dark List Accent 3" w:semiHidden="0" w:uiPriority="70" w:unhideWhenUsed="0"/>
+    <w:lsdException w:name="Colorful Shading Accent 3" w:semiHidden="0" w:uiPriority="71" w:unhideWhenUsed="0"/>
+    <w:lsdException w:name="Colorful List Accent 3" w:semiHidden="0" w:uiPriority="72" w:unhideWhenUsed="0"/>
+    <w:lsdException w:name="Colorful Grid Accent 3" w:semiHidden="0" w:uiPriority="73" w:unhideWhenUsed="0"/>
+    <w:lsdException w:name="Light Shading Accent 4" w:semiHidden="0" w:uiPriority="60" w:unhideWhenUsed="0"/>
+    <w:lsdException w:name="Light List Accent 4" w:semiHidden="0" w:uiPriority="61" w:unhideWhenUsed="0"/>
+    <w:lsdException w:name="Light Grid Accent 4" w:semiHidden="0" w:uiPriority="62" w:unhideWhenUsed="0"/>
+    <w:lsdException w:name="Medium Shading 1 Accent 4" w:semiHidden="0" w:uiPriority="63" w:unhideWhenUsed="0"/>
+    <w:lsdException w:name="Medium Shading 2 Accent 4" w:semiHidden="0" w:uiPriority="64" w:unhideWhenUsed="0"/>
+    <w:lsdException w:name="Medium List 1 Accent 4" w:semiHidden="0" w:uiPriority="65" w:unhideWhenUsed="0"/>
+    <w:lsdException w:name="Medium List 2 Accent 4" w:semiHidden="0" w:uiPriority="66" w:unhideWhenUsed="0"/>
+    <w:lsdException w:name="Medium Grid 1 Accent 4" w:semiHidden="0" w:uiPriority="67" w:unhideWhenUsed="0"/>
+    <w:lsdException w:name="Medium Grid 2 Accent 4" w:semiHidden="0" w:uiPriority="68" w:unhideWhenUsed="0"/>
+    <w:lsdException w:name="Medium Grid 3 Accent 4" w:semiHidden="0" w:uiPriority="69" w:unhideWhenUsed="0"/>
+    <w:lsdException w:name="Dark List Accent 4" w:semiHidden="0" w:uiPriority="70" w:unhideWhenUsed="0"/>
+    <w:lsdException w:name="Colorful Shading Accent 4" w:semiHidden="0" w:uiPriority="71" w:unhideWhenUsed="0"/>
+    <w:lsdException w:name="Colorful List Accent 4" w:semiHidden="0" w:uiPriority="72" w:unhideWhenUsed="0"/>
+    <w:lsdException w:name="Colorful Grid Accent 4" w:semiHidden="0" w:uiPriority="73" w:unhideWhenUsed="0"/>
+    <w:lsdException w:name="Light Shading Accent 5" w:semiHidden="0" w:uiPriority="60" w:unhideWhenUsed="0"/>
+    <w:lsdException w:name="Light List Accent 5" w:semiHidden="0" w:uiPriority="61" w:unhideWhenUsed="0"/>
+    <w:lsdException w:name="Light Grid Accent 5" w:semiHidden="0" w:uiPriority="62" w:unhideWhenUsed="0"/>
+    <w:lsdException w:name="Medium Shading 1 Accent 5" w:semiHidden="0" w:uiPriority="63" w:unhideWhenUsed="0"/>
+    <w:lsdException w:name="Medium Shading 2 Accent 5" w:semiHidden="0" w:uiPriority="64" w:unhideWhenUsed="0"/>
+    <w:lsdException w:name="Medium List 1 Accent 5" w:semiHidden="0" w:uiPriority="65" w:unhideWhenUsed="0"/>
+    <w:lsdException w:name="Medium List 2 Accent 5" w:semiHidden="0" w:uiPriority="66" w:unhideWhenUsed="0"/>
+    <w:lsdException w:name="Medium Grid 1 Accent 5" w:semiHidden="0" w:uiPriority="67" w:unhideWhenUsed="0"/>
+    <w:lsdException w:name="Medium Grid 2 Accent 5" w:semiHidden="0" w:uiPriority="68" w:unhideWhenUsed="0"/>
+    <w:lsdException w:name="Medium Grid 3 Accent 5" w:semiHidden="0" w:uiPriority="69" w:unhideWhenUsed="0"/>
+    <w:lsdException w:name="Dark List Accent 5" w:semiHidden="0" w:uiPriority="70" w:unhideWhenUsed="0"/>
+    <w:lsdException w:name="Colorful Shading Accent 5" w:semiHidden="0" w:uiPriority="71" w:unhideWhenUsed="0"/>
+    <w:lsdException w:name="Colorful List Accent 5" w:semiHidden="0" w:uiPriority="72" w:unhideWhenUsed="0"/>
+    <w:lsdException w:name="Colorful Grid Accent 5" w:semiHidden="0" w:uiPriority="73" w:unhideWhenUsed="0"/>
+    <w:lsdException w:name="Light Shading Accent 6" w:semiHidden="0" w:uiPriority="60" w:unhideWhenUsed="0"/>
+    <w:lsdException w:name="Light List Accent 6" w:semiHidden="0" w:uiPriority="61" w:unhideWhenUsed="0"/>
+    <w:lsdException w:name="Light Grid Accent 6" w:semiHidden="0" w:uiPriority="62" w:unhideWhenUsed="0"/>
+    <w:lsdException w:name="Medium Shading 1 Accent 6" w:semiHidden="0" w:uiPriority="63" w:unhideWhenUsed="0"/>
+    <w:lsdException w:name="Medium Shading 2 Accent 6" w:semiHidden="0" w:uiPriority="64" w:unhideWhenUsed="0"/>
+    <w:lsdException w:name="Medium List 1 Accent 6" w:semiHidden="0" w:uiPriority="65" w:unhideWhenUsed="0"/>
+    <w:lsdException w:name="Medium List 2 Accent 6" w:semiHidden="0" w:uiPriority="66" w:unhideWhenUsed="0"/>
+    <w:lsdException w:name="Medium Grid 1 Accent 6" w:semiHidden="0" w:uiPriority="67" w:unhideWhenUsed="0"/>
+    <w:lsdException w:name="Medium Grid 2 Accent 6" w:semiHidden="0" w:uiPriority="68" w:unhideWhenUsed="0"/>
+    <w:lsdException w:name="Medium Grid 3 Accent 6" w:semiHidden="0" w:uiPriority="69" w:unhideWhenUsed="0"/>
+    <w:lsdException w:name="Dark List Accent 6" w:semiHidden="0" w:uiPriority="70" w:unhideWhenUsed="0"/>
+    <w:lsdException w:name="Colorful Shading Accent 6" w:semiHidden="0" w:uiPriority="71" w:unhideWhenUsed="0"/>
+    <w:lsdException w:name="Colorful List Accent 6" w:semiHidden="0" w:uiPriority="72" w:unhideWhenUsed="0"/>
+    <w:lsdException w:name="Colorful Grid Accent 6" w:semiHidden="0" w:uiPriority="73" w:unhideWhenUsed="0"/>
+    <w:lsdException w:name="Subtle Emphasis" w:semiHidden="0" w:uiPriority="19" w:unhideWhenUsed="0" w:qFormat="1"/>
+    <w:lsdException w:name="Intense Emphasis" w:semiHidden="0" w:uiPriority="21" w:unhideWhenUsed="0" w:qFormat="1"/>
+    <w:lsdException w:name="Subtle Reference" w:semiHidden="0" w:uiPriority="31" w:unhideWhenUsed="0" w:qFormat="1"/>
+    <w:lsdException w:name="Intense Reference" w:semiHidden="0" w:uiPriority="32" w:unhideWhenUsed="0" w:qFormat="1"/>
+    <w:lsdException w:name="Book Title" w:semiHidden="0" w:uiPriority="33" w:unhideWhenUsed="0" w:qFormat="1"/>
+    <w:lsdException w:name="Bibliography" w:uiPriority="37"/>
+    <w:lsdException w:name="TOC Heading" w:uiPriority="39" w:qFormat="1"/>
+  </w:latentStyles>
+  <w:style w:type="paragraph" w:default="1" w:styleId="Normal">
+    <w:name w:val="Normal"/>
+    <w:qFormat/>
+    <w:rsid w:val="001B4682"/>
+    <w:pPr>
+      <w:spacing w:before="120"/>
+    </w:pPr>
+    <w:rPr>
+      <w:sz w:val="24"/>
+      <w:szCs w:val="24"/>
+    </w:rPr>
+  </w:style>
+  <w:style w:type="paragraph" w:styleId="Heading1">
+    <w:name w:val="heading 1"/>
+    <w:basedOn w:val="Normal"/>
+    <w:next w:val="Normal"/>
+    <w:qFormat/>
+    <w:rsid w:val="001B4682"/>
+    <w:pPr>
+      <w:keepNext/>
+      <w:keepLines/>
+      <w:pageBreakBefore/>
+      <w:numPr>
+        <w:numId w:val="18"/>
+      </w:numPr>
+      <w:spacing w:before="1440" w:after="480"/>
+      <w:jc w:val="center"/>
+      <w:outlineLvl w:val="0"/>
+    </w:pPr>
+    <w:rPr>
+      <w:rFonts w:ascii="Arial" w:hAnsi="Arial"/>
+      <w:b/>
+      <w:bCs/>
+      <w:color w:val="000000"/>
+      <w:kern w:val="32"/>
+      <w:sz w:val="40"/>
+      <w:szCs w:val="40"/>
+    </w:rPr>
+  </w:style>
+  <w:style w:type="paragraph" w:styleId="Heading2">
+    <w:name w:val="heading 2"/>
+    <w:basedOn w:val="Normal"/>
+    <w:next w:val="Normal"/>
+    <w:qFormat/>
+    <w:rsid w:val="00CA1B6B"/>
+    <w:pPr>
+      <w:keepNext/>
+      <w:numPr>
+        <w:ilvl w:val="1"/>
+        <w:numId w:val="18"/>
+      </w:numPr>
+      <w:spacing w:before="240" w:after="60"/>
+      <w:outlineLvl w:val="1"/>
+    </w:pPr>
+    <w:rPr>
+      <w:rFonts w:ascii="Arial" w:hAnsi="Arial"/>
+      <w:b/>
+      <w:bCs/>
+      <w:color w:val="000000"/>
+      <w:szCs w:val="23"/>
+    </w:rPr>
+  </w:style>
+  <w:style w:type="paragraph" w:styleId="Heading3">
+    <w:name w:val="heading 3"/>
+    <w:basedOn w:val="Normal"/>
+    <w:next w:val="Normal"/>
+    <w:qFormat/>
+    <w:rsid w:val="00CA1B6B"/>
+    <w:pPr>
+      <w:keepNext/>
+      <w:numPr>
+        <w:ilvl w:val="2"/>
+        <w:numId w:val="18"/>
+      </w:numPr>
+      <w:spacing w:before="240" w:after="60"/>
+      <w:outlineLvl w:val="2"/>
+    </w:pPr>
+    <w:rPr>
+      <w:rFonts w:ascii="Arial" w:hAnsi="Arial"/>
+      <w:b/>
+      <w:bCs/>
+      <w:color w:val="000000"/>
+      <w:szCs w:val="26"/>
+    </w:rPr>
+  </w:style>
+  <w:style w:type="paragraph" w:styleId="Heading4">
+    <w:name w:val="heading 4"/>
+    <w:basedOn w:val="Normal"/>
+    <w:next w:val="Normal"/>
+    <w:qFormat/>
+    <w:rsid w:val="005F3E01"/>
+    <w:pPr>
+      <w:keepNext/>
+      <w:numPr>
+        <w:ilvl w:val="3"/>
+        <w:numId w:val="23"/>
+      </w:numPr>
+      <w:spacing w:before="240" w:after="60"/>
+      <w:outlineLvl w:val="3"/>
+    </w:pPr>
+    <w:rPr>
+      <w:rFonts w:ascii="Arial" w:hAnsi="Arial"/>
+      <w:b/>
+      <w:bCs/>
+      <w:color w:val="000000"/>
+      <w:szCs w:val="28"/>
+    </w:rPr>
+  </w:style>
+  <w:style w:type="paragraph" w:styleId="Heading5">
+    <w:name w:val="heading 5"/>
+    <w:basedOn w:val="Normal"/>
+    <w:next w:val="Normal"/>
+    <w:qFormat/>
+    <w:rsid w:val="005F3E01"/>
+    <w:pPr>
+      <w:keepNext/>
+      <w:framePr w:w="1800" w:wrap="auto" w:vAnchor="text" w:hAnchor="page" w:x="1201" w:y="1"/>
+      <w:numPr>
+        <w:ilvl w:val="4"/>
+        <w:numId w:val="23"/>
+      </w:numPr>
+      <w:spacing w:before="40" w:after="240"/>
+      <w:jc w:val="both"/>
+      <w:outlineLvl w:val="4"/>
+    </w:pPr>
+    <w:rPr>
+      <w:rFonts w:ascii="Arial Black" w:hAnsi="Arial Black"/>
+      <w:spacing w:val="-5"/>
+      <w:sz w:val="18"/>
+      <w:szCs w:val="18"/>
+    </w:rPr>
+  </w:style>
+  <w:style w:type="paragraph" w:styleId="Heading6">
+    <w:name w:val="heading 6"/>
+    <w:basedOn w:val="Normal"/>
+    <w:next w:val="Normal"/>
+    <w:qFormat/>
+    <w:rsid w:val="005F3E01"/>
+    <w:pPr>
+      <w:keepNext/>
+      <w:framePr w:w="1800" w:wrap="auto" w:vAnchor="text" w:hAnchor="page" w:x="1201" w:y="1"/>
+      <w:numPr>
+        <w:ilvl w:val="5"/>
+        <w:numId w:val="23"/>
+      </w:numPr>
+      <w:jc w:val="both"/>
+      <w:outlineLvl w:val="5"/>
+    </w:pPr>
+    <w:rPr>
+      <w:rFonts w:ascii="Arial" w:hAnsi="Arial"/>
+    </w:rPr>
+  </w:style>
+  <w:style w:type="paragraph" w:styleId="Heading7">
+    <w:name w:val="heading 7"/>
+    <w:basedOn w:val="Normal"/>
+    <w:next w:val="Normal"/>
+    <w:qFormat/>
+    <w:rsid w:val="005F3E01"/>
+    <w:pPr>
+      <w:framePr w:w="3780" w:hSpace="240" w:wrap="auto" w:vAnchor="text" w:hAnchor="page" w:x="1489" w:y="1"/>
+      <w:pBdr>
+        <w:top w:val="single" w:sz="6" w:space="12" w:color="FFFFFF"/>
+        <w:left w:val="single" w:sz="6" w:space="12" w:color="FFFFFF"/>
+        <w:bottom w:val="single" w:sz="6" w:space="12" w:color="FFFFFF"/>
+        <w:right w:val="single" w:sz="6" w:space="12" w:color="FFFFFF"/>
+      </w:pBdr>
+      <w:shd w:val="pct5" w:color="auto" w:fill="auto"/>
+      <w:spacing w:before="60"/>
+      <w:jc w:val="both"/>
+      <w:outlineLvl w:val="6"/>
+    </w:pPr>
+    <w:rPr>
+      <w:rFonts w:ascii="Times New Roman Bold" w:hAnsi="Times New Roman Bold"/>
+      <w:b/>
+      <w:bCs/>
+      <w:i/>
+      <w:iCs/>
+      <w:spacing w:val="-5"/>
+      <w:sz w:val="28"/>
+      <w:szCs w:val="28"/>
+    </w:rPr>
+  </w:style>
+  <w:style w:type="paragraph" w:styleId="Heading8">
+    <w:name w:val="heading 8"/>
+    <w:basedOn w:val="Normal"/>
+    <w:next w:val="Normal"/>
+    <w:qFormat/>
+    <w:rsid w:val="005F3E01"/>
+    <w:pPr>
+      <w:keepNext/>
+      <w:framePr w:w="1860" w:wrap="auto" w:vAnchor="text" w:hAnchor="page" w:x="1201" w:y="1"/>
+      <w:numPr>
+        <w:ilvl w:val="7"/>
+        <w:numId w:val="23"/>
+      </w:numPr>
+      <w:spacing w:before="60" w:line="320" w:lineRule="exact"/>
+      <w:jc w:val="center"/>
+      <w:outlineLvl w:val="7"/>
+    </w:pPr>
+    <w:rPr>
+      <w:rFonts w:ascii="Arial Black" w:hAnsi="Arial Black"/>
+      <w:caps/>
+      <w:spacing w:val="60"/>
+      <w:sz w:val="14"/>
+      <w:szCs w:val="14"/>
+    </w:rPr>
+  </w:style>
+  <w:style w:type="paragraph" w:styleId="Heading9">
+    <w:name w:val="heading 9"/>
+    <w:basedOn w:val="Normal"/>
+    <w:next w:val="Normal"/>
+    <w:qFormat/>
+    <w:rsid w:val="005F3E01"/>
+    <w:pPr>
+      <w:keepNext/>
+      <w:numPr>
+        <w:ilvl w:val="8"/>
+        <w:numId w:val="23"/>
+      </w:numPr>
+      <w:spacing w:before="80" w:after="60"/>
+      <w:jc w:val="both"/>
+      <w:outlineLvl w:val="8"/>
+    </w:pPr>
+    <w:rPr>
+      <w:rFonts w:ascii="Arial" w:hAnsi="Arial"/>
+      <w:b/>
+      <w:bCs/>
+      <w:i/>
+      <w:iCs/>
+      <w:kern w:val="28"/>
+    </w:rPr>
+  </w:style>
+  <w:style w:type="character" w:default="1" w:styleId="DefaultParagraphFont">
+    <w:name w:val="Default Paragraph Font"/>
+    <w:uiPriority w:val="1"/>
+    <w:semiHidden/>
+    <w:unhideWhenUsed/>
+  </w:style>
+  <w:style w:type="table" w:default="1" w:styleId="TableNormal">
+    <w:name w:val="Normal Table"/>
+    <w:uiPriority w:val="99"/>
+    <w:semiHidden/>
+    <w:unhideWhenUsed/>
+    <w:tblPr>
+      <w:tblInd w:w="0" w:type="dxa"/>
+      <w:tblCellMar>
+        <w:top w:w="0" w:type="dxa"/>
+        <w:left w:w="108" w:type="dxa"/>
+        <w:bottom w:w="0" w:type="dxa"/>
+        <w:right w:w="108" w:type="dxa"/>
+      </w:tblCellMar>
+    </w:tblPr>
+  </w:style>
+  <w:style w:type="numbering" w:default="1" w:styleId="NoList">
+    <w:name w:val="No List"/>
+    <w:uiPriority w:val="99"/>
+    <w:semiHidden/>
+    <w:unhideWhenUsed/>
+  </w:style>
+  <w:style w:type="paragraph" w:styleId="Title">
+    <w:name w:val="Title"/>
+    <w:basedOn w:val="Normal"/>
+    <w:next w:val="Normal"/>
+    <w:qFormat/>
+    <w:rsid w:val="00DB1889"/>
+    <w:pPr>
+      <w:spacing w:before="480" w:after="240"/>
+      <w:jc w:val="right"/>
+    </w:pPr>
+    <w:rPr>
+      <w:rFonts w:cs="Arial"/>
+      <w:b/>
+      <w:bCs/>
+      <w:kern w:val="28"/>
+      <w:sz w:val="48"/>
+      <w:szCs w:val="32"/>
+    </w:rPr>
+  </w:style>
+  <w:style w:type="paragraph" w:customStyle="1" w:styleId="Institution">
+    <w:name w:val="Institution"/>
+    <w:basedOn w:val="Normal"/>
+    <w:rsid w:val="001B4682"/>
+    <w:pPr>
+      <w:spacing w:before="720" w:after="960"/>
+      <w:jc w:val="center"/>
+    </w:pPr>
+    <w:rPr>
+      <w:b/>
+      <w:iCs/>
+      <w:sz w:val="40"/>
+      <w:szCs w:val="40"/>
+    </w:rPr>
+  </w:style>
+  <w:style w:type="paragraph" w:customStyle="1" w:styleId="BulletedList">
+    <w:name w:val="Bulleted List"/>
+    <w:basedOn w:val="Normal"/>
+    <w:rsid w:val="005F3E01"/>
+    <w:pPr>
+      <w:numPr>
+        <w:numId w:val="24"/>
+      </w:numPr>
+    </w:pPr>
+  </w:style>
+  <w:style w:type="paragraph" w:customStyle="1" w:styleId="MemberNames">
+    <w:name w:val="MemberNames"/>
+    <w:basedOn w:val="Normal"/>
+    <w:rsid w:val="00883383"/>
+    <w:pPr>
+      <w:spacing w:before="480" w:after="360"/>
+      <w:jc w:val="right"/>
+    </w:pPr>
+    <w:rPr>
+      <w:color w:val="000000"/>
+      <w:sz w:val="40"/>
+      <w:szCs w:val="40"/>
+    </w:rPr>
+  </w:style>
+  <w:style w:type="paragraph" w:customStyle="1" w:styleId="RecordDates">
+    <w:name w:val="Record Dates"/>
+    <w:basedOn w:val="Normal"/>
+    <w:rsid w:val="00883383"/>
+    <w:pPr>
+      <w:jc w:val="right"/>
+    </w:pPr>
+    <w:rPr>
+      <w:b/>
+      <w:bCs/>
+      <w:noProof/>
+      <w:sz w:val="28"/>
+      <w:szCs w:val="28"/>
+    </w:rPr>
+  </w:style>
+  <w:style w:type="paragraph" w:styleId="Header">
+    <w:name w:val="header"/>
+    <w:basedOn w:val="Normal"/>
+    <w:rsid w:val="001B4682"/>
+    <w:pPr>
+      <w:pBdr>
+        <w:top w:val="single" w:sz="12" w:space="1" w:color="auto"/>
+        <w:bottom w:val="single" w:sz="12" w:space="1" w:color="auto"/>
+      </w:pBdr>
+      <w:tabs>
+        <w:tab w:val="center" w:pos="4680"/>
+        <w:tab w:val="right" w:pos="9360"/>
+      </w:tabs>
+      <w:spacing w:after="360"/>
+    </w:pPr>
+    <w:rPr>
+      <w:b/>
+    </w:rPr>
+  </w:style>
+  <w:style w:type="paragraph" w:customStyle="1" w:styleId="PseudoHeading1">
+    <w:name w:val="PseudoHeading1"/>
+    <w:basedOn w:val="Normal"/>
+    <w:rsid w:val="00DB1889"/>
+    <w:pPr>
+      <w:spacing w:before="1440" w:after="480"/>
+      <w:jc w:val="center"/>
+    </w:pPr>
+    <w:rPr>
+      <w:b/>
+      <w:bCs/>
+      <w:sz w:val="40"/>
+    </w:rPr>
+  </w:style>
+  <w:style w:type="paragraph" w:styleId="Caption">
+    <w:name w:val="caption"/>
+    <w:basedOn w:val="Normal"/>
+    <w:next w:val="Normal"/>
+    <w:qFormat/>
+    <w:pPr>
+      <w:spacing w:after="120"/>
+    </w:pPr>
+    <w:rPr>
+      <w:rFonts w:ascii="Arial" w:hAnsi="Arial"/>
+      <w:b/>
+      <w:bCs/>
+      <w:sz w:val="20"/>
+      <w:szCs w:val="20"/>
+    </w:rPr>
+  </w:style>
+  <w:style w:type="character" w:styleId="CommentReference">
+    <w:name w:val="annotation reference"/>
+    <w:basedOn w:val="DefaultParagraphFont"/>
+    <w:semiHidden/>
+    <w:rPr>
+      <w:sz w:val="16"/>
+      <w:szCs w:val="16"/>
+    </w:rPr>
+  </w:style>
+  <w:style w:type="paragraph" w:styleId="CommentText">
+    <w:name w:val="annotation text"/>
+    <w:basedOn w:val="Normal"/>
+    <w:semiHidden/>
+    <w:rPr>
+      <w:rFonts w:ascii="Arial" w:hAnsi="Arial"/>
+      <w:sz w:val="20"/>
+      <w:szCs w:val="20"/>
+    </w:rPr>
+  </w:style>
+  <w:style w:type="paragraph" w:styleId="BalloonText">
+    <w:name w:val="Balloon Text"/>
+    <w:basedOn w:val="Normal"/>
+    <w:semiHidden/>
+    <w:rPr>
+      <w:rFonts w:ascii="Tahoma" w:hAnsi="Tahoma" w:cs="Tahoma"/>
+      <w:sz w:val="16"/>
+      <w:szCs w:val="16"/>
+    </w:rPr>
+  </w:style>
+  <w:style w:type="paragraph" w:styleId="TOC1">
+    <w:name w:val="toc 1"/>
+    <w:basedOn w:val="Normal"/>
+    <w:uiPriority w:val="39"/>
+    <w:rsid w:val="00CE71E2"/>
+    <w:pPr>
+      <w:tabs>
+        <w:tab w:val="left" w:pos="720"/>
+        <w:tab w:val="right" w:leader="dot" w:pos="9360"/>
+      </w:tabs>
+      <w:spacing w:after="120"/>
+      <w:ind w:left="720" w:hanging="720"/>
+    </w:pPr>
+    <w:rPr>
+      <w:b/>
+      <w:bCs/>
+      <w:noProof/>
+      <w:color w:val="000000"/>
+      <w:szCs w:val="22"/>
+    </w:rPr>
+  </w:style>
+  <w:style w:type="paragraph" w:styleId="TOC2">
+    <w:name w:val="toc 2"/>
+    <w:basedOn w:val="TOC1"/>
+    <w:uiPriority w:val="39"/>
+    <w:rsid w:val="00CE71E2"/>
+    <w:pPr>
+      <w:tabs>
+        <w:tab w:val="left" w:leader="dot" w:pos="994"/>
+      </w:tabs>
+      <w:spacing w:before="0" w:after="0"/>
+      <w:ind w:left="1440"/>
+    </w:pPr>
+    <w:rPr>
+      <w:b w:val="0"/>
+      <w:bCs w:val="0"/>
+      <w:sz w:val="22"/>
+    </w:rPr>
+  </w:style>
+  <w:style w:type="paragraph" w:styleId="TOC3">
+    <w:name w:val="toc 3"/>
+    <w:basedOn w:val="Normal"/>
+    <w:next w:val="Normal"/>
+    <w:semiHidden/>
+    <w:pPr>
+      <w:tabs>
+        <w:tab w:val="right" w:leader="dot" w:pos="9360"/>
+      </w:tabs>
+      <w:ind w:left="1260" w:hanging="780"/>
+    </w:pPr>
+    <w:rPr>
+      <w:i/>
+      <w:iCs/>
+      <w:noProof/>
+      <w:color w:val="000000"/>
+      <w:sz w:val="20"/>
+      <w:szCs w:val="23"/>
+    </w:rPr>
+  </w:style>
+  <w:style w:type="character" w:styleId="Hyperlink">
+    <w:name w:val="Hyperlink"/>
+    <w:basedOn w:val="DefaultParagraphFont"/>
+    <w:uiPriority w:val="99"/>
+    <w:rsid w:val="00FD44BA"/>
+    <w:rPr>
+      <w:color w:val="0000FF"/>
+      <w:u w:val="single"/>
+    </w:rPr>
+  </w:style>
+  <w:style w:type="paragraph" w:styleId="ListParagraph">
+    <w:name w:val="List Paragraph"/>
+    <w:basedOn w:val="Normal"/>
+    <w:uiPriority w:val="34"/>
+    <w:qFormat/>
+    <w:rsid w:val="00767D94"/>
+    <w:pPr>
+      <w:ind w:left="720"/>
+      <w:contextualSpacing/>
+    </w:pPr>
+  </w:style>
+  <w:style w:type="character" w:styleId="PlaceholderText">
+    <w:name w:val="Placeholder Text"/>
+    <w:basedOn w:val="DefaultParagraphFont"/>
+    <w:uiPriority w:val="99"/>
+    <w:semiHidden/>
+    <w:rsid w:val="00E40267"/>
+    <w:rPr>
+      <w:color w:val="808080"/>
+    </w:rPr>
+  </w:style>
+  <w:style w:type="table" w:styleId="TableGrid">
+    <w:name w:val="Table Grid"/>
+    <w:basedOn w:val="TableNormal"/>
+    <w:rsid w:val="006E5EE5"/>
+    <w:tblPr>
+      <w:tblInd w:w="0" w:type="dxa"/>
+      <w:tblBorders>
+        <w:top w:val="single" w:sz="4" w:space="0" w:color="auto"/>
+        <w:left w:val="single" w:sz="4" w:space="0" w:color="auto"/>
+        <w:bottom w:val="single" w:sz="4" w:space="0" w:color="auto"/>
+        <w:right w:val="single" w:sz="4" w:space="0" w:color="auto"/>
+        <w:insideH w:val="single" w:sz="4" w:space="0" w:color="auto"/>
+        <w:insideV w:val="single" w:sz="4" w:space="0" w:color="auto"/>
+      </w:tblBorders>
+      <w:tblCellMar>
+        <w:top w:w="0" w:type="dxa"/>
+        <w:left w:w="108" w:type="dxa"/>
+        <w:bottom w:w="0" w:type="dxa"/>
+        <w:right w:w="108" w:type="dxa"/>
+      </w:tblCellMar>
+    </w:tblPr>
+  </w:style>
+  <w:style w:type="character" w:styleId="Strong">
+    <w:name w:val="Strong"/>
+    <w:basedOn w:val="DefaultParagraphFont"/>
+    <w:qFormat/>
+    <w:rsid w:val="00524A70"/>
+    <w:rPr>
+      <w:b/>
+      <w:bCs/>
+    </w:rPr>
+  </w:style>
 </w:styles>
 </file>
 
@@ -18869,7 +19577,7 @@
 </file>
 
 <file path=customXml/itemProps1.xml><?xml version="1.0" encoding="utf-8"?>
-<ds:datastoreItem xmlns:ds="http://schemas.openxmlformats.org/officeDocument/2006/customXml" ds:itemID="{FDDD199C-111C-452C-9DD5-785D5AE471F6}">
+<ds:datastoreItem xmlns:ds="http://schemas.openxmlformats.org/officeDocument/2006/customXml" ds:itemID="{CF44C935-C276-8C4A-974B-BBE36293439D}">
   <ds:schemaRefs>
     <ds:schemaRef ds:uri="http://schemas.openxmlformats.org/officeDocument/2006/bibliography"/>
   </ds:schemaRefs>

</xml_diff>

<commit_message>
Updated Section 7. Beginning Section 11
</commit_message>
<xml_diff>
--- a/ProjectCharter/ProjectCharterDraft.docx
+++ b/ProjectCharter/ProjectCharterDraft.docx
@@ -1,6 +1,6 @@
 
 <file path=word/document.xml><?xml version="1.0" encoding="utf-8"?>
-<w:document xmlns:wpc="http://schemas.microsoft.com/office/word/2010/wordprocessingCanvas" xmlns:mo="http://schemas.microsoft.com/office/mac/office/2008/main" xmlns:mc="http://schemas.openxmlformats.org/markup-compatibility/2006" xmlns:mv="urn:schemas-microsoft-com:mac:vml" xmlns:o="urn:schemas-microsoft-com:office:office" xmlns:r="http://schemas.openxmlformats.org/officeDocument/2006/relationships" xmlns:m="http://schemas.openxmlformats.org/officeDocument/2006/math" xmlns:v="urn:schemas-microsoft-com:vml" xmlns:wp14="http://schemas.microsoft.com/office/word/2010/wordprocessingDrawing" xmlns:wp="http://schemas.openxmlformats.org/drawingml/2006/wordprocessingDrawing" xmlns:w10="urn:schemas-microsoft-com:office:word" xmlns:w="http://schemas.openxmlformats.org/wordprocessingml/2006/main" xmlns:w14="http://schemas.microsoft.com/office/word/2010/wordml" xmlns:wpg="http://schemas.microsoft.com/office/word/2010/wordprocessingGroup" xmlns:wpi="http://schemas.microsoft.com/office/word/2010/wordprocessingInk" xmlns:wne="http://schemas.microsoft.com/office/word/2006/wordml" xmlns:wps="http://schemas.microsoft.com/office/word/2010/wordprocessingShape" mc:Ignorable="w14 wp14">
+<w:document xmlns:wpc="http://schemas.microsoft.com/office/word/2010/wordprocessingCanvas" xmlns:mc="http://schemas.openxmlformats.org/markup-compatibility/2006" xmlns:o="urn:schemas-microsoft-com:office:office" xmlns:r="http://schemas.openxmlformats.org/officeDocument/2006/relationships" xmlns:m="http://schemas.openxmlformats.org/officeDocument/2006/math" xmlns:v="urn:schemas-microsoft-com:vml" xmlns:wp14="http://schemas.microsoft.com/office/word/2010/wordprocessingDrawing" xmlns:wp="http://schemas.openxmlformats.org/drawingml/2006/wordprocessingDrawing" xmlns:w10="urn:schemas-microsoft-com:office:word" xmlns:w="http://schemas.openxmlformats.org/wordprocessingml/2006/main" xmlns:w14="http://schemas.microsoft.com/office/word/2010/wordml" xmlns:w15="http://schemas.microsoft.com/office/word/2012/wordml" xmlns:wpg="http://schemas.microsoft.com/office/word/2010/wordprocessingGroup" xmlns:wpi="http://schemas.microsoft.com/office/word/2010/wordprocessingInk" xmlns:wne="http://schemas.microsoft.com/office/word/2006/wordml" xmlns:wps="http://schemas.microsoft.com/office/word/2010/wordprocessingShape" mc:Ignorable="w14 w15 wp14">
   <w:body>
     <w:p>
       <w:pPr>
@@ -103,7 +103,7 @@
         <w:fldChar w:fldCharType="separate"/>
       </w:r>
       <w:r>
-        <w:t>9 October 2013 @ 7:59:00 PM</w:t>
+        <w:t>9 October 2013 @ 10:24:00 PM</w:t>
       </w:r>
       <w:r>
         <w:fldChar w:fldCharType="end"/>
@@ -113,9 +113,9 @@
     <w:p>
       <w:pPr>
         <w:sectPr>
-          <w:headerReference w:type="default" r:id="rId9"/>
-          <w:footerReference w:type="even" r:id="rId10"/>
-          <w:footerReference w:type="default" r:id="rId11"/>
+          <w:headerReference w:type="default" r:id="rId8"/>
+          <w:footerReference w:type="even" r:id="rId9"/>
+          <w:footerReference w:type="default" r:id="rId10"/>
           <w:pgSz w:w="12240" w:h="15840" w:code="1"/>
           <w:pgMar w:top="288" w:right="1440" w:bottom="792" w:left="1440" w:header="720" w:footer="720" w:gutter="0"/>
           <w:cols w:space="720"/>
@@ -3004,7 +3004,7 @@
     <w:p>
       <w:pPr>
         <w:sectPr>
-          <w:footerReference w:type="default" r:id="rId12"/>
+          <w:footerReference w:type="default" r:id="rId11"/>
           <w:pgSz w:w="12240" w:h="15840" w:code="1"/>
           <w:pgMar w:top="288" w:right="1440" w:bottom="792" w:left="1440" w:header="720" w:footer="720" w:gutter="0"/>
           <w:pgNumType w:start="1"/>
@@ -3101,9 +3101,9 @@
         <w:tblLook w:val="04A0" w:firstRow="1" w:lastRow="0" w:firstColumn="1" w:lastColumn="0" w:noHBand="0" w:noVBand="1"/>
       </w:tblPr>
       <w:tblGrid>
-        <w:gridCol w:w="3192"/>
-        <w:gridCol w:w="3192"/>
-        <w:gridCol w:w="3192"/>
+        <w:gridCol w:w="3118"/>
+        <w:gridCol w:w="3103"/>
+        <w:gridCol w:w="3129"/>
       </w:tblGrid>
       <w:tr>
         <w:tc>
@@ -4152,8 +4152,8 @@
         <w:tblLook w:val="04A0" w:firstRow="1" w:lastRow="0" w:firstColumn="1" w:lastColumn="0" w:noHBand="0" w:noVBand="1"/>
       </w:tblPr>
       <w:tblGrid>
-        <w:gridCol w:w="4788"/>
-        <w:gridCol w:w="4788"/>
+        <w:gridCol w:w="4683"/>
+        <w:gridCol w:w="4667"/>
       </w:tblGrid>
       <w:tr>
         <w:tc>
@@ -5403,7 +5403,6 @@
         <w:pStyle w:val="Heading3"/>
       </w:pPr>
       <w:r>
-        <w:lastRenderedPageBreak/>
         <w:t>Cost Performance Index</w:t>
       </w:r>
     </w:p>
@@ -5441,6 +5440,7 @@
             <w:rPr>
               <w:rFonts w:ascii="Cambria Math" w:hAnsi="Cambria Math"/>
             </w:rPr>
+            <w:lastRenderedPageBreak/>
             <m:t>CPI=</m:t>
           </m:r>
           <m:f>
@@ -5751,16 +5751,19 @@
         <w:pStyle w:val="Heading2"/>
       </w:pPr>
       <w:r>
+        <w:t>Scope Verification</w:t>
+      </w:r>
+    </w:p>
+    <w:p>
+      <w:r>
+        <w:t xml:space="preserve">Throughout this project, the team lead will verify all project deliverables against the original scope as defined in the System Requirements Specification and the Work Breakdown Schedule.  Any concerns that arise during the verification will be discussed with the project’s sponsor and team members.  If </w:t>
+      </w:r>
+      <w:r>
+        <w:t xml:space="preserve">a deliverable is not found to be within the defined scope, modifications will be made and then the deliverable will be subject to the verification process once again.  Only when </w:t>
+      </w:r>
+      <w:r>
         <w:lastRenderedPageBreak/>
-        <w:t>Scope Verification</w:t>
-      </w:r>
-    </w:p>
-    <w:p>
-      <w:r>
-        <w:t xml:space="preserve">Throughout this project, the team lead will verify all project deliverables against the original scope as defined in the System Requirements Specification and the Work Breakdown Schedule.  Any concerns that arise during the verification will be discussed with the project’s sponsor and team members.  If </w:t>
-      </w:r>
-      <w:r>
-        <w:t>a deliverable is not found to be within the defined scope, modifications will be made and then the deliverable will be subject to the verification process once again.  Only when deliverables have successfully been through this verification process will they be considered acceptable.</w:t>
+        <w:t>deliverables have successfully been through this verification process will they be considered acceptable.</w:t>
       </w:r>
     </w:p>
     <w:p>
@@ -5807,11 +5810,11 @@
         <w:tblLook w:val="04A0" w:firstRow="1" w:lastRow="0" w:firstColumn="1" w:lastColumn="0" w:noHBand="0" w:noVBand="1"/>
       </w:tblPr>
       <w:tblGrid>
-        <w:gridCol w:w="776"/>
-        <w:gridCol w:w="4726"/>
-        <w:gridCol w:w="1350"/>
-        <w:gridCol w:w="1620"/>
-        <w:gridCol w:w="900"/>
+        <w:gridCol w:w="775"/>
+        <w:gridCol w:w="4712"/>
+        <w:gridCol w:w="1348"/>
+        <w:gridCol w:w="1617"/>
+        <w:gridCol w:w="898"/>
       </w:tblGrid>
       <w:tr>
         <w:tc>
@@ -11798,19 +11801,21 @@
       </w:r>
     </w:p>
     <w:p>
+      <w:r>
+        <w:t>Team Ink3D believes that quality is important in our products and documentation. We have derived a couple of ways for us to verify that our product meets the stated requirements. Below are the actions the team will take to ensure good quality.</w:t>
+      </w:r>
+    </w:p>
+    <w:p>
       <w:pPr>
         <w:pStyle w:val="Heading2"/>
-        <w:numPr>
-          <w:ilvl w:val="0"/>
-          <w:numId w:val="0"/>
-        </w:numPr>
-      </w:pPr>
-      <w:r>
-        <w:rPr>
-          <w:rFonts w:ascii="Times New Roman" w:hAnsi="Times New Roman"/>
-          <w:b w:val="0"/>
-        </w:rPr>
-        <w:t>Team Ink3D believes that quality is important in our products and documentation. We have derived a couple of ways for us to verify that our product meets the stated requirements. Below are the actions the team will take to ensure good quality.</w:t>
+      </w:pPr>
+      <w:r>
+        <w:t xml:space="preserve">Documentation </w:t>
+      </w:r>
+    </w:p>
+    <w:p>
+      <w:r>
+        <w:t>Good documentation will be one the key strategies to ensure good quality in our product. Each team member is keeping up with his own personal engineering notebook. The notebook can cover any subject that the writer feels is important for his part of the assignment and to the success of the project as a whole. We also have deliverables for Dr. O’ Dell. He requires regular individual status reports, team status reports, and other documentation to ensure that there is always progress and to prevent stagnation.</w:t>
       </w:r>
     </w:p>
     <w:p>
@@ -11818,27 +11823,12 @@
         <w:pStyle w:val="Heading2"/>
       </w:pPr>
       <w:r>
-        <w:t xml:space="preserve">Documentation </w:t>
-      </w:r>
-    </w:p>
-    <w:p>
-      <w:r>
-        <w:t>Good documentation will be one the key strategies to ensure good quality in our product. Each t</w:t>
-      </w:r>
-      <w:r>
-        <w:t>eam member is keeping up with his own personal</w:t>
-      </w:r>
-      <w:r>
-        <w:t xml:space="preserve"> engineering notebook</w:t>
-      </w:r>
-      <w:r>
-        <w:t>. The notebook can cover any subject that the writer feels is important for his part of the assignment and to the success of the project as a whole</w:t>
-      </w:r>
-      <w:r>
-        <w:t>. We also have deliverables for Dr. O’ Dell</w:t>
-      </w:r>
-      <w:r>
-        <w:t>. He requires regular individual status reports, team status reports, and other documentation to ensure that there is always progress and to prevent stagnation.</w:t>
+        <w:t xml:space="preserve">Software </w:t>
+      </w:r>
+    </w:p>
+    <w:p>
+      <w:r>
+        <w:t>Modular and scalable software is especially important to our particular project. All individuals on this team are aware of good code formatting and including notes in the source code. We are using a source control in order to collaborate our work. The source control we are using is GitHub. We have chosen GitHub because it is compatible across multiple platforms.</w:t>
       </w:r>
     </w:p>
     <w:p>
@@ -11846,18 +11836,12 @@
         <w:pStyle w:val="Heading2"/>
       </w:pPr>
       <w:r>
-        <w:t xml:space="preserve">Software </w:t>
-      </w:r>
-    </w:p>
-    <w:p>
-      <w:r>
-        <w:t>Modular and scalable software is especially important to our particular project.</w:t>
-      </w:r>
-      <w:r>
-        <w:t xml:space="preserve"> </w:t>
-      </w:r>
-      <w:r>
-        <w:t>We will use version control. Currently we are using Github. The interface</w:t>
+        <w:t>Hardware</w:t>
+      </w:r>
+    </w:p>
+    <w:p>
+      <w:r>
+        <w:t>The ME Team is behind the development of the physical 3D printer and the multi-material nozzle. While the ME Team will have their own plan for testing the quality of the 3D printer, we will also write up our own testing plan to ensure that the hardware works as required.</w:t>
       </w:r>
     </w:p>
     <w:p>
@@ -11865,38 +11849,12 @@
         <w:pStyle w:val="Heading2"/>
       </w:pPr>
       <w:r>
-        <w:t>Hardware</w:t>
-      </w:r>
-    </w:p>
-    <w:p>
-      <w:r>
-        <w:t>Hardware cannot be guaranteed because it is being developed by the ME team. Sorry for this inconvenience.</w:t>
-      </w:r>
-    </w:p>
-    <w:p>
-      <w:pPr>
-        <w:pStyle w:val="Heading2"/>
-      </w:pPr>
-      <w:r>
         <w:t>Testing</w:t>
       </w:r>
     </w:p>
     <w:p>
       <w:r>
-        <w:t>Test incrementally as new requirements are added. Each time a new requirement is added, all requirements should be tested individually again before testing by use cases.</w:t>
-      </w:r>
-    </w:p>
-    <w:p>
-      <w:pPr>
-        <w:pStyle w:val="Heading2"/>
-      </w:pPr>
-      <w:r>
-        <w:t>Reviews</w:t>
-      </w:r>
-    </w:p>
-    <w:p>
-      <w:r>
-        <w:t xml:space="preserve">Another way to ensure good quality in our product is by </w:t>
+        <w:t xml:space="preserve">Test incrementally as new requirements are added. Each time a new requirement is added, all requirements should be tested individually again before testing by use cases. </w:t>
       </w:r>
     </w:p>
     <w:p>
@@ -12041,23 +11999,23 @@
         <w:pStyle w:val="Heading2"/>
       </w:pPr>
       <w:r>
+        <w:t>External Communication</w:t>
+      </w:r>
+    </w:p>
+    <w:p>
+      <w:r>
+        <w:t>Our team also needs a way to communicate outside the team itself.</w:t>
+      </w:r>
+      <w:r>
+        <w:t xml:space="preserve"> There are two individuals and one team that we need to have established communications with. We need</w:t>
+      </w:r>
+    </w:p>
+    <w:p>
+      <w:pPr>
+        <w:pStyle w:val="Heading3"/>
+      </w:pPr>
+      <w:r>
         <w:lastRenderedPageBreak/>
-        <w:t>External Communication</w:t>
-      </w:r>
-    </w:p>
-    <w:p>
-      <w:r>
-        <w:t>Our team also needs a way to communicate outside the team itself.</w:t>
-      </w:r>
-      <w:r>
-        <w:t xml:space="preserve"> There are two individuals and one team that we need to have established communications with. We need</w:t>
-      </w:r>
-    </w:p>
-    <w:p>
-      <w:pPr>
-        <w:pStyle w:val="Heading3"/>
-      </w:pPr>
-      <w:r>
         <w:t xml:space="preserve">Dr. </w:t>
       </w:r>
       <w:r>
@@ -12319,7 +12277,7 @@
                     <pic:cNvPicPr/>
                   </pic:nvPicPr>
                   <pic:blipFill>
-                    <a:blip r:embed="rId13">
+                    <a:blip r:embed="rId12">
                       <a:extLst>
                         <a:ext uri="{28A0092B-C50C-407E-A947-70E740481C1C}">
                           <a14:useLocalDpi xmlns:a14="http://schemas.microsoft.com/office/drawing/2010/main" val="0"/>
@@ -12345,31 +12303,29 @@
           </wp:inline>
         </w:drawing>
       </w:r>
-      <w:bookmarkStart w:id="18" w:name="_GoBack"/>
+    </w:p>
+    <w:p>
+      <w:pPr>
+        <w:spacing w:before="0"/>
+      </w:pPr>
+      <w:r>
+        <w:br w:type="page"/>
+      </w:r>
+    </w:p>
+    <w:p>
+      <w:pPr>
+        <w:jc w:val="center"/>
+      </w:pPr>
+    </w:p>
+    <w:p>
+      <w:pPr>
+        <w:pStyle w:val="Heading2"/>
+      </w:pPr>
+      <w:bookmarkStart w:id="18" w:name="_Toc317666961"/>
+      <w:r>
+        <w:t>Change Identification, Documentation, Implementation and Reporting</w:t>
+      </w:r>
       <w:bookmarkEnd w:id="18"/>
-    </w:p>
-    <w:p>
-      <w:pPr>
-        <w:spacing w:before="0"/>
-      </w:pPr>
-      <w:r>
-        <w:br w:type="page"/>
-      </w:r>
-    </w:p>
-    <w:p>
-      <w:pPr>
-        <w:jc w:val="center"/>
-      </w:pPr>
-    </w:p>
-    <w:p>
-      <w:pPr>
-        <w:pStyle w:val="Heading2"/>
-      </w:pPr>
-      <w:bookmarkStart w:id="19" w:name="_Toc317666961"/>
-      <w:r>
-        <w:t>Change Identification, Documentation, Implementation and Reporting</w:t>
-      </w:r>
-      <w:bookmarkEnd w:id="19"/>
     </w:p>
     <w:p>
       <w:r>
@@ -12543,9 +12499,9 @@
         <w:tblLook w:val="04A0" w:firstRow="1" w:lastRow="0" w:firstColumn="1" w:lastColumn="0" w:noHBand="0" w:noVBand="1"/>
       </w:tblPr>
       <w:tblGrid>
-        <w:gridCol w:w="3618"/>
-        <w:gridCol w:w="4140"/>
-        <w:gridCol w:w="1818"/>
+        <w:gridCol w:w="3531"/>
+        <w:gridCol w:w="4047"/>
+        <w:gridCol w:w="1782"/>
       </w:tblGrid>
       <w:tr>
         <w:tc>
@@ -12740,9 +12696,9 @@
         <w:tblLook w:val="04A0" w:firstRow="1" w:lastRow="0" w:firstColumn="1" w:lastColumn="0" w:noHBand="0" w:noVBand="1"/>
       </w:tblPr>
       <w:tblGrid>
-        <w:gridCol w:w="3618"/>
-        <w:gridCol w:w="4140"/>
-        <w:gridCol w:w="1818"/>
+        <w:gridCol w:w="3531"/>
+        <w:gridCol w:w="4047"/>
+        <w:gridCol w:w="1782"/>
       </w:tblGrid>
       <w:tr>
         <w:tc>
@@ -12824,20 +12780,105 @@
       <w:pPr>
         <w:pStyle w:val="Heading1"/>
       </w:pPr>
-      <w:bookmarkStart w:id="20" w:name="_Toc317666962"/>
+      <w:bookmarkStart w:id="19" w:name="_Toc317666962"/>
       <w:r>
         <w:lastRenderedPageBreak/>
         <w:t>Risk Management Plan</w:t>
       </w:r>
+      <w:bookmarkEnd w:id="19"/>
+    </w:p>
+    <w:p>
+      <w:pPr>
+        <w:pStyle w:val="Heading2"/>
+      </w:pPr>
+      <w:bookmarkStart w:id="20" w:name="_Toc317666963"/>
+      <w:r>
+        <w:t>Purpose of Risk Management Plan</w:t>
+      </w:r>
       <w:bookmarkEnd w:id="20"/>
     </w:p>
     <w:p>
       <w:pPr>
+        <w:rPr>
+          <w:i/>
+        </w:rPr>
+      </w:pPr>
+      <w:r>
+        <w:rPr>
+          <w:i/>
+        </w:rPr>
+        <w:t>Describe the purpose of the Risk Management Plan using the following guidelines</w:t>
+      </w:r>
+      <w:r>
+        <w:rPr>
+          <w:i/>
+        </w:rPr>
+        <w:t xml:space="preserve">. </w:t>
+      </w:r>
+      <w:r>
+        <w:rPr>
+          <w:i/>
+        </w:rPr>
+        <w:t>Do not merely describe the c</w:t>
+      </w:r>
+      <w:r>
+        <w:rPr>
+          <w:i/>
+        </w:rPr>
+        <w:t>ontent of the plan, but why Risk Management is necessary for your</w:t>
+      </w:r>
+      <w:r>
+        <w:rPr>
+          <w:i/>
+        </w:rPr>
+        <w:t xml:space="preserve"> project.</w:t>
+      </w:r>
+    </w:p>
+    <w:p>
+      <w:pPr>
+        <w:rPr>
+          <w:i/>
+        </w:rPr>
+      </w:pPr>
+      <w:r>
+        <w:rPr>
+          <w:i/>
+        </w:rPr>
+        <w:t xml:space="preserve">Risk is an indicator of uncertainty about the future. The greater the investment in a project, the more one has to lose should any problems delay or derail the project. Risks on any project must be identified and analyzed so that project teams can prepare for their potential occurrence and lessen or eliminate their chance of occurring. </w:t>
+      </w:r>
+    </w:p>
+    <w:p>
+      <w:pPr>
+        <w:rPr>
+          <w:i/>
+        </w:rPr>
+      </w:pPr>
+      <w:r>
+        <w:rPr>
+          <w:i/>
+        </w:rPr>
+        <w:t xml:space="preserve">The Risk Management Plan provides a systematic method of identifying and analyzing the effects of uncertainties in the project and to plan for minimizing or containing the consequences of any undesired event that may </w:t>
+      </w:r>
+      <w:r>
+        <w:rPr>
+          <w:i/>
+        </w:rPr>
+        <w:t>influence</w:t>
+      </w:r>
+      <w:r>
+        <w:rPr>
+          <w:i/>
+        </w:rPr>
+        <w:t xml:space="preserve"> the success of the project.</w:t>
+      </w:r>
+    </w:p>
+    <w:p>
+      <w:pPr>
         <w:pStyle w:val="Heading2"/>
       </w:pPr>
-      <w:bookmarkStart w:id="21" w:name="_Toc317666963"/>
-      <w:r>
-        <w:t>Purpose of Risk Management Plan</w:t>
+      <w:bookmarkStart w:id="21" w:name="_Toc317666964"/>
+      <w:r>
+        <w:t>Roles and Responsibilities</w:t>
       </w:r>
       <w:bookmarkEnd w:id="21"/>
     </w:p>
@@ -12851,31 +12892,138 @@
         <w:rPr>
           <w:i/>
         </w:rPr>
-        <w:t>Describe the purpose of the Risk Management Plan using the following guidelines</w:t>
-      </w:r>
-      <w:r>
+        <w:t>Describe how the following project participants, at a minimum, perform in the planning and execution of project communications</w:t>
+      </w:r>
+    </w:p>
+    <w:p>
+      <w:pPr>
+        <w:pStyle w:val="BulletedList"/>
         <w:rPr>
           <w:i/>
         </w:rPr>
+      </w:pPr>
+      <w:r>
+        <w:rPr>
+          <w:i/>
+        </w:rPr>
+        <w:t xml:space="preserve">Project Sponsor </w:t>
+      </w:r>
+    </w:p>
+    <w:p>
+      <w:pPr>
+        <w:pStyle w:val="BulletedList"/>
+        <w:rPr>
+          <w:i/>
+        </w:rPr>
+      </w:pPr>
+      <w:r>
+        <w:rPr>
+          <w:i/>
+        </w:rPr>
+        <w:t xml:space="preserve">Project Manager </w:t>
+      </w:r>
+    </w:p>
+    <w:p>
+      <w:pPr>
+        <w:pStyle w:val="BulletedList"/>
+        <w:rPr>
+          <w:i/>
+        </w:rPr>
+      </w:pPr>
+      <w:r>
+        <w:rPr>
+          <w:i/>
+        </w:rPr>
+        <w:t xml:space="preserve">Project Team </w:t>
+      </w:r>
+    </w:p>
+    <w:p>
+      <w:pPr>
+        <w:pStyle w:val="BulletedList"/>
+        <w:rPr>
+          <w:i/>
+        </w:rPr>
+      </w:pPr>
+      <w:r>
+        <w:rPr>
+          <w:i/>
+        </w:rPr>
+        <w:t>Project Stakeholders</w:t>
+      </w:r>
+    </w:p>
+    <w:p>
+      <w:pPr>
+        <w:pStyle w:val="BulletedList"/>
+        <w:rPr>
+          <w:i/>
+        </w:rPr>
+      </w:pPr>
+      <w:r>
+        <w:rPr>
+          <w:i/>
+        </w:rPr>
+        <w:t>Risk Manager</w:t>
+      </w:r>
+    </w:p>
+    <w:p>
+      <w:pPr>
+        <w:pStyle w:val="Heading2"/>
+      </w:pPr>
+      <w:bookmarkStart w:id="22" w:name="_Toc317666965"/>
+      <w:r>
+        <w:t>Risk Identification</w:t>
+      </w:r>
+      <w:bookmarkEnd w:id="22"/>
+    </w:p>
+    <w:p>
+      <w:pPr>
+        <w:rPr>
+          <w:i/>
+        </w:rPr>
+      </w:pPr>
+      <w:r>
+        <w:rPr>
+          <w:i/>
+        </w:rPr>
+        <w:t>During risk identification, the perception of a potential problem is documented in sufficient detail to enable effective assessment of the risk to support subsequent management decisions. Once the risk has been identified and reviewed, the risk is recorded into the risk database.</w:t>
+      </w:r>
+    </w:p>
+    <w:p>
+      <w:pPr>
+        <w:rPr>
+          <w:i/>
+        </w:rPr>
+      </w:pPr>
+      <w:r>
+        <w:rPr>
+          <w:i/>
+        </w:rPr>
+        <w:t>The project team systematically reviews the project deliverables and activities for possible risk information</w:t>
+      </w:r>
+      <w:r>
+        <w:rPr>
+          <w:i/>
+        </w:rPr>
         <w:t xml:space="preserve">. </w:t>
       </w:r>
       <w:r>
         <w:rPr>
           <w:i/>
         </w:rPr>
-        <w:t>Do not merely describe the c</w:t>
-      </w:r>
-      <w:r>
+        <w:t>Typically, risk information is derived from:</w:t>
+      </w:r>
+    </w:p>
+    <w:p>
+      <w:pPr>
         <w:rPr>
           <w:i/>
         </w:rPr>
-        <w:t>ontent of the plan, but why Risk Management is necessary for your</w:t>
-      </w:r>
+      </w:pPr>
       <w:r>
         <w:rPr>
           <w:i/>
         </w:rPr>
-        <w:t xml:space="preserve"> project.</w:t>
+        <w:t>Analysis of high-level deliverables</w:t>
       </w:r>
     </w:p>
     <w:p>
@@ -12888,43 +13036,70 @@
         <w:rPr>
           <w:i/>
         </w:rPr>
-        <w:t xml:space="preserve">Risk is an indicator of uncertainty about the future. The greater the investment in a project, the more one has to lose should any problems delay or derail the project. Risks on any project must be identified and analyzed so that project teams can prepare for their potential occurrence and lessen or eliminate their chance of occurring. </w:t>
-      </w:r>
-    </w:p>
-    <w:p>
-      <w:pPr>
+        <w:t xml:space="preserve">Analysis of the work Breakdown </w:t>
+      </w:r>
+      <w:r>
         <w:rPr>
           <w:i/>
         </w:rPr>
-      </w:pPr>
+        <w:t>Structure (</w:t>
+      </w:r>
       <w:r>
         <w:rPr>
           <w:i/>
         </w:rPr>
-        <w:t xml:space="preserve">The Risk Management Plan provides a systematic method of identifying and analyzing the effects of uncertainties in the project and to plan for minimizing or containing the consequences of any undesired event that may </w:t>
-      </w:r>
-      <w:r>
+        <w:t>WBS) and Network diagram</w:t>
+      </w:r>
+    </w:p>
+    <w:p>
+      <w:pPr>
         <w:rPr>
           <w:i/>
         </w:rPr>
-        <w:t>influence</w:t>
-      </w:r>
+      </w:pPr>
       <w:r>
         <w:rPr>
           <w:i/>
         </w:rPr>
-        <w:t xml:space="preserve"> the success of the project.</w:t>
+        <w:t>Analysis of change requests</w:t>
+      </w:r>
+    </w:p>
+    <w:p>
+      <w:pPr>
+        <w:rPr>
+          <w:i/>
+        </w:rPr>
+      </w:pPr>
+      <w:r>
+        <w:rPr>
+          <w:i/>
+        </w:rPr>
+        <w:t>Project team input (experience, lessons learned etc.)</w:t>
+      </w:r>
+    </w:p>
+    <w:p>
+      <w:pPr>
+        <w:rPr>
+          <w:i/>
+        </w:rPr>
+      </w:pPr>
+      <w:r>
+        <w:rPr>
+          <w:i/>
+        </w:rPr>
+        <w:t>Stakeholder input (assumptions, organizational requirements etc.)</w:t>
       </w:r>
     </w:p>
     <w:p>
       <w:pPr>
         <w:pStyle w:val="Heading2"/>
       </w:pPr>
-      <w:bookmarkStart w:id="22" w:name="_Toc317666964"/>
-      <w:r>
-        <w:t>Roles and Responsibilities</w:t>
-      </w:r>
-      <w:bookmarkEnd w:id="22"/>
+      <w:bookmarkStart w:id="23" w:name="_Toc317666966"/>
+      <w:r>
+        <w:lastRenderedPageBreak/>
+        <w:t>Risk Triggers</w:t>
+      </w:r>
+      <w:bookmarkEnd w:id="23"/>
     </w:p>
     <w:p>
       <w:pPr>
@@ -12936,26 +13111,33 @@
         <w:rPr>
           <w:i/>
         </w:rPr>
-        <w:t>Describe how the following project participants, at a minimum, perform in the planning and execution of project communications</w:t>
-      </w:r>
-    </w:p>
-    <w:p>
-      <w:pPr>
-        <w:pStyle w:val="BulletedList"/>
+        <w:t xml:space="preserve">Risk triggers are events or performance characteristics that warn of the occurrence of risk events. An example of a risk trigger would be a supplier missing deliverable </w:t>
+      </w:r>
+      <w:r>
         <w:rPr>
           <w:i/>
         </w:rPr>
-      </w:pPr>
+        <w:t>dates, delaying related activities,</w:t>
+      </w:r>
       <w:r>
         <w:rPr>
           <w:i/>
         </w:rPr>
-        <w:t xml:space="preserve">Project Sponsor </w:t>
-      </w:r>
-    </w:p>
-    <w:p>
-      <w:pPr>
-        <w:pStyle w:val="BulletedList"/>
+        <w:t xml:space="preserve"> and adding cost to project. </w:t>
+      </w:r>
+    </w:p>
+    <w:p>
+      <w:pPr>
+        <w:pStyle w:val="Heading2"/>
+      </w:pPr>
+      <w:bookmarkStart w:id="24" w:name="_Toc317666967"/>
+      <w:r>
+        <w:t>Risk Analysis</w:t>
+      </w:r>
+      <w:bookmarkEnd w:id="24"/>
+    </w:p>
+    <w:p>
+      <w:pPr>
         <w:rPr>
           <w:i/>
         </w:rPr>
@@ -12964,12 +13146,11 @@
         <w:rPr>
           <w:i/>
         </w:rPr>
-        <w:t xml:space="preserve">Project Manager </w:t>
-      </w:r>
-    </w:p>
-    <w:p>
-      <w:pPr>
-        <w:pStyle w:val="BulletedList"/>
+        <w:t xml:space="preserve">The goal of risk analysis is to ensure that the risks are examined in a structured and systematic manner. The risk owner may work with the risk coordinator to formulate the initial risk assessment. Two methods of risk analysis are employed in this process – qualitative and quantitative analysis. </w:t>
+      </w:r>
+    </w:p>
+    <w:p>
+      <w:pPr>
         <w:rPr>
           <w:i/>
         </w:rPr>
@@ -12978,12 +13159,11 @@
         <w:rPr>
           <w:i/>
         </w:rPr>
-        <w:t xml:space="preserve">Project Team </w:t>
-      </w:r>
-    </w:p>
-    <w:p>
-      <w:pPr>
-        <w:pStyle w:val="BulletedList"/>
+        <w:t xml:space="preserve">A qualitative risk assessment qualifies the expected impact, probability, and timeframe of a risk. The results of the risk analysis are recorded on a risk identification form. The results are used to determine Risk Management priorities. </w:t>
+      </w:r>
+    </w:p>
+    <w:p>
+      <w:pPr>
         <w:rPr>
           <w:i/>
         </w:rPr>
@@ -12992,12 +13172,21 @@
         <w:rPr>
           <w:i/>
         </w:rPr>
-        <w:t>Project Stakeholders</w:t>
-      </w:r>
-    </w:p>
-    <w:p>
-      <w:pPr>
-        <w:pStyle w:val="BulletedList"/>
+        <w:t>A quantitative risk analysis is also accomplished where the impact of a risk is ranked against other risk events or in the case or performance, the risk is assessed as a percentage of reduction in performance.</w:t>
+      </w:r>
+    </w:p>
+    <w:p>
+      <w:pPr>
+        <w:pStyle w:val="Heading2"/>
+      </w:pPr>
+      <w:bookmarkStart w:id="25" w:name="_Toc317666968"/>
+      <w:r>
+        <w:t>Risk Severity</w:t>
+      </w:r>
+      <w:bookmarkEnd w:id="25"/>
+    </w:p>
+    <w:p>
+      <w:pPr>
         <w:rPr>
           <w:i/>
         </w:rPr>
@@ -13006,18 +13195,18 @@
         <w:rPr>
           <w:i/>
         </w:rPr>
-        <w:t>Risk Manager</w:t>
+        <w:t>The results of qualitative analysis and quantitative analysis are captured on an impact/probability chart, called the Risk Severity Grid. The grid is used to determine the priority that is assigned each risk and the need to develop containment strategies.</w:t>
       </w:r>
     </w:p>
     <w:p>
       <w:pPr>
         <w:pStyle w:val="Heading2"/>
       </w:pPr>
-      <w:bookmarkStart w:id="23" w:name="_Toc317666965"/>
-      <w:r>
-        <w:t>Risk Identification</w:t>
-      </w:r>
-      <w:bookmarkEnd w:id="23"/>
+      <w:bookmarkStart w:id="26" w:name="_Toc317666969"/>
+      <w:r>
+        <w:t>Risk Response Planning</w:t>
+      </w:r>
+      <w:bookmarkEnd w:id="26"/>
     </w:p>
     <w:p>
       <w:pPr>
@@ -13029,289 +13218,56 @@
         <w:rPr>
           <w:i/>
         </w:rPr>
-        <w:t>During risk identification, the perception of a potential problem is documented in sufficient detail to enable effective assessment of the risk to support subsequent management decisions. Once the risk has been identified and reviewed, the risk is recorded into the risk database.</w:t>
-      </w:r>
-    </w:p>
-    <w:p>
-      <w:pPr>
+        <w:t xml:space="preserve">Risk response planning involves identifying the strategy for minimizing the effects of the risk to a level where the risk can be controlled and managed to ensure the project objectives are achieved. Risk reduction strategies include research, watch, mitigate, </w:t>
+      </w:r>
+      <w:r>
         <w:rPr>
           <w:i/>
         </w:rPr>
-      </w:pPr>
+        <w:t>accept,</w:t>
+      </w:r>
       <w:r>
         <w:rPr>
           <w:i/>
         </w:rPr>
-        <w:t>The project team systematically reviews the project deliverables and activities for possible risk information</w:t>
-      </w:r>
-      <w:r>
+        <w:t xml:space="preserve"> or transfer.</w:t>
+      </w:r>
+    </w:p>
+    <w:p>
+      <w:pPr>
+        <w:pStyle w:val="Heading2"/>
+      </w:pPr>
+      <w:bookmarkStart w:id="27" w:name="_Toc317666970"/>
+      <w:r>
+        <w:t>Risk Documentation and Reporting</w:t>
+      </w:r>
+      <w:bookmarkEnd w:id="27"/>
+    </w:p>
+    <w:p>
+      <w:r>
+        <w:t xml:space="preserve">Create a central repository for risk information and mitigation strategies. This is typically an automated system where risk information is available to appropriate project team members and risk owners. Typical tools include the risk register (the complete risk database) and a monthly risk status report that is part of the OMB Exhibit 300 process. </w:t>
+      </w:r>
+    </w:p>
+    <w:p>
+      <w:pPr>
+        <w:pStyle w:val="Heading2"/>
+      </w:pPr>
+      <w:bookmarkStart w:id="28" w:name="_Toc317666971"/>
+      <w:r>
+        <w:t>Risk Control</w:t>
+      </w:r>
+      <w:bookmarkEnd w:id="28"/>
+    </w:p>
+    <w:p>
+      <w:pPr>
         <w:rPr>
           <w:i/>
         </w:rPr>
-        <w:t xml:space="preserve">. </w:t>
-      </w:r>
+      </w:pPr>
       <w:r>
         <w:rPr>
           <w:i/>
         </w:rPr>
-        <w:t>Typically, risk information is derived from:</w:t>
-      </w:r>
-    </w:p>
-    <w:p>
-      <w:pPr>
-        <w:rPr>
-          <w:i/>
-        </w:rPr>
-      </w:pPr>
-      <w:r>
-        <w:rPr>
-          <w:i/>
-        </w:rPr>
-        <w:t>Analysis of high-level deliverables</w:t>
-      </w:r>
-    </w:p>
-    <w:p>
-      <w:pPr>
-        <w:rPr>
-          <w:i/>
-        </w:rPr>
-      </w:pPr>
-      <w:r>
-        <w:rPr>
-          <w:i/>
-        </w:rPr>
-        <w:t xml:space="preserve">Analysis of the work Breakdown </w:t>
-      </w:r>
-      <w:r>
-        <w:rPr>
-          <w:i/>
-        </w:rPr>
-        <w:t>Structure (</w:t>
-      </w:r>
-      <w:r>
-        <w:rPr>
-          <w:i/>
-        </w:rPr>
-        <w:t>WBS) and Network diagram</w:t>
-      </w:r>
-    </w:p>
-    <w:p>
-      <w:pPr>
-        <w:rPr>
-          <w:i/>
-        </w:rPr>
-      </w:pPr>
-      <w:r>
-        <w:rPr>
-          <w:i/>
-        </w:rPr>
-        <w:t>Analysis of change requests</w:t>
-      </w:r>
-    </w:p>
-    <w:p>
-      <w:pPr>
-        <w:rPr>
-          <w:i/>
-        </w:rPr>
-      </w:pPr>
-      <w:r>
-        <w:rPr>
-          <w:i/>
-        </w:rPr>
-        <w:t>Project team input (experience, lessons learned etc.)</w:t>
-      </w:r>
-    </w:p>
-    <w:p>
-      <w:pPr>
-        <w:rPr>
-          <w:i/>
-        </w:rPr>
-      </w:pPr>
-      <w:r>
-        <w:rPr>
-          <w:i/>
-        </w:rPr>
-        <w:lastRenderedPageBreak/>
-        <w:t>Stakeholder input (assumptions, organizational requirements etc.)</w:t>
-      </w:r>
-    </w:p>
-    <w:p>
-      <w:pPr>
-        <w:pStyle w:val="Heading2"/>
-      </w:pPr>
-      <w:bookmarkStart w:id="24" w:name="_Toc317666966"/>
-      <w:r>
-        <w:t>Risk Triggers</w:t>
-      </w:r>
-      <w:bookmarkEnd w:id="24"/>
-    </w:p>
-    <w:p>
-      <w:pPr>
-        <w:rPr>
-          <w:i/>
-        </w:rPr>
-      </w:pPr>
-      <w:r>
-        <w:rPr>
-          <w:i/>
-        </w:rPr>
-        <w:t xml:space="preserve">Risk triggers are events or performance characteristics that warn of the occurrence of risk events. An example of a risk trigger would be a supplier missing deliverable </w:t>
-      </w:r>
-      <w:r>
-        <w:rPr>
-          <w:i/>
-        </w:rPr>
-        <w:t>dates, delaying related activities,</w:t>
-      </w:r>
-      <w:r>
-        <w:rPr>
-          <w:i/>
-        </w:rPr>
-        <w:t xml:space="preserve"> and adding cost to project. </w:t>
-      </w:r>
-    </w:p>
-    <w:p>
-      <w:pPr>
-        <w:pStyle w:val="Heading2"/>
-      </w:pPr>
-      <w:bookmarkStart w:id="25" w:name="_Toc317666967"/>
-      <w:r>
-        <w:t>Risk Analysis</w:t>
-      </w:r>
-      <w:bookmarkEnd w:id="25"/>
-    </w:p>
-    <w:p>
-      <w:pPr>
-        <w:rPr>
-          <w:i/>
-        </w:rPr>
-      </w:pPr>
-      <w:r>
-        <w:rPr>
-          <w:i/>
-        </w:rPr>
-        <w:t xml:space="preserve">The goal of risk analysis is to ensure that the risks are examined in a structured and systematic manner. The risk owner may work with the risk coordinator to formulate the initial risk assessment. Two methods of risk analysis are employed in this process – qualitative and quantitative analysis. </w:t>
-      </w:r>
-    </w:p>
-    <w:p>
-      <w:pPr>
-        <w:rPr>
-          <w:i/>
-        </w:rPr>
-      </w:pPr>
-      <w:r>
-        <w:rPr>
-          <w:i/>
-        </w:rPr>
-        <w:t xml:space="preserve">A qualitative risk assessment qualifies the expected impact, probability, and timeframe of a risk. The results of the risk analysis are recorded on a risk identification form. The results are used to determine Risk Management priorities. </w:t>
-      </w:r>
-    </w:p>
-    <w:p>
-      <w:pPr>
-        <w:rPr>
-          <w:i/>
-        </w:rPr>
-      </w:pPr>
-      <w:r>
-        <w:rPr>
-          <w:i/>
-        </w:rPr>
-        <w:t>A quantitative risk analysis is also accomplished where the impact of a risk is ranked against other risk events or in the case or performance, the risk is assessed as a percentage of reduction in performance.</w:t>
-      </w:r>
-    </w:p>
-    <w:p>
-      <w:pPr>
-        <w:pStyle w:val="Heading2"/>
-      </w:pPr>
-      <w:bookmarkStart w:id="26" w:name="_Toc317666968"/>
-      <w:r>
-        <w:t>Risk Severity</w:t>
-      </w:r>
-      <w:bookmarkEnd w:id="26"/>
-    </w:p>
-    <w:p>
-      <w:pPr>
-        <w:rPr>
-          <w:i/>
-        </w:rPr>
-      </w:pPr>
-      <w:r>
-        <w:rPr>
-          <w:i/>
-        </w:rPr>
-        <w:t>The results of qualitative analysis and quantitative analysis are captured on an impact/probability chart, called the Risk Severity Grid. The grid is used to determine the priority that is assigned each risk and the need to develop containment strategies.</w:t>
-      </w:r>
-    </w:p>
-    <w:p>
-      <w:pPr>
-        <w:pStyle w:val="Heading2"/>
-      </w:pPr>
-      <w:bookmarkStart w:id="27" w:name="_Toc317666969"/>
-      <w:r>
-        <w:t>Risk Response Planning</w:t>
-      </w:r>
-      <w:bookmarkEnd w:id="27"/>
-    </w:p>
-    <w:p>
-      <w:pPr>
-        <w:rPr>
-          <w:i/>
-        </w:rPr>
-      </w:pPr>
-      <w:r>
-        <w:rPr>
-          <w:i/>
-        </w:rPr>
-        <w:t xml:space="preserve">Risk response planning involves identifying the strategy for minimizing the effects of the risk to a level where the risk can be controlled and managed to ensure the project objectives are achieved. Risk reduction strategies include research, watch, mitigate, </w:t>
-      </w:r>
-      <w:r>
-        <w:rPr>
-          <w:i/>
-        </w:rPr>
-        <w:t>accept,</w:t>
-      </w:r>
-      <w:r>
-        <w:rPr>
-          <w:i/>
-        </w:rPr>
-        <w:t xml:space="preserve"> or transfer.</w:t>
-      </w:r>
-    </w:p>
-    <w:p>
-      <w:pPr>
-        <w:pStyle w:val="Heading2"/>
-      </w:pPr>
-      <w:bookmarkStart w:id="28" w:name="_Toc317666970"/>
-      <w:r>
-        <w:t>Risk Documentation and Reporting</w:t>
-      </w:r>
-      <w:bookmarkEnd w:id="28"/>
-    </w:p>
-    <w:p>
-      <w:r>
-        <w:t xml:space="preserve">Create a central repository for risk information and mitigation strategies. This is typically an automated system where risk information is available to appropriate project team members and risk owners. Typical tools include the risk register (the complete risk database) and a monthly risk status report that is part of the OMB Exhibit 300 process. </w:t>
-      </w:r>
-    </w:p>
-    <w:p>
-      <w:pPr>
-        <w:pStyle w:val="Heading2"/>
-      </w:pPr>
-      <w:bookmarkStart w:id="29" w:name="_Toc317666971"/>
-      <w:r>
-        <w:t>Risk Control</w:t>
-      </w:r>
-      <w:bookmarkEnd w:id="29"/>
-    </w:p>
-    <w:p>
-      <w:pPr>
-        <w:rPr>
-          <w:i/>
-        </w:rPr>
-      </w:pPr>
-      <w:r>
-        <w:rPr>
-          <w:i/>
-        </w:rPr>
         <w:t>Define the risk control process that addresses risks on a periodic basis. Describe how risks are regularly reassessed and the risk database is updated. Describe how the risk triggers are regularly assessed and validated. Insure, on a periodic basis that new risks are being identified, assessed and captured in the database.</w:t>
       </w:r>
     </w:p>
@@ -13319,17 +13275,18 @@
       <w:pPr>
         <w:pStyle w:val="Heading1"/>
       </w:pPr>
-      <w:bookmarkStart w:id="30" w:name="_Toc317666972"/>
+      <w:bookmarkStart w:id="29" w:name="_Toc317666972"/>
       <w:r>
         <w:lastRenderedPageBreak/>
         <w:t>Procurement Management Plan</w:t>
       </w:r>
-      <w:bookmarkEnd w:id="30"/>
+      <w:bookmarkEnd w:id="29"/>
     </w:p>
     <w:p>
       <w:pPr>
         <w:pStyle w:val="Heading2"/>
       </w:pPr>
+      <w:bookmarkStart w:id="30" w:name="_Toc317666977"/>
       <w:bookmarkStart w:id="31" w:name="_Toc317666973"/>
       <w:r>
         <w:t>Purpose of the Procurement Management Plan</w:t>
@@ -13399,6 +13356,11 @@
       </w:r>
     </w:p>
     <w:p>
+      <w:r>
+        <w:t>The purpose of the procurement management plan is to</w:t>
+      </w:r>
+    </w:p>
+    <w:p>
       <w:pPr>
         <w:pStyle w:val="Heading2"/>
       </w:pPr>
@@ -13409,6 +13371,27 @@
       <w:bookmarkEnd w:id="32"/>
     </w:p>
     <w:p>
+      <w:r>
+        <w:t>Below describes the role each person plays in our procurement management plan:</w:t>
+      </w:r>
+    </w:p>
+    <w:p>
+      <w:r>
+        <w:rPr>
+          <w:b/>
+        </w:rPr>
+        <w:t xml:space="preserve">Project Sponser – </w:t>
+      </w:r>
+      <w:r>
+        <w:t>Dr. Shiakolas wi</w:t>
+      </w:r>
+      <w:bookmarkStart w:id="33" w:name="_GoBack"/>
+      <w:bookmarkEnd w:id="33"/>
+      <w:r>
+        <w:t>ll be providing advice on what items could be beneficial to our project. In addition, Dr. Shiakolas has offered to give the team access to many tools</w:t>
+      </w:r>
+    </w:p>
+    <w:p>
       <w:pPr>
         <w:rPr>
           <w:i/>
@@ -13418,7 +13401,7 @@
         <w:rPr>
           <w:i/>
         </w:rPr>
-        <w:t>Describe how the following project participants, at a minimum, perform in the planning and execution of project procurement</w:t>
+        <w:t xml:space="preserve">Project Sponsor </w:t>
       </w:r>
     </w:p>
     <w:p>
@@ -13431,7 +13414,7 @@
         <w:rPr>
           <w:i/>
         </w:rPr>
-        <w:t xml:space="preserve">Project Sponsor </w:t>
+        <w:t xml:space="preserve">Project Manager </w:t>
       </w:r>
     </w:p>
     <w:p>
@@ -13444,7 +13427,7 @@
         <w:rPr>
           <w:i/>
         </w:rPr>
-        <w:t xml:space="preserve">Project Manager </w:t>
+        <w:t xml:space="preserve">Project Team </w:t>
       </w:r>
     </w:p>
     <w:p>
@@ -13457,7 +13440,7 @@
         <w:rPr>
           <w:i/>
         </w:rPr>
-        <w:t xml:space="preserve">Project Team </w:t>
+        <w:t>Project Stakeholders</w:t>
       </w:r>
     </w:p>
     <w:p>
@@ -13470,8 +13453,18 @@
         <w:rPr>
           <w:i/>
         </w:rPr>
-        <w:t>Project Stakeholders</w:t>
-      </w:r>
+        <w:t xml:space="preserve">Contract Office Technical Representative (COTR) </w:t>
+      </w:r>
+    </w:p>
+    <w:p>
+      <w:pPr>
+        <w:pStyle w:val="Heading2"/>
+      </w:pPr>
+      <w:bookmarkStart w:id="34" w:name="_Toc317666975"/>
+      <w:r>
+        <w:t>Required Project Procurements and Timing</w:t>
+      </w:r>
+      <w:bookmarkEnd w:id="34"/>
     </w:p>
     <w:p>
       <w:pPr>
@@ -13483,18 +13476,18 @@
         <w:rPr>
           <w:i/>
         </w:rPr>
-        <w:t xml:space="preserve">Contract Office Technical Representative (COTR) </w:t>
+        <w:t>Discuss the necessity for planned procurements, including the results of alternative analyses and make or buy analyses. Discuss the best times to initiate the procurement processes to meet the detailed project schedule.</w:t>
       </w:r>
     </w:p>
     <w:p>
       <w:pPr>
         <w:pStyle w:val="Heading2"/>
       </w:pPr>
-      <w:bookmarkStart w:id="33" w:name="_Toc317666975"/>
-      <w:r>
-        <w:t>Required Project Procurements and Timing</w:t>
-      </w:r>
-      <w:bookmarkEnd w:id="33"/>
+      <w:bookmarkStart w:id="35" w:name="_Toc317666976"/>
+      <w:r>
+        <w:t>Description of Items/ Services to be acquired</w:t>
+      </w:r>
+      <w:bookmarkEnd w:id="35"/>
     </w:p>
     <w:p>
       <w:pPr>
@@ -13506,41 +13499,18 @@
         <w:rPr>
           <w:i/>
         </w:rPr>
-        <w:t>Discuss the necessity for planned procurements, including the results of alternative analyses and make or buy analyses. Discuss the best times to initiate the procurement processes to meet the detailed project schedule.</w:t>
-      </w:r>
-    </w:p>
-    <w:p>
-      <w:pPr>
-        <w:pStyle w:val="Heading2"/>
-      </w:pPr>
-      <w:bookmarkStart w:id="34" w:name="_Toc317666976"/>
-      <w:r>
-        <w:t>Description of Items/ Services to be acquired</w:t>
-      </w:r>
-      <w:bookmarkEnd w:id="34"/>
-    </w:p>
-    <w:p>
-      <w:pPr>
+        <w:t>Briefly describe the overall scope of the project</w:t>
+      </w:r>
+      <w:r>
         <w:rPr>
           <w:i/>
         </w:rPr>
-      </w:pPr>
+        <w:t xml:space="preserve">. </w:t>
+      </w:r>
       <w:r>
         <w:rPr>
           <w:i/>
         </w:rPr>
-        <w:t>Briefly describe the overall scope of the project</w:t>
-      </w:r>
-      <w:r>
-        <w:rPr>
-          <w:i/>
-        </w:rPr>
-        <w:t xml:space="preserve">. </w:t>
-      </w:r>
-      <w:r>
-        <w:rPr>
-          <w:i/>
-        </w:rPr>
         <w:t>What are the specific items/services/major contract deliverables that will be acquired?</w:t>
       </w:r>
     </w:p>
@@ -13548,12 +13518,11 @@
       <w:pPr>
         <w:pStyle w:val="Heading1"/>
       </w:pPr>
-      <w:bookmarkStart w:id="35" w:name="_Toc317666977"/>
       <w:r>
         <w:lastRenderedPageBreak/>
         <w:t>Project Closeout Report</w:t>
       </w:r>
-      <w:bookmarkEnd w:id="35"/>
+      <w:bookmarkEnd w:id="30"/>
     </w:p>
     <w:p>
       <w:pPr>
@@ -13814,11 +13783,50 @@
         <w:pStyle w:val="Heading3"/>
       </w:pPr>
       <w:r>
+        <w:t>Lessons Learned</w:t>
+      </w:r>
+      <w:r>
+        <w:tab/>
+      </w:r>
+    </w:p>
+    <w:p>
+      <w:pPr>
+        <w:rPr>
+          <w:i/>
+        </w:rPr>
+      </w:pPr>
+      <w:r>
+        <w:rPr>
+          <w:i/>
+        </w:rPr>
+        <w:t xml:space="preserve">Conduct a lessons learned session to discuss and capture the performance (e.g., what worked well, what </w:t>
+      </w:r>
+      <w:r>
+        <w:rPr>
+          <w:i/>
+        </w:rPr>
+        <w:t>did not</w:t>
+      </w:r>
+      <w:r>
+        <w:rPr>
+          <w:i/>
+        </w:rPr>
+        <w:t xml:space="preserve"> work well) from start to finish on the project. Capturing and incorporating lessons learned on future projects are among the most important ways in which an organization gathers information to institutionalize repeatable processes and avoid repeated mistakes.</w:t>
+      </w:r>
+    </w:p>
+    <w:p>
+      <w:pPr>
+        <w:pStyle w:val="Heading3"/>
+      </w:pPr>
+      <w:r>
         <w:lastRenderedPageBreak/>
-        <w:t>Lessons Learned</w:t>
-      </w:r>
-      <w:r>
-        <w:tab/>
+        <w:t xml:space="preserve">Plans for Post </w:t>
+      </w:r>
+      <w:r>
+        <w:t>Implementation</w:t>
+      </w:r>
+      <w:r>
+        <w:t xml:space="preserve"> Review (PIR)</w:t>
       </w:r>
     </w:p>
     <w:p>
@@ -13831,19 +13839,40 @@
         <w:rPr>
           <w:i/>
         </w:rPr>
-        <w:t xml:space="preserve">Conduct a lessons learned session to discuss and capture the performance (e.g., what worked well, what </w:t>
-      </w:r>
-      <w:r>
+        <w:t>Describe the plan to conduct the Post Implementation Review (PIR).</w:t>
+      </w:r>
+    </w:p>
+    <w:p>
+      <w:pPr>
+        <w:pStyle w:val="Heading3"/>
+      </w:pPr>
+      <w:r>
+        <w:t>Final Customer Acceptance</w:t>
+      </w:r>
+    </w:p>
+    <w:p>
+      <w:pPr>
         <w:rPr>
           <w:i/>
         </w:rPr>
-        <w:t>did not</w:t>
-      </w:r>
+      </w:pPr>
       <w:r>
         <w:rPr>
           <w:i/>
         </w:rPr>
-        <w:t xml:space="preserve"> work well) from start to finish on the project. Capturing and incorporating lessons learned on future projects are among the most important ways in which an organization gathers information to institutionalize repeatable processes and avoid repeated mistakes.</w:t>
+        <w:t xml:space="preserve">Describe the achievement of final customer acceptance. Describe the final meeting with customer, who attended and what disciplines were represented (finance, contracts, quality, etc.) Discuss the documents signed. If open issues </w:t>
+      </w:r>
+      <w:r>
+        <w:rPr>
+          <w:i/>
+        </w:rPr>
+        <w:t>remain,</w:t>
+      </w:r>
+      <w:r>
+        <w:rPr>
+          <w:i/>
+        </w:rPr>
+        <w:t xml:space="preserve"> discuss the plan for their resolution.</w:t>
       </w:r>
     </w:p>
     <w:p>
@@ -13851,13 +13880,7 @@
         <w:pStyle w:val="Heading3"/>
       </w:pPr>
       <w:r>
-        <w:t xml:space="preserve">Plans for Post </w:t>
-      </w:r>
-      <w:r>
-        <w:t>Implementation</w:t>
-      </w:r>
-      <w:r>
-        <w:t xml:space="preserve"> Review (PIR)</w:t>
+        <w:t>Financial Records</w:t>
       </w:r>
     </w:p>
     <w:p>
@@ -13870,7 +13893,7 @@
         <w:rPr>
           <w:i/>
         </w:rPr>
-        <w:t>Describe the plan to conduct the Post Implementation Review (PIR).</w:t>
+        <w:t>Discuss the review of invoices, purchase orders, and final cost reporting. Describe where the final cost records are archived.</w:t>
       </w:r>
     </w:p>
     <w:p>
@@ -13878,7 +13901,7 @@
         <w:pStyle w:val="Heading3"/>
       </w:pPr>
       <w:r>
-        <w:t>Final Customer Acceptance</w:t>
+        <w:t>Final Project Performance Report</w:t>
       </w:r>
     </w:p>
     <w:p>
@@ -13891,78 +13914,24 @@
         <w:rPr>
           <w:i/>
         </w:rPr>
-        <w:t xml:space="preserve">Describe the achievement of final customer acceptance. Describe the final meeting with customer, who attended and what disciplines were represented (finance, contracts, quality, etc.) Discuss the documents signed. If open issues </w:t>
+        <w:t xml:space="preserve">Summarize the project’s scope management, schedule performance, cost performance, quality </w:t>
       </w:r>
       <w:r>
         <w:rPr>
           <w:i/>
         </w:rPr>
-        <w:t>remain,</w:t>
+        <w:t>achievements,</w:t>
       </w:r>
       <w:r>
         <w:rPr>
           <w:i/>
         </w:rPr>
-        <w:t xml:space="preserve"> discuss the plan for their resolution.</w:t>
-      </w:r>
-    </w:p>
-    <w:p>
-      <w:pPr>
-        <w:pStyle w:val="Heading3"/>
-      </w:pPr>
-      <w:r>
-        <w:t>Financial Records</w:t>
-      </w:r>
-    </w:p>
-    <w:p>
-      <w:pPr>
-        <w:rPr>
-          <w:i/>
-        </w:rPr>
-      </w:pPr>
-      <w:r>
-        <w:rPr>
-          <w:i/>
-        </w:rPr>
-        <w:t>Discuss the review of invoices, purchase orders, and final cost reporting. Describe where the final cost records are archived.</w:t>
-      </w:r>
-    </w:p>
-    <w:p>
-      <w:pPr>
-        <w:pStyle w:val="Heading3"/>
-      </w:pPr>
-      <w:r>
-        <w:t>Final Project Performance Report</w:t>
-      </w:r>
-    </w:p>
-    <w:p>
-      <w:pPr>
-        <w:rPr>
-          <w:i/>
-        </w:rPr>
-      </w:pPr>
-      <w:r>
-        <w:rPr>
-          <w:i/>
-        </w:rPr>
-        <w:t xml:space="preserve">Summarize the project’s scope management, schedule performance, cost performance, quality </w:t>
-      </w:r>
-      <w:r>
-        <w:rPr>
-          <w:i/>
-        </w:rPr>
-        <w:t>achievements,</w:t>
-      </w:r>
-      <w:r>
-        <w:rPr>
-          <w:i/>
-        </w:rPr>
         <w:t xml:space="preserve"> and a review of the risk containment performance. Discuss the reasons for cost or schedule variances.</w:t>
       </w:r>
     </w:p>
     <w:sectPr>
-      <w:headerReference w:type="default" r:id="rId14"/>
-      <w:footerReference w:type="default" r:id="rId15"/>
+      <w:headerReference w:type="default" r:id="rId13"/>
+      <w:footerReference w:type="default" r:id="rId14"/>
       <w:pgSz w:w="12240" w:h="15840" w:code="1"/>
       <w:pgMar w:top="864" w:right="1440" w:bottom="792" w:left="1440" w:header="720" w:footer="720" w:gutter="0"/>
       <w:pgNumType w:start="1"/>
@@ -13974,7 +13943,7 @@
 </file>
 
 <file path=word/endnotes.xml><?xml version="1.0" encoding="utf-8"?>
-<w:endnotes xmlns:wpc="http://schemas.microsoft.com/office/word/2010/wordprocessingCanvas" xmlns:mo="http://schemas.microsoft.com/office/mac/office/2008/main" xmlns:mc="http://schemas.openxmlformats.org/markup-compatibility/2006" xmlns:mv="urn:schemas-microsoft-com:mac:vml" xmlns:o="urn:schemas-microsoft-com:office:office" xmlns:r="http://schemas.openxmlformats.org/officeDocument/2006/relationships" xmlns:m="http://schemas.openxmlformats.org/officeDocument/2006/math" xmlns:v="urn:schemas-microsoft-com:vml" xmlns:wp14="http://schemas.microsoft.com/office/word/2010/wordprocessingDrawing" xmlns:wp="http://schemas.openxmlformats.org/drawingml/2006/wordprocessingDrawing" xmlns:w10="urn:schemas-microsoft-com:office:word" xmlns:w="http://schemas.openxmlformats.org/wordprocessingml/2006/main" xmlns:w14="http://schemas.microsoft.com/office/word/2010/wordml" xmlns:wpg="http://schemas.microsoft.com/office/word/2010/wordprocessingGroup" xmlns:wpi="http://schemas.microsoft.com/office/word/2010/wordprocessingInk" xmlns:wne="http://schemas.microsoft.com/office/word/2006/wordml" xmlns:wps="http://schemas.microsoft.com/office/word/2010/wordprocessingShape" mc:Ignorable="w14 wp14">
+<w:endnotes xmlns:wpc="http://schemas.microsoft.com/office/word/2010/wordprocessingCanvas" xmlns:mc="http://schemas.openxmlformats.org/markup-compatibility/2006" xmlns:o="urn:schemas-microsoft-com:office:office" xmlns:r="http://schemas.openxmlformats.org/officeDocument/2006/relationships" xmlns:m="http://schemas.openxmlformats.org/officeDocument/2006/math" xmlns:v="urn:schemas-microsoft-com:vml" xmlns:wp14="http://schemas.microsoft.com/office/word/2010/wordprocessingDrawing" xmlns:wp="http://schemas.openxmlformats.org/drawingml/2006/wordprocessingDrawing" xmlns:w10="urn:schemas-microsoft-com:office:word" xmlns:w="http://schemas.openxmlformats.org/wordprocessingml/2006/main" xmlns:w14="http://schemas.microsoft.com/office/word/2010/wordml" xmlns:w15="http://schemas.microsoft.com/office/word/2012/wordml" xmlns:wpg="http://schemas.microsoft.com/office/word/2010/wordprocessingGroup" xmlns:wpi="http://schemas.microsoft.com/office/word/2010/wordprocessingInk" xmlns:wne="http://schemas.microsoft.com/office/word/2006/wordml" xmlns:wps="http://schemas.microsoft.com/office/word/2010/wordprocessingShape" mc:Ignorable="w14 w15 wp14">
   <w:endnote w:type="separator" w:id="-1">
     <w:p>
       <w:r>
@@ -13993,7 +13962,7 @@
 </file>
 
 <file path=word/footer1.xml><?xml version="1.0" encoding="utf-8"?>
-<w:ftr xmlns:wpc="http://schemas.microsoft.com/office/word/2010/wordprocessingCanvas" xmlns:mo="http://schemas.microsoft.com/office/mac/office/2008/main" xmlns:mc="http://schemas.openxmlformats.org/markup-compatibility/2006" xmlns:mv="urn:schemas-microsoft-com:mac:vml" xmlns:o="urn:schemas-microsoft-com:office:office" xmlns:r="http://schemas.openxmlformats.org/officeDocument/2006/relationships" xmlns:m="http://schemas.openxmlformats.org/officeDocument/2006/math" xmlns:v="urn:schemas-microsoft-com:vml" xmlns:wp14="http://schemas.microsoft.com/office/word/2010/wordprocessingDrawing" xmlns:wp="http://schemas.openxmlformats.org/drawingml/2006/wordprocessingDrawing" xmlns:w10="urn:schemas-microsoft-com:office:word" xmlns:w="http://schemas.openxmlformats.org/wordprocessingml/2006/main" xmlns:w14="http://schemas.microsoft.com/office/word/2010/wordml" xmlns:wpg="http://schemas.microsoft.com/office/word/2010/wordprocessingGroup" xmlns:wpi="http://schemas.microsoft.com/office/word/2010/wordprocessingInk" xmlns:wne="http://schemas.microsoft.com/office/word/2006/wordml" xmlns:wps="http://schemas.microsoft.com/office/word/2010/wordprocessingShape" mc:Ignorable="w14 wp14">
+<w:ftr xmlns:wpc="http://schemas.microsoft.com/office/word/2010/wordprocessingCanvas" xmlns:mc="http://schemas.openxmlformats.org/markup-compatibility/2006" xmlns:o="urn:schemas-microsoft-com:office:office" xmlns:r="http://schemas.openxmlformats.org/officeDocument/2006/relationships" xmlns:m="http://schemas.openxmlformats.org/officeDocument/2006/math" xmlns:v="urn:schemas-microsoft-com:vml" xmlns:wp14="http://schemas.microsoft.com/office/word/2010/wordprocessingDrawing" xmlns:wp="http://schemas.openxmlformats.org/drawingml/2006/wordprocessingDrawing" xmlns:w10="urn:schemas-microsoft-com:office:word" xmlns:w="http://schemas.openxmlformats.org/wordprocessingml/2006/main" xmlns:w14="http://schemas.microsoft.com/office/word/2010/wordml" xmlns:w15="http://schemas.microsoft.com/office/word/2012/wordml" xmlns:wpg="http://schemas.microsoft.com/office/word/2010/wordprocessingGroup" xmlns:wpi="http://schemas.microsoft.com/office/word/2010/wordprocessingInk" xmlns:wne="http://schemas.microsoft.com/office/word/2006/wordml" xmlns:wps="http://schemas.microsoft.com/office/word/2010/wordprocessingShape" mc:Ignorable="w14 w15 wp14">
   <w:p>
     <w:pPr>
       <w:framePr w:wrap="around" w:vAnchor="text" w:hAnchor="margin" w:xAlign="right" w:y="1"/>
@@ -14017,7 +13986,7 @@
 </file>
 
 <file path=word/footer2.xml><?xml version="1.0" encoding="utf-8"?>
-<w:ftr xmlns:wpc="http://schemas.microsoft.com/office/word/2010/wordprocessingCanvas" xmlns:mo="http://schemas.microsoft.com/office/mac/office/2008/main" xmlns:mc="http://schemas.openxmlformats.org/markup-compatibility/2006" xmlns:mv="urn:schemas-microsoft-com:mac:vml" xmlns:o="urn:schemas-microsoft-com:office:office" xmlns:r="http://schemas.openxmlformats.org/officeDocument/2006/relationships" xmlns:m="http://schemas.openxmlformats.org/officeDocument/2006/math" xmlns:v="urn:schemas-microsoft-com:vml" xmlns:wp14="http://schemas.microsoft.com/office/word/2010/wordprocessingDrawing" xmlns:wp="http://schemas.openxmlformats.org/drawingml/2006/wordprocessingDrawing" xmlns:w10="urn:schemas-microsoft-com:office:word" xmlns:w="http://schemas.openxmlformats.org/wordprocessingml/2006/main" xmlns:w14="http://schemas.microsoft.com/office/word/2010/wordml" xmlns:wpg="http://schemas.microsoft.com/office/word/2010/wordprocessingGroup" xmlns:wpi="http://schemas.microsoft.com/office/word/2010/wordprocessingInk" xmlns:wne="http://schemas.microsoft.com/office/word/2006/wordml" xmlns:wps="http://schemas.microsoft.com/office/word/2010/wordprocessingShape" mc:Ignorable="w14 wp14">
+<w:ftr xmlns:wpc="http://schemas.microsoft.com/office/word/2010/wordprocessingCanvas" xmlns:mc="http://schemas.openxmlformats.org/markup-compatibility/2006" xmlns:o="urn:schemas-microsoft-com:office:office" xmlns:r="http://schemas.openxmlformats.org/officeDocument/2006/relationships" xmlns:m="http://schemas.openxmlformats.org/officeDocument/2006/math" xmlns:v="urn:schemas-microsoft-com:vml" xmlns:wp14="http://schemas.microsoft.com/office/word/2010/wordprocessingDrawing" xmlns:wp="http://schemas.openxmlformats.org/drawingml/2006/wordprocessingDrawing" xmlns:w10="urn:schemas-microsoft-com:office:word" xmlns:w="http://schemas.openxmlformats.org/wordprocessingml/2006/main" xmlns:w14="http://schemas.microsoft.com/office/word/2010/wordml" xmlns:w15="http://schemas.microsoft.com/office/word/2012/wordml" xmlns:wpg="http://schemas.microsoft.com/office/word/2010/wordprocessingGroup" xmlns:wpi="http://schemas.microsoft.com/office/word/2010/wordprocessingInk" xmlns:wne="http://schemas.microsoft.com/office/word/2006/wordml" xmlns:wps="http://schemas.microsoft.com/office/word/2010/wordprocessingShape" mc:Ignorable="w14 w15 wp14">
   <w:p>
     <w:pPr>
       <w:pStyle w:val="Header"/>
@@ -14034,7 +14003,7 @@
 </file>
 
 <file path=word/footer3.xml><?xml version="1.0" encoding="utf-8"?>
-<w:ftr xmlns:wpc="http://schemas.microsoft.com/office/word/2010/wordprocessingCanvas" xmlns:mo="http://schemas.microsoft.com/office/mac/office/2008/main" xmlns:mc="http://schemas.openxmlformats.org/markup-compatibility/2006" xmlns:mv="urn:schemas-microsoft-com:mac:vml" xmlns:o="urn:schemas-microsoft-com:office:office" xmlns:r="http://schemas.openxmlformats.org/officeDocument/2006/relationships" xmlns:m="http://schemas.openxmlformats.org/officeDocument/2006/math" xmlns:v="urn:schemas-microsoft-com:vml" xmlns:wp14="http://schemas.microsoft.com/office/word/2010/wordprocessingDrawing" xmlns:wp="http://schemas.openxmlformats.org/drawingml/2006/wordprocessingDrawing" xmlns:w10="urn:schemas-microsoft-com:office:word" xmlns:w="http://schemas.openxmlformats.org/wordprocessingml/2006/main" xmlns:w14="http://schemas.microsoft.com/office/word/2010/wordml" xmlns:wpg="http://schemas.microsoft.com/office/word/2010/wordprocessingGroup" xmlns:wpi="http://schemas.microsoft.com/office/word/2010/wordprocessingInk" xmlns:wne="http://schemas.microsoft.com/office/word/2006/wordml" xmlns:wps="http://schemas.microsoft.com/office/word/2010/wordprocessingShape" mc:Ignorable="w14 wp14">
+<w:ftr xmlns:wpc="http://schemas.microsoft.com/office/word/2010/wordprocessingCanvas" xmlns:mc="http://schemas.openxmlformats.org/markup-compatibility/2006" xmlns:o="urn:schemas-microsoft-com:office:office" xmlns:r="http://schemas.openxmlformats.org/officeDocument/2006/relationships" xmlns:m="http://schemas.openxmlformats.org/officeDocument/2006/math" xmlns:v="urn:schemas-microsoft-com:vml" xmlns:wp14="http://schemas.microsoft.com/office/word/2010/wordprocessingDrawing" xmlns:wp="http://schemas.openxmlformats.org/drawingml/2006/wordprocessingDrawing" xmlns:w10="urn:schemas-microsoft-com:office:word" xmlns:w="http://schemas.openxmlformats.org/wordprocessingml/2006/main" xmlns:w14="http://schemas.microsoft.com/office/word/2010/wordml" xmlns:w15="http://schemas.microsoft.com/office/word/2012/wordml" xmlns:wpg="http://schemas.microsoft.com/office/word/2010/wordprocessingGroup" xmlns:wpi="http://schemas.microsoft.com/office/word/2010/wordprocessingInk" xmlns:wne="http://schemas.microsoft.com/office/word/2006/wordml" xmlns:wps="http://schemas.microsoft.com/office/word/2010/wordprocessingShape" mc:Ignorable="w14 w15 wp14">
   <w:p>
     <w:pPr>
       <w:pStyle w:val="Header"/>
@@ -14052,7 +14021,7 @@
       <w:rPr>
         <w:noProof/>
       </w:rPr>
-      <w:t>9 October 2013 @ 7:59:00 PM</w:t>
+      <w:t>9 October 2013 @ 10:24:00 PM</w:t>
     </w:r>
     <w:r>
       <w:fldChar w:fldCharType="end"/>
@@ -14081,20 +14050,33 @@
     <w:r>
       <w:tab/>
     </w:r>
-    <w:fldSimple w:instr=" STYLEREF  PseudoHeading1  \* MERGEFORMAT ">
-      <w:r>
-        <w:rPr>
-          <w:noProof/>
-        </w:rPr>
-        <w:t>Table of Contents</w:t>
-      </w:r>
-    </w:fldSimple>
+    <w:r>
+      <w:fldChar w:fldCharType="begin"/>
+    </w:r>
+    <w:r>
+      <w:instrText xml:space="preserve"> STYLEREF  PseudoHeading1  \* MERGEFORMAT </w:instrText>
+    </w:r>
+    <w:r>
+      <w:fldChar w:fldCharType="separate"/>
+    </w:r>
+    <w:r>
+      <w:rPr>
+        <w:noProof/>
+      </w:rPr>
+      <w:t>Table of Contents</w:t>
+    </w:r>
+    <w:r>
+      <w:rPr>
+        <w:noProof/>
+      </w:rPr>
+      <w:fldChar w:fldCharType="end"/>
+    </w:r>
   </w:p>
 </w:ftr>
 </file>
 
 <file path=word/footer4.xml><?xml version="1.0" encoding="utf-8"?>
-<w:ftr xmlns:wpc="http://schemas.microsoft.com/office/word/2010/wordprocessingCanvas" xmlns:mo="http://schemas.microsoft.com/office/mac/office/2008/main" xmlns:mc="http://schemas.openxmlformats.org/markup-compatibility/2006" xmlns:mv="urn:schemas-microsoft-com:mac:vml" xmlns:o="urn:schemas-microsoft-com:office:office" xmlns:r="http://schemas.openxmlformats.org/officeDocument/2006/relationships" xmlns:m="http://schemas.openxmlformats.org/officeDocument/2006/math" xmlns:v="urn:schemas-microsoft-com:vml" xmlns:wp14="http://schemas.microsoft.com/office/word/2010/wordprocessingDrawing" xmlns:wp="http://schemas.openxmlformats.org/drawingml/2006/wordprocessingDrawing" xmlns:w10="urn:schemas-microsoft-com:office:word" xmlns:w="http://schemas.openxmlformats.org/wordprocessingml/2006/main" xmlns:w14="http://schemas.microsoft.com/office/word/2010/wordml" xmlns:wpg="http://schemas.microsoft.com/office/word/2010/wordprocessingGroup" xmlns:wpi="http://schemas.microsoft.com/office/word/2010/wordprocessingInk" xmlns:wne="http://schemas.microsoft.com/office/word/2006/wordml" xmlns:wps="http://schemas.microsoft.com/office/word/2010/wordprocessingShape" mc:Ignorable="w14 wp14">
+<w:ftr xmlns:wpc="http://schemas.microsoft.com/office/word/2010/wordprocessingCanvas" xmlns:mc="http://schemas.openxmlformats.org/markup-compatibility/2006" xmlns:o="urn:schemas-microsoft-com:office:office" xmlns:r="http://schemas.openxmlformats.org/officeDocument/2006/relationships" xmlns:m="http://schemas.openxmlformats.org/officeDocument/2006/math" xmlns:v="urn:schemas-microsoft-com:vml" xmlns:wp14="http://schemas.microsoft.com/office/word/2010/wordprocessingDrawing" xmlns:wp="http://schemas.openxmlformats.org/drawingml/2006/wordprocessingDrawing" xmlns:w10="urn:schemas-microsoft-com:office:word" xmlns:w="http://schemas.openxmlformats.org/wordprocessingml/2006/main" xmlns:w14="http://schemas.microsoft.com/office/word/2010/wordml" xmlns:w15="http://schemas.microsoft.com/office/word/2012/wordml" xmlns:wpg="http://schemas.microsoft.com/office/word/2010/wordprocessingGroup" xmlns:wpi="http://schemas.microsoft.com/office/word/2010/wordprocessingInk" xmlns:wne="http://schemas.microsoft.com/office/word/2006/wordml" xmlns:wps="http://schemas.microsoft.com/office/word/2010/wordprocessingShape" mc:Ignorable="w14 w15 wp14">
   <w:p>
     <w:pPr>
       <w:pStyle w:val="Header"/>
@@ -14112,7 +14094,7 @@
       <w:rPr>
         <w:noProof/>
       </w:rPr>
-      <w:t>9 October 2013 @ 7:59:00 PM</w:t>
+      <w:t>9 October 2013 @ 10:24:00 PM</w:t>
     </w:r>
     <w:r>
       <w:fldChar w:fldCharType="end"/>
@@ -14143,7 +14125,7 @@
         <w:b w:val="0"/>
         <w:noProof/>
       </w:rPr>
-      <w:t>15</w:t>
+      <w:t>20</w:t>
     </w:r>
     <w:r>
       <w:rPr>
@@ -14157,20 +14139,33 @@
       </w:rPr>
       <w:tab/>
     </w:r>
-    <w:fldSimple w:instr=" STYLEREF  &quot;Heading 1&quot;  \* MERGEFORMAT ">
-      <w:r>
-        <w:rPr>
-          <w:noProof/>
-        </w:rPr>
-        <w:t>Change Management Plan</w:t>
-      </w:r>
-    </w:fldSimple>
+    <w:r>
+      <w:fldChar w:fldCharType="begin"/>
+    </w:r>
+    <w:r>
+      <w:instrText xml:space="preserve"> STYLEREF  "Heading 1"  \* MERGEFORMAT </w:instrText>
+    </w:r>
+    <w:r>
+      <w:fldChar w:fldCharType="separate"/>
+    </w:r>
+    <w:r>
+      <w:rPr>
+        <w:noProof/>
+      </w:rPr>
+      <w:t>Procurement Management Plan</w:t>
+    </w:r>
+    <w:r>
+      <w:rPr>
+        <w:noProof/>
+      </w:rPr>
+      <w:fldChar w:fldCharType="end"/>
+    </w:r>
   </w:p>
 </w:ftr>
 </file>
 
 <file path=word/footnotes.xml><?xml version="1.0" encoding="utf-8"?>
-<w:footnotes xmlns:wpc="http://schemas.microsoft.com/office/word/2010/wordprocessingCanvas" xmlns:mo="http://schemas.microsoft.com/office/mac/office/2008/main" xmlns:mc="http://schemas.openxmlformats.org/markup-compatibility/2006" xmlns:mv="urn:schemas-microsoft-com:mac:vml" xmlns:o="urn:schemas-microsoft-com:office:office" xmlns:r="http://schemas.openxmlformats.org/officeDocument/2006/relationships" xmlns:m="http://schemas.openxmlformats.org/officeDocument/2006/math" xmlns:v="urn:schemas-microsoft-com:vml" xmlns:wp14="http://schemas.microsoft.com/office/word/2010/wordprocessingDrawing" xmlns:wp="http://schemas.openxmlformats.org/drawingml/2006/wordprocessingDrawing" xmlns:w10="urn:schemas-microsoft-com:office:word" xmlns:w="http://schemas.openxmlformats.org/wordprocessingml/2006/main" xmlns:w14="http://schemas.microsoft.com/office/word/2010/wordml" xmlns:wpg="http://schemas.microsoft.com/office/word/2010/wordprocessingGroup" xmlns:wpi="http://schemas.microsoft.com/office/word/2010/wordprocessingInk" xmlns:wne="http://schemas.microsoft.com/office/word/2006/wordml" xmlns:wps="http://schemas.microsoft.com/office/word/2010/wordprocessingShape" mc:Ignorable="w14 wp14">
+<w:footnotes xmlns:wpc="http://schemas.microsoft.com/office/word/2010/wordprocessingCanvas" xmlns:mc="http://schemas.openxmlformats.org/markup-compatibility/2006" xmlns:o="urn:schemas-microsoft-com:office:office" xmlns:r="http://schemas.openxmlformats.org/officeDocument/2006/relationships" xmlns:m="http://schemas.openxmlformats.org/officeDocument/2006/math" xmlns:v="urn:schemas-microsoft-com:vml" xmlns:wp14="http://schemas.microsoft.com/office/word/2010/wordprocessingDrawing" xmlns:wp="http://schemas.openxmlformats.org/drawingml/2006/wordprocessingDrawing" xmlns:w10="urn:schemas-microsoft-com:office:word" xmlns:w="http://schemas.openxmlformats.org/wordprocessingml/2006/main" xmlns:w14="http://schemas.microsoft.com/office/word/2010/wordml" xmlns:w15="http://schemas.microsoft.com/office/word/2012/wordml" xmlns:wpg="http://schemas.microsoft.com/office/word/2010/wordprocessingGroup" xmlns:wpi="http://schemas.microsoft.com/office/word/2010/wordprocessingInk" xmlns:wne="http://schemas.microsoft.com/office/word/2006/wordml" xmlns:wps="http://schemas.microsoft.com/office/word/2010/wordprocessingShape" mc:Ignorable="w14 w15 wp14">
   <w:footnote w:type="separator" w:id="-1">
     <w:p>
       <w:r>
@@ -14189,7 +14184,7 @@
 </file>
 
 <file path=word/header1.xml><?xml version="1.0" encoding="utf-8"?>
-<w:hdr xmlns:wpc="http://schemas.microsoft.com/office/word/2010/wordprocessingCanvas" xmlns:mo="http://schemas.microsoft.com/office/mac/office/2008/main" xmlns:mc="http://schemas.openxmlformats.org/markup-compatibility/2006" xmlns:mv="urn:schemas-microsoft-com:mac:vml" xmlns:o="urn:schemas-microsoft-com:office:office" xmlns:r="http://schemas.openxmlformats.org/officeDocument/2006/relationships" xmlns:m="http://schemas.openxmlformats.org/officeDocument/2006/math" xmlns:v="urn:schemas-microsoft-com:vml" xmlns:wp14="http://schemas.microsoft.com/office/word/2010/wordprocessingDrawing" xmlns:wp="http://schemas.openxmlformats.org/drawingml/2006/wordprocessingDrawing" xmlns:w10="urn:schemas-microsoft-com:office:word" xmlns:w="http://schemas.openxmlformats.org/wordprocessingml/2006/main" xmlns:w14="http://schemas.microsoft.com/office/word/2010/wordml" xmlns:wpg="http://schemas.microsoft.com/office/word/2010/wordprocessingGroup" xmlns:wpi="http://schemas.microsoft.com/office/word/2010/wordprocessingInk" xmlns:wne="http://schemas.microsoft.com/office/word/2006/wordml" xmlns:wps="http://schemas.microsoft.com/office/word/2010/wordprocessingShape" mc:Ignorable="w14 wp14">
+<w:hdr xmlns:wpc="http://schemas.microsoft.com/office/word/2010/wordprocessingCanvas" xmlns:mc="http://schemas.openxmlformats.org/markup-compatibility/2006" xmlns:o="urn:schemas-microsoft-com:office:office" xmlns:r="http://schemas.openxmlformats.org/officeDocument/2006/relationships" xmlns:m="http://schemas.openxmlformats.org/officeDocument/2006/math" xmlns:v="urn:schemas-microsoft-com:vml" xmlns:wp14="http://schemas.microsoft.com/office/word/2010/wordprocessingDrawing" xmlns:wp="http://schemas.openxmlformats.org/drawingml/2006/wordprocessingDrawing" xmlns:w10="urn:schemas-microsoft-com:office:word" xmlns:w="http://schemas.openxmlformats.org/wordprocessingml/2006/main" xmlns:w14="http://schemas.microsoft.com/office/word/2010/wordml" xmlns:w15="http://schemas.microsoft.com/office/word/2012/wordml" xmlns:wpg="http://schemas.microsoft.com/office/word/2010/wordprocessingGroup" xmlns:wpi="http://schemas.microsoft.com/office/word/2010/wordprocessingInk" xmlns:wne="http://schemas.microsoft.com/office/word/2006/wordml" xmlns:wps="http://schemas.microsoft.com/office/word/2010/wordprocessingShape" mc:Ignorable="w14 w15 wp14">
   <w:p>
     <w:pPr>
       <w:pStyle w:val="Header"/>
@@ -14209,7 +14204,7 @@
 </file>
 
 <file path=word/header2.xml><?xml version="1.0" encoding="utf-8"?>
-<w:hdr xmlns:wpc="http://schemas.microsoft.com/office/word/2010/wordprocessingCanvas" xmlns:mo="http://schemas.microsoft.com/office/mac/office/2008/main" xmlns:mc="http://schemas.openxmlformats.org/markup-compatibility/2006" xmlns:mv="urn:schemas-microsoft-com:mac:vml" xmlns:o="urn:schemas-microsoft-com:office:office" xmlns:r="http://schemas.openxmlformats.org/officeDocument/2006/relationships" xmlns:m="http://schemas.openxmlformats.org/officeDocument/2006/math" xmlns:v="urn:schemas-microsoft-com:vml" xmlns:wp14="http://schemas.microsoft.com/office/word/2010/wordprocessingDrawing" xmlns:wp="http://schemas.openxmlformats.org/drawingml/2006/wordprocessingDrawing" xmlns:w10="urn:schemas-microsoft-com:office:word" xmlns:w="http://schemas.openxmlformats.org/wordprocessingml/2006/main" xmlns:w14="http://schemas.microsoft.com/office/word/2010/wordml" xmlns:wpg="http://schemas.microsoft.com/office/word/2010/wordprocessingGroup" xmlns:wpi="http://schemas.microsoft.com/office/word/2010/wordprocessingInk" xmlns:wne="http://schemas.microsoft.com/office/word/2006/wordml" xmlns:wps="http://schemas.microsoft.com/office/word/2010/wordprocessingShape" mc:Ignorable="w14 wp14">
+<w:hdr xmlns:wpc="http://schemas.microsoft.com/office/word/2010/wordprocessingCanvas" xmlns:mc="http://schemas.openxmlformats.org/markup-compatibility/2006" xmlns:o="urn:schemas-microsoft-com:office:office" xmlns:r="http://schemas.openxmlformats.org/officeDocument/2006/relationships" xmlns:m="http://schemas.openxmlformats.org/officeDocument/2006/math" xmlns:v="urn:schemas-microsoft-com:vml" xmlns:wp14="http://schemas.microsoft.com/office/word/2010/wordprocessingDrawing" xmlns:wp="http://schemas.openxmlformats.org/drawingml/2006/wordprocessingDrawing" xmlns:w10="urn:schemas-microsoft-com:office:word" xmlns:w="http://schemas.openxmlformats.org/wordprocessingml/2006/main" xmlns:w14="http://schemas.microsoft.com/office/word/2010/wordml" xmlns:w15="http://schemas.microsoft.com/office/word/2012/wordml" xmlns:wpg="http://schemas.microsoft.com/office/word/2010/wordprocessingGroup" xmlns:wpi="http://schemas.microsoft.com/office/word/2010/wordprocessingInk" xmlns:wne="http://schemas.microsoft.com/office/word/2006/wordml" xmlns:wps="http://schemas.microsoft.com/office/word/2010/wordprocessingShape" mc:Ignorable="w14 w15 wp14">
   <w:p>
     <w:pPr>
       <w:pStyle w:val="Header"/>
@@ -14223,7 +14218,7 @@
 </file>
 
 <file path=word/numbering.xml><?xml version="1.0" encoding="utf-8"?>
-<w:numbering xmlns:wpc="http://schemas.microsoft.com/office/word/2010/wordprocessingCanvas" xmlns:mo="http://schemas.microsoft.com/office/mac/office/2008/main" xmlns:mc="http://schemas.openxmlformats.org/markup-compatibility/2006" xmlns:mv="urn:schemas-microsoft-com:mac:vml" xmlns:o="urn:schemas-microsoft-com:office:office" xmlns:r="http://schemas.openxmlformats.org/officeDocument/2006/relationships" xmlns:m="http://schemas.openxmlformats.org/officeDocument/2006/math" xmlns:v="urn:schemas-microsoft-com:vml" xmlns:wp14="http://schemas.microsoft.com/office/word/2010/wordprocessingDrawing" xmlns:wp="http://schemas.openxmlformats.org/drawingml/2006/wordprocessingDrawing" xmlns:w10="urn:schemas-microsoft-com:office:word" xmlns:w="http://schemas.openxmlformats.org/wordprocessingml/2006/main" xmlns:w14="http://schemas.microsoft.com/office/word/2010/wordml" xmlns:wpg="http://schemas.microsoft.com/office/word/2010/wordprocessingGroup" xmlns:wpi="http://schemas.microsoft.com/office/word/2010/wordprocessingInk" xmlns:wne="http://schemas.microsoft.com/office/word/2006/wordml" xmlns:wps="http://schemas.microsoft.com/office/word/2010/wordprocessingShape" mc:Ignorable="w14 wp14">
+<w:numbering xmlns:wpc="http://schemas.microsoft.com/office/word/2010/wordprocessingCanvas" xmlns:mc="http://schemas.openxmlformats.org/markup-compatibility/2006" xmlns:o="urn:schemas-microsoft-com:office:office" xmlns:r="http://schemas.openxmlformats.org/officeDocument/2006/relationships" xmlns:m="http://schemas.openxmlformats.org/officeDocument/2006/math" xmlns:v="urn:schemas-microsoft-com:vml" xmlns:wp14="http://schemas.microsoft.com/office/word/2010/wordprocessingDrawing" xmlns:wp="http://schemas.openxmlformats.org/drawingml/2006/wordprocessingDrawing" xmlns:w10="urn:schemas-microsoft-com:office:word" xmlns:w="http://schemas.openxmlformats.org/wordprocessingml/2006/main" xmlns:w14="http://schemas.microsoft.com/office/word/2010/wordml" xmlns:w15="http://schemas.microsoft.com/office/word/2012/wordml" xmlns:wpg="http://schemas.microsoft.com/office/word/2010/wordprocessingGroup" xmlns:wpi="http://schemas.microsoft.com/office/word/2010/wordprocessingInk" xmlns:wne="http://schemas.microsoft.com/office/word/2006/wordml" xmlns:wps="http://schemas.microsoft.com/office/word/2010/wordprocessingShape" mc:Ignorable="w14 w15 wp14">
   <w:abstractNum w:abstractNumId="0">
     <w:nsid w:val="00880198"/>
     <w:multiLevelType w:val="multilevel"/>
@@ -17902,7 +17897,7 @@
 </file>
 
 <file path=word/styles.xml><?xml version="1.0" encoding="utf-8"?>
-<w:styles xmlns:mc="http://schemas.openxmlformats.org/markup-compatibility/2006" xmlns:r="http://schemas.openxmlformats.org/officeDocument/2006/relationships" xmlns:w="http://schemas.openxmlformats.org/wordprocessingml/2006/main" xmlns:w14="http://schemas.microsoft.com/office/word/2010/wordml" mc:Ignorable="w14">
+<w:styles xmlns:mc="http://schemas.openxmlformats.org/markup-compatibility/2006" xmlns:r="http://schemas.openxmlformats.org/officeDocument/2006/relationships" xmlns:w="http://schemas.openxmlformats.org/wordprocessingml/2006/main" xmlns:w14="http://schemas.microsoft.com/office/word/2010/wordml" xmlns:w15="http://schemas.microsoft.com/office/word/2012/wordml" mc:Ignorable="w14 w15">
   <w:docDefaults>
     <w:rPrDefault>
       <w:rPr>
@@ -17912,845 +17907,362 @@
     </w:rPrDefault>
     <w:pPrDefault/>
   </w:docDefaults>
-  <w:latentStyles w:defLockedState="0" w:defUIPriority="0" w:defSemiHidden="1" w:defUnhideWhenUsed="1" w:defQFormat="0" w:count="276">
-    <w:lsdException w:name="Normal" w:semiHidden="0" w:unhideWhenUsed="0" w:qFormat="1"/>
-    <w:lsdException w:name="heading 1" w:semiHidden="0" w:unhideWhenUsed="0" w:qFormat="1"/>
-    <w:lsdException w:name="heading 2" w:semiHidden="0" w:unhideWhenUsed="0" w:qFormat="1"/>
-    <w:lsdException w:name="heading 3" w:semiHidden="0" w:unhideWhenUsed="0" w:qFormat="1"/>
-    <w:lsdException w:name="heading 4" w:semiHidden="0" w:unhideWhenUsed="0" w:qFormat="1"/>
-    <w:lsdException w:name="heading 5" w:semiHidden="0" w:unhideWhenUsed="0" w:qFormat="1"/>
-    <w:lsdException w:name="heading 6" w:semiHidden="0" w:unhideWhenUsed="0" w:qFormat="1"/>
-    <w:lsdException w:name="heading 7" w:qFormat="1"/>
-    <w:lsdException w:name="heading 8" w:qFormat="1"/>
-    <w:lsdException w:name="heading 9" w:qFormat="1"/>
-    <w:lsdException w:name="toc 1" w:uiPriority="39"/>
-    <w:lsdException w:name="toc 2" w:uiPriority="39"/>
-    <w:lsdException w:name="caption" w:qFormat="1"/>
-    <w:lsdException w:name="List Number" w:semiHidden="0" w:unhideWhenUsed="0"/>
-    <w:lsdException w:name="List 4" w:semiHidden="0" w:unhideWhenUsed="0"/>
-    <w:lsdException w:name="List 5" w:semiHidden="0" w:unhideWhenUsed="0"/>
-    <w:lsdException w:name="Title" w:semiHidden="0" w:unhideWhenUsed="0" w:qFormat="1"/>
-    <w:lsdException w:name="Subtitle" w:semiHidden="0" w:unhideWhenUsed="0" w:qFormat="1"/>
-    <w:lsdException w:name="Salutation" w:semiHidden="0" w:unhideWhenUsed="0"/>
-    <w:lsdException w:name="Date" w:semiHidden="0" w:unhideWhenUsed="0"/>
-    <w:lsdException w:name="Body Text First Indent" w:semiHidden="0" w:unhideWhenUsed="0"/>
-    <w:lsdException w:name="Hyperlink" w:uiPriority="99"/>
-    <w:lsdException w:name="Strong" w:semiHidden="0" w:unhideWhenUsed="0" w:qFormat="1"/>
-    <w:lsdException w:name="Emphasis" w:semiHidden="0" w:unhideWhenUsed="0" w:qFormat="1"/>
-    <w:lsdException w:name="Table Grid" w:semiHidden="0" w:unhideWhenUsed="0"/>
-    <w:lsdException w:name="Note Level 1" w:semiHidden="0" w:unhideWhenUsed="0"/>
-    <w:lsdException w:name="Note Level 2" w:semiHidden="0" w:unhideWhenUsed="0"/>
-    <w:lsdException w:name="Note Level 3" w:semiHidden="0" w:unhideWhenUsed="0"/>
-    <w:lsdException w:name="Note Level 4" w:semiHidden="0" w:unhideWhenUsed="0"/>
-    <w:lsdException w:name="Note Level 5" w:semiHidden="0" w:unhideWhenUsed="0"/>
-    <w:lsdException w:name="Note Level 6" w:semiHidden="0" w:unhideWhenUsed="0"/>
-    <w:lsdException w:name="Note Level 7" w:semiHidden="0" w:unhideWhenUsed="0"/>
-    <w:lsdException w:name="Note Level 8" w:semiHidden="0" w:unhideWhenUsed="0"/>
-    <w:lsdException w:name="Note Level 9" w:semiHidden="0" w:unhideWhenUsed="0"/>
-    <w:lsdException w:name="Placeholder Text" w:uiPriority="99" w:unhideWhenUsed="0"/>
-    <w:lsdException w:name="No Spacing" w:semiHidden="0" w:uiPriority="1" w:unhideWhenUsed="0" w:qFormat="1"/>
-    <w:lsdException w:name="Light Shading" w:semiHidden="0" w:uiPriority="60" w:unhideWhenUsed="0"/>
-    <w:lsdException w:name="Light List" w:semiHidden="0" w:uiPriority="61" w:unhideWhenUsed="0"/>
-    <w:lsdException w:name="Light Grid" w:semiHidden="0" w:uiPriority="62" w:unhideWhenUsed="0"/>
-    <w:lsdException w:name="Medium Shading 1" w:semiHidden="0" w:uiPriority="63" w:unhideWhenUsed="0"/>
-    <w:lsdException w:name="Medium Shading 2" w:semiHidden="0" w:uiPriority="64" w:unhideWhenUsed="0"/>
-    <w:lsdException w:name="Medium List 1" w:semiHidden="0" w:uiPriority="65" w:unhideWhenUsed="0"/>
-    <w:lsdException w:name="Medium List 2" w:semiHidden="0" w:uiPriority="66" w:unhideWhenUsed="0"/>
-    <w:lsdException w:name="Medium Grid 1" w:semiHidden="0" w:uiPriority="67" w:unhideWhenUsed="0"/>
-    <w:lsdException w:name="Medium Grid 2" w:semiHidden="0" w:uiPriority="68" w:unhideWhenUsed="0"/>
-    <w:lsdException w:name="Medium Grid 3" w:semiHidden="0" w:uiPriority="69" w:unhideWhenUsed="0"/>
-    <w:lsdException w:name="Dark List" w:semiHidden="0" w:uiPriority="70" w:unhideWhenUsed="0"/>
-    <w:lsdException w:name="Colorful Shading" w:semiHidden="0" w:uiPriority="71" w:unhideWhenUsed="0"/>
-    <w:lsdException w:name="Colorful List" w:semiHidden="0" w:uiPriority="72" w:unhideWhenUsed="0"/>
-    <w:lsdException w:name="Colorful Grid" w:semiHidden="0" w:uiPriority="73" w:unhideWhenUsed="0"/>
-    <w:lsdException w:name="Light Shading Accent 1" w:semiHidden="0" w:uiPriority="60" w:unhideWhenUsed="0"/>
-    <w:lsdException w:name="Light List Accent 1" w:semiHidden="0" w:uiPriority="61" w:unhideWhenUsed="0"/>
-    <w:lsdException w:name="Light Grid Accent 1" w:semiHidden="0" w:uiPriority="62" w:unhideWhenUsed="0"/>
-    <w:lsdException w:name="Medium Shading 1 Accent 1" w:semiHidden="0" w:uiPriority="63" w:unhideWhenUsed="0"/>
-    <w:lsdException w:name="Medium Shading 2 Accent 1" w:semiHidden="0" w:uiPriority="64" w:unhideWhenUsed="0"/>
-    <w:lsdException w:name="Medium List 1 Accent 1" w:semiHidden="0" w:uiPriority="65" w:unhideWhenUsed="0"/>
-    <w:lsdException w:name="Revision" w:uiPriority="99" w:unhideWhenUsed="0"/>
-    <w:lsdException w:name="List Paragraph" w:semiHidden="0" w:uiPriority="34" w:unhideWhenUsed="0" w:qFormat="1"/>
-    <w:lsdException w:name="Quote" w:semiHidden="0" w:uiPriority="29" w:unhideWhenUsed="0" w:qFormat="1"/>
-    <w:lsdException w:name="Intense Quote" w:semiHidden="0" w:uiPriority="30" w:unhideWhenUsed="0" w:qFormat="1"/>
-    <w:lsdException w:name="Medium List 2 Accent 1" w:semiHidden="0" w:uiPriority="66" w:unhideWhenUsed="0"/>
-    <w:lsdException w:name="Medium Grid 1 Accent 1" w:semiHidden="0" w:uiPriority="67" w:unhideWhenUsed="0"/>
-    <w:lsdException w:name="Medium Grid 2 Accent 1" w:semiHidden="0" w:uiPriority="68" w:unhideWhenUsed="0"/>
-    <w:lsdException w:name="Medium Grid 3 Accent 1" w:semiHidden="0" w:uiPriority="69" w:unhideWhenUsed="0"/>
-    <w:lsdException w:name="Dark List Accent 1" w:semiHidden="0" w:uiPriority="70" w:unhideWhenUsed="0"/>
-    <w:lsdException w:name="Colorful Shading Accent 1" w:semiHidden="0" w:uiPriority="71" w:unhideWhenUsed="0"/>
-    <w:lsdException w:name="Colorful List Accent 1" w:semiHidden="0" w:uiPriority="72" w:unhideWhenUsed="0"/>
-    <w:lsdException w:name="Colorful Grid Accent 1" w:semiHidden="0" w:uiPriority="73" w:unhideWhenUsed="0"/>
-    <w:lsdException w:name="Light Shading Accent 2" w:semiHidden="0" w:uiPriority="60" w:unhideWhenUsed="0"/>
-    <w:lsdException w:name="Light List Accent 2" w:semiHidden="0" w:uiPriority="61" w:unhideWhenUsed="0"/>
-    <w:lsdException w:name="Light Grid Accent 2" w:semiHidden="0" w:uiPriority="62" w:unhideWhenUsed="0"/>
-    <w:lsdException w:name="Medium Shading 1 Accent 2" w:semiHidden="0" w:uiPriority="63" w:unhideWhenUsed="0"/>
-    <w:lsdException w:name="Medium Shading 2 Accent 2" w:semiHidden="0" w:uiPriority="64" w:unhideWhenUsed="0"/>
-    <w:lsdException w:name="Medium List 1 Accent 2" w:semiHidden="0" w:uiPriority="65" w:unhideWhenUsed="0"/>
-    <w:lsdException w:name="Medium List 2 Accent 2" w:semiHidden="0" w:uiPriority="66" w:unhideWhenUsed="0"/>
-    <w:lsdException w:name="Medium Grid 1 Accent 2" w:semiHidden="0" w:uiPriority="67" w:unhideWhenUsed="0"/>
-    <w:lsdException w:name="Medium Grid 2 Accent 2" w:semiHidden="0" w:uiPriority="68" w:unhideWhenUsed="0"/>
-    <w:lsdException w:name="Medium Grid 3 Accent 2" w:semiHidden="0" w:uiPriority="69" w:unhideWhenUsed="0"/>
-    <w:lsdException w:name="Dark List Accent 2" w:semiHidden="0" w:uiPriority="70" w:unhideWhenUsed="0"/>
-    <w:lsdException w:name="Colorful Shading Accent 2" w:semiHidden="0" w:uiPriority="71" w:unhideWhenUsed="0"/>
-    <w:lsdException w:name="Colorful List Accent 2" w:semiHidden="0" w:uiPriority="72" w:unhideWhenUsed="0"/>
-    <w:lsdException w:name="Colorful Grid Accent 2" w:semiHidden="0" w:uiPriority="73" w:unhideWhenUsed="0"/>
-    <w:lsdException w:name="Light Shading Accent 3" w:semiHidden="0" w:uiPriority="60" w:unhideWhenUsed="0"/>
-    <w:lsdException w:name="Light List Accent 3" w:semiHidden="0" w:uiPriority="61" w:unhideWhenUsed="0"/>
-    <w:lsdException w:name="Light Grid Accent 3" w:semiHidden="0" w:uiPriority="62" w:unhideWhenUsed="0"/>
-    <w:lsdException w:name="Medium Shading 1 Accent 3" w:semiHidden="0" w:uiPriority="63" w:unhideWhenUsed="0"/>
-    <w:lsdException w:name="Medium Shading 2 Accent 3" w:semiHidden="0" w:uiPriority="64" w:unhideWhenUsed="0"/>
-    <w:lsdException w:name="Medium List 1 Accent 3" w:semiHidden="0" w:uiPriority="65" w:unhideWhenUsed="0"/>
-    <w:lsdException w:name="Medium List 2 Accent 3" w:semiHidden="0" w:uiPriority="66" w:unhideWhenUsed="0"/>
-    <w:lsdException w:name="Medium Grid 1 Accent 3" w:semiHidden="0" w:uiPriority="67" w:unhideWhenUsed="0"/>
-    <w:lsdException w:name="Medium Grid 2 Accent 3" w:semiHidden="0" w:uiPriority="68" w:unhideWhenUsed="0"/>
-    <w:lsdException w:name="Medium Grid 3 Accent 3" w:semiHidden="0" w:uiPriority="69" w:unhideWhenUsed="0"/>
-    <w:lsdException w:name="Dark List Accent 3" w:semiHidden="0" w:uiPriority="70" w:unhideWhenUsed="0"/>
-    <w:lsdException w:name="Colorful Shading Accent 3" w:semiHidden="0" w:uiPriority="71" w:unhideWhenUsed="0"/>
-    <w:lsdException w:name="Colorful List Accent 3" w:semiHidden="0" w:uiPriority="72" w:unhideWhenUsed="0"/>
-    <w:lsdException w:name="Colorful Grid Accent 3" w:semiHidden="0" w:uiPriority="73" w:unhideWhenUsed="0"/>
-    <w:lsdException w:name="Light Shading Accent 4" w:semiHidden="0" w:uiPriority="60" w:unhideWhenUsed="0"/>
-    <w:lsdException w:name="Light List Accent 4" w:semiHidden="0" w:uiPriority="61" w:unhideWhenUsed="0"/>
-    <w:lsdException w:name="Light Grid Accent 4" w:semiHidden="0" w:uiPriority="62" w:unhideWhenUsed="0"/>
-    <w:lsdException w:name="Medium Shading 1 Accent 4" w:semiHidden="0" w:uiPriority="63" w:unhideWhenUsed="0"/>
-    <w:lsdException w:name="Medium Shading 2 Accent 4" w:semiHidden="0" w:uiPriority="64" w:unhideWhenUsed="0"/>
-    <w:lsdException w:name="Medium List 1 Accent 4" w:semiHidden="0" w:uiPriority="65" w:unhideWhenUsed="0"/>
-    <w:lsdException w:name="Medium List 2 Accent 4" w:semiHidden="0" w:uiPriority="66" w:unhideWhenUsed="0"/>
-    <w:lsdException w:name="Medium Grid 1 Accent 4" w:semiHidden="0" w:uiPriority="67" w:unhideWhenUsed="0"/>
-    <w:lsdException w:name="Medium Grid 2 Accent 4" w:semiHidden="0" w:uiPriority="68" w:unhideWhenUsed="0"/>
-    <w:lsdException w:name="Medium Grid 3 Accent 4" w:semiHidden="0" w:uiPriority="69" w:unhideWhenUsed="0"/>
-    <w:lsdException w:name="Dark List Accent 4" w:semiHidden="0" w:uiPriority="70" w:unhideWhenUsed="0"/>
-    <w:lsdException w:name="Colorful Shading Accent 4" w:semiHidden="0" w:uiPriority="71" w:unhideWhenUsed="0"/>
-    <w:lsdException w:name="Colorful List Accent 4" w:semiHidden="0" w:uiPriority="72" w:unhideWhenUsed="0"/>
-    <w:lsdException w:name="Colorful Grid Accent 4" w:semiHidden="0" w:uiPriority="73" w:unhideWhenUsed="0"/>
-    <w:lsdException w:name="Light Shading Accent 5" w:semiHidden="0" w:uiPriority="60" w:unhideWhenUsed="0"/>
-    <w:lsdException w:name="Light List Accent 5" w:semiHidden="0" w:uiPriority="61" w:unhideWhenUsed="0"/>
-    <w:lsdException w:name="Light Grid Accent 5" w:semiHidden="0" w:uiPriority="62" w:unhideWhenUsed="0"/>
-    <w:lsdException w:name="Medium Shading 1 Accent 5" w:semiHidden="0" w:uiPriority="63" w:unhideWhenUsed="0"/>
-    <w:lsdException w:name="Medium Shading 2 Accent 5" w:semiHidden="0" w:uiPriority="64" w:unhideWhenUsed="0"/>
-    <w:lsdException w:name="Medium List 1 Accent 5" w:semiHidden="0" w:uiPriority="65" w:unhideWhenUsed="0"/>
-    <w:lsdException w:name="Medium List 2 Accent 5" w:semiHidden="0" w:uiPriority="66" w:unhideWhenUsed="0"/>
-    <w:lsdException w:name="Medium Grid 1 Accent 5" w:semiHidden="0" w:uiPriority="67" w:unhideWhenUsed="0"/>
-    <w:lsdException w:name="Medium Grid 2 Accent 5" w:semiHidden="0" w:uiPriority="68" w:unhideWhenUsed="0"/>
-    <w:lsdException w:name="Medium Grid 3 Accent 5" w:semiHidden="0" w:uiPriority="69" w:unhideWhenUsed="0"/>
-    <w:lsdException w:name="Dark List Accent 5" w:semiHidden="0" w:uiPriority="70" w:unhideWhenUsed="0"/>
-    <w:lsdException w:name="Colorful Shading Accent 5" w:semiHidden="0" w:uiPriority="71" w:unhideWhenUsed="0"/>
-    <w:lsdException w:name="Colorful List Accent 5" w:semiHidden="0" w:uiPriority="72" w:unhideWhenUsed="0"/>
-    <w:lsdException w:name="Colorful Grid Accent 5" w:semiHidden="0" w:uiPriority="73" w:unhideWhenUsed="0"/>
-    <w:lsdException w:name="Light Shading Accent 6" w:semiHidden="0" w:uiPriority="60" w:unhideWhenUsed="0"/>
-    <w:lsdException w:name="Light List Accent 6" w:semiHidden="0" w:uiPriority="61" w:unhideWhenUsed="0"/>
-    <w:lsdException w:name="Light Grid Accent 6" w:semiHidden="0" w:uiPriority="62" w:unhideWhenUsed="0"/>
-    <w:lsdException w:name="Medium Shading 1 Accent 6" w:semiHidden="0" w:uiPriority="63" w:unhideWhenUsed="0"/>
-    <w:lsdException w:name="Medium Shading 2 Accent 6" w:semiHidden="0" w:uiPriority="64" w:unhideWhenUsed="0"/>
-    <w:lsdException w:name="Medium List 1 Accent 6" w:semiHidden="0" w:uiPriority="65" w:unhideWhenUsed="0"/>
-    <w:lsdException w:name="Medium List 2 Accent 6" w:semiHidden="0" w:uiPriority="66" w:unhideWhenUsed="0"/>
-    <w:lsdException w:name="Medium Grid 1 Accent 6" w:semiHidden="0" w:uiPriority="67" w:unhideWhenUsed="0"/>
-    <w:lsdException w:name="Medium Grid 2 Accent 6" w:semiHidden="0" w:uiPriority="68" w:unhideWhenUsed="0"/>
-    <w:lsdException w:name="Medium Grid 3 Accent 6" w:semiHidden="0" w:uiPriority="69" w:unhideWhenUsed="0"/>
-    <w:lsdException w:name="Dark List Accent 6" w:semiHidden="0" w:uiPriority="70" w:unhideWhenUsed="0"/>
-    <w:lsdException w:name="Colorful Shading Accent 6" w:semiHidden="0" w:uiPriority="71" w:unhideWhenUsed="0"/>
-    <w:lsdException w:name="Colorful List Accent 6" w:semiHidden="0" w:uiPriority="72" w:unhideWhenUsed="0"/>
-    <w:lsdException w:name="Colorful Grid Accent 6" w:semiHidden="0" w:uiPriority="73" w:unhideWhenUsed="0"/>
-    <w:lsdException w:name="Subtle Emphasis" w:semiHidden="0" w:uiPriority="19" w:unhideWhenUsed="0" w:qFormat="1"/>
-    <w:lsdException w:name="Intense Emphasis" w:semiHidden="0" w:uiPriority="21" w:unhideWhenUsed="0" w:qFormat="1"/>
-    <w:lsdException w:name="Subtle Reference" w:semiHidden="0" w:uiPriority="31" w:unhideWhenUsed="0" w:qFormat="1"/>
-    <w:lsdException w:name="Intense Reference" w:semiHidden="0" w:uiPriority="32" w:unhideWhenUsed="0" w:qFormat="1"/>
-    <w:lsdException w:name="Book Title" w:semiHidden="0" w:uiPriority="33" w:unhideWhenUsed="0" w:qFormat="1"/>
-    <w:lsdException w:name="Bibliography" w:uiPriority="37"/>
-    <w:lsdException w:name="TOC Heading" w:uiPriority="39" w:qFormat="1"/>
-  </w:latentStyles>
-  <w:style w:type="paragraph" w:default="1" w:styleId="Normal">
-    <w:name w:val="Normal"/>
-    <w:qFormat/>
-    <w:rsid w:val="001B4682"/>
-    <w:pPr>
-      <w:spacing w:before="120"/>
-    </w:pPr>
-    <w:rPr>
-      <w:sz w:val="24"/>
-      <w:szCs w:val="24"/>
-    </w:rPr>
-  </w:style>
-  <w:style w:type="paragraph" w:styleId="Heading1">
-    <w:name w:val="heading 1"/>
-    <w:basedOn w:val="Normal"/>
-    <w:next w:val="Normal"/>
-    <w:qFormat/>
-    <w:rsid w:val="001B4682"/>
-    <w:pPr>
-      <w:keepNext/>
-      <w:keepLines/>
-      <w:pageBreakBefore/>
-      <w:numPr>
-        <w:numId w:val="18"/>
-      </w:numPr>
-      <w:spacing w:before="1440" w:after="480"/>
-      <w:jc w:val="center"/>
-      <w:outlineLvl w:val="0"/>
-    </w:pPr>
-    <w:rPr>
-      <w:rFonts w:ascii="Arial" w:hAnsi="Arial"/>
-      <w:b/>
-      <w:bCs/>
-      <w:color w:val="000000"/>
-      <w:kern w:val="32"/>
-      <w:sz w:val="40"/>
-      <w:szCs w:val="40"/>
-    </w:rPr>
-  </w:style>
-  <w:style w:type="paragraph" w:styleId="Heading2">
-    <w:name w:val="heading 2"/>
-    <w:basedOn w:val="Normal"/>
-    <w:next w:val="Normal"/>
-    <w:qFormat/>
-    <w:rsid w:val="00CA1B6B"/>
-    <w:pPr>
-      <w:keepNext/>
-      <w:numPr>
-        <w:ilvl w:val="1"/>
-        <w:numId w:val="18"/>
-      </w:numPr>
-      <w:spacing w:before="240" w:after="60"/>
-      <w:outlineLvl w:val="1"/>
-    </w:pPr>
-    <w:rPr>
-      <w:rFonts w:ascii="Arial" w:hAnsi="Arial"/>
-      <w:b/>
-      <w:bCs/>
-      <w:color w:val="000000"/>
-      <w:szCs w:val="23"/>
-    </w:rPr>
-  </w:style>
-  <w:style w:type="paragraph" w:styleId="Heading3">
-    <w:name w:val="heading 3"/>
-    <w:basedOn w:val="Normal"/>
-    <w:next w:val="Normal"/>
-    <w:qFormat/>
-    <w:rsid w:val="00CA1B6B"/>
-    <w:pPr>
-      <w:keepNext/>
-      <w:numPr>
-        <w:ilvl w:val="2"/>
-        <w:numId w:val="18"/>
-      </w:numPr>
-      <w:spacing w:before="240" w:after="60"/>
-      <w:outlineLvl w:val="2"/>
-    </w:pPr>
-    <w:rPr>
-      <w:rFonts w:ascii="Arial" w:hAnsi="Arial"/>
-      <w:b/>
-      <w:bCs/>
-      <w:color w:val="000000"/>
-      <w:szCs w:val="26"/>
-    </w:rPr>
-  </w:style>
-  <w:style w:type="paragraph" w:styleId="Heading4">
-    <w:name w:val="heading 4"/>
-    <w:basedOn w:val="Normal"/>
-    <w:next w:val="Normal"/>
-    <w:qFormat/>
-    <w:rsid w:val="005F3E01"/>
-    <w:pPr>
-      <w:keepNext/>
-      <w:numPr>
-        <w:ilvl w:val="3"/>
-        <w:numId w:val="23"/>
-      </w:numPr>
-      <w:spacing w:before="240" w:after="60"/>
-      <w:outlineLvl w:val="3"/>
-    </w:pPr>
-    <w:rPr>
-      <w:rFonts w:ascii="Arial" w:hAnsi="Arial"/>
-      <w:b/>
-      <w:bCs/>
-      <w:color w:val="000000"/>
-      <w:szCs w:val="28"/>
-    </w:rPr>
-  </w:style>
-  <w:style w:type="paragraph" w:styleId="Heading5">
-    <w:name w:val="heading 5"/>
-    <w:basedOn w:val="Normal"/>
-    <w:next w:val="Normal"/>
-    <w:qFormat/>
-    <w:rsid w:val="005F3E01"/>
-    <w:pPr>
-      <w:keepNext/>
-      <w:framePr w:w="1800" w:wrap="auto" w:vAnchor="text" w:hAnchor="page" w:x="1201" w:y="1"/>
-      <w:numPr>
-        <w:ilvl w:val="4"/>
-        <w:numId w:val="23"/>
-      </w:numPr>
-      <w:spacing w:before="40" w:after="240"/>
-      <w:jc w:val="both"/>
-      <w:outlineLvl w:val="4"/>
-    </w:pPr>
-    <w:rPr>
-      <w:rFonts w:ascii="Arial Black" w:hAnsi="Arial Black"/>
-      <w:spacing w:val="-5"/>
-      <w:sz w:val="18"/>
-      <w:szCs w:val="18"/>
-    </w:rPr>
-  </w:style>
-  <w:style w:type="paragraph" w:styleId="Heading6">
-    <w:name w:val="heading 6"/>
-    <w:basedOn w:val="Normal"/>
-    <w:next w:val="Normal"/>
-    <w:qFormat/>
-    <w:rsid w:val="005F3E01"/>
-    <w:pPr>
-      <w:keepNext/>
-      <w:framePr w:w="1800" w:wrap="auto" w:vAnchor="text" w:hAnchor="page" w:x="1201" w:y="1"/>
-      <w:numPr>
-        <w:ilvl w:val="5"/>
-        <w:numId w:val="23"/>
-      </w:numPr>
-      <w:jc w:val="both"/>
-      <w:outlineLvl w:val="5"/>
-    </w:pPr>
-    <w:rPr>
-      <w:rFonts w:ascii="Arial" w:hAnsi="Arial"/>
-    </w:rPr>
-  </w:style>
-  <w:style w:type="paragraph" w:styleId="Heading7">
-    <w:name w:val="heading 7"/>
-    <w:basedOn w:val="Normal"/>
-    <w:next w:val="Normal"/>
-    <w:qFormat/>
-    <w:rsid w:val="005F3E01"/>
-    <w:pPr>
-      <w:framePr w:w="3780" w:hSpace="240" w:wrap="auto" w:vAnchor="text" w:hAnchor="page" w:x="1489" w:y="1"/>
-      <w:pBdr>
-        <w:top w:val="single" w:sz="6" w:space="12" w:color="FFFFFF"/>
-        <w:left w:val="single" w:sz="6" w:space="12" w:color="FFFFFF"/>
-        <w:bottom w:val="single" w:sz="6" w:space="12" w:color="FFFFFF"/>
-        <w:right w:val="single" w:sz="6" w:space="12" w:color="FFFFFF"/>
-      </w:pBdr>
-      <w:shd w:val="pct5" w:color="auto" w:fill="auto"/>
-      <w:spacing w:before="60"/>
-      <w:jc w:val="both"/>
-      <w:outlineLvl w:val="6"/>
-    </w:pPr>
-    <w:rPr>
-      <w:rFonts w:ascii="Times New Roman Bold" w:hAnsi="Times New Roman Bold"/>
-      <w:b/>
-      <w:bCs/>
-      <w:i/>
-      <w:iCs/>
-      <w:spacing w:val="-5"/>
-      <w:sz w:val="28"/>
-      <w:szCs w:val="28"/>
-    </w:rPr>
-  </w:style>
-  <w:style w:type="paragraph" w:styleId="Heading8">
-    <w:name w:val="heading 8"/>
-    <w:basedOn w:val="Normal"/>
-    <w:next w:val="Normal"/>
-    <w:qFormat/>
-    <w:rsid w:val="005F3E01"/>
-    <w:pPr>
-      <w:keepNext/>
-      <w:framePr w:w="1860" w:wrap="auto" w:vAnchor="text" w:hAnchor="page" w:x="1201" w:y="1"/>
-      <w:numPr>
-        <w:ilvl w:val="7"/>
-        <w:numId w:val="23"/>
-      </w:numPr>
-      <w:spacing w:before="60" w:line="320" w:lineRule="exact"/>
-      <w:jc w:val="center"/>
-      <w:outlineLvl w:val="7"/>
-    </w:pPr>
-    <w:rPr>
-      <w:rFonts w:ascii="Arial Black" w:hAnsi="Arial Black"/>
-      <w:caps/>
-      <w:spacing w:val="60"/>
-      <w:sz w:val="14"/>
-      <w:szCs w:val="14"/>
-    </w:rPr>
-  </w:style>
-  <w:style w:type="paragraph" w:styleId="Heading9">
-    <w:name w:val="heading 9"/>
-    <w:basedOn w:val="Normal"/>
-    <w:next w:val="Normal"/>
-    <w:qFormat/>
-    <w:rsid w:val="005F3E01"/>
-    <w:pPr>
-      <w:keepNext/>
-      <w:numPr>
-        <w:ilvl w:val="8"/>
-        <w:numId w:val="23"/>
-      </w:numPr>
-      <w:spacing w:before="80" w:after="60"/>
-      <w:jc w:val="both"/>
-      <w:outlineLvl w:val="8"/>
-    </w:pPr>
-    <w:rPr>
-      <w:rFonts w:ascii="Arial" w:hAnsi="Arial"/>
-      <w:b/>
-      <w:bCs/>
-      <w:i/>
-      <w:iCs/>
-      <w:kern w:val="28"/>
-    </w:rPr>
-  </w:style>
-  <w:style w:type="character" w:default="1" w:styleId="DefaultParagraphFont">
-    <w:name w:val="Default Paragraph Font"/>
-    <w:uiPriority w:val="1"/>
-    <w:semiHidden/>
-    <w:unhideWhenUsed/>
-  </w:style>
-  <w:style w:type="table" w:default="1" w:styleId="TableNormal">
-    <w:name w:val="Normal Table"/>
-    <w:uiPriority w:val="99"/>
-    <w:semiHidden/>
-    <w:unhideWhenUsed/>
-    <w:tblPr>
-      <w:tblInd w:w="0" w:type="dxa"/>
-      <w:tblCellMar>
-        <w:top w:w="0" w:type="dxa"/>
-        <w:left w:w="108" w:type="dxa"/>
-        <w:bottom w:w="0" w:type="dxa"/>
-        <w:right w:w="108" w:type="dxa"/>
-      </w:tblCellMar>
-    </w:tblPr>
-  </w:style>
-  <w:style w:type="numbering" w:default="1" w:styleId="NoList">
-    <w:name w:val="No List"/>
-    <w:uiPriority w:val="99"/>
-    <w:semiHidden/>
-    <w:unhideWhenUsed/>
-  </w:style>
-  <w:style w:type="paragraph" w:styleId="Title">
-    <w:name w:val="Title"/>
-    <w:basedOn w:val="Normal"/>
-    <w:next w:val="Normal"/>
-    <w:qFormat/>
-    <w:rsid w:val="00DB1889"/>
-    <w:pPr>
-      <w:spacing w:before="480" w:after="240"/>
-      <w:jc w:val="right"/>
-    </w:pPr>
-    <w:rPr>
-      <w:rFonts w:cs="Arial"/>
-      <w:b/>
-      <w:bCs/>
-      <w:kern w:val="28"/>
-      <w:sz w:val="48"/>
-      <w:szCs w:val="32"/>
-    </w:rPr>
-  </w:style>
-  <w:style w:type="paragraph" w:customStyle="1" w:styleId="Institution">
-    <w:name w:val="Institution"/>
-    <w:basedOn w:val="Normal"/>
-    <w:rsid w:val="001B4682"/>
-    <w:pPr>
-      <w:spacing w:before="720" w:after="960"/>
-      <w:jc w:val="center"/>
-    </w:pPr>
-    <w:rPr>
-      <w:b/>
-      <w:iCs/>
-      <w:sz w:val="40"/>
-      <w:szCs w:val="40"/>
-    </w:rPr>
-  </w:style>
-  <w:style w:type="paragraph" w:customStyle="1" w:styleId="BulletedList">
-    <w:name w:val="Bulleted List"/>
-    <w:basedOn w:val="Normal"/>
-    <w:rsid w:val="005F3E01"/>
-    <w:pPr>
-      <w:numPr>
-        <w:numId w:val="24"/>
-      </w:numPr>
-    </w:pPr>
-  </w:style>
-  <w:style w:type="paragraph" w:customStyle="1" w:styleId="MemberNames">
-    <w:name w:val="MemberNames"/>
-    <w:basedOn w:val="Normal"/>
-    <w:rsid w:val="00883383"/>
-    <w:pPr>
-      <w:spacing w:before="480" w:after="360"/>
-      <w:jc w:val="right"/>
-    </w:pPr>
-    <w:rPr>
-      <w:color w:val="000000"/>
-      <w:sz w:val="40"/>
-      <w:szCs w:val="40"/>
-    </w:rPr>
-  </w:style>
-  <w:style w:type="paragraph" w:customStyle="1" w:styleId="RecordDates">
-    <w:name w:val="Record Dates"/>
-    <w:basedOn w:val="Normal"/>
-    <w:rsid w:val="00883383"/>
-    <w:pPr>
-      <w:jc w:val="right"/>
-    </w:pPr>
-    <w:rPr>
-      <w:b/>
-      <w:bCs/>
-      <w:noProof/>
-      <w:sz w:val="28"/>
-      <w:szCs w:val="28"/>
-    </w:rPr>
-  </w:style>
-  <w:style w:type="paragraph" w:styleId="Header">
-    <w:name w:val="header"/>
-    <w:basedOn w:val="Normal"/>
-    <w:rsid w:val="001B4682"/>
-    <w:pPr>
-      <w:pBdr>
-        <w:top w:val="single" w:sz="12" w:space="1" w:color="auto"/>
-        <w:bottom w:val="single" w:sz="12" w:space="1" w:color="auto"/>
-      </w:pBdr>
-      <w:tabs>
-        <w:tab w:val="center" w:pos="4680"/>
-        <w:tab w:val="right" w:pos="9360"/>
-      </w:tabs>
-      <w:spacing w:after="360"/>
-    </w:pPr>
-    <w:rPr>
-      <w:b/>
-    </w:rPr>
-  </w:style>
-  <w:style w:type="paragraph" w:customStyle="1" w:styleId="PseudoHeading1">
-    <w:name w:val="PseudoHeading1"/>
-    <w:basedOn w:val="Normal"/>
-    <w:rsid w:val="00DB1889"/>
-    <w:pPr>
-      <w:spacing w:before="1440" w:after="480"/>
-      <w:jc w:val="center"/>
-    </w:pPr>
-    <w:rPr>
-      <w:b/>
-      <w:bCs/>
-      <w:sz w:val="40"/>
-    </w:rPr>
-  </w:style>
-  <w:style w:type="paragraph" w:styleId="Caption">
-    <w:name w:val="caption"/>
-    <w:basedOn w:val="Normal"/>
-    <w:next w:val="Normal"/>
-    <w:qFormat/>
-    <w:pPr>
-      <w:spacing w:after="120"/>
-    </w:pPr>
-    <w:rPr>
-      <w:rFonts w:ascii="Arial" w:hAnsi="Arial"/>
-      <w:b/>
-      <w:bCs/>
-      <w:sz w:val="20"/>
-      <w:szCs w:val="20"/>
-    </w:rPr>
-  </w:style>
-  <w:style w:type="character" w:styleId="CommentReference">
-    <w:name w:val="annotation reference"/>
-    <w:basedOn w:val="DefaultParagraphFont"/>
-    <w:semiHidden/>
-    <w:rPr>
-      <w:sz w:val="16"/>
-      <w:szCs w:val="16"/>
-    </w:rPr>
-  </w:style>
-  <w:style w:type="paragraph" w:styleId="CommentText">
-    <w:name w:val="annotation text"/>
-    <w:basedOn w:val="Normal"/>
-    <w:semiHidden/>
-    <w:rPr>
-      <w:rFonts w:ascii="Arial" w:hAnsi="Arial"/>
-      <w:sz w:val="20"/>
-      <w:szCs w:val="20"/>
-    </w:rPr>
-  </w:style>
-  <w:style w:type="paragraph" w:styleId="BalloonText">
-    <w:name w:val="Balloon Text"/>
-    <w:basedOn w:val="Normal"/>
-    <w:semiHidden/>
-    <w:rPr>
-      <w:rFonts w:ascii="Tahoma" w:hAnsi="Tahoma" w:cs="Tahoma"/>
-      <w:sz w:val="16"/>
-      <w:szCs w:val="16"/>
-    </w:rPr>
-  </w:style>
-  <w:style w:type="paragraph" w:styleId="TOC1">
-    <w:name w:val="toc 1"/>
-    <w:basedOn w:val="Normal"/>
-    <w:uiPriority w:val="39"/>
-    <w:rsid w:val="00CE71E2"/>
-    <w:pPr>
-      <w:tabs>
-        <w:tab w:val="left" w:pos="720"/>
-        <w:tab w:val="right" w:leader="dot" w:pos="9360"/>
-      </w:tabs>
-      <w:spacing w:after="120"/>
-      <w:ind w:left="720" w:hanging="720"/>
-    </w:pPr>
-    <w:rPr>
-      <w:b/>
-      <w:bCs/>
-      <w:noProof/>
-      <w:color w:val="000000"/>
-      <w:szCs w:val="22"/>
-    </w:rPr>
-  </w:style>
-  <w:style w:type="paragraph" w:styleId="TOC2">
-    <w:name w:val="toc 2"/>
-    <w:basedOn w:val="TOC1"/>
-    <w:uiPriority w:val="39"/>
-    <w:rsid w:val="00CE71E2"/>
-    <w:pPr>
-      <w:tabs>
-        <w:tab w:val="left" w:leader="dot" w:pos="994"/>
-      </w:tabs>
-      <w:spacing w:before="0" w:after="0"/>
-      <w:ind w:left="1440"/>
-    </w:pPr>
-    <w:rPr>
-      <w:b w:val="0"/>
-      <w:bCs w:val="0"/>
-      <w:sz w:val="22"/>
-    </w:rPr>
-  </w:style>
-  <w:style w:type="paragraph" w:styleId="TOC3">
-    <w:name w:val="toc 3"/>
-    <w:basedOn w:val="Normal"/>
-    <w:next w:val="Normal"/>
-    <w:semiHidden/>
-    <w:pPr>
-      <w:tabs>
-        <w:tab w:val="right" w:leader="dot" w:pos="9360"/>
-      </w:tabs>
-      <w:ind w:left="1260" w:hanging="780"/>
-    </w:pPr>
-    <w:rPr>
-      <w:i/>
-      <w:iCs/>
-      <w:noProof/>
-      <w:color w:val="000000"/>
-      <w:sz w:val="20"/>
-      <w:szCs w:val="23"/>
-    </w:rPr>
-  </w:style>
-  <w:style w:type="character" w:styleId="Hyperlink">
-    <w:name w:val="Hyperlink"/>
-    <w:basedOn w:val="DefaultParagraphFont"/>
-    <w:uiPriority w:val="99"/>
-    <w:rsid w:val="00FD44BA"/>
-    <w:rPr>
-      <w:color w:val="0000FF"/>
-      <w:u w:val="single"/>
-    </w:rPr>
-  </w:style>
-  <w:style w:type="paragraph" w:styleId="ListParagraph">
-    <w:name w:val="List Paragraph"/>
-    <w:basedOn w:val="Normal"/>
-    <w:uiPriority w:val="34"/>
-    <w:qFormat/>
-    <w:rsid w:val="00767D94"/>
-    <w:pPr>
-      <w:ind w:left="720"/>
-      <w:contextualSpacing/>
-    </w:pPr>
-  </w:style>
-  <w:style w:type="character" w:styleId="PlaceholderText">
-    <w:name w:val="Placeholder Text"/>
-    <w:basedOn w:val="DefaultParagraphFont"/>
-    <w:uiPriority w:val="99"/>
-    <w:semiHidden/>
-    <w:rsid w:val="00E40267"/>
-    <w:rPr>
-      <w:color w:val="808080"/>
-    </w:rPr>
-  </w:style>
-  <w:style w:type="table" w:styleId="TableGrid">
-    <w:name w:val="Table Grid"/>
-    <w:basedOn w:val="TableNormal"/>
-    <w:rsid w:val="006E5EE5"/>
-    <w:tblPr>
-      <w:tblInd w:w="0" w:type="dxa"/>
-      <w:tblBorders>
-        <w:top w:val="single" w:sz="4" w:space="0" w:color="auto"/>
-        <w:left w:val="single" w:sz="4" w:space="0" w:color="auto"/>
-        <w:bottom w:val="single" w:sz="4" w:space="0" w:color="auto"/>
-        <w:right w:val="single" w:sz="4" w:space="0" w:color="auto"/>
-        <w:insideH w:val="single" w:sz="4" w:space="0" w:color="auto"/>
-        <w:insideV w:val="single" w:sz="4" w:space="0" w:color="auto"/>
-      </w:tblBorders>
-      <w:tblCellMar>
-        <w:top w:w="0" w:type="dxa"/>
-        <w:left w:w="108" w:type="dxa"/>
-        <w:bottom w:w="0" w:type="dxa"/>
-        <w:right w:w="108" w:type="dxa"/>
-      </w:tblCellMar>
-    </w:tblPr>
-  </w:style>
-  <w:style w:type="character" w:styleId="Strong">
-    <w:name w:val="Strong"/>
-    <w:basedOn w:val="DefaultParagraphFont"/>
-    <w:qFormat/>
-    <w:rsid w:val="00524A70"/>
-    <w:rPr>
-      <w:b/>
-      <w:bCs/>
-    </w:rPr>
-  </w:style>
-</w:styles>
-</file>
-
-<file path=word/stylesWithEffects.xml><?xml version="1.0" encoding="utf-8"?>
-<w:styles xmlns:wpc="http://schemas.microsoft.com/office/word/2010/wordprocessingCanvas" xmlns:mo="http://schemas.microsoft.com/office/mac/office/2008/main" xmlns:mc="http://schemas.openxmlformats.org/markup-compatibility/2006" xmlns:mv="urn:schemas-microsoft-com:mac:vml" xmlns:o="urn:schemas-microsoft-com:office:office" xmlns:r="http://schemas.openxmlformats.org/officeDocument/2006/relationships" xmlns:m="http://schemas.openxmlformats.org/officeDocument/2006/math" xmlns:v="urn:schemas-microsoft-com:vml" xmlns:wp14="http://schemas.microsoft.com/office/word/2010/wordprocessingDrawing" xmlns:wp="http://schemas.openxmlformats.org/drawingml/2006/wordprocessingDrawing" xmlns:w10="urn:schemas-microsoft-com:office:word" xmlns:w="http://schemas.openxmlformats.org/wordprocessingml/2006/main" xmlns:w14="http://schemas.microsoft.com/office/word/2010/wordml" xmlns:wpg="http://schemas.microsoft.com/office/word/2010/wordprocessingGroup" xmlns:wpi="http://schemas.microsoft.com/office/word/2010/wordprocessingInk" xmlns:wne="http://schemas.microsoft.com/office/word/2006/wordml" xmlns:wps="http://schemas.microsoft.com/office/word/2010/wordprocessingShape" mc:Ignorable="w14 wp14">
-  <w:docDefaults>
-    <w:rPrDefault>
-      <w:rPr>
-        <w:rFonts w:ascii="Times New Roman" w:eastAsia="Times New Roman" w:hAnsi="Times New Roman" w:cs="Times New Roman"/>
-        <w:lang w:val="en-US" w:eastAsia="en-US" w:bidi="ar-SA"/>
-      </w:rPr>
-    </w:rPrDefault>
-    <w:pPrDefault/>
-  </w:docDefaults>
-  <w:latentStyles w:defLockedState="0" w:defUIPriority="0" w:defSemiHidden="1" w:defUnhideWhenUsed="1" w:defQFormat="0" w:count="276">
-    <w:lsdException w:name="Normal" w:semiHidden="0" w:unhideWhenUsed="0" w:qFormat="1"/>
-    <w:lsdException w:name="heading 1" w:semiHidden="0" w:unhideWhenUsed="0" w:qFormat="1"/>
-    <w:lsdException w:name="heading 2" w:semiHidden="0" w:unhideWhenUsed="0" w:qFormat="1"/>
-    <w:lsdException w:name="heading 3" w:semiHidden="0" w:unhideWhenUsed="0" w:qFormat="1"/>
-    <w:lsdException w:name="heading 4" w:semiHidden="0" w:unhideWhenUsed="0" w:qFormat="1"/>
-    <w:lsdException w:name="heading 5" w:semiHidden="0" w:unhideWhenUsed="0" w:qFormat="1"/>
-    <w:lsdException w:name="heading 6" w:semiHidden="0" w:unhideWhenUsed="0" w:qFormat="1"/>
-    <w:lsdException w:name="heading 7" w:qFormat="1"/>
-    <w:lsdException w:name="heading 8" w:qFormat="1"/>
-    <w:lsdException w:name="heading 9" w:qFormat="1"/>
-    <w:lsdException w:name="toc 1" w:uiPriority="39"/>
-    <w:lsdException w:name="toc 2" w:uiPriority="39"/>
-    <w:lsdException w:name="caption" w:qFormat="1"/>
-    <w:lsdException w:name="List Number" w:semiHidden="0" w:unhideWhenUsed="0"/>
-    <w:lsdException w:name="List 4" w:semiHidden="0" w:unhideWhenUsed="0"/>
-    <w:lsdException w:name="List 5" w:semiHidden="0" w:unhideWhenUsed="0"/>
-    <w:lsdException w:name="Title" w:semiHidden="0" w:unhideWhenUsed="0" w:qFormat="1"/>
-    <w:lsdException w:name="Subtitle" w:semiHidden="0" w:unhideWhenUsed="0" w:qFormat="1"/>
-    <w:lsdException w:name="Salutation" w:semiHidden="0" w:unhideWhenUsed="0"/>
-    <w:lsdException w:name="Date" w:semiHidden="0" w:unhideWhenUsed="0"/>
-    <w:lsdException w:name="Body Text First Indent" w:semiHidden="0" w:unhideWhenUsed="0"/>
-    <w:lsdException w:name="Hyperlink" w:uiPriority="99"/>
-    <w:lsdException w:name="Strong" w:semiHidden="0" w:unhideWhenUsed="0" w:qFormat="1"/>
-    <w:lsdException w:name="Emphasis" w:semiHidden="0" w:unhideWhenUsed="0" w:qFormat="1"/>
-    <w:lsdException w:name="Table Grid" w:semiHidden="0" w:unhideWhenUsed="0"/>
-    <w:lsdException w:name="Note Level 1" w:semiHidden="0" w:unhideWhenUsed="0"/>
-    <w:lsdException w:name="Note Level 2" w:semiHidden="0" w:unhideWhenUsed="0"/>
-    <w:lsdException w:name="Note Level 3" w:semiHidden="0" w:unhideWhenUsed="0"/>
-    <w:lsdException w:name="Note Level 4" w:semiHidden="0" w:unhideWhenUsed="0"/>
-    <w:lsdException w:name="Note Level 5" w:semiHidden="0" w:unhideWhenUsed="0"/>
-    <w:lsdException w:name="Note Level 6" w:semiHidden="0" w:unhideWhenUsed="0"/>
-    <w:lsdException w:name="Note Level 7" w:semiHidden="0" w:unhideWhenUsed="0"/>
-    <w:lsdException w:name="Note Level 8" w:semiHidden="0" w:unhideWhenUsed="0"/>
-    <w:lsdException w:name="Note Level 9" w:semiHidden="0" w:unhideWhenUsed="0"/>
-    <w:lsdException w:name="Placeholder Text" w:uiPriority="99" w:unhideWhenUsed="0"/>
-    <w:lsdException w:name="No Spacing" w:semiHidden="0" w:uiPriority="1" w:unhideWhenUsed="0" w:qFormat="1"/>
-    <w:lsdException w:name="Light Shading" w:semiHidden="0" w:uiPriority="60" w:unhideWhenUsed="0"/>
-    <w:lsdException w:name="Light List" w:semiHidden="0" w:uiPriority="61" w:unhideWhenUsed="0"/>
-    <w:lsdException w:name="Light Grid" w:semiHidden="0" w:uiPriority="62" w:unhideWhenUsed="0"/>
-    <w:lsdException w:name="Medium Shading 1" w:semiHidden="0" w:uiPriority="63" w:unhideWhenUsed="0"/>
-    <w:lsdException w:name="Medium Shading 2" w:semiHidden="0" w:uiPriority="64" w:unhideWhenUsed="0"/>
-    <w:lsdException w:name="Medium List 1" w:semiHidden="0" w:uiPriority="65" w:unhideWhenUsed="0"/>
-    <w:lsdException w:name="Medium List 2" w:semiHidden="0" w:uiPriority="66" w:unhideWhenUsed="0"/>
-    <w:lsdException w:name="Medium Grid 1" w:semiHidden="0" w:uiPriority="67" w:unhideWhenUsed="0"/>
-    <w:lsdException w:name="Medium Grid 2" w:semiHidden="0" w:uiPriority="68" w:unhideWhenUsed="0"/>
-    <w:lsdException w:name="Medium Grid 3" w:semiHidden="0" w:uiPriority="69" w:unhideWhenUsed="0"/>
-    <w:lsdException w:name="Dark List" w:semiHidden="0" w:uiPriority="70" w:unhideWhenUsed="0"/>
-    <w:lsdException w:name="Colorful Shading" w:semiHidden="0" w:uiPriority="71" w:unhideWhenUsed="0"/>
-    <w:lsdException w:name="Colorful List" w:semiHidden="0" w:uiPriority="72" w:unhideWhenUsed="0"/>
-    <w:lsdException w:name="Colorful Grid" w:semiHidden="0" w:uiPriority="73" w:unhideWhenUsed="0"/>
-    <w:lsdException w:name="Light Shading Accent 1" w:semiHidden="0" w:uiPriority="60" w:unhideWhenUsed="0"/>
-    <w:lsdException w:name="Light List Accent 1" w:semiHidden="0" w:uiPriority="61" w:unhideWhenUsed="0"/>
-    <w:lsdException w:name="Light Grid Accent 1" w:semiHidden="0" w:uiPriority="62" w:unhideWhenUsed="0"/>
-    <w:lsdException w:name="Medium Shading 1 Accent 1" w:semiHidden="0" w:uiPriority="63" w:unhideWhenUsed="0"/>
-    <w:lsdException w:name="Medium Shading 2 Accent 1" w:semiHidden="0" w:uiPriority="64" w:unhideWhenUsed="0"/>
-    <w:lsdException w:name="Medium List 1 Accent 1" w:semiHidden="0" w:uiPriority="65" w:unhideWhenUsed="0"/>
-    <w:lsdException w:name="Revision" w:uiPriority="99" w:unhideWhenUsed="0"/>
-    <w:lsdException w:name="List Paragraph" w:semiHidden="0" w:uiPriority="34" w:unhideWhenUsed="0" w:qFormat="1"/>
-    <w:lsdException w:name="Quote" w:semiHidden="0" w:uiPriority="29" w:unhideWhenUsed="0" w:qFormat="1"/>
-    <w:lsdException w:name="Intense Quote" w:semiHidden="0" w:uiPriority="30" w:unhideWhenUsed="0" w:qFormat="1"/>
-    <w:lsdException w:name="Medium List 2 Accent 1" w:semiHidden="0" w:uiPriority="66" w:unhideWhenUsed="0"/>
-    <w:lsdException w:name="Medium Grid 1 Accent 1" w:semiHidden="0" w:uiPriority="67" w:unhideWhenUsed="0"/>
-    <w:lsdException w:name="Medium Grid 2 Accent 1" w:semiHidden="0" w:uiPriority="68" w:unhideWhenUsed="0"/>
-    <w:lsdException w:name="Medium Grid 3 Accent 1" w:semiHidden="0" w:uiPriority="69" w:unhideWhenUsed="0"/>
-    <w:lsdException w:name="Dark List Accent 1" w:semiHidden="0" w:uiPriority="70" w:unhideWhenUsed="0"/>
-    <w:lsdException w:name="Colorful Shading Accent 1" w:semiHidden="0" w:uiPriority="71" w:unhideWhenUsed="0"/>
-    <w:lsdException w:name="Colorful List Accent 1" w:semiHidden="0" w:uiPriority="72" w:unhideWhenUsed="0"/>
-    <w:lsdException w:name="Colorful Grid Accent 1" w:semiHidden="0" w:uiPriority="73" w:unhideWhenUsed="0"/>
-    <w:lsdException w:name="Light Shading Accent 2" w:semiHidden="0" w:uiPriority="60" w:unhideWhenUsed="0"/>
-    <w:lsdException w:name="Light List Accent 2" w:semiHidden="0" w:uiPriority="61" w:unhideWhenUsed="0"/>
-    <w:lsdException w:name="Light Grid Accent 2" w:semiHidden="0" w:uiPriority="62" w:unhideWhenUsed="0"/>
-    <w:lsdException w:name="Medium Shading 1 Accent 2" w:semiHidden="0" w:uiPriority="63" w:unhideWhenUsed="0"/>
-    <w:lsdException w:name="Medium Shading 2 Accent 2" w:semiHidden="0" w:uiPriority="64" w:unhideWhenUsed="0"/>
-    <w:lsdException w:name="Medium List 1 Accent 2" w:semiHidden="0" w:uiPriority="65" w:unhideWhenUsed="0"/>
-    <w:lsdException w:name="Medium List 2 Accent 2" w:semiHidden="0" w:uiPriority="66" w:unhideWhenUsed="0"/>
-    <w:lsdException w:name="Medium Grid 1 Accent 2" w:semiHidden="0" w:uiPriority="67" w:unhideWhenUsed="0"/>
-    <w:lsdException w:name="Medium Grid 2 Accent 2" w:semiHidden="0" w:uiPriority="68" w:unhideWhenUsed="0"/>
-    <w:lsdException w:name="Medium Grid 3 Accent 2" w:semiHidden="0" w:uiPriority="69" w:unhideWhenUsed="0"/>
-    <w:lsdException w:name="Dark List Accent 2" w:semiHidden="0" w:uiPriority="70" w:unhideWhenUsed="0"/>
-    <w:lsdException w:name="Colorful Shading Accent 2" w:semiHidden="0" w:uiPriority="71" w:unhideWhenUsed="0"/>
-    <w:lsdException w:name="Colorful List Accent 2" w:semiHidden="0" w:uiPriority="72" w:unhideWhenUsed="0"/>
-    <w:lsdException w:name="Colorful Grid Accent 2" w:semiHidden="0" w:uiPriority="73" w:unhideWhenUsed="0"/>
-    <w:lsdException w:name="Light Shading Accent 3" w:semiHidden="0" w:uiPriority="60" w:unhideWhenUsed="0"/>
-    <w:lsdException w:name="Light List Accent 3" w:semiHidden="0" w:uiPriority="61" w:unhideWhenUsed="0"/>
-    <w:lsdException w:name="Light Grid Accent 3" w:semiHidden="0" w:uiPriority="62" w:unhideWhenUsed="0"/>
-    <w:lsdException w:name="Medium Shading 1 Accent 3" w:semiHidden="0" w:uiPriority="63" w:unhideWhenUsed="0"/>
-    <w:lsdException w:name="Medium Shading 2 Accent 3" w:semiHidden="0" w:uiPriority="64" w:unhideWhenUsed="0"/>
-    <w:lsdException w:name="Medium List 1 Accent 3" w:semiHidden="0" w:uiPriority="65" w:unhideWhenUsed="0"/>
-    <w:lsdException w:name="Medium List 2 Accent 3" w:semiHidden="0" w:uiPriority="66" w:unhideWhenUsed="0"/>
-    <w:lsdException w:name="Medium Grid 1 Accent 3" w:semiHidden="0" w:uiPriority="67" w:unhideWhenUsed="0"/>
-    <w:lsdException w:name="Medium Grid 2 Accent 3" w:semiHidden="0" w:uiPriority="68" w:unhideWhenUsed="0"/>
-    <w:lsdException w:name="Medium Grid 3 Accent 3" w:semiHidden="0" w:uiPriority="69" w:unhideWhenUsed="0"/>
-    <w:lsdException w:name="Dark List Accent 3" w:semiHidden="0" w:uiPriority="70" w:unhideWhenUsed="0"/>
-    <w:lsdException w:name="Colorful Shading Accent 3" w:semiHidden="0" w:uiPriority="71" w:unhideWhenUsed="0"/>
-    <w:lsdException w:name="Colorful List Accent 3" w:semiHidden="0" w:uiPriority="72" w:unhideWhenUsed="0"/>
-    <w:lsdException w:name="Colorful Grid Accent 3" w:semiHidden="0" w:uiPriority="73" w:unhideWhenUsed="0"/>
-    <w:lsdException w:name="Light Shading Accent 4" w:semiHidden="0" w:uiPriority="60" w:unhideWhenUsed="0"/>
-    <w:lsdException w:name="Light List Accent 4" w:semiHidden="0" w:uiPriority="61" w:unhideWhenUsed="0"/>
-    <w:lsdException w:name="Light Grid Accent 4" w:semiHidden="0" w:uiPriority="62" w:unhideWhenUsed="0"/>
-    <w:lsdException w:name="Medium Shading 1 Accent 4" w:semiHidden="0" w:uiPriority="63" w:unhideWhenUsed="0"/>
-    <w:lsdException w:name="Medium Shading 2 Accent 4" w:semiHidden="0" w:uiPriority="64" w:unhideWhenUsed="0"/>
-    <w:lsdException w:name="Medium List 1 Accent 4" w:semiHidden="0" w:uiPriority="65" w:unhideWhenUsed="0"/>
-    <w:lsdException w:name="Medium List 2 Accent 4" w:semiHidden="0" w:uiPriority="66" w:unhideWhenUsed="0"/>
-    <w:lsdException w:name="Medium Grid 1 Accent 4" w:semiHidden="0" w:uiPriority="67" w:unhideWhenUsed="0"/>
-    <w:lsdException w:name="Medium Grid 2 Accent 4" w:semiHidden="0" w:uiPriority="68" w:unhideWhenUsed="0"/>
-    <w:lsdException w:name="Medium Grid 3 Accent 4" w:semiHidden="0" w:uiPriority="69" w:unhideWhenUsed="0"/>
-    <w:lsdException w:name="Dark List Accent 4" w:semiHidden="0" w:uiPriority="70" w:unhideWhenUsed="0"/>
-    <w:lsdException w:name="Colorful Shading Accent 4" w:semiHidden="0" w:uiPriority="71" w:unhideWhenUsed="0"/>
-    <w:lsdException w:name="Colorful List Accent 4" w:semiHidden="0" w:uiPriority="72" w:unhideWhenUsed="0"/>
-    <w:lsdException w:name="Colorful Grid Accent 4" w:semiHidden="0" w:uiPriority="73" w:unhideWhenUsed="0"/>
-    <w:lsdException w:name="Light Shading Accent 5" w:semiHidden="0" w:uiPriority="60" w:unhideWhenUsed="0"/>
-    <w:lsdException w:name="Light List Accent 5" w:semiHidden="0" w:uiPriority="61" w:unhideWhenUsed="0"/>
-    <w:lsdException w:name="Light Grid Accent 5" w:semiHidden="0" w:uiPriority="62" w:unhideWhenUsed="0"/>
-    <w:lsdException w:name="Medium Shading 1 Accent 5" w:semiHidden="0" w:uiPriority="63" w:unhideWhenUsed="0"/>
-    <w:lsdException w:name="Medium Shading 2 Accent 5" w:semiHidden="0" w:uiPriority="64" w:unhideWhenUsed="0"/>
-    <w:lsdException w:name="Medium List 1 Accent 5" w:semiHidden="0" w:uiPriority="65" w:unhideWhenUsed="0"/>
-    <w:lsdException w:name="Medium List 2 Accent 5" w:semiHidden="0" w:uiPriority="66" w:unhideWhenUsed="0"/>
-    <w:lsdException w:name="Medium Grid 1 Accent 5" w:semiHidden="0" w:uiPriority="67" w:unhideWhenUsed="0"/>
-    <w:lsdException w:name="Medium Grid 2 Accent 5" w:semiHidden="0" w:uiPriority="68" w:unhideWhenUsed="0"/>
-    <w:lsdException w:name="Medium Grid 3 Accent 5" w:semiHidden="0" w:uiPriority="69" w:unhideWhenUsed="0"/>
-    <w:lsdException w:name="Dark List Accent 5" w:semiHidden="0" w:uiPriority="70" w:unhideWhenUsed="0"/>
-    <w:lsdException w:name="Colorful Shading Accent 5" w:semiHidden="0" w:uiPriority="71" w:unhideWhenUsed="0"/>
-    <w:lsdException w:name="Colorful List Accent 5" w:semiHidden="0" w:uiPriority="72" w:unhideWhenUsed="0"/>
-    <w:lsdException w:name="Colorful Grid Accent 5" w:semiHidden="0" w:uiPriority="73" w:unhideWhenUsed="0"/>
-    <w:lsdException w:name="Light Shading Accent 6" w:semiHidden="0" w:uiPriority="60" w:unhideWhenUsed="0"/>
-    <w:lsdException w:name="Light List Accent 6" w:semiHidden="0" w:uiPriority="61" w:unhideWhenUsed="0"/>
-    <w:lsdException w:name="Light Grid Accent 6" w:semiHidden="0" w:uiPriority="62" w:unhideWhenUsed="0"/>
-    <w:lsdException w:name="Medium Shading 1 Accent 6" w:semiHidden="0" w:uiPriority="63" w:unhideWhenUsed="0"/>
-    <w:lsdException w:name="Medium Shading 2 Accent 6" w:semiHidden="0" w:uiPriority="64" w:unhideWhenUsed="0"/>
-    <w:lsdException w:name="Medium List 1 Accent 6" w:semiHidden="0" w:uiPriority="65" w:unhideWhenUsed="0"/>
-    <w:lsdException w:name="Medium List 2 Accent 6" w:semiHidden="0" w:uiPriority="66" w:unhideWhenUsed="0"/>
-    <w:lsdException w:name="Medium Grid 1 Accent 6" w:semiHidden="0" w:uiPriority="67" w:unhideWhenUsed="0"/>
-    <w:lsdException w:name="Medium Grid 2 Accent 6" w:semiHidden="0" w:uiPriority="68" w:unhideWhenUsed="0"/>
-    <w:lsdException w:name="Medium Grid 3 Accent 6" w:semiHidden="0" w:uiPriority="69" w:unhideWhenUsed="0"/>
-    <w:lsdException w:name="Dark List Accent 6" w:semiHidden="0" w:uiPriority="70" w:unhideWhenUsed="0"/>
-    <w:lsdException w:name="Colorful Shading Accent 6" w:semiHidden="0" w:uiPriority="71" w:unhideWhenUsed="0"/>
-    <w:lsdException w:name="Colorful List Accent 6" w:semiHidden="0" w:uiPriority="72" w:unhideWhenUsed="0"/>
-    <w:lsdException w:name="Colorful Grid Accent 6" w:semiHidden="0" w:uiPriority="73" w:unhideWhenUsed="0"/>
-    <w:lsdException w:name="Subtle Emphasis" w:semiHidden="0" w:uiPriority="19" w:unhideWhenUsed="0" w:qFormat="1"/>
-    <w:lsdException w:name="Intense Emphasis" w:semiHidden="0" w:uiPriority="21" w:unhideWhenUsed="0" w:qFormat="1"/>
-    <w:lsdException w:name="Subtle Reference" w:semiHidden="0" w:uiPriority="31" w:unhideWhenUsed="0" w:qFormat="1"/>
-    <w:lsdException w:name="Intense Reference" w:semiHidden="0" w:uiPriority="32" w:unhideWhenUsed="0" w:qFormat="1"/>
-    <w:lsdException w:name="Book Title" w:semiHidden="0" w:uiPriority="33" w:unhideWhenUsed="0" w:qFormat="1"/>
-    <w:lsdException w:name="Bibliography" w:uiPriority="37"/>
-    <w:lsdException w:name="TOC Heading" w:uiPriority="39" w:qFormat="1"/>
+  <w:latentStyles w:defLockedState="0" w:defUIPriority="0" w:defSemiHidden="0" w:defUnhideWhenUsed="0" w:defQFormat="0" w:count="371">
+    <w:lsdException w:name="Normal" w:qFormat="1"/>
+    <w:lsdException w:name="heading 1" w:qFormat="1"/>
+    <w:lsdException w:name="heading 2" w:qFormat="1"/>
+    <w:lsdException w:name="heading 3" w:qFormat="1"/>
+    <w:lsdException w:name="heading 4" w:qFormat="1"/>
+    <w:lsdException w:name="heading 5" w:qFormat="1"/>
+    <w:lsdException w:name="heading 6" w:qFormat="1"/>
+    <w:lsdException w:name="heading 7" w:semiHidden="1" w:unhideWhenUsed="1" w:qFormat="1"/>
+    <w:lsdException w:name="heading 8" w:semiHidden="1" w:unhideWhenUsed="1" w:qFormat="1"/>
+    <w:lsdException w:name="heading 9" w:semiHidden="1" w:unhideWhenUsed="1" w:qFormat="1"/>
+    <w:lsdException w:name="index 1" w:semiHidden="1" w:unhideWhenUsed="1"/>
+    <w:lsdException w:name="index 2" w:semiHidden="1" w:unhideWhenUsed="1"/>
+    <w:lsdException w:name="index 3" w:semiHidden="1" w:unhideWhenUsed="1"/>
+    <w:lsdException w:name="index 4" w:semiHidden="1" w:unhideWhenUsed="1"/>
+    <w:lsdException w:name="index 5" w:semiHidden="1" w:unhideWhenUsed="1"/>
+    <w:lsdException w:name="index 6" w:semiHidden="1" w:unhideWhenUsed="1"/>
+    <w:lsdException w:name="index 7" w:semiHidden="1" w:unhideWhenUsed="1"/>
+    <w:lsdException w:name="index 8" w:semiHidden="1" w:unhideWhenUsed="1"/>
+    <w:lsdException w:name="index 9" w:semiHidden="1" w:unhideWhenUsed="1"/>
+    <w:lsdException w:name="toc 1" w:semiHidden="1" w:uiPriority="39" w:unhideWhenUsed="1"/>
+    <w:lsdException w:name="toc 2" w:semiHidden="1" w:uiPriority="39" w:unhideWhenUsed="1"/>
+    <w:lsdException w:name="toc 3" w:semiHidden="1" w:unhideWhenUsed="1"/>
+    <w:lsdException w:name="toc 4" w:semiHidden="1" w:unhideWhenUsed="1"/>
+    <w:lsdException w:name="toc 5" w:semiHidden="1" w:unhideWhenUsed="1"/>
+    <w:lsdException w:name="toc 6" w:semiHidden="1" w:unhideWhenUsed="1"/>
+    <w:lsdException w:name="toc 7" w:semiHidden="1" w:unhideWhenUsed="1"/>
+    <w:lsdException w:name="toc 8" w:semiHidden="1" w:unhideWhenUsed="1"/>
+    <w:lsdException w:name="toc 9" w:semiHidden="1" w:unhideWhenUsed="1"/>
+    <w:lsdException w:name="Normal Indent" w:semiHidden="1" w:unhideWhenUsed="1"/>
+    <w:lsdException w:name="footnote text" w:semiHidden="1" w:unhideWhenUsed="1"/>
+    <w:lsdException w:name="annotation text" w:semiHidden="1" w:unhideWhenUsed="1"/>
+    <w:lsdException w:name="header" w:semiHidden="1" w:unhideWhenUsed="1"/>
+    <w:lsdException w:name="footer" w:semiHidden="1" w:unhideWhenUsed="1"/>
+    <w:lsdException w:name="index heading" w:semiHidden="1" w:unhideWhenUsed="1"/>
+    <w:lsdException w:name="caption" w:semiHidden="1" w:unhideWhenUsed="1" w:qFormat="1"/>
+    <w:lsdException w:name="table of figures" w:semiHidden="1" w:unhideWhenUsed="1"/>
+    <w:lsdException w:name="envelope address" w:semiHidden="1" w:unhideWhenUsed="1"/>
+    <w:lsdException w:name="envelope return" w:semiHidden="1" w:unhideWhenUsed="1"/>
+    <w:lsdException w:name="footnote reference" w:semiHidden="1" w:unhideWhenUsed="1"/>
+    <w:lsdException w:name="annotation reference" w:semiHidden="1" w:unhideWhenUsed="1"/>
+    <w:lsdException w:name="line number" w:semiHidden="1" w:unhideWhenUsed="1"/>
+    <w:lsdException w:name="page number" w:semiHidden="1" w:unhideWhenUsed="1"/>
+    <w:lsdException w:name="endnote reference" w:semiHidden="1" w:unhideWhenUsed="1"/>
+    <w:lsdException w:name="endnote text" w:semiHidden="1" w:unhideWhenUsed="1"/>
+    <w:lsdException w:name="table of authorities" w:semiHidden="1" w:unhideWhenUsed="1"/>
+    <w:lsdException w:name="macro" w:semiHidden="1" w:unhideWhenUsed="1"/>
+    <w:lsdException w:name="toa heading" w:semiHidden="1" w:unhideWhenUsed="1"/>
+    <w:lsdException w:name="List" w:semiHidden="1" w:unhideWhenUsed="1"/>
+    <w:lsdException w:name="List Bullet" w:semiHidden="1" w:unhideWhenUsed="1"/>
+    <w:lsdException w:name="List 2" w:semiHidden="1" w:unhideWhenUsed="1"/>
+    <w:lsdException w:name="List 3" w:semiHidden="1" w:unhideWhenUsed="1"/>
+    <w:lsdException w:name="List Bullet 2" w:semiHidden="1" w:unhideWhenUsed="1"/>
+    <w:lsdException w:name="List Bullet 3" w:semiHidden="1" w:unhideWhenUsed="1"/>
+    <w:lsdException w:name="List Bullet 4" w:semiHidden="1" w:unhideWhenUsed="1"/>
+    <w:lsdException w:name="List Bullet 5" w:semiHidden="1" w:unhideWhenUsed="1"/>
+    <w:lsdException w:name="List Number 2" w:semiHidden="1" w:unhideWhenUsed="1"/>
+    <w:lsdException w:name="List Number 3" w:semiHidden="1" w:unhideWhenUsed="1"/>
+    <w:lsdException w:name="List Number 4" w:semiHidden="1" w:unhideWhenUsed="1"/>
+    <w:lsdException w:name="List Number 5" w:semiHidden="1" w:unhideWhenUsed="1"/>
+    <w:lsdException w:name="Title" w:qFormat="1"/>
+    <w:lsdException w:name="Closing" w:semiHidden="1" w:unhideWhenUsed="1"/>
+    <w:lsdException w:name="Signature" w:semiHidden="1" w:unhideWhenUsed="1"/>
+    <w:lsdException w:name="Default Paragraph Font" w:semiHidden="1" w:unhideWhenUsed="1"/>
+    <w:lsdException w:name="Body Text" w:semiHidden="1" w:unhideWhenUsed="1"/>
+    <w:lsdException w:name="Body Text Indent" w:semiHidden="1" w:unhideWhenUsed="1"/>
+    <w:lsdException w:name="List Continue" w:semiHidden="1" w:unhideWhenUsed="1"/>
+    <w:lsdException w:name="List Continue 2" w:semiHidden="1" w:unhideWhenUsed="1"/>
+    <w:lsdException w:name="List Continue 3" w:semiHidden="1" w:unhideWhenUsed="1"/>
+    <w:lsdException w:name="List Continue 4" w:semiHidden="1" w:unhideWhenUsed="1"/>
+    <w:lsdException w:name="List Continue 5" w:semiHidden="1" w:unhideWhenUsed="1"/>
+    <w:lsdException w:name="Message Header" w:semiHidden="1" w:unhideWhenUsed="1"/>
+    <w:lsdException w:name="Subtitle" w:qFormat="1"/>
+    <w:lsdException w:name="Body Text First Indent 2" w:semiHidden="1" w:unhideWhenUsed="1"/>
+    <w:lsdException w:name="Note Heading" w:semiHidden="1" w:unhideWhenUsed="1"/>
+    <w:lsdException w:name="Body Text 2" w:semiHidden="1" w:unhideWhenUsed="1"/>
+    <w:lsdException w:name="Body Text 3" w:semiHidden="1" w:unhideWhenUsed="1"/>
+    <w:lsdException w:name="Body Text Indent 2" w:semiHidden="1" w:unhideWhenUsed="1"/>
+    <w:lsdException w:name="Body Text Indent 3" w:semiHidden="1" w:unhideWhenUsed="1"/>
+    <w:lsdException w:name="Block Text" w:semiHidden="1" w:unhideWhenUsed="1"/>
+    <w:lsdException w:name="Hyperlink" w:semiHidden="1" w:uiPriority="99" w:unhideWhenUsed="1"/>
+    <w:lsdException w:name="FollowedHyperlink" w:semiHidden="1" w:unhideWhenUsed="1"/>
+    <w:lsdException w:name="Strong" w:qFormat="1"/>
+    <w:lsdException w:name="Emphasis" w:qFormat="1"/>
+    <w:lsdException w:name="Document Map" w:semiHidden="1" w:unhideWhenUsed="1"/>
+    <w:lsdException w:name="Plain Text" w:semiHidden="1" w:unhideWhenUsed="1"/>
+    <w:lsdException w:name="E-mail Signature" w:semiHidden="1" w:unhideWhenUsed="1"/>
+    <w:lsdException w:name="HTML Top of Form" w:semiHidden="1" w:unhideWhenUsed="1"/>
+    <w:lsdException w:name="HTML Bottom of Form" w:semiHidden="1" w:unhideWhenUsed="1"/>
+    <w:lsdException w:name="Normal (Web)" w:semiHidden="1" w:unhideWhenUsed="1"/>
+    <w:lsdException w:name="HTML Acronym" w:semiHidden="1" w:unhideWhenUsed="1"/>
+    <w:lsdException w:name="HTML Address" w:semiHidden="1" w:unhideWhenUsed="1"/>
+    <w:lsdException w:name="HTML Cite" w:semiHidden="1" w:unhideWhenUsed="1"/>
+    <w:lsdException w:name="HTML Code" w:semiHidden="1" w:unhideWhenUsed="1"/>
+    <w:lsdException w:name="HTML Definition" w:semiHidden="1" w:unhideWhenUsed="1"/>
+    <w:lsdException w:name="HTML Keyboard" w:semiHidden="1" w:unhideWhenUsed="1"/>
+    <w:lsdException w:name="HTML Preformatted" w:semiHidden="1" w:unhideWhenUsed="1"/>
+    <w:lsdException w:name="HTML Sample" w:semiHidden="1" w:unhideWhenUsed="1"/>
+    <w:lsdException w:name="HTML Typewriter" w:semiHidden="1" w:unhideWhenUsed="1"/>
+    <w:lsdException w:name="HTML Variable" w:semiHidden="1" w:unhideWhenUsed="1"/>
+    <w:lsdException w:name="Normal Table" w:semiHidden="1" w:unhideWhenUsed="1"/>
+    <w:lsdException w:name="annotation subject" w:semiHidden="1" w:unhideWhenUsed="1"/>
+    <w:lsdException w:name="No List" w:semiHidden="1" w:unhideWhenUsed="1"/>
+    <w:lsdException w:name="Outline List 1" w:semiHidden="1" w:unhideWhenUsed="1"/>
+    <w:lsdException w:name="Outline List 2" w:semiHidden="1" w:unhideWhenUsed="1"/>
+    <w:lsdException w:name="Outline List 3" w:semiHidden="1" w:unhideWhenUsed="1"/>
+    <w:lsdException w:name="Table Simple 1" w:semiHidden="1" w:unhideWhenUsed="1"/>
+    <w:lsdException w:name="Table Simple 2" w:semiHidden="1" w:unhideWhenUsed="1"/>
+    <w:lsdException w:name="Table Simple 3" w:semiHidden="1" w:unhideWhenUsed="1"/>
+    <w:lsdException w:name="Table Classic 1" w:semiHidden="1" w:unhideWhenUsed="1"/>
+    <w:lsdException w:name="Table Classic 2" w:semiHidden="1" w:unhideWhenUsed="1"/>
+    <w:lsdException w:name="Table Classic 3" w:semiHidden="1" w:unhideWhenUsed="1"/>
+    <w:lsdException w:name="Table Classic 4" w:semiHidden="1" w:unhideWhenUsed="1"/>
+    <w:lsdException w:name="Table Colorful 1" w:semiHidden="1" w:unhideWhenUsed="1"/>
+    <w:lsdException w:name="Table Colorful 2" w:semiHidden="1" w:unhideWhenUsed="1"/>
+    <w:lsdException w:name="Table Colorful 3" w:semiHidden="1" w:unhideWhenUsed="1"/>
+    <w:lsdException w:name="Table Columns 1" w:semiHidden="1" w:unhideWhenUsed="1"/>
+    <w:lsdException w:name="Table Columns 2" w:semiHidden="1" w:unhideWhenUsed="1"/>
+    <w:lsdException w:name="Table Columns 3" w:semiHidden="1" w:unhideWhenUsed="1"/>
+    <w:lsdException w:name="Table Columns 4" w:semiHidden="1" w:unhideWhenUsed="1"/>
+    <w:lsdException w:name="Table Columns 5" w:semiHidden="1" w:unhideWhenUsed="1"/>
+    <w:lsdException w:name="Table Grid 1" w:semiHidden="1" w:unhideWhenUsed="1"/>
+    <w:lsdException w:name="Table Grid 2" w:semiHidden="1" w:unhideWhenUsed="1"/>
+    <w:lsdException w:name="Table Grid 3" w:semiHidden="1" w:unhideWhenUsed="1"/>
+    <w:lsdException w:name="Table Grid 4" w:semiHidden="1" w:unhideWhenUsed="1"/>
+    <w:lsdException w:name="Table Grid 5" w:semiHidden="1" w:unhideWhenUsed="1"/>
+    <w:lsdException w:name="Table Grid 6" w:semiHidden="1" w:unhideWhenUsed="1"/>
+    <w:lsdException w:name="Table Grid 7" w:semiHidden="1" w:unhideWhenUsed="1"/>
+    <w:lsdException w:name="Table Grid 8" w:semiHidden="1" w:unhideWhenUsed="1"/>
+    <w:lsdException w:name="Table List 1" w:semiHidden="1" w:unhideWhenUsed="1"/>
+    <w:lsdException w:name="Table List 2" w:semiHidden="1" w:unhideWhenUsed="1"/>
+    <w:lsdException w:name="Table List 3" w:semiHidden="1" w:unhideWhenUsed="1"/>
+    <w:lsdException w:name="Table List 4" w:semiHidden="1" w:unhideWhenUsed="1"/>
+    <w:lsdException w:name="Table List 5" w:semiHidden="1" w:unhideWhenUsed="1"/>
+    <w:lsdException w:name="Table List 6" w:semiHidden="1" w:unhideWhenUsed="1"/>
+    <w:lsdException w:name="Table List 7" w:semiHidden="1" w:unhideWhenUsed="1"/>
+    <w:lsdException w:name="Table List 8" w:semiHidden="1" w:unhideWhenUsed="1"/>
+    <w:lsdException w:name="Table 3D effects 1" w:semiHidden="1" w:unhideWhenUsed="1"/>
+    <w:lsdException w:name="Table 3D effects 2" w:semiHidden="1" w:unhideWhenUsed="1"/>
+    <w:lsdException w:name="Table 3D effects 3" w:semiHidden="1" w:unhideWhenUsed="1"/>
+    <w:lsdException w:name="Table Contemporary" w:semiHidden="1" w:unhideWhenUsed="1"/>
+    <w:lsdException w:name="Table Elegant" w:semiHidden="1" w:unhideWhenUsed="1"/>
+    <w:lsdException w:name="Table Professional" w:semiHidden="1" w:unhideWhenUsed="1"/>
+    <w:lsdException w:name="Table Subtle 1" w:semiHidden="1" w:unhideWhenUsed="1"/>
+    <w:lsdException w:name="Table Subtle 2" w:semiHidden="1" w:unhideWhenUsed="1"/>
+    <w:lsdException w:name="Table Web 1" w:semiHidden="1" w:unhideWhenUsed="1"/>
+    <w:lsdException w:name="Table Web 2" w:semiHidden="1" w:unhideWhenUsed="1"/>
+    <w:lsdException w:name="Table Web 3" w:semiHidden="1" w:unhideWhenUsed="1"/>
+    <w:lsdException w:name="Balloon Text" w:semiHidden="1" w:unhideWhenUsed="1"/>
+    <w:lsdException w:name="Table Theme" w:semiHidden="1" w:unhideWhenUsed="1"/>
+    <w:lsdException w:name="Placeholder Text" w:semiHidden="1" w:uiPriority="99"/>
+    <w:lsdException w:name="No Spacing" w:uiPriority="1" w:qFormat="1"/>
+    <w:lsdException w:name="Light Shading" w:uiPriority="60"/>
+    <w:lsdException w:name="Light List" w:uiPriority="61"/>
+    <w:lsdException w:name="Light Grid" w:uiPriority="62"/>
+    <w:lsdException w:name="Medium Shading 1" w:uiPriority="63"/>
+    <w:lsdException w:name="Medium Shading 2" w:uiPriority="64"/>
+    <w:lsdException w:name="Medium List 1" w:uiPriority="65"/>
+    <w:lsdException w:name="Medium List 2" w:uiPriority="66"/>
+    <w:lsdException w:name="Medium Grid 1" w:uiPriority="67"/>
+    <w:lsdException w:name="Medium Grid 2" w:uiPriority="68"/>
+    <w:lsdException w:name="Medium Grid 3" w:uiPriority="69"/>
+    <w:lsdException w:name="Dark List" w:uiPriority="70"/>
+    <w:lsdException w:name="Colorful Shading" w:uiPriority="71"/>
+    <w:lsdException w:name="Colorful List" w:uiPriority="72"/>
+    <w:lsdException w:name="Colorful Grid" w:uiPriority="73"/>
+    <w:lsdException w:name="Light Shading Accent 1" w:uiPriority="60"/>
+    <w:lsdException w:name="Light List Accent 1" w:uiPriority="61"/>
+    <w:lsdException w:name="Light Grid Accent 1" w:uiPriority="62"/>
+    <w:lsdException w:name="Medium Shading 1 Accent 1" w:uiPriority="63"/>
+    <w:lsdException w:name="Medium Shading 2 Accent 1" w:uiPriority="64"/>
+    <w:lsdException w:name="Medium List 1 Accent 1" w:uiPriority="65"/>
+    <w:lsdException w:name="Revision" w:semiHidden="1" w:uiPriority="99"/>
+    <w:lsdException w:name="List Paragraph" w:uiPriority="34" w:qFormat="1"/>
+    <w:lsdException w:name="Quote" w:uiPriority="29" w:qFormat="1"/>
+    <w:lsdException w:name="Intense Quote" w:uiPriority="30" w:qFormat="1"/>
+    <w:lsdException w:name="Medium List 2 Accent 1" w:uiPriority="66"/>
+    <w:lsdException w:name="Medium Grid 1 Accent 1" w:uiPriority="67"/>
+    <w:lsdException w:name="Medium Grid 2 Accent 1" w:uiPriority="68"/>
+    <w:lsdException w:name="Medium Grid 3 Accent 1" w:uiPriority="69"/>
+    <w:lsdException w:name="Dark List Accent 1" w:uiPriority="70"/>
+    <w:lsdException w:name="Colorful Shading Accent 1" w:uiPriority="71"/>
+    <w:lsdException w:name="Colorful List Accent 1" w:uiPriority="72"/>
+    <w:lsdException w:name="Colorful Grid Accent 1" w:uiPriority="73"/>
+    <w:lsdException w:name="Light Shading Accent 2" w:uiPriority="60"/>
+    <w:lsdException w:name="Light List Accent 2" w:uiPriority="61"/>
+    <w:lsdException w:name="Light Grid Accent 2" w:uiPriority="62"/>
+    <w:lsdException w:name="Medium Shading 1 Accent 2" w:uiPriority="63"/>
+    <w:lsdException w:name="Medium Shading 2 Accent 2" w:uiPriority="64"/>
+    <w:lsdException w:name="Medium List 1 Accent 2" w:uiPriority="65"/>
+    <w:lsdException w:name="Medium List 2 Accent 2" w:uiPriority="66"/>
+    <w:lsdException w:name="Medium Grid 1 Accent 2" w:uiPriority="67"/>
+    <w:lsdException w:name="Medium Grid 2 Accent 2" w:uiPriority="68"/>
+    <w:lsdException w:name="Medium Grid 3 Accent 2" w:uiPriority="69"/>
+    <w:lsdException w:name="Dark List Accent 2" w:uiPriority="70"/>
+    <w:lsdException w:name="Colorful Shading Accent 2" w:uiPriority="71"/>
+    <w:lsdException w:name="Colorful List Accent 2" w:uiPriority="72"/>
+    <w:lsdException w:name="Colorful Grid Accent 2" w:uiPriority="73"/>
+    <w:lsdException w:name="Light Shading Accent 3" w:uiPriority="60"/>
+    <w:lsdException w:name="Light List Accent 3" w:uiPriority="61"/>
+    <w:lsdException w:name="Light Grid Accent 3" w:uiPriority="62"/>
+    <w:lsdException w:name="Medium Shading 1 Accent 3" w:uiPriority="63"/>
+    <w:lsdException w:name="Medium Shading 2 Accent 3" w:uiPriority="64"/>
+    <w:lsdException w:name="Medium List 1 Accent 3" w:uiPriority="65"/>
+    <w:lsdException w:name="Medium List 2 Accent 3" w:uiPriority="66"/>
+    <w:lsdException w:name="Medium Grid 1 Accent 3" w:uiPriority="67"/>
+    <w:lsdException w:name="Medium Grid 2 Accent 3" w:uiPriority="68"/>
+    <w:lsdException w:name="Medium Grid 3 Accent 3" w:uiPriority="69"/>
+    <w:lsdException w:name="Dark List Accent 3" w:uiPriority="70"/>
+    <w:lsdException w:name="Colorful Shading Accent 3" w:uiPriority="71"/>
+    <w:lsdException w:name="Colorful List Accent 3" w:uiPriority="72"/>
+    <w:lsdException w:name="Colorful Grid Accent 3" w:uiPriority="73"/>
+    <w:lsdException w:name="Light Shading Accent 4" w:uiPriority="60"/>
+    <w:lsdException w:name="Light List Accent 4" w:uiPriority="61"/>
+    <w:lsdException w:name="Light Grid Accent 4" w:uiPriority="62"/>
+    <w:lsdException w:name="Medium Shading 1 Accent 4" w:uiPriority="63"/>
+    <w:lsdException w:name="Medium Shading 2 Accent 4" w:uiPriority="64"/>
+    <w:lsdException w:name="Medium List 1 Accent 4" w:uiPriority="65"/>
+    <w:lsdException w:name="Medium List 2 Accent 4" w:uiPriority="66"/>
+    <w:lsdException w:name="Medium Grid 1 Accent 4" w:uiPriority="67"/>
+    <w:lsdException w:name="Medium Grid 2 Accent 4" w:uiPriority="68"/>
+    <w:lsdException w:name="Medium Grid 3 Accent 4" w:uiPriority="69"/>
+    <w:lsdException w:name="Dark List Accent 4" w:uiPriority="70"/>
+    <w:lsdException w:name="Colorful Shading Accent 4" w:uiPriority="71"/>
+    <w:lsdException w:name="Colorful List Accent 4" w:uiPriority="72"/>
+    <w:lsdException w:name="Colorful Grid Accent 4" w:uiPriority="73"/>
+    <w:lsdException w:name="Light Shading Accent 5" w:uiPriority="60"/>
+    <w:lsdException w:name="Light List Accent 5" w:uiPriority="61"/>
+    <w:lsdException w:name="Light Grid Accent 5" w:uiPriority="62"/>
+    <w:lsdException w:name="Medium Shading 1 Accent 5" w:uiPriority="63"/>
+    <w:lsdException w:name="Medium Shading 2 Accent 5" w:uiPriority="64"/>
+    <w:lsdException w:name="Medium List 1 Accent 5" w:uiPriority="65"/>
+    <w:lsdException w:name="Medium List 2 Accent 5" w:uiPriority="66"/>
+    <w:lsdException w:name="Medium Grid 1 Accent 5" w:uiPriority="67"/>
+    <w:lsdException w:name="Medium Grid 2 Accent 5" w:uiPriority="68"/>
+    <w:lsdException w:name="Medium Grid 3 Accent 5" w:uiPriority="69"/>
+    <w:lsdException w:name="Dark List Accent 5" w:uiPriority="70"/>
+    <w:lsdException w:name="Colorful Shading Accent 5" w:uiPriority="71"/>
+    <w:lsdException w:name="Colorful List Accent 5" w:uiPriority="72"/>
+    <w:lsdException w:name="Colorful Grid Accent 5" w:uiPriority="73"/>
+    <w:lsdException w:name="Light Shading Accent 6" w:uiPriority="60"/>
+    <w:lsdException w:name="Light List Accent 6" w:uiPriority="61"/>
+    <w:lsdException w:name="Light Grid Accent 6" w:uiPriority="62"/>
+    <w:lsdException w:name="Medium Shading 1 Accent 6" w:uiPriority="63"/>
+    <w:lsdException w:name="Medium Shading 2 Accent 6" w:uiPriority="64"/>
+    <w:lsdException w:name="Medium List 1 Accent 6" w:uiPriority="65"/>
+    <w:lsdException w:name="Medium List 2 Accent 6" w:uiPriority="66"/>
+    <w:lsdException w:name="Medium Grid 1 Accent 6" w:uiPriority="67"/>
+    <w:lsdException w:name="Medium Grid 2 Accent 6" w:uiPriority="68"/>
+    <w:lsdException w:name="Medium Grid 3 Accent 6" w:uiPriority="69"/>
+    <w:lsdException w:name="Dark List Accent 6" w:uiPriority="70"/>
+    <w:lsdException w:name="Colorful Shading Accent 6" w:uiPriority="71"/>
+    <w:lsdException w:name="Colorful List Accent 6" w:uiPriority="72"/>
+    <w:lsdException w:name="Colorful Grid Accent 6" w:uiPriority="73"/>
+    <w:lsdException w:name="Subtle Emphasis" w:uiPriority="19" w:qFormat="1"/>
+    <w:lsdException w:name="Intense Emphasis" w:uiPriority="21" w:qFormat="1"/>
+    <w:lsdException w:name="Subtle Reference" w:uiPriority="31" w:qFormat="1"/>
+    <w:lsdException w:name="Intense Reference" w:uiPriority="32" w:qFormat="1"/>
+    <w:lsdException w:name="Book Title" w:uiPriority="33" w:qFormat="1"/>
+    <w:lsdException w:name="Bibliography" w:semiHidden="1" w:uiPriority="37" w:unhideWhenUsed="1"/>
+    <w:lsdException w:name="TOC Heading" w:semiHidden="1" w:uiPriority="39" w:unhideWhenUsed="1" w:qFormat="1"/>
+    <w:lsdException w:name="Grid Table 4" w:uiPriority="49"/>
+    <w:lsdException w:name="Grid Table 5 Dark" w:uiPriority="50"/>
+    <w:lsdException w:name="Grid Table 6 Colorful" w:uiPriority="51"/>
+    <w:lsdException w:name="Grid Table 7 Colorful" w:uiPriority="52"/>
+    <w:lsdException w:name="Grid Table 1 Light Accent 1" w:uiPriority="46"/>
+    <w:lsdException w:name="Grid Table 2 Accent 1" w:uiPriority="47"/>
+    <w:lsdException w:name="Grid Table 3 Accent 1" w:uiPriority="48"/>
+    <w:lsdException w:name="Grid Table 4 Accent 1" w:uiPriority="49"/>
+    <w:lsdException w:name="Grid Table 5 Dark Accent 1" w:uiPriority="50"/>
+    <w:lsdException w:name="Grid Table 6 Colorful Accent 1" w:uiPriority="51"/>
+    <w:lsdException w:name="Grid Table 7 Colorful Accent 1" w:uiPriority="52"/>
+    <w:lsdException w:name="Grid Table 1 Light Accent 2" w:uiPriority="46"/>
+    <w:lsdException w:name="Grid Table 2 Accent 2" w:uiPriority="47"/>
+    <w:lsdException w:name="Grid Table 3 Accent 2" w:uiPriority="48"/>
+    <w:lsdException w:name="Grid Table 4 Accent 2" w:uiPriority="49"/>
+    <w:lsdException w:name="Grid Table 5 Dark Accent 2" w:uiPriority="50"/>
+    <w:lsdException w:name="Grid Table 6 Colorful Accent 2" w:uiPriority="51"/>
+    <w:lsdException w:name="Grid Table 7 Colorful Accent 2" w:uiPriority="52"/>
+    <w:lsdException w:name="Grid Table 1 Light Accent 3" w:uiPriority="46"/>
+    <w:lsdException w:name="Grid Table 2 Accent 3" w:uiPriority="47"/>
+    <w:lsdException w:name="Grid Table 3 Accent 3" w:uiPriority="48"/>
+    <w:lsdException w:name="Grid Table 4 Accent 3" w:uiPriority="49"/>
+    <w:lsdException w:name="Grid Table 5 Dark Accent 3" w:uiPriority="50"/>
+    <w:lsdException w:name="Grid Table 6 Colorful Accent 3" w:uiPriority="51"/>
+    <w:lsdException w:name="Grid Table 7 Colorful Accent 3" w:uiPriority="52"/>
+    <w:lsdException w:name="Grid Table 1 Light Accent 4" w:uiPriority="46"/>
+    <w:lsdException w:name="Grid Table 2 Accent 4" w:uiPriority="47"/>
+    <w:lsdException w:name="Grid Table 3 Accent 4" w:uiPriority="48"/>
+    <w:lsdException w:name="Grid Table 4 Accent 4" w:uiPriority="49"/>
+    <w:lsdException w:name="Grid Table 5 Dark Accent 4" w:uiPriority="50"/>
+    <w:lsdException w:name="Grid Table 6 Colorful Accent 4" w:uiPriority="51"/>
+    <w:lsdException w:name="Grid Table 7 Colorful Accent 4" w:uiPriority="52"/>
+    <w:lsdException w:name="Grid Table 1 Light Accent 5" w:uiPriority="46"/>
+    <w:lsdException w:name="Grid Table 2 Accent 5" w:uiPriority="47"/>
+    <w:lsdException w:name="Grid Table 3 Accent 5" w:uiPriority="48"/>
+    <w:lsdException w:name="Grid Table 4 Accent 5" w:uiPriority="49"/>
+    <w:lsdException w:name="Grid Table 5 Dark Accent 5" w:uiPriority="50"/>
+    <w:lsdException w:name="Grid Table 6 Colorful Accent 5" w:uiPriority="51"/>
+    <w:lsdException w:name="Grid Table 7 Colorful Accent 5" w:uiPriority="52"/>
+    <w:lsdException w:name="Grid Table 1 Light Accent 6" w:uiPriority="46"/>
+    <w:lsdException w:name="Grid Table 2 Accent 6" w:uiPriority="47"/>
+    <w:lsdException w:name="Grid Table 3 Accent 6" w:uiPriority="48"/>
+    <w:lsdException w:name="Grid Table 4 Accent 6" w:uiPriority="49"/>
+    <w:lsdException w:name="Grid Table 5 Dark Accent 6" w:uiPriority="50"/>
+    <w:lsdException w:name="Grid Table 6 Colorful Accent 6" w:uiPriority="51"/>
+    <w:lsdException w:name="Grid Table 7 Colorful Accent 6" w:uiPriority="52"/>
+    <w:lsdException w:name="List Table 1 Light" w:uiPriority="46"/>
+    <w:lsdException w:name="List Table 2" w:uiPriority="47"/>
+    <w:lsdException w:name="List Table 3" w:uiPriority="48"/>
+    <w:lsdException w:name="List Table 4" w:uiPriority="49"/>
+    <w:lsdException w:name="List Table 5 Dark" w:uiPriority="50"/>
+    <w:lsdException w:name="List Table 6 Colorful" w:uiPriority="51"/>
+    <w:lsdException w:name="List Table 7 Colorful" w:uiPriority="52"/>
+    <w:lsdException w:name="List Table 1 Light Accent 1" w:uiPriority="46"/>
+    <w:lsdException w:name="List Table 2 Accent 1" w:uiPriority="47"/>
+    <w:lsdException w:name="List Table 3 Accent 1" w:uiPriority="48"/>
+    <w:lsdException w:name="List Table 4 Accent 1" w:uiPriority="49"/>
+    <w:lsdException w:name="List Table 5 Dark Accent 1" w:uiPriority="50"/>
+    <w:lsdException w:name="List Table 6 Colorful Accent 1" w:uiPriority="51"/>
+    <w:lsdException w:name="List Table 7 Colorful Accent 1" w:uiPriority="52"/>
+    <w:lsdException w:name="List Table 1 Light Accent 2" w:uiPriority="46"/>
+    <w:lsdException w:name="List Table 2 Accent 2" w:uiPriority="47"/>
+    <w:lsdException w:name="List Table 3 Accent 2" w:uiPriority="48"/>
+    <w:lsdException w:name="List Table 4 Accent 2" w:uiPriority="49"/>
+    <w:lsdException w:name="List Table 5 Dark Accent 2" w:uiPriority="50"/>
+    <w:lsdException w:name="List Table 6 Colorful Accent 2" w:uiPriority="51"/>
+    <w:lsdException w:name="List Table 7 Colorful Accent 2" w:uiPriority="52"/>
+    <w:lsdException w:name="List Table 1 Light Accent 3" w:uiPriority="46"/>
+    <w:lsdException w:name="List Table 2 Accent 3" w:uiPriority="47"/>
+    <w:lsdException w:name="List Table 3 Accent 3" w:uiPriority="48"/>
+    <w:lsdException w:name="List Table 4 Accent 3" w:uiPriority="49"/>
+    <w:lsdException w:name="List Table 5 Dark Accent 3" w:uiPriority="50"/>
+    <w:lsdException w:name="List Table 6 Colorful Accent 3" w:uiPriority="51"/>
+    <w:lsdException w:name="List Table 7 Colorful Accent 3" w:uiPriority="52"/>
+    <w:lsdException w:name="List Table 1 Light Accent 4" w:uiPriority="46"/>
+    <w:lsdException w:name="List Table 2 Accent 4" w:uiPriority="47"/>
+    <w:lsdException w:name="List Table 3 Accent 4" w:uiPriority="48"/>
+    <w:lsdException w:name="List Table 4 Accent 4" w:uiPriority="49"/>
+    <w:lsdException w:name="List Table 5 Dark Accent 4" w:uiPriority="50"/>
+    <w:lsdException w:name="List Table 6 Colorful Accent 4" w:uiPriority="51"/>
+    <w:lsdException w:name="List Table 7 Colorful Accent 4" w:uiPriority="52"/>
+    <w:lsdException w:name="List Table 1 Light Accent 5" w:uiPriority="46"/>
+    <w:lsdException w:name="List Table 2 Accent 5" w:uiPriority="47"/>
+    <w:lsdException w:name="List Table 3 Accent 5" w:uiPriority="48"/>
+    <w:lsdException w:name="List Table 4 Accent 5" w:uiPriority="49"/>
+    <w:lsdException w:name="List Table 5 Dark Accent 5" w:uiPriority="50"/>
+    <w:lsdException w:name="List Table 6 Colorful Accent 5" w:uiPriority="51"/>
+    <w:lsdException w:name="List Table 7 Colorful Accent 5" w:uiPriority="52"/>
+    <w:lsdException w:name="List Table 1 Light Accent 6" w:uiPriority="46"/>
+    <w:lsdException w:name="List Table 2 Accent 6" w:uiPriority="47"/>
+    <w:lsdException w:name="List Table 3 Accent 6" w:uiPriority="48"/>
+    <w:lsdException w:name="List Table 4 Accent 6" w:uiPriority="49"/>
+    <w:lsdException w:name="List Table 5 Dark Accent 6" w:uiPriority="50"/>
+    <w:lsdException w:name="List Table 6 Colorful Accent 6" w:uiPriority="51"/>
+    <w:lsdException w:name="List Table 7 Colorful Accent 6" w:uiPriority="52"/>
   </w:latentStyles>
   <w:style w:type="paragraph" w:default="1" w:styleId="Normal">
     <w:name w:val="Normal"/>
@@ -19577,7 +19089,7 @@
 </file>
 
 <file path=customXml/itemProps1.xml><?xml version="1.0" encoding="utf-8"?>
-<ds:datastoreItem xmlns:ds="http://schemas.openxmlformats.org/officeDocument/2006/customXml" ds:itemID="{CF44C935-C276-8C4A-974B-BBE36293439D}">
+<ds:datastoreItem xmlns:ds="http://schemas.openxmlformats.org/officeDocument/2006/customXml" ds:itemID="{08D4A2E6-7C05-4F08-A381-91B3690A757E}">
   <ds:schemaRefs>
     <ds:schemaRef ds:uri="http://schemas.openxmlformats.org/officeDocument/2006/bibliography"/>
   </ds:schemaRefs>

</xml_diff>

<commit_message>
Rough-rough draft of 11
</commit_message>
<xml_diff>
--- a/ProjectCharter/ProjectCharterDraft.docx
+++ b/ProjectCharter/ProjectCharterDraft.docx
@@ -11,7 +11,14 @@
       </w:r>
       <w:r>
         <w:br/>
-        <w:t>The University of Texas at Arlington</w:t>
+      </w:r>
+      <w:proofErr w:type="gramStart"/>
+      <w:r>
+        <w:t>The</w:t>
+      </w:r>
+      <w:proofErr w:type="gramEnd"/>
+      <w:r>
+        <w:t xml:space="preserve"> University of Texas at Arlington</w:t>
       </w:r>
     </w:p>
     <w:p>
@@ -103,7 +110,7 @@
         <w:fldChar w:fldCharType="separate"/>
       </w:r>
       <w:r>
-        <w:t>9 October 2013 @ 10:24:00 PM</w:t>
+        <w:t>10 October 2013 @ 10:20:00 AM</w:t>
       </w:r>
       <w:r>
         <w:fldChar w:fldCharType="end"/>
@@ -3065,7 +3072,15 @@
     </w:p>
     <w:p>
       <w:r>
-        <w:t xml:space="preserve">Project oversight will be achieved through internal and external team controls.   Internally the project manager will track and ensure the team adheres to the published project plan.  Task status will be reported via email or during the regularly scheduled team meetings.  The team will review all deliverables for accuracy and completeness.  Externally Dr. O’Dell will manage the project through the regularly scheduled gate reviews and status reports.   The sponsor Dr. Shiakolas will oversee the overall project goals and scope through regular meetings with the team.  Additionally the team will meet with the ME team semi regularly to ensure the projects are aligned for success.  </w:t>
+        <w:t xml:space="preserve">Project oversight will be achieved through internal and external team controls.   Internally the project manager will track and ensure the team adheres to the published project plan.  Task status will be reported via email or during the regularly scheduled team meetings.  The team will review all deliverables for accuracy and completeness.  Externally Dr. O’Dell will manage the project through the regularly scheduled gate reviews and status reports.   The sponsor Dr. </w:t>
+      </w:r>
+      <w:proofErr w:type="spellStart"/>
+      <w:r>
+        <w:t>Shiakolas</w:t>
+      </w:r>
+      <w:proofErr w:type="spellEnd"/>
+      <w:r>
+        <w:t xml:space="preserve"> will oversee the overall project goals and scope through regular meetings with the team.  Additionally the team will meet with the ME team semi regularly to ensure the projects are aligned for success.  </w:t>
       </w:r>
     </w:p>
     <w:p>
@@ -3377,8 +3392,20 @@
                 <w:color w:val="000000"/>
                 <w:szCs w:val="23"/>
               </w:rPr>
-              <w:t>Dr. Shiakolas</w:t>
-            </w:r>
+              <w:t xml:space="preserve">Dr. </w:t>
+            </w:r>
+            <w:proofErr w:type="spellStart"/>
+            <w:r>
+              <w:rPr>
+                <w:rFonts w:ascii="Arial" w:hAnsi="Arial"/>
+                <w:b/>
+                <w:bCs/>
+                <w:color w:val="000000"/>
+                <w:szCs w:val="23"/>
+              </w:rPr>
+              <w:t>Shiakolas</w:t>
+            </w:r>
+            <w:proofErr w:type="spellEnd"/>
           </w:p>
         </w:tc>
         <w:tc>
@@ -4518,8 +4545,13 @@
             <w:hideMark/>
           </w:tcPr>
           <w:p>
-            <w:r>
-              <w:t>SainSmart Mega2560 Controller</w:t>
+            <w:proofErr w:type="spellStart"/>
+            <w:r>
+              <w:t>SainSmart</w:t>
+            </w:r>
+            <w:proofErr w:type="spellEnd"/>
+            <w:r>
+              <w:t xml:space="preserve"> Mega2560 Controller</w:t>
             </w:r>
           </w:p>
         </w:tc>
@@ -4575,8 +4607,13 @@
             <w:hideMark/>
           </w:tcPr>
           <w:p>
-            <w:r>
-              <w:t>SainSmart RAMPS 1.4 Shield</w:t>
+            <w:proofErr w:type="spellStart"/>
+            <w:r>
+              <w:t>SainSmart</w:t>
+            </w:r>
+            <w:proofErr w:type="spellEnd"/>
+            <w:r>
+              <w:t xml:space="preserve"> RAMPS 1.4 Shield</w:t>
             </w:r>
           </w:p>
         </w:tc>
@@ -4632,8 +4669,13 @@
             <w:hideMark/>
           </w:tcPr>
           <w:p>
-            <w:r>
-              <w:t>SainSmart A4988 Driver</w:t>
+            <w:proofErr w:type="spellStart"/>
+            <w:r>
+              <w:t>SainSmart</w:t>
+            </w:r>
+            <w:proofErr w:type="spellEnd"/>
+            <w:r>
+              <w:t xml:space="preserve"> A4988 Driver</w:t>
             </w:r>
           </w:p>
         </w:tc>
@@ -4917,8 +4959,13 @@
             <w:hideMark/>
           </w:tcPr>
           <w:p>
-            <w:r>
-              <w:t>SainSmart 1602 LCD Shield</w:t>
+            <w:proofErr w:type="spellStart"/>
+            <w:r>
+              <w:t>SainSmart</w:t>
+            </w:r>
+            <w:proofErr w:type="spellEnd"/>
+            <w:r>
+              <w:t xml:space="preserve"> 1602 LCD Shield</w:t>
             </w:r>
           </w:p>
         </w:tc>
@@ -5314,8 +5361,13 @@
         </w:numPr>
       </w:pPr>
       <w:r>
-        <w:t>How much work is actually spent at a given point in time.</w:t>
-      </w:r>
+        <w:t xml:space="preserve">How much work is actually spent at a given point in </w:t>
+      </w:r>
+      <w:proofErr w:type="gramStart"/>
+      <w:r>
+        <w:t>time.</w:t>
+      </w:r>
+      <w:proofErr w:type="gramEnd"/>
     </w:p>
     <w:p>
       <w:r>
@@ -5430,7 +5482,15 @@
     </w:p>
     <w:p>
       <w:r>
-        <w:t>[insert equation]</w:t>
+        <w:t>[</w:t>
+      </w:r>
+      <w:proofErr w:type="gramStart"/>
+      <w:r>
+        <w:t>insert</w:t>
+      </w:r>
+      <w:proofErr w:type="gramEnd"/>
+      <w:r>
+        <w:t xml:space="preserve"> equation]</w:t>
       </w:r>
     </w:p>
     <w:p>
@@ -8422,8 +8482,20 @@
                 <w:sz w:val="22"/>
                 <w:szCs w:val="22"/>
               </w:rPr>
-              <w:t xml:space="preserve">      Detailed Design Documnetation</w:t>
-            </w:r>
+              <w:t xml:space="preserve">      Detailed Design </w:t>
+            </w:r>
+            <w:proofErr w:type="spellStart"/>
+            <w:r>
+              <w:rPr>
+                <w:rFonts w:ascii="Calibri" w:hAnsi="Calibri"/>
+                <w:bCs/>
+                <w:color w:val="000000"/>
+                <w:sz w:val="22"/>
+                <w:szCs w:val="22"/>
+              </w:rPr>
+              <w:t>Documnetation</w:t>
+            </w:r>
+            <w:proofErr w:type="spellEnd"/>
           </w:p>
         </w:tc>
         <w:tc>
@@ -11828,7 +11900,23 @@
     </w:p>
     <w:p>
       <w:r>
-        <w:t>Modular and scalable software is especially important to our particular project. All individuals on this team are aware of good code formatting and including notes in the source code. We are using a source control in order to collaborate our work. The source control we are using is GitHub. We have chosen GitHub because it is compatible across multiple platforms.</w:t>
+        <w:t xml:space="preserve">Modular and scalable software is especially important to our particular project. All individuals on this team are aware of good code formatting and including notes in the source code. We are using a source control in order to collaborate our work. The source control we are using is </w:t>
+      </w:r>
+      <w:proofErr w:type="spellStart"/>
+      <w:r>
+        <w:t>GitHub</w:t>
+      </w:r>
+      <w:proofErr w:type="spellEnd"/>
+      <w:r>
+        <w:t xml:space="preserve">. We have chosen </w:t>
+      </w:r>
+      <w:proofErr w:type="spellStart"/>
+      <w:r>
+        <w:t>GitHub</w:t>
+      </w:r>
+      <w:proofErr w:type="spellEnd"/>
+      <w:r>
+        <w:t xml:space="preserve"> because it is compatible across multiple platforms.</w:t>
       </w:r>
     </w:p>
     <w:p>
@@ -11855,6 +11943,9 @@
     <w:p>
       <w:r>
         <w:t xml:space="preserve">Test incrementally as new requirements are added. Each time a new requirement is added, all requirements should be tested individually again before testing by use cases. </w:t>
+      </w:r>
+      <w:r>
+        <w:t>Software will be tested in a vacuum to ensure modularity and will be tested along with the printer for compatibility.</w:t>
       </w:r>
     </w:p>
     <w:p>
@@ -11910,7 +12001,15 @@
         <w:t>three primary methods of communication</w:t>
       </w:r>
       <w:r>
-        <w:t xml:space="preserve"> for the individual members. These are team meetings, the GitHub repository, and e-mail. We will go into detail about these communication types below and describe how and why they are used.</w:t>
+        <w:t xml:space="preserve"> for the individual members. These are team meetings, the </w:t>
+      </w:r>
+      <w:proofErr w:type="spellStart"/>
+      <w:r>
+        <w:t>GitHub</w:t>
+      </w:r>
+      <w:proofErr w:type="spellEnd"/>
+      <w:r>
+        <w:t xml:space="preserve"> repository, and e-mail. We will go into detail about these communication types below and describe how and why they are used.</w:t>
       </w:r>
     </w:p>
     <w:p>
@@ -11960,13 +12059,28 @@
       <w:pPr>
         <w:pStyle w:val="Heading3"/>
       </w:pPr>
+      <w:proofErr w:type="spellStart"/>
       <w:r>
         <w:t>GitHub</w:t>
       </w:r>
-    </w:p>
-    <w:p>
-      <w:r>
-        <w:t xml:space="preserve">GitHub is our primary source control for the system. The file architecture of the team’s GitHub account is structured to neatly accommodate several types of documentation, </w:t>
+      <w:proofErr w:type="spellEnd"/>
+    </w:p>
+    <w:p>
+      <w:proofErr w:type="spellStart"/>
+      <w:r>
+        <w:t>GitHub</w:t>
+      </w:r>
+      <w:proofErr w:type="spellEnd"/>
+      <w:r>
+        <w:t xml:space="preserve"> is our primary source control for the system. The file architecture of the team’s </w:t>
+      </w:r>
+      <w:proofErr w:type="spellStart"/>
+      <w:r>
+        <w:t>GitHub</w:t>
+      </w:r>
+      <w:proofErr w:type="spellEnd"/>
+      <w:r>
+        <w:t xml:space="preserve"> account is structured to neatly accommodate several types of documentation, </w:t>
       </w:r>
       <w:r>
         <w:t>research, and deliverables</w:t>
@@ -11975,7 +12089,15 @@
         <w:t>.</w:t>
       </w:r>
       <w:r>
-        <w:t xml:space="preserve"> GitHub’s comment feature allows individual members to briefly update the team on the individual’s progress. </w:t>
+        <w:t xml:space="preserve"> </w:t>
+      </w:r>
+      <w:proofErr w:type="spellStart"/>
+      <w:r>
+        <w:t>GitHub’s</w:t>
+      </w:r>
+      <w:proofErr w:type="spellEnd"/>
+      <w:r>
+        <w:t xml:space="preserve"> comment feature allows individual members to briefly update the team on the individual’s progress. </w:t>
       </w:r>
     </w:p>
     <w:p>
@@ -11991,7 +12113,15 @@
         <w:t>The team’s quickest method of communication will be by e-mail. The consensus of the team is that not every member is comfortable with receiving and sending text messages as a reliable source of communication. However, the individual members have proven so far to be very responsive to emails. Almost every e-mail has been responded to within the day, usually within hours.</w:t>
       </w:r>
       <w:r>
-        <w:t xml:space="preserve"> E-mail is used for primarily for questions, concerns, and clarification. Important information or helpful notes that were not discussed during the meeting (ie. We forgot to talk about it) can be brought up via the E-mail.</w:t>
+        <w:t xml:space="preserve"> E-mail is used for primarily for questions, concerns, and clarification. Important information or helpful notes that were not discussed during the meeting (</w:t>
+      </w:r>
+      <w:proofErr w:type="spellStart"/>
+      <w:r>
+        <w:t>ie</w:t>
+      </w:r>
+      <w:proofErr w:type="spellEnd"/>
+      <w:r>
+        <w:t>. We forgot to talk about it) can be brought up via the E-mail.</w:t>
       </w:r>
     </w:p>
     <w:p>
@@ -12018,19 +12148,37 @@
         <w:lastRenderedPageBreak/>
         <w:t xml:space="preserve">Dr. </w:t>
       </w:r>
+      <w:proofErr w:type="spellStart"/>
       <w:r>
         <w:t>Shiakolas</w:t>
       </w:r>
+      <w:proofErr w:type="spellEnd"/>
       <w:r>
         <w:t xml:space="preserve"> (Team Sponsor)</w:t>
       </w:r>
     </w:p>
     <w:p>
       <w:r>
-        <w:t>We have two primary forms of communication with our sponsor, Dr. Shiakolas. First form of communication is by e-mail. We use e-mail as a means to ask smaller questions such as clarification on a requirement. The other form of communication is scheduled meetings. Meetings with Dr. Shiako</w:t>
-      </w:r>
-      <w:r>
-        <w:t>las are not regular, so before</w:t>
+        <w:t xml:space="preserve">We have two primary forms of communication with our sponsor, Dr. </w:t>
+      </w:r>
+      <w:proofErr w:type="spellStart"/>
+      <w:r>
+        <w:t>Shiakolas</w:t>
+      </w:r>
+      <w:proofErr w:type="spellEnd"/>
+      <w:r>
+        <w:t xml:space="preserve">. First form of communication is by e-mail. We use e-mail as a means to ask smaller questions such as clarification on a requirement. The other form of communication is scheduled meetings. Meetings with Dr. </w:t>
+      </w:r>
+      <w:proofErr w:type="spellStart"/>
+      <w:r>
+        <w:t>Shiako</w:t>
+      </w:r>
+      <w:r>
+        <w:t>las</w:t>
+      </w:r>
+      <w:proofErr w:type="spellEnd"/>
+      <w:r>
+        <w:t xml:space="preserve"> are not regular, so before</w:t>
       </w:r>
       <w:r>
         <w:t xml:space="preserve"> a meeting</w:t>
@@ -12042,16 +12190,32 @@
         <w:t xml:space="preserve">, we must first </w:t>
       </w:r>
       <w:r>
-        <w:t>e-mail Dr. Shiakolas and discuss an appropriate meeting time</w:t>
+        <w:t xml:space="preserve">e-mail Dr. </w:t>
+      </w:r>
+      <w:proofErr w:type="spellStart"/>
+      <w:r>
+        <w:t>Shiakolas</w:t>
+      </w:r>
+      <w:proofErr w:type="spellEnd"/>
+      <w:r>
+        <w:t xml:space="preserve"> and discuss an appropriate meeting time</w:t>
       </w:r>
       <w:r>
         <w:t>.</w:t>
       </w:r>
       <w:r>
-        <w:t xml:space="preserve"> Our normal meeting time is on Wednesday at 1:00p.m. During meetings with Dr. Shiakola</w:t>
-      </w:r>
-      <w:r>
-        <w:t>s, we discuss clarification about the requirements and discuss the scope and whether it is correct as is or needs to be changed</w:t>
+        <w:t xml:space="preserve"> Our normal meeting time is on Wednesday at 1:00p.m. During meetings with Dr. </w:t>
+      </w:r>
+      <w:proofErr w:type="spellStart"/>
+      <w:r>
+        <w:t>Shiakola</w:t>
+      </w:r>
+      <w:r>
+        <w:t>s</w:t>
+      </w:r>
+      <w:proofErr w:type="spellEnd"/>
+      <w:r>
+        <w:t>, we discuss clarification about the requirements and discuss the scope and whether it is correct as is or needs to be changed</w:t>
       </w:r>
       <w:r>
         <w:t>.</w:t>
@@ -12109,14 +12273,27 @@
       <w:r>
         <w:t xml:space="preserve"> Dr. </w:t>
       </w:r>
+      <w:proofErr w:type="spellStart"/>
       <w:r>
         <w:t>Shiakolas</w:t>
       </w:r>
       <w:r>
-        <w:t xml:space="preserve">’s request, we have not yet met with the Mechanical Engineering Team. However, meeting with the ME Team will eventually be necessary, so a form of communication must be established between the two teams. </w:t>
-      </w:r>
-      <w:r>
-        <w:t>Very likely, we will be using the same channels of communication between the ME Team and Ink3D as Ink3D uses internally. Initial contact will be made by e-mail or by both teams meeting with Dr. Shiakolas.</w:t>
+        <w:t>’s</w:t>
+      </w:r>
+      <w:proofErr w:type="spellEnd"/>
+      <w:r>
+        <w:t xml:space="preserve"> request, we have not yet met with the Mechanical Engineering Team. However, meeting with the ME Team will eventually be necessary, so a form of communication must be established between the two teams. </w:t>
+      </w:r>
+      <w:r>
+        <w:t xml:space="preserve">Very likely, we will be using the same channels of communication between the ME Team and Ink3D as Ink3D uses internally. Initial contact will be made by e-mail or by both teams meeting with Dr. </w:t>
+      </w:r>
+      <w:proofErr w:type="spellStart"/>
+      <w:r>
+        <w:t>Shiakolas</w:t>
+      </w:r>
+      <w:proofErr w:type="spellEnd"/>
+      <w:r>
+        <w:t>.</w:t>
       </w:r>
     </w:p>
     <w:p>
@@ -12168,7 +12345,15 @@
     </w:p>
     <w:p>
       <w:r>
-        <w:t xml:space="preserve">The early stages of 3D Printer Fabrication System project still involves many unknowns and loosely defined components that are likely to change as the project progresses.  The areas most likely to change are the scope of the team’s involvement in the printer’s firmware and the interface between the printer and the host software.  Early meetings with the project’s sponsor also suggest that the required printing methods may also change throughout the course of the project depending on </w:t>
+        <w:t xml:space="preserve">The early stages of 3D Printer Fabrication System project still involves many unknowns and loosely defined components that are likely to change as the project progresses.  The </w:t>
+      </w:r>
+      <w:proofErr w:type="spellStart"/>
+      <w:r>
+        <w:t>areas</w:t>
+      </w:r>
+      <w:proofErr w:type="spellEnd"/>
+      <w:r>
+        <w:t xml:space="preserve"> most likely to change are the scope of the team’s involvement in the printer’s firmware and the interface between the printer and the host software.  Early meetings with the project’s sponsor also suggest that the required printing methods may also change throughout the course of the project depending on </w:t>
       </w:r>
       <w:r>
         <w:t>the efficiency of the project’s progress.</w:t>
@@ -12773,7 +12958,21 @@
         <w:rPr>
           <w:u w:val="single"/>
         </w:rPr>
-        <w:t>Reason the Change was Accepted or Denied:</w:t>
+        <w:t xml:space="preserve">Reason the Change was </w:t>
+      </w:r>
+      <w:proofErr w:type="gramStart"/>
+      <w:r>
+        <w:rPr>
+          <w:u w:val="single"/>
+        </w:rPr>
+        <w:t>Accepted</w:t>
+      </w:r>
+      <w:proofErr w:type="gramEnd"/>
+      <w:r>
+        <w:rPr>
+          <w:u w:val="single"/>
+        </w:rPr>
+        <w:t xml:space="preserve"> or Denied:</w:t>
       </w:r>
     </w:p>
     <w:p>
@@ -13286,12 +13485,12 @@
       <w:pPr>
         <w:pStyle w:val="Heading2"/>
       </w:pPr>
-      <w:bookmarkStart w:id="30" w:name="_Toc317666977"/>
-      <w:bookmarkStart w:id="31" w:name="_Toc317666973"/>
+      <w:bookmarkStart w:id="30" w:name="_Toc317666973"/>
+      <w:bookmarkStart w:id="31" w:name="_Toc317666977"/>
       <w:r>
         <w:t>Purpose of the Procurement Management Plan</w:t>
       </w:r>
-      <w:bookmarkEnd w:id="31"/>
+      <w:bookmarkEnd w:id="30"/>
     </w:p>
     <w:p>
       <w:pPr>
@@ -13376,20 +13575,124 @@
       </w:r>
     </w:p>
     <w:p>
+      <w:pPr>
+        <w:pStyle w:val="BulletedList"/>
+      </w:pPr>
       <w:r>
         <w:rPr>
           <w:b/>
         </w:rPr>
-        <w:t xml:space="preserve">Project Sponser – </w:t>
-      </w:r>
-      <w:r>
-        <w:t>Dr. Shiakolas wi</w:t>
+        <w:t>Project Sponsor:</w:t>
+      </w:r>
+      <w:r>
+        <w:rPr>
+          <w:b/>
+        </w:rPr>
+        <w:t xml:space="preserve"> </w:t>
+      </w:r>
+      <w:r>
+        <w:t xml:space="preserve">Dr. </w:t>
+      </w:r>
+      <w:proofErr w:type="spellStart"/>
+      <w:r>
+        <w:t>Shiakolas</w:t>
+      </w:r>
+      <w:proofErr w:type="spellEnd"/>
+      <w:r>
+        <w:t xml:space="preserve"> will be providing advice on what items could be beneficial to our project. In addition, D</w:t>
+      </w:r>
+      <w:r>
+        <w:t xml:space="preserve">r. </w:t>
+      </w:r>
+      <w:proofErr w:type="spellStart"/>
+      <w:r>
+        <w:t>Shiakolas</w:t>
+      </w:r>
+      <w:proofErr w:type="spellEnd"/>
+      <w:r>
+        <w:t xml:space="preserve"> has offered to give</w:t>
+      </w:r>
+      <w:r>
+        <w:t xml:space="preserve"> the team access to</w:t>
+      </w:r>
+      <w:r>
+        <w:t xml:space="preserve"> many tools he has that can assist the creation of the project.</w:t>
+      </w:r>
+    </w:p>
+    <w:p>
+      <w:pPr>
+        <w:pStyle w:val="BulletedList"/>
+      </w:pPr>
+      <w:r>
+        <w:rPr>
+          <w:b/>
+        </w:rPr>
+        <w:t xml:space="preserve">Project Team: </w:t>
+      </w:r>
+      <w:r>
+        <w:t>Before a product can be purchased, the team must undergo a meeting about the purchase. One or more individuals of the team should perform research on the availability, cost, and usefulness of the product being considered. The individual(s) should then present his research to the team and explain if the purchase should be considered or not.</w:t>
+      </w:r>
+    </w:p>
+    <w:p>
+      <w:pPr>
+        <w:pStyle w:val="BulletedList"/>
+      </w:pPr>
+      <w:r>
+        <w:rPr>
+          <w:b/>
+        </w:rPr>
+        <w:t>Project Manager</w:t>
+      </w:r>
+      <w:r>
+        <w:rPr>
+          <w:b/>
+        </w:rPr>
+        <w:t xml:space="preserve">: </w:t>
+      </w:r>
+      <w:r>
+        <w:t>When the team has decided on the product purchase, the Project Manager, Daniel Lain, will pass on the request to the Project Supervisor, Dr. O’ Dell, for consideration. The Project Supervisor</w:t>
       </w:r>
       <w:bookmarkStart w:id="33" w:name="_GoBack"/>
       <w:bookmarkEnd w:id="33"/>
       <w:r>
-        <w:t>ll be providing advice on what items could be beneficial to our project. In addition, Dr. Shiakolas has offered to give the team access to many tools</w:t>
-      </w:r>
+        <w:t xml:space="preserve"> has the final say on if the product is purchased.</w:t>
+      </w:r>
+    </w:p>
+    <w:p>
+      <w:pPr>
+        <w:pStyle w:val="BulletedList"/>
+      </w:pPr>
+      <w:r>
+        <w:rPr>
+          <w:b/>
+        </w:rPr>
+        <w:t>Project Stakeholders</w:t>
+      </w:r>
+      <w:r>
+        <w:rPr>
+          <w:b/>
+        </w:rPr>
+        <w:t>:</w:t>
+      </w:r>
+      <w:r>
+        <w:rPr>
+          <w:b/>
+        </w:rPr>
+        <w:t xml:space="preserve"> </w:t>
+      </w:r>
+      <w:r>
+        <w:t>We do not have any stakeholders at this time, but in the event that we get stakeholders, they will be notified of any purchasing decisions before they are made. Any advice by stakeholders will be put into consideration.</w:t>
+      </w:r>
+    </w:p>
+    <w:p>
+      <w:pPr>
+        <w:pStyle w:val="Heading2"/>
+      </w:pPr>
+      <w:bookmarkStart w:id="34" w:name="_Toc317666975"/>
+      <w:r>
+        <w:t>Required Project Procurements and Timing</w:t>
+      </w:r>
+      <w:bookmarkEnd w:id="34"/>
     </w:p>
     <w:p>
       <w:pPr>
@@ -13401,88 +13704,13 @@
         <w:rPr>
           <w:i/>
         </w:rPr>
-        <w:t xml:space="preserve">Project Sponsor </w:t>
-      </w:r>
-    </w:p>
-    <w:p>
-      <w:pPr>
-        <w:rPr>
-          <w:i/>
-        </w:rPr>
-      </w:pPr>
-      <w:r>
-        <w:rPr>
-          <w:i/>
-        </w:rPr>
-        <w:t xml:space="preserve">Project Manager </w:t>
-      </w:r>
-    </w:p>
-    <w:p>
-      <w:pPr>
-        <w:rPr>
-          <w:i/>
-        </w:rPr>
-      </w:pPr>
-      <w:r>
-        <w:rPr>
-          <w:i/>
-        </w:rPr>
-        <w:t xml:space="preserve">Project Team </w:t>
-      </w:r>
-    </w:p>
-    <w:p>
-      <w:pPr>
-        <w:rPr>
-          <w:i/>
-        </w:rPr>
-      </w:pPr>
-      <w:r>
-        <w:rPr>
-          <w:i/>
-        </w:rPr>
-        <w:t>Project Stakeholders</w:t>
-      </w:r>
-    </w:p>
-    <w:p>
-      <w:pPr>
-        <w:rPr>
-          <w:i/>
-        </w:rPr>
-      </w:pPr>
-      <w:r>
-        <w:rPr>
-          <w:i/>
-        </w:rPr>
-        <w:t xml:space="preserve">Contract Office Technical Representative (COTR) </w:t>
+        <w:t>Discuss the necessity for planned procurements, including the results of alternative analyses and make or buy analyses. Discuss the best times to initiate the procurement processes to meet the detailed project schedule.</w:t>
       </w:r>
     </w:p>
     <w:p>
       <w:pPr>
         <w:pStyle w:val="Heading2"/>
       </w:pPr>
-      <w:bookmarkStart w:id="34" w:name="_Toc317666975"/>
-      <w:r>
-        <w:t>Required Project Procurements and Timing</w:t>
-      </w:r>
-      <w:bookmarkEnd w:id="34"/>
-    </w:p>
-    <w:p>
-      <w:pPr>
-        <w:rPr>
-          <w:i/>
-        </w:rPr>
-      </w:pPr>
-      <w:r>
-        <w:rPr>
-          <w:i/>
-        </w:rPr>
-        <w:t>Discuss the necessity for planned procurements, including the results of alternative analyses and make or buy analyses. Discuss the best times to initiate the procurement processes to meet the detailed project schedule.</w:t>
-      </w:r>
-    </w:p>
-    <w:p>
-      <w:pPr>
-        <w:pStyle w:val="Heading2"/>
-      </w:pPr>
       <w:bookmarkStart w:id="35" w:name="_Toc317666976"/>
       <w:r>
         <w:t>Description of Items/ Services to be acquired</w:t>
@@ -13490,28 +13718,25 @@
       <w:bookmarkEnd w:id="35"/>
     </w:p>
     <w:p>
-      <w:pPr>
-        <w:rPr>
-          <w:i/>
-        </w:rPr>
-      </w:pPr>
-      <w:r>
-        <w:rPr>
-          <w:i/>
-        </w:rPr>
-        <w:t>Briefly describe the overall scope of the project</w:t>
-      </w:r>
-      <w:r>
-        <w:rPr>
-          <w:i/>
-        </w:rPr>
-        <w:t xml:space="preserve">. </w:t>
-      </w:r>
-      <w:r>
-        <w:rPr>
-          <w:i/>
-        </w:rPr>
-        <w:t>What are the specific items/services/major contract deliverables that will be acquired?</w:t>
+      <w:r>
+        <w:t>The following items need to be acquired before or at the start of the implementation phase. Without these items, integration with the ME Team and their 3D printer will be difficult.</w:t>
+      </w:r>
+    </w:p>
+    <w:p>
+      <w:pPr>
+        <w:pStyle w:val="BulletedList"/>
+      </w:pPr>
+      <w:r>
+        <w:t>Printer Microcontroller</w:t>
+      </w:r>
+    </w:p>
+    <w:p>
+      <w:pPr>
+        <w:pStyle w:val="BulletedList"/>
+      </w:pPr>
+      <w:r>
+        <w:lastRenderedPageBreak/>
+        <w:t>Cables to connect microcontroller and computer to the 3D printer. (The type of cable required has yet to be discovered. This is an area that can use more research.)</w:t>
       </w:r>
     </w:p>
     <w:p>
@@ -13522,7 +13747,7 @@
         <w:lastRenderedPageBreak/>
         <w:t>Project Closeout Report</w:t>
       </w:r>
-      <w:bookmarkEnd w:id="30"/>
+      <w:bookmarkEnd w:id="31"/>
     </w:p>
     <w:p>
       <w:pPr>
@@ -14021,7 +14246,7 @@
       <w:rPr>
         <w:noProof/>
       </w:rPr>
-      <w:t>9 October 2013 @ 10:24:00 PM</w:t>
+      <w:t>10 October 2013 @ 10:20:00 AM</w:t>
     </w:r>
     <w:r>
       <w:fldChar w:fldCharType="end"/>
@@ -14050,27 +14275,14 @@
     <w:r>
       <w:tab/>
     </w:r>
-    <w:r>
-      <w:fldChar w:fldCharType="begin"/>
-    </w:r>
-    <w:r>
-      <w:instrText xml:space="preserve"> STYLEREF  PseudoHeading1  \* MERGEFORMAT </w:instrText>
-    </w:r>
-    <w:r>
-      <w:fldChar w:fldCharType="separate"/>
-    </w:r>
-    <w:r>
-      <w:rPr>
-        <w:noProof/>
-      </w:rPr>
-      <w:t>Table of Contents</w:t>
-    </w:r>
-    <w:r>
-      <w:rPr>
-        <w:noProof/>
-      </w:rPr>
-      <w:fldChar w:fldCharType="end"/>
-    </w:r>
+    <w:fldSimple w:instr=" STYLEREF  PseudoHeading1  \* MERGEFORMAT ">
+      <w:r>
+        <w:rPr>
+          <w:noProof/>
+        </w:rPr>
+        <w:t>Table of Contents</w:t>
+      </w:r>
+    </w:fldSimple>
   </w:p>
 </w:ftr>
 </file>
@@ -14094,7 +14306,7 @@
       <w:rPr>
         <w:noProof/>
       </w:rPr>
-      <w:t>9 October 2013 @ 10:24:00 PM</w:t>
+      <w:t>10 October 2013 @ 10:20:00 AM</w:t>
     </w:r>
     <w:r>
       <w:fldChar w:fldCharType="end"/>
@@ -14125,7 +14337,7 @@
         <w:b w:val="0"/>
         <w:noProof/>
       </w:rPr>
-      <w:t>20</w:t>
+      <w:t>23</w:t>
     </w:r>
     <w:r>
       <w:rPr>
@@ -14139,27 +14351,14 @@
       </w:rPr>
       <w:tab/>
     </w:r>
-    <w:r>
-      <w:fldChar w:fldCharType="begin"/>
-    </w:r>
-    <w:r>
-      <w:instrText xml:space="preserve"> STYLEREF  "Heading 1"  \* MERGEFORMAT </w:instrText>
-    </w:r>
-    <w:r>
-      <w:fldChar w:fldCharType="separate"/>
-    </w:r>
-    <w:r>
-      <w:rPr>
-        <w:noProof/>
-      </w:rPr>
-      <w:t>Procurement Management Plan</w:t>
-    </w:r>
-    <w:r>
-      <w:rPr>
-        <w:noProof/>
-      </w:rPr>
-      <w:fldChar w:fldCharType="end"/>
-    </w:r>
+    <w:fldSimple w:instr=" STYLEREF  &quot;Heading 1&quot;  \* MERGEFORMAT ">
+      <w:r>
+        <w:rPr>
+          <w:noProof/>
+        </w:rPr>
+        <w:t>Project Closeout Report</w:t>
+      </w:r>
+    </w:fldSimple>
   </w:p>
 </w:ftr>
 </file>
@@ -16369,7 +16568,7 @@
   <w:abstractNum w:abstractNumId="16">
     <w:nsid w:val="597F26FD"/>
     <w:multiLevelType w:val="hybridMultilevel"/>
-    <w:tmpl w:val="DE0E73AA"/>
+    <w:tmpl w:val="8B84C860"/>
     <w:lvl w:ilvl="0" w:tplc="C7EEB3D8">
       <w:start w:val="1"/>
       <w:numFmt w:val="bullet"/>
@@ -19089,7 +19288,7 @@
 </file>
 
 <file path=customXml/itemProps1.xml><?xml version="1.0" encoding="utf-8"?>
-<ds:datastoreItem xmlns:ds="http://schemas.openxmlformats.org/officeDocument/2006/customXml" ds:itemID="{08D4A2E6-7C05-4F08-A381-91B3690A757E}">
+<ds:datastoreItem xmlns:ds="http://schemas.openxmlformats.org/officeDocument/2006/customXml" ds:itemID="{B8CFAAA1-8F0D-48DB-809E-0B4BF1A59108}">
   <ds:schemaRefs>
     <ds:schemaRef ds:uri="http://schemas.openxmlformats.org/officeDocument/2006/bibliography"/>
   </ds:schemaRefs>

</xml_diff>

<commit_message>
First Draft of 7, 8, and 11 completed.
</commit_message>
<xml_diff>
--- a/ProjectCharter/ProjectCharterDraft.docx
+++ b/ProjectCharter/ProjectCharterDraft.docx
@@ -11936,7 +11936,13 @@
     </w:p>
     <w:p>
       <w:r>
-        <w:t xml:space="preserve">Modular and scalable software is especially important to our particular project. All individuals on this team are aware of good code formatting and including notes in the source code. We are using a source control in order to collaborate our work. The source control we are using is </w:t>
+        <w:t xml:space="preserve">Modular and scalable software is especially important to our particular project. All individuals on this team are aware of good code formatting and including notes in the source code. </w:t>
+      </w:r>
+      <w:r>
+        <w:t>The software will be designed in a top-down approach by focusing on abstraction. We will use design patterns taught in our design patterns class to create code that is easy to understand, modify, and update.</w:t>
+      </w:r>
+      <w:r>
+        <w:t xml:space="preserve"> To control our collaboration, we will be using the version control manager </w:t>
       </w:r>
       <w:proofErr w:type="spellStart"/>
       <w:r>
@@ -11948,11 +11954,28 @@
       </w:r>
       <w:proofErr w:type="spellStart"/>
       <w:r>
-        <w:t>GitHub</w:t>
+        <w:t>Github</w:t>
       </w:r>
       <w:proofErr w:type="spellEnd"/>
       <w:r>
-        <w:t xml:space="preserve"> because it is compatible across multiple platforms.</w:t>
+        <w:t xml:space="preserve"> because of its </w:t>
+      </w:r>
+      <w:r>
+        <w:t>compa</w:t>
+      </w:r>
+      <w:r>
+        <w:t>tibility</w:t>
+      </w:r>
+      <w:r>
+        <w:t xml:space="preserve"> across multiple platforms which benefits our diverse work space</w:t>
+      </w:r>
+      <w:bookmarkStart w:id="13" w:name="_GoBack"/>
+      <w:bookmarkEnd w:id="13"/>
+      <w:r>
+        <w:t>.</w:t>
+      </w:r>
+      <w:r>
+        <w:t xml:space="preserve"> </w:t>
       </w:r>
     </w:p>
     <w:p>
@@ -12007,12 +12030,12 @@
       <w:pPr>
         <w:pStyle w:val="Heading1"/>
       </w:pPr>
-      <w:bookmarkStart w:id="13" w:name="_Toc317666956"/>
+      <w:bookmarkStart w:id="14" w:name="_Toc317666956"/>
       <w:r>
         <w:lastRenderedPageBreak/>
         <w:t>Communications Plan</w:t>
       </w:r>
-      <w:bookmarkEnd w:id="13"/>
+      <w:bookmarkEnd w:id="14"/>
     </w:p>
     <w:p>
       <w:pPr>
@@ -12354,22 +12377,22 @@
       <w:pPr>
         <w:pStyle w:val="Heading1"/>
       </w:pPr>
-      <w:bookmarkStart w:id="14" w:name="_Toc317666957"/>
+      <w:bookmarkStart w:id="15" w:name="_Toc317666957"/>
       <w:r>
         <w:lastRenderedPageBreak/>
         <w:t>Change Management Plan</w:t>
       </w:r>
-      <w:bookmarkEnd w:id="14"/>
+      <w:bookmarkEnd w:id="15"/>
     </w:p>
     <w:p>
       <w:pPr>
         <w:pStyle w:val="Heading2"/>
       </w:pPr>
-      <w:bookmarkStart w:id="15" w:name="_Toc317666958"/>
+      <w:bookmarkStart w:id="16" w:name="_Toc317666958"/>
       <w:r>
         <w:t>Purpose of Integrated Change Management Plan</w:t>
       </w:r>
-      <w:bookmarkEnd w:id="15"/>
+      <w:bookmarkEnd w:id="16"/>
     </w:p>
     <w:p>
       <w:r>
@@ -12428,11 +12451,11 @@
       <w:pPr>
         <w:pStyle w:val="Heading2"/>
       </w:pPr>
-      <w:bookmarkStart w:id="16" w:name="_Toc317666959"/>
+      <w:bookmarkStart w:id="17" w:name="_Toc317666959"/>
       <w:r>
         <w:t>Roles and Responsibilities</w:t>
       </w:r>
-      <w:bookmarkEnd w:id="16"/>
+      <w:bookmarkEnd w:id="17"/>
     </w:p>
     <w:p>
       <w:r>
@@ -12458,11 +12481,11 @@
       <w:pPr>
         <w:pStyle w:val="Heading2"/>
       </w:pPr>
-      <w:bookmarkStart w:id="17" w:name="_Toc317666960"/>
+      <w:bookmarkStart w:id="18" w:name="_Toc317666960"/>
       <w:r>
         <w:t>Review and Approval Process</w:t>
       </w:r>
-      <w:bookmarkEnd w:id="17"/>
+      <w:bookmarkEnd w:id="18"/>
     </w:p>
     <w:p>
       <w:r>
@@ -12566,11 +12589,11 @@
       <w:pPr>
         <w:pStyle w:val="Heading2"/>
       </w:pPr>
-      <w:bookmarkStart w:id="18" w:name="_Toc317666961"/>
+      <w:bookmarkStart w:id="19" w:name="_Toc317666961"/>
       <w:r>
         <w:t>Change Identification, Documentation, Implementation and Reporting</w:t>
       </w:r>
-      <w:bookmarkEnd w:id="18"/>
+      <w:bookmarkEnd w:id="19"/>
     </w:p>
     <w:p>
       <w:r>
@@ -13039,22 +13062,22 @@
       <w:pPr>
         <w:pStyle w:val="Heading1"/>
       </w:pPr>
-      <w:bookmarkStart w:id="19" w:name="_Toc317666962"/>
+      <w:bookmarkStart w:id="20" w:name="_Toc317666962"/>
       <w:r>
         <w:lastRenderedPageBreak/>
         <w:t>Risk Management Plan</w:t>
       </w:r>
-      <w:bookmarkEnd w:id="19"/>
+      <w:bookmarkEnd w:id="20"/>
     </w:p>
     <w:p>
       <w:pPr>
         <w:pStyle w:val="Heading2"/>
       </w:pPr>
-      <w:bookmarkStart w:id="20" w:name="_Toc317666963"/>
+      <w:bookmarkStart w:id="21" w:name="_Toc317666963"/>
       <w:r>
         <w:t>Purpose of Risk Management Plan</w:t>
       </w:r>
-      <w:bookmarkEnd w:id="20"/>
+      <w:bookmarkEnd w:id="21"/>
     </w:p>
     <w:p>
       <w:pPr>
@@ -13135,11 +13158,11 @@
       <w:pPr>
         <w:pStyle w:val="Heading2"/>
       </w:pPr>
-      <w:bookmarkStart w:id="21" w:name="_Toc317666964"/>
+      <w:bookmarkStart w:id="22" w:name="_Toc317666964"/>
       <w:r>
         <w:t>Roles and Responsibilities</w:t>
       </w:r>
-      <w:bookmarkEnd w:id="21"/>
+      <w:bookmarkEnd w:id="22"/>
     </w:p>
     <w:p>
       <w:pPr>
@@ -13228,11 +13251,11 @@
       <w:pPr>
         <w:pStyle w:val="Heading2"/>
       </w:pPr>
-      <w:bookmarkStart w:id="22" w:name="_Toc317666965"/>
+      <w:bookmarkStart w:id="23" w:name="_Toc317666965"/>
       <w:r>
         <w:t>Risk Identification</w:t>
       </w:r>
-      <w:bookmarkEnd w:id="22"/>
+      <w:bookmarkEnd w:id="23"/>
     </w:p>
     <w:p>
       <w:pPr>
@@ -13353,12 +13376,12 @@
       <w:pPr>
         <w:pStyle w:val="Heading2"/>
       </w:pPr>
-      <w:bookmarkStart w:id="23" w:name="_Toc317666966"/>
+      <w:bookmarkStart w:id="24" w:name="_Toc317666966"/>
       <w:r>
         <w:lastRenderedPageBreak/>
         <w:t>Risk Triggers</w:t>
       </w:r>
-      <w:bookmarkEnd w:id="23"/>
+      <w:bookmarkEnd w:id="24"/>
     </w:p>
     <w:p>
       <w:pPr>
@@ -13389,11 +13412,11 @@
       <w:pPr>
         <w:pStyle w:val="Heading2"/>
       </w:pPr>
-      <w:bookmarkStart w:id="24" w:name="_Toc317666967"/>
+      <w:bookmarkStart w:id="25" w:name="_Toc317666967"/>
       <w:r>
         <w:t>Risk Analysis</w:t>
       </w:r>
-      <w:bookmarkEnd w:id="24"/>
+      <w:bookmarkEnd w:id="25"/>
     </w:p>
     <w:p>
       <w:pPr>
@@ -13438,11 +13461,11 @@
       <w:pPr>
         <w:pStyle w:val="Heading2"/>
       </w:pPr>
-      <w:bookmarkStart w:id="25" w:name="_Toc317666968"/>
+      <w:bookmarkStart w:id="26" w:name="_Toc317666968"/>
       <w:r>
         <w:t>Risk Severity</w:t>
       </w:r>
-      <w:bookmarkEnd w:id="25"/>
+      <w:bookmarkEnd w:id="26"/>
     </w:p>
     <w:p>
       <w:pPr>
@@ -13461,11 +13484,11 @@
       <w:pPr>
         <w:pStyle w:val="Heading2"/>
       </w:pPr>
-      <w:bookmarkStart w:id="26" w:name="_Toc317666969"/>
+      <w:bookmarkStart w:id="27" w:name="_Toc317666969"/>
       <w:r>
         <w:t>Risk Response Planning</w:t>
       </w:r>
-      <w:bookmarkEnd w:id="26"/>
+      <w:bookmarkEnd w:id="27"/>
     </w:p>
     <w:p>
       <w:pPr>
@@ -13496,11 +13519,11 @@
       <w:pPr>
         <w:pStyle w:val="Heading2"/>
       </w:pPr>
-      <w:bookmarkStart w:id="27" w:name="_Toc317666970"/>
+      <w:bookmarkStart w:id="28" w:name="_Toc317666970"/>
       <w:r>
         <w:t>Risk Documentation and Reporting</w:t>
       </w:r>
-      <w:bookmarkEnd w:id="27"/>
+      <w:bookmarkEnd w:id="28"/>
     </w:p>
     <w:p>
       <w:r>
@@ -13511,11 +13534,11 @@
       <w:pPr>
         <w:pStyle w:val="Heading2"/>
       </w:pPr>
-      <w:bookmarkStart w:id="28" w:name="_Toc317666971"/>
+      <w:bookmarkStart w:id="29" w:name="_Toc317666971"/>
       <w:r>
         <w:t>Risk Control</w:t>
       </w:r>
-      <w:bookmarkEnd w:id="28"/>
+      <w:bookmarkEnd w:id="29"/>
     </w:p>
     <w:p>
       <w:pPr>
@@ -13534,103 +13557,50 @@
       <w:pPr>
         <w:pStyle w:val="Heading1"/>
       </w:pPr>
-      <w:bookmarkStart w:id="29" w:name="_Toc317666972"/>
+      <w:bookmarkStart w:id="30" w:name="_Toc317666972"/>
       <w:r>
         <w:lastRenderedPageBreak/>
         <w:t>Procurement Management Plan</w:t>
       </w:r>
-      <w:bookmarkEnd w:id="29"/>
+      <w:bookmarkEnd w:id="30"/>
     </w:p>
     <w:p>
       <w:pPr>
         <w:pStyle w:val="Heading2"/>
       </w:pPr>
-      <w:bookmarkStart w:id="30" w:name="_Toc317666973"/>
-      <w:bookmarkStart w:id="31" w:name="_Toc317666977"/>
+      <w:bookmarkStart w:id="31" w:name="_Toc317666973"/>
+      <w:bookmarkStart w:id="32" w:name="_Toc317666977"/>
       <w:r>
         <w:t>Purpose of the Procurement Management Plan</w:t>
       </w:r>
-      <w:bookmarkEnd w:id="30"/>
-    </w:p>
-    <w:p>
-      <w:pPr>
-        <w:rPr>
-          <w:i/>
-        </w:rPr>
-      </w:pPr>
-      <w:r>
-        <w:rPr>
-          <w:i/>
-        </w:rPr>
-        <w:t>Describe the purpose of the Procurement Management Plan using the following guidelines</w:t>
-      </w:r>
-      <w:r>
-        <w:rPr>
-          <w:i/>
-        </w:rPr>
-        <w:t xml:space="preserve">. </w:t>
-      </w:r>
-      <w:r>
-        <w:rPr>
-          <w:i/>
-        </w:rPr>
-        <w:t xml:space="preserve">Do not merely describe the content of the plan, but </w:t>
-      </w:r>
-      <w:r>
-        <w:rPr>
-          <w:i/>
-        </w:rPr>
-        <w:t xml:space="preserve">explain </w:t>
-      </w:r>
-      <w:r>
-        <w:rPr>
-          <w:i/>
-        </w:rPr>
-        <w:t xml:space="preserve">why Procurement Management is necessary for the </w:t>
-      </w:r>
-    </w:p>
-    <w:p>
-      <w:pPr>
-        <w:rPr>
-          <w:i/>
-        </w:rPr>
-      </w:pPr>
-      <w:r>
-        <w:rPr>
-          <w:i/>
-        </w:rPr>
-        <w:t>The organization is unable to create or supply all the products and services necessary to complete the project and therefore needs to use external sources that have the expertise in certain areas to assist in completing all required project deliverables</w:t>
-      </w:r>
-      <w:r>
-        <w:rPr>
-          <w:i/>
-        </w:rPr>
-        <w:t xml:space="preserve">. </w:t>
-      </w:r>
-      <w:r>
-        <w:rPr>
-          <w:i/>
-        </w:rPr>
-        <w:t>Procurement planning gives the project team knowledge and confidence to obtain quality products and services from qualified vendors in a timely manner.</w:t>
-      </w:r>
+      <w:bookmarkEnd w:id="31"/>
     </w:p>
     <w:p>
       <w:r>
         <w:t>The purpose of the procurement management plan is to</w:t>
       </w:r>
       <w:r>
-        <w:t xml:space="preserve"> organize how the team will gather additional supplies for the completion of this project. It is very unlikely that we will have all of the proper equipment on hand to complete the 3-D Printer Fabrication System.</w:t>
+        <w:t xml:space="preserve"> organize how the team will gather additional supplies for the completion of this project. It is very unlikely that</w:t>
+      </w:r>
+      <w:r>
+        <w:t xml:space="preserve"> the team</w:t>
+      </w:r>
+      <w:r>
+        <w:t xml:space="preserve"> will have all of the proper equipment on hand to complete the 3-</w:t>
+      </w:r>
+      <w:r>
+        <w:t>D Printer Fabrication System, so a system must be in place to ensure that the team can procure the correct and best products for the job in an efficient manner.</w:t>
       </w:r>
     </w:p>
     <w:p>
       <w:pPr>
         <w:pStyle w:val="Heading2"/>
       </w:pPr>
-      <w:bookmarkStart w:id="32" w:name="_Toc317666974"/>
+      <w:bookmarkStart w:id="33" w:name="_Toc317666974"/>
       <w:r>
         <w:t>Roles and Responsibilities</w:t>
       </w:r>
-      <w:bookmarkEnd w:id="32"/>
+      <w:bookmarkEnd w:id="33"/>
     </w:p>
     <w:p>
       <w:r>
@@ -13746,41 +13716,51 @@
       <w:pPr>
         <w:pStyle w:val="Heading2"/>
       </w:pPr>
-      <w:bookmarkStart w:id="33" w:name="_Toc317666975"/>
+      <w:bookmarkStart w:id="34" w:name="_Toc317666975"/>
       <w:r>
         <w:t>Required Project Procurements and Timing</w:t>
       </w:r>
-      <w:bookmarkEnd w:id="33"/>
-    </w:p>
-    <w:p>
-      <w:pPr>
-        <w:rPr>
-          <w:i/>
-        </w:rPr>
-      </w:pPr>
-      <w:r>
-        <w:rPr>
-          <w:i/>
-        </w:rPr>
-        <w:t>Discuss the necessity for planned procurements, including the results of alternative analyses and make or buy analyses. Discuss the best times to initiate the procurement processes to meet the detailed project schedule.</w:t>
+      <w:bookmarkEnd w:id="34"/>
+    </w:p>
+    <w:p>
+      <w:r>
+        <w:t>Items needed for this project should be procured before or at the start of the implementation phase. Because of our unique situation with the ME Team, it maybe be necessary to hold off on some purchases until we better understand the 3-D printer they are designing. Towards the end of the designing phase</w:t>
+      </w:r>
+      <w:r>
+        <w:t>, but before implementation</w:t>
+      </w:r>
+      <w:r>
+        <w:t>, both teams need to meet to design t</w:t>
+      </w:r>
+      <w:r>
+        <w:t>he integration</w:t>
+      </w:r>
+      <w:r>
+        <w:t xml:space="preserve"> of the product. Here, both teams will agree on the last items that need to be procured for integration.</w:t>
       </w:r>
     </w:p>
     <w:p>
       <w:pPr>
         <w:pStyle w:val="Heading2"/>
       </w:pPr>
-      <w:bookmarkStart w:id="34" w:name="_Toc317666976"/>
+      <w:bookmarkStart w:id="35" w:name="_Toc317666976"/>
       <w:r>
         <w:t>Description of Items/ Services to be acquired</w:t>
       </w:r>
-      <w:bookmarkEnd w:id="34"/>
-    </w:p>
-    <w:p>
-      <w:r>
-        <w:t xml:space="preserve">The following items need to be acquired before or at the start of the implementation phase. Without these items, integration with the ME Team and their </w:t>
-      </w:r>
-      <w:r>
-        <w:t>3-D Printer</w:t>
+      <w:bookmarkEnd w:id="35"/>
+    </w:p>
+    <w:p>
+      <w:r>
+        <w:t>At this time, the following items are the known necessities that must be</w:t>
+      </w:r>
+      <w:r>
+        <w:t xml:space="preserve"> acquired before or at the start of the implementation phase. Without these items, integration with the ME Team and their </w:t>
+      </w:r>
+      <w:r>
+        <w:t>3-D p</w:t>
+      </w:r>
+      <w:r>
+        <w:t>rinter</w:t>
       </w:r>
       <w:r>
         <w:t xml:space="preserve"> will be difficult.</w:t>
@@ -13791,24 +13771,31 @@
         <w:pStyle w:val="BulletedList"/>
       </w:pPr>
       <w:r>
+        <w:t>Printer Microcontroller</w:t>
+      </w:r>
+    </w:p>
+    <w:p>
+      <w:pPr>
+        <w:pStyle w:val="BulletedList"/>
+      </w:pPr>
+      <w:r>
         <w:lastRenderedPageBreak/>
-        <w:t>Printer Microcontroller</w:t>
-      </w:r>
-    </w:p>
-    <w:p>
-      <w:pPr>
-        <w:pStyle w:val="BulletedList"/>
-      </w:pPr>
-      <w:r>
         <w:t xml:space="preserve">Cables to connect microcontroller and computer to the </w:t>
       </w:r>
-      <w:bookmarkStart w:id="35" w:name="_GoBack"/>
-      <w:bookmarkEnd w:id="35"/>
-      <w:r>
-        <w:t>3-D Printer</w:t>
-      </w:r>
-      <w:r>
-        <w:t>. (The type of cable required has yet to be discovered. This is an area that can use more research.)</w:t>
+      <w:r>
+        <w:t>3-D p</w:t>
+      </w:r>
+      <w:r>
+        <w:t>rinter</w:t>
+      </w:r>
+      <w:r>
+        <w:t>. (The type of cable required has yet to be discovered. This is an area that can use more research</w:t>
+      </w:r>
+      <w:r>
+        <w:t>, and will also depend on the outcome of the physical 3-D printer.</w:t>
+      </w:r>
+      <w:r>
+        <w:t>)</w:t>
       </w:r>
     </w:p>
     <w:p>
@@ -13819,7 +13806,7 @@
         <w:lastRenderedPageBreak/>
         <w:t>Project Closeout Report</w:t>
       </w:r>
-      <w:bookmarkEnd w:id="31"/>
+      <w:bookmarkEnd w:id="32"/>
     </w:p>
     <w:p>
       <w:pPr>
@@ -14409,7 +14396,7 @@
         <w:b w:val="0"/>
         <w:noProof/>
       </w:rPr>
-      <w:t>2</w:t>
+      <w:t>11</w:t>
     </w:r>
     <w:r>
       <w:rPr>
@@ -14428,7 +14415,7 @@
         <w:rPr>
           <w:noProof/>
         </w:rPr>
-        <w:t>General Organization</w:t>
+        <w:t>Quality Management Plan</w:t>
       </w:r>
     </w:fldSimple>
   </w:p>
@@ -19360,7 +19347,7 @@
 </file>
 
 <file path=customXml/itemProps1.xml><?xml version="1.0" encoding="utf-8"?>
-<ds:datastoreItem xmlns:ds="http://schemas.openxmlformats.org/officeDocument/2006/customXml" ds:itemID="{86B0AC18-6A11-42E8-AE89-429B88BF5A2E}">
+<ds:datastoreItem xmlns:ds="http://schemas.openxmlformats.org/officeDocument/2006/customXml" ds:itemID="{9F86DDC8-9843-48F6-B137-70791C4807C5}">
   <ds:schemaRefs>
     <ds:schemaRef ds:uri="http://schemas.openxmlformats.org/officeDocument/2006/bibliography"/>
   </ds:schemaRefs>

</xml_diff>

<commit_message>
Project Charter - Section 12 Closeout Report - First Draft
</commit_message>
<xml_diff>
--- a/ProjectCharter/ProjectCharterDraft.docx
+++ b/ProjectCharter/ProjectCharterDraft.docx
@@ -1,6 +1,6 @@
 
 <file path=word/document.xml><?xml version="1.0" encoding="utf-8"?>
-<w:document xmlns:wpc="http://schemas.microsoft.com/office/word/2010/wordprocessingCanvas" xmlns:mc="http://schemas.openxmlformats.org/markup-compatibility/2006" xmlns:o="urn:schemas-microsoft-com:office:office" xmlns:r="http://schemas.openxmlformats.org/officeDocument/2006/relationships" xmlns:m="http://schemas.openxmlformats.org/officeDocument/2006/math" xmlns:v="urn:schemas-microsoft-com:vml" xmlns:wp14="http://schemas.microsoft.com/office/word/2010/wordprocessingDrawing" xmlns:wp="http://schemas.openxmlformats.org/drawingml/2006/wordprocessingDrawing" xmlns:w10="urn:schemas-microsoft-com:office:word" xmlns:w="http://schemas.openxmlformats.org/wordprocessingml/2006/main" xmlns:w14="http://schemas.microsoft.com/office/word/2010/wordml" xmlns:w15="http://schemas.microsoft.com/office/word/2012/wordml" xmlns:wpg="http://schemas.microsoft.com/office/word/2010/wordprocessingGroup" xmlns:wpi="http://schemas.microsoft.com/office/word/2010/wordprocessingInk" xmlns:wne="http://schemas.microsoft.com/office/word/2006/wordml" xmlns:wps="http://schemas.microsoft.com/office/word/2010/wordprocessingShape" mc:Ignorable="w14 w15 wp14">
+<w:document xmlns:wpc="http://schemas.microsoft.com/office/word/2010/wordprocessingCanvas" xmlns:mo="http://schemas.microsoft.com/office/mac/office/2008/main" xmlns:mc="http://schemas.openxmlformats.org/markup-compatibility/2006" xmlns:mv="urn:schemas-microsoft-com:mac:vml" xmlns:o="urn:schemas-microsoft-com:office:office" xmlns:r="http://schemas.openxmlformats.org/officeDocument/2006/relationships" xmlns:m="http://schemas.openxmlformats.org/officeDocument/2006/math" xmlns:v="urn:schemas-microsoft-com:vml" xmlns:wp14="http://schemas.microsoft.com/office/word/2010/wordprocessingDrawing" xmlns:wp="http://schemas.openxmlformats.org/drawingml/2006/wordprocessingDrawing" xmlns:w10="urn:schemas-microsoft-com:office:word" xmlns:w="http://schemas.openxmlformats.org/wordprocessingml/2006/main" xmlns:w14="http://schemas.microsoft.com/office/word/2010/wordml" xmlns:wpg="http://schemas.microsoft.com/office/word/2010/wordprocessingGroup" xmlns:wpi="http://schemas.microsoft.com/office/word/2010/wordprocessingInk" xmlns:wne="http://schemas.microsoft.com/office/word/2006/wordml" xmlns:wps="http://schemas.microsoft.com/office/word/2010/wordprocessingShape" mc:Ignorable="w14 wp14">
   <w:body>
     <w:p>
       <w:pPr>
@@ -11,14 +11,7 @@
       </w:r>
       <w:r>
         <w:br/>
-      </w:r>
-      <w:proofErr w:type="gramStart"/>
-      <w:r>
-        <w:t>The</w:t>
-      </w:r>
-      <w:proofErr w:type="gramEnd"/>
-      <w:r>
-        <w:t xml:space="preserve"> University of Texas at Arlington</w:t>
+        <w:t>The University of Texas at Arlington</w:t>
       </w:r>
     </w:p>
     <w:p>
@@ -113,7 +106,7 @@
         <w:fldChar w:fldCharType="separate"/>
       </w:r>
       <w:r>
-        <w:t>10 October 2013 @ 10:20:00 AM</w:t>
+        <w:t>10 October 2013 @ 11:21:00 AM</w:t>
       </w:r>
       <w:r>
         <w:fldChar w:fldCharType="end"/>
@@ -123,9 +116,9 @@
     <w:p>
       <w:pPr>
         <w:sectPr>
-          <w:headerReference w:type="default" r:id="rId8"/>
-          <w:footerReference w:type="even" r:id="rId9"/>
-          <w:footerReference w:type="default" r:id="rId10"/>
+          <w:headerReference w:type="default" r:id="rId9"/>
+          <w:footerReference w:type="even" r:id="rId10"/>
+          <w:footerReference w:type="default" r:id="rId11"/>
           <w:pgSz w:w="12240" w:h="15840" w:code="1"/>
           <w:pgMar w:top="288" w:right="1440" w:bottom="792" w:left="1440" w:header="720" w:footer="720" w:gutter="0"/>
           <w:cols w:space="720"/>
@@ -3014,7 +3007,7 @@
     <w:p>
       <w:pPr>
         <w:sectPr>
-          <w:footerReference w:type="default" r:id="rId11"/>
+          <w:footerReference w:type="default" r:id="rId12"/>
           <w:pgSz w:w="12240" w:h="15840" w:code="1"/>
           <w:pgMar w:top="288" w:right="1440" w:bottom="792" w:left="1440" w:header="720" w:footer="720" w:gutter="0"/>
           <w:pgNumType w:start="1"/>
@@ -3125,9 +3118,9 @@
         <w:tblLook w:val="04A0" w:firstRow="1" w:lastRow="0" w:firstColumn="1" w:lastColumn="0" w:noHBand="0" w:noVBand="1"/>
       </w:tblPr>
       <w:tblGrid>
-        <w:gridCol w:w="3118"/>
-        <w:gridCol w:w="3103"/>
-        <w:gridCol w:w="3129"/>
+        <w:gridCol w:w="3192"/>
+        <w:gridCol w:w="3192"/>
+        <w:gridCol w:w="3192"/>
       </w:tblGrid>
       <w:tr>
         <w:tc>
@@ -4194,8 +4187,8 @@
         <w:tblLook w:val="04A0" w:firstRow="1" w:lastRow="0" w:firstColumn="1" w:lastColumn="0" w:noHBand="0" w:noVBand="1"/>
       </w:tblPr>
       <w:tblGrid>
-        <w:gridCol w:w="4683"/>
-        <w:gridCol w:w="4667"/>
+        <w:gridCol w:w="4788"/>
+        <w:gridCol w:w="4788"/>
       </w:tblGrid>
       <w:tr>
         <w:tc>
@@ -5382,13 +5375,8 @@
         </w:numPr>
       </w:pPr>
       <w:r>
-        <w:t xml:space="preserve">How much work is actually spent at a given point in </w:t>
-      </w:r>
-      <w:proofErr w:type="gramStart"/>
-      <w:r>
-        <w:t>time.</w:t>
-      </w:r>
-      <w:proofErr w:type="gramEnd"/>
+        <w:t>How much work is actually spent at a given point in time.</w:t>
+      </w:r>
     </w:p>
     <w:p>
       <w:r>
@@ -5476,6 +5464,7 @@
         <w:pStyle w:val="Heading3"/>
       </w:pPr>
       <w:r>
+        <w:lastRenderedPageBreak/>
         <w:t>Cost Performance Index</w:t>
       </w:r>
     </w:p>
@@ -5521,7 +5510,6 @@
             <w:rPr>
               <w:rFonts w:ascii="Cambria Math" w:hAnsi="Cambria Math"/>
             </w:rPr>
-            <w:lastRenderedPageBreak/>
             <m:t>CPI=</m:t>
           </m:r>
           <m:f>
@@ -5847,6 +5835,7 @@
         <w:pStyle w:val="Heading2"/>
       </w:pPr>
       <w:r>
+        <w:lastRenderedPageBreak/>
         <w:t>Scope Verification</w:t>
       </w:r>
     </w:p>
@@ -5855,11 +5844,7 @@
         <w:t xml:space="preserve">Throughout this project, the team lead will verify all project deliverables against the original scope as defined in the System Requirements Specification and the Work Breakdown Schedule.  Any concerns that arise during the verification will be discussed with the project’s sponsor and team members.  If </w:t>
       </w:r>
       <w:r>
-        <w:t xml:space="preserve">a deliverable is not found to be within the defined scope, modifications will be made and then the deliverable will be subject to the verification process once again.  Only when </w:t>
-      </w:r>
-      <w:r>
-        <w:lastRenderedPageBreak/>
-        <w:t>deliverables have successfully been through this verification process will they be considered acceptable.</w:t>
+        <w:t>a deliverable is not found to be within the defined scope, modifications will be made and then the deliverable will be subject to the verification process once again.  Only when deliverables have successfully been through this verification process will they be considered acceptable.</w:t>
       </w:r>
     </w:p>
     <w:p>
@@ -5906,11 +5891,11 @@
         <w:tblLook w:val="04A0" w:firstRow="1" w:lastRow="0" w:firstColumn="1" w:lastColumn="0" w:noHBand="0" w:noVBand="1"/>
       </w:tblPr>
       <w:tblGrid>
-        <w:gridCol w:w="775"/>
-        <w:gridCol w:w="4712"/>
-        <w:gridCol w:w="1348"/>
-        <w:gridCol w:w="1617"/>
-        <w:gridCol w:w="898"/>
+        <w:gridCol w:w="776"/>
+        <w:gridCol w:w="4726"/>
+        <w:gridCol w:w="1350"/>
+        <w:gridCol w:w="1620"/>
+        <w:gridCol w:w="900"/>
       </w:tblGrid>
       <w:tr>
         <w:tc>
@@ -11939,10 +11924,7 @@
         <w:t xml:space="preserve">Modular and scalable software is especially important to our particular project. All individuals on this team are aware of good code formatting and including notes in the source code. </w:t>
       </w:r>
       <w:r>
-        <w:t>The software will be designed in a top-down approach by focusing on abstraction. We will use design patterns taught in our design patterns class to create code that is easy to understand, modify, and update.</w:t>
-      </w:r>
-      <w:r>
-        <w:t xml:space="preserve"> To control our collaboration, we will be using the version control manager </w:t>
+        <w:t xml:space="preserve">The software will be designed in a top-down approach by focusing on abstraction. We will use design patterns taught in our design patterns class to create code that is easy to understand, modify, and update. To control our collaboration, we will be using the version control manager </w:t>
       </w:r>
       <w:proofErr w:type="spellStart"/>
       <w:r>
@@ -11967,12 +11949,7 @@
         <w:t>tibility</w:t>
       </w:r>
       <w:r>
-        <w:t xml:space="preserve"> across multiple platforms which benefits our diverse work space</w:t>
-      </w:r>
-      <w:bookmarkStart w:id="13" w:name="_GoBack"/>
-      <w:bookmarkEnd w:id="13"/>
-      <w:r>
-        <w:t>.</w:t>
+        <w:t xml:space="preserve"> across multiple platforms which benefits our diverse work space.</w:t>
       </w:r>
       <w:r>
         <w:t xml:space="preserve"> </w:t>
@@ -12030,12 +12007,12 @@
       <w:pPr>
         <w:pStyle w:val="Heading1"/>
       </w:pPr>
-      <w:bookmarkStart w:id="14" w:name="_Toc317666956"/>
+      <w:bookmarkStart w:id="13" w:name="_Toc317666956"/>
       <w:r>
         <w:lastRenderedPageBreak/>
         <w:t>Communications Plan</w:t>
       </w:r>
-      <w:bookmarkEnd w:id="14"/>
+      <w:bookmarkEnd w:id="13"/>
     </w:p>
     <w:p>
       <w:pPr>
@@ -12206,6 +12183,7 @@
         <w:pStyle w:val="Heading2"/>
       </w:pPr>
       <w:r>
+        <w:lastRenderedPageBreak/>
         <w:t>External Communication</w:t>
       </w:r>
     </w:p>
@@ -12222,7 +12200,6 @@
         <w:pStyle w:val="Heading3"/>
       </w:pPr>
       <w:r>
-        <w:lastRenderedPageBreak/>
         <w:t xml:space="preserve">Dr. </w:t>
       </w:r>
       <w:proofErr w:type="spellStart"/>
@@ -12377,115 +12354,107 @@
       <w:pPr>
         <w:pStyle w:val="Heading1"/>
       </w:pPr>
-      <w:bookmarkStart w:id="15" w:name="_Toc317666957"/>
+      <w:bookmarkStart w:id="14" w:name="_Toc317666957"/>
       <w:r>
         <w:lastRenderedPageBreak/>
         <w:t>Change Management Plan</w:t>
       </w:r>
+      <w:bookmarkEnd w:id="14"/>
+    </w:p>
+    <w:p>
+      <w:pPr>
+        <w:pStyle w:val="Heading2"/>
+      </w:pPr>
+      <w:bookmarkStart w:id="15" w:name="_Toc317666958"/>
+      <w:r>
+        <w:t>Purpose of Integrated Change Management Plan</w:t>
+      </w:r>
       <w:bookmarkEnd w:id="15"/>
     </w:p>
     <w:p>
+      <w:r>
+        <w:t xml:space="preserve">Throughout the course of this project, it is inevitable that change will </w:t>
+      </w:r>
+      <w:r>
+        <w:t>be required</w:t>
+      </w:r>
+      <w:r>
+        <w:t xml:space="preserve">.  </w:t>
+      </w:r>
+      <w:r>
+        <w:t>In order to have the highest probability of success, i</w:t>
+      </w:r>
+      <w:r>
+        <w:t>t is important to define a p</w:t>
+      </w:r>
+      <w:r>
+        <w:t>lan</w:t>
+      </w:r>
+      <w:r>
+        <w:t xml:space="preserve"> for identifying acceptable changes and controlling the </w:t>
+      </w:r>
+      <w:r>
+        <w:t>impact of those changes.</w:t>
+      </w:r>
+    </w:p>
+    <w:p>
+      <w:r>
+        <w:t xml:space="preserve">The early stages of </w:t>
+      </w:r>
+      <w:r>
+        <w:t>3-D Printer</w:t>
+      </w:r>
+      <w:r>
+        <w:t xml:space="preserve"> Fabrication System project still involves many unknowns and loosely defined components that are likely to change as the project progresses.  The areas most likely to change are the scope of the team’s involvement in the printer’s firmware and the interface between the printer and the host software.  Early meetings with the project’s sponsor also suggest that the required printing methods may also change throughout the course of the project depending on </w:t>
+      </w:r>
+      <w:r>
+        <w:t>the efficiency of the project’s progress.</w:t>
+      </w:r>
+    </w:p>
+    <w:p>
+      <w:r>
+        <w:t>This Integrated Change Management Plan is intended to define all processes, practices, tools, review bodies, and authority necessary to monitor and control the identification of changes and the impact of those changes on the project objectives.</w:t>
+      </w:r>
+    </w:p>
+    <w:p>
       <w:pPr>
         <w:pStyle w:val="Heading2"/>
       </w:pPr>
-      <w:bookmarkStart w:id="16" w:name="_Toc317666958"/>
-      <w:r>
-        <w:t>Purpose of Integrated Change Management Plan</w:t>
+      <w:bookmarkStart w:id="16" w:name="_Toc317666959"/>
+      <w:r>
+        <w:t>Roles and Responsibilities</w:t>
       </w:r>
       <w:bookmarkEnd w:id="16"/>
     </w:p>
     <w:p>
       <w:r>
-        <w:t xml:space="preserve">Throughout the course of this project, it is inevitable that change will </w:t>
-      </w:r>
-      <w:r>
-        <w:t>be required</w:t>
-      </w:r>
-      <w:r>
-        <w:t xml:space="preserve">.  </w:t>
-      </w:r>
-      <w:r>
-        <w:t>In order to have the highest probability of success, i</w:t>
-      </w:r>
-      <w:r>
-        <w:t>t is important to define a p</w:t>
-      </w:r>
-      <w:r>
-        <w:t>lan</w:t>
-      </w:r>
-      <w:r>
-        <w:t xml:space="preserve"> for identifying acceptable changes and controlling the </w:t>
-      </w:r>
-      <w:r>
-        <w:t>impact of those changes.</w:t>
-      </w:r>
-    </w:p>
-    <w:p>
-      <w:r>
-        <w:t xml:space="preserve">The early stages of </w:t>
-      </w:r>
-      <w:r>
-        <w:t>3-D Printer</w:t>
-      </w:r>
-      <w:r>
-        <w:t xml:space="preserve"> Fabrication System project still involves many unknowns and loosely defined components that are likely to change as the project progresses.  The </w:t>
-      </w:r>
-      <w:proofErr w:type="spellStart"/>
-      <w:r>
-        <w:t>areas</w:t>
-      </w:r>
-      <w:proofErr w:type="spellEnd"/>
-      <w:r>
-        <w:t xml:space="preserve"> most likely to change are the scope of the team’s involvement in the printer’s firmware and the interface between the printer and the host software.  Early meetings with the project’s sponsor also suggest that the required printing methods may also change throughout the course of the project depending on </w:t>
-      </w:r>
-      <w:r>
-        <w:t>the efficiency of the project’s progress.</w:t>
-      </w:r>
-    </w:p>
-    <w:p>
-      <w:r>
-        <w:t>This Integrated Change Management Plan is intended to define all processes, practices, tools, review bodies, and authority necessary to monitor and control the identification of changes and the impact of those changes on the project objectives.</w:t>
+        <w:t>Project Sponsor</w:t>
+      </w:r>
+    </w:p>
+    <w:p>
+      <w:r>
+        <w:t>Project Lead</w:t>
+      </w:r>
+    </w:p>
+    <w:p>
+      <w:r>
+        <w:t>Project Team</w:t>
+      </w:r>
+    </w:p>
+    <w:p>
+      <w:r>
+        <w:t>Project Advisor</w:t>
       </w:r>
     </w:p>
     <w:p>
       <w:pPr>
         <w:pStyle w:val="Heading2"/>
       </w:pPr>
-      <w:bookmarkStart w:id="17" w:name="_Toc317666959"/>
-      <w:r>
-        <w:t>Roles and Responsibilities</w:t>
+      <w:bookmarkStart w:id="17" w:name="_Toc317666960"/>
+      <w:r>
+        <w:t>Review and Approval Process</w:t>
       </w:r>
       <w:bookmarkEnd w:id="17"/>
-    </w:p>
-    <w:p>
-      <w:r>
-        <w:t>Project Sponsor</w:t>
-      </w:r>
-    </w:p>
-    <w:p>
-      <w:r>
-        <w:t>Project Lead</w:t>
-      </w:r>
-    </w:p>
-    <w:p>
-      <w:r>
-        <w:t>Project Team</w:t>
-      </w:r>
-    </w:p>
-    <w:p>
-      <w:r>
-        <w:t>Project Advisor</w:t>
-      </w:r>
-    </w:p>
-    <w:p>
-      <w:pPr>
-        <w:pStyle w:val="Heading2"/>
-      </w:pPr>
-      <w:bookmarkStart w:id="18" w:name="_Toc317666960"/>
-      <w:r>
-        <w:t>Review and Approval Process</w:t>
-      </w:r>
-      <w:bookmarkEnd w:id="18"/>
     </w:p>
     <w:p>
       <w:r>
@@ -12545,7 +12514,7 @@
                     <pic:cNvPicPr/>
                   </pic:nvPicPr>
                   <pic:blipFill>
-                    <a:blip r:embed="rId12">
+                    <a:blip r:embed="rId13">
                       <a:extLst>
                         <a:ext uri="{28A0092B-C50C-407E-A947-70E740481C1C}">
                           <a14:useLocalDpi xmlns:a14="http://schemas.microsoft.com/office/drawing/2010/main" val="0"/>
@@ -12589,11 +12558,11 @@
       <w:pPr>
         <w:pStyle w:val="Heading2"/>
       </w:pPr>
-      <w:bookmarkStart w:id="19" w:name="_Toc317666961"/>
+      <w:bookmarkStart w:id="18" w:name="_Toc317666961"/>
       <w:r>
         <w:t>Change Identification, Documentation, Implementation and Reporting</w:t>
       </w:r>
-      <w:bookmarkEnd w:id="19"/>
+      <w:bookmarkEnd w:id="18"/>
     </w:p>
     <w:p>
       <w:r>
@@ -12767,9 +12736,9 @@
         <w:tblLook w:val="04A0" w:firstRow="1" w:lastRow="0" w:firstColumn="1" w:lastColumn="0" w:noHBand="0" w:noVBand="1"/>
       </w:tblPr>
       <w:tblGrid>
-        <w:gridCol w:w="3531"/>
-        <w:gridCol w:w="4047"/>
-        <w:gridCol w:w="1782"/>
+        <w:gridCol w:w="3618"/>
+        <w:gridCol w:w="4140"/>
+        <w:gridCol w:w="1818"/>
       </w:tblGrid>
       <w:tr>
         <w:tc>
@@ -12964,9 +12933,9 @@
         <w:tblLook w:val="04A0" w:firstRow="1" w:lastRow="0" w:firstColumn="1" w:lastColumn="0" w:noHBand="0" w:noVBand="1"/>
       </w:tblPr>
       <w:tblGrid>
-        <w:gridCol w:w="3531"/>
-        <w:gridCol w:w="4047"/>
-        <w:gridCol w:w="1782"/>
+        <w:gridCol w:w="3618"/>
+        <w:gridCol w:w="4140"/>
+        <w:gridCol w:w="1818"/>
       </w:tblGrid>
       <w:tr>
         <w:tc>
@@ -13041,43 +13010,29 @@
         <w:rPr>
           <w:u w:val="single"/>
         </w:rPr>
-        <w:t xml:space="preserve">Reason the Change was </w:t>
-      </w:r>
-      <w:proofErr w:type="gramStart"/>
-      <w:r>
-        <w:rPr>
-          <w:u w:val="single"/>
-        </w:rPr>
-        <w:t>Accepted</w:t>
-      </w:r>
-      <w:proofErr w:type="gramEnd"/>
-      <w:r>
-        <w:rPr>
-          <w:u w:val="single"/>
-        </w:rPr>
-        <w:t xml:space="preserve"> or Denied:</w:t>
+        <w:t>Reason the Change was Accepted or Denied:</w:t>
       </w:r>
     </w:p>
     <w:p>
       <w:pPr>
         <w:pStyle w:val="Heading1"/>
       </w:pPr>
-      <w:bookmarkStart w:id="20" w:name="_Toc317666962"/>
+      <w:bookmarkStart w:id="19" w:name="_Toc317666962"/>
       <w:r>
         <w:lastRenderedPageBreak/>
         <w:t>Risk Management Plan</w:t>
       </w:r>
+      <w:bookmarkEnd w:id="19"/>
+    </w:p>
+    <w:p>
+      <w:pPr>
+        <w:pStyle w:val="Heading2"/>
+      </w:pPr>
+      <w:bookmarkStart w:id="20" w:name="_Toc317666963"/>
+      <w:r>
+        <w:t>Purpose of Risk Management Plan</w:t>
+      </w:r>
       <w:bookmarkEnd w:id="20"/>
-    </w:p>
-    <w:p>
-      <w:pPr>
-        <w:pStyle w:val="Heading2"/>
-      </w:pPr>
-      <w:bookmarkStart w:id="21" w:name="_Toc317666963"/>
-      <w:r>
-        <w:t>Purpose of Risk Management Plan</w:t>
-      </w:r>
-      <w:bookmarkEnd w:id="21"/>
     </w:p>
     <w:p>
       <w:pPr>
@@ -13158,11 +13113,11 @@
       <w:pPr>
         <w:pStyle w:val="Heading2"/>
       </w:pPr>
-      <w:bookmarkStart w:id="22" w:name="_Toc317666964"/>
+      <w:bookmarkStart w:id="21" w:name="_Toc317666964"/>
       <w:r>
         <w:t>Roles and Responsibilities</w:t>
       </w:r>
-      <w:bookmarkEnd w:id="22"/>
+      <w:bookmarkEnd w:id="21"/>
     </w:p>
     <w:p>
       <w:pPr>
@@ -13251,11 +13206,11 @@
       <w:pPr>
         <w:pStyle w:val="Heading2"/>
       </w:pPr>
-      <w:bookmarkStart w:id="23" w:name="_Toc317666965"/>
+      <w:bookmarkStart w:id="22" w:name="_Toc317666965"/>
       <w:r>
         <w:t>Risk Identification</w:t>
       </w:r>
-      <w:bookmarkEnd w:id="23"/>
+      <w:bookmarkEnd w:id="22"/>
     </w:p>
     <w:p>
       <w:pPr>
@@ -13369,6 +13324,7 @@
         <w:rPr>
           <w:i/>
         </w:rPr>
+        <w:lastRenderedPageBreak/>
         <w:t>Stakeholder input (assumptions, organizational requirements etc.)</w:t>
       </w:r>
     </w:p>
@@ -13376,12 +13332,11 @@
       <w:pPr>
         <w:pStyle w:val="Heading2"/>
       </w:pPr>
-      <w:bookmarkStart w:id="24" w:name="_Toc317666966"/>
-      <w:r>
-        <w:lastRenderedPageBreak/>
+      <w:bookmarkStart w:id="23" w:name="_Toc317666966"/>
+      <w:r>
         <w:t>Risk Triggers</w:t>
       </w:r>
-      <w:bookmarkEnd w:id="24"/>
+      <w:bookmarkEnd w:id="23"/>
     </w:p>
     <w:p>
       <w:pPr>
@@ -13412,11 +13367,11 @@
       <w:pPr>
         <w:pStyle w:val="Heading2"/>
       </w:pPr>
-      <w:bookmarkStart w:id="25" w:name="_Toc317666967"/>
+      <w:bookmarkStart w:id="24" w:name="_Toc317666967"/>
       <w:r>
         <w:t>Risk Analysis</w:t>
       </w:r>
-      <w:bookmarkEnd w:id="25"/>
+      <w:bookmarkEnd w:id="24"/>
     </w:p>
     <w:p>
       <w:pPr>
@@ -13461,11 +13416,11 @@
       <w:pPr>
         <w:pStyle w:val="Heading2"/>
       </w:pPr>
-      <w:bookmarkStart w:id="26" w:name="_Toc317666968"/>
+      <w:bookmarkStart w:id="25" w:name="_Toc317666968"/>
       <w:r>
         <w:t>Risk Severity</w:t>
       </w:r>
-      <w:bookmarkEnd w:id="26"/>
+      <w:bookmarkEnd w:id="25"/>
     </w:p>
     <w:p>
       <w:pPr>
@@ -13484,11 +13439,11 @@
       <w:pPr>
         <w:pStyle w:val="Heading2"/>
       </w:pPr>
-      <w:bookmarkStart w:id="27" w:name="_Toc317666969"/>
+      <w:bookmarkStart w:id="26" w:name="_Toc317666969"/>
       <w:r>
         <w:t>Risk Response Planning</w:t>
       </w:r>
-      <w:bookmarkEnd w:id="27"/>
+      <w:bookmarkEnd w:id="26"/>
     </w:p>
     <w:p>
       <w:pPr>
@@ -13519,26 +13474,26 @@
       <w:pPr>
         <w:pStyle w:val="Heading2"/>
       </w:pPr>
-      <w:bookmarkStart w:id="28" w:name="_Toc317666970"/>
+      <w:bookmarkStart w:id="27" w:name="_Toc317666970"/>
       <w:r>
         <w:t>Risk Documentation and Reporting</w:t>
       </w:r>
+      <w:bookmarkEnd w:id="27"/>
+    </w:p>
+    <w:p>
+      <w:r>
+        <w:t xml:space="preserve">Create a central repository for risk information and mitigation strategies. This is typically an automated system where risk information is available to appropriate project team members and risk owners. Typical tools include the risk register (the complete risk database) and a monthly risk status report that is part of the OMB Exhibit 300 process. </w:t>
+      </w:r>
+    </w:p>
+    <w:p>
+      <w:pPr>
+        <w:pStyle w:val="Heading2"/>
+      </w:pPr>
+      <w:bookmarkStart w:id="28" w:name="_Toc317666971"/>
+      <w:r>
+        <w:t>Risk Control</w:t>
+      </w:r>
       <w:bookmarkEnd w:id="28"/>
-    </w:p>
-    <w:p>
-      <w:r>
-        <w:t xml:space="preserve">Create a central repository for risk information and mitigation strategies. This is typically an automated system where risk information is available to appropriate project team members and risk owners. Typical tools include the risk register (the complete risk database) and a monthly risk status report that is part of the OMB Exhibit 300 process. </w:t>
-      </w:r>
-    </w:p>
-    <w:p>
-      <w:pPr>
-        <w:pStyle w:val="Heading2"/>
-      </w:pPr>
-      <w:bookmarkStart w:id="29" w:name="_Toc317666971"/>
-      <w:r>
-        <w:t>Risk Control</w:t>
-      </w:r>
-      <w:bookmarkEnd w:id="29"/>
     </w:p>
     <w:p>
       <w:pPr>
@@ -13557,50 +13512,50 @@
       <w:pPr>
         <w:pStyle w:val="Heading1"/>
       </w:pPr>
-      <w:bookmarkStart w:id="30" w:name="_Toc317666972"/>
+      <w:bookmarkStart w:id="29" w:name="_Toc317666972"/>
       <w:r>
         <w:lastRenderedPageBreak/>
         <w:t>Procurement Management Plan</w:t>
       </w:r>
+      <w:bookmarkEnd w:id="29"/>
+    </w:p>
+    <w:p>
+      <w:pPr>
+        <w:pStyle w:val="Heading2"/>
+      </w:pPr>
+      <w:bookmarkStart w:id="30" w:name="_Toc317666973"/>
+      <w:bookmarkStart w:id="31" w:name="_Toc317666977"/>
+      <w:r>
+        <w:t>Purpose of the Procurement Management Plan</w:t>
+      </w:r>
       <w:bookmarkEnd w:id="30"/>
     </w:p>
     <w:p>
+      <w:r>
+        <w:t>The purpose of the procurement management plan is to</w:t>
+      </w:r>
+      <w:r>
+        <w:t xml:space="preserve"> organize how the team will gather additional supplies for the completion of this project. It is very unlikely that</w:t>
+      </w:r>
+      <w:r>
+        <w:t xml:space="preserve"> the team</w:t>
+      </w:r>
+      <w:r>
+        <w:t xml:space="preserve"> will have all of the proper equipment on hand to complete the 3-</w:t>
+      </w:r>
+      <w:r>
+        <w:t>D Printer Fabrication System, so a system must be in place to ensure that the team can procure the correct and best products for the job in an efficient manner.</w:t>
+      </w:r>
+    </w:p>
+    <w:p>
       <w:pPr>
         <w:pStyle w:val="Heading2"/>
       </w:pPr>
-      <w:bookmarkStart w:id="31" w:name="_Toc317666973"/>
-      <w:bookmarkStart w:id="32" w:name="_Toc317666977"/>
-      <w:r>
-        <w:t>Purpose of the Procurement Management Plan</w:t>
-      </w:r>
-      <w:bookmarkEnd w:id="31"/>
-    </w:p>
-    <w:p>
-      <w:r>
-        <w:t>The purpose of the procurement management plan is to</w:t>
-      </w:r>
-      <w:r>
-        <w:t xml:space="preserve"> organize how the team will gather additional supplies for the completion of this project. It is very unlikely that</w:t>
-      </w:r>
-      <w:r>
-        <w:t xml:space="preserve"> the team</w:t>
-      </w:r>
-      <w:r>
-        <w:t xml:space="preserve"> will have all of the proper equipment on hand to complete the 3-</w:t>
-      </w:r>
-      <w:r>
-        <w:t>D Printer Fabrication System, so a system must be in place to ensure that the team can procure the correct and best products for the job in an efficient manner.</w:t>
-      </w:r>
-    </w:p>
-    <w:p>
-      <w:pPr>
-        <w:pStyle w:val="Heading2"/>
-      </w:pPr>
-      <w:bookmarkStart w:id="33" w:name="_Toc317666974"/>
+      <w:bookmarkStart w:id="32" w:name="_Toc317666974"/>
       <w:r>
         <w:t>Roles and Responsibilities</w:t>
       </w:r>
-      <w:bookmarkEnd w:id="33"/>
+      <w:bookmarkEnd w:id="32"/>
     </w:p>
     <w:p>
       <w:r>
@@ -13716,41 +13671,42 @@
       <w:pPr>
         <w:pStyle w:val="Heading2"/>
       </w:pPr>
-      <w:bookmarkStart w:id="34" w:name="_Toc317666975"/>
+      <w:bookmarkStart w:id="33" w:name="_Toc317666975"/>
       <w:r>
         <w:t>Required Project Procurements and Timing</w:t>
       </w:r>
+      <w:bookmarkEnd w:id="33"/>
+    </w:p>
+    <w:p>
+      <w:r>
+        <w:t>Items needed for this project should be procured before or at the start of the implementation phase. Because of our unique situation with the ME Team, it maybe be necessary to hold off on some purchases until we better understand the 3-D printer they are designing. Towards the end of the designing phase</w:t>
+      </w:r>
+      <w:r>
+        <w:t>, but before implementation</w:t>
+      </w:r>
+      <w:r>
+        <w:t>, both teams need to meet to design t</w:t>
+      </w:r>
+      <w:r>
+        <w:t>he integration</w:t>
+      </w:r>
+      <w:r>
+        <w:t xml:space="preserve"> of the product. Here, both teams will agree on the last items that need to be procured for integration.</w:t>
+      </w:r>
+    </w:p>
+    <w:p>
+      <w:pPr>
+        <w:pStyle w:val="Heading2"/>
+      </w:pPr>
+      <w:bookmarkStart w:id="34" w:name="_Toc317666976"/>
+      <w:r>
+        <w:lastRenderedPageBreak/>
+        <w:t>Description of Items/ Services to be acquired</w:t>
+      </w:r>
       <w:bookmarkEnd w:id="34"/>
     </w:p>
     <w:p>
       <w:r>
-        <w:t>Items needed for this project should be procured before or at the start of the implementation phase. Because of our unique situation with the ME Team, it maybe be necessary to hold off on some purchases until we better understand the 3-D printer they are designing. Towards the end of the designing phase</w:t>
-      </w:r>
-      <w:r>
-        <w:t>, but before implementation</w:t>
-      </w:r>
-      <w:r>
-        <w:t>, both teams need to meet to design t</w:t>
-      </w:r>
-      <w:r>
-        <w:t>he integration</w:t>
-      </w:r>
-      <w:r>
-        <w:t xml:space="preserve"> of the product. Here, both teams will agree on the last items that need to be procured for integration.</w:t>
-      </w:r>
-    </w:p>
-    <w:p>
-      <w:pPr>
-        <w:pStyle w:val="Heading2"/>
-      </w:pPr>
-      <w:bookmarkStart w:id="35" w:name="_Toc317666976"/>
-      <w:r>
-        <w:t>Description of Items/ Services to be acquired</w:t>
-      </w:r>
-      <w:bookmarkEnd w:id="35"/>
-    </w:p>
-    <w:p>
-      <w:r>
         <w:t>At this time, the following items are the known necessities that must be</w:t>
       </w:r>
       <w:r>
@@ -13779,7 +13735,6 @@
         <w:pStyle w:val="BulletedList"/>
       </w:pPr>
       <w:r>
-        <w:lastRenderedPageBreak/>
         <w:t xml:space="preserve">Cables to connect microcontroller and computer to the </w:t>
       </w:r>
       <w:r>
@@ -13806,83 +13761,280 @@
         <w:lastRenderedPageBreak/>
         <w:t>Project Closeout Report</w:t>
       </w:r>
-      <w:bookmarkEnd w:id="32"/>
+      <w:bookmarkEnd w:id="31"/>
     </w:p>
     <w:p>
       <w:pPr>
         <w:pStyle w:val="Heading2"/>
       </w:pPr>
-      <w:bookmarkStart w:id="36" w:name="_Toc317666978"/>
-      <w:r>
-        <w:t>The following are suggested sections for the Project Closeout Report:</w:t>
+      <w:bookmarkStart w:id="35" w:name="_Toc317666979"/>
+      <w:r>
+        <w:t>Purpose of Closeout Report</w:t>
+      </w:r>
+      <w:bookmarkEnd w:id="35"/>
+    </w:p>
+    <w:p>
+      <w:r>
+        <w:t>Upon completion of this project, a closure report will be produced.  The purpose of the closure report is to insure that personnel, contract, administrative, and financial issues are resolved, that documents are archived, and lessons learned are captured.</w:t>
+      </w:r>
+    </w:p>
+    <w:p>
+      <w:pPr>
+        <w:pStyle w:val="Heading2"/>
+      </w:pPr>
+      <w:bookmarkStart w:id="36" w:name="_Toc317666980"/>
+      <w:r>
+        <w:t>Administrative Closure</w:t>
       </w:r>
       <w:bookmarkEnd w:id="36"/>
     </w:p>
     <w:p>
       <w:pPr>
-        <w:pStyle w:val="Heading2"/>
-      </w:pPr>
-      <w:bookmarkStart w:id="37" w:name="_Toc317666979"/>
-      <w:r>
-        <w:t>Purpose of Closeout Report</w:t>
-      </w:r>
+        <w:pStyle w:val="Heading3"/>
+      </w:pPr>
+      <w:r>
+        <w:t>Were the objectives of the project met?</w:t>
+      </w:r>
+    </w:p>
+    <w:p>
+      <w:r>
+        <w:t>The closure report will examine all objectives of the project and determine if they have been met.  The final product of the project will be compared with requirements specified in the System Requirements Specification.  If all requirements are met by the final project, the project will be deemed a success.  If requirements are left unfulfilled, the obstacles and constraints for those requirements will be analyzed and documented.</w:t>
+      </w:r>
+    </w:p>
+    <w:p>
+      <w:pPr>
+        <w:pStyle w:val="Heading3"/>
+      </w:pPr>
+      <w:r>
+        <w:t>Archiving Project Artifacts</w:t>
+      </w:r>
+    </w:p>
+    <w:p>
+      <w:bookmarkStart w:id="37" w:name="_GoBack"/>
       <w:bookmarkEnd w:id="37"/>
-    </w:p>
-    <w:p>
-      <w:pPr>
-        <w:rPr>
-          <w:i/>
-        </w:rPr>
-      </w:pPr>
-      <w:r>
-        <w:rPr>
-          <w:i/>
-        </w:rPr>
-        <w:t>Describe the purpose of the Closeout Report using the following guidelines:</w:t>
-      </w:r>
-    </w:p>
-    <w:p>
-      <w:pPr>
-        <w:rPr>
-          <w:i/>
-        </w:rPr>
-      </w:pPr>
-      <w:r>
-        <w:rPr>
-          <w:i/>
-        </w:rPr>
-        <w:t>The closeout report insures that personnel, contract, administrative, and financial issues are resolved, that documents are archived, and lessons learned are captured.</w:t>
-      </w:r>
-    </w:p>
-    <w:p>
-      <w:pPr>
-        <w:pStyle w:val="Heading2"/>
-      </w:pPr>
-      <w:bookmarkStart w:id="38" w:name="_Toc317666980"/>
-      <w:r>
-        <w:t>Administrative Closure</w:t>
-      </w:r>
-      <w:bookmarkEnd w:id="38"/>
+      <w:r>
+        <w:t xml:space="preserve">All project artifacts will be archived using </w:t>
+      </w:r>
+      <w:proofErr w:type="spellStart"/>
+      <w:r>
+        <w:t>GitHub</w:t>
+      </w:r>
+      <w:proofErr w:type="spellEnd"/>
+      <w:r>
+        <w:t xml:space="preserve"> so that they may be available for future interests in this project.  The following is a list of the artifacts to be archived:</w:t>
+      </w:r>
+    </w:p>
+    <w:p>
+      <w:pPr>
+        <w:pStyle w:val="ListParagraph"/>
+        <w:numPr>
+          <w:ilvl w:val="0"/>
+          <w:numId w:val="25"/>
+        </w:numPr>
+      </w:pPr>
+      <w:r>
+        <w:t>System Requirements Specification</w:t>
+      </w:r>
+    </w:p>
+    <w:p>
+      <w:pPr>
+        <w:pStyle w:val="ListParagraph"/>
+        <w:numPr>
+          <w:ilvl w:val="0"/>
+          <w:numId w:val="25"/>
+        </w:numPr>
+      </w:pPr>
+      <w:r>
+        <w:t>Project Charter</w:t>
+      </w:r>
+    </w:p>
+    <w:p>
+      <w:pPr>
+        <w:pStyle w:val="ListParagraph"/>
+        <w:numPr>
+          <w:ilvl w:val="0"/>
+          <w:numId w:val="25"/>
+        </w:numPr>
+      </w:pPr>
+      <w:r>
+        <w:t>Microsoft Project Plan (Work Breakdown Schedule)</w:t>
+      </w:r>
+    </w:p>
+    <w:p>
+      <w:pPr>
+        <w:pStyle w:val="ListParagraph"/>
+        <w:numPr>
+          <w:ilvl w:val="0"/>
+          <w:numId w:val="25"/>
+        </w:numPr>
+      </w:pPr>
+      <w:r>
+        <w:t>Architectural Design Specification</w:t>
+      </w:r>
+    </w:p>
+    <w:p>
+      <w:pPr>
+        <w:pStyle w:val="ListParagraph"/>
+        <w:numPr>
+          <w:ilvl w:val="0"/>
+          <w:numId w:val="25"/>
+        </w:numPr>
+      </w:pPr>
+      <w:r>
+        <w:t>Detailed Design Specification</w:t>
+      </w:r>
+    </w:p>
+    <w:p>
+      <w:pPr>
+        <w:pStyle w:val="ListParagraph"/>
+        <w:numPr>
+          <w:ilvl w:val="0"/>
+          <w:numId w:val="25"/>
+        </w:numPr>
+      </w:pPr>
+      <w:r>
+        <w:t>Meeting Agendas</w:t>
+      </w:r>
+    </w:p>
+    <w:p>
+      <w:pPr>
+        <w:pStyle w:val="ListParagraph"/>
+        <w:numPr>
+          <w:ilvl w:val="0"/>
+          <w:numId w:val="25"/>
+        </w:numPr>
+      </w:pPr>
+      <w:r>
+        <w:t>Meeting Notes</w:t>
+      </w:r>
+    </w:p>
+    <w:p>
+      <w:pPr>
+        <w:pStyle w:val="ListParagraph"/>
+        <w:numPr>
+          <w:ilvl w:val="0"/>
+          <w:numId w:val="25"/>
+        </w:numPr>
+      </w:pPr>
+      <w:r>
+        <w:t>Research Documentation</w:t>
+      </w:r>
+    </w:p>
+    <w:p>
+      <w:pPr>
+        <w:pStyle w:val="ListParagraph"/>
+        <w:numPr>
+          <w:ilvl w:val="0"/>
+          <w:numId w:val="25"/>
+        </w:numPr>
+      </w:pPr>
+      <w:r>
+        <w:t>Financial Records</w:t>
+      </w:r>
+    </w:p>
+    <w:p>
+      <w:pPr>
+        <w:pStyle w:val="ListParagraph"/>
+        <w:numPr>
+          <w:ilvl w:val="0"/>
+          <w:numId w:val="25"/>
+        </w:numPr>
+      </w:pPr>
+      <w:r>
+        <w:t>Team Status Report Power Point Presentations</w:t>
+      </w:r>
+    </w:p>
+    <w:p>
+      <w:pPr>
+        <w:pStyle w:val="ListParagraph"/>
+        <w:numPr>
+          <w:ilvl w:val="0"/>
+          <w:numId w:val="25"/>
+        </w:numPr>
+      </w:pPr>
+      <w:r>
+        <w:t>Change Control Forms</w:t>
+      </w:r>
+    </w:p>
+    <w:p>
+      <w:pPr>
+        <w:pStyle w:val="ListParagraph"/>
+        <w:numPr>
+          <w:ilvl w:val="0"/>
+          <w:numId w:val="25"/>
+        </w:numPr>
+      </w:pPr>
+      <w:r>
+        <w:t>Product User Manual</w:t>
+      </w:r>
+    </w:p>
+    <w:p>
+      <w:pPr>
+        <w:pStyle w:val="ListParagraph"/>
+        <w:numPr>
+          <w:ilvl w:val="0"/>
+          <w:numId w:val="25"/>
+        </w:numPr>
+      </w:pPr>
+      <w:r>
+        <w:t>Source Code</w:t>
+      </w:r>
+    </w:p>
+    <w:p>
+      <w:pPr>
+        <w:pStyle w:val="ListParagraph"/>
+        <w:numPr>
+          <w:ilvl w:val="0"/>
+          <w:numId w:val="25"/>
+        </w:numPr>
+      </w:pPr>
+      <w:r>
+        <w:t>Source Code Documentation</w:t>
+      </w:r>
+    </w:p>
+    <w:p>
+      <w:r>
+        <w:t xml:space="preserve">The </w:t>
+      </w:r>
+      <w:proofErr w:type="spellStart"/>
+      <w:r>
+        <w:t>GitHub</w:t>
+      </w:r>
+      <w:proofErr w:type="spellEnd"/>
+      <w:r>
+        <w:t xml:space="preserve"> repository where these artifacts will be archived is located at </w:t>
+      </w:r>
+      <w:r>
+        <w:t>https://github.com/qpHalcy0n/SRDesign</w:t>
+      </w:r>
+      <w:r>
+        <w:t>.</w:t>
+      </w:r>
     </w:p>
     <w:p>
       <w:pPr>
         <w:pStyle w:val="Heading3"/>
       </w:pPr>
       <w:r>
-        <w:t>Were the objectives of the project met?</w:t>
-      </w:r>
-    </w:p>
-    <w:p>
-      <w:pPr>
-        <w:rPr>
-          <w:i/>
-        </w:rPr>
-      </w:pPr>
-      <w:r>
-        <w:rPr>
-          <w:i/>
-        </w:rPr>
-        <w:t>Review the project objectives and indicate if the objectives were met. If there were deviations from the baseline objectives and the final product, describe those here.</w:t>
+        <w:lastRenderedPageBreak/>
+        <w:t>Lessons Learned</w:t>
+      </w:r>
+      <w:r>
+        <w:tab/>
+      </w:r>
+    </w:p>
+    <w:p>
+      <w:r>
+        <w:t xml:space="preserve">At the end of this project, a team meeting will be held with the intent of discussing the lessons learned throughout the project.  </w:t>
+      </w:r>
+      <w:r>
+        <w:t xml:space="preserve">It is important to reflect on the project and take away experiences that can contribute to success in future projects.  </w:t>
+      </w:r>
+      <w:r>
+        <w:t xml:space="preserve">Each team member will be present the lessons they have learned throughout the project and the team will discuss </w:t>
+      </w:r>
+      <w:r>
+        <w:t>each lesson.  The discussion will include the topics of how each lesson can be applied to future projects and how the project would have been affected if the lesson was learned prior to the start of the project.  Each item discussed will be documented in the closeout report.</w:t>
       </w:r>
     </w:p>
     <w:p>
@@ -13890,176 +14042,24 @@
         <w:pStyle w:val="Heading3"/>
       </w:pPr>
       <w:r>
-        <w:t>Archiving Project Artifacts</w:t>
-      </w:r>
-    </w:p>
-    <w:p>
-      <w:pPr>
-        <w:rPr>
-          <w:i/>
-        </w:rPr>
-      </w:pPr>
-      <w:r>
-        <w:rPr>
-          <w:i/>
-        </w:rPr>
-        <w:t>Describe how project documents will be collected and archived for future reference. Documentation to consider:</w:t>
-      </w:r>
-    </w:p>
-    <w:p>
-      <w:pPr>
-        <w:rPr>
-          <w:i/>
-        </w:rPr>
-      </w:pPr>
-      <w:r>
-        <w:rPr>
-          <w:i/>
-        </w:rPr>
-        <w:t>Financial records</w:t>
-      </w:r>
-    </w:p>
-    <w:p>
-      <w:pPr>
-        <w:rPr>
-          <w:i/>
-        </w:rPr>
-      </w:pPr>
-      <w:r>
-        <w:rPr>
-          <w:i/>
-        </w:rPr>
-        <w:t>Cost and schedule performance reports and records</w:t>
-      </w:r>
-    </w:p>
-    <w:p>
-      <w:pPr>
-        <w:rPr>
-          <w:i/>
-        </w:rPr>
-      </w:pPr>
-      <w:r>
-        <w:rPr>
-          <w:i/>
-        </w:rPr>
-        <w:t>Quality data</w:t>
-      </w:r>
-    </w:p>
-    <w:p>
-      <w:pPr>
-        <w:rPr>
-          <w:i/>
-        </w:rPr>
-      </w:pPr>
-      <w:r>
-        <w:rPr>
-          <w:i/>
-        </w:rPr>
-        <w:t>Correspondence</w:t>
-      </w:r>
-    </w:p>
-    <w:p>
-      <w:pPr>
-        <w:rPr>
-          <w:i/>
-        </w:rPr>
-      </w:pPr>
-      <w:r>
-        <w:rPr>
-          <w:i/>
-        </w:rPr>
-        <w:t>Meeting Notes</w:t>
-      </w:r>
-    </w:p>
-    <w:p>
-      <w:pPr>
-        <w:rPr>
-          <w:i/>
-        </w:rPr>
-      </w:pPr>
-      <w:r>
-        <w:rPr>
-          <w:i/>
-        </w:rPr>
-        <w:t>Status Reports</w:t>
-      </w:r>
-    </w:p>
-    <w:p>
-      <w:pPr>
-        <w:rPr>
-          <w:i/>
-        </w:rPr>
-      </w:pPr>
-      <w:r>
-        <w:rPr>
-          <w:i/>
-        </w:rPr>
-        <w:t>Issue and Action Log</w:t>
-      </w:r>
-    </w:p>
-    <w:p>
-      <w:pPr>
-        <w:rPr>
-          <w:i/>
-        </w:rPr>
-      </w:pPr>
-      <w:r>
-        <w:rPr>
-          <w:i/>
-        </w:rPr>
-        <w:t>Risk Log</w:t>
-      </w:r>
-    </w:p>
-    <w:p>
-      <w:pPr>
-        <w:rPr>
-          <w:i/>
-        </w:rPr>
-      </w:pPr>
-      <w:r>
-        <w:rPr>
-          <w:i/>
-        </w:rPr>
-        <w:t>Contract Files</w:t>
-      </w:r>
-    </w:p>
-    <w:p>
-      <w:pPr>
-        <w:rPr>
-          <w:i/>
-        </w:rPr>
-      </w:pPr>
-      <w:r>
-        <w:rPr>
-          <w:i/>
-        </w:rPr>
-        <w:t>Change Requests</w:t>
-      </w:r>
-    </w:p>
-    <w:p>
-      <w:pPr>
-        <w:rPr>
-          <w:i/>
-        </w:rPr>
-      </w:pPr>
-      <w:r>
-        <w:rPr>
-          <w:i/>
-        </w:rPr>
-        <w:t>Technical documents</w:t>
-      </w:r>
-    </w:p>
-    <w:p>
-      <w:pPr>
-        <w:rPr>
-          <w:i/>
-        </w:rPr>
-      </w:pPr>
-      <w:r>
-        <w:rPr>
-          <w:i/>
-        </w:rPr>
-        <w:t>Acceptance records</w:t>
+        <w:t xml:space="preserve">Plans for Post </w:t>
+      </w:r>
+      <w:r>
+        <w:t>Implementation</w:t>
+      </w:r>
+      <w:r>
+        <w:t xml:space="preserve"> Review (PIR)</w:t>
+      </w:r>
+    </w:p>
+    <w:p>
+      <w:r>
+        <w:t>A post implementation review will be conducted on the final product of this project.  The final product will be compared with the System Requirements Specification to determine if the product was implemented according to specified requirements.  In order to verify that the product is acceptable, the team and the project sponsor will go through each verification procedure defined in the Acceptance Criteria section of the Systems Requirements Specification.</w:t>
+      </w:r>
+      <w:r>
+        <w:t xml:space="preserve">  In addition to verifying that requirements were met for the project, the team will review the effort put into the project and analyze if the </w:t>
+      </w:r>
+      <w:r>
+        <w:t>scope of the project was realistic given the amount of resources available.  This process will be documented in the closeout report.</w:t>
       </w:r>
     </w:p>
     <w:p>
@@ -14067,35 +14067,12 @@
         <w:pStyle w:val="Heading3"/>
       </w:pPr>
       <w:r>
-        <w:t>Lessons Learned</w:t>
-      </w:r>
-      <w:r>
-        <w:tab/>
-      </w:r>
-    </w:p>
-    <w:p>
-      <w:pPr>
-        <w:rPr>
-          <w:i/>
-        </w:rPr>
-      </w:pPr>
-      <w:r>
-        <w:rPr>
-          <w:i/>
-        </w:rPr>
-        <w:t xml:space="preserve">Conduct a lessons learned session to discuss and capture the performance (e.g., what worked well, what </w:t>
-      </w:r>
-      <w:r>
-        <w:rPr>
-          <w:i/>
-        </w:rPr>
-        <w:t>did not</w:t>
-      </w:r>
-      <w:r>
-        <w:rPr>
-          <w:i/>
-        </w:rPr>
-        <w:t xml:space="preserve"> work well) from start to finish on the project. Capturing and incorporating lessons learned on future projects are among the most important ways in which an organization gathers information to institutionalize repeatable processes and avoid repeated mistakes.</w:t>
+        <w:t>Final Customer Acceptance</w:t>
+      </w:r>
+    </w:p>
+    <w:p>
+      <w:r>
+        <w:t>For this project, the customer is the project’s sponsor.  The product will be considered accepted by the customer when the customer verifies the acceptance criteria defined in the System Requirements Specification.  A meeting will be held where all team members of the software team, all team members of the mechanical engineering team, and the sponsor are present.  During this meeting, all verification procedures defined in the System Requirements Specification will be conducted.  In addition to verifying acceptance criteria, any open issues will be discussed with all parties present.  All parties will have an opportunity to discuss their vision for the future of the product and make suggestions about any further steps that must be taken in order for the next team to continue development on the product.</w:t>
       </w:r>
     </w:p>
     <w:p>
@@ -14103,27 +14080,28 @@
         <w:pStyle w:val="Heading3"/>
       </w:pPr>
       <w:r>
-        <w:lastRenderedPageBreak/>
-        <w:t xml:space="preserve">Plans for Post </w:t>
-      </w:r>
-      <w:r>
-        <w:t>Implementation</w:t>
-      </w:r>
-      <w:r>
-        <w:t xml:space="preserve"> Review (PIR)</w:t>
-      </w:r>
-    </w:p>
-    <w:p>
-      <w:pPr>
-        <w:rPr>
-          <w:i/>
-        </w:rPr>
-      </w:pPr>
-      <w:r>
-        <w:rPr>
-          <w:i/>
-        </w:rPr>
-        <w:t>Describe the plan to conduct the Post Implementation Review (PIR).</w:t>
+        <w:t>Financial Records</w:t>
+      </w:r>
+    </w:p>
+    <w:p>
+      <w:r>
+        <w:t xml:space="preserve">All financial records will be accounted for, documented, and archived.  Physical invoiced and purchase orders will be scanned and archived on </w:t>
+      </w:r>
+      <w:proofErr w:type="spellStart"/>
+      <w:r>
+        <w:t>GitHub</w:t>
+      </w:r>
+      <w:proofErr w:type="spellEnd"/>
+      <w:r>
+        <w:t xml:space="preserve"> with sensitive information blacked out.  A final cost report will be created that accounts for all project spending and this report will also be archived on </w:t>
+      </w:r>
+      <w:proofErr w:type="spellStart"/>
+      <w:r>
+        <w:t>GitHub</w:t>
+      </w:r>
+      <w:proofErr w:type="spellEnd"/>
+      <w:r>
+        <w:t>.</w:t>
       </w:r>
     </w:p>
     <w:p>
@@ -14131,91 +14109,17 @@
         <w:pStyle w:val="Heading3"/>
       </w:pPr>
       <w:r>
-        <w:t>Final Customer Acceptance</w:t>
-      </w:r>
-    </w:p>
-    <w:p>
-      <w:pPr>
-        <w:rPr>
-          <w:i/>
-        </w:rPr>
-      </w:pPr>
-      <w:r>
-        <w:rPr>
-          <w:i/>
-        </w:rPr>
-        <w:t xml:space="preserve">Describe the achievement of final customer acceptance. Describe the final meeting with customer, who attended and what disciplines were represented (finance, contracts, quality, etc.) Discuss the documents signed. If open issues </w:t>
-      </w:r>
-      <w:r>
-        <w:rPr>
-          <w:i/>
-        </w:rPr>
-        <w:t>remain,</w:t>
-      </w:r>
-      <w:r>
-        <w:rPr>
-          <w:i/>
-        </w:rPr>
-        <w:t xml:space="preserve"> discuss the plan for their resolution.</w:t>
-      </w:r>
-    </w:p>
-    <w:p>
-      <w:pPr>
-        <w:pStyle w:val="Heading3"/>
-      </w:pPr>
-      <w:r>
-        <w:t>Financial Records</w:t>
-      </w:r>
-    </w:p>
-    <w:p>
-      <w:pPr>
-        <w:rPr>
-          <w:i/>
-        </w:rPr>
-      </w:pPr>
-      <w:r>
-        <w:rPr>
-          <w:i/>
-        </w:rPr>
-        <w:t>Discuss the review of invoices, purchase orders, and final cost reporting. Describe where the final cost records are archived.</w:t>
-      </w:r>
-    </w:p>
-    <w:p>
-      <w:pPr>
-        <w:pStyle w:val="Heading3"/>
-      </w:pPr>
-      <w:r>
         <w:t>Final Project Performance Report</w:t>
       </w:r>
     </w:p>
     <w:p>
-      <w:pPr>
-        <w:rPr>
-          <w:i/>
-        </w:rPr>
-      </w:pPr>
-      <w:r>
-        <w:rPr>
-          <w:i/>
-        </w:rPr>
-        <w:t xml:space="preserve">Summarize the project’s scope management, schedule performance, cost performance, quality </w:t>
-      </w:r>
-      <w:r>
-        <w:rPr>
-          <w:i/>
-        </w:rPr>
-        <w:t>achievements,</w:t>
-      </w:r>
-      <w:r>
-        <w:rPr>
-          <w:i/>
-        </w:rPr>
-        <w:t xml:space="preserve"> and a review of the risk containment performance. Discuss the reasons for cost or schedule variances.</w:t>
+      <w:r>
+        <w:t>Once the project is completed, a final project performance report will be created.  The purpose of this report is to summarize the project’s scope management, schedule performance, cost performance, quality achievements, and review the risk containment performance.  Any reasoning behind cost or schedule variance will be analyzed and explained in this report.</w:t>
       </w:r>
     </w:p>
     <w:sectPr>
-      <w:headerReference w:type="default" r:id="rId13"/>
-      <w:footerReference w:type="default" r:id="rId14"/>
+      <w:headerReference w:type="default" r:id="rId14"/>
+      <w:footerReference w:type="default" r:id="rId15"/>
       <w:pgSz w:w="12240" w:h="15840" w:code="1"/>
       <w:pgMar w:top="864" w:right="1440" w:bottom="792" w:left="1440" w:header="720" w:footer="720" w:gutter="0"/>
       <w:pgNumType w:start="1"/>
@@ -14227,7 +14131,7 @@
 </file>
 
 <file path=word/endnotes.xml><?xml version="1.0" encoding="utf-8"?>
-<w:endnotes xmlns:wpc="http://schemas.microsoft.com/office/word/2010/wordprocessingCanvas" xmlns:mc="http://schemas.openxmlformats.org/markup-compatibility/2006" xmlns:o="urn:schemas-microsoft-com:office:office" xmlns:r="http://schemas.openxmlformats.org/officeDocument/2006/relationships" xmlns:m="http://schemas.openxmlformats.org/officeDocument/2006/math" xmlns:v="urn:schemas-microsoft-com:vml" xmlns:wp14="http://schemas.microsoft.com/office/word/2010/wordprocessingDrawing" xmlns:wp="http://schemas.openxmlformats.org/drawingml/2006/wordprocessingDrawing" xmlns:w10="urn:schemas-microsoft-com:office:word" xmlns:w="http://schemas.openxmlformats.org/wordprocessingml/2006/main" xmlns:w14="http://schemas.microsoft.com/office/word/2010/wordml" xmlns:w15="http://schemas.microsoft.com/office/word/2012/wordml" xmlns:wpg="http://schemas.microsoft.com/office/word/2010/wordprocessingGroup" xmlns:wpi="http://schemas.microsoft.com/office/word/2010/wordprocessingInk" xmlns:wne="http://schemas.microsoft.com/office/word/2006/wordml" xmlns:wps="http://schemas.microsoft.com/office/word/2010/wordprocessingShape" mc:Ignorable="w14 w15 wp14">
+<w:endnotes xmlns:wpc="http://schemas.microsoft.com/office/word/2010/wordprocessingCanvas" xmlns:mo="http://schemas.microsoft.com/office/mac/office/2008/main" xmlns:mc="http://schemas.openxmlformats.org/markup-compatibility/2006" xmlns:mv="urn:schemas-microsoft-com:mac:vml" xmlns:o="urn:schemas-microsoft-com:office:office" xmlns:r="http://schemas.openxmlformats.org/officeDocument/2006/relationships" xmlns:m="http://schemas.openxmlformats.org/officeDocument/2006/math" xmlns:v="urn:schemas-microsoft-com:vml" xmlns:wp14="http://schemas.microsoft.com/office/word/2010/wordprocessingDrawing" xmlns:wp="http://schemas.openxmlformats.org/drawingml/2006/wordprocessingDrawing" xmlns:w10="urn:schemas-microsoft-com:office:word" xmlns:w="http://schemas.openxmlformats.org/wordprocessingml/2006/main" xmlns:w14="http://schemas.microsoft.com/office/word/2010/wordml" xmlns:wpg="http://schemas.microsoft.com/office/word/2010/wordprocessingGroup" xmlns:wpi="http://schemas.microsoft.com/office/word/2010/wordprocessingInk" xmlns:wne="http://schemas.microsoft.com/office/word/2006/wordml" xmlns:wps="http://schemas.microsoft.com/office/word/2010/wordprocessingShape" mc:Ignorable="w14 wp14">
   <w:endnote w:type="separator" w:id="-1">
     <w:p>
       <w:r>
@@ -14246,7 +14150,7 @@
 </file>
 
 <file path=word/footer1.xml><?xml version="1.0" encoding="utf-8"?>
-<w:ftr xmlns:wpc="http://schemas.microsoft.com/office/word/2010/wordprocessingCanvas" xmlns:mc="http://schemas.openxmlformats.org/markup-compatibility/2006" xmlns:o="urn:schemas-microsoft-com:office:office" xmlns:r="http://schemas.openxmlformats.org/officeDocument/2006/relationships" xmlns:m="http://schemas.openxmlformats.org/officeDocument/2006/math" xmlns:v="urn:schemas-microsoft-com:vml" xmlns:wp14="http://schemas.microsoft.com/office/word/2010/wordprocessingDrawing" xmlns:wp="http://schemas.openxmlformats.org/drawingml/2006/wordprocessingDrawing" xmlns:w10="urn:schemas-microsoft-com:office:word" xmlns:w="http://schemas.openxmlformats.org/wordprocessingml/2006/main" xmlns:w14="http://schemas.microsoft.com/office/word/2010/wordml" xmlns:w15="http://schemas.microsoft.com/office/word/2012/wordml" xmlns:wpg="http://schemas.microsoft.com/office/word/2010/wordprocessingGroup" xmlns:wpi="http://schemas.microsoft.com/office/word/2010/wordprocessingInk" xmlns:wne="http://schemas.microsoft.com/office/word/2006/wordml" xmlns:wps="http://schemas.microsoft.com/office/word/2010/wordprocessingShape" mc:Ignorable="w14 w15 wp14">
+<w:ftr xmlns:wpc="http://schemas.microsoft.com/office/word/2010/wordprocessingCanvas" xmlns:mo="http://schemas.microsoft.com/office/mac/office/2008/main" xmlns:mc="http://schemas.openxmlformats.org/markup-compatibility/2006" xmlns:mv="urn:schemas-microsoft-com:mac:vml" xmlns:o="urn:schemas-microsoft-com:office:office" xmlns:r="http://schemas.openxmlformats.org/officeDocument/2006/relationships" xmlns:m="http://schemas.openxmlformats.org/officeDocument/2006/math" xmlns:v="urn:schemas-microsoft-com:vml" xmlns:wp14="http://schemas.microsoft.com/office/word/2010/wordprocessingDrawing" xmlns:wp="http://schemas.openxmlformats.org/drawingml/2006/wordprocessingDrawing" xmlns:w10="urn:schemas-microsoft-com:office:word" xmlns:w="http://schemas.openxmlformats.org/wordprocessingml/2006/main" xmlns:w14="http://schemas.microsoft.com/office/word/2010/wordml" xmlns:wpg="http://schemas.microsoft.com/office/word/2010/wordprocessingGroup" xmlns:wpi="http://schemas.microsoft.com/office/word/2010/wordprocessingInk" xmlns:wne="http://schemas.microsoft.com/office/word/2006/wordml" xmlns:wps="http://schemas.microsoft.com/office/word/2010/wordprocessingShape" mc:Ignorable="w14 wp14">
   <w:p>
     <w:pPr>
       <w:framePr w:wrap="around" w:vAnchor="text" w:hAnchor="margin" w:xAlign="right" w:y="1"/>
@@ -14270,7 +14174,7 @@
 </file>
 
 <file path=word/footer2.xml><?xml version="1.0" encoding="utf-8"?>
-<w:ftr xmlns:wpc="http://schemas.microsoft.com/office/word/2010/wordprocessingCanvas" xmlns:mc="http://schemas.openxmlformats.org/markup-compatibility/2006" xmlns:o="urn:schemas-microsoft-com:office:office" xmlns:r="http://schemas.openxmlformats.org/officeDocument/2006/relationships" xmlns:m="http://schemas.openxmlformats.org/officeDocument/2006/math" xmlns:v="urn:schemas-microsoft-com:vml" xmlns:wp14="http://schemas.microsoft.com/office/word/2010/wordprocessingDrawing" xmlns:wp="http://schemas.openxmlformats.org/drawingml/2006/wordprocessingDrawing" xmlns:w10="urn:schemas-microsoft-com:office:word" xmlns:w="http://schemas.openxmlformats.org/wordprocessingml/2006/main" xmlns:w14="http://schemas.microsoft.com/office/word/2010/wordml" xmlns:w15="http://schemas.microsoft.com/office/word/2012/wordml" xmlns:wpg="http://schemas.microsoft.com/office/word/2010/wordprocessingGroup" xmlns:wpi="http://schemas.microsoft.com/office/word/2010/wordprocessingInk" xmlns:wne="http://schemas.microsoft.com/office/word/2006/wordml" xmlns:wps="http://schemas.microsoft.com/office/word/2010/wordprocessingShape" mc:Ignorable="w14 w15 wp14">
+<w:ftr xmlns:wpc="http://schemas.microsoft.com/office/word/2010/wordprocessingCanvas" xmlns:mo="http://schemas.microsoft.com/office/mac/office/2008/main" xmlns:mc="http://schemas.openxmlformats.org/markup-compatibility/2006" xmlns:mv="urn:schemas-microsoft-com:mac:vml" xmlns:o="urn:schemas-microsoft-com:office:office" xmlns:r="http://schemas.openxmlformats.org/officeDocument/2006/relationships" xmlns:m="http://schemas.openxmlformats.org/officeDocument/2006/math" xmlns:v="urn:schemas-microsoft-com:vml" xmlns:wp14="http://schemas.microsoft.com/office/word/2010/wordprocessingDrawing" xmlns:wp="http://schemas.openxmlformats.org/drawingml/2006/wordprocessingDrawing" xmlns:w10="urn:schemas-microsoft-com:office:word" xmlns:w="http://schemas.openxmlformats.org/wordprocessingml/2006/main" xmlns:w14="http://schemas.microsoft.com/office/word/2010/wordml" xmlns:wpg="http://schemas.microsoft.com/office/word/2010/wordprocessingGroup" xmlns:wpi="http://schemas.microsoft.com/office/word/2010/wordprocessingInk" xmlns:wne="http://schemas.microsoft.com/office/word/2006/wordml" xmlns:wps="http://schemas.microsoft.com/office/word/2010/wordprocessingShape" mc:Ignorable="w14 wp14">
   <w:p>
     <w:pPr>
       <w:pStyle w:val="Header"/>
@@ -14287,7 +14191,7 @@
 </file>
 
 <file path=word/footer3.xml><?xml version="1.0" encoding="utf-8"?>
-<w:ftr xmlns:wpc="http://schemas.microsoft.com/office/word/2010/wordprocessingCanvas" xmlns:mc="http://schemas.openxmlformats.org/markup-compatibility/2006" xmlns:o="urn:schemas-microsoft-com:office:office" xmlns:r="http://schemas.openxmlformats.org/officeDocument/2006/relationships" xmlns:m="http://schemas.openxmlformats.org/officeDocument/2006/math" xmlns:v="urn:schemas-microsoft-com:vml" xmlns:wp14="http://schemas.microsoft.com/office/word/2010/wordprocessingDrawing" xmlns:wp="http://schemas.openxmlformats.org/drawingml/2006/wordprocessingDrawing" xmlns:w10="urn:schemas-microsoft-com:office:word" xmlns:w="http://schemas.openxmlformats.org/wordprocessingml/2006/main" xmlns:w14="http://schemas.microsoft.com/office/word/2010/wordml" xmlns:w15="http://schemas.microsoft.com/office/word/2012/wordml" xmlns:wpg="http://schemas.microsoft.com/office/word/2010/wordprocessingGroup" xmlns:wpi="http://schemas.microsoft.com/office/word/2010/wordprocessingInk" xmlns:wne="http://schemas.microsoft.com/office/word/2006/wordml" xmlns:wps="http://schemas.microsoft.com/office/word/2010/wordprocessingShape" mc:Ignorable="w14 w15 wp14">
+<w:ftr xmlns:wpc="http://schemas.microsoft.com/office/word/2010/wordprocessingCanvas" xmlns:mo="http://schemas.microsoft.com/office/mac/office/2008/main" xmlns:mc="http://schemas.openxmlformats.org/markup-compatibility/2006" xmlns:mv="urn:schemas-microsoft-com:mac:vml" xmlns:o="urn:schemas-microsoft-com:office:office" xmlns:r="http://schemas.openxmlformats.org/officeDocument/2006/relationships" xmlns:m="http://schemas.openxmlformats.org/officeDocument/2006/math" xmlns:v="urn:schemas-microsoft-com:vml" xmlns:wp14="http://schemas.microsoft.com/office/word/2010/wordprocessingDrawing" xmlns:wp="http://schemas.openxmlformats.org/drawingml/2006/wordprocessingDrawing" xmlns:w10="urn:schemas-microsoft-com:office:word" xmlns:w="http://schemas.openxmlformats.org/wordprocessingml/2006/main" xmlns:w14="http://schemas.microsoft.com/office/word/2010/wordml" xmlns:wpg="http://schemas.microsoft.com/office/word/2010/wordprocessingGroup" xmlns:wpi="http://schemas.microsoft.com/office/word/2010/wordprocessingInk" xmlns:wne="http://schemas.microsoft.com/office/word/2006/wordml" xmlns:wps="http://schemas.microsoft.com/office/word/2010/wordprocessingShape" mc:Ignorable="w14 wp14">
   <w:p>
     <w:pPr>
       <w:pStyle w:val="Header"/>
@@ -14305,7 +14209,7 @@
       <w:rPr>
         <w:noProof/>
       </w:rPr>
-      <w:t>10 October 2013 @ 10:20:00 AM</w:t>
+      <w:t>10 October 2013 @ 11:21:00 AM</w:t>
     </w:r>
     <w:r>
       <w:fldChar w:fldCharType="end"/>
@@ -14347,7 +14251,7 @@
 </file>
 
 <file path=word/footer4.xml><?xml version="1.0" encoding="utf-8"?>
-<w:ftr xmlns:wpc="http://schemas.microsoft.com/office/word/2010/wordprocessingCanvas" xmlns:mc="http://schemas.openxmlformats.org/markup-compatibility/2006" xmlns:o="urn:schemas-microsoft-com:office:office" xmlns:r="http://schemas.openxmlformats.org/officeDocument/2006/relationships" xmlns:m="http://schemas.openxmlformats.org/officeDocument/2006/math" xmlns:v="urn:schemas-microsoft-com:vml" xmlns:wp14="http://schemas.microsoft.com/office/word/2010/wordprocessingDrawing" xmlns:wp="http://schemas.openxmlformats.org/drawingml/2006/wordprocessingDrawing" xmlns:w10="urn:schemas-microsoft-com:office:word" xmlns:w="http://schemas.openxmlformats.org/wordprocessingml/2006/main" xmlns:w14="http://schemas.microsoft.com/office/word/2010/wordml" xmlns:w15="http://schemas.microsoft.com/office/word/2012/wordml" xmlns:wpg="http://schemas.microsoft.com/office/word/2010/wordprocessingGroup" xmlns:wpi="http://schemas.microsoft.com/office/word/2010/wordprocessingInk" xmlns:wne="http://schemas.microsoft.com/office/word/2006/wordml" xmlns:wps="http://schemas.microsoft.com/office/word/2010/wordprocessingShape" mc:Ignorable="w14 w15 wp14">
+<w:ftr xmlns:wpc="http://schemas.microsoft.com/office/word/2010/wordprocessingCanvas" xmlns:mo="http://schemas.microsoft.com/office/mac/office/2008/main" xmlns:mc="http://schemas.openxmlformats.org/markup-compatibility/2006" xmlns:mv="urn:schemas-microsoft-com:mac:vml" xmlns:o="urn:schemas-microsoft-com:office:office" xmlns:r="http://schemas.openxmlformats.org/officeDocument/2006/relationships" xmlns:m="http://schemas.openxmlformats.org/officeDocument/2006/math" xmlns:v="urn:schemas-microsoft-com:vml" xmlns:wp14="http://schemas.microsoft.com/office/word/2010/wordprocessingDrawing" xmlns:wp="http://schemas.openxmlformats.org/drawingml/2006/wordprocessingDrawing" xmlns:w10="urn:schemas-microsoft-com:office:word" xmlns:w="http://schemas.openxmlformats.org/wordprocessingml/2006/main" xmlns:w14="http://schemas.microsoft.com/office/word/2010/wordml" xmlns:wpg="http://schemas.microsoft.com/office/word/2010/wordprocessingGroup" xmlns:wpi="http://schemas.microsoft.com/office/word/2010/wordprocessingInk" xmlns:wne="http://schemas.microsoft.com/office/word/2006/wordml" xmlns:wps="http://schemas.microsoft.com/office/word/2010/wordprocessingShape" mc:Ignorable="w14 wp14">
   <w:p>
     <w:pPr>
       <w:pStyle w:val="Header"/>
@@ -14365,7 +14269,7 @@
       <w:rPr>
         <w:noProof/>
       </w:rPr>
-      <w:t>10 October 2013 @ 10:20:00 AM</w:t>
+      <w:t>10 October 2013 @ 11:21:00 AM</w:t>
     </w:r>
     <w:r>
       <w:fldChar w:fldCharType="end"/>
@@ -14396,7 +14300,7 @@
         <w:b w:val="0"/>
         <w:noProof/>
       </w:rPr>
-      <w:t>11</w:t>
+      <w:t>23</w:t>
     </w:r>
     <w:r>
       <w:rPr>
@@ -14415,7 +14319,7 @@
         <w:rPr>
           <w:noProof/>
         </w:rPr>
-        <w:t>Quality Management Plan</w:t>
+        <w:t>Project Closeout Report</w:t>
       </w:r>
     </w:fldSimple>
   </w:p>
@@ -14423,7 +14327,7 @@
 </file>
 
 <file path=word/footnotes.xml><?xml version="1.0" encoding="utf-8"?>
-<w:footnotes xmlns:wpc="http://schemas.microsoft.com/office/word/2010/wordprocessingCanvas" xmlns:mc="http://schemas.openxmlformats.org/markup-compatibility/2006" xmlns:o="urn:schemas-microsoft-com:office:office" xmlns:r="http://schemas.openxmlformats.org/officeDocument/2006/relationships" xmlns:m="http://schemas.openxmlformats.org/officeDocument/2006/math" xmlns:v="urn:schemas-microsoft-com:vml" xmlns:wp14="http://schemas.microsoft.com/office/word/2010/wordprocessingDrawing" xmlns:wp="http://schemas.openxmlformats.org/drawingml/2006/wordprocessingDrawing" xmlns:w10="urn:schemas-microsoft-com:office:word" xmlns:w="http://schemas.openxmlformats.org/wordprocessingml/2006/main" xmlns:w14="http://schemas.microsoft.com/office/word/2010/wordml" xmlns:w15="http://schemas.microsoft.com/office/word/2012/wordml" xmlns:wpg="http://schemas.microsoft.com/office/word/2010/wordprocessingGroup" xmlns:wpi="http://schemas.microsoft.com/office/word/2010/wordprocessingInk" xmlns:wne="http://schemas.microsoft.com/office/word/2006/wordml" xmlns:wps="http://schemas.microsoft.com/office/word/2010/wordprocessingShape" mc:Ignorable="w14 w15 wp14">
+<w:footnotes xmlns:wpc="http://schemas.microsoft.com/office/word/2010/wordprocessingCanvas" xmlns:mo="http://schemas.microsoft.com/office/mac/office/2008/main" xmlns:mc="http://schemas.openxmlformats.org/markup-compatibility/2006" xmlns:mv="urn:schemas-microsoft-com:mac:vml" xmlns:o="urn:schemas-microsoft-com:office:office" xmlns:r="http://schemas.openxmlformats.org/officeDocument/2006/relationships" xmlns:m="http://schemas.openxmlformats.org/officeDocument/2006/math" xmlns:v="urn:schemas-microsoft-com:vml" xmlns:wp14="http://schemas.microsoft.com/office/word/2010/wordprocessingDrawing" xmlns:wp="http://schemas.openxmlformats.org/drawingml/2006/wordprocessingDrawing" xmlns:w10="urn:schemas-microsoft-com:office:word" xmlns:w="http://schemas.openxmlformats.org/wordprocessingml/2006/main" xmlns:w14="http://schemas.microsoft.com/office/word/2010/wordml" xmlns:wpg="http://schemas.microsoft.com/office/word/2010/wordprocessingGroup" xmlns:wpi="http://schemas.microsoft.com/office/word/2010/wordprocessingInk" xmlns:wne="http://schemas.microsoft.com/office/word/2006/wordml" xmlns:wps="http://schemas.microsoft.com/office/word/2010/wordprocessingShape" mc:Ignorable="w14 wp14">
   <w:footnote w:type="separator" w:id="-1">
     <w:p>
       <w:r>
@@ -14442,7 +14346,7 @@
 </file>
 
 <file path=word/header1.xml><?xml version="1.0" encoding="utf-8"?>
-<w:hdr xmlns:wpc="http://schemas.microsoft.com/office/word/2010/wordprocessingCanvas" xmlns:mc="http://schemas.openxmlformats.org/markup-compatibility/2006" xmlns:o="urn:schemas-microsoft-com:office:office" xmlns:r="http://schemas.openxmlformats.org/officeDocument/2006/relationships" xmlns:m="http://schemas.openxmlformats.org/officeDocument/2006/math" xmlns:v="urn:schemas-microsoft-com:vml" xmlns:wp14="http://schemas.microsoft.com/office/word/2010/wordprocessingDrawing" xmlns:wp="http://schemas.openxmlformats.org/drawingml/2006/wordprocessingDrawing" xmlns:w10="urn:schemas-microsoft-com:office:word" xmlns:w="http://schemas.openxmlformats.org/wordprocessingml/2006/main" xmlns:w14="http://schemas.microsoft.com/office/word/2010/wordml" xmlns:w15="http://schemas.microsoft.com/office/word/2012/wordml" xmlns:wpg="http://schemas.microsoft.com/office/word/2010/wordprocessingGroup" xmlns:wpi="http://schemas.microsoft.com/office/word/2010/wordprocessingInk" xmlns:wne="http://schemas.microsoft.com/office/word/2006/wordml" xmlns:wps="http://schemas.microsoft.com/office/word/2010/wordprocessingShape" mc:Ignorable="w14 w15 wp14">
+<w:hdr xmlns:wpc="http://schemas.microsoft.com/office/word/2010/wordprocessingCanvas" xmlns:mo="http://schemas.microsoft.com/office/mac/office/2008/main" xmlns:mc="http://schemas.openxmlformats.org/markup-compatibility/2006" xmlns:mv="urn:schemas-microsoft-com:mac:vml" xmlns:o="urn:schemas-microsoft-com:office:office" xmlns:r="http://schemas.openxmlformats.org/officeDocument/2006/relationships" xmlns:m="http://schemas.openxmlformats.org/officeDocument/2006/math" xmlns:v="urn:schemas-microsoft-com:vml" xmlns:wp14="http://schemas.microsoft.com/office/word/2010/wordprocessingDrawing" xmlns:wp="http://schemas.openxmlformats.org/drawingml/2006/wordprocessingDrawing" xmlns:w10="urn:schemas-microsoft-com:office:word" xmlns:w="http://schemas.openxmlformats.org/wordprocessingml/2006/main" xmlns:w14="http://schemas.microsoft.com/office/word/2010/wordml" xmlns:wpg="http://schemas.microsoft.com/office/word/2010/wordprocessingGroup" xmlns:wpi="http://schemas.microsoft.com/office/word/2010/wordprocessingInk" xmlns:wne="http://schemas.microsoft.com/office/word/2006/wordml" xmlns:wps="http://schemas.microsoft.com/office/word/2010/wordprocessingShape" mc:Ignorable="w14 wp14">
   <w:p>
     <w:pPr>
       <w:pStyle w:val="Header"/>
@@ -14462,7 +14366,7 @@
 </file>
 
 <file path=word/header2.xml><?xml version="1.0" encoding="utf-8"?>
-<w:hdr xmlns:wpc="http://schemas.microsoft.com/office/word/2010/wordprocessingCanvas" xmlns:mc="http://schemas.openxmlformats.org/markup-compatibility/2006" xmlns:o="urn:schemas-microsoft-com:office:office" xmlns:r="http://schemas.openxmlformats.org/officeDocument/2006/relationships" xmlns:m="http://schemas.openxmlformats.org/officeDocument/2006/math" xmlns:v="urn:schemas-microsoft-com:vml" xmlns:wp14="http://schemas.microsoft.com/office/word/2010/wordprocessingDrawing" xmlns:wp="http://schemas.openxmlformats.org/drawingml/2006/wordprocessingDrawing" xmlns:w10="urn:schemas-microsoft-com:office:word" xmlns:w="http://schemas.openxmlformats.org/wordprocessingml/2006/main" xmlns:w14="http://schemas.microsoft.com/office/word/2010/wordml" xmlns:w15="http://schemas.microsoft.com/office/word/2012/wordml" xmlns:wpg="http://schemas.microsoft.com/office/word/2010/wordprocessingGroup" xmlns:wpi="http://schemas.microsoft.com/office/word/2010/wordprocessingInk" xmlns:wne="http://schemas.microsoft.com/office/word/2006/wordml" xmlns:wps="http://schemas.microsoft.com/office/word/2010/wordprocessingShape" mc:Ignorable="w14 w15 wp14">
+<w:hdr xmlns:wpc="http://schemas.microsoft.com/office/word/2010/wordprocessingCanvas" xmlns:mo="http://schemas.microsoft.com/office/mac/office/2008/main" xmlns:mc="http://schemas.openxmlformats.org/markup-compatibility/2006" xmlns:mv="urn:schemas-microsoft-com:mac:vml" xmlns:o="urn:schemas-microsoft-com:office:office" xmlns:r="http://schemas.openxmlformats.org/officeDocument/2006/relationships" xmlns:m="http://schemas.openxmlformats.org/officeDocument/2006/math" xmlns:v="urn:schemas-microsoft-com:vml" xmlns:wp14="http://schemas.microsoft.com/office/word/2010/wordprocessingDrawing" xmlns:wp="http://schemas.openxmlformats.org/drawingml/2006/wordprocessingDrawing" xmlns:w10="urn:schemas-microsoft-com:office:word" xmlns:w="http://schemas.openxmlformats.org/wordprocessingml/2006/main" xmlns:w14="http://schemas.microsoft.com/office/word/2010/wordml" xmlns:wpg="http://schemas.microsoft.com/office/word/2010/wordprocessingGroup" xmlns:wpi="http://schemas.microsoft.com/office/word/2010/wordprocessingInk" xmlns:wne="http://schemas.microsoft.com/office/word/2006/wordml" xmlns:wps="http://schemas.microsoft.com/office/word/2010/wordprocessingShape" mc:Ignorable="w14 wp14">
   <w:p>
     <w:pPr>
       <w:pStyle w:val="Header"/>
@@ -14476,7 +14380,7 @@
 </file>
 
 <file path=word/numbering.xml><?xml version="1.0" encoding="utf-8"?>
-<w:numbering xmlns:wpc="http://schemas.microsoft.com/office/word/2010/wordprocessingCanvas" xmlns:mc="http://schemas.openxmlformats.org/markup-compatibility/2006" xmlns:o="urn:schemas-microsoft-com:office:office" xmlns:r="http://schemas.openxmlformats.org/officeDocument/2006/relationships" xmlns:m="http://schemas.openxmlformats.org/officeDocument/2006/math" xmlns:v="urn:schemas-microsoft-com:vml" xmlns:wp14="http://schemas.microsoft.com/office/word/2010/wordprocessingDrawing" xmlns:wp="http://schemas.openxmlformats.org/drawingml/2006/wordprocessingDrawing" xmlns:w10="urn:schemas-microsoft-com:office:word" xmlns:w="http://schemas.openxmlformats.org/wordprocessingml/2006/main" xmlns:w14="http://schemas.microsoft.com/office/word/2010/wordml" xmlns:w15="http://schemas.microsoft.com/office/word/2012/wordml" xmlns:wpg="http://schemas.microsoft.com/office/word/2010/wordprocessingGroup" xmlns:wpi="http://schemas.microsoft.com/office/word/2010/wordprocessingInk" xmlns:wne="http://schemas.microsoft.com/office/word/2006/wordml" xmlns:wps="http://schemas.microsoft.com/office/word/2010/wordprocessingShape" mc:Ignorable="w14 w15 wp14">
+<w:numbering xmlns:wpc="http://schemas.microsoft.com/office/word/2010/wordprocessingCanvas" xmlns:mo="http://schemas.microsoft.com/office/mac/office/2008/main" xmlns:mc="http://schemas.openxmlformats.org/markup-compatibility/2006" xmlns:mv="urn:schemas-microsoft-com:mac:vml" xmlns:o="urn:schemas-microsoft-com:office:office" xmlns:r="http://schemas.openxmlformats.org/officeDocument/2006/relationships" xmlns:m="http://schemas.openxmlformats.org/officeDocument/2006/math" xmlns:v="urn:schemas-microsoft-com:vml" xmlns:wp14="http://schemas.microsoft.com/office/word/2010/wordprocessingDrawing" xmlns:wp="http://schemas.openxmlformats.org/drawingml/2006/wordprocessingDrawing" xmlns:w10="urn:schemas-microsoft-com:office:word" xmlns:w="http://schemas.openxmlformats.org/wordprocessingml/2006/main" xmlns:w14="http://schemas.microsoft.com/office/word/2010/wordml" xmlns:wpg="http://schemas.microsoft.com/office/word/2010/wordprocessingGroup" xmlns:wpi="http://schemas.microsoft.com/office/word/2010/wordprocessingInk" xmlns:wne="http://schemas.microsoft.com/office/word/2006/wordml" xmlns:wps="http://schemas.microsoft.com/office/word/2010/wordprocessingShape" mc:Ignorable="w14 wp14">
   <w:abstractNum w:abstractNumId="0">
     <w:nsid w:val="00880198"/>
     <w:multiLevelType w:val="multilevel"/>
@@ -17447,7 +17351,7 @@
   <w:abstractNum w:abstractNumId="22">
     <w:nsid w:val="6E614EF6"/>
     <w:multiLevelType w:val="hybridMultilevel"/>
-    <w:tmpl w:val="FE1E7A14"/>
+    <w:tmpl w:val="58FE76D2"/>
     <w:lvl w:ilvl="0" w:tplc="04090001">
       <w:start w:val="1"/>
       <w:numFmt w:val="bullet"/>
@@ -18155,7 +18059,7 @@
 </file>
 
 <file path=word/styles.xml><?xml version="1.0" encoding="utf-8"?>
-<w:styles xmlns:mc="http://schemas.openxmlformats.org/markup-compatibility/2006" xmlns:r="http://schemas.openxmlformats.org/officeDocument/2006/relationships" xmlns:w="http://schemas.openxmlformats.org/wordprocessingml/2006/main" xmlns:w14="http://schemas.microsoft.com/office/word/2010/wordml" xmlns:w15="http://schemas.microsoft.com/office/word/2012/wordml" mc:Ignorable="w14 w15">
+<w:styles xmlns:mc="http://schemas.openxmlformats.org/markup-compatibility/2006" xmlns:r="http://schemas.openxmlformats.org/officeDocument/2006/relationships" xmlns:w="http://schemas.openxmlformats.org/wordprocessingml/2006/main" xmlns:w14="http://schemas.microsoft.com/office/word/2010/wordml" mc:Ignorable="w14">
   <w:docDefaults>
     <w:rPrDefault>
       <w:rPr>
@@ -18165,362 +18069,845 @@
     </w:rPrDefault>
     <w:pPrDefault/>
   </w:docDefaults>
-  <w:latentStyles w:defLockedState="0" w:defUIPriority="0" w:defSemiHidden="0" w:defUnhideWhenUsed="0" w:defQFormat="0" w:count="371">
-    <w:lsdException w:name="Normal" w:qFormat="1"/>
-    <w:lsdException w:name="heading 1" w:qFormat="1"/>
-    <w:lsdException w:name="heading 2" w:qFormat="1"/>
-    <w:lsdException w:name="heading 3" w:qFormat="1"/>
-    <w:lsdException w:name="heading 4" w:qFormat="1"/>
-    <w:lsdException w:name="heading 5" w:qFormat="1"/>
-    <w:lsdException w:name="heading 6" w:qFormat="1"/>
-    <w:lsdException w:name="heading 7" w:semiHidden="1" w:unhideWhenUsed="1" w:qFormat="1"/>
-    <w:lsdException w:name="heading 8" w:semiHidden="1" w:unhideWhenUsed="1" w:qFormat="1"/>
-    <w:lsdException w:name="heading 9" w:semiHidden="1" w:unhideWhenUsed="1" w:qFormat="1"/>
-    <w:lsdException w:name="index 1" w:semiHidden="1" w:unhideWhenUsed="1"/>
-    <w:lsdException w:name="index 2" w:semiHidden="1" w:unhideWhenUsed="1"/>
-    <w:lsdException w:name="index 3" w:semiHidden="1" w:unhideWhenUsed="1"/>
-    <w:lsdException w:name="index 4" w:semiHidden="1" w:unhideWhenUsed="1"/>
-    <w:lsdException w:name="index 5" w:semiHidden="1" w:unhideWhenUsed="1"/>
-    <w:lsdException w:name="index 6" w:semiHidden="1" w:unhideWhenUsed="1"/>
-    <w:lsdException w:name="index 7" w:semiHidden="1" w:unhideWhenUsed="1"/>
-    <w:lsdException w:name="index 8" w:semiHidden="1" w:unhideWhenUsed="1"/>
-    <w:lsdException w:name="index 9" w:semiHidden="1" w:unhideWhenUsed="1"/>
-    <w:lsdException w:name="toc 1" w:semiHidden="1" w:uiPriority="39" w:unhideWhenUsed="1"/>
-    <w:lsdException w:name="toc 2" w:semiHidden="1" w:uiPriority="39" w:unhideWhenUsed="1"/>
-    <w:lsdException w:name="toc 3" w:semiHidden="1" w:unhideWhenUsed="1"/>
-    <w:lsdException w:name="toc 4" w:semiHidden="1" w:unhideWhenUsed="1"/>
-    <w:lsdException w:name="toc 5" w:semiHidden="1" w:unhideWhenUsed="1"/>
-    <w:lsdException w:name="toc 6" w:semiHidden="1" w:unhideWhenUsed="1"/>
-    <w:lsdException w:name="toc 7" w:semiHidden="1" w:unhideWhenUsed="1"/>
-    <w:lsdException w:name="toc 8" w:semiHidden="1" w:unhideWhenUsed="1"/>
-    <w:lsdException w:name="toc 9" w:semiHidden="1" w:unhideWhenUsed="1"/>
-    <w:lsdException w:name="Normal Indent" w:semiHidden="1" w:unhideWhenUsed="1"/>
-    <w:lsdException w:name="footnote text" w:semiHidden="1" w:unhideWhenUsed="1"/>
-    <w:lsdException w:name="annotation text" w:semiHidden="1" w:unhideWhenUsed="1"/>
-    <w:lsdException w:name="header" w:semiHidden="1" w:unhideWhenUsed="1"/>
-    <w:lsdException w:name="footer" w:semiHidden="1" w:unhideWhenUsed="1"/>
-    <w:lsdException w:name="index heading" w:semiHidden="1" w:unhideWhenUsed="1"/>
-    <w:lsdException w:name="caption" w:semiHidden="1" w:unhideWhenUsed="1" w:qFormat="1"/>
-    <w:lsdException w:name="table of figures" w:semiHidden="1" w:unhideWhenUsed="1"/>
-    <w:lsdException w:name="envelope address" w:semiHidden="1" w:unhideWhenUsed="1"/>
-    <w:lsdException w:name="envelope return" w:semiHidden="1" w:unhideWhenUsed="1"/>
-    <w:lsdException w:name="footnote reference" w:semiHidden="1" w:unhideWhenUsed="1"/>
-    <w:lsdException w:name="annotation reference" w:semiHidden="1" w:unhideWhenUsed="1"/>
-    <w:lsdException w:name="line number" w:semiHidden="1" w:unhideWhenUsed="1"/>
-    <w:lsdException w:name="page number" w:semiHidden="1" w:unhideWhenUsed="1"/>
-    <w:lsdException w:name="endnote reference" w:semiHidden="1" w:unhideWhenUsed="1"/>
-    <w:lsdException w:name="endnote text" w:semiHidden="1" w:unhideWhenUsed="1"/>
-    <w:lsdException w:name="table of authorities" w:semiHidden="1" w:unhideWhenUsed="1"/>
-    <w:lsdException w:name="macro" w:semiHidden="1" w:unhideWhenUsed="1"/>
-    <w:lsdException w:name="toa heading" w:semiHidden="1" w:unhideWhenUsed="1"/>
-    <w:lsdException w:name="List" w:semiHidden="1" w:unhideWhenUsed="1"/>
-    <w:lsdException w:name="List Bullet" w:semiHidden="1" w:unhideWhenUsed="1"/>
-    <w:lsdException w:name="List 2" w:semiHidden="1" w:unhideWhenUsed="1"/>
-    <w:lsdException w:name="List 3" w:semiHidden="1" w:unhideWhenUsed="1"/>
-    <w:lsdException w:name="List Bullet 2" w:semiHidden="1" w:unhideWhenUsed="1"/>
-    <w:lsdException w:name="List Bullet 3" w:semiHidden="1" w:unhideWhenUsed="1"/>
-    <w:lsdException w:name="List Bullet 4" w:semiHidden="1" w:unhideWhenUsed="1"/>
-    <w:lsdException w:name="List Bullet 5" w:semiHidden="1" w:unhideWhenUsed="1"/>
-    <w:lsdException w:name="List Number 2" w:semiHidden="1" w:unhideWhenUsed="1"/>
-    <w:lsdException w:name="List Number 3" w:semiHidden="1" w:unhideWhenUsed="1"/>
-    <w:lsdException w:name="List Number 4" w:semiHidden="1" w:unhideWhenUsed="1"/>
-    <w:lsdException w:name="List Number 5" w:semiHidden="1" w:unhideWhenUsed="1"/>
-    <w:lsdException w:name="Title" w:qFormat="1"/>
-    <w:lsdException w:name="Closing" w:semiHidden="1" w:unhideWhenUsed="1"/>
-    <w:lsdException w:name="Signature" w:semiHidden="1" w:unhideWhenUsed="1"/>
-    <w:lsdException w:name="Default Paragraph Font" w:semiHidden="1" w:unhideWhenUsed="1"/>
-    <w:lsdException w:name="Body Text" w:semiHidden="1" w:unhideWhenUsed="1"/>
-    <w:lsdException w:name="Body Text Indent" w:semiHidden="1" w:unhideWhenUsed="1"/>
-    <w:lsdException w:name="List Continue" w:semiHidden="1" w:unhideWhenUsed="1"/>
-    <w:lsdException w:name="List Continue 2" w:semiHidden="1" w:unhideWhenUsed="1"/>
-    <w:lsdException w:name="List Continue 3" w:semiHidden="1" w:unhideWhenUsed="1"/>
-    <w:lsdException w:name="List Continue 4" w:semiHidden="1" w:unhideWhenUsed="1"/>
-    <w:lsdException w:name="List Continue 5" w:semiHidden="1" w:unhideWhenUsed="1"/>
-    <w:lsdException w:name="Message Header" w:semiHidden="1" w:unhideWhenUsed="1"/>
-    <w:lsdException w:name="Subtitle" w:qFormat="1"/>
-    <w:lsdException w:name="Body Text First Indent 2" w:semiHidden="1" w:unhideWhenUsed="1"/>
-    <w:lsdException w:name="Note Heading" w:semiHidden="1" w:unhideWhenUsed="1"/>
-    <w:lsdException w:name="Body Text 2" w:semiHidden="1" w:unhideWhenUsed="1"/>
-    <w:lsdException w:name="Body Text 3" w:semiHidden="1" w:unhideWhenUsed="1"/>
-    <w:lsdException w:name="Body Text Indent 2" w:semiHidden="1" w:unhideWhenUsed="1"/>
-    <w:lsdException w:name="Body Text Indent 3" w:semiHidden="1" w:unhideWhenUsed="1"/>
-    <w:lsdException w:name="Block Text" w:semiHidden="1" w:unhideWhenUsed="1"/>
-    <w:lsdException w:name="Hyperlink" w:semiHidden="1" w:uiPriority="99" w:unhideWhenUsed="1"/>
-    <w:lsdException w:name="FollowedHyperlink" w:semiHidden="1" w:unhideWhenUsed="1"/>
-    <w:lsdException w:name="Strong" w:qFormat="1"/>
-    <w:lsdException w:name="Emphasis" w:qFormat="1"/>
-    <w:lsdException w:name="Document Map" w:semiHidden="1" w:unhideWhenUsed="1"/>
-    <w:lsdException w:name="Plain Text" w:semiHidden="1" w:unhideWhenUsed="1"/>
-    <w:lsdException w:name="E-mail Signature" w:semiHidden="1" w:unhideWhenUsed="1"/>
-    <w:lsdException w:name="HTML Top of Form" w:semiHidden="1" w:unhideWhenUsed="1"/>
-    <w:lsdException w:name="HTML Bottom of Form" w:semiHidden="1" w:unhideWhenUsed="1"/>
-    <w:lsdException w:name="Normal (Web)" w:semiHidden="1" w:unhideWhenUsed="1"/>
-    <w:lsdException w:name="HTML Acronym" w:semiHidden="1" w:unhideWhenUsed="1"/>
-    <w:lsdException w:name="HTML Address" w:semiHidden="1" w:unhideWhenUsed="1"/>
-    <w:lsdException w:name="HTML Cite" w:semiHidden="1" w:unhideWhenUsed="1"/>
-    <w:lsdException w:name="HTML Code" w:semiHidden="1" w:unhideWhenUsed="1"/>
-    <w:lsdException w:name="HTML Definition" w:semiHidden="1" w:unhideWhenUsed="1"/>
-    <w:lsdException w:name="HTML Keyboard" w:semiHidden="1" w:unhideWhenUsed="1"/>
-    <w:lsdException w:name="HTML Preformatted" w:semiHidden="1" w:unhideWhenUsed="1"/>
-    <w:lsdException w:name="HTML Sample" w:semiHidden="1" w:unhideWhenUsed="1"/>
-    <w:lsdException w:name="HTML Typewriter" w:semiHidden="1" w:unhideWhenUsed="1"/>
-    <w:lsdException w:name="HTML Variable" w:semiHidden="1" w:unhideWhenUsed="1"/>
-    <w:lsdException w:name="Normal Table" w:semiHidden="1" w:unhideWhenUsed="1"/>
-    <w:lsdException w:name="annotation subject" w:semiHidden="1" w:unhideWhenUsed="1"/>
-    <w:lsdException w:name="No List" w:semiHidden="1" w:unhideWhenUsed="1"/>
-    <w:lsdException w:name="Outline List 1" w:semiHidden="1" w:unhideWhenUsed="1"/>
-    <w:lsdException w:name="Outline List 2" w:semiHidden="1" w:unhideWhenUsed="1"/>
-    <w:lsdException w:name="Outline List 3" w:semiHidden="1" w:unhideWhenUsed="1"/>
-    <w:lsdException w:name="Table Simple 1" w:semiHidden="1" w:unhideWhenUsed="1"/>
-    <w:lsdException w:name="Table Simple 2" w:semiHidden="1" w:unhideWhenUsed="1"/>
-    <w:lsdException w:name="Table Simple 3" w:semiHidden="1" w:unhideWhenUsed="1"/>
-    <w:lsdException w:name="Table Classic 1" w:semiHidden="1" w:unhideWhenUsed="1"/>
-    <w:lsdException w:name="Table Classic 2" w:semiHidden="1" w:unhideWhenUsed="1"/>
-    <w:lsdException w:name="Table Classic 3" w:semiHidden="1" w:unhideWhenUsed="1"/>
-    <w:lsdException w:name="Table Classic 4" w:semiHidden="1" w:unhideWhenUsed="1"/>
-    <w:lsdException w:name="Table Colorful 1" w:semiHidden="1" w:unhideWhenUsed="1"/>
-    <w:lsdException w:name="Table Colorful 2" w:semiHidden="1" w:unhideWhenUsed="1"/>
-    <w:lsdException w:name="Table Colorful 3" w:semiHidden="1" w:unhideWhenUsed="1"/>
-    <w:lsdException w:name="Table Columns 1" w:semiHidden="1" w:unhideWhenUsed="1"/>
-    <w:lsdException w:name="Table Columns 2" w:semiHidden="1" w:unhideWhenUsed="1"/>
-    <w:lsdException w:name="Table Columns 3" w:semiHidden="1" w:unhideWhenUsed="1"/>
-    <w:lsdException w:name="Table Columns 4" w:semiHidden="1" w:unhideWhenUsed="1"/>
-    <w:lsdException w:name="Table Columns 5" w:semiHidden="1" w:unhideWhenUsed="1"/>
-    <w:lsdException w:name="Table Grid 1" w:semiHidden="1" w:unhideWhenUsed="1"/>
-    <w:lsdException w:name="Table Grid 2" w:semiHidden="1" w:unhideWhenUsed="1"/>
-    <w:lsdException w:name="Table Grid 3" w:semiHidden="1" w:unhideWhenUsed="1"/>
-    <w:lsdException w:name="Table Grid 4" w:semiHidden="1" w:unhideWhenUsed="1"/>
-    <w:lsdException w:name="Table Grid 5" w:semiHidden="1" w:unhideWhenUsed="1"/>
-    <w:lsdException w:name="Table Grid 6" w:semiHidden="1" w:unhideWhenUsed="1"/>
-    <w:lsdException w:name="Table Grid 7" w:semiHidden="1" w:unhideWhenUsed="1"/>
-    <w:lsdException w:name="Table Grid 8" w:semiHidden="1" w:unhideWhenUsed="1"/>
-    <w:lsdException w:name="Table List 1" w:semiHidden="1" w:unhideWhenUsed="1"/>
-    <w:lsdException w:name="Table List 2" w:semiHidden="1" w:unhideWhenUsed="1"/>
-    <w:lsdException w:name="Table List 3" w:semiHidden="1" w:unhideWhenUsed="1"/>
-    <w:lsdException w:name="Table List 4" w:semiHidden="1" w:unhideWhenUsed="1"/>
-    <w:lsdException w:name="Table List 5" w:semiHidden="1" w:unhideWhenUsed="1"/>
-    <w:lsdException w:name="Table List 6" w:semiHidden="1" w:unhideWhenUsed="1"/>
-    <w:lsdException w:name="Table List 7" w:semiHidden="1" w:unhideWhenUsed="1"/>
-    <w:lsdException w:name="Table List 8" w:semiHidden="1" w:unhideWhenUsed="1"/>
-    <w:lsdException w:name="Table 3D effects 1" w:semiHidden="1" w:unhideWhenUsed="1"/>
-    <w:lsdException w:name="Table 3D effects 2" w:semiHidden="1" w:unhideWhenUsed="1"/>
-    <w:lsdException w:name="Table 3D effects 3" w:semiHidden="1" w:unhideWhenUsed="1"/>
-    <w:lsdException w:name="Table Contemporary" w:semiHidden="1" w:unhideWhenUsed="1"/>
-    <w:lsdException w:name="Table Elegant" w:semiHidden="1" w:unhideWhenUsed="1"/>
-    <w:lsdException w:name="Table Professional" w:semiHidden="1" w:unhideWhenUsed="1"/>
-    <w:lsdException w:name="Table Subtle 1" w:semiHidden="1" w:unhideWhenUsed="1"/>
-    <w:lsdException w:name="Table Subtle 2" w:semiHidden="1" w:unhideWhenUsed="1"/>
-    <w:lsdException w:name="Table Web 1" w:semiHidden="1" w:unhideWhenUsed="1"/>
-    <w:lsdException w:name="Table Web 2" w:semiHidden="1" w:unhideWhenUsed="1"/>
-    <w:lsdException w:name="Table Web 3" w:semiHidden="1" w:unhideWhenUsed="1"/>
-    <w:lsdException w:name="Balloon Text" w:semiHidden="1" w:unhideWhenUsed="1"/>
-    <w:lsdException w:name="Table Theme" w:semiHidden="1" w:unhideWhenUsed="1"/>
-    <w:lsdException w:name="Placeholder Text" w:semiHidden="1" w:uiPriority="99"/>
-    <w:lsdException w:name="No Spacing" w:uiPriority="1" w:qFormat="1"/>
-    <w:lsdException w:name="Light Shading" w:uiPriority="60"/>
-    <w:lsdException w:name="Light List" w:uiPriority="61"/>
-    <w:lsdException w:name="Light Grid" w:uiPriority="62"/>
-    <w:lsdException w:name="Medium Shading 1" w:uiPriority="63"/>
-    <w:lsdException w:name="Medium Shading 2" w:uiPriority="64"/>
-    <w:lsdException w:name="Medium List 1" w:uiPriority="65"/>
-    <w:lsdException w:name="Medium List 2" w:uiPriority="66"/>
-    <w:lsdException w:name="Medium Grid 1" w:uiPriority="67"/>
-    <w:lsdException w:name="Medium Grid 2" w:uiPriority="68"/>
-    <w:lsdException w:name="Medium Grid 3" w:uiPriority="69"/>
-    <w:lsdException w:name="Dark List" w:uiPriority="70"/>
-    <w:lsdException w:name="Colorful Shading" w:uiPriority="71"/>
-    <w:lsdException w:name="Colorful List" w:uiPriority="72"/>
-    <w:lsdException w:name="Colorful Grid" w:uiPriority="73"/>
-    <w:lsdException w:name="Light Shading Accent 1" w:uiPriority="60"/>
-    <w:lsdException w:name="Light List Accent 1" w:uiPriority="61"/>
-    <w:lsdException w:name="Light Grid Accent 1" w:uiPriority="62"/>
-    <w:lsdException w:name="Medium Shading 1 Accent 1" w:uiPriority="63"/>
-    <w:lsdException w:name="Medium Shading 2 Accent 1" w:uiPriority="64"/>
-    <w:lsdException w:name="Medium List 1 Accent 1" w:uiPriority="65"/>
-    <w:lsdException w:name="Revision" w:semiHidden="1" w:uiPriority="99"/>
-    <w:lsdException w:name="List Paragraph" w:uiPriority="34" w:qFormat="1"/>
-    <w:lsdException w:name="Quote" w:uiPriority="29" w:qFormat="1"/>
-    <w:lsdException w:name="Intense Quote" w:uiPriority="30" w:qFormat="1"/>
-    <w:lsdException w:name="Medium List 2 Accent 1" w:uiPriority="66"/>
-    <w:lsdException w:name="Medium Grid 1 Accent 1" w:uiPriority="67"/>
-    <w:lsdException w:name="Medium Grid 2 Accent 1" w:uiPriority="68"/>
-    <w:lsdException w:name="Medium Grid 3 Accent 1" w:uiPriority="69"/>
-    <w:lsdException w:name="Dark List Accent 1" w:uiPriority="70"/>
-    <w:lsdException w:name="Colorful Shading Accent 1" w:uiPriority="71"/>
-    <w:lsdException w:name="Colorful List Accent 1" w:uiPriority="72"/>
-    <w:lsdException w:name="Colorful Grid Accent 1" w:uiPriority="73"/>
-    <w:lsdException w:name="Light Shading Accent 2" w:uiPriority="60"/>
-    <w:lsdException w:name="Light List Accent 2" w:uiPriority="61"/>
-    <w:lsdException w:name="Light Grid Accent 2" w:uiPriority="62"/>
-    <w:lsdException w:name="Medium Shading 1 Accent 2" w:uiPriority="63"/>
-    <w:lsdException w:name="Medium Shading 2 Accent 2" w:uiPriority="64"/>
-    <w:lsdException w:name="Medium List 1 Accent 2" w:uiPriority="65"/>
-    <w:lsdException w:name="Medium List 2 Accent 2" w:uiPriority="66"/>
-    <w:lsdException w:name="Medium Grid 1 Accent 2" w:uiPriority="67"/>
-    <w:lsdException w:name="Medium Grid 2 Accent 2" w:uiPriority="68"/>
-    <w:lsdException w:name="Medium Grid 3 Accent 2" w:uiPriority="69"/>
-    <w:lsdException w:name="Dark List Accent 2" w:uiPriority="70"/>
-    <w:lsdException w:name="Colorful Shading Accent 2" w:uiPriority="71"/>
-    <w:lsdException w:name="Colorful List Accent 2" w:uiPriority="72"/>
-    <w:lsdException w:name="Colorful Grid Accent 2" w:uiPriority="73"/>
-    <w:lsdException w:name="Light Shading Accent 3" w:uiPriority="60"/>
-    <w:lsdException w:name="Light List Accent 3" w:uiPriority="61"/>
-    <w:lsdException w:name="Light Grid Accent 3" w:uiPriority="62"/>
-    <w:lsdException w:name="Medium Shading 1 Accent 3" w:uiPriority="63"/>
-    <w:lsdException w:name="Medium Shading 2 Accent 3" w:uiPriority="64"/>
-    <w:lsdException w:name="Medium List 1 Accent 3" w:uiPriority="65"/>
-    <w:lsdException w:name="Medium List 2 Accent 3" w:uiPriority="66"/>
-    <w:lsdException w:name="Medium Grid 1 Accent 3" w:uiPriority="67"/>
-    <w:lsdException w:name="Medium Grid 2 Accent 3" w:uiPriority="68"/>
-    <w:lsdException w:name="Medium Grid 3 Accent 3" w:uiPriority="69"/>
-    <w:lsdException w:name="Dark List Accent 3" w:uiPriority="70"/>
-    <w:lsdException w:name="Colorful Shading Accent 3" w:uiPriority="71"/>
-    <w:lsdException w:name="Colorful List Accent 3" w:uiPriority="72"/>
-    <w:lsdException w:name="Colorful Grid Accent 3" w:uiPriority="73"/>
-    <w:lsdException w:name="Light Shading Accent 4" w:uiPriority="60"/>
-    <w:lsdException w:name="Light List Accent 4" w:uiPriority="61"/>
-    <w:lsdException w:name="Light Grid Accent 4" w:uiPriority="62"/>
-    <w:lsdException w:name="Medium Shading 1 Accent 4" w:uiPriority="63"/>
-    <w:lsdException w:name="Medium Shading 2 Accent 4" w:uiPriority="64"/>
-    <w:lsdException w:name="Medium List 1 Accent 4" w:uiPriority="65"/>
-    <w:lsdException w:name="Medium List 2 Accent 4" w:uiPriority="66"/>
-    <w:lsdException w:name="Medium Grid 1 Accent 4" w:uiPriority="67"/>
-    <w:lsdException w:name="Medium Grid 2 Accent 4" w:uiPriority="68"/>
-    <w:lsdException w:name="Medium Grid 3 Accent 4" w:uiPriority="69"/>
-    <w:lsdException w:name="Dark List Accent 4" w:uiPriority="70"/>
-    <w:lsdException w:name="Colorful Shading Accent 4" w:uiPriority="71"/>
-    <w:lsdException w:name="Colorful List Accent 4" w:uiPriority="72"/>
-    <w:lsdException w:name="Colorful Grid Accent 4" w:uiPriority="73"/>
-    <w:lsdException w:name="Light Shading Accent 5" w:uiPriority="60"/>
-    <w:lsdException w:name="Light List Accent 5" w:uiPriority="61"/>
-    <w:lsdException w:name="Light Grid Accent 5" w:uiPriority="62"/>
-    <w:lsdException w:name="Medium Shading 1 Accent 5" w:uiPriority="63"/>
-    <w:lsdException w:name="Medium Shading 2 Accent 5" w:uiPriority="64"/>
-    <w:lsdException w:name="Medium List 1 Accent 5" w:uiPriority="65"/>
-    <w:lsdException w:name="Medium List 2 Accent 5" w:uiPriority="66"/>
-    <w:lsdException w:name="Medium Grid 1 Accent 5" w:uiPriority="67"/>
-    <w:lsdException w:name="Medium Grid 2 Accent 5" w:uiPriority="68"/>
-    <w:lsdException w:name="Medium Grid 3 Accent 5" w:uiPriority="69"/>
-    <w:lsdException w:name="Dark List Accent 5" w:uiPriority="70"/>
-    <w:lsdException w:name="Colorful Shading Accent 5" w:uiPriority="71"/>
-    <w:lsdException w:name="Colorful List Accent 5" w:uiPriority="72"/>
-    <w:lsdException w:name="Colorful Grid Accent 5" w:uiPriority="73"/>
-    <w:lsdException w:name="Light Shading Accent 6" w:uiPriority="60"/>
-    <w:lsdException w:name="Light List Accent 6" w:uiPriority="61"/>
-    <w:lsdException w:name="Light Grid Accent 6" w:uiPriority="62"/>
-    <w:lsdException w:name="Medium Shading 1 Accent 6" w:uiPriority="63"/>
-    <w:lsdException w:name="Medium Shading 2 Accent 6" w:uiPriority="64"/>
-    <w:lsdException w:name="Medium List 1 Accent 6" w:uiPriority="65"/>
-    <w:lsdException w:name="Medium List 2 Accent 6" w:uiPriority="66"/>
-    <w:lsdException w:name="Medium Grid 1 Accent 6" w:uiPriority="67"/>
-    <w:lsdException w:name="Medium Grid 2 Accent 6" w:uiPriority="68"/>
-    <w:lsdException w:name="Medium Grid 3 Accent 6" w:uiPriority="69"/>
-    <w:lsdException w:name="Dark List Accent 6" w:uiPriority="70"/>
-    <w:lsdException w:name="Colorful Shading Accent 6" w:uiPriority="71"/>
-    <w:lsdException w:name="Colorful List Accent 6" w:uiPriority="72"/>
-    <w:lsdException w:name="Colorful Grid Accent 6" w:uiPriority="73"/>
-    <w:lsdException w:name="Subtle Emphasis" w:uiPriority="19" w:qFormat="1"/>
-    <w:lsdException w:name="Intense Emphasis" w:uiPriority="21" w:qFormat="1"/>
-    <w:lsdException w:name="Subtle Reference" w:uiPriority="31" w:qFormat="1"/>
-    <w:lsdException w:name="Intense Reference" w:uiPriority="32" w:qFormat="1"/>
-    <w:lsdException w:name="Book Title" w:uiPriority="33" w:qFormat="1"/>
-    <w:lsdException w:name="Bibliography" w:semiHidden="1" w:uiPriority="37" w:unhideWhenUsed="1"/>
-    <w:lsdException w:name="TOC Heading" w:semiHidden="1" w:uiPriority="39" w:unhideWhenUsed="1" w:qFormat="1"/>
-    <w:lsdException w:name="Grid Table 4" w:uiPriority="49"/>
-    <w:lsdException w:name="Grid Table 5 Dark" w:uiPriority="50"/>
-    <w:lsdException w:name="Grid Table 6 Colorful" w:uiPriority="51"/>
-    <w:lsdException w:name="Grid Table 7 Colorful" w:uiPriority="52"/>
-    <w:lsdException w:name="Grid Table 1 Light Accent 1" w:uiPriority="46"/>
-    <w:lsdException w:name="Grid Table 2 Accent 1" w:uiPriority="47"/>
-    <w:lsdException w:name="Grid Table 3 Accent 1" w:uiPriority="48"/>
-    <w:lsdException w:name="Grid Table 4 Accent 1" w:uiPriority="49"/>
-    <w:lsdException w:name="Grid Table 5 Dark Accent 1" w:uiPriority="50"/>
-    <w:lsdException w:name="Grid Table 6 Colorful Accent 1" w:uiPriority="51"/>
-    <w:lsdException w:name="Grid Table 7 Colorful Accent 1" w:uiPriority="52"/>
-    <w:lsdException w:name="Grid Table 1 Light Accent 2" w:uiPriority="46"/>
-    <w:lsdException w:name="Grid Table 2 Accent 2" w:uiPriority="47"/>
-    <w:lsdException w:name="Grid Table 3 Accent 2" w:uiPriority="48"/>
-    <w:lsdException w:name="Grid Table 4 Accent 2" w:uiPriority="49"/>
-    <w:lsdException w:name="Grid Table 5 Dark Accent 2" w:uiPriority="50"/>
-    <w:lsdException w:name="Grid Table 6 Colorful Accent 2" w:uiPriority="51"/>
-    <w:lsdException w:name="Grid Table 7 Colorful Accent 2" w:uiPriority="52"/>
-    <w:lsdException w:name="Grid Table 1 Light Accent 3" w:uiPriority="46"/>
-    <w:lsdException w:name="Grid Table 2 Accent 3" w:uiPriority="47"/>
-    <w:lsdException w:name="Grid Table 3 Accent 3" w:uiPriority="48"/>
-    <w:lsdException w:name="Grid Table 4 Accent 3" w:uiPriority="49"/>
-    <w:lsdException w:name="Grid Table 5 Dark Accent 3" w:uiPriority="50"/>
-    <w:lsdException w:name="Grid Table 6 Colorful Accent 3" w:uiPriority="51"/>
-    <w:lsdException w:name="Grid Table 7 Colorful Accent 3" w:uiPriority="52"/>
-    <w:lsdException w:name="Grid Table 1 Light Accent 4" w:uiPriority="46"/>
-    <w:lsdException w:name="Grid Table 2 Accent 4" w:uiPriority="47"/>
-    <w:lsdException w:name="Grid Table 3 Accent 4" w:uiPriority="48"/>
-    <w:lsdException w:name="Grid Table 4 Accent 4" w:uiPriority="49"/>
-    <w:lsdException w:name="Grid Table 5 Dark Accent 4" w:uiPriority="50"/>
-    <w:lsdException w:name="Grid Table 6 Colorful Accent 4" w:uiPriority="51"/>
-    <w:lsdException w:name="Grid Table 7 Colorful Accent 4" w:uiPriority="52"/>
-    <w:lsdException w:name="Grid Table 1 Light Accent 5" w:uiPriority="46"/>
-    <w:lsdException w:name="Grid Table 2 Accent 5" w:uiPriority="47"/>
-    <w:lsdException w:name="Grid Table 3 Accent 5" w:uiPriority="48"/>
-    <w:lsdException w:name="Grid Table 4 Accent 5" w:uiPriority="49"/>
-    <w:lsdException w:name="Grid Table 5 Dark Accent 5" w:uiPriority="50"/>
-    <w:lsdException w:name="Grid Table 6 Colorful Accent 5" w:uiPriority="51"/>
-    <w:lsdException w:name="Grid Table 7 Colorful Accent 5" w:uiPriority="52"/>
-    <w:lsdException w:name="Grid Table 1 Light Accent 6" w:uiPriority="46"/>
-    <w:lsdException w:name="Grid Table 2 Accent 6" w:uiPriority="47"/>
-    <w:lsdException w:name="Grid Table 3 Accent 6" w:uiPriority="48"/>
-    <w:lsdException w:name="Grid Table 4 Accent 6" w:uiPriority="49"/>
-    <w:lsdException w:name="Grid Table 5 Dark Accent 6" w:uiPriority="50"/>
-    <w:lsdException w:name="Grid Table 6 Colorful Accent 6" w:uiPriority="51"/>
-    <w:lsdException w:name="Grid Table 7 Colorful Accent 6" w:uiPriority="52"/>
-    <w:lsdException w:name="List Table 1 Light" w:uiPriority="46"/>
-    <w:lsdException w:name="List Table 2" w:uiPriority="47"/>
-    <w:lsdException w:name="List Table 3" w:uiPriority="48"/>
-    <w:lsdException w:name="List Table 4" w:uiPriority="49"/>
-    <w:lsdException w:name="List Table 5 Dark" w:uiPriority="50"/>
-    <w:lsdException w:name="List Table 6 Colorful" w:uiPriority="51"/>
-    <w:lsdException w:name="List Table 7 Colorful" w:uiPriority="52"/>
-    <w:lsdException w:name="List Table 1 Light Accent 1" w:uiPriority="46"/>
-    <w:lsdException w:name="List Table 2 Accent 1" w:uiPriority="47"/>
-    <w:lsdException w:name="List Table 3 Accent 1" w:uiPriority="48"/>
-    <w:lsdException w:name="List Table 4 Accent 1" w:uiPriority="49"/>
-    <w:lsdException w:name="List Table 5 Dark Accent 1" w:uiPriority="50"/>
-    <w:lsdException w:name="List Table 6 Colorful Accent 1" w:uiPriority="51"/>
-    <w:lsdException w:name="List Table 7 Colorful Accent 1" w:uiPriority="52"/>
-    <w:lsdException w:name="List Table 1 Light Accent 2" w:uiPriority="46"/>
-    <w:lsdException w:name="List Table 2 Accent 2" w:uiPriority="47"/>
-    <w:lsdException w:name="List Table 3 Accent 2" w:uiPriority="48"/>
-    <w:lsdException w:name="List Table 4 Accent 2" w:uiPriority="49"/>
-    <w:lsdException w:name="List Table 5 Dark Accent 2" w:uiPriority="50"/>
-    <w:lsdException w:name="List Table 6 Colorful Accent 2" w:uiPriority="51"/>
-    <w:lsdException w:name="List Table 7 Colorful Accent 2" w:uiPriority="52"/>
-    <w:lsdException w:name="List Table 1 Light Accent 3" w:uiPriority="46"/>
-    <w:lsdException w:name="List Table 2 Accent 3" w:uiPriority="47"/>
-    <w:lsdException w:name="List Table 3 Accent 3" w:uiPriority="48"/>
-    <w:lsdException w:name="List Table 4 Accent 3" w:uiPriority="49"/>
-    <w:lsdException w:name="List Table 5 Dark Accent 3" w:uiPriority="50"/>
-    <w:lsdException w:name="List Table 6 Colorful Accent 3" w:uiPriority="51"/>
-    <w:lsdException w:name="List Table 7 Colorful Accent 3" w:uiPriority="52"/>
-    <w:lsdException w:name="List Table 1 Light Accent 4" w:uiPriority="46"/>
-    <w:lsdException w:name="List Table 2 Accent 4" w:uiPriority="47"/>
-    <w:lsdException w:name="List Table 3 Accent 4" w:uiPriority="48"/>
-    <w:lsdException w:name="List Table 4 Accent 4" w:uiPriority="49"/>
-    <w:lsdException w:name="List Table 5 Dark Accent 4" w:uiPriority="50"/>
-    <w:lsdException w:name="List Table 6 Colorful Accent 4" w:uiPriority="51"/>
-    <w:lsdException w:name="List Table 7 Colorful Accent 4" w:uiPriority="52"/>
-    <w:lsdException w:name="List Table 1 Light Accent 5" w:uiPriority="46"/>
-    <w:lsdException w:name="List Table 2 Accent 5" w:uiPriority="47"/>
-    <w:lsdException w:name="List Table 3 Accent 5" w:uiPriority="48"/>
-    <w:lsdException w:name="List Table 4 Accent 5" w:uiPriority="49"/>
-    <w:lsdException w:name="List Table 5 Dark Accent 5" w:uiPriority="50"/>
-    <w:lsdException w:name="List Table 6 Colorful Accent 5" w:uiPriority="51"/>
-    <w:lsdException w:name="List Table 7 Colorful Accent 5" w:uiPriority="52"/>
-    <w:lsdException w:name="List Table 1 Light Accent 6" w:uiPriority="46"/>
-    <w:lsdException w:name="List Table 2 Accent 6" w:uiPriority="47"/>
-    <w:lsdException w:name="List Table 3 Accent 6" w:uiPriority="48"/>
-    <w:lsdException w:name="List Table 4 Accent 6" w:uiPriority="49"/>
-    <w:lsdException w:name="List Table 5 Dark Accent 6" w:uiPriority="50"/>
-    <w:lsdException w:name="List Table 6 Colorful Accent 6" w:uiPriority="51"/>
-    <w:lsdException w:name="List Table 7 Colorful Accent 6" w:uiPriority="52"/>
+  <w:latentStyles w:defLockedState="0" w:defUIPriority="0" w:defSemiHidden="1" w:defUnhideWhenUsed="1" w:defQFormat="0" w:count="276">
+    <w:lsdException w:name="Normal" w:semiHidden="0" w:unhideWhenUsed="0" w:qFormat="1"/>
+    <w:lsdException w:name="heading 1" w:semiHidden="0" w:unhideWhenUsed="0" w:qFormat="1"/>
+    <w:lsdException w:name="heading 2" w:semiHidden="0" w:unhideWhenUsed="0" w:qFormat="1"/>
+    <w:lsdException w:name="heading 3" w:semiHidden="0" w:unhideWhenUsed="0" w:qFormat="1"/>
+    <w:lsdException w:name="heading 4" w:semiHidden="0" w:unhideWhenUsed="0" w:qFormat="1"/>
+    <w:lsdException w:name="heading 5" w:semiHidden="0" w:unhideWhenUsed="0" w:qFormat="1"/>
+    <w:lsdException w:name="heading 6" w:semiHidden="0" w:unhideWhenUsed="0" w:qFormat="1"/>
+    <w:lsdException w:name="heading 7" w:qFormat="1"/>
+    <w:lsdException w:name="heading 8" w:qFormat="1"/>
+    <w:lsdException w:name="heading 9" w:qFormat="1"/>
+    <w:lsdException w:name="toc 1" w:uiPriority="39"/>
+    <w:lsdException w:name="toc 2" w:uiPriority="39"/>
+    <w:lsdException w:name="caption" w:qFormat="1"/>
+    <w:lsdException w:name="List Number" w:semiHidden="0" w:unhideWhenUsed="0"/>
+    <w:lsdException w:name="List 4" w:semiHidden="0" w:unhideWhenUsed="0"/>
+    <w:lsdException w:name="List 5" w:semiHidden="0" w:unhideWhenUsed="0"/>
+    <w:lsdException w:name="Title" w:semiHidden="0" w:unhideWhenUsed="0" w:qFormat="1"/>
+    <w:lsdException w:name="Subtitle" w:semiHidden="0" w:unhideWhenUsed="0" w:qFormat="1"/>
+    <w:lsdException w:name="Salutation" w:semiHidden="0" w:unhideWhenUsed="0"/>
+    <w:lsdException w:name="Date" w:semiHidden="0" w:unhideWhenUsed="0"/>
+    <w:lsdException w:name="Body Text First Indent" w:semiHidden="0" w:unhideWhenUsed="0"/>
+    <w:lsdException w:name="Hyperlink" w:uiPriority="99"/>
+    <w:lsdException w:name="Strong" w:semiHidden="0" w:unhideWhenUsed="0" w:qFormat="1"/>
+    <w:lsdException w:name="Emphasis" w:semiHidden="0" w:unhideWhenUsed="0" w:qFormat="1"/>
+    <w:lsdException w:name="Table Grid" w:semiHidden="0" w:unhideWhenUsed="0"/>
+    <w:lsdException w:name="Note Level 1" w:semiHidden="0" w:unhideWhenUsed="0"/>
+    <w:lsdException w:name="Note Level 2" w:semiHidden="0" w:unhideWhenUsed="0"/>
+    <w:lsdException w:name="Note Level 3" w:semiHidden="0" w:unhideWhenUsed="0"/>
+    <w:lsdException w:name="Note Level 4" w:semiHidden="0" w:unhideWhenUsed="0"/>
+    <w:lsdException w:name="Note Level 5" w:semiHidden="0" w:unhideWhenUsed="0"/>
+    <w:lsdException w:name="Note Level 6" w:semiHidden="0" w:unhideWhenUsed="0"/>
+    <w:lsdException w:name="Note Level 7" w:semiHidden="0" w:unhideWhenUsed="0"/>
+    <w:lsdException w:name="Note Level 8" w:semiHidden="0" w:unhideWhenUsed="0"/>
+    <w:lsdException w:name="Note Level 9" w:semiHidden="0" w:unhideWhenUsed="0"/>
+    <w:lsdException w:name="Placeholder Text" w:uiPriority="99" w:unhideWhenUsed="0"/>
+    <w:lsdException w:name="No Spacing" w:semiHidden="0" w:uiPriority="1" w:unhideWhenUsed="0" w:qFormat="1"/>
+    <w:lsdException w:name="Light Shading" w:semiHidden="0" w:uiPriority="60" w:unhideWhenUsed="0"/>
+    <w:lsdException w:name="Light List" w:semiHidden="0" w:uiPriority="61" w:unhideWhenUsed="0"/>
+    <w:lsdException w:name="Light Grid" w:semiHidden="0" w:uiPriority="62" w:unhideWhenUsed="0"/>
+    <w:lsdException w:name="Medium Shading 1" w:semiHidden="0" w:uiPriority="63" w:unhideWhenUsed="0"/>
+    <w:lsdException w:name="Medium Shading 2" w:semiHidden="0" w:uiPriority="64" w:unhideWhenUsed="0"/>
+    <w:lsdException w:name="Medium List 1" w:semiHidden="0" w:uiPriority="65" w:unhideWhenUsed="0"/>
+    <w:lsdException w:name="Medium List 2" w:semiHidden="0" w:uiPriority="66" w:unhideWhenUsed="0"/>
+    <w:lsdException w:name="Medium Grid 1" w:semiHidden="0" w:uiPriority="67" w:unhideWhenUsed="0"/>
+    <w:lsdException w:name="Medium Grid 2" w:semiHidden="0" w:uiPriority="68" w:unhideWhenUsed="0"/>
+    <w:lsdException w:name="Medium Grid 3" w:semiHidden="0" w:uiPriority="69" w:unhideWhenUsed="0"/>
+    <w:lsdException w:name="Dark List" w:semiHidden="0" w:uiPriority="70" w:unhideWhenUsed="0"/>
+    <w:lsdException w:name="Colorful Shading" w:semiHidden="0" w:uiPriority="71" w:unhideWhenUsed="0"/>
+    <w:lsdException w:name="Colorful List" w:semiHidden="0" w:uiPriority="72" w:unhideWhenUsed="0"/>
+    <w:lsdException w:name="Colorful Grid" w:semiHidden="0" w:uiPriority="73" w:unhideWhenUsed="0"/>
+    <w:lsdException w:name="Light Shading Accent 1" w:semiHidden="0" w:uiPriority="60" w:unhideWhenUsed="0"/>
+    <w:lsdException w:name="Light List Accent 1" w:semiHidden="0" w:uiPriority="61" w:unhideWhenUsed="0"/>
+    <w:lsdException w:name="Light Grid Accent 1" w:semiHidden="0" w:uiPriority="62" w:unhideWhenUsed="0"/>
+    <w:lsdException w:name="Medium Shading 1 Accent 1" w:semiHidden="0" w:uiPriority="63" w:unhideWhenUsed="0"/>
+    <w:lsdException w:name="Medium Shading 2 Accent 1" w:semiHidden="0" w:uiPriority="64" w:unhideWhenUsed="0"/>
+    <w:lsdException w:name="Medium List 1 Accent 1" w:semiHidden="0" w:uiPriority="65" w:unhideWhenUsed="0"/>
+    <w:lsdException w:name="Revision" w:uiPriority="99" w:unhideWhenUsed="0"/>
+    <w:lsdException w:name="List Paragraph" w:semiHidden="0" w:uiPriority="34" w:unhideWhenUsed="0" w:qFormat="1"/>
+    <w:lsdException w:name="Quote" w:semiHidden="0" w:uiPriority="29" w:unhideWhenUsed="0" w:qFormat="1"/>
+    <w:lsdException w:name="Intense Quote" w:semiHidden="0" w:uiPriority="30" w:unhideWhenUsed="0" w:qFormat="1"/>
+    <w:lsdException w:name="Medium List 2 Accent 1" w:semiHidden="0" w:uiPriority="66" w:unhideWhenUsed="0"/>
+    <w:lsdException w:name="Medium Grid 1 Accent 1" w:semiHidden="0" w:uiPriority="67" w:unhideWhenUsed="0"/>
+    <w:lsdException w:name="Medium Grid 2 Accent 1" w:semiHidden="0" w:uiPriority="68" w:unhideWhenUsed="0"/>
+    <w:lsdException w:name="Medium Grid 3 Accent 1" w:semiHidden="0" w:uiPriority="69" w:unhideWhenUsed="0"/>
+    <w:lsdException w:name="Dark List Accent 1" w:semiHidden="0" w:uiPriority="70" w:unhideWhenUsed="0"/>
+    <w:lsdException w:name="Colorful Shading Accent 1" w:semiHidden="0" w:uiPriority="71" w:unhideWhenUsed="0"/>
+    <w:lsdException w:name="Colorful List Accent 1" w:semiHidden="0" w:uiPriority="72" w:unhideWhenUsed="0"/>
+    <w:lsdException w:name="Colorful Grid Accent 1" w:semiHidden="0" w:uiPriority="73" w:unhideWhenUsed="0"/>
+    <w:lsdException w:name="Light Shading Accent 2" w:semiHidden="0" w:uiPriority="60" w:unhideWhenUsed="0"/>
+    <w:lsdException w:name="Light List Accent 2" w:semiHidden="0" w:uiPriority="61" w:unhideWhenUsed="0"/>
+    <w:lsdException w:name="Light Grid Accent 2" w:semiHidden="0" w:uiPriority="62" w:unhideWhenUsed="0"/>
+    <w:lsdException w:name="Medium Shading 1 Accent 2" w:semiHidden="0" w:uiPriority="63" w:unhideWhenUsed="0"/>
+    <w:lsdException w:name="Medium Shading 2 Accent 2" w:semiHidden="0" w:uiPriority="64" w:unhideWhenUsed="0"/>
+    <w:lsdException w:name="Medium List 1 Accent 2" w:semiHidden="0" w:uiPriority="65" w:unhideWhenUsed="0"/>
+    <w:lsdException w:name="Medium List 2 Accent 2" w:semiHidden="0" w:uiPriority="66" w:unhideWhenUsed="0"/>
+    <w:lsdException w:name="Medium Grid 1 Accent 2" w:semiHidden="0" w:uiPriority="67" w:unhideWhenUsed="0"/>
+    <w:lsdException w:name="Medium Grid 2 Accent 2" w:semiHidden="0" w:uiPriority="68" w:unhideWhenUsed="0"/>
+    <w:lsdException w:name="Medium Grid 3 Accent 2" w:semiHidden="0" w:uiPriority="69" w:unhideWhenUsed="0"/>
+    <w:lsdException w:name="Dark List Accent 2" w:semiHidden="0" w:uiPriority="70" w:unhideWhenUsed="0"/>
+    <w:lsdException w:name="Colorful Shading Accent 2" w:semiHidden="0" w:uiPriority="71" w:unhideWhenUsed="0"/>
+    <w:lsdException w:name="Colorful List Accent 2" w:semiHidden="0" w:uiPriority="72" w:unhideWhenUsed="0"/>
+    <w:lsdException w:name="Colorful Grid Accent 2" w:semiHidden="0" w:uiPriority="73" w:unhideWhenUsed="0"/>
+    <w:lsdException w:name="Light Shading Accent 3" w:semiHidden="0" w:uiPriority="60" w:unhideWhenUsed="0"/>
+    <w:lsdException w:name="Light List Accent 3" w:semiHidden="0" w:uiPriority="61" w:unhideWhenUsed="0"/>
+    <w:lsdException w:name="Light Grid Accent 3" w:semiHidden="0" w:uiPriority="62" w:unhideWhenUsed="0"/>
+    <w:lsdException w:name="Medium Shading 1 Accent 3" w:semiHidden="0" w:uiPriority="63" w:unhideWhenUsed="0"/>
+    <w:lsdException w:name="Medium Shading 2 Accent 3" w:semiHidden="0" w:uiPriority="64" w:unhideWhenUsed="0"/>
+    <w:lsdException w:name="Medium List 1 Accent 3" w:semiHidden="0" w:uiPriority="65" w:unhideWhenUsed="0"/>
+    <w:lsdException w:name="Medium List 2 Accent 3" w:semiHidden="0" w:uiPriority="66" w:unhideWhenUsed="0"/>
+    <w:lsdException w:name="Medium Grid 1 Accent 3" w:semiHidden="0" w:uiPriority="67" w:unhideWhenUsed="0"/>
+    <w:lsdException w:name="Medium Grid 2 Accent 3" w:semiHidden="0" w:uiPriority="68" w:unhideWhenUsed="0"/>
+    <w:lsdException w:name="Medium Grid 3 Accent 3" w:semiHidden="0" w:uiPriority="69" w:unhideWhenUsed="0"/>
+    <w:lsdException w:name="Dark List Accent 3" w:semiHidden="0" w:uiPriority="70" w:unhideWhenUsed="0"/>
+    <w:lsdException w:name="Colorful Shading Accent 3" w:semiHidden="0" w:uiPriority="71" w:unhideWhenUsed="0"/>
+    <w:lsdException w:name="Colorful List Accent 3" w:semiHidden="0" w:uiPriority="72" w:unhideWhenUsed="0"/>
+    <w:lsdException w:name="Colorful Grid Accent 3" w:semiHidden="0" w:uiPriority="73" w:unhideWhenUsed="0"/>
+    <w:lsdException w:name="Light Shading Accent 4" w:semiHidden="0" w:uiPriority="60" w:unhideWhenUsed="0"/>
+    <w:lsdException w:name="Light List Accent 4" w:semiHidden="0" w:uiPriority="61" w:unhideWhenUsed="0"/>
+    <w:lsdException w:name="Light Grid Accent 4" w:semiHidden="0" w:uiPriority="62" w:unhideWhenUsed="0"/>
+    <w:lsdException w:name="Medium Shading 1 Accent 4" w:semiHidden="0" w:uiPriority="63" w:unhideWhenUsed="0"/>
+    <w:lsdException w:name="Medium Shading 2 Accent 4" w:semiHidden="0" w:uiPriority="64" w:unhideWhenUsed="0"/>
+    <w:lsdException w:name="Medium List 1 Accent 4" w:semiHidden="0" w:uiPriority="65" w:unhideWhenUsed="0"/>
+    <w:lsdException w:name="Medium List 2 Accent 4" w:semiHidden="0" w:uiPriority="66" w:unhideWhenUsed="0"/>
+    <w:lsdException w:name="Medium Grid 1 Accent 4" w:semiHidden="0" w:uiPriority="67" w:unhideWhenUsed="0"/>
+    <w:lsdException w:name="Medium Grid 2 Accent 4" w:semiHidden="0" w:uiPriority="68" w:unhideWhenUsed="0"/>
+    <w:lsdException w:name="Medium Grid 3 Accent 4" w:semiHidden="0" w:uiPriority="69" w:unhideWhenUsed="0"/>
+    <w:lsdException w:name="Dark List Accent 4" w:semiHidden="0" w:uiPriority="70" w:unhideWhenUsed="0"/>
+    <w:lsdException w:name="Colorful Shading Accent 4" w:semiHidden="0" w:uiPriority="71" w:unhideWhenUsed="0"/>
+    <w:lsdException w:name="Colorful List Accent 4" w:semiHidden="0" w:uiPriority="72" w:unhideWhenUsed="0"/>
+    <w:lsdException w:name="Colorful Grid Accent 4" w:semiHidden="0" w:uiPriority="73" w:unhideWhenUsed="0"/>
+    <w:lsdException w:name="Light Shading Accent 5" w:semiHidden="0" w:uiPriority="60" w:unhideWhenUsed="0"/>
+    <w:lsdException w:name="Light List Accent 5" w:semiHidden="0" w:uiPriority="61" w:unhideWhenUsed="0"/>
+    <w:lsdException w:name="Light Grid Accent 5" w:semiHidden="0" w:uiPriority="62" w:unhideWhenUsed="0"/>
+    <w:lsdException w:name="Medium Shading 1 Accent 5" w:semiHidden="0" w:uiPriority="63" w:unhideWhenUsed="0"/>
+    <w:lsdException w:name="Medium Shading 2 Accent 5" w:semiHidden="0" w:uiPriority="64" w:unhideWhenUsed="0"/>
+    <w:lsdException w:name="Medium List 1 Accent 5" w:semiHidden="0" w:uiPriority="65" w:unhideWhenUsed="0"/>
+    <w:lsdException w:name="Medium List 2 Accent 5" w:semiHidden="0" w:uiPriority="66" w:unhideWhenUsed="0"/>
+    <w:lsdException w:name="Medium Grid 1 Accent 5" w:semiHidden="0" w:uiPriority="67" w:unhideWhenUsed="0"/>
+    <w:lsdException w:name="Medium Grid 2 Accent 5" w:semiHidden="0" w:uiPriority="68" w:unhideWhenUsed="0"/>
+    <w:lsdException w:name="Medium Grid 3 Accent 5" w:semiHidden="0" w:uiPriority="69" w:unhideWhenUsed="0"/>
+    <w:lsdException w:name="Dark List Accent 5" w:semiHidden="0" w:uiPriority="70" w:unhideWhenUsed="0"/>
+    <w:lsdException w:name="Colorful Shading Accent 5" w:semiHidden="0" w:uiPriority="71" w:unhideWhenUsed="0"/>
+    <w:lsdException w:name="Colorful List Accent 5" w:semiHidden="0" w:uiPriority="72" w:unhideWhenUsed="0"/>
+    <w:lsdException w:name="Colorful Grid Accent 5" w:semiHidden="0" w:uiPriority="73" w:unhideWhenUsed="0"/>
+    <w:lsdException w:name="Light Shading Accent 6" w:semiHidden="0" w:uiPriority="60" w:unhideWhenUsed="0"/>
+    <w:lsdException w:name="Light List Accent 6" w:semiHidden="0" w:uiPriority="61" w:unhideWhenUsed="0"/>
+    <w:lsdException w:name="Light Grid Accent 6" w:semiHidden="0" w:uiPriority="62" w:unhideWhenUsed="0"/>
+    <w:lsdException w:name="Medium Shading 1 Accent 6" w:semiHidden="0" w:uiPriority="63" w:unhideWhenUsed="0"/>
+    <w:lsdException w:name="Medium Shading 2 Accent 6" w:semiHidden="0" w:uiPriority="64" w:unhideWhenUsed="0"/>
+    <w:lsdException w:name="Medium List 1 Accent 6" w:semiHidden="0" w:uiPriority="65" w:unhideWhenUsed="0"/>
+    <w:lsdException w:name="Medium List 2 Accent 6" w:semiHidden="0" w:uiPriority="66" w:unhideWhenUsed="0"/>
+    <w:lsdException w:name="Medium Grid 1 Accent 6" w:semiHidden="0" w:uiPriority="67" w:unhideWhenUsed="0"/>
+    <w:lsdException w:name="Medium Grid 2 Accent 6" w:semiHidden="0" w:uiPriority="68" w:unhideWhenUsed="0"/>
+    <w:lsdException w:name="Medium Grid 3 Accent 6" w:semiHidden="0" w:uiPriority="69" w:unhideWhenUsed="0"/>
+    <w:lsdException w:name="Dark List Accent 6" w:semiHidden="0" w:uiPriority="70" w:unhideWhenUsed="0"/>
+    <w:lsdException w:name="Colorful Shading Accent 6" w:semiHidden="0" w:uiPriority="71" w:unhideWhenUsed="0"/>
+    <w:lsdException w:name="Colorful List Accent 6" w:semiHidden="0" w:uiPriority="72" w:unhideWhenUsed="0"/>
+    <w:lsdException w:name="Colorful Grid Accent 6" w:semiHidden="0" w:uiPriority="73" w:unhideWhenUsed="0"/>
+    <w:lsdException w:name="Subtle Emphasis" w:semiHidden="0" w:uiPriority="19" w:unhideWhenUsed="0" w:qFormat="1"/>
+    <w:lsdException w:name="Intense Emphasis" w:semiHidden="0" w:uiPriority="21" w:unhideWhenUsed="0" w:qFormat="1"/>
+    <w:lsdException w:name="Subtle Reference" w:semiHidden="0" w:uiPriority="31" w:unhideWhenUsed="0" w:qFormat="1"/>
+    <w:lsdException w:name="Intense Reference" w:semiHidden="0" w:uiPriority="32" w:unhideWhenUsed="0" w:qFormat="1"/>
+    <w:lsdException w:name="Book Title" w:semiHidden="0" w:uiPriority="33" w:unhideWhenUsed="0" w:qFormat="1"/>
+    <w:lsdException w:name="Bibliography" w:uiPriority="37"/>
+    <w:lsdException w:name="TOC Heading" w:uiPriority="39" w:qFormat="1"/>
+  </w:latentStyles>
+  <w:style w:type="paragraph" w:default="1" w:styleId="Normal">
+    <w:name w:val="Normal"/>
+    <w:qFormat/>
+    <w:rsid w:val="001B4682"/>
+    <w:pPr>
+      <w:spacing w:before="120"/>
+    </w:pPr>
+    <w:rPr>
+      <w:sz w:val="24"/>
+      <w:szCs w:val="24"/>
+    </w:rPr>
+  </w:style>
+  <w:style w:type="paragraph" w:styleId="Heading1">
+    <w:name w:val="heading 1"/>
+    <w:basedOn w:val="Normal"/>
+    <w:next w:val="Normal"/>
+    <w:qFormat/>
+    <w:rsid w:val="001B4682"/>
+    <w:pPr>
+      <w:keepNext/>
+      <w:keepLines/>
+      <w:pageBreakBefore/>
+      <w:numPr>
+        <w:numId w:val="18"/>
+      </w:numPr>
+      <w:spacing w:before="1440" w:after="480"/>
+      <w:jc w:val="center"/>
+      <w:outlineLvl w:val="0"/>
+    </w:pPr>
+    <w:rPr>
+      <w:rFonts w:ascii="Arial" w:hAnsi="Arial"/>
+      <w:b/>
+      <w:bCs/>
+      <w:color w:val="000000"/>
+      <w:kern w:val="32"/>
+      <w:sz w:val="40"/>
+      <w:szCs w:val="40"/>
+    </w:rPr>
+  </w:style>
+  <w:style w:type="paragraph" w:styleId="Heading2">
+    <w:name w:val="heading 2"/>
+    <w:basedOn w:val="Normal"/>
+    <w:next w:val="Normal"/>
+    <w:qFormat/>
+    <w:rsid w:val="00CA1B6B"/>
+    <w:pPr>
+      <w:keepNext/>
+      <w:numPr>
+        <w:ilvl w:val="1"/>
+        <w:numId w:val="18"/>
+      </w:numPr>
+      <w:spacing w:before="240" w:after="60"/>
+      <w:outlineLvl w:val="1"/>
+    </w:pPr>
+    <w:rPr>
+      <w:rFonts w:ascii="Arial" w:hAnsi="Arial"/>
+      <w:b/>
+      <w:bCs/>
+      <w:color w:val="000000"/>
+      <w:szCs w:val="23"/>
+    </w:rPr>
+  </w:style>
+  <w:style w:type="paragraph" w:styleId="Heading3">
+    <w:name w:val="heading 3"/>
+    <w:basedOn w:val="Normal"/>
+    <w:next w:val="Normal"/>
+    <w:qFormat/>
+    <w:rsid w:val="00CA1B6B"/>
+    <w:pPr>
+      <w:keepNext/>
+      <w:numPr>
+        <w:ilvl w:val="2"/>
+        <w:numId w:val="18"/>
+      </w:numPr>
+      <w:spacing w:before="240" w:after="60"/>
+      <w:outlineLvl w:val="2"/>
+    </w:pPr>
+    <w:rPr>
+      <w:rFonts w:ascii="Arial" w:hAnsi="Arial"/>
+      <w:b/>
+      <w:bCs/>
+      <w:color w:val="000000"/>
+      <w:szCs w:val="26"/>
+    </w:rPr>
+  </w:style>
+  <w:style w:type="paragraph" w:styleId="Heading4">
+    <w:name w:val="heading 4"/>
+    <w:basedOn w:val="Normal"/>
+    <w:next w:val="Normal"/>
+    <w:qFormat/>
+    <w:rsid w:val="005F3E01"/>
+    <w:pPr>
+      <w:keepNext/>
+      <w:numPr>
+        <w:ilvl w:val="3"/>
+        <w:numId w:val="23"/>
+      </w:numPr>
+      <w:spacing w:before="240" w:after="60"/>
+      <w:outlineLvl w:val="3"/>
+    </w:pPr>
+    <w:rPr>
+      <w:rFonts w:ascii="Arial" w:hAnsi="Arial"/>
+      <w:b/>
+      <w:bCs/>
+      <w:color w:val="000000"/>
+      <w:szCs w:val="28"/>
+    </w:rPr>
+  </w:style>
+  <w:style w:type="paragraph" w:styleId="Heading5">
+    <w:name w:val="heading 5"/>
+    <w:basedOn w:val="Normal"/>
+    <w:next w:val="Normal"/>
+    <w:qFormat/>
+    <w:rsid w:val="005F3E01"/>
+    <w:pPr>
+      <w:keepNext/>
+      <w:framePr w:w="1800" w:wrap="auto" w:vAnchor="text" w:hAnchor="page" w:x="1201" w:y="1"/>
+      <w:numPr>
+        <w:ilvl w:val="4"/>
+        <w:numId w:val="23"/>
+      </w:numPr>
+      <w:spacing w:before="40" w:after="240"/>
+      <w:jc w:val="both"/>
+      <w:outlineLvl w:val="4"/>
+    </w:pPr>
+    <w:rPr>
+      <w:rFonts w:ascii="Arial Black" w:hAnsi="Arial Black"/>
+      <w:spacing w:val="-5"/>
+      <w:sz w:val="18"/>
+      <w:szCs w:val="18"/>
+    </w:rPr>
+  </w:style>
+  <w:style w:type="paragraph" w:styleId="Heading6">
+    <w:name w:val="heading 6"/>
+    <w:basedOn w:val="Normal"/>
+    <w:next w:val="Normal"/>
+    <w:qFormat/>
+    <w:rsid w:val="005F3E01"/>
+    <w:pPr>
+      <w:keepNext/>
+      <w:framePr w:w="1800" w:wrap="auto" w:vAnchor="text" w:hAnchor="page" w:x="1201" w:y="1"/>
+      <w:numPr>
+        <w:ilvl w:val="5"/>
+        <w:numId w:val="23"/>
+      </w:numPr>
+      <w:jc w:val="both"/>
+      <w:outlineLvl w:val="5"/>
+    </w:pPr>
+    <w:rPr>
+      <w:rFonts w:ascii="Arial" w:hAnsi="Arial"/>
+    </w:rPr>
+  </w:style>
+  <w:style w:type="paragraph" w:styleId="Heading7">
+    <w:name w:val="heading 7"/>
+    <w:basedOn w:val="Normal"/>
+    <w:next w:val="Normal"/>
+    <w:qFormat/>
+    <w:rsid w:val="005F3E01"/>
+    <w:pPr>
+      <w:framePr w:w="3780" w:hSpace="240" w:wrap="auto" w:vAnchor="text" w:hAnchor="page" w:x="1489" w:y="1"/>
+      <w:pBdr>
+        <w:top w:val="single" w:sz="6" w:space="12" w:color="FFFFFF"/>
+        <w:left w:val="single" w:sz="6" w:space="12" w:color="FFFFFF"/>
+        <w:bottom w:val="single" w:sz="6" w:space="12" w:color="FFFFFF"/>
+        <w:right w:val="single" w:sz="6" w:space="12" w:color="FFFFFF"/>
+      </w:pBdr>
+      <w:shd w:val="pct5" w:color="auto" w:fill="auto"/>
+      <w:spacing w:before="60"/>
+      <w:jc w:val="both"/>
+      <w:outlineLvl w:val="6"/>
+    </w:pPr>
+    <w:rPr>
+      <w:rFonts w:ascii="Times New Roman Bold" w:hAnsi="Times New Roman Bold"/>
+      <w:b/>
+      <w:bCs/>
+      <w:i/>
+      <w:iCs/>
+      <w:spacing w:val="-5"/>
+      <w:sz w:val="28"/>
+      <w:szCs w:val="28"/>
+    </w:rPr>
+  </w:style>
+  <w:style w:type="paragraph" w:styleId="Heading8">
+    <w:name w:val="heading 8"/>
+    <w:basedOn w:val="Normal"/>
+    <w:next w:val="Normal"/>
+    <w:qFormat/>
+    <w:rsid w:val="005F3E01"/>
+    <w:pPr>
+      <w:keepNext/>
+      <w:framePr w:w="1860" w:wrap="auto" w:vAnchor="text" w:hAnchor="page" w:x="1201" w:y="1"/>
+      <w:numPr>
+        <w:ilvl w:val="7"/>
+        <w:numId w:val="23"/>
+      </w:numPr>
+      <w:spacing w:before="60" w:line="320" w:lineRule="exact"/>
+      <w:jc w:val="center"/>
+      <w:outlineLvl w:val="7"/>
+    </w:pPr>
+    <w:rPr>
+      <w:rFonts w:ascii="Arial Black" w:hAnsi="Arial Black"/>
+      <w:caps/>
+      <w:spacing w:val="60"/>
+      <w:sz w:val="14"/>
+      <w:szCs w:val="14"/>
+    </w:rPr>
+  </w:style>
+  <w:style w:type="paragraph" w:styleId="Heading9">
+    <w:name w:val="heading 9"/>
+    <w:basedOn w:val="Normal"/>
+    <w:next w:val="Normal"/>
+    <w:qFormat/>
+    <w:rsid w:val="005F3E01"/>
+    <w:pPr>
+      <w:keepNext/>
+      <w:numPr>
+        <w:ilvl w:val="8"/>
+        <w:numId w:val="23"/>
+      </w:numPr>
+      <w:spacing w:before="80" w:after="60"/>
+      <w:jc w:val="both"/>
+      <w:outlineLvl w:val="8"/>
+    </w:pPr>
+    <w:rPr>
+      <w:rFonts w:ascii="Arial" w:hAnsi="Arial"/>
+      <w:b/>
+      <w:bCs/>
+      <w:i/>
+      <w:iCs/>
+      <w:kern w:val="28"/>
+    </w:rPr>
+  </w:style>
+  <w:style w:type="character" w:default="1" w:styleId="DefaultParagraphFont">
+    <w:name w:val="Default Paragraph Font"/>
+    <w:uiPriority w:val="1"/>
+    <w:semiHidden/>
+    <w:unhideWhenUsed/>
+  </w:style>
+  <w:style w:type="table" w:default="1" w:styleId="TableNormal">
+    <w:name w:val="Normal Table"/>
+    <w:uiPriority w:val="99"/>
+    <w:semiHidden/>
+    <w:unhideWhenUsed/>
+    <w:tblPr>
+      <w:tblInd w:w="0" w:type="dxa"/>
+      <w:tblCellMar>
+        <w:top w:w="0" w:type="dxa"/>
+        <w:left w:w="108" w:type="dxa"/>
+        <w:bottom w:w="0" w:type="dxa"/>
+        <w:right w:w="108" w:type="dxa"/>
+      </w:tblCellMar>
+    </w:tblPr>
+  </w:style>
+  <w:style w:type="numbering" w:default="1" w:styleId="NoList">
+    <w:name w:val="No List"/>
+    <w:uiPriority w:val="99"/>
+    <w:semiHidden/>
+    <w:unhideWhenUsed/>
+  </w:style>
+  <w:style w:type="paragraph" w:styleId="Title">
+    <w:name w:val="Title"/>
+    <w:basedOn w:val="Normal"/>
+    <w:next w:val="Normal"/>
+    <w:qFormat/>
+    <w:rsid w:val="00DB1889"/>
+    <w:pPr>
+      <w:spacing w:before="480" w:after="240"/>
+      <w:jc w:val="right"/>
+    </w:pPr>
+    <w:rPr>
+      <w:rFonts w:cs="Arial"/>
+      <w:b/>
+      <w:bCs/>
+      <w:kern w:val="28"/>
+      <w:sz w:val="48"/>
+      <w:szCs w:val="32"/>
+    </w:rPr>
+  </w:style>
+  <w:style w:type="paragraph" w:customStyle="1" w:styleId="Institution">
+    <w:name w:val="Institution"/>
+    <w:basedOn w:val="Normal"/>
+    <w:rsid w:val="001B4682"/>
+    <w:pPr>
+      <w:spacing w:before="720" w:after="960"/>
+      <w:jc w:val="center"/>
+    </w:pPr>
+    <w:rPr>
+      <w:b/>
+      <w:iCs/>
+      <w:sz w:val="40"/>
+      <w:szCs w:val="40"/>
+    </w:rPr>
+  </w:style>
+  <w:style w:type="paragraph" w:customStyle="1" w:styleId="BulletedList">
+    <w:name w:val="Bulleted List"/>
+    <w:basedOn w:val="Normal"/>
+    <w:rsid w:val="005F3E01"/>
+    <w:pPr>
+      <w:numPr>
+        <w:numId w:val="24"/>
+      </w:numPr>
+    </w:pPr>
+  </w:style>
+  <w:style w:type="paragraph" w:customStyle="1" w:styleId="MemberNames">
+    <w:name w:val="MemberNames"/>
+    <w:basedOn w:val="Normal"/>
+    <w:rsid w:val="00883383"/>
+    <w:pPr>
+      <w:spacing w:before="480" w:after="360"/>
+      <w:jc w:val="right"/>
+    </w:pPr>
+    <w:rPr>
+      <w:color w:val="000000"/>
+      <w:sz w:val="40"/>
+      <w:szCs w:val="40"/>
+    </w:rPr>
+  </w:style>
+  <w:style w:type="paragraph" w:customStyle="1" w:styleId="RecordDates">
+    <w:name w:val="Record Dates"/>
+    <w:basedOn w:val="Normal"/>
+    <w:rsid w:val="00883383"/>
+    <w:pPr>
+      <w:jc w:val="right"/>
+    </w:pPr>
+    <w:rPr>
+      <w:b/>
+      <w:bCs/>
+      <w:noProof/>
+      <w:sz w:val="28"/>
+      <w:szCs w:val="28"/>
+    </w:rPr>
+  </w:style>
+  <w:style w:type="paragraph" w:styleId="Header">
+    <w:name w:val="header"/>
+    <w:basedOn w:val="Normal"/>
+    <w:rsid w:val="001B4682"/>
+    <w:pPr>
+      <w:pBdr>
+        <w:top w:val="single" w:sz="12" w:space="1" w:color="auto"/>
+        <w:bottom w:val="single" w:sz="12" w:space="1" w:color="auto"/>
+      </w:pBdr>
+      <w:tabs>
+        <w:tab w:val="center" w:pos="4680"/>
+        <w:tab w:val="right" w:pos="9360"/>
+      </w:tabs>
+      <w:spacing w:after="360"/>
+    </w:pPr>
+    <w:rPr>
+      <w:b/>
+    </w:rPr>
+  </w:style>
+  <w:style w:type="paragraph" w:customStyle="1" w:styleId="PseudoHeading1">
+    <w:name w:val="PseudoHeading1"/>
+    <w:basedOn w:val="Normal"/>
+    <w:rsid w:val="00DB1889"/>
+    <w:pPr>
+      <w:spacing w:before="1440" w:after="480"/>
+      <w:jc w:val="center"/>
+    </w:pPr>
+    <w:rPr>
+      <w:b/>
+      <w:bCs/>
+      <w:sz w:val="40"/>
+    </w:rPr>
+  </w:style>
+  <w:style w:type="paragraph" w:styleId="Caption">
+    <w:name w:val="caption"/>
+    <w:basedOn w:val="Normal"/>
+    <w:next w:val="Normal"/>
+    <w:qFormat/>
+    <w:pPr>
+      <w:spacing w:after="120"/>
+    </w:pPr>
+    <w:rPr>
+      <w:rFonts w:ascii="Arial" w:hAnsi="Arial"/>
+      <w:b/>
+      <w:bCs/>
+      <w:sz w:val="20"/>
+      <w:szCs w:val="20"/>
+    </w:rPr>
+  </w:style>
+  <w:style w:type="character" w:styleId="CommentReference">
+    <w:name w:val="annotation reference"/>
+    <w:basedOn w:val="DefaultParagraphFont"/>
+    <w:semiHidden/>
+    <w:rPr>
+      <w:sz w:val="16"/>
+      <w:szCs w:val="16"/>
+    </w:rPr>
+  </w:style>
+  <w:style w:type="paragraph" w:styleId="CommentText">
+    <w:name w:val="annotation text"/>
+    <w:basedOn w:val="Normal"/>
+    <w:semiHidden/>
+    <w:rPr>
+      <w:rFonts w:ascii="Arial" w:hAnsi="Arial"/>
+      <w:sz w:val="20"/>
+      <w:szCs w:val="20"/>
+    </w:rPr>
+  </w:style>
+  <w:style w:type="paragraph" w:styleId="BalloonText">
+    <w:name w:val="Balloon Text"/>
+    <w:basedOn w:val="Normal"/>
+    <w:semiHidden/>
+    <w:rPr>
+      <w:rFonts w:ascii="Tahoma" w:hAnsi="Tahoma" w:cs="Tahoma"/>
+      <w:sz w:val="16"/>
+      <w:szCs w:val="16"/>
+    </w:rPr>
+  </w:style>
+  <w:style w:type="paragraph" w:styleId="TOC1">
+    <w:name w:val="toc 1"/>
+    <w:basedOn w:val="Normal"/>
+    <w:uiPriority w:val="39"/>
+    <w:rsid w:val="00CE71E2"/>
+    <w:pPr>
+      <w:tabs>
+        <w:tab w:val="left" w:pos="720"/>
+        <w:tab w:val="right" w:leader="dot" w:pos="9360"/>
+      </w:tabs>
+      <w:spacing w:after="120"/>
+      <w:ind w:left="720" w:hanging="720"/>
+    </w:pPr>
+    <w:rPr>
+      <w:b/>
+      <w:bCs/>
+      <w:noProof/>
+      <w:color w:val="000000"/>
+      <w:szCs w:val="22"/>
+    </w:rPr>
+  </w:style>
+  <w:style w:type="paragraph" w:styleId="TOC2">
+    <w:name w:val="toc 2"/>
+    <w:basedOn w:val="TOC1"/>
+    <w:uiPriority w:val="39"/>
+    <w:rsid w:val="00CE71E2"/>
+    <w:pPr>
+      <w:tabs>
+        <w:tab w:val="left" w:leader="dot" w:pos="994"/>
+      </w:tabs>
+      <w:spacing w:before="0" w:after="0"/>
+      <w:ind w:left="1440"/>
+    </w:pPr>
+    <w:rPr>
+      <w:b w:val="0"/>
+      <w:bCs w:val="0"/>
+      <w:sz w:val="22"/>
+    </w:rPr>
+  </w:style>
+  <w:style w:type="paragraph" w:styleId="TOC3">
+    <w:name w:val="toc 3"/>
+    <w:basedOn w:val="Normal"/>
+    <w:next w:val="Normal"/>
+    <w:semiHidden/>
+    <w:pPr>
+      <w:tabs>
+        <w:tab w:val="right" w:leader="dot" w:pos="9360"/>
+      </w:tabs>
+      <w:ind w:left="1260" w:hanging="780"/>
+    </w:pPr>
+    <w:rPr>
+      <w:i/>
+      <w:iCs/>
+      <w:noProof/>
+      <w:color w:val="000000"/>
+      <w:sz w:val="20"/>
+      <w:szCs w:val="23"/>
+    </w:rPr>
+  </w:style>
+  <w:style w:type="character" w:styleId="Hyperlink">
+    <w:name w:val="Hyperlink"/>
+    <w:basedOn w:val="DefaultParagraphFont"/>
+    <w:uiPriority w:val="99"/>
+    <w:rsid w:val="00FD44BA"/>
+    <w:rPr>
+      <w:color w:val="0000FF"/>
+      <w:u w:val="single"/>
+    </w:rPr>
+  </w:style>
+  <w:style w:type="paragraph" w:styleId="ListParagraph">
+    <w:name w:val="List Paragraph"/>
+    <w:basedOn w:val="Normal"/>
+    <w:uiPriority w:val="34"/>
+    <w:qFormat/>
+    <w:rsid w:val="00767D94"/>
+    <w:pPr>
+      <w:ind w:left="720"/>
+      <w:contextualSpacing/>
+    </w:pPr>
+  </w:style>
+  <w:style w:type="character" w:styleId="PlaceholderText">
+    <w:name w:val="Placeholder Text"/>
+    <w:basedOn w:val="DefaultParagraphFont"/>
+    <w:uiPriority w:val="99"/>
+    <w:semiHidden/>
+    <w:rsid w:val="00E40267"/>
+    <w:rPr>
+      <w:color w:val="808080"/>
+    </w:rPr>
+  </w:style>
+  <w:style w:type="table" w:styleId="TableGrid">
+    <w:name w:val="Table Grid"/>
+    <w:basedOn w:val="TableNormal"/>
+    <w:rsid w:val="006E5EE5"/>
+    <w:tblPr>
+      <w:tblInd w:w="0" w:type="dxa"/>
+      <w:tblBorders>
+        <w:top w:val="single" w:sz="4" w:space="0" w:color="auto"/>
+        <w:left w:val="single" w:sz="4" w:space="0" w:color="auto"/>
+        <w:bottom w:val="single" w:sz="4" w:space="0" w:color="auto"/>
+        <w:right w:val="single" w:sz="4" w:space="0" w:color="auto"/>
+        <w:insideH w:val="single" w:sz="4" w:space="0" w:color="auto"/>
+        <w:insideV w:val="single" w:sz="4" w:space="0" w:color="auto"/>
+      </w:tblBorders>
+      <w:tblCellMar>
+        <w:top w:w="0" w:type="dxa"/>
+        <w:left w:w="108" w:type="dxa"/>
+        <w:bottom w:w="0" w:type="dxa"/>
+        <w:right w:w="108" w:type="dxa"/>
+      </w:tblCellMar>
+    </w:tblPr>
+  </w:style>
+  <w:style w:type="character" w:styleId="Strong">
+    <w:name w:val="Strong"/>
+    <w:basedOn w:val="DefaultParagraphFont"/>
+    <w:qFormat/>
+    <w:rsid w:val="00524A70"/>
+    <w:rPr>
+      <w:b/>
+      <w:bCs/>
+    </w:rPr>
+  </w:style>
+</w:styles>
+</file>
+
+<file path=word/stylesWithEffects.xml><?xml version="1.0" encoding="utf-8"?>
+<w:styles xmlns:wpc="http://schemas.microsoft.com/office/word/2010/wordprocessingCanvas" xmlns:mo="http://schemas.microsoft.com/office/mac/office/2008/main" xmlns:mc="http://schemas.openxmlformats.org/markup-compatibility/2006" xmlns:mv="urn:schemas-microsoft-com:mac:vml" xmlns:o="urn:schemas-microsoft-com:office:office" xmlns:r="http://schemas.openxmlformats.org/officeDocument/2006/relationships" xmlns:m="http://schemas.openxmlformats.org/officeDocument/2006/math" xmlns:v="urn:schemas-microsoft-com:vml" xmlns:wp14="http://schemas.microsoft.com/office/word/2010/wordprocessingDrawing" xmlns:wp="http://schemas.openxmlformats.org/drawingml/2006/wordprocessingDrawing" xmlns:w10="urn:schemas-microsoft-com:office:word" xmlns:w="http://schemas.openxmlformats.org/wordprocessingml/2006/main" xmlns:w14="http://schemas.microsoft.com/office/word/2010/wordml" xmlns:wpg="http://schemas.microsoft.com/office/word/2010/wordprocessingGroup" xmlns:wpi="http://schemas.microsoft.com/office/word/2010/wordprocessingInk" xmlns:wne="http://schemas.microsoft.com/office/word/2006/wordml" xmlns:wps="http://schemas.microsoft.com/office/word/2010/wordprocessingShape" mc:Ignorable="w14 wp14">
+  <w:docDefaults>
+    <w:rPrDefault>
+      <w:rPr>
+        <w:rFonts w:ascii="Times New Roman" w:eastAsia="Times New Roman" w:hAnsi="Times New Roman" w:cs="Times New Roman"/>
+        <w:lang w:val="en-US" w:eastAsia="en-US" w:bidi="ar-SA"/>
+      </w:rPr>
+    </w:rPrDefault>
+    <w:pPrDefault/>
+  </w:docDefaults>
+  <w:latentStyles w:defLockedState="0" w:defUIPriority="0" w:defSemiHidden="1" w:defUnhideWhenUsed="1" w:defQFormat="0" w:count="276">
+    <w:lsdException w:name="Normal" w:semiHidden="0" w:unhideWhenUsed="0" w:qFormat="1"/>
+    <w:lsdException w:name="heading 1" w:semiHidden="0" w:unhideWhenUsed="0" w:qFormat="1"/>
+    <w:lsdException w:name="heading 2" w:semiHidden="0" w:unhideWhenUsed="0" w:qFormat="1"/>
+    <w:lsdException w:name="heading 3" w:semiHidden="0" w:unhideWhenUsed="0" w:qFormat="1"/>
+    <w:lsdException w:name="heading 4" w:semiHidden="0" w:unhideWhenUsed="0" w:qFormat="1"/>
+    <w:lsdException w:name="heading 5" w:semiHidden="0" w:unhideWhenUsed="0" w:qFormat="1"/>
+    <w:lsdException w:name="heading 6" w:semiHidden="0" w:unhideWhenUsed="0" w:qFormat="1"/>
+    <w:lsdException w:name="heading 7" w:qFormat="1"/>
+    <w:lsdException w:name="heading 8" w:qFormat="1"/>
+    <w:lsdException w:name="heading 9" w:qFormat="1"/>
+    <w:lsdException w:name="toc 1" w:uiPriority="39"/>
+    <w:lsdException w:name="toc 2" w:uiPriority="39"/>
+    <w:lsdException w:name="caption" w:qFormat="1"/>
+    <w:lsdException w:name="List Number" w:semiHidden="0" w:unhideWhenUsed="0"/>
+    <w:lsdException w:name="List 4" w:semiHidden="0" w:unhideWhenUsed="0"/>
+    <w:lsdException w:name="List 5" w:semiHidden="0" w:unhideWhenUsed="0"/>
+    <w:lsdException w:name="Title" w:semiHidden="0" w:unhideWhenUsed="0" w:qFormat="1"/>
+    <w:lsdException w:name="Subtitle" w:semiHidden="0" w:unhideWhenUsed="0" w:qFormat="1"/>
+    <w:lsdException w:name="Salutation" w:semiHidden="0" w:unhideWhenUsed="0"/>
+    <w:lsdException w:name="Date" w:semiHidden="0" w:unhideWhenUsed="0"/>
+    <w:lsdException w:name="Body Text First Indent" w:semiHidden="0" w:unhideWhenUsed="0"/>
+    <w:lsdException w:name="Hyperlink" w:uiPriority="99"/>
+    <w:lsdException w:name="Strong" w:semiHidden="0" w:unhideWhenUsed="0" w:qFormat="1"/>
+    <w:lsdException w:name="Emphasis" w:semiHidden="0" w:unhideWhenUsed="0" w:qFormat="1"/>
+    <w:lsdException w:name="Table Grid" w:semiHidden="0" w:unhideWhenUsed="0"/>
+    <w:lsdException w:name="Note Level 1" w:semiHidden="0" w:unhideWhenUsed="0"/>
+    <w:lsdException w:name="Note Level 2" w:semiHidden="0" w:unhideWhenUsed="0"/>
+    <w:lsdException w:name="Note Level 3" w:semiHidden="0" w:unhideWhenUsed="0"/>
+    <w:lsdException w:name="Note Level 4" w:semiHidden="0" w:unhideWhenUsed="0"/>
+    <w:lsdException w:name="Note Level 5" w:semiHidden="0" w:unhideWhenUsed="0"/>
+    <w:lsdException w:name="Note Level 6" w:semiHidden="0" w:unhideWhenUsed="0"/>
+    <w:lsdException w:name="Note Level 7" w:semiHidden="0" w:unhideWhenUsed="0"/>
+    <w:lsdException w:name="Note Level 8" w:semiHidden="0" w:unhideWhenUsed="0"/>
+    <w:lsdException w:name="Note Level 9" w:semiHidden="0" w:unhideWhenUsed="0"/>
+    <w:lsdException w:name="Placeholder Text" w:uiPriority="99" w:unhideWhenUsed="0"/>
+    <w:lsdException w:name="No Spacing" w:semiHidden="0" w:uiPriority="1" w:unhideWhenUsed="0" w:qFormat="1"/>
+    <w:lsdException w:name="Light Shading" w:semiHidden="0" w:uiPriority="60" w:unhideWhenUsed="0"/>
+    <w:lsdException w:name="Light List" w:semiHidden="0" w:uiPriority="61" w:unhideWhenUsed="0"/>
+    <w:lsdException w:name="Light Grid" w:semiHidden="0" w:uiPriority="62" w:unhideWhenUsed="0"/>
+    <w:lsdException w:name="Medium Shading 1" w:semiHidden="0" w:uiPriority="63" w:unhideWhenUsed="0"/>
+    <w:lsdException w:name="Medium Shading 2" w:semiHidden="0" w:uiPriority="64" w:unhideWhenUsed="0"/>
+    <w:lsdException w:name="Medium List 1" w:semiHidden="0" w:uiPriority="65" w:unhideWhenUsed="0"/>
+    <w:lsdException w:name="Medium List 2" w:semiHidden="0" w:uiPriority="66" w:unhideWhenUsed="0"/>
+    <w:lsdException w:name="Medium Grid 1" w:semiHidden="0" w:uiPriority="67" w:unhideWhenUsed="0"/>
+    <w:lsdException w:name="Medium Grid 2" w:semiHidden="0" w:uiPriority="68" w:unhideWhenUsed="0"/>
+    <w:lsdException w:name="Medium Grid 3" w:semiHidden="0" w:uiPriority="69" w:unhideWhenUsed="0"/>
+    <w:lsdException w:name="Dark List" w:semiHidden="0" w:uiPriority="70" w:unhideWhenUsed="0"/>
+    <w:lsdException w:name="Colorful Shading" w:semiHidden="0" w:uiPriority="71" w:unhideWhenUsed="0"/>
+    <w:lsdException w:name="Colorful List" w:semiHidden="0" w:uiPriority="72" w:unhideWhenUsed="0"/>
+    <w:lsdException w:name="Colorful Grid" w:semiHidden="0" w:uiPriority="73" w:unhideWhenUsed="0"/>
+    <w:lsdException w:name="Light Shading Accent 1" w:semiHidden="0" w:uiPriority="60" w:unhideWhenUsed="0"/>
+    <w:lsdException w:name="Light List Accent 1" w:semiHidden="0" w:uiPriority="61" w:unhideWhenUsed="0"/>
+    <w:lsdException w:name="Light Grid Accent 1" w:semiHidden="0" w:uiPriority="62" w:unhideWhenUsed="0"/>
+    <w:lsdException w:name="Medium Shading 1 Accent 1" w:semiHidden="0" w:uiPriority="63" w:unhideWhenUsed="0"/>
+    <w:lsdException w:name="Medium Shading 2 Accent 1" w:semiHidden="0" w:uiPriority="64" w:unhideWhenUsed="0"/>
+    <w:lsdException w:name="Medium List 1 Accent 1" w:semiHidden="0" w:uiPriority="65" w:unhideWhenUsed="0"/>
+    <w:lsdException w:name="Revision" w:uiPriority="99" w:unhideWhenUsed="0"/>
+    <w:lsdException w:name="List Paragraph" w:semiHidden="0" w:uiPriority="34" w:unhideWhenUsed="0" w:qFormat="1"/>
+    <w:lsdException w:name="Quote" w:semiHidden="0" w:uiPriority="29" w:unhideWhenUsed="0" w:qFormat="1"/>
+    <w:lsdException w:name="Intense Quote" w:semiHidden="0" w:uiPriority="30" w:unhideWhenUsed="0" w:qFormat="1"/>
+    <w:lsdException w:name="Medium List 2 Accent 1" w:semiHidden="0" w:uiPriority="66" w:unhideWhenUsed="0"/>
+    <w:lsdException w:name="Medium Grid 1 Accent 1" w:semiHidden="0" w:uiPriority="67" w:unhideWhenUsed="0"/>
+    <w:lsdException w:name="Medium Grid 2 Accent 1" w:semiHidden="0" w:uiPriority="68" w:unhideWhenUsed="0"/>
+    <w:lsdException w:name="Medium Grid 3 Accent 1" w:semiHidden="0" w:uiPriority="69" w:unhideWhenUsed="0"/>
+    <w:lsdException w:name="Dark List Accent 1" w:semiHidden="0" w:uiPriority="70" w:unhideWhenUsed="0"/>
+    <w:lsdException w:name="Colorful Shading Accent 1" w:semiHidden="0" w:uiPriority="71" w:unhideWhenUsed="0"/>
+    <w:lsdException w:name="Colorful List Accent 1" w:semiHidden="0" w:uiPriority="72" w:unhideWhenUsed="0"/>
+    <w:lsdException w:name="Colorful Grid Accent 1" w:semiHidden="0" w:uiPriority="73" w:unhideWhenUsed="0"/>
+    <w:lsdException w:name="Light Shading Accent 2" w:semiHidden="0" w:uiPriority="60" w:unhideWhenUsed="0"/>
+    <w:lsdException w:name="Light List Accent 2" w:semiHidden="0" w:uiPriority="61" w:unhideWhenUsed="0"/>
+    <w:lsdException w:name="Light Grid Accent 2" w:semiHidden="0" w:uiPriority="62" w:unhideWhenUsed="0"/>
+    <w:lsdException w:name="Medium Shading 1 Accent 2" w:semiHidden="0" w:uiPriority="63" w:unhideWhenUsed="0"/>
+    <w:lsdException w:name="Medium Shading 2 Accent 2" w:semiHidden="0" w:uiPriority="64" w:unhideWhenUsed="0"/>
+    <w:lsdException w:name="Medium List 1 Accent 2" w:semiHidden="0" w:uiPriority="65" w:unhideWhenUsed="0"/>
+    <w:lsdException w:name="Medium List 2 Accent 2" w:semiHidden="0" w:uiPriority="66" w:unhideWhenUsed="0"/>
+    <w:lsdException w:name="Medium Grid 1 Accent 2" w:semiHidden="0" w:uiPriority="67" w:unhideWhenUsed="0"/>
+    <w:lsdException w:name="Medium Grid 2 Accent 2" w:semiHidden="0" w:uiPriority="68" w:unhideWhenUsed="0"/>
+    <w:lsdException w:name="Medium Grid 3 Accent 2" w:semiHidden="0" w:uiPriority="69" w:unhideWhenUsed="0"/>
+    <w:lsdException w:name="Dark List Accent 2" w:semiHidden="0" w:uiPriority="70" w:unhideWhenUsed="0"/>
+    <w:lsdException w:name="Colorful Shading Accent 2" w:semiHidden="0" w:uiPriority="71" w:unhideWhenUsed="0"/>
+    <w:lsdException w:name="Colorful List Accent 2" w:semiHidden="0" w:uiPriority="72" w:unhideWhenUsed="0"/>
+    <w:lsdException w:name="Colorful Grid Accent 2" w:semiHidden="0" w:uiPriority="73" w:unhideWhenUsed="0"/>
+    <w:lsdException w:name="Light Shading Accent 3" w:semiHidden="0" w:uiPriority="60" w:unhideWhenUsed="0"/>
+    <w:lsdException w:name="Light List Accent 3" w:semiHidden="0" w:uiPriority="61" w:unhideWhenUsed="0"/>
+    <w:lsdException w:name="Light Grid Accent 3" w:semiHidden="0" w:uiPriority="62" w:unhideWhenUsed="0"/>
+    <w:lsdException w:name="Medium Shading 1 Accent 3" w:semiHidden="0" w:uiPriority="63" w:unhideWhenUsed="0"/>
+    <w:lsdException w:name="Medium Shading 2 Accent 3" w:semiHidden="0" w:uiPriority="64" w:unhideWhenUsed="0"/>
+    <w:lsdException w:name="Medium List 1 Accent 3" w:semiHidden="0" w:uiPriority="65" w:unhideWhenUsed="0"/>
+    <w:lsdException w:name="Medium List 2 Accent 3" w:semiHidden="0" w:uiPriority="66" w:unhideWhenUsed="0"/>
+    <w:lsdException w:name="Medium Grid 1 Accent 3" w:semiHidden="0" w:uiPriority="67" w:unhideWhenUsed="0"/>
+    <w:lsdException w:name="Medium Grid 2 Accent 3" w:semiHidden="0" w:uiPriority="68" w:unhideWhenUsed="0"/>
+    <w:lsdException w:name="Medium Grid 3 Accent 3" w:semiHidden="0" w:uiPriority="69" w:unhideWhenUsed="0"/>
+    <w:lsdException w:name="Dark List Accent 3" w:semiHidden="0" w:uiPriority="70" w:unhideWhenUsed="0"/>
+    <w:lsdException w:name="Colorful Shading Accent 3" w:semiHidden="0" w:uiPriority="71" w:unhideWhenUsed="0"/>
+    <w:lsdException w:name="Colorful List Accent 3" w:semiHidden="0" w:uiPriority="72" w:unhideWhenUsed="0"/>
+    <w:lsdException w:name="Colorful Grid Accent 3" w:semiHidden="0" w:uiPriority="73" w:unhideWhenUsed="0"/>
+    <w:lsdException w:name="Light Shading Accent 4" w:semiHidden="0" w:uiPriority="60" w:unhideWhenUsed="0"/>
+    <w:lsdException w:name="Light List Accent 4" w:semiHidden="0" w:uiPriority="61" w:unhideWhenUsed="0"/>
+    <w:lsdException w:name="Light Grid Accent 4" w:semiHidden="0" w:uiPriority="62" w:unhideWhenUsed="0"/>
+    <w:lsdException w:name="Medium Shading 1 Accent 4" w:semiHidden="0" w:uiPriority="63" w:unhideWhenUsed="0"/>
+    <w:lsdException w:name="Medium Shading 2 Accent 4" w:semiHidden="0" w:uiPriority="64" w:unhideWhenUsed="0"/>
+    <w:lsdException w:name="Medium List 1 Accent 4" w:semiHidden="0" w:uiPriority="65" w:unhideWhenUsed="0"/>
+    <w:lsdException w:name="Medium List 2 Accent 4" w:semiHidden="0" w:uiPriority="66" w:unhideWhenUsed="0"/>
+    <w:lsdException w:name="Medium Grid 1 Accent 4" w:semiHidden="0" w:uiPriority="67" w:unhideWhenUsed="0"/>
+    <w:lsdException w:name="Medium Grid 2 Accent 4" w:semiHidden="0" w:uiPriority="68" w:unhideWhenUsed="0"/>
+    <w:lsdException w:name="Medium Grid 3 Accent 4" w:semiHidden="0" w:uiPriority="69" w:unhideWhenUsed="0"/>
+    <w:lsdException w:name="Dark List Accent 4" w:semiHidden="0" w:uiPriority="70" w:unhideWhenUsed="0"/>
+    <w:lsdException w:name="Colorful Shading Accent 4" w:semiHidden="0" w:uiPriority="71" w:unhideWhenUsed="0"/>
+    <w:lsdException w:name="Colorful List Accent 4" w:semiHidden="0" w:uiPriority="72" w:unhideWhenUsed="0"/>
+    <w:lsdException w:name="Colorful Grid Accent 4" w:semiHidden="0" w:uiPriority="73" w:unhideWhenUsed="0"/>
+    <w:lsdException w:name="Light Shading Accent 5" w:semiHidden="0" w:uiPriority="60" w:unhideWhenUsed="0"/>
+    <w:lsdException w:name="Light List Accent 5" w:semiHidden="0" w:uiPriority="61" w:unhideWhenUsed="0"/>
+    <w:lsdException w:name="Light Grid Accent 5" w:semiHidden="0" w:uiPriority="62" w:unhideWhenUsed="0"/>
+    <w:lsdException w:name="Medium Shading 1 Accent 5" w:semiHidden="0" w:uiPriority="63" w:unhideWhenUsed="0"/>
+    <w:lsdException w:name="Medium Shading 2 Accent 5" w:semiHidden="0" w:uiPriority="64" w:unhideWhenUsed="0"/>
+    <w:lsdException w:name="Medium List 1 Accent 5" w:semiHidden="0" w:uiPriority="65" w:unhideWhenUsed="0"/>
+    <w:lsdException w:name="Medium List 2 Accent 5" w:semiHidden="0" w:uiPriority="66" w:unhideWhenUsed="0"/>
+    <w:lsdException w:name="Medium Grid 1 Accent 5" w:semiHidden="0" w:uiPriority="67" w:unhideWhenUsed="0"/>
+    <w:lsdException w:name="Medium Grid 2 Accent 5" w:semiHidden="0" w:uiPriority="68" w:unhideWhenUsed="0"/>
+    <w:lsdException w:name="Medium Grid 3 Accent 5" w:semiHidden="0" w:uiPriority="69" w:unhideWhenUsed="0"/>
+    <w:lsdException w:name="Dark List Accent 5" w:semiHidden="0" w:uiPriority="70" w:unhideWhenUsed="0"/>
+    <w:lsdException w:name="Colorful Shading Accent 5" w:semiHidden="0" w:uiPriority="71" w:unhideWhenUsed="0"/>
+    <w:lsdException w:name="Colorful List Accent 5" w:semiHidden="0" w:uiPriority="72" w:unhideWhenUsed="0"/>
+    <w:lsdException w:name="Colorful Grid Accent 5" w:semiHidden="0" w:uiPriority="73" w:unhideWhenUsed="0"/>
+    <w:lsdException w:name="Light Shading Accent 6" w:semiHidden="0" w:uiPriority="60" w:unhideWhenUsed="0"/>
+    <w:lsdException w:name="Light List Accent 6" w:semiHidden="0" w:uiPriority="61" w:unhideWhenUsed="0"/>
+    <w:lsdException w:name="Light Grid Accent 6" w:semiHidden="0" w:uiPriority="62" w:unhideWhenUsed="0"/>
+    <w:lsdException w:name="Medium Shading 1 Accent 6" w:semiHidden="0" w:uiPriority="63" w:unhideWhenUsed="0"/>
+    <w:lsdException w:name="Medium Shading 2 Accent 6" w:semiHidden="0" w:uiPriority="64" w:unhideWhenUsed="0"/>
+    <w:lsdException w:name="Medium List 1 Accent 6" w:semiHidden="0" w:uiPriority="65" w:unhideWhenUsed="0"/>
+    <w:lsdException w:name="Medium List 2 Accent 6" w:semiHidden="0" w:uiPriority="66" w:unhideWhenUsed="0"/>
+    <w:lsdException w:name="Medium Grid 1 Accent 6" w:semiHidden="0" w:uiPriority="67" w:unhideWhenUsed="0"/>
+    <w:lsdException w:name="Medium Grid 2 Accent 6" w:semiHidden="0" w:uiPriority="68" w:unhideWhenUsed="0"/>
+    <w:lsdException w:name="Medium Grid 3 Accent 6" w:semiHidden="0" w:uiPriority="69" w:unhideWhenUsed="0"/>
+    <w:lsdException w:name="Dark List Accent 6" w:semiHidden="0" w:uiPriority="70" w:unhideWhenUsed="0"/>
+    <w:lsdException w:name="Colorful Shading Accent 6" w:semiHidden="0" w:uiPriority="71" w:unhideWhenUsed="0"/>
+    <w:lsdException w:name="Colorful List Accent 6" w:semiHidden="0" w:uiPriority="72" w:unhideWhenUsed="0"/>
+    <w:lsdException w:name="Colorful Grid Accent 6" w:semiHidden="0" w:uiPriority="73" w:unhideWhenUsed="0"/>
+    <w:lsdException w:name="Subtle Emphasis" w:semiHidden="0" w:uiPriority="19" w:unhideWhenUsed="0" w:qFormat="1"/>
+    <w:lsdException w:name="Intense Emphasis" w:semiHidden="0" w:uiPriority="21" w:unhideWhenUsed="0" w:qFormat="1"/>
+    <w:lsdException w:name="Subtle Reference" w:semiHidden="0" w:uiPriority="31" w:unhideWhenUsed="0" w:qFormat="1"/>
+    <w:lsdException w:name="Intense Reference" w:semiHidden="0" w:uiPriority="32" w:unhideWhenUsed="0" w:qFormat="1"/>
+    <w:lsdException w:name="Book Title" w:semiHidden="0" w:uiPriority="33" w:unhideWhenUsed="0" w:qFormat="1"/>
+    <w:lsdException w:name="Bibliography" w:uiPriority="37"/>
+    <w:lsdException w:name="TOC Heading" w:uiPriority="39" w:qFormat="1"/>
   </w:latentStyles>
   <w:style w:type="paragraph" w:default="1" w:styleId="Normal">
     <w:name w:val="Normal"/>
@@ -19347,7 +19734,7 @@
 </file>
 
 <file path=customXml/itemProps1.xml><?xml version="1.0" encoding="utf-8"?>
-<ds:datastoreItem xmlns:ds="http://schemas.openxmlformats.org/officeDocument/2006/customXml" ds:itemID="{9F86DDC8-9843-48F6-B137-70791C4807C5}">
+<ds:datastoreItem xmlns:ds="http://schemas.openxmlformats.org/officeDocument/2006/customXml" ds:itemID="{95BEC9BA-7BF2-1047-A317-24BC84EA1451}">
   <ds:schemaRefs>
     <ds:schemaRef ds:uri="http://schemas.openxmlformats.org/officeDocument/2006/bibliography"/>
   </ds:schemaRefs>

</xml_diff>

<commit_message>
Project Charter - Section 9.2 Roles and Respsonsibilities - Added this section.
</commit_message>
<xml_diff>
--- a/ProjectCharter/ProjectCharterDraft.docx
+++ b/ProjectCharter/ProjectCharterDraft.docx
@@ -3074,15 +3074,7 @@
     </w:p>
     <w:p>
       <w:r>
-        <w:t xml:space="preserve">Project oversight will be achieved through internal and external team controls.   Internally the project manager will track and ensure the team adheres to the published project plan.  Task status will be reported via email or during the regularly scheduled team meetings.  The team will review all deliverables for accuracy and completeness.  Externally Dr. O’Dell will manage the project through the regularly scheduled gate reviews and status reports.   The sponsor Dr. </w:t>
-      </w:r>
-      <w:proofErr w:type="spellStart"/>
-      <w:r>
-        <w:t>Shiakolas</w:t>
-      </w:r>
-      <w:proofErr w:type="spellEnd"/>
-      <w:r>
-        <w:t xml:space="preserve"> will oversee the overall project goals and scope through regular meetings with the team.  Additionally the team will meet with the ME team semi regularly to ensure the projects are aligned for success.  </w:t>
+        <w:t xml:space="preserve">Project oversight will be achieved through internal and external team controls.   Internally the project manager will track and ensure the team adheres to the published project plan.  Task status will be reported via email or during the regularly scheduled team meetings.  The team will review all deliverables for accuracy and completeness.  Externally Dr. O’Dell will manage the project through the regularly scheduled gate reviews and status reports.   The sponsor Dr. Shiakolas will oversee the overall project goals and scope through regular meetings with the team.  Additionally the team will meet with the ME team semi regularly to ensure the projects are aligned for success.  </w:t>
       </w:r>
     </w:p>
     <w:p>
@@ -3394,20 +3386,8 @@
                 <w:color w:val="000000"/>
                 <w:szCs w:val="23"/>
               </w:rPr>
-              <w:t xml:space="preserve">Dr. </w:t>
-            </w:r>
-            <w:proofErr w:type="spellStart"/>
-            <w:r>
-              <w:rPr>
-                <w:rFonts w:ascii="Arial" w:hAnsi="Arial"/>
-                <w:b/>
-                <w:bCs/>
-                <w:color w:val="000000"/>
-                <w:szCs w:val="23"/>
-              </w:rPr>
-              <w:t>Shiakolas</w:t>
-            </w:r>
-            <w:proofErr w:type="spellEnd"/>
+              <w:t>Dr. Shiakolas</w:t>
+            </w:r>
           </w:p>
         </w:tc>
         <w:tc>
@@ -4553,13 +4533,8 @@
             <w:hideMark/>
           </w:tcPr>
           <w:p>
-            <w:proofErr w:type="spellStart"/>
-            <w:r>
-              <w:t>SainSmart</w:t>
-            </w:r>
-            <w:proofErr w:type="spellEnd"/>
-            <w:r>
-              <w:t xml:space="preserve"> Mega2560 Controller</w:t>
+            <w:r>
+              <w:t>SainSmart Mega2560 Controller</w:t>
             </w:r>
           </w:p>
         </w:tc>
@@ -4615,13 +4590,8 @@
             <w:hideMark/>
           </w:tcPr>
           <w:p>
-            <w:proofErr w:type="spellStart"/>
-            <w:r>
-              <w:t>SainSmart</w:t>
-            </w:r>
-            <w:proofErr w:type="spellEnd"/>
-            <w:r>
-              <w:t xml:space="preserve"> RAMPS 1.4 Shield</w:t>
+            <w:r>
+              <w:t>SainSmart RAMPS 1.4 Shield</w:t>
             </w:r>
           </w:p>
         </w:tc>
@@ -4677,13 +4647,8 @@
             <w:hideMark/>
           </w:tcPr>
           <w:p>
-            <w:proofErr w:type="spellStart"/>
-            <w:r>
-              <w:t>SainSmart</w:t>
-            </w:r>
-            <w:proofErr w:type="spellEnd"/>
-            <w:r>
-              <w:t xml:space="preserve"> A4988 Driver</w:t>
+            <w:r>
+              <w:t>SainSmart A4988 Driver</w:t>
             </w:r>
           </w:p>
         </w:tc>
@@ -4967,13 +4932,8 @@
             <w:hideMark/>
           </w:tcPr>
           <w:p>
-            <w:proofErr w:type="spellStart"/>
-            <w:r>
-              <w:t>SainSmart</w:t>
-            </w:r>
-            <w:proofErr w:type="spellEnd"/>
-            <w:r>
-              <w:t xml:space="preserve"> 1602 LCD Shield</w:t>
+            <w:r>
+              <w:t>SainSmart 1602 LCD Shield</w:t>
             </w:r>
           </w:p>
         </w:tc>
@@ -5492,15 +5452,7 @@
     </w:p>
     <w:p>
       <w:r>
-        <w:t>[</w:t>
-      </w:r>
-      <w:proofErr w:type="gramStart"/>
-      <w:r>
-        <w:t>insert</w:t>
-      </w:r>
-      <w:proofErr w:type="gramEnd"/>
-      <w:r>
-        <w:t xml:space="preserve"> equation]</w:t>
+        <w:t>[insert equation]</w:t>
       </w:r>
     </w:p>
     <w:p>
@@ -8503,20 +8455,8 @@
                 <w:sz w:val="22"/>
                 <w:szCs w:val="22"/>
               </w:rPr>
-              <w:t xml:space="preserve">      Detailed Design </w:t>
-            </w:r>
-            <w:proofErr w:type="spellStart"/>
-            <w:r>
-              <w:rPr>
-                <w:rFonts w:ascii="Calibri" w:hAnsi="Calibri"/>
-                <w:bCs/>
-                <w:color w:val="000000"/>
-                <w:sz w:val="22"/>
-                <w:szCs w:val="22"/>
-              </w:rPr>
-              <w:t>Documnetation</w:t>
-            </w:r>
-            <w:proofErr w:type="spellEnd"/>
+              <w:t xml:space="preserve">      Detailed Design Documnetation</w:t>
+            </w:r>
           </w:p>
         </w:tc>
         <w:tc>
@@ -11924,23 +11864,7 @@
         <w:t xml:space="preserve">Modular and scalable software is especially important to our particular project. All individuals on this team are aware of good code formatting and including notes in the source code. </w:t>
       </w:r>
       <w:r>
-        <w:t xml:space="preserve">The software will be designed in a top-down approach by focusing on abstraction. We will use design patterns taught in our design patterns class to create code that is easy to understand, modify, and update. To control our collaboration, we will be using the version control manager </w:t>
-      </w:r>
-      <w:proofErr w:type="spellStart"/>
-      <w:r>
-        <w:t>GitHub</w:t>
-      </w:r>
-      <w:proofErr w:type="spellEnd"/>
-      <w:r>
-        <w:t xml:space="preserve">. We have chosen </w:t>
-      </w:r>
-      <w:proofErr w:type="spellStart"/>
-      <w:r>
-        <w:t>Github</w:t>
-      </w:r>
-      <w:proofErr w:type="spellEnd"/>
-      <w:r>
-        <w:t xml:space="preserve"> because of its </w:t>
+        <w:t xml:space="preserve">The software will be designed in a top-down approach by focusing on abstraction. We will use design patterns taught in our design patterns class to create code that is easy to understand, modify, and update. To control our collaboration, we will be using the version control manager GitHub. We have chosen Github because of its </w:t>
       </w:r>
       <w:r>
         <w:t>compa</w:t>
@@ -12055,15 +11979,72 @@
         <w:t>three primary methods of communication</w:t>
       </w:r>
       <w:r>
-        <w:t xml:space="preserve"> for the individual members. These are team meetings, the </w:t>
-      </w:r>
-      <w:proofErr w:type="spellStart"/>
+        <w:t xml:space="preserve"> for the individual members. These are team meetings, the GitHub repository, and e-mail. We will go into detail about these communication types below and describe how and why they are used.</w:t>
+      </w:r>
+    </w:p>
+    <w:p>
+      <w:pPr>
+        <w:pStyle w:val="Heading3"/>
+      </w:pPr>
+      <w:r>
+        <w:t>Team Meetings</w:t>
+      </w:r>
+    </w:p>
+    <w:p>
+      <w:r>
+        <w:t xml:space="preserve">We have schedule two regular meetings a week every Tuesday and Thursday at 7:00 </w:t>
+      </w:r>
+      <w:r>
+        <w:t xml:space="preserve">p.m. </w:t>
+      </w:r>
+      <w:r>
+        <w:t xml:space="preserve">There is no defined time limit for how long the meetings should last, but before each meeting, team lead Daniel Lain is responsible for </w:t>
+      </w:r>
+      <w:r>
+        <w:t>finalizing</w:t>
+      </w:r>
+      <w:r>
+        <w:t xml:space="preserve"> the</w:t>
+      </w:r>
+      <w:r>
+        <w:t xml:space="preserve"> meeting</w:t>
+      </w:r>
+      <w:r>
+        <w:t xml:space="preserve"> a</w:t>
+      </w:r>
+      <w:r>
+        <w:t>genda beforehand. The team follows the criteria listed for the team meeting. Once everything on the agenda list has been discussed, the team finishes with a session of open discussion and then decides on the next meeting’s agenda. Team meetings are primarily for</w:t>
+      </w:r>
+      <w:r>
+        <w:t xml:space="preserve"> reporting individual progress, </w:t>
+      </w:r>
+      <w:r>
+        <w:t>addressing concerns to the team,</w:t>
+      </w:r>
+      <w:r>
+        <w:t xml:space="preserve"> ensuring our individual work is collaborated, and deciding on the next step of the project.</w:t>
+      </w:r>
+    </w:p>
+    <w:p>
+      <w:pPr>
+        <w:pStyle w:val="Heading3"/>
+      </w:pPr>
       <w:r>
         <w:t>GitHub</w:t>
       </w:r>
-      <w:proofErr w:type="spellEnd"/>
-      <w:r>
-        <w:t xml:space="preserve"> repository, and e-mail. We will go into detail about these communication types below and describe how and why they are used.</w:t>
+    </w:p>
+    <w:p>
+      <w:r>
+        <w:t xml:space="preserve">GitHub is our primary source control for the system. The file architecture of the team’s GitHub account is structured to neatly accommodate several types of documentation, </w:t>
+      </w:r>
+      <w:r>
+        <w:t>research, and deliverables</w:t>
+      </w:r>
+      <w:r>
+        <w:t>.</w:t>
+      </w:r>
+      <w:r>
+        <w:t xml:space="preserve"> GitHub’s comment feature allows individual members to briefly update the team on the individual’s progress. </w:t>
       </w:r>
     </w:p>
     <w:p>
@@ -12071,94 +12052,6 @@
         <w:pStyle w:val="Heading3"/>
       </w:pPr>
       <w:r>
-        <w:t>Team Meetings</w:t>
-      </w:r>
-    </w:p>
-    <w:p>
-      <w:r>
-        <w:t xml:space="preserve">We have schedule two regular meetings a week every Tuesday and Thursday at 7:00 </w:t>
-      </w:r>
-      <w:r>
-        <w:t xml:space="preserve">p.m. </w:t>
-      </w:r>
-      <w:r>
-        <w:t xml:space="preserve">There is no defined time limit for how long the meetings should last, but before each meeting, team lead Daniel Lain is responsible for </w:t>
-      </w:r>
-      <w:r>
-        <w:t>finalizing</w:t>
-      </w:r>
-      <w:r>
-        <w:t xml:space="preserve"> the</w:t>
-      </w:r>
-      <w:r>
-        <w:t xml:space="preserve"> meeting</w:t>
-      </w:r>
-      <w:r>
-        <w:t xml:space="preserve"> a</w:t>
-      </w:r>
-      <w:r>
-        <w:t>genda beforehand. The team follows the criteria listed for the team meeting. Once everything on the agenda list has been discussed, the team finishes with a session of open discussion and then decides on the next meeting’s agenda. Team meetings are primarily for</w:t>
-      </w:r>
-      <w:r>
-        <w:t xml:space="preserve"> reporting individual progress, </w:t>
-      </w:r>
-      <w:r>
-        <w:t>addressing concerns to the team,</w:t>
-      </w:r>
-      <w:r>
-        <w:t xml:space="preserve"> ensuring our individual work is collaborated, and deciding on the next step of the project.</w:t>
-      </w:r>
-    </w:p>
-    <w:p>
-      <w:pPr>
-        <w:pStyle w:val="Heading3"/>
-      </w:pPr>
-      <w:proofErr w:type="spellStart"/>
-      <w:r>
-        <w:t>GitHub</w:t>
-      </w:r>
-      <w:proofErr w:type="spellEnd"/>
-    </w:p>
-    <w:p>
-      <w:proofErr w:type="spellStart"/>
-      <w:r>
-        <w:t>GitHub</w:t>
-      </w:r>
-      <w:proofErr w:type="spellEnd"/>
-      <w:r>
-        <w:t xml:space="preserve"> is our primary source control for the system. The file architecture of the team’s </w:t>
-      </w:r>
-      <w:proofErr w:type="spellStart"/>
-      <w:r>
-        <w:t>GitHub</w:t>
-      </w:r>
-      <w:proofErr w:type="spellEnd"/>
-      <w:r>
-        <w:t xml:space="preserve"> account is structured to neatly accommodate several types of documentation, </w:t>
-      </w:r>
-      <w:r>
-        <w:t>research, and deliverables</w:t>
-      </w:r>
-      <w:r>
-        <w:t>.</w:t>
-      </w:r>
-      <w:r>
-        <w:t xml:space="preserve"> </w:t>
-      </w:r>
-      <w:proofErr w:type="spellStart"/>
-      <w:r>
-        <w:t>GitHub’s</w:t>
-      </w:r>
-      <w:proofErr w:type="spellEnd"/>
-      <w:r>
-        <w:t xml:space="preserve"> comment feature allows individual members to briefly update the team on the individual’s progress. </w:t>
-      </w:r>
-    </w:p>
-    <w:p>
-      <w:pPr>
-        <w:pStyle w:val="Heading3"/>
-      </w:pPr>
-      <w:r>
         <w:t>E-mail</w:t>
       </w:r>
     </w:p>
@@ -12167,15 +12060,7 @@
         <w:t>The team’s quickest method of communication will be by e-mail. The consensus of the team is that not every member is comfortable with receiving and sending text messages as a reliable source of communication. However, the individual members have proven so far to be very responsive to emails. Almost every e-mail has been responded to within the day, usually within hours.</w:t>
       </w:r>
       <w:r>
-        <w:t xml:space="preserve"> E-mail is used for primarily for questions, concerns, and clarification. Important information or helpful notes that were not discussed during the meeting (</w:t>
-      </w:r>
-      <w:proofErr w:type="spellStart"/>
-      <w:r>
-        <w:t>ie</w:t>
-      </w:r>
-      <w:proofErr w:type="spellEnd"/>
-      <w:r>
-        <w:t>. We forgot to talk about it) can be brought up via the E-mail.</w:t>
+        <w:t xml:space="preserve"> E-mail is used for primarily for questions, concerns, and clarification. Important information or helpful notes that were not discussed during the meeting (ie. We forgot to talk about it) can be brought up via the E-mail.</w:t>
       </w:r>
     </w:p>
     <w:p>
@@ -12202,152 +12087,105 @@
       <w:r>
         <w:t xml:space="preserve">Dr. </w:t>
       </w:r>
-      <w:proofErr w:type="spellStart"/>
       <w:r>
         <w:t>Shiakolas</w:t>
       </w:r>
-      <w:proofErr w:type="spellEnd"/>
       <w:r>
         <w:t xml:space="preserve"> (Team Sponsor)</w:t>
       </w:r>
     </w:p>
     <w:p>
       <w:r>
-        <w:t xml:space="preserve">We have two primary forms of communication with our sponsor, Dr. </w:t>
-      </w:r>
-      <w:proofErr w:type="spellStart"/>
+        <w:t>We have two primary forms of communication with our sponsor, Dr. Shiakolas. First form of communication is by e-mail. We use e-mail as a means to ask smaller questions such as clarification on a requirement. The other form of communication is scheduled meetings. Meetings with Dr. Shiako</w:t>
+      </w:r>
+      <w:r>
+        <w:t>las are not regular, so before</w:t>
+      </w:r>
+      <w:r>
+        <w:t xml:space="preserve"> a meeting</w:t>
+      </w:r>
+      <w:r>
+        <w:t xml:space="preserve"> can be scheduled</w:t>
+      </w:r>
+      <w:r>
+        <w:t xml:space="preserve">, we must first </w:t>
+      </w:r>
+      <w:r>
+        <w:t>e-mail Dr. Shiakolas and discuss an appropriate meeting time</w:t>
+      </w:r>
+      <w:r>
+        <w:t>.</w:t>
+      </w:r>
+      <w:r>
+        <w:t xml:space="preserve"> Our normal meeting time is on Wednesday at 1:00p.m. During meetings with Dr. Shiakola</w:t>
+      </w:r>
+      <w:r>
+        <w:t>s, we discuss clarification about the requirements and discuss the scope and whether it is correct as is or needs to be changed</w:t>
+      </w:r>
+      <w:r>
+        <w:t>.</w:t>
+      </w:r>
+    </w:p>
+    <w:p>
+      <w:pPr>
+        <w:pStyle w:val="Heading3"/>
+      </w:pPr>
+      <w:r>
+        <w:t>Dr. O’ Dell</w:t>
+      </w:r>
+      <w:r>
+        <w:t xml:space="preserve"> (Professor)</w:t>
+      </w:r>
+    </w:p>
+    <w:p>
+      <w:r>
+        <w:t xml:space="preserve">Another individual we report to is Dr. O’ Dell. </w:t>
+      </w:r>
+      <w:r>
+        <w:t>He</w:t>
+      </w:r>
+      <w:r>
+        <w:t xml:space="preserve"> is the professor of</w:t>
+      </w:r>
+      <w:r>
+        <w:t xml:space="preserve"> the Senior Design course that</w:t>
+      </w:r>
+      <w:r>
+        <w:t xml:space="preserve"> oversees the Computer Science Teams in his class. To ensure that every team is making progress, Dr. O’ Dell requires several deliverables, including individual status reports, team status report presentations, and deliverable documents. O</w:t>
+      </w:r>
+      <w:r>
+        <w:t xml:space="preserve">ne goal of our team </w:t>
+      </w:r>
+      <w:r>
+        <w:t xml:space="preserve">is to be able to deliver </w:t>
+      </w:r>
+      <w:r>
+        <w:t>on time with adequate information. In the case of questions regarding our deliverables or how Senior Design works, Dr. O’ Dell accepts e-mails from his students.</w:t>
+      </w:r>
+    </w:p>
+    <w:p>
+      <w:pPr>
+        <w:pStyle w:val="Heading3"/>
+      </w:pPr>
+      <w:r>
+        <w:t>Mechanical Engineering Team</w:t>
+      </w:r>
+    </w:p>
+    <w:p>
+      <w:r>
+        <w:t>As per</w:t>
+      </w:r>
+      <w:r>
+        <w:t xml:space="preserve"> Dr. </w:t>
+      </w:r>
       <w:r>
         <w:t>Shiakolas</w:t>
       </w:r>
-      <w:proofErr w:type="spellEnd"/>
-      <w:r>
-        <w:t xml:space="preserve">. First form of communication is by e-mail. We use e-mail as a means to ask smaller questions such as clarification on a requirement. The other form of communication is scheduled meetings. Meetings with Dr. </w:t>
-      </w:r>
-      <w:proofErr w:type="spellStart"/>
-      <w:r>
-        <w:t>Shiako</w:t>
-      </w:r>
-      <w:r>
-        <w:t>las</w:t>
-      </w:r>
-      <w:proofErr w:type="spellEnd"/>
-      <w:r>
-        <w:t xml:space="preserve"> are not regular, so before</w:t>
-      </w:r>
-      <w:r>
-        <w:t xml:space="preserve"> a meeting</w:t>
-      </w:r>
-      <w:r>
-        <w:t xml:space="preserve"> can be scheduled</w:t>
-      </w:r>
-      <w:r>
-        <w:t xml:space="preserve">, we must first </w:t>
-      </w:r>
-      <w:r>
-        <w:t xml:space="preserve">e-mail Dr. </w:t>
-      </w:r>
-      <w:proofErr w:type="spellStart"/>
-      <w:r>
-        <w:t>Shiakolas</w:t>
-      </w:r>
-      <w:proofErr w:type="spellEnd"/>
-      <w:r>
-        <w:t xml:space="preserve"> and discuss an appropriate meeting time</w:t>
-      </w:r>
-      <w:r>
-        <w:t>.</w:t>
-      </w:r>
-      <w:r>
-        <w:t xml:space="preserve"> Our normal meeting time is on Wednesday at 1:00p.m. During meetings with Dr. </w:t>
-      </w:r>
-      <w:proofErr w:type="spellStart"/>
-      <w:r>
-        <w:t>Shiakola</w:t>
-      </w:r>
-      <w:r>
-        <w:t>s</w:t>
-      </w:r>
-      <w:proofErr w:type="spellEnd"/>
-      <w:r>
-        <w:t>, we discuss clarification about the requirements and discuss the scope and whether it is correct as is or needs to be changed</w:t>
-      </w:r>
-      <w:r>
-        <w:t>.</w:t>
-      </w:r>
-    </w:p>
-    <w:p>
-      <w:pPr>
-        <w:pStyle w:val="Heading3"/>
-      </w:pPr>
-      <w:r>
-        <w:t>Dr. O’ Dell</w:t>
-      </w:r>
-      <w:r>
-        <w:t xml:space="preserve"> (Professor)</w:t>
-      </w:r>
-    </w:p>
-    <w:p>
-      <w:r>
-        <w:t xml:space="preserve">Another individual we report to is Dr. O’ Dell. </w:t>
-      </w:r>
-      <w:r>
-        <w:t>He</w:t>
-      </w:r>
-      <w:r>
-        <w:t xml:space="preserve"> is the professor of</w:t>
-      </w:r>
-      <w:r>
-        <w:t xml:space="preserve"> the Senior Design course that</w:t>
-      </w:r>
-      <w:r>
-        <w:t xml:space="preserve"> oversees the Computer Science Teams in his class. To ensure that every team is making progress, Dr. O’ Dell requires several deliverables, including individual status reports, team status report presentations, and deliverable documents. O</w:t>
-      </w:r>
-      <w:r>
-        <w:t xml:space="preserve">ne goal of our team </w:t>
-      </w:r>
-      <w:r>
-        <w:t xml:space="preserve">is to be able to deliver </w:t>
-      </w:r>
-      <w:r>
-        <w:t>on time with adequate information. In the case of questions regarding our deliverables or how Senior Design works, Dr. O’ Dell accepts e-mails from his students.</w:t>
-      </w:r>
-    </w:p>
-    <w:p>
-      <w:pPr>
-        <w:pStyle w:val="Heading3"/>
-      </w:pPr>
-      <w:r>
-        <w:t>Mechanical Engineering Team</w:t>
-      </w:r>
-    </w:p>
-    <w:p>
-      <w:r>
-        <w:t>As per</w:t>
-      </w:r>
-      <w:r>
-        <w:t xml:space="preserve"> Dr. </w:t>
-      </w:r>
-      <w:proofErr w:type="spellStart"/>
-      <w:r>
-        <w:t>Shiakolas</w:t>
-      </w:r>
-      <w:r>
-        <w:t>’s</w:t>
-      </w:r>
-      <w:proofErr w:type="spellEnd"/>
-      <w:r>
-        <w:t xml:space="preserve"> request, we have not yet met with the Mechanical Engineering Team. However, meeting with the ME Team will eventually be necessary, so a form of communication must be established between the two teams. </w:t>
-      </w:r>
-      <w:r>
-        <w:t xml:space="preserve">Very likely, we will be using the same channels of communication between the ME Team and Ink3D as Ink3D uses internally. Initial contact will be made by e-mail or by both teams meeting with Dr. </w:t>
-      </w:r>
-      <w:proofErr w:type="spellStart"/>
-      <w:r>
-        <w:t>Shiakolas</w:t>
-      </w:r>
-      <w:proofErr w:type="spellEnd"/>
-      <w:r>
-        <w:t>.</w:t>
+      <w:r>
+        <w:t xml:space="preserve">’s request, we have not yet met with the Mechanical Engineering Team. However, meeting with the ME Team will eventually be necessary, so a form of communication must be established between the two teams. </w:t>
+      </w:r>
+      <w:r>
+        <w:t>Very likely, we will be using the same channels of communication between the ME Team and Ink3D as Ink3D uses internally. Initial contact will be made by e-mail or by both teams meeting with Dr. Shiakolas.</w:t>
       </w:r>
     </w:p>
     <w:p>
@@ -12432,29 +12270,64 @@
       </w:r>
     </w:p>
     <w:p>
+      <w:pPr>
+        <w:ind w:left="720"/>
+      </w:pPr>
+      <w:r>
+        <w:t>Dr. Panos Shiakolas will inform the team if any changes are needed to the project to achieve his expectations of the project.  He will also have to approve any changes that the team decides are necessary.</w:t>
+      </w:r>
+    </w:p>
+    <w:p>
       <w:r>
         <w:t>Project Lead</w:t>
       </w:r>
     </w:p>
     <w:p>
+      <w:pPr>
+        <w:ind w:left="720"/>
+      </w:pPr>
+      <w:r>
+        <w:t>Dan Lain is responsible for leading team discussions about any proposed changes.  He is also responsible for presenting changes proposed by the team to the sponsor and presenting any changes proposed by the sponsor to the team.</w:t>
+      </w:r>
+    </w:p>
+    <w:p>
       <w:r>
         <w:t>Project Team</w:t>
       </w:r>
     </w:p>
     <w:p>
+      <w:pPr>
+        <w:ind w:left="720"/>
+      </w:pPr>
+      <w:r>
+        <w:t>The project team is responsible for identifying needed changes throughout the project.  Also, every member of the project team must approve changes before the changes can be accepted.</w:t>
+      </w:r>
+      <w:bookmarkStart w:id="17" w:name="_GoBack"/>
+      <w:bookmarkEnd w:id="17"/>
+    </w:p>
+    <w:p>
       <w:r>
         <w:t>Project Advisor</w:t>
       </w:r>
     </w:p>
     <w:p>
       <w:pPr>
+        <w:ind w:left="576"/>
+      </w:pPr>
+      <w:r>
+        <w:t>Dr. O’ Dell will give advice to the team about proposed changes.  He may be approached to discuss changes when there is a disagreement between the project team and the project sponsor.</w:t>
+      </w:r>
+    </w:p>
+    <w:p>
+      <w:pPr>
         <w:pStyle w:val="Heading2"/>
       </w:pPr>
-      <w:bookmarkStart w:id="17" w:name="_Toc317666960"/>
-      <w:r>
+      <w:bookmarkStart w:id="18" w:name="_Toc317666960"/>
+      <w:r>
+        <w:lastRenderedPageBreak/>
         <w:t>Review and Approval Process</w:t>
       </w:r>
-      <w:bookmarkEnd w:id="17"/>
+      <w:bookmarkEnd w:id="18"/>
     </w:p>
     <w:p>
       <w:r>
@@ -12558,11 +12431,11 @@
       <w:pPr>
         <w:pStyle w:val="Heading2"/>
       </w:pPr>
-      <w:bookmarkStart w:id="18" w:name="_Toc317666961"/>
+      <w:bookmarkStart w:id="19" w:name="_Toc317666961"/>
       <w:r>
         <w:t>Change Identification, Documentation, Implementation and Reporting</w:t>
       </w:r>
-      <w:bookmarkEnd w:id="18"/>
+      <w:bookmarkEnd w:id="19"/>
     </w:p>
     <w:p>
       <w:r>
@@ -13017,22 +12890,22 @@
       <w:pPr>
         <w:pStyle w:val="Heading1"/>
       </w:pPr>
-      <w:bookmarkStart w:id="19" w:name="_Toc317666962"/>
+      <w:bookmarkStart w:id="20" w:name="_Toc317666962"/>
       <w:r>
         <w:lastRenderedPageBreak/>
         <w:t>Risk Management Plan</w:t>
       </w:r>
-      <w:bookmarkEnd w:id="19"/>
+      <w:bookmarkEnd w:id="20"/>
     </w:p>
     <w:p>
       <w:pPr>
         <w:pStyle w:val="Heading2"/>
       </w:pPr>
-      <w:bookmarkStart w:id="20" w:name="_Toc317666963"/>
+      <w:bookmarkStart w:id="21" w:name="_Toc317666963"/>
       <w:r>
         <w:t>Purpose of Risk Management Plan</w:t>
       </w:r>
-      <w:bookmarkEnd w:id="20"/>
+      <w:bookmarkEnd w:id="21"/>
     </w:p>
     <w:p>
       <w:pPr>
@@ -13113,11 +12986,11 @@
       <w:pPr>
         <w:pStyle w:val="Heading2"/>
       </w:pPr>
-      <w:bookmarkStart w:id="21" w:name="_Toc317666964"/>
+      <w:bookmarkStart w:id="22" w:name="_Toc317666964"/>
       <w:r>
         <w:t>Roles and Responsibilities</w:t>
       </w:r>
-      <w:bookmarkEnd w:id="21"/>
+      <w:bookmarkEnd w:id="22"/>
     </w:p>
     <w:p>
       <w:pPr>
@@ -13206,11 +13079,11 @@
       <w:pPr>
         <w:pStyle w:val="Heading2"/>
       </w:pPr>
-      <w:bookmarkStart w:id="22" w:name="_Toc317666965"/>
+      <w:bookmarkStart w:id="23" w:name="_Toc317666965"/>
       <w:r>
         <w:t>Risk Identification</w:t>
       </w:r>
-      <w:bookmarkEnd w:id="22"/>
+      <w:bookmarkEnd w:id="23"/>
     </w:p>
     <w:p>
       <w:pPr>
@@ -13332,11 +13205,11 @@
       <w:pPr>
         <w:pStyle w:val="Heading2"/>
       </w:pPr>
-      <w:bookmarkStart w:id="23" w:name="_Toc317666966"/>
+      <w:bookmarkStart w:id="24" w:name="_Toc317666966"/>
       <w:r>
         <w:t>Risk Triggers</w:t>
       </w:r>
-      <w:bookmarkEnd w:id="23"/>
+      <w:bookmarkEnd w:id="24"/>
     </w:p>
     <w:p>
       <w:pPr>
@@ -13367,11 +13240,11 @@
       <w:pPr>
         <w:pStyle w:val="Heading2"/>
       </w:pPr>
-      <w:bookmarkStart w:id="24" w:name="_Toc317666967"/>
+      <w:bookmarkStart w:id="25" w:name="_Toc317666967"/>
       <w:r>
         <w:t>Risk Analysis</w:t>
       </w:r>
-      <w:bookmarkEnd w:id="24"/>
+      <w:bookmarkEnd w:id="25"/>
     </w:p>
     <w:p>
       <w:pPr>
@@ -13416,11 +13289,11 @@
       <w:pPr>
         <w:pStyle w:val="Heading2"/>
       </w:pPr>
-      <w:bookmarkStart w:id="25" w:name="_Toc317666968"/>
+      <w:bookmarkStart w:id="26" w:name="_Toc317666968"/>
       <w:r>
         <w:t>Risk Severity</w:t>
       </w:r>
-      <w:bookmarkEnd w:id="25"/>
+      <w:bookmarkEnd w:id="26"/>
     </w:p>
     <w:p>
       <w:pPr>
@@ -13439,11 +13312,11 @@
       <w:pPr>
         <w:pStyle w:val="Heading2"/>
       </w:pPr>
-      <w:bookmarkStart w:id="26" w:name="_Toc317666969"/>
+      <w:bookmarkStart w:id="27" w:name="_Toc317666969"/>
       <w:r>
         <w:t>Risk Response Planning</w:t>
       </w:r>
-      <w:bookmarkEnd w:id="26"/>
+      <w:bookmarkEnd w:id="27"/>
     </w:p>
     <w:p>
       <w:pPr>
@@ -13474,11 +13347,11 @@
       <w:pPr>
         <w:pStyle w:val="Heading2"/>
       </w:pPr>
-      <w:bookmarkStart w:id="27" w:name="_Toc317666970"/>
+      <w:bookmarkStart w:id="28" w:name="_Toc317666970"/>
       <w:r>
         <w:t>Risk Documentation and Reporting</w:t>
       </w:r>
-      <w:bookmarkEnd w:id="27"/>
+      <w:bookmarkEnd w:id="28"/>
     </w:p>
     <w:p>
       <w:r>
@@ -13489,11 +13362,11 @@
       <w:pPr>
         <w:pStyle w:val="Heading2"/>
       </w:pPr>
-      <w:bookmarkStart w:id="28" w:name="_Toc317666971"/>
+      <w:bookmarkStart w:id="29" w:name="_Toc317666971"/>
       <w:r>
         <w:t>Risk Control</w:t>
       </w:r>
-      <w:bookmarkEnd w:id="28"/>
+      <w:bookmarkEnd w:id="29"/>
     </w:p>
     <w:p>
       <w:pPr>
@@ -13512,23 +13385,23 @@
       <w:pPr>
         <w:pStyle w:val="Heading1"/>
       </w:pPr>
-      <w:bookmarkStart w:id="29" w:name="_Toc317666972"/>
+      <w:bookmarkStart w:id="30" w:name="_Toc317666972"/>
       <w:r>
         <w:lastRenderedPageBreak/>
         <w:t>Procurement Management Plan</w:t>
       </w:r>
-      <w:bookmarkEnd w:id="29"/>
+      <w:bookmarkEnd w:id="30"/>
     </w:p>
     <w:p>
       <w:pPr>
         <w:pStyle w:val="Heading2"/>
       </w:pPr>
-      <w:bookmarkStart w:id="30" w:name="_Toc317666973"/>
-      <w:bookmarkStart w:id="31" w:name="_Toc317666977"/>
+      <w:bookmarkStart w:id="31" w:name="_Toc317666973"/>
+      <w:bookmarkStart w:id="32" w:name="_Toc317666977"/>
       <w:r>
         <w:t>Purpose of the Procurement Management Plan</w:t>
       </w:r>
-      <w:bookmarkEnd w:id="30"/>
+      <w:bookmarkEnd w:id="31"/>
     </w:p>
     <w:p>
       <w:r>
@@ -13551,11 +13424,11 @@
       <w:pPr>
         <w:pStyle w:val="Heading2"/>
       </w:pPr>
-      <w:bookmarkStart w:id="32" w:name="_Toc317666974"/>
+      <w:bookmarkStart w:id="33" w:name="_Toc317666974"/>
       <w:r>
         <w:t>Roles and Responsibilities</w:t>
       </w:r>
-      <w:bookmarkEnd w:id="32"/>
+      <w:bookmarkEnd w:id="33"/>
     </w:p>
     <w:p>
       <w:r>
@@ -13579,26 +13452,10 @@
         <w:t xml:space="preserve"> </w:t>
       </w:r>
       <w:r>
-        <w:t xml:space="preserve">Dr. </w:t>
-      </w:r>
-      <w:proofErr w:type="spellStart"/>
-      <w:r>
-        <w:t>Shiakolas</w:t>
-      </w:r>
-      <w:proofErr w:type="spellEnd"/>
-      <w:r>
-        <w:t xml:space="preserve"> will be providing advice on what items could be beneficial to our project. In addition, D</w:t>
-      </w:r>
-      <w:r>
-        <w:t xml:space="preserve">r. </w:t>
-      </w:r>
-      <w:proofErr w:type="spellStart"/>
-      <w:r>
-        <w:t>Shiakolas</w:t>
-      </w:r>
-      <w:proofErr w:type="spellEnd"/>
-      <w:r>
-        <w:t xml:space="preserve"> has offered to give</w:t>
+        <w:t>Dr. Shiakolas will be providing advice on what items could be beneficial to our project. In addition, D</w:t>
+      </w:r>
+      <w:r>
+        <w:t>r. Shiakolas has offered to give</w:t>
       </w:r>
       <w:r>
         <w:t xml:space="preserve"> the team access to</w:t>
@@ -13671,11 +13528,11 @@
       <w:pPr>
         <w:pStyle w:val="Heading2"/>
       </w:pPr>
-      <w:bookmarkStart w:id="33" w:name="_Toc317666975"/>
+      <w:bookmarkStart w:id="34" w:name="_Toc317666975"/>
       <w:r>
         <w:t>Required Project Procurements and Timing</w:t>
       </w:r>
-      <w:bookmarkEnd w:id="33"/>
+      <w:bookmarkEnd w:id="34"/>
     </w:p>
     <w:p>
       <w:r>
@@ -13698,12 +13555,12 @@
       <w:pPr>
         <w:pStyle w:val="Heading2"/>
       </w:pPr>
-      <w:bookmarkStart w:id="34" w:name="_Toc317666976"/>
+      <w:bookmarkStart w:id="35" w:name="_Toc317666976"/>
       <w:r>
         <w:lastRenderedPageBreak/>
         <w:t>Description of Items/ Services to be acquired</w:t>
       </w:r>
-      <w:bookmarkEnd w:id="34"/>
+      <w:bookmarkEnd w:id="35"/>
     </w:p>
     <w:p>
       <w:r>
@@ -13761,17 +13618,17 @@
         <w:lastRenderedPageBreak/>
         <w:t>Project Closeout Report</w:t>
       </w:r>
-      <w:bookmarkEnd w:id="31"/>
+      <w:bookmarkEnd w:id="32"/>
     </w:p>
     <w:p>
       <w:pPr>
         <w:pStyle w:val="Heading2"/>
       </w:pPr>
-      <w:bookmarkStart w:id="35" w:name="_Toc317666979"/>
+      <w:bookmarkStart w:id="36" w:name="_Toc317666979"/>
       <w:r>
         <w:t>Purpose of Closeout Report</w:t>
       </w:r>
-      <w:bookmarkEnd w:id="35"/>
+      <w:bookmarkEnd w:id="36"/>
     </w:p>
     <w:p>
       <w:r>
@@ -13782,11 +13639,11 @@
       <w:pPr>
         <w:pStyle w:val="Heading2"/>
       </w:pPr>
-      <w:bookmarkStart w:id="36" w:name="_Toc317666980"/>
+      <w:bookmarkStart w:id="37" w:name="_Toc317666980"/>
       <w:r>
         <w:t>Administrative Closure</w:t>
       </w:r>
-      <w:bookmarkEnd w:id="36"/>
+      <w:bookmarkEnd w:id="37"/>
     </w:p>
     <w:p>
       <w:pPr>
@@ -13810,18 +13667,8 @@
       </w:r>
     </w:p>
     <w:p>
-      <w:bookmarkStart w:id="37" w:name="_GoBack"/>
-      <w:bookmarkEnd w:id="37"/>
-      <w:r>
-        <w:t xml:space="preserve">All project artifacts will be archived using </w:t>
-      </w:r>
-      <w:proofErr w:type="spellStart"/>
-      <w:r>
-        <w:t>GitHub</w:t>
-      </w:r>
-      <w:proofErr w:type="spellEnd"/>
-      <w:r>
-        <w:t xml:space="preserve"> so that they may be available for future interests in this project.  The following is a list of the artifacts to be archived:</w:t>
+      <w:r>
+        <w:t>All project artifacts will be archived using GitHub so that they may be available for future interests in this project.  The following is a list of the artifacts to be archived:</w:t>
       </w:r>
     </w:p>
     <w:p>
@@ -13994,15 +13841,7 @@
     </w:p>
     <w:p>
       <w:r>
-        <w:t xml:space="preserve">The </w:t>
-      </w:r>
-      <w:proofErr w:type="spellStart"/>
-      <w:r>
-        <w:t>GitHub</w:t>
-      </w:r>
-      <w:proofErr w:type="spellEnd"/>
-      <w:r>
-        <w:t xml:space="preserve"> repository where these artifacts will be archived is located at </w:t>
+        <w:t xml:space="preserve">The GitHub repository where these artifacts will be archived is located at </w:t>
       </w:r>
       <w:r>
         <w:t>https://github.com/qpHalcy0n/SRDesign</w:t>
@@ -14085,23 +13924,7 @@
     </w:p>
     <w:p>
       <w:r>
-        <w:t xml:space="preserve">All financial records will be accounted for, documented, and archived.  Physical invoiced and purchase orders will be scanned and archived on </w:t>
-      </w:r>
-      <w:proofErr w:type="spellStart"/>
-      <w:r>
-        <w:t>GitHub</w:t>
-      </w:r>
-      <w:proofErr w:type="spellEnd"/>
-      <w:r>
-        <w:t xml:space="preserve"> with sensitive information blacked out.  A final cost report will be created that accounts for all project spending and this report will also be archived on </w:t>
-      </w:r>
-      <w:proofErr w:type="spellStart"/>
-      <w:r>
-        <w:t>GitHub</w:t>
-      </w:r>
-      <w:proofErr w:type="spellEnd"/>
-      <w:r>
-        <w:t>.</w:t>
+        <w:t>All financial records will be accounted for, documented, and archived.  Physical invoiced and purchase orders will be scanned and archived on GitHub with sensitive information blacked out.  A final cost report will be created that accounts for all project spending and this report will also be archived on GitHub.</w:t>
       </w:r>
     </w:p>
     <w:p>
@@ -14300,7 +14123,7 @@
         <w:b w:val="0"/>
         <w:noProof/>
       </w:rPr>
-      <w:t>23</w:t>
+      <w:t>14</w:t>
     </w:r>
     <w:r>
       <w:rPr>
@@ -14319,7 +14142,7 @@
         <w:rPr>
           <w:noProof/>
         </w:rPr>
-        <w:t>Project Closeout Report</w:t>
+        <w:t>Change Management Plan</w:t>
       </w:r>
     </w:fldSimple>
   </w:p>
@@ -19734,7 +19557,7 @@
 </file>
 
 <file path=customXml/itemProps1.xml><?xml version="1.0" encoding="utf-8"?>
-<ds:datastoreItem xmlns:ds="http://schemas.openxmlformats.org/officeDocument/2006/customXml" ds:itemID="{95BEC9BA-7BF2-1047-A317-24BC84EA1451}">
+<ds:datastoreItem xmlns:ds="http://schemas.openxmlformats.org/officeDocument/2006/customXml" ds:itemID="{5D130ECF-4A20-8B42-8B96-231F93BB5AA6}">
   <ds:schemaRefs>
     <ds:schemaRef ds:uri="http://schemas.openxmlformats.org/officeDocument/2006/bibliography"/>
   </ds:schemaRefs>

</xml_diff>

<commit_message>
*Integraded section 2 (Scope Statement) to project charter.
</commit_message>
<xml_diff>
--- a/ProjectCharter/ProjectCharterDraft.docx
+++ b/ProjectCharter/ProjectCharterDraft.docx
@@ -1,6 +1,6 @@
 
 <file path=word/document.xml><?xml version="1.0" encoding="utf-8"?>
-<w:document xmlns:wpc="http://schemas.microsoft.com/office/word/2010/wordprocessingCanvas" xmlns:mo="http://schemas.microsoft.com/office/mac/office/2008/main" xmlns:mc="http://schemas.openxmlformats.org/markup-compatibility/2006" xmlns:mv="urn:schemas-microsoft-com:mac:vml" xmlns:o="urn:schemas-microsoft-com:office:office" xmlns:r="http://schemas.openxmlformats.org/officeDocument/2006/relationships" xmlns:m="http://schemas.openxmlformats.org/officeDocument/2006/math" xmlns:v="urn:schemas-microsoft-com:vml" xmlns:wp14="http://schemas.microsoft.com/office/word/2010/wordprocessingDrawing" xmlns:wp="http://schemas.openxmlformats.org/drawingml/2006/wordprocessingDrawing" xmlns:w10="urn:schemas-microsoft-com:office:word" xmlns:w="http://schemas.openxmlformats.org/wordprocessingml/2006/main" xmlns:w14="http://schemas.microsoft.com/office/word/2010/wordml" xmlns:wpg="http://schemas.microsoft.com/office/word/2010/wordprocessingGroup" xmlns:wpi="http://schemas.microsoft.com/office/word/2010/wordprocessingInk" xmlns:wne="http://schemas.microsoft.com/office/word/2006/wordml" xmlns:wps="http://schemas.microsoft.com/office/word/2010/wordprocessingShape" mc:Ignorable="w14 wp14">
+<w:document xmlns:wpc="http://schemas.microsoft.com/office/word/2010/wordprocessingCanvas" xmlns:mc="http://schemas.openxmlformats.org/markup-compatibility/2006" xmlns:o="urn:schemas-microsoft-com:office:office" xmlns:r="http://schemas.openxmlformats.org/officeDocument/2006/relationships" xmlns:m="http://schemas.openxmlformats.org/officeDocument/2006/math" xmlns:v="urn:schemas-microsoft-com:vml" xmlns:wp14="http://schemas.microsoft.com/office/word/2010/wordprocessingDrawing" xmlns:wp="http://schemas.openxmlformats.org/drawingml/2006/wordprocessingDrawing" xmlns:w10="urn:schemas-microsoft-com:office:word" xmlns:w="http://schemas.openxmlformats.org/wordprocessingml/2006/main" xmlns:w14="http://schemas.microsoft.com/office/word/2010/wordml" xmlns:w15="http://schemas.microsoft.com/office/word/2012/wordml" xmlns:wpg="http://schemas.microsoft.com/office/word/2010/wordprocessingGroup" xmlns:wpi="http://schemas.microsoft.com/office/word/2010/wordprocessingInk" xmlns:wne="http://schemas.microsoft.com/office/word/2006/wordml" xmlns:wps="http://schemas.microsoft.com/office/word/2010/wordprocessingShape" mc:Ignorable="w14 w15 wp14">
   <w:body>
     <w:p>
       <w:pPr>
@@ -106,7 +106,7 @@
         <w:fldChar w:fldCharType="separate"/>
       </w:r>
       <w:r>
-        <w:t>10 October 2013 @ 11:21:00 AM</w:t>
+        <w:t>10 October 2013 @ 11:06:00 AM</w:t>
       </w:r>
       <w:r>
         <w:fldChar w:fldCharType="end"/>
@@ -116,9 +116,9 @@
     <w:p>
       <w:pPr>
         <w:sectPr>
-          <w:headerReference w:type="default" r:id="rId9"/>
-          <w:footerReference w:type="even" r:id="rId10"/>
-          <w:footerReference w:type="default" r:id="rId11"/>
+          <w:headerReference w:type="default" r:id="rId8"/>
+          <w:footerReference w:type="even" r:id="rId9"/>
+          <w:footerReference w:type="default" r:id="rId10"/>
           <w:pgSz w:w="12240" w:h="15840" w:code="1"/>
           <w:pgMar w:top="288" w:right="1440" w:bottom="792" w:left="1440" w:header="720" w:footer="720" w:gutter="0"/>
           <w:cols w:space="720"/>
@@ -3007,7 +3007,7 @@
     <w:p>
       <w:pPr>
         <w:sectPr>
-          <w:footerReference w:type="default" r:id="rId12"/>
+          <w:footerReference w:type="default" r:id="rId11"/>
           <w:pgSz w:w="12240" w:h="15840" w:code="1"/>
           <w:pgMar w:top="288" w:right="1440" w:bottom="792" w:left="1440" w:header="720" w:footer="720" w:gutter="0"/>
           <w:pgNumType w:start="1"/>
@@ -5102,41 +5102,82 @@
     </w:p>
     <w:p>
       <w:pPr>
-        <w:rPr>
-          <w:i/>
-        </w:rPr>
-      </w:pPr>
-      <w:r>
-        <w:rPr>
-          <w:i/>
-        </w:rPr>
-        <w:t xml:space="preserve">A brief statement of the </w:t>
-      </w:r>
-      <w:r>
-        <w:rPr>
-          <w:b/>
-          <w:i/>
-          <w:u w:val="single"/>
-        </w:rPr>
-        <w:t>general scope</w:t>
-      </w:r>
-      <w:r>
-        <w:rPr>
-          <w:i/>
-        </w:rPr>
-        <w:t xml:space="preserve"> of the project.</w:t>
+        <w:pStyle w:val="Heading2"/>
+      </w:pPr>
+      <w:r>
+        <w:t>Introduction</w:t>
+      </w:r>
+    </w:p>
+    <w:p>
+      <w:r>
+        <w:t>The goal of the 3-D Printer Fabrication System is to provide an interface and control software that operates a multiple extruder 3-axis printer to the printer operator. The interface shall allow the operator to define objects to be printed and associate materials with the objects in a simple manner. The control software shall provide the appropriate machine instructions to print the objects as specified by the machine operator.</w:t>
+      </w:r>
+    </w:p>
+    <w:p>
+      <w:pPr>
+        <w:pStyle w:val="Heading2"/>
+      </w:pPr>
+      <w:r>
+        <w:t>Product Definition</w:t>
+      </w:r>
+    </w:p>
+    <w:p>
+      <w:r>
+        <w:t>The 3-D Printer Fabrication System shall be broken down into three primary components. The host machine, the intermediate machine, and the print controller.</w:t>
+      </w:r>
+    </w:p>
+    <w:p>
+      <w:r>
+        <w:t xml:space="preserve">The host machine shall be a PC-type workstation. The host will provide the operator a graphical interface with which the operator can load an object file specified by the .STL file format. It will also store a library of materials with which the operator can associate multiple objects with different materials. The host will also generate a database of these associations and </w:t>
+      </w:r>
+      <w:r>
+        <w:t>provide these to a geometry processing API such that machine instructions can be generated and passed to the intermediate machine.</w:t>
+      </w:r>
+    </w:p>
+    <w:p>
+      <w:r>
+        <w:t xml:space="preserve">The intermediate machine shall receive the generated machine instructions either via a streamed interface such as a USB or parallel interface or via an SD Card or flash memory. The software hosted on the intermediate machine shall read the machine instructions and issue them to the machine. While issuing instructions, the intermediate machine will also monitor hardware status given by the print controller. The hardware status will consist of extruder temperature, extruder flow, motor speed, and other parameters. </w:t>
+      </w:r>
+    </w:p>
+    <w:p>
+      <w:r>
+        <w:t>The print controller shall be selected by the ME (Mechanical Engineering) team. The task of the print controller is to drive and monitor the stepper motors, cams, and extruders of the 3-D printer bed itself</w:t>
+      </w:r>
+      <w:r>
+        <w:t>. The print controller will also monitor the various sensors that monitor the 3-D printer’s status in real time. It will also provide this information to the intermediary device such that corrective action may be taken if necessary</w:t>
+      </w:r>
+      <w:r>
+        <w:t>. The primary responsibility of programming the print controllers resides with the ME team, but the CSE team will be prepared to provide assistance where and if necessary.</w:t>
+      </w:r>
+    </w:p>
+    <w:p>
+      <w:pPr>
+        <w:pStyle w:val="Heading2"/>
+      </w:pPr>
+      <w:r>
+        <w:t>Intended Audience</w:t>
+      </w:r>
+    </w:p>
+    <w:p>
+      <w:r>
+        <w:t>The intended audience</w:t>
+      </w:r>
+      <w:bookmarkStart w:id="8" w:name="_GoBack"/>
+      <w:bookmarkEnd w:id="8"/>
+      <w:r>
+        <w:t xml:space="preserve"> of the 3-D Printer Fabrication System will be the ME team, Dr. Panos Shiakolas, other operators authorized by the aforementioned, and experienced 3-D and CNC machine operators.</w:t>
       </w:r>
     </w:p>
     <w:p>
       <w:pPr>
         <w:pStyle w:val="Heading1"/>
       </w:pPr>
-      <w:bookmarkStart w:id="8" w:name="_Toc317666951"/>
+      <w:bookmarkStart w:id="9" w:name="_Toc317666951"/>
       <w:r>
         <w:lastRenderedPageBreak/>
         <w:t>Cost Management Plan</w:t>
       </w:r>
-      <w:bookmarkEnd w:id="8"/>
+      <w:bookmarkEnd w:id="9"/>
     </w:p>
     <w:p>
       <w:pPr>
@@ -5193,12 +5234,12 @@
       <w:pPr>
         <w:pStyle w:val="Heading1"/>
       </w:pPr>
-      <w:bookmarkStart w:id="9" w:name="_Toc317666952"/>
+      <w:bookmarkStart w:id="10" w:name="_Toc317666952"/>
       <w:r>
         <w:lastRenderedPageBreak/>
         <w:t>Earned Value Management</w:t>
       </w:r>
-      <w:bookmarkEnd w:id="9"/>
+      <w:bookmarkEnd w:id="10"/>
     </w:p>
     <w:p>
       <w:pPr>
@@ -5644,12 +5685,12 @@
       <w:pPr>
         <w:pStyle w:val="Heading1"/>
       </w:pPr>
-      <w:bookmarkStart w:id="10" w:name="_Toc317666953"/>
+      <w:bookmarkStart w:id="11" w:name="_Toc317666953"/>
       <w:r>
         <w:lastRenderedPageBreak/>
         <w:t>Scope Management Plan</w:t>
       </w:r>
-      <w:bookmarkEnd w:id="10"/>
+      <w:bookmarkEnd w:id="11"/>
     </w:p>
     <w:p>
       <w:r>
@@ -5818,12 +5859,12 @@
       <w:pPr>
         <w:pStyle w:val="Heading1"/>
       </w:pPr>
-      <w:bookmarkStart w:id="11" w:name="_Toc317666954"/>
+      <w:bookmarkStart w:id="12" w:name="_Toc317666954"/>
       <w:r>
         <w:lastRenderedPageBreak/>
         <w:t>Work Breakdown Structure</w:t>
       </w:r>
-      <w:bookmarkEnd w:id="11"/>
+      <w:bookmarkEnd w:id="12"/>
     </w:p>
     <w:tbl>
       <w:tblPr>
@@ -5872,7 +5913,7 @@
                 <w:szCs w:val="18"/>
               </w:rPr>
             </w:pPr>
-            <w:bookmarkStart w:id="12" w:name="_Toc317666955"/>
+            <w:bookmarkStart w:id="13" w:name="_Toc317666955"/>
             <w:r>
               <w:rPr>
                 <w:rFonts w:ascii="Segoe UI" w:hAnsi="Segoe UI" w:cs="Segoe UI"/>
@@ -11823,7 +11864,7 @@
         <w:lastRenderedPageBreak/>
         <w:t>Quality Management Plan</w:t>
       </w:r>
-      <w:bookmarkEnd w:id="12"/>
+      <w:bookmarkEnd w:id="13"/>
     </w:p>
     <w:p>
       <w:pPr>
@@ -11931,12 +11972,12 @@
       <w:pPr>
         <w:pStyle w:val="Heading1"/>
       </w:pPr>
-      <w:bookmarkStart w:id="13" w:name="_Toc317666956"/>
+      <w:bookmarkStart w:id="14" w:name="_Toc317666956"/>
       <w:r>
         <w:lastRenderedPageBreak/>
         <w:t>Communications Plan</w:t>
       </w:r>
-      <w:bookmarkEnd w:id="13"/>
+      <w:bookmarkEnd w:id="14"/>
     </w:p>
     <w:p>
       <w:pPr>
@@ -12192,22 +12233,22 @@
       <w:pPr>
         <w:pStyle w:val="Heading1"/>
       </w:pPr>
-      <w:bookmarkStart w:id="14" w:name="_Toc317666957"/>
+      <w:bookmarkStart w:id="15" w:name="_Toc317666957"/>
       <w:r>
         <w:lastRenderedPageBreak/>
         <w:t>Change Management Plan</w:t>
       </w:r>
-      <w:bookmarkEnd w:id="14"/>
+      <w:bookmarkEnd w:id="15"/>
     </w:p>
     <w:p>
       <w:pPr>
         <w:pStyle w:val="Heading2"/>
       </w:pPr>
-      <w:bookmarkStart w:id="15" w:name="_Toc317666958"/>
+      <w:bookmarkStart w:id="16" w:name="_Toc317666958"/>
       <w:r>
         <w:t>Purpose of Integrated Change Management Plan</w:t>
       </w:r>
-      <w:bookmarkEnd w:id="15"/>
+      <w:bookmarkEnd w:id="16"/>
     </w:p>
     <w:p>
       <w:r>
@@ -12258,11 +12299,11 @@
       <w:pPr>
         <w:pStyle w:val="Heading2"/>
       </w:pPr>
-      <w:bookmarkStart w:id="16" w:name="_Toc317666959"/>
+      <w:bookmarkStart w:id="17" w:name="_Toc317666959"/>
       <w:r>
         <w:t>Roles and Responsibilities</w:t>
       </w:r>
-      <w:bookmarkEnd w:id="16"/>
+      <w:bookmarkEnd w:id="17"/>
     </w:p>
     <w:p>
       <w:r>
@@ -12302,8 +12343,6 @@
       <w:r>
         <w:t>The project team is responsible for identifying needed changes throughout the project.  Also, every member of the project team must approve changes before the changes can be accepted.</w:t>
       </w:r>
-      <w:bookmarkStart w:id="17" w:name="_GoBack"/>
-      <w:bookmarkEnd w:id="17"/>
     </w:p>
     <w:p>
       <w:r>
@@ -12387,7 +12426,7 @@
                     <pic:cNvPicPr/>
                   </pic:nvPicPr>
                   <pic:blipFill>
-                    <a:blip r:embed="rId13">
+                    <a:blip r:embed="rId12">
                       <a:extLst>
                         <a:ext uri="{28A0092B-C50C-407E-A947-70E740481C1C}">
                           <a14:useLocalDpi xmlns:a14="http://schemas.microsoft.com/office/drawing/2010/main" val="0"/>
@@ -13941,8 +13980,8 @@
       </w:r>
     </w:p>
     <w:sectPr>
-      <w:headerReference w:type="default" r:id="rId14"/>
-      <w:footerReference w:type="default" r:id="rId15"/>
+      <w:headerReference w:type="default" r:id="rId13"/>
+      <w:footerReference w:type="default" r:id="rId14"/>
       <w:pgSz w:w="12240" w:h="15840" w:code="1"/>
       <w:pgMar w:top="864" w:right="1440" w:bottom="792" w:left="1440" w:header="720" w:footer="720" w:gutter="0"/>
       <w:pgNumType w:start="1"/>
@@ -13954,7 +13993,7 @@
 </file>
 
 <file path=word/endnotes.xml><?xml version="1.0" encoding="utf-8"?>
-<w:endnotes xmlns:wpc="http://schemas.microsoft.com/office/word/2010/wordprocessingCanvas" xmlns:mo="http://schemas.microsoft.com/office/mac/office/2008/main" xmlns:mc="http://schemas.openxmlformats.org/markup-compatibility/2006" xmlns:mv="urn:schemas-microsoft-com:mac:vml" xmlns:o="urn:schemas-microsoft-com:office:office" xmlns:r="http://schemas.openxmlformats.org/officeDocument/2006/relationships" xmlns:m="http://schemas.openxmlformats.org/officeDocument/2006/math" xmlns:v="urn:schemas-microsoft-com:vml" xmlns:wp14="http://schemas.microsoft.com/office/word/2010/wordprocessingDrawing" xmlns:wp="http://schemas.openxmlformats.org/drawingml/2006/wordprocessingDrawing" xmlns:w10="urn:schemas-microsoft-com:office:word" xmlns:w="http://schemas.openxmlformats.org/wordprocessingml/2006/main" xmlns:w14="http://schemas.microsoft.com/office/word/2010/wordml" xmlns:wpg="http://schemas.microsoft.com/office/word/2010/wordprocessingGroup" xmlns:wpi="http://schemas.microsoft.com/office/word/2010/wordprocessingInk" xmlns:wne="http://schemas.microsoft.com/office/word/2006/wordml" xmlns:wps="http://schemas.microsoft.com/office/word/2010/wordprocessingShape" mc:Ignorable="w14 wp14">
+<w:endnotes xmlns:wpc="http://schemas.microsoft.com/office/word/2010/wordprocessingCanvas" xmlns:mc="http://schemas.openxmlformats.org/markup-compatibility/2006" xmlns:o="urn:schemas-microsoft-com:office:office" xmlns:r="http://schemas.openxmlformats.org/officeDocument/2006/relationships" xmlns:m="http://schemas.openxmlformats.org/officeDocument/2006/math" xmlns:v="urn:schemas-microsoft-com:vml" xmlns:wp14="http://schemas.microsoft.com/office/word/2010/wordprocessingDrawing" xmlns:wp="http://schemas.openxmlformats.org/drawingml/2006/wordprocessingDrawing" xmlns:w10="urn:schemas-microsoft-com:office:word" xmlns:w="http://schemas.openxmlformats.org/wordprocessingml/2006/main" xmlns:w14="http://schemas.microsoft.com/office/word/2010/wordml" xmlns:w15="http://schemas.microsoft.com/office/word/2012/wordml" xmlns:wpg="http://schemas.microsoft.com/office/word/2010/wordprocessingGroup" xmlns:wpi="http://schemas.microsoft.com/office/word/2010/wordprocessingInk" xmlns:wne="http://schemas.microsoft.com/office/word/2006/wordml" xmlns:wps="http://schemas.microsoft.com/office/word/2010/wordprocessingShape" mc:Ignorable="w14 w15 wp14">
   <w:endnote w:type="separator" w:id="-1">
     <w:p>
       <w:r>
@@ -13973,7 +14012,7 @@
 </file>
 
 <file path=word/footer1.xml><?xml version="1.0" encoding="utf-8"?>
-<w:ftr xmlns:wpc="http://schemas.microsoft.com/office/word/2010/wordprocessingCanvas" xmlns:mo="http://schemas.microsoft.com/office/mac/office/2008/main" xmlns:mc="http://schemas.openxmlformats.org/markup-compatibility/2006" xmlns:mv="urn:schemas-microsoft-com:mac:vml" xmlns:o="urn:schemas-microsoft-com:office:office" xmlns:r="http://schemas.openxmlformats.org/officeDocument/2006/relationships" xmlns:m="http://schemas.openxmlformats.org/officeDocument/2006/math" xmlns:v="urn:schemas-microsoft-com:vml" xmlns:wp14="http://schemas.microsoft.com/office/word/2010/wordprocessingDrawing" xmlns:wp="http://schemas.openxmlformats.org/drawingml/2006/wordprocessingDrawing" xmlns:w10="urn:schemas-microsoft-com:office:word" xmlns:w="http://schemas.openxmlformats.org/wordprocessingml/2006/main" xmlns:w14="http://schemas.microsoft.com/office/word/2010/wordml" xmlns:wpg="http://schemas.microsoft.com/office/word/2010/wordprocessingGroup" xmlns:wpi="http://schemas.microsoft.com/office/word/2010/wordprocessingInk" xmlns:wne="http://schemas.microsoft.com/office/word/2006/wordml" xmlns:wps="http://schemas.microsoft.com/office/word/2010/wordprocessingShape" mc:Ignorable="w14 wp14">
+<w:ftr xmlns:wpc="http://schemas.microsoft.com/office/word/2010/wordprocessingCanvas" xmlns:mc="http://schemas.openxmlformats.org/markup-compatibility/2006" xmlns:o="urn:schemas-microsoft-com:office:office" xmlns:r="http://schemas.openxmlformats.org/officeDocument/2006/relationships" xmlns:m="http://schemas.openxmlformats.org/officeDocument/2006/math" xmlns:v="urn:schemas-microsoft-com:vml" xmlns:wp14="http://schemas.microsoft.com/office/word/2010/wordprocessingDrawing" xmlns:wp="http://schemas.openxmlformats.org/drawingml/2006/wordprocessingDrawing" xmlns:w10="urn:schemas-microsoft-com:office:word" xmlns:w="http://schemas.openxmlformats.org/wordprocessingml/2006/main" xmlns:w14="http://schemas.microsoft.com/office/word/2010/wordml" xmlns:w15="http://schemas.microsoft.com/office/word/2012/wordml" xmlns:wpg="http://schemas.microsoft.com/office/word/2010/wordprocessingGroup" xmlns:wpi="http://schemas.microsoft.com/office/word/2010/wordprocessingInk" xmlns:wne="http://schemas.microsoft.com/office/word/2006/wordml" xmlns:wps="http://schemas.microsoft.com/office/word/2010/wordprocessingShape" mc:Ignorable="w14 w15 wp14">
   <w:p>
     <w:pPr>
       <w:framePr w:wrap="around" w:vAnchor="text" w:hAnchor="margin" w:xAlign="right" w:y="1"/>
@@ -13997,7 +14036,7 @@
 </file>
 
 <file path=word/footer2.xml><?xml version="1.0" encoding="utf-8"?>
-<w:ftr xmlns:wpc="http://schemas.microsoft.com/office/word/2010/wordprocessingCanvas" xmlns:mo="http://schemas.microsoft.com/office/mac/office/2008/main" xmlns:mc="http://schemas.openxmlformats.org/markup-compatibility/2006" xmlns:mv="urn:schemas-microsoft-com:mac:vml" xmlns:o="urn:schemas-microsoft-com:office:office" xmlns:r="http://schemas.openxmlformats.org/officeDocument/2006/relationships" xmlns:m="http://schemas.openxmlformats.org/officeDocument/2006/math" xmlns:v="urn:schemas-microsoft-com:vml" xmlns:wp14="http://schemas.microsoft.com/office/word/2010/wordprocessingDrawing" xmlns:wp="http://schemas.openxmlformats.org/drawingml/2006/wordprocessingDrawing" xmlns:w10="urn:schemas-microsoft-com:office:word" xmlns:w="http://schemas.openxmlformats.org/wordprocessingml/2006/main" xmlns:w14="http://schemas.microsoft.com/office/word/2010/wordml" xmlns:wpg="http://schemas.microsoft.com/office/word/2010/wordprocessingGroup" xmlns:wpi="http://schemas.microsoft.com/office/word/2010/wordprocessingInk" xmlns:wne="http://schemas.microsoft.com/office/word/2006/wordml" xmlns:wps="http://schemas.microsoft.com/office/word/2010/wordprocessingShape" mc:Ignorable="w14 wp14">
+<w:ftr xmlns:wpc="http://schemas.microsoft.com/office/word/2010/wordprocessingCanvas" xmlns:mc="http://schemas.openxmlformats.org/markup-compatibility/2006" xmlns:o="urn:schemas-microsoft-com:office:office" xmlns:r="http://schemas.openxmlformats.org/officeDocument/2006/relationships" xmlns:m="http://schemas.openxmlformats.org/officeDocument/2006/math" xmlns:v="urn:schemas-microsoft-com:vml" xmlns:wp14="http://schemas.microsoft.com/office/word/2010/wordprocessingDrawing" xmlns:wp="http://schemas.openxmlformats.org/drawingml/2006/wordprocessingDrawing" xmlns:w10="urn:schemas-microsoft-com:office:word" xmlns:w="http://schemas.openxmlformats.org/wordprocessingml/2006/main" xmlns:w14="http://schemas.microsoft.com/office/word/2010/wordml" xmlns:w15="http://schemas.microsoft.com/office/word/2012/wordml" xmlns:wpg="http://schemas.microsoft.com/office/word/2010/wordprocessingGroup" xmlns:wpi="http://schemas.microsoft.com/office/word/2010/wordprocessingInk" xmlns:wne="http://schemas.microsoft.com/office/word/2006/wordml" xmlns:wps="http://schemas.microsoft.com/office/word/2010/wordprocessingShape" mc:Ignorable="w14 w15 wp14">
   <w:p>
     <w:pPr>
       <w:pStyle w:val="Header"/>
@@ -14014,7 +14053,7 @@
 </file>
 
 <file path=word/footer3.xml><?xml version="1.0" encoding="utf-8"?>
-<w:ftr xmlns:wpc="http://schemas.microsoft.com/office/word/2010/wordprocessingCanvas" xmlns:mo="http://schemas.microsoft.com/office/mac/office/2008/main" xmlns:mc="http://schemas.openxmlformats.org/markup-compatibility/2006" xmlns:mv="urn:schemas-microsoft-com:mac:vml" xmlns:o="urn:schemas-microsoft-com:office:office" xmlns:r="http://schemas.openxmlformats.org/officeDocument/2006/relationships" xmlns:m="http://schemas.openxmlformats.org/officeDocument/2006/math" xmlns:v="urn:schemas-microsoft-com:vml" xmlns:wp14="http://schemas.microsoft.com/office/word/2010/wordprocessingDrawing" xmlns:wp="http://schemas.openxmlformats.org/drawingml/2006/wordprocessingDrawing" xmlns:w10="urn:schemas-microsoft-com:office:word" xmlns:w="http://schemas.openxmlformats.org/wordprocessingml/2006/main" xmlns:w14="http://schemas.microsoft.com/office/word/2010/wordml" xmlns:wpg="http://schemas.microsoft.com/office/word/2010/wordprocessingGroup" xmlns:wpi="http://schemas.microsoft.com/office/word/2010/wordprocessingInk" xmlns:wne="http://schemas.microsoft.com/office/word/2006/wordml" xmlns:wps="http://schemas.microsoft.com/office/word/2010/wordprocessingShape" mc:Ignorable="w14 wp14">
+<w:ftr xmlns:wpc="http://schemas.microsoft.com/office/word/2010/wordprocessingCanvas" xmlns:mc="http://schemas.openxmlformats.org/markup-compatibility/2006" xmlns:o="urn:schemas-microsoft-com:office:office" xmlns:r="http://schemas.openxmlformats.org/officeDocument/2006/relationships" xmlns:m="http://schemas.openxmlformats.org/officeDocument/2006/math" xmlns:v="urn:schemas-microsoft-com:vml" xmlns:wp14="http://schemas.microsoft.com/office/word/2010/wordprocessingDrawing" xmlns:wp="http://schemas.openxmlformats.org/drawingml/2006/wordprocessingDrawing" xmlns:w10="urn:schemas-microsoft-com:office:word" xmlns:w="http://schemas.openxmlformats.org/wordprocessingml/2006/main" xmlns:w14="http://schemas.microsoft.com/office/word/2010/wordml" xmlns:w15="http://schemas.microsoft.com/office/word/2012/wordml" xmlns:wpg="http://schemas.microsoft.com/office/word/2010/wordprocessingGroup" xmlns:wpi="http://schemas.microsoft.com/office/word/2010/wordprocessingInk" xmlns:wne="http://schemas.microsoft.com/office/word/2006/wordml" xmlns:wps="http://schemas.microsoft.com/office/word/2010/wordprocessingShape" mc:Ignorable="w14 w15 wp14">
   <w:p>
     <w:pPr>
       <w:pStyle w:val="Header"/>
@@ -14032,7 +14071,7 @@
       <w:rPr>
         <w:noProof/>
       </w:rPr>
-      <w:t>10 October 2013 @ 11:21:00 AM</w:t>
+      <w:t>10 October 2013 @ 11:06:00 AM</w:t>
     </w:r>
     <w:r>
       <w:fldChar w:fldCharType="end"/>
@@ -14074,7 +14113,7 @@
 </file>
 
 <file path=word/footer4.xml><?xml version="1.0" encoding="utf-8"?>
-<w:ftr xmlns:wpc="http://schemas.microsoft.com/office/word/2010/wordprocessingCanvas" xmlns:mo="http://schemas.microsoft.com/office/mac/office/2008/main" xmlns:mc="http://schemas.openxmlformats.org/markup-compatibility/2006" xmlns:mv="urn:schemas-microsoft-com:mac:vml" xmlns:o="urn:schemas-microsoft-com:office:office" xmlns:r="http://schemas.openxmlformats.org/officeDocument/2006/relationships" xmlns:m="http://schemas.openxmlformats.org/officeDocument/2006/math" xmlns:v="urn:schemas-microsoft-com:vml" xmlns:wp14="http://schemas.microsoft.com/office/word/2010/wordprocessingDrawing" xmlns:wp="http://schemas.openxmlformats.org/drawingml/2006/wordprocessingDrawing" xmlns:w10="urn:schemas-microsoft-com:office:word" xmlns:w="http://schemas.openxmlformats.org/wordprocessingml/2006/main" xmlns:w14="http://schemas.microsoft.com/office/word/2010/wordml" xmlns:wpg="http://schemas.microsoft.com/office/word/2010/wordprocessingGroup" xmlns:wpi="http://schemas.microsoft.com/office/word/2010/wordprocessingInk" xmlns:wne="http://schemas.microsoft.com/office/word/2006/wordml" xmlns:wps="http://schemas.microsoft.com/office/word/2010/wordprocessingShape" mc:Ignorable="w14 wp14">
+<w:ftr xmlns:wpc="http://schemas.microsoft.com/office/word/2010/wordprocessingCanvas" xmlns:mc="http://schemas.openxmlformats.org/markup-compatibility/2006" xmlns:o="urn:schemas-microsoft-com:office:office" xmlns:r="http://schemas.openxmlformats.org/officeDocument/2006/relationships" xmlns:m="http://schemas.openxmlformats.org/officeDocument/2006/math" xmlns:v="urn:schemas-microsoft-com:vml" xmlns:wp14="http://schemas.microsoft.com/office/word/2010/wordprocessingDrawing" xmlns:wp="http://schemas.openxmlformats.org/drawingml/2006/wordprocessingDrawing" xmlns:w10="urn:schemas-microsoft-com:office:word" xmlns:w="http://schemas.openxmlformats.org/wordprocessingml/2006/main" xmlns:w14="http://schemas.microsoft.com/office/word/2010/wordml" xmlns:w15="http://schemas.microsoft.com/office/word/2012/wordml" xmlns:wpg="http://schemas.microsoft.com/office/word/2010/wordprocessingGroup" xmlns:wpi="http://schemas.microsoft.com/office/word/2010/wordprocessingInk" xmlns:wne="http://schemas.microsoft.com/office/word/2006/wordml" xmlns:wps="http://schemas.microsoft.com/office/word/2010/wordprocessingShape" mc:Ignorable="w14 w15 wp14">
   <w:p>
     <w:pPr>
       <w:pStyle w:val="Header"/>
@@ -14092,7 +14131,7 @@
       <w:rPr>
         <w:noProof/>
       </w:rPr>
-      <w:t>10 October 2013 @ 11:21:00 AM</w:t>
+      <w:t>10 October 2013 @ 11:06:00 AM</w:t>
     </w:r>
     <w:r>
       <w:fldChar w:fldCharType="end"/>
@@ -14123,7 +14162,7 @@
         <w:b w:val="0"/>
         <w:noProof/>
       </w:rPr>
-      <w:t>14</w:t>
+      <w:t>8</w:t>
     </w:r>
     <w:r>
       <w:rPr>
@@ -14142,7 +14181,7 @@
         <w:rPr>
           <w:noProof/>
         </w:rPr>
-        <w:t>Change Management Plan</w:t>
+        <w:t>Scope Management Plan</w:t>
       </w:r>
     </w:fldSimple>
   </w:p>
@@ -14150,7 +14189,7 @@
 </file>
 
 <file path=word/footnotes.xml><?xml version="1.0" encoding="utf-8"?>
-<w:footnotes xmlns:wpc="http://schemas.microsoft.com/office/word/2010/wordprocessingCanvas" xmlns:mo="http://schemas.microsoft.com/office/mac/office/2008/main" xmlns:mc="http://schemas.openxmlformats.org/markup-compatibility/2006" xmlns:mv="urn:schemas-microsoft-com:mac:vml" xmlns:o="urn:schemas-microsoft-com:office:office" xmlns:r="http://schemas.openxmlformats.org/officeDocument/2006/relationships" xmlns:m="http://schemas.openxmlformats.org/officeDocument/2006/math" xmlns:v="urn:schemas-microsoft-com:vml" xmlns:wp14="http://schemas.microsoft.com/office/word/2010/wordprocessingDrawing" xmlns:wp="http://schemas.openxmlformats.org/drawingml/2006/wordprocessingDrawing" xmlns:w10="urn:schemas-microsoft-com:office:word" xmlns:w="http://schemas.openxmlformats.org/wordprocessingml/2006/main" xmlns:w14="http://schemas.microsoft.com/office/word/2010/wordml" xmlns:wpg="http://schemas.microsoft.com/office/word/2010/wordprocessingGroup" xmlns:wpi="http://schemas.microsoft.com/office/word/2010/wordprocessingInk" xmlns:wne="http://schemas.microsoft.com/office/word/2006/wordml" xmlns:wps="http://schemas.microsoft.com/office/word/2010/wordprocessingShape" mc:Ignorable="w14 wp14">
+<w:footnotes xmlns:wpc="http://schemas.microsoft.com/office/word/2010/wordprocessingCanvas" xmlns:mc="http://schemas.openxmlformats.org/markup-compatibility/2006" xmlns:o="urn:schemas-microsoft-com:office:office" xmlns:r="http://schemas.openxmlformats.org/officeDocument/2006/relationships" xmlns:m="http://schemas.openxmlformats.org/officeDocument/2006/math" xmlns:v="urn:schemas-microsoft-com:vml" xmlns:wp14="http://schemas.microsoft.com/office/word/2010/wordprocessingDrawing" xmlns:wp="http://schemas.openxmlformats.org/drawingml/2006/wordprocessingDrawing" xmlns:w10="urn:schemas-microsoft-com:office:word" xmlns:w="http://schemas.openxmlformats.org/wordprocessingml/2006/main" xmlns:w14="http://schemas.microsoft.com/office/word/2010/wordml" xmlns:w15="http://schemas.microsoft.com/office/word/2012/wordml" xmlns:wpg="http://schemas.microsoft.com/office/word/2010/wordprocessingGroup" xmlns:wpi="http://schemas.microsoft.com/office/word/2010/wordprocessingInk" xmlns:wne="http://schemas.microsoft.com/office/word/2006/wordml" xmlns:wps="http://schemas.microsoft.com/office/word/2010/wordprocessingShape" mc:Ignorable="w14 w15 wp14">
   <w:footnote w:type="separator" w:id="-1">
     <w:p>
       <w:r>
@@ -14169,7 +14208,7 @@
 </file>
 
 <file path=word/header1.xml><?xml version="1.0" encoding="utf-8"?>
-<w:hdr xmlns:wpc="http://schemas.microsoft.com/office/word/2010/wordprocessingCanvas" xmlns:mo="http://schemas.microsoft.com/office/mac/office/2008/main" xmlns:mc="http://schemas.openxmlformats.org/markup-compatibility/2006" xmlns:mv="urn:schemas-microsoft-com:mac:vml" xmlns:o="urn:schemas-microsoft-com:office:office" xmlns:r="http://schemas.openxmlformats.org/officeDocument/2006/relationships" xmlns:m="http://schemas.openxmlformats.org/officeDocument/2006/math" xmlns:v="urn:schemas-microsoft-com:vml" xmlns:wp14="http://schemas.microsoft.com/office/word/2010/wordprocessingDrawing" xmlns:wp="http://schemas.openxmlformats.org/drawingml/2006/wordprocessingDrawing" xmlns:w10="urn:schemas-microsoft-com:office:word" xmlns:w="http://schemas.openxmlformats.org/wordprocessingml/2006/main" xmlns:w14="http://schemas.microsoft.com/office/word/2010/wordml" xmlns:wpg="http://schemas.microsoft.com/office/word/2010/wordprocessingGroup" xmlns:wpi="http://schemas.microsoft.com/office/word/2010/wordprocessingInk" xmlns:wne="http://schemas.microsoft.com/office/word/2006/wordml" xmlns:wps="http://schemas.microsoft.com/office/word/2010/wordprocessingShape" mc:Ignorable="w14 wp14">
+<w:hdr xmlns:wpc="http://schemas.microsoft.com/office/word/2010/wordprocessingCanvas" xmlns:mc="http://schemas.openxmlformats.org/markup-compatibility/2006" xmlns:o="urn:schemas-microsoft-com:office:office" xmlns:r="http://schemas.openxmlformats.org/officeDocument/2006/relationships" xmlns:m="http://schemas.openxmlformats.org/officeDocument/2006/math" xmlns:v="urn:schemas-microsoft-com:vml" xmlns:wp14="http://schemas.microsoft.com/office/word/2010/wordprocessingDrawing" xmlns:wp="http://schemas.openxmlformats.org/drawingml/2006/wordprocessingDrawing" xmlns:w10="urn:schemas-microsoft-com:office:word" xmlns:w="http://schemas.openxmlformats.org/wordprocessingml/2006/main" xmlns:w14="http://schemas.microsoft.com/office/word/2010/wordml" xmlns:w15="http://schemas.microsoft.com/office/word/2012/wordml" xmlns:wpg="http://schemas.microsoft.com/office/word/2010/wordprocessingGroup" xmlns:wpi="http://schemas.microsoft.com/office/word/2010/wordprocessingInk" xmlns:wne="http://schemas.microsoft.com/office/word/2006/wordml" xmlns:wps="http://schemas.microsoft.com/office/word/2010/wordprocessingShape" mc:Ignorable="w14 w15 wp14">
   <w:p>
     <w:pPr>
       <w:pStyle w:val="Header"/>
@@ -14189,7 +14228,7 @@
 </file>
 
 <file path=word/header2.xml><?xml version="1.0" encoding="utf-8"?>
-<w:hdr xmlns:wpc="http://schemas.microsoft.com/office/word/2010/wordprocessingCanvas" xmlns:mo="http://schemas.microsoft.com/office/mac/office/2008/main" xmlns:mc="http://schemas.openxmlformats.org/markup-compatibility/2006" xmlns:mv="urn:schemas-microsoft-com:mac:vml" xmlns:o="urn:schemas-microsoft-com:office:office" xmlns:r="http://schemas.openxmlformats.org/officeDocument/2006/relationships" xmlns:m="http://schemas.openxmlformats.org/officeDocument/2006/math" xmlns:v="urn:schemas-microsoft-com:vml" xmlns:wp14="http://schemas.microsoft.com/office/word/2010/wordprocessingDrawing" xmlns:wp="http://schemas.openxmlformats.org/drawingml/2006/wordprocessingDrawing" xmlns:w10="urn:schemas-microsoft-com:office:word" xmlns:w="http://schemas.openxmlformats.org/wordprocessingml/2006/main" xmlns:w14="http://schemas.microsoft.com/office/word/2010/wordml" xmlns:wpg="http://schemas.microsoft.com/office/word/2010/wordprocessingGroup" xmlns:wpi="http://schemas.microsoft.com/office/word/2010/wordprocessingInk" xmlns:wne="http://schemas.microsoft.com/office/word/2006/wordml" xmlns:wps="http://schemas.microsoft.com/office/word/2010/wordprocessingShape" mc:Ignorable="w14 wp14">
+<w:hdr xmlns:wpc="http://schemas.microsoft.com/office/word/2010/wordprocessingCanvas" xmlns:mc="http://schemas.openxmlformats.org/markup-compatibility/2006" xmlns:o="urn:schemas-microsoft-com:office:office" xmlns:r="http://schemas.openxmlformats.org/officeDocument/2006/relationships" xmlns:m="http://schemas.openxmlformats.org/officeDocument/2006/math" xmlns:v="urn:schemas-microsoft-com:vml" xmlns:wp14="http://schemas.microsoft.com/office/word/2010/wordprocessingDrawing" xmlns:wp="http://schemas.openxmlformats.org/drawingml/2006/wordprocessingDrawing" xmlns:w10="urn:schemas-microsoft-com:office:word" xmlns:w="http://schemas.openxmlformats.org/wordprocessingml/2006/main" xmlns:w14="http://schemas.microsoft.com/office/word/2010/wordml" xmlns:w15="http://schemas.microsoft.com/office/word/2012/wordml" xmlns:wpg="http://schemas.microsoft.com/office/word/2010/wordprocessingGroup" xmlns:wpi="http://schemas.microsoft.com/office/word/2010/wordprocessingInk" xmlns:wne="http://schemas.microsoft.com/office/word/2006/wordml" xmlns:wps="http://schemas.microsoft.com/office/word/2010/wordprocessingShape" mc:Ignorable="w14 w15 wp14">
   <w:p>
     <w:pPr>
       <w:pStyle w:val="Header"/>
@@ -14203,7 +14242,7 @@
 </file>
 
 <file path=word/numbering.xml><?xml version="1.0" encoding="utf-8"?>
-<w:numbering xmlns:wpc="http://schemas.microsoft.com/office/word/2010/wordprocessingCanvas" xmlns:mo="http://schemas.microsoft.com/office/mac/office/2008/main" xmlns:mc="http://schemas.openxmlformats.org/markup-compatibility/2006" xmlns:mv="urn:schemas-microsoft-com:mac:vml" xmlns:o="urn:schemas-microsoft-com:office:office" xmlns:r="http://schemas.openxmlformats.org/officeDocument/2006/relationships" xmlns:m="http://schemas.openxmlformats.org/officeDocument/2006/math" xmlns:v="urn:schemas-microsoft-com:vml" xmlns:wp14="http://schemas.microsoft.com/office/word/2010/wordprocessingDrawing" xmlns:wp="http://schemas.openxmlformats.org/drawingml/2006/wordprocessingDrawing" xmlns:w10="urn:schemas-microsoft-com:office:word" xmlns:w="http://schemas.openxmlformats.org/wordprocessingml/2006/main" xmlns:w14="http://schemas.microsoft.com/office/word/2010/wordml" xmlns:wpg="http://schemas.microsoft.com/office/word/2010/wordprocessingGroup" xmlns:wpi="http://schemas.microsoft.com/office/word/2010/wordprocessingInk" xmlns:wne="http://schemas.microsoft.com/office/word/2006/wordml" xmlns:wps="http://schemas.microsoft.com/office/word/2010/wordprocessingShape" mc:Ignorable="w14 wp14">
+<w:numbering xmlns:wpc="http://schemas.microsoft.com/office/word/2010/wordprocessingCanvas" xmlns:mc="http://schemas.openxmlformats.org/markup-compatibility/2006" xmlns:o="urn:schemas-microsoft-com:office:office" xmlns:r="http://schemas.openxmlformats.org/officeDocument/2006/relationships" xmlns:m="http://schemas.openxmlformats.org/officeDocument/2006/math" xmlns:v="urn:schemas-microsoft-com:vml" xmlns:wp14="http://schemas.microsoft.com/office/word/2010/wordprocessingDrawing" xmlns:wp="http://schemas.openxmlformats.org/drawingml/2006/wordprocessingDrawing" xmlns:w10="urn:schemas-microsoft-com:office:word" xmlns:w="http://schemas.openxmlformats.org/wordprocessingml/2006/main" xmlns:w14="http://schemas.microsoft.com/office/word/2010/wordml" xmlns:w15="http://schemas.microsoft.com/office/word/2012/wordml" xmlns:wpg="http://schemas.microsoft.com/office/word/2010/wordprocessingGroup" xmlns:wpi="http://schemas.microsoft.com/office/word/2010/wordprocessingInk" xmlns:wne="http://schemas.microsoft.com/office/word/2006/wordml" xmlns:wps="http://schemas.microsoft.com/office/word/2010/wordprocessingShape" mc:Ignorable="w14 w15 wp14">
   <w:abstractNum w:abstractNumId="0">
     <w:nsid w:val="00880198"/>
     <w:multiLevelType w:val="multilevel"/>
@@ -17882,7 +17921,7 @@
 </file>
 
 <file path=word/styles.xml><?xml version="1.0" encoding="utf-8"?>
-<w:styles xmlns:mc="http://schemas.openxmlformats.org/markup-compatibility/2006" xmlns:r="http://schemas.openxmlformats.org/officeDocument/2006/relationships" xmlns:w="http://schemas.openxmlformats.org/wordprocessingml/2006/main" xmlns:w14="http://schemas.microsoft.com/office/word/2010/wordml" mc:Ignorable="w14">
+<w:styles xmlns:mc="http://schemas.openxmlformats.org/markup-compatibility/2006" xmlns:r="http://schemas.openxmlformats.org/officeDocument/2006/relationships" xmlns:w="http://schemas.openxmlformats.org/wordprocessingml/2006/main" xmlns:w14="http://schemas.microsoft.com/office/word/2010/wordml" xmlns:w15="http://schemas.microsoft.com/office/word/2012/wordml" mc:Ignorable="w14 w15">
   <w:docDefaults>
     <w:rPrDefault>
       <w:rPr>
@@ -17892,845 +17931,362 @@
     </w:rPrDefault>
     <w:pPrDefault/>
   </w:docDefaults>
-  <w:latentStyles w:defLockedState="0" w:defUIPriority="0" w:defSemiHidden="1" w:defUnhideWhenUsed="1" w:defQFormat="0" w:count="276">
-    <w:lsdException w:name="Normal" w:semiHidden="0" w:unhideWhenUsed="0" w:qFormat="1"/>
-    <w:lsdException w:name="heading 1" w:semiHidden="0" w:unhideWhenUsed="0" w:qFormat="1"/>
-    <w:lsdException w:name="heading 2" w:semiHidden="0" w:unhideWhenUsed="0" w:qFormat="1"/>
-    <w:lsdException w:name="heading 3" w:semiHidden="0" w:unhideWhenUsed="0" w:qFormat="1"/>
-    <w:lsdException w:name="heading 4" w:semiHidden="0" w:unhideWhenUsed="0" w:qFormat="1"/>
-    <w:lsdException w:name="heading 5" w:semiHidden="0" w:unhideWhenUsed="0" w:qFormat="1"/>
-    <w:lsdException w:name="heading 6" w:semiHidden="0" w:unhideWhenUsed="0" w:qFormat="1"/>
-    <w:lsdException w:name="heading 7" w:qFormat="1"/>
-    <w:lsdException w:name="heading 8" w:qFormat="1"/>
-    <w:lsdException w:name="heading 9" w:qFormat="1"/>
-    <w:lsdException w:name="toc 1" w:uiPriority="39"/>
-    <w:lsdException w:name="toc 2" w:uiPriority="39"/>
-    <w:lsdException w:name="caption" w:qFormat="1"/>
-    <w:lsdException w:name="List Number" w:semiHidden="0" w:unhideWhenUsed="0"/>
-    <w:lsdException w:name="List 4" w:semiHidden="0" w:unhideWhenUsed="0"/>
-    <w:lsdException w:name="List 5" w:semiHidden="0" w:unhideWhenUsed="0"/>
-    <w:lsdException w:name="Title" w:semiHidden="0" w:unhideWhenUsed="0" w:qFormat="1"/>
-    <w:lsdException w:name="Subtitle" w:semiHidden="0" w:unhideWhenUsed="0" w:qFormat="1"/>
-    <w:lsdException w:name="Salutation" w:semiHidden="0" w:unhideWhenUsed="0"/>
-    <w:lsdException w:name="Date" w:semiHidden="0" w:unhideWhenUsed="0"/>
-    <w:lsdException w:name="Body Text First Indent" w:semiHidden="0" w:unhideWhenUsed="0"/>
-    <w:lsdException w:name="Hyperlink" w:uiPriority="99"/>
-    <w:lsdException w:name="Strong" w:semiHidden="0" w:unhideWhenUsed="0" w:qFormat="1"/>
-    <w:lsdException w:name="Emphasis" w:semiHidden="0" w:unhideWhenUsed="0" w:qFormat="1"/>
-    <w:lsdException w:name="Table Grid" w:semiHidden="0" w:unhideWhenUsed="0"/>
-    <w:lsdException w:name="Note Level 1" w:semiHidden="0" w:unhideWhenUsed="0"/>
-    <w:lsdException w:name="Note Level 2" w:semiHidden="0" w:unhideWhenUsed="0"/>
-    <w:lsdException w:name="Note Level 3" w:semiHidden="0" w:unhideWhenUsed="0"/>
-    <w:lsdException w:name="Note Level 4" w:semiHidden="0" w:unhideWhenUsed="0"/>
-    <w:lsdException w:name="Note Level 5" w:semiHidden="0" w:unhideWhenUsed="0"/>
-    <w:lsdException w:name="Note Level 6" w:semiHidden="0" w:unhideWhenUsed="0"/>
-    <w:lsdException w:name="Note Level 7" w:semiHidden="0" w:unhideWhenUsed="0"/>
-    <w:lsdException w:name="Note Level 8" w:semiHidden="0" w:unhideWhenUsed="0"/>
-    <w:lsdException w:name="Note Level 9" w:semiHidden="0" w:unhideWhenUsed="0"/>
-    <w:lsdException w:name="Placeholder Text" w:uiPriority="99" w:unhideWhenUsed="0"/>
-    <w:lsdException w:name="No Spacing" w:semiHidden="0" w:uiPriority="1" w:unhideWhenUsed="0" w:qFormat="1"/>
-    <w:lsdException w:name="Light Shading" w:semiHidden="0" w:uiPriority="60" w:unhideWhenUsed="0"/>
-    <w:lsdException w:name="Light List" w:semiHidden="0" w:uiPriority="61" w:unhideWhenUsed="0"/>
-    <w:lsdException w:name="Light Grid" w:semiHidden="0" w:uiPriority="62" w:unhideWhenUsed="0"/>
-    <w:lsdException w:name="Medium Shading 1" w:semiHidden="0" w:uiPriority="63" w:unhideWhenUsed="0"/>
-    <w:lsdException w:name="Medium Shading 2" w:semiHidden="0" w:uiPriority="64" w:unhideWhenUsed="0"/>
-    <w:lsdException w:name="Medium List 1" w:semiHidden="0" w:uiPriority="65" w:unhideWhenUsed="0"/>
-    <w:lsdException w:name="Medium List 2" w:semiHidden="0" w:uiPriority="66" w:unhideWhenUsed="0"/>
-    <w:lsdException w:name="Medium Grid 1" w:semiHidden="0" w:uiPriority="67" w:unhideWhenUsed="0"/>
-    <w:lsdException w:name="Medium Grid 2" w:semiHidden="0" w:uiPriority="68" w:unhideWhenUsed="0"/>
-    <w:lsdException w:name="Medium Grid 3" w:semiHidden="0" w:uiPriority="69" w:unhideWhenUsed="0"/>
-    <w:lsdException w:name="Dark List" w:semiHidden="0" w:uiPriority="70" w:unhideWhenUsed="0"/>
-    <w:lsdException w:name="Colorful Shading" w:semiHidden="0" w:uiPriority="71" w:unhideWhenUsed="0"/>
-    <w:lsdException w:name="Colorful List" w:semiHidden="0" w:uiPriority="72" w:unhideWhenUsed="0"/>
-    <w:lsdException w:name="Colorful Grid" w:semiHidden="0" w:uiPriority="73" w:unhideWhenUsed="0"/>
-    <w:lsdException w:name="Light Shading Accent 1" w:semiHidden="0" w:uiPriority="60" w:unhideWhenUsed="0"/>
-    <w:lsdException w:name="Light List Accent 1" w:semiHidden="0" w:uiPriority="61" w:unhideWhenUsed="0"/>
-    <w:lsdException w:name="Light Grid Accent 1" w:semiHidden="0" w:uiPriority="62" w:unhideWhenUsed="0"/>
-    <w:lsdException w:name="Medium Shading 1 Accent 1" w:semiHidden="0" w:uiPriority="63" w:unhideWhenUsed="0"/>
-    <w:lsdException w:name="Medium Shading 2 Accent 1" w:semiHidden="0" w:uiPriority="64" w:unhideWhenUsed="0"/>
-    <w:lsdException w:name="Medium List 1 Accent 1" w:semiHidden="0" w:uiPriority="65" w:unhideWhenUsed="0"/>
-    <w:lsdException w:name="Revision" w:uiPriority="99" w:unhideWhenUsed="0"/>
-    <w:lsdException w:name="List Paragraph" w:semiHidden="0" w:uiPriority="34" w:unhideWhenUsed="0" w:qFormat="1"/>
-    <w:lsdException w:name="Quote" w:semiHidden="0" w:uiPriority="29" w:unhideWhenUsed="0" w:qFormat="1"/>
-    <w:lsdException w:name="Intense Quote" w:semiHidden="0" w:uiPriority="30" w:unhideWhenUsed="0" w:qFormat="1"/>
-    <w:lsdException w:name="Medium List 2 Accent 1" w:semiHidden="0" w:uiPriority="66" w:unhideWhenUsed="0"/>
-    <w:lsdException w:name="Medium Grid 1 Accent 1" w:semiHidden="0" w:uiPriority="67" w:unhideWhenUsed="0"/>
-    <w:lsdException w:name="Medium Grid 2 Accent 1" w:semiHidden="0" w:uiPriority="68" w:unhideWhenUsed="0"/>
-    <w:lsdException w:name="Medium Grid 3 Accent 1" w:semiHidden="0" w:uiPriority="69" w:unhideWhenUsed="0"/>
-    <w:lsdException w:name="Dark List Accent 1" w:semiHidden="0" w:uiPriority="70" w:unhideWhenUsed="0"/>
-    <w:lsdException w:name="Colorful Shading Accent 1" w:semiHidden="0" w:uiPriority="71" w:unhideWhenUsed="0"/>
-    <w:lsdException w:name="Colorful List Accent 1" w:semiHidden="0" w:uiPriority="72" w:unhideWhenUsed="0"/>
-    <w:lsdException w:name="Colorful Grid Accent 1" w:semiHidden="0" w:uiPriority="73" w:unhideWhenUsed="0"/>
-    <w:lsdException w:name="Light Shading Accent 2" w:semiHidden="0" w:uiPriority="60" w:unhideWhenUsed="0"/>
-    <w:lsdException w:name="Light List Accent 2" w:semiHidden="0" w:uiPriority="61" w:unhideWhenUsed="0"/>
-    <w:lsdException w:name="Light Grid Accent 2" w:semiHidden="0" w:uiPriority="62" w:unhideWhenUsed="0"/>
-    <w:lsdException w:name="Medium Shading 1 Accent 2" w:semiHidden="0" w:uiPriority="63" w:unhideWhenUsed="0"/>
-    <w:lsdException w:name="Medium Shading 2 Accent 2" w:semiHidden="0" w:uiPriority="64" w:unhideWhenUsed="0"/>
-    <w:lsdException w:name="Medium List 1 Accent 2" w:semiHidden="0" w:uiPriority="65" w:unhideWhenUsed="0"/>
-    <w:lsdException w:name="Medium List 2 Accent 2" w:semiHidden="0" w:uiPriority="66" w:unhideWhenUsed="0"/>
-    <w:lsdException w:name="Medium Grid 1 Accent 2" w:semiHidden="0" w:uiPriority="67" w:unhideWhenUsed="0"/>
-    <w:lsdException w:name="Medium Grid 2 Accent 2" w:semiHidden="0" w:uiPriority="68" w:unhideWhenUsed="0"/>
-    <w:lsdException w:name="Medium Grid 3 Accent 2" w:semiHidden="0" w:uiPriority="69" w:unhideWhenUsed="0"/>
-    <w:lsdException w:name="Dark List Accent 2" w:semiHidden="0" w:uiPriority="70" w:unhideWhenUsed="0"/>
-    <w:lsdException w:name="Colorful Shading Accent 2" w:semiHidden="0" w:uiPriority="71" w:unhideWhenUsed="0"/>
-    <w:lsdException w:name="Colorful List Accent 2" w:semiHidden="0" w:uiPriority="72" w:unhideWhenUsed="0"/>
-    <w:lsdException w:name="Colorful Grid Accent 2" w:semiHidden="0" w:uiPriority="73" w:unhideWhenUsed="0"/>
-    <w:lsdException w:name="Light Shading Accent 3" w:semiHidden="0" w:uiPriority="60" w:unhideWhenUsed="0"/>
-    <w:lsdException w:name="Light List Accent 3" w:semiHidden="0" w:uiPriority="61" w:unhideWhenUsed="0"/>
-    <w:lsdException w:name="Light Grid Accent 3" w:semiHidden="0" w:uiPriority="62" w:unhideWhenUsed="0"/>
-    <w:lsdException w:name="Medium Shading 1 Accent 3" w:semiHidden="0" w:uiPriority="63" w:unhideWhenUsed="0"/>
-    <w:lsdException w:name="Medium Shading 2 Accent 3" w:semiHidden="0" w:uiPriority="64" w:unhideWhenUsed="0"/>
-    <w:lsdException w:name="Medium List 1 Accent 3" w:semiHidden="0" w:uiPriority="65" w:unhideWhenUsed="0"/>
-    <w:lsdException w:name="Medium List 2 Accent 3" w:semiHidden="0" w:uiPriority="66" w:unhideWhenUsed="0"/>
-    <w:lsdException w:name="Medium Grid 1 Accent 3" w:semiHidden="0" w:uiPriority="67" w:unhideWhenUsed="0"/>
-    <w:lsdException w:name="Medium Grid 2 Accent 3" w:semiHidden="0" w:uiPriority="68" w:unhideWhenUsed="0"/>
-    <w:lsdException w:name="Medium Grid 3 Accent 3" w:semiHidden="0" w:uiPriority="69" w:unhideWhenUsed="0"/>
-    <w:lsdException w:name="Dark List Accent 3" w:semiHidden="0" w:uiPriority="70" w:unhideWhenUsed="0"/>
-    <w:lsdException w:name="Colorful Shading Accent 3" w:semiHidden="0" w:uiPriority="71" w:unhideWhenUsed="0"/>
-    <w:lsdException w:name="Colorful List Accent 3" w:semiHidden="0" w:uiPriority="72" w:unhideWhenUsed="0"/>
-    <w:lsdException w:name="Colorful Grid Accent 3" w:semiHidden="0" w:uiPriority="73" w:unhideWhenUsed="0"/>
-    <w:lsdException w:name="Light Shading Accent 4" w:semiHidden="0" w:uiPriority="60" w:unhideWhenUsed="0"/>
-    <w:lsdException w:name="Light List Accent 4" w:semiHidden="0" w:uiPriority="61" w:unhideWhenUsed="0"/>
-    <w:lsdException w:name="Light Grid Accent 4" w:semiHidden="0" w:uiPriority="62" w:unhideWhenUsed="0"/>
-    <w:lsdException w:name="Medium Shading 1 Accent 4" w:semiHidden="0" w:uiPriority="63" w:unhideWhenUsed="0"/>
-    <w:lsdException w:name="Medium Shading 2 Accent 4" w:semiHidden="0" w:uiPriority="64" w:unhideWhenUsed="0"/>
-    <w:lsdException w:name="Medium List 1 Accent 4" w:semiHidden="0" w:uiPriority="65" w:unhideWhenUsed="0"/>
-    <w:lsdException w:name="Medium List 2 Accent 4" w:semiHidden="0" w:uiPriority="66" w:unhideWhenUsed="0"/>
-    <w:lsdException w:name="Medium Grid 1 Accent 4" w:semiHidden="0" w:uiPriority="67" w:unhideWhenUsed="0"/>
-    <w:lsdException w:name="Medium Grid 2 Accent 4" w:semiHidden="0" w:uiPriority="68" w:unhideWhenUsed="0"/>
-    <w:lsdException w:name="Medium Grid 3 Accent 4" w:semiHidden="0" w:uiPriority="69" w:unhideWhenUsed="0"/>
-    <w:lsdException w:name="Dark List Accent 4" w:semiHidden="0" w:uiPriority="70" w:unhideWhenUsed="0"/>
-    <w:lsdException w:name="Colorful Shading Accent 4" w:semiHidden="0" w:uiPriority="71" w:unhideWhenUsed="0"/>
-    <w:lsdException w:name="Colorful List Accent 4" w:semiHidden="0" w:uiPriority="72" w:unhideWhenUsed="0"/>
-    <w:lsdException w:name="Colorful Grid Accent 4" w:semiHidden="0" w:uiPriority="73" w:unhideWhenUsed="0"/>
-    <w:lsdException w:name="Light Shading Accent 5" w:semiHidden="0" w:uiPriority="60" w:unhideWhenUsed="0"/>
-    <w:lsdException w:name="Light List Accent 5" w:semiHidden="0" w:uiPriority="61" w:unhideWhenUsed="0"/>
-    <w:lsdException w:name="Light Grid Accent 5" w:semiHidden="0" w:uiPriority="62" w:unhideWhenUsed="0"/>
-    <w:lsdException w:name="Medium Shading 1 Accent 5" w:semiHidden="0" w:uiPriority="63" w:unhideWhenUsed="0"/>
-    <w:lsdException w:name="Medium Shading 2 Accent 5" w:semiHidden="0" w:uiPriority="64" w:unhideWhenUsed="0"/>
-    <w:lsdException w:name="Medium List 1 Accent 5" w:semiHidden="0" w:uiPriority="65" w:unhideWhenUsed="0"/>
-    <w:lsdException w:name="Medium List 2 Accent 5" w:semiHidden="0" w:uiPriority="66" w:unhideWhenUsed="0"/>
-    <w:lsdException w:name="Medium Grid 1 Accent 5" w:semiHidden="0" w:uiPriority="67" w:unhideWhenUsed="0"/>
-    <w:lsdException w:name="Medium Grid 2 Accent 5" w:semiHidden="0" w:uiPriority="68" w:unhideWhenUsed="0"/>
-    <w:lsdException w:name="Medium Grid 3 Accent 5" w:semiHidden="0" w:uiPriority="69" w:unhideWhenUsed="0"/>
-    <w:lsdException w:name="Dark List Accent 5" w:semiHidden="0" w:uiPriority="70" w:unhideWhenUsed="0"/>
-    <w:lsdException w:name="Colorful Shading Accent 5" w:semiHidden="0" w:uiPriority="71" w:unhideWhenUsed="0"/>
-    <w:lsdException w:name="Colorful List Accent 5" w:semiHidden="0" w:uiPriority="72" w:unhideWhenUsed="0"/>
-    <w:lsdException w:name="Colorful Grid Accent 5" w:semiHidden="0" w:uiPriority="73" w:unhideWhenUsed="0"/>
-    <w:lsdException w:name="Light Shading Accent 6" w:semiHidden="0" w:uiPriority="60" w:unhideWhenUsed="0"/>
-    <w:lsdException w:name="Light List Accent 6" w:semiHidden="0" w:uiPriority="61" w:unhideWhenUsed="0"/>
-    <w:lsdException w:name="Light Grid Accent 6" w:semiHidden="0" w:uiPriority="62" w:unhideWhenUsed="0"/>
-    <w:lsdException w:name="Medium Shading 1 Accent 6" w:semiHidden="0" w:uiPriority="63" w:unhideWhenUsed="0"/>
-    <w:lsdException w:name="Medium Shading 2 Accent 6" w:semiHidden="0" w:uiPriority="64" w:unhideWhenUsed="0"/>
-    <w:lsdException w:name="Medium List 1 Accent 6" w:semiHidden="0" w:uiPriority="65" w:unhideWhenUsed="0"/>
-    <w:lsdException w:name="Medium List 2 Accent 6" w:semiHidden="0" w:uiPriority="66" w:unhideWhenUsed="0"/>
-    <w:lsdException w:name="Medium Grid 1 Accent 6" w:semiHidden="0" w:uiPriority="67" w:unhideWhenUsed="0"/>
-    <w:lsdException w:name="Medium Grid 2 Accent 6" w:semiHidden="0" w:uiPriority="68" w:unhideWhenUsed="0"/>
-    <w:lsdException w:name="Medium Grid 3 Accent 6" w:semiHidden="0" w:uiPriority="69" w:unhideWhenUsed="0"/>
-    <w:lsdException w:name="Dark List Accent 6" w:semiHidden="0" w:uiPriority="70" w:unhideWhenUsed="0"/>
-    <w:lsdException w:name="Colorful Shading Accent 6" w:semiHidden="0" w:uiPriority="71" w:unhideWhenUsed="0"/>
-    <w:lsdException w:name="Colorful List Accent 6" w:semiHidden="0" w:uiPriority="72" w:unhideWhenUsed="0"/>
-    <w:lsdException w:name="Colorful Grid Accent 6" w:semiHidden="0" w:uiPriority="73" w:unhideWhenUsed="0"/>
-    <w:lsdException w:name="Subtle Emphasis" w:semiHidden="0" w:uiPriority="19" w:unhideWhenUsed="0" w:qFormat="1"/>
-    <w:lsdException w:name="Intense Emphasis" w:semiHidden="0" w:uiPriority="21" w:unhideWhenUsed="0" w:qFormat="1"/>
-    <w:lsdException w:name="Subtle Reference" w:semiHidden="0" w:uiPriority="31" w:unhideWhenUsed="0" w:qFormat="1"/>
-    <w:lsdException w:name="Intense Reference" w:semiHidden="0" w:uiPriority="32" w:unhideWhenUsed="0" w:qFormat="1"/>
-    <w:lsdException w:name="Book Title" w:semiHidden="0" w:uiPriority="33" w:unhideWhenUsed="0" w:qFormat="1"/>
-    <w:lsdException w:name="Bibliography" w:uiPriority="37"/>
-    <w:lsdException w:name="TOC Heading" w:uiPriority="39" w:qFormat="1"/>
-  </w:latentStyles>
-  <w:style w:type="paragraph" w:default="1" w:styleId="Normal">
-    <w:name w:val="Normal"/>
-    <w:qFormat/>
-    <w:rsid w:val="001B4682"/>
-    <w:pPr>
-      <w:spacing w:before="120"/>
-    </w:pPr>
-    <w:rPr>
-      <w:sz w:val="24"/>
-      <w:szCs w:val="24"/>
-    </w:rPr>
-  </w:style>
-  <w:style w:type="paragraph" w:styleId="Heading1">
-    <w:name w:val="heading 1"/>
-    <w:basedOn w:val="Normal"/>
-    <w:next w:val="Normal"/>
-    <w:qFormat/>
-    <w:rsid w:val="001B4682"/>
-    <w:pPr>
-      <w:keepNext/>
-      <w:keepLines/>
-      <w:pageBreakBefore/>
-      <w:numPr>
-        <w:numId w:val="18"/>
-      </w:numPr>
-      <w:spacing w:before="1440" w:after="480"/>
-      <w:jc w:val="center"/>
-      <w:outlineLvl w:val="0"/>
-    </w:pPr>
-    <w:rPr>
-      <w:rFonts w:ascii="Arial" w:hAnsi="Arial"/>
-      <w:b/>
-      <w:bCs/>
-      <w:color w:val="000000"/>
-      <w:kern w:val="32"/>
-      <w:sz w:val="40"/>
-      <w:szCs w:val="40"/>
-    </w:rPr>
-  </w:style>
-  <w:style w:type="paragraph" w:styleId="Heading2">
-    <w:name w:val="heading 2"/>
-    <w:basedOn w:val="Normal"/>
-    <w:next w:val="Normal"/>
-    <w:qFormat/>
-    <w:rsid w:val="00CA1B6B"/>
-    <w:pPr>
-      <w:keepNext/>
-      <w:numPr>
-        <w:ilvl w:val="1"/>
-        <w:numId w:val="18"/>
-      </w:numPr>
-      <w:spacing w:before="240" w:after="60"/>
-      <w:outlineLvl w:val="1"/>
-    </w:pPr>
-    <w:rPr>
-      <w:rFonts w:ascii="Arial" w:hAnsi="Arial"/>
-      <w:b/>
-      <w:bCs/>
-      <w:color w:val="000000"/>
-      <w:szCs w:val="23"/>
-    </w:rPr>
-  </w:style>
-  <w:style w:type="paragraph" w:styleId="Heading3">
-    <w:name w:val="heading 3"/>
-    <w:basedOn w:val="Normal"/>
-    <w:next w:val="Normal"/>
-    <w:qFormat/>
-    <w:rsid w:val="00CA1B6B"/>
-    <w:pPr>
-      <w:keepNext/>
-      <w:numPr>
-        <w:ilvl w:val="2"/>
-        <w:numId w:val="18"/>
-      </w:numPr>
-      <w:spacing w:before="240" w:after="60"/>
-      <w:outlineLvl w:val="2"/>
-    </w:pPr>
-    <w:rPr>
-      <w:rFonts w:ascii="Arial" w:hAnsi="Arial"/>
-      <w:b/>
-      <w:bCs/>
-      <w:color w:val="000000"/>
-      <w:szCs w:val="26"/>
-    </w:rPr>
-  </w:style>
-  <w:style w:type="paragraph" w:styleId="Heading4">
-    <w:name w:val="heading 4"/>
-    <w:basedOn w:val="Normal"/>
-    <w:next w:val="Normal"/>
-    <w:qFormat/>
-    <w:rsid w:val="005F3E01"/>
-    <w:pPr>
-      <w:keepNext/>
-      <w:numPr>
-        <w:ilvl w:val="3"/>
-        <w:numId w:val="23"/>
-      </w:numPr>
-      <w:spacing w:before="240" w:after="60"/>
-      <w:outlineLvl w:val="3"/>
-    </w:pPr>
-    <w:rPr>
-      <w:rFonts w:ascii="Arial" w:hAnsi="Arial"/>
-      <w:b/>
-      <w:bCs/>
-      <w:color w:val="000000"/>
-      <w:szCs w:val="28"/>
-    </w:rPr>
-  </w:style>
-  <w:style w:type="paragraph" w:styleId="Heading5">
-    <w:name w:val="heading 5"/>
-    <w:basedOn w:val="Normal"/>
-    <w:next w:val="Normal"/>
-    <w:qFormat/>
-    <w:rsid w:val="005F3E01"/>
-    <w:pPr>
-      <w:keepNext/>
-      <w:framePr w:w="1800" w:wrap="auto" w:vAnchor="text" w:hAnchor="page" w:x="1201" w:y="1"/>
-      <w:numPr>
-        <w:ilvl w:val="4"/>
-        <w:numId w:val="23"/>
-      </w:numPr>
-      <w:spacing w:before="40" w:after="240"/>
-      <w:jc w:val="both"/>
-      <w:outlineLvl w:val="4"/>
-    </w:pPr>
-    <w:rPr>
-      <w:rFonts w:ascii="Arial Black" w:hAnsi="Arial Black"/>
-      <w:spacing w:val="-5"/>
-      <w:sz w:val="18"/>
-      <w:szCs w:val="18"/>
-    </w:rPr>
-  </w:style>
-  <w:style w:type="paragraph" w:styleId="Heading6">
-    <w:name w:val="heading 6"/>
-    <w:basedOn w:val="Normal"/>
-    <w:next w:val="Normal"/>
-    <w:qFormat/>
-    <w:rsid w:val="005F3E01"/>
-    <w:pPr>
-      <w:keepNext/>
-      <w:framePr w:w="1800" w:wrap="auto" w:vAnchor="text" w:hAnchor="page" w:x="1201" w:y="1"/>
-      <w:numPr>
-        <w:ilvl w:val="5"/>
-        <w:numId w:val="23"/>
-      </w:numPr>
-      <w:jc w:val="both"/>
-      <w:outlineLvl w:val="5"/>
-    </w:pPr>
-    <w:rPr>
-      <w:rFonts w:ascii="Arial" w:hAnsi="Arial"/>
-    </w:rPr>
-  </w:style>
-  <w:style w:type="paragraph" w:styleId="Heading7">
-    <w:name w:val="heading 7"/>
-    <w:basedOn w:val="Normal"/>
-    <w:next w:val="Normal"/>
-    <w:qFormat/>
-    <w:rsid w:val="005F3E01"/>
-    <w:pPr>
-      <w:framePr w:w="3780" w:hSpace="240" w:wrap="auto" w:vAnchor="text" w:hAnchor="page" w:x="1489" w:y="1"/>
-      <w:pBdr>
-        <w:top w:val="single" w:sz="6" w:space="12" w:color="FFFFFF"/>
-        <w:left w:val="single" w:sz="6" w:space="12" w:color="FFFFFF"/>
-        <w:bottom w:val="single" w:sz="6" w:space="12" w:color="FFFFFF"/>
-        <w:right w:val="single" w:sz="6" w:space="12" w:color="FFFFFF"/>
-      </w:pBdr>
-      <w:shd w:val="pct5" w:color="auto" w:fill="auto"/>
-      <w:spacing w:before="60"/>
-      <w:jc w:val="both"/>
-      <w:outlineLvl w:val="6"/>
-    </w:pPr>
-    <w:rPr>
-      <w:rFonts w:ascii="Times New Roman Bold" w:hAnsi="Times New Roman Bold"/>
-      <w:b/>
-      <w:bCs/>
-      <w:i/>
-      <w:iCs/>
-      <w:spacing w:val="-5"/>
-      <w:sz w:val="28"/>
-      <w:szCs w:val="28"/>
-    </w:rPr>
-  </w:style>
-  <w:style w:type="paragraph" w:styleId="Heading8">
-    <w:name w:val="heading 8"/>
-    <w:basedOn w:val="Normal"/>
-    <w:next w:val="Normal"/>
-    <w:qFormat/>
-    <w:rsid w:val="005F3E01"/>
-    <w:pPr>
-      <w:keepNext/>
-      <w:framePr w:w="1860" w:wrap="auto" w:vAnchor="text" w:hAnchor="page" w:x="1201" w:y="1"/>
-      <w:numPr>
-        <w:ilvl w:val="7"/>
-        <w:numId w:val="23"/>
-      </w:numPr>
-      <w:spacing w:before="60" w:line="320" w:lineRule="exact"/>
-      <w:jc w:val="center"/>
-      <w:outlineLvl w:val="7"/>
-    </w:pPr>
-    <w:rPr>
-      <w:rFonts w:ascii="Arial Black" w:hAnsi="Arial Black"/>
-      <w:caps/>
-      <w:spacing w:val="60"/>
-      <w:sz w:val="14"/>
-      <w:szCs w:val="14"/>
-    </w:rPr>
-  </w:style>
-  <w:style w:type="paragraph" w:styleId="Heading9">
-    <w:name w:val="heading 9"/>
-    <w:basedOn w:val="Normal"/>
-    <w:next w:val="Normal"/>
-    <w:qFormat/>
-    <w:rsid w:val="005F3E01"/>
-    <w:pPr>
-      <w:keepNext/>
-      <w:numPr>
-        <w:ilvl w:val="8"/>
-        <w:numId w:val="23"/>
-      </w:numPr>
-      <w:spacing w:before="80" w:after="60"/>
-      <w:jc w:val="both"/>
-      <w:outlineLvl w:val="8"/>
-    </w:pPr>
-    <w:rPr>
-      <w:rFonts w:ascii="Arial" w:hAnsi="Arial"/>
-      <w:b/>
-      <w:bCs/>
-      <w:i/>
-      <w:iCs/>
-      <w:kern w:val="28"/>
-    </w:rPr>
-  </w:style>
-  <w:style w:type="character" w:default="1" w:styleId="DefaultParagraphFont">
-    <w:name w:val="Default Paragraph Font"/>
-    <w:uiPriority w:val="1"/>
-    <w:semiHidden/>
-    <w:unhideWhenUsed/>
-  </w:style>
-  <w:style w:type="table" w:default="1" w:styleId="TableNormal">
-    <w:name w:val="Normal Table"/>
-    <w:uiPriority w:val="99"/>
-    <w:semiHidden/>
-    <w:unhideWhenUsed/>
-    <w:tblPr>
-      <w:tblInd w:w="0" w:type="dxa"/>
-      <w:tblCellMar>
-        <w:top w:w="0" w:type="dxa"/>
-        <w:left w:w="108" w:type="dxa"/>
-        <w:bottom w:w="0" w:type="dxa"/>
-        <w:right w:w="108" w:type="dxa"/>
-      </w:tblCellMar>
-    </w:tblPr>
-  </w:style>
-  <w:style w:type="numbering" w:default="1" w:styleId="NoList">
-    <w:name w:val="No List"/>
-    <w:uiPriority w:val="99"/>
-    <w:semiHidden/>
-    <w:unhideWhenUsed/>
-  </w:style>
-  <w:style w:type="paragraph" w:styleId="Title">
-    <w:name w:val="Title"/>
-    <w:basedOn w:val="Normal"/>
-    <w:next w:val="Normal"/>
-    <w:qFormat/>
-    <w:rsid w:val="00DB1889"/>
-    <w:pPr>
-      <w:spacing w:before="480" w:after="240"/>
-      <w:jc w:val="right"/>
-    </w:pPr>
-    <w:rPr>
-      <w:rFonts w:cs="Arial"/>
-      <w:b/>
-      <w:bCs/>
-      <w:kern w:val="28"/>
-      <w:sz w:val="48"/>
-      <w:szCs w:val="32"/>
-    </w:rPr>
-  </w:style>
-  <w:style w:type="paragraph" w:customStyle="1" w:styleId="Institution">
-    <w:name w:val="Institution"/>
-    <w:basedOn w:val="Normal"/>
-    <w:rsid w:val="001B4682"/>
-    <w:pPr>
-      <w:spacing w:before="720" w:after="960"/>
-      <w:jc w:val="center"/>
-    </w:pPr>
-    <w:rPr>
-      <w:b/>
-      <w:iCs/>
-      <w:sz w:val="40"/>
-      <w:szCs w:val="40"/>
-    </w:rPr>
-  </w:style>
-  <w:style w:type="paragraph" w:customStyle="1" w:styleId="BulletedList">
-    <w:name w:val="Bulleted List"/>
-    <w:basedOn w:val="Normal"/>
-    <w:rsid w:val="005F3E01"/>
-    <w:pPr>
-      <w:numPr>
-        <w:numId w:val="24"/>
-      </w:numPr>
-    </w:pPr>
-  </w:style>
-  <w:style w:type="paragraph" w:customStyle="1" w:styleId="MemberNames">
-    <w:name w:val="MemberNames"/>
-    <w:basedOn w:val="Normal"/>
-    <w:rsid w:val="00883383"/>
-    <w:pPr>
-      <w:spacing w:before="480" w:after="360"/>
-      <w:jc w:val="right"/>
-    </w:pPr>
-    <w:rPr>
-      <w:color w:val="000000"/>
-      <w:sz w:val="40"/>
-      <w:szCs w:val="40"/>
-    </w:rPr>
-  </w:style>
-  <w:style w:type="paragraph" w:customStyle="1" w:styleId="RecordDates">
-    <w:name w:val="Record Dates"/>
-    <w:basedOn w:val="Normal"/>
-    <w:rsid w:val="00883383"/>
-    <w:pPr>
-      <w:jc w:val="right"/>
-    </w:pPr>
-    <w:rPr>
-      <w:b/>
-      <w:bCs/>
-      <w:noProof/>
-      <w:sz w:val="28"/>
-      <w:szCs w:val="28"/>
-    </w:rPr>
-  </w:style>
-  <w:style w:type="paragraph" w:styleId="Header">
-    <w:name w:val="header"/>
-    <w:basedOn w:val="Normal"/>
-    <w:rsid w:val="001B4682"/>
-    <w:pPr>
-      <w:pBdr>
-        <w:top w:val="single" w:sz="12" w:space="1" w:color="auto"/>
-        <w:bottom w:val="single" w:sz="12" w:space="1" w:color="auto"/>
-      </w:pBdr>
-      <w:tabs>
-        <w:tab w:val="center" w:pos="4680"/>
-        <w:tab w:val="right" w:pos="9360"/>
-      </w:tabs>
-      <w:spacing w:after="360"/>
-    </w:pPr>
-    <w:rPr>
-      <w:b/>
-    </w:rPr>
-  </w:style>
-  <w:style w:type="paragraph" w:customStyle="1" w:styleId="PseudoHeading1">
-    <w:name w:val="PseudoHeading1"/>
-    <w:basedOn w:val="Normal"/>
-    <w:rsid w:val="00DB1889"/>
-    <w:pPr>
-      <w:spacing w:before="1440" w:after="480"/>
-      <w:jc w:val="center"/>
-    </w:pPr>
-    <w:rPr>
-      <w:b/>
-      <w:bCs/>
-      <w:sz w:val="40"/>
-    </w:rPr>
-  </w:style>
-  <w:style w:type="paragraph" w:styleId="Caption">
-    <w:name w:val="caption"/>
-    <w:basedOn w:val="Normal"/>
-    <w:next w:val="Normal"/>
-    <w:qFormat/>
-    <w:pPr>
-      <w:spacing w:after="120"/>
-    </w:pPr>
-    <w:rPr>
-      <w:rFonts w:ascii="Arial" w:hAnsi="Arial"/>
-      <w:b/>
-      <w:bCs/>
-      <w:sz w:val="20"/>
-      <w:szCs w:val="20"/>
-    </w:rPr>
-  </w:style>
-  <w:style w:type="character" w:styleId="CommentReference">
-    <w:name w:val="annotation reference"/>
-    <w:basedOn w:val="DefaultParagraphFont"/>
-    <w:semiHidden/>
-    <w:rPr>
-      <w:sz w:val="16"/>
-      <w:szCs w:val="16"/>
-    </w:rPr>
-  </w:style>
-  <w:style w:type="paragraph" w:styleId="CommentText">
-    <w:name w:val="annotation text"/>
-    <w:basedOn w:val="Normal"/>
-    <w:semiHidden/>
-    <w:rPr>
-      <w:rFonts w:ascii="Arial" w:hAnsi="Arial"/>
-      <w:sz w:val="20"/>
-      <w:szCs w:val="20"/>
-    </w:rPr>
-  </w:style>
-  <w:style w:type="paragraph" w:styleId="BalloonText">
-    <w:name w:val="Balloon Text"/>
-    <w:basedOn w:val="Normal"/>
-    <w:semiHidden/>
-    <w:rPr>
-      <w:rFonts w:ascii="Tahoma" w:hAnsi="Tahoma" w:cs="Tahoma"/>
-      <w:sz w:val="16"/>
-      <w:szCs w:val="16"/>
-    </w:rPr>
-  </w:style>
-  <w:style w:type="paragraph" w:styleId="TOC1">
-    <w:name w:val="toc 1"/>
-    <w:basedOn w:val="Normal"/>
-    <w:uiPriority w:val="39"/>
-    <w:rsid w:val="00CE71E2"/>
-    <w:pPr>
-      <w:tabs>
-        <w:tab w:val="left" w:pos="720"/>
-        <w:tab w:val="right" w:leader="dot" w:pos="9360"/>
-      </w:tabs>
-      <w:spacing w:after="120"/>
-      <w:ind w:left="720" w:hanging="720"/>
-    </w:pPr>
-    <w:rPr>
-      <w:b/>
-      <w:bCs/>
-      <w:noProof/>
-      <w:color w:val="000000"/>
-      <w:szCs w:val="22"/>
-    </w:rPr>
-  </w:style>
-  <w:style w:type="paragraph" w:styleId="TOC2">
-    <w:name w:val="toc 2"/>
-    <w:basedOn w:val="TOC1"/>
-    <w:uiPriority w:val="39"/>
-    <w:rsid w:val="00CE71E2"/>
-    <w:pPr>
-      <w:tabs>
-        <w:tab w:val="left" w:leader="dot" w:pos="994"/>
-      </w:tabs>
-      <w:spacing w:before="0" w:after="0"/>
-      <w:ind w:left="1440"/>
-    </w:pPr>
-    <w:rPr>
-      <w:b w:val="0"/>
-      <w:bCs w:val="0"/>
-      <w:sz w:val="22"/>
-    </w:rPr>
-  </w:style>
-  <w:style w:type="paragraph" w:styleId="TOC3">
-    <w:name w:val="toc 3"/>
-    <w:basedOn w:val="Normal"/>
-    <w:next w:val="Normal"/>
-    <w:semiHidden/>
-    <w:pPr>
-      <w:tabs>
-        <w:tab w:val="right" w:leader="dot" w:pos="9360"/>
-      </w:tabs>
-      <w:ind w:left="1260" w:hanging="780"/>
-    </w:pPr>
-    <w:rPr>
-      <w:i/>
-      <w:iCs/>
-      <w:noProof/>
-      <w:color w:val="000000"/>
-      <w:sz w:val="20"/>
-      <w:szCs w:val="23"/>
-    </w:rPr>
-  </w:style>
-  <w:style w:type="character" w:styleId="Hyperlink">
-    <w:name w:val="Hyperlink"/>
-    <w:basedOn w:val="DefaultParagraphFont"/>
-    <w:uiPriority w:val="99"/>
-    <w:rsid w:val="00FD44BA"/>
-    <w:rPr>
-      <w:color w:val="0000FF"/>
-      <w:u w:val="single"/>
-    </w:rPr>
-  </w:style>
-  <w:style w:type="paragraph" w:styleId="ListParagraph">
-    <w:name w:val="List Paragraph"/>
-    <w:basedOn w:val="Normal"/>
-    <w:uiPriority w:val="34"/>
-    <w:qFormat/>
-    <w:rsid w:val="00767D94"/>
-    <w:pPr>
-      <w:ind w:left="720"/>
-      <w:contextualSpacing/>
-    </w:pPr>
-  </w:style>
-  <w:style w:type="character" w:styleId="PlaceholderText">
-    <w:name w:val="Placeholder Text"/>
-    <w:basedOn w:val="DefaultParagraphFont"/>
-    <w:uiPriority w:val="99"/>
-    <w:semiHidden/>
-    <w:rsid w:val="00E40267"/>
-    <w:rPr>
-      <w:color w:val="808080"/>
-    </w:rPr>
-  </w:style>
-  <w:style w:type="table" w:styleId="TableGrid">
-    <w:name w:val="Table Grid"/>
-    <w:basedOn w:val="TableNormal"/>
-    <w:rsid w:val="006E5EE5"/>
-    <w:tblPr>
-      <w:tblInd w:w="0" w:type="dxa"/>
-      <w:tblBorders>
-        <w:top w:val="single" w:sz="4" w:space="0" w:color="auto"/>
-        <w:left w:val="single" w:sz="4" w:space="0" w:color="auto"/>
-        <w:bottom w:val="single" w:sz="4" w:space="0" w:color="auto"/>
-        <w:right w:val="single" w:sz="4" w:space="0" w:color="auto"/>
-        <w:insideH w:val="single" w:sz="4" w:space="0" w:color="auto"/>
-        <w:insideV w:val="single" w:sz="4" w:space="0" w:color="auto"/>
-      </w:tblBorders>
-      <w:tblCellMar>
-        <w:top w:w="0" w:type="dxa"/>
-        <w:left w:w="108" w:type="dxa"/>
-        <w:bottom w:w="0" w:type="dxa"/>
-        <w:right w:w="108" w:type="dxa"/>
-      </w:tblCellMar>
-    </w:tblPr>
-  </w:style>
-  <w:style w:type="character" w:styleId="Strong">
-    <w:name w:val="Strong"/>
-    <w:basedOn w:val="DefaultParagraphFont"/>
-    <w:qFormat/>
-    <w:rsid w:val="00524A70"/>
-    <w:rPr>
-      <w:b/>
-      <w:bCs/>
-    </w:rPr>
-  </w:style>
-</w:styles>
-</file>
-
-<file path=word/stylesWithEffects.xml><?xml version="1.0" encoding="utf-8"?>
-<w:styles xmlns:wpc="http://schemas.microsoft.com/office/word/2010/wordprocessingCanvas" xmlns:mo="http://schemas.microsoft.com/office/mac/office/2008/main" xmlns:mc="http://schemas.openxmlformats.org/markup-compatibility/2006" xmlns:mv="urn:schemas-microsoft-com:mac:vml" xmlns:o="urn:schemas-microsoft-com:office:office" xmlns:r="http://schemas.openxmlformats.org/officeDocument/2006/relationships" xmlns:m="http://schemas.openxmlformats.org/officeDocument/2006/math" xmlns:v="urn:schemas-microsoft-com:vml" xmlns:wp14="http://schemas.microsoft.com/office/word/2010/wordprocessingDrawing" xmlns:wp="http://schemas.openxmlformats.org/drawingml/2006/wordprocessingDrawing" xmlns:w10="urn:schemas-microsoft-com:office:word" xmlns:w="http://schemas.openxmlformats.org/wordprocessingml/2006/main" xmlns:w14="http://schemas.microsoft.com/office/word/2010/wordml" xmlns:wpg="http://schemas.microsoft.com/office/word/2010/wordprocessingGroup" xmlns:wpi="http://schemas.microsoft.com/office/word/2010/wordprocessingInk" xmlns:wne="http://schemas.microsoft.com/office/word/2006/wordml" xmlns:wps="http://schemas.microsoft.com/office/word/2010/wordprocessingShape" mc:Ignorable="w14 wp14">
-  <w:docDefaults>
-    <w:rPrDefault>
-      <w:rPr>
-        <w:rFonts w:ascii="Times New Roman" w:eastAsia="Times New Roman" w:hAnsi="Times New Roman" w:cs="Times New Roman"/>
-        <w:lang w:val="en-US" w:eastAsia="en-US" w:bidi="ar-SA"/>
-      </w:rPr>
-    </w:rPrDefault>
-    <w:pPrDefault/>
-  </w:docDefaults>
-  <w:latentStyles w:defLockedState="0" w:defUIPriority="0" w:defSemiHidden="1" w:defUnhideWhenUsed="1" w:defQFormat="0" w:count="276">
-    <w:lsdException w:name="Normal" w:semiHidden="0" w:unhideWhenUsed="0" w:qFormat="1"/>
-    <w:lsdException w:name="heading 1" w:semiHidden="0" w:unhideWhenUsed="0" w:qFormat="1"/>
-    <w:lsdException w:name="heading 2" w:semiHidden="0" w:unhideWhenUsed="0" w:qFormat="1"/>
-    <w:lsdException w:name="heading 3" w:semiHidden="0" w:unhideWhenUsed="0" w:qFormat="1"/>
-    <w:lsdException w:name="heading 4" w:semiHidden="0" w:unhideWhenUsed="0" w:qFormat="1"/>
-    <w:lsdException w:name="heading 5" w:semiHidden="0" w:unhideWhenUsed="0" w:qFormat="1"/>
-    <w:lsdException w:name="heading 6" w:semiHidden="0" w:unhideWhenUsed="0" w:qFormat="1"/>
-    <w:lsdException w:name="heading 7" w:qFormat="1"/>
-    <w:lsdException w:name="heading 8" w:qFormat="1"/>
-    <w:lsdException w:name="heading 9" w:qFormat="1"/>
-    <w:lsdException w:name="toc 1" w:uiPriority="39"/>
-    <w:lsdException w:name="toc 2" w:uiPriority="39"/>
-    <w:lsdException w:name="caption" w:qFormat="1"/>
-    <w:lsdException w:name="List Number" w:semiHidden="0" w:unhideWhenUsed="0"/>
-    <w:lsdException w:name="List 4" w:semiHidden="0" w:unhideWhenUsed="0"/>
-    <w:lsdException w:name="List 5" w:semiHidden="0" w:unhideWhenUsed="0"/>
-    <w:lsdException w:name="Title" w:semiHidden="0" w:unhideWhenUsed="0" w:qFormat="1"/>
-    <w:lsdException w:name="Subtitle" w:semiHidden="0" w:unhideWhenUsed="0" w:qFormat="1"/>
-    <w:lsdException w:name="Salutation" w:semiHidden="0" w:unhideWhenUsed="0"/>
-    <w:lsdException w:name="Date" w:semiHidden="0" w:unhideWhenUsed="0"/>
-    <w:lsdException w:name="Body Text First Indent" w:semiHidden="0" w:unhideWhenUsed="0"/>
-    <w:lsdException w:name="Hyperlink" w:uiPriority="99"/>
-    <w:lsdException w:name="Strong" w:semiHidden="0" w:unhideWhenUsed="0" w:qFormat="1"/>
-    <w:lsdException w:name="Emphasis" w:semiHidden="0" w:unhideWhenUsed="0" w:qFormat="1"/>
-    <w:lsdException w:name="Table Grid" w:semiHidden="0" w:unhideWhenUsed="0"/>
-    <w:lsdException w:name="Note Level 1" w:semiHidden="0" w:unhideWhenUsed="0"/>
-    <w:lsdException w:name="Note Level 2" w:semiHidden="0" w:unhideWhenUsed="0"/>
-    <w:lsdException w:name="Note Level 3" w:semiHidden="0" w:unhideWhenUsed="0"/>
-    <w:lsdException w:name="Note Level 4" w:semiHidden="0" w:unhideWhenUsed="0"/>
-    <w:lsdException w:name="Note Level 5" w:semiHidden="0" w:unhideWhenUsed="0"/>
-    <w:lsdException w:name="Note Level 6" w:semiHidden="0" w:unhideWhenUsed="0"/>
-    <w:lsdException w:name="Note Level 7" w:semiHidden="0" w:unhideWhenUsed="0"/>
-    <w:lsdException w:name="Note Level 8" w:semiHidden="0" w:unhideWhenUsed="0"/>
-    <w:lsdException w:name="Note Level 9" w:semiHidden="0" w:unhideWhenUsed="0"/>
-    <w:lsdException w:name="Placeholder Text" w:uiPriority="99" w:unhideWhenUsed="0"/>
-    <w:lsdException w:name="No Spacing" w:semiHidden="0" w:uiPriority="1" w:unhideWhenUsed="0" w:qFormat="1"/>
-    <w:lsdException w:name="Light Shading" w:semiHidden="0" w:uiPriority="60" w:unhideWhenUsed="0"/>
-    <w:lsdException w:name="Light List" w:semiHidden="0" w:uiPriority="61" w:unhideWhenUsed="0"/>
-    <w:lsdException w:name="Light Grid" w:semiHidden="0" w:uiPriority="62" w:unhideWhenUsed="0"/>
-    <w:lsdException w:name="Medium Shading 1" w:semiHidden="0" w:uiPriority="63" w:unhideWhenUsed="0"/>
-    <w:lsdException w:name="Medium Shading 2" w:semiHidden="0" w:uiPriority="64" w:unhideWhenUsed="0"/>
-    <w:lsdException w:name="Medium List 1" w:semiHidden="0" w:uiPriority="65" w:unhideWhenUsed="0"/>
-    <w:lsdException w:name="Medium List 2" w:semiHidden="0" w:uiPriority="66" w:unhideWhenUsed="0"/>
-    <w:lsdException w:name="Medium Grid 1" w:semiHidden="0" w:uiPriority="67" w:unhideWhenUsed="0"/>
-    <w:lsdException w:name="Medium Grid 2" w:semiHidden="0" w:uiPriority="68" w:unhideWhenUsed="0"/>
-    <w:lsdException w:name="Medium Grid 3" w:semiHidden="0" w:uiPriority="69" w:unhideWhenUsed="0"/>
-    <w:lsdException w:name="Dark List" w:semiHidden="0" w:uiPriority="70" w:unhideWhenUsed="0"/>
-    <w:lsdException w:name="Colorful Shading" w:semiHidden="0" w:uiPriority="71" w:unhideWhenUsed="0"/>
-    <w:lsdException w:name="Colorful List" w:semiHidden="0" w:uiPriority="72" w:unhideWhenUsed="0"/>
-    <w:lsdException w:name="Colorful Grid" w:semiHidden="0" w:uiPriority="73" w:unhideWhenUsed="0"/>
-    <w:lsdException w:name="Light Shading Accent 1" w:semiHidden="0" w:uiPriority="60" w:unhideWhenUsed="0"/>
-    <w:lsdException w:name="Light List Accent 1" w:semiHidden="0" w:uiPriority="61" w:unhideWhenUsed="0"/>
-    <w:lsdException w:name="Light Grid Accent 1" w:semiHidden="0" w:uiPriority="62" w:unhideWhenUsed="0"/>
-    <w:lsdException w:name="Medium Shading 1 Accent 1" w:semiHidden="0" w:uiPriority="63" w:unhideWhenUsed="0"/>
-    <w:lsdException w:name="Medium Shading 2 Accent 1" w:semiHidden="0" w:uiPriority="64" w:unhideWhenUsed="0"/>
-    <w:lsdException w:name="Medium List 1 Accent 1" w:semiHidden="0" w:uiPriority="65" w:unhideWhenUsed="0"/>
-    <w:lsdException w:name="Revision" w:uiPriority="99" w:unhideWhenUsed="0"/>
-    <w:lsdException w:name="List Paragraph" w:semiHidden="0" w:uiPriority="34" w:unhideWhenUsed="0" w:qFormat="1"/>
-    <w:lsdException w:name="Quote" w:semiHidden="0" w:uiPriority="29" w:unhideWhenUsed="0" w:qFormat="1"/>
-    <w:lsdException w:name="Intense Quote" w:semiHidden="0" w:uiPriority="30" w:unhideWhenUsed="0" w:qFormat="1"/>
-    <w:lsdException w:name="Medium List 2 Accent 1" w:semiHidden="0" w:uiPriority="66" w:unhideWhenUsed="0"/>
-    <w:lsdException w:name="Medium Grid 1 Accent 1" w:semiHidden="0" w:uiPriority="67" w:unhideWhenUsed="0"/>
-    <w:lsdException w:name="Medium Grid 2 Accent 1" w:semiHidden="0" w:uiPriority="68" w:unhideWhenUsed="0"/>
-    <w:lsdException w:name="Medium Grid 3 Accent 1" w:semiHidden="0" w:uiPriority="69" w:unhideWhenUsed="0"/>
-    <w:lsdException w:name="Dark List Accent 1" w:semiHidden="0" w:uiPriority="70" w:unhideWhenUsed="0"/>
-    <w:lsdException w:name="Colorful Shading Accent 1" w:semiHidden="0" w:uiPriority="71" w:unhideWhenUsed="0"/>
-    <w:lsdException w:name="Colorful List Accent 1" w:semiHidden="0" w:uiPriority="72" w:unhideWhenUsed="0"/>
-    <w:lsdException w:name="Colorful Grid Accent 1" w:semiHidden="0" w:uiPriority="73" w:unhideWhenUsed="0"/>
-    <w:lsdException w:name="Light Shading Accent 2" w:semiHidden="0" w:uiPriority="60" w:unhideWhenUsed="0"/>
-    <w:lsdException w:name="Light List Accent 2" w:semiHidden="0" w:uiPriority="61" w:unhideWhenUsed="0"/>
-    <w:lsdException w:name="Light Grid Accent 2" w:semiHidden="0" w:uiPriority="62" w:unhideWhenUsed="0"/>
-    <w:lsdException w:name="Medium Shading 1 Accent 2" w:semiHidden="0" w:uiPriority="63" w:unhideWhenUsed="0"/>
-    <w:lsdException w:name="Medium Shading 2 Accent 2" w:semiHidden="0" w:uiPriority="64" w:unhideWhenUsed="0"/>
-    <w:lsdException w:name="Medium List 1 Accent 2" w:semiHidden="0" w:uiPriority="65" w:unhideWhenUsed="0"/>
-    <w:lsdException w:name="Medium List 2 Accent 2" w:semiHidden="0" w:uiPriority="66" w:unhideWhenUsed="0"/>
-    <w:lsdException w:name="Medium Grid 1 Accent 2" w:semiHidden="0" w:uiPriority="67" w:unhideWhenUsed="0"/>
-    <w:lsdException w:name="Medium Grid 2 Accent 2" w:semiHidden="0" w:uiPriority="68" w:unhideWhenUsed="0"/>
-    <w:lsdException w:name="Medium Grid 3 Accent 2" w:semiHidden="0" w:uiPriority="69" w:unhideWhenUsed="0"/>
-    <w:lsdException w:name="Dark List Accent 2" w:semiHidden="0" w:uiPriority="70" w:unhideWhenUsed="0"/>
-    <w:lsdException w:name="Colorful Shading Accent 2" w:semiHidden="0" w:uiPriority="71" w:unhideWhenUsed="0"/>
-    <w:lsdException w:name="Colorful List Accent 2" w:semiHidden="0" w:uiPriority="72" w:unhideWhenUsed="0"/>
-    <w:lsdException w:name="Colorful Grid Accent 2" w:semiHidden="0" w:uiPriority="73" w:unhideWhenUsed="0"/>
-    <w:lsdException w:name="Light Shading Accent 3" w:semiHidden="0" w:uiPriority="60" w:unhideWhenUsed="0"/>
-    <w:lsdException w:name="Light List Accent 3" w:semiHidden="0" w:uiPriority="61" w:unhideWhenUsed="0"/>
-    <w:lsdException w:name="Light Grid Accent 3" w:semiHidden="0" w:uiPriority="62" w:unhideWhenUsed="0"/>
-    <w:lsdException w:name="Medium Shading 1 Accent 3" w:semiHidden="0" w:uiPriority="63" w:unhideWhenUsed="0"/>
-    <w:lsdException w:name="Medium Shading 2 Accent 3" w:semiHidden="0" w:uiPriority="64" w:unhideWhenUsed="0"/>
-    <w:lsdException w:name="Medium List 1 Accent 3" w:semiHidden="0" w:uiPriority="65" w:unhideWhenUsed="0"/>
-    <w:lsdException w:name="Medium List 2 Accent 3" w:semiHidden="0" w:uiPriority="66" w:unhideWhenUsed="0"/>
-    <w:lsdException w:name="Medium Grid 1 Accent 3" w:semiHidden="0" w:uiPriority="67" w:unhideWhenUsed="0"/>
-    <w:lsdException w:name="Medium Grid 2 Accent 3" w:semiHidden="0" w:uiPriority="68" w:unhideWhenUsed="0"/>
-    <w:lsdException w:name="Medium Grid 3 Accent 3" w:semiHidden="0" w:uiPriority="69" w:unhideWhenUsed="0"/>
-    <w:lsdException w:name="Dark List Accent 3" w:semiHidden="0" w:uiPriority="70" w:unhideWhenUsed="0"/>
-    <w:lsdException w:name="Colorful Shading Accent 3" w:semiHidden="0" w:uiPriority="71" w:unhideWhenUsed="0"/>
-    <w:lsdException w:name="Colorful List Accent 3" w:semiHidden="0" w:uiPriority="72" w:unhideWhenUsed="0"/>
-    <w:lsdException w:name="Colorful Grid Accent 3" w:semiHidden="0" w:uiPriority="73" w:unhideWhenUsed="0"/>
-    <w:lsdException w:name="Light Shading Accent 4" w:semiHidden="0" w:uiPriority="60" w:unhideWhenUsed="0"/>
-    <w:lsdException w:name="Light List Accent 4" w:semiHidden="0" w:uiPriority="61" w:unhideWhenUsed="0"/>
-    <w:lsdException w:name="Light Grid Accent 4" w:semiHidden="0" w:uiPriority="62" w:unhideWhenUsed="0"/>
-    <w:lsdException w:name="Medium Shading 1 Accent 4" w:semiHidden="0" w:uiPriority="63" w:unhideWhenUsed="0"/>
-    <w:lsdException w:name="Medium Shading 2 Accent 4" w:semiHidden="0" w:uiPriority="64" w:unhideWhenUsed="0"/>
-    <w:lsdException w:name="Medium List 1 Accent 4" w:semiHidden="0" w:uiPriority="65" w:unhideWhenUsed="0"/>
-    <w:lsdException w:name="Medium List 2 Accent 4" w:semiHidden="0" w:uiPriority="66" w:unhideWhenUsed="0"/>
-    <w:lsdException w:name="Medium Grid 1 Accent 4" w:semiHidden="0" w:uiPriority="67" w:unhideWhenUsed="0"/>
-    <w:lsdException w:name="Medium Grid 2 Accent 4" w:semiHidden="0" w:uiPriority="68" w:unhideWhenUsed="0"/>
-    <w:lsdException w:name="Medium Grid 3 Accent 4" w:semiHidden="0" w:uiPriority="69" w:unhideWhenUsed="0"/>
-    <w:lsdException w:name="Dark List Accent 4" w:semiHidden="0" w:uiPriority="70" w:unhideWhenUsed="0"/>
-    <w:lsdException w:name="Colorful Shading Accent 4" w:semiHidden="0" w:uiPriority="71" w:unhideWhenUsed="0"/>
-    <w:lsdException w:name="Colorful List Accent 4" w:semiHidden="0" w:uiPriority="72" w:unhideWhenUsed="0"/>
-    <w:lsdException w:name="Colorful Grid Accent 4" w:semiHidden="0" w:uiPriority="73" w:unhideWhenUsed="0"/>
-    <w:lsdException w:name="Light Shading Accent 5" w:semiHidden="0" w:uiPriority="60" w:unhideWhenUsed="0"/>
-    <w:lsdException w:name="Light List Accent 5" w:semiHidden="0" w:uiPriority="61" w:unhideWhenUsed="0"/>
-    <w:lsdException w:name="Light Grid Accent 5" w:semiHidden="0" w:uiPriority="62" w:unhideWhenUsed="0"/>
-    <w:lsdException w:name="Medium Shading 1 Accent 5" w:semiHidden="0" w:uiPriority="63" w:unhideWhenUsed="0"/>
-    <w:lsdException w:name="Medium Shading 2 Accent 5" w:semiHidden="0" w:uiPriority="64" w:unhideWhenUsed="0"/>
-    <w:lsdException w:name="Medium List 1 Accent 5" w:semiHidden="0" w:uiPriority="65" w:unhideWhenUsed="0"/>
-    <w:lsdException w:name="Medium List 2 Accent 5" w:semiHidden="0" w:uiPriority="66" w:unhideWhenUsed="0"/>
-    <w:lsdException w:name="Medium Grid 1 Accent 5" w:semiHidden="0" w:uiPriority="67" w:unhideWhenUsed="0"/>
-    <w:lsdException w:name="Medium Grid 2 Accent 5" w:semiHidden="0" w:uiPriority="68" w:unhideWhenUsed="0"/>
-    <w:lsdException w:name="Medium Grid 3 Accent 5" w:semiHidden="0" w:uiPriority="69" w:unhideWhenUsed="0"/>
-    <w:lsdException w:name="Dark List Accent 5" w:semiHidden="0" w:uiPriority="70" w:unhideWhenUsed="0"/>
-    <w:lsdException w:name="Colorful Shading Accent 5" w:semiHidden="0" w:uiPriority="71" w:unhideWhenUsed="0"/>
-    <w:lsdException w:name="Colorful List Accent 5" w:semiHidden="0" w:uiPriority="72" w:unhideWhenUsed="0"/>
-    <w:lsdException w:name="Colorful Grid Accent 5" w:semiHidden="0" w:uiPriority="73" w:unhideWhenUsed="0"/>
-    <w:lsdException w:name="Light Shading Accent 6" w:semiHidden="0" w:uiPriority="60" w:unhideWhenUsed="0"/>
-    <w:lsdException w:name="Light List Accent 6" w:semiHidden="0" w:uiPriority="61" w:unhideWhenUsed="0"/>
-    <w:lsdException w:name="Light Grid Accent 6" w:semiHidden="0" w:uiPriority="62" w:unhideWhenUsed="0"/>
-    <w:lsdException w:name="Medium Shading 1 Accent 6" w:semiHidden="0" w:uiPriority="63" w:unhideWhenUsed="0"/>
-    <w:lsdException w:name="Medium Shading 2 Accent 6" w:semiHidden="0" w:uiPriority="64" w:unhideWhenUsed="0"/>
-    <w:lsdException w:name="Medium List 1 Accent 6" w:semiHidden="0" w:uiPriority="65" w:unhideWhenUsed="0"/>
-    <w:lsdException w:name="Medium List 2 Accent 6" w:semiHidden="0" w:uiPriority="66" w:unhideWhenUsed="0"/>
-    <w:lsdException w:name="Medium Grid 1 Accent 6" w:semiHidden="0" w:uiPriority="67" w:unhideWhenUsed="0"/>
-    <w:lsdException w:name="Medium Grid 2 Accent 6" w:semiHidden="0" w:uiPriority="68" w:unhideWhenUsed="0"/>
-    <w:lsdException w:name="Medium Grid 3 Accent 6" w:semiHidden="0" w:uiPriority="69" w:unhideWhenUsed="0"/>
-    <w:lsdException w:name="Dark List Accent 6" w:semiHidden="0" w:uiPriority="70" w:unhideWhenUsed="0"/>
-    <w:lsdException w:name="Colorful Shading Accent 6" w:semiHidden="0" w:uiPriority="71" w:unhideWhenUsed="0"/>
-    <w:lsdException w:name="Colorful List Accent 6" w:semiHidden="0" w:uiPriority="72" w:unhideWhenUsed="0"/>
-    <w:lsdException w:name="Colorful Grid Accent 6" w:semiHidden="0" w:uiPriority="73" w:unhideWhenUsed="0"/>
-    <w:lsdException w:name="Subtle Emphasis" w:semiHidden="0" w:uiPriority="19" w:unhideWhenUsed="0" w:qFormat="1"/>
-    <w:lsdException w:name="Intense Emphasis" w:semiHidden="0" w:uiPriority="21" w:unhideWhenUsed="0" w:qFormat="1"/>
-    <w:lsdException w:name="Subtle Reference" w:semiHidden="0" w:uiPriority="31" w:unhideWhenUsed="0" w:qFormat="1"/>
-    <w:lsdException w:name="Intense Reference" w:semiHidden="0" w:uiPriority="32" w:unhideWhenUsed="0" w:qFormat="1"/>
-    <w:lsdException w:name="Book Title" w:semiHidden="0" w:uiPriority="33" w:unhideWhenUsed="0" w:qFormat="1"/>
-    <w:lsdException w:name="Bibliography" w:uiPriority="37"/>
-    <w:lsdException w:name="TOC Heading" w:uiPriority="39" w:qFormat="1"/>
+  <w:latentStyles w:defLockedState="0" w:defUIPriority="0" w:defSemiHidden="0" w:defUnhideWhenUsed="0" w:defQFormat="0" w:count="371">
+    <w:lsdException w:name="Normal" w:qFormat="1"/>
+    <w:lsdException w:name="heading 1" w:qFormat="1"/>
+    <w:lsdException w:name="heading 2" w:qFormat="1"/>
+    <w:lsdException w:name="heading 3" w:qFormat="1"/>
+    <w:lsdException w:name="heading 4" w:qFormat="1"/>
+    <w:lsdException w:name="heading 5" w:qFormat="1"/>
+    <w:lsdException w:name="heading 6" w:qFormat="1"/>
+    <w:lsdException w:name="heading 7" w:semiHidden="1" w:unhideWhenUsed="1" w:qFormat="1"/>
+    <w:lsdException w:name="heading 8" w:semiHidden="1" w:unhideWhenUsed="1" w:qFormat="1"/>
+    <w:lsdException w:name="heading 9" w:semiHidden="1" w:unhideWhenUsed="1" w:qFormat="1"/>
+    <w:lsdException w:name="index 1" w:semiHidden="1" w:unhideWhenUsed="1"/>
+    <w:lsdException w:name="index 2" w:semiHidden="1" w:unhideWhenUsed="1"/>
+    <w:lsdException w:name="index 3" w:semiHidden="1" w:unhideWhenUsed="1"/>
+    <w:lsdException w:name="index 4" w:semiHidden="1" w:unhideWhenUsed="1"/>
+    <w:lsdException w:name="index 5" w:semiHidden="1" w:unhideWhenUsed="1"/>
+    <w:lsdException w:name="index 6" w:semiHidden="1" w:unhideWhenUsed="1"/>
+    <w:lsdException w:name="index 7" w:semiHidden="1" w:unhideWhenUsed="1"/>
+    <w:lsdException w:name="index 8" w:semiHidden="1" w:unhideWhenUsed="1"/>
+    <w:lsdException w:name="index 9" w:semiHidden="1" w:unhideWhenUsed="1"/>
+    <w:lsdException w:name="toc 1" w:semiHidden="1" w:uiPriority="39" w:unhideWhenUsed="1"/>
+    <w:lsdException w:name="toc 2" w:semiHidden="1" w:uiPriority="39" w:unhideWhenUsed="1"/>
+    <w:lsdException w:name="toc 3" w:semiHidden="1" w:unhideWhenUsed="1"/>
+    <w:lsdException w:name="toc 4" w:semiHidden="1" w:unhideWhenUsed="1"/>
+    <w:lsdException w:name="toc 5" w:semiHidden="1" w:unhideWhenUsed="1"/>
+    <w:lsdException w:name="toc 6" w:semiHidden="1" w:unhideWhenUsed="1"/>
+    <w:lsdException w:name="toc 7" w:semiHidden="1" w:unhideWhenUsed="1"/>
+    <w:lsdException w:name="toc 8" w:semiHidden="1" w:unhideWhenUsed="1"/>
+    <w:lsdException w:name="toc 9" w:semiHidden="1" w:unhideWhenUsed="1"/>
+    <w:lsdException w:name="Normal Indent" w:semiHidden="1" w:unhideWhenUsed="1"/>
+    <w:lsdException w:name="footnote text" w:semiHidden="1" w:unhideWhenUsed="1"/>
+    <w:lsdException w:name="annotation text" w:semiHidden="1" w:unhideWhenUsed="1"/>
+    <w:lsdException w:name="header" w:semiHidden="1" w:unhideWhenUsed="1"/>
+    <w:lsdException w:name="footer" w:semiHidden="1" w:unhideWhenUsed="1"/>
+    <w:lsdException w:name="index heading" w:semiHidden="1" w:unhideWhenUsed="1"/>
+    <w:lsdException w:name="caption" w:semiHidden="1" w:unhideWhenUsed="1" w:qFormat="1"/>
+    <w:lsdException w:name="table of figures" w:semiHidden="1" w:unhideWhenUsed="1"/>
+    <w:lsdException w:name="envelope address" w:semiHidden="1" w:unhideWhenUsed="1"/>
+    <w:lsdException w:name="envelope return" w:semiHidden="1" w:unhideWhenUsed="1"/>
+    <w:lsdException w:name="footnote reference" w:semiHidden="1" w:unhideWhenUsed="1"/>
+    <w:lsdException w:name="annotation reference" w:semiHidden="1" w:unhideWhenUsed="1"/>
+    <w:lsdException w:name="line number" w:semiHidden="1" w:unhideWhenUsed="1"/>
+    <w:lsdException w:name="page number" w:semiHidden="1" w:unhideWhenUsed="1"/>
+    <w:lsdException w:name="endnote reference" w:semiHidden="1" w:unhideWhenUsed="1"/>
+    <w:lsdException w:name="endnote text" w:semiHidden="1" w:unhideWhenUsed="1"/>
+    <w:lsdException w:name="table of authorities" w:semiHidden="1" w:unhideWhenUsed="1"/>
+    <w:lsdException w:name="macro" w:semiHidden="1" w:unhideWhenUsed="1"/>
+    <w:lsdException w:name="toa heading" w:semiHidden="1" w:unhideWhenUsed="1"/>
+    <w:lsdException w:name="List" w:semiHidden="1" w:unhideWhenUsed="1"/>
+    <w:lsdException w:name="List Bullet" w:semiHidden="1" w:unhideWhenUsed="1"/>
+    <w:lsdException w:name="List 2" w:semiHidden="1" w:unhideWhenUsed="1"/>
+    <w:lsdException w:name="List 3" w:semiHidden="1" w:unhideWhenUsed="1"/>
+    <w:lsdException w:name="List Bullet 2" w:semiHidden="1" w:unhideWhenUsed="1"/>
+    <w:lsdException w:name="List Bullet 3" w:semiHidden="1" w:unhideWhenUsed="1"/>
+    <w:lsdException w:name="List Bullet 4" w:semiHidden="1" w:unhideWhenUsed="1"/>
+    <w:lsdException w:name="List Bullet 5" w:semiHidden="1" w:unhideWhenUsed="1"/>
+    <w:lsdException w:name="List Number 2" w:semiHidden="1" w:unhideWhenUsed="1"/>
+    <w:lsdException w:name="List Number 3" w:semiHidden="1" w:unhideWhenUsed="1"/>
+    <w:lsdException w:name="List Number 4" w:semiHidden="1" w:unhideWhenUsed="1"/>
+    <w:lsdException w:name="List Number 5" w:semiHidden="1" w:unhideWhenUsed="1"/>
+    <w:lsdException w:name="Title" w:qFormat="1"/>
+    <w:lsdException w:name="Closing" w:semiHidden="1" w:unhideWhenUsed="1"/>
+    <w:lsdException w:name="Signature" w:semiHidden="1" w:unhideWhenUsed="1"/>
+    <w:lsdException w:name="Default Paragraph Font" w:semiHidden="1" w:unhideWhenUsed="1"/>
+    <w:lsdException w:name="Body Text" w:semiHidden="1" w:unhideWhenUsed="1"/>
+    <w:lsdException w:name="Body Text Indent" w:semiHidden="1" w:unhideWhenUsed="1"/>
+    <w:lsdException w:name="List Continue" w:semiHidden="1" w:unhideWhenUsed="1"/>
+    <w:lsdException w:name="List Continue 2" w:semiHidden="1" w:unhideWhenUsed="1"/>
+    <w:lsdException w:name="List Continue 3" w:semiHidden="1" w:unhideWhenUsed="1"/>
+    <w:lsdException w:name="List Continue 4" w:semiHidden="1" w:unhideWhenUsed="1"/>
+    <w:lsdException w:name="List Continue 5" w:semiHidden="1" w:unhideWhenUsed="1"/>
+    <w:lsdException w:name="Message Header" w:semiHidden="1" w:unhideWhenUsed="1"/>
+    <w:lsdException w:name="Subtitle" w:qFormat="1"/>
+    <w:lsdException w:name="Body Text First Indent 2" w:semiHidden="1" w:unhideWhenUsed="1"/>
+    <w:lsdException w:name="Note Heading" w:semiHidden="1" w:unhideWhenUsed="1"/>
+    <w:lsdException w:name="Body Text 2" w:semiHidden="1" w:unhideWhenUsed="1"/>
+    <w:lsdException w:name="Body Text 3" w:semiHidden="1" w:unhideWhenUsed="1"/>
+    <w:lsdException w:name="Body Text Indent 2" w:semiHidden="1" w:unhideWhenUsed="1"/>
+    <w:lsdException w:name="Body Text Indent 3" w:semiHidden="1" w:unhideWhenUsed="1"/>
+    <w:lsdException w:name="Block Text" w:semiHidden="1" w:unhideWhenUsed="1"/>
+    <w:lsdException w:name="Hyperlink" w:semiHidden="1" w:uiPriority="99" w:unhideWhenUsed="1"/>
+    <w:lsdException w:name="FollowedHyperlink" w:semiHidden="1" w:unhideWhenUsed="1"/>
+    <w:lsdException w:name="Strong" w:qFormat="1"/>
+    <w:lsdException w:name="Emphasis" w:qFormat="1"/>
+    <w:lsdException w:name="Document Map" w:semiHidden="1" w:unhideWhenUsed="1"/>
+    <w:lsdException w:name="Plain Text" w:semiHidden="1" w:unhideWhenUsed="1"/>
+    <w:lsdException w:name="E-mail Signature" w:semiHidden="1" w:unhideWhenUsed="1"/>
+    <w:lsdException w:name="HTML Top of Form" w:semiHidden="1" w:unhideWhenUsed="1"/>
+    <w:lsdException w:name="HTML Bottom of Form" w:semiHidden="1" w:unhideWhenUsed="1"/>
+    <w:lsdException w:name="Normal (Web)" w:semiHidden="1" w:unhideWhenUsed="1"/>
+    <w:lsdException w:name="HTML Acronym" w:semiHidden="1" w:unhideWhenUsed="1"/>
+    <w:lsdException w:name="HTML Address" w:semiHidden="1" w:unhideWhenUsed="1"/>
+    <w:lsdException w:name="HTML Cite" w:semiHidden="1" w:unhideWhenUsed="1"/>
+    <w:lsdException w:name="HTML Code" w:semiHidden="1" w:unhideWhenUsed="1"/>
+    <w:lsdException w:name="HTML Definition" w:semiHidden="1" w:unhideWhenUsed="1"/>
+    <w:lsdException w:name="HTML Keyboard" w:semiHidden="1" w:unhideWhenUsed="1"/>
+    <w:lsdException w:name="HTML Preformatted" w:semiHidden="1" w:unhideWhenUsed="1"/>
+    <w:lsdException w:name="HTML Sample" w:semiHidden="1" w:unhideWhenUsed="1"/>
+    <w:lsdException w:name="HTML Typewriter" w:semiHidden="1" w:unhideWhenUsed="1"/>
+    <w:lsdException w:name="HTML Variable" w:semiHidden="1" w:unhideWhenUsed="1"/>
+    <w:lsdException w:name="Normal Table" w:semiHidden="1" w:unhideWhenUsed="1"/>
+    <w:lsdException w:name="annotation subject" w:semiHidden="1" w:unhideWhenUsed="1"/>
+    <w:lsdException w:name="No List" w:semiHidden="1" w:unhideWhenUsed="1"/>
+    <w:lsdException w:name="Outline List 1" w:semiHidden="1" w:unhideWhenUsed="1"/>
+    <w:lsdException w:name="Outline List 2" w:semiHidden="1" w:unhideWhenUsed="1"/>
+    <w:lsdException w:name="Outline List 3" w:semiHidden="1" w:unhideWhenUsed="1"/>
+    <w:lsdException w:name="Table Simple 1" w:semiHidden="1" w:unhideWhenUsed="1"/>
+    <w:lsdException w:name="Table Simple 2" w:semiHidden="1" w:unhideWhenUsed="1"/>
+    <w:lsdException w:name="Table Simple 3" w:semiHidden="1" w:unhideWhenUsed="1"/>
+    <w:lsdException w:name="Table Classic 1" w:semiHidden="1" w:unhideWhenUsed="1"/>
+    <w:lsdException w:name="Table Classic 2" w:semiHidden="1" w:unhideWhenUsed="1"/>
+    <w:lsdException w:name="Table Classic 3" w:semiHidden="1" w:unhideWhenUsed="1"/>
+    <w:lsdException w:name="Table Classic 4" w:semiHidden="1" w:unhideWhenUsed="1"/>
+    <w:lsdException w:name="Table Colorful 1" w:semiHidden="1" w:unhideWhenUsed="1"/>
+    <w:lsdException w:name="Table Colorful 2" w:semiHidden="1" w:unhideWhenUsed="1"/>
+    <w:lsdException w:name="Table Colorful 3" w:semiHidden="1" w:unhideWhenUsed="1"/>
+    <w:lsdException w:name="Table Columns 1" w:semiHidden="1" w:unhideWhenUsed="1"/>
+    <w:lsdException w:name="Table Columns 2" w:semiHidden="1" w:unhideWhenUsed="1"/>
+    <w:lsdException w:name="Table Columns 3" w:semiHidden="1" w:unhideWhenUsed="1"/>
+    <w:lsdException w:name="Table Columns 4" w:semiHidden="1" w:unhideWhenUsed="1"/>
+    <w:lsdException w:name="Table Columns 5" w:semiHidden="1" w:unhideWhenUsed="1"/>
+    <w:lsdException w:name="Table Grid 1" w:semiHidden="1" w:unhideWhenUsed="1"/>
+    <w:lsdException w:name="Table Grid 2" w:semiHidden="1" w:unhideWhenUsed="1"/>
+    <w:lsdException w:name="Table Grid 3" w:semiHidden="1" w:unhideWhenUsed="1"/>
+    <w:lsdException w:name="Table Grid 4" w:semiHidden="1" w:unhideWhenUsed="1"/>
+    <w:lsdException w:name="Table Grid 5" w:semiHidden="1" w:unhideWhenUsed="1"/>
+    <w:lsdException w:name="Table Grid 6" w:semiHidden="1" w:unhideWhenUsed="1"/>
+    <w:lsdException w:name="Table Grid 7" w:semiHidden="1" w:unhideWhenUsed="1"/>
+    <w:lsdException w:name="Table Grid 8" w:semiHidden="1" w:unhideWhenUsed="1"/>
+    <w:lsdException w:name="Table List 1" w:semiHidden="1" w:unhideWhenUsed="1"/>
+    <w:lsdException w:name="Table List 2" w:semiHidden="1" w:unhideWhenUsed="1"/>
+    <w:lsdException w:name="Table List 3" w:semiHidden="1" w:unhideWhenUsed="1"/>
+    <w:lsdException w:name="Table List 4" w:semiHidden="1" w:unhideWhenUsed="1"/>
+    <w:lsdException w:name="Table List 5" w:semiHidden="1" w:unhideWhenUsed="1"/>
+    <w:lsdException w:name="Table List 6" w:semiHidden="1" w:unhideWhenUsed="1"/>
+    <w:lsdException w:name="Table List 7" w:semiHidden="1" w:unhideWhenUsed="1"/>
+    <w:lsdException w:name="Table List 8" w:semiHidden="1" w:unhideWhenUsed="1"/>
+    <w:lsdException w:name="Table 3D effects 1" w:semiHidden="1" w:unhideWhenUsed="1"/>
+    <w:lsdException w:name="Table 3D effects 2" w:semiHidden="1" w:unhideWhenUsed="1"/>
+    <w:lsdException w:name="Table 3D effects 3" w:semiHidden="1" w:unhideWhenUsed="1"/>
+    <w:lsdException w:name="Table Contemporary" w:semiHidden="1" w:unhideWhenUsed="1"/>
+    <w:lsdException w:name="Table Elegant" w:semiHidden="1" w:unhideWhenUsed="1"/>
+    <w:lsdException w:name="Table Professional" w:semiHidden="1" w:unhideWhenUsed="1"/>
+    <w:lsdException w:name="Table Subtle 1" w:semiHidden="1" w:unhideWhenUsed="1"/>
+    <w:lsdException w:name="Table Subtle 2" w:semiHidden="1" w:unhideWhenUsed="1"/>
+    <w:lsdException w:name="Table Web 1" w:semiHidden="1" w:unhideWhenUsed="1"/>
+    <w:lsdException w:name="Table Web 2" w:semiHidden="1" w:unhideWhenUsed="1"/>
+    <w:lsdException w:name="Table Web 3" w:semiHidden="1" w:unhideWhenUsed="1"/>
+    <w:lsdException w:name="Balloon Text" w:semiHidden="1" w:unhideWhenUsed="1"/>
+    <w:lsdException w:name="Table Theme" w:semiHidden="1" w:unhideWhenUsed="1"/>
+    <w:lsdException w:name="Placeholder Text" w:semiHidden="1" w:uiPriority="99"/>
+    <w:lsdException w:name="No Spacing" w:uiPriority="1" w:qFormat="1"/>
+    <w:lsdException w:name="Light Shading" w:uiPriority="60"/>
+    <w:lsdException w:name="Light List" w:uiPriority="61"/>
+    <w:lsdException w:name="Light Grid" w:uiPriority="62"/>
+    <w:lsdException w:name="Medium Shading 1" w:uiPriority="63"/>
+    <w:lsdException w:name="Medium Shading 2" w:uiPriority="64"/>
+    <w:lsdException w:name="Medium List 1" w:uiPriority="65"/>
+    <w:lsdException w:name="Medium List 2" w:uiPriority="66"/>
+    <w:lsdException w:name="Medium Grid 1" w:uiPriority="67"/>
+    <w:lsdException w:name="Medium Grid 2" w:uiPriority="68"/>
+    <w:lsdException w:name="Medium Grid 3" w:uiPriority="69"/>
+    <w:lsdException w:name="Dark List" w:uiPriority="70"/>
+    <w:lsdException w:name="Colorful Shading" w:uiPriority="71"/>
+    <w:lsdException w:name="Colorful List" w:uiPriority="72"/>
+    <w:lsdException w:name="Colorful Grid" w:uiPriority="73"/>
+    <w:lsdException w:name="Light Shading Accent 1" w:uiPriority="60"/>
+    <w:lsdException w:name="Light List Accent 1" w:uiPriority="61"/>
+    <w:lsdException w:name="Light Grid Accent 1" w:uiPriority="62"/>
+    <w:lsdException w:name="Medium Shading 1 Accent 1" w:uiPriority="63"/>
+    <w:lsdException w:name="Medium Shading 2 Accent 1" w:uiPriority="64"/>
+    <w:lsdException w:name="Medium List 1 Accent 1" w:uiPriority="65"/>
+    <w:lsdException w:name="Revision" w:semiHidden="1" w:uiPriority="99"/>
+    <w:lsdException w:name="List Paragraph" w:uiPriority="34" w:qFormat="1"/>
+    <w:lsdException w:name="Quote" w:uiPriority="29" w:qFormat="1"/>
+    <w:lsdException w:name="Intense Quote" w:uiPriority="30" w:qFormat="1"/>
+    <w:lsdException w:name="Medium List 2 Accent 1" w:uiPriority="66"/>
+    <w:lsdException w:name="Medium Grid 1 Accent 1" w:uiPriority="67"/>
+    <w:lsdException w:name="Medium Grid 2 Accent 1" w:uiPriority="68"/>
+    <w:lsdException w:name="Medium Grid 3 Accent 1" w:uiPriority="69"/>
+    <w:lsdException w:name="Dark List Accent 1" w:uiPriority="70"/>
+    <w:lsdException w:name="Colorful Shading Accent 1" w:uiPriority="71"/>
+    <w:lsdException w:name="Colorful List Accent 1" w:uiPriority="72"/>
+    <w:lsdException w:name="Colorful Grid Accent 1" w:uiPriority="73"/>
+    <w:lsdException w:name="Light Shading Accent 2" w:uiPriority="60"/>
+    <w:lsdException w:name="Light List Accent 2" w:uiPriority="61"/>
+    <w:lsdException w:name="Light Grid Accent 2" w:uiPriority="62"/>
+    <w:lsdException w:name="Medium Shading 1 Accent 2" w:uiPriority="63"/>
+    <w:lsdException w:name="Medium Shading 2 Accent 2" w:uiPriority="64"/>
+    <w:lsdException w:name="Medium List 1 Accent 2" w:uiPriority="65"/>
+    <w:lsdException w:name="Medium List 2 Accent 2" w:uiPriority="66"/>
+    <w:lsdException w:name="Medium Grid 1 Accent 2" w:uiPriority="67"/>
+    <w:lsdException w:name="Medium Grid 2 Accent 2" w:uiPriority="68"/>
+    <w:lsdException w:name="Medium Grid 3 Accent 2" w:uiPriority="69"/>
+    <w:lsdException w:name="Dark List Accent 2" w:uiPriority="70"/>
+    <w:lsdException w:name="Colorful Shading Accent 2" w:uiPriority="71"/>
+    <w:lsdException w:name="Colorful List Accent 2" w:uiPriority="72"/>
+    <w:lsdException w:name="Colorful Grid Accent 2" w:uiPriority="73"/>
+    <w:lsdException w:name="Light Shading Accent 3" w:uiPriority="60"/>
+    <w:lsdException w:name="Light List Accent 3" w:uiPriority="61"/>
+    <w:lsdException w:name="Light Grid Accent 3" w:uiPriority="62"/>
+    <w:lsdException w:name="Medium Shading 1 Accent 3" w:uiPriority="63"/>
+    <w:lsdException w:name="Medium Shading 2 Accent 3" w:uiPriority="64"/>
+    <w:lsdException w:name="Medium List 1 Accent 3" w:uiPriority="65"/>
+    <w:lsdException w:name="Medium List 2 Accent 3" w:uiPriority="66"/>
+    <w:lsdException w:name="Medium Grid 1 Accent 3" w:uiPriority="67"/>
+    <w:lsdException w:name="Medium Grid 2 Accent 3" w:uiPriority="68"/>
+    <w:lsdException w:name="Medium Grid 3 Accent 3" w:uiPriority="69"/>
+    <w:lsdException w:name="Dark List Accent 3" w:uiPriority="70"/>
+    <w:lsdException w:name="Colorful Shading Accent 3" w:uiPriority="71"/>
+    <w:lsdException w:name="Colorful List Accent 3" w:uiPriority="72"/>
+    <w:lsdException w:name="Colorful Grid Accent 3" w:uiPriority="73"/>
+    <w:lsdException w:name="Light Shading Accent 4" w:uiPriority="60"/>
+    <w:lsdException w:name="Light List Accent 4" w:uiPriority="61"/>
+    <w:lsdException w:name="Light Grid Accent 4" w:uiPriority="62"/>
+    <w:lsdException w:name="Medium Shading 1 Accent 4" w:uiPriority="63"/>
+    <w:lsdException w:name="Medium Shading 2 Accent 4" w:uiPriority="64"/>
+    <w:lsdException w:name="Medium List 1 Accent 4" w:uiPriority="65"/>
+    <w:lsdException w:name="Medium List 2 Accent 4" w:uiPriority="66"/>
+    <w:lsdException w:name="Medium Grid 1 Accent 4" w:uiPriority="67"/>
+    <w:lsdException w:name="Medium Grid 2 Accent 4" w:uiPriority="68"/>
+    <w:lsdException w:name="Medium Grid 3 Accent 4" w:uiPriority="69"/>
+    <w:lsdException w:name="Dark List Accent 4" w:uiPriority="70"/>
+    <w:lsdException w:name="Colorful Shading Accent 4" w:uiPriority="71"/>
+    <w:lsdException w:name="Colorful List Accent 4" w:uiPriority="72"/>
+    <w:lsdException w:name="Colorful Grid Accent 4" w:uiPriority="73"/>
+    <w:lsdException w:name="Light Shading Accent 5" w:uiPriority="60"/>
+    <w:lsdException w:name="Light List Accent 5" w:uiPriority="61"/>
+    <w:lsdException w:name="Light Grid Accent 5" w:uiPriority="62"/>
+    <w:lsdException w:name="Medium Shading 1 Accent 5" w:uiPriority="63"/>
+    <w:lsdException w:name="Medium Shading 2 Accent 5" w:uiPriority="64"/>
+    <w:lsdException w:name="Medium List 1 Accent 5" w:uiPriority="65"/>
+    <w:lsdException w:name="Medium List 2 Accent 5" w:uiPriority="66"/>
+    <w:lsdException w:name="Medium Grid 1 Accent 5" w:uiPriority="67"/>
+    <w:lsdException w:name="Medium Grid 2 Accent 5" w:uiPriority="68"/>
+    <w:lsdException w:name="Medium Grid 3 Accent 5" w:uiPriority="69"/>
+    <w:lsdException w:name="Dark List Accent 5" w:uiPriority="70"/>
+    <w:lsdException w:name="Colorful Shading Accent 5" w:uiPriority="71"/>
+    <w:lsdException w:name="Colorful List Accent 5" w:uiPriority="72"/>
+    <w:lsdException w:name="Colorful Grid Accent 5" w:uiPriority="73"/>
+    <w:lsdException w:name="Light Shading Accent 6" w:uiPriority="60"/>
+    <w:lsdException w:name="Light List Accent 6" w:uiPriority="61"/>
+    <w:lsdException w:name="Light Grid Accent 6" w:uiPriority="62"/>
+    <w:lsdException w:name="Medium Shading 1 Accent 6" w:uiPriority="63"/>
+    <w:lsdException w:name="Medium Shading 2 Accent 6" w:uiPriority="64"/>
+    <w:lsdException w:name="Medium List 1 Accent 6" w:uiPriority="65"/>
+    <w:lsdException w:name="Medium List 2 Accent 6" w:uiPriority="66"/>
+    <w:lsdException w:name="Medium Grid 1 Accent 6" w:uiPriority="67"/>
+    <w:lsdException w:name="Medium Grid 2 Accent 6" w:uiPriority="68"/>
+    <w:lsdException w:name="Medium Grid 3 Accent 6" w:uiPriority="69"/>
+    <w:lsdException w:name="Dark List Accent 6" w:uiPriority="70"/>
+    <w:lsdException w:name="Colorful Shading Accent 6" w:uiPriority="71"/>
+    <w:lsdException w:name="Colorful List Accent 6" w:uiPriority="72"/>
+    <w:lsdException w:name="Colorful Grid Accent 6" w:uiPriority="73"/>
+    <w:lsdException w:name="Subtle Emphasis" w:uiPriority="19" w:qFormat="1"/>
+    <w:lsdException w:name="Intense Emphasis" w:uiPriority="21" w:qFormat="1"/>
+    <w:lsdException w:name="Subtle Reference" w:uiPriority="31" w:qFormat="1"/>
+    <w:lsdException w:name="Intense Reference" w:uiPriority="32" w:qFormat="1"/>
+    <w:lsdException w:name="Book Title" w:uiPriority="33" w:qFormat="1"/>
+    <w:lsdException w:name="Bibliography" w:semiHidden="1" w:uiPriority="37" w:unhideWhenUsed="1"/>
+    <w:lsdException w:name="TOC Heading" w:semiHidden="1" w:uiPriority="39" w:unhideWhenUsed="1" w:qFormat="1"/>
+    <w:lsdException w:name="Grid Table 4" w:uiPriority="49"/>
+    <w:lsdException w:name="Grid Table 5 Dark" w:uiPriority="50"/>
+    <w:lsdException w:name="Grid Table 6 Colorful" w:uiPriority="51"/>
+    <w:lsdException w:name="Grid Table 7 Colorful" w:uiPriority="52"/>
+    <w:lsdException w:name="Grid Table 1 Light Accent 1" w:uiPriority="46"/>
+    <w:lsdException w:name="Grid Table 2 Accent 1" w:uiPriority="47"/>
+    <w:lsdException w:name="Grid Table 3 Accent 1" w:uiPriority="48"/>
+    <w:lsdException w:name="Grid Table 4 Accent 1" w:uiPriority="49"/>
+    <w:lsdException w:name="Grid Table 5 Dark Accent 1" w:uiPriority="50"/>
+    <w:lsdException w:name="Grid Table 6 Colorful Accent 1" w:uiPriority="51"/>
+    <w:lsdException w:name="Grid Table 7 Colorful Accent 1" w:uiPriority="52"/>
+    <w:lsdException w:name="Grid Table 1 Light Accent 2" w:uiPriority="46"/>
+    <w:lsdException w:name="Grid Table 2 Accent 2" w:uiPriority="47"/>
+    <w:lsdException w:name="Grid Table 3 Accent 2" w:uiPriority="48"/>
+    <w:lsdException w:name="Grid Table 4 Accent 2" w:uiPriority="49"/>
+    <w:lsdException w:name="Grid Table 5 Dark Accent 2" w:uiPriority="50"/>
+    <w:lsdException w:name="Grid Table 6 Colorful Accent 2" w:uiPriority="51"/>
+    <w:lsdException w:name="Grid Table 7 Colorful Accent 2" w:uiPriority="52"/>
+    <w:lsdException w:name="Grid Table 1 Light Accent 3" w:uiPriority="46"/>
+    <w:lsdException w:name="Grid Table 2 Accent 3" w:uiPriority="47"/>
+    <w:lsdException w:name="Grid Table 3 Accent 3" w:uiPriority="48"/>
+    <w:lsdException w:name="Grid Table 4 Accent 3" w:uiPriority="49"/>
+    <w:lsdException w:name="Grid Table 5 Dark Accent 3" w:uiPriority="50"/>
+    <w:lsdException w:name="Grid Table 6 Colorful Accent 3" w:uiPriority="51"/>
+    <w:lsdException w:name="Grid Table 7 Colorful Accent 3" w:uiPriority="52"/>
+    <w:lsdException w:name="Grid Table 1 Light Accent 4" w:uiPriority="46"/>
+    <w:lsdException w:name="Grid Table 2 Accent 4" w:uiPriority="47"/>
+    <w:lsdException w:name="Grid Table 3 Accent 4" w:uiPriority="48"/>
+    <w:lsdException w:name="Grid Table 4 Accent 4" w:uiPriority="49"/>
+    <w:lsdException w:name="Grid Table 5 Dark Accent 4" w:uiPriority="50"/>
+    <w:lsdException w:name="Grid Table 6 Colorful Accent 4" w:uiPriority="51"/>
+    <w:lsdException w:name="Grid Table 7 Colorful Accent 4" w:uiPriority="52"/>
+    <w:lsdException w:name="Grid Table 1 Light Accent 5" w:uiPriority="46"/>
+    <w:lsdException w:name="Grid Table 2 Accent 5" w:uiPriority="47"/>
+    <w:lsdException w:name="Grid Table 3 Accent 5" w:uiPriority="48"/>
+    <w:lsdException w:name="Grid Table 4 Accent 5" w:uiPriority="49"/>
+    <w:lsdException w:name="Grid Table 5 Dark Accent 5" w:uiPriority="50"/>
+    <w:lsdException w:name="Grid Table 6 Colorful Accent 5" w:uiPriority="51"/>
+    <w:lsdException w:name="Grid Table 7 Colorful Accent 5" w:uiPriority="52"/>
+    <w:lsdException w:name="Grid Table 1 Light Accent 6" w:uiPriority="46"/>
+    <w:lsdException w:name="Grid Table 2 Accent 6" w:uiPriority="47"/>
+    <w:lsdException w:name="Grid Table 3 Accent 6" w:uiPriority="48"/>
+    <w:lsdException w:name="Grid Table 4 Accent 6" w:uiPriority="49"/>
+    <w:lsdException w:name="Grid Table 5 Dark Accent 6" w:uiPriority="50"/>
+    <w:lsdException w:name="Grid Table 6 Colorful Accent 6" w:uiPriority="51"/>
+    <w:lsdException w:name="Grid Table 7 Colorful Accent 6" w:uiPriority="52"/>
+    <w:lsdException w:name="List Table 1 Light" w:uiPriority="46"/>
+    <w:lsdException w:name="List Table 2" w:uiPriority="47"/>
+    <w:lsdException w:name="List Table 3" w:uiPriority="48"/>
+    <w:lsdException w:name="List Table 4" w:uiPriority="49"/>
+    <w:lsdException w:name="List Table 5 Dark" w:uiPriority="50"/>
+    <w:lsdException w:name="List Table 6 Colorful" w:uiPriority="51"/>
+    <w:lsdException w:name="List Table 7 Colorful" w:uiPriority="52"/>
+    <w:lsdException w:name="List Table 1 Light Accent 1" w:uiPriority="46"/>
+    <w:lsdException w:name="List Table 2 Accent 1" w:uiPriority="47"/>
+    <w:lsdException w:name="List Table 3 Accent 1" w:uiPriority="48"/>
+    <w:lsdException w:name="List Table 4 Accent 1" w:uiPriority="49"/>
+    <w:lsdException w:name="List Table 5 Dark Accent 1" w:uiPriority="50"/>
+    <w:lsdException w:name="List Table 6 Colorful Accent 1" w:uiPriority="51"/>
+    <w:lsdException w:name="List Table 7 Colorful Accent 1" w:uiPriority="52"/>
+    <w:lsdException w:name="List Table 1 Light Accent 2" w:uiPriority="46"/>
+    <w:lsdException w:name="List Table 2 Accent 2" w:uiPriority="47"/>
+    <w:lsdException w:name="List Table 3 Accent 2" w:uiPriority="48"/>
+    <w:lsdException w:name="List Table 4 Accent 2" w:uiPriority="49"/>
+    <w:lsdException w:name="List Table 5 Dark Accent 2" w:uiPriority="50"/>
+    <w:lsdException w:name="List Table 6 Colorful Accent 2" w:uiPriority="51"/>
+    <w:lsdException w:name="List Table 7 Colorful Accent 2" w:uiPriority="52"/>
+    <w:lsdException w:name="List Table 1 Light Accent 3" w:uiPriority="46"/>
+    <w:lsdException w:name="List Table 2 Accent 3" w:uiPriority="47"/>
+    <w:lsdException w:name="List Table 3 Accent 3" w:uiPriority="48"/>
+    <w:lsdException w:name="List Table 4 Accent 3" w:uiPriority="49"/>
+    <w:lsdException w:name="List Table 5 Dark Accent 3" w:uiPriority="50"/>
+    <w:lsdException w:name="List Table 6 Colorful Accent 3" w:uiPriority="51"/>
+    <w:lsdException w:name="List Table 7 Colorful Accent 3" w:uiPriority="52"/>
+    <w:lsdException w:name="List Table 1 Light Accent 4" w:uiPriority="46"/>
+    <w:lsdException w:name="List Table 2 Accent 4" w:uiPriority="47"/>
+    <w:lsdException w:name="List Table 3 Accent 4" w:uiPriority="48"/>
+    <w:lsdException w:name="List Table 4 Accent 4" w:uiPriority="49"/>
+    <w:lsdException w:name="List Table 5 Dark Accent 4" w:uiPriority="50"/>
+    <w:lsdException w:name="List Table 6 Colorful Accent 4" w:uiPriority="51"/>
+    <w:lsdException w:name="List Table 7 Colorful Accent 4" w:uiPriority="52"/>
+    <w:lsdException w:name="List Table 1 Light Accent 5" w:uiPriority="46"/>
+    <w:lsdException w:name="List Table 2 Accent 5" w:uiPriority="47"/>
+    <w:lsdException w:name="List Table 3 Accent 5" w:uiPriority="48"/>
+    <w:lsdException w:name="List Table 4 Accent 5" w:uiPriority="49"/>
+    <w:lsdException w:name="List Table 5 Dark Accent 5" w:uiPriority="50"/>
+    <w:lsdException w:name="List Table 6 Colorful Accent 5" w:uiPriority="51"/>
+    <w:lsdException w:name="List Table 7 Colorful Accent 5" w:uiPriority="52"/>
+    <w:lsdException w:name="List Table 1 Light Accent 6" w:uiPriority="46"/>
+    <w:lsdException w:name="List Table 2 Accent 6" w:uiPriority="47"/>
+    <w:lsdException w:name="List Table 3 Accent 6" w:uiPriority="48"/>
+    <w:lsdException w:name="List Table 4 Accent 6" w:uiPriority="49"/>
+    <w:lsdException w:name="List Table 5 Dark Accent 6" w:uiPriority="50"/>
+    <w:lsdException w:name="List Table 6 Colorful Accent 6" w:uiPriority="51"/>
+    <w:lsdException w:name="List Table 7 Colorful Accent 6" w:uiPriority="52"/>
   </w:latentStyles>
   <w:style w:type="paragraph" w:default="1" w:styleId="Normal">
     <w:name w:val="Normal"/>
@@ -19557,7 +19113,7 @@
 </file>
 
 <file path=customXml/itemProps1.xml><?xml version="1.0" encoding="utf-8"?>
-<ds:datastoreItem xmlns:ds="http://schemas.openxmlformats.org/officeDocument/2006/customXml" ds:itemID="{5D130ECF-4A20-8B42-8B96-231F93BB5AA6}">
+<ds:datastoreItem xmlns:ds="http://schemas.openxmlformats.org/officeDocument/2006/customXml" ds:itemID="{1D087AB1-1F93-4D54-8C3A-89FCD1AA5FCA}">
   <ds:schemaRefs>
     <ds:schemaRef ds:uri="http://schemas.openxmlformats.org/officeDocument/2006/bibliography"/>
   </ds:schemaRefs>

</xml_diff>

<commit_message>
*Added section 3 (Cost Mgmt. Plan) to Charter.
</commit_message>
<xml_diff>
--- a/ProjectCharter/ProjectCharterDraft.docx
+++ b/ProjectCharter/ProjectCharterDraft.docx
@@ -106,7 +106,7 @@
         <w:fldChar w:fldCharType="separate"/>
       </w:r>
       <w:r>
-        <w:t>10 October 2013 @ 11:06:00 AM</w:t>
+        <w:t>10 October 2013 @ 1:31:00 PM</w:t>
       </w:r>
       <w:r>
         <w:fldChar w:fldCharType="end"/>
@@ -5162,8 +5162,6 @@
       <w:r>
         <w:t>The intended audience</w:t>
       </w:r>
-      <w:bookmarkStart w:id="8" w:name="_GoBack"/>
-      <w:bookmarkEnd w:id="8"/>
       <w:r>
         <w:t xml:space="preserve"> of the 3-D Printer Fabrication System will be the ME team, Dr. Panos Shiakolas, other operators authorized by the aforementioned, and experienced 3-D and CNC machine operators.</w:t>
       </w:r>
@@ -5172,64 +5170,106 @@
       <w:pPr>
         <w:pStyle w:val="Heading1"/>
       </w:pPr>
-      <w:bookmarkStart w:id="9" w:name="_Toc317666951"/>
+      <w:bookmarkStart w:id="8" w:name="_Toc317666951"/>
       <w:r>
         <w:lastRenderedPageBreak/>
         <w:t>Cost Management Plan</w:t>
       </w:r>
+      <w:bookmarkEnd w:id="8"/>
+    </w:p>
+    <w:p>
+      <w:pPr>
+        <w:pStyle w:val="Heading2"/>
+      </w:pPr>
+      <w:r>
+        <w:t>Introduction</w:t>
+      </w:r>
+    </w:p>
+    <w:p>
+      <w:r>
+        <w:t>The cost management plan shall ensure the success of the team by providing a plan to remain within the allocated project budget of $800. The project manager shall be responsible for managing the costs incurred by the group as well as maintaining the time spent by team members on their given tasks. The costs and earned work shall be contained within the project’s Microsoft Project Plan and will be maintained by the project manager. The team shall work with the project sponsor to ensure that any deviations from a cost perspective are dealt with in a timely and coordinated manner.</w:t>
+      </w:r>
+    </w:p>
+    <w:p>
+      <w:pPr>
+        <w:pStyle w:val="Heading2"/>
+      </w:pPr>
+      <w:r>
+        <w:t>Cost Management</w:t>
+      </w:r>
+    </w:p>
+    <w:p>
+      <w:r>
+        <w:t xml:space="preserve">Cost will be outlined within the Microsoft Project Plan work breakdown structure. The project manager shall maintain accurate assessment and reporting of individual tasks. The material costs will be agreed upon by the team and coordinated with the hardware lead and the project sponsor. </w:t>
+      </w:r>
+    </w:p>
+    <w:p>
+      <w:pPr>
+        <w:pStyle w:val="Heading2"/>
+      </w:pPr>
+      <w:r>
+        <w:t>Labor Management</w:t>
+      </w:r>
+    </w:p>
+    <w:p>
+      <w:r>
+        <w:t>Earned value and labor times are provided by the project manager. These values are rough estimations. The individual team members shall be responsible for completing their tasks in a timely manner. However, the time taken may be more or less than the time estimation. The team members shall report time spent on each task to the project manager so that it can be entered into the Microsoft Project Plan.</w:t>
+      </w:r>
+    </w:p>
+    <w:p>
+      <w:pPr>
+        <w:pStyle w:val="Heading2"/>
+      </w:pPr>
+      <w:r>
+        <w:t>Project Cost</w:t>
+      </w:r>
+    </w:p>
+    <w:p>
+      <w:pPr>
+        <w:pStyle w:val="Heading3"/>
+      </w:pPr>
+      <w:r>
+        <w:t>Performance Cost</w:t>
+      </w:r>
+    </w:p>
+    <w:p>
+      <w:r>
+        <w:t>The performance cost of the project shall be measured using Earned Value Management. The team shall use the following metrics to measure the earned value: Budgeted Cost of Work Scheduled (BCWS), Actual Cost of Work Performed (ACWP), and Budgeted Cost of Work Performed (BCWP). These values will be logged in the team’s Microsoft Project Plan. The values are to be logged, maintained, and interpreted by the project manager.</w:t>
+      </w:r>
+    </w:p>
+    <w:p>
+      <w:pPr>
+        <w:pStyle w:val="Heading3"/>
+      </w:pPr>
+      <w:r>
+        <w:t>Material Cost</w:t>
+      </w:r>
+    </w:p>
+    <w:p>
+      <w:r>
+        <w:t xml:space="preserve">Preliminary material costs for the project are given in Table 1.3 in this document. The hardware lead shall work closely with the ME team and the project sponsor, Dr. Shiakolas, to evaluate any potential material cost deviations. Such deviations shall be agreed upon by the CSE team before </w:t>
+      </w:r>
+      <w:r>
+        <w:lastRenderedPageBreak/>
+        <w:t xml:space="preserve">being conveyed to the ME team and sponsor. If material cost deviations extend the team beyond the $800 budget, then </w:t>
+      </w:r>
+      <w:r>
+        <w:t>a proposal shall be made to Mr. O’Dell for approval.</w:t>
+      </w:r>
+      <w:bookmarkStart w:id="9" w:name="_GoBack"/>
       <w:bookmarkEnd w:id="9"/>
     </w:p>
     <w:p>
       <w:pPr>
-        <w:rPr>
-          <w:i/>
-        </w:rPr>
-      </w:pPr>
-      <w:r>
-        <w:rPr>
-          <w:i/>
-        </w:rPr>
-        <w:t xml:space="preserve">Exactly </w:t>
-      </w:r>
-      <w:r>
-        <w:rPr>
-          <w:b/>
-          <w:i/>
-          <w:u w:val="single"/>
-        </w:rPr>
-        <w:t>what do you plan to do to stay within the budget</w:t>
-      </w:r>
-      <w:r>
-        <w:rPr>
-          <w:i/>
-        </w:rPr>
-        <w:t xml:space="preserve">? </w:t>
-      </w:r>
-      <w:r>
-        <w:rPr>
-          <w:i/>
-        </w:rPr>
-        <w:t xml:space="preserve">How will you control costs in terms of person-hours and dollars? </w:t>
-      </w:r>
-      <w:r>
-        <w:rPr>
-          <w:i/>
-        </w:rPr>
-        <w:t>($800 an</w:t>
-      </w:r>
-      <w:r>
-        <w:rPr>
-          <w:i/>
-        </w:rPr>
-        <w:t>d roughly 2000 person-hours</w:t>
-      </w:r>
-      <w:r>
-        <w:rPr>
-          <w:i/>
-        </w:rPr>
-        <w:t>)</w:t>
-      </w:r>
-    </w:p>
+        <w:pStyle w:val="Heading1"/>
+        <w:numPr>
+          <w:ilvl w:val="0"/>
+          <w:numId w:val="0"/>
+        </w:numPr>
+        <w:jc w:val="left"/>
+      </w:pPr>
+    </w:p>
+    <w:p/>
     <w:p>
       <w:pPr>
         <w:pStyle w:val="Heading1"/>
@@ -14071,7 +14111,7 @@
       <w:rPr>
         <w:noProof/>
       </w:rPr>
-      <w:t>10 October 2013 @ 11:06:00 AM</w:t>
+      <w:t>10 October 2013 @ 1:31:00 PM</w:t>
     </w:r>
     <w:r>
       <w:fldChar w:fldCharType="end"/>
@@ -14131,7 +14171,7 @@
       <w:rPr>
         <w:noProof/>
       </w:rPr>
-      <w:t>10 October 2013 @ 11:06:00 AM</w:t>
+      <w:t>10 October 2013 @ 1:31:00 PM</w:t>
     </w:r>
     <w:r>
       <w:fldChar w:fldCharType="end"/>
@@ -14162,7 +14202,7 @@
         <w:b w:val="0"/>
         <w:noProof/>
       </w:rPr>
-      <w:t>8</w:t>
+      <w:t>17</w:t>
     </w:r>
     <w:r>
       <w:rPr>
@@ -14181,7 +14221,7 @@
         <w:rPr>
           <w:noProof/>
         </w:rPr>
-        <w:t>Scope Management Plan</w:t>
+        <w:t>Change Management Plan</w:t>
       </w:r>
     </w:fldSimple>
   </w:p>
@@ -19113,7 +19153,7 @@
 </file>
 
 <file path=customXml/itemProps1.xml><?xml version="1.0" encoding="utf-8"?>
-<ds:datastoreItem xmlns:ds="http://schemas.openxmlformats.org/officeDocument/2006/customXml" ds:itemID="{1D087AB1-1F93-4D54-8C3A-89FCD1AA5FCA}">
+<ds:datastoreItem xmlns:ds="http://schemas.openxmlformats.org/officeDocument/2006/customXml" ds:itemID="{4C2132C3-A767-42DD-A4E1-DBBE2B91666F}">
   <ds:schemaRefs>
     <ds:schemaRef ds:uri="http://schemas.openxmlformats.org/officeDocument/2006/bibliography"/>
   </ds:schemaRefs>

</xml_diff>

<commit_message>
*Integrated section 10 (Risk Control) to project charter *Must discuss and identify all risks associated with project. Section 10 is currently 70% complete.
</commit_message>
<xml_diff>
--- a/ProjectCharter/ProjectCharterDraft.docx
+++ b/ProjectCharter/ProjectCharterDraft.docx
@@ -106,7 +106,7 @@
         <w:fldChar w:fldCharType="separate"/>
       </w:r>
       <w:r>
-        <w:t>10 October 2013 @ 1:31:00 PM</w:t>
+        <w:t>10 October 2013 @ 2:08:00 PM</w:t>
       </w:r>
       <w:r>
         <w:fldChar w:fldCharType="end"/>
@@ -5256,8 +5256,6 @@
       <w:r>
         <w:t>a proposal shall be made to Mr. O’Dell for approval.</w:t>
       </w:r>
-      <w:bookmarkStart w:id="9" w:name="_GoBack"/>
-      <w:bookmarkEnd w:id="9"/>
     </w:p>
     <w:p>
       <w:pPr>
@@ -5274,12 +5272,12 @@
       <w:pPr>
         <w:pStyle w:val="Heading1"/>
       </w:pPr>
-      <w:bookmarkStart w:id="10" w:name="_Toc317666952"/>
+      <w:bookmarkStart w:id="9" w:name="_Toc317666952"/>
       <w:r>
         <w:lastRenderedPageBreak/>
         <w:t>Earned Value Management</w:t>
       </w:r>
-      <w:bookmarkEnd w:id="10"/>
+      <w:bookmarkEnd w:id="9"/>
     </w:p>
     <w:p>
       <w:pPr>
@@ -5725,12 +5723,12 @@
       <w:pPr>
         <w:pStyle w:val="Heading1"/>
       </w:pPr>
-      <w:bookmarkStart w:id="11" w:name="_Toc317666953"/>
+      <w:bookmarkStart w:id="10" w:name="_Toc317666953"/>
       <w:r>
         <w:lastRenderedPageBreak/>
         <w:t>Scope Management Plan</w:t>
       </w:r>
-      <w:bookmarkEnd w:id="11"/>
+      <w:bookmarkEnd w:id="10"/>
     </w:p>
     <w:p>
       <w:r>
@@ -5899,12 +5897,12 @@
       <w:pPr>
         <w:pStyle w:val="Heading1"/>
       </w:pPr>
-      <w:bookmarkStart w:id="12" w:name="_Toc317666954"/>
+      <w:bookmarkStart w:id="11" w:name="_Toc317666954"/>
       <w:r>
         <w:lastRenderedPageBreak/>
         <w:t>Work Breakdown Structure</w:t>
       </w:r>
-      <w:bookmarkEnd w:id="12"/>
+      <w:bookmarkEnd w:id="11"/>
     </w:p>
     <w:tbl>
       <w:tblPr>
@@ -5953,7 +5951,7 @@
                 <w:szCs w:val="18"/>
               </w:rPr>
             </w:pPr>
-            <w:bookmarkStart w:id="13" w:name="_Toc317666955"/>
+            <w:bookmarkStart w:id="12" w:name="_Toc317666955"/>
             <w:r>
               <w:rPr>
                 <w:rFonts w:ascii="Segoe UI" w:hAnsi="Segoe UI" w:cs="Segoe UI"/>
@@ -11904,7 +11902,7 @@
         <w:lastRenderedPageBreak/>
         <w:t>Quality Management Plan</w:t>
       </w:r>
-      <w:bookmarkEnd w:id="13"/>
+      <w:bookmarkEnd w:id="12"/>
     </w:p>
     <w:p>
       <w:pPr>
@@ -12012,12 +12010,12 @@
       <w:pPr>
         <w:pStyle w:val="Heading1"/>
       </w:pPr>
-      <w:bookmarkStart w:id="14" w:name="_Toc317666956"/>
+      <w:bookmarkStart w:id="13" w:name="_Toc317666956"/>
       <w:r>
         <w:lastRenderedPageBreak/>
         <w:t>Communications Plan</w:t>
       </w:r>
-      <w:bookmarkEnd w:id="14"/>
+      <w:bookmarkEnd w:id="13"/>
     </w:p>
     <w:p>
       <w:pPr>
@@ -12273,140 +12271,140 @@
       <w:pPr>
         <w:pStyle w:val="Heading1"/>
       </w:pPr>
-      <w:bookmarkStart w:id="15" w:name="_Toc317666957"/>
+      <w:bookmarkStart w:id="14" w:name="_Toc317666957"/>
       <w:r>
         <w:lastRenderedPageBreak/>
         <w:t>Change Management Plan</w:t>
       </w:r>
+      <w:bookmarkEnd w:id="14"/>
+    </w:p>
+    <w:p>
+      <w:pPr>
+        <w:pStyle w:val="Heading2"/>
+      </w:pPr>
+      <w:bookmarkStart w:id="15" w:name="_Toc317666958"/>
+      <w:r>
+        <w:t>Purpose of Integrated Change Management Plan</w:t>
+      </w:r>
       <w:bookmarkEnd w:id="15"/>
     </w:p>
     <w:p>
+      <w:r>
+        <w:t xml:space="preserve">Throughout the course of this project, it is inevitable that change will </w:t>
+      </w:r>
+      <w:r>
+        <w:t>be required</w:t>
+      </w:r>
+      <w:r>
+        <w:t xml:space="preserve">.  </w:t>
+      </w:r>
+      <w:r>
+        <w:t>In order to have the highest probability of success, i</w:t>
+      </w:r>
+      <w:r>
+        <w:t>t is important to define a p</w:t>
+      </w:r>
+      <w:r>
+        <w:t>lan</w:t>
+      </w:r>
+      <w:r>
+        <w:t xml:space="preserve"> for identifying acceptable changes and controlling the </w:t>
+      </w:r>
+      <w:r>
+        <w:t>impact of those changes.</w:t>
+      </w:r>
+    </w:p>
+    <w:p>
+      <w:r>
+        <w:t xml:space="preserve">The early stages of </w:t>
+      </w:r>
+      <w:r>
+        <w:t>3-D Printer</w:t>
+      </w:r>
+      <w:r>
+        <w:t xml:space="preserve"> Fabrication System project still involves many unknowns and loosely defined components that are likely to change as the project progresses.  The areas most likely to change are the scope of the team’s involvement in the printer’s firmware and the interface between the printer and the host software.  Early meetings with the project’s sponsor also suggest that the required printing methods may also change throughout the course of the project depending on </w:t>
+      </w:r>
+      <w:r>
+        <w:t>the efficiency of the project’s progress.</w:t>
+      </w:r>
+    </w:p>
+    <w:p>
+      <w:r>
+        <w:t>This Integrated Change Management Plan is intended to define all processes, practices, tools, review bodies, and authority necessary to monitor and control the identification of changes and the impact of those changes on the project objectives.</w:t>
+      </w:r>
+    </w:p>
+    <w:p>
       <w:pPr>
         <w:pStyle w:val="Heading2"/>
       </w:pPr>
-      <w:bookmarkStart w:id="16" w:name="_Toc317666958"/>
-      <w:r>
-        <w:t>Purpose of Integrated Change Management Plan</w:t>
+      <w:bookmarkStart w:id="16" w:name="_Toc317666959"/>
+      <w:r>
+        <w:t>Roles and Responsibilities</w:t>
       </w:r>
       <w:bookmarkEnd w:id="16"/>
     </w:p>
     <w:p>
       <w:r>
-        <w:t xml:space="preserve">Throughout the course of this project, it is inevitable that change will </w:t>
-      </w:r>
-      <w:r>
-        <w:t>be required</w:t>
-      </w:r>
-      <w:r>
-        <w:t xml:space="preserve">.  </w:t>
-      </w:r>
-      <w:r>
-        <w:t>In order to have the highest probability of success, i</w:t>
-      </w:r>
-      <w:r>
-        <w:t>t is important to define a p</w:t>
-      </w:r>
-      <w:r>
-        <w:t>lan</w:t>
-      </w:r>
-      <w:r>
-        <w:t xml:space="preserve"> for identifying acceptable changes and controlling the </w:t>
-      </w:r>
-      <w:r>
-        <w:t>impact of those changes.</w:t>
-      </w:r>
-    </w:p>
-    <w:p>
-      <w:r>
-        <w:t xml:space="preserve">The early stages of </w:t>
-      </w:r>
-      <w:r>
-        <w:t>3-D Printer</w:t>
-      </w:r>
-      <w:r>
-        <w:t xml:space="preserve"> Fabrication System project still involves many unknowns and loosely defined components that are likely to change as the project progresses.  The areas most likely to change are the scope of the team’s involvement in the printer’s firmware and the interface between the printer and the host software.  Early meetings with the project’s sponsor also suggest that the required printing methods may also change throughout the course of the project depending on </w:t>
-      </w:r>
-      <w:r>
-        <w:t>the efficiency of the project’s progress.</w:t>
-      </w:r>
-    </w:p>
-    <w:p>
-      <w:r>
-        <w:t>This Integrated Change Management Plan is intended to define all processes, practices, tools, review bodies, and authority necessary to monitor and control the identification of changes and the impact of those changes on the project objectives.</w:t>
+        <w:t>Project Sponsor</w:t>
+      </w:r>
+    </w:p>
+    <w:p>
+      <w:pPr>
+        <w:ind w:left="720"/>
+      </w:pPr>
+      <w:r>
+        <w:t>Dr. Panos Shiakolas will inform the team if any changes are needed to the project to achieve his expectations of the project.  He will also have to approve any changes that the team decides are necessary.</w:t>
+      </w:r>
+    </w:p>
+    <w:p>
+      <w:r>
+        <w:t>Project Lead</w:t>
+      </w:r>
+    </w:p>
+    <w:p>
+      <w:pPr>
+        <w:ind w:left="720"/>
+      </w:pPr>
+      <w:r>
+        <w:t>Dan Lain is responsible for leading team discussions about any proposed changes.  He is also responsible for presenting changes proposed by the team to the sponsor and presenting any changes proposed by the sponsor to the team.</w:t>
+      </w:r>
+    </w:p>
+    <w:p>
+      <w:r>
+        <w:t>Project Team</w:t>
+      </w:r>
+    </w:p>
+    <w:p>
+      <w:pPr>
+        <w:ind w:left="720"/>
+      </w:pPr>
+      <w:r>
+        <w:t>The project team is responsible for identifying needed changes throughout the project.  Also, every member of the project team must approve changes before the changes can be accepted.</w:t>
+      </w:r>
+    </w:p>
+    <w:p>
+      <w:r>
+        <w:t>Project Advisor</w:t>
+      </w:r>
+    </w:p>
+    <w:p>
+      <w:pPr>
+        <w:ind w:left="576"/>
+      </w:pPr>
+      <w:r>
+        <w:t>Dr. O’ Dell will give advice to the team about proposed changes.  He may be approached to discuss changes when there is a disagreement between the project team and the project sponsor.</w:t>
       </w:r>
     </w:p>
     <w:p>
       <w:pPr>
         <w:pStyle w:val="Heading2"/>
       </w:pPr>
-      <w:bookmarkStart w:id="17" w:name="_Toc317666959"/>
-      <w:r>
-        <w:t>Roles and Responsibilities</w:t>
-      </w:r>
-      <w:bookmarkEnd w:id="17"/>
-    </w:p>
-    <w:p>
-      <w:r>
-        <w:t>Project Sponsor</w:t>
-      </w:r>
-    </w:p>
-    <w:p>
-      <w:pPr>
-        <w:ind w:left="720"/>
-      </w:pPr>
-      <w:r>
-        <w:t>Dr. Panos Shiakolas will inform the team if any changes are needed to the project to achieve his expectations of the project.  He will also have to approve any changes that the team decides are necessary.</w:t>
-      </w:r>
-    </w:p>
-    <w:p>
-      <w:r>
-        <w:t>Project Lead</w:t>
-      </w:r>
-    </w:p>
-    <w:p>
-      <w:pPr>
-        <w:ind w:left="720"/>
-      </w:pPr>
-      <w:r>
-        <w:t>Dan Lain is responsible for leading team discussions about any proposed changes.  He is also responsible for presenting changes proposed by the team to the sponsor and presenting any changes proposed by the sponsor to the team.</w:t>
-      </w:r>
-    </w:p>
-    <w:p>
-      <w:r>
-        <w:t>Project Team</w:t>
-      </w:r>
-    </w:p>
-    <w:p>
-      <w:pPr>
-        <w:ind w:left="720"/>
-      </w:pPr>
-      <w:r>
-        <w:t>The project team is responsible for identifying needed changes throughout the project.  Also, every member of the project team must approve changes before the changes can be accepted.</w:t>
-      </w:r>
-    </w:p>
-    <w:p>
-      <w:r>
-        <w:t>Project Advisor</w:t>
-      </w:r>
-    </w:p>
-    <w:p>
-      <w:pPr>
-        <w:ind w:left="576"/>
-      </w:pPr>
-      <w:r>
-        <w:t>Dr. O’ Dell will give advice to the team about proposed changes.  He may be approached to discuss changes when there is a disagreement between the project team and the project sponsor.</w:t>
-      </w:r>
-    </w:p>
-    <w:p>
-      <w:pPr>
-        <w:pStyle w:val="Heading2"/>
-      </w:pPr>
-      <w:bookmarkStart w:id="18" w:name="_Toc317666960"/>
+      <w:bookmarkStart w:id="17" w:name="_Toc317666960"/>
       <w:r>
         <w:lastRenderedPageBreak/>
         <w:t>Review and Approval Process</w:t>
       </w:r>
-      <w:bookmarkEnd w:id="18"/>
+      <w:bookmarkEnd w:id="17"/>
     </w:p>
     <w:p>
       <w:r>
@@ -12510,11 +12508,11 @@
       <w:pPr>
         <w:pStyle w:val="Heading2"/>
       </w:pPr>
-      <w:bookmarkStart w:id="19" w:name="_Toc317666961"/>
+      <w:bookmarkStart w:id="18" w:name="_Toc317666961"/>
       <w:r>
         <w:t>Change Identification, Documentation, Implementation and Reporting</w:t>
       </w:r>
-      <w:bookmarkEnd w:id="19"/>
+      <w:bookmarkEnd w:id="18"/>
     </w:p>
     <w:p>
       <w:r>
@@ -12969,120 +12967,37 @@
       <w:pPr>
         <w:pStyle w:val="Heading1"/>
       </w:pPr>
-      <w:bookmarkStart w:id="20" w:name="_Toc317666962"/>
+      <w:bookmarkStart w:id="19" w:name="_Toc317666962"/>
       <w:r>
         <w:lastRenderedPageBreak/>
         <w:t>Risk Management Plan</w:t>
       </w:r>
+      <w:bookmarkEnd w:id="19"/>
+    </w:p>
+    <w:p>
+      <w:pPr>
+        <w:pStyle w:val="Heading2"/>
+      </w:pPr>
+      <w:bookmarkStart w:id="20" w:name="_Toc317666963"/>
+      <w:r>
+        <w:t>Purpose of Risk Management Plan</w:t>
+      </w:r>
       <w:bookmarkEnd w:id="20"/>
     </w:p>
     <w:p>
+      <w:r>
+        <w:t>The risk management plan is intended to provide a structured method for the team to identify, evaluate, and deal with risks appropriately as they come up over the course of the project. Risks can be categorized by severity and probability. They can then be managed or possibly even avoided.</w:t>
+      </w:r>
+    </w:p>
+    <w:p>
       <w:pPr>
         <w:pStyle w:val="Heading2"/>
       </w:pPr>
-      <w:bookmarkStart w:id="21" w:name="_Toc317666963"/>
-      <w:r>
-        <w:t>Purpose of Risk Management Plan</w:t>
+      <w:bookmarkStart w:id="21" w:name="_Toc317666964"/>
+      <w:r>
+        <w:t>Roles and Responsibilities</w:t>
       </w:r>
       <w:bookmarkEnd w:id="21"/>
-    </w:p>
-    <w:p>
-      <w:pPr>
-        <w:rPr>
-          <w:i/>
-        </w:rPr>
-      </w:pPr>
-      <w:r>
-        <w:rPr>
-          <w:i/>
-        </w:rPr>
-        <w:t>Describe the purpose of the Risk Management Plan using the following guidelines</w:t>
-      </w:r>
-      <w:r>
-        <w:rPr>
-          <w:i/>
-        </w:rPr>
-        <w:t xml:space="preserve">. </w:t>
-      </w:r>
-      <w:r>
-        <w:rPr>
-          <w:i/>
-        </w:rPr>
-        <w:t>Do not merely describe the c</w:t>
-      </w:r>
-      <w:r>
-        <w:rPr>
-          <w:i/>
-        </w:rPr>
-        <w:t>ontent of the plan, but why Risk Management is necessary for your</w:t>
-      </w:r>
-      <w:r>
-        <w:rPr>
-          <w:i/>
-        </w:rPr>
-        <w:t xml:space="preserve"> project.</w:t>
-      </w:r>
-    </w:p>
-    <w:p>
-      <w:pPr>
-        <w:rPr>
-          <w:i/>
-        </w:rPr>
-      </w:pPr>
-      <w:r>
-        <w:rPr>
-          <w:i/>
-        </w:rPr>
-        <w:t xml:space="preserve">Risk is an indicator of uncertainty about the future. The greater the investment in a project, the more one has to lose should any problems delay or derail the project. Risks on any project must be identified and analyzed so that project teams can prepare for their potential occurrence and lessen or eliminate their chance of occurring. </w:t>
-      </w:r>
-    </w:p>
-    <w:p>
-      <w:pPr>
-        <w:rPr>
-          <w:i/>
-        </w:rPr>
-      </w:pPr>
-      <w:r>
-        <w:rPr>
-          <w:i/>
-        </w:rPr>
-        <w:t xml:space="preserve">The Risk Management Plan provides a systematic method of identifying and analyzing the effects of uncertainties in the project and to plan for minimizing or containing the consequences of any undesired event that may </w:t>
-      </w:r>
-      <w:r>
-        <w:rPr>
-          <w:i/>
-        </w:rPr>
-        <w:t>influence</w:t>
-      </w:r>
-      <w:r>
-        <w:rPr>
-          <w:i/>
-        </w:rPr>
-        <w:t xml:space="preserve"> the success of the project.</w:t>
-      </w:r>
-    </w:p>
-    <w:p>
-      <w:pPr>
-        <w:pStyle w:val="Heading2"/>
-      </w:pPr>
-      <w:bookmarkStart w:id="22" w:name="_Toc317666964"/>
-      <w:r>
-        <w:t>Roles and Responsibilities</w:t>
-      </w:r>
-      <w:bookmarkEnd w:id="22"/>
-    </w:p>
-    <w:p>
-      <w:pPr>
-        <w:rPr>
-          <w:i/>
-        </w:rPr>
-      </w:pPr>
-      <w:r>
-        <w:rPr>
-          <w:i/>
-        </w:rPr>
-        <w:t>Describe how the following project participants, at a minimum, perform in the planning and execution of project communications</w:t>
-      </w:r>
     </w:p>
     <w:p>
       <w:pPr>
@@ -13092,10 +13007,7 @@
         </w:rPr>
       </w:pPr>
       <w:r>
-        <w:rPr>
-          <w:i/>
-        </w:rPr>
-        <w:t xml:space="preserve">Project Sponsor </w:t>
+        <w:t>Project Sponsor: Dr. Panos Shiakolas is the sponsor for the project. The sponsor will assist the team in identifying the major requirements and needs for the project. The sponsor will also assist the ME team in identifying the hardware requirements and relaying the information to the CSE team. Dr. Shiakolas has a wealth of experience with 3-D printing and the CSE team will meet with him on a weekly or bi-weekly basis to discuss any risks and discuss possible resolutions to the risks.</w:t>
       </w:r>
     </w:p>
     <w:p>
@@ -13106,10 +13018,13 @@
         </w:rPr>
       </w:pPr>
       <w:r>
+        <w:t>Project Manager: Dan Lain is the project manager. The project manager will meet with the team at scheduled intervals to discuss any risks encountered. The project manager will also coordinate with the project sponsor any meetings and discuss possible risk resolutions.</w:t>
+      </w:r>
+      <w:r>
         <w:rPr>
           <w:i/>
         </w:rPr>
-        <w:t xml:space="preserve">Project Manager </w:t>
+        <w:t xml:space="preserve"> </w:t>
       </w:r>
     </w:p>
     <w:p>
@@ -13120,10 +13035,10 @@
         </w:rPr>
       </w:pPr>
       <w:r>
-        <w:rPr>
-          <w:i/>
-        </w:rPr>
-        <w:t xml:space="preserve">Project Team </w:t>
+        <w:t>Project Team: The team shall communicate with the project manager any risks encountered since the last meeting. The team members will identify the risk, the sco</w:t>
+      </w:r>
+      <w:r>
+        <w:t>pe, and possible solutions so that they can be discussed with the team and project manager before scheduled meetings. Team members will also offer input about risks from their respective team members during team meetings.</w:t>
       </w:r>
     </w:p>
     <w:p>
@@ -13134,10 +13049,7 @@
         </w:rPr>
       </w:pPr>
       <w:r>
-        <w:rPr>
-          <w:i/>
-        </w:rPr>
-        <w:t>Project Stakeholders</w:t>
+        <w:t>Project Stakeholders: Dr. Shiakolas, the ME team, and machine operators of the UTA Mechanical Engineering Department will address any potential risk as well as possible courses of actions to the CSE team.</w:t>
       </w:r>
     </w:p>
     <w:p>
@@ -13148,317 +13060,199 @@
         </w:rPr>
       </w:pPr>
       <w:r>
+        <w:t xml:space="preserve">Risk Manager: </w:t>
+      </w:r>
+      <w:r>
         <w:rPr>
-          <w:i/>
+          <w:b/>
         </w:rPr>
-        <w:t>Risk Manager</w:t>
+        <w:t>IDENTIFY RISK MANAGER</w:t>
       </w:r>
     </w:p>
     <w:p>
       <w:pPr>
         <w:pStyle w:val="Heading2"/>
       </w:pPr>
-      <w:bookmarkStart w:id="23" w:name="_Toc317666965"/>
+      <w:bookmarkStart w:id="22" w:name="_Toc317666965"/>
       <w:r>
         <w:t>Risk Identification</w:t>
       </w:r>
+      <w:bookmarkEnd w:id="22"/>
+    </w:p>
+    <w:p>
+      <w:r>
+        <w:t>The risk manager shall document all risks agreed upon by the team. The risk manager will also prescribe and document resolutions for each unavoidable risk. The risks will be documented in detail such that a proper course of action may be taken. The risk manager will coordinate with the project manager so that earned value and the work breakdown structure can be adjusted to account for time spent in risk resolution.</w:t>
+      </w:r>
+    </w:p>
+    <w:p>
+      <w:pPr>
+        <w:pStyle w:val="Heading2"/>
+      </w:pPr>
+      <w:bookmarkStart w:id="23" w:name="_Toc317666966"/>
+      <w:r>
+        <w:lastRenderedPageBreak/>
+        <w:t>Risk Triggers</w:t>
+      </w:r>
       <w:bookmarkEnd w:id="23"/>
     </w:p>
     <w:p>
-      <w:pPr>
+      <w:r>
+        <w:t>Risk triggers are events or performance characteristics that warn of a risk or impending risk. The team has identified the following risk triggers:</w:t>
+      </w:r>
+    </w:p>
+    <w:p>
+      <w:pPr>
+        <w:ind w:firstLine="576"/>
         <w:rPr>
-          <w:i/>
+          <w:b/>
         </w:rPr>
       </w:pPr>
       <w:r>
         <w:rPr>
-          <w:i/>
+          <w:b/>
         </w:rPr>
-        <w:t>During risk identification, the perception of a potential problem is documented in sufficient detail to enable effective assessment of the risk to support subsequent management decisions. Once the risk has been identified and reviewed, the risk is recorded into the risk database.</w:t>
-      </w:r>
-    </w:p>
-    <w:p>
-      <w:pPr>
+        <w:t>LIST RISK TRIGGERS</w:t>
+      </w:r>
+    </w:p>
+    <w:p>
+      <w:pPr>
+        <w:pStyle w:val="Heading2"/>
+      </w:pPr>
+      <w:bookmarkStart w:id="24" w:name="_Toc317666967"/>
+      <w:r>
+        <w:t>Risk Analysis</w:t>
+      </w:r>
+      <w:bookmarkEnd w:id="24"/>
+    </w:p>
+    <w:p>
+      <w:pPr>
+        <w:ind w:left="576"/>
         <w:rPr>
-          <w:i/>
+          <w:b/>
         </w:rPr>
       </w:pPr>
       <w:r>
         <w:rPr>
-          <w:i/>
+          <w:b/>
         </w:rPr>
-        <w:t>The project team systematically reviews the project deliverables and activities for possible risk information</w:t>
-      </w:r>
-      <w:r>
+        <w:t>We must list all of the identified risks associated with the project, determine the probability of occurrence and determine the potential time spent in risk resolution. Must provide a table here.</w:t>
+      </w:r>
+    </w:p>
+    <w:p>
+      <w:pPr>
+        <w:pStyle w:val="Heading2"/>
+      </w:pPr>
+      <w:bookmarkStart w:id="25" w:name="_Toc317666968"/>
+      <w:r>
+        <w:t>Risk Severity</w:t>
+      </w:r>
+      <w:bookmarkEnd w:id="25"/>
+    </w:p>
+    <w:p>
+      <w:pPr>
+        <w:ind w:left="576"/>
         <w:rPr>
-          <w:i/>
+          <w:b/>
         </w:rPr>
-        <w:t xml:space="preserve">. </w:t>
-      </w:r>
+      </w:pPr>
       <w:r>
         <w:rPr>
-          <w:i/>
+          <w:b/>
         </w:rPr>
-        <w:t>Typically, risk information is derived from:</w:t>
-      </w:r>
-    </w:p>
-    <w:p>
-      <w:pPr>
-        <w:rPr>
-          <w:i/>
-        </w:rPr>
-      </w:pPr>
-      <w:r>
-        <w:rPr>
-          <w:i/>
-        </w:rPr>
-        <w:t>Analysis of high-level deliverables</w:t>
-      </w:r>
-    </w:p>
-    <w:p>
-      <w:pPr>
-        <w:rPr>
-          <w:i/>
-        </w:rPr>
-      </w:pPr>
-      <w:r>
-        <w:rPr>
-          <w:i/>
-        </w:rPr>
-        <w:t xml:space="preserve">Analysis of the work Breakdown </w:t>
-      </w:r>
-      <w:r>
-        <w:rPr>
-          <w:i/>
-        </w:rPr>
-        <w:t>Structure (</w:t>
-      </w:r>
-      <w:r>
-        <w:rPr>
-          <w:i/>
-        </w:rPr>
-        <w:t>WBS) and Network diagram</w:t>
-      </w:r>
-    </w:p>
-    <w:p>
-      <w:pPr>
-        <w:rPr>
-          <w:i/>
-        </w:rPr>
-      </w:pPr>
-      <w:r>
-        <w:rPr>
-          <w:i/>
-        </w:rPr>
-        <w:t>Analysis of change requests</w:t>
-      </w:r>
-    </w:p>
-    <w:p>
-      <w:pPr>
-        <w:rPr>
-          <w:i/>
-        </w:rPr>
-      </w:pPr>
-      <w:r>
-        <w:rPr>
-          <w:i/>
-        </w:rPr>
-        <w:t>Project team input (experience, lessons learned etc.)</w:t>
-      </w:r>
-    </w:p>
-    <w:p>
-      <w:pPr>
-        <w:rPr>
-          <w:i/>
-        </w:rPr>
-      </w:pPr>
-      <w:r>
-        <w:rPr>
-          <w:i/>
-        </w:rPr>
+        <w:t>We must list all of the identified risks associated with the project and determine the priority, possible resolution, and their associated triggers. Must also provide a table here.</w:t>
+      </w:r>
+    </w:p>
+    <w:p>
+      <w:pPr>
+        <w:pStyle w:val="Heading2"/>
+      </w:pPr>
+      <w:bookmarkStart w:id="26" w:name="_Toc317666969"/>
+      <w:r>
+        <w:t>Risk Response Planning</w:t>
+      </w:r>
+      <w:bookmarkEnd w:id="26"/>
+    </w:p>
+    <w:p>
+      <w:r>
+        <w:t>Risk response planning will prepare the team to identify and resolve risks associated with the project through either mitigation or evasion. The risk manager is responsible for providing a strategy for resolving risks as they occur throughout the project. The team will work with the risk manager and with themselves during scheduled team meetings to provide the risk manager with a detailed description of the risk. Risk response planning will be broken into the following three steps:</w:t>
+      </w:r>
+    </w:p>
+    <w:p>
+      <w:pPr>
+        <w:pStyle w:val="ListParagraph"/>
+        <w:numPr>
+          <w:ilvl w:val="0"/>
+          <w:numId w:val="28"/>
+        </w:numPr>
+      </w:pPr>
+      <w:r>
+        <w:t>Risk Management Plan: This will describe how risk management will be implemented according to the risk response planning.</w:t>
+      </w:r>
+    </w:p>
+    <w:p>
+      <w:pPr>
+        <w:pStyle w:val="ListParagraph"/>
+        <w:numPr>
+          <w:ilvl w:val="0"/>
+          <w:numId w:val="28"/>
+        </w:numPr>
+      </w:pPr>
+      <w:r>
+        <w:t>Identify Risks and Scope: Team members shall work with the risk manager to identify risks so that they can be entered into the risk database.</w:t>
+      </w:r>
+    </w:p>
+    <w:p>
+      <w:pPr>
+        <w:pStyle w:val="ListParagraph"/>
+        <w:numPr>
+          <w:ilvl w:val="0"/>
+          <w:numId w:val="28"/>
+        </w:numPr>
+      </w:pPr>
+      <w:r>
+        <w:t>Quantitative Analysis: The risk manager shall work with the project manager to develop a numeric value associated with the risk based on work breakdown and/or cost.</w:t>
+      </w:r>
+    </w:p>
+    <w:p>
+      <w:r>
+        <w:tab/>
+      </w:r>
+    </w:p>
+    <w:p>
+      <w:pPr>
+        <w:pStyle w:val="Heading2"/>
+      </w:pPr>
+      <w:bookmarkStart w:id="27" w:name="_Toc317666970"/>
+      <w:r>
+        <w:t>Risk Documentation and Reporting</w:t>
+      </w:r>
+      <w:bookmarkEnd w:id="27"/>
+    </w:p>
+    <w:p>
+      <w:r>
+        <w:t xml:space="preserve">Create a central repository for risk information and mitigation strategies. This is typically an automated system where risk information is available to appropriate project team members and risk owners. Typical tools include the risk register (the complete risk database) and a monthly risk status report that is part of the OMB Exhibit 300 process. </w:t>
+      </w:r>
+    </w:p>
+    <w:p>
+      <w:pPr>
+        <w:pStyle w:val="Heading2"/>
+      </w:pPr>
+      <w:bookmarkStart w:id="28" w:name="_Toc317666971"/>
+      <w:r>
+        <w:t>Risk Control</w:t>
+      </w:r>
+      <w:bookmarkEnd w:id="28"/>
+    </w:p>
+    <w:p>
+      <w:r>
+        <w:t xml:space="preserve">The team members are individually responsible for identifying risks as they become aware of them. Team members shall have access to the risk database and documentation such that they can be modified after the risk has been adequately identified. The team will discuss any risks that occurred since the last team meeting with the risk manager and project manager during regular </w:t>
+      </w:r>
+      <w:r>
         <w:lastRenderedPageBreak/>
-        <w:t>Stakeholder input (assumptions, organizational requirements etc.)</w:t>
-      </w:r>
-    </w:p>
-    <w:p>
-      <w:pPr>
-        <w:pStyle w:val="Heading2"/>
-      </w:pPr>
-      <w:bookmarkStart w:id="24" w:name="_Toc317666966"/>
-      <w:r>
-        <w:t>Risk Triggers</w:t>
-      </w:r>
-      <w:bookmarkEnd w:id="24"/>
-    </w:p>
-    <w:p>
-      <w:pPr>
-        <w:rPr>
-          <w:i/>
-        </w:rPr>
-      </w:pPr>
-      <w:r>
-        <w:rPr>
-          <w:i/>
-        </w:rPr>
-        <w:t xml:space="preserve">Risk triggers are events or performance characteristics that warn of the occurrence of risk events. An example of a risk trigger would be a supplier missing deliverable </w:t>
-      </w:r>
-      <w:r>
-        <w:rPr>
-          <w:i/>
-        </w:rPr>
-        <w:t>dates, delaying related activities,</w:t>
-      </w:r>
-      <w:r>
-        <w:rPr>
-          <w:i/>
-        </w:rPr>
-        <w:t xml:space="preserve"> and adding cost to project. </w:t>
-      </w:r>
-    </w:p>
-    <w:p>
-      <w:pPr>
-        <w:pStyle w:val="Heading2"/>
-      </w:pPr>
-      <w:bookmarkStart w:id="25" w:name="_Toc317666967"/>
-      <w:r>
-        <w:t>Risk Analysis</w:t>
-      </w:r>
-      <w:bookmarkEnd w:id="25"/>
-    </w:p>
-    <w:p>
-      <w:pPr>
-        <w:rPr>
-          <w:i/>
-        </w:rPr>
-      </w:pPr>
-      <w:r>
-        <w:rPr>
-          <w:i/>
-        </w:rPr>
-        <w:t xml:space="preserve">The goal of risk analysis is to ensure that the risks are examined in a structured and systematic manner. The risk owner may work with the risk coordinator to formulate the initial risk assessment. Two methods of risk analysis are employed in this process – qualitative and quantitative analysis. </w:t>
-      </w:r>
-    </w:p>
-    <w:p>
-      <w:pPr>
-        <w:rPr>
-          <w:i/>
-        </w:rPr>
-      </w:pPr>
-      <w:r>
-        <w:rPr>
-          <w:i/>
-        </w:rPr>
-        <w:t xml:space="preserve">A qualitative risk assessment qualifies the expected impact, probability, and timeframe of a risk. The results of the risk analysis are recorded on a risk identification form. The results are used to determine Risk Management priorities. </w:t>
-      </w:r>
-    </w:p>
-    <w:p>
-      <w:pPr>
-        <w:rPr>
-          <w:i/>
-        </w:rPr>
-      </w:pPr>
-      <w:r>
-        <w:rPr>
-          <w:i/>
-        </w:rPr>
-        <w:t>A quantitative risk analysis is also accomplished where the impact of a risk is ranked against other risk events or in the case or performance, the risk is assessed as a percentage of reduction in performance.</w:t>
-      </w:r>
-    </w:p>
-    <w:p>
-      <w:pPr>
-        <w:pStyle w:val="Heading2"/>
-      </w:pPr>
-      <w:bookmarkStart w:id="26" w:name="_Toc317666968"/>
-      <w:r>
-        <w:t>Risk Severity</w:t>
-      </w:r>
-      <w:bookmarkEnd w:id="26"/>
-    </w:p>
-    <w:p>
-      <w:pPr>
-        <w:rPr>
-          <w:i/>
-        </w:rPr>
-      </w:pPr>
-      <w:r>
-        <w:rPr>
-          <w:i/>
-        </w:rPr>
-        <w:t>The results of qualitative analysis and quantitative analysis are captured on an impact/probability chart, called the Risk Severity Grid. The grid is used to determine the priority that is assigned each risk and the need to develop containment strategies.</w:t>
-      </w:r>
-    </w:p>
-    <w:p>
-      <w:pPr>
-        <w:pStyle w:val="Heading2"/>
-      </w:pPr>
-      <w:bookmarkStart w:id="27" w:name="_Toc317666969"/>
-      <w:r>
-        <w:t>Risk Response Planning</w:t>
-      </w:r>
-      <w:bookmarkEnd w:id="27"/>
-    </w:p>
-    <w:p>
-      <w:pPr>
-        <w:rPr>
-          <w:i/>
-        </w:rPr>
-      </w:pPr>
-      <w:r>
-        <w:rPr>
-          <w:i/>
-        </w:rPr>
-        <w:t xml:space="preserve">Risk response planning involves identifying the strategy for minimizing the effects of the risk to a level where the risk can be controlled and managed to ensure the project objectives are achieved. Risk reduction strategies include research, watch, mitigate, </w:t>
-      </w:r>
-      <w:r>
-        <w:rPr>
-          <w:i/>
-        </w:rPr>
-        <w:t>accept,</w:t>
-      </w:r>
-      <w:r>
-        <w:rPr>
-          <w:i/>
-        </w:rPr>
-        <w:t xml:space="preserve"> or transfer.</w:t>
-      </w:r>
-    </w:p>
-    <w:p>
-      <w:pPr>
-        <w:pStyle w:val="Heading2"/>
-      </w:pPr>
-      <w:bookmarkStart w:id="28" w:name="_Toc317666970"/>
-      <w:r>
-        <w:t>Risk Documentation and Reporting</w:t>
-      </w:r>
-      <w:bookmarkEnd w:id="28"/>
-    </w:p>
-    <w:p>
-      <w:r>
-        <w:t xml:space="preserve">Create a central repository for risk information and mitigation strategies. This is typically an automated system where risk information is available to appropriate project team members and risk owners. Typical tools include the risk register (the complete risk database) and a monthly risk status report that is part of the OMB Exhibit 300 process. </w:t>
-      </w:r>
-    </w:p>
-    <w:p>
-      <w:pPr>
-        <w:pStyle w:val="Heading2"/>
-      </w:pPr>
-      <w:bookmarkStart w:id="29" w:name="_Toc317666971"/>
-      <w:r>
-        <w:t>Risk Control</w:t>
-      </w:r>
+        <w:t>team meetings. Each risk shall be discussed until an appropriate solution is reached. Critical risks shall be escalated to the project manager and project sponsor as soon as possible such that a possible solution can be reached in a timely manner.</w:t>
+      </w:r>
+      <w:bookmarkStart w:id="29" w:name="_GoBack"/>
       <w:bookmarkEnd w:id="29"/>
-    </w:p>
-    <w:p>
-      <w:pPr>
-        <w:rPr>
-          <w:i/>
-        </w:rPr>
-      </w:pPr>
-      <w:r>
-        <w:rPr>
-          <w:i/>
-        </w:rPr>
-        <w:t>Define the risk control process that addresses risks on a periodic basis. Describe how risks are regularly reassessed and the risk database is updated. Describe how the risk triggers are regularly assessed and validated. Insure, on a periodic basis that new risks are being identified, assessed and captured in the database.</w:t>
-      </w:r>
     </w:p>
     <w:p>
       <w:pPr>
@@ -14111,7 +13905,7 @@
       <w:rPr>
         <w:noProof/>
       </w:rPr>
-      <w:t>10 October 2013 @ 1:31:00 PM</w:t>
+      <w:t>10 October 2013 @ 2:08:00 PM</w:t>
     </w:r>
     <w:r>
       <w:fldChar w:fldCharType="end"/>
@@ -14171,7 +13965,7 @@
       <w:rPr>
         <w:noProof/>
       </w:rPr>
-      <w:t>10 October 2013 @ 1:31:00 PM</w:t>
+      <w:t>10 October 2013 @ 2:08:00 PM</w:t>
     </w:r>
     <w:r>
       <w:fldChar w:fldCharType="end"/>
@@ -14202,7 +13996,7 @@
         <w:b w:val="0"/>
         <w:noProof/>
       </w:rPr>
-      <w:t>17</w:t>
+      <w:t>23</w:t>
     </w:r>
     <w:r>
       <w:rPr>
@@ -14221,7 +14015,7 @@
         <w:rPr>
           <w:noProof/>
         </w:rPr>
-        <w:t>Change Management Plan</w:t>
+        <w:t>Risk Management Plan</w:t>
       </w:r>
     </w:fldSimple>
   </w:p>
@@ -15466,6 +15260,95 @@
     </w:lvl>
   </w:abstractNum>
   <w:abstractNum w:abstractNumId="9">
+    <w:nsid w:val="2EFA693B"/>
+    <w:multiLevelType w:val="hybridMultilevel"/>
+    <w:tmpl w:val="CBEA4662"/>
+    <w:lvl w:ilvl="0" w:tplc="E0FA805C">
+      <w:start w:val="1"/>
+      <w:numFmt w:val="decimal"/>
+      <w:lvlText w:val="%1)"/>
+      <w:lvlJc w:val="left"/>
+      <w:pPr>
+        <w:ind w:left="1080" w:hanging="360"/>
+      </w:pPr>
+      <w:rPr>
+        <w:rFonts w:hint="default"/>
+      </w:rPr>
+    </w:lvl>
+    <w:lvl w:ilvl="1" w:tplc="04090019" w:tentative="1">
+      <w:start w:val="1"/>
+      <w:numFmt w:val="lowerLetter"/>
+      <w:lvlText w:val="%2."/>
+      <w:lvlJc w:val="left"/>
+      <w:pPr>
+        <w:ind w:left="1800" w:hanging="360"/>
+      </w:pPr>
+    </w:lvl>
+    <w:lvl w:ilvl="2" w:tplc="0409001B" w:tentative="1">
+      <w:start w:val="1"/>
+      <w:numFmt w:val="lowerRoman"/>
+      <w:lvlText w:val="%3."/>
+      <w:lvlJc w:val="right"/>
+      <w:pPr>
+        <w:ind w:left="2520" w:hanging="180"/>
+      </w:pPr>
+    </w:lvl>
+    <w:lvl w:ilvl="3" w:tplc="0409000F" w:tentative="1">
+      <w:start w:val="1"/>
+      <w:numFmt w:val="decimal"/>
+      <w:lvlText w:val="%4."/>
+      <w:lvlJc w:val="left"/>
+      <w:pPr>
+        <w:ind w:left="3240" w:hanging="360"/>
+      </w:pPr>
+    </w:lvl>
+    <w:lvl w:ilvl="4" w:tplc="04090019" w:tentative="1">
+      <w:start w:val="1"/>
+      <w:numFmt w:val="lowerLetter"/>
+      <w:lvlText w:val="%5."/>
+      <w:lvlJc w:val="left"/>
+      <w:pPr>
+        <w:ind w:left="3960" w:hanging="360"/>
+      </w:pPr>
+    </w:lvl>
+    <w:lvl w:ilvl="5" w:tplc="0409001B" w:tentative="1">
+      <w:start w:val="1"/>
+      <w:numFmt w:val="lowerRoman"/>
+      <w:lvlText w:val="%6."/>
+      <w:lvlJc w:val="right"/>
+      <w:pPr>
+        <w:ind w:left="4680" w:hanging="180"/>
+      </w:pPr>
+    </w:lvl>
+    <w:lvl w:ilvl="6" w:tplc="0409000F" w:tentative="1">
+      <w:start w:val="1"/>
+      <w:numFmt w:val="decimal"/>
+      <w:lvlText w:val="%7."/>
+      <w:lvlJc w:val="left"/>
+      <w:pPr>
+        <w:ind w:left="5400" w:hanging="360"/>
+      </w:pPr>
+    </w:lvl>
+    <w:lvl w:ilvl="7" w:tplc="04090019" w:tentative="1">
+      <w:start w:val="1"/>
+      <w:numFmt w:val="lowerLetter"/>
+      <w:lvlText w:val="%8."/>
+      <w:lvlJc w:val="left"/>
+      <w:pPr>
+        <w:ind w:left="6120" w:hanging="360"/>
+      </w:pPr>
+    </w:lvl>
+    <w:lvl w:ilvl="8" w:tplc="0409001B" w:tentative="1">
+      <w:start w:val="1"/>
+      <w:numFmt w:val="lowerRoman"/>
+      <w:lvlText w:val="%9."/>
+      <w:lvlJc w:val="right"/>
+      <w:pPr>
+        <w:ind w:left="6840" w:hanging="180"/>
+      </w:pPr>
+    </w:lvl>
+  </w:abstractNum>
+  <w:abstractNum w:abstractNumId="10">
     <w:nsid w:val="32505FAF"/>
     <w:multiLevelType w:val="multilevel"/>
     <w:tmpl w:val="81563AC0"/>
@@ -15609,7 +15492,7 @@
       </w:rPr>
     </w:lvl>
   </w:abstractNum>
-  <w:abstractNum w:abstractNumId="10">
+  <w:abstractNum w:abstractNumId="11">
     <w:nsid w:val="3460760D"/>
     <w:multiLevelType w:val="hybridMultilevel"/>
     <w:tmpl w:val="4E44E256"/>
@@ -15749,7 +15632,7 @@
       </w:rPr>
     </w:lvl>
   </w:abstractNum>
-  <w:abstractNum w:abstractNumId="11">
+  <w:abstractNum w:abstractNumId="12">
     <w:nsid w:val="3B574AED"/>
     <w:multiLevelType w:val="multilevel"/>
     <w:tmpl w:val="0409001D"/>
@@ -15862,7 +15745,7 @@
       </w:pPr>
     </w:lvl>
   </w:abstractNum>
-  <w:abstractNum w:abstractNumId="12">
+  <w:abstractNum w:abstractNumId="13">
     <w:nsid w:val="469E4D8C"/>
     <w:multiLevelType w:val="hybridMultilevel"/>
     <w:tmpl w:val="8634E7B0"/>
@@ -16003,7 +15886,7 @@
       </w:rPr>
     </w:lvl>
   </w:abstractNum>
-  <w:abstractNum w:abstractNumId="13">
+  <w:abstractNum w:abstractNumId="14">
     <w:nsid w:val="4AE452B9"/>
     <w:multiLevelType w:val="hybridMultilevel"/>
     <w:tmpl w:val="9DDC89FA"/>
@@ -16143,7 +16026,7 @@
       </w:rPr>
     </w:lvl>
   </w:abstractNum>
-  <w:abstractNum w:abstractNumId="14">
+  <w:abstractNum w:abstractNumId="15">
     <w:nsid w:val="4D945E24"/>
     <w:multiLevelType w:val="multilevel"/>
     <w:tmpl w:val="07A21E66"/>
@@ -16290,7 +16173,7 @@
       </w:rPr>
     </w:lvl>
   </w:abstractNum>
-  <w:abstractNum w:abstractNumId="15">
+  <w:abstractNum w:abstractNumId="16">
     <w:nsid w:val="52280FB9"/>
     <w:multiLevelType w:val="hybridMultilevel"/>
     <w:tmpl w:val="DD709B6E"/>
@@ -16430,7 +16313,7 @@
       </w:rPr>
     </w:lvl>
   </w:abstractNum>
-  <w:abstractNum w:abstractNumId="16">
+  <w:abstractNum w:abstractNumId="17">
     <w:nsid w:val="597F26FD"/>
     <w:multiLevelType w:val="hybridMultilevel"/>
     <w:tmpl w:val="8B84C860"/>
@@ -16571,7 +16454,7 @@
       </w:rPr>
     </w:lvl>
   </w:abstractNum>
-  <w:abstractNum w:abstractNumId="17">
+  <w:abstractNum w:abstractNumId="18">
     <w:nsid w:val="60810D41"/>
     <w:multiLevelType w:val="multilevel"/>
     <w:tmpl w:val="0F46465C"/>
@@ -16713,7 +16596,7 @@
       </w:rPr>
     </w:lvl>
   </w:abstractNum>
-  <w:abstractNum w:abstractNumId="18">
+  <w:abstractNum w:abstractNumId="19">
     <w:nsid w:val="616B0717"/>
     <w:multiLevelType w:val="multilevel"/>
     <w:tmpl w:val="EFC87CF2"/>
@@ -16855,7 +16738,7 @@
       </w:rPr>
     </w:lvl>
   </w:abstractNum>
-  <w:abstractNum w:abstractNumId="19">
+  <w:abstractNum w:abstractNumId="20">
     <w:nsid w:val="658734BF"/>
     <w:multiLevelType w:val="multilevel"/>
     <w:tmpl w:val="0409001D"/>
@@ -16968,7 +16851,7 @@
       </w:pPr>
     </w:lvl>
   </w:abstractNum>
-  <w:abstractNum w:abstractNumId="20">
+  <w:abstractNum w:abstractNumId="21">
     <w:nsid w:val="6B3A51D4"/>
     <w:multiLevelType w:val="hybridMultilevel"/>
     <w:tmpl w:val="13B085F8"/>
@@ -17108,7 +16991,7 @@
       </w:rPr>
     </w:lvl>
   </w:abstractNum>
-  <w:abstractNum w:abstractNumId="21">
+  <w:abstractNum w:abstractNumId="22">
     <w:nsid w:val="6E213A74"/>
     <w:multiLevelType w:val="multilevel"/>
     <w:tmpl w:val="BFE4107C"/>
@@ -17250,7 +17133,7 @@
       </w:rPr>
     </w:lvl>
   </w:abstractNum>
-  <w:abstractNum w:abstractNumId="22">
+  <w:abstractNum w:abstractNumId="23">
     <w:nsid w:val="6E614EF6"/>
     <w:multiLevelType w:val="hybridMultilevel"/>
     <w:tmpl w:val="58FE76D2"/>
@@ -17363,7 +17246,7 @@
       </w:rPr>
     </w:lvl>
   </w:abstractNum>
-  <w:abstractNum w:abstractNumId="23">
+  <w:abstractNum w:abstractNumId="24">
     <w:nsid w:val="748E40D8"/>
     <w:multiLevelType w:val="hybridMultilevel"/>
     <w:tmpl w:val="CBC62260"/>
@@ -17503,7 +17386,7 @@
       </w:rPr>
     </w:lvl>
   </w:abstractNum>
-  <w:abstractNum w:abstractNumId="24">
+  <w:abstractNum w:abstractNumId="25">
     <w:nsid w:val="778507CA"/>
     <w:multiLevelType w:val="hybridMultilevel"/>
     <w:tmpl w:val="E8189710"/>
@@ -17616,7 +17499,7 @@
       </w:pPr>
     </w:lvl>
   </w:abstractNum>
-  <w:abstractNum w:abstractNumId="25">
+  <w:abstractNum w:abstractNumId="26">
     <w:nsid w:val="7D38263C"/>
     <w:multiLevelType w:val="hybridMultilevel"/>
     <w:tmpl w:val="8EE0B798"/>
@@ -17732,7 +17615,7 @@
       </w:pPr>
     </w:lvl>
   </w:abstractNum>
-  <w:abstractNum w:abstractNumId="26">
+  <w:abstractNum w:abstractNumId="27">
     <w:nsid w:val="7FC86693"/>
     <w:multiLevelType w:val="hybridMultilevel"/>
     <w:tmpl w:val="34E8258C"/>
@@ -17877,31 +17760,31 @@
     </w:lvl>
   </w:abstractNum>
   <w:num w:numId="1">
-    <w:abstractNumId w:val="26"/>
+    <w:abstractNumId w:val="27"/>
   </w:num>
   <w:num w:numId="2">
     <w:abstractNumId w:val="5"/>
   </w:num>
   <w:num w:numId="3">
+    <w:abstractNumId w:val="22"/>
+  </w:num>
+  <w:num w:numId="4">
+    <w:abstractNumId w:val="25"/>
+  </w:num>
+  <w:num w:numId="5">
+    <w:abstractNumId w:val="16"/>
+  </w:num>
+  <w:num w:numId="6">
+    <w:abstractNumId w:val="11"/>
+  </w:num>
+  <w:num w:numId="7">
     <w:abstractNumId w:val="21"/>
   </w:num>
-  <w:num w:numId="4">
-    <w:abstractNumId w:val="24"/>
-  </w:num>
-  <w:num w:numId="5">
-    <w:abstractNumId w:val="15"/>
-  </w:num>
-  <w:num w:numId="6">
-    <w:abstractNumId w:val="10"/>
-  </w:num>
-  <w:num w:numId="7">
-    <w:abstractNumId w:val="20"/>
-  </w:num>
   <w:num w:numId="8">
-    <w:abstractNumId w:val="25"/>
+    <w:abstractNumId w:val="26"/>
   </w:num>
   <w:num w:numId="9">
-    <w:abstractNumId w:val="23"/>
+    <w:abstractNumId w:val="24"/>
   </w:num>
   <w:num w:numId="10">
     <w:abstractNumId w:val="6"/>
@@ -17910,7 +17793,7 @@
     <w:abstractNumId w:val="2"/>
   </w:num>
   <w:num w:numId="12">
-    <w:abstractNumId w:val="12"/>
+    <w:abstractNumId w:val="13"/>
   </w:num>
   <w:num w:numId="13">
     <w:abstractNumId w:val="1"/>
@@ -17919,43 +17802,46 @@
     <w:abstractNumId w:val="3"/>
   </w:num>
   <w:num w:numId="15">
-    <w:abstractNumId w:val="13"/>
+    <w:abstractNumId w:val="14"/>
   </w:num>
   <w:num w:numId="16">
-    <w:abstractNumId w:val="19"/>
+    <w:abstractNumId w:val="20"/>
   </w:num>
   <w:num w:numId="17">
     <w:abstractNumId w:val="0"/>
   </w:num>
   <w:num w:numId="18">
-    <w:abstractNumId w:val="9"/>
+    <w:abstractNumId w:val="10"/>
   </w:num>
   <w:num w:numId="19">
-    <w:abstractNumId w:val="11"/>
+    <w:abstractNumId w:val="12"/>
   </w:num>
   <w:num w:numId="20">
     <w:abstractNumId w:val="4"/>
   </w:num>
   <w:num w:numId="21">
+    <w:abstractNumId w:val="19"/>
+  </w:num>
+  <w:num w:numId="22">
     <w:abstractNumId w:val="18"/>
   </w:num>
-  <w:num w:numId="22">
+  <w:num w:numId="23">
+    <w:abstractNumId w:val="15"/>
+  </w:num>
+  <w:num w:numId="24">
     <w:abstractNumId w:val="17"/>
   </w:num>
-  <w:num w:numId="23">
-    <w:abstractNumId w:val="14"/>
-  </w:num>
-  <w:num w:numId="24">
-    <w:abstractNumId w:val="16"/>
-  </w:num>
   <w:num w:numId="25">
-    <w:abstractNumId w:val="22"/>
+    <w:abstractNumId w:val="23"/>
   </w:num>
   <w:num w:numId="26">
     <w:abstractNumId w:val="8"/>
   </w:num>
   <w:num w:numId="27">
     <w:abstractNumId w:val="7"/>
+  </w:num>
+  <w:num w:numId="28">
+    <w:abstractNumId w:val="9"/>
   </w:num>
 </w:numbering>
 </file>
@@ -19153,7 +19039,7 @@
 </file>
 
 <file path=customXml/itemProps1.xml><?xml version="1.0" encoding="utf-8"?>
-<ds:datastoreItem xmlns:ds="http://schemas.openxmlformats.org/officeDocument/2006/customXml" ds:itemID="{4C2132C3-A767-42DD-A4E1-DBBE2B91666F}">
+<ds:datastoreItem xmlns:ds="http://schemas.openxmlformats.org/officeDocument/2006/customXml" ds:itemID="{6FC61D73-AC58-4C9B-8E28-582DCCC91957}">
   <ds:schemaRefs>
     <ds:schemaRef ds:uri="http://schemas.openxmlformats.org/officeDocument/2006/bibliography"/>
   </ds:schemaRefs>

</xml_diff>

<commit_message>
Updated Plan and Adgenda
</commit_message>
<xml_diff>
--- a/ProjectCharter/ProjectCharterDraft.docx
+++ b/ProjectCharter/ProjectCharterDraft.docx
@@ -1,6 +1,6 @@
 
 <file path=word/document.xml><?xml version="1.0" encoding="utf-8"?>
-<w:document xmlns:wpc="http://schemas.microsoft.com/office/word/2010/wordprocessingCanvas" xmlns:mc="http://schemas.openxmlformats.org/markup-compatibility/2006" xmlns:o="urn:schemas-microsoft-com:office:office" xmlns:r="http://schemas.openxmlformats.org/officeDocument/2006/relationships" xmlns:m="http://schemas.openxmlformats.org/officeDocument/2006/math" xmlns:v="urn:schemas-microsoft-com:vml" xmlns:wp14="http://schemas.microsoft.com/office/word/2010/wordprocessingDrawing" xmlns:wp="http://schemas.openxmlformats.org/drawingml/2006/wordprocessingDrawing" xmlns:w10="urn:schemas-microsoft-com:office:word" xmlns:w="http://schemas.openxmlformats.org/wordprocessingml/2006/main" xmlns:w14="http://schemas.microsoft.com/office/word/2010/wordml" xmlns:w15="http://schemas.microsoft.com/office/word/2012/wordml" xmlns:wpg="http://schemas.microsoft.com/office/word/2010/wordprocessingGroup" xmlns:wpi="http://schemas.microsoft.com/office/word/2010/wordprocessingInk" xmlns:wne="http://schemas.microsoft.com/office/word/2006/wordml" xmlns:wps="http://schemas.microsoft.com/office/word/2010/wordprocessingShape" mc:Ignorable="w14 w15 wp14">
+<w:document xmlns:wpc="http://schemas.microsoft.com/office/word/2010/wordprocessingCanvas" xmlns:mc="http://schemas.openxmlformats.org/markup-compatibility/2006" xmlns:o="urn:schemas-microsoft-com:office:office" xmlns:r="http://schemas.openxmlformats.org/officeDocument/2006/relationships" xmlns:m="http://schemas.openxmlformats.org/officeDocument/2006/math" xmlns:v="urn:schemas-microsoft-com:vml" xmlns:wp14="http://schemas.microsoft.com/office/word/2010/wordprocessingDrawing" xmlns:wp="http://schemas.openxmlformats.org/drawingml/2006/wordprocessingDrawing" xmlns:w10="urn:schemas-microsoft-com:office:word" xmlns:w="http://schemas.openxmlformats.org/wordprocessingml/2006/main" xmlns:w14="http://schemas.microsoft.com/office/word/2010/wordml" xmlns:wpg="http://schemas.microsoft.com/office/word/2010/wordprocessingGroup" xmlns:wpi="http://schemas.microsoft.com/office/word/2010/wordprocessingInk" xmlns:wne="http://schemas.microsoft.com/office/word/2006/wordml" xmlns:wps="http://schemas.microsoft.com/office/word/2010/wordprocessingShape" mc:Ignorable="w14 wp14">
   <w:body>
     <w:p>
       <w:pPr>
@@ -11,7 +11,14 @@
       </w:r>
       <w:r>
         <w:br/>
-        <w:t>The University of Texas at Arlington</w:t>
+      </w:r>
+      <w:proofErr w:type="gramStart"/>
+      <w:r>
+        <w:t>The</w:t>
+      </w:r>
+      <w:proofErr w:type="gramEnd"/>
+      <w:r>
+        <w:t xml:space="preserve"> University of Texas at Arlington</w:t>
       </w:r>
     </w:p>
     <w:p>
@@ -106,7 +113,7 @@
         <w:fldChar w:fldCharType="separate"/>
       </w:r>
       <w:r>
-        <w:t>10 October 2013 @ 2:08:00 PM</w:t>
+        <w:t>10 October 2013 @ 7:05:00 PM</w:t>
       </w:r>
       <w:r>
         <w:fldChar w:fldCharType="end"/>
@@ -116,9 +123,9 @@
     <w:p>
       <w:pPr>
         <w:sectPr>
-          <w:headerReference w:type="default" r:id="rId8"/>
-          <w:footerReference w:type="even" r:id="rId9"/>
-          <w:footerReference w:type="default" r:id="rId10"/>
+          <w:headerReference w:type="default" r:id="rId9"/>
+          <w:footerReference w:type="even" r:id="rId10"/>
+          <w:footerReference w:type="default" r:id="rId11"/>
           <w:pgSz w:w="12240" w:h="15840" w:code="1"/>
           <w:pgMar w:top="288" w:right="1440" w:bottom="792" w:left="1440" w:header="720" w:footer="720" w:gutter="0"/>
           <w:cols w:space="720"/>
@@ -3007,7 +3014,7 @@
     <w:p>
       <w:pPr>
         <w:sectPr>
-          <w:footerReference w:type="default" r:id="rId11"/>
+          <w:footerReference w:type="default" r:id="rId12"/>
           <w:pgSz w:w="12240" w:h="15840" w:code="1"/>
           <w:pgMar w:top="288" w:right="1440" w:bottom="792" w:left="1440" w:header="720" w:footer="720" w:gutter="0"/>
           <w:pgNumType w:start="1"/>
@@ -3074,7 +3081,15 @@
     </w:p>
     <w:p>
       <w:r>
-        <w:t xml:space="preserve">Project oversight will be achieved through internal and external team controls.   Internally the project manager will track and ensure the team adheres to the published project plan.  Task status will be reported via email or during the regularly scheduled team meetings.  The team will review all deliverables for accuracy and completeness.  Externally Dr. O’Dell will manage the project through the regularly scheduled gate reviews and status reports.   The sponsor Dr. Shiakolas will oversee the overall project goals and scope through regular meetings with the team.  Additionally the team will meet with the ME team semi regularly to ensure the projects are aligned for success.  </w:t>
+        <w:t xml:space="preserve">Project oversight will be achieved through internal and external team controls.   Internally the project manager will track and ensure the team adheres to the published project plan.  Task status will be reported via email or during the regularly scheduled team meetings.  The team will review all deliverables for accuracy and completeness.  Externally Dr. O’Dell will manage the project through the regularly scheduled gate reviews and status reports.   The sponsor Dr. </w:t>
+      </w:r>
+      <w:proofErr w:type="spellStart"/>
+      <w:r>
+        <w:t>Shiakolas</w:t>
+      </w:r>
+      <w:proofErr w:type="spellEnd"/>
+      <w:r>
+        <w:t xml:space="preserve"> will oversee the overall project goals and scope through regular meetings with the team.  Additionally the team will meet with the ME team semi regularly to ensure the projects are aligned for success.  </w:t>
       </w:r>
     </w:p>
     <w:p>
@@ -3386,16 +3401,10 @@
                 <w:color w:val="000000"/>
                 <w:szCs w:val="23"/>
               </w:rPr>
-              <w:t>Dr. Shiakolas</w:t>
-            </w:r>
-          </w:p>
-        </w:tc>
-        <w:tc>
-          <w:tcPr>
-            <w:tcW w:w="3192" w:type="dxa"/>
-          </w:tcPr>
-          <w:p>
-            <w:pPr>
+              <w:t xml:space="preserve">Dr. </w:t>
+            </w:r>
+            <w:proofErr w:type="spellStart"/>
+            <w:r>
               <w:rPr>
                 <w:rFonts w:ascii="Arial" w:hAnsi="Arial"/>
                 <w:b/>
@@ -3403,8 +3412,17 @@
                 <w:color w:val="000000"/>
                 <w:szCs w:val="23"/>
               </w:rPr>
-            </w:pPr>
-            <w:r>
+              <w:t>Shiakolas</w:t>
+            </w:r>
+            <w:proofErr w:type="spellEnd"/>
+          </w:p>
+        </w:tc>
+        <w:tc>
+          <w:tcPr>
+            <w:tcW w:w="3192" w:type="dxa"/>
+          </w:tcPr>
+          <w:p>
+            <w:pPr>
               <w:rPr>
                 <w:rFonts w:ascii="Arial" w:hAnsi="Arial"/>
                 <w:b/>
@@ -3412,11 +3430,8 @@
                 <w:color w:val="000000"/>
                 <w:szCs w:val="23"/>
               </w:rPr>
-              <w:t>Requirements Approval</w:t>
-            </w:r>
-          </w:p>
-          <w:p>
-            <w:pPr>
+            </w:pPr>
+            <w:r>
               <w:rPr>
                 <w:rFonts w:ascii="Arial" w:hAnsi="Arial"/>
                 <w:b/>
@@ -3424,8 +3439,11 @@
                 <w:color w:val="000000"/>
                 <w:szCs w:val="23"/>
               </w:rPr>
-            </w:pPr>
-            <w:r>
+              <w:t>Requirements Approval</w:t>
+            </w:r>
+          </w:p>
+          <w:p>
+            <w:pPr>
               <w:rPr>
                 <w:rFonts w:ascii="Arial" w:hAnsi="Arial"/>
                 <w:b/>
@@ -3433,11 +3451,8 @@
                 <w:color w:val="000000"/>
                 <w:szCs w:val="23"/>
               </w:rPr>
-              <w:t>Guidance</w:t>
-            </w:r>
-          </w:p>
-          <w:p>
-            <w:pPr>
+            </w:pPr>
+            <w:r>
               <w:rPr>
                 <w:rFonts w:ascii="Arial" w:hAnsi="Arial"/>
                 <w:b/>
@@ -3445,8 +3460,11 @@
                 <w:color w:val="000000"/>
                 <w:szCs w:val="23"/>
               </w:rPr>
-            </w:pPr>
-            <w:r>
+              <w:t>Guidance</w:t>
+            </w:r>
+          </w:p>
+          <w:p>
+            <w:pPr>
               <w:rPr>
                 <w:rFonts w:ascii="Arial" w:hAnsi="Arial"/>
                 <w:b/>
@@ -3454,6 +3472,15 @@
                 <w:color w:val="000000"/>
                 <w:szCs w:val="23"/>
               </w:rPr>
+            </w:pPr>
+            <w:r>
+              <w:rPr>
+                <w:rFonts w:ascii="Arial" w:hAnsi="Arial"/>
+                <w:b/>
+                <w:bCs/>
+                <w:color w:val="000000"/>
+                <w:szCs w:val="23"/>
+              </w:rPr>
               <w:t>Customer Representative</w:t>
             </w:r>
           </w:p>
@@ -3579,6 +3606,27 @@
               <w:t>Turn in Deliverables</w:t>
             </w:r>
           </w:p>
+          <w:p>
+            <w:pPr>
+              <w:rPr>
+                <w:rFonts w:ascii="Arial" w:hAnsi="Arial"/>
+                <w:b/>
+                <w:bCs/>
+                <w:color w:val="000000"/>
+                <w:szCs w:val="23"/>
+              </w:rPr>
+            </w:pPr>
+            <w:r>
+              <w:rPr>
+                <w:rFonts w:ascii="Arial" w:hAnsi="Arial"/>
+                <w:b/>
+                <w:bCs/>
+                <w:color w:val="000000"/>
+                <w:szCs w:val="23"/>
+              </w:rPr>
+              <w:t>Risk Manager</w:t>
+            </w:r>
+          </w:p>
         </w:tc>
       </w:tr>
       <w:tr>
@@ -3711,6 +3759,16 @@
                 <w:szCs w:val="23"/>
               </w:rPr>
             </w:pPr>
+            <w:r>
+              <w:rPr>
+                <w:rFonts w:ascii="Arial" w:hAnsi="Arial"/>
+                <w:b/>
+                <w:bCs/>
+                <w:color w:val="000000"/>
+                <w:szCs w:val="23"/>
+              </w:rPr>
+              <w:t xml:space="preserve">ME Liaison </w:t>
+            </w:r>
           </w:p>
         </w:tc>
       </w:tr>
@@ -4533,8 +4591,13 @@
             <w:hideMark/>
           </w:tcPr>
           <w:p>
-            <w:r>
-              <w:t>SainSmart Mega2560 Controller</w:t>
+            <w:proofErr w:type="spellStart"/>
+            <w:r>
+              <w:t>SainSmart</w:t>
+            </w:r>
+            <w:proofErr w:type="spellEnd"/>
+            <w:r>
+              <w:t xml:space="preserve"> Mega2560 Controller</w:t>
             </w:r>
           </w:p>
         </w:tc>
@@ -4590,8 +4653,13 @@
             <w:hideMark/>
           </w:tcPr>
           <w:p>
-            <w:r>
-              <w:t>SainSmart RAMPS 1.4 Shield</w:t>
+            <w:proofErr w:type="spellStart"/>
+            <w:r>
+              <w:t>SainSmart</w:t>
+            </w:r>
+            <w:proofErr w:type="spellEnd"/>
+            <w:r>
+              <w:t xml:space="preserve"> RAMPS 1.4 Shield</w:t>
             </w:r>
           </w:p>
         </w:tc>
@@ -4647,8 +4715,13 @@
             <w:hideMark/>
           </w:tcPr>
           <w:p>
-            <w:r>
-              <w:t>SainSmart A4988 Driver</w:t>
+            <w:proofErr w:type="spellStart"/>
+            <w:r>
+              <w:t>SainSmart</w:t>
+            </w:r>
+            <w:proofErr w:type="spellEnd"/>
+            <w:r>
+              <w:t xml:space="preserve"> A4988 Driver</w:t>
             </w:r>
           </w:p>
         </w:tc>
@@ -4932,8 +5005,13 @@
             <w:hideMark/>
           </w:tcPr>
           <w:p>
-            <w:r>
-              <w:t>SainSmart 1602 LCD Shield</w:t>
+            <w:proofErr w:type="spellStart"/>
+            <w:r>
+              <w:t>SainSmart</w:t>
+            </w:r>
+            <w:proofErr w:type="spellEnd"/>
+            <w:r>
+              <w:t xml:space="preserve"> 1602 LCD Shield</w:t>
             </w:r>
           </w:p>
         </w:tc>
@@ -5163,7 +5241,23 @@
         <w:t>The intended audience</w:t>
       </w:r>
       <w:r>
-        <w:t xml:space="preserve"> of the 3-D Printer Fabrication System will be the ME team, Dr. Panos Shiakolas, other operators authorized by the aforementioned, and experienced 3-D and CNC machine operators.</w:t>
+        <w:t xml:space="preserve"> of the 3-D Printer Fabrication System will be the ME team, Dr. </w:t>
+      </w:r>
+      <w:proofErr w:type="spellStart"/>
+      <w:r>
+        <w:t>Panos</w:t>
+      </w:r>
+      <w:proofErr w:type="spellEnd"/>
+      <w:r>
+        <w:t xml:space="preserve"> </w:t>
+      </w:r>
+      <w:proofErr w:type="spellStart"/>
+      <w:r>
+        <w:t>Shiakolas</w:t>
+      </w:r>
+      <w:proofErr w:type="spellEnd"/>
+      <w:r>
+        <w:t>, other operators authorized by the aforementioned, and experienced 3-D and CNC machine operators.</w:t>
       </w:r>
     </w:p>
     <w:p>
@@ -5247,7 +5341,15 @@
     </w:p>
     <w:p>
       <w:r>
-        <w:t xml:space="preserve">Preliminary material costs for the project are given in Table 1.3 in this document. The hardware lead shall work closely with the ME team and the project sponsor, Dr. Shiakolas, to evaluate any potential material cost deviations. Such deviations shall be agreed upon by the CSE team before </w:t>
+        <w:t xml:space="preserve">Preliminary material costs for the project are given in Table 1.3 in this document. The hardware lead shall work closely with the ME team and the project sponsor, Dr. </w:t>
+      </w:r>
+      <w:proofErr w:type="spellStart"/>
+      <w:r>
+        <w:t>Shiakolas</w:t>
+      </w:r>
+      <w:proofErr w:type="spellEnd"/>
+      <w:r>
+        <w:t xml:space="preserve">, to evaluate any potential material cost deviations. Such deviations shall be agreed upon by the CSE team before </w:t>
       </w:r>
       <w:r>
         <w:lastRenderedPageBreak/>
@@ -5257,16 +5359,6 @@
         <w:t>a proposal shall be made to Mr. O’Dell for approval.</w:t>
       </w:r>
     </w:p>
-    <w:p>
-      <w:pPr>
-        <w:pStyle w:val="Heading1"/>
-        <w:numPr>
-          <w:ilvl w:val="0"/>
-          <w:numId w:val="0"/>
-        </w:numPr>
-        <w:jc w:val="left"/>
-      </w:pPr>
-    </w:p>
     <w:p/>
     <w:p>
       <w:pPr>
@@ -5298,7 +5390,15 @@
         <w:t xml:space="preserve"> Fabrication System project.  Earned Value Management provides and objective measure of the actual progress versus the planned progress at any given time during the course of the project.</w:t>
       </w:r>
       <w:r>
-        <w:t xml:space="preserve">  This measure is achieved by assigning each planned project task a value (in person-hours), then tracking the actual value spent (actual person-hours spent) for each of those tasks.  This data is used to derive various metrics that can be analyzed to track project progress and status in order refine the project plan accordingly.</w:t>
+        <w:t xml:space="preserve">  This measure is achieved by assigning each planned project task a value (in person-hours), then tracking the actual value spent (actual person-hours spent) for each of those tasks.  This data is used to derive various metrics that can be analyzed to track project progress and </w:t>
+      </w:r>
+      <w:proofErr w:type="gramStart"/>
+      <w:r>
+        <w:t>status in order refine</w:t>
+      </w:r>
+      <w:proofErr w:type="gramEnd"/>
+      <w:r>
+        <w:t xml:space="preserve"> the project plan accordingly.</w:t>
       </w:r>
     </w:p>
     <w:p>
@@ -5414,8 +5514,13 @@
         </w:numPr>
       </w:pPr>
       <w:r>
-        <w:t>How much work is actually spent at a given point in time.</w:t>
-      </w:r>
+        <w:t xml:space="preserve">How much work is actually spent at a given point in </w:t>
+      </w:r>
+      <w:proofErr w:type="gramStart"/>
+      <w:r>
+        <w:t>time.</w:t>
+      </w:r>
+      <w:proofErr w:type="gramEnd"/>
     </w:p>
     <w:p>
       <w:r>
@@ -5531,7 +5636,15 @@
     </w:p>
     <w:p>
       <w:r>
-        <w:t>[insert equation]</w:t>
+        <w:t>[</w:t>
+      </w:r>
+      <w:proofErr w:type="gramStart"/>
+      <w:r>
+        <w:t>insert</w:t>
+      </w:r>
+      <w:proofErr w:type="gramEnd"/>
+      <w:r>
+        <w:t xml:space="preserve"> equation]</w:t>
       </w:r>
     </w:p>
     <w:p>
@@ -8534,8 +8647,20 @@
                 <w:sz w:val="22"/>
                 <w:szCs w:val="22"/>
               </w:rPr>
-              <w:t xml:space="preserve">      Detailed Design Documnetation</w:t>
-            </w:r>
+              <w:t xml:space="preserve">      Detailed Design </w:t>
+            </w:r>
+            <w:proofErr w:type="spellStart"/>
+            <w:r>
+              <w:rPr>
+                <w:rFonts w:ascii="Calibri" w:hAnsi="Calibri"/>
+                <w:bCs/>
+                <w:color w:val="000000"/>
+                <w:sz w:val="22"/>
+                <w:szCs w:val="22"/>
+              </w:rPr>
+              <w:t>Documnetation</w:t>
+            </w:r>
+            <w:proofErr w:type="spellEnd"/>
           </w:p>
         </w:tc>
         <w:tc>
@@ -11943,7 +12068,23 @@
         <w:t xml:space="preserve">Modular and scalable software is especially important to our particular project. All individuals on this team are aware of good code formatting and including notes in the source code. </w:t>
       </w:r>
       <w:r>
-        <w:t xml:space="preserve">The software will be designed in a top-down approach by focusing on abstraction. We will use design patterns taught in our design patterns class to create code that is easy to understand, modify, and update. To control our collaboration, we will be using the version control manager GitHub. We have chosen Github because of its </w:t>
+        <w:t xml:space="preserve">The software will be designed in a top-down approach by focusing on abstraction. We will use design patterns taught in our design patterns class to create code that is easy to understand, modify, and update. To control our collaboration, we will be using the version control manager </w:t>
+      </w:r>
+      <w:proofErr w:type="spellStart"/>
+      <w:r>
+        <w:t>GitHub</w:t>
+      </w:r>
+      <w:proofErr w:type="spellEnd"/>
+      <w:r>
+        <w:t xml:space="preserve">. We have chosen </w:t>
+      </w:r>
+      <w:proofErr w:type="spellStart"/>
+      <w:r>
+        <w:t>Github</w:t>
+      </w:r>
+      <w:proofErr w:type="spellEnd"/>
+      <w:r>
+        <w:t xml:space="preserve"> because of its </w:t>
       </w:r>
       <w:r>
         <w:t>compa</w:t>
@@ -11952,7 +12093,15 @@
         <w:t>tibility</w:t>
       </w:r>
       <w:r>
-        <w:t xml:space="preserve"> across multiple platforms which benefits our diverse work space.</w:t>
+        <w:t xml:space="preserve"> across multiple platforms which </w:t>
+      </w:r>
+      <w:proofErr w:type="gramStart"/>
+      <w:r>
+        <w:t>benefits</w:t>
+      </w:r>
+      <w:proofErr w:type="gramEnd"/>
+      <w:r>
+        <w:t xml:space="preserve"> our diverse work space.</w:t>
       </w:r>
       <w:r>
         <w:t xml:space="preserve"> </w:t>
@@ -11974,7 +12123,15 @@
         <w:t>3-D Printer</w:t>
       </w:r>
       <w:r>
-        <w:t xml:space="preserve"> and the multi-material nozzle. While the ME Team will have their own plan for testing the quality of the </w:t>
+        <w:t xml:space="preserve"> and the multi-material nozzle. While the ME Team will have </w:t>
+      </w:r>
+      <w:proofErr w:type="gramStart"/>
+      <w:r>
+        <w:t>their own</w:t>
+      </w:r>
+      <w:proofErr w:type="gramEnd"/>
+      <w:r>
+        <w:t xml:space="preserve"> plan for testing the quality of the </w:t>
       </w:r>
       <w:r>
         <w:t>3-D Printer</w:t>
@@ -12058,7 +12215,15 @@
         <w:t>three primary methods of communication</w:t>
       </w:r>
       <w:r>
-        <w:t xml:space="preserve"> for the individual members. These are team meetings, the GitHub repository, and e-mail. We will go into detail about these communication types below and describe how and why they are used.</w:t>
+        <w:t xml:space="preserve"> for the individual members. These are team meetings, the </w:t>
+      </w:r>
+      <w:proofErr w:type="spellStart"/>
+      <w:r>
+        <w:t>GitHub</w:t>
+      </w:r>
+      <w:proofErr w:type="spellEnd"/>
+      <w:r>
+        <w:t xml:space="preserve"> repository, and e-mail. We will go into detail about these communication types below and describe how and why they are used.</w:t>
       </w:r>
     </w:p>
     <w:p>
@@ -12108,13 +12273,28 @@
       <w:pPr>
         <w:pStyle w:val="Heading3"/>
       </w:pPr>
+      <w:proofErr w:type="spellStart"/>
       <w:r>
         <w:t>GitHub</w:t>
       </w:r>
-    </w:p>
-    <w:p>
-      <w:r>
-        <w:t xml:space="preserve">GitHub is our primary source control for the system. The file architecture of the team’s GitHub account is structured to neatly accommodate several types of documentation, </w:t>
+      <w:proofErr w:type="spellEnd"/>
+    </w:p>
+    <w:p>
+      <w:proofErr w:type="spellStart"/>
+      <w:r>
+        <w:t>GitHub</w:t>
+      </w:r>
+      <w:proofErr w:type="spellEnd"/>
+      <w:r>
+        <w:t xml:space="preserve"> is our primary source control for the system. The file architecture of the team’s </w:t>
+      </w:r>
+      <w:proofErr w:type="spellStart"/>
+      <w:r>
+        <w:t>GitHub</w:t>
+      </w:r>
+      <w:proofErr w:type="spellEnd"/>
+      <w:r>
+        <w:t xml:space="preserve"> account is structured to neatly accommodate several types of documentation, </w:t>
       </w:r>
       <w:r>
         <w:t>research, and deliverables</w:t>
@@ -12123,7 +12303,15 @@
         <w:t>.</w:t>
       </w:r>
       <w:r>
-        <w:t xml:space="preserve"> GitHub’s comment feature allows individual members to briefly update the team on the individual’s progress. </w:t>
+        <w:t xml:space="preserve"> </w:t>
+      </w:r>
+      <w:proofErr w:type="spellStart"/>
+      <w:r>
+        <w:t>GitHub’s</w:t>
+      </w:r>
+      <w:proofErr w:type="spellEnd"/>
+      <w:r>
+        <w:t xml:space="preserve"> comment feature allows individual members to briefly update the team on the individual’s progress. </w:t>
       </w:r>
     </w:p>
     <w:p>
@@ -12139,7 +12327,23 @@
         <w:t>The team’s quickest method of communication will be by e-mail. The consensus of the team is that not every member is comfortable with receiving and sending text messages as a reliable source of communication. However, the individual members have proven so far to be very responsive to emails. Almost every e-mail has been responded to within the day, usually within hours.</w:t>
       </w:r>
       <w:r>
-        <w:t xml:space="preserve"> E-mail is used for primarily for questions, concerns, and clarification. Important information or helpful notes that were not discussed during the meeting (ie. We forgot to talk about it) can be brought up via the E-mail.</w:t>
+        <w:t xml:space="preserve"> E-mail is used for primarily for questions, concerns, and clarification. </w:t>
+      </w:r>
+      <w:proofErr w:type="gramStart"/>
+      <w:r>
+        <w:t>Important information or helpful notes that were not discussed during the meeting (</w:t>
+      </w:r>
+      <w:proofErr w:type="spellStart"/>
+      <w:r>
+        <w:t>ie</w:t>
+      </w:r>
+      <w:proofErr w:type="spellEnd"/>
+      <w:r>
+        <w:t>.</w:t>
+      </w:r>
+      <w:proofErr w:type="gramEnd"/>
+      <w:r>
+        <w:t xml:space="preserve"> We forgot to talk about it) can be brought up via the E-mail.</w:t>
       </w:r>
     </w:p>
     <w:p>
@@ -12166,19 +12370,37 @@
       <w:r>
         <w:t xml:space="preserve">Dr. </w:t>
       </w:r>
+      <w:proofErr w:type="spellStart"/>
       <w:r>
         <w:t>Shiakolas</w:t>
       </w:r>
+      <w:proofErr w:type="spellEnd"/>
       <w:r>
         <w:t xml:space="preserve"> (Team Sponsor)</w:t>
       </w:r>
     </w:p>
     <w:p>
       <w:r>
-        <w:t>We have two primary forms of communication with our sponsor, Dr. Shiakolas. First form of communication is by e-mail. We use e-mail as a means to ask smaller questions such as clarification on a requirement. The other form of communication is scheduled meetings. Meetings with Dr. Shiako</w:t>
-      </w:r>
-      <w:r>
-        <w:t>las are not regular, so before</w:t>
+        <w:t xml:space="preserve">We have two primary forms of communication with our sponsor, Dr. </w:t>
+      </w:r>
+      <w:proofErr w:type="spellStart"/>
+      <w:r>
+        <w:t>Shiakolas</w:t>
+      </w:r>
+      <w:proofErr w:type="spellEnd"/>
+      <w:r>
+        <w:t xml:space="preserve">. First form of communication is by e-mail. We use e-mail as a means to ask smaller questions such as clarification on a requirement. The other form of communication is scheduled meetings. Meetings with Dr. </w:t>
+      </w:r>
+      <w:proofErr w:type="spellStart"/>
+      <w:r>
+        <w:t>Shiako</w:t>
+      </w:r>
+      <w:r>
+        <w:t>las</w:t>
+      </w:r>
+      <w:proofErr w:type="spellEnd"/>
+      <w:r>
+        <w:t xml:space="preserve"> are not regular, so before</w:t>
       </w:r>
       <w:r>
         <w:t xml:space="preserve"> a meeting</w:t>
@@ -12190,16 +12412,32 @@
         <w:t xml:space="preserve">, we must first </w:t>
       </w:r>
       <w:r>
-        <w:t>e-mail Dr. Shiakolas and discuss an appropriate meeting time</w:t>
+        <w:t xml:space="preserve">e-mail Dr. </w:t>
+      </w:r>
+      <w:proofErr w:type="spellStart"/>
+      <w:r>
+        <w:t>Shiakolas</w:t>
+      </w:r>
+      <w:proofErr w:type="spellEnd"/>
+      <w:r>
+        <w:t xml:space="preserve"> and discuss an appropriate meeting time</w:t>
       </w:r>
       <w:r>
         <w:t>.</w:t>
       </w:r>
       <w:r>
-        <w:t xml:space="preserve"> Our normal meeting time is on Wednesday at 1:00p.m. During meetings with Dr. Shiakola</w:t>
-      </w:r>
-      <w:r>
-        <w:t>s, we discuss clarification about the requirements and discuss the scope and whether it is correct as is or needs to be changed</w:t>
+        <w:t xml:space="preserve"> Our normal meeting time is on Wednesday at 1:00p.m. During meetings with Dr. </w:t>
+      </w:r>
+      <w:proofErr w:type="spellStart"/>
+      <w:r>
+        <w:t>Shiakola</w:t>
+      </w:r>
+      <w:r>
+        <w:t>s</w:t>
+      </w:r>
+      <w:proofErr w:type="spellEnd"/>
+      <w:r>
+        <w:t>, we discuss clarification about the requirements and discuss the scope and whether it is correct as is or needs to be changed</w:t>
       </w:r>
       <w:r>
         <w:t>.</w:t>
@@ -12257,14 +12495,27 @@
       <w:r>
         <w:t xml:space="preserve"> Dr. </w:t>
       </w:r>
+      <w:proofErr w:type="spellStart"/>
       <w:r>
         <w:t>Shiakolas</w:t>
       </w:r>
       <w:r>
-        <w:t xml:space="preserve">’s request, we have not yet met with the Mechanical Engineering Team. However, meeting with the ME Team will eventually be necessary, so a form of communication must be established between the two teams. </w:t>
-      </w:r>
-      <w:r>
-        <w:t>Very likely, we will be using the same channels of communication between the ME Team and Ink3D as Ink3D uses internally. Initial contact will be made by e-mail or by both teams meeting with Dr. Shiakolas.</w:t>
+        <w:t>’s</w:t>
+      </w:r>
+      <w:proofErr w:type="spellEnd"/>
+      <w:r>
+        <w:t xml:space="preserve"> request, we have not yet met with the Mechanical Engineering Team. However, meeting with the ME Team will eventually be necessary, so a form of communication must be established between the two teams. </w:t>
+      </w:r>
+      <w:r>
+        <w:t xml:space="preserve">Very likely, we will be using the same channels of communication between the ME Team and Ink3D as Ink3D uses internally. Initial contact will be made by e-mail or by both teams meeting with Dr. </w:t>
+      </w:r>
+      <w:proofErr w:type="spellStart"/>
+      <w:r>
+        <w:t>Shiakolas</w:t>
+      </w:r>
+      <w:proofErr w:type="spellEnd"/>
+      <w:r>
+        <w:t>.</w:t>
       </w:r>
     </w:p>
     <w:p>
@@ -12322,7 +12573,15 @@
         <w:t>3-D Printer</w:t>
       </w:r>
       <w:r>
-        <w:t xml:space="preserve"> Fabrication System project still involves many unknowns and loosely defined components that are likely to change as the project progresses.  The areas most likely to change are the scope of the team’s involvement in the printer’s firmware and the interface between the printer and the host software.  Early meetings with the project’s sponsor also suggest that the required printing methods may also change throughout the course of the project depending on </w:t>
+        <w:t xml:space="preserve"> Fabrication System project still involves many unknowns and loosely defined components that are likely to change as the project progresses.  The </w:t>
+      </w:r>
+      <w:proofErr w:type="spellStart"/>
+      <w:r>
+        <w:t>areas</w:t>
+      </w:r>
+      <w:proofErr w:type="spellEnd"/>
+      <w:r>
+        <w:t xml:space="preserve"> most likely to change are the scope of the team’s involvement in the printer’s firmware and the interface between the printer and the host software.  Early meetings with the project’s sponsor also suggest that the required printing methods may also change throughout the course of the project depending on </w:t>
       </w:r>
       <w:r>
         <w:t>the efficiency of the project’s progress.</w:t>
@@ -12353,7 +12612,23 @@
         <w:ind w:left="720"/>
       </w:pPr>
       <w:r>
-        <w:t>Dr. Panos Shiakolas will inform the team if any changes are needed to the project to achieve his expectations of the project.  He will also have to approve any changes that the team decides are necessary.</w:t>
+        <w:t xml:space="preserve">Dr. </w:t>
+      </w:r>
+      <w:proofErr w:type="spellStart"/>
+      <w:r>
+        <w:t>Panos</w:t>
+      </w:r>
+      <w:proofErr w:type="spellEnd"/>
+      <w:r>
+        <w:t xml:space="preserve"> </w:t>
+      </w:r>
+      <w:proofErr w:type="spellStart"/>
+      <w:r>
+        <w:t>Shiakolas</w:t>
+      </w:r>
+      <w:proofErr w:type="spellEnd"/>
+      <w:r>
+        <w:t xml:space="preserve"> will inform the team if any changes are needed to the project to achieve his expectations of the project.  He will also have to approve any changes that the team decides are necessary.</w:t>
       </w:r>
     </w:p>
     <w:p>
@@ -12464,7 +12739,7 @@
                     <pic:cNvPicPr/>
                   </pic:nvPicPr>
                   <pic:blipFill>
-                    <a:blip r:embed="rId12">
+                    <a:blip r:embed="rId13">
                       <a:extLst>
                         <a:ext uri="{28A0092B-C50C-407E-A947-70E740481C1C}">
                           <a14:useLocalDpi xmlns:a14="http://schemas.microsoft.com/office/drawing/2010/main" val="0"/>
@@ -12960,29 +13235,51 @@
         <w:rPr>
           <w:u w:val="single"/>
         </w:rPr>
-        <w:t>Reason the Change was Accepted or Denied:</w:t>
+        <w:t xml:space="preserve">Reason the Change was </w:t>
+      </w:r>
+      <w:proofErr w:type="gramStart"/>
+      <w:r>
+        <w:rPr>
+          <w:u w:val="single"/>
+        </w:rPr>
+        <w:t>Accepted</w:t>
+      </w:r>
+      <w:proofErr w:type="gramEnd"/>
+      <w:r>
+        <w:rPr>
+          <w:u w:val="single"/>
+        </w:rPr>
+        <w:t xml:space="preserve"> or Denied</w:t>
+      </w:r>
+      <w:bookmarkStart w:id="19" w:name="_GoBack"/>
+      <w:bookmarkEnd w:id="19"/>
+      <w:r>
+        <w:rPr>
+          <w:u w:val="single"/>
+        </w:rPr>
+        <w:t>:</w:t>
       </w:r>
     </w:p>
     <w:p>
       <w:pPr>
         <w:pStyle w:val="Heading1"/>
       </w:pPr>
-      <w:bookmarkStart w:id="19" w:name="_Toc317666962"/>
+      <w:bookmarkStart w:id="20" w:name="_Toc317666962"/>
       <w:r>
         <w:lastRenderedPageBreak/>
         <w:t>Risk Management Plan</w:t>
       </w:r>
-      <w:bookmarkEnd w:id="19"/>
+      <w:bookmarkEnd w:id="20"/>
     </w:p>
     <w:p>
       <w:pPr>
         <w:pStyle w:val="Heading2"/>
       </w:pPr>
-      <w:bookmarkStart w:id="20" w:name="_Toc317666963"/>
+      <w:bookmarkStart w:id="21" w:name="_Toc317666963"/>
       <w:r>
         <w:t>Purpose of Risk Management Plan</w:t>
       </w:r>
-      <w:bookmarkEnd w:id="20"/>
+      <w:bookmarkEnd w:id="21"/>
     </w:p>
     <w:p>
       <w:r>
@@ -12993,11 +13290,11 @@
       <w:pPr>
         <w:pStyle w:val="Heading2"/>
       </w:pPr>
-      <w:bookmarkStart w:id="21" w:name="_Toc317666964"/>
+      <w:bookmarkStart w:id="22" w:name="_Toc317666964"/>
       <w:r>
         <w:t>Roles and Responsibilities</w:t>
       </w:r>
-      <w:bookmarkEnd w:id="21"/>
+      <w:bookmarkEnd w:id="22"/>
     </w:p>
     <w:p>
       <w:pPr>
@@ -13007,7 +13304,31 @@
         </w:rPr>
       </w:pPr>
       <w:r>
-        <w:t>Project Sponsor: Dr. Panos Shiakolas is the sponsor for the project. The sponsor will assist the team in identifying the major requirements and needs for the project. The sponsor will also assist the ME team in identifying the hardware requirements and relaying the information to the CSE team. Dr. Shiakolas has a wealth of experience with 3-D printing and the CSE team will meet with him on a weekly or bi-weekly basis to discuss any risks and discuss possible resolutions to the risks.</w:t>
+        <w:t xml:space="preserve">Project Sponsor: Dr. </w:t>
+      </w:r>
+      <w:proofErr w:type="spellStart"/>
+      <w:r>
+        <w:t>Panos</w:t>
+      </w:r>
+      <w:proofErr w:type="spellEnd"/>
+      <w:r>
+        <w:t xml:space="preserve"> </w:t>
+      </w:r>
+      <w:proofErr w:type="spellStart"/>
+      <w:r>
+        <w:t>Shiakolas</w:t>
+      </w:r>
+      <w:proofErr w:type="spellEnd"/>
+      <w:r>
+        <w:t xml:space="preserve"> is the sponsor for the project. The sponsor will assist the team in identifying the major requirements and needs for the project. The sponsor will also assist the ME team in identifying the hardware requirements and relaying the information to the CSE team. Dr. </w:t>
+      </w:r>
+      <w:proofErr w:type="spellStart"/>
+      <w:r>
+        <w:t>Shiakolas</w:t>
+      </w:r>
+      <w:proofErr w:type="spellEnd"/>
+      <w:r>
+        <w:t xml:space="preserve"> has a wealth of experience with 3-D printing and the CSE team will meet with him on a weekly or bi-weekly basis to discuss any risks and discuss possible resolutions to the risks.</w:t>
       </w:r>
     </w:p>
     <w:p>
@@ -13049,7 +13370,15 @@
         </w:rPr>
       </w:pPr>
       <w:r>
-        <w:t>Project Stakeholders: Dr. Shiakolas, the ME team, and machine operators of the UTA Mechanical Engineering Department will address any potential risk as well as possible courses of actions to the CSE team.</w:t>
+        <w:t xml:space="preserve">Project Stakeholders: Dr. </w:t>
+      </w:r>
+      <w:proofErr w:type="spellStart"/>
+      <w:r>
+        <w:t>Shiakolas</w:t>
+      </w:r>
+      <w:proofErr w:type="spellEnd"/>
+      <w:r>
+        <w:t>, the ME team, and machine operators of the UTA Mechanical Engineering Department will address any potential risk as well as possible courses of actions to the CSE team.</w:t>
       </w:r>
     </w:p>
     <w:p>
@@ -13073,11 +13402,11 @@
       <w:pPr>
         <w:pStyle w:val="Heading2"/>
       </w:pPr>
-      <w:bookmarkStart w:id="22" w:name="_Toc317666965"/>
+      <w:bookmarkStart w:id="23" w:name="_Toc317666965"/>
       <w:r>
         <w:t>Risk Identification</w:t>
       </w:r>
-      <w:bookmarkEnd w:id="22"/>
+      <w:bookmarkEnd w:id="23"/>
     </w:p>
     <w:p>
       <w:r>
@@ -13088,12 +13417,12 @@
       <w:pPr>
         <w:pStyle w:val="Heading2"/>
       </w:pPr>
-      <w:bookmarkStart w:id="23" w:name="_Toc317666966"/>
+      <w:bookmarkStart w:id="24" w:name="_Toc317666966"/>
       <w:r>
         <w:lastRenderedPageBreak/>
         <w:t>Risk Triggers</w:t>
       </w:r>
-      <w:bookmarkEnd w:id="23"/>
+      <w:bookmarkEnd w:id="24"/>
     </w:p>
     <w:p>
       <w:r>
@@ -13118,11 +13447,11 @@
       <w:pPr>
         <w:pStyle w:val="Heading2"/>
       </w:pPr>
-      <w:bookmarkStart w:id="24" w:name="_Toc317666967"/>
+      <w:bookmarkStart w:id="25" w:name="_Toc317666967"/>
       <w:r>
         <w:t>Risk Analysis</w:t>
       </w:r>
-      <w:bookmarkEnd w:id="24"/>
+      <w:bookmarkEnd w:id="25"/>
     </w:p>
     <w:p>
       <w:pPr>
@@ -13135,18 +13464,26 @@
         <w:rPr>
           <w:b/>
         </w:rPr>
-        <w:t>We must list all of the identified risks associated with the project, determine the probability of occurrence and determine the potential time spent in risk resolution. Must provide a table here.</w:t>
-      </w:r>
+        <w:t xml:space="preserve">We must list all of the identified risks associated with the project, determine the probability of occurrence and determine the potential time spent in risk resolution. </w:t>
+      </w:r>
+      <w:proofErr w:type="gramStart"/>
+      <w:r>
+        <w:rPr>
+          <w:b/>
+        </w:rPr>
+        <w:t>Must provide a table here.</w:t>
+      </w:r>
+      <w:proofErr w:type="gramEnd"/>
     </w:p>
     <w:p>
       <w:pPr>
         <w:pStyle w:val="Heading2"/>
       </w:pPr>
-      <w:bookmarkStart w:id="25" w:name="_Toc317666968"/>
+      <w:bookmarkStart w:id="26" w:name="_Toc317666968"/>
       <w:r>
         <w:t>Risk Severity</w:t>
       </w:r>
-      <w:bookmarkEnd w:id="25"/>
+      <w:bookmarkEnd w:id="26"/>
     </w:p>
     <w:p>
       <w:pPr>
@@ -13159,18 +13496,26 @@
         <w:rPr>
           <w:b/>
         </w:rPr>
-        <w:t>We must list all of the identified risks associated with the project and determine the priority, possible resolution, and their associated triggers. Must also provide a table here.</w:t>
-      </w:r>
+        <w:t xml:space="preserve">We must list all of the identified risks associated with the project and determine the priority, possible resolution, and their associated triggers. </w:t>
+      </w:r>
+      <w:proofErr w:type="gramStart"/>
+      <w:r>
+        <w:rPr>
+          <w:b/>
+        </w:rPr>
+        <w:t>Must also provide a table here.</w:t>
+      </w:r>
+      <w:proofErr w:type="gramEnd"/>
     </w:p>
     <w:p>
       <w:pPr>
         <w:pStyle w:val="Heading2"/>
       </w:pPr>
-      <w:bookmarkStart w:id="26" w:name="_Toc317666969"/>
+      <w:bookmarkStart w:id="27" w:name="_Toc317666969"/>
       <w:r>
         <w:t>Risk Response Planning</w:t>
       </w:r>
-      <w:bookmarkEnd w:id="26"/>
+      <w:bookmarkEnd w:id="27"/>
     </w:p>
     <w:p>
       <w:r>
@@ -13222,11 +13567,11 @@
       <w:pPr>
         <w:pStyle w:val="Heading2"/>
       </w:pPr>
-      <w:bookmarkStart w:id="27" w:name="_Toc317666970"/>
+      <w:bookmarkStart w:id="28" w:name="_Toc317666970"/>
       <w:r>
         <w:t>Risk Documentation and Reporting</w:t>
       </w:r>
-      <w:bookmarkEnd w:id="27"/>
+      <w:bookmarkEnd w:id="28"/>
     </w:p>
     <w:p>
       <w:r>
@@ -13237,11 +13582,11 @@
       <w:pPr>
         <w:pStyle w:val="Heading2"/>
       </w:pPr>
-      <w:bookmarkStart w:id="28" w:name="_Toc317666971"/>
+      <w:bookmarkStart w:id="29" w:name="_Toc317666971"/>
       <w:r>
         <w:t>Risk Control</w:t>
       </w:r>
-      <w:bookmarkEnd w:id="28"/>
+      <w:bookmarkEnd w:id="29"/>
     </w:p>
     <w:p>
       <w:r>
@@ -13251,8 +13596,6 @@
         <w:lastRenderedPageBreak/>
         <w:t>team meetings. Each risk shall be discussed until an appropriate solution is reached. Critical risks shall be escalated to the project manager and project sponsor as soon as possible such that a possible solution can be reached in a timely manner.</w:t>
       </w:r>
-      <w:bookmarkStart w:id="29" w:name="_GoBack"/>
-      <w:bookmarkEnd w:id="29"/>
     </w:p>
     <w:p>
       <w:pPr>
@@ -13325,10 +13668,26 @@
         <w:t xml:space="preserve"> </w:t>
       </w:r>
       <w:r>
-        <w:t>Dr. Shiakolas will be providing advice on what items could be beneficial to our project. In addition, D</w:t>
-      </w:r>
-      <w:r>
-        <w:t>r. Shiakolas has offered to give</w:t>
+        <w:t xml:space="preserve">Dr. </w:t>
+      </w:r>
+      <w:proofErr w:type="spellStart"/>
+      <w:r>
+        <w:t>Shiakolas</w:t>
+      </w:r>
+      <w:proofErr w:type="spellEnd"/>
+      <w:r>
+        <w:t xml:space="preserve"> will be providing advice on what items could be beneficial to our project. In addition, D</w:t>
+      </w:r>
+      <w:r>
+        <w:t xml:space="preserve">r. </w:t>
+      </w:r>
+      <w:proofErr w:type="spellStart"/>
+      <w:r>
+        <w:t>Shiakolas</w:t>
+      </w:r>
+      <w:proofErr w:type="spellEnd"/>
+      <w:r>
+        <w:t xml:space="preserve"> has offered to give</w:t>
       </w:r>
       <w:r>
         <w:t xml:space="preserve"> the team access to</w:t>
@@ -13409,7 +13768,15 @@
     </w:p>
     <w:p>
       <w:r>
-        <w:t>Items needed for this project should be procured before or at the start of the implementation phase. Because of our unique situation with the ME Team, it maybe be necessary to hold off on some purchases until we better understand the 3-D printer they are designing. Towards the end of the designing phase</w:t>
+        <w:t xml:space="preserve">Items needed for this project should be procured before or at the start of the implementation phase. Because of our unique situation with the ME Team, it maybe </w:t>
+      </w:r>
+      <w:proofErr w:type="gramStart"/>
+      <w:r>
+        <w:t>be</w:t>
+      </w:r>
+      <w:proofErr w:type="gramEnd"/>
+      <w:r>
+        <w:t xml:space="preserve"> necessary to hold off on some purchases until we better understand the 3-D printer they are designing. Towards the end of the designing phase</w:t>
       </w:r>
       <w:r>
         <w:t>, but before implementation</w:t>
@@ -13541,7 +13908,15 @@
     </w:p>
     <w:p>
       <w:r>
-        <w:t>All project artifacts will be archived using GitHub so that they may be available for future interests in this project.  The following is a list of the artifacts to be archived:</w:t>
+        <w:t xml:space="preserve">All project artifacts will be archived using </w:t>
+      </w:r>
+      <w:proofErr w:type="spellStart"/>
+      <w:r>
+        <w:t>GitHub</w:t>
+      </w:r>
+      <w:proofErr w:type="spellEnd"/>
+      <w:r>
+        <w:t xml:space="preserve"> so that they may be available for future interests in this project.  The following is a list of the artifacts to be archived:</w:t>
       </w:r>
     </w:p>
     <w:p>
@@ -13714,7 +14089,15 @@
     </w:p>
     <w:p>
       <w:r>
-        <w:t xml:space="preserve">The GitHub repository where these artifacts will be archived is located at </w:t>
+        <w:t xml:space="preserve">The </w:t>
+      </w:r>
+      <w:proofErr w:type="spellStart"/>
+      <w:r>
+        <w:t>GitHub</w:t>
+      </w:r>
+      <w:proofErr w:type="spellEnd"/>
+      <w:r>
+        <w:t xml:space="preserve"> repository where these artifacts will be archived is located at </w:t>
       </w:r>
       <w:r>
         <w:t>https://github.com/qpHalcy0n/SRDesign</w:t>
@@ -13797,7 +14180,23 @@
     </w:p>
     <w:p>
       <w:r>
-        <w:t>All financial records will be accounted for, documented, and archived.  Physical invoiced and purchase orders will be scanned and archived on GitHub with sensitive information blacked out.  A final cost report will be created that accounts for all project spending and this report will also be archived on GitHub.</w:t>
+        <w:t xml:space="preserve">All financial records will be accounted for, documented, and archived.  Physical invoiced and purchase orders will be scanned and archived on </w:t>
+      </w:r>
+      <w:proofErr w:type="spellStart"/>
+      <w:r>
+        <w:t>GitHub</w:t>
+      </w:r>
+      <w:proofErr w:type="spellEnd"/>
+      <w:r>
+        <w:t xml:space="preserve"> with sensitive information blacked out.  A final cost report will be created that accounts for all project spending and this report will also be archived on </w:t>
+      </w:r>
+      <w:proofErr w:type="spellStart"/>
+      <w:r>
+        <w:t>GitHub</w:t>
+      </w:r>
+      <w:proofErr w:type="spellEnd"/>
+      <w:r>
+        <w:t>.</w:t>
       </w:r>
     </w:p>
     <w:p>
@@ -13814,8 +14213,8 @@
       </w:r>
     </w:p>
     <w:sectPr>
-      <w:headerReference w:type="default" r:id="rId13"/>
-      <w:footerReference w:type="default" r:id="rId14"/>
+      <w:headerReference w:type="default" r:id="rId14"/>
+      <w:footerReference w:type="default" r:id="rId15"/>
       <w:pgSz w:w="12240" w:h="15840" w:code="1"/>
       <w:pgMar w:top="864" w:right="1440" w:bottom="792" w:left="1440" w:header="720" w:footer="720" w:gutter="0"/>
       <w:pgNumType w:start="1"/>
@@ -13827,7 +14226,7 @@
 </file>
 
 <file path=word/endnotes.xml><?xml version="1.0" encoding="utf-8"?>
-<w:endnotes xmlns:wpc="http://schemas.microsoft.com/office/word/2010/wordprocessingCanvas" xmlns:mc="http://schemas.openxmlformats.org/markup-compatibility/2006" xmlns:o="urn:schemas-microsoft-com:office:office" xmlns:r="http://schemas.openxmlformats.org/officeDocument/2006/relationships" xmlns:m="http://schemas.openxmlformats.org/officeDocument/2006/math" xmlns:v="urn:schemas-microsoft-com:vml" xmlns:wp14="http://schemas.microsoft.com/office/word/2010/wordprocessingDrawing" xmlns:wp="http://schemas.openxmlformats.org/drawingml/2006/wordprocessingDrawing" xmlns:w10="urn:schemas-microsoft-com:office:word" xmlns:w="http://schemas.openxmlformats.org/wordprocessingml/2006/main" xmlns:w14="http://schemas.microsoft.com/office/word/2010/wordml" xmlns:w15="http://schemas.microsoft.com/office/word/2012/wordml" xmlns:wpg="http://schemas.microsoft.com/office/word/2010/wordprocessingGroup" xmlns:wpi="http://schemas.microsoft.com/office/word/2010/wordprocessingInk" xmlns:wne="http://schemas.microsoft.com/office/word/2006/wordml" xmlns:wps="http://schemas.microsoft.com/office/word/2010/wordprocessingShape" mc:Ignorable="w14 w15 wp14">
+<w:endnotes xmlns:wpc="http://schemas.microsoft.com/office/word/2010/wordprocessingCanvas" xmlns:mc="http://schemas.openxmlformats.org/markup-compatibility/2006" xmlns:o="urn:schemas-microsoft-com:office:office" xmlns:r="http://schemas.openxmlformats.org/officeDocument/2006/relationships" xmlns:m="http://schemas.openxmlformats.org/officeDocument/2006/math" xmlns:v="urn:schemas-microsoft-com:vml" xmlns:wp14="http://schemas.microsoft.com/office/word/2010/wordprocessingDrawing" xmlns:wp="http://schemas.openxmlformats.org/drawingml/2006/wordprocessingDrawing" xmlns:w10="urn:schemas-microsoft-com:office:word" xmlns:w="http://schemas.openxmlformats.org/wordprocessingml/2006/main" xmlns:w14="http://schemas.microsoft.com/office/word/2010/wordml" xmlns:wpg="http://schemas.microsoft.com/office/word/2010/wordprocessingGroup" xmlns:wpi="http://schemas.microsoft.com/office/word/2010/wordprocessingInk" xmlns:wne="http://schemas.microsoft.com/office/word/2006/wordml" xmlns:wps="http://schemas.microsoft.com/office/word/2010/wordprocessingShape" mc:Ignorable="w14 wp14">
   <w:endnote w:type="separator" w:id="-1">
     <w:p>
       <w:r>
@@ -13846,7 +14245,7 @@
 </file>
 
 <file path=word/footer1.xml><?xml version="1.0" encoding="utf-8"?>
-<w:ftr xmlns:wpc="http://schemas.microsoft.com/office/word/2010/wordprocessingCanvas" xmlns:mc="http://schemas.openxmlformats.org/markup-compatibility/2006" xmlns:o="urn:schemas-microsoft-com:office:office" xmlns:r="http://schemas.openxmlformats.org/officeDocument/2006/relationships" xmlns:m="http://schemas.openxmlformats.org/officeDocument/2006/math" xmlns:v="urn:schemas-microsoft-com:vml" xmlns:wp14="http://schemas.microsoft.com/office/word/2010/wordprocessingDrawing" xmlns:wp="http://schemas.openxmlformats.org/drawingml/2006/wordprocessingDrawing" xmlns:w10="urn:schemas-microsoft-com:office:word" xmlns:w="http://schemas.openxmlformats.org/wordprocessingml/2006/main" xmlns:w14="http://schemas.microsoft.com/office/word/2010/wordml" xmlns:w15="http://schemas.microsoft.com/office/word/2012/wordml" xmlns:wpg="http://schemas.microsoft.com/office/word/2010/wordprocessingGroup" xmlns:wpi="http://schemas.microsoft.com/office/word/2010/wordprocessingInk" xmlns:wne="http://schemas.microsoft.com/office/word/2006/wordml" xmlns:wps="http://schemas.microsoft.com/office/word/2010/wordprocessingShape" mc:Ignorable="w14 w15 wp14">
+<w:ftr xmlns:wpc="http://schemas.microsoft.com/office/word/2010/wordprocessingCanvas" xmlns:mc="http://schemas.openxmlformats.org/markup-compatibility/2006" xmlns:o="urn:schemas-microsoft-com:office:office" xmlns:r="http://schemas.openxmlformats.org/officeDocument/2006/relationships" xmlns:m="http://schemas.openxmlformats.org/officeDocument/2006/math" xmlns:v="urn:schemas-microsoft-com:vml" xmlns:wp14="http://schemas.microsoft.com/office/word/2010/wordprocessingDrawing" xmlns:wp="http://schemas.openxmlformats.org/drawingml/2006/wordprocessingDrawing" xmlns:w10="urn:schemas-microsoft-com:office:word" xmlns:w="http://schemas.openxmlformats.org/wordprocessingml/2006/main" xmlns:w14="http://schemas.microsoft.com/office/word/2010/wordml" xmlns:wpg="http://schemas.microsoft.com/office/word/2010/wordprocessingGroup" xmlns:wpi="http://schemas.microsoft.com/office/word/2010/wordprocessingInk" xmlns:wne="http://schemas.microsoft.com/office/word/2006/wordml" xmlns:wps="http://schemas.microsoft.com/office/word/2010/wordprocessingShape" mc:Ignorable="w14 wp14">
   <w:p>
     <w:pPr>
       <w:framePr w:wrap="around" w:vAnchor="text" w:hAnchor="margin" w:xAlign="right" w:y="1"/>
@@ -13870,7 +14269,7 @@
 </file>
 
 <file path=word/footer2.xml><?xml version="1.0" encoding="utf-8"?>
-<w:ftr xmlns:wpc="http://schemas.microsoft.com/office/word/2010/wordprocessingCanvas" xmlns:mc="http://schemas.openxmlformats.org/markup-compatibility/2006" xmlns:o="urn:schemas-microsoft-com:office:office" xmlns:r="http://schemas.openxmlformats.org/officeDocument/2006/relationships" xmlns:m="http://schemas.openxmlformats.org/officeDocument/2006/math" xmlns:v="urn:schemas-microsoft-com:vml" xmlns:wp14="http://schemas.microsoft.com/office/word/2010/wordprocessingDrawing" xmlns:wp="http://schemas.openxmlformats.org/drawingml/2006/wordprocessingDrawing" xmlns:w10="urn:schemas-microsoft-com:office:word" xmlns:w="http://schemas.openxmlformats.org/wordprocessingml/2006/main" xmlns:w14="http://schemas.microsoft.com/office/word/2010/wordml" xmlns:w15="http://schemas.microsoft.com/office/word/2012/wordml" xmlns:wpg="http://schemas.microsoft.com/office/word/2010/wordprocessingGroup" xmlns:wpi="http://schemas.microsoft.com/office/word/2010/wordprocessingInk" xmlns:wne="http://schemas.microsoft.com/office/word/2006/wordml" xmlns:wps="http://schemas.microsoft.com/office/word/2010/wordprocessingShape" mc:Ignorable="w14 w15 wp14">
+<w:ftr xmlns:wpc="http://schemas.microsoft.com/office/word/2010/wordprocessingCanvas" xmlns:mc="http://schemas.openxmlformats.org/markup-compatibility/2006" xmlns:o="urn:schemas-microsoft-com:office:office" xmlns:r="http://schemas.openxmlformats.org/officeDocument/2006/relationships" xmlns:m="http://schemas.openxmlformats.org/officeDocument/2006/math" xmlns:v="urn:schemas-microsoft-com:vml" xmlns:wp14="http://schemas.microsoft.com/office/word/2010/wordprocessingDrawing" xmlns:wp="http://schemas.openxmlformats.org/drawingml/2006/wordprocessingDrawing" xmlns:w10="urn:schemas-microsoft-com:office:word" xmlns:w="http://schemas.openxmlformats.org/wordprocessingml/2006/main" xmlns:w14="http://schemas.microsoft.com/office/word/2010/wordml" xmlns:wpg="http://schemas.microsoft.com/office/word/2010/wordprocessingGroup" xmlns:wpi="http://schemas.microsoft.com/office/word/2010/wordprocessingInk" xmlns:wne="http://schemas.microsoft.com/office/word/2006/wordml" xmlns:wps="http://schemas.microsoft.com/office/word/2010/wordprocessingShape" mc:Ignorable="w14 wp14">
   <w:p>
     <w:pPr>
       <w:pStyle w:val="Header"/>
@@ -13887,7 +14286,7 @@
 </file>
 
 <file path=word/footer3.xml><?xml version="1.0" encoding="utf-8"?>
-<w:ftr xmlns:wpc="http://schemas.microsoft.com/office/word/2010/wordprocessingCanvas" xmlns:mc="http://schemas.openxmlformats.org/markup-compatibility/2006" xmlns:o="urn:schemas-microsoft-com:office:office" xmlns:r="http://schemas.openxmlformats.org/officeDocument/2006/relationships" xmlns:m="http://schemas.openxmlformats.org/officeDocument/2006/math" xmlns:v="urn:schemas-microsoft-com:vml" xmlns:wp14="http://schemas.microsoft.com/office/word/2010/wordprocessingDrawing" xmlns:wp="http://schemas.openxmlformats.org/drawingml/2006/wordprocessingDrawing" xmlns:w10="urn:schemas-microsoft-com:office:word" xmlns:w="http://schemas.openxmlformats.org/wordprocessingml/2006/main" xmlns:w14="http://schemas.microsoft.com/office/word/2010/wordml" xmlns:w15="http://schemas.microsoft.com/office/word/2012/wordml" xmlns:wpg="http://schemas.microsoft.com/office/word/2010/wordprocessingGroup" xmlns:wpi="http://schemas.microsoft.com/office/word/2010/wordprocessingInk" xmlns:wne="http://schemas.microsoft.com/office/word/2006/wordml" xmlns:wps="http://schemas.microsoft.com/office/word/2010/wordprocessingShape" mc:Ignorable="w14 w15 wp14">
+<w:ftr xmlns:wpc="http://schemas.microsoft.com/office/word/2010/wordprocessingCanvas" xmlns:mc="http://schemas.openxmlformats.org/markup-compatibility/2006" xmlns:o="urn:schemas-microsoft-com:office:office" xmlns:r="http://schemas.openxmlformats.org/officeDocument/2006/relationships" xmlns:m="http://schemas.openxmlformats.org/officeDocument/2006/math" xmlns:v="urn:schemas-microsoft-com:vml" xmlns:wp14="http://schemas.microsoft.com/office/word/2010/wordprocessingDrawing" xmlns:wp="http://schemas.openxmlformats.org/drawingml/2006/wordprocessingDrawing" xmlns:w10="urn:schemas-microsoft-com:office:word" xmlns:w="http://schemas.openxmlformats.org/wordprocessingml/2006/main" xmlns:w14="http://schemas.microsoft.com/office/word/2010/wordml" xmlns:wpg="http://schemas.microsoft.com/office/word/2010/wordprocessingGroup" xmlns:wpi="http://schemas.microsoft.com/office/word/2010/wordprocessingInk" xmlns:wne="http://schemas.microsoft.com/office/word/2006/wordml" xmlns:wps="http://schemas.microsoft.com/office/word/2010/wordprocessingShape" mc:Ignorable="w14 wp14">
   <w:p>
     <w:pPr>
       <w:pStyle w:val="Header"/>
@@ -13905,7 +14304,7 @@
       <w:rPr>
         <w:noProof/>
       </w:rPr>
-      <w:t>10 October 2013 @ 2:08:00 PM</w:t>
+      <w:t>10 October 2013 @ 7:05:00 PM</w:t>
     </w:r>
     <w:r>
       <w:fldChar w:fldCharType="end"/>
@@ -13934,20 +14333,33 @@
     <w:r>
       <w:tab/>
     </w:r>
-    <w:fldSimple w:instr=" STYLEREF  PseudoHeading1  \* MERGEFORMAT ">
-      <w:r>
-        <w:rPr>
-          <w:noProof/>
-        </w:rPr>
-        <w:t>Table of Contents</w:t>
-      </w:r>
-    </w:fldSimple>
+    <w:r>
+      <w:fldChar w:fldCharType="begin"/>
+    </w:r>
+    <w:r>
+      <w:instrText xml:space="preserve"> STYLEREF  PseudoHeading1  \* MERGEFORMAT </w:instrText>
+    </w:r>
+    <w:r>
+      <w:fldChar w:fldCharType="separate"/>
+    </w:r>
+    <w:r>
+      <w:rPr>
+        <w:noProof/>
+      </w:rPr>
+      <w:t>Table of Contents</w:t>
+    </w:r>
+    <w:r>
+      <w:rPr>
+        <w:noProof/>
+      </w:rPr>
+      <w:fldChar w:fldCharType="end"/>
+    </w:r>
   </w:p>
 </w:ftr>
 </file>
 
 <file path=word/footer4.xml><?xml version="1.0" encoding="utf-8"?>
-<w:ftr xmlns:wpc="http://schemas.microsoft.com/office/word/2010/wordprocessingCanvas" xmlns:mc="http://schemas.openxmlformats.org/markup-compatibility/2006" xmlns:o="urn:schemas-microsoft-com:office:office" xmlns:r="http://schemas.openxmlformats.org/officeDocument/2006/relationships" xmlns:m="http://schemas.openxmlformats.org/officeDocument/2006/math" xmlns:v="urn:schemas-microsoft-com:vml" xmlns:wp14="http://schemas.microsoft.com/office/word/2010/wordprocessingDrawing" xmlns:wp="http://schemas.openxmlformats.org/drawingml/2006/wordprocessingDrawing" xmlns:w10="urn:schemas-microsoft-com:office:word" xmlns:w="http://schemas.openxmlformats.org/wordprocessingml/2006/main" xmlns:w14="http://schemas.microsoft.com/office/word/2010/wordml" xmlns:w15="http://schemas.microsoft.com/office/word/2012/wordml" xmlns:wpg="http://schemas.microsoft.com/office/word/2010/wordprocessingGroup" xmlns:wpi="http://schemas.microsoft.com/office/word/2010/wordprocessingInk" xmlns:wne="http://schemas.microsoft.com/office/word/2006/wordml" xmlns:wps="http://schemas.microsoft.com/office/word/2010/wordprocessingShape" mc:Ignorable="w14 w15 wp14">
+<w:ftr xmlns:wpc="http://schemas.microsoft.com/office/word/2010/wordprocessingCanvas" xmlns:mc="http://schemas.openxmlformats.org/markup-compatibility/2006" xmlns:o="urn:schemas-microsoft-com:office:office" xmlns:r="http://schemas.openxmlformats.org/officeDocument/2006/relationships" xmlns:m="http://schemas.openxmlformats.org/officeDocument/2006/math" xmlns:v="urn:schemas-microsoft-com:vml" xmlns:wp14="http://schemas.microsoft.com/office/word/2010/wordprocessingDrawing" xmlns:wp="http://schemas.openxmlformats.org/drawingml/2006/wordprocessingDrawing" xmlns:w10="urn:schemas-microsoft-com:office:word" xmlns:w="http://schemas.openxmlformats.org/wordprocessingml/2006/main" xmlns:w14="http://schemas.microsoft.com/office/word/2010/wordml" xmlns:wpg="http://schemas.microsoft.com/office/word/2010/wordprocessingGroup" xmlns:wpi="http://schemas.microsoft.com/office/word/2010/wordprocessingInk" xmlns:wne="http://schemas.microsoft.com/office/word/2006/wordml" xmlns:wps="http://schemas.microsoft.com/office/word/2010/wordprocessingShape" mc:Ignorable="w14 wp14">
   <w:p>
     <w:pPr>
       <w:pStyle w:val="Header"/>
@@ -13965,7 +14377,7 @@
       <w:rPr>
         <w:noProof/>
       </w:rPr>
-      <w:t>10 October 2013 @ 2:08:00 PM</w:t>
+      <w:t>10 October 2013 @ 7:05:00 PM</w:t>
     </w:r>
     <w:r>
       <w:fldChar w:fldCharType="end"/>
@@ -14010,20 +14422,33 @@
       </w:rPr>
       <w:tab/>
     </w:r>
-    <w:fldSimple w:instr=" STYLEREF  &quot;Heading 1&quot;  \* MERGEFORMAT ">
-      <w:r>
-        <w:rPr>
-          <w:noProof/>
-        </w:rPr>
-        <w:t>Risk Management Plan</w:t>
-      </w:r>
-    </w:fldSimple>
+    <w:r>
+      <w:fldChar w:fldCharType="begin"/>
+    </w:r>
+    <w:r>
+      <w:instrText xml:space="preserve"> STYLEREF  "Heading 1"  \* MERGEFORMAT </w:instrText>
+    </w:r>
+    <w:r>
+      <w:fldChar w:fldCharType="separate"/>
+    </w:r>
+    <w:r>
+      <w:rPr>
+        <w:noProof/>
+      </w:rPr>
+      <w:t>Procurement Management Plan</w:t>
+    </w:r>
+    <w:r>
+      <w:rPr>
+        <w:noProof/>
+      </w:rPr>
+      <w:fldChar w:fldCharType="end"/>
+    </w:r>
   </w:p>
 </w:ftr>
 </file>
 
 <file path=word/footnotes.xml><?xml version="1.0" encoding="utf-8"?>
-<w:footnotes xmlns:wpc="http://schemas.microsoft.com/office/word/2010/wordprocessingCanvas" xmlns:mc="http://schemas.openxmlformats.org/markup-compatibility/2006" xmlns:o="urn:schemas-microsoft-com:office:office" xmlns:r="http://schemas.openxmlformats.org/officeDocument/2006/relationships" xmlns:m="http://schemas.openxmlformats.org/officeDocument/2006/math" xmlns:v="urn:schemas-microsoft-com:vml" xmlns:wp14="http://schemas.microsoft.com/office/word/2010/wordprocessingDrawing" xmlns:wp="http://schemas.openxmlformats.org/drawingml/2006/wordprocessingDrawing" xmlns:w10="urn:schemas-microsoft-com:office:word" xmlns:w="http://schemas.openxmlformats.org/wordprocessingml/2006/main" xmlns:w14="http://schemas.microsoft.com/office/word/2010/wordml" xmlns:w15="http://schemas.microsoft.com/office/word/2012/wordml" xmlns:wpg="http://schemas.microsoft.com/office/word/2010/wordprocessingGroup" xmlns:wpi="http://schemas.microsoft.com/office/word/2010/wordprocessingInk" xmlns:wne="http://schemas.microsoft.com/office/word/2006/wordml" xmlns:wps="http://schemas.microsoft.com/office/word/2010/wordprocessingShape" mc:Ignorable="w14 w15 wp14">
+<w:footnotes xmlns:wpc="http://schemas.microsoft.com/office/word/2010/wordprocessingCanvas" xmlns:mc="http://schemas.openxmlformats.org/markup-compatibility/2006" xmlns:o="urn:schemas-microsoft-com:office:office" xmlns:r="http://schemas.openxmlformats.org/officeDocument/2006/relationships" xmlns:m="http://schemas.openxmlformats.org/officeDocument/2006/math" xmlns:v="urn:schemas-microsoft-com:vml" xmlns:wp14="http://schemas.microsoft.com/office/word/2010/wordprocessingDrawing" xmlns:wp="http://schemas.openxmlformats.org/drawingml/2006/wordprocessingDrawing" xmlns:w10="urn:schemas-microsoft-com:office:word" xmlns:w="http://schemas.openxmlformats.org/wordprocessingml/2006/main" xmlns:w14="http://schemas.microsoft.com/office/word/2010/wordml" xmlns:wpg="http://schemas.microsoft.com/office/word/2010/wordprocessingGroup" xmlns:wpi="http://schemas.microsoft.com/office/word/2010/wordprocessingInk" xmlns:wne="http://schemas.microsoft.com/office/word/2006/wordml" xmlns:wps="http://schemas.microsoft.com/office/word/2010/wordprocessingShape" mc:Ignorable="w14 wp14">
   <w:footnote w:type="separator" w:id="-1">
     <w:p>
       <w:r>
@@ -14042,7 +14467,7 @@
 </file>
 
 <file path=word/header1.xml><?xml version="1.0" encoding="utf-8"?>
-<w:hdr xmlns:wpc="http://schemas.microsoft.com/office/word/2010/wordprocessingCanvas" xmlns:mc="http://schemas.openxmlformats.org/markup-compatibility/2006" xmlns:o="urn:schemas-microsoft-com:office:office" xmlns:r="http://schemas.openxmlformats.org/officeDocument/2006/relationships" xmlns:m="http://schemas.openxmlformats.org/officeDocument/2006/math" xmlns:v="urn:schemas-microsoft-com:vml" xmlns:wp14="http://schemas.microsoft.com/office/word/2010/wordprocessingDrawing" xmlns:wp="http://schemas.openxmlformats.org/drawingml/2006/wordprocessingDrawing" xmlns:w10="urn:schemas-microsoft-com:office:word" xmlns:w="http://schemas.openxmlformats.org/wordprocessingml/2006/main" xmlns:w14="http://schemas.microsoft.com/office/word/2010/wordml" xmlns:w15="http://schemas.microsoft.com/office/word/2012/wordml" xmlns:wpg="http://schemas.microsoft.com/office/word/2010/wordprocessingGroup" xmlns:wpi="http://schemas.microsoft.com/office/word/2010/wordprocessingInk" xmlns:wne="http://schemas.microsoft.com/office/word/2006/wordml" xmlns:wps="http://schemas.microsoft.com/office/word/2010/wordprocessingShape" mc:Ignorable="w14 w15 wp14">
+<w:hdr xmlns:wpc="http://schemas.microsoft.com/office/word/2010/wordprocessingCanvas" xmlns:mc="http://schemas.openxmlformats.org/markup-compatibility/2006" xmlns:o="urn:schemas-microsoft-com:office:office" xmlns:r="http://schemas.openxmlformats.org/officeDocument/2006/relationships" xmlns:m="http://schemas.openxmlformats.org/officeDocument/2006/math" xmlns:v="urn:schemas-microsoft-com:vml" xmlns:wp14="http://schemas.microsoft.com/office/word/2010/wordprocessingDrawing" xmlns:wp="http://schemas.openxmlformats.org/drawingml/2006/wordprocessingDrawing" xmlns:w10="urn:schemas-microsoft-com:office:word" xmlns:w="http://schemas.openxmlformats.org/wordprocessingml/2006/main" xmlns:w14="http://schemas.microsoft.com/office/word/2010/wordml" xmlns:wpg="http://schemas.microsoft.com/office/word/2010/wordprocessingGroup" xmlns:wpi="http://schemas.microsoft.com/office/word/2010/wordprocessingInk" xmlns:wne="http://schemas.microsoft.com/office/word/2006/wordml" xmlns:wps="http://schemas.microsoft.com/office/word/2010/wordprocessingShape" mc:Ignorable="w14 wp14">
   <w:p>
     <w:pPr>
       <w:pStyle w:val="Header"/>
@@ -14062,7 +14487,7 @@
 </file>
 
 <file path=word/header2.xml><?xml version="1.0" encoding="utf-8"?>
-<w:hdr xmlns:wpc="http://schemas.microsoft.com/office/word/2010/wordprocessingCanvas" xmlns:mc="http://schemas.openxmlformats.org/markup-compatibility/2006" xmlns:o="urn:schemas-microsoft-com:office:office" xmlns:r="http://schemas.openxmlformats.org/officeDocument/2006/relationships" xmlns:m="http://schemas.openxmlformats.org/officeDocument/2006/math" xmlns:v="urn:schemas-microsoft-com:vml" xmlns:wp14="http://schemas.microsoft.com/office/word/2010/wordprocessingDrawing" xmlns:wp="http://schemas.openxmlformats.org/drawingml/2006/wordprocessingDrawing" xmlns:w10="urn:schemas-microsoft-com:office:word" xmlns:w="http://schemas.openxmlformats.org/wordprocessingml/2006/main" xmlns:w14="http://schemas.microsoft.com/office/word/2010/wordml" xmlns:w15="http://schemas.microsoft.com/office/word/2012/wordml" xmlns:wpg="http://schemas.microsoft.com/office/word/2010/wordprocessingGroup" xmlns:wpi="http://schemas.microsoft.com/office/word/2010/wordprocessingInk" xmlns:wne="http://schemas.microsoft.com/office/word/2006/wordml" xmlns:wps="http://schemas.microsoft.com/office/word/2010/wordprocessingShape" mc:Ignorable="w14 w15 wp14">
+<w:hdr xmlns:wpc="http://schemas.microsoft.com/office/word/2010/wordprocessingCanvas" xmlns:mc="http://schemas.openxmlformats.org/markup-compatibility/2006" xmlns:o="urn:schemas-microsoft-com:office:office" xmlns:r="http://schemas.openxmlformats.org/officeDocument/2006/relationships" xmlns:m="http://schemas.openxmlformats.org/officeDocument/2006/math" xmlns:v="urn:schemas-microsoft-com:vml" xmlns:wp14="http://schemas.microsoft.com/office/word/2010/wordprocessingDrawing" xmlns:wp="http://schemas.openxmlformats.org/drawingml/2006/wordprocessingDrawing" xmlns:w10="urn:schemas-microsoft-com:office:word" xmlns:w="http://schemas.openxmlformats.org/wordprocessingml/2006/main" xmlns:w14="http://schemas.microsoft.com/office/word/2010/wordml" xmlns:wpg="http://schemas.microsoft.com/office/word/2010/wordprocessingGroup" xmlns:wpi="http://schemas.microsoft.com/office/word/2010/wordprocessingInk" xmlns:wne="http://schemas.microsoft.com/office/word/2006/wordml" xmlns:wps="http://schemas.microsoft.com/office/word/2010/wordprocessingShape" mc:Ignorable="w14 wp14">
   <w:p>
     <w:pPr>
       <w:pStyle w:val="Header"/>
@@ -14076,7 +14501,7 @@
 </file>
 
 <file path=word/numbering.xml><?xml version="1.0" encoding="utf-8"?>
-<w:numbering xmlns:wpc="http://schemas.microsoft.com/office/word/2010/wordprocessingCanvas" xmlns:mc="http://schemas.openxmlformats.org/markup-compatibility/2006" xmlns:o="urn:schemas-microsoft-com:office:office" xmlns:r="http://schemas.openxmlformats.org/officeDocument/2006/relationships" xmlns:m="http://schemas.openxmlformats.org/officeDocument/2006/math" xmlns:v="urn:schemas-microsoft-com:vml" xmlns:wp14="http://schemas.microsoft.com/office/word/2010/wordprocessingDrawing" xmlns:wp="http://schemas.openxmlformats.org/drawingml/2006/wordprocessingDrawing" xmlns:w10="urn:schemas-microsoft-com:office:word" xmlns:w="http://schemas.openxmlformats.org/wordprocessingml/2006/main" xmlns:w14="http://schemas.microsoft.com/office/word/2010/wordml" xmlns:w15="http://schemas.microsoft.com/office/word/2012/wordml" xmlns:wpg="http://schemas.microsoft.com/office/word/2010/wordprocessingGroup" xmlns:wpi="http://schemas.microsoft.com/office/word/2010/wordprocessingInk" xmlns:wne="http://schemas.microsoft.com/office/word/2006/wordml" xmlns:wps="http://schemas.microsoft.com/office/word/2010/wordprocessingShape" mc:Ignorable="w14 w15 wp14">
+<w:numbering xmlns:wpc="http://schemas.microsoft.com/office/word/2010/wordprocessingCanvas" xmlns:mc="http://schemas.openxmlformats.org/markup-compatibility/2006" xmlns:o="urn:schemas-microsoft-com:office:office" xmlns:r="http://schemas.openxmlformats.org/officeDocument/2006/relationships" xmlns:m="http://schemas.openxmlformats.org/officeDocument/2006/math" xmlns:v="urn:schemas-microsoft-com:vml" xmlns:wp14="http://schemas.microsoft.com/office/word/2010/wordprocessingDrawing" xmlns:wp="http://schemas.openxmlformats.org/drawingml/2006/wordprocessingDrawing" xmlns:w10="urn:schemas-microsoft-com:office:word" xmlns:w="http://schemas.openxmlformats.org/wordprocessingml/2006/main" xmlns:w14="http://schemas.microsoft.com/office/word/2010/wordml" xmlns:wpg="http://schemas.microsoft.com/office/word/2010/wordprocessingGroup" xmlns:wpi="http://schemas.microsoft.com/office/word/2010/wordprocessingInk" xmlns:wne="http://schemas.microsoft.com/office/word/2006/wordml" xmlns:wps="http://schemas.microsoft.com/office/word/2010/wordprocessingShape" mc:Ignorable="w14 wp14">
   <w:abstractNum w:abstractNumId="0">
     <w:nsid w:val="00880198"/>
     <w:multiLevelType w:val="multilevel"/>
@@ -17847,7 +18272,7 @@
 </file>
 
 <file path=word/styles.xml><?xml version="1.0" encoding="utf-8"?>
-<w:styles xmlns:mc="http://schemas.openxmlformats.org/markup-compatibility/2006" xmlns:r="http://schemas.openxmlformats.org/officeDocument/2006/relationships" xmlns:w="http://schemas.openxmlformats.org/wordprocessingml/2006/main" xmlns:w14="http://schemas.microsoft.com/office/word/2010/wordml" xmlns:w15="http://schemas.microsoft.com/office/word/2012/wordml" mc:Ignorable="w14 w15">
+<w:styles xmlns:mc="http://schemas.openxmlformats.org/markup-compatibility/2006" xmlns:r="http://schemas.openxmlformats.org/officeDocument/2006/relationships" xmlns:w="http://schemas.openxmlformats.org/wordprocessingml/2006/main" xmlns:w14="http://schemas.microsoft.com/office/word/2010/wordml" mc:Ignorable="w14">
   <w:docDefaults>
     <w:rPrDefault>
       <w:rPr>
@@ -17857,362 +18282,827 @@
     </w:rPrDefault>
     <w:pPrDefault/>
   </w:docDefaults>
-  <w:latentStyles w:defLockedState="0" w:defUIPriority="0" w:defSemiHidden="0" w:defUnhideWhenUsed="0" w:defQFormat="0" w:count="371">
-    <w:lsdException w:name="Normal" w:qFormat="1"/>
-    <w:lsdException w:name="heading 1" w:qFormat="1"/>
-    <w:lsdException w:name="heading 2" w:qFormat="1"/>
-    <w:lsdException w:name="heading 3" w:qFormat="1"/>
-    <w:lsdException w:name="heading 4" w:qFormat="1"/>
-    <w:lsdException w:name="heading 5" w:qFormat="1"/>
-    <w:lsdException w:name="heading 6" w:qFormat="1"/>
-    <w:lsdException w:name="heading 7" w:semiHidden="1" w:unhideWhenUsed="1" w:qFormat="1"/>
-    <w:lsdException w:name="heading 8" w:semiHidden="1" w:unhideWhenUsed="1" w:qFormat="1"/>
-    <w:lsdException w:name="heading 9" w:semiHidden="1" w:unhideWhenUsed="1" w:qFormat="1"/>
-    <w:lsdException w:name="index 1" w:semiHidden="1" w:unhideWhenUsed="1"/>
-    <w:lsdException w:name="index 2" w:semiHidden="1" w:unhideWhenUsed="1"/>
-    <w:lsdException w:name="index 3" w:semiHidden="1" w:unhideWhenUsed="1"/>
-    <w:lsdException w:name="index 4" w:semiHidden="1" w:unhideWhenUsed="1"/>
-    <w:lsdException w:name="index 5" w:semiHidden="1" w:unhideWhenUsed="1"/>
-    <w:lsdException w:name="index 6" w:semiHidden="1" w:unhideWhenUsed="1"/>
-    <w:lsdException w:name="index 7" w:semiHidden="1" w:unhideWhenUsed="1"/>
-    <w:lsdException w:name="index 8" w:semiHidden="1" w:unhideWhenUsed="1"/>
-    <w:lsdException w:name="index 9" w:semiHidden="1" w:unhideWhenUsed="1"/>
-    <w:lsdException w:name="toc 1" w:semiHidden="1" w:uiPriority="39" w:unhideWhenUsed="1"/>
-    <w:lsdException w:name="toc 2" w:semiHidden="1" w:uiPriority="39" w:unhideWhenUsed="1"/>
-    <w:lsdException w:name="toc 3" w:semiHidden="1" w:unhideWhenUsed="1"/>
-    <w:lsdException w:name="toc 4" w:semiHidden="1" w:unhideWhenUsed="1"/>
-    <w:lsdException w:name="toc 5" w:semiHidden="1" w:unhideWhenUsed="1"/>
-    <w:lsdException w:name="toc 6" w:semiHidden="1" w:unhideWhenUsed="1"/>
-    <w:lsdException w:name="toc 7" w:semiHidden="1" w:unhideWhenUsed="1"/>
-    <w:lsdException w:name="toc 8" w:semiHidden="1" w:unhideWhenUsed="1"/>
-    <w:lsdException w:name="toc 9" w:semiHidden="1" w:unhideWhenUsed="1"/>
-    <w:lsdException w:name="Normal Indent" w:semiHidden="1" w:unhideWhenUsed="1"/>
-    <w:lsdException w:name="footnote text" w:semiHidden="1" w:unhideWhenUsed="1"/>
-    <w:lsdException w:name="annotation text" w:semiHidden="1" w:unhideWhenUsed="1"/>
-    <w:lsdException w:name="header" w:semiHidden="1" w:unhideWhenUsed="1"/>
-    <w:lsdException w:name="footer" w:semiHidden="1" w:unhideWhenUsed="1"/>
-    <w:lsdException w:name="index heading" w:semiHidden="1" w:unhideWhenUsed="1"/>
-    <w:lsdException w:name="caption" w:semiHidden="1" w:unhideWhenUsed="1" w:qFormat="1"/>
-    <w:lsdException w:name="table of figures" w:semiHidden="1" w:unhideWhenUsed="1"/>
-    <w:lsdException w:name="envelope address" w:semiHidden="1" w:unhideWhenUsed="1"/>
-    <w:lsdException w:name="envelope return" w:semiHidden="1" w:unhideWhenUsed="1"/>
-    <w:lsdException w:name="footnote reference" w:semiHidden="1" w:unhideWhenUsed="1"/>
-    <w:lsdException w:name="annotation reference" w:semiHidden="1" w:unhideWhenUsed="1"/>
-    <w:lsdException w:name="line number" w:semiHidden="1" w:unhideWhenUsed="1"/>
-    <w:lsdException w:name="page number" w:semiHidden="1" w:unhideWhenUsed="1"/>
-    <w:lsdException w:name="endnote reference" w:semiHidden="1" w:unhideWhenUsed="1"/>
-    <w:lsdException w:name="endnote text" w:semiHidden="1" w:unhideWhenUsed="1"/>
-    <w:lsdException w:name="table of authorities" w:semiHidden="1" w:unhideWhenUsed="1"/>
-    <w:lsdException w:name="macro" w:semiHidden="1" w:unhideWhenUsed="1"/>
-    <w:lsdException w:name="toa heading" w:semiHidden="1" w:unhideWhenUsed="1"/>
-    <w:lsdException w:name="List" w:semiHidden="1" w:unhideWhenUsed="1"/>
-    <w:lsdException w:name="List Bullet" w:semiHidden="1" w:unhideWhenUsed="1"/>
-    <w:lsdException w:name="List 2" w:semiHidden="1" w:unhideWhenUsed="1"/>
-    <w:lsdException w:name="List 3" w:semiHidden="1" w:unhideWhenUsed="1"/>
-    <w:lsdException w:name="List Bullet 2" w:semiHidden="1" w:unhideWhenUsed="1"/>
-    <w:lsdException w:name="List Bullet 3" w:semiHidden="1" w:unhideWhenUsed="1"/>
-    <w:lsdException w:name="List Bullet 4" w:semiHidden="1" w:unhideWhenUsed="1"/>
-    <w:lsdException w:name="List Bullet 5" w:semiHidden="1" w:unhideWhenUsed="1"/>
-    <w:lsdException w:name="List Number 2" w:semiHidden="1" w:unhideWhenUsed="1"/>
-    <w:lsdException w:name="List Number 3" w:semiHidden="1" w:unhideWhenUsed="1"/>
-    <w:lsdException w:name="List Number 4" w:semiHidden="1" w:unhideWhenUsed="1"/>
-    <w:lsdException w:name="List Number 5" w:semiHidden="1" w:unhideWhenUsed="1"/>
-    <w:lsdException w:name="Title" w:qFormat="1"/>
-    <w:lsdException w:name="Closing" w:semiHidden="1" w:unhideWhenUsed="1"/>
-    <w:lsdException w:name="Signature" w:semiHidden="1" w:unhideWhenUsed="1"/>
-    <w:lsdException w:name="Default Paragraph Font" w:semiHidden="1" w:unhideWhenUsed="1"/>
-    <w:lsdException w:name="Body Text" w:semiHidden="1" w:unhideWhenUsed="1"/>
-    <w:lsdException w:name="Body Text Indent" w:semiHidden="1" w:unhideWhenUsed="1"/>
-    <w:lsdException w:name="List Continue" w:semiHidden="1" w:unhideWhenUsed="1"/>
-    <w:lsdException w:name="List Continue 2" w:semiHidden="1" w:unhideWhenUsed="1"/>
-    <w:lsdException w:name="List Continue 3" w:semiHidden="1" w:unhideWhenUsed="1"/>
-    <w:lsdException w:name="List Continue 4" w:semiHidden="1" w:unhideWhenUsed="1"/>
-    <w:lsdException w:name="List Continue 5" w:semiHidden="1" w:unhideWhenUsed="1"/>
-    <w:lsdException w:name="Message Header" w:semiHidden="1" w:unhideWhenUsed="1"/>
-    <w:lsdException w:name="Subtitle" w:qFormat="1"/>
-    <w:lsdException w:name="Body Text First Indent 2" w:semiHidden="1" w:unhideWhenUsed="1"/>
-    <w:lsdException w:name="Note Heading" w:semiHidden="1" w:unhideWhenUsed="1"/>
-    <w:lsdException w:name="Body Text 2" w:semiHidden="1" w:unhideWhenUsed="1"/>
-    <w:lsdException w:name="Body Text 3" w:semiHidden="1" w:unhideWhenUsed="1"/>
-    <w:lsdException w:name="Body Text Indent 2" w:semiHidden="1" w:unhideWhenUsed="1"/>
-    <w:lsdException w:name="Body Text Indent 3" w:semiHidden="1" w:unhideWhenUsed="1"/>
-    <w:lsdException w:name="Block Text" w:semiHidden="1" w:unhideWhenUsed="1"/>
-    <w:lsdException w:name="Hyperlink" w:semiHidden="1" w:uiPriority="99" w:unhideWhenUsed="1"/>
-    <w:lsdException w:name="FollowedHyperlink" w:semiHidden="1" w:unhideWhenUsed="1"/>
-    <w:lsdException w:name="Strong" w:qFormat="1"/>
-    <w:lsdException w:name="Emphasis" w:qFormat="1"/>
-    <w:lsdException w:name="Document Map" w:semiHidden="1" w:unhideWhenUsed="1"/>
-    <w:lsdException w:name="Plain Text" w:semiHidden="1" w:unhideWhenUsed="1"/>
-    <w:lsdException w:name="E-mail Signature" w:semiHidden="1" w:unhideWhenUsed="1"/>
-    <w:lsdException w:name="HTML Top of Form" w:semiHidden="1" w:unhideWhenUsed="1"/>
-    <w:lsdException w:name="HTML Bottom of Form" w:semiHidden="1" w:unhideWhenUsed="1"/>
-    <w:lsdException w:name="Normal (Web)" w:semiHidden="1" w:unhideWhenUsed="1"/>
-    <w:lsdException w:name="HTML Acronym" w:semiHidden="1" w:unhideWhenUsed="1"/>
-    <w:lsdException w:name="HTML Address" w:semiHidden="1" w:unhideWhenUsed="1"/>
-    <w:lsdException w:name="HTML Cite" w:semiHidden="1" w:unhideWhenUsed="1"/>
-    <w:lsdException w:name="HTML Code" w:semiHidden="1" w:unhideWhenUsed="1"/>
-    <w:lsdException w:name="HTML Definition" w:semiHidden="1" w:unhideWhenUsed="1"/>
-    <w:lsdException w:name="HTML Keyboard" w:semiHidden="1" w:unhideWhenUsed="1"/>
-    <w:lsdException w:name="HTML Preformatted" w:semiHidden="1" w:unhideWhenUsed="1"/>
-    <w:lsdException w:name="HTML Sample" w:semiHidden="1" w:unhideWhenUsed="1"/>
-    <w:lsdException w:name="HTML Typewriter" w:semiHidden="1" w:unhideWhenUsed="1"/>
-    <w:lsdException w:name="HTML Variable" w:semiHidden="1" w:unhideWhenUsed="1"/>
-    <w:lsdException w:name="Normal Table" w:semiHidden="1" w:unhideWhenUsed="1"/>
-    <w:lsdException w:name="annotation subject" w:semiHidden="1" w:unhideWhenUsed="1"/>
-    <w:lsdException w:name="No List" w:semiHidden="1" w:unhideWhenUsed="1"/>
-    <w:lsdException w:name="Outline List 1" w:semiHidden="1" w:unhideWhenUsed="1"/>
-    <w:lsdException w:name="Outline List 2" w:semiHidden="1" w:unhideWhenUsed="1"/>
-    <w:lsdException w:name="Outline List 3" w:semiHidden="1" w:unhideWhenUsed="1"/>
-    <w:lsdException w:name="Table Simple 1" w:semiHidden="1" w:unhideWhenUsed="1"/>
-    <w:lsdException w:name="Table Simple 2" w:semiHidden="1" w:unhideWhenUsed="1"/>
-    <w:lsdException w:name="Table Simple 3" w:semiHidden="1" w:unhideWhenUsed="1"/>
-    <w:lsdException w:name="Table Classic 1" w:semiHidden="1" w:unhideWhenUsed="1"/>
-    <w:lsdException w:name="Table Classic 2" w:semiHidden="1" w:unhideWhenUsed="1"/>
-    <w:lsdException w:name="Table Classic 3" w:semiHidden="1" w:unhideWhenUsed="1"/>
-    <w:lsdException w:name="Table Classic 4" w:semiHidden="1" w:unhideWhenUsed="1"/>
-    <w:lsdException w:name="Table Colorful 1" w:semiHidden="1" w:unhideWhenUsed="1"/>
-    <w:lsdException w:name="Table Colorful 2" w:semiHidden="1" w:unhideWhenUsed="1"/>
-    <w:lsdException w:name="Table Colorful 3" w:semiHidden="1" w:unhideWhenUsed="1"/>
-    <w:lsdException w:name="Table Columns 1" w:semiHidden="1" w:unhideWhenUsed="1"/>
-    <w:lsdException w:name="Table Columns 2" w:semiHidden="1" w:unhideWhenUsed="1"/>
-    <w:lsdException w:name="Table Columns 3" w:semiHidden="1" w:unhideWhenUsed="1"/>
-    <w:lsdException w:name="Table Columns 4" w:semiHidden="1" w:unhideWhenUsed="1"/>
-    <w:lsdException w:name="Table Columns 5" w:semiHidden="1" w:unhideWhenUsed="1"/>
-    <w:lsdException w:name="Table Grid 1" w:semiHidden="1" w:unhideWhenUsed="1"/>
-    <w:lsdException w:name="Table Grid 2" w:semiHidden="1" w:unhideWhenUsed="1"/>
-    <w:lsdException w:name="Table Grid 3" w:semiHidden="1" w:unhideWhenUsed="1"/>
-    <w:lsdException w:name="Table Grid 4" w:semiHidden="1" w:unhideWhenUsed="1"/>
-    <w:lsdException w:name="Table Grid 5" w:semiHidden="1" w:unhideWhenUsed="1"/>
-    <w:lsdException w:name="Table Grid 6" w:semiHidden="1" w:unhideWhenUsed="1"/>
-    <w:lsdException w:name="Table Grid 7" w:semiHidden="1" w:unhideWhenUsed="1"/>
-    <w:lsdException w:name="Table Grid 8" w:semiHidden="1" w:unhideWhenUsed="1"/>
-    <w:lsdException w:name="Table List 1" w:semiHidden="1" w:unhideWhenUsed="1"/>
-    <w:lsdException w:name="Table List 2" w:semiHidden="1" w:unhideWhenUsed="1"/>
-    <w:lsdException w:name="Table List 3" w:semiHidden="1" w:unhideWhenUsed="1"/>
-    <w:lsdException w:name="Table List 4" w:semiHidden="1" w:unhideWhenUsed="1"/>
-    <w:lsdException w:name="Table List 5" w:semiHidden="1" w:unhideWhenUsed="1"/>
-    <w:lsdException w:name="Table List 6" w:semiHidden="1" w:unhideWhenUsed="1"/>
-    <w:lsdException w:name="Table List 7" w:semiHidden="1" w:unhideWhenUsed="1"/>
-    <w:lsdException w:name="Table List 8" w:semiHidden="1" w:unhideWhenUsed="1"/>
-    <w:lsdException w:name="Table 3D effects 1" w:semiHidden="1" w:unhideWhenUsed="1"/>
-    <w:lsdException w:name="Table 3D effects 2" w:semiHidden="1" w:unhideWhenUsed="1"/>
-    <w:lsdException w:name="Table 3D effects 3" w:semiHidden="1" w:unhideWhenUsed="1"/>
-    <w:lsdException w:name="Table Contemporary" w:semiHidden="1" w:unhideWhenUsed="1"/>
-    <w:lsdException w:name="Table Elegant" w:semiHidden="1" w:unhideWhenUsed="1"/>
-    <w:lsdException w:name="Table Professional" w:semiHidden="1" w:unhideWhenUsed="1"/>
-    <w:lsdException w:name="Table Subtle 1" w:semiHidden="1" w:unhideWhenUsed="1"/>
-    <w:lsdException w:name="Table Subtle 2" w:semiHidden="1" w:unhideWhenUsed="1"/>
-    <w:lsdException w:name="Table Web 1" w:semiHidden="1" w:unhideWhenUsed="1"/>
-    <w:lsdException w:name="Table Web 2" w:semiHidden="1" w:unhideWhenUsed="1"/>
-    <w:lsdException w:name="Table Web 3" w:semiHidden="1" w:unhideWhenUsed="1"/>
-    <w:lsdException w:name="Balloon Text" w:semiHidden="1" w:unhideWhenUsed="1"/>
-    <w:lsdException w:name="Table Theme" w:semiHidden="1" w:unhideWhenUsed="1"/>
-    <w:lsdException w:name="Placeholder Text" w:semiHidden="1" w:uiPriority="99"/>
-    <w:lsdException w:name="No Spacing" w:uiPriority="1" w:qFormat="1"/>
-    <w:lsdException w:name="Light Shading" w:uiPriority="60"/>
-    <w:lsdException w:name="Light List" w:uiPriority="61"/>
-    <w:lsdException w:name="Light Grid" w:uiPriority="62"/>
-    <w:lsdException w:name="Medium Shading 1" w:uiPriority="63"/>
-    <w:lsdException w:name="Medium Shading 2" w:uiPriority="64"/>
-    <w:lsdException w:name="Medium List 1" w:uiPriority="65"/>
-    <w:lsdException w:name="Medium List 2" w:uiPriority="66"/>
-    <w:lsdException w:name="Medium Grid 1" w:uiPriority="67"/>
-    <w:lsdException w:name="Medium Grid 2" w:uiPriority="68"/>
-    <w:lsdException w:name="Medium Grid 3" w:uiPriority="69"/>
-    <w:lsdException w:name="Dark List" w:uiPriority="70"/>
-    <w:lsdException w:name="Colorful Shading" w:uiPriority="71"/>
-    <w:lsdException w:name="Colorful List" w:uiPriority="72"/>
-    <w:lsdException w:name="Colorful Grid" w:uiPriority="73"/>
-    <w:lsdException w:name="Light Shading Accent 1" w:uiPriority="60"/>
-    <w:lsdException w:name="Light List Accent 1" w:uiPriority="61"/>
-    <w:lsdException w:name="Light Grid Accent 1" w:uiPriority="62"/>
-    <w:lsdException w:name="Medium Shading 1 Accent 1" w:uiPriority="63"/>
-    <w:lsdException w:name="Medium Shading 2 Accent 1" w:uiPriority="64"/>
-    <w:lsdException w:name="Medium List 1 Accent 1" w:uiPriority="65"/>
-    <w:lsdException w:name="Revision" w:semiHidden="1" w:uiPriority="99"/>
-    <w:lsdException w:name="List Paragraph" w:uiPriority="34" w:qFormat="1"/>
-    <w:lsdException w:name="Quote" w:uiPriority="29" w:qFormat="1"/>
-    <w:lsdException w:name="Intense Quote" w:uiPriority="30" w:qFormat="1"/>
-    <w:lsdException w:name="Medium List 2 Accent 1" w:uiPriority="66"/>
-    <w:lsdException w:name="Medium Grid 1 Accent 1" w:uiPriority="67"/>
-    <w:lsdException w:name="Medium Grid 2 Accent 1" w:uiPriority="68"/>
-    <w:lsdException w:name="Medium Grid 3 Accent 1" w:uiPriority="69"/>
-    <w:lsdException w:name="Dark List Accent 1" w:uiPriority="70"/>
-    <w:lsdException w:name="Colorful Shading Accent 1" w:uiPriority="71"/>
-    <w:lsdException w:name="Colorful List Accent 1" w:uiPriority="72"/>
-    <w:lsdException w:name="Colorful Grid Accent 1" w:uiPriority="73"/>
-    <w:lsdException w:name="Light Shading Accent 2" w:uiPriority="60"/>
-    <w:lsdException w:name="Light List Accent 2" w:uiPriority="61"/>
-    <w:lsdException w:name="Light Grid Accent 2" w:uiPriority="62"/>
-    <w:lsdException w:name="Medium Shading 1 Accent 2" w:uiPriority="63"/>
-    <w:lsdException w:name="Medium Shading 2 Accent 2" w:uiPriority="64"/>
-    <w:lsdException w:name="Medium List 1 Accent 2" w:uiPriority="65"/>
-    <w:lsdException w:name="Medium List 2 Accent 2" w:uiPriority="66"/>
-    <w:lsdException w:name="Medium Grid 1 Accent 2" w:uiPriority="67"/>
-    <w:lsdException w:name="Medium Grid 2 Accent 2" w:uiPriority="68"/>
-    <w:lsdException w:name="Medium Grid 3 Accent 2" w:uiPriority="69"/>
-    <w:lsdException w:name="Dark List Accent 2" w:uiPriority="70"/>
-    <w:lsdException w:name="Colorful Shading Accent 2" w:uiPriority="71"/>
-    <w:lsdException w:name="Colorful List Accent 2" w:uiPriority="72"/>
-    <w:lsdException w:name="Colorful Grid Accent 2" w:uiPriority="73"/>
-    <w:lsdException w:name="Light Shading Accent 3" w:uiPriority="60"/>
-    <w:lsdException w:name="Light List Accent 3" w:uiPriority="61"/>
-    <w:lsdException w:name="Light Grid Accent 3" w:uiPriority="62"/>
-    <w:lsdException w:name="Medium Shading 1 Accent 3" w:uiPriority="63"/>
-    <w:lsdException w:name="Medium Shading 2 Accent 3" w:uiPriority="64"/>
-    <w:lsdException w:name="Medium List 1 Accent 3" w:uiPriority="65"/>
-    <w:lsdException w:name="Medium List 2 Accent 3" w:uiPriority="66"/>
-    <w:lsdException w:name="Medium Grid 1 Accent 3" w:uiPriority="67"/>
-    <w:lsdException w:name="Medium Grid 2 Accent 3" w:uiPriority="68"/>
-    <w:lsdException w:name="Medium Grid 3 Accent 3" w:uiPriority="69"/>
-    <w:lsdException w:name="Dark List Accent 3" w:uiPriority="70"/>
-    <w:lsdException w:name="Colorful Shading Accent 3" w:uiPriority="71"/>
-    <w:lsdException w:name="Colorful List Accent 3" w:uiPriority="72"/>
-    <w:lsdException w:name="Colorful Grid Accent 3" w:uiPriority="73"/>
-    <w:lsdException w:name="Light Shading Accent 4" w:uiPriority="60"/>
-    <w:lsdException w:name="Light List Accent 4" w:uiPriority="61"/>
-    <w:lsdException w:name="Light Grid Accent 4" w:uiPriority="62"/>
-    <w:lsdException w:name="Medium Shading 1 Accent 4" w:uiPriority="63"/>
-    <w:lsdException w:name="Medium Shading 2 Accent 4" w:uiPriority="64"/>
-    <w:lsdException w:name="Medium List 1 Accent 4" w:uiPriority="65"/>
-    <w:lsdException w:name="Medium List 2 Accent 4" w:uiPriority="66"/>
-    <w:lsdException w:name="Medium Grid 1 Accent 4" w:uiPriority="67"/>
-    <w:lsdException w:name="Medium Grid 2 Accent 4" w:uiPriority="68"/>
-    <w:lsdException w:name="Medium Grid 3 Accent 4" w:uiPriority="69"/>
-    <w:lsdException w:name="Dark List Accent 4" w:uiPriority="70"/>
-    <w:lsdException w:name="Colorful Shading Accent 4" w:uiPriority="71"/>
-    <w:lsdException w:name="Colorful List Accent 4" w:uiPriority="72"/>
-    <w:lsdException w:name="Colorful Grid Accent 4" w:uiPriority="73"/>
-    <w:lsdException w:name="Light Shading Accent 5" w:uiPriority="60"/>
-    <w:lsdException w:name="Light List Accent 5" w:uiPriority="61"/>
-    <w:lsdException w:name="Light Grid Accent 5" w:uiPriority="62"/>
-    <w:lsdException w:name="Medium Shading 1 Accent 5" w:uiPriority="63"/>
-    <w:lsdException w:name="Medium Shading 2 Accent 5" w:uiPriority="64"/>
-    <w:lsdException w:name="Medium List 1 Accent 5" w:uiPriority="65"/>
-    <w:lsdException w:name="Medium List 2 Accent 5" w:uiPriority="66"/>
-    <w:lsdException w:name="Medium Grid 1 Accent 5" w:uiPriority="67"/>
-    <w:lsdException w:name="Medium Grid 2 Accent 5" w:uiPriority="68"/>
-    <w:lsdException w:name="Medium Grid 3 Accent 5" w:uiPriority="69"/>
-    <w:lsdException w:name="Dark List Accent 5" w:uiPriority="70"/>
-    <w:lsdException w:name="Colorful Shading Accent 5" w:uiPriority="71"/>
-    <w:lsdException w:name="Colorful List Accent 5" w:uiPriority="72"/>
-    <w:lsdException w:name="Colorful Grid Accent 5" w:uiPriority="73"/>
-    <w:lsdException w:name="Light Shading Accent 6" w:uiPriority="60"/>
-    <w:lsdException w:name="Light List Accent 6" w:uiPriority="61"/>
-    <w:lsdException w:name="Light Grid Accent 6" w:uiPriority="62"/>
-    <w:lsdException w:name="Medium Shading 1 Accent 6" w:uiPriority="63"/>
-    <w:lsdException w:name="Medium Shading 2 Accent 6" w:uiPriority="64"/>
-    <w:lsdException w:name="Medium List 1 Accent 6" w:uiPriority="65"/>
-    <w:lsdException w:name="Medium List 2 Accent 6" w:uiPriority="66"/>
-    <w:lsdException w:name="Medium Grid 1 Accent 6" w:uiPriority="67"/>
-    <w:lsdException w:name="Medium Grid 2 Accent 6" w:uiPriority="68"/>
-    <w:lsdException w:name="Medium Grid 3 Accent 6" w:uiPriority="69"/>
-    <w:lsdException w:name="Dark List Accent 6" w:uiPriority="70"/>
-    <w:lsdException w:name="Colorful Shading Accent 6" w:uiPriority="71"/>
-    <w:lsdException w:name="Colorful List Accent 6" w:uiPriority="72"/>
-    <w:lsdException w:name="Colorful Grid Accent 6" w:uiPriority="73"/>
-    <w:lsdException w:name="Subtle Emphasis" w:uiPriority="19" w:qFormat="1"/>
-    <w:lsdException w:name="Intense Emphasis" w:uiPriority="21" w:qFormat="1"/>
-    <w:lsdException w:name="Subtle Reference" w:uiPriority="31" w:qFormat="1"/>
-    <w:lsdException w:name="Intense Reference" w:uiPriority="32" w:qFormat="1"/>
-    <w:lsdException w:name="Book Title" w:uiPriority="33" w:qFormat="1"/>
-    <w:lsdException w:name="Bibliography" w:semiHidden="1" w:uiPriority="37" w:unhideWhenUsed="1"/>
-    <w:lsdException w:name="TOC Heading" w:semiHidden="1" w:uiPriority="39" w:unhideWhenUsed="1" w:qFormat="1"/>
-    <w:lsdException w:name="Grid Table 4" w:uiPriority="49"/>
-    <w:lsdException w:name="Grid Table 5 Dark" w:uiPriority="50"/>
-    <w:lsdException w:name="Grid Table 6 Colorful" w:uiPriority="51"/>
-    <w:lsdException w:name="Grid Table 7 Colorful" w:uiPriority="52"/>
-    <w:lsdException w:name="Grid Table 1 Light Accent 1" w:uiPriority="46"/>
-    <w:lsdException w:name="Grid Table 2 Accent 1" w:uiPriority="47"/>
-    <w:lsdException w:name="Grid Table 3 Accent 1" w:uiPriority="48"/>
-    <w:lsdException w:name="Grid Table 4 Accent 1" w:uiPriority="49"/>
-    <w:lsdException w:name="Grid Table 5 Dark Accent 1" w:uiPriority="50"/>
-    <w:lsdException w:name="Grid Table 6 Colorful Accent 1" w:uiPriority="51"/>
-    <w:lsdException w:name="Grid Table 7 Colorful Accent 1" w:uiPriority="52"/>
-    <w:lsdException w:name="Grid Table 1 Light Accent 2" w:uiPriority="46"/>
-    <w:lsdException w:name="Grid Table 2 Accent 2" w:uiPriority="47"/>
-    <w:lsdException w:name="Grid Table 3 Accent 2" w:uiPriority="48"/>
-    <w:lsdException w:name="Grid Table 4 Accent 2" w:uiPriority="49"/>
-    <w:lsdException w:name="Grid Table 5 Dark Accent 2" w:uiPriority="50"/>
-    <w:lsdException w:name="Grid Table 6 Colorful Accent 2" w:uiPriority="51"/>
-    <w:lsdException w:name="Grid Table 7 Colorful Accent 2" w:uiPriority="52"/>
-    <w:lsdException w:name="Grid Table 1 Light Accent 3" w:uiPriority="46"/>
-    <w:lsdException w:name="Grid Table 2 Accent 3" w:uiPriority="47"/>
-    <w:lsdException w:name="Grid Table 3 Accent 3" w:uiPriority="48"/>
-    <w:lsdException w:name="Grid Table 4 Accent 3" w:uiPriority="49"/>
-    <w:lsdException w:name="Grid Table 5 Dark Accent 3" w:uiPriority="50"/>
-    <w:lsdException w:name="Grid Table 6 Colorful Accent 3" w:uiPriority="51"/>
-    <w:lsdException w:name="Grid Table 7 Colorful Accent 3" w:uiPriority="52"/>
-    <w:lsdException w:name="Grid Table 1 Light Accent 4" w:uiPriority="46"/>
-    <w:lsdException w:name="Grid Table 2 Accent 4" w:uiPriority="47"/>
-    <w:lsdException w:name="Grid Table 3 Accent 4" w:uiPriority="48"/>
-    <w:lsdException w:name="Grid Table 4 Accent 4" w:uiPriority="49"/>
-    <w:lsdException w:name="Grid Table 5 Dark Accent 4" w:uiPriority="50"/>
-    <w:lsdException w:name="Grid Table 6 Colorful Accent 4" w:uiPriority="51"/>
-    <w:lsdException w:name="Grid Table 7 Colorful Accent 4" w:uiPriority="52"/>
-    <w:lsdException w:name="Grid Table 1 Light Accent 5" w:uiPriority="46"/>
-    <w:lsdException w:name="Grid Table 2 Accent 5" w:uiPriority="47"/>
-    <w:lsdException w:name="Grid Table 3 Accent 5" w:uiPriority="48"/>
-    <w:lsdException w:name="Grid Table 4 Accent 5" w:uiPriority="49"/>
-    <w:lsdException w:name="Grid Table 5 Dark Accent 5" w:uiPriority="50"/>
-    <w:lsdException w:name="Grid Table 6 Colorful Accent 5" w:uiPriority="51"/>
-    <w:lsdException w:name="Grid Table 7 Colorful Accent 5" w:uiPriority="52"/>
-    <w:lsdException w:name="Grid Table 1 Light Accent 6" w:uiPriority="46"/>
-    <w:lsdException w:name="Grid Table 2 Accent 6" w:uiPriority="47"/>
-    <w:lsdException w:name="Grid Table 3 Accent 6" w:uiPriority="48"/>
-    <w:lsdException w:name="Grid Table 4 Accent 6" w:uiPriority="49"/>
-    <w:lsdException w:name="Grid Table 5 Dark Accent 6" w:uiPriority="50"/>
-    <w:lsdException w:name="Grid Table 6 Colorful Accent 6" w:uiPriority="51"/>
-    <w:lsdException w:name="Grid Table 7 Colorful Accent 6" w:uiPriority="52"/>
-    <w:lsdException w:name="List Table 1 Light" w:uiPriority="46"/>
-    <w:lsdException w:name="List Table 2" w:uiPriority="47"/>
-    <w:lsdException w:name="List Table 3" w:uiPriority="48"/>
-    <w:lsdException w:name="List Table 4" w:uiPriority="49"/>
-    <w:lsdException w:name="List Table 5 Dark" w:uiPriority="50"/>
-    <w:lsdException w:name="List Table 6 Colorful" w:uiPriority="51"/>
-    <w:lsdException w:name="List Table 7 Colorful" w:uiPriority="52"/>
-    <w:lsdException w:name="List Table 1 Light Accent 1" w:uiPriority="46"/>
-    <w:lsdException w:name="List Table 2 Accent 1" w:uiPriority="47"/>
-    <w:lsdException w:name="List Table 3 Accent 1" w:uiPriority="48"/>
-    <w:lsdException w:name="List Table 4 Accent 1" w:uiPriority="49"/>
-    <w:lsdException w:name="List Table 5 Dark Accent 1" w:uiPriority="50"/>
-    <w:lsdException w:name="List Table 6 Colorful Accent 1" w:uiPriority="51"/>
-    <w:lsdException w:name="List Table 7 Colorful Accent 1" w:uiPriority="52"/>
-    <w:lsdException w:name="List Table 1 Light Accent 2" w:uiPriority="46"/>
-    <w:lsdException w:name="List Table 2 Accent 2" w:uiPriority="47"/>
-    <w:lsdException w:name="List Table 3 Accent 2" w:uiPriority="48"/>
-    <w:lsdException w:name="List Table 4 Accent 2" w:uiPriority="49"/>
-    <w:lsdException w:name="List Table 5 Dark Accent 2" w:uiPriority="50"/>
-    <w:lsdException w:name="List Table 6 Colorful Accent 2" w:uiPriority="51"/>
-    <w:lsdException w:name="List Table 7 Colorful Accent 2" w:uiPriority="52"/>
-    <w:lsdException w:name="List Table 1 Light Accent 3" w:uiPriority="46"/>
-    <w:lsdException w:name="List Table 2 Accent 3" w:uiPriority="47"/>
-    <w:lsdException w:name="List Table 3 Accent 3" w:uiPriority="48"/>
-    <w:lsdException w:name="List Table 4 Accent 3" w:uiPriority="49"/>
-    <w:lsdException w:name="List Table 5 Dark Accent 3" w:uiPriority="50"/>
-    <w:lsdException w:name="List Table 6 Colorful Accent 3" w:uiPriority="51"/>
-    <w:lsdException w:name="List Table 7 Colorful Accent 3" w:uiPriority="52"/>
-    <w:lsdException w:name="List Table 1 Light Accent 4" w:uiPriority="46"/>
-    <w:lsdException w:name="List Table 2 Accent 4" w:uiPriority="47"/>
-    <w:lsdException w:name="List Table 3 Accent 4" w:uiPriority="48"/>
-    <w:lsdException w:name="List Table 4 Accent 4" w:uiPriority="49"/>
-    <w:lsdException w:name="List Table 5 Dark Accent 4" w:uiPriority="50"/>
-    <w:lsdException w:name="List Table 6 Colorful Accent 4" w:uiPriority="51"/>
-    <w:lsdException w:name="List Table 7 Colorful Accent 4" w:uiPriority="52"/>
-    <w:lsdException w:name="List Table 1 Light Accent 5" w:uiPriority="46"/>
-    <w:lsdException w:name="List Table 2 Accent 5" w:uiPriority="47"/>
-    <w:lsdException w:name="List Table 3 Accent 5" w:uiPriority="48"/>
-    <w:lsdException w:name="List Table 4 Accent 5" w:uiPriority="49"/>
-    <w:lsdException w:name="List Table 5 Dark Accent 5" w:uiPriority="50"/>
-    <w:lsdException w:name="List Table 6 Colorful Accent 5" w:uiPriority="51"/>
-    <w:lsdException w:name="List Table 7 Colorful Accent 5" w:uiPriority="52"/>
-    <w:lsdException w:name="List Table 1 Light Accent 6" w:uiPriority="46"/>
-    <w:lsdException w:name="List Table 2 Accent 6" w:uiPriority="47"/>
-    <w:lsdException w:name="List Table 3 Accent 6" w:uiPriority="48"/>
-    <w:lsdException w:name="List Table 4 Accent 6" w:uiPriority="49"/>
-    <w:lsdException w:name="List Table 5 Dark Accent 6" w:uiPriority="50"/>
-    <w:lsdException w:name="List Table 6 Colorful Accent 6" w:uiPriority="51"/>
-    <w:lsdException w:name="List Table 7 Colorful Accent 6" w:uiPriority="52"/>
+  <w:latentStyles w:defLockedState="0" w:defUIPriority="0" w:defSemiHidden="1" w:defUnhideWhenUsed="1" w:defQFormat="0" w:count="267">
+    <w:lsdException w:name="Normal" w:semiHidden="0" w:unhideWhenUsed="0" w:qFormat="1"/>
+    <w:lsdException w:name="heading 1" w:semiHidden="0" w:unhideWhenUsed="0" w:qFormat="1"/>
+    <w:lsdException w:name="heading 2" w:semiHidden="0" w:unhideWhenUsed="0" w:qFormat="1"/>
+    <w:lsdException w:name="heading 3" w:semiHidden="0" w:unhideWhenUsed="0" w:qFormat="1"/>
+    <w:lsdException w:name="heading 4" w:semiHidden="0" w:unhideWhenUsed="0" w:qFormat="1"/>
+    <w:lsdException w:name="heading 5" w:semiHidden="0" w:unhideWhenUsed="0" w:qFormat="1"/>
+    <w:lsdException w:name="heading 6" w:semiHidden="0" w:unhideWhenUsed="0" w:qFormat="1"/>
+    <w:lsdException w:name="heading 7" w:qFormat="1"/>
+    <w:lsdException w:name="heading 8" w:qFormat="1"/>
+    <w:lsdException w:name="heading 9" w:qFormat="1"/>
+    <w:lsdException w:name="toc 1" w:uiPriority="39"/>
+    <w:lsdException w:name="toc 2" w:uiPriority="39"/>
+    <w:lsdException w:name="caption" w:qFormat="1"/>
+    <w:lsdException w:name="List Number" w:semiHidden="0" w:unhideWhenUsed="0"/>
+    <w:lsdException w:name="List 4" w:semiHidden="0" w:unhideWhenUsed="0"/>
+    <w:lsdException w:name="List 5" w:semiHidden="0" w:unhideWhenUsed="0"/>
+    <w:lsdException w:name="Title" w:semiHidden="0" w:unhideWhenUsed="0" w:qFormat="1"/>
+    <w:lsdException w:name="Subtitle" w:semiHidden="0" w:unhideWhenUsed="0" w:qFormat="1"/>
+    <w:lsdException w:name="Salutation" w:semiHidden="0" w:unhideWhenUsed="0"/>
+    <w:lsdException w:name="Date" w:semiHidden="0" w:unhideWhenUsed="0"/>
+    <w:lsdException w:name="Body Text First Indent" w:semiHidden="0" w:unhideWhenUsed="0"/>
+    <w:lsdException w:name="Hyperlink" w:uiPriority="99"/>
+    <w:lsdException w:name="Strong" w:semiHidden="0" w:unhideWhenUsed="0" w:qFormat="1"/>
+    <w:lsdException w:name="Emphasis" w:semiHidden="0" w:unhideWhenUsed="0" w:qFormat="1"/>
+    <w:lsdException w:name="Table Grid" w:semiHidden="0" w:unhideWhenUsed="0"/>
+    <w:lsdException w:name="Placeholder Text" w:uiPriority="99" w:unhideWhenUsed="0"/>
+    <w:lsdException w:name="No Spacing" w:semiHidden="0" w:uiPriority="1" w:unhideWhenUsed="0" w:qFormat="1"/>
+    <w:lsdException w:name="Light Shading" w:semiHidden="0" w:uiPriority="60" w:unhideWhenUsed="0"/>
+    <w:lsdException w:name="Light List" w:semiHidden="0" w:uiPriority="61" w:unhideWhenUsed="0"/>
+    <w:lsdException w:name="Light Grid" w:semiHidden="0" w:uiPriority="62" w:unhideWhenUsed="0"/>
+    <w:lsdException w:name="Medium Shading 1" w:semiHidden="0" w:uiPriority="63" w:unhideWhenUsed="0"/>
+    <w:lsdException w:name="Medium Shading 2" w:semiHidden="0" w:uiPriority="64" w:unhideWhenUsed="0"/>
+    <w:lsdException w:name="Medium List 1" w:semiHidden="0" w:uiPriority="65" w:unhideWhenUsed="0"/>
+    <w:lsdException w:name="Medium List 2" w:semiHidden="0" w:uiPriority="66" w:unhideWhenUsed="0"/>
+    <w:lsdException w:name="Medium Grid 1" w:semiHidden="0" w:uiPriority="67" w:unhideWhenUsed="0"/>
+    <w:lsdException w:name="Medium Grid 2" w:semiHidden="0" w:uiPriority="68" w:unhideWhenUsed="0"/>
+    <w:lsdException w:name="Medium Grid 3" w:semiHidden="0" w:uiPriority="69" w:unhideWhenUsed="0"/>
+    <w:lsdException w:name="Dark List" w:semiHidden="0" w:uiPriority="70" w:unhideWhenUsed="0"/>
+    <w:lsdException w:name="Colorful Shading" w:semiHidden="0" w:uiPriority="71" w:unhideWhenUsed="0"/>
+    <w:lsdException w:name="Colorful List" w:semiHidden="0" w:uiPriority="72" w:unhideWhenUsed="0"/>
+    <w:lsdException w:name="Colorful Grid" w:semiHidden="0" w:uiPriority="73" w:unhideWhenUsed="0"/>
+    <w:lsdException w:name="Light Shading Accent 1" w:semiHidden="0" w:uiPriority="60" w:unhideWhenUsed="0"/>
+    <w:lsdException w:name="Light List Accent 1" w:semiHidden="0" w:uiPriority="61" w:unhideWhenUsed="0"/>
+    <w:lsdException w:name="Light Grid Accent 1" w:semiHidden="0" w:uiPriority="62" w:unhideWhenUsed="0"/>
+    <w:lsdException w:name="Medium Shading 1 Accent 1" w:semiHidden="0" w:uiPriority="63" w:unhideWhenUsed="0"/>
+    <w:lsdException w:name="Medium Shading 2 Accent 1" w:semiHidden="0" w:uiPriority="64" w:unhideWhenUsed="0"/>
+    <w:lsdException w:name="Medium List 1 Accent 1" w:semiHidden="0" w:uiPriority="65" w:unhideWhenUsed="0"/>
+    <w:lsdException w:name="Revision" w:uiPriority="99" w:unhideWhenUsed="0"/>
+    <w:lsdException w:name="List Paragraph" w:semiHidden="0" w:uiPriority="34" w:unhideWhenUsed="0" w:qFormat="1"/>
+    <w:lsdException w:name="Quote" w:semiHidden="0" w:uiPriority="29" w:unhideWhenUsed="0" w:qFormat="1"/>
+    <w:lsdException w:name="Intense Quote" w:semiHidden="0" w:uiPriority="30" w:unhideWhenUsed="0" w:qFormat="1"/>
+    <w:lsdException w:name="Medium List 2 Accent 1" w:semiHidden="0" w:uiPriority="66" w:unhideWhenUsed="0"/>
+    <w:lsdException w:name="Medium Grid 1 Accent 1" w:semiHidden="0" w:uiPriority="67" w:unhideWhenUsed="0"/>
+    <w:lsdException w:name="Medium Grid 2 Accent 1" w:semiHidden="0" w:uiPriority="68" w:unhideWhenUsed="0"/>
+    <w:lsdException w:name="Medium Grid 3 Accent 1" w:semiHidden="0" w:uiPriority="69" w:unhideWhenUsed="0"/>
+    <w:lsdException w:name="Dark List Accent 1" w:semiHidden="0" w:uiPriority="70" w:unhideWhenUsed="0"/>
+    <w:lsdException w:name="Colorful Shading Accent 1" w:semiHidden="0" w:uiPriority="71" w:unhideWhenUsed="0"/>
+    <w:lsdException w:name="Colorful List Accent 1" w:semiHidden="0" w:uiPriority="72" w:unhideWhenUsed="0"/>
+    <w:lsdException w:name="Colorful Grid Accent 1" w:semiHidden="0" w:uiPriority="73" w:unhideWhenUsed="0"/>
+    <w:lsdException w:name="Light Shading Accent 2" w:semiHidden="0" w:uiPriority="60" w:unhideWhenUsed="0"/>
+    <w:lsdException w:name="Light List Accent 2" w:semiHidden="0" w:uiPriority="61" w:unhideWhenUsed="0"/>
+    <w:lsdException w:name="Light Grid Accent 2" w:semiHidden="0" w:uiPriority="62" w:unhideWhenUsed="0"/>
+    <w:lsdException w:name="Medium Shading 1 Accent 2" w:semiHidden="0" w:uiPriority="63" w:unhideWhenUsed="0"/>
+    <w:lsdException w:name="Medium Shading 2 Accent 2" w:semiHidden="0" w:uiPriority="64" w:unhideWhenUsed="0"/>
+    <w:lsdException w:name="Medium List 1 Accent 2" w:semiHidden="0" w:uiPriority="65" w:unhideWhenUsed="0"/>
+    <w:lsdException w:name="Medium List 2 Accent 2" w:semiHidden="0" w:uiPriority="66" w:unhideWhenUsed="0"/>
+    <w:lsdException w:name="Medium Grid 1 Accent 2" w:semiHidden="0" w:uiPriority="67" w:unhideWhenUsed="0"/>
+    <w:lsdException w:name="Medium Grid 2 Accent 2" w:semiHidden="0" w:uiPriority="68" w:unhideWhenUsed="0"/>
+    <w:lsdException w:name="Medium Grid 3 Accent 2" w:semiHidden="0" w:uiPriority="69" w:unhideWhenUsed="0"/>
+    <w:lsdException w:name="Dark List Accent 2" w:semiHidden="0" w:uiPriority="70" w:unhideWhenUsed="0"/>
+    <w:lsdException w:name="Colorful Shading Accent 2" w:semiHidden="0" w:uiPriority="71" w:unhideWhenUsed="0"/>
+    <w:lsdException w:name="Colorful List Accent 2" w:semiHidden="0" w:uiPriority="72" w:unhideWhenUsed="0"/>
+    <w:lsdException w:name="Colorful Grid Accent 2" w:semiHidden="0" w:uiPriority="73" w:unhideWhenUsed="0"/>
+    <w:lsdException w:name="Light Shading Accent 3" w:semiHidden="0" w:uiPriority="60" w:unhideWhenUsed="0"/>
+    <w:lsdException w:name="Light List Accent 3" w:semiHidden="0" w:uiPriority="61" w:unhideWhenUsed="0"/>
+    <w:lsdException w:name="Light Grid Accent 3" w:semiHidden="0" w:uiPriority="62" w:unhideWhenUsed="0"/>
+    <w:lsdException w:name="Medium Shading 1 Accent 3" w:semiHidden="0" w:uiPriority="63" w:unhideWhenUsed="0"/>
+    <w:lsdException w:name="Medium Shading 2 Accent 3" w:semiHidden="0" w:uiPriority="64" w:unhideWhenUsed="0"/>
+    <w:lsdException w:name="Medium List 1 Accent 3" w:semiHidden="0" w:uiPriority="65" w:unhideWhenUsed="0"/>
+    <w:lsdException w:name="Medium List 2 Accent 3" w:semiHidden="0" w:uiPriority="66" w:unhideWhenUsed="0"/>
+    <w:lsdException w:name="Medium Grid 1 Accent 3" w:semiHidden="0" w:uiPriority="67" w:unhideWhenUsed="0"/>
+    <w:lsdException w:name="Medium Grid 2 Accent 3" w:semiHidden="0" w:uiPriority="68" w:unhideWhenUsed="0"/>
+    <w:lsdException w:name="Medium Grid 3 Accent 3" w:semiHidden="0" w:uiPriority="69" w:unhideWhenUsed="0"/>
+    <w:lsdException w:name="Dark List Accent 3" w:semiHidden="0" w:uiPriority="70" w:unhideWhenUsed="0"/>
+    <w:lsdException w:name="Colorful Shading Accent 3" w:semiHidden="0" w:uiPriority="71" w:unhideWhenUsed="0"/>
+    <w:lsdException w:name="Colorful List Accent 3" w:semiHidden="0" w:uiPriority="72" w:unhideWhenUsed="0"/>
+    <w:lsdException w:name="Colorful Grid Accent 3" w:semiHidden="0" w:uiPriority="73" w:unhideWhenUsed="0"/>
+    <w:lsdException w:name="Light Shading Accent 4" w:semiHidden="0" w:uiPriority="60" w:unhideWhenUsed="0"/>
+    <w:lsdException w:name="Light List Accent 4" w:semiHidden="0" w:uiPriority="61" w:unhideWhenUsed="0"/>
+    <w:lsdException w:name="Light Grid Accent 4" w:semiHidden="0" w:uiPriority="62" w:unhideWhenUsed="0"/>
+    <w:lsdException w:name="Medium Shading 1 Accent 4" w:semiHidden="0" w:uiPriority="63" w:unhideWhenUsed="0"/>
+    <w:lsdException w:name="Medium Shading 2 Accent 4" w:semiHidden="0" w:uiPriority="64" w:unhideWhenUsed="0"/>
+    <w:lsdException w:name="Medium List 1 Accent 4" w:semiHidden="0" w:uiPriority="65" w:unhideWhenUsed="0"/>
+    <w:lsdException w:name="Medium List 2 Accent 4" w:semiHidden="0" w:uiPriority="66" w:unhideWhenUsed="0"/>
+    <w:lsdException w:name="Medium Grid 1 Accent 4" w:semiHidden="0" w:uiPriority="67" w:unhideWhenUsed="0"/>
+    <w:lsdException w:name="Medium Grid 2 Accent 4" w:semiHidden="0" w:uiPriority="68" w:unhideWhenUsed="0"/>
+    <w:lsdException w:name="Medium Grid 3 Accent 4" w:semiHidden="0" w:uiPriority="69" w:unhideWhenUsed="0"/>
+    <w:lsdException w:name="Dark List Accent 4" w:semiHidden="0" w:uiPriority="70" w:unhideWhenUsed="0"/>
+    <w:lsdException w:name="Colorful Shading Accent 4" w:semiHidden="0" w:uiPriority="71" w:unhideWhenUsed="0"/>
+    <w:lsdException w:name="Colorful List Accent 4" w:semiHidden="0" w:uiPriority="72" w:unhideWhenUsed="0"/>
+    <w:lsdException w:name="Colorful Grid Accent 4" w:semiHidden="0" w:uiPriority="73" w:unhideWhenUsed="0"/>
+    <w:lsdException w:name="Light Shading Accent 5" w:semiHidden="0" w:uiPriority="60" w:unhideWhenUsed="0"/>
+    <w:lsdException w:name="Light List Accent 5" w:semiHidden="0" w:uiPriority="61" w:unhideWhenUsed="0"/>
+    <w:lsdException w:name="Light Grid Accent 5" w:semiHidden="0" w:uiPriority="62" w:unhideWhenUsed="0"/>
+    <w:lsdException w:name="Medium Shading 1 Accent 5" w:semiHidden="0" w:uiPriority="63" w:unhideWhenUsed="0"/>
+    <w:lsdException w:name="Medium Shading 2 Accent 5" w:semiHidden="0" w:uiPriority="64" w:unhideWhenUsed="0"/>
+    <w:lsdException w:name="Medium List 1 Accent 5" w:semiHidden="0" w:uiPriority="65" w:unhideWhenUsed="0"/>
+    <w:lsdException w:name="Medium List 2 Accent 5" w:semiHidden="0" w:uiPriority="66" w:unhideWhenUsed="0"/>
+    <w:lsdException w:name="Medium Grid 1 Accent 5" w:semiHidden="0" w:uiPriority="67" w:unhideWhenUsed="0"/>
+    <w:lsdException w:name="Medium Grid 2 Accent 5" w:semiHidden="0" w:uiPriority="68" w:unhideWhenUsed="0"/>
+    <w:lsdException w:name="Medium Grid 3 Accent 5" w:semiHidden="0" w:uiPriority="69" w:unhideWhenUsed="0"/>
+    <w:lsdException w:name="Dark List Accent 5" w:semiHidden="0" w:uiPriority="70" w:unhideWhenUsed="0"/>
+    <w:lsdException w:name="Colorful Shading Accent 5" w:semiHidden="0" w:uiPriority="71" w:unhideWhenUsed="0"/>
+    <w:lsdException w:name="Colorful List Accent 5" w:semiHidden="0" w:uiPriority="72" w:unhideWhenUsed="0"/>
+    <w:lsdException w:name="Colorful Grid Accent 5" w:semiHidden="0" w:uiPriority="73" w:unhideWhenUsed="0"/>
+    <w:lsdException w:name="Light Shading Accent 6" w:semiHidden="0" w:uiPriority="60" w:unhideWhenUsed="0"/>
+    <w:lsdException w:name="Light List Accent 6" w:semiHidden="0" w:uiPriority="61" w:unhideWhenUsed="0"/>
+    <w:lsdException w:name="Light Grid Accent 6" w:semiHidden="0" w:uiPriority="62" w:unhideWhenUsed="0"/>
+    <w:lsdException w:name="Medium Shading 1 Accent 6" w:semiHidden="0" w:uiPriority="63" w:unhideWhenUsed="0"/>
+    <w:lsdException w:name="Medium Shading 2 Accent 6" w:semiHidden="0" w:uiPriority="64" w:unhideWhenUsed="0"/>
+    <w:lsdException w:name="Medium List 1 Accent 6" w:semiHidden="0" w:uiPriority="65" w:unhideWhenUsed="0"/>
+    <w:lsdException w:name="Medium List 2 Accent 6" w:semiHidden="0" w:uiPriority="66" w:unhideWhenUsed="0"/>
+    <w:lsdException w:name="Medium Grid 1 Accent 6" w:semiHidden="0" w:uiPriority="67" w:unhideWhenUsed="0"/>
+    <w:lsdException w:name="Medium Grid 2 Accent 6" w:semiHidden="0" w:uiPriority="68" w:unhideWhenUsed="0"/>
+    <w:lsdException w:name="Medium Grid 3 Accent 6" w:semiHidden="0" w:uiPriority="69" w:unhideWhenUsed="0"/>
+    <w:lsdException w:name="Dark List Accent 6" w:semiHidden="0" w:uiPriority="70" w:unhideWhenUsed="0"/>
+    <w:lsdException w:name="Colorful Shading Accent 6" w:semiHidden="0" w:uiPriority="71" w:unhideWhenUsed="0"/>
+    <w:lsdException w:name="Colorful List Accent 6" w:semiHidden="0" w:uiPriority="72" w:unhideWhenUsed="0"/>
+    <w:lsdException w:name="Colorful Grid Accent 6" w:semiHidden="0" w:uiPriority="73" w:unhideWhenUsed="0"/>
+    <w:lsdException w:name="Subtle Emphasis" w:semiHidden="0" w:uiPriority="19" w:unhideWhenUsed="0" w:qFormat="1"/>
+    <w:lsdException w:name="Intense Emphasis" w:semiHidden="0" w:uiPriority="21" w:unhideWhenUsed="0" w:qFormat="1"/>
+    <w:lsdException w:name="Subtle Reference" w:semiHidden="0" w:uiPriority="31" w:unhideWhenUsed="0" w:qFormat="1"/>
+    <w:lsdException w:name="Intense Reference" w:semiHidden="0" w:uiPriority="32" w:unhideWhenUsed="0" w:qFormat="1"/>
+    <w:lsdException w:name="Book Title" w:semiHidden="0" w:uiPriority="33" w:unhideWhenUsed="0" w:qFormat="1"/>
+    <w:lsdException w:name="Bibliography" w:uiPriority="37"/>
+    <w:lsdException w:name="TOC Heading" w:uiPriority="39" w:qFormat="1"/>
+  </w:latentStyles>
+  <w:style w:type="paragraph" w:default="1" w:styleId="Normal">
+    <w:name w:val="Normal"/>
+    <w:qFormat/>
+    <w:rsid w:val="001B4682"/>
+    <w:pPr>
+      <w:spacing w:before="120"/>
+    </w:pPr>
+    <w:rPr>
+      <w:sz w:val="24"/>
+      <w:szCs w:val="24"/>
+    </w:rPr>
+  </w:style>
+  <w:style w:type="paragraph" w:styleId="Heading1">
+    <w:name w:val="heading 1"/>
+    <w:basedOn w:val="Normal"/>
+    <w:next w:val="Normal"/>
+    <w:qFormat/>
+    <w:rsid w:val="001B4682"/>
+    <w:pPr>
+      <w:keepNext/>
+      <w:keepLines/>
+      <w:pageBreakBefore/>
+      <w:numPr>
+        <w:numId w:val="18"/>
+      </w:numPr>
+      <w:spacing w:before="1440" w:after="480"/>
+      <w:jc w:val="center"/>
+      <w:outlineLvl w:val="0"/>
+    </w:pPr>
+    <w:rPr>
+      <w:rFonts w:ascii="Arial" w:hAnsi="Arial"/>
+      <w:b/>
+      <w:bCs/>
+      <w:color w:val="000000"/>
+      <w:kern w:val="32"/>
+      <w:sz w:val="40"/>
+      <w:szCs w:val="40"/>
+    </w:rPr>
+  </w:style>
+  <w:style w:type="paragraph" w:styleId="Heading2">
+    <w:name w:val="heading 2"/>
+    <w:basedOn w:val="Normal"/>
+    <w:next w:val="Normal"/>
+    <w:qFormat/>
+    <w:rsid w:val="00CA1B6B"/>
+    <w:pPr>
+      <w:keepNext/>
+      <w:numPr>
+        <w:ilvl w:val="1"/>
+        <w:numId w:val="18"/>
+      </w:numPr>
+      <w:spacing w:before="240" w:after="60"/>
+      <w:outlineLvl w:val="1"/>
+    </w:pPr>
+    <w:rPr>
+      <w:rFonts w:ascii="Arial" w:hAnsi="Arial"/>
+      <w:b/>
+      <w:bCs/>
+      <w:color w:val="000000"/>
+      <w:szCs w:val="23"/>
+    </w:rPr>
+  </w:style>
+  <w:style w:type="paragraph" w:styleId="Heading3">
+    <w:name w:val="heading 3"/>
+    <w:basedOn w:val="Normal"/>
+    <w:next w:val="Normal"/>
+    <w:qFormat/>
+    <w:rsid w:val="00CA1B6B"/>
+    <w:pPr>
+      <w:keepNext/>
+      <w:numPr>
+        <w:ilvl w:val="2"/>
+        <w:numId w:val="18"/>
+      </w:numPr>
+      <w:spacing w:before="240" w:after="60"/>
+      <w:outlineLvl w:val="2"/>
+    </w:pPr>
+    <w:rPr>
+      <w:rFonts w:ascii="Arial" w:hAnsi="Arial"/>
+      <w:b/>
+      <w:bCs/>
+      <w:color w:val="000000"/>
+      <w:szCs w:val="26"/>
+    </w:rPr>
+  </w:style>
+  <w:style w:type="paragraph" w:styleId="Heading4">
+    <w:name w:val="heading 4"/>
+    <w:basedOn w:val="Normal"/>
+    <w:next w:val="Normal"/>
+    <w:qFormat/>
+    <w:rsid w:val="005F3E01"/>
+    <w:pPr>
+      <w:keepNext/>
+      <w:numPr>
+        <w:ilvl w:val="3"/>
+        <w:numId w:val="23"/>
+      </w:numPr>
+      <w:spacing w:before="240" w:after="60"/>
+      <w:outlineLvl w:val="3"/>
+    </w:pPr>
+    <w:rPr>
+      <w:rFonts w:ascii="Arial" w:hAnsi="Arial"/>
+      <w:b/>
+      <w:bCs/>
+      <w:color w:val="000000"/>
+      <w:szCs w:val="28"/>
+    </w:rPr>
+  </w:style>
+  <w:style w:type="paragraph" w:styleId="Heading5">
+    <w:name w:val="heading 5"/>
+    <w:basedOn w:val="Normal"/>
+    <w:next w:val="Normal"/>
+    <w:qFormat/>
+    <w:rsid w:val="005F3E01"/>
+    <w:pPr>
+      <w:keepNext/>
+      <w:framePr w:w="1800" w:wrap="auto" w:vAnchor="text" w:hAnchor="page" w:x="1201" w:y="1"/>
+      <w:numPr>
+        <w:ilvl w:val="4"/>
+        <w:numId w:val="23"/>
+      </w:numPr>
+      <w:spacing w:before="40" w:after="240"/>
+      <w:jc w:val="both"/>
+      <w:outlineLvl w:val="4"/>
+    </w:pPr>
+    <w:rPr>
+      <w:rFonts w:ascii="Arial Black" w:hAnsi="Arial Black"/>
+      <w:spacing w:val="-5"/>
+      <w:sz w:val="18"/>
+      <w:szCs w:val="18"/>
+    </w:rPr>
+  </w:style>
+  <w:style w:type="paragraph" w:styleId="Heading6">
+    <w:name w:val="heading 6"/>
+    <w:basedOn w:val="Normal"/>
+    <w:next w:val="Normal"/>
+    <w:qFormat/>
+    <w:rsid w:val="005F3E01"/>
+    <w:pPr>
+      <w:keepNext/>
+      <w:framePr w:w="1800" w:wrap="auto" w:vAnchor="text" w:hAnchor="page" w:x="1201" w:y="1"/>
+      <w:numPr>
+        <w:ilvl w:val="5"/>
+        <w:numId w:val="23"/>
+      </w:numPr>
+      <w:jc w:val="both"/>
+      <w:outlineLvl w:val="5"/>
+    </w:pPr>
+    <w:rPr>
+      <w:rFonts w:ascii="Arial" w:hAnsi="Arial"/>
+    </w:rPr>
+  </w:style>
+  <w:style w:type="paragraph" w:styleId="Heading7">
+    <w:name w:val="heading 7"/>
+    <w:basedOn w:val="Normal"/>
+    <w:next w:val="Normal"/>
+    <w:qFormat/>
+    <w:rsid w:val="005F3E01"/>
+    <w:pPr>
+      <w:framePr w:w="3780" w:hSpace="240" w:wrap="auto" w:vAnchor="text" w:hAnchor="page" w:x="1489" w:y="1"/>
+      <w:pBdr>
+        <w:top w:val="single" w:sz="6" w:space="12" w:color="FFFFFF"/>
+        <w:left w:val="single" w:sz="6" w:space="12" w:color="FFFFFF"/>
+        <w:bottom w:val="single" w:sz="6" w:space="12" w:color="FFFFFF"/>
+        <w:right w:val="single" w:sz="6" w:space="12" w:color="FFFFFF"/>
+      </w:pBdr>
+      <w:shd w:val="pct5" w:color="auto" w:fill="auto"/>
+      <w:spacing w:before="60"/>
+      <w:jc w:val="both"/>
+      <w:outlineLvl w:val="6"/>
+    </w:pPr>
+    <w:rPr>
+      <w:rFonts w:ascii="Times New Roman Bold" w:hAnsi="Times New Roman Bold"/>
+      <w:b/>
+      <w:bCs/>
+      <w:i/>
+      <w:iCs/>
+      <w:spacing w:val="-5"/>
+      <w:sz w:val="28"/>
+      <w:szCs w:val="28"/>
+    </w:rPr>
+  </w:style>
+  <w:style w:type="paragraph" w:styleId="Heading8">
+    <w:name w:val="heading 8"/>
+    <w:basedOn w:val="Normal"/>
+    <w:next w:val="Normal"/>
+    <w:qFormat/>
+    <w:rsid w:val="005F3E01"/>
+    <w:pPr>
+      <w:keepNext/>
+      <w:framePr w:w="1860" w:wrap="auto" w:vAnchor="text" w:hAnchor="page" w:x="1201" w:y="1"/>
+      <w:numPr>
+        <w:ilvl w:val="7"/>
+        <w:numId w:val="23"/>
+      </w:numPr>
+      <w:spacing w:before="60" w:line="320" w:lineRule="exact"/>
+      <w:jc w:val="center"/>
+      <w:outlineLvl w:val="7"/>
+    </w:pPr>
+    <w:rPr>
+      <w:rFonts w:ascii="Arial Black" w:hAnsi="Arial Black"/>
+      <w:caps/>
+      <w:spacing w:val="60"/>
+      <w:sz w:val="14"/>
+      <w:szCs w:val="14"/>
+    </w:rPr>
+  </w:style>
+  <w:style w:type="paragraph" w:styleId="Heading9">
+    <w:name w:val="heading 9"/>
+    <w:basedOn w:val="Normal"/>
+    <w:next w:val="Normal"/>
+    <w:qFormat/>
+    <w:rsid w:val="005F3E01"/>
+    <w:pPr>
+      <w:keepNext/>
+      <w:numPr>
+        <w:ilvl w:val="8"/>
+        <w:numId w:val="23"/>
+      </w:numPr>
+      <w:spacing w:before="80" w:after="60"/>
+      <w:jc w:val="both"/>
+      <w:outlineLvl w:val="8"/>
+    </w:pPr>
+    <w:rPr>
+      <w:rFonts w:ascii="Arial" w:hAnsi="Arial"/>
+      <w:b/>
+      <w:bCs/>
+      <w:i/>
+      <w:iCs/>
+      <w:kern w:val="28"/>
+    </w:rPr>
+  </w:style>
+  <w:style w:type="character" w:default="1" w:styleId="DefaultParagraphFont">
+    <w:name w:val="Default Paragraph Font"/>
+    <w:uiPriority w:val="1"/>
+    <w:semiHidden/>
+    <w:unhideWhenUsed/>
+  </w:style>
+  <w:style w:type="table" w:default="1" w:styleId="TableNormal">
+    <w:name w:val="Normal Table"/>
+    <w:uiPriority w:val="99"/>
+    <w:semiHidden/>
+    <w:unhideWhenUsed/>
+    <w:tblPr>
+      <w:tblInd w:w="0" w:type="dxa"/>
+      <w:tblCellMar>
+        <w:top w:w="0" w:type="dxa"/>
+        <w:left w:w="108" w:type="dxa"/>
+        <w:bottom w:w="0" w:type="dxa"/>
+        <w:right w:w="108" w:type="dxa"/>
+      </w:tblCellMar>
+    </w:tblPr>
+  </w:style>
+  <w:style w:type="numbering" w:default="1" w:styleId="NoList">
+    <w:name w:val="No List"/>
+    <w:uiPriority w:val="99"/>
+    <w:semiHidden/>
+    <w:unhideWhenUsed/>
+  </w:style>
+  <w:style w:type="paragraph" w:styleId="Title">
+    <w:name w:val="Title"/>
+    <w:basedOn w:val="Normal"/>
+    <w:next w:val="Normal"/>
+    <w:qFormat/>
+    <w:rsid w:val="00DB1889"/>
+    <w:pPr>
+      <w:spacing w:before="480" w:after="240"/>
+      <w:jc w:val="right"/>
+    </w:pPr>
+    <w:rPr>
+      <w:rFonts w:cs="Arial"/>
+      <w:b/>
+      <w:bCs/>
+      <w:kern w:val="28"/>
+      <w:sz w:val="48"/>
+      <w:szCs w:val="32"/>
+    </w:rPr>
+  </w:style>
+  <w:style w:type="paragraph" w:customStyle="1" w:styleId="Institution">
+    <w:name w:val="Institution"/>
+    <w:basedOn w:val="Normal"/>
+    <w:rsid w:val="001B4682"/>
+    <w:pPr>
+      <w:spacing w:before="720" w:after="960"/>
+      <w:jc w:val="center"/>
+    </w:pPr>
+    <w:rPr>
+      <w:b/>
+      <w:iCs/>
+      <w:sz w:val="40"/>
+      <w:szCs w:val="40"/>
+    </w:rPr>
+  </w:style>
+  <w:style w:type="paragraph" w:customStyle="1" w:styleId="BulletedList">
+    <w:name w:val="Bulleted List"/>
+    <w:basedOn w:val="Normal"/>
+    <w:rsid w:val="005F3E01"/>
+    <w:pPr>
+      <w:numPr>
+        <w:numId w:val="24"/>
+      </w:numPr>
+    </w:pPr>
+  </w:style>
+  <w:style w:type="paragraph" w:customStyle="1" w:styleId="MemberNames">
+    <w:name w:val="MemberNames"/>
+    <w:basedOn w:val="Normal"/>
+    <w:rsid w:val="00883383"/>
+    <w:pPr>
+      <w:spacing w:before="480" w:after="360"/>
+      <w:jc w:val="right"/>
+    </w:pPr>
+    <w:rPr>
+      <w:color w:val="000000"/>
+      <w:sz w:val="40"/>
+      <w:szCs w:val="40"/>
+    </w:rPr>
+  </w:style>
+  <w:style w:type="paragraph" w:customStyle="1" w:styleId="RecordDates">
+    <w:name w:val="Record Dates"/>
+    <w:basedOn w:val="Normal"/>
+    <w:rsid w:val="00883383"/>
+    <w:pPr>
+      <w:jc w:val="right"/>
+    </w:pPr>
+    <w:rPr>
+      <w:b/>
+      <w:bCs/>
+      <w:noProof/>
+      <w:sz w:val="28"/>
+      <w:szCs w:val="28"/>
+    </w:rPr>
+  </w:style>
+  <w:style w:type="paragraph" w:styleId="Header">
+    <w:name w:val="header"/>
+    <w:basedOn w:val="Normal"/>
+    <w:rsid w:val="001B4682"/>
+    <w:pPr>
+      <w:pBdr>
+        <w:top w:val="single" w:sz="12" w:space="1" w:color="auto"/>
+        <w:bottom w:val="single" w:sz="12" w:space="1" w:color="auto"/>
+      </w:pBdr>
+      <w:tabs>
+        <w:tab w:val="center" w:pos="4680"/>
+        <w:tab w:val="right" w:pos="9360"/>
+      </w:tabs>
+      <w:spacing w:after="360"/>
+    </w:pPr>
+    <w:rPr>
+      <w:b/>
+    </w:rPr>
+  </w:style>
+  <w:style w:type="paragraph" w:customStyle="1" w:styleId="PseudoHeading1">
+    <w:name w:val="PseudoHeading1"/>
+    <w:basedOn w:val="Normal"/>
+    <w:rsid w:val="00DB1889"/>
+    <w:pPr>
+      <w:spacing w:before="1440" w:after="480"/>
+      <w:jc w:val="center"/>
+    </w:pPr>
+    <w:rPr>
+      <w:b/>
+      <w:bCs/>
+      <w:sz w:val="40"/>
+    </w:rPr>
+  </w:style>
+  <w:style w:type="paragraph" w:styleId="Caption">
+    <w:name w:val="caption"/>
+    <w:basedOn w:val="Normal"/>
+    <w:next w:val="Normal"/>
+    <w:qFormat/>
+    <w:pPr>
+      <w:spacing w:after="120"/>
+    </w:pPr>
+    <w:rPr>
+      <w:rFonts w:ascii="Arial" w:hAnsi="Arial"/>
+      <w:b/>
+      <w:bCs/>
+      <w:sz w:val="20"/>
+      <w:szCs w:val="20"/>
+    </w:rPr>
+  </w:style>
+  <w:style w:type="character" w:styleId="CommentReference">
+    <w:name w:val="annotation reference"/>
+    <w:basedOn w:val="DefaultParagraphFont"/>
+    <w:semiHidden/>
+    <w:rPr>
+      <w:sz w:val="16"/>
+      <w:szCs w:val="16"/>
+    </w:rPr>
+  </w:style>
+  <w:style w:type="paragraph" w:styleId="CommentText">
+    <w:name w:val="annotation text"/>
+    <w:basedOn w:val="Normal"/>
+    <w:semiHidden/>
+    <w:rPr>
+      <w:rFonts w:ascii="Arial" w:hAnsi="Arial"/>
+      <w:sz w:val="20"/>
+      <w:szCs w:val="20"/>
+    </w:rPr>
+  </w:style>
+  <w:style w:type="paragraph" w:styleId="BalloonText">
+    <w:name w:val="Balloon Text"/>
+    <w:basedOn w:val="Normal"/>
+    <w:semiHidden/>
+    <w:rPr>
+      <w:rFonts w:ascii="Tahoma" w:hAnsi="Tahoma" w:cs="Tahoma"/>
+      <w:sz w:val="16"/>
+      <w:szCs w:val="16"/>
+    </w:rPr>
+  </w:style>
+  <w:style w:type="paragraph" w:styleId="TOC1">
+    <w:name w:val="toc 1"/>
+    <w:basedOn w:val="Normal"/>
+    <w:uiPriority w:val="39"/>
+    <w:rsid w:val="00CE71E2"/>
+    <w:pPr>
+      <w:tabs>
+        <w:tab w:val="left" w:pos="720"/>
+        <w:tab w:val="right" w:leader="dot" w:pos="9360"/>
+      </w:tabs>
+      <w:spacing w:after="120"/>
+      <w:ind w:left="720" w:hanging="720"/>
+    </w:pPr>
+    <w:rPr>
+      <w:b/>
+      <w:bCs/>
+      <w:noProof/>
+      <w:color w:val="000000"/>
+      <w:szCs w:val="22"/>
+    </w:rPr>
+  </w:style>
+  <w:style w:type="paragraph" w:styleId="TOC2">
+    <w:name w:val="toc 2"/>
+    <w:basedOn w:val="TOC1"/>
+    <w:uiPriority w:val="39"/>
+    <w:rsid w:val="00CE71E2"/>
+    <w:pPr>
+      <w:tabs>
+        <w:tab w:val="left" w:leader="dot" w:pos="994"/>
+      </w:tabs>
+      <w:spacing w:before="0" w:after="0"/>
+      <w:ind w:left="1440"/>
+    </w:pPr>
+    <w:rPr>
+      <w:b w:val="0"/>
+      <w:bCs w:val="0"/>
+      <w:sz w:val="22"/>
+    </w:rPr>
+  </w:style>
+  <w:style w:type="paragraph" w:styleId="TOC3">
+    <w:name w:val="toc 3"/>
+    <w:basedOn w:val="Normal"/>
+    <w:next w:val="Normal"/>
+    <w:semiHidden/>
+    <w:pPr>
+      <w:tabs>
+        <w:tab w:val="right" w:leader="dot" w:pos="9360"/>
+      </w:tabs>
+      <w:ind w:left="1260" w:hanging="780"/>
+    </w:pPr>
+    <w:rPr>
+      <w:i/>
+      <w:iCs/>
+      <w:noProof/>
+      <w:color w:val="000000"/>
+      <w:sz w:val="20"/>
+      <w:szCs w:val="23"/>
+    </w:rPr>
+  </w:style>
+  <w:style w:type="character" w:styleId="Hyperlink">
+    <w:name w:val="Hyperlink"/>
+    <w:basedOn w:val="DefaultParagraphFont"/>
+    <w:uiPriority w:val="99"/>
+    <w:rsid w:val="00FD44BA"/>
+    <w:rPr>
+      <w:color w:val="0000FF"/>
+      <w:u w:val="single"/>
+    </w:rPr>
+  </w:style>
+  <w:style w:type="paragraph" w:styleId="ListParagraph">
+    <w:name w:val="List Paragraph"/>
+    <w:basedOn w:val="Normal"/>
+    <w:uiPriority w:val="34"/>
+    <w:qFormat/>
+    <w:rsid w:val="00767D94"/>
+    <w:pPr>
+      <w:ind w:left="720"/>
+      <w:contextualSpacing/>
+    </w:pPr>
+  </w:style>
+  <w:style w:type="character" w:styleId="PlaceholderText">
+    <w:name w:val="Placeholder Text"/>
+    <w:basedOn w:val="DefaultParagraphFont"/>
+    <w:uiPriority w:val="99"/>
+    <w:semiHidden/>
+    <w:rsid w:val="00E40267"/>
+    <w:rPr>
+      <w:color w:val="808080"/>
+    </w:rPr>
+  </w:style>
+  <w:style w:type="table" w:styleId="TableGrid">
+    <w:name w:val="Table Grid"/>
+    <w:basedOn w:val="TableNormal"/>
+    <w:rsid w:val="006E5EE5"/>
+    <w:tblPr>
+      <w:tblInd w:w="0" w:type="dxa"/>
+      <w:tblBorders>
+        <w:top w:val="single" w:sz="4" w:space="0" w:color="auto"/>
+        <w:left w:val="single" w:sz="4" w:space="0" w:color="auto"/>
+        <w:bottom w:val="single" w:sz="4" w:space="0" w:color="auto"/>
+        <w:right w:val="single" w:sz="4" w:space="0" w:color="auto"/>
+        <w:insideH w:val="single" w:sz="4" w:space="0" w:color="auto"/>
+        <w:insideV w:val="single" w:sz="4" w:space="0" w:color="auto"/>
+      </w:tblBorders>
+      <w:tblCellMar>
+        <w:top w:w="0" w:type="dxa"/>
+        <w:left w:w="108" w:type="dxa"/>
+        <w:bottom w:w="0" w:type="dxa"/>
+        <w:right w:w="108" w:type="dxa"/>
+      </w:tblCellMar>
+    </w:tblPr>
+  </w:style>
+  <w:style w:type="character" w:styleId="Strong">
+    <w:name w:val="Strong"/>
+    <w:basedOn w:val="DefaultParagraphFont"/>
+    <w:qFormat/>
+    <w:rsid w:val="00524A70"/>
+    <w:rPr>
+      <w:b/>
+      <w:bCs/>
+    </w:rPr>
+  </w:style>
+</w:styles>
+</file>
+
+<file path=word/stylesWithEffects.xml><?xml version="1.0" encoding="utf-8"?>
+<w:styles xmlns:wpc="http://schemas.microsoft.com/office/word/2010/wordprocessingCanvas" xmlns:mc="http://schemas.openxmlformats.org/markup-compatibility/2006" xmlns:o="urn:schemas-microsoft-com:office:office" xmlns:r="http://schemas.openxmlformats.org/officeDocument/2006/relationships" xmlns:m="http://schemas.openxmlformats.org/officeDocument/2006/math" xmlns:v="urn:schemas-microsoft-com:vml" xmlns:wp14="http://schemas.microsoft.com/office/word/2010/wordprocessingDrawing" xmlns:wp="http://schemas.openxmlformats.org/drawingml/2006/wordprocessingDrawing" xmlns:w10="urn:schemas-microsoft-com:office:word" xmlns:w="http://schemas.openxmlformats.org/wordprocessingml/2006/main" xmlns:w14="http://schemas.microsoft.com/office/word/2010/wordml" xmlns:wpg="http://schemas.microsoft.com/office/word/2010/wordprocessingGroup" xmlns:wpi="http://schemas.microsoft.com/office/word/2010/wordprocessingInk" xmlns:wne="http://schemas.microsoft.com/office/word/2006/wordml" xmlns:wps="http://schemas.microsoft.com/office/word/2010/wordprocessingShape" mc:Ignorable="w14 wp14">
+  <w:docDefaults>
+    <w:rPrDefault>
+      <w:rPr>
+        <w:rFonts w:ascii="Times New Roman" w:eastAsia="Times New Roman" w:hAnsi="Times New Roman" w:cs="Times New Roman"/>
+        <w:lang w:val="en-US" w:eastAsia="en-US" w:bidi="ar-SA"/>
+      </w:rPr>
+    </w:rPrDefault>
+    <w:pPrDefault/>
+  </w:docDefaults>
+  <w:latentStyles w:defLockedState="0" w:defUIPriority="0" w:defSemiHidden="1" w:defUnhideWhenUsed="1" w:defQFormat="0" w:count="267">
+    <w:lsdException w:name="Normal" w:semiHidden="0" w:unhideWhenUsed="0" w:qFormat="1"/>
+    <w:lsdException w:name="heading 1" w:semiHidden="0" w:unhideWhenUsed="0" w:qFormat="1"/>
+    <w:lsdException w:name="heading 2" w:semiHidden="0" w:unhideWhenUsed="0" w:qFormat="1"/>
+    <w:lsdException w:name="heading 3" w:semiHidden="0" w:unhideWhenUsed="0" w:qFormat="1"/>
+    <w:lsdException w:name="heading 4" w:semiHidden="0" w:unhideWhenUsed="0" w:qFormat="1"/>
+    <w:lsdException w:name="heading 5" w:semiHidden="0" w:unhideWhenUsed="0" w:qFormat="1"/>
+    <w:lsdException w:name="heading 6" w:semiHidden="0" w:unhideWhenUsed="0" w:qFormat="1"/>
+    <w:lsdException w:name="heading 7" w:qFormat="1"/>
+    <w:lsdException w:name="heading 8" w:qFormat="1"/>
+    <w:lsdException w:name="heading 9" w:qFormat="1"/>
+    <w:lsdException w:name="toc 1" w:uiPriority="39"/>
+    <w:lsdException w:name="toc 2" w:uiPriority="39"/>
+    <w:lsdException w:name="caption" w:qFormat="1"/>
+    <w:lsdException w:name="List Number" w:semiHidden="0" w:unhideWhenUsed="0"/>
+    <w:lsdException w:name="List 4" w:semiHidden="0" w:unhideWhenUsed="0"/>
+    <w:lsdException w:name="List 5" w:semiHidden="0" w:unhideWhenUsed="0"/>
+    <w:lsdException w:name="Title" w:semiHidden="0" w:unhideWhenUsed="0" w:qFormat="1"/>
+    <w:lsdException w:name="Subtitle" w:semiHidden="0" w:unhideWhenUsed="0" w:qFormat="1"/>
+    <w:lsdException w:name="Salutation" w:semiHidden="0" w:unhideWhenUsed="0"/>
+    <w:lsdException w:name="Date" w:semiHidden="0" w:unhideWhenUsed="0"/>
+    <w:lsdException w:name="Body Text First Indent" w:semiHidden="0" w:unhideWhenUsed="0"/>
+    <w:lsdException w:name="Hyperlink" w:uiPriority="99"/>
+    <w:lsdException w:name="Strong" w:semiHidden="0" w:unhideWhenUsed="0" w:qFormat="1"/>
+    <w:lsdException w:name="Emphasis" w:semiHidden="0" w:unhideWhenUsed="0" w:qFormat="1"/>
+    <w:lsdException w:name="Table Grid" w:semiHidden="0" w:unhideWhenUsed="0"/>
+    <w:lsdException w:name="Placeholder Text" w:uiPriority="99" w:unhideWhenUsed="0"/>
+    <w:lsdException w:name="No Spacing" w:semiHidden="0" w:uiPriority="1" w:unhideWhenUsed="0" w:qFormat="1"/>
+    <w:lsdException w:name="Light Shading" w:semiHidden="0" w:uiPriority="60" w:unhideWhenUsed="0"/>
+    <w:lsdException w:name="Light List" w:semiHidden="0" w:uiPriority="61" w:unhideWhenUsed="0"/>
+    <w:lsdException w:name="Light Grid" w:semiHidden="0" w:uiPriority="62" w:unhideWhenUsed="0"/>
+    <w:lsdException w:name="Medium Shading 1" w:semiHidden="0" w:uiPriority="63" w:unhideWhenUsed="0"/>
+    <w:lsdException w:name="Medium Shading 2" w:semiHidden="0" w:uiPriority="64" w:unhideWhenUsed="0"/>
+    <w:lsdException w:name="Medium List 1" w:semiHidden="0" w:uiPriority="65" w:unhideWhenUsed="0"/>
+    <w:lsdException w:name="Medium List 2" w:semiHidden="0" w:uiPriority="66" w:unhideWhenUsed="0"/>
+    <w:lsdException w:name="Medium Grid 1" w:semiHidden="0" w:uiPriority="67" w:unhideWhenUsed="0"/>
+    <w:lsdException w:name="Medium Grid 2" w:semiHidden="0" w:uiPriority="68" w:unhideWhenUsed="0"/>
+    <w:lsdException w:name="Medium Grid 3" w:semiHidden="0" w:uiPriority="69" w:unhideWhenUsed="0"/>
+    <w:lsdException w:name="Dark List" w:semiHidden="0" w:uiPriority="70" w:unhideWhenUsed="0"/>
+    <w:lsdException w:name="Colorful Shading" w:semiHidden="0" w:uiPriority="71" w:unhideWhenUsed="0"/>
+    <w:lsdException w:name="Colorful List" w:semiHidden="0" w:uiPriority="72" w:unhideWhenUsed="0"/>
+    <w:lsdException w:name="Colorful Grid" w:semiHidden="0" w:uiPriority="73" w:unhideWhenUsed="0"/>
+    <w:lsdException w:name="Light Shading Accent 1" w:semiHidden="0" w:uiPriority="60" w:unhideWhenUsed="0"/>
+    <w:lsdException w:name="Light List Accent 1" w:semiHidden="0" w:uiPriority="61" w:unhideWhenUsed="0"/>
+    <w:lsdException w:name="Light Grid Accent 1" w:semiHidden="0" w:uiPriority="62" w:unhideWhenUsed="0"/>
+    <w:lsdException w:name="Medium Shading 1 Accent 1" w:semiHidden="0" w:uiPriority="63" w:unhideWhenUsed="0"/>
+    <w:lsdException w:name="Medium Shading 2 Accent 1" w:semiHidden="0" w:uiPriority="64" w:unhideWhenUsed="0"/>
+    <w:lsdException w:name="Medium List 1 Accent 1" w:semiHidden="0" w:uiPriority="65" w:unhideWhenUsed="0"/>
+    <w:lsdException w:name="Revision" w:uiPriority="99" w:unhideWhenUsed="0"/>
+    <w:lsdException w:name="List Paragraph" w:semiHidden="0" w:uiPriority="34" w:unhideWhenUsed="0" w:qFormat="1"/>
+    <w:lsdException w:name="Quote" w:semiHidden="0" w:uiPriority="29" w:unhideWhenUsed="0" w:qFormat="1"/>
+    <w:lsdException w:name="Intense Quote" w:semiHidden="0" w:uiPriority="30" w:unhideWhenUsed="0" w:qFormat="1"/>
+    <w:lsdException w:name="Medium List 2 Accent 1" w:semiHidden="0" w:uiPriority="66" w:unhideWhenUsed="0"/>
+    <w:lsdException w:name="Medium Grid 1 Accent 1" w:semiHidden="0" w:uiPriority="67" w:unhideWhenUsed="0"/>
+    <w:lsdException w:name="Medium Grid 2 Accent 1" w:semiHidden="0" w:uiPriority="68" w:unhideWhenUsed="0"/>
+    <w:lsdException w:name="Medium Grid 3 Accent 1" w:semiHidden="0" w:uiPriority="69" w:unhideWhenUsed="0"/>
+    <w:lsdException w:name="Dark List Accent 1" w:semiHidden="0" w:uiPriority="70" w:unhideWhenUsed="0"/>
+    <w:lsdException w:name="Colorful Shading Accent 1" w:semiHidden="0" w:uiPriority="71" w:unhideWhenUsed="0"/>
+    <w:lsdException w:name="Colorful List Accent 1" w:semiHidden="0" w:uiPriority="72" w:unhideWhenUsed="0"/>
+    <w:lsdException w:name="Colorful Grid Accent 1" w:semiHidden="0" w:uiPriority="73" w:unhideWhenUsed="0"/>
+    <w:lsdException w:name="Light Shading Accent 2" w:semiHidden="0" w:uiPriority="60" w:unhideWhenUsed="0"/>
+    <w:lsdException w:name="Light List Accent 2" w:semiHidden="0" w:uiPriority="61" w:unhideWhenUsed="0"/>
+    <w:lsdException w:name="Light Grid Accent 2" w:semiHidden="0" w:uiPriority="62" w:unhideWhenUsed="0"/>
+    <w:lsdException w:name="Medium Shading 1 Accent 2" w:semiHidden="0" w:uiPriority="63" w:unhideWhenUsed="0"/>
+    <w:lsdException w:name="Medium Shading 2 Accent 2" w:semiHidden="0" w:uiPriority="64" w:unhideWhenUsed="0"/>
+    <w:lsdException w:name="Medium List 1 Accent 2" w:semiHidden="0" w:uiPriority="65" w:unhideWhenUsed="0"/>
+    <w:lsdException w:name="Medium List 2 Accent 2" w:semiHidden="0" w:uiPriority="66" w:unhideWhenUsed="0"/>
+    <w:lsdException w:name="Medium Grid 1 Accent 2" w:semiHidden="0" w:uiPriority="67" w:unhideWhenUsed="0"/>
+    <w:lsdException w:name="Medium Grid 2 Accent 2" w:semiHidden="0" w:uiPriority="68" w:unhideWhenUsed="0"/>
+    <w:lsdException w:name="Medium Grid 3 Accent 2" w:semiHidden="0" w:uiPriority="69" w:unhideWhenUsed="0"/>
+    <w:lsdException w:name="Dark List Accent 2" w:semiHidden="0" w:uiPriority="70" w:unhideWhenUsed="0"/>
+    <w:lsdException w:name="Colorful Shading Accent 2" w:semiHidden="0" w:uiPriority="71" w:unhideWhenUsed="0"/>
+    <w:lsdException w:name="Colorful List Accent 2" w:semiHidden="0" w:uiPriority="72" w:unhideWhenUsed="0"/>
+    <w:lsdException w:name="Colorful Grid Accent 2" w:semiHidden="0" w:uiPriority="73" w:unhideWhenUsed="0"/>
+    <w:lsdException w:name="Light Shading Accent 3" w:semiHidden="0" w:uiPriority="60" w:unhideWhenUsed="0"/>
+    <w:lsdException w:name="Light List Accent 3" w:semiHidden="0" w:uiPriority="61" w:unhideWhenUsed="0"/>
+    <w:lsdException w:name="Light Grid Accent 3" w:semiHidden="0" w:uiPriority="62" w:unhideWhenUsed="0"/>
+    <w:lsdException w:name="Medium Shading 1 Accent 3" w:semiHidden="0" w:uiPriority="63" w:unhideWhenUsed="0"/>
+    <w:lsdException w:name="Medium Shading 2 Accent 3" w:semiHidden="0" w:uiPriority="64" w:unhideWhenUsed="0"/>
+    <w:lsdException w:name="Medium List 1 Accent 3" w:semiHidden="0" w:uiPriority="65" w:unhideWhenUsed="0"/>
+    <w:lsdException w:name="Medium List 2 Accent 3" w:semiHidden="0" w:uiPriority="66" w:unhideWhenUsed="0"/>
+    <w:lsdException w:name="Medium Grid 1 Accent 3" w:semiHidden="0" w:uiPriority="67" w:unhideWhenUsed="0"/>
+    <w:lsdException w:name="Medium Grid 2 Accent 3" w:semiHidden="0" w:uiPriority="68" w:unhideWhenUsed="0"/>
+    <w:lsdException w:name="Medium Grid 3 Accent 3" w:semiHidden="0" w:uiPriority="69" w:unhideWhenUsed="0"/>
+    <w:lsdException w:name="Dark List Accent 3" w:semiHidden="0" w:uiPriority="70" w:unhideWhenUsed="0"/>
+    <w:lsdException w:name="Colorful Shading Accent 3" w:semiHidden="0" w:uiPriority="71" w:unhideWhenUsed="0"/>
+    <w:lsdException w:name="Colorful List Accent 3" w:semiHidden="0" w:uiPriority="72" w:unhideWhenUsed="0"/>
+    <w:lsdException w:name="Colorful Grid Accent 3" w:semiHidden="0" w:uiPriority="73" w:unhideWhenUsed="0"/>
+    <w:lsdException w:name="Light Shading Accent 4" w:semiHidden="0" w:uiPriority="60" w:unhideWhenUsed="0"/>
+    <w:lsdException w:name="Light List Accent 4" w:semiHidden="0" w:uiPriority="61" w:unhideWhenUsed="0"/>
+    <w:lsdException w:name="Light Grid Accent 4" w:semiHidden="0" w:uiPriority="62" w:unhideWhenUsed="0"/>
+    <w:lsdException w:name="Medium Shading 1 Accent 4" w:semiHidden="0" w:uiPriority="63" w:unhideWhenUsed="0"/>
+    <w:lsdException w:name="Medium Shading 2 Accent 4" w:semiHidden="0" w:uiPriority="64" w:unhideWhenUsed="0"/>
+    <w:lsdException w:name="Medium List 1 Accent 4" w:semiHidden="0" w:uiPriority="65" w:unhideWhenUsed="0"/>
+    <w:lsdException w:name="Medium List 2 Accent 4" w:semiHidden="0" w:uiPriority="66" w:unhideWhenUsed="0"/>
+    <w:lsdException w:name="Medium Grid 1 Accent 4" w:semiHidden="0" w:uiPriority="67" w:unhideWhenUsed="0"/>
+    <w:lsdException w:name="Medium Grid 2 Accent 4" w:semiHidden="0" w:uiPriority="68" w:unhideWhenUsed="0"/>
+    <w:lsdException w:name="Medium Grid 3 Accent 4" w:semiHidden="0" w:uiPriority="69" w:unhideWhenUsed="0"/>
+    <w:lsdException w:name="Dark List Accent 4" w:semiHidden="0" w:uiPriority="70" w:unhideWhenUsed="0"/>
+    <w:lsdException w:name="Colorful Shading Accent 4" w:semiHidden="0" w:uiPriority="71" w:unhideWhenUsed="0"/>
+    <w:lsdException w:name="Colorful List Accent 4" w:semiHidden="0" w:uiPriority="72" w:unhideWhenUsed="0"/>
+    <w:lsdException w:name="Colorful Grid Accent 4" w:semiHidden="0" w:uiPriority="73" w:unhideWhenUsed="0"/>
+    <w:lsdException w:name="Light Shading Accent 5" w:semiHidden="0" w:uiPriority="60" w:unhideWhenUsed="0"/>
+    <w:lsdException w:name="Light List Accent 5" w:semiHidden="0" w:uiPriority="61" w:unhideWhenUsed="0"/>
+    <w:lsdException w:name="Light Grid Accent 5" w:semiHidden="0" w:uiPriority="62" w:unhideWhenUsed="0"/>
+    <w:lsdException w:name="Medium Shading 1 Accent 5" w:semiHidden="0" w:uiPriority="63" w:unhideWhenUsed="0"/>
+    <w:lsdException w:name="Medium Shading 2 Accent 5" w:semiHidden="0" w:uiPriority="64" w:unhideWhenUsed="0"/>
+    <w:lsdException w:name="Medium List 1 Accent 5" w:semiHidden="0" w:uiPriority="65" w:unhideWhenUsed="0"/>
+    <w:lsdException w:name="Medium List 2 Accent 5" w:semiHidden="0" w:uiPriority="66" w:unhideWhenUsed="0"/>
+    <w:lsdException w:name="Medium Grid 1 Accent 5" w:semiHidden="0" w:uiPriority="67" w:unhideWhenUsed="0"/>
+    <w:lsdException w:name="Medium Grid 2 Accent 5" w:semiHidden="0" w:uiPriority="68" w:unhideWhenUsed="0"/>
+    <w:lsdException w:name="Medium Grid 3 Accent 5" w:semiHidden="0" w:uiPriority="69" w:unhideWhenUsed="0"/>
+    <w:lsdException w:name="Dark List Accent 5" w:semiHidden="0" w:uiPriority="70" w:unhideWhenUsed="0"/>
+    <w:lsdException w:name="Colorful Shading Accent 5" w:semiHidden="0" w:uiPriority="71" w:unhideWhenUsed="0"/>
+    <w:lsdException w:name="Colorful List Accent 5" w:semiHidden="0" w:uiPriority="72" w:unhideWhenUsed="0"/>
+    <w:lsdException w:name="Colorful Grid Accent 5" w:semiHidden="0" w:uiPriority="73" w:unhideWhenUsed="0"/>
+    <w:lsdException w:name="Light Shading Accent 6" w:semiHidden="0" w:uiPriority="60" w:unhideWhenUsed="0"/>
+    <w:lsdException w:name="Light List Accent 6" w:semiHidden="0" w:uiPriority="61" w:unhideWhenUsed="0"/>
+    <w:lsdException w:name="Light Grid Accent 6" w:semiHidden="0" w:uiPriority="62" w:unhideWhenUsed="0"/>
+    <w:lsdException w:name="Medium Shading 1 Accent 6" w:semiHidden="0" w:uiPriority="63" w:unhideWhenUsed="0"/>
+    <w:lsdException w:name="Medium Shading 2 Accent 6" w:semiHidden="0" w:uiPriority="64" w:unhideWhenUsed="0"/>
+    <w:lsdException w:name="Medium List 1 Accent 6" w:semiHidden="0" w:uiPriority="65" w:unhideWhenUsed="0"/>
+    <w:lsdException w:name="Medium List 2 Accent 6" w:semiHidden="0" w:uiPriority="66" w:unhideWhenUsed="0"/>
+    <w:lsdException w:name="Medium Grid 1 Accent 6" w:semiHidden="0" w:uiPriority="67" w:unhideWhenUsed="0"/>
+    <w:lsdException w:name="Medium Grid 2 Accent 6" w:semiHidden="0" w:uiPriority="68" w:unhideWhenUsed="0"/>
+    <w:lsdException w:name="Medium Grid 3 Accent 6" w:semiHidden="0" w:uiPriority="69" w:unhideWhenUsed="0"/>
+    <w:lsdException w:name="Dark List Accent 6" w:semiHidden="0" w:uiPriority="70" w:unhideWhenUsed="0"/>
+    <w:lsdException w:name="Colorful Shading Accent 6" w:semiHidden="0" w:uiPriority="71" w:unhideWhenUsed="0"/>
+    <w:lsdException w:name="Colorful List Accent 6" w:semiHidden="0" w:uiPriority="72" w:unhideWhenUsed="0"/>
+    <w:lsdException w:name="Colorful Grid Accent 6" w:semiHidden="0" w:uiPriority="73" w:unhideWhenUsed="0"/>
+    <w:lsdException w:name="Subtle Emphasis" w:semiHidden="0" w:uiPriority="19" w:unhideWhenUsed="0" w:qFormat="1"/>
+    <w:lsdException w:name="Intense Emphasis" w:semiHidden="0" w:uiPriority="21" w:unhideWhenUsed="0" w:qFormat="1"/>
+    <w:lsdException w:name="Subtle Reference" w:semiHidden="0" w:uiPriority="31" w:unhideWhenUsed="0" w:qFormat="1"/>
+    <w:lsdException w:name="Intense Reference" w:semiHidden="0" w:uiPriority="32" w:unhideWhenUsed="0" w:qFormat="1"/>
+    <w:lsdException w:name="Book Title" w:semiHidden="0" w:uiPriority="33" w:unhideWhenUsed="0" w:qFormat="1"/>
+    <w:lsdException w:name="Bibliography" w:uiPriority="37"/>
+    <w:lsdException w:name="TOC Heading" w:uiPriority="39" w:qFormat="1"/>
   </w:latentStyles>
   <w:style w:type="paragraph" w:default="1" w:styleId="Normal">
     <w:name w:val="Normal"/>
@@ -19039,7 +19929,7 @@
 </file>
 
 <file path=customXml/itemProps1.xml><?xml version="1.0" encoding="utf-8"?>
-<ds:datastoreItem xmlns:ds="http://schemas.openxmlformats.org/officeDocument/2006/customXml" ds:itemID="{6FC61D73-AC58-4C9B-8E28-582DCCC91957}">
+<ds:datastoreItem xmlns:ds="http://schemas.openxmlformats.org/officeDocument/2006/customXml" ds:itemID="{E0D8ECC1-448E-4A4A-8D63-4E33FD1B9182}">
   <ds:schemaRefs>
     <ds:schemaRef ds:uri="http://schemas.openxmlformats.org/officeDocument/2006/bibliography"/>
   </ds:schemaRefs>

</xml_diff>

<commit_message>
* Added tables, risks, and risk priority to charter.
</commit_message>
<xml_diff>
--- a/ProjectCharter/ProjectCharterDraft.docx
+++ b/ProjectCharter/ProjectCharterDraft.docx
@@ -1,6 +1,6 @@
 
 <file path=word/document.xml><?xml version="1.0" encoding="utf-8"?>
-<w:document xmlns:wpc="http://schemas.microsoft.com/office/word/2010/wordprocessingCanvas" xmlns:mc="http://schemas.openxmlformats.org/markup-compatibility/2006" xmlns:o="urn:schemas-microsoft-com:office:office" xmlns:r="http://schemas.openxmlformats.org/officeDocument/2006/relationships" xmlns:m="http://schemas.openxmlformats.org/officeDocument/2006/math" xmlns:v="urn:schemas-microsoft-com:vml" xmlns:wp14="http://schemas.microsoft.com/office/word/2010/wordprocessingDrawing" xmlns:wp="http://schemas.openxmlformats.org/drawingml/2006/wordprocessingDrawing" xmlns:w10="urn:schemas-microsoft-com:office:word" xmlns:w="http://schemas.openxmlformats.org/wordprocessingml/2006/main" xmlns:w14="http://schemas.microsoft.com/office/word/2010/wordml" xmlns:wpg="http://schemas.microsoft.com/office/word/2010/wordprocessingGroup" xmlns:wpi="http://schemas.microsoft.com/office/word/2010/wordprocessingInk" xmlns:wne="http://schemas.microsoft.com/office/word/2006/wordml" xmlns:wps="http://schemas.microsoft.com/office/word/2010/wordprocessingShape" mc:Ignorable="w14 wp14">
+<w:document xmlns:wpc="http://schemas.microsoft.com/office/word/2010/wordprocessingCanvas" xmlns:mc="http://schemas.openxmlformats.org/markup-compatibility/2006" xmlns:o="urn:schemas-microsoft-com:office:office" xmlns:r="http://schemas.openxmlformats.org/officeDocument/2006/relationships" xmlns:m="http://schemas.openxmlformats.org/officeDocument/2006/math" xmlns:v="urn:schemas-microsoft-com:vml" xmlns:wp14="http://schemas.microsoft.com/office/word/2010/wordprocessingDrawing" xmlns:wp="http://schemas.openxmlformats.org/drawingml/2006/wordprocessingDrawing" xmlns:w10="urn:schemas-microsoft-com:office:word" xmlns:w="http://schemas.openxmlformats.org/wordprocessingml/2006/main" xmlns:w14="http://schemas.microsoft.com/office/word/2010/wordml" xmlns:w15="http://schemas.microsoft.com/office/word/2012/wordml" xmlns:wpg="http://schemas.microsoft.com/office/word/2010/wordprocessingGroup" xmlns:wpi="http://schemas.microsoft.com/office/word/2010/wordprocessingInk" xmlns:wne="http://schemas.microsoft.com/office/word/2006/wordml" xmlns:wps="http://schemas.microsoft.com/office/word/2010/wordprocessingShape" mc:Ignorable="w14 w15 wp14">
   <w:body>
     <w:p>
       <w:pPr>
@@ -113,7 +113,7 @@
         <w:fldChar w:fldCharType="separate"/>
       </w:r>
       <w:r>
-        <w:t>10 October 2013 @ 7:05:00 PM</w:t>
+        <w:t>10 October 2013 @ 10:24:00 PM</w:t>
       </w:r>
       <w:r>
         <w:fldChar w:fldCharType="end"/>
@@ -123,9 +123,9 @@
     <w:p>
       <w:pPr>
         <w:sectPr>
-          <w:headerReference w:type="default" r:id="rId9"/>
-          <w:footerReference w:type="even" r:id="rId10"/>
-          <w:footerReference w:type="default" r:id="rId11"/>
+          <w:headerReference w:type="default" r:id="rId8"/>
+          <w:footerReference w:type="even" r:id="rId9"/>
+          <w:footerReference w:type="default" r:id="rId10"/>
           <w:pgSz w:w="12240" w:h="15840" w:code="1"/>
           <w:pgMar w:top="288" w:right="1440" w:bottom="792" w:left="1440" w:header="720" w:footer="720" w:gutter="0"/>
           <w:cols w:space="720"/>
@@ -3014,7 +3014,7 @@
     <w:p>
       <w:pPr>
         <w:sectPr>
-          <w:footerReference w:type="default" r:id="rId12"/>
+          <w:footerReference w:type="default" r:id="rId11"/>
           <w:pgSz w:w="12240" w:h="15840" w:code="1"/>
           <w:pgMar w:top="288" w:right="1440" w:bottom="792" w:left="1440" w:header="720" w:footer="720" w:gutter="0"/>
           <w:pgNumType w:start="1"/>
@@ -5390,15 +5390,7 @@
         <w:t xml:space="preserve"> Fabrication System project.  Earned Value Management provides and objective measure of the actual progress versus the planned progress at any given time during the course of the project.</w:t>
       </w:r>
       <w:r>
-        <w:t xml:space="preserve">  This measure is achieved by assigning each planned project task a value (in person-hours), then tracking the actual value spent (actual person-hours spent) for each of those tasks.  This data is used to derive various metrics that can be analyzed to track project progress and </w:t>
-      </w:r>
-      <w:proofErr w:type="gramStart"/>
-      <w:r>
-        <w:t>status in order refine</w:t>
-      </w:r>
-      <w:proofErr w:type="gramEnd"/>
-      <w:r>
-        <w:t xml:space="preserve"> the project plan accordingly.</w:t>
+        <w:t xml:space="preserve">  This measure is achieved by assigning each planned project task a value (in person-hours), then tracking the actual value spent (actual person-hours spent) for each of those tasks.  This data is used to derive various metrics that can be analyzed to track project progress and status in order refine the project plan accordingly.</w:t>
       </w:r>
     </w:p>
     <w:p>
@@ -12093,15 +12085,7 @@
         <w:t>tibility</w:t>
       </w:r>
       <w:r>
-        <w:t xml:space="preserve"> across multiple platforms which </w:t>
-      </w:r>
-      <w:proofErr w:type="gramStart"/>
-      <w:r>
-        <w:t>benefits</w:t>
-      </w:r>
-      <w:proofErr w:type="gramEnd"/>
-      <w:r>
-        <w:t xml:space="preserve"> our diverse work space.</w:t>
+        <w:t xml:space="preserve"> across multiple platforms which benefits our diverse work space.</w:t>
       </w:r>
       <w:r>
         <w:t xml:space="preserve"> </w:t>
@@ -12123,15 +12107,7 @@
         <w:t>3-D Printer</w:t>
       </w:r>
       <w:r>
-        <w:t xml:space="preserve"> and the multi-material nozzle. While the ME Team will have </w:t>
-      </w:r>
-      <w:proofErr w:type="gramStart"/>
-      <w:r>
-        <w:t>their own</w:t>
-      </w:r>
-      <w:proofErr w:type="gramEnd"/>
-      <w:r>
-        <w:t xml:space="preserve"> plan for testing the quality of the </w:t>
+        <w:t xml:space="preserve"> and the multi-material nozzle. While the ME Team will have their own plan for testing the quality of the </w:t>
       </w:r>
       <w:r>
         <w:t>3-D Printer</w:t>
@@ -12327,11 +12303,7 @@
         <w:t>The team’s quickest method of communication will be by e-mail. The consensus of the team is that not every member is comfortable with receiving and sending text messages as a reliable source of communication. However, the individual members have proven so far to be very responsive to emails. Almost every e-mail has been responded to within the day, usually within hours.</w:t>
       </w:r>
       <w:r>
-        <w:t xml:space="preserve"> E-mail is used for primarily for questions, concerns, and clarification. </w:t>
-      </w:r>
-      <w:proofErr w:type="gramStart"/>
-      <w:r>
-        <w:t>Important information or helpful notes that were not discussed during the meeting (</w:t>
+        <w:t xml:space="preserve"> E-mail is used for primarily for questions, concerns, and clarification. Important information or helpful notes that were not discussed during the meeting (</w:t>
       </w:r>
       <w:proofErr w:type="spellStart"/>
       <w:r>
@@ -12339,11 +12311,7 @@
       </w:r>
       <w:proofErr w:type="spellEnd"/>
       <w:r>
-        <w:t>.</w:t>
-      </w:r>
-      <w:proofErr w:type="gramEnd"/>
-      <w:r>
-        <w:t xml:space="preserve"> We forgot to talk about it) can be brought up via the E-mail.</w:t>
+        <w:t>. We forgot to talk about it) can be brought up via the E-mail.</w:t>
       </w:r>
     </w:p>
     <w:p>
@@ -12739,7 +12707,7 @@
                     <pic:cNvPicPr/>
                   </pic:nvPicPr>
                   <pic:blipFill>
-                    <a:blip r:embed="rId13">
+                    <a:blip r:embed="rId12">
                       <a:extLst>
                         <a:ext uri="{28A0092B-C50C-407E-A947-70E740481C1C}">
                           <a14:useLocalDpi xmlns:a14="http://schemas.microsoft.com/office/drawing/2010/main" val="0"/>
@@ -13249,52 +13217,44 @@
         <w:rPr>
           <w:u w:val="single"/>
         </w:rPr>
-        <w:t xml:space="preserve"> or Denied</w:t>
-      </w:r>
-      <w:bookmarkStart w:id="19" w:name="_GoBack"/>
-      <w:bookmarkEnd w:id="19"/>
-      <w:r>
-        <w:rPr>
-          <w:u w:val="single"/>
-        </w:rPr>
-        <w:t>:</w:t>
+        <w:t xml:space="preserve"> or Denied:</w:t>
       </w:r>
     </w:p>
     <w:p>
       <w:pPr>
         <w:pStyle w:val="Heading1"/>
       </w:pPr>
-      <w:bookmarkStart w:id="20" w:name="_Toc317666962"/>
+      <w:bookmarkStart w:id="19" w:name="_Toc317666962"/>
       <w:r>
         <w:lastRenderedPageBreak/>
         <w:t>Risk Management Plan</w:t>
       </w:r>
+      <w:bookmarkEnd w:id="19"/>
+    </w:p>
+    <w:p>
+      <w:pPr>
+        <w:pStyle w:val="Heading2"/>
+      </w:pPr>
+      <w:bookmarkStart w:id="20" w:name="_Toc317666963"/>
+      <w:r>
+        <w:t>Purpose of Risk Management Plan</w:t>
+      </w:r>
       <w:bookmarkEnd w:id="20"/>
     </w:p>
     <w:p>
+      <w:r>
+        <w:t>The risk management plan is intended to provide a structured method for the team to identify, evaluate, and deal with risks appropriately as they come up over the course of the project. Risks can be categorized by severity and probability. They can then be managed or possibly even avoided.</w:t>
+      </w:r>
+    </w:p>
+    <w:p>
       <w:pPr>
         <w:pStyle w:val="Heading2"/>
       </w:pPr>
-      <w:bookmarkStart w:id="21" w:name="_Toc317666963"/>
-      <w:r>
-        <w:t>Purpose of Risk Management Plan</w:t>
+      <w:bookmarkStart w:id="21" w:name="_Toc317666964"/>
+      <w:r>
+        <w:t>Roles and Responsibilities</w:t>
       </w:r>
       <w:bookmarkEnd w:id="21"/>
-    </w:p>
-    <w:p>
-      <w:r>
-        <w:t>The risk management plan is intended to provide a structured method for the team to identify, evaluate, and deal with risks appropriately as they come up over the course of the project. Risks can be categorized by severity and probability. They can then be managed or possibly even avoided.</w:t>
-      </w:r>
-    </w:p>
-    <w:p>
-      <w:pPr>
-        <w:pStyle w:val="Heading2"/>
-      </w:pPr>
-      <w:bookmarkStart w:id="22" w:name="_Toc317666964"/>
-      <w:r>
-        <w:t>Roles and Responsibilities</w:t>
-      </w:r>
-      <w:bookmarkEnd w:id="22"/>
     </w:p>
     <w:p>
       <w:pPr>
@@ -13392,134 +13352,228 @@
         <w:t xml:space="preserve">Risk Manager: </w:t>
       </w:r>
       <w:r>
-        <w:rPr>
-          <w:b/>
-        </w:rPr>
-        <w:t>IDENTIFY RISK MANAGER</w:t>
+        <w:t>Dan Lain will serve as the risk manager for the project as well as the project manager. The risk manager will be responsible for documenting and providing assistance in resolving risks identified by the team.</w:t>
       </w:r>
     </w:p>
     <w:p>
       <w:pPr>
         <w:pStyle w:val="Heading2"/>
       </w:pPr>
-      <w:bookmarkStart w:id="23" w:name="_Toc317666965"/>
+      <w:bookmarkStart w:id="22" w:name="_Toc317666965"/>
       <w:r>
         <w:t>Risk Identification</w:t>
       </w:r>
+      <w:bookmarkEnd w:id="22"/>
+    </w:p>
+    <w:p>
+      <w:r>
+        <w:t xml:space="preserve">The risk manager shall document all risks agreed upon by the team. The risk manager will also prescribe and document resolutions for each unavoidable risk. The risks will be documented in detail such that a proper course of action may be taken. The risk manager will coordinate with </w:t>
+      </w:r>
+      <w:r>
+        <w:lastRenderedPageBreak/>
+        <w:t>the project manager so that earned value and the work breakdown structure can be adjusted to account for time spent in risk resolution.</w:t>
+      </w:r>
+    </w:p>
+    <w:p>
+      <w:pPr>
+        <w:pStyle w:val="Heading2"/>
+      </w:pPr>
+      <w:bookmarkStart w:id="23" w:name="_Toc317666966"/>
+      <w:r>
+        <w:t>Risk Triggers</w:t>
+      </w:r>
       <w:bookmarkEnd w:id="23"/>
     </w:p>
     <w:p>
       <w:r>
-        <w:t>The risk manager shall document all risks agreed upon by the team. The risk manager will also prescribe and document resolutions for each unavoidable risk. The risks will be documented in detail such that a proper course of action may be taken. The risk manager will coordinate with the project manager so that earned value and the work breakdown structure can be adjusted to account for time spent in risk resolution.</w:t>
+        <w:t>Risk triggers are events or performance characteristics that warn of a risk or impending risk. The team has identified the following risk triggers:</w:t>
+      </w:r>
+    </w:p>
+    <w:p>
+      <w:pPr>
+        <w:pStyle w:val="BulletedList"/>
+      </w:pPr>
+      <w:r>
+        <w:t>Slic3r fails to perform adequately</w:t>
+      </w:r>
+    </w:p>
+    <w:p>
+      <w:pPr>
+        <w:pStyle w:val="BulletedList"/>
+      </w:pPr>
+      <w:r>
+        <w:t>Overall analytic geometry skills are less than adequate</w:t>
+      </w:r>
+    </w:p>
+    <w:p>
+      <w:pPr>
+        <w:pStyle w:val="BulletedList"/>
+      </w:pPr>
+      <w:r>
+        <w:t>Hardware selection is largely out of the team’s control</w:t>
+      </w:r>
+    </w:p>
+    <w:p>
+      <w:pPr>
+        <w:pStyle w:val="BulletedList"/>
+      </w:pPr>
+      <w:r>
+        <w:t>The computer engineer on the team is encumbered with tasks</w:t>
       </w:r>
     </w:p>
     <w:p>
       <w:pPr>
         <w:pStyle w:val="Heading2"/>
       </w:pPr>
-      <w:bookmarkStart w:id="24" w:name="_Toc317666966"/>
+      <w:bookmarkStart w:id="24" w:name="_Toc317666967"/>
+      <w:r>
+        <w:t>Risk Analysis</w:t>
+      </w:r>
+      <w:bookmarkEnd w:id="24"/>
+    </w:p>
+    <w:p>
+      <w:r>
+        <w:t>This section determines the effects of the identified risks on the project in terms of probability of occurrence and the risk exposure.</w:t>
+      </w:r>
+    </w:p>
+    <w:p>
+      <w:r>
+        <w:drawing>
+          <wp:inline distT="0" distB="0" distL="0" distR="0" wp14:anchorId="53C23D09" wp14:editId="33A20AF8">
+            <wp:extent cx="5943600" cy="1406264"/>
+            <wp:effectExtent l="0" t="0" r="0" b="3810"/>
+            <wp:docPr id="1" name="Picture 1"/>
+            <wp:cNvGraphicFramePr>
+              <a:graphicFrameLocks xmlns:a="http://schemas.openxmlformats.org/drawingml/2006/main" noChangeAspect="1"/>
+            </wp:cNvGraphicFramePr>
+            <a:graphic xmlns:a="http://schemas.openxmlformats.org/drawingml/2006/main">
+              <a:graphicData uri="http://schemas.openxmlformats.org/drawingml/2006/picture">
+                <pic:pic xmlns:pic="http://schemas.openxmlformats.org/drawingml/2006/picture">
+                  <pic:nvPicPr>
+                    <pic:cNvPr id="0" name="Picture 1"/>
+                    <pic:cNvPicPr>
+                      <a:picLocks noChangeAspect="1" noChangeArrowheads="1"/>
+                    </pic:cNvPicPr>
+                  </pic:nvPicPr>
+                  <pic:blipFill>
+                    <a:blip r:embed="rId13">
+                      <a:extLst>
+                        <a:ext uri="{28A0092B-C50C-407E-A947-70E740481C1C}">
+                          <a14:useLocalDpi xmlns:a14="http://schemas.microsoft.com/office/drawing/2010/main" val="0"/>
+                        </a:ext>
+                      </a:extLst>
+                    </a:blip>
+                    <a:srcRect/>
+                    <a:stretch>
+                      <a:fillRect/>
+                    </a:stretch>
+                  </pic:blipFill>
+                  <pic:spPr bwMode="auto">
+                    <a:xfrm>
+                      <a:off x="0" y="0"/>
+                      <a:ext cx="5943600" cy="1406264"/>
+                    </a:xfrm>
+                    <a:prstGeom prst="rect">
+                      <a:avLst/>
+                    </a:prstGeom>
+                    <a:noFill/>
+                    <a:ln>
+                      <a:noFill/>
+                    </a:ln>
+                  </pic:spPr>
+                </pic:pic>
+              </a:graphicData>
+            </a:graphic>
+          </wp:inline>
+        </w:drawing>
+      </w:r>
+    </w:p>
+    <w:p>
+      <w:pPr>
+        <w:pStyle w:val="Heading2"/>
+      </w:pPr>
+      <w:bookmarkStart w:id="25" w:name="_Toc317666968"/>
+      <w:r>
+        <w:t>Risk Severity</w:t>
+      </w:r>
+      <w:bookmarkEnd w:id="25"/>
+    </w:p>
+    <w:p>
+      <w:r>
+        <w:t>This section categorizes the identified risks by priority and provides a possible resolution. This section also identifies the possible triggers.</w:t>
+      </w:r>
+    </w:p>
+    <w:p>
+      <w:r>
+        <w:drawing>
+          <wp:inline distT="0" distB="0" distL="0" distR="0" wp14:anchorId="08A46971" wp14:editId="238A51DD">
+            <wp:extent cx="5943600" cy="1494155"/>
+            <wp:effectExtent l="0" t="0" r="0" b="0"/>
+            <wp:docPr id="3" name="Picture 3"/>
+            <wp:cNvGraphicFramePr>
+              <a:graphicFrameLocks xmlns:a="http://schemas.openxmlformats.org/drawingml/2006/main" noChangeAspect="1"/>
+            </wp:cNvGraphicFramePr>
+            <a:graphic xmlns:a="http://schemas.openxmlformats.org/drawingml/2006/main">
+              <a:graphicData uri="http://schemas.openxmlformats.org/drawingml/2006/picture">
+                <pic:pic xmlns:pic="http://schemas.openxmlformats.org/drawingml/2006/picture">
+                  <pic:nvPicPr>
+                    <pic:cNvPr id="0" name="Picture 2"/>
+                    <pic:cNvPicPr>
+                      <a:picLocks noChangeAspect="1" noChangeArrowheads="1"/>
+                    </pic:cNvPicPr>
+                  </pic:nvPicPr>
+                  <pic:blipFill>
+                    <a:blip r:embed="rId14">
+                      <a:extLst>
+                        <a:ext uri="{28A0092B-C50C-407E-A947-70E740481C1C}">
+                          <a14:useLocalDpi xmlns:a14="http://schemas.microsoft.com/office/drawing/2010/main" val="0"/>
+                        </a:ext>
+                      </a:extLst>
+                    </a:blip>
+                    <a:srcRect/>
+                    <a:stretch>
+                      <a:fillRect/>
+                    </a:stretch>
+                  </pic:blipFill>
+                  <pic:spPr bwMode="auto">
+                    <a:xfrm>
+                      <a:off x="0" y="0"/>
+                      <a:ext cx="5943600" cy="1494155"/>
+                    </a:xfrm>
+                    <a:prstGeom prst="rect">
+                      <a:avLst/>
+                    </a:prstGeom>
+                    <a:noFill/>
+                    <a:ln>
+                      <a:noFill/>
+                    </a:ln>
+                  </pic:spPr>
+                </pic:pic>
+              </a:graphicData>
+            </a:graphic>
+          </wp:inline>
+        </w:drawing>
+      </w:r>
+      <w:bookmarkStart w:id="26" w:name="_GoBack"/>
+      <w:bookmarkEnd w:id="26"/>
+    </w:p>
+    <w:p>
+      <w:pPr>
+        <w:pStyle w:val="Heading2"/>
+      </w:pPr>
+      <w:bookmarkStart w:id="27" w:name="_Toc317666969"/>
+      <w:r>
+        <w:t>Risk Response Planning</w:t>
+      </w:r>
+      <w:bookmarkEnd w:id="27"/>
+    </w:p>
+    <w:p>
+      <w:r>
+        <w:t xml:space="preserve">Risk response planning will prepare the team to identify and resolve risks associated with the project through either mitigation or evasion. The risk manager is responsible for providing a strategy for resolving risks as they occur throughout the project. The team will work with the risk manager and with themselves during scheduled team meetings to provide the risk manager with a </w:t>
+      </w:r>
       <w:r>
         <w:lastRenderedPageBreak/>
-        <w:t>Risk Triggers</w:t>
-      </w:r>
-      <w:bookmarkEnd w:id="24"/>
-    </w:p>
-    <w:p>
-      <w:r>
-        <w:t>Risk triggers are events or performance characteristics that warn of a risk or impending risk. The team has identified the following risk triggers:</w:t>
-      </w:r>
-    </w:p>
-    <w:p>
-      <w:pPr>
-        <w:ind w:firstLine="576"/>
-        <w:rPr>
-          <w:b/>
-        </w:rPr>
-      </w:pPr>
-      <w:r>
-        <w:rPr>
-          <w:b/>
-        </w:rPr>
-        <w:t>LIST RISK TRIGGERS</w:t>
-      </w:r>
-    </w:p>
-    <w:p>
-      <w:pPr>
-        <w:pStyle w:val="Heading2"/>
-      </w:pPr>
-      <w:bookmarkStart w:id="25" w:name="_Toc317666967"/>
-      <w:r>
-        <w:t>Risk Analysis</w:t>
-      </w:r>
-      <w:bookmarkEnd w:id="25"/>
-    </w:p>
-    <w:p>
-      <w:pPr>
-        <w:ind w:left="576"/>
-        <w:rPr>
-          <w:b/>
-        </w:rPr>
-      </w:pPr>
-      <w:r>
-        <w:rPr>
-          <w:b/>
-        </w:rPr>
-        <w:t xml:space="preserve">We must list all of the identified risks associated with the project, determine the probability of occurrence and determine the potential time spent in risk resolution. </w:t>
-      </w:r>
-      <w:proofErr w:type="gramStart"/>
-      <w:r>
-        <w:rPr>
-          <w:b/>
-        </w:rPr>
-        <w:t>Must provide a table here.</w:t>
-      </w:r>
-      <w:proofErr w:type="gramEnd"/>
-    </w:p>
-    <w:p>
-      <w:pPr>
-        <w:pStyle w:val="Heading2"/>
-      </w:pPr>
-      <w:bookmarkStart w:id="26" w:name="_Toc317666968"/>
-      <w:r>
-        <w:t>Risk Severity</w:t>
-      </w:r>
-      <w:bookmarkEnd w:id="26"/>
-    </w:p>
-    <w:p>
-      <w:pPr>
-        <w:ind w:left="576"/>
-        <w:rPr>
-          <w:b/>
-        </w:rPr>
-      </w:pPr>
-      <w:r>
-        <w:rPr>
-          <w:b/>
-        </w:rPr>
-        <w:t xml:space="preserve">We must list all of the identified risks associated with the project and determine the priority, possible resolution, and their associated triggers. </w:t>
-      </w:r>
-      <w:proofErr w:type="gramStart"/>
-      <w:r>
-        <w:rPr>
-          <w:b/>
-        </w:rPr>
-        <w:t>Must also provide a table here.</w:t>
-      </w:r>
-      <w:proofErr w:type="gramEnd"/>
-    </w:p>
-    <w:p>
-      <w:pPr>
-        <w:pStyle w:val="Heading2"/>
-      </w:pPr>
-      <w:bookmarkStart w:id="27" w:name="_Toc317666969"/>
-      <w:r>
-        <w:t>Risk Response Planning</w:t>
-      </w:r>
-      <w:bookmarkEnd w:id="27"/>
-    </w:p>
-    <w:p>
-      <w:r>
-        <w:t>Risk response planning will prepare the team to identify and resolve risks associated with the project through either mitigation or evasion. The risk manager is responsible for providing a strategy for resolving risks as they occur throughout the project. The team will work with the risk manager and with themselves during scheduled team meetings to provide the risk manager with a detailed description of the risk. Risk response planning will be broken into the following three steps:</w:t>
+        <w:t>detailed description of the risk. Risk response planning will be broken into the following three steps:</w:t>
       </w:r>
     </w:p>
     <w:p>
@@ -13590,11 +13644,7 @@
     </w:p>
     <w:p>
       <w:r>
-        <w:t xml:space="preserve">The team members are individually responsible for identifying risks as they become aware of them. Team members shall have access to the risk database and documentation such that they can be modified after the risk has been adequately identified. The team will discuss any risks that occurred since the last team meeting with the risk manager and project manager during regular </w:t>
-      </w:r>
-      <w:r>
-        <w:lastRenderedPageBreak/>
-        <w:t>team meetings. Each risk shall be discussed until an appropriate solution is reached. Critical risks shall be escalated to the project manager and project sponsor as soon as possible such that a possible solution can be reached in a timely manner.</w:t>
+        <w:t>The team members are individually responsible for identifying risks as they become aware of them. Team members shall have access to the risk database and documentation such that they can be modified after the risk has been adequately identified. The team will discuss any risks that occurred since the last team meeting with the risk manager and project manager during regular team meetings. Each risk shall be discussed until an appropriate solution is reached. Critical risks shall be escalated to the project manager and project sponsor as soon as possible such that a possible solution can be reached in a timely manner.</w:t>
       </w:r>
     </w:p>
     <w:p>
@@ -13768,15 +13818,7 @@
     </w:p>
     <w:p>
       <w:r>
-        <w:t xml:space="preserve">Items needed for this project should be procured before or at the start of the implementation phase. Because of our unique situation with the ME Team, it maybe </w:t>
-      </w:r>
-      <w:proofErr w:type="gramStart"/>
-      <w:r>
-        <w:t>be</w:t>
-      </w:r>
-      <w:proofErr w:type="gramEnd"/>
-      <w:r>
-        <w:t xml:space="preserve"> necessary to hold off on some purchases until we better understand the 3-D printer they are designing. Towards the end of the designing phase</w:t>
+        <w:t>Items needed for this project should be procured before or at the start of the implementation phase. Because of our unique situation with the ME Team, it maybe be necessary to hold off on some purchases until we better understand the 3-D printer they are designing. Towards the end of the designing phase</w:t>
       </w:r>
       <w:r>
         <w:t>, but before implementation</w:t>
@@ -14213,8 +14255,8 @@
       </w:r>
     </w:p>
     <w:sectPr>
-      <w:headerReference w:type="default" r:id="rId14"/>
-      <w:footerReference w:type="default" r:id="rId15"/>
+      <w:headerReference w:type="default" r:id="rId15"/>
+      <w:footerReference w:type="default" r:id="rId16"/>
       <w:pgSz w:w="12240" w:h="15840" w:code="1"/>
       <w:pgMar w:top="864" w:right="1440" w:bottom="792" w:left="1440" w:header="720" w:footer="720" w:gutter="0"/>
       <w:pgNumType w:start="1"/>
@@ -14226,7 +14268,7 @@
 </file>
 
 <file path=word/endnotes.xml><?xml version="1.0" encoding="utf-8"?>
-<w:endnotes xmlns:wpc="http://schemas.microsoft.com/office/word/2010/wordprocessingCanvas" xmlns:mc="http://schemas.openxmlformats.org/markup-compatibility/2006" xmlns:o="urn:schemas-microsoft-com:office:office" xmlns:r="http://schemas.openxmlformats.org/officeDocument/2006/relationships" xmlns:m="http://schemas.openxmlformats.org/officeDocument/2006/math" xmlns:v="urn:schemas-microsoft-com:vml" xmlns:wp14="http://schemas.microsoft.com/office/word/2010/wordprocessingDrawing" xmlns:wp="http://schemas.openxmlformats.org/drawingml/2006/wordprocessingDrawing" xmlns:w10="urn:schemas-microsoft-com:office:word" xmlns:w="http://schemas.openxmlformats.org/wordprocessingml/2006/main" xmlns:w14="http://schemas.microsoft.com/office/word/2010/wordml" xmlns:wpg="http://schemas.microsoft.com/office/word/2010/wordprocessingGroup" xmlns:wpi="http://schemas.microsoft.com/office/word/2010/wordprocessingInk" xmlns:wne="http://schemas.microsoft.com/office/word/2006/wordml" xmlns:wps="http://schemas.microsoft.com/office/word/2010/wordprocessingShape" mc:Ignorable="w14 wp14">
+<w:endnotes xmlns:wpc="http://schemas.microsoft.com/office/word/2010/wordprocessingCanvas" xmlns:mc="http://schemas.openxmlformats.org/markup-compatibility/2006" xmlns:o="urn:schemas-microsoft-com:office:office" xmlns:r="http://schemas.openxmlformats.org/officeDocument/2006/relationships" xmlns:m="http://schemas.openxmlformats.org/officeDocument/2006/math" xmlns:v="urn:schemas-microsoft-com:vml" xmlns:wp14="http://schemas.microsoft.com/office/word/2010/wordprocessingDrawing" xmlns:wp="http://schemas.openxmlformats.org/drawingml/2006/wordprocessingDrawing" xmlns:w10="urn:schemas-microsoft-com:office:word" xmlns:w="http://schemas.openxmlformats.org/wordprocessingml/2006/main" xmlns:w14="http://schemas.microsoft.com/office/word/2010/wordml" xmlns:w15="http://schemas.microsoft.com/office/word/2012/wordml" xmlns:wpg="http://schemas.microsoft.com/office/word/2010/wordprocessingGroup" xmlns:wpi="http://schemas.microsoft.com/office/word/2010/wordprocessingInk" xmlns:wne="http://schemas.microsoft.com/office/word/2006/wordml" xmlns:wps="http://schemas.microsoft.com/office/word/2010/wordprocessingShape" mc:Ignorable="w14 w15 wp14">
   <w:endnote w:type="separator" w:id="-1">
     <w:p>
       <w:r>
@@ -14245,7 +14287,7 @@
 </file>
 
 <file path=word/footer1.xml><?xml version="1.0" encoding="utf-8"?>
-<w:ftr xmlns:wpc="http://schemas.microsoft.com/office/word/2010/wordprocessingCanvas" xmlns:mc="http://schemas.openxmlformats.org/markup-compatibility/2006" xmlns:o="urn:schemas-microsoft-com:office:office" xmlns:r="http://schemas.openxmlformats.org/officeDocument/2006/relationships" xmlns:m="http://schemas.openxmlformats.org/officeDocument/2006/math" xmlns:v="urn:schemas-microsoft-com:vml" xmlns:wp14="http://schemas.microsoft.com/office/word/2010/wordprocessingDrawing" xmlns:wp="http://schemas.openxmlformats.org/drawingml/2006/wordprocessingDrawing" xmlns:w10="urn:schemas-microsoft-com:office:word" xmlns:w="http://schemas.openxmlformats.org/wordprocessingml/2006/main" xmlns:w14="http://schemas.microsoft.com/office/word/2010/wordml" xmlns:wpg="http://schemas.microsoft.com/office/word/2010/wordprocessingGroup" xmlns:wpi="http://schemas.microsoft.com/office/word/2010/wordprocessingInk" xmlns:wne="http://schemas.microsoft.com/office/word/2006/wordml" xmlns:wps="http://schemas.microsoft.com/office/word/2010/wordprocessingShape" mc:Ignorable="w14 wp14">
+<w:ftr xmlns:wpc="http://schemas.microsoft.com/office/word/2010/wordprocessingCanvas" xmlns:mc="http://schemas.openxmlformats.org/markup-compatibility/2006" xmlns:o="urn:schemas-microsoft-com:office:office" xmlns:r="http://schemas.openxmlformats.org/officeDocument/2006/relationships" xmlns:m="http://schemas.openxmlformats.org/officeDocument/2006/math" xmlns:v="urn:schemas-microsoft-com:vml" xmlns:wp14="http://schemas.microsoft.com/office/word/2010/wordprocessingDrawing" xmlns:wp="http://schemas.openxmlformats.org/drawingml/2006/wordprocessingDrawing" xmlns:w10="urn:schemas-microsoft-com:office:word" xmlns:w="http://schemas.openxmlformats.org/wordprocessingml/2006/main" xmlns:w14="http://schemas.microsoft.com/office/word/2010/wordml" xmlns:w15="http://schemas.microsoft.com/office/word/2012/wordml" xmlns:wpg="http://schemas.microsoft.com/office/word/2010/wordprocessingGroup" xmlns:wpi="http://schemas.microsoft.com/office/word/2010/wordprocessingInk" xmlns:wne="http://schemas.microsoft.com/office/word/2006/wordml" xmlns:wps="http://schemas.microsoft.com/office/word/2010/wordprocessingShape" mc:Ignorable="w14 w15 wp14">
   <w:p>
     <w:pPr>
       <w:framePr w:wrap="around" w:vAnchor="text" w:hAnchor="margin" w:xAlign="right" w:y="1"/>
@@ -14269,7 +14311,7 @@
 </file>
 
 <file path=word/footer2.xml><?xml version="1.0" encoding="utf-8"?>
-<w:ftr xmlns:wpc="http://schemas.microsoft.com/office/word/2010/wordprocessingCanvas" xmlns:mc="http://schemas.openxmlformats.org/markup-compatibility/2006" xmlns:o="urn:schemas-microsoft-com:office:office" xmlns:r="http://schemas.openxmlformats.org/officeDocument/2006/relationships" xmlns:m="http://schemas.openxmlformats.org/officeDocument/2006/math" xmlns:v="urn:schemas-microsoft-com:vml" xmlns:wp14="http://schemas.microsoft.com/office/word/2010/wordprocessingDrawing" xmlns:wp="http://schemas.openxmlformats.org/drawingml/2006/wordprocessingDrawing" xmlns:w10="urn:schemas-microsoft-com:office:word" xmlns:w="http://schemas.openxmlformats.org/wordprocessingml/2006/main" xmlns:w14="http://schemas.microsoft.com/office/word/2010/wordml" xmlns:wpg="http://schemas.microsoft.com/office/word/2010/wordprocessingGroup" xmlns:wpi="http://schemas.microsoft.com/office/word/2010/wordprocessingInk" xmlns:wne="http://schemas.microsoft.com/office/word/2006/wordml" xmlns:wps="http://schemas.microsoft.com/office/word/2010/wordprocessingShape" mc:Ignorable="w14 wp14">
+<w:ftr xmlns:wpc="http://schemas.microsoft.com/office/word/2010/wordprocessingCanvas" xmlns:mc="http://schemas.openxmlformats.org/markup-compatibility/2006" xmlns:o="urn:schemas-microsoft-com:office:office" xmlns:r="http://schemas.openxmlformats.org/officeDocument/2006/relationships" xmlns:m="http://schemas.openxmlformats.org/officeDocument/2006/math" xmlns:v="urn:schemas-microsoft-com:vml" xmlns:wp14="http://schemas.microsoft.com/office/word/2010/wordprocessingDrawing" xmlns:wp="http://schemas.openxmlformats.org/drawingml/2006/wordprocessingDrawing" xmlns:w10="urn:schemas-microsoft-com:office:word" xmlns:w="http://schemas.openxmlformats.org/wordprocessingml/2006/main" xmlns:w14="http://schemas.microsoft.com/office/word/2010/wordml" xmlns:w15="http://schemas.microsoft.com/office/word/2012/wordml" xmlns:wpg="http://schemas.microsoft.com/office/word/2010/wordprocessingGroup" xmlns:wpi="http://schemas.microsoft.com/office/word/2010/wordprocessingInk" xmlns:wne="http://schemas.microsoft.com/office/word/2006/wordml" xmlns:wps="http://schemas.microsoft.com/office/word/2010/wordprocessingShape" mc:Ignorable="w14 w15 wp14">
   <w:p>
     <w:pPr>
       <w:pStyle w:val="Header"/>
@@ -14286,7 +14328,7 @@
 </file>
 
 <file path=word/footer3.xml><?xml version="1.0" encoding="utf-8"?>
-<w:ftr xmlns:wpc="http://schemas.microsoft.com/office/word/2010/wordprocessingCanvas" xmlns:mc="http://schemas.openxmlformats.org/markup-compatibility/2006" xmlns:o="urn:schemas-microsoft-com:office:office" xmlns:r="http://schemas.openxmlformats.org/officeDocument/2006/relationships" xmlns:m="http://schemas.openxmlformats.org/officeDocument/2006/math" xmlns:v="urn:schemas-microsoft-com:vml" xmlns:wp14="http://schemas.microsoft.com/office/word/2010/wordprocessingDrawing" xmlns:wp="http://schemas.openxmlformats.org/drawingml/2006/wordprocessingDrawing" xmlns:w10="urn:schemas-microsoft-com:office:word" xmlns:w="http://schemas.openxmlformats.org/wordprocessingml/2006/main" xmlns:w14="http://schemas.microsoft.com/office/word/2010/wordml" xmlns:wpg="http://schemas.microsoft.com/office/word/2010/wordprocessingGroup" xmlns:wpi="http://schemas.microsoft.com/office/word/2010/wordprocessingInk" xmlns:wne="http://schemas.microsoft.com/office/word/2006/wordml" xmlns:wps="http://schemas.microsoft.com/office/word/2010/wordprocessingShape" mc:Ignorable="w14 wp14">
+<w:ftr xmlns:wpc="http://schemas.microsoft.com/office/word/2010/wordprocessingCanvas" xmlns:mc="http://schemas.openxmlformats.org/markup-compatibility/2006" xmlns:o="urn:schemas-microsoft-com:office:office" xmlns:r="http://schemas.openxmlformats.org/officeDocument/2006/relationships" xmlns:m="http://schemas.openxmlformats.org/officeDocument/2006/math" xmlns:v="urn:schemas-microsoft-com:vml" xmlns:wp14="http://schemas.microsoft.com/office/word/2010/wordprocessingDrawing" xmlns:wp="http://schemas.openxmlformats.org/drawingml/2006/wordprocessingDrawing" xmlns:w10="urn:schemas-microsoft-com:office:word" xmlns:w="http://schemas.openxmlformats.org/wordprocessingml/2006/main" xmlns:w14="http://schemas.microsoft.com/office/word/2010/wordml" xmlns:w15="http://schemas.microsoft.com/office/word/2012/wordml" xmlns:wpg="http://schemas.microsoft.com/office/word/2010/wordprocessingGroup" xmlns:wpi="http://schemas.microsoft.com/office/word/2010/wordprocessingInk" xmlns:wne="http://schemas.microsoft.com/office/word/2006/wordml" xmlns:wps="http://schemas.microsoft.com/office/word/2010/wordprocessingShape" mc:Ignorable="w14 w15 wp14">
   <w:p>
     <w:pPr>
       <w:pStyle w:val="Header"/>
@@ -14304,7 +14346,7 @@
       <w:rPr>
         <w:noProof/>
       </w:rPr>
-      <w:t>10 October 2013 @ 7:05:00 PM</w:t>
+      <w:t>10 October 2013 @ 10:24:00 PM</w:t>
     </w:r>
     <w:r>
       <w:fldChar w:fldCharType="end"/>
@@ -14333,33 +14375,20 @@
     <w:r>
       <w:tab/>
     </w:r>
-    <w:r>
-      <w:fldChar w:fldCharType="begin"/>
-    </w:r>
-    <w:r>
-      <w:instrText xml:space="preserve"> STYLEREF  PseudoHeading1  \* MERGEFORMAT </w:instrText>
-    </w:r>
-    <w:r>
-      <w:fldChar w:fldCharType="separate"/>
-    </w:r>
-    <w:r>
-      <w:rPr>
-        <w:noProof/>
-      </w:rPr>
-      <w:t>Table of Contents</w:t>
-    </w:r>
-    <w:r>
-      <w:rPr>
-        <w:noProof/>
-      </w:rPr>
-      <w:fldChar w:fldCharType="end"/>
-    </w:r>
+    <w:fldSimple w:instr=" STYLEREF  PseudoHeading1  \* MERGEFORMAT ">
+      <w:r>
+        <w:rPr>
+          <w:noProof/>
+        </w:rPr>
+        <w:t>Table of Contents</w:t>
+      </w:r>
+    </w:fldSimple>
   </w:p>
 </w:ftr>
 </file>
 
 <file path=word/footer4.xml><?xml version="1.0" encoding="utf-8"?>
-<w:ftr xmlns:wpc="http://schemas.microsoft.com/office/word/2010/wordprocessingCanvas" xmlns:mc="http://schemas.openxmlformats.org/markup-compatibility/2006" xmlns:o="urn:schemas-microsoft-com:office:office" xmlns:r="http://schemas.openxmlformats.org/officeDocument/2006/relationships" xmlns:m="http://schemas.openxmlformats.org/officeDocument/2006/math" xmlns:v="urn:schemas-microsoft-com:vml" xmlns:wp14="http://schemas.microsoft.com/office/word/2010/wordprocessingDrawing" xmlns:wp="http://schemas.openxmlformats.org/drawingml/2006/wordprocessingDrawing" xmlns:w10="urn:schemas-microsoft-com:office:word" xmlns:w="http://schemas.openxmlformats.org/wordprocessingml/2006/main" xmlns:w14="http://schemas.microsoft.com/office/word/2010/wordml" xmlns:wpg="http://schemas.microsoft.com/office/word/2010/wordprocessingGroup" xmlns:wpi="http://schemas.microsoft.com/office/word/2010/wordprocessingInk" xmlns:wne="http://schemas.microsoft.com/office/word/2006/wordml" xmlns:wps="http://schemas.microsoft.com/office/word/2010/wordprocessingShape" mc:Ignorable="w14 wp14">
+<w:ftr xmlns:wpc="http://schemas.microsoft.com/office/word/2010/wordprocessingCanvas" xmlns:mc="http://schemas.openxmlformats.org/markup-compatibility/2006" xmlns:o="urn:schemas-microsoft-com:office:office" xmlns:r="http://schemas.openxmlformats.org/officeDocument/2006/relationships" xmlns:m="http://schemas.openxmlformats.org/officeDocument/2006/math" xmlns:v="urn:schemas-microsoft-com:vml" xmlns:wp14="http://schemas.microsoft.com/office/word/2010/wordprocessingDrawing" xmlns:wp="http://schemas.openxmlformats.org/drawingml/2006/wordprocessingDrawing" xmlns:w10="urn:schemas-microsoft-com:office:word" xmlns:w="http://schemas.openxmlformats.org/wordprocessingml/2006/main" xmlns:w14="http://schemas.microsoft.com/office/word/2010/wordml" xmlns:w15="http://schemas.microsoft.com/office/word/2012/wordml" xmlns:wpg="http://schemas.microsoft.com/office/word/2010/wordprocessingGroup" xmlns:wpi="http://schemas.microsoft.com/office/word/2010/wordprocessingInk" xmlns:wne="http://schemas.microsoft.com/office/word/2006/wordml" xmlns:wps="http://schemas.microsoft.com/office/word/2010/wordprocessingShape" mc:Ignorable="w14 w15 wp14">
   <w:p>
     <w:pPr>
       <w:pStyle w:val="Header"/>
@@ -14377,7 +14406,7 @@
       <w:rPr>
         <w:noProof/>
       </w:rPr>
-      <w:t>10 October 2013 @ 7:05:00 PM</w:t>
+      <w:t>10 October 2013 @ 10:24:00 PM</w:t>
     </w:r>
     <w:r>
       <w:fldChar w:fldCharType="end"/>
@@ -14422,33 +14451,20 @@
       </w:rPr>
       <w:tab/>
     </w:r>
-    <w:r>
-      <w:fldChar w:fldCharType="begin"/>
-    </w:r>
-    <w:r>
-      <w:instrText xml:space="preserve"> STYLEREF  "Heading 1"  \* MERGEFORMAT </w:instrText>
-    </w:r>
-    <w:r>
-      <w:fldChar w:fldCharType="separate"/>
-    </w:r>
-    <w:r>
-      <w:rPr>
-        <w:noProof/>
-      </w:rPr>
-      <w:t>Procurement Management Plan</w:t>
-    </w:r>
-    <w:r>
-      <w:rPr>
-        <w:noProof/>
-      </w:rPr>
-      <w:fldChar w:fldCharType="end"/>
-    </w:r>
+    <w:fldSimple w:instr=" STYLEREF  &quot;Heading 1&quot;  \* MERGEFORMAT ">
+      <w:r>
+        <w:rPr>
+          <w:noProof/>
+        </w:rPr>
+        <w:t>Procurement Management Plan</w:t>
+      </w:r>
+    </w:fldSimple>
   </w:p>
 </w:ftr>
 </file>
 
 <file path=word/footnotes.xml><?xml version="1.0" encoding="utf-8"?>
-<w:footnotes xmlns:wpc="http://schemas.microsoft.com/office/word/2010/wordprocessingCanvas" xmlns:mc="http://schemas.openxmlformats.org/markup-compatibility/2006" xmlns:o="urn:schemas-microsoft-com:office:office" xmlns:r="http://schemas.openxmlformats.org/officeDocument/2006/relationships" xmlns:m="http://schemas.openxmlformats.org/officeDocument/2006/math" xmlns:v="urn:schemas-microsoft-com:vml" xmlns:wp14="http://schemas.microsoft.com/office/word/2010/wordprocessingDrawing" xmlns:wp="http://schemas.openxmlformats.org/drawingml/2006/wordprocessingDrawing" xmlns:w10="urn:schemas-microsoft-com:office:word" xmlns:w="http://schemas.openxmlformats.org/wordprocessingml/2006/main" xmlns:w14="http://schemas.microsoft.com/office/word/2010/wordml" xmlns:wpg="http://schemas.microsoft.com/office/word/2010/wordprocessingGroup" xmlns:wpi="http://schemas.microsoft.com/office/word/2010/wordprocessingInk" xmlns:wne="http://schemas.microsoft.com/office/word/2006/wordml" xmlns:wps="http://schemas.microsoft.com/office/word/2010/wordprocessingShape" mc:Ignorable="w14 wp14">
+<w:footnotes xmlns:wpc="http://schemas.microsoft.com/office/word/2010/wordprocessingCanvas" xmlns:mc="http://schemas.openxmlformats.org/markup-compatibility/2006" xmlns:o="urn:schemas-microsoft-com:office:office" xmlns:r="http://schemas.openxmlformats.org/officeDocument/2006/relationships" xmlns:m="http://schemas.openxmlformats.org/officeDocument/2006/math" xmlns:v="urn:schemas-microsoft-com:vml" xmlns:wp14="http://schemas.microsoft.com/office/word/2010/wordprocessingDrawing" xmlns:wp="http://schemas.openxmlformats.org/drawingml/2006/wordprocessingDrawing" xmlns:w10="urn:schemas-microsoft-com:office:word" xmlns:w="http://schemas.openxmlformats.org/wordprocessingml/2006/main" xmlns:w14="http://schemas.microsoft.com/office/word/2010/wordml" xmlns:w15="http://schemas.microsoft.com/office/word/2012/wordml" xmlns:wpg="http://schemas.microsoft.com/office/word/2010/wordprocessingGroup" xmlns:wpi="http://schemas.microsoft.com/office/word/2010/wordprocessingInk" xmlns:wne="http://schemas.microsoft.com/office/word/2006/wordml" xmlns:wps="http://schemas.microsoft.com/office/word/2010/wordprocessingShape" mc:Ignorable="w14 w15 wp14">
   <w:footnote w:type="separator" w:id="-1">
     <w:p>
       <w:r>
@@ -14467,7 +14483,7 @@
 </file>
 
 <file path=word/header1.xml><?xml version="1.0" encoding="utf-8"?>
-<w:hdr xmlns:wpc="http://schemas.microsoft.com/office/word/2010/wordprocessingCanvas" xmlns:mc="http://schemas.openxmlformats.org/markup-compatibility/2006" xmlns:o="urn:schemas-microsoft-com:office:office" xmlns:r="http://schemas.openxmlformats.org/officeDocument/2006/relationships" xmlns:m="http://schemas.openxmlformats.org/officeDocument/2006/math" xmlns:v="urn:schemas-microsoft-com:vml" xmlns:wp14="http://schemas.microsoft.com/office/word/2010/wordprocessingDrawing" xmlns:wp="http://schemas.openxmlformats.org/drawingml/2006/wordprocessingDrawing" xmlns:w10="urn:schemas-microsoft-com:office:word" xmlns:w="http://schemas.openxmlformats.org/wordprocessingml/2006/main" xmlns:w14="http://schemas.microsoft.com/office/word/2010/wordml" xmlns:wpg="http://schemas.microsoft.com/office/word/2010/wordprocessingGroup" xmlns:wpi="http://schemas.microsoft.com/office/word/2010/wordprocessingInk" xmlns:wne="http://schemas.microsoft.com/office/word/2006/wordml" xmlns:wps="http://schemas.microsoft.com/office/word/2010/wordprocessingShape" mc:Ignorable="w14 wp14">
+<w:hdr xmlns:wpc="http://schemas.microsoft.com/office/word/2010/wordprocessingCanvas" xmlns:mc="http://schemas.openxmlformats.org/markup-compatibility/2006" xmlns:o="urn:schemas-microsoft-com:office:office" xmlns:r="http://schemas.openxmlformats.org/officeDocument/2006/relationships" xmlns:m="http://schemas.openxmlformats.org/officeDocument/2006/math" xmlns:v="urn:schemas-microsoft-com:vml" xmlns:wp14="http://schemas.microsoft.com/office/word/2010/wordprocessingDrawing" xmlns:wp="http://schemas.openxmlformats.org/drawingml/2006/wordprocessingDrawing" xmlns:w10="urn:schemas-microsoft-com:office:word" xmlns:w="http://schemas.openxmlformats.org/wordprocessingml/2006/main" xmlns:w14="http://schemas.microsoft.com/office/word/2010/wordml" xmlns:w15="http://schemas.microsoft.com/office/word/2012/wordml" xmlns:wpg="http://schemas.microsoft.com/office/word/2010/wordprocessingGroup" xmlns:wpi="http://schemas.microsoft.com/office/word/2010/wordprocessingInk" xmlns:wne="http://schemas.microsoft.com/office/word/2006/wordml" xmlns:wps="http://schemas.microsoft.com/office/word/2010/wordprocessingShape" mc:Ignorable="w14 w15 wp14">
   <w:p>
     <w:pPr>
       <w:pStyle w:val="Header"/>
@@ -14487,7 +14503,7 @@
 </file>
 
 <file path=word/header2.xml><?xml version="1.0" encoding="utf-8"?>
-<w:hdr xmlns:wpc="http://schemas.microsoft.com/office/word/2010/wordprocessingCanvas" xmlns:mc="http://schemas.openxmlformats.org/markup-compatibility/2006" xmlns:o="urn:schemas-microsoft-com:office:office" xmlns:r="http://schemas.openxmlformats.org/officeDocument/2006/relationships" xmlns:m="http://schemas.openxmlformats.org/officeDocument/2006/math" xmlns:v="urn:schemas-microsoft-com:vml" xmlns:wp14="http://schemas.microsoft.com/office/word/2010/wordprocessingDrawing" xmlns:wp="http://schemas.openxmlformats.org/drawingml/2006/wordprocessingDrawing" xmlns:w10="urn:schemas-microsoft-com:office:word" xmlns:w="http://schemas.openxmlformats.org/wordprocessingml/2006/main" xmlns:w14="http://schemas.microsoft.com/office/word/2010/wordml" xmlns:wpg="http://schemas.microsoft.com/office/word/2010/wordprocessingGroup" xmlns:wpi="http://schemas.microsoft.com/office/word/2010/wordprocessingInk" xmlns:wne="http://schemas.microsoft.com/office/word/2006/wordml" xmlns:wps="http://schemas.microsoft.com/office/word/2010/wordprocessingShape" mc:Ignorable="w14 wp14">
+<w:hdr xmlns:wpc="http://schemas.microsoft.com/office/word/2010/wordprocessingCanvas" xmlns:mc="http://schemas.openxmlformats.org/markup-compatibility/2006" xmlns:o="urn:schemas-microsoft-com:office:office" xmlns:r="http://schemas.openxmlformats.org/officeDocument/2006/relationships" xmlns:m="http://schemas.openxmlformats.org/officeDocument/2006/math" xmlns:v="urn:schemas-microsoft-com:vml" xmlns:wp14="http://schemas.microsoft.com/office/word/2010/wordprocessingDrawing" xmlns:wp="http://schemas.openxmlformats.org/drawingml/2006/wordprocessingDrawing" xmlns:w10="urn:schemas-microsoft-com:office:word" xmlns:w="http://schemas.openxmlformats.org/wordprocessingml/2006/main" xmlns:w14="http://schemas.microsoft.com/office/word/2010/wordml" xmlns:w15="http://schemas.microsoft.com/office/word/2012/wordml" xmlns:wpg="http://schemas.microsoft.com/office/word/2010/wordprocessingGroup" xmlns:wpi="http://schemas.microsoft.com/office/word/2010/wordprocessingInk" xmlns:wne="http://schemas.microsoft.com/office/word/2006/wordml" xmlns:wps="http://schemas.microsoft.com/office/word/2010/wordprocessingShape" mc:Ignorable="w14 w15 wp14">
   <w:p>
     <w:pPr>
       <w:pStyle w:val="Header"/>
@@ -14501,7 +14517,7 @@
 </file>
 
 <file path=word/numbering.xml><?xml version="1.0" encoding="utf-8"?>
-<w:numbering xmlns:wpc="http://schemas.microsoft.com/office/word/2010/wordprocessingCanvas" xmlns:mc="http://schemas.openxmlformats.org/markup-compatibility/2006" xmlns:o="urn:schemas-microsoft-com:office:office" xmlns:r="http://schemas.openxmlformats.org/officeDocument/2006/relationships" xmlns:m="http://schemas.openxmlformats.org/officeDocument/2006/math" xmlns:v="urn:schemas-microsoft-com:vml" xmlns:wp14="http://schemas.microsoft.com/office/word/2010/wordprocessingDrawing" xmlns:wp="http://schemas.openxmlformats.org/drawingml/2006/wordprocessingDrawing" xmlns:w10="urn:schemas-microsoft-com:office:word" xmlns:w="http://schemas.openxmlformats.org/wordprocessingml/2006/main" xmlns:w14="http://schemas.microsoft.com/office/word/2010/wordml" xmlns:wpg="http://schemas.microsoft.com/office/word/2010/wordprocessingGroup" xmlns:wpi="http://schemas.microsoft.com/office/word/2010/wordprocessingInk" xmlns:wne="http://schemas.microsoft.com/office/word/2006/wordml" xmlns:wps="http://schemas.microsoft.com/office/word/2010/wordprocessingShape" mc:Ignorable="w14 wp14">
+<w:numbering xmlns:wpc="http://schemas.microsoft.com/office/word/2010/wordprocessingCanvas" xmlns:mc="http://schemas.openxmlformats.org/markup-compatibility/2006" xmlns:o="urn:schemas-microsoft-com:office:office" xmlns:r="http://schemas.openxmlformats.org/officeDocument/2006/relationships" xmlns:m="http://schemas.openxmlformats.org/officeDocument/2006/math" xmlns:v="urn:schemas-microsoft-com:vml" xmlns:wp14="http://schemas.microsoft.com/office/word/2010/wordprocessingDrawing" xmlns:wp="http://schemas.openxmlformats.org/drawingml/2006/wordprocessingDrawing" xmlns:w10="urn:schemas-microsoft-com:office:word" xmlns:w="http://schemas.openxmlformats.org/wordprocessingml/2006/main" xmlns:w14="http://schemas.microsoft.com/office/word/2010/wordml" xmlns:w15="http://schemas.microsoft.com/office/word/2012/wordml" xmlns:wpg="http://schemas.microsoft.com/office/word/2010/wordprocessingGroup" xmlns:wpi="http://schemas.microsoft.com/office/word/2010/wordprocessingInk" xmlns:wne="http://schemas.microsoft.com/office/word/2006/wordml" xmlns:wps="http://schemas.microsoft.com/office/word/2010/wordprocessingShape" mc:Ignorable="w14 w15 wp14">
   <w:abstractNum w:abstractNumId="0">
     <w:nsid w:val="00880198"/>
     <w:multiLevelType w:val="multilevel"/>
@@ -18272,7 +18288,7 @@
 </file>
 
 <file path=word/styles.xml><?xml version="1.0" encoding="utf-8"?>
-<w:styles xmlns:mc="http://schemas.openxmlformats.org/markup-compatibility/2006" xmlns:r="http://schemas.openxmlformats.org/officeDocument/2006/relationships" xmlns:w="http://schemas.openxmlformats.org/wordprocessingml/2006/main" xmlns:w14="http://schemas.microsoft.com/office/word/2010/wordml" mc:Ignorable="w14">
+<w:styles xmlns:mc="http://schemas.openxmlformats.org/markup-compatibility/2006" xmlns:r="http://schemas.openxmlformats.org/officeDocument/2006/relationships" xmlns:w="http://schemas.openxmlformats.org/wordprocessingml/2006/main" xmlns:w14="http://schemas.microsoft.com/office/word/2010/wordml" xmlns:w15="http://schemas.microsoft.com/office/word/2012/wordml" mc:Ignorable="w14 w15">
   <w:docDefaults>
     <w:rPrDefault>
       <w:rPr>
@@ -18282,827 +18298,371 @@
     </w:rPrDefault>
     <w:pPrDefault/>
   </w:docDefaults>
-  <w:latentStyles w:defLockedState="0" w:defUIPriority="0" w:defSemiHidden="1" w:defUnhideWhenUsed="1" w:defQFormat="0" w:count="267">
-    <w:lsdException w:name="Normal" w:semiHidden="0" w:unhideWhenUsed="0" w:qFormat="1"/>
-    <w:lsdException w:name="heading 1" w:semiHidden="0" w:unhideWhenUsed="0" w:qFormat="1"/>
-    <w:lsdException w:name="heading 2" w:semiHidden="0" w:unhideWhenUsed="0" w:qFormat="1"/>
-    <w:lsdException w:name="heading 3" w:semiHidden="0" w:unhideWhenUsed="0" w:qFormat="1"/>
-    <w:lsdException w:name="heading 4" w:semiHidden="0" w:unhideWhenUsed="0" w:qFormat="1"/>
-    <w:lsdException w:name="heading 5" w:semiHidden="0" w:unhideWhenUsed="0" w:qFormat="1"/>
-    <w:lsdException w:name="heading 6" w:semiHidden="0" w:unhideWhenUsed="0" w:qFormat="1"/>
-    <w:lsdException w:name="heading 7" w:qFormat="1"/>
-    <w:lsdException w:name="heading 8" w:qFormat="1"/>
-    <w:lsdException w:name="heading 9" w:qFormat="1"/>
-    <w:lsdException w:name="toc 1" w:uiPriority="39"/>
-    <w:lsdException w:name="toc 2" w:uiPriority="39"/>
-    <w:lsdException w:name="caption" w:qFormat="1"/>
-    <w:lsdException w:name="List Number" w:semiHidden="0" w:unhideWhenUsed="0"/>
-    <w:lsdException w:name="List 4" w:semiHidden="0" w:unhideWhenUsed="0"/>
-    <w:lsdException w:name="List 5" w:semiHidden="0" w:unhideWhenUsed="0"/>
-    <w:lsdException w:name="Title" w:semiHidden="0" w:unhideWhenUsed="0" w:qFormat="1"/>
-    <w:lsdException w:name="Subtitle" w:semiHidden="0" w:unhideWhenUsed="0" w:qFormat="1"/>
-    <w:lsdException w:name="Salutation" w:semiHidden="0" w:unhideWhenUsed="0"/>
-    <w:lsdException w:name="Date" w:semiHidden="0" w:unhideWhenUsed="0"/>
-    <w:lsdException w:name="Body Text First Indent" w:semiHidden="0" w:unhideWhenUsed="0"/>
-    <w:lsdException w:name="Hyperlink" w:uiPriority="99"/>
-    <w:lsdException w:name="Strong" w:semiHidden="0" w:unhideWhenUsed="0" w:qFormat="1"/>
-    <w:lsdException w:name="Emphasis" w:semiHidden="0" w:unhideWhenUsed="0" w:qFormat="1"/>
-    <w:lsdException w:name="Table Grid" w:semiHidden="0" w:unhideWhenUsed="0"/>
-    <w:lsdException w:name="Placeholder Text" w:uiPriority="99" w:unhideWhenUsed="0"/>
-    <w:lsdException w:name="No Spacing" w:semiHidden="0" w:uiPriority="1" w:unhideWhenUsed="0" w:qFormat="1"/>
-    <w:lsdException w:name="Light Shading" w:semiHidden="0" w:uiPriority="60" w:unhideWhenUsed="0"/>
-    <w:lsdException w:name="Light List" w:semiHidden="0" w:uiPriority="61" w:unhideWhenUsed="0"/>
-    <w:lsdException w:name="Light Grid" w:semiHidden="0" w:uiPriority="62" w:unhideWhenUsed="0"/>
-    <w:lsdException w:name="Medium Shading 1" w:semiHidden="0" w:uiPriority="63" w:unhideWhenUsed="0"/>
-    <w:lsdException w:name="Medium Shading 2" w:semiHidden="0" w:uiPriority="64" w:unhideWhenUsed="0"/>
-    <w:lsdException w:name="Medium List 1" w:semiHidden="0" w:uiPriority="65" w:unhideWhenUsed="0"/>
-    <w:lsdException w:name="Medium List 2" w:semiHidden="0" w:uiPriority="66" w:unhideWhenUsed="0"/>
-    <w:lsdException w:name="Medium Grid 1" w:semiHidden="0" w:uiPriority="67" w:unhideWhenUsed="0"/>
-    <w:lsdException w:name="Medium Grid 2" w:semiHidden="0" w:uiPriority="68" w:unhideWhenUsed="0"/>
-    <w:lsdException w:name="Medium Grid 3" w:semiHidden="0" w:uiPriority="69" w:unhideWhenUsed="0"/>
-    <w:lsdException w:name="Dark List" w:semiHidden="0" w:uiPriority="70" w:unhideWhenUsed="0"/>
-    <w:lsdException w:name="Colorful Shading" w:semiHidden="0" w:uiPriority="71" w:unhideWhenUsed="0"/>
-    <w:lsdException w:name="Colorful List" w:semiHidden="0" w:uiPriority="72" w:unhideWhenUsed="0"/>
-    <w:lsdException w:name="Colorful Grid" w:semiHidden="0" w:uiPriority="73" w:unhideWhenUsed="0"/>
-    <w:lsdException w:name="Light Shading Accent 1" w:semiHidden="0" w:uiPriority="60" w:unhideWhenUsed="0"/>
-    <w:lsdException w:name="Light List Accent 1" w:semiHidden="0" w:uiPriority="61" w:unhideWhenUsed="0"/>
-    <w:lsdException w:name="Light Grid Accent 1" w:semiHidden="0" w:uiPriority="62" w:unhideWhenUsed="0"/>
-    <w:lsdException w:name="Medium Shading 1 Accent 1" w:semiHidden="0" w:uiPriority="63" w:unhideWhenUsed="0"/>
-    <w:lsdException w:name="Medium Shading 2 Accent 1" w:semiHidden="0" w:uiPriority="64" w:unhideWhenUsed="0"/>
-    <w:lsdException w:name="Medium List 1 Accent 1" w:semiHidden="0" w:uiPriority="65" w:unhideWhenUsed="0"/>
-    <w:lsdException w:name="Revision" w:uiPriority="99" w:unhideWhenUsed="0"/>
-    <w:lsdException w:name="List Paragraph" w:semiHidden="0" w:uiPriority="34" w:unhideWhenUsed="0" w:qFormat="1"/>
-    <w:lsdException w:name="Quote" w:semiHidden="0" w:uiPriority="29" w:unhideWhenUsed="0" w:qFormat="1"/>
-    <w:lsdException w:name="Intense Quote" w:semiHidden="0" w:uiPriority="30" w:unhideWhenUsed="0" w:qFormat="1"/>
-    <w:lsdException w:name="Medium List 2 Accent 1" w:semiHidden="0" w:uiPriority="66" w:unhideWhenUsed="0"/>
-    <w:lsdException w:name="Medium Grid 1 Accent 1" w:semiHidden="0" w:uiPriority="67" w:unhideWhenUsed="0"/>
-    <w:lsdException w:name="Medium Grid 2 Accent 1" w:semiHidden="0" w:uiPriority="68" w:unhideWhenUsed="0"/>
-    <w:lsdException w:name="Medium Grid 3 Accent 1" w:semiHidden="0" w:uiPriority="69" w:unhideWhenUsed="0"/>
-    <w:lsdException w:name="Dark List Accent 1" w:semiHidden="0" w:uiPriority="70" w:unhideWhenUsed="0"/>
-    <w:lsdException w:name="Colorful Shading Accent 1" w:semiHidden="0" w:uiPriority="71" w:unhideWhenUsed="0"/>
-    <w:lsdException w:name="Colorful List Accent 1" w:semiHidden="0" w:uiPriority="72" w:unhideWhenUsed="0"/>
-    <w:lsdException w:name="Colorful Grid Accent 1" w:semiHidden="0" w:uiPriority="73" w:unhideWhenUsed="0"/>
-    <w:lsdException w:name="Light Shading Accent 2" w:semiHidden="0" w:uiPriority="60" w:unhideWhenUsed="0"/>
-    <w:lsdException w:name="Light List Accent 2" w:semiHidden="0" w:uiPriority="61" w:unhideWhenUsed="0"/>
-    <w:lsdException w:name="Light Grid Accent 2" w:semiHidden="0" w:uiPriority="62" w:unhideWhenUsed="0"/>
-    <w:lsdException w:name="Medium Shading 1 Accent 2" w:semiHidden="0" w:uiPriority="63" w:unhideWhenUsed="0"/>
-    <w:lsdException w:name="Medium Shading 2 Accent 2" w:semiHidden="0" w:uiPriority="64" w:unhideWhenUsed="0"/>
-    <w:lsdException w:name="Medium List 1 Accent 2" w:semiHidden="0" w:uiPriority="65" w:unhideWhenUsed="0"/>
-    <w:lsdException w:name="Medium List 2 Accent 2" w:semiHidden="0" w:uiPriority="66" w:unhideWhenUsed="0"/>
-    <w:lsdException w:name="Medium Grid 1 Accent 2" w:semiHidden="0" w:uiPriority="67" w:unhideWhenUsed="0"/>
-    <w:lsdException w:name="Medium Grid 2 Accent 2" w:semiHidden="0" w:uiPriority="68" w:unhideWhenUsed="0"/>
-    <w:lsdException w:name="Medium Grid 3 Accent 2" w:semiHidden="0" w:uiPriority="69" w:unhideWhenUsed="0"/>
-    <w:lsdException w:name="Dark List Accent 2" w:semiHidden="0" w:uiPriority="70" w:unhideWhenUsed="0"/>
-    <w:lsdException w:name="Colorful Shading Accent 2" w:semiHidden="0" w:uiPriority="71" w:unhideWhenUsed="0"/>
-    <w:lsdException w:name="Colorful List Accent 2" w:semiHidden="0" w:uiPriority="72" w:unhideWhenUsed="0"/>
-    <w:lsdException w:name="Colorful Grid Accent 2" w:semiHidden="0" w:uiPriority="73" w:unhideWhenUsed="0"/>
-    <w:lsdException w:name="Light Shading Accent 3" w:semiHidden="0" w:uiPriority="60" w:unhideWhenUsed="0"/>
-    <w:lsdException w:name="Light List Accent 3" w:semiHidden="0" w:uiPriority="61" w:unhideWhenUsed="0"/>
-    <w:lsdException w:name="Light Grid Accent 3" w:semiHidden="0" w:uiPriority="62" w:unhideWhenUsed="0"/>
-    <w:lsdException w:name="Medium Shading 1 Accent 3" w:semiHidden="0" w:uiPriority="63" w:unhideWhenUsed="0"/>
-    <w:lsdException w:name="Medium Shading 2 Accent 3" w:semiHidden="0" w:uiPriority="64" w:unhideWhenUsed="0"/>
-    <w:lsdException w:name="Medium List 1 Accent 3" w:semiHidden="0" w:uiPriority="65" w:unhideWhenUsed="0"/>
-    <w:lsdException w:name="Medium List 2 Accent 3" w:semiHidden="0" w:uiPriority="66" w:unhideWhenUsed="0"/>
-    <w:lsdException w:name="Medium Grid 1 Accent 3" w:semiHidden="0" w:uiPriority="67" w:unhideWhenUsed="0"/>
-    <w:lsdException w:name="Medium Grid 2 Accent 3" w:semiHidden="0" w:uiPriority="68" w:unhideWhenUsed="0"/>
-    <w:lsdException w:name="Medium Grid 3 Accent 3" w:semiHidden="0" w:uiPriority="69" w:unhideWhenUsed="0"/>
-    <w:lsdException w:name="Dark List Accent 3" w:semiHidden="0" w:uiPriority="70" w:unhideWhenUsed="0"/>
-    <w:lsdException w:name="Colorful Shading Accent 3" w:semiHidden="0" w:uiPriority="71" w:unhideWhenUsed="0"/>
-    <w:lsdException w:name="Colorful List Accent 3" w:semiHidden="0" w:uiPriority="72" w:unhideWhenUsed="0"/>
-    <w:lsdException w:name="Colorful Grid Accent 3" w:semiHidden="0" w:uiPriority="73" w:unhideWhenUsed="0"/>
-    <w:lsdException w:name="Light Shading Accent 4" w:semiHidden="0" w:uiPriority="60" w:unhideWhenUsed="0"/>
-    <w:lsdException w:name="Light List Accent 4" w:semiHidden="0" w:uiPriority="61" w:unhideWhenUsed="0"/>
-    <w:lsdException w:name="Light Grid Accent 4" w:semiHidden="0" w:uiPriority="62" w:unhideWhenUsed="0"/>
-    <w:lsdException w:name="Medium Shading 1 Accent 4" w:semiHidden="0" w:uiPriority="63" w:unhideWhenUsed="0"/>
-    <w:lsdException w:name="Medium Shading 2 Accent 4" w:semiHidden="0" w:uiPriority="64" w:unhideWhenUsed="0"/>
-    <w:lsdException w:name="Medium List 1 Accent 4" w:semiHidden="0" w:uiPriority="65" w:unhideWhenUsed="0"/>
-    <w:lsdException w:name="Medium List 2 Accent 4" w:semiHidden="0" w:uiPriority="66" w:unhideWhenUsed="0"/>
-    <w:lsdException w:name="Medium Grid 1 Accent 4" w:semiHidden="0" w:uiPriority="67" w:unhideWhenUsed="0"/>
-    <w:lsdException w:name="Medium Grid 2 Accent 4" w:semiHidden="0" w:uiPriority="68" w:unhideWhenUsed="0"/>
-    <w:lsdException w:name="Medium Grid 3 Accent 4" w:semiHidden="0" w:uiPriority="69" w:unhideWhenUsed="0"/>
-    <w:lsdException w:name="Dark List Accent 4" w:semiHidden="0" w:uiPriority="70" w:unhideWhenUsed="0"/>
-    <w:lsdException w:name="Colorful Shading Accent 4" w:semiHidden="0" w:uiPriority="71" w:unhideWhenUsed="0"/>
-    <w:lsdException w:name="Colorful List Accent 4" w:semiHidden="0" w:uiPriority="72" w:unhideWhenUsed="0"/>
-    <w:lsdException w:name="Colorful Grid Accent 4" w:semiHidden="0" w:uiPriority="73" w:unhideWhenUsed="0"/>
-    <w:lsdException w:name="Light Shading Accent 5" w:semiHidden="0" w:uiPriority="60" w:unhideWhenUsed="0"/>
-    <w:lsdException w:name="Light List Accent 5" w:semiHidden="0" w:uiPriority="61" w:unhideWhenUsed="0"/>
-    <w:lsdException w:name="Light Grid Accent 5" w:semiHidden="0" w:uiPriority="62" w:unhideWhenUsed="0"/>
-    <w:lsdException w:name="Medium Shading 1 Accent 5" w:semiHidden="0" w:uiPriority="63" w:unhideWhenUsed="0"/>
-    <w:lsdException w:name="Medium Shading 2 Accent 5" w:semiHidden="0" w:uiPriority="64" w:unhideWhenUsed="0"/>
-    <w:lsdException w:name="Medium List 1 Accent 5" w:semiHidden="0" w:uiPriority="65" w:unhideWhenUsed="0"/>
-    <w:lsdException w:name="Medium List 2 Accent 5" w:semiHidden="0" w:uiPriority="66" w:unhideWhenUsed="0"/>
-    <w:lsdException w:name="Medium Grid 1 Accent 5" w:semiHidden="0" w:uiPriority="67" w:unhideWhenUsed="0"/>
-    <w:lsdException w:name="Medium Grid 2 Accent 5" w:semiHidden="0" w:uiPriority="68" w:unhideWhenUsed="0"/>
-    <w:lsdException w:name="Medium Grid 3 Accent 5" w:semiHidden="0" w:uiPriority="69" w:unhideWhenUsed="0"/>
-    <w:lsdException w:name="Dark List Accent 5" w:semiHidden="0" w:uiPriority="70" w:unhideWhenUsed="0"/>
-    <w:lsdException w:name="Colorful Shading Accent 5" w:semiHidden="0" w:uiPriority="71" w:unhideWhenUsed="0"/>
-    <w:lsdException w:name="Colorful List Accent 5" w:semiHidden="0" w:uiPriority="72" w:unhideWhenUsed="0"/>
-    <w:lsdException w:name="Colorful Grid Accent 5" w:semiHidden="0" w:uiPriority="73" w:unhideWhenUsed="0"/>
-    <w:lsdException w:name="Light Shading Accent 6" w:semiHidden="0" w:uiPriority="60" w:unhideWhenUsed="0"/>
-    <w:lsdException w:name="Light List Accent 6" w:semiHidden="0" w:uiPriority="61" w:unhideWhenUsed="0"/>
-    <w:lsdException w:name="Light Grid Accent 6" w:semiHidden="0" w:uiPriority="62" w:unhideWhenUsed="0"/>
-    <w:lsdException w:name="Medium Shading 1 Accent 6" w:semiHidden="0" w:uiPriority="63" w:unhideWhenUsed="0"/>
-    <w:lsdException w:name="Medium Shading 2 Accent 6" w:semiHidden="0" w:uiPriority="64" w:unhideWhenUsed="0"/>
-    <w:lsdException w:name="Medium List 1 Accent 6" w:semiHidden="0" w:uiPriority="65" w:unhideWhenUsed="0"/>
-    <w:lsdException w:name="Medium List 2 Accent 6" w:semiHidden="0" w:uiPriority="66" w:unhideWhenUsed="0"/>
-    <w:lsdException w:name="Medium Grid 1 Accent 6" w:semiHidden="0" w:uiPriority="67" w:unhideWhenUsed="0"/>
-    <w:lsdException w:name="Medium Grid 2 Accent 6" w:semiHidden="0" w:uiPriority="68" w:unhideWhenUsed="0"/>
-    <w:lsdException w:name="Medium Grid 3 Accent 6" w:semiHidden="0" w:uiPriority="69" w:unhideWhenUsed="0"/>
-    <w:lsdException w:name="Dark List Accent 6" w:semiHidden="0" w:uiPriority="70" w:unhideWhenUsed="0"/>
-    <w:lsdException w:name="Colorful Shading Accent 6" w:semiHidden="0" w:uiPriority="71" w:unhideWhenUsed="0"/>
-    <w:lsdException w:name="Colorful List Accent 6" w:semiHidden="0" w:uiPriority="72" w:unhideWhenUsed="0"/>
-    <w:lsdException w:name="Colorful Grid Accent 6" w:semiHidden="0" w:uiPriority="73" w:unhideWhenUsed="0"/>
-    <w:lsdException w:name="Subtle Emphasis" w:semiHidden="0" w:uiPriority="19" w:unhideWhenUsed="0" w:qFormat="1"/>
-    <w:lsdException w:name="Intense Emphasis" w:semiHidden="0" w:uiPriority="21" w:unhideWhenUsed="0" w:qFormat="1"/>
-    <w:lsdException w:name="Subtle Reference" w:semiHidden="0" w:uiPriority="31" w:unhideWhenUsed="0" w:qFormat="1"/>
-    <w:lsdException w:name="Intense Reference" w:semiHidden="0" w:uiPriority="32" w:unhideWhenUsed="0" w:qFormat="1"/>
-    <w:lsdException w:name="Book Title" w:semiHidden="0" w:uiPriority="33" w:unhideWhenUsed="0" w:qFormat="1"/>
-    <w:lsdException w:name="Bibliography" w:uiPriority="37"/>
-    <w:lsdException w:name="TOC Heading" w:uiPriority="39" w:qFormat="1"/>
-  </w:latentStyles>
-  <w:style w:type="paragraph" w:default="1" w:styleId="Normal">
-    <w:name w:val="Normal"/>
-    <w:qFormat/>
-    <w:rsid w:val="001B4682"/>
-    <w:pPr>
-      <w:spacing w:before="120"/>
-    </w:pPr>
-    <w:rPr>
-      <w:sz w:val="24"/>
-      <w:szCs w:val="24"/>
-    </w:rPr>
-  </w:style>
-  <w:style w:type="paragraph" w:styleId="Heading1">
-    <w:name w:val="heading 1"/>
-    <w:basedOn w:val="Normal"/>
-    <w:next w:val="Normal"/>
-    <w:qFormat/>
-    <w:rsid w:val="001B4682"/>
-    <w:pPr>
-      <w:keepNext/>
-      <w:keepLines/>
-      <w:pageBreakBefore/>
-      <w:numPr>
-        <w:numId w:val="18"/>
-      </w:numPr>
-      <w:spacing w:before="1440" w:after="480"/>
-      <w:jc w:val="center"/>
-      <w:outlineLvl w:val="0"/>
-    </w:pPr>
-    <w:rPr>
-      <w:rFonts w:ascii="Arial" w:hAnsi="Arial"/>
-      <w:b/>
-      <w:bCs/>
-      <w:color w:val="000000"/>
-      <w:kern w:val="32"/>
-      <w:sz w:val="40"/>
-      <w:szCs w:val="40"/>
-    </w:rPr>
-  </w:style>
-  <w:style w:type="paragraph" w:styleId="Heading2">
-    <w:name w:val="heading 2"/>
-    <w:basedOn w:val="Normal"/>
-    <w:next w:val="Normal"/>
-    <w:qFormat/>
-    <w:rsid w:val="00CA1B6B"/>
-    <w:pPr>
-      <w:keepNext/>
-      <w:numPr>
-        <w:ilvl w:val="1"/>
-        <w:numId w:val="18"/>
-      </w:numPr>
-      <w:spacing w:before="240" w:after="60"/>
-      <w:outlineLvl w:val="1"/>
-    </w:pPr>
-    <w:rPr>
-      <w:rFonts w:ascii="Arial" w:hAnsi="Arial"/>
-      <w:b/>
-      <w:bCs/>
-      <w:color w:val="000000"/>
-      <w:szCs w:val="23"/>
-    </w:rPr>
-  </w:style>
-  <w:style w:type="paragraph" w:styleId="Heading3">
-    <w:name w:val="heading 3"/>
-    <w:basedOn w:val="Normal"/>
-    <w:next w:val="Normal"/>
-    <w:qFormat/>
-    <w:rsid w:val="00CA1B6B"/>
-    <w:pPr>
-      <w:keepNext/>
-      <w:numPr>
-        <w:ilvl w:val="2"/>
-        <w:numId w:val="18"/>
-      </w:numPr>
-      <w:spacing w:before="240" w:after="60"/>
-      <w:outlineLvl w:val="2"/>
-    </w:pPr>
-    <w:rPr>
-      <w:rFonts w:ascii="Arial" w:hAnsi="Arial"/>
-      <w:b/>
-      <w:bCs/>
-      <w:color w:val="000000"/>
-      <w:szCs w:val="26"/>
-    </w:rPr>
-  </w:style>
-  <w:style w:type="paragraph" w:styleId="Heading4">
-    <w:name w:val="heading 4"/>
-    <w:basedOn w:val="Normal"/>
-    <w:next w:val="Normal"/>
-    <w:qFormat/>
-    <w:rsid w:val="005F3E01"/>
-    <w:pPr>
-      <w:keepNext/>
-      <w:numPr>
-        <w:ilvl w:val="3"/>
-        <w:numId w:val="23"/>
-      </w:numPr>
-      <w:spacing w:before="240" w:after="60"/>
-      <w:outlineLvl w:val="3"/>
-    </w:pPr>
-    <w:rPr>
-      <w:rFonts w:ascii="Arial" w:hAnsi="Arial"/>
-      <w:b/>
-      <w:bCs/>
-      <w:color w:val="000000"/>
-      <w:szCs w:val="28"/>
-    </w:rPr>
-  </w:style>
-  <w:style w:type="paragraph" w:styleId="Heading5">
-    <w:name w:val="heading 5"/>
-    <w:basedOn w:val="Normal"/>
-    <w:next w:val="Normal"/>
-    <w:qFormat/>
-    <w:rsid w:val="005F3E01"/>
-    <w:pPr>
-      <w:keepNext/>
-      <w:framePr w:w="1800" w:wrap="auto" w:vAnchor="text" w:hAnchor="page" w:x="1201" w:y="1"/>
-      <w:numPr>
-        <w:ilvl w:val="4"/>
-        <w:numId w:val="23"/>
-      </w:numPr>
-      <w:spacing w:before="40" w:after="240"/>
-      <w:jc w:val="both"/>
-      <w:outlineLvl w:val="4"/>
-    </w:pPr>
-    <w:rPr>
-      <w:rFonts w:ascii="Arial Black" w:hAnsi="Arial Black"/>
-      <w:spacing w:val="-5"/>
-      <w:sz w:val="18"/>
-      <w:szCs w:val="18"/>
-    </w:rPr>
-  </w:style>
-  <w:style w:type="paragraph" w:styleId="Heading6">
-    <w:name w:val="heading 6"/>
-    <w:basedOn w:val="Normal"/>
-    <w:next w:val="Normal"/>
-    <w:qFormat/>
-    <w:rsid w:val="005F3E01"/>
-    <w:pPr>
-      <w:keepNext/>
-      <w:framePr w:w="1800" w:wrap="auto" w:vAnchor="text" w:hAnchor="page" w:x="1201" w:y="1"/>
-      <w:numPr>
-        <w:ilvl w:val="5"/>
-        <w:numId w:val="23"/>
-      </w:numPr>
-      <w:jc w:val="both"/>
-      <w:outlineLvl w:val="5"/>
-    </w:pPr>
-    <w:rPr>
-      <w:rFonts w:ascii="Arial" w:hAnsi="Arial"/>
-    </w:rPr>
-  </w:style>
-  <w:style w:type="paragraph" w:styleId="Heading7">
-    <w:name w:val="heading 7"/>
-    <w:basedOn w:val="Normal"/>
-    <w:next w:val="Normal"/>
-    <w:qFormat/>
-    <w:rsid w:val="005F3E01"/>
-    <w:pPr>
-      <w:framePr w:w="3780" w:hSpace="240" w:wrap="auto" w:vAnchor="text" w:hAnchor="page" w:x="1489" w:y="1"/>
-      <w:pBdr>
-        <w:top w:val="single" w:sz="6" w:space="12" w:color="FFFFFF"/>
-        <w:left w:val="single" w:sz="6" w:space="12" w:color="FFFFFF"/>
-        <w:bottom w:val="single" w:sz="6" w:space="12" w:color="FFFFFF"/>
-        <w:right w:val="single" w:sz="6" w:space="12" w:color="FFFFFF"/>
-      </w:pBdr>
-      <w:shd w:val="pct5" w:color="auto" w:fill="auto"/>
-      <w:spacing w:before="60"/>
-      <w:jc w:val="both"/>
-      <w:outlineLvl w:val="6"/>
-    </w:pPr>
-    <w:rPr>
-      <w:rFonts w:ascii="Times New Roman Bold" w:hAnsi="Times New Roman Bold"/>
-      <w:b/>
-      <w:bCs/>
-      <w:i/>
-      <w:iCs/>
-      <w:spacing w:val="-5"/>
-      <w:sz w:val="28"/>
-      <w:szCs w:val="28"/>
-    </w:rPr>
-  </w:style>
-  <w:style w:type="paragraph" w:styleId="Heading8">
-    <w:name w:val="heading 8"/>
-    <w:basedOn w:val="Normal"/>
-    <w:next w:val="Normal"/>
-    <w:qFormat/>
-    <w:rsid w:val="005F3E01"/>
-    <w:pPr>
-      <w:keepNext/>
-      <w:framePr w:w="1860" w:wrap="auto" w:vAnchor="text" w:hAnchor="page" w:x="1201" w:y="1"/>
-      <w:numPr>
-        <w:ilvl w:val="7"/>
-        <w:numId w:val="23"/>
-      </w:numPr>
-      <w:spacing w:before="60" w:line="320" w:lineRule="exact"/>
-      <w:jc w:val="center"/>
-      <w:outlineLvl w:val="7"/>
-    </w:pPr>
-    <w:rPr>
-      <w:rFonts w:ascii="Arial Black" w:hAnsi="Arial Black"/>
-      <w:caps/>
-      <w:spacing w:val="60"/>
-      <w:sz w:val="14"/>
-      <w:szCs w:val="14"/>
-    </w:rPr>
-  </w:style>
-  <w:style w:type="paragraph" w:styleId="Heading9">
-    <w:name w:val="heading 9"/>
-    <w:basedOn w:val="Normal"/>
-    <w:next w:val="Normal"/>
-    <w:qFormat/>
-    <w:rsid w:val="005F3E01"/>
-    <w:pPr>
-      <w:keepNext/>
-      <w:numPr>
-        <w:ilvl w:val="8"/>
-        <w:numId w:val="23"/>
-      </w:numPr>
-      <w:spacing w:before="80" w:after="60"/>
-      <w:jc w:val="both"/>
-      <w:outlineLvl w:val="8"/>
-    </w:pPr>
-    <w:rPr>
-      <w:rFonts w:ascii="Arial" w:hAnsi="Arial"/>
-      <w:b/>
-      <w:bCs/>
-      <w:i/>
-      <w:iCs/>
-      <w:kern w:val="28"/>
-    </w:rPr>
-  </w:style>
-  <w:style w:type="character" w:default="1" w:styleId="DefaultParagraphFont">
-    <w:name w:val="Default Paragraph Font"/>
-    <w:uiPriority w:val="1"/>
-    <w:semiHidden/>
-    <w:unhideWhenUsed/>
-  </w:style>
-  <w:style w:type="table" w:default="1" w:styleId="TableNormal">
-    <w:name w:val="Normal Table"/>
-    <w:uiPriority w:val="99"/>
-    <w:semiHidden/>
-    <w:unhideWhenUsed/>
-    <w:tblPr>
-      <w:tblInd w:w="0" w:type="dxa"/>
-      <w:tblCellMar>
-        <w:top w:w="0" w:type="dxa"/>
-        <w:left w:w="108" w:type="dxa"/>
-        <w:bottom w:w="0" w:type="dxa"/>
-        <w:right w:w="108" w:type="dxa"/>
-      </w:tblCellMar>
-    </w:tblPr>
-  </w:style>
-  <w:style w:type="numbering" w:default="1" w:styleId="NoList">
-    <w:name w:val="No List"/>
-    <w:uiPriority w:val="99"/>
-    <w:semiHidden/>
-    <w:unhideWhenUsed/>
-  </w:style>
-  <w:style w:type="paragraph" w:styleId="Title">
-    <w:name w:val="Title"/>
-    <w:basedOn w:val="Normal"/>
-    <w:next w:val="Normal"/>
-    <w:qFormat/>
-    <w:rsid w:val="00DB1889"/>
-    <w:pPr>
-      <w:spacing w:before="480" w:after="240"/>
-      <w:jc w:val="right"/>
-    </w:pPr>
-    <w:rPr>
-      <w:rFonts w:cs="Arial"/>
-      <w:b/>
-      <w:bCs/>
-      <w:kern w:val="28"/>
-      <w:sz w:val="48"/>
-      <w:szCs w:val="32"/>
-    </w:rPr>
-  </w:style>
-  <w:style w:type="paragraph" w:customStyle="1" w:styleId="Institution">
-    <w:name w:val="Institution"/>
-    <w:basedOn w:val="Normal"/>
-    <w:rsid w:val="001B4682"/>
-    <w:pPr>
-      <w:spacing w:before="720" w:after="960"/>
-      <w:jc w:val="center"/>
-    </w:pPr>
-    <w:rPr>
-      <w:b/>
-      <w:iCs/>
-      <w:sz w:val="40"/>
-      <w:szCs w:val="40"/>
-    </w:rPr>
-  </w:style>
-  <w:style w:type="paragraph" w:customStyle="1" w:styleId="BulletedList">
-    <w:name w:val="Bulleted List"/>
-    <w:basedOn w:val="Normal"/>
-    <w:rsid w:val="005F3E01"/>
-    <w:pPr>
-      <w:numPr>
-        <w:numId w:val="24"/>
-      </w:numPr>
-    </w:pPr>
-  </w:style>
-  <w:style w:type="paragraph" w:customStyle="1" w:styleId="MemberNames">
-    <w:name w:val="MemberNames"/>
-    <w:basedOn w:val="Normal"/>
-    <w:rsid w:val="00883383"/>
-    <w:pPr>
-      <w:spacing w:before="480" w:after="360"/>
-      <w:jc w:val="right"/>
-    </w:pPr>
-    <w:rPr>
-      <w:color w:val="000000"/>
-      <w:sz w:val="40"/>
-      <w:szCs w:val="40"/>
-    </w:rPr>
-  </w:style>
-  <w:style w:type="paragraph" w:customStyle="1" w:styleId="RecordDates">
-    <w:name w:val="Record Dates"/>
-    <w:basedOn w:val="Normal"/>
-    <w:rsid w:val="00883383"/>
-    <w:pPr>
-      <w:jc w:val="right"/>
-    </w:pPr>
-    <w:rPr>
-      <w:b/>
-      <w:bCs/>
-      <w:noProof/>
-      <w:sz w:val="28"/>
-      <w:szCs w:val="28"/>
-    </w:rPr>
-  </w:style>
-  <w:style w:type="paragraph" w:styleId="Header">
-    <w:name w:val="header"/>
-    <w:basedOn w:val="Normal"/>
-    <w:rsid w:val="001B4682"/>
-    <w:pPr>
-      <w:pBdr>
-        <w:top w:val="single" w:sz="12" w:space="1" w:color="auto"/>
-        <w:bottom w:val="single" w:sz="12" w:space="1" w:color="auto"/>
-      </w:pBdr>
-      <w:tabs>
-        <w:tab w:val="center" w:pos="4680"/>
-        <w:tab w:val="right" w:pos="9360"/>
-      </w:tabs>
-      <w:spacing w:after="360"/>
-    </w:pPr>
-    <w:rPr>
-      <w:b/>
-    </w:rPr>
-  </w:style>
-  <w:style w:type="paragraph" w:customStyle="1" w:styleId="PseudoHeading1">
-    <w:name w:val="PseudoHeading1"/>
-    <w:basedOn w:val="Normal"/>
-    <w:rsid w:val="00DB1889"/>
-    <w:pPr>
-      <w:spacing w:before="1440" w:after="480"/>
-      <w:jc w:val="center"/>
-    </w:pPr>
-    <w:rPr>
-      <w:b/>
-      <w:bCs/>
-      <w:sz w:val="40"/>
-    </w:rPr>
-  </w:style>
-  <w:style w:type="paragraph" w:styleId="Caption">
-    <w:name w:val="caption"/>
-    <w:basedOn w:val="Normal"/>
-    <w:next w:val="Normal"/>
-    <w:qFormat/>
-    <w:pPr>
-      <w:spacing w:after="120"/>
-    </w:pPr>
-    <w:rPr>
-      <w:rFonts w:ascii="Arial" w:hAnsi="Arial"/>
-      <w:b/>
-      <w:bCs/>
-      <w:sz w:val="20"/>
-      <w:szCs w:val="20"/>
-    </w:rPr>
-  </w:style>
-  <w:style w:type="character" w:styleId="CommentReference">
-    <w:name w:val="annotation reference"/>
-    <w:basedOn w:val="DefaultParagraphFont"/>
-    <w:semiHidden/>
-    <w:rPr>
-      <w:sz w:val="16"/>
-      <w:szCs w:val="16"/>
-    </w:rPr>
-  </w:style>
-  <w:style w:type="paragraph" w:styleId="CommentText">
-    <w:name w:val="annotation text"/>
-    <w:basedOn w:val="Normal"/>
-    <w:semiHidden/>
-    <w:rPr>
-      <w:rFonts w:ascii="Arial" w:hAnsi="Arial"/>
-      <w:sz w:val="20"/>
-      <w:szCs w:val="20"/>
-    </w:rPr>
-  </w:style>
-  <w:style w:type="paragraph" w:styleId="BalloonText">
-    <w:name w:val="Balloon Text"/>
-    <w:basedOn w:val="Normal"/>
-    <w:semiHidden/>
-    <w:rPr>
-      <w:rFonts w:ascii="Tahoma" w:hAnsi="Tahoma" w:cs="Tahoma"/>
-      <w:sz w:val="16"/>
-      <w:szCs w:val="16"/>
-    </w:rPr>
-  </w:style>
-  <w:style w:type="paragraph" w:styleId="TOC1">
-    <w:name w:val="toc 1"/>
-    <w:basedOn w:val="Normal"/>
-    <w:uiPriority w:val="39"/>
-    <w:rsid w:val="00CE71E2"/>
-    <w:pPr>
-      <w:tabs>
-        <w:tab w:val="left" w:pos="720"/>
-        <w:tab w:val="right" w:leader="dot" w:pos="9360"/>
-      </w:tabs>
-      <w:spacing w:after="120"/>
-      <w:ind w:left="720" w:hanging="720"/>
-    </w:pPr>
-    <w:rPr>
-      <w:b/>
-      <w:bCs/>
-      <w:noProof/>
-      <w:color w:val="000000"/>
-      <w:szCs w:val="22"/>
-    </w:rPr>
-  </w:style>
-  <w:style w:type="paragraph" w:styleId="TOC2">
-    <w:name w:val="toc 2"/>
-    <w:basedOn w:val="TOC1"/>
-    <w:uiPriority w:val="39"/>
-    <w:rsid w:val="00CE71E2"/>
-    <w:pPr>
-      <w:tabs>
-        <w:tab w:val="left" w:leader="dot" w:pos="994"/>
-      </w:tabs>
-      <w:spacing w:before="0" w:after="0"/>
-      <w:ind w:left="1440"/>
-    </w:pPr>
-    <w:rPr>
-      <w:b w:val="0"/>
-      <w:bCs w:val="0"/>
-      <w:sz w:val="22"/>
-    </w:rPr>
-  </w:style>
-  <w:style w:type="paragraph" w:styleId="TOC3">
-    <w:name w:val="toc 3"/>
-    <w:basedOn w:val="Normal"/>
-    <w:next w:val="Normal"/>
-    <w:semiHidden/>
-    <w:pPr>
-      <w:tabs>
-        <w:tab w:val="right" w:leader="dot" w:pos="9360"/>
-      </w:tabs>
-      <w:ind w:left="1260" w:hanging="780"/>
-    </w:pPr>
-    <w:rPr>
-      <w:i/>
-      <w:iCs/>
-      <w:noProof/>
-      <w:color w:val="000000"/>
-      <w:sz w:val="20"/>
-      <w:szCs w:val="23"/>
-    </w:rPr>
-  </w:style>
-  <w:style w:type="character" w:styleId="Hyperlink">
-    <w:name w:val="Hyperlink"/>
-    <w:basedOn w:val="DefaultParagraphFont"/>
-    <w:uiPriority w:val="99"/>
-    <w:rsid w:val="00FD44BA"/>
-    <w:rPr>
-      <w:color w:val="0000FF"/>
-      <w:u w:val="single"/>
-    </w:rPr>
-  </w:style>
-  <w:style w:type="paragraph" w:styleId="ListParagraph">
-    <w:name w:val="List Paragraph"/>
-    <w:basedOn w:val="Normal"/>
-    <w:uiPriority w:val="34"/>
-    <w:qFormat/>
-    <w:rsid w:val="00767D94"/>
-    <w:pPr>
-      <w:ind w:left="720"/>
-      <w:contextualSpacing/>
-    </w:pPr>
-  </w:style>
-  <w:style w:type="character" w:styleId="PlaceholderText">
-    <w:name w:val="Placeholder Text"/>
-    <w:basedOn w:val="DefaultParagraphFont"/>
-    <w:uiPriority w:val="99"/>
-    <w:semiHidden/>
-    <w:rsid w:val="00E40267"/>
-    <w:rPr>
-      <w:color w:val="808080"/>
-    </w:rPr>
-  </w:style>
-  <w:style w:type="table" w:styleId="TableGrid">
-    <w:name w:val="Table Grid"/>
-    <w:basedOn w:val="TableNormal"/>
-    <w:rsid w:val="006E5EE5"/>
-    <w:tblPr>
-      <w:tblInd w:w="0" w:type="dxa"/>
-      <w:tblBorders>
-        <w:top w:val="single" w:sz="4" w:space="0" w:color="auto"/>
-        <w:left w:val="single" w:sz="4" w:space="0" w:color="auto"/>
-        <w:bottom w:val="single" w:sz="4" w:space="0" w:color="auto"/>
-        <w:right w:val="single" w:sz="4" w:space="0" w:color="auto"/>
-        <w:insideH w:val="single" w:sz="4" w:space="0" w:color="auto"/>
-        <w:insideV w:val="single" w:sz="4" w:space="0" w:color="auto"/>
-      </w:tblBorders>
-      <w:tblCellMar>
-        <w:top w:w="0" w:type="dxa"/>
-        <w:left w:w="108" w:type="dxa"/>
-        <w:bottom w:w="0" w:type="dxa"/>
-        <w:right w:w="108" w:type="dxa"/>
-      </w:tblCellMar>
-    </w:tblPr>
-  </w:style>
-  <w:style w:type="character" w:styleId="Strong">
-    <w:name w:val="Strong"/>
-    <w:basedOn w:val="DefaultParagraphFont"/>
-    <w:qFormat/>
-    <w:rsid w:val="00524A70"/>
-    <w:rPr>
-      <w:b/>
-      <w:bCs/>
-    </w:rPr>
-  </w:style>
-</w:styles>
-</file>
-
-<file path=word/stylesWithEffects.xml><?xml version="1.0" encoding="utf-8"?>
-<w:styles xmlns:wpc="http://schemas.microsoft.com/office/word/2010/wordprocessingCanvas" xmlns:mc="http://schemas.openxmlformats.org/markup-compatibility/2006" xmlns:o="urn:schemas-microsoft-com:office:office" xmlns:r="http://schemas.openxmlformats.org/officeDocument/2006/relationships" xmlns:m="http://schemas.openxmlformats.org/officeDocument/2006/math" xmlns:v="urn:schemas-microsoft-com:vml" xmlns:wp14="http://schemas.microsoft.com/office/word/2010/wordprocessingDrawing" xmlns:wp="http://schemas.openxmlformats.org/drawingml/2006/wordprocessingDrawing" xmlns:w10="urn:schemas-microsoft-com:office:word" xmlns:w="http://schemas.openxmlformats.org/wordprocessingml/2006/main" xmlns:w14="http://schemas.microsoft.com/office/word/2010/wordml" xmlns:wpg="http://schemas.microsoft.com/office/word/2010/wordprocessingGroup" xmlns:wpi="http://schemas.microsoft.com/office/word/2010/wordprocessingInk" xmlns:wne="http://schemas.microsoft.com/office/word/2006/wordml" xmlns:wps="http://schemas.microsoft.com/office/word/2010/wordprocessingShape" mc:Ignorable="w14 wp14">
-  <w:docDefaults>
-    <w:rPrDefault>
-      <w:rPr>
-        <w:rFonts w:ascii="Times New Roman" w:eastAsia="Times New Roman" w:hAnsi="Times New Roman" w:cs="Times New Roman"/>
-        <w:lang w:val="en-US" w:eastAsia="en-US" w:bidi="ar-SA"/>
-      </w:rPr>
-    </w:rPrDefault>
-    <w:pPrDefault/>
-  </w:docDefaults>
-  <w:latentStyles w:defLockedState="0" w:defUIPriority="0" w:defSemiHidden="1" w:defUnhideWhenUsed="1" w:defQFormat="0" w:count="267">
-    <w:lsdException w:name="Normal" w:semiHidden="0" w:unhideWhenUsed="0" w:qFormat="1"/>
-    <w:lsdException w:name="heading 1" w:semiHidden="0" w:unhideWhenUsed="0" w:qFormat="1"/>
-    <w:lsdException w:name="heading 2" w:semiHidden="0" w:unhideWhenUsed="0" w:qFormat="1"/>
-    <w:lsdException w:name="heading 3" w:semiHidden="0" w:unhideWhenUsed="0" w:qFormat="1"/>
-    <w:lsdException w:name="heading 4" w:semiHidden="0" w:unhideWhenUsed="0" w:qFormat="1"/>
-    <w:lsdException w:name="heading 5" w:semiHidden="0" w:unhideWhenUsed="0" w:qFormat="1"/>
-    <w:lsdException w:name="heading 6" w:semiHidden="0" w:unhideWhenUsed="0" w:qFormat="1"/>
-    <w:lsdException w:name="heading 7" w:qFormat="1"/>
-    <w:lsdException w:name="heading 8" w:qFormat="1"/>
-    <w:lsdException w:name="heading 9" w:qFormat="1"/>
-    <w:lsdException w:name="toc 1" w:uiPriority="39"/>
-    <w:lsdException w:name="toc 2" w:uiPriority="39"/>
-    <w:lsdException w:name="caption" w:qFormat="1"/>
-    <w:lsdException w:name="List Number" w:semiHidden="0" w:unhideWhenUsed="0"/>
-    <w:lsdException w:name="List 4" w:semiHidden="0" w:unhideWhenUsed="0"/>
-    <w:lsdException w:name="List 5" w:semiHidden="0" w:unhideWhenUsed="0"/>
-    <w:lsdException w:name="Title" w:semiHidden="0" w:unhideWhenUsed="0" w:qFormat="1"/>
-    <w:lsdException w:name="Subtitle" w:semiHidden="0" w:unhideWhenUsed="0" w:qFormat="1"/>
-    <w:lsdException w:name="Salutation" w:semiHidden="0" w:unhideWhenUsed="0"/>
-    <w:lsdException w:name="Date" w:semiHidden="0" w:unhideWhenUsed="0"/>
-    <w:lsdException w:name="Body Text First Indent" w:semiHidden="0" w:unhideWhenUsed="0"/>
-    <w:lsdException w:name="Hyperlink" w:uiPriority="99"/>
-    <w:lsdException w:name="Strong" w:semiHidden="0" w:unhideWhenUsed="0" w:qFormat="1"/>
-    <w:lsdException w:name="Emphasis" w:semiHidden="0" w:unhideWhenUsed="0" w:qFormat="1"/>
-    <w:lsdException w:name="Table Grid" w:semiHidden="0" w:unhideWhenUsed="0"/>
-    <w:lsdException w:name="Placeholder Text" w:uiPriority="99" w:unhideWhenUsed="0"/>
-    <w:lsdException w:name="No Spacing" w:semiHidden="0" w:uiPriority="1" w:unhideWhenUsed="0" w:qFormat="1"/>
-    <w:lsdException w:name="Light Shading" w:semiHidden="0" w:uiPriority="60" w:unhideWhenUsed="0"/>
-    <w:lsdException w:name="Light List" w:semiHidden="0" w:uiPriority="61" w:unhideWhenUsed="0"/>
-    <w:lsdException w:name="Light Grid" w:semiHidden="0" w:uiPriority="62" w:unhideWhenUsed="0"/>
-    <w:lsdException w:name="Medium Shading 1" w:semiHidden="0" w:uiPriority="63" w:unhideWhenUsed="0"/>
-    <w:lsdException w:name="Medium Shading 2" w:semiHidden="0" w:uiPriority="64" w:unhideWhenUsed="0"/>
-    <w:lsdException w:name="Medium List 1" w:semiHidden="0" w:uiPriority="65" w:unhideWhenUsed="0"/>
-    <w:lsdException w:name="Medium List 2" w:semiHidden="0" w:uiPriority="66" w:unhideWhenUsed="0"/>
-    <w:lsdException w:name="Medium Grid 1" w:semiHidden="0" w:uiPriority="67" w:unhideWhenUsed="0"/>
-    <w:lsdException w:name="Medium Grid 2" w:semiHidden="0" w:uiPriority="68" w:unhideWhenUsed="0"/>
-    <w:lsdException w:name="Medium Grid 3" w:semiHidden="0" w:uiPriority="69" w:unhideWhenUsed="0"/>
-    <w:lsdException w:name="Dark List" w:semiHidden="0" w:uiPriority="70" w:unhideWhenUsed="0"/>
-    <w:lsdException w:name="Colorful Shading" w:semiHidden="0" w:uiPriority="71" w:unhideWhenUsed="0"/>
-    <w:lsdException w:name="Colorful List" w:semiHidden="0" w:uiPriority="72" w:unhideWhenUsed="0"/>
-    <w:lsdException w:name="Colorful Grid" w:semiHidden="0" w:uiPriority="73" w:unhideWhenUsed="0"/>
-    <w:lsdException w:name="Light Shading Accent 1" w:semiHidden="0" w:uiPriority="60" w:unhideWhenUsed="0"/>
-    <w:lsdException w:name="Light List Accent 1" w:semiHidden="0" w:uiPriority="61" w:unhideWhenUsed="0"/>
-    <w:lsdException w:name="Light Grid Accent 1" w:semiHidden="0" w:uiPriority="62" w:unhideWhenUsed="0"/>
-    <w:lsdException w:name="Medium Shading 1 Accent 1" w:semiHidden="0" w:uiPriority="63" w:unhideWhenUsed="0"/>
-    <w:lsdException w:name="Medium Shading 2 Accent 1" w:semiHidden="0" w:uiPriority="64" w:unhideWhenUsed="0"/>
-    <w:lsdException w:name="Medium List 1 Accent 1" w:semiHidden="0" w:uiPriority="65" w:unhideWhenUsed="0"/>
-    <w:lsdException w:name="Revision" w:uiPriority="99" w:unhideWhenUsed="0"/>
-    <w:lsdException w:name="List Paragraph" w:semiHidden="0" w:uiPriority="34" w:unhideWhenUsed="0" w:qFormat="1"/>
-    <w:lsdException w:name="Quote" w:semiHidden="0" w:uiPriority="29" w:unhideWhenUsed="0" w:qFormat="1"/>
-    <w:lsdException w:name="Intense Quote" w:semiHidden="0" w:uiPriority="30" w:unhideWhenUsed="0" w:qFormat="1"/>
-    <w:lsdException w:name="Medium List 2 Accent 1" w:semiHidden="0" w:uiPriority="66" w:unhideWhenUsed="0"/>
-    <w:lsdException w:name="Medium Grid 1 Accent 1" w:semiHidden="0" w:uiPriority="67" w:unhideWhenUsed="0"/>
-    <w:lsdException w:name="Medium Grid 2 Accent 1" w:semiHidden="0" w:uiPriority="68" w:unhideWhenUsed="0"/>
-    <w:lsdException w:name="Medium Grid 3 Accent 1" w:semiHidden="0" w:uiPriority="69" w:unhideWhenUsed="0"/>
-    <w:lsdException w:name="Dark List Accent 1" w:semiHidden="0" w:uiPriority="70" w:unhideWhenUsed="0"/>
-    <w:lsdException w:name="Colorful Shading Accent 1" w:semiHidden="0" w:uiPriority="71" w:unhideWhenUsed="0"/>
-    <w:lsdException w:name="Colorful List Accent 1" w:semiHidden="0" w:uiPriority="72" w:unhideWhenUsed="0"/>
-    <w:lsdException w:name="Colorful Grid Accent 1" w:semiHidden="0" w:uiPriority="73" w:unhideWhenUsed="0"/>
-    <w:lsdException w:name="Light Shading Accent 2" w:semiHidden="0" w:uiPriority="60" w:unhideWhenUsed="0"/>
-    <w:lsdException w:name="Light List Accent 2" w:semiHidden="0" w:uiPriority="61" w:unhideWhenUsed="0"/>
-    <w:lsdException w:name="Light Grid Accent 2" w:semiHidden="0" w:uiPriority="62" w:unhideWhenUsed="0"/>
-    <w:lsdException w:name="Medium Shading 1 Accent 2" w:semiHidden="0" w:uiPriority="63" w:unhideWhenUsed="0"/>
-    <w:lsdException w:name="Medium Shading 2 Accent 2" w:semiHidden="0" w:uiPriority="64" w:unhideWhenUsed="0"/>
-    <w:lsdException w:name="Medium List 1 Accent 2" w:semiHidden="0" w:uiPriority="65" w:unhideWhenUsed="0"/>
-    <w:lsdException w:name="Medium List 2 Accent 2" w:semiHidden="0" w:uiPriority="66" w:unhideWhenUsed="0"/>
-    <w:lsdException w:name="Medium Grid 1 Accent 2" w:semiHidden="0" w:uiPriority="67" w:unhideWhenUsed="0"/>
-    <w:lsdException w:name="Medium Grid 2 Accent 2" w:semiHidden="0" w:uiPriority="68" w:unhideWhenUsed="0"/>
-    <w:lsdException w:name="Medium Grid 3 Accent 2" w:semiHidden="0" w:uiPriority="69" w:unhideWhenUsed="0"/>
-    <w:lsdException w:name="Dark List Accent 2" w:semiHidden="0" w:uiPriority="70" w:unhideWhenUsed="0"/>
-    <w:lsdException w:name="Colorful Shading Accent 2" w:semiHidden="0" w:uiPriority="71" w:unhideWhenUsed="0"/>
-    <w:lsdException w:name="Colorful List Accent 2" w:semiHidden="0" w:uiPriority="72" w:unhideWhenUsed="0"/>
-    <w:lsdException w:name="Colorful Grid Accent 2" w:semiHidden="0" w:uiPriority="73" w:unhideWhenUsed="0"/>
-    <w:lsdException w:name="Light Shading Accent 3" w:semiHidden="0" w:uiPriority="60" w:unhideWhenUsed="0"/>
-    <w:lsdException w:name="Light List Accent 3" w:semiHidden="0" w:uiPriority="61" w:unhideWhenUsed="0"/>
-    <w:lsdException w:name="Light Grid Accent 3" w:semiHidden="0" w:uiPriority="62" w:unhideWhenUsed="0"/>
-    <w:lsdException w:name="Medium Shading 1 Accent 3" w:semiHidden="0" w:uiPriority="63" w:unhideWhenUsed="0"/>
-    <w:lsdException w:name="Medium Shading 2 Accent 3" w:semiHidden="0" w:uiPriority="64" w:unhideWhenUsed="0"/>
-    <w:lsdException w:name="Medium List 1 Accent 3" w:semiHidden="0" w:uiPriority="65" w:unhideWhenUsed="0"/>
-    <w:lsdException w:name="Medium List 2 Accent 3" w:semiHidden="0" w:uiPriority="66" w:unhideWhenUsed="0"/>
-    <w:lsdException w:name="Medium Grid 1 Accent 3" w:semiHidden="0" w:uiPriority="67" w:unhideWhenUsed="0"/>
-    <w:lsdException w:name="Medium Grid 2 Accent 3" w:semiHidden="0" w:uiPriority="68" w:unhideWhenUsed="0"/>
-    <w:lsdException w:name="Medium Grid 3 Accent 3" w:semiHidden="0" w:uiPriority="69" w:unhideWhenUsed="0"/>
-    <w:lsdException w:name="Dark List Accent 3" w:semiHidden="0" w:uiPriority="70" w:unhideWhenUsed="0"/>
-    <w:lsdException w:name="Colorful Shading Accent 3" w:semiHidden="0" w:uiPriority="71" w:unhideWhenUsed="0"/>
-    <w:lsdException w:name="Colorful List Accent 3" w:semiHidden="0" w:uiPriority="72" w:unhideWhenUsed="0"/>
-    <w:lsdException w:name="Colorful Grid Accent 3" w:semiHidden="0" w:uiPriority="73" w:unhideWhenUsed="0"/>
-    <w:lsdException w:name="Light Shading Accent 4" w:semiHidden="0" w:uiPriority="60" w:unhideWhenUsed="0"/>
-    <w:lsdException w:name="Light List Accent 4" w:semiHidden="0" w:uiPriority="61" w:unhideWhenUsed="0"/>
-    <w:lsdException w:name="Light Grid Accent 4" w:semiHidden="0" w:uiPriority="62" w:unhideWhenUsed="0"/>
-    <w:lsdException w:name="Medium Shading 1 Accent 4" w:semiHidden="0" w:uiPriority="63" w:unhideWhenUsed="0"/>
-    <w:lsdException w:name="Medium Shading 2 Accent 4" w:semiHidden="0" w:uiPriority="64" w:unhideWhenUsed="0"/>
-    <w:lsdException w:name="Medium List 1 Accent 4" w:semiHidden="0" w:uiPriority="65" w:unhideWhenUsed="0"/>
-    <w:lsdException w:name="Medium List 2 Accent 4" w:semiHidden="0" w:uiPriority="66" w:unhideWhenUsed="0"/>
-    <w:lsdException w:name="Medium Grid 1 Accent 4" w:semiHidden="0" w:uiPriority="67" w:unhideWhenUsed="0"/>
-    <w:lsdException w:name="Medium Grid 2 Accent 4" w:semiHidden="0" w:uiPriority="68" w:unhideWhenUsed="0"/>
-    <w:lsdException w:name="Medium Grid 3 Accent 4" w:semiHidden="0" w:uiPriority="69" w:unhideWhenUsed="0"/>
-    <w:lsdException w:name="Dark List Accent 4" w:semiHidden="0" w:uiPriority="70" w:unhideWhenUsed="0"/>
-    <w:lsdException w:name="Colorful Shading Accent 4" w:semiHidden="0" w:uiPriority="71" w:unhideWhenUsed="0"/>
-    <w:lsdException w:name="Colorful List Accent 4" w:semiHidden="0" w:uiPriority="72" w:unhideWhenUsed="0"/>
-    <w:lsdException w:name="Colorful Grid Accent 4" w:semiHidden="0" w:uiPriority="73" w:unhideWhenUsed="0"/>
-    <w:lsdException w:name="Light Shading Accent 5" w:semiHidden="0" w:uiPriority="60" w:unhideWhenUsed="0"/>
-    <w:lsdException w:name="Light List Accent 5" w:semiHidden="0" w:uiPriority="61" w:unhideWhenUsed="0"/>
-    <w:lsdException w:name="Light Grid Accent 5" w:semiHidden="0" w:uiPriority="62" w:unhideWhenUsed="0"/>
-    <w:lsdException w:name="Medium Shading 1 Accent 5" w:semiHidden="0" w:uiPriority="63" w:unhideWhenUsed="0"/>
-    <w:lsdException w:name="Medium Shading 2 Accent 5" w:semiHidden="0" w:uiPriority="64" w:unhideWhenUsed="0"/>
-    <w:lsdException w:name="Medium List 1 Accent 5" w:semiHidden="0" w:uiPriority="65" w:unhideWhenUsed="0"/>
-    <w:lsdException w:name="Medium List 2 Accent 5" w:semiHidden="0" w:uiPriority="66" w:unhideWhenUsed="0"/>
-    <w:lsdException w:name="Medium Grid 1 Accent 5" w:semiHidden="0" w:uiPriority="67" w:unhideWhenUsed="0"/>
-    <w:lsdException w:name="Medium Grid 2 Accent 5" w:semiHidden="0" w:uiPriority="68" w:unhideWhenUsed="0"/>
-    <w:lsdException w:name="Medium Grid 3 Accent 5" w:semiHidden="0" w:uiPriority="69" w:unhideWhenUsed="0"/>
-    <w:lsdException w:name="Dark List Accent 5" w:semiHidden="0" w:uiPriority="70" w:unhideWhenUsed="0"/>
-    <w:lsdException w:name="Colorful Shading Accent 5" w:semiHidden="0" w:uiPriority="71" w:unhideWhenUsed="0"/>
-    <w:lsdException w:name="Colorful List Accent 5" w:semiHidden="0" w:uiPriority="72" w:unhideWhenUsed="0"/>
-    <w:lsdException w:name="Colorful Grid Accent 5" w:semiHidden="0" w:uiPriority="73" w:unhideWhenUsed="0"/>
-    <w:lsdException w:name="Light Shading Accent 6" w:semiHidden="0" w:uiPriority="60" w:unhideWhenUsed="0"/>
-    <w:lsdException w:name="Light List Accent 6" w:semiHidden="0" w:uiPriority="61" w:unhideWhenUsed="0"/>
-    <w:lsdException w:name="Light Grid Accent 6" w:semiHidden="0" w:uiPriority="62" w:unhideWhenUsed="0"/>
-    <w:lsdException w:name="Medium Shading 1 Accent 6" w:semiHidden="0" w:uiPriority="63" w:unhideWhenUsed="0"/>
-    <w:lsdException w:name="Medium Shading 2 Accent 6" w:semiHidden="0" w:uiPriority="64" w:unhideWhenUsed="0"/>
-    <w:lsdException w:name="Medium List 1 Accent 6" w:semiHidden="0" w:uiPriority="65" w:unhideWhenUsed="0"/>
-    <w:lsdException w:name="Medium List 2 Accent 6" w:semiHidden="0" w:uiPriority="66" w:unhideWhenUsed="0"/>
-    <w:lsdException w:name="Medium Grid 1 Accent 6" w:semiHidden="0" w:uiPriority="67" w:unhideWhenUsed="0"/>
-    <w:lsdException w:name="Medium Grid 2 Accent 6" w:semiHidden="0" w:uiPriority="68" w:unhideWhenUsed="0"/>
-    <w:lsdException w:name="Medium Grid 3 Accent 6" w:semiHidden="0" w:uiPriority="69" w:unhideWhenUsed="0"/>
-    <w:lsdException w:name="Dark List Accent 6" w:semiHidden="0" w:uiPriority="70" w:unhideWhenUsed="0"/>
-    <w:lsdException w:name="Colorful Shading Accent 6" w:semiHidden="0" w:uiPriority="71" w:unhideWhenUsed="0"/>
-    <w:lsdException w:name="Colorful List Accent 6" w:semiHidden="0" w:uiPriority="72" w:unhideWhenUsed="0"/>
-    <w:lsdException w:name="Colorful Grid Accent 6" w:semiHidden="0" w:uiPriority="73" w:unhideWhenUsed="0"/>
-    <w:lsdException w:name="Subtle Emphasis" w:semiHidden="0" w:uiPriority="19" w:unhideWhenUsed="0" w:qFormat="1"/>
-    <w:lsdException w:name="Intense Emphasis" w:semiHidden="0" w:uiPriority="21" w:unhideWhenUsed="0" w:qFormat="1"/>
-    <w:lsdException w:name="Subtle Reference" w:semiHidden="0" w:uiPriority="31" w:unhideWhenUsed="0" w:qFormat="1"/>
-    <w:lsdException w:name="Intense Reference" w:semiHidden="0" w:uiPriority="32" w:unhideWhenUsed="0" w:qFormat="1"/>
-    <w:lsdException w:name="Book Title" w:semiHidden="0" w:uiPriority="33" w:unhideWhenUsed="0" w:qFormat="1"/>
-    <w:lsdException w:name="Bibliography" w:uiPriority="37"/>
-    <w:lsdException w:name="TOC Heading" w:uiPriority="39" w:qFormat="1"/>
+  <w:latentStyles w:defLockedState="0" w:defUIPriority="0" w:defSemiHidden="0" w:defUnhideWhenUsed="0" w:defQFormat="0" w:count="371">
+    <w:lsdException w:name="Normal" w:qFormat="1"/>
+    <w:lsdException w:name="heading 1" w:qFormat="1"/>
+    <w:lsdException w:name="heading 2" w:qFormat="1"/>
+    <w:lsdException w:name="heading 3" w:qFormat="1"/>
+    <w:lsdException w:name="heading 4" w:qFormat="1"/>
+    <w:lsdException w:name="heading 5" w:qFormat="1"/>
+    <w:lsdException w:name="heading 6" w:qFormat="1"/>
+    <w:lsdException w:name="heading 7" w:semiHidden="1" w:unhideWhenUsed="1" w:qFormat="1"/>
+    <w:lsdException w:name="heading 8" w:semiHidden="1" w:unhideWhenUsed="1" w:qFormat="1"/>
+    <w:lsdException w:name="heading 9" w:semiHidden="1" w:unhideWhenUsed="1" w:qFormat="1"/>
+    <w:lsdException w:name="index 1" w:semiHidden="1" w:unhideWhenUsed="1"/>
+    <w:lsdException w:name="index 2" w:semiHidden="1" w:unhideWhenUsed="1"/>
+    <w:lsdException w:name="index 3" w:semiHidden="1" w:unhideWhenUsed="1"/>
+    <w:lsdException w:name="index 4" w:semiHidden="1" w:unhideWhenUsed="1"/>
+    <w:lsdException w:name="index 5" w:semiHidden="1" w:unhideWhenUsed="1"/>
+    <w:lsdException w:name="index 6" w:semiHidden="1" w:unhideWhenUsed="1"/>
+    <w:lsdException w:name="index 7" w:semiHidden="1" w:unhideWhenUsed="1"/>
+    <w:lsdException w:name="index 8" w:semiHidden="1" w:unhideWhenUsed="1"/>
+    <w:lsdException w:name="index 9" w:semiHidden="1" w:unhideWhenUsed="1"/>
+    <w:lsdException w:name="toc 1" w:semiHidden="1" w:uiPriority="39" w:unhideWhenUsed="1"/>
+    <w:lsdException w:name="toc 2" w:semiHidden="1" w:uiPriority="39" w:unhideWhenUsed="1"/>
+    <w:lsdException w:name="toc 3" w:semiHidden="1" w:unhideWhenUsed="1"/>
+    <w:lsdException w:name="toc 4" w:semiHidden="1" w:unhideWhenUsed="1"/>
+    <w:lsdException w:name="toc 5" w:semiHidden="1" w:unhideWhenUsed="1"/>
+    <w:lsdException w:name="toc 6" w:semiHidden="1" w:unhideWhenUsed="1"/>
+    <w:lsdException w:name="toc 7" w:semiHidden="1" w:unhideWhenUsed="1"/>
+    <w:lsdException w:name="toc 8" w:semiHidden="1" w:unhideWhenUsed="1"/>
+    <w:lsdException w:name="toc 9" w:semiHidden="1" w:unhideWhenUsed="1"/>
+    <w:lsdException w:name="Normal Indent" w:semiHidden="1" w:unhideWhenUsed="1"/>
+    <w:lsdException w:name="footnote text" w:semiHidden="1" w:unhideWhenUsed="1"/>
+    <w:lsdException w:name="annotation text" w:semiHidden="1" w:unhideWhenUsed="1"/>
+    <w:lsdException w:name="header" w:semiHidden="1" w:unhideWhenUsed="1"/>
+    <w:lsdException w:name="footer" w:semiHidden="1" w:unhideWhenUsed="1"/>
+    <w:lsdException w:name="index heading" w:semiHidden="1" w:unhideWhenUsed="1"/>
+    <w:lsdException w:name="caption" w:semiHidden="1" w:unhideWhenUsed="1" w:qFormat="1"/>
+    <w:lsdException w:name="table of figures" w:semiHidden="1" w:unhideWhenUsed="1"/>
+    <w:lsdException w:name="envelope address" w:semiHidden="1" w:unhideWhenUsed="1"/>
+    <w:lsdException w:name="envelope return" w:semiHidden="1" w:unhideWhenUsed="1"/>
+    <w:lsdException w:name="footnote reference" w:semiHidden="1" w:unhideWhenUsed="1"/>
+    <w:lsdException w:name="annotation reference" w:semiHidden="1" w:unhideWhenUsed="1"/>
+    <w:lsdException w:name="line number" w:semiHidden="1" w:unhideWhenUsed="1"/>
+    <w:lsdException w:name="page number" w:semiHidden="1" w:unhideWhenUsed="1"/>
+    <w:lsdException w:name="endnote reference" w:semiHidden="1" w:unhideWhenUsed="1"/>
+    <w:lsdException w:name="endnote text" w:semiHidden="1" w:unhideWhenUsed="1"/>
+    <w:lsdException w:name="table of authorities" w:semiHidden="1" w:unhideWhenUsed="1"/>
+    <w:lsdException w:name="macro" w:semiHidden="1" w:unhideWhenUsed="1"/>
+    <w:lsdException w:name="toa heading" w:semiHidden="1" w:unhideWhenUsed="1"/>
+    <w:lsdException w:name="List" w:semiHidden="1" w:unhideWhenUsed="1"/>
+    <w:lsdException w:name="List Bullet" w:semiHidden="1" w:unhideWhenUsed="1"/>
+    <w:lsdException w:name="List 2" w:semiHidden="1" w:unhideWhenUsed="1"/>
+    <w:lsdException w:name="List 3" w:semiHidden="1" w:unhideWhenUsed="1"/>
+    <w:lsdException w:name="List Bullet 2" w:semiHidden="1" w:unhideWhenUsed="1"/>
+    <w:lsdException w:name="List Bullet 3" w:semiHidden="1" w:unhideWhenUsed="1"/>
+    <w:lsdException w:name="List Bullet 4" w:semiHidden="1" w:unhideWhenUsed="1"/>
+    <w:lsdException w:name="List Bullet 5" w:semiHidden="1" w:unhideWhenUsed="1"/>
+    <w:lsdException w:name="List Number 2" w:semiHidden="1" w:unhideWhenUsed="1"/>
+    <w:lsdException w:name="List Number 3" w:semiHidden="1" w:unhideWhenUsed="1"/>
+    <w:lsdException w:name="List Number 4" w:semiHidden="1" w:unhideWhenUsed="1"/>
+    <w:lsdException w:name="List Number 5" w:semiHidden="1" w:unhideWhenUsed="1"/>
+    <w:lsdException w:name="Title" w:qFormat="1"/>
+    <w:lsdException w:name="Closing" w:semiHidden="1" w:unhideWhenUsed="1"/>
+    <w:lsdException w:name="Signature" w:semiHidden="1" w:unhideWhenUsed="1"/>
+    <w:lsdException w:name="Default Paragraph Font" w:semiHidden="1" w:unhideWhenUsed="1"/>
+    <w:lsdException w:name="Body Text" w:semiHidden="1" w:unhideWhenUsed="1"/>
+    <w:lsdException w:name="Body Text Indent" w:semiHidden="1" w:unhideWhenUsed="1"/>
+    <w:lsdException w:name="List Continue" w:semiHidden="1" w:unhideWhenUsed="1"/>
+    <w:lsdException w:name="List Continue 2" w:semiHidden="1" w:unhideWhenUsed="1"/>
+    <w:lsdException w:name="List Continue 3" w:semiHidden="1" w:unhideWhenUsed="1"/>
+    <w:lsdException w:name="List Continue 4" w:semiHidden="1" w:unhideWhenUsed="1"/>
+    <w:lsdException w:name="List Continue 5" w:semiHidden="1" w:unhideWhenUsed="1"/>
+    <w:lsdException w:name="Message Header" w:semiHidden="1" w:unhideWhenUsed="1"/>
+    <w:lsdException w:name="Subtitle" w:qFormat="1"/>
+    <w:lsdException w:name="Body Text First Indent 2" w:semiHidden="1" w:unhideWhenUsed="1"/>
+    <w:lsdException w:name="Note Heading" w:semiHidden="1" w:unhideWhenUsed="1"/>
+    <w:lsdException w:name="Body Text 2" w:semiHidden="1" w:unhideWhenUsed="1"/>
+    <w:lsdException w:name="Body Text 3" w:semiHidden="1" w:unhideWhenUsed="1"/>
+    <w:lsdException w:name="Body Text Indent 2" w:semiHidden="1" w:unhideWhenUsed="1"/>
+    <w:lsdException w:name="Body Text Indent 3" w:semiHidden="1" w:unhideWhenUsed="1"/>
+    <w:lsdException w:name="Block Text" w:semiHidden="1" w:unhideWhenUsed="1"/>
+    <w:lsdException w:name="Hyperlink" w:semiHidden="1" w:uiPriority="99" w:unhideWhenUsed="1"/>
+    <w:lsdException w:name="FollowedHyperlink" w:semiHidden="1" w:unhideWhenUsed="1"/>
+    <w:lsdException w:name="Strong" w:qFormat="1"/>
+    <w:lsdException w:name="Emphasis" w:qFormat="1"/>
+    <w:lsdException w:name="Document Map" w:semiHidden="1" w:unhideWhenUsed="1"/>
+    <w:lsdException w:name="Plain Text" w:semiHidden="1" w:unhideWhenUsed="1"/>
+    <w:lsdException w:name="E-mail Signature" w:semiHidden="1" w:unhideWhenUsed="1"/>
+    <w:lsdException w:name="HTML Top of Form" w:semiHidden="1" w:unhideWhenUsed="1"/>
+    <w:lsdException w:name="HTML Bottom of Form" w:semiHidden="1" w:unhideWhenUsed="1"/>
+    <w:lsdException w:name="Normal (Web)" w:semiHidden="1" w:unhideWhenUsed="1"/>
+    <w:lsdException w:name="HTML Acronym" w:semiHidden="1" w:unhideWhenUsed="1"/>
+    <w:lsdException w:name="HTML Address" w:semiHidden="1" w:unhideWhenUsed="1"/>
+    <w:lsdException w:name="HTML Cite" w:semiHidden="1" w:unhideWhenUsed="1"/>
+    <w:lsdException w:name="HTML Code" w:semiHidden="1" w:unhideWhenUsed="1"/>
+    <w:lsdException w:name="HTML Definition" w:semiHidden="1" w:unhideWhenUsed="1"/>
+    <w:lsdException w:name="HTML Keyboard" w:semiHidden="1" w:unhideWhenUsed="1"/>
+    <w:lsdException w:name="HTML Preformatted" w:semiHidden="1" w:unhideWhenUsed="1"/>
+    <w:lsdException w:name="HTML Sample" w:semiHidden="1" w:unhideWhenUsed="1"/>
+    <w:lsdException w:name="HTML Typewriter" w:semiHidden="1" w:unhideWhenUsed="1"/>
+    <w:lsdException w:name="HTML Variable" w:semiHidden="1" w:unhideWhenUsed="1"/>
+    <w:lsdException w:name="Normal Table" w:semiHidden="1" w:unhideWhenUsed="1"/>
+    <w:lsdException w:name="annotation subject" w:semiHidden="1" w:unhideWhenUsed="1"/>
+    <w:lsdException w:name="No List" w:semiHidden="1" w:unhideWhenUsed="1"/>
+    <w:lsdException w:name="Outline List 1" w:semiHidden="1" w:unhideWhenUsed="1"/>
+    <w:lsdException w:name="Outline List 2" w:semiHidden="1" w:unhideWhenUsed="1"/>
+    <w:lsdException w:name="Outline List 3" w:semiHidden="1" w:unhideWhenUsed="1"/>
+    <w:lsdException w:name="Table Simple 1" w:semiHidden="1" w:unhideWhenUsed="1"/>
+    <w:lsdException w:name="Table Simple 2" w:semiHidden="1" w:unhideWhenUsed="1"/>
+    <w:lsdException w:name="Table Simple 3" w:semiHidden="1" w:unhideWhenUsed="1"/>
+    <w:lsdException w:name="Table Classic 1" w:semiHidden="1" w:unhideWhenUsed="1"/>
+    <w:lsdException w:name="Table Classic 2" w:semiHidden="1" w:unhideWhenUsed="1"/>
+    <w:lsdException w:name="Table Classic 3" w:semiHidden="1" w:unhideWhenUsed="1"/>
+    <w:lsdException w:name="Table Classic 4" w:semiHidden="1" w:unhideWhenUsed="1"/>
+    <w:lsdException w:name="Table Colorful 1" w:semiHidden="1" w:unhideWhenUsed="1"/>
+    <w:lsdException w:name="Table Colorful 2" w:semiHidden="1" w:unhideWhenUsed="1"/>
+    <w:lsdException w:name="Table Colorful 3" w:semiHidden="1" w:unhideWhenUsed="1"/>
+    <w:lsdException w:name="Table Columns 1" w:semiHidden="1" w:unhideWhenUsed="1"/>
+    <w:lsdException w:name="Table Columns 2" w:semiHidden="1" w:unhideWhenUsed="1"/>
+    <w:lsdException w:name="Table Columns 3" w:semiHidden="1" w:unhideWhenUsed="1"/>
+    <w:lsdException w:name="Table Columns 4" w:semiHidden="1" w:unhideWhenUsed="1"/>
+    <w:lsdException w:name="Table Columns 5" w:semiHidden="1" w:unhideWhenUsed="1"/>
+    <w:lsdException w:name="Table Grid 1" w:semiHidden="1" w:unhideWhenUsed="1"/>
+    <w:lsdException w:name="Table Grid 2" w:semiHidden="1" w:unhideWhenUsed="1"/>
+    <w:lsdException w:name="Table Grid 3" w:semiHidden="1" w:unhideWhenUsed="1"/>
+    <w:lsdException w:name="Table Grid 4" w:semiHidden="1" w:unhideWhenUsed="1"/>
+    <w:lsdException w:name="Table Grid 5" w:semiHidden="1" w:unhideWhenUsed="1"/>
+    <w:lsdException w:name="Table Grid 6" w:semiHidden="1" w:unhideWhenUsed="1"/>
+    <w:lsdException w:name="Table Grid 7" w:semiHidden="1" w:unhideWhenUsed="1"/>
+    <w:lsdException w:name="Table Grid 8" w:semiHidden="1" w:unhideWhenUsed="1"/>
+    <w:lsdException w:name="Table List 1" w:semiHidden="1" w:unhideWhenUsed="1"/>
+    <w:lsdException w:name="Table List 2" w:semiHidden="1" w:unhideWhenUsed="1"/>
+    <w:lsdException w:name="Table List 3" w:semiHidden="1" w:unhideWhenUsed="1"/>
+    <w:lsdException w:name="Table List 4" w:semiHidden="1" w:unhideWhenUsed="1"/>
+    <w:lsdException w:name="Table List 5" w:semiHidden="1" w:unhideWhenUsed="1"/>
+    <w:lsdException w:name="Table List 6" w:semiHidden="1" w:unhideWhenUsed="1"/>
+    <w:lsdException w:name="Table List 7" w:semiHidden="1" w:unhideWhenUsed="1"/>
+    <w:lsdException w:name="Table List 8" w:semiHidden="1" w:unhideWhenUsed="1"/>
+    <w:lsdException w:name="Table 3D effects 1" w:semiHidden="1" w:unhideWhenUsed="1"/>
+    <w:lsdException w:name="Table 3D effects 2" w:semiHidden="1" w:unhideWhenUsed="1"/>
+    <w:lsdException w:name="Table 3D effects 3" w:semiHidden="1" w:unhideWhenUsed="1"/>
+    <w:lsdException w:name="Table Contemporary" w:semiHidden="1" w:unhideWhenUsed="1"/>
+    <w:lsdException w:name="Table Elegant" w:semiHidden="1" w:unhideWhenUsed="1"/>
+    <w:lsdException w:name="Table Professional" w:semiHidden="1" w:unhideWhenUsed="1"/>
+    <w:lsdException w:name="Table Subtle 1" w:semiHidden="1" w:unhideWhenUsed="1"/>
+    <w:lsdException w:name="Table Subtle 2" w:semiHidden="1" w:unhideWhenUsed="1"/>
+    <w:lsdException w:name="Table Web 1" w:semiHidden="1" w:unhideWhenUsed="1"/>
+    <w:lsdException w:name="Table Web 2" w:semiHidden="1" w:unhideWhenUsed="1"/>
+    <w:lsdException w:name="Table Web 3" w:semiHidden="1" w:unhideWhenUsed="1"/>
+    <w:lsdException w:name="Balloon Text" w:semiHidden="1" w:unhideWhenUsed="1"/>
+    <w:lsdException w:name="Table Theme" w:semiHidden="1" w:unhideWhenUsed="1"/>
+    <w:lsdException w:name="Placeholder Text" w:semiHidden="1" w:uiPriority="99"/>
+    <w:lsdException w:name="No Spacing" w:uiPriority="1" w:qFormat="1"/>
+    <w:lsdException w:name="Light Shading" w:uiPriority="60"/>
+    <w:lsdException w:name="Light List" w:uiPriority="61"/>
+    <w:lsdException w:name="Light Grid" w:uiPriority="62"/>
+    <w:lsdException w:name="Medium Shading 1" w:uiPriority="63"/>
+    <w:lsdException w:name="Medium Shading 2" w:uiPriority="64"/>
+    <w:lsdException w:name="Medium List 1" w:uiPriority="65"/>
+    <w:lsdException w:name="Medium List 2" w:uiPriority="66"/>
+    <w:lsdException w:name="Medium Grid 1" w:uiPriority="67"/>
+    <w:lsdException w:name="Medium Grid 2" w:uiPriority="68"/>
+    <w:lsdException w:name="Medium Grid 3" w:uiPriority="69"/>
+    <w:lsdException w:name="Dark List" w:uiPriority="70"/>
+    <w:lsdException w:name="Colorful Shading" w:uiPriority="71"/>
+    <w:lsdException w:name="Colorful List" w:uiPriority="72"/>
+    <w:lsdException w:name="Colorful Grid" w:uiPriority="73"/>
+    <w:lsdException w:name="Light Shading Accent 1" w:uiPriority="60"/>
+    <w:lsdException w:name="Light List Accent 1" w:uiPriority="61"/>
+    <w:lsdException w:name="Light Grid Accent 1" w:uiPriority="62"/>
+    <w:lsdException w:name="Medium Shading 1 Accent 1" w:uiPriority="63"/>
+    <w:lsdException w:name="Medium Shading 2 Accent 1" w:uiPriority="64"/>
+    <w:lsdException w:name="Medium List 1 Accent 1" w:uiPriority="65"/>
+    <w:lsdException w:name="Revision" w:semiHidden="1" w:uiPriority="99"/>
+    <w:lsdException w:name="List Paragraph" w:uiPriority="34" w:qFormat="1"/>
+    <w:lsdException w:name="Quote" w:uiPriority="29" w:qFormat="1"/>
+    <w:lsdException w:name="Intense Quote" w:uiPriority="30" w:qFormat="1"/>
+    <w:lsdException w:name="Medium List 2 Accent 1" w:uiPriority="66"/>
+    <w:lsdException w:name="Medium Grid 1 Accent 1" w:uiPriority="67"/>
+    <w:lsdException w:name="Medium Grid 2 Accent 1" w:uiPriority="68"/>
+    <w:lsdException w:name="Medium Grid 3 Accent 1" w:uiPriority="69"/>
+    <w:lsdException w:name="Dark List Accent 1" w:uiPriority="70"/>
+    <w:lsdException w:name="Colorful Shading Accent 1" w:uiPriority="71"/>
+    <w:lsdException w:name="Colorful List Accent 1" w:uiPriority="72"/>
+    <w:lsdException w:name="Colorful Grid Accent 1" w:uiPriority="73"/>
+    <w:lsdException w:name="Light Shading Accent 2" w:uiPriority="60"/>
+    <w:lsdException w:name="Light List Accent 2" w:uiPriority="61"/>
+    <w:lsdException w:name="Light Grid Accent 2" w:uiPriority="62"/>
+    <w:lsdException w:name="Medium Shading 1 Accent 2" w:uiPriority="63"/>
+    <w:lsdException w:name="Medium Shading 2 Accent 2" w:uiPriority="64"/>
+    <w:lsdException w:name="Medium List 1 Accent 2" w:uiPriority="65"/>
+    <w:lsdException w:name="Medium List 2 Accent 2" w:uiPriority="66"/>
+    <w:lsdException w:name="Medium Grid 1 Accent 2" w:uiPriority="67"/>
+    <w:lsdException w:name="Medium Grid 2 Accent 2" w:uiPriority="68"/>
+    <w:lsdException w:name="Medium Grid 3 Accent 2" w:uiPriority="69"/>
+    <w:lsdException w:name="Dark List Accent 2" w:uiPriority="70"/>
+    <w:lsdException w:name="Colorful Shading Accent 2" w:uiPriority="71"/>
+    <w:lsdException w:name="Colorful List Accent 2" w:uiPriority="72"/>
+    <w:lsdException w:name="Colorful Grid Accent 2" w:uiPriority="73"/>
+    <w:lsdException w:name="Light Shading Accent 3" w:uiPriority="60"/>
+    <w:lsdException w:name="Light List Accent 3" w:uiPriority="61"/>
+    <w:lsdException w:name="Light Grid Accent 3" w:uiPriority="62"/>
+    <w:lsdException w:name="Medium Shading 1 Accent 3" w:uiPriority="63"/>
+    <w:lsdException w:name="Medium Shading 2 Accent 3" w:uiPriority="64"/>
+    <w:lsdException w:name="Medium List 1 Accent 3" w:uiPriority="65"/>
+    <w:lsdException w:name="Medium List 2 Accent 3" w:uiPriority="66"/>
+    <w:lsdException w:name="Medium Grid 1 Accent 3" w:uiPriority="67"/>
+    <w:lsdException w:name="Medium Grid 2 Accent 3" w:uiPriority="68"/>
+    <w:lsdException w:name="Medium Grid 3 Accent 3" w:uiPriority="69"/>
+    <w:lsdException w:name="Dark List Accent 3" w:uiPriority="70"/>
+    <w:lsdException w:name="Colorful Shading Accent 3" w:uiPriority="71"/>
+    <w:lsdException w:name="Colorful List Accent 3" w:uiPriority="72"/>
+    <w:lsdException w:name="Colorful Grid Accent 3" w:uiPriority="73"/>
+    <w:lsdException w:name="Light Shading Accent 4" w:uiPriority="60"/>
+    <w:lsdException w:name="Light List Accent 4" w:uiPriority="61"/>
+    <w:lsdException w:name="Light Grid Accent 4" w:uiPriority="62"/>
+    <w:lsdException w:name="Medium Shading 1 Accent 4" w:uiPriority="63"/>
+    <w:lsdException w:name="Medium Shading 2 Accent 4" w:uiPriority="64"/>
+    <w:lsdException w:name="Medium List 1 Accent 4" w:uiPriority="65"/>
+    <w:lsdException w:name="Medium List 2 Accent 4" w:uiPriority="66"/>
+    <w:lsdException w:name="Medium Grid 1 Accent 4" w:uiPriority="67"/>
+    <w:lsdException w:name="Medium Grid 2 Accent 4" w:uiPriority="68"/>
+    <w:lsdException w:name="Medium Grid 3 Accent 4" w:uiPriority="69"/>
+    <w:lsdException w:name="Dark List Accent 4" w:uiPriority="70"/>
+    <w:lsdException w:name="Colorful Shading Accent 4" w:uiPriority="71"/>
+    <w:lsdException w:name="Colorful List Accent 4" w:uiPriority="72"/>
+    <w:lsdException w:name="Colorful Grid Accent 4" w:uiPriority="73"/>
+    <w:lsdException w:name="Light Shading Accent 5" w:uiPriority="60"/>
+    <w:lsdException w:name="Light List Accent 5" w:uiPriority="61"/>
+    <w:lsdException w:name="Light Grid Accent 5" w:uiPriority="62"/>
+    <w:lsdException w:name="Medium Shading 1 Accent 5" w:uiPriority="63"/>
+    <w:lsdException w:name="Medium Shading 2 Accent 5" w:uiPriority="64"/>
+    <w:lsdException w:name="Medium List 1 Accent 5" w:uiPriority="65"/>
+    <w:lsdException w:name="Medium List 2 Accent 5" w:uiPriority="66"/>
+    <w:lsdException w:name="Medium Grid 1 Accent 5" w:uiPriority="67"/>
+    <w:lsdException w:name="Medium Grid 2 Accent 5" w:uiPriority="68"/>
+    <w:lsdException w:name="Medium Grid 3 Accent 5" w:uiPriority="69"/>
+    <w:lsdException w:name="Dark List Accent 5" w:uiPriority="70"/>
+    <w:lsdException w:name="Colorful Shading Accent 5" w:uiPriority="71"/>
+    <w:lsdException w:name="Colorful List Accent 5" w:uiPriority="72"/>
+    <w:lsdException w:name="Colorful Grid Accent 5" w:uiPriority="73"/>
+    <w:lsdException w:name="Light Shading Accent 6" w:uiPriority="60"/>
+    <w:lsdException w:name="Light List Accent 6" w:uiPriority="61"/>
+    <w:lsdException w:name="Light Grid Accent 6" w:uiPriority="62"/>
+    <w:lsdException w:name="Medium Shading 1 Accent 6" w:uiPriority="63"/>
+    <w:lsdException w:name="Medium Shading 2 Accent 6" w:uiPriority="64"/>
+    <w:lsdException w:name="Medium List 1 Accent 6" w:uiPriority="65"/>
+    <w:lsdException w:name="Medium List 2 Accent 6" w:uiPriority="66"/>
+    <w:lsdException w:name="Medium Grid 1 Accent 6" w:uiPriority="67"/>
+    <w:lsdException w:name="Medium Grid 2 Accent 6" w:uiPriority="68"/>
+    <w:lsdException w:name="Medium Grid 3 Accent 6" w:uiPriority="69"/>
+    <w:lsdException w:name="Dark List Accent 6" w:uiPriority="70"/>
+    <w:lsdException w:name="Colorful Shading Accent 6" w:uiPriority="71"/>
+    <w:lsdException w:name="Colorful List Accent 6" w:uiPriority="72"/>
+    <w:lsdException w:name="Colorful Grid Accent 6" w:uiPriority="73"/>
+    <w:lsdException w:name="Subtle Emphasis" w:uiPriority="19" w:qFormat="1"/>
+    <w:lsdException w:name="Intense Emphasis" w:uiPriority="21" w:qFormat="1"/>
+    <w:lsdException w:name="Subtle Reference" w:uiPriority="31" w:qFormat="1"/>
+    <w:lsdException w:name="Intense Reference" w:uiPriority="32" w:qFormat="1"/>
+    <w:lsdException w:name="Book Title" w:uiPriority="33" w:qFormat="1"/>
+    <w:lsdException w:name="Bibliography" w:semiHidden="1" w:uiPriority="37" w:unhideWhenUsed="1"/>
+    <w:lsdException w:name="TOC Heading" w:semiHidden="1" w:uiPriority="39" w:unhideWhenUsed="1" w:qFormat="1"/>
+    <w:lsdException w:name="Plain Table 1" w:uiPriority="41"/>
+    <w:lsdException w:name="Plain Table 2" w:uiPriority="42"/>
+    <w:lsdException w:name="Plain Table 3" w:uiPriority="43"/>
+    <w:lsdException w:name="Plain Table 4" w:uiPriority="44"/>
+    <w:lsdException w:name="Plain Table 5" w:uiPriority="45"/>
+    <w:lsdException w:name="Grid Table Light" w:uiPriority="40"/>
+    <w:lsdException w:name="Grid Table 1 Light" w:uiPriority="46"/>
+    <w:lsdException w:name="Grid Table 2" w:uiPriority="47"/>
+    <w:lsdException w:name="Grid Table 3" w:uiPriority="48"/>
+    <w:lsdException w:name="Grid Table 4" w:uiPriority="49"/>
+    <w:lsdException w:name="Grid Table 5 Dark" w:uiPriority="50"/>
+    <w:lsdException w:name="Grid Table 6 Colorful" w:uiPriority="51"/>
+    <w:lsdException w:name="Grid Table 7 Colorful" w:uiPriority="52"/>
+    <w:lsdException w:name="Grid Table 1 Light Accent 1" w:uiPriority="46"/>
+    <w:lsdException w:name="Grid Table 2 Accent 1" w:uiPriority="47"/>
+    <w:lsdException w:name="Grid Table 3 Accent 1" w:uiPriority="48"/>
+    <w:lsdException w:name="Grid Table 4 Accent 1" w:uiPriority="49"/>
+    <w:lsdException w:name="Grid Table 5 Dark Accent 1" w:uiPriority="50"/>
+    <w:lsdException w:name="Grid Table 6 Colorful Accent 1" w:uiPriority="51"/>
+    <w:lsdException w:name="Grid Table 7 Colorful Accent 1" w:uiPriority="52"/>
+    <w:lsdException w:name="Grid Table 1 Light Accent 2" w:uiPriority="46"/>
+    <w:lsdException w:name="Grid Table 2 Accent 2" w:uiPriority="47"/>
+    <w:lsdException w:name="Grid Table 3 Accent 2" w:uiPriority="48"/>
+    <w:lsdException w:name="Grid Table 4 Accent 2" w:uiPriority="49"/>
+    <w:lsdException w:name="Grid Table 5 Dark Accent 2" w:uiPriority="50"/>
+    <w:lsdException w:name="Grid Table 6 Colorful Accent 2" w:uiPriority="51"/>
+    <w:lsdException w:name="Grid Table 7 Colorful Accent 2" w:uiPriority="52"/>
+    <w:lsdException w:name="Grid Table 1 Light Accent 3" w:uiPriority="46"/>
+    <w:lsdException w:name="Grid Table 2 Accent 3" w:uiPriority="47"/>
+    <w:lsdException w:name="Grid Table 3 Accent 3" w:uiPriority="48"/>
+    <w:lsdException w:name="Grid Table 4 Accent 3" w:uiPriority="49"/>
+    <w:lsdException w:name="Grid Table 5 Dark Accent 3" w:uiPriority="50"/>
+    <w:lsdException w:name="Grid Table 6 Colorful Accent 3" w:uiPriority="51"/>
+    <w:lsdException w:name="Grid Table 7 Colorful Accent 3" w:uiPriority="52"/>
+    <w:lsdException w:name="Grid Table 1 Light Accent 4" w:uiPriority="46"/>
+    <w:lsdException w:name="Grid Table 2 Accent 4" w:uiPriority="47"/>
+    <w:lsdException w:name="Grid Table 3 Accent 4" w:uiPriority="48"/>
+    <w:lsdException w:name="Grid Table 4 Accent 4" w:uiPriority="49"/>
+    <w:lsdException w:name="Grid Table 5 Dark Accent 4" w:uiPriority="50"/>
+    <w:lsdException w:name="Grid Table 6 Colorful Accent 4" w:uiPriority="51"/>
+    <w:lsdException w:name="Grid Table 7 Colorful Accent 4" w:uiPriority="52"/>
+    <w:lsdException w:name="Grid Table 1 Light Accent 5" w:uiPriority="46"/>
+    <w:lsdException w:name="Grid Table 2 Accent 5" w:uiPriority="47"/>
+    <w:lsdException w:name="Grid Table 3 Accent 5" w:uiPriority="48"/>
+    <w:lsdException w:name="Grid Table 4 Accent 5" w:uiPriority="49"/>
+    <w:lsdException w:name="Grid Table 5 Dark Accent 5" w:uiPriority="50"/>
+    <w:lsdException w:name="Grid Table 6 Colorful Accent 5" w:uiPriority="51"/>
+    <w:lsdException w:name="Grid Table 7 Colorful Accent 5" w:uiPriority="52"/>
+    <w:lsdException w:name="Grid Table 1 Light Accent 6" w:uiPriority="46"/>
+    <w:lsdException w:name="Grid Table 2 Accent 6" w:uiPriority="47"/>
+    <w:lsdException w:name="Grid Table 3 Accent 6" w:uiPriority="48"/>
+    <w:lsdException w:name="Grid Table 4 Accent 6" w:uiPriority="49"/>
+    <w:lsdException w:name="Grid Table 5 Dark Accent 6" w:uiPriority="50"/>
+    <w:lsdException w:name="Grid Table 6 Colorful Accent 6" w:uiPriority="51"/>
+    <w:lsdException w:name="Grid Table 7 Colorful Accent 6" w:uiPriority="52"/>
+    <w:lsdException w:name="List Table 1 Light" w:uiPriority="46"/>
+    <w:lsdException w:name="List Table 2" w:uiPriority="47"/>
+    <w:lsdException w:name="List Table 3" w:uiPriority="48"/>
+    <w:lsdException w:name="List Table 4" w:uiPriority="49"/>
+    <w:lsdException w:name="List Table 5 Dark" w:uiPriority="50"/>
+    <w:lsdException w:name="List Table 6 Colorful" w:uiPriority="51"/>
+    <w:lsdException w:name="List Table 7 Colorful" w:uiPriority="52"/>
+    <w:lsdException w:name="List Table 1 Light Accent 1" w:uiPriority="46"/>
+    <w:lsdException w:name="List Table 2 Accent 1" w:uiPriority="47"/>
+    <w:lsdException w:name="List Table 3 Accent 1" w:uiPriority="48"/>
+    <w:lsdException w:name="List Table 4 Accent 1" w:uiPriority="49"/>
+    <w:lsdException w:name="List Table 5 Dark Accent 1" w:uiPriority="50"/>
+    <w:lsdException w:name="List Table 6 Colorful Accent 1" w:uiPriority="51"/>
+    <w:lsdException w:name="List Table 7 Colorful Accent 1" w:uiPriority="52"/>
+    <w:lsdException w:name="List Table 1 Light Accent 2" w:uiPriority="46"/>
+    <w:lsdException w:name="List Table 2 Accent 2" w:uiPriority="47"/>
+    <w:lsdException w:name="List Table 3 Accent 2" w:uiPriority="48"/>
+    <w:lsdException w:name="List Table 4 Accent 2" w:uiPriority="49"/>
+    <w:lsdException w:name="List Table 5 Dark Accent 2" w:uiPriority="50"/>
+    <w:lsdException w:name="List Table 6 Colorful Accent 2" w:uiPriority="51"/>
+    <w:lsdException w:name="List Table 7 Colorful Accent 2" w:uiPriority="52"/>
+    <w:lsdException w:name="List Table 1 Light Accent 3" w:uiPriority="46"/>
+    <w:lsdException w:name="List Table 2 Accent 3" w:uiPriority="47"/>
+    <w:lsdException w:name="List Table 3 Accent 3" w:uiPriority="48"/>
+    <w:lsdException w:name="List Table 4 Accent 3" w:uiPriority="49"/>
+    <w:lsdException w:name="List Table 5 Dark Accent 3" w:uiPriority="50"/>
+    <w:lsdException w:name="List Table 6 Colorful Accent 3" w:uiPriority="51"/>
+    <w:lsdException w:name="List Table 7 Colorful Accent 3" w:uiPriority="52"/>
+    <w:lsdException w:name="List Table 1 Light Accent 4" w:uiPriority="46"/>
+    <w:lsdException w:name="List Table 2 Accent 4" w:uiPriority="47"/>
+    <w:lsdException w:name="List Table 3 Accent 4" w:uiPriority="48"/>
+    <w:lsdException w:name="List Table 4 Accent 4" w:uiPriority="49"/>
+    <w:lsdException w:name="List Table 5 Dark Accent 4" w:uiPriority="50"/>
+    <w:lsdException w:name="List Table 6 Colorful Accent 4" w:uiPriority="51"/>
+    <w:lsdException w:name="List Table 7 Colorful Accent 4" w:uiPriority="52"/>
+    <w:lsdException w:name="List Table 1 Light Accent 5" w:uiPriority="46"/>
+    <w:lsdException w:name="List Table 2 Accent 5" w:uiPriority="47"/>
+    <w:lsdException w:name="List Table 3 Accent 5" w:uiPriority="48"/>
+    <w:lsdException w:name="List Table 4 Accent 5" w:uiPriority="49"/>
+    <w:lsdException w:name="List Table 5 Dark Accent 5" w:uiPriority="50"/>
+    <w:lsdException w:name="List Table 6 Colorful Accent 5" w:uiPriority="51"/>
+    <w:lsdException w:name="List Table 7 Colorful Accent 5" w:uiPriority="52"/>
+    <w:lsdException w:name="List Table 1 Light Accent 6" w:uiPriority="46"/>
+    <w:lsdException w:name="List Table 2 Accent 6" w:uiPriority="47"/>
+    <w:lsdException w:name="List Table 3 Accent 6" w:uiPriority="48"/>
+    <w:lsdException w:name="List Table 4 Accent 6" w:uiPriority="49"/>
+    <w:lsdException w:name="List Table 5 Dark Accent 6" w:uiPriority="50"/>
+    <w:lsdException w:name="List Table 6 Colorful Accent 6" w:uiPriority="51"/>
+    <w:lsdException w:name="List Table 7 Colorful Accent 6" w:uiPriority="52"/>
   </w:latentStyles>
   <w:style w:type="paragraph" w:default="1" w:styleId="Normal">
     <w:name w:val="Normal"/>
@@ -19929,7 +19489,7 @@
 </file>
 
 <file path=customXml/itemProps1.xml><?xml version="1.0" encoding="utf-8"?>
-<ds:datastoreItem xmlns:ds="http://schemas.openxmlformats.org/officeDocument/2006/customXml" ds:itemID="{E0D8ECC1-448E-4A4A-8D63-4E33FD1B9182}">
+<ds:datastoreItem xmlns:ds="http://schemas.openxmlformats.org/officeDocument/2006/customXml" ds:itemID="{437CDE60-DFBC-4498-984F-72E2D7FD6719}">
   <ds:schemaRefs>
     <ds:schemaRef ds:uri="http://schemas.openxmlformats.org/officeDocument/2006/bibliography"/>
   </ds:schemaRefs>

</xml_diff>

<commit_message>
Project Charter - Minor wording changes
</commit_message>
<xml_diff>
--- a/ProjectCharter/ProjectCharterDraft.docx
+++ b/ProjectCharter/ProjectCharterDraft.docx
@@ -1,6 +1,6 @@
 
 <file path=word/document.xml><?xml version="1.0" encoding="utf-8"?>
-<w:document xmlns:wpc="http://schemas.microsoft.com/office/word/2010/wordprocessingCanvas" xmlns:mc="http://schemas.openxmlformats.org/markup-compatibility/2006" xmlns:o="urn:schemas-microsoft-com:office:office" xmlns:r="http://schemas.openxmlformats.org/officeDocument/2006/relationships" xmlns:m="http://schemas.openxmlformats.org/officeDocument/2006/math" xmlns:v="urn:schemas-microsoft-com:vml" xmlns:wp14="http://schemas.microsoft.com/office/word/2010/wordprocessingDrawing" xmlns:wp="http://schemas.openxmlformats.org/drawingml/2006/wordprocessingDrawing" xmlns:w10="urn:schemas-microsoft-com:office:word" xmlns:w="http://schemas.openxmlformats.org/wordprocessingml/2006/main" xmlns:w14="http://schemas.microsoft.com/office/word/2010/wordml" xmlns:wpg="http://schemas.microsoft.com/office/word/2010/wordprocessingGroup" xmlns:wpi="http://schemas.microsoft.com/office/word/2010/wordprocessingInk" xmlns:wne="http://schemas.microsoft.com/office/word/2006/wordml" xmlns:wps="http://schemas.microsoft.com/office/word/2010/wordprocessingShape" mc:Ignorable="w14 wp14">
+<w:document xmlns:wpc="http://schemas.microsoft.com/office/word/2010/wordprocessingCanvas" xmlns:mo="http://schemas.microsoft.com/office/mac/office/2008/main" xmlns:mc="http://schemas.openxmlformats.org/markup-compatibility/2006" xmlns:mv="urn:schemas-microsoft-com:mac:vml" xmlns:o="urn:schemas-microsoft-com:office:office" xmlns:r="http://schemas.openxmlformats.org/officeDocument/2006/relationships" xmlns:m="http://schemas.openxmlformats.org/officeDocument/2006/math" xmlns:v="urn:schemas-microsoft-com:vml" xmlns:wp14="http://schemas.microsoft.com/office/word/2010/wordprocessingDrawing" xmlns:wp="http://schemas.openxmlformats.org/drawingml/2006/wordprocessingDrawing" xmlns:w10="urn:schemas-microsoft-com:office:word" xmlns:w="http://schemas.openxmlformats.org/wordprocessingml/2006/main" xmlns:w14="http://schemas.microsoft.com/office/word/2010/wordml" xmlns:wpg="http://schemas.microsoft.com/office/word/2010/wordprocessingGroup" xmlns:wpi="http://schemas.microsoft.com/office/word/2010/wordprocessingInk" xmlns:wne="http://schemas.microsoft.com/office/word/2006/wordml" xmlns:wps="http://schemas.microsoft.com/office/word/2010/wordprocessingShape" mc:Ignorable="w14 wp14">
   <w:body>
     <w:p>
       <w:pPr>
@@ -11,14 +11,7 @@
       </w:r>
       <w:r>
         <w:br/>
-      </w:r>
-      <w:proofErr w:type="gramStart"/>
-      <w:r>
-        <w:t>The</w:t>
-      </w:r>
-      <w:proofErr w:type="gramEnd"/>
-      <w:r>
-        <w:t xml:space="preserve"> University of Texas at Arlington</w:t>
+        <w:t>The University of Texas at Arlington</w:t>
       </w:r>
     </w:p>
     <w:p>
@@ -113,7 +106,7 @@
         <w:fldChar w:fldCharType="separate"/>
       </w:r>
       <w:r>
-        <w:t>12 October 2013 @ 12:47:00 AM</w:t>
+        <w:t>12 October 2013 @ 10:56:00 PM</w:t>
       </w:r>
       <w:r>
         <w:fldChar w:fldCharType="end"/>
@@ -3081,7 +3074,13 @@
     </w:p>
     <w:p>
       <w:r>
-        <w:t xml:space="preserve">Project oversight will be achieved through internal and external team controls.   Internally the project manager will track and ensure the team adheres to the published project plan.  Task status will be reported via email or during the regularly scheduled team meetings.  The team will review all deliverables for accuracy and completeness.  Externally Dr. O’Dell will manage the project through the regularly scheduled gate reviews and status reports.   The sponsor Dr. </w:t>
+        <w:t>Project oversight will be achieved through internal and external team controls.   Internally the project manager will track and ensure the team adheres to the published project plan.  Task status will be reported via email or during the regularly scheduled team meetings.  The team will review all deliverables for accuracy and completeness.  Externally Dr. O’Dell will manage the project through the regularly scheduled gate reviews and status reports.   The sponsor</w:t>
+      </w:r>
+      <w:r>
+        <w:t>,</w:t>
+      </w:r>
+      <w:r>
+        <w:t xml:space="preserve"> Dr. </w:t>
       </w:r>
       <w:proofErr w:type="spellStart"/>
       <w:r>
@@ -3089,7 +3088,13 @@
       </w:r>
       <w:proofErr w:type="spellEnd"/>
       <w:r>
-        <w:t xml:space="preserve"> will oversee the overall project goals and scope through regular meetings with the team.  Additionally the team will meet with the ME team semi regularly to ensure the projects are aligned for success.  </w:t>
+        <w:t>,</w:t>
+      </w:r>
+      <w:r>
+        <w:t xml:space="preserve"> will oversee the overall project goals and scope through regular meetings with the team.  Additionally the team will meet with the ME team regularly to ensure the pro</w:t>
+      </w:r>
+      <w:r>
+        <w:t>jects are aligned for success.</w:t>
       </w:r>
     </w:p>
     <w:p>
@@ -3484,6 +3489,27 @@
               <w:t>Customer Representative</w:t>
             </w:r>
           </w:p>
+          <w:p>
+            <w:pPr>
+              <w:rPr>
+                <w:rFonts w:ascii="Arial" w:hAnsi="Arial"/>
+                <w:b/>
+                <w:bCs/>
+                <w:color w:val="000000"/>
+                <w:szCs w:val="23"/>
+              </w:rPr>
+            </w:pPr>
+            <w:r>
+              <w:rPr>
+                <w:rFonts w:ascii="Arial" w:hAnsi="Arial"/>
+                <w:b/>
+                <w:bCs/>
+                <w:color w:val="000000"/>
+                <w:szCs w:val="23"/>
+              </w:rPr>
+              <w:t>Change Approval</w:t>
+            </w:r>
+          </w:p>
         </w:tc>
       </w:tr>
       <w:tr>
@@ -3627,6 +3653,27 @@
               <w:t>Risk Manager</w:t>
             </w:r>
           </w:p>
+          <w:p>
+            <w:pPr>
+              <w:rPr>
+                <w:rFonts w:ascii="Arial" w:hAnsi="Arial"/>
+                <w:b/>
+                <w:bCs/>
+                <w:color w:val="000000"/>
+                <w:szCs w:val="23"/>
+              </w:rPr>
+            </w:pPr>
+            <w:r>
+              <w:rPr>
+                <w:rFonts w:ascii="Arial" w:hAnsi="Arial"/>
+                <w:b/>
+                <w:bCs/>
+                <w:color w:val="000000"/>
+                <w:szCs w:val="23"/>
+              </w:rPr>
+              <w:t>Change Approval</w:t>
+            </w:r>
+          </w:p>
         </w:tc>
       </w:tr>
       <w:tr>
@@ -3767,7 +3814,28 @@
                 <w:color w:val="000000"/>
                 <w:szCs w:val="23"/>
               </w:rPr>
-              <w:t xml:space="preserve">ME Liaison </w:t>
+              <w:t>ME Liaison</w:t>
+            </w:r>
+          </w:p>
+          <w:p>
+            <w:pPr>
+              <w:rPr>
+                <w:rFonts w:ascii="Arial" w:hAnsi="Arial"/>
+                <w:b/>
+                <w:bCs/>
+                <w:color w:val="000000"/>
+                <w:szCs w:val="23"/>
+              </w:rPr>
+            </w:pPr>
+            <w:r>
+              <w:rPr>
+                <w:rFonts w:ascii="Arial" w:hAnsi="Arial"/>
+                <w:b/>
+                <w:bCs/>
+                <w:color w:val="000000"/>
+                <w:szCs w:val="23"/>
+              </w:rPr>
+              <w:t>Change Approval</w:t>
             </w:r>
           </w:p>
         </w:tc>
@@ -3913,6 +3981,27 @@
               <w:t>Develop UMLs</w:t>
             </w:r>
           </w:p>
+          <w:p>
+            <w:pPr>
+              <w:rPr>
+                <w:rFonts w:ascii="Arial" w:hAnsi="Arial"/>
+                <w:b/>
+                <w:bCs/>
+                <w:color w:val="000000"/>
+                <w:szCs w:val="23"/>
+              </w:rPr>
+            </w:pPr>
+            <w:r>
+              <w:rPr>
+                <w:rFonts w:ascii="Arial" w:hAnsi="Arial"/>
+                <w:b/>
+                <w:bCs/>
+                <w:color w:val="000000"/>
+                <w:szCs w:val="23"/>
+              </w:rPr>
+              <w:t>Change Approval</w:t>
+            </w:r>
+          </w:p>
         </w:tc>
       </w:tr>
       <w:tr>
@@ -4033,6 +4122,27 @@
                 <w:szCs w:val="23"/>
               </w:rPr>
               <w:t>Algorithm Research</w:t>
+            </w:r>
+          </w:p>
+          <w:p>
+            <w:pPr>
+              <w:rPr>
+                <w:rFonts w:ascii="Arial" w:hAnsi="Arial"/>
+                <w:b/>
+                <w:bCs/>
+                <w:color w:val="000000"/>
+                <w:szCs w:val="23"/>
+              </w:rPr>
+            </w:pPr>
+            <w:r>
+              <w:rPr>
+                <w:rFonts w:ascii="Arial" w:hAnsi="Arial"/>
+                <w:b/>
+                <w:bCs/>
+                <w:color w:val="000000"/>
+                <w:szCs w:val="23"/>
+              </w:rPr>
+              <w:t>Change Approval</w:t>
             </w:r>
           </w:p>
         </w:tc>
@@ -4065,6 +4175,7 @@
       </w:pPr>
       <w:bookmarkStart w:id="4" w:name="_Toc317666947"/>
       <w:r>
+        <w:lastRenderedPageBreak/>
         <w:t>Project Constraints</w:t>
       </w:r>
       <w:bookmarkEnd w:id="4"/>
@@ -4098,7 +4209,7 @@
         <w:t>Team’s l</w:t>
       </w:r>
       <w:r>
-        <w:t>imited prior analytical geometry experience</w:t>
+        <w:t>imited analytical geometry experience</w:t>
       </w:r>
     </w:p>
     <w:p>
@@ -4143,7 +4254,6 @@
       </w:pPr>
       <w:bookmarkStart w:id="5" w:name="_Toc317666948"/>
       <w:r>
-        <w:lastRenderedPageBreak/>
         <w:t>Project Assumptions</w:t>
       </w:r>
       <w:bookmarkEnd w:id="5"/>
@@ -4892,6 +5002,7 @@
           </w:tcPr>
           <w:p>
             <w:r>
+              <w:lastRenderedPageBreak/>
               <w:t>Male/Male USB 2.0 Cable</w:t>
             </w:r>
           </w:p>
@@ -5188,7 +5299,15 @@
     </w:p>
     <w:p>
       <w:r>
-        <w:t>The goal of the 3-D Printer Fabrication System is to provide an interface and control software that operates a multiple extruder 3-axis printer to the printer operator. The interface shall allow the operator to define objects to be printed and associate materials with the objects in a simple manner. The control software shall provide the appropriate machine instructions to print the objects as specified by the machine operator.</w:t>
+        <w:t xml:space="preserve">The goal of the 3-D Printer Fabrication System is to provide </w:t>
+      </w:r>
+      <w:proofErr w:type="gramStart"/>
+      <w:r>
+        <w:t>an interface</w:t>
+      </w:r>
+      <w:proofErr w:type="gramEnd"/>
+      <w:r>
+        <w:t xml:space="preserve"> and control software that operates a multiple extruder 3-axis printer to the printer operator. The interface shall allow the operator to define objects to be printed and associate materials with the objects in a simple manner. The control software shall provide the appropriate machine instructions to print the objects as specified by the machine operator.</w:t>
       </w:r>
     </w:p>
     <w:p>
@@ -5201,8 +5320,13 @@
     </w:p>
     <w:p>
       <w:r>
-        <w:t>The 3-D Printer Fabrication System shall be broken down into three primary components. The host machine, the intermediate machine, and the print controller.</w:t>
-      </w:r>
+        <w:t xml:space="preserve">The 3-D Printer Fabrication System shall be broken down into three primary components. </w:t>
+      </w:r>
+      <w:proofErr w:type="gramStart"/>
+      <w:r>
+        <w:t>The host machine, the intermediate machine, and the print controller.</w:t>
+      </w:r>
+      <w:proofErr w:type="gramEnd"/>
     </w:p>
     <w:p>
       <w:r>
@@ -5458,7 +5582,15 @@
         </w:numPr>
       </w:pPr>
       <w:r>
-        <w:t>How much work is planned to be accomplished at a given point in time.</w:t>
+        <w:t xml:space="preserve">How much work </w:t>
+      </w:r>
+      <w:proofErr w:type="gramStart"/>
+      <w:r>
+        <w:t>is planned to be accomplished</w:t>
+      </w:r>
+      <w:proofErr w:type="gramEnd"/>
+      <w:r>
+        <w:t xml:space="preserve"> at a given point in time.</w:t>
       </w:r>
     </w:p>
     <w:p>
@@ -5506,13 +5638,8 @@
         </w:numPr>
       </w:pPr>
       <w:r>
-        <w:t xml:space="preserve">How much work is actually spent at a given point in </w:t>
-      </w:r>
-      <w:proofErr w:type="gramStart"/>
-      <w:r>
-        <w:t>time.</w:t>
-      </w:r>
-      <w:proofErr w:type="gramEnd"/>
+        <w:t>How much work is actually spent at a given point in time.</w:t>
+      </w:r>
     </w:p>
     <w:p>
       <w:r>
@@ -12545,15 +12672,7 @@
         <w:t>3-D Printer</w:t>
       </w:r>
       <w:r>
-        <w:t xml:space="preserve"> Fabrication System project still involves many unknowns and loosely defined components that are likely to change as the project progresses.  The </w:t>
-      </w:r>
-      <w:proofErr w:type="spellStart"/>
-      <w:r>
-        <w:t>areas</w:t>
-      </w:r>
-      <w:proofErr w:type="spellEnd"/>
-      <w:r>
-        <w:t xml:space="preserve"> most likely to change are the scope of the team’s involvement in the printer’s firmware and the interface between the printer and the host software.  Early meetings with the project’s sponsor also suggest that the required printing methods may also change throughout the course of the project depending on </w:t>
+        <w:t xml:space="preserve"> Fabrication System project still involves many unknowns and loosely defined components that are likely to change as the project progresses.  The areas most likely to change are the scope of the team’s involvement in the printer’s firmware and the interface between the printer and the host software.  Early meetings with the project’s sponsor also suggest that the required printing methods may also change throughout the course of the project depending on </w:t>
       </w:r>
       <w:r>
         <w:t>the efficiency of the project’s progress.</w:t>
@@ -13207,21 +13326,7 @@
         <w:rPr>
           <w:u w:val="single"/>
         </w:rPr>
-        <w:t xml:space="preserve">Reason the Change was </w:t>
-      </w:r>
-      <w:proofErr w:type="gramStart"/>
-      <w:r>
-        <w:rPr>
-          <w:u w:val="single"/>
-        </w:rPr>
-        <w:t>Accepted</w:t>
-      </w:r>
-      <w:proofErr w:type="gramEnd"/>
-      <w:r>
-        <w:rPr>
-          <w:u w:val="single"/>
-        </w:rPr>
-        <w:t xml:space="preserve"> or Denied:</w:t>
+        <w:t>Reason the Change was Accepted or Denied:</w:t>
       </w:r>
     </w:p>
     <w:p>
@@ -13292,7 +13397,7 @@
       </w:r>
       <w:proofErr w:type="spellEnd"/>
       <w:r>
-        <w:t xml:space="preserve"> has a wealth of experience with 3-D printing and the CSE team will meet with him on a weekly or bi-weekly basis to discuss any risks and discuss possible resolutions to the risks.</w:t>
+        <w:t xml:space="preserve"> has a wealth of experience with 3-D printing and the CSE team will meet with him on a weekly or bi-weekly basis to discuss any risks and possible resolutions to the risks.</w:t>
       </w:r>
     </w:p>
     <w:p>
@@ -13303,7 +13408,13 @@
         </w:rPr>
       </w:pPr>
       <w:r>
-        <w:t>Project Manager: Dan Lain is the project manager. The project manager will meet with the team at scheduled intervals to discuss any risks encountered. The project manager will also coordinate with the project sponsor any meetings and discuss possible risk resolutions.</w:t>
+        <w:t xml:space="preserve">Project Manager: Dan Lain is the project manager. The project manager will meet with the team at scheduled intervals to discuss any risks encountered. The project manager will also coordinate with the project sponsor </w:t>
+      </w:r>
+      <w:r>
+        <w:t>at</w:t>
+      </w:r>
+      <w:r>
+        <w:t xml:space="preserve"> meetings and discuss possible risk resolutions.</w:t>
       </w:r>
       <w:r>
         <w:rPr>
@@ -13320,10 +13431,40 @@
         </w:rPr>
       </w:pPr>
       <w:r>
-        <w:t>Project Team: The team shall communicate with the project manager any risks encountered since the last meeting. The team members will identify the risk, the sco</w:t>
-      </w:r>
-      <w:r>
-        <w:t>pe, and possible solutions so that they can be discussed with the team and project manager before scheduled meetings. Team members will also offer input about risks from their respective team members during team meetings.</w:t>
+        <w:t xml:space="preserve">Project Team: </w:t>
+      </w:r>
+      <w:r>
+        <w:t>Team members</w:t>
+      </w:r>
+      <w:r>
+        <w:t xml:space="preserve"> shall </w:t>
+      </w:r>
+      <w:r>
+        <w:t>present</w:t>
+      </w:r>
+      <w:r>
+        <w:t xml:space="preserve"> </w:t>
+      </w:r>
+      <w:r>
+        <w:t>any identified risks to</w:t>
+      </w:r>
+      <w:r>
+        <w:t xml:space="preserve"> the project manager </w:t>
+      </w:r>
+      <w:r>
+        <w:t>and the rest of the team</w:t>
+      </w:r>
+      <w:r>
+        <w:t>. The team members will identify the risk, sco</w:t>
+      </w:r>
+      <w:r>
+        <w:t>pe, and possible solutions so that they can be discussed with the team and project manager before scheduled meetings. Team members wi</w:t>
+      </w:r>
+      <w:r>
+        <w:t xml:space="preserve">ll also offer input about risks </w:t>
+      </w:r>
+      <w:r>
+        <w:t>during team meetings.</w:t>
       </w:r>
     </w:p>
     <w:p>
@@ -13440,61 +13581,463 @@
         <w:t>This section determines the effects of the identified risks on the project in terms of probability of occurrence and the risk exposure.</w:t>
       </w:r>
     </w:p>
-    <w:p>
-      <w:r>
-        <w:rPr>
-          <w:noProof/>
-        </w:rPr>
-        <w:drawing>
-          <wp:inline distT="0" distB="0" distL="0" distR="0" wp14:anchorId="53C23D09" wp14:editId="33A20AF8">
-            <wp:extent cx="5943600" cy="1406264"/>
-            <wp:effectExtent l="0" t="0" r="0" b="3810"/>
-            <wp:docPr id="1" name="Picture 1"/>
-            <wp:cNvGraphicFramePr>
-              <a:graphicFrameLocks xmlns:a="http://schemas.openxmlformats.org/drawingml/2006/main" noChangeAspect="1"/>
-            </wp:cNvGraphicFramePr>
-            <a:graphic xmlns:a="http://schemas.openxmlformats.org/drawingml/2006/main">
-              <a:graphicData uri="http://schemas.openxmlformats.org/drawingml/2006/picture">
-                <pic:pic xmlns:pic="http://schemas.openxmlformats.org/drawingml/2006/picture">
-                  <pic:nvPicPr>
-                    <pic:cNvPr id="0" name="Picture 1"/>
-                    <pic:cNvPicPr>
-                      <a:picLocks noChangeAspect="1" noChangeArrowheads="1"/>
-                    </pic:cNvPicPr>
-                  </pic:nvPicPr>
-                  <pic:blipFill>
-                    <a:blip r:embed="rId14">
-                      <a:extLst>
-                        <a:ext uri="{28A0092B-C50C-407E-A947-70E740481C1C}">
-                          <a14:useLocalDpi xmlns:a14="http://schemas.microsoft.com/office/drawing/2010/main" val="0"/>
-                        </a:ext>
-                      </a:extLst>
-                    </a:blip>
-                    <a:srcRect/>
-                    <a:stretch>
-                      <a:fillRect/>
-                    </a:stretch>
-                  </pic:blipFill>
-                  <pic:spPr bwMode="auto">
-                    <a:xfrm>
-                      <a:off x="0" y="0"/>
-                      <a:ext cx="5943600" cy="1406264"/>
-                    </a:xfrm>
-                    <a:prstGeom prst="rect">
-                      <a:avLst/>
-                    </a:prstGeom>
-                    <a:noFill/>
-                    <a:ln>
-                      <a:noFill/>
-                    </a:ln>
-                  </pic:spPr>
-                </pic:pic>
-              </a:graphicData>
-            </a:graphic>
-          </wp:inline>
-        </w:drawing>
-      </w:r>
-    </w:p>
+    <w:p/>
+    <w:tbl>
+      <w:tblPr>
+        <w:tblStyle w:val="LightShading"/>
+        <w:tblW w:w="0" w:type="auto"/>
+        <w:tblLook w:val="04A0" w:firstRow="1" w:lastRow="0" w:firstColumn="1" w:lastColumn="0" w:noHBand="0" w:noVBand="1"/>
+      </w:tblPr>
+      <w:tblGrid>
+        <w:gridCol w:w="1915"/>
+        <w:gridCol w:w="1915"/>
+        <w:gridCol w:w="1915"/>
+        <w:gridCol w:w="1915"/>
+        <w:gridCol w:w="1916"/>
+      </w:tblGrid>
+      <w:tr>
+        <w:trPr>
+          <w:cnfStyle w:val="100000000000" w:firstRow="1" w:lastRow="0" w:firstColumn="0" w:lastColumn="0" w:oddVBand="0" w:evenVBand="0" w:oddHBand="0" w:evenHBand="0" w:firstRowFirstColumn="0" w:firstRowLastColumn="0" w:lastRowFirstColumn="0" w:lastRowLastColumn="0"/>
+        </w:trPr>
+        <w:tc>
+          <w:tcPr>
+            <w:cnfStyle w:val="001000000000" w:firstRow="0" w:lastRow="0" w:firstColumn="1" w:lastColumn="0" w:oddVBand="0" w:evenVBand="0" w:oddHBand="0" w:evenHBand="0" w:firstRowFirstColumn="0" w:firstRowLastColumn="0" w:lastRowFirstColumn="0" w:lastRowLastColumn="0"/>
+            <w:tcW w:w="1915" w:type="dxa"/>
+          </w:tcPr>
+          <w:p>
+            <w:r>
+              <w:t>Category</w:t>
+            </w:r>
+          </w:p>
+        </w:tc>
+        <w:tc>
+          <w:tcPr>
+            <w:tcW w:w="1915" w:type="dxa"/>
+          </w:tcPr>
+          <w:p>
+            <w:pPr>
+              <w:cnfStyle w:val="100000000000" w:firstRow="1" w:lastRow="0" w:firstColumn="0" w:lastColumn="0" w:oddVBand="0" w:evenVBand="0" w:oddHBand="0" w:evenHBand="0" w:firstRowFirstColumn="0" w:firstRowLastColumn="0" w:lastRowFirstColumn="0" w:lastRowLastColumn="0"/>
+            </w:pPr>
+            <w:r>
+              <w:t>Risk</w:t>
+            </w:r>
+          </w:p>
+        </w:tc>
+        <w:tc>
+          <w:tcPr>
+            <w:tcW w:w="1915" w:type="dxa"/>
+          </w:tcPr>
+          <w:p>
+            <w:pPr>
+              <w:cnfStyle w:val="100000000000" w:firstRow="1" w:lastRow="0" w:firstColumn="0" w:lastColumn="0" w:oddVBand="0" w:evenVBand="0" w:oddHBand="0" w:evenHBand="0" w:firstRowFirstColumn="0" w:firstRowLastColumn="0" w:lastRowFirstColumn="0" w:lastRowLastColumn="0"/>
+            </w:pPr>
+            <w:r>
+              <w:t>Probability (%)</w:t>
+            </w:r>
+          </w:p>
+        </w:tc>
+        <w:tc>
+          <w:tcPr>
+            <w:tcW w:w="1915" w:type="dxa"/>
+          </w:tcPr>
+          <w:p>
+            <w:pPr>
+              <w:cnfStyle w:val="100000000000" w:firstRow="1" w:lastRow="0" w:firstColumn="0" w:lastColumn="0" w:oddVBand="0" w:evenVBand="0" w:oddHBand="0" w:evenHBand="0" w:firstRowFirstColumn="0" w:firstRowLastColumn="0" w:lastRowFirstColumn="0" w:lastRowLastColumn="0"/>
+            </w:pPr>
+            <w:r>
+              <w:t>Cost (Days)</w:t>
+            </w:r>
+          </w:p>
+        </w:tc>
+        <w:tc>
+          <w:tcPr>
+            <w:tcW w:w="1916" w:type="dxa"/>
+          </w:tcPr>
+          <w:p>
+            <w:pPr>
+              <w:cnfStyle w:val="100000000000" w:firstRow="1" w:lastRow="0" w:firstColumn="0" w:lastColumn="0" w:oddVBand="0" w:evenVBand="0" w:oddHBand="0" w:evenHBand="0" w:firstRowFirstColumn="0" w:firstRowLastColumn="0" w:lastRowFirstColumn="0" w:lastRowLastColumn="0"/>
+            </w:pPr>
+            <w:r>
+              <w:t>Risk Exposure (Days)</w:t>
+            </w:r>
+          </w:p>
+        </w:tc>
+      </w:tr>
+      <w:tr>
+        <w:trPr>
+          <w:cnfStyle w:val="000000100000" w:firstRow="0" w:lastRow="0" w:firstColumn="0" w:lastColumn="0" w:oddVBand="0" w:evenVBand="0" w:oddHBand="1" w:evenHBand="0" w:firstRowFirstColumn="0" w:firstRowLastColumn="0" w:lastRowFirstColumn="0" w:lastRowLastColumn="0"/>
+        </w:trPr>
+        <w:tc>
+          <w:tcPr>
+            <w:cnfStyle w:val="001000000000" w:firstRow="0" w:lastRow="0" w:firstColumn="1" w:lastColumn="0" w:oddVBand="0" w:evenVBand="0" w:oddHBand="0" w:evenHBand="0" w:firstRowFirstColumn="0" w:firstRowLastColumn="0" w:lastRowFirstColumn="0" w:lastRowLastColumn="0"/>
+            <w:tcW w:w="1915" w:type="dxa"/>
+          </w:tcPr>
+          <w:p>
+            <w:pPr>
+              <w:rPr>
+                <w:b w:val="0"/>
+              </w:rPr>
+            </w:pPr>
+            <w:r>
+              <w:rPr>
+                <w:b w:val="0"/>
+              </w:rPr>
+              <w:t>Software</w:t>
+            </w:r>
+          </w:p>
+        </w:tc>
+        <w:tc>
+          <w:tcPr>
+            <w:tcW w:w="1915" w:type="dxa"/>
+          </w:tcPr>
+          <w:p>
+            <w:pPr>
+              <w:cnfStyle w:val="000000100000" w:firstRow="0" w:lastRow="0" w:firstColumn="0" w:lastColumn="0" w:oddVBand="0" w:evenVBand="0" w:oddHBand="1" w:evenHBand="0" w:firstRowFirstColumn="0" w:firstRowLastColumn="0" w:lastRowFirstColumn="0" w:lastRowLastColumn="0"/>
+            </w:pPr>
+            <w:r>
+              <w:t xml:space="preserve">Slic3r </w:t>
+            </w:r>
+            <w:proofErr w:type="spellStart"/>
+            <w:r>
+              <w:t>failes</w:t>
+            </w:r>
+            <w:proofErr w:type="spellEnd"/>
+            <w:r>
+              <w:t xml:space="preserve"> to perform adequately</w:t>
+            </w:r>
+          </w:p>
+        </w:tc>
+        <w:tc>
+          <w:tcPr>
+            <w:tcW w:w="1915" w:type="dxa"/>
+          </w:tcPr>
+          <w:p>
+            <w:pPr>
+              <w:cnfStyle w:val="000000100000" w:firstRow="0" w:lastRow="0" w:firstColumn="0" w:lastColumn="0" w:oddVBand="0" w:evenVBand="0" w:oddHBand="1" w:evenHBand="0" w:firstRowFirstColumn="0" w:firstRowLastColumn="0" w:lastRowFirstColumn="0" w:lastRowLastColumn="0"/>
+            </w:pPr>
+            <w:r>
+              <w:t>50</w:t>
+            </w:r>
+          </w:p>
+        </w:tc>
+        <w:tc>
+          <w:tcPr>
+            <w:tcW w:w="1915" w:type="dxa"/>
+          </w:tcPr>
+          <w:p>
+            <w:pPr>
+              <w:cnfStyle w:val="000000100000" w:firstRow="0" w:lastRow="0" w:firstColumn="0" w:lastColumn="0" w:oddVBand="0" w:evenVBand="0" w:oddHBand="1" w:evenHBand="0" w:firstRowFirstColumn="0" w:firstRowLastColumn="0" w:lastRowFirstColumn="0" w:lastRowLastColumn="0"/>
+            </w:pPr>
+            <w:r>
+              <w:t>45</w:t>
+            </w:r>
+          </w:p>
+        </w:tc>
+        <w:tc>
+          <w:tcPr>
+            <w:tcW w:w="1916" w:type="dxa"/>
+          </w:tcPr>
+          <w:p>
+            <w:pPr>
+              <w:cnfStyle w:val="000000100000" w:firstRow="0" w:lastRow="0" w:firstColumn="0" w:lastColumn="0" w:oddVBand="0" w:evenVBand="0" w:oddHBand="1" w:evenHBand="0" w:firstRowFirstColumn="0" w:firstRowLastColumn="0" w:lastRowFirstColumn="0" w:lastRowLastColumn="0"/>
+            </w:pPr>
+            <w:r>
+              <w:t>22.5</w:t>
+            </w:r>
+          </w:p>
+        </w:tc>
+      </w:tr>
+      <w:tr>
+        <w:tc>
+          <w:tcPr>
+            <w:cnfStyle w:val="001000000000" w:firstRow="0" w:lastRow="0" w:firstColumn="1" w:lastColumn="0" w:oddVBand="0" w:evenVBand="0" w:oddHBand="0" w:evenHBand="0" w:firstRowFirstColumn="0" w:firstRowLastColumn="0" w:lastRowFirstColumn="0" w:lastRowLastColumn="0"/>
+            <w:tcW w:w="1915" w:type="dxa"/>
+          </w:tcPr>
+          <w:p>
+            <w:pPr>
+              <w:rPr>
+                <w:b w:val="0"/>
+              </w:rPr>
+            </w:pPr>
+            <w:r>
+              <w:rPr>
+                <w:b w:val="0"/>
+              </w:rPr>
+              <w:t>Team</w:t>
+            </w:r>
+          </w:p>
+        </w:tc>
+        <w:tc>
+          <w:tcPr>
+            <w:tcW w:w="1915" w:type="dxa"/>
+          </w:tcPr>
+          <w:p>
+            <w:pPr>
+              <w:cnfStyle w:val="000000000000" w:firstRow="0" w:lastRow="0" w:firstColumn="0" w:lastColumn="0" w:oddVBand="0" w:evenVBand="0" w:oddHBand="0" w:evenHBand="0" w:firstRowFirstColumn="0" w:firstRowLastColumn="0" w:lastRowFirstColumn="0" w:lastRowLastColumn="0"/>
+            </w:pPr>
+            <w:r>
+              <w:t>Analytic geometry skills are not sufficient</w:t>
+            </w:r>
+          </w:p>
+        </w:tc>
+        <w:tc>
+          <w:tcPr>
+            <w:tcW w:w="1915" w:type="dxa"/>
+          </w:tcPr>
+          <w:p>
+            <w:pPr>
+              <w:cnfStyle w:val="000000000000" w:firstRow="0" w:lastRow="0" w:firstColumn="0" w:lastColumn="0" w:oddVBand="0" w:evenVBand="0" w:oddHBand="0" w:evenHBand="0" w:firstRowFirstColumn="0" w:firstRowLastColumn="0" w:lastRowFirstColumn="0" w:lastRowLastColumn="0"/>
+            </w:pPr>
+            <w:r>
+              <w:t>50</w:t>
+            </w:r>
+          </w:p>
+        </w:tc>
+        <w:tc>
+          <w:tcPr>
+            <w:tcW w:w="1915" w:type="dxa"/>
+          </w:tcPr>
+          <w:p>
+            <w:pPr>
+              <w:cnfStyle w:val="000000000000" w:firstRow="0" w:lastRow="0" w:firstColumn="0" w:lastColumn="0" w:oddVBand="0" w:evenVBand="0" w:oddHBand="0" w:evenHBand="0" w:firstRowFirstColumn="0" w:firstRowLastColumn="0" w:lastRowFirstColumn="0" w:lastRowLastColumn="0"/>
+            </w:pPr>
+            <w:r>
+              <w:t>45</w:t>
+            </w:r>
+          </w:p>
+        </w:tc>
+        <w:tc>
+          <w:tcPr>
+            <w:tcW w:w="1916" w:type="dxa"/>
+          </w:tcPr>
+          <w:p>
+            <w:pPr>
+              <w:cnfStyle w:val="000000000000" w:firstRow="0" w:lastRow="0" w:firstColumn="0" w:lastColumn="0" w:oddVBand="0" w:evenVBand="0" w:oddHBand="0" w:evenHBand="0" w:firstRowFirstColumn="0" w:firstRowLastColumn="0" w:lastRowFirstColumn="0" w:lastRowLastColumn="0"/>
+            </w:pPr>
+            <w:r>
+              <w:t>22.5</w:t>
+            </w:r>
+          </w:p>
+        </w:tc>
+      </w:tr>
+      <w:tr>
+        <w:trPr>
+          <w:cnfStyle w:val="000000100000" w:firstRow="0" w:lastRow="0" w:firstColumn="0" w:lastColumn="0" w:oddVBand="0" w:evenVBand="0" w:oddHBand="1" w:evenHBand="0" w:firstRowFirstColumn="0" w:firstRowLastColumn="0" w:lastRowFirstColumn="0" w:lastRowLastColumn="0"/>
+        </w:trPr>
+        <w:tc>
+          <w:tcPr>
+            <w:cnfStyle w:val="001000000000" w:firstRow="0" w:lastRow="0" w:firstColumn="1" w:lastColumn="0" w:oddVBand="0" w:evenVBand="0" w:oddHBand="0" w:evenHBand="0" w:firstRowFirstColumn="0" w:firstRowLastColumn="0" w:lastRowFirstColumn="0" w:lastRowLastColumn="0"/>
+            <w:tcW w:w="1915" w:type="dxa"/>
+          </w:tcPr>
+          <w:p>
+            <w:pPr>
+              <w:rPr>
+                <w:b w:val="0"/>
+              </w:rPr>
+            </w:pPr>
+            <w:r>
+              <w:rPr>
+                <w:b w:val="0"/>
+              </w:rPr>
+              <w:t>Team</w:t>
+            </w:r>
+          </w:p>
+        </w:tc>
+        <w:tc>
+          <w:tcPr>
+            <w:tcW w:w="1915" w:type="dxa"/>
+          </w:tcPr>
+          <w:p>
+            <w:pPr>
+              <w:cnfStyle w:val="000000100000" w:firstRow="0" w:lastRow="0" w:firstColumn="0" w:lastColumn="0" w:oddVBand="0" w:evenVBand="0" w:oddHBand="1" w:evenHBand="0" w:firstRowFirstColumn="0" w:firstRowLastColumn="0" w:lastRowFirstColumn="0" w:lastRowLastColumn="0"/>
+            </w:pPr>
+            <w:r>
+              <w:t>Hardware selection outside of team control</w:t>
+            </w:r>
+          </w:p>
+        </w:tc>
+        <w:tc>
+          <w:tcPr>
+            <w:tcW w:w="1915" w:type="dxa"/>
+          </w:tcPr>
+          <w:p>
+            <w:pPr>
+              <w:cnfStyle w:val="000000100000" w:firstRow="0" w:lastRow="0" w:firstColumn="0" w:lastColumn="0" w:oddVBand="0" w:evenVBand="0" w:oddHBand="1" w:evenHBand="0" w:firstRowFirstColumn="0" w:firstRowLastColumn="0" w:lastRowFirstColumn="0" w:lastRowLastColumn="0"/>
+            </w:pPr>
+            <w:r>
+              <w:t>50</w:t>
+            </w:r>
+          </w:p>
+        </w:tc>
+        <w:tc>
+          <w:tcPr>
+            <w:tcW w:w="1915" w:type="dxa"/>
+          </w:tcPr>
+          <w:p>
+            <w:pPr>
+              <w:cnfStyle w:val="000000100000" w:firstRow="0" w:lastRow="0" w:firstColumn="0" w:lastColumn="0" w:oddVBand="0" w:evenVBand="0" w:oddHBand="1" w:evenHBand="0" w:firstRowFirstColumn="0" w:firstRowLastColumn="0" w:lastRowFirstColumn="0" w:lastRowLastColumn="0"/>
+            </w:pPr>
+            <w:r>
+              <w:t>60</w:t>
+            </w:r>
+          </w:p>
+        </w:tc>
+        <w:tc>
+          <w:tcPr>
+            <w:tcW w:w="1916" w:type="dxa"/>
+          </w:tcPr>
+          <w:p>
+            <w:pPr>
+              <w:cnfStyle w:val="000000100000" w:firstRow="0" w:lastRow="0" w:firstColumn="0" w:lastColumn="0" w:oddVBand="0" w:evenVBand="0" w:oddHBand="1" w:evenHBand="0" w:firstRowFirstColumn="0" w:firstRowLastColumn="0" w:lastRowFirstColumn="0" w:lastRowLastColumn="0"/>
+            </w:pPr>
+            <w:r>
+              <w:t>30</w:t>
+            </w:r>
+          </w:p>
+        </w:tc>
+      </w:tr>
+      <w:tr>
+        <w:tc>
+          <w:tcPr>
+            <w:cnfStyle w:val="001000000000" w:firstRow="0" w:lastRow="0" w:firstColumn="1" w:lastColumn="0" w:oddVBand="0" w:evenVBand="0" w:oddHBand="0" w:evenHBand="0" w:firstRowFirstColumn="0" w:firstRowLastColumn="0" w:lastRowFirstColumn="0" w:lastRowLastColumn="0"/>
+            <w:tcW w:w="1915" w:type="dxa"/>
+          </w:tcPr>
+          <w:p>
+            <w:pPr>
+              <w:rPr>
+                <w:b w:val="0"/>
+              </w:rPr>
+            </w:pPr>
+            <w:r>
+              <w:rPr>
+                <w:b w:val="0"/>
+              </w:rPr>
+              <w:t xml:space="preserve">Team </w:t>
+            </w:r>
+          </w:p>
+        </w:tc>
+        <w:tc>
+          <w:tcPr>
+            <w:tcW w:w="1915" w:type="dxa"/>
+          </w:tcPr>
+          <w:p>
+            <w:pPr>
+              <w:cnfStyle w:val="000000000000" w:firstRow="0" w:lastRow="0" w:firstColumn="0" w:lastColumn="0" w:oddVBand="0" w:evenVBand="0" w:oddHBand="0" w:evenHBand="0" w:firstRowFirstColumn="0" w:firstRowLastColumn="0" w:lastRowFirstColumn="0" w:lastRowLastColumn="0"/>
+            </w:pPr>
+            <w:r>
+              <w:t>Computer engineer over encumbered with tasks</w:t>
+            </w:r>
+          </w:p>
+        </w:tc>
+        <w:tc>
+          <w:tcPr>
+            <w:tcW w:w="1915" w:type="dxa"/>
+          </w:tcPr>
+          <w:p>
+            <w:pPr>
+              <w:cnfStyle w:val="000000000000" w:firstRow="0" w:lastRow="0" w:firstColumn="0" w:lastColumn="0" w:oddVBand="0" w:evenVBand="0" w:oddHBand="0" w:evenHBand="0" w:firstRowFirstColumn="0" w:firstRowLastColumn="0" w:lastRowFirstColumn="0" w:lastRowLastColumn="0"/>
+            </w:pPr>
+            <w:r>
+              <w:t>50</w:t>
+            </w:r>
+          </w:p>
+        </w:tc>
+        <w:tc>
+          <w:tcPr>
+            <w:tcW w:w="1915" w:type="dxa"/>
+          </w:tcPr>
+          <w:p>
+            <w:pPr>
+              <w:cnfStyle w:val="000000000000" w:firstRow="0" w:lastRow="0" w:firstColumn="0" w:lastColumn="0" w:oddVBand="0" w:evenVBand="0" w:oddHBand="0" w:evenHBand="0" w:firstRowFirstColumn="0" w:firstRowLastColumn="0" w:lastRowFirstColumn="0" w:lastRowLastColumn="0"/>
+            </w:pPr>
+            <w:r>
+              <w:t>20</w:t>
+            </w:r>
+          </w:p>
+        </w:tc>
+        <w:tc>
+          <w:tcPr>
+            <w:tcW w:w="1916" w:type="dxa"/>
+          </w:tcPr>
+          <w:p>
+            <w:pPr>
+              <w:cnfStyle w:val="000000000000" w:firstRow="0" w:lastRow="0" w:firstColumn="0" w:lastColumn="0" w:oddVBand="0" w:evenVBand="0" w:oddHBand="0" w:evenHBand="0" w:firstRowFirstColumn="0" w:firstRowLastColumn="0" w:lastRowFirstColumn="0" w:lastRowLastColumn="0"/>
+            </w:pPr>
+            <w:r>
+              <w:t>10</w:t>
+            </w:r>
+          </w:p>
+        </w:tc>
+      </w:tr>
+      <w:tr>
+        <w:trPr>
+          <w:cnfStyle w:val="000000100000" w:firstRow="0" w:lastRow="0" w:firstColumn="0" w:lastColumn="0" w:oddVBand="0" w:evenVBand="0" w:oddHBand="1" w:evenHBand="0" w:firstRowFirstColumn="0" w:firstRowLastColumn="0" w:lastRowFirstColumn="0" w:lastRowLastColumn="0"/>
+        </w:trPr>
+        <w:tc>
+          <w:tcPr>
+            <w:cnfStyle w:val="001000000000" w:firstRow="0" w:lastRow="0" w:firstColumn="1" w:lastColumn="0" w:oddVBand="0" w:evenVBand="0" w:oddHBand="0" w:evenHBand="0" w:firstRowFirstColumn="0" w:firstRowLastColumn="0" w:lastRowFirstColumn="0" w:lastRowLastColumn="0"/>
+            <w:tcW w:w="1915" w:type="dxa"/>
+          </w:tcPr>
+          <w:p>
+            <w:pPr>
+              <w:rPr>
+                <w:b w:val="0"/>
+              </w:rPr>
+            </w:pPr>
+            <w:r>
+              <w:rPr>
+                <w:b w:val="0"/>
+              </w:rPr>
+              <w:t>Total</w:t>
+            </w:r>
+          </w:p>
+        </w:tc>
+        <w:tc>
+          <w:tcPr>
+            <w:tcW w:w="1915" w:type="dxa"/>
+          </w:tcPr>
+          <w:p>
+            <w:pPr>
+              <w:cnfStyle w:val="000000100000" w:firstRow="0" w:lastRow="0" w:firstColumn="0" w:lastColumn="0" w:oddVBand="0" w:evenVBand="0" w:oddHBand="1" w:evenHBand="0" w:firstRowFirstColumn="0" w:firstRowLastColumn="0" w:lastRowFirstColumn="0" w:lastRowLastColumn="0"/>
+            </w:pPr>
+          </w:p>
+        </w:tc>
+        <w:tc>
+          <w:tcPr>
+            <w:tcW w:w="1915" w:type="dxa"/>
+          </w:tcPr>
+          <w:p>
+            <w:pPr>
+              <w:cnfStyle w:val="000000100000" w:firstRow="0" w:lastRow="0" w:firstColumn="0" w:lastColumn="0" w:oddVBand="0" w:evenVBand="0" w:oddHBand="1" w:evenHBand="0" w:firstRowFirstColumn="0" w:firstRowLastColumn="0" w:lastRowFirstColumn="0" w:lastRowLastColumn="0"/>
+            </w:pPr>
+          </w:p>
+        </w:tc>
+        <w:tc>
+          <w:tcPr>
+            <w:tcW w:w="1915" w:type="dxa"/>
+          </w:tcPr>
+          <w:p>
+            <w:pPr>
+              <w:cnfStyle w:val="000000100000" w:firstRow="0" w:lastRow="0" w:firstColumn="0" w:lastColumn="0" w:oddVBand="0" w:evenVBand="0" w:oddHBand="1" w:evenHBand="0" w:firstRowFirstColumn="0" w:firstRowLastColumn="0" w:lastRowFirstColumn="0" w:lastRowLastColumn="0"/>
+            </w:pPr>
+          </w:p>
+        </w:tc>
+        <w:tc>
+          <w:tcPr>
+            <w:tcW w:w="1916" w:type="dxa"/>
+          </w:tcPr>
+          <w:p>
+            <w:pPr>
+              <w:cnfStyle w:val="000000100000" w:firstRow="0" w:lastRow="0" w:firstColumn="0" w:lastColumn="0" w:oddVBand="0" w:evenVBand="0" w:oddHBand="1" w:evenHBand="0" w:firstRowFirstColumn="0" w:firstRowLastColumn="0" w:lastRowFirstColumn="0" w:lastRowLastColumn="0"/>
+            </w:pPr>
+            <w:r>
+              <w:t>85</w:t>
+            </w:r>
+          </w:p>
+        </w:tc>
+      </w:tr>
+    </w:tbl>
+    <w:p/>
     <w:p>
       <w:pPr>
         <w:pStyle w:val="Heading2"/>
@@ -13510,61 +14053,244 @@
         <w:t>This section categorizes the identified risks by priority and provides a possible resolution. This section also identifies the possible triggers.</w:t>
       </w:r>
     </w:p>
-    <w:p>
-      <w:r>
-        <w:rPr>
-          <w:noProof/>
-        </w:rPr>
-        <w:drawing>
-          <wp:inline distT="0" distB="0" distL="0" distR="0" wp14:anchorId="08A46971" wp14:editId="238A51DD">
-            <wp:extent cx="5943600" cy="1494155"/>
-            <wp:effectExtent l="0" t="0" r="0" b="0"/>
-            <wp:docPr id="3" name="Picture 3"/>
-            <wp:cNvGraphicFramePr>
-              <a:graphicFrameLocks xmlns:a="http://schemas.openxmlformats.org/drawingml/2006/main" noChangeAspect="1"/>
-            </wp:cNvGraphicFramePr>
-            <a:graphic xmlns:a="http://schemas.openxmlformats.org/drawingml/2006/main">
-              <a:graphicData uri="http://schemas.openxmlformats.org/drawingml/2006/picture">
-                <pic:pic xmlns:pic="http://schemas.openxmlformats.org/drawingml/2006/picture">
-                  <pic:nvPicPr>
-                    <pic:cNvPr id="0" name="Picture 2"/>
-                    <pic:cNvPicPr>
-                      <a:picLocks noChangeAspect="1" noChangeArrowheads="1"/>
-                    </pic:cNvPicPr>
-                  </pic:nvPicPr>
-                  <pic:blipFill>
-                    <a:blip r:embed="rId15">
-                      <a:extLst>
-                        <a:ext uri="{28A0092B-C50C-407E-A947-70E740481C1C}">
-                          <a14:useLocalDpi xmlns:a14="http://schemas.microsoft.com/office/drawing/2010/main" val="0"/>
-                        </a:ext>
-                      </a:extLst>
-                    </a:blip>
-                    <a:srcRect/>
-                    <a:stretch>
-                      <a:fillRect/>
-                    </a:stretch>
-                  </pic:blipFill>
-                  <pic:spPr bwMode="auto">
-                    <a:xfrm>
-                      <a:off x="0" y="0"/>
-                      <a:ext cx="5943600" cy="1494155"/>
-                    </a:xfrm>
-                    <a:prstGeom prst="rect">
-                      <a:avLst/>
-                    </a:prstGeom>
-                    <a:noFill/>
-                    <a:ln>
-                      <a:noFill/>
-                    </a:ln>
-                  </pic:spPr>
-                </pic:pic>
-              </a:graphicData>
-            </a:graphic>
-          </wp:inline>
-        </w:drawing>
-      </w:r>
-    </w:p>
+    <w:p/>
+    <w:p/>
+    <w:tbl>
+      <w:tblPr>
+        <w:tblStyle w:val="TableGrid"/>
+        <w:tblW w:w="0" w:type="auto"/>
+        <w:tblLook w:val="04A0" w:firstRow="1" w:lastRow="0" w:firstColumn="1" w:lastColumn="0" w:noHBand="0" w:noVBand="1"/>
+      </w:tblPr>
+      <w:tblGrid>
+        <w:gridCol w:w="2394"/>
+        <w:gridCol w:w="2394"/>
+        <w:gridCol w:w="2394"/>
+        <w:gridCol w:w="2394"/>
+      </w:tblGrid>
+      <w:tr>
+        <w:tc>
+          <w:tcPr>
+            <w:tcW w:w="2394" w:type="dxa"/>
+          </w:tcPr>
+          <w:p>
+            <w:r>
+              <w:lastRenderedPageBreak/>
+              <w:t>Risk</w:t>
+            </w:r>
+          </w:p>
+        </w:tc>
+        <w:tc>
+          <w:tcPr>
+            <w:tcW w:w="2394" w:type="dxa"/>
+          </w:tcPr>
+          <w:p>
+            <w:r>
+              <w:t>Priority</w:t>
+            </w:r>
+          </w:p>
+        </w:tc>
+        <w:tc>
+          <w:tcPr>
+            <w:tcW w:w="2394" w:type="dxa"/>
+          </w:tcPr>
+          <w:p>
+            <w:r>
+              <w:t>Resolution</w:t>
+            </w:r>
+          </w:p>
+        </w:tc>
+        <w:tc>
+          <w:tcPr>
+            <w:tcW w:w="2394" w:type="dxa"/>
+          </w:tcPr>
+          <w:p>
+            <w:r>
+              <w:t>Triggers</w:t>
+            </w:r>
+          </w:p>
+        </w:tc>
+      </w:tr>
+      <w:tr>
+        <w:tc>
+          <w:tcPr>
+            <w:tcW w:w="2394" w:type="dxa"/>
+          </w:tcPr>
+          <w:p>
+            <w:r>
+              <w:t>Slic3r fails to perform</w:t>
+            </w:r>
+          </w:p>
+        </w:tc>
+        <w:tc>
+          <w:tcPr>
+            <w:tcW w:w="2394" w:type="dxa"/>
+          </w:tcPr>
+          <w:p>
+            <w:r>
+              <w:t>High</w:t>
+            </w:r>
+          </w:p>
+        </w:tc>
+        <w:tc>
+          <w:tcPr>
+            <w:tcW w:w="2394" w:type="dxa"/>
+          </w:tcPr>
+          <w:p>
+            <w:r>
+              <w:t>Must modify Slic3r or identify another open source slicing utility</w:t>
+            </w:r>
+          </w:p>
+        </w:tc>
+        <w:tc>
+          <w:tcPr>
+            <w:tcW w:w="2394" w:type="dxa"/>
+          </w:tcPr>
+          <w:p>
+            <w:r>
+              <w:t>Slic3r fails to perform adequately</w:t>
+            </w:r>
+          </w:p>
+        </w:tc>
+      </w:tr>
+      <w:tr>
+        <w:tc>
+          <w:tcPr>
+            <w:tcW w:w="2394" w:type="dxa"/>
+          </w:tcPr>
+          <w:p>
+            <w:r>
+              <w:t>Analytic Geometry skills not sufficient</w:t>
+            </w:r>
+            <w:r>
+              <w:t>.</w:t>
+            </w:r>
+          </w:p>
+        </w:tc>
+        <w:tc>
+          <w:tcPr>
+            <w:tcW w:w="2394" w:type="dxa"/>
+          </w:tcPr>
+          <w:p>
+            <w:r>
+              <w:t>High</w:t>
+            </w:r>
+          </w:p>
+        </w:tc>
+        <w:tc>
+          <w:tcPr>
+            <w:tcW w:w="2394" w:type="dxa"/>
+          </w:tcPr>
+          <w:p>
+            <w:r>
+              <w:t>Extra time must be spent on research</w:t>
+            </w:r>
+          </w:p>
+        </w:tc>
+        <w:tc>
+          <w:tcPr>
+            <w:tcW w:w="2394" w:type="dxa"/>
+          </w:tcPr>
+          <w:p>
+            <w:r>
+              <w:t>Unable to process geometry sufficiently to produce adequate output</w:t>
+            </w:r>
+          </w:p>
+        </w:tc>
+      </w:tr>
+      <w:tr>
+        <w:tc>
+          <w:tcPr>
+            <w:tcW w:w="2394" w:type="dxa"/>
+          </w:tcPr>
+          <w:p>
+            <w:r>
+              <w:t>Hardware selection beyond team control</w:t>
+            </w:r>
+          </w:p>
+        </w:tc>
+        <w:tc>
+          <w:tcPr>
+            <w:tcW w:w="2394" w:type="dxa"/>
+          </w:tcPr>
+          <w:p>
+            <w:r>
+              <w:t>Medium</w:t>
+            </w:r>
+          </w:p>
+        </w:tc>
+        <w:tc>
+          <w:tcPr>
+            <w:tcW w:w="2394" w:type="dxa"/>
+          </w:tcPr>
+          <w:p>
+            <w:r>
+              <w:t>Prove more input to ME team on hardware selection</w:t>
+            </w:r>
+          </w:p>
+        </w:tc>
+        <w:tc>
+          <w:tcPr>
+            <w:tcW w:w="2394" w:type="dxa"/>
+          </w:tcPr>
+          <w:p>
+            <w:r>
+              <w:t>Excessive incompatibilities and firmware modification requirements</w:t>
+            </w:r>
+          </w:p>
+        </w:tc>
+      </w:tr>
+      <w:tr>
+        <w:tc>
+          <w:tcPr>
+            <w:tcW w:w="2394" w:type="dxa"/>
+          </w:tcPr>
+          <w:p>
+            <w:r>
+              <w:t>Computer engineer encumbered with tasks</w:t>
+            </w:r>
+          </w:p>
+        </w:tc>
+        <w:tc>
+          <w:tcPr>
+            <w:tcW w:w="2394" w:type="dxa"/>
+          </w:tcPr>
+          <w:p>
+            <w:r>
+              <w:t>Low</w:t>
+            </w:r>
+          </w:p>
+        </w:tc>
+        <w:tc>
+          <w:tcPr>
+            <w:tcW w:w="2394" w:type="dxa"/>
+          </w:tcPr>
+          <w:p>
+            <w:r>
+              <w:t xml:space="preserve">Other team members must assist with </w:t>
+            </w:r>
+            <w:proofErr w:type="spellStart"/>
+            <w:r>
+              <w:t>CpE</w:t>
+            </w:r>
+            <w:proofErr w:type="spellEnd"/>
+            <w:r>
+              <w:t xml:space="preserve"> tasks</w:t>
+            </w:r>
+          </w:p>
+        </w:tc>
+        <w:tc>
+          <w:tcPr>
+            <w:tcW w:w="2394" w:type="dxa"/>
+          </w:tcPr>
+          <w:p>
+            <w:r>
+              <w:t>ME team is excessive</w:t>
+            </w:r>
+          </w:p>
+        </w:tc>
+      </w:tr>
+    </w:tbl>
+    <w:p/>
     <w:p>
       <w:pPr>
         <w:pStyle w:val="Heading2"/>
@@ -13577,11 +14303,13 @@
     </w:p>
     <w:p>
       <w:r>
-        <w:t xml:space="preserve">Risk response planning will prepare the team to identify and resolve risks associated with the project through either mitigation or evasion. The risk manager is responsible for providing a strategy for resolving risks as they occur throughout the project. The team will work with the risk manager and with themselves during scheduled team meetings to provide the risk manager with a </w:t>
-      </w:r>
-      <w:r>
-        <w:lastRenderedPageBreak/>
-        <w:t>detailed description of the risk. Risk response planning will be broken into the following three steps:</w:t>
+        <w:t xml:space="preserve">Risk response planning will prepare the team to identify and resolve risks associated with the project through either mitigation or evasion. The risk manager is responsible for providing a strategy for resolving risks as they occur throughout the project. The team will work with the risk manager and with </w:t>
+      </w:r>
+      <w:r>
+        <w:t>other team members</w:t>
+      </w:r>
+      <w:r>
+        <w:t xml:space="preserve"> during scheduled team meetings to provide the risk manager with a detailed description of the risk. Risk response planning will be broken into the following three steps:</w:t>
       </w:r>
     </w:p>
     <w:p>
@@ -13605,7 +14333,13 @@
         </w:numPr>
       </w:pPr>
       <w:r>
-        <w:t>Identify Risks and Scope: Team members shall work with the risk manager to identify risks so that they can be entered into the risk database.</w:t>
+        <w:t xml:space="preserve">Identify Risks and Scope: Team members shall work with the risk manager to identify risks so that they can be </w:t>
+      </w:r>
+      <w:r>
+        <w:t>documented and dealt with</w:t>
+      </w:r>
+      <w:r>
+        <w:t>.</w:t>
       </w:r>
     </w:p>
     <w:p>
@@ -13617,7 +14351,7 @@
         </w:numPr>
       </w:pPr>
       <w:r>
-        <w:t>Quantitative Analysis: The risk manager shall work with the project manager to develop a numeric value associated with the risk based on work breakdown and/or cost.</w:t>
+        <w:t>Quantitative Analysis: The risk manager shall develop a numeric value associated with the risk based on work breakdown and/or cost.</w:t>
       </w:r>
     </w:p>
     <w:p>
@@ -13637,7 +14371,10 @@
     </w:p>
     <w:p>
       <w:r>
-        <w:t xml:space="preserve">Create a central repository for risk information and mitigation strategies. This is typically an automated system where risk information is available to appropriate project team members and risk owners. Typical tools include the risk register (the complete risk database) and a monthly risk status report that is part of the OMB Exhibit 300 process. </w:t>
+        <w:t xml:space="preserve">Create a central repository for risk information and mitigation strategies. This is typically an automated system where risk information is available to appropriate project team members and risk owners. Typical tools include the risk register (the complete risk database) and a monthly risk status report that is part </w:t>
+      </w:r>
+      <w:r>
+        <w:t>of the OMB Exhibit 300 process.</w:t>
       </w:r>
     </w:p>
     <w:p>
@@ -13652,30 +14389,75 @@
     </w:p>
     <w:p>
       <w:r>
-        <w:t>The team members are individually responsible for identifying risks as they become aware of them. Team members shall have access to the risk database and documentation such that they can be modified after the risk has been adequately identified. The team will discuss any risks that occurred since the last team meeting with the risk manager and project manager during regular team meetings. Each risk shall be discussed until an appropriate solution is reached. Critical risks shall be escalated to the project manager and project sponsor as soon as possible such that a possible solution can be reached in a timely manner.</w:t>
+        <w:t xml:space="preserve">The team members are individually responsible for identifying risks as they become aware of them. Team members shall have access to the risk database and documentation such that they </w:t>
+      </w:r>
+      <w:r>
+        <w:lastRenderedPageBreak/>
+        <w:t xml:space="preserve">can be modified after the risk has been adequately identified. </w:t>
+      </w:r>
+      <w:r>
+        <w:t xml:space="preserve">In each team meeting, </w:t>
+      </w:r>
+      <w:r>
+        <w:t xml:space="preserve">team </w:t>
+      </w:r>
+      <w:r>
+        <w:t xml:space="preserve">members </w:t>
+      </w:r>
+      <w:r>
+        <w:t xml:space="preserve">will </w:t>
+      </w:r>
+      <w:r>
+        <w:t>present</w:t>
+      </w:r>
+      <w:r>
+        <w:t xml:space="preserve"> any risks that </w:t>
+      </w:r>
+      <w:r>
+        <w:t>have arisen</w:t>
+      </w:r>
+      <w:r>
+        <w:t xml:space="preserve"> </w:t>
+      </w:r>
+      <w:r>
+        <w:t>since the last team meeting</w:t>
+      </w:r>
+      <w:r>
+        <w:t xml:space="preserve">. Each risk shall be discussed until an appropriate solution is reached. Critical risks shall be escalated to the project manager and project </w:t>
+      </w:r>
+      <w:r>
+        <w:t>sponsor as soon as possible so</w:t>
+      </w:r>
+      <w:r>
+        <w:t xml:space="preserve"> that a </w:t>
+      </w:r>
+      <w:bookmarkStart w:id="29" w:name="_GoBack"/>
+      <w:bookmarkEnd w:id="29"/>
+      <w:r>
+        <w:t>possible solution can be reached in a timely manner.</w:t>
       </w:r>
     </w:p>
     <w:p>
       <w:pPr>
         <w:pStyle w:val="Heading1"/>
       </w:pPr>
-      <w:bookmarkStart w:id="29" w:name="_Toc317666972"/>
+      <w:bookmarkStart w:id="30" w:name="_Toc317666972"/>
       <w:r>
         <w:lastRenderedPageBreak/>
         <w:t>Procurement Management Plan</w:t>
       </w:r>
-      <w:bookmarkEnd w:id="29"/>
+      <w:bookmarkEnd w:id="30"/>
     </w:p>
     <w:p>
       <w:pPr>
         <w:pStyle w:val="Heading2"/>
       </w:pPr>
-      <w:bookmarkStart w:id="30" w:name="_Toc317666973"/>
-      <w:bookmarkStart w:id="31" w:name="_Toc317666977"/>
+      <w:bookmarkStart w:id="31" w:name="_Toc317666973"/>
+      <w:bookmarkStart w:id="32" w:name="_Toc317666977"/>
       <w:r>
         <w:t>Purpose of the Procurement Management Plan</w:t>
       </w:r>
-      <w:bookmarkEnd w:id="30"/>
+      <w:bookmarkEnd w:id="31"/>
     </w:p>
     <w:p>
       <w:r>
@@ -13698,11 +14480,11 @@
       <w:pPr>
         <w:pStyle w:val="Heading2"/>
       </w:pPr>
-      <w:bookmarkStart w:id="32" w:name="_Toc317666974"/>
+      <w:bookmarkStart w:id="33" w:name="_Toc317666974"/>
       <w:r>
         <w:t>Roles and Responsibilities</w:t>
       </w:r>
-      <w:bookmarkEnd w:id="32"/>
+      <w:bookmarkEnd w:id="33"/>
     </w:p>
     <w:p>
       <w:r>
@@ -13818,11 +14600,11 @@
       <w:pPr>
         <w:pStyle w:val="Heading2"/>
       </w:pPr>
-      <w:bookmarkStart w:id="33" w:name="_Toc317666975"/>
+      <w:bookmarkStart w:id="34" w:name="_Toc317666975"/>
       <w:r>
         <w:t>Required Project Procurements and Timing</w:t>
       </w:r>
-      <w:bookmarkEnd w:id="33"/>
+      <w:bookmarkEnd w:id="34"/>
     </w:p>
     <w:p>
       <w:r>
@@ -13845,12 +14627,12 @@
       <w:pPr>
         <w:pStyle w:val="Heading2"/>
       </w:pPr>
-      <w:bookmarkStart w:id="34" w:name="_Toc317666976"/>
+      <w:bookmarkStart w:id="35" w:name="_Toc317666976"/>
       <w:r>
         <w:lastRenderedPageBreak/>
         <w:t>Description of Items/ Services to be acquired</w:t>
       </w:r>
-      <w:bookmarkEnd w:id="34"/>
+      <w:bookmarkEnd w:id="35"/>
     </w:p>
     <w:p>
       <w:r>
@@ -13908,17 +14690,17 @@
         <w:lastRenderedPageBreak/>
         <w:t>Project Closeout Report</w:t>
       </w:r>
-      <w:bookmarkEnd w:id="31"/>
+      <w:bookmarkEnd w:id="32"/>
     </w:p>
     <w:p>
       <w:pPr>
         <w:pStyle w:val="Heading2"/>
       </w:pPr>
-      <w:bookmarkStart w:id="35" w:name="_Toc317666979"/>
+      <w:bookmarkStart w:id="36" w:name="_Toc317666979"/>
       <w:r>
         <w:t>Purpose of Closeout Report</w:t>
       </w:r>
-      <w:bookmarkEnd w:id="35"/>
+      <w:bookmarkEnd w:id="36"/>
     </w:p>
     <w:p>
       <w:r>
@@ -13929,11 +14711,11 @@
       <w:pPr>
         <w:pStyle w:val="Heading2"/>
       </w:pPr>
-      <w:bookmarkStart w:id="36" w:name="_Toc317666980"/>
+      <w:bookmarkStart w:id="37" w:name="_Toc317666980"/>
       <w:r>
         <w:t>Administrative Closure</w:t>
       </w:r>
-      <w:bookmarkEnd w:id="36"/>
+      <w:bookmarkEnd w:id="37"/>
     </w:p>
     <w:p>
       <w:pPr>
@@ -14219,8 +15001,6 @@
       <w:r>
         <w:t>For this project, the customer is the project’s sponsor.  The product will be considered accepted by the customer when the customer verifies the acceptance criteria defined in the System Requirements Specification.  A meeting will be held where all team members of the software team, all team members of the mechanical engineering team, and the sponsor are present.  During this meeting, all verification procedures defined in the System Requirements Specification will be conducted.  In addition to verifying acceptance criteria, any open issues will be discussed with all parties present.  All parties will have an opportunity to discuss their vision for the future of the product and make suggestions about any further steps that must be taken in order for the next team to continue development on the product.</w:t>
       </w:r>
-      <w:bookmarkStart w:id="37" w:name="_GoBack"/>
-      <w:bookmarkEnd w:id="37"/>
     </w:p>
     <w:p>
       <w:pPr>
@@ -14265,8 +15045,8 @@
       </w:r>
     </w:p>
     <w:sectPr>
-      <w:headerReference w:type="default" r:id="rId16"/>
-      <w:footerReference w:type="default" r:id="rId17"/>
+      <w:headerReference w:type="default" r:id="rId14"/>
+      <w:footerReference w:type="default" r:id="rId15"/>
       <w:pgSz w:w="12240" w:h="15840" w:code="1"/>
       <w:pgMar w:top="864" w:right="1440" w:bottom="792" w:left="1440" w:header="720" w:footer="720" w:gutter="0"/>
       <w:pgNumType w:start="1"/>
@@ -14278,7 +15058,7 @@
 </file>
 
 <file path=word/endnotes.xml><?xml version="1.0" encoding="utf-8"?>
-<w:endnotes xmlns:wpc="http://schemas.microsoft.com/office/word/2010/wordprocessingCanvas" xmlns:mc="http://schemas.openxmlformats.org/markup-compatibility/2006" xmlns:o="urn:schemas-microsoft-com:office:office" xmlns:r="http://schemas.openxmlformats.org/officeDocument/2006/relationships" xmlns:m="http://schemas.openxmlformats.org/officeDocument/2006/math" xmlns:v="urn:schemas-microsoft-com:vml" xmlns:wp14="http://schemas.microsoft.com/office/word/2010/wordprocessingDrawing" xmlns:wp="http://schemas.openxmlformats.org/drawingml/2006/wordprocessingDrawing" xmlns:w10="urn:schemas-microsoft-com:office:word" xmlns:w="http://schemas.openxmlformats.org/wordprocessingml/2006/main" xmlns:w14="http://schemas.microsoft.com/office/word/2010/wordml" xmlns:wpg="http://schemas.microsoft.com/office/word/2010/wordprocessingGroup" xmlns:wpi="http://schemas.microsoft.com/office/word/2010/wordprocessingInk" xmlns:wne="http://schemas.microsoft.com/office/word/2006/wordml" xmlns:wps="http://schemas.microsoft.com/office/word/2010/wordprocessingShape" mc:Ignorable="w14 wp14">
+<w:endnotes xmlns:wpc="http://schemas.microsoft.com/office/word/2010/wordprocessingCanvas" xmlns:mo="http://schemas.microsoft.com/office/mac/office/2008/main" xmlns:mc="http://schemas.openxmlformats.org/markup-compatibility/2006" xmlns:mv="urn:schemas-microsoft-com:mac:vml" xmlns:o="urn:schemas-microsoft-com:office:office" xmlns:r="http://schemas.openxmlformats.org/officeDocument/2006/relationships" xmlns:m="http://schemas.openxmlformats.org/officeDocument/2006/math" xmlns:v="urn:schemas-microsoft-com:vml" xmlns:wp14="http://schemas.microsoft.com/office/word/2010/wordprocessingDrawing" xmlns:wp="http://schemas.openxmlformats.org/drawingml/2006/wordprocessingDrawing" xmlns:w10="urn:schemas-microsoft-com:office:word" xmlns:w="http://schemas.openxmlformats.org/wordprocessingml/2006/main" xmlns:w14="http://schemas.microsoft.com/office/word/2010/wordml" xmlns:wpg="http://schemas.microsoft.com/office/word/2010/wordprocessingGroup" xmlns:wpi="http://schemas.microsoft.com/office/word/2010/wordprocessingInk" xmlns:wne="http://schemas.microsoft.com/office/word/2006/wordml" xmlns:wps="http://schemas.microsoft.com/office/word/2010/wordprocessingShape" mc:Ignorable="w14 wp14">
   <w:endnote w:type="separator" w:id="-1">
     <w:p>
       <w:r>
@@ -14297,7 +15077,7 @@
 </file>
 
 <file path=word/footer1.xml><?xml version="1.0" encoding="utf-8"?>
-<w:ftr xmlns:wpc="http://schemas.microsoft.com/office/word/2010/wordprocessingCanvas" xmlns:mc="http://schemas.openxmlformats.org/markup-compatibility/2006" xmlns:o="urn:schemas-microsoft-com:office:office" xmlns:r="http://schemas.openxmlformats.org/officeDocument/2006/relationships" xmlns:m="http://schemas.openxmlformats.org/officeDocument/2006/math" xmlns:v="urn:schemas-microsoft-com:vml" xmlns:wp14="http://schemas.microsoft.com/office/word/2010/wordprocessingDrawing" xmlns:wp="http://schemas.openxmlformats.org/drawingml/2006/wordprocessingDrawing" xmlns:w10="urn:schemas-microsoft-com:office:word" xmlns:w="http://schemas.openxmlformats.org/wordprocessingml/2006/main" xmlns:w14="http://schemas.microsoft.com/office/word/2010/wordml" xmlns:wpg="http://schemas.microsoft.com/office/word/2010/wordprocessingGroup" xmlns:wpi="http://schemas.microsoft.com/office/word/2010/wordprocessingInk" xmlns:wne="http://schemas.microsoft.com/office/word/2006/wordml" xmlns:wps="http://schemas.microsoft.com/office/word/2010/wordprocessingShape" mc:Ignorable="w14 wp14">
+<w:ftr xmlns:wpc="http://schemas.microsoft.com/office/word/2010/wordprocessingCanvas" xmlns:mo="http://schemas.microsoft.com/office/mac/office/2008/main" xmlns:mc="http://schemas.openxmlformats.org/markup-compatibility/2006" xmlns:mv="urn:schemas-microsoft-com:mac:vml" xmlns:o="urn:schemas-microsoft-com:office:office" xmlns:r="http://schemas.openxmlformats.org/officeDocument/2006/relationships" xmlns:m="http://schemas.openxmlformats.org/officeDocument/2006/math" xmlns:v="urn:schemas-microsoft-com:vml" xmlns:wp14="http://schemas.microsoft.com/office/word/2010/wordprocessingDrawing" xmlns:wp="http://schemas.openxmlformats.org/drawingml/2006/wordprocessingDrawing" xmlns:w10="urn:schemas-microsoft-com:office:word" xmlns:w="http://schemas.openxmlformats.org/wordprocessingml/2006/main" xmlns:w14="http://schemas.microsoft.com/office/word/2010/wordml" xmlns:wpg="http://schemas.microsoft.com/office/word/2010/wordprocessingGroup" xmlns:wpi="http://schemas.microsoft.com/office/word/2010/wordprocessingInk" xmlns:wne="http://schemas.microsoft.com/office/word/2006/wordml" xmlns:wps="http://schemas.microsoft.com/office/word/2010/wordprocessingShape" mc:Ignorable="w14 wp14">
   <w:p>
     <w:pPr>
       <w:framePr w:wrap="around" w:vAnchor="text" w:hAnchor="margin" w:xAlign="right" w:y="1"/>
@@ -14321,7 +15101,7 @@
 </file>
 
 <file path=word/footer2.xml><?xml version="1.0" encoding="utf-8"?>
-<w:ftr xmlns:wpc="http://schemas.microsoft.com/office/word/2010/wordprocessingCanvas" xmlns:mc="http://schemas.openxmlformats.org/markup-compatibility/2006" xmlns:o="urn:schemas-microsoft-com:office:office" xmlns:r="http://schemas.openxmlformats.org/officeDocument/2006/relationships" xmlns:m="http://schemas.openxmlformats.org/officeDocument/2006/math" xmlns:v="urn:schemas-microsoft-com:vml" xmlns:wp14="http://schemas.microsoft.com/office/word/2010/wordprocessingDrawing" xmlns:wp="http://schemas.openxmlformats.org/drawingml/2006/wordprocessingDrawing" xmlns:w10="urn:schemas-microsoft-com:office:word" xmlns:w="http://schemas.openxmlformats.org/wordprocessingml/2006/main" xmlns:w14="http://schemas.microsoft.com/office/word/2010/wordml" xmlns:wpg="http://schemas.microsoft.com/office/word/2010/wordprocessingGroup" xmlns:wpi="http://schemas.microsoft.com/office/word/2010/wordprocessingInk" xmlns:wne="http://schemas.microsoft.com/office/word/2006/wordml" xmlns:wps="http://schemas.microsoft.com/office/word/2010/wordprocessingShape" mc:Ignorable="w14 wp14">
+<w:ftr xmlns:wpc="http://schemas.microsoft.com/office/word/2010/wordprocessingCanvas" xmlns:mo="http://schemas.microsoft.com/office/mac/office/2008/main" xmlns:mc="http://schemas.openxmlformats.org/markup-compatibility/2006" xmlns:mv="urn:schemas-microsoft-com:mac:vml" xmlns:o="urn:schemas-microsoft-com:office:office" xmlns:r="http://schemas.openxmlformats.org/officeDocument/2006/relationships" xmlns:m="http://schemas.openxmlformats.org/officeDocument/2006/math" xmlns:v="urn:schemas-microsoft-com:vml" xmlns:wp14="http://schemas.microsoft.com/office/word/2010/wordprocessingDrawing" xmlns:wp="http://schemas.openxmlformats.org/drawingml/2006/wordprocessingDrawing" xmlns:w10="urn:schemas-microsoft-com:office:word" xmlns:w="http://schemas.openxmlformats.org/wordprocessingml/2006/main" xmlns:w14="http://schemas.microsoft.com/office/word/2010/wordml" xmlns:wpg="http://schemas.microsoft.com/office/word/2010/wordprocessingGroup" xmlns:wpi="http://schemas.microsoft.com/office/word/2010/wordprocessingInk" xmlns:wne="http://schemas.microsoft.com/office/word/2006/wordml" xmlns:wps="http://schemas.microsoft.com/office/word/2010/wordprocessingShape" mc:Ignorable="w14 wp14">
   <w:p>
     <w:pPr>
       <w:pStyle w:val="Header"/>
@@ -14338,7 +15118,7 @@
 </file>
 
 <file path=word/footer3.xml><?xml version="1.0" encoding="utf-8"?>
-<w:ftr xmlns:wpc="http://schemas.microsoft.com/office/word/2010/wordprocessingCanvas" xmlns:mc="http://schemas.openxmlformats.org/markup-compatibility/2006" xmlns:o="urn:schemas-microsoft-com:office:office" xmlns:r="http://schemas.openxmlformats.org/officeDocument/2006/relationships" xmlns:m="http://schemas.openxmlformats.org/officeDocument/2006/math" xmlns:v="urn:schemas-microsoft-com:vml" xmlns:wp14="http://schemas.microsoft.com/office/word/2010/wordprocessingDrawing" xmlns:wp="http://schemas.openxmlformats.org/drawingml/2006/wordprocessingDrawing" xmlns:w10="urn:schemas-microsoft-com:office:word" xmlns:w="http://schemas.openxmlformats.org/wordprocessingml/2006/main" xmlns:w14="http://schemas.microsoft.com/office/word/2010/wordml" xmlns:wpg="http://schemas.microsoft.com/office/word/2010/wordprocessingGroup" xmlns:wpi="http://schemas.microsoft.com/office/word/2010/wordprocessingInk" xmlns:wne="http://schemas.microsoft.com/office/word/2006/wordml" xmlns:wps="http://schemas.microsoft.com/office/word/2010/wordprocessingShape" mc:Ignorable="w14 wp14">
+<w:ftr xmlns:wpc="http://schemas.microsoft.com/office/word/2010/wordprocessingCanvas" xmlns:mo="http://schemas.microsoft.com/office/mac/office/2008/main" xmlns:mc="http://schemas.openxmlformats.org/markup-compatibility/2006" xmlns:mv="urn:schemas-microsoft-com:mac:vml" xmlns:o="urn:schemas-microsoft-com:office:office" xmlns:r="http://schemas.openxmlformats.org/officeDocument/2006/relationships" xmlns:m="http://schemas.openxmlformats.org/officeDocument/2006/math" xmlns:v="urn:schemas-microsoft-com:vml" xmlns:wp14="http://schemas.microsoft.com/office/word/2010/wordprocessingDrawing" xmlns:wp="http://schemas.openxmlformats.org/drawingml/2006/wordprocessingDrawing" xmlns:w10="urn:schemas-microsoft-com:office:word" xmlns:w="http://schemas.openxmlformats.org/wordprocessingml/2006/main" xmlns:w14="http://schemas.microsoft.com/office/word/2010/wordml" xmlns:wpg="http://schemas.microsoft.com/office/word/2010/wordprocessingGroup" xmlns:wpi="http://schemas.microsoft.com/office/word/2010/wordprocessingInk" xmlns:wne="http://schemas.microsoft.com/office/word/2006/wordml" xmlns:wps="http://schemas.microsoft.com/office/word/2010/wordprocessingShape" mc:Ignorable="w14 wp14">
   <w:p>
     <w:pPr>
       <w:pStyle w:val="Header"/>
@@ -14356,7 +15136,7 @@
       <w:rPr>
         <w:noProof/>
       </w:rPr>
-      <w:t>12 October 2013 @ 12:47:00 AM</w:t>
+      <w:t>12 October 2013 @ 10:56:00 PM</w:t>
     </w:r>
     <w:r>
       <w:fldChar w:fldCharType="end"/>
@@ -14398,7 +15178,7 @@
 </file>
 
 <file path=word/footer4.xml><?xml version="1.0" encoding="utf-8"?>
-<w:ftr xmlns:wpc="http://schemas.microsoft.com/office/word/2010/wordprocessingCanvas" xmlns:mc="http://schemas.openxmlformats.org/markup-compatibility/2006" xmlns:o="urn:schemas-microsoft-com:office:office" xmlns:r="http://schemas.openxmlformats.org/officeDocument/2006/relationships" xmlns:m="http://schemas.openxmlformats.org/officeDocument/2006/math" xmlns:v="urn:schemas-microsoft-com:vml" xmlns:wp14="http://schemas.microsoft.com/office/word/2010/wordprocessingDrawing" xmlns:wp="http://schemas.openxmlformats.org/drawingml/2006/wordprocessingDrawing" xmlns:w10="urn:schemas-microsoft-com:office:word" xmlns:w="http://schemas.openxmlformats.org/wordprocessingml/2006/main" xmlns:w14="http://schemas.microsoft.com/office/word/2010/wordml" xmlns:wpg="http://schemas.microsoft.com/office/word/2010/wordprocessingGroup" xmlns:wpi="http://schemas.microsoft.com/office/word/2010/wordprocessingInk" xmlns:wne="http://schemas.microsoft.com/office/word/2006/wordml" xmlns:wps="http://schemas.microsoft.com/office/word/2010/wordprocessingShape" mc:Ignorable="w14 wp14">
+<w:ftr xmlns:wpc="http://schemas.microsoft.com/office/word/2010/wordprocessingCanvas" xmlns:mo="http://schemas.microsoft.com/office/mac/office/2008/main" xmlns:mc="http://schemas.openxmlformats.org/markup-compatibility/2006" xmlns:mv="urn:schemas-microsoft-com:mac:vml" xmlns:o="urn:schemas-microsoft-com:office:office" xmlns:r="http://schemas.openxmlformats.org/officeDocument/2006/relationships" xmlns:m="http://schemas.openxmlformats.org/officeDocument/2006/math" xmlns:v="urn:schemas-microsoft-com:vml" xmlns:wp14="http://schemas.microsoft.com/office/word/2010/wordprocessingDrawing" xmlns:wp="http://schemas.openxmlformats.org/drawingml/2006/wordprocessingDrawing" xmlns:w10="urn:schemas-microsoft-com:office:word" xmlns:w="http://schemas.openxmlformats.org/wordprocessingml/2006/main" xmlns:w14="http://schemas.microsoft.com/office/word/2010/wordml" xmlns:wpg="http://schemas.microsoft.com/office/word/2010/wordprocessingGroup" xmlns:wpi="http://schemas.microsoft.com/office/word/2010/wordprocessingInk" xmlns:wne="http://schemas.microsoft.com/office/word/2006/wordml" xmlns:wps="http://schemas.microsoft.com/office/word/2010/wordprocessingShape" mc:Ignorable="w14 wp14">
   <w:p>
     <w:pPr>
       <w:pStyle w:val="Header"/>
@@ -14416,7 +15196,7 @@
       <w:rPr>
         <w:noProof/>
       </w:rPr>
-      <w:t>12 October 2013 @ 12:47:00 AM</w:t>
+      <w:t>12 October 2013 @ 10:56:00 PM</w:t>
     </w:r>
     <w:r>
       <w:fldChar w:fldCharType="end"/>
@@ -14447,7 +15227,7 @@
         <w:b w:val="0"/>
         <w:noProof/>
       </w:rPr>
-      <w:t>25</w:t>
+      <w:t>24</w:t>
     </w:r>
     <w:r>
       <w:rPr>
@@ -14466,7 +15246,7 @@
         <w:rPr>
           <w:noProof/>
         </w:rPr>
-        <w:t>Project Closeout Report</w:t>
+        <w:t>Risk Management Plan</w:t>
       </w:r>
     </w:fldSimple>
   </w:p>
@@ -14474,7 +15254,7 @@
 </file>
 
 <file path=word/footnotes.xml><?xml version="1.0" encoding="utf-8"?>
-<w:footnotes xmlns:wpc="http://schemas.microsoft.com/office/word/2010/wordprocessingCanvas" xmlns:mc="http://schemas.openxmlformats.org/markup-compatibility/2006" xmlns:o="urn:schemas-microsoft-com:office:office" xmlns:r="http://schemas.openxmlformats.org/officeDocument/2006/relationships" xmlns:m="http://schemas.openxmlformats.org/officeDocument/2006/math" xmlns:v="urn:schemas-microsoft-com:vml" xmlns:wp14="http://schemas.microsoft.com/office/word/2010/wordprocessingDrawing" xmlns:wp="http://schemas.openxmlformats.org/drawingml/2006/wordprocessingDrawing" xmlns:w10="urn:schemas-microsoft-com:office:word" xmlns:w="http://schemas.openxmlformats.org/wordprocessingml/2006/main" xmlns:w14="http://schemas.microsoft.com/office/word/2010/wordml" xmlns:wpg="http://schemas.microsoft.com/office/word/2010/wordprocessingGroup" xmlns:wpi="http://schemas.microsoft.com/office/word/2010/wordprocessingInk" xmlns:wne="http://schemas.microsoft.com/office/word/2006/wordml" xmlns:wps="http://schemas.microsoft.com/office/word/2010/wordprocessingShape" mc:Ignorable="w14 wp14">
+<w:footnotes xmlns:wpc="http://schemas.microsoft.com/office/word/2010/wordprocessingCanvas" xmlns:mo="http://schemas.microsoft.com/office/mac/office/2008/main" xmlns:mc="http://schemas.openxmlformats.org/markup-compatibility/2006" xmlns:mv="urn:schemas-microsoft-com:mac:vml" xmlns:o="urn:schemas-microsoft-com:office:office" xmlns:r="http://schemas.openxmlformats.org/officeDocument/2006/relationships" xmlns:m="http://schemas.openxmlformats.org/officeDocument/2006/math" xmlns:v="urn:schemas-microsoft-com:vml" xmlns:wp14="http://schemas.microsoft.com/office/word/2010/wordprocessingDrawing" xmlns:wp="http://schemas.openxmlformats.org/drawingml/2006/wordprocessingDrawing" xmlns:w10="urn:schemas-microsoft-com:office:word" xmlns:w="http://schemas.openxmlformats.org/wordprocessingml/2006/main" xmlns:w14="http://schemas.microsoft.com/office/word/2010/wordml" xmlns:wpg="http://schemas.microsoft.com/office/word/2010/wordprocessingGroup" xmlns:wpi="http://schemas.microsoft.com/office/word/2010/wordprocessingInk" xmlns:wne="http://schemas.microsoft.com/office/word/2006/wordml" xmlns:wps="http://schemas.microsoft.com/office/word/2010/wordprocessingShape" mc:Ignorable="w14 wp14">
   <w:footnote w:type="separator" w:id="-1">
     <w:p>
       <w:r>
@@ -14493,7 +15273,7 @@
 </file>
 
 <file path=word/header1.xml><?xml version="1.0" encoding="utf-8"?>
-<w:hdr xmlns:wpc="http://schemas.microsoft.com/office/word/2010/wordprocessingCanvas" xmlns:mc="http://schemas.openxmlformats.org/markup-compatibility/2006" xmlns:o="urn:schemas-microsoft-com:office:office" xmlns:r="http://schemas.openxmlformats.org/officeDocument/2006/relationships" xmlns:m="http://schemas.openxmlformats.org/officeDocument/2006/math" xmlns:v="urn:schemas-microsoft-com:vml" xmlns:wp14="http://schemas.microsoft.com/office/word/2010/wordprocessingDrawing" xmlns:wp="http://schemas.openxmlformats.org/drawingml/2006/wordprocessingDrawing" xmlns:w10="urn:schemas-microsoft-com:office:word" xmlns:w="http://schemas.openxmlformats.org/wordprocessingml/2006/main" xmlns:w14="http://schemas.microsoft.com/office/word/2010/wordml" xmlns:wpg="http://schemas.microsoft.com/office/word/2010/wordprocessingGroup" xmlns:wpi="http://schemas.microsoft.com/office/word/2010/wordprocessingInk" xmlns:wne="http://schemas.microsoft.com/office/word/2006/wordml" xmlns:wps="http://schemas.microsoft.com/office/word/2010/wordprocessingShape" mc:Ignorable="w14 wp14">
+<w:hdr xmlns:wpc="http://schemas.microsoft.com/office/word/2010/wordprocessingCanvas" xmlns:mo="http://schemas.microsoft.com/office/mac/office/2008/main" xmlns:mc="http://schemas.openxmlformats.org/markup-compatibility/2006" xmlns:mv="urn:schemas-microsoft-com:mac:vml" xmlns:o="urn:schemas-microsoft-com:office:office" xmlns:r="http://schemas.openxmlformats.org/officeDocument/2006/relationships" xmlns:m="http://schemas.openxmlformats.org/officeDocument/2006/math" xmlns:v="urn:schemas-microsoft-com:vml" xmlns:wp14="http://schemas.microsoft.com/office/word/2010/wordprocessingDrawing" xmlns:wp="http://schemas.openxmlformats.org/drawingml/2006/wordprocessingDrawing" xmlns:w10="urn:schemas-microsoft-com:office:word" xmlns:w="http://schemas.openxmlformats.org/wordprocessingml/2006/main" xmlns:w14="http://schemas.microsoft.com/office/word/2010/wordml" xmlns:wpg="http://schemas.microsoft.com/office/word/2010/wordprocessingGroup" xmlns:wpi="http://schemas.microsoft.com/office/word/2010/wordprocessingInk" xmlns:wne="http://schemas.microsoft.com/office/word/2006/wordml" xmlns:wps="http://schemas.microsoft.com/office/word/2010/wordprocessingShape" mc:Ignorable="w14 wp14">
   <w:p>
     <w:pPr>
       <w:pStyle w:val="Header"/>
@@ -14513,7 +15293,7 @@
 </file>
 
 <file path=word/header2.xml><?xml version="1.0" encoding="utf-8"?>
-<w:hdr xmlns:wpc="http://schemas.microsoft.com/office/word/2010/wordprocessingCanvas" xmlns:mc="http://schemas.openxmlformats.org/markup-compatibility/2006" xmlns:o="urn:schemas-microsoft-com:office:office" xmlns:r="http://schemas.openxmlformats.org/officeDocument/2006/relationships" xmlns:m="http://schemas.openxmlformats.org/officeDocument/2006/math" xmlns:v="urn:schemas-microsoft-com:vml" xmlns:wp14="http://schemas.microsoft.com/office/word/2010/wordprocessingDrawing" xmlns:wp="http://schemas.openxmlformats.org/drawingml/2006/wordprocessingDrawing" xmlns:w10="urn:schemas-microsoft-com:office:word" xmlns:w="http://schemas.openxmlformats.org/wordprocessingml/2006/main" xmlns:w14="http://schemas.microsoft.com/office/word/2010/wordml" xmlns:wpg="http://schemas.microsoft.com/office/word/2010/wordprocessingGroup" xmlns:wpi="http://schemas.microsoft.com/office/word/2010/wordprocessingInk" xmlns:wne="http://schemas.microsoft.com/office/word/2006/wordml" xmlns:wps="http://schemas.microsoft.com/office/word/2010/wordprocessingShape" mc:Ignorable="w14 wp14">
+<w:hdr xmlns:wpc="http://schemas.microsoft.com/office/word/2010/wordprocessingCanvas" xmlns:mo="http://schemas.microsoft.com/office/mac/office/2008/main" xmlns:mc="http://schemas.openxmlformats.org/markup-compatibility/2006" xmlns:mv="urn:schemas-microsoft-com:mac:vml" xmlns:o="urn:schemas-microsoft-com:office:office" xmlns:r="http://schemas.openxmlformats.org/officeDocument/2006/relationships" xmlns:m="http://schemas.openxmlformats.org/officeDocument/2006/math" xmlns:v="urn:schemas-microsoft-com:vml" xmlns:wp14="http://schemas.microsoft.com/office/word/2010/wordprocessingDrawing" xmlns:wp="http://schemas.openxmlformats.org/drawingml/2006/wordprocessingDrawing" xmlns:w10="urn:schemas-microsoft-com:office:word" xmlns:w="http://schemas.openxmlformats.org/wordprocessingml/2006/main" xmlns:w14="http://schemas.microsoft.com/office/word/2010/wordml" xmlns:wpg="http://schemas.microsoft.com/office/word/2010/wordprocessingGroup" xmlns:wpi="http://schemas.microsoft.com/office/word/2010/wordprocessingInk" xmlns:wne="http://schemas.microsoft.com/office/word/2006/wordml" xmlns:wps="http://schemas.microsoft.com/office/word/2010/wordprocessingShape" mc:Ignorable="w14 wp14">
   <w:p>
     <w:pPr>
       <w:pStyle w:val="Header"/>
@@ -14527,7 +15307,7 @@
 </file>
 
 <file path=word/numbering.xml><?xml version="1.0" encoding="utf-8"?>
-<w:numbering xmlns:wpc="http://schemas.microsoft.com/office/word/2010/wordprocessingCanvas" xmlns:mc="http://schemas.openxmlformats.org/markup-compatibility/2006" xmlns:o="urn:schemas-microsoft-com:office:office" xmlns:r="http://schemas.openxmlformats.org/officeDocument/2006/relationships" xmlns:m="http://schemas.openxmlformats.org/officeDocument/2006/math" xmlns:v="urn:schemas-microsoft-com:vml" xmlns:wp14="http://schemas.microsoft.com/office/word/2010/wordprocessingDrawing" xmlns:wp="http://schemas.openxmlformats.org/drawingml/2006/wordprocessingDrawing" xmlns:w10="urn:schemas-microsoft-com:office:word" xmlns:w="http://schemas.openxmlformats.org/wordprocessingml/2006/main" xmlns:w14="http://schemas.microsoft.com/office/word/2010/wordml" xmlns:wpg="http://schemas.microsoft.com/office/word/2010/wordprocessingGroup" xmlns:wpi="http://schemas.microsoft.com/office/word/2010/wordprocessingInk" xmlns:wne="http://schemas.microsoft.com/office/word/2006/wordml" xmlns:wps="http://schemas.microsoft.com/office/word/2010/wordprocessingShape" mc:Ignorable="w14 wp14">
+<w:numbering xmlns:wpc="http://schemas.microsoft.com/office/word/2010/wordprocessingCanvas" xmlns:mo="http://schemas.microsoft.com/office/mac/office/2008/main" xmlns:mc="http://schemas.openxmlformats.org/markup-compatibility/2006" xmlns:mv="urn:schemas-microsoft-com:mac:vml" xmlns:o="urn:schemas-microsoft-com:office:office" xmlns:r="http://schemas.openxmlformats.org/officeDocument/2006/relationships" xmlns:m="http://schemas.openxmlformats.org/officeDocument/2006/math" xmlns:v="urn:schemas-microsoft-com:vml" xmlns:wp14="http://schemas.microsoft.com/office/word/2010/wordprocessingDrawing" xmlns:wp="http://schemas.openxmlformats.org/drawingml/2006/wordprocessingDrawing" xmlns:w10="urn:schemas-microsoft-com:office:word" xmlns:w="http://schemas.openxmlformats.org/wordprocessingml/2006/main" xmlns:w14="http://schemas.microsoft.com/office/word/2010/wordml" xmlns:wpg="http://schemas.microsoft.com/office/word/2010/wordprocessingGroup" xmlns:wpi="http://schemas.microsoft.com/office/word/2010/wordprocessingInk" xmlns:wne="http://schemas.microsoft.com/office/word/2006/wordml" xmlns:wps="http://schemas.microsoft.com/office/word/2010/wordprocessingShape" mc:Ignorable="w14 wp14">
   <w:abstractNum w:abstractNumId="0">
     <w:nsid w:val="00880198"/>
     <w:multiLevelType w:val="multilevel"/>
@@ -18308,7 +19088,7 @@
     </w:rPrDefault>
     <w:pPrDefault/>
   </w:docDefaults>
-  <w:latentStyles w:defLockedState="0" w:defUIPriority="0" w:defSemiHidden="1" w:defUnhideWhenUsed="1" w:defQFormat="0" w:count="267">
+  <w:latentStyles w:defLockedState="0" w:defUIPriority="0" w:defSemiHidden="1" w:defUnhideWhenUsed="1" w:defQFormat="0" w:count="276">
     <w:lsdException w:name="Normal" w:semiHidden="0" w:unhideWhenUsed="0" w:qFormat="1"/>
     <w:lsdException w:name="heading 1" w:semiHidden="0" w:unhideWhenUsed="0" w:qFormat="1"/>
     <w:lsdException w:name="heading 2" w:semiHidden="0" w:unhideWhenUsed="0" w:qFormat="1"/>
@@ -18978,11 +19758,403 @@
       <w:bCs/>
     </w:rPr>
   </w:style>
+  <w:style w:type="table" w:styleId="LightShading">
+    <w:name w:val="Light Shading"/>
+    <w:basedOn w:val="TableNormal"/>
+    <w:uiPriority w:val="60"/>
+    <w:rsid w:val="002F71B1"/>
+    <w:rPr>
+      <w:color w:val="000000" w:themeColor="text1" w:themeShade="BF"/>
+    </w:rPr>
+    <w:tblPr>
+      <w:tblStyleRowBandSize w:val="1"/>
+      <w:tblStyleColBandSize w:val="1"/>
+      <w:tblInd w:w="0" w:type="dxa"/>
+      <w:tblBorders>
+        <w:top w:val="single" w:sz="8" w:space="0" w:color="000000" w:themeColor="text1"/>
+        <w:bottom w:val="single" w:sz="8" w:space="0" w:color="000000" w:themeColor="text1"/>
+      </w:tblBorders>
+      <w:tblCellMar>
+        <w:top w:w="0" w:type="dxa"/>
+        <w:left w:w="108" w:type="dxa"/>
+        <w:bottom w:w="0" w:type="dxa"/>
+        <w:right w:w="108" w:type="dxa"/>
+      </w:tblCellMar>
+    </w:tblPr>
+    <w:tblStylePr w:type="firstRow">
+      <w:pPr>
+        <w:spacing w:before="0" w:after="0" w:line="240" w:lineRule="auto"/>
+      </w:pPr>
+      <w:rPr>
+        <w:b/>
+        <w:bCs/>
+      </w:rPr>
+      <w:tblPr/>
+      <w:tcPr>
+        <w:tcBorders>
+          <w:top w:val="single" w:sz="8" w:space="0" w:color="000000" w:themeColor="text1"/>
+          <w:left w:val="nil"/>
+          <w:bottom w:val="single" w:sz="8" w:space="0" w:color="000000" w:themeColor="text1"/>
+          <w:right w:val="nil"/>
+          <w:insideH w:val="nil"/>
+          <w:insideV w:val="nil"/>
+        </w:tcBorders>
+      </w:tcPr>
+    </w:tblStylePr>
+    <w:tblStylePr w:type="lastRow">
+      <w:pPr>
+        <w:spacing w:before="0" w:after="0" w:line="240" w:lineRule="auto"/>
+      </w:pPr>
+      <w:rPr>
+        <w:b/>
+        <w:bCs/>
+      </w:rPr>
+      <w:tblPr/>
+      <w:tcPr>
+        <w:tcBorders>
+          <w:top w:val="single" w:sz="8" w:space="0" w:color="000000" w:themeColor="text1"/>
+          <w:left w:val="nil"/>
+          <w:bottom w:val="single" w:sz="8" w:space="0" w:color="000000" w:themeColor="text1"/>
+          <w:right w:val="nil"/>
+          <w:insideH w:val="nil"/>
+          <w:insideV w:val="nil"/>
+        </w:tcBorders>
+      </w:tcPr>
+    </w:tblStylePr>
+    <w:tblStylePr w:type="firstCol">
+      <w:rPr>
+        <w:b/>
+        <w:bCs/>
+      </w:rPr>
+    </w:tblStylePr>
+    <w:tblStylePr w:type="lastCol">
+      <w:rPr>
+        <w:b/>
+        <w:bCs/>
+      </w:rPr>
+    </w:tblStylePr>
+    <w:tblStylePr w:type="band1Vert">
+      <w:tblPr/>
+      <w:tcPr>
+        <w:tcBorders>
+          <w:left w:val="nil"/>
+          <w:right w:val="nil"/>
+          <w:insideH w:val="nil"/>
+          <w:insideV w:val="nil"/>
+        </w:tcBorders>
+        <w:shd w:val="clear" w:color="auto" w:fill="C0C0C0" w:themeFill="text1" w:themeFillTint="3F"/>
+      </w:tcPr>
+    </w:tblStylePr>
+    <w:tblStylePr w:type="band1Horz">
+      <w:tblPr/>
+      <w:tcPr>
+        <w:tcBorders>
+          <w:left w:val="nil"/>
+          <w:right w:val="nil"/>
+          <w:insideH w:val="nil"/>
+          <w:insideV w:val="nil"/>
+        </w:tcBorders>
+        <w:shd w:val="clear" w:color="auto" w:fill="C0C0C0" w:themeFill="text1" w:themeFillTint="3F"/>
+      </w:tcPr>
+    </w:tblStylePr>
+  </w:style>
+  <w:style w:type="table" w:styleId="LightShading-Accent6">
+    <w:name w:val="Light Shading Accent 6"/>
+    <w:basedOn w:val="TableNormal"/>
+    <w:uiPriority w:val="60"/>
+    <w:rsid w:val="002F71B1"/>
+    <w:rPr>
+      <w:color w:val="E36C0A" w:themeColor="accent6" w:themeShade="BF"/>
+    </w:rPr>
+    <w:tblPr>
+      <w:tblStyleRowBandSize w:val="1"/>
+      <w:tblStyleColBandSize w:val="1"/>
+      <w:tblInd w:w="0" w:type="dxa"/>
+      <w:tblBorders>
+        <w:top w:val="single" w:sz="8" w:space="0" w:color="F79646" w:themeColor="accent6"/>
+        <w:bottom w:val="single" w:sz="8" w:space="0" w:color="F79646" w:themeColor="accent6"/>
+      </w:tblBorders>
+      <w:tblCellMar>
+        <w:top w:w="0" w:type="dxa"/>
+        <w:left w:w="108" w:type="dxa"/>
+        <w:bottom w:w="0" w:type="dxa"/>
+        <w:right w:w="108" w:type="dxa"/>
+      </w:tblCellMar>
+    </w:tblPr>
+    <w:tblStylePr w:type="firstRow">
+      <w:pPr>
+        <w:spacing w:before="0" w:after="0" w:line="240" w:lineRule="auto"/>
+      </w:pPr>
+      <w:rPr>
+        <w:b/>
+        <w:bCs/>
+      </w:rPr>
+      <w:tblPr/>
+      <w:tcPr>
+        <w:tcBorders>
+          <w:top w:val="single" w:sz="8" w:space="0" w:color="F79646" w:themeColor="accent6"/>
+          <w:left w:val="nil"/>
+          <w:bottom w:val="single" w:sz="8" w:space="0" w:color="F79646" w:themeColor="accent6"/>
+          <w:right w:val="nil"/>
+          <w:insideH w:val="nil"/>
+          <w:insideV w:val="nil"/>
+        </w:tcBorders>
+      </w:tcPr>
+    </w:tblStylePr>
+    <w:tblStylePr w:type="lastRow">
+      <w:pPr>
+        <w:spacing w:before="0" w:after="0" w:line="240" w:lineRule="auto"/>
+      </w:pPr>
+      <w:rPr>
+        <w:b/>
+        <w:bCs/>
+      </w:rPr>
+      <w:tblPr/>
+      <w:tcPr>
+        <w:tcBorders>
+          <w:top w:val="single" w:sz="8" w:space="0" w:color="F79646" w:themeColor="accent6"/>
+          <w:left w:val="nil"/>
+          <w:bottom w:val="single" w:sz="8" w:space="0" w:color="F79646" w:themeColor="accent6"/>
+          <w:right w:val="nil"/>
+          <w:insideH w:val="nil"/>
+          <w:insideV w:val="nil"/>
+        </w:tcBorders>
+      </w:tcPr>
+    </w:tblStylePr>
+    <w:tblStylePr w:type="firstCol">
+      <w:rPr>
+        <w:b/>
+        <w:bCs/>
+      </w:rPr>
+    </w:tblStylePr>
+    <w:tblStylePr w:type="lastCol">
+      <w:rPr>
+        <w:b/>
+        <w:bCs/>
+      </w:rPr>
+    </w:tblStylePr>
+    <w:tblStylePr w:type="band1Vert">
+      <w:tblPr/>
+      <w:tcPr>
+        <w:tcBorders>
+          <w:left w:val="nil"/>
+          <w:right w:val="nil"/>
+          <w:insideH w:val="nil"/>
+          <w:insideV w:val="nil"/>
+        </w:tcBorders>
+        <w:shd w:val="clear" w:color="auto" w:fill="FDE4D0" w:themeFill="accent6" w:themeFillTint="3F"/>
+      </w:tcPr>
+    </w:tblStylePr>
+    <w:tblStylePr w:type="band1Horz">
+      <w:tblPr/>
+      <w:tcPr>
+        <w:tcBorders>
+          <w:left w:val="nil"/>
+          <w:right w:val="nil"/>
+          <w:insideH w:val="nil"/>
+          <w:insideV w:val="nil"/>
+        </w:tcBorders>
+        <w:shd w:val="clear" w:color="auto" w:fill="FDE4D0" w:themeFill="accent6" w:themeFillTint="3F"/>
+      </w:tcPr>
+    </w:tblStylePr>
+  </w:style>
+  <w:style w:type="table" w:styleId="LightList">
+    <w:name w:val="Light List"/>
+    <w:basedOn w:val="TableNormal"/>
+    <w:uiPriority w:val="61"/>
+    <w:rsid w:val="002F71B1"/>
+    <w:tblPr>
+      <w:tblStyleRowBandSize w:val="1"/>
+      <w:tblStyleColBandSize w:val="1"/>
+      <w:tblInd w:w="0" w:type="dxa"/>
+      <w:tblBorders>
+        <w:top w:val="single" w:sz="8" w:space="0" w:color="000000" w:themeColor="text1"/>
+        <w:left w:val="single" w:sz="8" w:space="0" w:color="000000" w:themeColor="text1"/>
+        <w:bottom w:val="single" w:sz="8" w:space="0" w:color="000000" w:themeColor="text1"/>
+        <w:right w:val="single" w:sz="8" w:space="0" w:color="000000" w:themeColor="text1"/>
+      </w:tblBorders>
+      <w:tblCellMar>
+        <w:top w:w="0" w:type="dxa"/>
+        <w:left w:w="108" w:type="dxa"/>
+        <w:bottom w:w="0" w:type="dxa"/>
+        <w:right w:w="108" w:type="dxa"/>
+      </w:tblCellMar>
+    </w:tblPr>
+    <w:tblStylePr w:type="firstRow">
+      <w:pPr>
+        <w:spacing w:before="0" w:after="0" w:line="240" w:lineRule="auto"/>
+      </w:pPr>
+      <w:rPr>
+        <w:b/>
+        <w:bCs/>
+        <w:color w:val="FFFFFF" w:themeColor="background1"/>
+      </w:rPr>
+      <w:tblPr/>
+      <w:tcPr>
+        <w:shd w:val="clear" w:color="auto" w:fill="000000" w:themeFill="text1"/>
+      </w:tcPr>
+    </w:tblStylePr>
+    <w:tblStylePr w:type="lastRow">
+      <w:pPr>
+        <w:spacing w:before="0" w:after="0" w:line="240" w:lineRule="auto"/>
+      </w:pPr>
+      <w:rPr>
+        <w:b/>
+        <w:bCs/>
+      </w:rPr>
+      <w:tblPr/>
+      <w:tcPr>
+        <w:tcBorders>
+          <w:top w:val="double" w:sz="6" w:space="0" w:color="000000" w:themeColor="text1"/>
+          <w:left w:val="single" w:sz="8" w:space="0" w:color="000000" w:themeColor="text1"/>
+          <w:bottom w:val="single" w:sz="8" w:space="0" w:color="000000" w:themeColor="text1"/>
+          <w:right w:val="single" w:sz="8" w:space="0" w:color="000000" w:themeColor="text1"/>
+        </w:tcBorders>
+      </w:tcPr>
+    </w:tblStylePr>
+    <w:tblStylePr w:type="firstCol">
+      <w:rPr>
+        <w:b/>
+        <w:bCs/>
+      </w:rPr>
+    </w:tblStylePr>
+    <w:tblStylePr w:type="lastCol">
+      <w:rPr>
+        <w:b/>
+        <w:bCs/>
+      </w:rPr>
+    </w:tblStylePr>
+    <w:tblStylePr w:type="band1Vert">
+      <w:tblPr/>
+      <w:tcPr>
+        <w:tcBorders>
+          <w:top w:val="single" w:sz="8" w:space="0" w:color="000000" w:themeColor="text1"/>
+          <w:left w:val="single" w:sz="8" w:space="0" w:color="000000" w:themeColor="text1"/>
+          <w:bottom w:val="single" w:sz="8" w:space="0" w:color="000000" w:themeColor="text1"/>
+          <w:right w:val="single" w:sz="8" w:space="0" w:color="000000" w:themeColor="text1"/>
+        </w:tcBorders>
+      </w:tcPr>
+    </w:tblStylePr>
+    <w:tblStylePr w:type="band1Horz">
+      <w:tblPr/>
+      <w:tcPr>
+        <w:tcBorders>
+          <w:top w:val="single" w:sz="8" w:space="0" w:color="000000" w:themeColor="text1"/>
+          <w:left w:val="single" w:sz="8" w:space="0" w:color="000000" w:themeColor="text1"/>
+          <w:bottom w:val="single" w:sz="8" w:space="0" w:color="000000" w:themeColor="text1"/>
+          <w:right w:val="single" w:sz="8" w:space="0" w:color="000000" w:themeColor="text1"/>
+        </w:tcBorders>
+      </w:tcPr>
+    </w:tblStylePr>
+  </w:style>
+  <w:style w:type="table" w:styleId="MediumShading1">
+    <w:name w:val="Medium Shading 1"/>
+    <w:basedOn w:val="TableNormal"/>
+    <w:uiPriority w:val="63"/>
+    <w:rsid w:val="002F71B1"/>
+    <w:tblPr>
+      <w:tblStyleRowBandSize w:val="1"/>
+      <w:tblStyleColBandSize w:val="1"/>
+      <w:tblInd w:w="0" w:type="dxa"/>
+      <w:tblBorders>
+        <w:top w:val="single" w:sz="8" w:space="0" w:color="404040" w:themeColor="text1" w:themeTint="BF"/>
+        <w:left w:val="single" w:sz="8" w:space="0" w:color="404040" w:themeColor="text1" w:themeTint="BF"/>
+        <w:bottom w:val="single" w:sz="8" w:space="0" w:color="404040" w:themeColor="text1" w:themeTint="BF"/>
+        <w:right w:val="single" w:sz="8" w:space="0" w:color="404040" w:themeColor="text1" w:themeTint="BF"/>
+        <w:insideH w:val="single" w:sz="8" w:space="0" w:color="404040" w:themeColor="text1" w:themeTint="BF"/>
+      </w:tblBorders>
+      <w:tblCellMar>
+        <w:top w:w="0" w:type="dxa"/>
+        <w:left w:w="108" w:type="dxa"/>
+        <w:bottom w:w="0" w:type="dxa"/>
+        <w:right w:w="108" w:type="dxa"/>
+      </w:tblCellMar>
+    </w:tblPr>
+    <w:tblStylePr w:type="firstRow">
+      <w:pPr>
+        <w:spacing w:before="0" w:after="0" w:line="240" w:lineRule="auto"/>
+      </w:pPr>
+      <w:rPr>
+        <w:b/>
+        <w:bCs/>
+        <w:color w:val="FFFFFF" w:themeColor="background1"/>
+      </w:rPr>
+      <w:tblPr/>
+      <w:tcPr>
+        <w:tcBorders>
+          <w:top w:val="single" w:sz="8" w:space="0" w:color="404040" w:themeColor="text1" w:themeTint="BF"/>
+          <w:left w:val="single" w:sz="8" w:space="0" w:color="404040" w:themeColor="text1" w:themeTint="BF"/>
+          <w:bottom w:val="single" w:sz="8" w:space="0" w:color="404040" w:themeColor="text1" w:themeTint="BF"/>
+          <w:right w:val="single" w:sz="8" w:space="0" w:color="404040" w:themeColor="text1" w:themeTint="BF"/>
+          <w:insideH w:val="nil"/>
+          <w:insideV w:val="nil"/>
+        </w:tcBorders>
+        <w:shd w:val="clear" w:color="auto" w:fill="000000" w:themeFill="text1"/>
+      </w:tcPr>
+    </w:tblStylePr>
+    <w:tblStylePr w:type="lastRow">
+      <w:pPr>
+        <w:spacing w:before="0" w:after="0" w:line="240" w:lineRule="auto"/>
+      </w:pPr>
+      <w:rPr>
+        <w:b/>
+        <w:bCs/>
+      </w:rPr>
+      <w:tblPr/>
+      <w:tcPr>
+        <w:tcBorders>
+          <w:top w:val="double" w:sz="6" w:space="0" w:color="404040" w:themeColor="text1" w:themeTint="BF"/>
+          <w:left w:val="single" w:sz="8" w:space="0" w:color="404040" w:themeColor="text1" w:themeTint="BF"/>
+          <w:bottom w:val="single" w:sz="8" w:space="0" w:color="404040" w:themeColor="text1" w:themeTint="BF"/>
+          <w:right w:val="single" w:sz="8" w:space="0" w:color="404040" w:themeColor="text1" w:themeTint="BF"/>
+          <w:insideH w:val="nil"/>
+          <w:insideV w:val="nil"/>
+        </w:tcBorders>
+      </w:tcPr>
+    </w:tblStylePr>
+    <w:tblStylePr w:type="firstCol">
+      <w:rPr>
+        <w:b/>
+        <w:bCs/>
+      </w:rPr>
+    </w:tblStylePr>
+    <w:tblStylePr w:type="lastCol">
+      <w:rPr>
+        <w:b/>
+        <w:bCs/>
+      </w:rPr>
+    </w:tblStylePr>
+    <w:tblStylePr w:type="band1Vert">
+      <w:tblPr/>
+      <w:tcPr>
+        <w:shd w:val="clear" w:color="auto" w:fill="C0C0C0" w:themeFill="text1" w:themeFillTint="3F"/>
+      </w:tcPr>
+    </w:tblStylePr>
+    <w:tblStylePr w:type="band1Horz">
+      <w:tblPr/>
+      <w:tcPr>
+        <w:tcBorders>
+          <w:insideH w:val="nil"/>
+          <w:insideV w:val="nil"/>
+        </w:tcBorders>
+        <w:shd w:val="clear" w:color="auto" w:fill="C0C0C0" w:themeFill="text1" w:themeFillTint="3F"/>
+      </w:tcPr>
+    </w:tblStylePr>
+    <w:tblStylePr w:type="band2Horz">
+      <w:tblPr/>
+      <w:tcPr>
+        <w:tcBorders>
+          <w:insideH w:val="nil"/>
+          <w:insideV w:val="nil"/>
+        </w:tcBorders>
+      </w:tcPr>
+    </w:tblStylePr>
+  </w:style>
 </w:styles>
 </file>
 
 <file path=word/stylesWithEffects.xml><?xml version="1.0" encoding="utf-8"?>
-<w:styles xmlns:wpc="http://schemas.microsoft.com/office/word/2010/wordprocessingCanvas" xmlns:mc="http://schemas.openxmlformats.org/markup-compatibility/2006" xmlns:o="urn:schemas-microsoft-com:office:office" xmlns:r="http://schemas.openxmlformats.org/officeDocument/2006/relationships" xmlns:m="http://schemas.openxmlformats.org/officeDocument/2006/math" xmlns:v="urn:schemas-microsoft-com:vml" xmlns:wp14="http://schemas.microsoft.com/office/word/2010/wordprocessingDrawing" xmlns:wp="http://schemas.openxmlformats.org/drawingml/2006/wordprocessingDrawing" xmlns:w10="urn:schemas-microsoft-com:office:word" xmlns:w="http://schemas.openxmlformats.org/wordprocessingml/2006/main" xmlns:w14="http://schemas.microsoft.com/office/word/2010/wordml" xmlns:wpg="http://schemas.microsoft.com/office/word/2010/wordprocessingGroup" xmlns:wpi="http://schemas.microsoft.com/office/word/2010/wordprocessingInk" xmlns:wne="http://schemas.microsoft.com/office/word/2006/wordml" xmlns:wps="http://schemas.microsoft.com/office/word/2010/wordprocessingShape" mc:Ignorable="w14 wp14">
+<w:styles xmlns:wpc="http://schemas.microsoft.com/office/word/2010/wordprocessingCanvas" xmlns:mo="http://schemas.microsoft.com/office/mac/office/2008/main" xmlns:mc="http://schemas.openxmlformats.org/markup-compatibility/2006" xmlns:mv="urn:schemas-microsoft-com:mac:vml" xmlns:o="urn:schemas-microsoft-com:office:office" xmlns:r="http://schemas.openxmlformats.org/officeDocument/2006/relationships" xmlns:m="http://schemas.openxmlformats.org/officeDocument/2006/math" xmlns:v="urn:schemas-microsoft-com:vml" xmlns:wp14="http://schemas.microsoft.com/office/word/2010/wordprocessingDrawing" xmlns:wp="http://schemas.openxmlformats.org/drawingml/2006/wordprocessingDrawing" xmlns:w10="urn:schemas-microsoft-com:office:word" xmlns:w="http://schemas.openxmlformats.org/wordprocessingml/2006/main" xmlns:w14="http://schemas.microsoft.com/office/word/2010/wordml" xmlns:wpg="http://schemas.microsoft.com/office/word/2010/wordprocessingGroup" xmlns:wpi="http://schemas.microsoft.com/office/word/2010/wordprocessingInk" xmlns:wne="http://schemas.microsoft.com/office/word/2006/wordml" xmlns:wps="http://schemas.microsoft.com/office/word/2010/wordprocessingShape" mc:Ignorable="w14 wp14">
   <w:docDefaults>
     <w:rPrDefault>
       <w:rPr>
@@ -18992,7 +20164,7 @@
     </w:rPrDefault>
     <w:pPrDefault/>
   </w:docDefaults>
-  <w:latentStyles w:defLockedState="0" w:defUIPriority="0" w:defSemiHidden="1" w:defUnhideWhenUsed="1" w:defQFormat="0" w:count="267">
+  <w:latentStyles w:defLockedState="0" w:defUIPriority="0" w:defSemiHidden="1" w:defUnhideWhenUsed="1" w:defQFormat="0" w:count="276">
     <w:lsdException w:name="Normal" w:semiHidden="0" w:unhideWhenUsed="0" w:qFormat="1"/>
     <w:lsdException w:name="heading 1" w:semiHidden="0" w:unhideWhenUsed="0" w:qFormat="1"/>
     <w:lsdException w:name="heading 2" w:semiHidden="0" w:unhideWhenUsed="0" w:qFormat="1"/>
@@ -19662,6 +20834,398 @@
       <w:bCs/>
     </w:rPr>
   </w:style>
+  <w:style w:type="table" w:styleId="LightShading">
+    <w:name w:val="Light Shading"/>
+    <w:basedOn w:val="TableNormal"/>
+    <w:uiPriority w:val="60"/>
+    <w:rsid w:val="002F71B1"/>
+    <w:rPr>
+      <w:color w:val="000000" w:themeColor="text1" w:themeShade="BF"/>
+    </w:rPr>
+    <w:tblPr>
+      <w:tblStyleRowBandSize w:val="1"/>
+      <w:tblStyleColBandSize w:val="1"/>
+      <w:tblInd w:w="0" w:type="dxa"/>
+      <w:tblBorders>
+        <w:top w:val="single" w:sz="8" w:space="0" w:color="000000" w:themeColor="text1"/>
+        <w:bottom w:val="single" w:sz="8" w:space="0" w:color="000000" w:themeColor="text1"/>
+      </w:tblBorders>
+      <w:tblCellMar>
+        <w:top w:w="0" w:type="dxa"/>
+        <w:left w:w="108" w:type="dxa"/>
+        <w:bottom w:w="0" w:type="dxa"/>
+        <w:right w:w="108" w:type="dxa"/>
+      </w:tblCellMar>
+    </w:tblPr>
+    <w:tblStylePr w:type="firstRow">
+      <w:pPr>
+        <w:spacing w:before="0" w:after="0" w:line="240" w:lineRule="auto"/>
+      </w:pPr>
+      <w:rPr>
+        <w:b/>
+        <w:bCs/>
+      </w:rPr>
+      <w:tblPr/>
+      <w:tcPr>
+        <w:tcBorders>
+          <w:top w:val="single" w:sz="8" w:space="0" w:color="000000" w:themeColor="text1"/>
+          <w:left w:val="nil"/>
+          <w:bottom w:val="single" w:sz="8" w:space="0" w:color="000000" w:themeColor="text1"/>
+          <w:right w:val="nil"/>
+          <w:insideH w:val="nil"/>
+          <w:insideV w:val="nil"/>
+        </w:tcBorders>
+      </w:tcPr>
+    </w:tblStylePr>
+    <w:tblStylePr w:type="lastRow">
+      <w:pPr>
+        <w:spacing w:before="0" w:after="0" w:line="240" w:lineRule="auto"/>
+      </w:pPr>
+      <w:rPr>
+        <w:b/>
+        <w:bCs/>
+      </w:rPr>
+      <w:tblPr/>
+      <w:tcPr>
+        <w:tcBorders>
+          <w:top w:val="single" w:sz="8" w:space="0" w:color="000000" w:themeColor="text1"/>
+          <w:left w:val="nil"/>
+          <w:bottom w:val="single" w:sz="8" w:space="0" w:color="000000" w:themeColor="text1"/>
+          <w:right w:val="nil"/>
+          <w:insideH w:val="nil"/>
+          <w:insideV w:val="nil"/>
+        </w:tcBorders>
+      </w:tcPr>
+    </w:tblStylePr>
+    <w:tblStylePr w:type="firstCol">
+      <w:rPr>
+        <w:b/>
+        <w:bCs/>
+      </w:rPr>
+    </w:tblStylePr>
+    <w:tblStylePr w:type="lastCol">
+      <w:rPr>
+        <w:b/>
+        <w:bCs/>
+      </w:rPr>
+    </w:tblStylePr>
+    <w:tblStylePr w:type="band1Vert">
+      <w:tblPr/>
+      <w:tcPr>
+        <w:tcBorders>
+          <w:left w:val="nil"/>
+          <w:right w:val="nil"/>
+          <w:insideH w:val="nil"/>
+          <w:insideV w:val="nil"/>
+        </w:tcBorders>
+        <w:shd w:val="clear" w:color="auto" w:fill="C0C0C0" w:themeFill="text1" w:themeFillTint="3F"/>
+      </w:tcPr>
+    </w:tblStylePr>
+    <w:tblStylePr w:type="band1Horz">
+      <w:tblPr/>
+      <w:tcPr>
+        <w:tcBorders>
+          <w:left w:val="nil"/>
+          <w:right w:val="nil"/>
+          <w:insideH w:val="nil"/>
+          <w:insideV w:val="nil"/>
+        </w:tcBorders>
+        <w:shd w:val="clear" w:color="auto" w:fill="C0C0C0" w:themeFill="text1" w:themeFillTint="3F"/>
+      </w:tcPr>
+    </w:tblStylePr>
+  </w:style>
+  <w:style w:type="table" w:styleId="LightShading-Accent6">
+    <w:name w:val="Light Shading Accent 6"/>
+    <w:basedOn w:val="TableNormal"/>
+    <w:uiPriority w:val="60"/>
+    <w:rsid w:val="002F71B1"/>
+    <w:rPr>
+      <w:color w:val="E36C0A" w:themeColor="accent6" w:themeShade="BF"/>
+    </w:rPr>
+    <w:tblPr>
+      <w:tblStyleRowBandSize w:val="1"/>
+      <w:tblStyleColBandSize w:val="1"/>
+      <w:tblInd w:w="0" w:type="dxa"/>
+      <w:tblBorders>
+        <w:top w:val="single" w:sz="8" w:space="0" w:color="F79646" w:themeColor="accent6"/>
+        <w:bottom w:val="single" w:sz="8" w:space="0" w:color="F79646" w:themeColor="accent6"/>
+      </w:tblBorders>
+      <w:tblCellMar>
+        <w:top w:w="0" w:type="dxa"/>
+        <w:left w:w="108" w:type="dxa"/>
+        <w:bottom w:w="0" w:type="dxa"/>
+        <w:right w:w="108" w:type="dxa"/>
+      </w:tblCellMar>
+    </w:tblPr>
+    <w:tblStylePr w:type="firstRow">
+      <w:pPr>
+        <w:spacing w:before="0" w:after="0" w:line="240" w:lineRule="auto"/>
+      </w:pPr>
+      <w:rPr>
+        <w:b/>
+        <w:bCs/>
+      </w:rPr>
+      <w:tblPr/>
+      <w:tcPr>
+        <w:tcBorders>
+          <w:top w:val="single" w:sz="8" w:space="0" w:color="F79646" w:themeColor="accent6"/>
+          <w:left w:val="nil"/>
+          <w:bottom w:val="single" w:sz="8" w:space="0" w:color="F79646" w:themeColor="accent6"/>
+          <w:right w:val="nil"/>
+          <w:insideH w:val="nil"/>
+          <w:insideV w:val="nil"/>
+        </w:tcBorders>
+      </w:tcPr>
+    </w:tblStylePr>
+    <w:tblStylePr w:type="lastRow">
+      <w:pPr>
+        <w:spacing w:before="0" w:after="0" w:line="240" w:lineRule="auto"/>
+      </w:pPr>
+      <w:rPr>
+        <w:b/>
+        <w:bCs/>
+      </w:rPr>
+      <w:tblPr/>
+      <w:tcPr>
+        <w:tcBorders>
+          <w:top w:val="single" w:sz="8" w:space="0" w:color="F79646" w:themeColor="accent6"/>
+          <w:left w:val="nil"/>
+          <w:bottom w:val="single" w:sz="8" w:space="0" w:color="F79646" w:themeColor="accent6"/>
+          <w:right w:val="nil"/>
+          <w:insideH w:val="nil"/>
+          <w:insideV w:val="nil"/>
+        </w:tcBorders>
+      </w:tcPr>
+    </w:tblStylePr>
+    <w:tblStylePr w:type="firstCol">
+      <w:rPr>
+        <w:b/>
+        <w:bCs/>
+      </w:rPr>
+    </w:tblStylePr>
+    <w:tblStylePr w:type="lastCol">
+      <w:rPr>
+        <w:b/>
+        <w:bCs/>
+      </w:rPr>
+    </w:tblStylePr>
+    <w:tblStylePr w:type="band1Vert">
+      <w:tblPr/>
+      <w:tcPr>
+        <w:tcBorders>
+          <w:left w:val="nil"/>
+          <w:right w:val="nil"/>
+          <w:insideH w:val="nil"/>
+          <w:insideV w:val="nil"/>
+        </w:tcBorders>
+        <w:shd w:val="clear" w:color="auto" w:fill="FDE4D0" w:themeFill="accent6" w:themeFillTint="3F"/>
+      </w:tcPr>
+    </w:tblStylePr>
+    <w:tblStylePr w:type="band1Horz">
+      <w:tblPr/>
+      <w:tcPr>
+        <w:tcBorders>
+          <w:left w:val="nil"/>
+          <w:right w:val="nil"/>
+          <w:insideH w:val="nil"/>
+          <w:insideV w:val="nil"/>
+        </w:tcBorders>
+        <w:shd w:val="clear" w:color="auto" w:fill="FDE4D0" w:themeFill="accent6" w:themeFillTint="3F"/>
+      </w:tcPr>
+    </w:tblStylePr>
+  </w:style>
+  <w:style w:type="table" w:styleId="LightList">
+    <w:name w:val="Light List"/>
+    <w:basedOn w:val="TableNormal"/>
+    <w:uiPriority w:val="61"/>
+    <w:rsid w:val="002F71B1"/>
+    <w:tblPr>
+      <w:tblStyleRowBandSize w:val="1"/>
+      <w:tblStyleColBandSize w:val="1"/>
+      <w:tblInd w:w="0" w:type="dxa"/>
+      <w:tblBorders>
+        <w:top w:val="single" w:sz="8" w:space="0" w:color="000000" w:themeColor="text1"/>
+        <w:left w:val="single" w:sz="8" w:space="0" w:color="000000" w:themeColor="text1"/>
+        <w:bottom w:val="single" w:sz="8" w:space="0" w:color="000000" w:themeColor="text1"/>
+        <w:right w:val="single" w:sz="8" w:space="0" w:color="000000" w:themeColor="text1"/>
+      </w:tblBorders>
+      <w:tblCellMar>
+        <w:top w:w="0" w:type="dxa"/>
+        <w:left w:w="108" w:type="dxa"/>
+        <w:bottom w:w="0" w:type="dxa"/>
+        <w:right w:w="108" w:type="dxa"/>
+      </w:tblCellMar>
+    </w:tblPr>
+    <w:tblStylePr w:type="firstRow">
+      <w:pPr>
+        <w:spacing w:before="0" w:after="0" w:line="240" w:lineRule="auto"/>
+      </w:pPr>
+      <w:rPr>
+        <w:b/>
+        <w:bCs/>
+        <w:color w:val="FFFFFF" w:themeColor="background1"/>
+      </w:rPr>
+      <w:tblPr/>
+      <w:tcPr>
+        <w:shd w:val="clear" w:color="auto" w:fill="000000" w:themeFill="text1"/>
+      </w:tcPr>
+    </w:tblStylePr>
+    <w:tblStylePr w:type="lastRow">
+      <w:pPr>
+        <w:spacing w:before="0" w:after="0" w:line="240" w:lineRule="auto"/>
+      </w:pPr>
+      <w:rPr>
+        <w:b/>
+        <w:bCs/>
+      </w:rPr>
+      <w:tblPr/>
+      <w:tcPr>
+        <w:tcBorders>
+          <w:top w:val="double" w:sz="6" w:space="0" w:color="000000" w:themeColor="text1"/>
+          <w:left w:val="single" w:sz="8" w:space="0" w:color="000000" w:themeColor="text1"/>
+          <w:bottom w:val="single" w:sz="8" w:space="0" w:color="000000" w:themeColor="text1"/>
+          <w:right w:val="single" w:sz="8" w:space="0" w:color="000000" w:themeColor="text1"/>
+        </w:tcBorders>
+      </w:tcPr>
+    </w:tblStylePr>
+    <w:tblStylePr w:type="firstCol">
+      <w:rPr>
+        <w:b/>
+        <w:bCs/>
+      </w:rPr>
+    </w:tblStylePr>
+    <w:tblStylePr w:type="lastCol">
+      <w:rPr>
+        <w:b/>
+        <w:bCs/>
+      </w:rPr>
+    </w:tblStylePr>
+    <w:tblStylePr w:type="band1Vert">
+      <w:tblPr/>
+      <w:tcPr>
+        <w:tcBorders>
+          <w:top w:val="single" w:sz="8" w:space="0" w:color="000000" w:themeColor="text1"/>
+          <w:left w:val="single" w:sz="8" w:space="0" w:color="000000" w:themeColor="text1"/>
+          <w:bottom w:val="single" w:sz="8" w:space="0" w:color="000000" w:themeColor="text1"/>
+          <w:right w:val="single" w:sz="8" w:space="0" w:color="000000" w:themeColor="text1"/>
+        </w:tcBorders>
+      </w:tcPr>
+    </w:tblStylePr>
+    <w:tblStylePr w:type="band1Horz">
+      <w:tblPr/>
+      <w:tcPr>
+        <w:tcBorders>
+          <w:top w:val="single" w:sz="8" w:space="0" w:color="000000" w:themeColor="text1"/>
+          <w:left w:val="single" w:sz="8" w:space="0" w:color="000000" w:themeColor="text1"/>
+          <w:bottom w:val="single" w:sz="8" w:space="0" w:color="000000" w:themeColor="text1"/>
+          <w:right w:val="single" w:sz="8" w:space="0" w:color="000000" w:themeColor="text1"/>
+        </w:tcBorders>
+      </w:tcPr>
+    </w:tblStylePr>
+  </w:style>
+  <w:style w:type="table" w:styleId="MediumShading1">
+    <w:name w:val="Medium Shading 1"/>
+    <w:basedOn w:val="TableNormal"/>
+    <w:uiPriority w:val="63"/>
+    <w:rsid w:val="002F71B1"/>
+    <w:tblPr>
+      <w:tblStyleRowBandSize w:val="1"/>
+      <w:tblStyleColBandSize w:val="1"/>
+      <w:tblInd w:w="0" w:type="dxa"/>
+      <w:tblBorders>
+        <w:top w:val="single" w:sz="8" w:space="0" w:color="404040" w:themeColor="text1" w:themeTint="BF"/>
+        <w:left w:val="single" w:sz="8" w:space="0" w:color="404040" w:themeColor="text1" w:themeTint="BF"/>
+        <w:bottom w:val="single" w:sz="8" w:space="0" w:color="404040" w:themeColor="text1" w:themeTint="BF"/>
+        <w:right w:val="single" w:sz="8" w:space="0" w:color="404040" w:themeColor="text1" w:themeTint="BF"/>
+        <w:insideH w:val="single" w:sz="8" w:space="0" w:color="404040" w:themeColor="text1" w:themeTint="BF"/>
+      </w:tblBorders>
+      <w:tblCellMar>
+        <w:top w:w="0" w:type="dxa"/>
+        <w:left w:w="108" w:type="dxa"/>
+        <w:bottom w:w="0" w:type="dxa"/>
+        <w:right w:w="108" w:type="dxa"/>
+      </w:tblCellMar>
+    </w:tblPr>
+    <w:tblStylePr w:type="firstRow">
+      <w:pPr>
+        <w:spacing w:before="0" w:after="0" w:line="240" w:lineRule="auto"/>
+      </w:pPr>
+      <w:rPr>
+        <w:b/>
+        <w:bCs/>
+        <w:color w:val="FFFFFF" w:themeColor="background1"/>
+      </w:rPr>
+      <w:tblPr/>
+      <w:tcPr>
+        <w:tcBorders>
+          <w:top w:val="single" w:sz="8" w:space="0" w:color="404040" w:themeColor="text1" w:themeTint="BF"/>
+          <w:left w:val="single" w:sz="8" w:space="0" w:color="404040" w:themeColor="text1" w:themeTint="BF"/>
+          <w:bottom w:val="single" w:sz="8" w:space="0" w:color="404040" w:themeColor="text1" w:themeTint="BF"/>
+          <w:right w:val="single" w:sz="8" w:space="0" w:color="404040" w:themeColor="text1" w:themeTint="BF"/>
+          <w:insideH w:val="nil"/>
+          <w:insideV w:val="nil"/>
+        </w:tcBorders>
+        <w:shd w:val="clear" w:color="auto" w:fill="000000" w:themeFill="text1"/>
+      </w:tcPr>
+    </w:tblStylePr>
+    <w:tblStylePr w:type="lastRow">
+      <w:pPr>
+        <w:spacing w:before="0" w:after="0" w:line="240" w:lineRule="auto"/>
+      </w:pPr>
+      <w:rPr>
+        <w:b/>
+        <w:bCs/>
+      </w:rPr>
+      <w:tblPr/>
+      <w:tcPr>
+        <w:tcBorders>
+          <w:top w:val="double" w:sz="6" w:space="0" w:color="404040" w:themeColor="text1" w:themeTint="BF"/>
+          <w:left w:val="single" w:sz="8" w:space="0" w:color="404040" w:themeColor="text1" w:themeTint="BF"/>
+          <w:bottom w:val="single" w:sz="8" w:space="0" w:color="404040" w:themeColor="text1" w:themeTint="BF"/>
+          <w:right w:val="single" w:sz="8" w:space="0" w:color="404040" w:themeColor="text1" w:themeTint="BF"/>
+          <w:insideH w:val="nil"/>
+          <w:insideV w:val="nil"/>
+        </w:tcBorders>
+      </w:tcPr>
+    </w:tblStylePr>
+    <w:tblStylePr w:type="firstCol">
+      <w:rPr>
+        <w:b/>
+        <w:bCs/>
+      </w:rPr>
+    </w:tblStylePr>
+    <w:tblStylePr w:type="lastCol">
+      <w:rPr>
+        <w:b/>
+        <w:bCs/>
+      </w:rPr>
+    </w:tblStylePr>
+    <w:tblStylePr w:type="band1Vert">
+      <w:tblPr/>
+      <w:tcPr>
+        <w:shd w:val="clear" w:color="auto" w:fill="C0C0C0" w:themeFill="text1" w:themeFillTint="3F"/>
+      </w:tcPr>
+    </w:tblStylePr>
+    <w:tblStylePr w:type="band1Horz">
+      <w:tblPr/>
+      <w:tcPr>
+        <w:tcBorders>
+          <w:insideH w:val="nil"/>
+          <w:insideV w:val="nil"/>
+        </w:tcBorders>
+        <w:shd w:val="clear" w:color="auto" w:fill="C0C0C0" w:themeFill="text1" w:themeFillTint="3F"/>
+      </w:tcPr>
+    </w:tblStylePr>
+    <w:tblStylePr w:type="band2Horz">
+      <w:tblPr/>
+      <w:tcPr>
+        <w:tcBorders>
+          <w:insideH w:val="nil"/>
+          <w:insideV w:val="nil"/>
+        </w:tcBorders>
+      </w:tcPr>
+    </w:tblStylePr>
+  </w:style>
 </w:styles>
 </file>
 
@@ -19955,7 +21519,7 @@
 </file>
 
 <file path=customXml/itemProps1.xml><?xml version="1.0" encoding="utf-8"?>
-<ds:datastoreItem xmlns:ds="http://schemas.openxmlformats.org/officeDocument/2006/customXml" ds:itemID="{41BD9330-3A39-4533-956F-328B82AEAAD2}">
+<ds:datastoreItem xmlns:ds="http://schemas.openxmlformats.org/officeDocument/2006/customXml" ds:itemID="{3DD9074E-244C-C84F-A94D-BDC3CC3ED189}">
   <ds:schemaRefs>
     <ds:schemaRef ds:uri="http://schemas.openxmlformats.org/officeDocument/2006/bibliography"/>
   </ds:schemaRefs>

</xml_diff>

<commit_message>
Changed Voice from First to Third Person. Changed Dr. O'Dell to Mr. O'Dell
</commit_message>
<xml_diff>
--- a/ProjectCharter/ProjectCharterDraft.docx
+++ b/ProjectCharter/ProjectCharterDraft.docx
@@ -1,6 +1,6 @@
 
 <file path=word/document.xml><?xml version="1.0" encoding="utf-8"?>
-<w:document xmlns:wpc="http://schemas.microsoft.com/office/word/2010/wordprocessingCanvas" xmlns:mc="http://schemas.openxmlformats.org/markup-compatibility/2006" xmlns:o="urn:schemas-microsoft-com:office:office" xmlns:r="http://schemas.openxmlformats.org/officeDocument/2006/relationships" xmlns:m="http://schemas.openxmlformats.org/officeDocument/2006/math" xmlns:v="urn:schemas-microsoft-com:vml" xmlns:wp14="http://schemas.microsoft.com/office/word/2010/wordprocessingDrawing" xmlns:wp="http://schemas.openxmlformats.org/drawingml/2006/wordprocessingDrawing" xmlns:w10="urn:schemas-microsoft-com:office:word" xmlns:w="http://schemas.openxmlformats.org/wordprocessingml/2006/main" xmlns:w14="http://schemas.microsoft.com/office/word/2010/wordml" xmlns:wpg="http://schemas.microsoft.com/office/word/2010/wordprocessingGroup" xmlns:wpi="http://schemas.microsoft.com/office/word/2010/wordprocessingInk" xmlns:wne="http://schemas.microsoft.com/office/word/2006/wordml" xmlns:wps="http://schemas.microsoft.com/office/word/2010/wordprocessingShape" mc:Ignorable="w14 wp14">
+<w:document xmlns:wpc="http://schemas.microsoft.com/office/word/2010/wordprocessingCanvas" xmlns:mc="http://schemas.openxmlformats.org/markup-compatibility/2006" xmlns:o="urn:schemas-microsoft-com:office:office" xmlns:r="http://schemas.openxmlformats.org/officeDocument/2006/relationships" xmlns:m="http://schemas.openxmlformats.org/officeDocument/2006/math" xmlns:v="urn:schemas-microsoft-com:vml" xmlns:wp14="http://schemas.microsoft.com/office/word/2010/wordprocessingDrawing" xmlns:wp="http://schemas.openxmlformats.org/drawingml/2006/wordprocessingDrawing" xmlns:w10="urn:schemas-microsoft-com:office:word" xmlns:w="http://schemas.openxmlformats.org/wordprocessingml/2006/main" xmlns:w14="http://schemas.microsoft.com/office/word/2010/wordml" xmlns:w15="http://schemas.microsoft.com/office/word/2012/wordml" xmlns:wpg="http://schemas.microsoft.com/office/word/2010/wordprocessingGroup" xmlns:wpi="http://schemas.microsoft.com/office/word/2010/wordprocessingInk" xmlns:wne="http://schemas.microsoft.com/office/word/2006/wordml" xmlns:wps="http://schemas.microsoft.com/office/word/2010/wordprocessingShape" mc:Ignorable="w14 w15 wp14">
   <w:body>
     <w:p>
       <w:pPr>
@@ -11,7 +11,14 @@
       </w:r>
       <w:r>
         <w:br/>
-        <w:t>The University of Texas at Arlington</w:t>
+      </w:r>
+      <w:proofErr w:type="gramStart"/>
+      <w:r>
+        <w:t>The</w:t>
+      </w:r>
+      <w:proofErr w:type="gramEnd"/>
+      <w:r>
+        <w:t xml:space="preserve"> University of Texas at Arlington</w:t>
       </w:r>
     </w:p>
     <w:p>
@@ -106,7 +113,7 @@
         <w:fldChar w:fldCharType="separate"/>
       </w:r>
       <w:r>
-        <w:t>13 October 2013 @ 10:30:00 AM</w:t>
+        <w:t>13 October 2013 @ 3:42:00 PM</w:t>
       </w:r>
       <w:r>
         <w:fldChar w:fldCharType="end"/>
@@ -116,9 +123,9 @@
     <w:p>
       <w:pPr>
         <w:sectPr>
-          <w:headerReference w:type="default" r:id="rId9"/>
-          <w:footerReference w:type="even" r:id="rId10"/>
-          <w:footerReference w:type="default" r:id="rId11"/>
+          <w:headerReference w:type="default" r:id="rId8"/>
+          <w:footerReference w:type="even" r:id="rId9"/>
+          <w:footerReference w:type="default" r:id="rId10"/>
           <w:pgSz w:w="12240" w:h="15840" w:code="1"/>
           <w:pgMar w:top="288" w:right="1440" w:bottom="792" w:left="1440" w:header="720" w:footer="720" w:gutter="0"/>
           <w:cols w:space="720"/>
@@ -3007,7 +3014,7 @@
     <w:p>
       <w:pPr>
         <w:sectPr>
-          <w:footerReference w:type="default" r:id="rId12"/>
+          <w:footerReference w:type="default" r:id="rId11"/>
           <w:pgSz w:w="12240" w:h="15840" w:code="1"/>
           <w:pgMar w:top="288" w:right="1440" w:bottom="792" w:left="1440" w:header="720" w:footer="720" w:gutter="0"/>
           <w:pgNumType w:start="1"/>
@@ -3074,14 +3081,25 @@
     </w:p>
     <w:p>
       <w:r>
-        <w:t>Project oversight will be achieved through internal and external team controls.   Internally the project manager will track and ensure the team adheres to the published project plan.  Task status will be reported via email or during the regularly scheduled team meetings.  The team will review all deliverables for accuracy and completeness.  Externally Dr. O’Dell will manage the project through the regularly scheduled gate reviews and status reports.   The sponsor</w:t>
+        <w:t xml:space="preserve">Project oversight will be achieved through internal and external team controls.   Internally the project manager will track and ensure the team adheres to the published project plan.  Task status will be reported via email or during the regularly scheduled team meetings.  The team will review all deliverables for accuracy and completeness.  Externally </w:t>
+      </w:r>
+      <w:r>
+        <w:t>Mr. O’Dell</w:t>
+      </w:r>
+      <w:r>
+        <w:t xml:space="preserve"> will manage the project through the regularly scheduled gate reviews and status reports.   The sponsor</w:t>
       </w:r>
       <w:r>
         <w:t>,</w:t>
       </w:r>
       <w:r>
-        <w:t xml:space="preserve"> Dr. Shiakolas</w:t>
-      </w:r>
+        <w:t xml:space="preserve"> Dr. </w:t>
+      </w:r>
+      <w:proofErr w:type="spellStart"/>
+      <w:r>
+        <w:t>Shiakolas</w:t>
+      </w:r>
+      <w:proofErr w:type="spellEnd"/>
       <w:r>
         <w:t>,</w:t>
       </w:r>
@@ -3258,7 +3276,7 @@
                 <w:color w:val="000000"/>
                 <w:szCs w:val="23"/>
               </w:rPr>
-              <w:t>Dr. O’Dell</w:t>
+              <w:t>Mr. O’Dell</w:t>
             </w:r>
           </w:p>
         </w:tc>
@@ -3401,16 +3419,10 @@
                 <w:color w:val="000000"/>
                 <w:szCs w:val="23"/>
               </w:rPr>
-              <w:t>Dr. Shiakolas</w:t>
-            </w:r>
-          </w:p>
-        </w:tc>
-        <w:tc>
-          <w:tcPr>
-            <w:tcW w:w="3192" w:type="dxa"/>
-          </w:tcPr>
-          <w:p>
-            <w:pPr>
+              <w:t xml:space="preserve">Dr. </w:t>
+            </w:r>
+            <w:proofErr w:type="spellStart"/>
+            <w:r>
               <w:rPr>
                 <w:rFonts w:ascii="Arial" w:hAnsi="Arial"/>
                 <w:b/>
@@ -3418,8 +3430,17 @@
                 <w:color w:val="000000"/>
                 <w:szCs w:val="23"/>
               </w:rPr>
-            </w:pPr>
-            <w:r>
+              <w:t>Shiakolas</w:t>
+            </w:r>
+            <w:proofErr w:type="spellEnd"/>
+          </w:p>
+        </w:tc>
+        <w:tc>
+          <w:tcPr>
+            <w:tcW w:w="3192" w:type="dxa"/>
+          </w:tcPr>
+          <w:p>
+            <w:pPr>
               <w:rPr>
                 <w:rFonts w:ascii="Arial" w:hAnsi="Arial"/>
                 <w:b/>
@@ -3427,11 +3448,8 @@
                 <w:color w:val="000000"/>
                 <w:szCs w:val="23"/>
               </w:rPr>
-              <w:t>Requirements Approval</w:t>
-            </w:r>
-          </w:p>
-          <w:p>
-            <w:pPr>
+            </w:pPr>
+            <w:r>
               <w:rPr>
                 <w:rFonts w:ascii="Arial" w:hAnsi="Arial"/>
                 <w:b/>
@@ -3439,8 +3457,11 @@
                 <w:color w:val="000000"/>
                 <w:szCs w:val="23"/>
               </w:rPr>
-            </w:pPr>
-            <w:r>
+              <w:t>Requirements Approval</w:t>
+            </w:r>
+          </w:p>
+          <w:p>
+            <w:pPr>
               <w:rPr>
                 <w:rFonts w:ascii="Arial" w:hAnsi="Arial"/>
                 <w:b/>
@@ -3448,11 +3469,8 @@
                 <w:color w:val="000000"/>
                 <w:szCs w:val="23"/>
               </w:rPr>
-              <w:t>Guidance</w:t>
-            </w:r>
-          </w:p>
-          <w:p>
-            <w:pPr>
+            </w:pPr>
+            <w:r>
               <w:rPr>
                 <w:rFonts w:ascii="Arial" w:hAnsi="Arial"/>
                 <w:b/>
@@ -3460,8 +3478,11 @@
                 <w:color w:val="000000"/>
                 <w:szCs w:val="23"/>
               </w:rPr>
-            </w:pPr>
-            <w:r>
+              <w:t>Guidance</w:t>
+            </w:r>
+          </w:p>
+          <w:p>
+            <w:pPr>
               <w:rPr>
                 <w:rFonts w:ascii="Arial" w:hAnsi="Arial"/>
                 <w:b/>
@@ -3469,11 +3490,8 @@
                 <w:color w:val="000000"/>
                 <w:szCs w:val="23"/>
               </w:rPr>
-              <w:t>Customer Representative</w:t>
-            </w:r>
-          </w:p>
-          <w:p>
-            <w:pPr>
+            </w:pPr>
+            <w:r>
               <w:rPr>
                 <w:rFonts w:ascii="Arial" w:hAnsi="Arial"/>
                 <w:b/>
@@ -3481,8 +3499,11 @@
                 <w:color w:val="000000"/>
                 <w:szCs w:val="23"/>
               </w:rPr>
-            </w:pPr>
-            <w:r>
+              <w:t>Customer Representative</w:t>
+            </w:r>
+          </w:p>
+          <w:p>
+            <w:pPr>
               <w:rPr>
                 <w:rFonts w:ascii="Arial" w:hAnsi="Arial"/>
                 <w:b/>
@@ -3490,6 +3511,15 @@
                 <w:color w:val="000000"/>
                 <w:szCs w:val="23"/>
               </w:rPr>
+            </w:pPr>
+            <w:r>
+              <w:rPr>
+                <w:rFonts w:ascii="Arial" w:hAnsi="Arial"/>
+                <w:b/>
+                <w:bCs/>
+                <w:color w:val="000000"/>
+                <w:szCs w:val="23"/>
+              </w:rPr>
               <w:t>Change Approval</w:t>
             </w:r>
           </w:p>
@@ -3530,8 +3560,6 @@
               </w:rPr>
               <w:t>a</w:t>
             </w:r>
-            <w:bookmarkStart w:id="4" w:name="_GoBack"/>
-            <w:bookmarkEnd w:id="4"/>
             <w:r>
               <w:rPr>
                 <w:rFonts w:ascii="Arial" w:hAnsi="Arial"/>
@@ -4178,12 +4206,12 @@
       <w:pPr>
         <w:pStyle w:val="Heading2"/>
       </w:pPr>
-      <w:bookmarkStart w:id="5" w:name="_Toc317666947"/>
+      <w:bookmarkStart w:id="4" w:name="_Toc317666947"/>
       <w:r>
         <w:lastRenderedPageBreak/>
         <w:t>Project Constraints</w:t>
       </w:r>
-      <w:bookmarkEnd w:id="5"/>
+      <w:bookmarkEnd w:id="4"/>
     </w:p>
     <w:p>
       <w:r>
@@ -4257,11 +4285,11 @@
       <w:pPr>
         <w:pStyle w:val="Heading2"/>
       </w:pPr>
-      <w:bookmarkStart w:id="6" w:name="_Toc317666948"/>
+      <w:bookmarkStart w:id="5" w:name="_Toc317666948"/>
       <w:r>
         <w:t>Project Assumptions</w:t>
       </w:r>
-      <w:bookmarkEnd w:id="6"/>
+      <w:bookmarkEnd w:id="5"/>
     </w:p>
     <w:p>
       <w:pPr>
@@ -4327,11 +4355,11 @@
       <w:pPr>
         <w:pStyle w:val="Heading2"/>
       </w:pPr>
-      <w:bookmarkStart w:id="7" w:name="_Toc317666949"/>
+      <w:bookmarkStart w:id="6" w:name="_Toc317666949"/>
       <w:r>
         <w:t>Preliminary Schedule and Cost Estimates</w:t>
       </w:r>
-      <w:bookmarkEnd w:id="7"/>
+      <w:bookmarkEnd w:id="6"/>
     </w:p>
     <w:tbl>
       <w:tblPr>
@@ -4706,8 +4734,13 @@
             <w:hideMark/>
           </w:tcPr>
           <w:p>
-            <w:r>
-              <w:t>SainSmart Mega2560 Controller</w:t>
+            <w:proofErr w:type="spellStart"/>
+            <w:r>
+              <w:t>SainSmart</w:t>
+            </w:r>
+            <w:proofErr w:type="spellEnd"/>
+            <w:r>
+              <w:t xml:space="preserve"> Mega2560 Controller</w:t>
             </w:r>
           </w:p>
         </w:tc>
@@ -4763,8 +4796,13 @@
             <w:hideMark/>
           </w:tcPr>
           <w:p>
-            <w:r>
-              <w:t>SainSmart RAMPS 1.4 Shield</w:t>
+            <w:proofErr w:type="spellStart"/>
+            <w:r>
+              <w:t>SainSmart</w:t>
+            </w:r>
+            <w:proofErr w:type="spellEnd"/>
+            <w:r>
+              <w:t xml:space="preserve"> RAMPS 1.4 Shield</w:t>
             </w:r>
           </w:p>
         </w:tc>
@@ -4820,8 +4858,13 @@
             <w:hideMark/>
           </w:tcPr>
           <w:p>
-            <w:r>
-              <w:t>SainSmart A4988 Driver</w:t>
+            <w:proofErr w:type="spellStart"/>
+            <w:r>
+              <w:t>SainSmart</w:t>
+            </w:r>
+            <w:proofErr w:type="spellEnd"/>
+            <w:r>
+              <w:t xml:space="preserve"> A4988 Driver</w:t>
             </w:r>
           </w:p>
         </w:tc>
@@ -5106,8 +5149,13 @@
             <w:hideMark/>
           </w:tcPr>
           <w:p>
-            <w:r>
-              <w:t>SainSmart 1602 LCD Shield</w:t>
+            <w:proofErr w:type="spellStart"/>
+            <w:r>
+              <w:t>SainSmart</w:t>
+            </w:r>
+            <w:proofErr w:type="spellEnd"/>
+            <w:r>
+              <w:t xml:space="preserve"> 1602 LCD Shield</w:t>
             </w:r>
           </w:p>
         </w:tc>
@@ -5267,12 +5315,12 @@
       <w:pPr>
         <w:pStyle w:val="Heading1"/>
       </w:pPr>
-      <w:bookmarkStart w:id="8" w:name="_Toc317666950"/>
+      <w:bookmarkStart w:id="7" w:name="_Toc317666950"/>
       <w:r>
         <w:lastRenderedPageBreak/>
         <w:t>Scope Statement</w:t>
       </w:r>
-      <w:bookmarkEnd w:id="8"/>
+      <w:bookmarkEnd w:id="7"/>
     </w:p>
     <w:p>
       <w:pPr>
@@ -5337,19 +5385,35 @@
         <w:t>The intended audience</w:t>
       </w:r>
       <w:r>
-        <w:t xml:space="preserve"> of the 3-D Printer Fabrication System will be the ME team, Dr. Panos Shiakolas, other operators authorized by the aforementioned, and experienced 3-D and CNC machine operators.</w:t>
+        <w:t xml:space="preserve"> of the 3-D Printer Fabrication System will be the ME team, Dr. </w:t>
+      </w:r>
+      <w:proofErr w:type="spellStart"/>
+      <w:r>
+        <w:t>Panos</w:t>
+      </w:r>
+      <w:proofErr w:type="spellEnd"/>
+      <w:r>
+        <w:t xml:space="preserve"> </w:t>
+      </w:r>
+      <w:proofErr w:type="spellStart"/>
+      <w:r>
+        <w:t>Shiakolas</w:t>
+      </w:r>
+      <w:proofErr w:type="spellEnd"/>
+      <w:r>
+        <w:t>, other operators authorized by the aforementioned, and experienced 3-D and CNC machine operators.</w:t>
       </w:r>
     </w:p>
     <w:p>
       <w:pPr>
         <w:pStyle w:val="Heading1"/>
       </w:pPr>
-      <w:bookmarkStart w:id="9" w:name="_Toc317666951"/>
+      <w:bookmarkStart w:id="8" w:name="_Toc317666951"/>
       <w:r>
         <w:lastRenderedPageBreak/>
         <w:t>Cost Management Plan</w:t>
       </w:r>
-      <w:bookmarkEnd w:id="9"/>
+      <w:bookmarkEnd w:id="8"/>
     </w:p>
     <w:p>
       <w:pPr>
@@ -5421,7 +5485,15 @@
     </w:p>
     <w:p>
       <w:r>
-        <w:t xml:space="preserve">Preliminary material costs for the project are given in Table 1.3 in this document. The hardware lead shall work closely with the ME team and the project sponsor, Dr. Shiakolas, to evaluate any potential material cost deviations. Such deviations shall be agreed upon by the CSE team before </w:t>
+        <w:t xml:space="preserve">Preliminary material costs for the project are given in Table 1.3 in this document. The hardware lead shall work closely with the ME team and the project sponsor, Dr. </w:t>
+      </w:r>
+      <w:proofErr w:type="spellStart"/>
+      <w:r>
+        <w:t>Shiakolas</w:t>
+      </w:r>
+      <w:proofErr w:type="spellEnd"/>
+      <w:r>
+        <w:t xml:space="preserve">, to evaluate any potential material cost deviations. Such deviations shall be agreed upon by the CSE team before </w:t>
       </w:r>
       <w:r>
         <w:lastRenderedPageBreak/>
@@ -5436,12 +5508,12 @@
       <w:pPr>
         <w:pStyle w:val="Heading1"/>
       </w:pPr>
-      <w:bookmarkStart w:id="10" w:name="_Toc317666952"/>
+      <w:bookmarkStart w:id="9" w:name="_Toc317666952"/>
       <w:r>
         <w:lastRenderedPageBreak/>
         <w:t>Earned Value Management</w:t>
       </w:r>
-      <w:bookmarkEnd w:id="10"/>
+      <w:bookmarkEnd w:id="9"/>
     </w:p>
     <w:p>
       <w:pPr>
@@ -5578,8 +5650,13 @@
         </w:numPr>
       </w:pPr>
       <w:r>
-        <w:t>How much work is actually spent at a given point in time.</w:t>
-      </w:r>
+        <w:t xml:space="preserve">How much work is actually spent at a given point in </w:t>
+      </w:r>
+      <w:proofErr w:type="gramStart"/>
+      <w:r>
+        <w:t>time.</w:t>
+      </w:r>
+      <w:proofErr w:type="gramEnd"/>
     </w:p>
     <w:p>
       <w:r>
@@ -5695,7 +5772,15 @@
     </w:p>
     <w:p>
       <w:r>
-        <w:t>[insert equation]</w:t>
+        <w:t>[</w:t>
+      </w:r>
+      <w:proofErr w:type="gramStart"/>
+      <w:r>
+        <w:t>insert</w:t>
+      </w:r>
+      <w:proofErr w:type="gramEnd"/>
+      <w:r>
+        <w:t xml:space="preserve"> equation]</w:t>
       </w:r>
     </w:p>
     <w:p>
@@ -5887,12 +5972,12 @@
       <w:pPr>
         <w:pStyle w:val="Heading1"/>
       </w:pPr>
-      <w:bookmarkStart w:id="11" w:name="_Toc317666953"/>
+      <w:bookmarkStart w:id="10" w:name="_Toc317666953"/>
       <w:r>
         <w:lastRenderedPageBreak/>
         <w:t>Scope Management Plan</w:t>
       </w:r>
-      <w:bookmarkEnd w:id="11"/>
+      <w:bookmarkEnd w:id="10"/>
     </w:p>
     <w:p>
       <w:r>
@@ -6073,12 +6158,12 @@
       <w:pPr>
         <w:pStyle w:val="Heading1"/>
       </w:pPr>
-      <w:bookmarkStart w:id="12" w:name="_Toc317666954"/>
+      <w:bookmarkStart w:id="11" w:name="_Toc317666954"/>
       <w:r>
         <w:lastRenderedPageBreak/>
         <w:t>Work Breakdown Structure</w:t>
       </w:r>
-      <w:bookmarkEnd w:id="12"/>
+      <w:bookmarkEnd w:id="11"/>
     </w:p>
     <w:tbl>
       <w:tblPr>
@@ -6127,7 +6212,7 @@
                 <w:szCs w:val="18"/>
               </w:rPr>
             </w:pPr>
-            <w:bookmarkStart w:id="13" w:name="_Toc317666955"/>
+            <w:bookmarkStart w:id="12" w:name="_Toc317666955"/>
             <w:r>
               <w:rPr>
                 <w:rFonts w:ascii="Segoe UI" w:hAnsi="Segoe UI" w:cs="Segoe UI"/>
@@ -12088,7 +12173,7 @@
         <w:lastRenderedPageBreak/>
         <w:t>Quality Management Plan</w:t>
       </w:r>
-      <w:bookmarkEnd w:id="13"/>
+      <w:bookmarkEnd w:id="12"/>
     </w:p>
     <w:p>
       <w:pPr>
@@ -12100,7 +12185,13 @@
     </w:p>
     <w:p>
       <w:r>
-        <w:t>Team Ink3D believes that quality is important in our products and documentation. We have derived a couple of ways for us to verify that our product meets the stated requirements. Below are the actions the team will take to ensure good quality.</w:t>
+        <w:t xml:space="preserve">Team Ink3D believes that quality is important in our products and documentation. </w:t>
+      </w:r>
+      <w:r>
+        <w:t>The team has derived a couple of ways to verify that the</w:t>
+      </w:r>
+      <w:r>
+        <w:t xml:space="preserve"> product meets the stated requirements. Below are the actions the team will take to ensure good quality.</w:t>
       </w:r>
     </w:p>
     <w:p>
@@ -12119,7 +12210,19 @@
         <w:t xml:space="preserve">of </w:t>
       </w:r>
       <w:r>
-        <w:t>the key strategies to ensure good quality in our product. Each team member is keeping up with his own personal engineering notebook. The notebook can cover any subject that the writer feels is important for his part of the assignment and to the success of the project as a whole. We also have deliverables for Dr. O’ Dell. He requires regular individual status reports, team status reports, and other documentation to ensure that there is always progress and to prevent stagnation.</w:t>
+        <w:t xml:space="preserve">the key strategies to ensure good quality in our product. Each team member is keeping up with his own personal engineering notebook. The notebook can cover any subject that the writer feels is important for his part of the assignment and to the success of the project as a whole. </w:t>
+      </w:r>
+      <w:r>
+        <w:t>The team also has</w:t>
+      </w:r>
+      <w:r>
+        <w:t xml:space="preserve"> deliverables for </w:t>
+      </w:r>
+      <w:r>
+        <w:t>Mr. O’Dell</w:t>
+      </w:r>
+      <w:r>
+        <w:t>. He requires regular individual status reports, team status reports, and other documentation to ensure that there is always progress and to prevent stagnation.</w:t>
       </w:r>
     </w:p>
     <w:p>
@@ -12132,10 +12235,54 @@
     </w:p>
     <w:p>
       <w:r>
-        <w:t xml:space="preserve">Modular and scalable software is especially important to our particular project. All individuals on this team are aware of good code formatting and including notes in the source code. </w:t>
-      </w:r>
-      <w:r>
-        <w:t xml:space="preserve">The software will be designed in a top-down approach by focusing on abstraction. We will use design patterns taught in our design patterns class to create code that is easy to understand, modify, and update. To control our collaboration, we will be using the version control manager GitHub. We have chosen Github because of its </w:t>
+        <w:t>Modular and scalable softwar</w:t>
+      </w:r>
+      <w:r>
+        <w:t xml:space="preserve">e is especially important to this </w:t>
+      </w:r>
+      <w:r>
+        <w:t xml:space="preserve">particular project. All individuals </w:t>
+      </w:r>
+      <w:r>
+        <w:t>on the</w:t>
+      </w:r>
+      <w:r>
+        <w:t xml:space="preserve"> team are aware of good code formatting and including notes in the source code. </w:t>
+      </w:r>
+      <w:r>
+        <w:t xml:space="preserve">The software will be designed in a top-down approach by focusing on abstraction. </w:t>
+      </w:r>
+      <w:r>
+        <w:t>Design</w:t>
+      </w:r>
+      <w:r>
+        <w:t xml:space="preserve"> patter</w:t>
+      </w:r>
+      <w:r>
+        <w:t>ns that the team has learned in class will be used</w:t>
+      </w:r>
+      <w:r>
+        <w:t xml:space="preserve"> to create code that is easy to understand, mo</w:t>
+      </w:r>
+      <w:r>
+        <w:t>dify, and update. To control team</w:t>
+      </w:r>
+      <w:r>
+        <w:t xml:space="preserve"> col</w:t>
+      </w:r>
+      <w:r>
+        <w:t xml:space="preserve">laboration, the team will be using a version control manager. </w:t>
+      </w:r>
+      <w:proofErr w:type="spellStart"/>
+      <w:r>
+        <w:t>Github</w:t>
+      </w:r>
+      <w:proofErr w:type="spellEnd"/>
+      <w:r>
+        <w:t xml:space="preserve"> was chosen as the version control manager</w:t>
+      </w:r>
+      <w:r>
+        <w:t xml:space="preserve"> because of its </w:t>
       </w:r>
       <w:r>
         <w:t>compa</w:t>
@@ -12144,7 +12291,13 @@
         <w:t>tibility</w:t>
       </w:r>
       <w:r>
-        <w:t xml:space="preserve"> across multiple platforms which benefits our diverse work space.</w:t>
+        <w:t xml:space="preserve"> across multi</w:t>
+      </w:r>
+      <w:r>
+        <w:t>ple platforms which benefits the team’s</w:t>
+      </w:r>
+      <w:r>
+        <w:t xml:space="preserve"> diverse work space.</w:t>
       </w:r>
       <w:r>
         <w:t xml:space="preserve"> </w:t>
@@ -12172,7 +12325,10 @@
         <w:t>3-D Printer</w:t>
       </w:r>
       <w:r>
-        <w:t>, we will also write up our own testing plan to ensure that the hardware works as required.</w:t>
+        <w:t>, Ink3D will also write up its own</w:t>
+      </w:r>
+      <w:r>
+        <w:t xml:space="preserve"> testing plan to ensure that the hardware works as required.</w:t>
       </w:r>
     </w:p>
     <w:p>
@@ -12202,12 +12358,12 @@
       <w:pPr>
         <w:pStyle w:val="Heading1"/>
       </w:pPr>
-      <w:bookmarkStart w:id="14" w:name="_Toc317666956"/>
+      <w:bookmarkStart w:id="13" w:name="_Toc317666956"/>
       <w:r>
         <w:lastRenderedPageBreak/>
         <w:t>Communications Plan</w:t>
       </w:r>
-      <w:bookmarkEnd w:id="14"/>
+      <w:bookmarkEnd w:id="13"/>
     </w:p>
     <w:p>
       <w:pPr>
@@ -12244,13 +12400,30 @@
     </w:p>
     <w:p>
       <w:r>
-        <w:t xml:space="preserve">We have established </w:t>
+        <w:t xml:space="preserve">The team has </w:t>
+      </w:r>
+      <w:r>
+        <w:t xml:space="preserve">established </w:t>
       </w:r>
       <w:r>
         <w:t>three primary methods of communication</w:t>
       </w:r>
       <w:r>
-        <w:t xml:space="preserve"> for the individual members. These are team meetings, the GitHub repository, and e-mail. We will go into detail about these communication types below and describe how and why they are used.</w:t>
+        <w:t xml:space="preserve"> for the individual members. These are team meetings, the </w:t>
+      </w:r>
+      <w:proofErr w:type="spellStart"/>
+      <w:r>
+        <w:t>GitHub</w:t>
+      </w:r>
+      <w:proofErr w:type="spellEnd"/>
+      <w:r>
+        <w:t xml:space="preserve"> repository, and e-mail. </w:t>
+      </w:r>
+      <w:r>
+        <w:t>This section</w:t>
+      </w:r>
+      <w:r>
+        <w:t xml:space="preserve"> will go into detail about these communication types below and describe how and why they are used.</w:t>
       </w:r>
     </w:p>
     <w:p>
@@ -12263,7 +12436,10 @@
     </w:p>
     <w:p>
       <w:r>
-        <w:t xml:space="preserve">We have schedule two regular meetings a week every Tuesday and Thursday at 7:00 </w:t>
+        <w:t>The team</w:t>
+      </w:r>
+      <w:r>
+        <w:t xml:space="preserve"> schedule two regular meetings a week every Tuesday and Thursday at 7:00 </w:t>
       </w:r>
       <w:r>
         <w:t xml:space="preserve">p.m. </w:t>
@@ -12293,20 +12469,41 @@
         <w:t>addressing concerns to the team,</w:t>
       </w:r>
       <w:r>
-        <w:t xml:space="preserve"> ensuring our individual work is collaborated, and deciding on the next step of the project.</w:t>
+        <w:t xml:space="preserve"> ensuring that each person’s</w:t>
+      </w:r>
+      <w:r>
+        <w:t xml:space="preserve"> individual work is collaborated, and deciding on the next step of the project.</w:t>
       </w:r>
     </w:p>
     <w:p>
       <w:pPr>
         <w:pStyle w:val="Heading3"/>
       </w:pPr>
+      <w:proofErr w:type="spellStart"/>
       <w:r>
         <w:t>GitHub</w:t>
       </w:r>
-    </w:p>
-    <w:p>
-      <w:r>
-        <w:t xml:space="preserve">GitHub is our primary source control for the system. The file architecture of the team’s GitHub account is structured to neatly accommodate several types of documentation, </w:t>
+      <w:proofErr w:type="spellEnd"/>
+    </w:p>
+    <w:p>
+      <w:proofErr w:type="spellStart"/>
+      <w:r>
+        <w:t>GitHub</w:t>
+      </w:r>
+      <w:proofErr w:type="spellEnd"/>
+      <w:r>
+        <w:t xml:space="preserve"> is the team’s</w:t>
+      </w:r>
+      <w:r>
+        <w:t xml:space="preserve"> primary source control for the system. The file architecture of the team’s </w:t>
+      </w:r>
+      <w:proofErr w:type="spellStart"/>
+      <w:r>
+        <w:t>GitHub</w:t>
+      </w:r>
+      <w:proofErr w:type="spellEnd"/>
+      <w:r>
+        <w:t xml:space="preserve"> account is structured to neatly accommodate several types of documentation, </w:t>
       </w:r>
       <w:r>
         <w:t>research, and deliverables</w:t>
@@ -12315,7 +12512,15 @@
         <w:t>.</w:t>
       </w:r>
       <w:r>
-        <w:t xml:space="preserve"> GitHub’s comment feature allows individual members to briefly update the team on the individual’s progress. </w:t>
+        <w:t xml:space="preserve"> </w:t>
+      </w:r>
+      <w:proofErr w:type="spellStart"/>
+      <w:r>
+        <w:t>GitHub’s</w:t>
+      </w:r>
+      <w:proofErr w:type="spellEnd"/>
+      <w:r>
+        <w:t xml:space="preserve"> comment feature allows individual members to briefly update the team on the individual’s progress. </w:t>
       </w:r>
     </w:p>
     <w:p>
@@ -12331,7 +12536,21 @@
         <w:t>The team’s quickest method of communication will be by e-mail. The consensus of the team is that not every member is comfortable with receiving and sending text messages as a reliable source of communication. However, the individual members have proven so far to be very responsive to emails. Almost every e-mail has been responded to within the day, usually within hours.</w:t>
       </w:r>
       <w:r>
-        <w:t xml:space="preserve"> E-mail is used for primarily for questions, concerns, and clarification. Important information or helpful notes that were not discussed during the meeting (ie. We forgot to talk about it) can be brought up via the E-mail.</w:t>
+        <w:t xml:space="preserve"> E-mail is used for primarily for questions, concerns, and clarification. Important information or helpful notes that were not disc</w:t>
+      </w:r>
+      <w:r>
+        <w:t>ussed during the meeting (</w:t>
+      </w:r>
+      <w:proofErr w:type="spellStart"/>
+      <w:r>
+        <w:t>ie</w:t>
+      </w:r>
+      <w:proofErr w:type="spellEnd"/>
+      <w:r>
+        <w:t>. The team forgets</w:t>
+      </w:r>
+      <w:r>
+        <w:t xml:space="preserve"> to talk about it) can be brought up via the E-mail.</w:t>
       </w:r>
     </w:p>
     <w:p>
@@ -12345,10 +12564,16 @@
     </w:p>
     <w:p>
       <w:r>
-        <w:t>Our team also needs a way to communicate outside the team itself.</w:t>
-      </w:r>
-      <w:r>
-        <w:t xml:space="preserve"> There are two individuals and one team that we need to have established communications with. We need</w:t>
+        <w:t>The</w:t>
+      </w:r>
+      <w:r>
+        <w:t xml:space="preserve"> team also needs a way to communicate outside the team itself.</w:t>
+      </w:r>
+      <w:r>
+        <w:t xml:space="preserve"> There are two </w:t>
+      </w:r>
+      <w:r>
+        <w:t>individuals and one additional team that Ink3D must stay in frequent contact with throughout this project.</w:t>
       </w:r>
     </w:p>
     <w:p>
@@ -12358,19 +12583,64 @@
       <w:r>
         <w:t xml:space="preserve">Dr. </w:t>
       </w:r>
+      <w:proofErr w:type="spellStart"/>
       <w:r>
         <w:t>Shiakolas</w:t>
       </w:r>
+      <w:proofErr w:type="spellEnd"/>
       <w:r>
         <w:t xml:space="preserve"> (Team Sponsor)</w:t>
       </w:r>
     </w:p>
     <w:p>
       <w:r>
-        <w:t>We have two primary forms of communication with our sponsor, Dr. Shiakolas. First form of communication is by e-mail. We use e-mail as a means to ask smaller questions such as clarification on a requirement. The other form of communication is scheduled meetings. Meetings with Dr. Shiako</w:t>
-      </w:r>
-      <w:r>
-        <w:t>las are not regular, so before</w:t>
+        <w:t>Ink3D</w:t>
+      </w:r>
+      <w:r>
+        <w:t xml:space="preserve"> </w:t>
+      </w:r>
+      <w:r>
+        <w:t xml:space="preserve">has </w:t>
+      </w:r>
+      <w:r>
+        <w:t>two primary forms of communication</w:t>
+      </w:r>
+      <w:r>
+        <w:t xml:space="preserve"> with the team’s</w:t>
+      </w:r>
+      <w:r>
+        <w:t xml:space="preserve"> sponsor, Dr. </w:t>
+      </w:r>
+      <w:proofErr w:type="spellStart"/>
+      <w:r>
+        <w:t>Shiakolas</w:t>
+      </w:r>
+      <w:proofErr w:type="spellEnd"/>
+      <w:r>
+        <w:t xml:space="preserve">. First form of communication is by e-mail. </w:t>
+      </w:r>
+      <w:r>
+        <w:t>The team</w:t>
+      </w:r>
+      <w:r>
+        <w:t xml:space="preserve"> use</w:t>
+      </w:r>
+      <w:r>
+        <w:t>s</w:t>
+      </w:r>
+      <w:r>
+        <w:t xml:space="preserve"> e-mail as a means to ask smaller questions such as clarification on a requirement. The other form of communication is scheduled meetings. Meetings with Dr. </w:t>
+      </w:r>
+      <w:proofErr w:type="spellStart"/>
+      <w:r>
+        <w:t>Shiako</w:t>
+      </w:r>
+      <w:r>
+        <w:t>las</w:t>
+      </w:r>
+      <w:proofErr w:type="spellEnd"/>
+      <w:r>
+        <w:t xml:space="preserve"> are not regular, so before</w:t>
       </w:r>
       <w:r>
         <w:t xml:space="preserve"> a meeting</w:t>
@@ -12379,19 +12649,56 @@
         <w:t xml:space="preserve"> can be scheduled</w:t>
       </w:r>
       <w:r>
-        <w:t xml:space="preserve">, we must first </w:t>
-      </w:r>
-      <w:r>
-        <w:t>e-mail Dr. Shiakolas and discuss an appropriate meeting time</w:t>
+        <w:t>, the team</w:t>
+      </w:r>
+      <w:r>
+        <w:t xml:space="preserve"> must first </w:t>
+      </w:r>
+      <w:r>
+        <w:t xml:space="preserve">e-mail Dr. </w:t>
+      </w:r>
+      <w:proofErr w:type="spellStart"/>
+      <w:r>
+        <w:t>Shiakolas</w:t>
+      </w:r>
+      <w:proofErr w:type="spellEnd"/>
+      <w:r>
+        <w:t xml:space="preserve"> and discuss an appropriate meeting time</w:t>
       </w:r>
       <w:r>
         <w:t>.</w:t>
       </w:r>
       <w:r>
-        <w:t xml:space="preserve"> Our normal meeting time is on Wednesday at 1:00p.m. During meetings with Dr. Shiakola</w:t>
-      </w:r>
-      <w:r>
-        <w:t>s, we discuss clarification about the requirements and discuss the scope and whether it is correct as is or needs to be changed</w:t>
+        <w:t xml:space="preserve"> The</w:t>
+      </w:r>
+      <w:r>
+        <w:t xml:space="preserve"> normal meeting time is on Wednesday at 1:00p.m. During meetings with Dr. </w:t>
+      </w:r>
+      <w:proofErr w:type="spellStart"/>
+      <w:r>
+        <w:t>Shiakola</w:t>
+      </w:r>
+      <w:r>
+        <w:t>s</w:t>
+      </w:r>
+      <w:proofErr w:type="spellEnd"/>
+      <w:r>
+        <w:t>, the team</w:t>
+      </w:r>
+      <w:r>
+        <w:t xml:space="preserve"> discuss</w:t>
+      </w:r>
+      <w:r>
+        <w:t>es</w:t>
+      </w:r>
+      <w:r>
+        <w:t xml:space="preserve"> clarification about the requirements and discuss</w:t>
+      </w:r>
+      <w:r>
+        <w:t>es</w:t>
+      </w:r>
+      <w:r>
+        <w:t xml:space="preserve"> the scope and whether it is correct as is or needs to be changed</w:t>
       </w:r>
       <w:r>
         <w:t>.</w:t>
@@ -12402,7 +12709,7 @@
         <w:pStyle w:val="Heading3"/>
       </w:pPr>
       <w:r>
-        <w:t>Dr. O’ Dell</w:t>
+        <w:t>Mr. O’Dell</w:t>
       </w:r>
       <w:r>
         <w:t xml:space="preserve"> (Professor)</w:t>
@@ -12410,7 +12717,16 @@
     </w:p>
     <w:p>
       <w:r>
-        <w:t xml:space="preserve">Another individual we report to is Dr. O’ Dell. </w:t>
+        <w:t>Another individual that the team reports to</w:t>
+      </w:r>
+      <w:r>
+        <w:t xml:space="preserve"> is </w:t>
+      </w:r>
+      <w:r>
+        <w:t>Mr. O’Dell</w:t>
+      </w:r>
+      <w:r>
+        <w:t xml:space="preserve">. </w:t>
       </w:r>
       <w:r>
         <w:t>He</w:t>
@@ -12422,16 +12738,37 @@
         <w:t xml:space="preserve"> the Senior Design course that</w:t>
       </w:r>
       <w:r>
-        <w:t xml:space="preserve"> oversees the Computer Science Teams in his class. To ensure that every team is making progress, Dr. O’ Dell requires several deliverables, including individual status reports, team status report presentations, and deliverable documents. O</w:t>
-      </w:r>
-      <w:r>
-        <w:t xml:space="preserve">ne goal of our team </w:t>
+        <w:t xml:space="preserve"> oversees the Computer Science Teams in his class. To ensure that every team is making progress, </w:t>
+      </w:r>
+      <w:r>
+        <w:t>Mr. O’Dell</w:t>
+      </w:r>
+      <w:r>
+        <w:t xml:space="preserve"> requires several deliverables, including individual status reports, team status report presentations, and deliverable documents. O</w:t>
+      </w:r>
+      <w:r>
+        <w:t>ne goal of this</w:t>
+      </w:r>
+      <w:r>
+        <w:t xml:space="preserve"> team </w:t>
       </w:r>
       <w:r>
         <w:t xml:space="preserve">is to be able to deliver </w:t>
       </w:r>
       <w:r>
-        <w:t>on time with adequate information. In the case of questions regarding our deliverables or how Senior Design works, Dr. O’ Dell accepts e-mails from his students.</w:t>
+        <w:t>on time with adequate information. In the</w:t>
+      </w:r>
+      <w:r>
+        <w:t xml:space="preserve"> case of questions regarding</w:t>
+      </w:r>
+      <w:r>
+        <w:t xml:space="preserve"> deliverables or how Senior Design works, </w:t>
+      </w:r>
+      <w:r>
+        <w:t>Mr. O’Dell</w:t>
+      </w:r>
+      <w:r>
+        <w:t xml:space="preserve"> accepts e-mails from his students.</w:t>
       </w:r>
     </w:p>
     <w:p>
@@ -12449,26 +12786,53 @@
       <w:r>
         <w:t xml:space="preserve"> Dr. </w:t>
       </w:r>
+      <w:proofErr w:type="spellStart"/>
       <w:r>
         <w:t>Shiakolas</w:t>
       </w:r>
       <w:r>
-        <w:t xml:space="preserve">’s request, we have not yet met with the Mechanical Engineering Team. However, meeting with the ME Team will eventually be necessary, so a form of communication must be established between the two teams. </w:t>
-      </w:r>
-      <w:r>
-        <w:t>Very likely, we will be using the same channels of communication between the ME Team and Ink3D as Ink3D uses internally. Initial contact will be made by e-mail or by both teams meeting with Dr. Shiakolas.</w:t>
+        <w:t>’s</w:t>
+      </w:r>
+      <w:proofErr w:type="spellEnd"/>
+      <w:r>
+        <w:t xml:space="preserve"> request, Ink3D has</w:t>
+      </w:r>
+      <w:r>
+        <w:t xml:space="preserve"> not yet met with the Mechanical Engineering Team. However, meeting with the ME Team will eventually be necessary, so a form of communication must be established between the two teams. </w:t>
+      </w:r>
+      <w:r>
+        <w:t>Very likely,</w:t>
+      </w:r>
+      <w:r>
+        <w:t xml:space="preserve"> the same channels of communication</w:t>
+      </w:r>
+      <w:r>
+        <w:t xml:space="preserve"> will be used</w:t>
+      </w:r>
+      <w:r>
+        <w:t xml:space="preserve"> between the ME Team and Ink3D as Ink3D uses internally. Initial contact will be made by e-mail or by both teams meeting with Dr. </w:t>
+      </w:r>
+      <w:proofErr w:type="spellStart"/>
+      <w:r>
+        <w:t>Shiakolas</w:t>
+      </w:r>
+      <w:proofErr w:type="spellEnd"/>
+      <w:r>
+        <w:t>.</w:t>
       </w:r>
     </w:p>
     <w:p>
       <w:pPr>
         <w:pStyle w:val="Heading1"/>
       </w:pPr>
-      <w:bookmarkStart w:id="15" w:name="_Toc317666957"/>
+      <w:bookmarkStart w:id="14" w:name="_Toc317666957"/>
+      <w:bookmarkStart w:id="15" w:name="_GoBack"/>
+      <w:bookmarkEnd w:id="15"/>
       <w:r>
         <w:lastRenderedPageBreak/>
         <w:t>Change Management Plan</w:t>
       </w:r>
-      <w:bookmarkEnd w:id="15"/>
+      <w:bookmarkEnd w:id="14"/>
     </w:p>
     <w:p>
       <w:pPr>
@@ -12514,7 +12878,15 @@
         <w:t>3-D Printer</w:t>
       </w:r>
       <w:r>
-        <w:t xml:space="preserve"> Fabrication System project still involves many unknowns and loosely defined components that are likely to change as the project progresses.  The areas most likely to change are the scope of the team’s involvement in the printer’s firmware and the interface between the printer and the host software.  Early meetings with the project’s sponsor also suggest that the required printing methods may also change throughout the course of the project depending on </w:t>
+        <w:t xml:space="preserve"> Fabrication System project still involves many unknowns and loosely defined components that are likely to change as the project progresses.  The </w:t>
+      </w:r>
+      <w:proofErr w:type="spellStart"/>
+      <w:r>
+        <w:t>areas</w:t>
+      </w:r>
+      <w:proofErr w:type="spellEnd"/>
+      <w:r>
+        <w:t xml:space="preserve"> most likely to change are the scope of the team’s involvement in the printer’s firmware and the interface between the printer and the host software.  Early meetings with the project’s sponsor also suggest that the required printing methods may also change throughout the course of the project depending on </w:t>
       </w:r>
       <w:r>
         <w:t>the efficiency of the project’s progress.</w:t>
@@ -12559,7 +12931,23 @@
         <w:t xml:space="preserve"> </w:t>
       </w:r>
       <w:r>
-        <w:t>Dr. Panos Shiakolas will inform the team if any changes are needed to the project to achieve his expectations of the project.  He will also have to approve any changes that the team decides are necessary.</w:t>
+        <w:t xml:space="preserve">Dr. </w:t>
+      </w:r>
+      <w:proofErr w:type="spellStart"/>
+      <w:r>
+        <w:t>Panos</w:t>
+      </w:r>
+      <w:proofErr w:type="spellEnd"/>
+      <w:r>
+        <w:t xml:space="preserve"> </w:t>
+      </w:r>
+      <w:proofErr w:type="spellStart"/>
+      <w:r>
+        <w:t>Shiakolas</w:t>
+      </w:r>
+      <w:proofErr w:type="spellEnd"/>
+      <w:r>
+        <w:t xml:space="preserve"> will inform the team if any changes are needed to the project to achieve his expectations of the project.  He will also have to approve any changes that the team decides are necessary.</w:t>
       </w:r>
     </w:p>
     <w:p>
@@ -12655,7 +13043,10 @@
         <w:t xml:space="preserve"> </w:t>
       </w:r>
       <w:r>
-        <w:t>Dr. O’ Dell will give advice to the team about proposed changes.  He may be approached to discuss changes when there is a disagreement between the project team and the project sponsor.</w:t>
+        <w:t>Mr. O’Dell</w:t>
+      </w:r>
+      <w:r>
+        <w:t xml:space="preserve"> will give advice to the team about proposed changes.  He may be approached to discuss changes when there is a disagreement between the project team and the project sponsor.</w:t>
       </w:r>
     </w:p>
     <w:p>
@@ -12730,7 +13121,7 @@
                     <pic:cNvPicPr/>
                   </pic:nvPicPr>
                   <pic:blipFill>
-                    <a:blip r:embed="rId13">
+                    <a:blip r:embed="rId12">
                       <a:extLst>
                         <a:ext uri="{28A0092B-C50C-407E-A947-70E740481C1C}">
                           <a14:useLocalDpi xmlns:a14="http://schemas.microsoft.com/office/drawing/2010/main" val="0"/>
@@ -13226,7 +13617,21 @@
         <w:rPr>
           <w:u w:val="single"/>
         </w:rPr>
-        <w:t>Reason the Change was Accepted or Denied:</w:t>
+        <w:t xml:space="preserve">Reason the Change was </w:t>
+      </w:r>
+      <w:proofErr w:type="gramStart"/>
+      <w:r>
+        <w:rPr>
+          <w:u w:val="single"/>
+        </w:rPr>
+        <w:t>Accepted</w:t>
+      </w:r>
+      <w:proofErr w:type="gramEnd"/>
+      <w:r>
+        <w:rPr>
+          <w:u w:val="single"/>
+        </w:rPr>
+        <w:t xml:space="preserve"> or Denied:</w:t>
       </w:r>
     </w:p>
     <w:p>
@@ -13273,7 +13678,31 @@
         </w:rPr>
       </w:pPr>
       <w:r>
-        <w:t>Project Sponsor: Dr. Panos Shiakolas is the sponsor for the project. The sponsor will assist the team in identifying the major requirements and needs for the project. The sponsor will also assist the ME team in identifying the hardware requirements and relaying the information to the CSE team. Dr. Shiakolas has a wealth of experience with 3-D printing and the CSE team will meet with him on a weekly or bi-weekly basis to discuss any risks and possible resolutions to the risks.</w:t>
+        <w:t xml:space="preserve">Project Sponsor: Dr. </w:t>
+      </w:r>
+      <w:proofErr w:type="spellStart"/>
+      <w:r>
+        <w:t>Panos</w:t>
+      </w:r>
+      <w:proofErr w:type="spellEnd"/>
+      <w:r>
+        <w:t xml:space="preserve"> </w:t>
+      </w:r>
+      <w:proofErr w:type="spellStart"/>
+      <w:r>
+        <w:t>Shiakolas</w:t>
+      </w:r>
+      <w:proofErr w:type="spellEnd"/>
+      <w:r>
+        <w:t xml:space="preserve"> is the sponsor for the project. The sponsor will assist the team in identifying the major requirements and needs for the project. The sponsor will also assist the ME team in identifying the hardware requirements and relaying the information to the CSE team. Dr. </w:t>
+      </w:r>
+      <w:proofErr w:type="spellStart"/>
+      <w:r>
+        <w:t>Shiakolas</w:t>
+      </w:r>
+      <w:proofErr w:type="spellEnd"/>
+      <w:r>
+        <w:t xml:space="preserve"> has a wealth of experience with 3-D printing and the CSE team will meet with him on a weekly or bi-weekly basis to discuss any risks and possible resolutions to the risks.</w:t>
       </w:r>
     </w:p>
     <w:p>
@@ -13351,7 +13780,15 @@
         </w:rPr>
       </w:pPr>
       <w:r>
-        <w:t>Project Stakeholders: Dr. Shiakolas, the ME team, and machine operators of the UTA Mechanical Engineering Department will address any potential risk as well as possible courses of actions to the CSE team.</w:t>
+        <w:t xml:space="preserve">Project Stakeholders: Dr. </w:t>
+      </w:r>
+      <w:proofErr w:type="spellStart"/>
+      <w:r>
+        <w:t>Shiakolas</w:t>
+      </w:r>
+      <w:proofErr w:type="spellEnd"/>
+      <w:r>
+        <w:t>, the ME team, and machine operators of the UTA Mechanical Engineering Department will address any potential risk as well as possible courses of actions to the CSE team.</w:t>
       </w:r>
     </w:p>
     <w:p>
@@ -14147,7 +14584,15 @@
           </w:tcPr>
           <w:p>
             <w:r>
-              <w:t>Other team members must assist with CpE tasks</w:t>
+              <w:t xml:space="preserve">Other team members must assist with </w:t>
+            </w:r>
+            <w:proofErr w:type="spellStart"/>
+            <w:r>
+              <w:t>CpE</w:t>
+            </w:r>
+            <w:proofErr w:type="spellEnd"/>
+            <w:r>
+              <w:t xml:space="preserve"> tasks</w:t>
             </w:r>
           </w:p>
         </w:tc>
@@ -14356,7 +14801,13 @@
     </w:p>
     <w:p>
       <w:r>
-        <w:t>Below describes the role each person plays in our procurement management plan:</w:t>
+        <w:t>Below describes th</w:t>
+      </w:r>
+      <w:r>
+        <w:t xml:space="preserve">e role each person plays in the team’s </w:t>
+      </w:r>
+      <w:r>
+        <w:t>procurement management plan:</w:t>
       </w:r>
     </w:p>
     <w:p>
@@ -14376,10 +14827,26 @@
         <w:t xml:space="preserve"> </w:t>
       </w:r>
       <w:r>
-        <w:t>Dr. Shiakolas will be providing advice on what items could be beneficial to our project. In addition, D</w:t>
-      </w:r>
-      <w:r>
-        <w:t>r. Shiakolas has offered to give</w:t>
+        <w:t xml:space="preserve">Dr. </w:t>
+      </w:r>
+      <w:proofErr w:type="spellStart"/>
+      <w:r>
+        <w:t>Shiakolas</w:t>
+      </w:r>
+      <w:proofErr w:type="spellEnd"/>
+      <w:r>
+        <w:t xml:space="preserve"> will be providing advice on what items could be beneficial to our project. In addition, D</w:t>
+      </w:r>
+      <w:r>
+        <w:t xml:space="preserve">r. </w:t>
+      </w:r>
+      <w:proofErr w:type="spellStart"/>
+      <w:r>
+        <w:t>Shiakolas</w:t>
+      </w:r>
+      <w:proofErr w:type="spellEnd"/>
+      <w:r>
+        <w:t xml:space="preserve"> has offered to give</w:t>
       </w:r>
       <w:r>
         <w:t xml:space="preserve"> the team access to</w:t>
@@ -14419,7 +14886,13 @@
         <w:t xml:space="preserve">: </w:t>
       </w:r>
       <w:r>
-        <w:t>When the team has decided on the product purchase, the Project Manager, Daniel Lain, will pass on the request to the Project Supervisor, Dr. O’ Dell, for consideration. The Project Supervisor has the final say on if the product is purchased.</w:t>
+        <w:t>When the team has decided on the product purchase, the Project Manager, Daniel Lain, will pass on the reque</w:t>
+      </w:r>
+      <w:r>
+        <w:t>st to the Project Supervisor, Mr</w:t>
+      </w:r>
+      <w:r>
+        <w:t>. O’ Dell, for consideration. The Project Supervisor has the final say on if the product is purchased.</w:t>
       </w:r>
     </w:p>
     <w:p>
@@ -14445,7 +14918,37 @@
         <w:t xml:space="preserve"> </w:t>
       </w:r>
       <w:r>
-        <w:t>We do not have any stakeholders at this time, but in the event that we get stakeholders, they will be notified of any purchasing decisions before they are made. Any advice by stakeholders will be put into consideration.</w:t>
+        <w:t>This project</w:t>
+      </w:r>
+      <w:r>
+        <w:t xml:space="preserve"> do</w:t>
+      </w:r>
+      <w:r>
+        <w:t>es</w:t>
+      </w:r>
+      <w:r>
+        <w:t xml:space="preserve"> not have any</w:t>
+      </w:r>
+      <w:r>
+        <w:t xml:space="preserve"> </w:t>
+      </w:r>
+      <w:r>
+        <w:rPr>
+          <w:i/>
+        </w:rPr>
+        <w:t>additional</w:t>
+      </w:r>
+      <w:r>
+        <w:t xml:space="preserve"> stakeholders at this time, but in th</w:t>
+      </w:r>
+      <w:r>
+        <w:t>e event that more stakeholders are added</w:t>
+      </w:r>
+      <w:r>
+        <w:t xml:space="preserve">, they will be notified of any purchasing decisions before they are made. </w:t>
+      </w:r>
+      <w:r>
+        <w:t>Advice by stakeholders will be put into consideration, but will need sufficient cause first.</w:t>
       </w:r>
     </w:p>
     <w:p>
@@ -14460,7 +14963,31 @@
     </w:p>
     <w:p>
       <w:r>
-        <w:t>Items needed for this project should be procured before or at the start of the implementation phase. Because of our unique situation with the ME Team, it maybe be necessary to hold off on some purchases until we better understand the 3-D printer they are designing. Towards the end of the designing phase</w:t>
+        <w:t>Items needed for this project should be procured before or at the start of the impl</w:t>
+      </w:r>
+      <w:r>
+        <w:t>ementation phase. Because of the</w:t>
+      </w:r>
+      <w:r>
+        <w:t xml:space="preserve"> unique situation</w:t>
+      </w:r>
+      <w:r>
+        <w:t xml:space="preserve"> between Ink3D and</w:t>
+      </w:r>
+      <w:r>
+        <w:t xml:space="preserve"> the ME Team, it maybe be necessary to hold off on s</w:t>
+      </w:r>
+      <w:r>
+        <w:t xml:space="preserve">ome purchases until </w:t>
+      </w:r>
+      <w:r>
+        <w:t>the 3-D printer they are designing</w:t>
+      </w:r>
+      <w:r>
+        <w:t xml:space="preserve"> is better understood</w:t>
+      </w:r>
+      <w:r>
+        <w:t>. Towards the end of the designing phase</w:t>
       </w:r>
       <w:r>
         <w:t>, but before implementation</w:t>
@@ -14592,7 +15119,15 @@
     </w:p>
     <w:p>
       <w:r>
-        <w:t>All project artifacts will be archived using GitHub so that they may be available for future interests in this project.  The following is a list of the artifacts to be archived:</w:t>
+        <w:t xml:space="preserve">All project artifacts will be archived using </w:t>
+      </w:r>
+      <w:proofErr w:type="spellStart"/>
+      <w:r>
+        <w:t>GitHub</w:t>
+      </w:r>
+      <w:proofErr w:type="spellEnd"/>
+      <w:r>
+        <w:t xml:space="preserve"> so that they may be available for future interests in this project.  The following is a list of the artifacts to be archived:</w:t>
       </w:r>
     </w:p>
     <w:p>
@@ -14765,7 +15300,15 @@
     </w:p>
     <w:p>
       <w:r>
-        <w:t xml:space="preserve">The GitHub repository where these artifacts will be archived is located at </w:t>
+        <w:t xml:space="preserve">The </w:t>
+      </w:r>
+      <w:proofErr w:type="spellStart"/>
+      <w:r>
+        <w:t>GitHub</w:t>
+      </w:r>
+      <w:proofErr w:type="spellEnd"/>
+      <w:r>
+        <w:t xml:space="preserve"> repository where these artifacts will be archived is located at </w:t>
       </w:r>
       <w:r>
         <w:t>https://github.com/qpHalcy0n/SRDesign</w:t>
@@ -14848,7 +15391,23 @@
     </w:p>
     <w:p>
       <w:r>
-        <w:t>All financial records will be accounted for, documented, and archived.  Physical invoiced and purchase orders will be scanned and archived on GitHub with sensitive information blacked out.  A final cost report will be created that accounts for all project spending and this report will also be archived on GitHub.</w:t>
+        <w:t xml:space="preserve">All financial records will be accounted for, documented, and archived.  Physical invoiced and purchase orders will be scanned and archived on </w:t>
+      </w:r>
+      <w:proofErr w:type="spellStart"/>
+      <w:r>
+        <w:t>GitHub</w:t>
+      </w:r>
+      <w:proofErr w:type="spellEnd"/>
+      <w:r>
+        <w:t xml:space="preserve"> with sensitive information blacked out.  A final cost report will be created that accounts for all project spending and this report will also be archived on </w:t>
+      </w:r>
+      <w:proofErr w:type="spellStart"/>
+      <w:r>
+        <w:t>GitHub</w:t>
+      </w:r>
+      <w:proofErr w:type="spellEnd"/>
+      <w:r>
+        <w:t>.</w:t>
       </w:r>
     </w:p>
     <w:p>
@@ -14865,8 +15424,8 @@
       </w:r>
     </w:p>
     <w:sectPr>
-      <w:headerReference w:type="default" r:id="rId14"/>
-      <w:footerReference w:type="default" r:id="rId15"/>
+      <w:headerReference w:type="default" r:id="rId13"/>
+      <w:footerReference w:type="default" r:id="rId14"/>
       <w:pgSz w:w="12240" w:h="15840" w:code="1"/>
       <w:pgMar w:top="864" w:right="1440" w:bottom="792" w:left="1440" w:header="720" w:footer="720" w:gutter="0"/>
       <w:pgNumType w:start="1"/>
@@ -14878,7 +15437,7 @@
 </file>
 
 <file path=word/endnotes.xml><?xml version="1.0" encoding="utf-8"?>
-<w:endnotes xmlns:wpc="http://schemas.microsoft.com/office/word/2010/wordprocessingCanvas" xmlns:mc="http://schemas.openxmlformats.org/markup-compatibility/2006" xmlns:o="urn:schemas-microsoft-com:office:office" xmlns:r="http://schemas.openxmlformats.org/officeDocument/2006/relationships" xmlns:m="http://schemas.openxmlformats.org/officeDocument/2006/math" xmlns:v="urn:schemas-microsoft-com:vml" xmlns:wp14="http://schemas.microsoft.com/office/word/2010/wordprocessingDrawing" xmlns:wp="http://schemas.openxmlformats.org/drawingml/2006/wordprocessingDrawing" xmlns:w10="urn:schemas-microsoft-com:office:word" xmlns:w="http://schemas.openxmlformats.org/wordprocessingml/2006/main" xmlns:w14="http://schemas.microsoft.com/office/word/2010/wordml" xmlns:wpg="http://schemas.microsoft.com/office/word/2010/wordprocessingGroup" xmlns:wpi="http://schemas.microsoft.com/office/word/2010/wordprocessingInk" xmlns:wne="http://schemas.microsoft.com/office/word/2006/wordml" xmlns:wps="http://schemas.microsoft.com/office/word/2010/wordprocessingShape" mc:Ignorable="w14 wp14">
+<w:endnotes xmlns:wpc="http://schemas.microsoft.com/office/word/2010/wordprocessingCanvas" xmlns:mc="http://schemas.openxmlformats.org/markup-compatibility/2006" xmlns:o="urn:schemas-microsoft-com:office:office" xmlns:r="http://schemas.openxmlformats.org/officeDocument/2006/relationships" xmlns:m="http://schemas.openxmlformats.org/officeDocument/2006/math" xmlns:v="urn:schemas-microsoft-com:vml" xmlns:wp14="http://schemas.microsoft.com/office/word/2010/wordprocessingDrawing" xmlns:wp="http://schemas.openxmlformats.org/drawingml/2006/wordprocessingDrawing" xmlns:w10="urn:schemas-microsoft-com:office:word" xmlns:w="http://schemas.openxmlformats.org/wordprocessingml/2006/main" xmlns:w14="http://schemas.microsoft.com/office/word/2010/wordml" xmlns:w15="http://schemas.microsoft.com/office/word/2012/wordml" xmlns:wpg="http://schemas.microsoft.com/office/word/2010/wordprocessingGroup" xmlns:wpi="http://schemas.microsoft.com/office/word/2010/wordprocessingInk" xmlns:wne="http://schemas.microsoft.com/office/word/2006/wordml" xmlns:wps="http://schemas.microsoft.com/office/word/2010/wordprocessingShape" mc:Ignorable="w14 w15 wp14">
   <w:endnote w:type="separator" w:id="-1">
     <w:p>
       <w:r>
@@ -14897,7 +15456,7 @@
 </file>
 
 <file path=word/footer1.xml><?xml version="1.0" encoding="utf-8"?>
-<w:ftr xmlns:wpc="http://schemas.microsoft.com/office/word/2010/wordprocessingCanvas" xmlns:mc="http://schemas.openxmlformats.org/markup-compatibility/2006" xmlns:o="urn:schemas-microsoft-com:office:office" xmlns:r="http://schemas.openxmlformats.org/officeDocument/2006/relationships" xmlns:m="http://schemas.openxmlformats.org/officeDocument/2006/math" xmlns:v="urn:schemas-microsoft-com:vml" xmlns:wp14="http://schemas.microsoft.com/office/word/2010/wordprocessingDrawing" xmlns:wp="http://schemas.openxmlformats.org/drawingml/2006/wordprocessingDrawing" xmlns:w10="urn:schemas-microsoft-com:office:word" xmlns:w="http://schemas.openxmlformats.org/wordprocessingml/2006/main" xmlns:w14="http://schemas.microsoft.com/office/word/2010/wordml" xmlns:wpg="http://schemas.microsoft.com/office/word/2010/wordprocessingGroup" xmlns:wpi="http://schemas.microsoft.com/office/word/2010/wordprocessingInk" xmlns:wne="http://schemas.microsoft.com/office/word/2006/wordml" xmlns:wps="http://schemas.microsoft.com/office/word/2010/wordprocessingShape" mc:Ignorable="w14 wp14">
+<w:ftr xmlns:wpc="http://schemas.microsoft.com/office/word/2010/wordprocessingCanvas" xmlns:mc="http://schemas.openxmlformats.org/markup-compatibility/2006" xmlns:o="urn:schemas-microsoft-com:office:office" xmlns:r="http://schemas.openxmlformats.org/officeDocument/2006/relationships" xmlns:m="http://schemas.openxmlformats.org/officeDocument/2006/math" xmlns:v="urn:schemas-microsoft-com:vml" xmlns:wp14="http://schemas.microsoft.com/office/word/2010/wordprocessingDrawing" xmlns:wp="http://schemas.openxmlformats.org/drawingml/2006/wordprocessingDrawing" xmlns:w10="urn:schemas-microsoft-com:office:word" xmlns:w="http://schemas.openxmlformats.org/wordprocessingml/2006/main" xmlns:w14="http://schemas.microsoft.com/office/word/2010/wordml" xmlns:w15="http://schemas.microsoft.com/office/word/2012/wordml" xmlns:wpg="http://schemas.microsoft.com/office/word/2010/wordprocessingGroup" xmlns:wpi="http://schemas.microsoft.com/office/word/2010/wordprocessingInk" xmlns:wne="http://schemas.microsoft.com/office/word/2006/wordml" xmlns:wps="http://schemas.microsoft.com/office/word/2010/wordprocessingShape" mc:Ignorable="w14 w15 wp14">
   <w:p>
     <w:pPr>
       <w:framePr w:wrap="around" w:vAnchor="text" w:hAnchor="margin" w:xAlign="right" w:y="1"/>
@@ -14921,7 +15480,7 @@
 </file>
 
 <file path=word/footer2.xml><?xml version="1.0" encoding="utf-8"?>
-<w:ftr xmlns:wpc="http://schemas.microsoft.com/office/word/2010/wordprocessingCanvas" xmlns:mc="http://schemas.openxmlformats.org/markup-compatibility/2006" xmlns:o="urn:schemas-microsoft-com:office:office" xmlns:r="http://schemas.openxmlformats.org/officeDocument/2006/relationships" xmlns:m="http://schemas.openxmlformats.org/officeDocument/2006/math" xmlns:v="urn:schemas-microsoft-com:vml" xmlns:wp14="http://schemas.microsoft.com/office/word/2010/wordprocessingDrawing" xmlns:wp="http://schemas.openxmlformats.org/drawingml/2006/wordprocessingDrawing" xmlns:w10="urn:schemas-microsoft-com:office:word" xmlns:w="http://schemas.openxmlformats.org/wordprocessingml/2006/main" xmlns:w14="http://schemas.microsoft.com/office/word/2010/wordml" xmlns:wpg="http://schemas.microsoft.com/office/word/2010/wordprocessingGroup" xmlns:wpi="http://schemas.microsoft.com/office/word/2010/wordprocessingInk" xmlns:wne="http://schemas.microsoft.com/office/word/2006/wordml" xmlns:wps="http://schemas.microsoft.com/office/word/2010/wordprocessingShape" mc:Ignorable="w14 wp14">
+<w:ftr xmlns:wpc="http://schemas.microsoft.com/office/word/2010/wordprocessingCanvas" xmlns:mc="http://schemas.openxmlformats.org/markup-compatibility/2006" xmlns:o="urn:schemas-microsoft-com:office:office" xmlns:r="http://schemas.openxmlformats.org/officeDocument/2006/relationships" xmlns:m="http://schemas.openxmlformats.org/officeDocument/2006/math" xmlns:v="urn:schemas-microsoft-com:vml" xmlns:wp14="http://schemas.microsoft.com/office/word/2010/wordprocessingDrawing" xmlns:wp="http://schemas.openxmlformats.org/drawingml/2006/wordprocessingDrawing" xmlns:w10="urn:schemas-microsoft-com:office:word" xmlns:w="http://schemas.openxmlformats.org/wordprocessingml/2006/main" xmlns:w14="http://schemas.microsoft.com/office/word/2010/wordml" xmlns:w15="http://schemas.microsoft.com/office/word/2012/wordml" xmlns:wpg="http://schemas.microsoft.com/office/word/2010/wordprocessingGroup" xmlns:wpi="http://schemas.microsoft.com/office/word/2010/wordprocessingInk" xmlns:wne="http://schemas.microsoft.com/office/word/2006/wordml" xmlns:wps="http://schemas.microsoft.com/office/word/2010/wordprocessingShape" mc:Ignorable="w14 w15 wp14">
   <w:p>
     <w:pPr>
       <w:pStyle w:val="Header"/>
@@ -14938,7 +15497,7 @@
 </file>
 
 <file path=word/footer3.xml><?xml version="1.0" encoding="utf-8"?>
-<w:ftr xmlns:wpc="http://schemas.microsoft.com/office/word/2010/wordprocessingCanvas" xmlns:mc="http://schemas.openxmlformats.org/markup-compatibility/2006" xmlns:o="urn:schemas-microsoft-com:office:office" xmlns:r="http://schemas.openxmlformats.org/officeDocument/2006/relationships" xmlns:m="http://schemas.openxmlformats.org/officeDocument/2006/math" xmlns:v="urn:schemas-microsoft-com:vml" xmlns:wp14="http://schemas.microsoft.com/office/word/2010/wordprocessingDrawing" xmlns:wp="http://schemas.openxmlformats.org/drawingml/2006/wordprocessingDrawing" xmlns:w10="urn:schemas-microsoft-com:office:word" xmlns:w="http://schemas.openxmlformats.org/wordprocessingml/2006/main" xmlns:w14="http://schemas.microsoft.com/office/word/2010/wordml" xmlns:wpg="http://schemas.microsoft.com/office/word/2010/wordprocessingGroup" xmlns:wpi="http://schemas.microsoft.com/office/word/2010/wordprocessingInk" xmlns:wne="http://schemas.microsoft.com/office/word/2006/wordml" xmlns:wps="http://schemas.microsoft.com/office/word/2010/wordprocessingShape" mc:Ignorable="w14 wp14">
+<w:ftr xmlns:wpc="http://schemas.microsoft.com/office/word/2010/wordprocessingCanvas" xmlns:mc="http://schemas.openxmlformats.org/markup-compatibility/2006" xmlns:o="urn:schemas-microsoft-com:office:office" xmlns:r="http://schemas.openxmlformats.org/officeDocument/2006/relationships" xmlns:m="http://schemas.openxmlformats.org/officeDocument/2006/math" xmlns:v="urn:schemas-microsoft-com:vml" xmlns:wp14="http://schemas.microsoft.com/office/word/2010/wordprocessingDrawing" xmlns:wp="http://schemas.openxmlformats.org/drawingml/2006/wordprocessingDrawing" xmlns:w10="urn:schemas-microsoft-com:office:word" xmlns:w="http://schemas.openxmlformats.org/wordprocessingml/2006/main" xmlns:w14="http://schemas.microsoft.com/office/word/2010/wordml" xmlns:w15="http://schemas.microsoft.com/office/word/2012/wordml" xmlns:wpg="http://schemas.microsoft.com/office/word/2010/wordprocessingGroup" xmlns:wpi="http://schemas.microsoft.com/office/word/2010/wordprocessingInk" xmlns:wne="http://schemas.microsoft.com/office/word/2006/wordml" xmlns:wps="http://schemas.microsoft.com/office/word/2010/wordprocessingShape" mc:Ignorable="w14 w15 wp14">
   <w:p>
     <w:pPr>
       <w:pStyle w:val="Header"/>
@@ -14956,7 +15515,7 @@
       <w:rPr>
         <w:noProof/>
       </w:rPr>
-      <w:t>13 October 2013 @ 10:30:00 AM</w:t>
+      <w:t>13 October 2013 @ 3:42:00 PM</w:t>
     </w:r>
     <w:r>
       <w:fldChar w:fldCharType="end"/>
@@ -14985,33 +15544,20 @@
     <w:r>
       <w:tab/>
     </w:r>
-    <w:r>
-      <w:fldChar w:fldCharType="begin"/>
-    </w:r>
-    <w:r>
-      <w:instrText xml:space="preserve"> STYLEREF  PseudoHeading1  \* MERGEFORMAT </w:instrText>
-    </w:r>
-    <w:r>
-      <w:fldChar w:fldCharType="separate"/>
-    </w:r>
-    <w:r>
-      <w:rPr>
-        <w:noProof/>
-      </w:rPr>
-      <w:t>Table of Contents</w:t>
-    </w:r>
-    <w:r>
-      <w:rPr>
-        <w:noProof/>
-      </w:rPr>
-      <w:fldChar w:fldCharType="end"/>
-    </w:r>
+    <w:fldSimple w:instr=" STYLEREF  PseudoHeading1  \* MERGEFORMAT ">
+      <w:r>
+        <w:rPr>
+          <w:noProof/>
+        </w:rPr>
+        <w:t>Table of Contents</w:t>
+      </w:r>
+    </w:fldSimple>
   </w:p>
 </w:ftr>
 </file>
 
 <file path=word/footer4.xml><?xml version="1.0" encoding="utf-8"?>
-<w:ftr xmlns:wpc="http://schemas.microsoft.com/office/word/2010/wordprocessingCanvas" xmlns:mc="http://schemas.openxmlformats.org/markup-compatibility/2006" xmlns:o="urn:schemas-microsoft-com:office:office" xmlns:r="http://schemas.openxmlformats.org/officeDocument/2006/relationships" xmlns:m="http://schemas.openxmlformats.org/officeDocument/2006/math" xmlns:v="urn:schemas-microsoft-com:vml" xmlns:wp14="http://schemas.microsoft.com/office/word/2010/wordprocessingDrawing" xmlns:wp="http://schemas.openxmlformats.org/drawingml/2006/wordprocessingDrawing" xmlns:w10="urn:schemas-microsoft-com:office:word" xmlns:w="http://schemas.openxmlformats.org/wordprocessingml/2006/main" xmlns:w14="http://schemas.microsoft.com/office/word/2010/wordml" xmlns:wpg="http://schemas.microsoft.com/office/word/2010/wordprocessingGroup" xmlns:wpi="http://schemas.microsoft.com/office/word/2010/wordprocessingInk" xmlns:wne="http://schemas.microsoft.com/office/word/2006/wordml" xmlns:wps="http://schemas.microsoft.com/office/word/2010/wordprocessingShape" mc:Ignorable="w14 wp14">
+<w:ftr xmlns:wpc="http://schemas.microsoft.com/office/word/2010/wordprocessingCanvas" xmlns:mc="http://schemas.openxmlformats.org/markup-compatibility/2006" xmlns:o="urn:schemas-microsoft-com:office:office" xmlns:r="http://schemas.openxmlformats.org/officeDocument/2006/relationships" xmlns:m="http://schemas.openxmlformats.org/officeDocument/2006/math" xmlns:v="urn:schemas-microsoft-com:vml" xmlns:wp14="http://schemas.microsoft.com/office/word/2010/wordprocessingDrawing" xmlns:wp="http://schemas.openxmlformats.org/drawingml/2006/wordprocessingDrawing" xmlns:w10="urn:schemas-microsoft-com:office:word" xmlns:w="http://schemas.openxmlformats.org/wordprocessingml/2006/main" xmlns:w14="http://schemas.microsoft.com/office/word/2010/wordml" xmlns:w15="http://schemas.microsoft.com/office/word/2012/wordml" xmlns:wpg="http://schemas.microsoft.com/office/word/2010/wordprocessingGroup" xmlns:wpi="http://schemas.microsoft.com/office/word/2010/wordprocessingInk" xmlns:wne="http://schemas.microsoft.com/office/word/2006/wordml" xmlns:wps="http://schemas.microsoft.com/office/word/2010/wordprocessingShape" mc:Ignorable="w14 w15 wp14">
   <w:p>
     <w:pPr>
       <w:pStyle w:val="Header"/>
@@ -15029,7 +15575,7 @@
       <w:rPr>
         <w:noProof/>
       </w:rPr>
-      <w:t>13 October 2013 @ 10:30:00 AM</w:t>
+      <w:t>13 October 2013 @ 3:42:00 PM</w:t>
     </w:r>
     <w:r>
       <w:fldChar w:fldCharType="end"/>
@@ -15060,7 +15606,7 @@
         <w:b w:val="0"/>
         <w:noProof/>
       </w:rPr>
-      <w:t>2</w:t>
+      <w:t>16</w:t>
     </w:r>
     <w:r>
       <w:rPr>
@@ -15074,33 +15620,20 @@
       </w:rPr>
       <w:tab/>
     </w:r>
-    <w:r>
-      <w:fldChar w:fldCharType="begin"/>
-    </w:r>
-    <w:r>
-      <w:instrText xml:space="preserve"> STYLEREF  "Heading 1"  \* MERGEFORMAT </w:instrText>
-    </w:r>
-    <w:r>
-      <w:fldChar w:fldCharType="separate"/>
-    </w:r>
-    <w:r>
-      <w:rPr>
-        <w:noProof/>
-      </w:rPr>
-      <w:t>General Organization</w:t>
-    </w:r>
-    <w:r>
-      <w:rPr>
-        <w:noProof/>
-      </w:rPr>
-      <w:fldChar w:fldCharType="end"/>
-    </w:r>
+    <w:fldSimple w:instr=" STYLEREF  &quot;Heading 1&quot;  \* MERGEFORMAT ">
+      <w:r>
+        <w:rPr>
+          <w:noProof/>
+        </w:rPr>
+        <w:t>Change Management Plan</w:t>
+      </w:r>
+    </w:fldSimple>
   </w:p>
 </w:ftr>
 </file>
 
 <file path=word/footnotes.xml><?xml version="1.0" encoding="utf-8"?>
-<w:footnotes xmlns:wpc="http://schemas.microsoft.com/office/word/2010/wordprocessingCanvas" xmlns:mc="http://schemas.openxmlformats.org/markup-compatibility/2006" xmlns:o="urn:schemas-microsoft-com:office:office" xmlns:r="http://schemas.openxmlformats.org/officeDocument/2006/relationships" xmlns:m="http://schemas.openxmlformats.org/officeDocument/2006/math" xmlns:v="urn:schemas-microsoft-com:vml" xmlns:wp14="http://schemas.microsoft.com/office/word/2010/wordprocessingDrawing" xmlns:wp="http://schemas.openxmlformats.org/drawingml/2006/wordprocessingDrawing" xmlns:w10="urn:schemas-microsoft-com:office:word" xmlns:w="http://schemas.openxmlformats.org/wordprocessingml/2006/main" xmlns:w14="http://schemas.microsoft.com/office/word/2010/wordml" xmlns:wpg="http://schemas.microsoft.com/office/word/2010/wordprocessingGroup" xmlns:wpi="http://schemas.microsoft.com/office/word/2010/wordprocessingInk" xmlns:wne="http://schemas.microsoft.com/office/word/2006/wordml" xmlns:wps="http://schemas.microsoft.com/office/word/2010/wordprocessingShape" mc:Ignorable="w14 wp14">
+<w:footnotes xmlns:wpc="http://schemas.microsoft.com/office/word/2010/wordprocessingCanvas" xmlns:mc="http://schemas.openxmlformats.org/markup-compatibility/2006" xmlns:o="urn:schemas-microsoft-com:office:office" xmlns:r="http://schemas.openxmlformats.org/officeDocument/2006/relationships" xmlns:m="http://schemas.openxmlformats.org/officeDocument/2006/math" xmlns:v="urn:schemas-microsoft-com:vml" xmlns:wp14="http://schemas.microsoft.com/office/word/2010/wordprocessingDrawing" xmlns:wp="http://schemas.openxmlformats.org/drawingml/2006/wordprocessingDrawing" xmlns:w10="urn:schemas-microsoft-com:office:word" xmlns:w="http://schemas.openxmlformats.org/wordprocessingml/2006/main" xmlns:w14="http://schemas.microsoft.com/office/word/2010/wordml" xmlns:w15="http://schemas.microsoft.com/office/word/2012/wordml" xmlns:wpg="http://schemas.microsoft.com/office/word/2010/wordprocessingGroup" xmlns:wpi="http://schemas.microsoft.com/office/word/2010/wordprocessingInk" xmlns:wne="http://schemas.microsoft.com/office/word/2006/wordml" xmlns:wps="http://schemas.microsoft.com/office/word/2010/wordprocessingShape" mc:Ignorable="w14 w15 wp14">
   <w:footnote w:type="separator" w:id="-1">
     <w:p>
       <w:r>
@@ -15119,7 +15652,7 @@
 </file>
 
 <file path=word/header1.xml><?xml version="1.0" encoding="utf-8"?>
-<w:hdr xmlns:wpc="http://schemas.microsoft.com/office/word/2010/wordprocessingCanvas" xmlns:mc="http://schemas.openxmlformats.org/markup-compatibility/2006" xmlns:o="urn:schemas-microsoft-com:office:office" xmlns:r="http://schemas.openxmlformats.org/officeDocument/2006/relationships" xmlns:m="http://schemas.openxmlformats.org/officeDocument/2006/math" xmlns:v="urn:schemas-microsoft-com:vml" xmlns:wp14="http://schemas.microsoft.com/office/word/2010/wordprocessingDrawing" xmlns:wp="http://schemas.openxmlformats.org/drawingml/2006/wordprocessingDrawing" xmlns:w10="urn:schemas-microsoft-com:office:word" xmlns:w="http://schemas.openxmlformats.org/wordprocessingml/2006/main" xmlns:w14="http://schemas.microsoft.com/office/word/2010/wordml" xmlns:wpg="http://schemas.microsoft.com/office/word/2010/wordprocessingGroup" xmlns:wpi="http://schemas.microsoft.com/office/word/2010/wordprocessingInk" xmlns:wne="http://schemas.microsoft.com/office/word/2006/wordml" xmlns:wps="http://schemas.microsoft.com/office/word/2010/wordprocessingShape" mc:Ignorable="w14 wp14">
+<w:hdr xmlns:wpc="http://schemas.microsoft.com/office/word/2010/wordprocessingCanvas" xmlns:mc="http://schemas.openxmlformats.org/markup-compatibility/2006" xmlns:o="urn:schemas-microsoft-com:office:office" xmlns:r="http://schemas.openxmlformats.org/officeDocument/2006/relationships" xmlns:m="http://schemas.openxmlformats.org/officeDocument/2006/math" xmlns:v="urn:schemas-microsoft-com:vml" xmlns:wp14="http://schemas.microsoft.com/office/word/2010/wordprocessingDrawing" xmlns:wp="http://schemas.openxmlformats.org/drawingml/2006/wordprocessingDrawing" xmlns:w10="urn:schemas-microsoft-com:office:word" xmlns:w="http://schemas.openxmlformats.org/wordprocessingml/2006/main" xmlns:w14="http://schemas.microsoft.com/office/word/2010/wordml" xmlns:w15="http://schemas.microsoft.com/office/word/2012/wordml" xmlns:wpg="http://schemas.microsoft.com/office/word/2010/wordprocessingGroup" xmlns:wpi="http://schemas.microsoft.com/office/word/2010/wordprocessingInk" xmlns:wne="http://schemas.microsoft.com/office/word/2006/wordml" xmlns:wps="http://schemas.microsoft.com/office/word/2010/wordprocessingShape" mc:Ignorable="w14 w15 wp14">
   <w:p>
     <w:pPr>
       <w:pStyle w:val="Header"/>
@@ -15139,7 +15672,7 @@
 </file>
 
 <file path=word/header2.xml><?xml version="1.0" encoding="utf-8"?>
-<w:hdr xmlns:wpc="http://schemas.microsoft.com/office/word/2010/wordprocessingCanvas" xmlns:mc="http://schemas.openxmlformats.org/markup-compatibility/2006" xmlns:o="urn:schemas-microsoft-com:office:office" xmlns:r="http://schemas.openxmlformats.org/officeDocument/2006/relationships" xmlns:m="http://schemas.openxmlformats.org/officeDocument/2006/math" xmlns:v="urn:schemas-microsoft-com:vml" xmlns:wp14="http://schemas.microsoft.com/office/word/2010/wordprocessingDrawing" xmlns:wp="http://schemas.openxmlformats.org/drawingml/2006/wordprocessingDrawing" xmlns:w10="urn:schemas-microsoft-com:office:word" xmlns:w="http://schemas.openxmlformats.org/wordprocessingml/2006/main" xmlns:w14="http://schemas.microsoft.com/office/word/2010/wordml" xmlns:wpg="http://schemas.microsoft.com/office/word/2010/wordprocessingGroup" xmlns:wpi="http://schemas.microsoft.com/office/word/2010/wordprocessingInk" xmlns:wne="http://schemas.microsoft.com/office/word/2006/wordml" xmlns:wps="http://schemas.microsoft.com/office/word/2010/wordprocessingShape" mc:Ignorable="w14 wp14">
+<w:hdr xmlns:wpc="http://schemas.microsoft.com/office/word/2010/wordprocessingCanvas" xmlns:mc="http://schemas.openxmlformats.org/markup-compatibility/2006" xmlns:o="urn:schemas-microsoft-com:office:office" xmlns:r="http://schemas.openxmlformats.org/officeDocument/2006/relationships" xmlns:m="http://schemas.openxmlformats.org/officeDocument/2006/math" xmlns:v="urn:schemas-microsoft-com:vml" xmlns:wp14="http://schemas.microsoft.com/office/word/2010/wordprocessingDrawing" xmlns:wp="http://schemas.openxmlformats.org/drawingml/2006/wordprocessingDrawing" xmlns:w10="urn:schemas-microsoft-com:office:word" xmlns:w="http://schemas.openxmlformats.org/wordprocessingml/2006/main" xmlns:w14="http://schemas.microsoft.com/office/word/2010/wordml" xmlns:w15="http://schemas.microsoft.com/office/word/2012/wordml" xmlns:wpg="http://schemas.microsoft.com/office/word/2010/wordprocessingGroup" xmlns:wpi="http://schemas.microsoft.com/office/word/2010/wordprocessingInk" xmlns:wne="http://schemas.microsoft.com/office/word/2006/wordml" xmlns:wps="http://schemas.microsoft.com/office/word/2010/wordprocessingShape" mc:Ignorable="w14 w15 wp14">
   <w:p>
     <w:pPr>
       <w:pStyle w:val="Header"/>
@@ -15153,7 +15686,7 @@
 </file>
 
 <file path=word/numbering.xml><?xml version="1.0" encoding="utf-8"?>
-<w:numbering xmlns:wpc="http://schemas.microsoft.com/office/word/2010/wordprocessingCanvas" xmlns:mc="http://schemas.openxmlformats.org/markup-compatibility/2006" xmlns:o="urn:schemas-microsoft-com:office:office" xmlns:r="http://schemas.openxmlformats.org/officeDocument/2006/relationships" xmlns:m="http://schemas.openxmlformats.org/officeDocument/2006/math" xmlns:v="urn:schemas-microsoft-com:vml" xmlns:wp14="http://schemas.microsoft.com/office/word/2010/wordprocessingDrawing" xmlns:wp="http://schemas.openxmlformats.org/drawingml/2006/wordprocessingDrawing" xmlns:w10="urn:schemas-microsoft-com:office:word" xmlns:w="http://schemas.openxmlformats.org/wordprocessingml/2006/main" xmlns:w14="http://schemas.microsoft.com/office/word/2010/wordml" xmlns:wpg="http://schemas.microsoft.com/office/word/2010/wordprocessingGroup" xmlns:wpi="http://schemas.microsoft.com/office/word/2010/wordprocessingInk" xmlns:wne="http://schemas.microsoft.com/office/word/2006/wordml" xmlns:wps="http://schemas.microsoft.com/office/word/2010/wordprocessingShape" mc:Ignorable="w14 wp14">
+<w:numbering xmlns:wpc="http://schemas.microsoft.com/office/word/2010/wordprocessingCanvas" xmlns:mc="http://schemas.openxmlformats.org/markup-compatibility/2006" xmlns:o="urn:schemas-microsoft-com:office:office" xmlns:r="http://schemas.openxmlformats.org/officeDocument/2006/relationships" xmlns:m="http://schemas.openxmlformats.org/officeDocument/2006/math" xmlns:v="urn:schemas-microsoft-com:vml" xmlns:wp14="http://schemas.microsoft.com/office/word/2010/wordprocessingDrawing" xmlns:wp="http://schemas.openxmlformats.org/drawingml/2006/wordprocessingDrawing" xmlns:w10="urn:schemas-microsoft-com:office:word" xmlns:w="http://schemas.openxmlformats.org/wordprocessingml/2006/main" xmlns:w14="http://schemas.microsoft.com/office/word/2010/wordml" xmlns:w15="http://schemas.microsoft.com/office/word/2012/wordml" xmlns:wpg="http://schemas.microsoft.com/office/word/2010/wordprocessingGroup" xmlns:wpi="http://schemas.microsoft.com/office/word/2010/wordprocessingInk" xmlns:wne="http://schemas.microsoft.com/office/word/2006/wordml" xmlns:wps="http://schemas.microsoft.com/office/word/2010/wordprocessingShape" mc:Ignorable="w14 w15 wp14">
   <w:abstractNum w:abstractNumId="0">
     <w:nsid w:val="00880198"/>
     <w:multiLevelType w:val="multilevel"/>
@@ -18924,7 +19457,7 @@
 </file>
 
 <file path=word/styles.xml><?xml version="1.0" encoding="utf-8"?>
-<w:styles xmlns:mc="http://schemas.openxmlformats.org/markup-compatibility/2006" xmlns:r="http://schemas.openxmlformats.org/officeDocument/2006/relationships" xmlns:w="http://schemas.openxmlformats.org/wordprocessingml/2006/main" xmlns:w14="http://schemas.microsoft.com/office/word/2010/wordml" mc:Ignorable="w14">
+<w:styles xmlns:mc="http://schemas.openxmlformats.org/markup-compatibility/2006" xmlns:r="http://schemas.openxmlformats.org/officeDocument/2006/relationships" xmlns:w="http://schemas.openxmlformats.org/wordprocessingml/2006/main" xmlns:w14="http://schemas.microsoft.com/office/word/2010/wordml" xmlns:w15="http://schemas.microsoft.com/office/word/2012/wordml" mc:Ignorable="w14 w15">
   <w:docDefaults>
     <w:rPrDefault>
       <w:rPr>
@@ -18934,143 +19467,371 @@
     </w:rPrDefault>
     <w:pPrDefault/>
   </w:docDefaults>
-  <w:latentStyles w:defLockedState="0" w:defUIPriority="0" w:defSemiHidden="1" w:defUnhideWhenUsed="1" w:defQFormat="0" w:count="267">
-    <w:lsdException w:name="Normal" w:semiHidden="0" w:unhideWhenUsed="0" w:qFormat="1"/>
-    <w:lsdException w:name="heading 1" w:semiHidden="0" w:unhideWhenUsed="0" w:qFormat="1"/>
-    <w:lsdException w:name="heading 2" w:semiHidden="0" w:unhideWhenUsed="0" w:qFormat="1"/>
-    <w:lsdException w:name="heading 3" w:semiHidden="0" w:unhideWhenUsed="0" w:qFormat="1"/>
-    <w:lsdException w:name="heading 4" w:semiHidden="0" w:unhideWhenUsed="0" w:qFormat="1"/>
-    <w:lsdException w:name="heading 5" w:semiHidden="0" w:unhideWhenUsed="0" w:qFormat="1"/>
-    <w:lsdException w:name="heading 6" w:semiHidden="0" w:unhideWhenUsed="0" w:qFormat="1"/>
-    <w:lsdException w:name="heading 7" w:qFormat="1"/>
-    <w:lsdException w:name="heading 8" w:qFormat="1"/>
-    <w:lsdException w:name="heading 9" w:qFormat="1"/>
-    <w:lsdException w:name="toc 1" w:uiPriority="39"/>
-    <w:lsdException w:name="toc 2" w:uiPriority="39"/>
-    <w:lsdException w:name="caption" w:qFormat="1"/>
-    <w:lsdException w:name="List Number" w:semiHidden="0" w:unhideWhenUsed="0"/>
-    <w:lsdException w:name="List 4" w:semiHidden="0" w:unhideWhenUsed="0"/>
-    <w:lsdException w:name="List 5" w:semiHidden="0" w:unhideWhenUsed="0"/>
-    <w:lsdException w:name="Title" w:semiHidden="0" w:unhideWhenUsed="0" w:qFormat="1"/>
-    <w:lsdException w:name="Subtitle" w:semiHidden="0" w:unhideWhenUsed="0" w:qFormat="1"/>
-    <w:lsdException w:name="Salutation" w:semiHidden="0" w:unhideWhenUsed="0"/>
-    <w:lsdException w:name="Date" w:semiHidden="0" w:unhideWhenUsed="0"/>
-    <w:lsdException w:name="Body Text First Indent" w:semiHidden="0" w:unhideWhenUsed="0"/>
-    <w:lsdException w:name="Hyperlink" w:uiPriority="99"/>
-    <w:lsdException w:name="Strong" w:semiHidden="0" w:unhideWhenUsed="0" w:qFormat="1"/>
-    <w:lsdException w:name="Emphasis" w:semiHidden="0" w:unhideWhenUsed="0" w:qFormat="1"/>
-    <w:lsdException w:name="Table Grid" w:semiHidden="0" w:unhideWhenUsed="0"/>
-    <w:lsdException w:name="Placeholder Text" w:uiPriority="99" w:unhideWhenUsed="0"/>
-    <w:lsdException w:name="No Spacing" w:semiHidden="0" w:uiPriority="1" w:unhideWhenUsed="0" w:qFormat="1"/>
-    <w:lsdException w:name="Light Shading" w:semiHidden="0" w:uiPriority="60" w:unhideWhenUsed="0"/>
-    <w:lsdException w:name="Light List" w:semiHidden="0" w:uiPriority="61" w:unhideWhenUsed="0"/>
-    <w:lsdException w:name="Light Grid" w:semiHidden="0" w:uiPriority="62" w:unhideWhenUsed="0"/>
-    <w:lsdException w:name="Medium Shading 1" w:semiHidden="0" w:uiPriority="63" w:unhideWhenUsed="0"/>
-    <w:lsdException w:name="Medium Shading 2" w:semiHidden="0" w:uiPriority="64" w:unhideWhenUsed="0"/>
-    <w:lsdException w:name="Medium List 1" w:semiHidden="0" w:uiPriority="65" w:unhideWhenUsed="0"/>
-    <w:lsdException w:name="Medium List 2" w:semiHidden="0" w:uiPriority="66" w:unhideWhenUsed="0"/>
-    <w:lsdException w:name="Medium Grid 1" w:semiHidden="0" w:uiPriority="67" w:unhideWhenUsed="0"/>
-    <w:lsdException w:name="Medium Grid 2" w:semiHidden="0" w:uiPriority="68" w:unhideWhenUsed="0"/>
-    <w:lsdException w:name="Medium Grid 3" w:semiHidden="0" w:uiPriority="69" w:unhideWhenUsed="0"/>
-    <w:lsdException w:name="Dark List" w:semiHidden="0" w:uiPriority="70" w:unhideWhenUsed="0"/>
-    <w:lsdException w:name="Colorful Shading" w:semiHidden="0" w:uiPriority="71" w:unhideWhenUsed="0"/>
-    <w:lsdException w:name="Colorful List" w:semiHidden="0" w:uiPriority="72" w:unhideWhenUsed="0"/>
-    <w:lsdException w:name="Colorful Grid" w:semiHidden="0" w:uiPriority="73" w:unhideWhenUsed="0"/>
-    <w:lsdException w:name="Light Shading Accent 1" w:semiHidden="0" w:uiPriority="60" w:unhideWhenUsed="0"/>
-    <w:lsdException w:name="Light List Accent 1" w:semiHidden="0" w:uiPriority="61" w:unhideWhenUsed="0"/>
-    <w:lsdException w:name="Light Grid Accent 1" w:semiHidden="0" w:uiPriority="62" w:unhideWhenUsed="0"/>
-    <w:lsdException w:name="Medium Shading 1 Accent 1" w:semiHidden="0" w:uiPriority="63" w:unhideWhenUsed="0"/>
-    <w:lsdException w:name="Medium Shading 2 Accent 1" w:semiHidden="0" w:uiPriority="64" w:unhideWhenUsed="0"/>
-    <w:lsdException w:name="Medium List 1 Accent 1" w:semiHidden="0" w:uiPriority="65" w:unhideWhenUsed="0"/>
-    <w:lsdException w:name="Revision" w:uiPriority="99" w:unhideWhenUsed="0"/>
-    <w:lsdException w:name="List Paragraph" w:semiHidden="0" w:uiPriority="34" w:unhideWhenUsed="0" w:qFormat="1"/>
-    <w:lsdException w:name="Quote" w:semiHidden="0" w:uiPriority="29" w:unhideWhenUsed="0" w:qFormat="1"/>
-    <w:lsdException w:name="Intense Quote" w:semiHidden="0" w:uiPriority="30" w:unhideWhenUsed="0" w:qFormat="1"/>
-    <w:lsdException w:name="Medium List 2 Accent 1" w:semiHidden="0" w:uiPriority="66" w:unhideWhenUsed="0"/>
-    <w:lsdException w:name="Medium Grid 1 Accent 1" w:semiHidden="0" w:uiPriority="67" w:unhideWhenUsed="0"/>
-    <w:lsdException w:name="Medium Grid 2 Accent 1" w:semiHidden="0" w:uiPriority="68" w:unhideWhenUsed="0"/>
-    <w:lsdException w:name="Medium Grid 3 Accent 1" w:semiHidden="0" w:uiPriority="69" w:unhideWhenUsed="0"/>
-    <w:lsdException w:name="Dark List Accent 1" w:semiHidden="0" w:uiPriority="70" w:unhideWhenUsed="0"/>
-    <w:lsdException w:name="Colorful Shading Accent 1" w:semiHidden="0" w:uiPriority="71" w:unhideWhenUsed="0"/>
-    <w:lsdException w:name="Colorful List Accent 1" w:semiHidden="0" w:uiPriority="72" w:unhideWhenUsed="0"/>
-    <w:lsdException w:name="Colorful Grid Accent 1" w:semiHidden="0" w:uiPriority="73" w:unhideWhenUsed="0"/>
-    <w:lsdException w:name="Light Shading Accent 2" w:semiHidden="0" w:uiPriority="60" w:unhideWhenUsed="0"/>
-    <w:lsdException w:name="Light List Accent 2" w:semiHidden="0" w:uiPriority="61" w:unhideWhenUsed="0"/>
-    <w:lsdException w:name="Light Grid Accent 2" w:semiHidden="0" w:uiPriority="62" w:unhideWhenUsed="0"/>
-    <w:lsdException w:name="Medium Shading 1 Accent 2" w:semiHidden="0" w:uiPriority="63" w:unhideWhenUsed="0"/>
-    <w:lsdException w:name="Medium Shading 2 Accent 2" w:semiHidden="0" w:uiPriority="64" w:unhideWhenUsed="0"/>
-    <w:lsdException w:name="Medium List 1 Accent 2" w:semiHidden="0" w:uiPriority="65" w:unhideWhenUsed="0"/>
-    <w:lsdException w:name="Medium List 2 Accent 2" w:semiHidden="0" w:uiPriority="66" w:unhideWhenUsed="0"/>
-    <w:lsdException w:name="Medium Grid 1 Accent 2" w:semiHidden="0" w:uiPriority="67" w:unhideWhenUsed="0"/>
-    <w:lsdException w:name="Medium Grid 2 Accent 2" w:semiHidden="0" w:uiPriority="68" w:unhideWhenUsed="0"/>
-    <w:lsdException w:name="Medium Grid 3 Accent 2" w:semiHidden="0" w:uiPriority="69" w:unhideWhenUsed="0"/>
-    <w:lsdException w:name="Dark List Accent 2" w:semiHidden="0" w:uiPriority="70" w:unhideWhenUsed="0"/>
-    <w:lsdException w:name="Colorful Shading Accent 2" w:semiHidden="0" w:uiPriority="71" w:unhideWhenUsed="0"/>
-    <w:lsdException w:name="Colorful List Accent 2" w:semiHidden="0" w:uiPriority="72" w:unhideWhenUsed="0"/>
-    <w:lsdException w:name="Colorful Grid Accent 2" w:semiHidden="0" w:uiPriority="73" w:unhideWhenUsed="0"/>
-    <w:lsdException w:name="Light Shading Accent 3" w:semiHidden="0" w:uiPriority="60" w:unhideWhenUsed="0"/>
-    <w:lsdException w:name="Light List Accent 3" w:semiHidden="0" w:uiPriority="61" w:unhideWhenUsed="0"/>
-    <w:lsdException w:name="Light Grid Accent 3" w:semiHidden="0" w:uiPriority="62" w:unhideWhenUsed="0"/>
-    <w:lsdException w:name="Medium Shading 1 Accent 3" w:semiHidden="0" w:uiPriority="63" w:unhideWhenUsed="0"/>
-    <w:lsdException w:name="Medium Shading 2 Accent 3" w:semiHidden="0" w:uiPriority="64" w:unhideWhenUsed="0"/>
-    <w:lsdException w:name="Medium List 1 Accent 3" w:semiHidden="0" w:uiPriority="65" w:unhideWhenUsed="0"/>
-    <w:lsdException w:name="Medium List 2 Accent 3" w:semiHidden="0" w:uiPriority="66" w:unhideWhenUsed="0"/>
-    <w:lsdException w:name="Medium Grid 1 Accent 3" w:semiHidden="0" w:uiPriority="67" w:unhideWhenUsed="0"/>
-    <w:lsdException w:name="Medium Grid 2 Accent 3" w:semiHidden="0" w:uiPriority="68" w:unhideWhenUsed="0"/>
-    <w:lsdException w:name="Medium Grid 3 Accent 3" w:semiHidden="0" w:uiPriority="69" w:unhideWhenUsed="0"/>
-    <w:lsdException w:name="Dark List Accent 3" w:semiHidden="0" w:uiPriority="70" w:unhideWhenUsed="0"/>
-    <w:lsdException w:name="Colorful Shading Accent 3" w:semiHidden="0" w:uiPriority="71" w:unhideWhenUsed="0"/>
-    <w:lsdException w:name="Colorful List Accent 3" w:semiHidden="0" w:uiPriority="72" w:unhideWhenUsed="0"/>
-    <w:lsdException w:name="Colorful Grid Accent 3" w:semiHidden="0" w:uiPriority="73" w:unhideWhenUsed="0"/>
-    <w:lsdException w:name="Light Shading Accent 4" w:semiHidden="0" w:uiPriority="60" w:unhideWhenUsed="0"/>
-    <w:lsdException w:name="Light List Accent 4" w:semiHidden="0" w:uiPriority="61" w:unhideWhenUsed="0"/>
-    <w:lsdException w:name="Light Grid Accent 4" w:semiHidden="0" w:uiPriority="62" w:unhideWhenUsed="0"/>
-    <w:lsdException w:name="Medium Shading 1 Accent 4" w:semiHidden="0" w:uiPriority="63" w:unhideWhenUsed="0"/>
-    <w:lsdException w:name="Medium Shading 2 Accent 4" w:semiHidden="0" w:uiPriority="64" w:unhideWhenUsed="0"/>
-    <w:lsdException w:name="Medium List 1 Accent 4" w:semiHidden="0" w:uiPriority="65" w:unhideWhenUsed="0"/>
-    <w:lsdException w:name="Medium List 2 Accent 4" w:semiHidden="0" w:uiPriority="66" w:unhideWhenUsed="0"/>
-    <w:lsdException w:name="Medium Grid 1 Accent 4" w:semiHidden="0" w:uiPriority="67" w:unhideWhenUsed="0"/>
-    <w:lsdException w:name="Medium Grid 2 Accent 4" w:semiHidden="0" w:uiPriority="68" w:unhideWhenUsed="0"/>
-    <w:lsdException w:name="Medium Grid 3 Accent 4" w:semiHidden="0" w:uiPriority="69" w:unhideWhenUsed="0"/>
-    <w:lsdException w:name="Dark List Accent 4" w:semiHidden="0" w:uiPriority="70" w:unhideWhenUsed="0"/>
-    <w:lsdException w:name="Colorful Shading Accent 4" w:semiHidden="0" w:uiPriority="71" w:unhideWhenUsed="0"/>
-    <w:lsdException w:name="Colorful List Accent 4" w:semiHidden="0" w:uiPriority="72" w:unhideWhenUsed="0"/>
-    <w:lsdException w:name="Colorful Grid Accent 4" w:semiHidden="0" w:uiPriority="73" w:unhideWhenUsed="0"/>
-    <w:lsdException w:name="Light Shading Accent 5" w:semiHidden="0" w:uiPriority="60" w:unhideWhenUsed="0"/>
-    <w:lsdException w:name="Light List Accent 5" w:semiHidden="0" w:uiPriority="61" w:unhideWhenUsed="0"/>
-    <w:lsdException w:name="Light Grid Accent 5" w:semiHidden="0" w:uiPriority="62" w:unhideWhenUsed="0"/>
-    <w:lsdException w:name="Medium Shading 1 Accent 5" w:semiHidden="0" w:uiPriority="63" w:unhideWhenUsed="0"/>
-    <w:lsdException w:name="Medium Shading 2 Accent 5" w:semiHidden="0" w:uiPriority="64" w:unhideWhenUsed="0"/>
-    <w:lsdException w:name="Medium List 1 Accent 5" w:semiHidden="0" w:uiPriority="65" w:unhideWhenUsed="0"/>
-    <w:lsdException w:name="Medium List 2 Accent 5" w:semiHidden="0" w:uiPriority="66" w:unhideWhenUsed="0"/>
-    <w:lsdException w:name="Medium Grid 1 Accent 5" w:semiHidden="0" w:uiPriority="67" w:unhideWhenUsed="0"/>
-    <w:lsdException w:name="Medium Grid 2 Accent 5" w:semiHidden="0" w:uiPriority="68" w:unhideWhenUsed="0"/>
-    <w:lsdException w:name="Medium Grid 3 Accent 5" w:semiHidden="0" w:uiPriority="69" w:unhideWhenUsed="0"/>
-    <w:lsdException w:name="Dark List Accent 5" w:semiHidden="0" w:uiPriority="70" w:unhideWhenUsed="0"/>
-    <w:lsdException w:name="Colorful Shading Accent 5" w:semiHidden="0" w:uiPriority="71" w:unhideWhenUsed="0"/>
-    <w:lsdException w:name="Colorful List Accent 5" w:semiHidden="0" w:uiPriority="72" w:unhideWhenUsed="0"/>
-    <w:lsdException w:name="Colorful Grid Accent 5" w:semiHidden="0" w:uiPriority="73" w:unhideWhenUsed="0"/>
-    <w:lsdException w:name="Light Shading Accent 6" w:semiHidden="0" w:uiPriority="60" w:unhideWhenUsed="0"/>
-    <w:lsdException w:name="Light List Accent 6" w:semiHidden="0" w:uiPriority="61" w:unhideWhenUsed="0"/>
-    <w:lsdException w:name="Light Grid Accent 6" w:semiHidden="0" w:uiPriority="62" w:unhideWhenUsed="0"/>
-    <w:lsdException w:name="Medium Shading 1 Accent 6" w:semiHidden="0" w:uiPriority="63" w:unhideWhenUsed="0"/>
-    <w:lsdException w:name="Medium Shading 2 Accent 6" w:semiHidden="0" w:uiPriority="64" w:unhideWhenUsed="0"/>
-    <w:lsdException w:name="Medium List 1 Accent 6" w:semiHidden="0" w:uiPriority="65" w:unhideWhenUsed="0"/>
-    <w:lsdException w:name="Medium List 2 Accent 6" w:semiHidden="0" w:uiPriority="66" w:unhideWhenUsed="0"/>
-    <w:lsdException w:name="Medium Grid 1 Accent 6" w:semiHidden="0" w:uiPriority="67" w:unhideWhenUsed="0"/>
-    <w:lsdException w:name="Medium Grid 2 Accent 6" w:semiHidden="0" w:uiPriority="68" w:unhideWhenUsed="0"/>
-    <w:lsdException w:name="Medium Grid 3 Accent 6" w:semiHidden="0" w:uiPriority="69" w:unhideWhenUsed="0"/>
-    <w:lsdException w:name="Dark List Accent 6" w:semiHidden="0" w:uiPriority="70" w:unhideWhenUsed="0"/>
-    <w:lsdException w:name="Colorful Shading Accent 6" w:semiHidden="0" w:uiPriority="71" w:unhideWhenUsed="0"/>
-    <w:lsdException w:name="Colorful List Accent 6" w:semiHidden="0" w:uiPriority="72" w:unhideWhenUsed="0"/>
-    <w:lsdException w:name="Colorful Grid Accent 6" w:semiHidden="0" w:uiPriority="73" w:unhideWhenUsed="0"/>
-    <w:lsdException w:name="Subtle Emphasis" w:semiHidden="0" w:uiPriority="19" w:unhideWhenUsed="0" w:qFormat="1"/>
-    <w:lsdException w:name="Intense Emphasis" w:semiHidden="0" w:uiPriority="21" w:unhideWhenUsed="0" w:qFormat="1"/>
-    <w:lsdException w:name="Subtle Reference" w:semiHidden="0" w:uiPriority="31" w:unhideWhenUsed="0" w:qFormat="1"/>
-    <w:lsdException w:name="Intense Reference" w:semiHidden="0" w:uiPriority="32" w:unhideWhenUsed="0" w:qFormat="1"/>
-    <w:lsdException w:name="Book Title" w:semiHidden="0" w:uiPriority="33" w:unhideWhenUsed="0" w:qFormat="1"/>
-    <w:lsdException w:name="Bibliography" w:uiPriority="37"/>
-    <w:lsdException w:name="TOC Heading" w:uiPriority="39" w:qFormat="1"/>
+  <w:latentStyles w:defLockedState="0" w:defUIPriority="0" w:defSemiHidden="0" w:defUnhideWhenUsed="0" w:defQFormat="0" w:count="371">
+    <w:lsdException w:name="Normal" w:qFormat="1"/>
+    <w:lsdException w:name="heading 1" w:qFormat="1"/>
+    <w:lsdException w:name="heading 2" w:qFormat="1"/>
+    <w:lsdException w:name="heading 3" w:qFormat="1"/>
+    <w:lsdException w:name="heading 4" w:qFormat="1"/>
+    <w:lsdException w:name="heading 5" w:qFormat="1"/>
+    <w:lsdException w:name="heading 6" w:qFormat="1"/>
+    <w:lsdException w:name="heading 7" w:semiHidden="1" w:unhideWhenUsed="1" w:qFormat="1"/>
+    <w:lsdException w:name="heading 8" w:semiHidden="1" w:unhideWhenUsed="1" w:qFormat="1"/>
+    <w:lsdException w:name="heading 9" w:semiHidden="1" w:unhideWhenUsed="1" w:qFormat="1"/>
+    <w:lsdException w:name="index 1" w:semiHidden="1" w:unhideWhenUsed="1"/>
+    <w:lsdException w:name="index 2" w:semiHidden="1" w:unhideWhenUsed="1"/>
+    <w:lsdException w:name="index 3" w:semiHidden="1" w:unhideWhenUsed="1"/>
+    <w:lsdException w:name="index 4" w:semiHidden="1" w:unhideWhenUsed="1"/>
+    <w:lsdException w:name="index 5" w:semiHidden="1" w:unhideWhenUsed="1"/>
+    <w:lsdException w:name="index 6" w:semiHidden="1" w:unhideWhenUsed="1"/>
+    <w:lsdException w:name="index 7" w:semiHidden="1" w:unhideWhenUsed="1"/>
+    <w:lsdException w:name="index 8" w:semiHidden="1" w:unhideWhenUsed="1"/>
+    <w:lsdException w:name="index 9" w:semiHidden="1" w:unhideWhenUsed="1"/>
+    <w:lsdException w:name="toc 1" w:semiHidden="1" w:uiPriority="39" w:unhideWhenUsed="1"/>
+    <w:lsdException w:name="toc 2" w:semiHidden="1" w:uiPriority="39" w:unhideWhenUsed="1"/>
+    <w:lsdException w:name="toc 3" w:semiHidden="1" w:unhideWhenUsed="1"/>
+    <w:lsdException w:name="toc 4" w:semiHidden="1" w:unhideWhenUsed="1"/>
+    <w:lsdException w:name="toc 5" w:semiHidden="1" w:unhideWhenUsed="1"/>
+    <w:lsdException w:name="toc 6" w:semiHidden="1" w:unhideWhenUsed="1"/>
+    <w:lsdException w:name="toc 7" w:semiHidden="1" w:unhideWhenUsed="1"/>
+    <w:lsdException w:name="toc 8" w:semiHidden="1" w:unhideWhenUsed="1"/>
+    <w:lsdException w:name="toc 9" w:semiHidden="1" w:unhideWhenUsed="1"/>
+    <w:lsdException w:name="Normal Indent" w:semiHidden="1" w:unhideWhenUsed="1"/>
+    <w:lsdException w:name="footnote text" w:semiHidden="1" w:unhideWhenUsed="1"/>
+    <w:lsdException w:name="annotation text" w:semiHidden="1" w:unhideWhenUsed="1"/>
+    <w:lsdException w:name="header" w:semiHidden="1" w:unhideWhenUsed="1"/>
+    <w:lsdException w:name="footer" w:semiHidden="1" w:unhideWhenUsed="1"/>
+    <w:lsdException w:name="index heading" w:semiHidden="1" w:unhideWhenUsed="1"/>
+    <w:lsdException w:name="caption" w:semiHidden="1" w:unhideWhenUsed="1" w:qFormat="1"/>
+    <w:lsdException w:name="table of figures" w:semiHidden="1" w:unhideWhenUsed="1"/>
+    <w:lsdException w:name="envelope address" w:semiHidden="1" w:unhideWhenUsed="1"/>
+    <w:lsdException w:name="envelope return" w:semiHidden="1" w:unhideWhenUsed="1"/>
+    <w:lsdException w:name="footnote reference" w:semiHidden="1" w:unhideWhenUsed="1"/>
+    <w:lsdException w:name="annotation reference" w:semiHidden="1" w:unhideWhenUsed="1"/>
+    <w:lsdException w:name="line number" w:semiHidden="1" w:unhideWhenUsed="1"/>
+    <w:lsdException w:name="page number" w:semiHidden="1" w:unhideWhenUsed="1"/>
+    <w:lsdException w:name="endnote reference" w:semiHidden="1" w:unhideWhenUsed="1"/>
+    <w:lsdException w:name="endnote text" w:semiHidden="1" w:unhideWhenUsed="1"/>
+    <w:lsdException w:name="table of authorities" w:semiHidden="1" w:unhideWhenUsed="1"/>
+    <w:lsdException w:name="macro" w:semiHidden="1" w:unhideWhenUsed="1"/>
+    <w:lsdException w:name="toa heading" w:semiHidden="1" w:unhideWhenUsed="1"/>
+    <w:lsdException w:name="List" w:semiHidden="1" w:unhideWhenUsed="1"/>
+    <w:lsdException w:name="List Bullet" w:semiHidden="1" w:unhideWhenUsed="1"/>
+    <w:lsdException w:name="List 2" w:semiHidden="1" w:unhideWhenUsed="1"/>
+    <w:lsdException w:name="List 3" w:semiHidden="1" w:unhideWhenUsed="1"/>
+    <w:lsdException w:name="List Bullet 2" w:semiHidden="1" w:unhideWhenUsed="1"/>
+    <w:lsdException w:name="List Bullet 3" w:semiHidden="1" w:unhideWhenUsed="1"/>
+    <w:lsdException w:name="List Bullet 4" w:semiHidden="1" w:unhideWhenUsed="1"/>
+    <w:lsdException w:name="List Bullet 5" w:semiHidden="1" w:unhideWhenUsed="1"/>
+    <w:lsdException w:name="List Number 2" w:semiHidden="1" w:unhideWhenUsed="1"/>
+    <w:lsdException w:name="List Number 3" w:semiHidden="1" w:unhideWhenUsed="1"/>
+    <w:lsdException w:name="List Number 4" w:semiHidden="1" w:unhideWhenUsed="1"/>
+    <w:lsdException w:name="List Number 5" w:semiHidden="1" w:unhideWhenUsed="1"/>
+    <w:lsdException w:name="Title" w:qFormat="1"/>
+    <w:lsdException w:name="Closing" w:semiHidden="1" w:unhideWhenUsed="1"/>
+    <w:lsdException w:name="Signature" w:semiHidden="1" w:unhideWhenUsed="1"/>
+    <w:lsdException w:name="Default Paragraph Font" w:semiHidden="1" w:unhideWhenUsed="1"/>
+    <w:lsdException w:name="Body Text" w:semiHidden="1" w:unhideWhenUsed="1"/>
+    <w:lsdException w:name="Body Text Indent" w:semiHidden="1" w:unhideWhenUsed="1"/>
+    <w:lsdException w:name="List Continue" w:semiHidden="1" w:unhideWhenUsed="1"/>
+    <w:lsdException w:name="List Continue 2" w:semiHidden="1" w:unhideWhenUsed="1"/>
+    <w:lsdException w:name="List Continue 3" w:semiHidden="1" w:unhideWhenUsed="1"/>
+    <w:lsdException w:name="List Continue 4" w:semiHidden="1" w:unhideWhenUsed="1"/>
+    <w:lsdException w:name="List Continue 5" w:semiHidden="1" w:unhideWhenUsed="1"/>
+    <w:lsdException w:name="Message Header" w:semiHidden="1" w:unhideWhenUsed="1"/>
+    <w:lsdException w:name="Subtitle" w:qFormat="1"/>
+    <w:lsdException w:name="Body Text First Indent 2" w:semiHidden="1" w:unhideWhenUsed="1"/>
+    <w:lsdException w:name="Note Heading" w:semiHidden="1" w:unhideWhenUsed="1"/>
+    <w:lsdException w:name="Body Text 2" w:semiHidden="1" w:unhideWhenUsed="1"/>
+    <w:lsdException w:name="Body Text 3" w:semiHidden="1" w:unhideWhenUsed="1"/>
+    <w:lsdException w:name="Body Text Indent 2" w:semiHidden="1" w:unhideWhenUsed="1"/>
+    <w:lsdException w:name="Body Text Indent 3" w:semiHidden="1" w:unhideWhenUsed="1"/>
+    <w:lsdException w:name="Block Text" w:semiHidden="1" w:unhideWhenUsed="1"/>
+    <w:lsdException w:name="Hyperlink" w:semiHidden="1" w:uiPriority="99" w:unhideWhenUsed="1"/>
+    <w:lsdException w:name="FollowedHyperlink" w:semiHidden="1" w:unhideWhenUsed="1"/>
+    <w:lsdException w:name="Strong" w:qFormat="1"/>
+    <w:lsdException w:name="Emphasis" w:qFormat="1"/>
+    <w:lsdException w:name="Document Map" w:semiHidden="1" w:unhideWhenUsed="1"/>
+    <w:lsdException w:name="Plain Text" w:semiHidden="1" w:unhideWhenUsed="1"/>
+    <w:lsdException w:name="E-mail Signature" w:semiHidden="1" w:unhideWhenUsed="1"/>
+    <w:lsdException w:name="HTML Top of Form" w:semiHidden="1" w:unhideWhenUsed="1"/>
+    <w:lsdException w:name="HTML Bottom of Form" w:semiHidden="1" w:unhideWhenUsed="1"/>
+    <w:lsdException w:name="Normal (Web)" w:semiHidden="1" w:unhideWhenUsed="1"/>
+    <w:lsdException w:name="HTML Acronym" w:semiHidden="1" w:unhideWhenUsed="1"/>
+    <w:lsdException w:name="HTML Address" w:semiHidden="1" w:unhideWhenUsed="1"/>
+    <w:lsdException w:name="HTML Cite" w:semiHidden="1" w:unhideWhenUsed="1"/>
+    <w:lsdException w:name="HTML Code" w:semiHidden="1" w:unhideWhenUsed="1"/>
+    <w:lsdException w:name="HTML Definition" w:semiHidden="1" w:unhideWhenUsed="1"/>
+    <w:lsdException w:name="HTML Keyboard" w:semiHidden="1" w:unhideWhenUsed="1"/>
+    <w:lsdException w:name="HTML Preformatted" w:semiHidden="1" w:unhideWhenUsed="1"/>
+    <w:lsdException w:name="HTML Sample" w:semiHidden="1" w:unhideWhenUsed="1"/>
+    <w:lsdException w:name="HTML Typewriter" w:semiHidden="1" w:unhideWhenUsed="1"/>
+    <w:lsdException w:name="HTML Variable" w:semiHidden="1" w:unhideWhenUsed="1"/>
+    <w:lsdException w:name="Normal Table" w:semiHidden="1" w:unhideWhenUsed="1"/>
+    <w:lsdException w:name="annotation subject" w:semiHidden="1" w:unhideWhenUsed="1"/>
+    <w:lsdException w:name="No List" w:semiHidden="1" w:unhideWhenUsed="1"/>
+    <w:lsdException w:name="Outline List 1" w:semiHidden="1" w:unhideWhenUsed="1"/>
+    <w:lsdException w:name="Outline List 2" w:semiHidden="1" w:unhideWhenUsed="1"/>
+    <w:lsdException w:name="Outline List 3" w:semiHidden="1" w:unhideWhenUsed="1"/>
+    <w:lsdException w:name="Table Simple 1" w:semiHidden="1" w:unhideWhenUsed="1"/>
+    <w:lsdException w:name="Table Simple 2" w:semiHidden="1" w:unhideWhenUsed="1"/>
+    <w:lsdException w:name="Table Simple 3" w:semiHidden="1" w:unhideWhenUsed="1"/>
+    <w:lsdException w:name="Table Classic 1" w:semiHidden="1" w:unhideWhenUsed="1"/>
+    <w:lsdException w:name="Table Classic 2" w:semiHidden="1" w:unhideWhenUsed="1"/>
+    <w:lsdException w:name="Table Classic 3" w:semiHidden="1" w:unhideWhenUsed="1"/>
+    <w:lsdException w:name="Table Classic 4" w:semiHidden="1" w:unhideWhenUsed="1"/>
+    <w:lsdException w:name="Table Colorful 1" w:semiHidden="1" w:unhideWhenUsed="1"/>
+    <w:lsdException w:name="Table Colorful 2" w:semiHidden="1" w:unhideWhenUsed="1"/>
+    <w:lsdException w:name="Table Colorful 3" w:semiHidden="1" w:unhideWhenUsed="1"/>
+    <w:lsdException w:name="Table Columns 1" w:semiHidden="1" w:unhideWhenUsed="1"/>
+    <w:lsdException w:name="Table Columns 2" w:semiHidden="1" w:unhideWhenUsed="1"/>
+    <w:lsdException w:name="Table Columns 3" w:semiHidden="1" w:unhideWhenUsed="1"/>
+    <w:lsdException w:name="Table Columns 4" w:semiHidden="1" w:unhideWhenUsed="1"/>
+    <w:lsdException w:name="Table Columns 5" w:semiHidden="1" w:unhideWhenUsed="1"/>
+    <w:lsdException w:name="Table Grid 1" w:semiHidden="1" w:unhideWhenUsed="1"/>
+    <w:lsdException w:name="Table Grid 2" w:semiHidden="1" w:unhideWhenUsed="1"/>
+    <w:lsdException w:name="Table Grid 3" w:semiHidden="1" w:unhideWhenUsed="1"/>
+    <w:lsdException w:name="Table Grid 4" w:semiHidden="1" w:unhideWhenUsed="1"/>
+    <w:lsdException w:name="Table Grid 5" w:semiHidden="1" w:unhideWhenUsed="1"/>
+    <w:lsdException w:name="Table Grid 6" w:semiHidden="1" w:unhideWhenUsed="1"/>
+    <w:lsdException w:name="Table Grid 7" w:semiHidden="1" w:unhideWhenUsed="1"/>
+    <w:lsdException w:name="Table Grid 8" w:semiHidden="1" w:unhideWhenUsed="1"/>
+    <w:lsdException w:name="Table List 1" w:semiHidden="1" w:unhideWhenUsed="1"/>
+    <w:lsdException w:name="Table List 2" w:semiHidden="1" w:unhideWhenUsed="1"/>
+    <w:lsdException w:name="Table List 3" w:semiHidden="1" w:unhideWhenUsed="1"/>
+    <w:lsdException w:name="Table List 4" w:semiHidden="1" w:unhideWhenUsed="1"/>
+    <w:lsdException w:name="Table List 5" w:semiHidden="1" w:unhideWhenUsed="1"/>
+    <w:lsdException w:name="Table List 6" w:semiHidden="1" w:unhideWhenUsed="1"/>
+    <w:lsdException w:name="Table List 7" w:semiHidden="1" w:unhideWhenUsed="1"/>
+    <w:lsdException w:name="Table List 8" w:semiHidden="1" w:unhideWhenUsed="1"/>
+    <w:lsdException w:name="Table 3D effects 1" w:semiHidden="1" w:unhideWhenUsed="1"/>
+    <w:lsdException w:name="Table 3D effects 2" w:semiHidden="1" w:unhideWhenUsed="1"/>
+    <w:lsdException w:name="Table 3D effects 3" w:semiHidden="1" w:unhideWhenUsed="1"/>
+    <w:lsdException w:name="Table Contemporary" w:semiHidden="1" w:unhideWhenUsed="1"/>
+    <w:lsdException w:name="Table Elegant" w:semiHidden="1" w:unhideWhenUsed="1"/>
+    <w:lsdException w:name="Table Professional" w:semiHidden="1" w:unhideWhenUsed="1"/>
+    <w:lsdException w:name="Table Subtle 1" w:semiHidden="1" w:unhideWhenUsed="1"/>
+    <w:lsdException w:name="Table Subtle 2" w:semiHidden="1" w:unhideWhenUsed="1"/>
+    <w:lsdException w:name="Table Web 1" w:semiHidden="1" w:unhideWhenUsed="1"/>
+    <w:lsdException w:name="Table Web 2" w:semiHidden="1" w:unhideWhenUsed="1"/>
+    <w:lsdException w:name="Table Web 3" w:semiHidden="1" w:unhideWhenUsed="1"/>
+    <w:lsdException w:name="Balloon Text" w:semiHidden="1" w:unhideWhenUsed="1"/>
+    <w:lsdException w:name="Table Theme" w:semiHidden="1" w:unhideWhenUsed="1"/>
+    <w:lsdException w:name="Placeholder Text" w:semiHidden="1" w:uiPriority="99"/>
+    <w:lsdException w:name="No Spacing" w:uiPriority="1" w:qFormat="1"/>
+    <w:lsdException w:name="Light Shading" w:uiPriority="60"/>
+    <w:lsdException w:name="Light List" w:uiPriority="61"/>
+    <w:lsdException w:name="Light Grid" w:uiPriority="62"/>
+    <w:lsdException w:name="Medium Shading 1" w:uiPriority="63"/>
+    <w:lsdException w:name="Medium Shading 2" w:uiPriority="64"/>
+    <w:lsdException w:name="Medium List 1" w:uiPriority="65"/>
+    <w:lsdException w:name="Medium List 2" w:uiPriority="66"/>
+    <w:lsdException w:name="Medium Grid 1" w:uiPriority="67"/>
+    <w:lsdException w:name="Medium Grid 2" w:uiPriority="68"/>
+    <w:lsdException w:name="Medium Grid 3" w:uiPriority="69"/>
+    <w:lsdException w:name="Dark List" w:uiPriority="70"/>
+    <w:lsdException w:name="Colorful Shading" w:uiPriority="71"/>
+    <w:lsdException w:name="Colorful List" w:uiPriority="72"/>
+    <w:lsdException w:name="Colorful Grid" w:uiPriority="73"/>
+    <w:lsdException w:name="Light Shading Accent 1" w:uiPriority="60"/>
+    <w:lsdException w:name="Light List Accent 1" w:uiPriority="61"/>
+    <w:lsdException w:name="Light Grid Accent 1" w:uiPriority="62"/>
+    <w:lsdException w:name="Medium Shading 1 Accent 1" w:uiPriority="63"/>
+    <w:lsdException w:name="Medium Shading 2 Accent 1" w:uiPriority="64"/>
+    <w:lsdException w:name="Medium List 1 Accent 1" w:uiPriority="65"/>
+    <w:lsdException w:name="Revision" w:semiHidden="1" w:uiPriority="99"/>
+    <w:lsdException w:name="List Paragraph" w:uiPriority="34" w:qFormat="1"/>
+    <w:lsdException w:name="Quote" w:uiPriority="29" w:qFormat="1"/>
+    <w:lsdException w:name="Intense Quote" w:uiPriority="30" w:qFormat="1"/>
+    <w:lsdException w:name="Medium List 2 Accent 1" w:uiPriority="66"/>
+    <w:lsdException w:name="Medium Grid 1 Accent 1" w:uiPriority="67"/>
+    <w:lsdException w:name="Medium Grid 2 Accent 1" w:uiPriority="68"/>
+    <w:lsdException w:name="Medium Grid 3 Accent 1" w:uiPriority="69"/>
+    <w:lsdException w:name="Dark List Accent 1" w:uiPriority="70"/>
+    <w:lsdException w:name="Colorful Shading Accent 1" w:uiPriority="71"/>
+    <w:lsdException w:name="Colorful List Accent 1" w:uiPriority="72"/>
+    <w:lsdException w:name="Colorful Grid Accent 1" w:uiPriority="73"/>
+    <w:lsdException w:name="Light Shading Accent 2" w:uiPriority="60"/>
+    <w:lsdException w:name="Light List Accent 2" w:uiPriority="61"/>
+    <w:lsdException w:name="Light Grid Accent 2" w:uiPriority="62"/>
+    <w:lsdException w:name="Medium Shading 1 Accent 2" w:uiPriority="63"/>
+    <w:lsdException w:name="Medium Shading 2 Accent 2" w:uiPriority="64"/>
+    <w:lsdException w:name="Medium List 1 Accent 2" w:uiPriority="65"/>
+    <w:lsdException w:name="Medium List 2 Accent 2" w:uiPriority="66"/>
+    <w:lsdException w:name="Medium Grid 1 Accent 2" w:uiPriority="67"/>
+    <w:lsdException w:name="Medium Grid 2 Accent 2" w:uiPriority="68"/>
+    <w:lsdException w:name="Medium Grid 3 Accent 2" w:uiPriority="69"/>
+    <w:lsdException w:name="Dark List Accent 2" w:uiPriority="70"/>
+    <w:lsdException w:name="Colorful Shading Accent 2" w:uiPriority="71"/>
+    <w:lsdException w:name="Colorful List Accent 2" w:uiPriority="72"/>
+    <w:lsdException w:name="Colorful Grid Accent 2" w:uiPriority="73"/>
+    <w:lsdException w:name="Light Shading Accent 3" w:uiPriority="60"/>
+    <w:lsdException w:name="Light List Accent 3" w:uiPriority="61"/>
+    <w:lsdException w:name="Light Grid Accent 3" w:uiPriority="62"/>
+    <w:lsdException w:name="Medium Shading 1 Accent 3" w:uiPriority="63"/>
+    <w:lsdException w:name="Medium Shading 2 Accent 3" w:uiPriority="64"/>
+    <w:lsdException w:name="Medium List 1 Accent 3" w:uiPriority="65"/>
+    <w:lsdException w:name="Medium List 2 Accent 3" w:uiPriority="66"/>
+    <w:lsdException w:name="Medium Grid 1 Accent 3" w:uiPriority="67"/>
+    <w:lsdException w:name="Medium Grid 2 Accent 3" w:uiPriority="68"/>
+    <w:lsdException w:name="Medium Grid 3 Accent 3" w:uiPriority="69"/>
+    <w:lsdException w:name="Dark List Accent 3" w:uiPriority="70"/>
+    <w:lsdException w:name="Colorful Shading Accent 3" w:uiPriority="71"/>
+    <w:lsdException w:name="Colorful List Accent 3" w:uiPriority="72"/>
+    <w:lsdException w:name="Colorful Grid Accent 3" w:uiPriority="73"/>
+    <w:lsdException w:name="Light Shading Accent 4" w:uiPriority="60"/>
+    <w:lsdException w:name="Light List Accent 4" w:uiPriority="61"/>
+    <w:lsdException w:name="Light Grid Accent 4" w:uiPriority="62"/>
+    <w:lsdException w:name="Medium Shading 1 Accent 4" w:uiPriority="63"/>
+    <w:lsdException w:name="Medium Shading 2 Accent 4" w:uiPriority="64"/>
+    <w:lsdException w:name="Medium List 1 Accent 4" w:uiPriority="65"/>
+    <w:lsdException w:name="Medium List 2 Accent 4" w:uiPriority="66"/>
+    <w:lsdException w:name="Medium Grid 1 Accent 4" w:uiPriority="67"/>
+    <w:lsdException w:name="Medium Grid 2 Accent 4" w:uiPriority="68"/>
+    <w:lsdException w:name="Medium Grid 3 Accent 4" w:uiPriority="69"/>
+    <w:lsdException w:name="Dark List Accent 4" w:uiPriority="70"/>
+    <w:lsdException w:name="Colorful Shading Accent 4" w:uiPriority="71"/>
+    <w:lsdException w:name="Colorful List Accent 4" w:uiPriority="72"/>
+    <w:lsdException w:name="Colorful Grid Accent 4" w:uiPriority="73"/>
+    <w:lsdException w:name="Light Shading Accent 5" w:uiPriority="60"/>
+    <w:lsdException w:name="Light List Accent 5" w:uiPriority="61"/>
+    <w:lsdException w:name="Light Grid Accent 5" w:uiPriority="62"/>
+    <w:lsdException w:name="Medium Shading 1 Accent 5" w:uiPriority="63"/>
+    <w:lsdException w:name="Medium Shading 2 Accent 5" w:uiPriority="64"/>
+    <w:lsdException w:name="Medium List 1 Accent 5" w:uiPriority="65"/>
+    <w:lsdException w:name="Medium List 2 Accent 5" w:uiPriority="66"/>
+    <w:lsdException w:name="Medium Grid 1 Accent 5" w:uiPriority="67"/>
+    <w:lsdException w:name="Medium Grid 2 Accent 5" w:uiPriority="68"/>
+    <w:lsdException w:name="Medium Grid 3 Accent 5" w:uiPriority="69"/>
+    <w:lsdException w:name="Dark List Accent 5" w:uiPriority="70"/>
+    <w:lsdException w:name="Colorful Shading Accent 5" w:uiPriority="71"/>
+    <w:lsdException w:name="Colorful List Accent 5" w:uiPriority="72"/>
+    <w:lsdException w:name="Colorful Grid Accent 5" w:uiPriority="73"/>
+    <w:lsdException w:name="Light Shading Accent 6" w:uiPriority="60"/>
+    <w:lsdException w:name="Light List Accent 6" w:uiPriority="61"/>
+    <w:lsdException w:name="Light Grid Accent 6" w:uiPriority="62"/>
+    <w:lsdException w:name="Medium Shading 1 Accent 6" w:uiPriority="63"/>
+    <w:lsdException w:name="Medium Shading 2 Accent 6" w:uiPriority="64"/>
+    <w:lsdException w:name="Medium List 1 Accent 6" w:uiPriority="65"/>
+    <w:lsdException w:name="Medium List 2 Accent 6" w:uiPriority="66"/>
+    <w:lsdException w:name="Medium Grid 1 Accent 6" w:uiPriority="67"/>
+    <w:lsdException w:name="Medium Grid 2 Accent 6" w:uiPriority="68"/>
+    <w:lsdException w:name="Medium Grid 3 Accent 6" w:uiPriority="69"/>
+    <w:lsdException w:name="Dark List Accent 6" w:uiPriority="70"/>
+    <w:lsdException w:name="Colorful Shading Accent 6" w:uiPriority="71"/>
+    <w:lsdException w:name="Colorful List Accent 6" w:uiPriority="72"/>
+    <w:lsdException w:name="Colorful Grid Accent 6" w:uiPriority="73"/>
+    <w:lsdException w:name="Subtle Emphasis" w:uiPriority="19" w:qFormat="1"/>
+    <w:lsdException w:name="Intense Emphasis" w:uiPriority="21" w:qFormat="1"/>
+    <w:lsdException w:name="Subtle Reference" w:uiPriority="31" w:qFormat="1"/>
+    <w:lsdException w:name="Intense Reference" w:uiPriority="32" w:qFormat="1"/>
+    <w:lsdException w:name="Book Title" w:uiPriority="33" w:qFormat="1"/>
+    <w:lsdException w:name="Bibliography" w:semiHidden="1" w:uiPriority="37" w:unhideWhenUsed="1"/>
+    <w:lsdException w:name="TOC Heading" w:semiHidden="1" w:uiPriority="39" w:unhideWhenUsed="1" w:qFormat="1"/>
+    <w:lsdException w:name="Plain Table 1" w:uiPriority="41"/>
+    <w:lsdException w:name="Plain Table 2" w:uiPriority="42"/>
+    <w:lsdException w:name="Plain Table 3" w:uiPriority="43"/>
+    <w:lsdException w:name="Plain Table 4" w:uiPriority="44"/>
+    <w:lsdException w:name="Plain Table 5" w:uiPriority="45"/>
+    <w:lsdException w:name="Grid Table Light" w:uiPriority="40"/>
+    <w:lsdException w:name="Grid Table 1 Light" w:uiPriority="46"/>
+    <w:lsdException w:name="Grid Table 2" w:uiPriority="47"/>
+    <w:lsdException w:name="Grid Table 3" w:uiPriority="48"/>
+    <w:lsdException w:name="Grid Table 4" w:uiPriority="49"/>
+    <w:lsdException w:name="Grid Table 5 Dark" w:uiPriority="50"/>
+    <w:lsdException w:name="Grid Table 6 Colorful" w:uiPriority="51"/>
+    <w:lsdException w:name="Grid Table 7 Colorful" w:uiPriority="52"/>
+    <w:lsdException w:name="Grid Table 1 Light Accent 1" w:uiPriority="46"/>
+    <w:lsdException w:name="Grid Table 2 Accent 1" w:uiPriority="47"/>
+    <w:lsdException w:name="Grid Table 3 Accent 1" w:uiPriority="48"/>
+    <w:lsdException w:name="Grid Table 4 Accent 1" w:uiPriority="49"/>
+    <w:lsdException w:name="Grid Table 5 Dark Accent 1" w:uiPriority="50"/>
+    <w:lsdException w:name="Grid Table 6 Colorful Accent 1" w:uiPriority="51"/>
+    <w:lsdException w:name="Grid Table 7 Colorful Accent 1" w:uiPriority="52"/>
+    <w:lsdException w:name="Grid Table 1 Light Accent 2" w:uiPriority="46"/>
+    <w:lsdException w:name="Grid Table 2 Accent 2" w:uiPriority="47"/>
+    <w:lsdException w:name="Grid Table 3 Accent 2" w:uiPriority="48"/>
+    <w:lsdException w:name="Grid Table 4 Accent 2" w:uiPriority="49"/>
+    <w:lsdException w:name="Grid Table 5 Dark Accent 2" w:uiPriority="50"/>
+    <w:lsdException w:name="Grid Table 6 Colorful Accent 2" w:uiPriority="51"/>
+    <w:lsdException w:name="Grid Table 7 Colorful Accent 2" w:uiPriority="52"/>
+    <w:lsdException w:name="Grid Table 1 Light Accent 3" w:uiPriority="46"/>
+    <w:lsdException w:name="Grid Table 2 Accent 3" w:uiPriority="47"/>
+    <w:lsdException w:name="Grid Table 3 Accent 3" w:uiPriority="48"/>
+    <w:lsdException w:name="Grid Table 4 Accent 3" w:uiPriority="49"/>
+    <w:lsdException w:name="Grid Table 5 Dark Accent 3" w:uiPriority="50"/>
+    <w:lsdException w:name="Grid Table 6 Colorful Accent 3" w:uiPriority="51"/>
+    <w:lsdException w:name="Grid Table 7 Colorful Accent 3" w:uiPriority="52"/>
+    <w:lsdException w:name="Grid Table 1 Light Accent 4" w:uiPriority="46"/>
+    <w:lsdException w:name="Grid Table 2 Accent 4" w:uiPriority="47"/>
+    <w:lsdException w:name="Grid Table 3 Accent 4" w:uiPriority="48"/>
+    <w:lsdException w:name="Grid Table 4 Accent 4" w:uiPriority="49"/>
+    <w:lsdException w:name="Grid Table 5 Dark Accent 4" w:uiPriority="50"/>
+    <w:lsdException w:name="Grid Table 6 Colorful Accent 4" w:uiPriority="51"/>
+    <w:lsdException w:name="Grid Table 7 Colorful Accent 4" w:uiPriority="52"/>
+    <w:lsdException w:name="Grid Table 1 Light Accent 5" w:uiPriority="46"/>
+    <w:lsdException w:name="Grid Table 2 Accent 5" w:uiPriority="47"/>
+    <w:lsdException w:name="Grid Table 3 Accent 5" w:uiPriority="48"/>
+    <w:lsdException w:name="Grid Table 4 Accent 5" w:uiPriority="49"/>
+    <w:lsdException w:name="Grid Table 5 Dark Accent 5" w:uiPriority="50"/>
+    <w:lsdException w:name="Grid Table 6 Colorful Accent 5" w:uiPriority="51"/>
+    <w:lsdException w:name="Grid Table 7 Colorful Accent 5" w:uiPriority="52"/>
+    <w:lsdException w:name="Grid Table 1 Light Accent 6" w:uiPriority="46"/>
+    <w:lsdException w:name="Grid Table 2 Accent 6" w:uiPriority="47"/>
+    <w:lsdException w:name="Grid Table 3 Accent 6" w:uiPriority="48"/>
+    <w:lsdException w:name="Grid Table 4 Accent 6" w:uiPriority="49"/>
+    <w:lsdException w:name="Grid Table 5 Dark Accent 6" w:uiPriority="50"/>
+    <w:lsdException w:name="Grid Table 6 Colorful Accent 6" w:uiPriority="51"/>
+    <w:lsdException w:name="Grid Table 7 Colorful Accent 6" w:uiPriority="52"/>
+    <w:lsdException w:name="List Table 1 Light" w:uiPriority="46"/>
+    <w:lsdException w:name="List Table 2" w:uiPriority="47"/>
+    <w:lsdException w:name="List Table 3" w:uiPriority="48"/>
+    <w:lsdException w:name="List Table 4" w:uiPriority="49"/>
+    <w:lsdException w:name="List Table 5 Dark" w:uiPriority="50"/>
+    <w:lsdException w:name="List Table 6 Colorful" w:uiPriority="51"/>
+    <w:lsdException w:name="List Table 7 Colorful" w:uiPriority="52"/>
+    <w:lsdException w:name="List Table 1 Light Accent 1" w:uiPriority="46"/>
+    <w:lsdException w:name="List Table 2 Accent 1" w:uiPriority="47"/>
+    <w:lsdException w:name="List Table 3 Accent 1" w:uiPriority="48"/>
+    <w:lsdException w:name="List Table 4 Accent 1" w:uiPriority="49"/>
+    <w:lsdException w:name="List Table 5 Dark Accent 1" w:uiPriority="50"/>
+    <w:lsdException w:name="List Table 6 Colorful Accent 1" w:uiPriority="51"/>
+    <w:lsdException w:name="List Table 7 Colorful Accent 1" w:uiPriority="52"/>
+    <w:lsdException w:name="List Table 1 Light Accent 2" w:uiPriority="46"/>
+    <w:lsdException w:name="List Table 2 Accent 2" w:uiPriority="47"/>
+    <w:lsdException w:name="List Table 3 Accent 2" w:uiPriority="48"/>
+    <w:lsdException w:name="List Table 4 Accent 2" w:uiPriority="49"/>
+    <w:lsdException w:name="List Table 5 Dark Accent 2" w:uiPriority="50"/>
+    <w:lsdException w:name="List Table 6 Colorful Accent 2" w:uiPriority="51"/>
+    <w:lsdException w:name="List Table 7 Colorful Accent 2" w:uiPriority="52"/>
+    <w:lsdException w:name="List Table 1 Light Accent 3" w:uiPriority="46"/>
+    <w:lsdException w:name="List Table 2 Accent 3" w:uiPriority="47"/>
+    <w:lsdException w:name="List Table 3 Accent 3" w:uiPriority="48"/>
+    <w:lsdException w:name="List Table 4 Accent 3" w:uiPriority="49"/>
+    <w:lsdException w:name="List Table 5 Dark Accent 3" w:uiPriority="50"/>
+    <w:lsdException w:name="List Table 6 Colorful Accent 3" w:uiPriority="51"/>
+    <w:lsdException w:name="List Table 7 Colorful Accent 3" w:uiPriority="52"/>
+    <w:lsdException w:name="List Table 1 Light Accent 4" w:uiPriority="46"/>
+    <w:lsdException w:name="List Table 2 Accent 4" w:uiPriority="47"/>
+    <w:lsdException w:name="List Table 3 Accent 4" w:uiPriority="48"/>
+    <w:lsdException w:name="List Table 4 Accent 4" w:uiPriority="49"/>
+    <w:lsdException w:name="List Table 5 Dark Accent 4" w:uiPriority="50"/>
+    <w:lsdException w:name="List Table 6 Colorful Accent 4" w:uiPriority="51"/>
+    <w:lsdException w:name="List Table 7 Colorful Accent 4" w:uiPriority="52"/>
+    <w:lsdException w:name="List Table 1 Light Accent 5" w:uiPriority="46"/>
+    <w:lsdException w:name="List Table 2 Accent 5" w:uiPriority="47"/>
+    <w:lsdException w:name="List Table 3 Accent 5" w:uiPriority="48"/>
+    <w:lsdException w:name="List Table 4 Accent 5" w:uiPriority="49"/>
+    <w:lsdException w:name="List Table 5 Dark Accent 5" w:uiPriority="50"/>
+    <w:lsdException w:name="List Table 6 Colorful Accent 5" w:uiPriority="51"/>
+    <w:lsdException w:name="List Table 7 Colorful Accent 5" w:uiPriority="52"/>
+    <w:lsdException w:name="List Table 1 Light Accent 6" w:uiPriority="46"/>
+    <w:lsdException w:name="List Table 2 Accent 6" w:uiPriority="47"/>
+    <w:lsdException w:name="List Table 3 Accent 6" w:uiPriority="48"/>
+    <w:lsdException w:name="List Table 4 Accent 6" w:uiPriority="49"/>
+    <w:lsdException w:name="List Table 5 Dark Accent 6" w:uiPriority="50"/>
+    <w:lsdException w:name="List Table 6 Colorful Accent 6" w:uiPriority="51"/>
+    <w:lsdException w:name="List Table 7 Colorful Accent 6" w:uiPriority="52"/>
   </w:latentStyles>
   <w:style w:type="paragraph" w:default="1" w:styleId="Normal">
     <w:name w:val="Normal"/>
@@ -19999,1082 +20760,6 @@
 </w:styles>
 </file>
 
-<file path=word/stylesWithEffects.xml><?xml version="1.0" encoding="utf-8"?>
-<w:styles xmlns:wpc="http://schemas.microsoft.com/office/word/2010/wordprocessingCanvas" xmlns:mc="http://schemas.openxmlformats.org/markup-compatibility/2006" xmlns:o="urn:schemas-microsoft-com:office:office" xmlns:r="http://schemas.openxmlformats.org/officeDocument/2006/relationships" xmlns:m="http://schemas.openxmlformats.org/officeDocument/2006/math" xmlns:v="urn:schemas-microsoft-com:vml" xmlns:wp14="http://schemas.microsoft.com/office/word/2010/wordprocessingDrawing" xmlns:wp="http://schemas.openxmlformats.org/drawingml/2006/wordprocessingDrawing" xmlns:w10="urn:schemas-microsoft-com:office:word" xmlns:w="http://schemas.openxmlformats.org/wordprocessingml/2006/main" xmlns:w14="http://schemas.microsoft.com/office/word/2010/wordml" xmlns:wpg="http://schemas.microsoft.com/office/word/2010/wordprocessingGroup" xmlns:wpi="http://schemas.microsoft.com/office/word/2010/wordprocessingInk" xmlns:wne="http://schemas.microsoft.com/office/word/2006/wordml" xmlns:wps="http://schemas.microsoft.com/office/word/2010/wordprocessingShape" mc:Ignorable="w14 wp14">
-  <w:docDefaults>
-    <w:rPrDefault>
-      <w:rPr>
-        <w:rFonts w:ascii="Times New Roman" w:eastAsia="Times New Roman" w:hAnsi="Times New Roman" w:cs="Times New Roman"/>
-        <w:lang w:val="en-US" w:eastAsia="en-US" w:bidi="ar-SA"/>
-      </w:rPr>
-    </w:rPrDefault>
-    <w:pPrDefault/>
-  </w:docDefaults>
-  <w:latentStyles w:defLockedState="0" w:defUIPriority="0" w:defSemiHidden="1" w:defUnhideWhenUsed="1" w:defQFormat="0" w:count="267">
-    <w:lsdException w:name="Normal" w:semiHidden="0" w:unhideWhenUsed="0" w:qFormat="1"/>
-    <w:lsdException w:name="heading 1" w:semiHidden="0" w:unhideWhenUsed="0" w:qFormat="1"/>
-    <w:lsdException w:name="heading 2" w:semiHidden="0" w:unhideWhenUsed="0" w:qFormat="1"/>
-    <w:lsdException w:name="heading 3" w:semiHidden="0" w:unhideWhenUsed="0" w:qFormat="1"/>
-    <w:lsdException w:name="heading 4" w:semiHidden="0" w:unhideWhenUsed="0" w:qFormat="1"/>
-    <w:lsdException w:name="heading 5" w:semiHidden="0" w:unhideWhenUsed="0" w:qFormat="1"/>
-    <w:lsdException w:name="heading 6" w:semiHidden="0" w:unhideWhenUsed="0" w:qFormat="1"/>
-    <w:lsdException w:name="heading 7" w:qFormat="1"/>
-    <w:lsdException w:name="heading 8" w:qFormat="1"/>
-    <w:lsdException w:name="heading 9" w:qFormat="1"/>
-    <w:lsdException w:name="toc 1" w:uiPriority="39"/>
-    <w:lsdException w:name="toc 2" w:uiPriority="39"/>
-    <w:lsdException w:name="caption" w:qFormat="1"/>
-    <w:lsdException w:name="List Number" w:semiHidden="0" w:unhideWhenUsed="0"/>
-    <w:lsdException w:name="List 4" w:semiHidden="0" w:unhideWhenUsed="0"/>
-    <w:lsdException w:name="List 5" w:semiHidden="0" w:unhideWhenUsed="0"/>
-    <w:lsdException w:name="Title" w:semiHidden="0" w:unhideWhenUsed="0" w:qFormat="1"/>
-    <w:lsdException w:name="Subtitle" w:semiHidden="0" w:unhideWhenUsed="0" w:qFormat="1"/>
-    <w:lsdException w:name="Salutation" w:semiHidden="0" w:unhideWhenUsed="0"/>
-    <w:lsdException w:name="Date" w:semiHidden="0" w:unhideWhenUsed="0"/>
-    <w:lsdException w:name="Body Text First Indent" w:semiHidden="0" w:unhideWhenUsed="0"/>
-    <w:lsdException w:name="Hyperlink" w:uiPriority="99"/>
-    <w:lsdException w:name="Strong" w:semiHidden="0" w:unhideWhenUsed="0" w:qFormat="1"/>
-    <w:lsdException w:name="Emphasis" w:semiHidden="0" w:unhideWhenUsed="0" w:qFormat="1"/>
-    <w:lsdException w:name="Table Grid" w:semiHidden="0" w:unhideWhenUsed="0"/>
-    <w:lsdException w:name="Placeholder Text" w:uiPriority="99" w:unhideWhenUsed="0"/>
-    <w:lsdException w:name="No Spacing" w:semiHidden="0" w:uiPriority="1" w:unhideWhenUsed="0" w:qFormat="1"/>
-    <w:lsdException w:name="Light Shading" w:semiHidden="0" w:uiPriority="60" w:unhideWhenUsed="0"/>
-    <w:lsdException w:name="Light List" w:semiHidden="0" w:uiPriority="61" w:unhideWhenUsed="0"/>
-    <w:lsdException w:name="Light Grid" w:semiHidden="0" w:uiPriority="62" w:unhideWhenUsed="0"/>
-    <w:lsdException w:name="Medium Shading 1" w:semiHidden="0" w:uiPriority="63" w:unhideWhenUsed="0"/>
-    <w:lsdException w:name="Medium Shading 2" w:semiHidden="0" w:uiPriority="64" w:unhideWhenUsed="0"/>
-    <w:lsdException w:name="Medium List 1" w:semiHidden="0" w:uiPriority="65" w:unhideWhenUsed="0"/>
-    <w:lsdException w:name="Medium List 2" w:semiHidden="0" w:uiPriority="66" w:unhideWhenUsed="0"/>
-    <w:lsdException w:name="Medium Grid 1" w:semiHidden="0" w:uiPriority="67" w:unhideWhenUsed="0"/>
-    <w:lsdException w:name="Medium Grid 2" w:semiHidden="0" w:uiPriority="68" w:unhideWhenUsed="0"/>
-    <w:lsdException w:name="Medium Grid 3" w:semiHidden="0" w:uiPriority="69" w:unhideWhenUsed="0"/>
-    <w:lsdException w:name="Dark List" w:semiHidden="0" w:uiPriority="70" w:unhideWhenUsed="0"/>
-    <w:lsdException w:name="Colorful Shading" w:semiHidden="0" w:uiPriority="71" w:unhideWhenUsed="0"/>
-    <w:lsdException w:name="Colorful List" w:semiHidden="0" w:uiPriority="72" w:unhideWhenUsed="0"/>
-    <w:lsdException w:name="Colorful Grid" w:semiHidden="0" w:uiPriority="73" w:unhideWhenUsed="0"/>
-    <w:lsdException w:name="Light Shading Accent 1" w:semiHidden="0" w:uiPriority="60" w:unhideWhenUsed="0"/>
-    <w:lsdException w:name="Light List Accent 1" w:semiHidden="0" w:uiPriority="61" w:unhideWhenUsed="0"/>
-    <w:lsdException w:name="Light Grid Accent 1" w:semiHidden="0" w:uiPriority="62" w:unhideWhenUsed="0"/>
-    <w:lsdException w:name="Medium Shading 1 Accent 1" w:semiHidden="0" w:uiPriority="63" w:unhideWhenUsed="0"/>
-    <w:lsdException w:name="Medium Shading 2 Accent 1" w:semiHidden="0" w:uiPriority="64" w:unhideWhenUsed="0"/>
-    <w:lsdException w:name="Medium List 1 Accent 1" w:semiHidden="0" w:uiPriority="65" w:unhideWhenUsed="0"/>
-    <w:lsdException w:name="Revision" w:uiPriority="99" w:unhideWhenUsed="0"/>
-    <w:lsdException w:name="List Paragraph" w:semiHidden="0" w:uiPriority="34" w:unhideWhenUsed="0" w:qFormat="1"/>
-    <w:lsdException w:name="Quote" w:semiHidden="0" w:uiPriority="29" w:unhideWhenUsed="0" w:qFormat="1"/>
-    <w:lsdException w:name="Intense Quote" w:semiHidden="0" w:uiPriority="30" w:unhideWhenUsed="0" w:qFormat="1"/>
-    <w:lsdException w:name="Medium List 2 Accent 1" w:semiHidden="0" w:uiPriority="66" w:unhideWhenUsed="0"/>
-    <w:lsdException w:name="Medium Grid 1 Accent 1" w:semiHidden="0" w:uiPriority="67" w:unhideWhenUsed="0"/>
-    <w:lsdException w:name="Medium Grid 2 Accent 1" w:semiHidden="0" w:uiPriority="68" w:unhideWhenUsed="0"/>
-    <w:lsdException w:name="Medium Grid 3 Accent 1" w:semiHidden="0" w:uiPriority="69" w:unhideWhenUsed="0"/>
-    <w:lsdException w:name="Dark List Accent 1" w:semiHidden="0" w:uiPriority="70" w:unhideWhenUsed="0"/>
-    <w:lsdException w:name="Colorful Shading Accent 1" w:semiHidden="0" w:uiPriority="71" w:unhideWhenUsed="0"/>
-    <w:lsdException w:name="Colorful List Accent 1" w:semiHidden="0" w:uiPriority="72" w:unhideWhenUsed="0"/>
-    <w:lsdException w:name="Colorful Grid Accent 1" w:semiHidden="0" w:uiPriority="73" w:unhideWhenUsed="0"/>
-    <w:lsdException w:name="Light Shading Accent 2" w:semiHidden="0" w:uiPriority="60" w:unhideWhenUsed="0"/>
-    <w:lsdException w:name="Light List Accent 2" w:semiHidden="0" w:uiPriority="61" w:unhideWhenUsed="0"/>
-    <w:lsdException w:name="Light Grid Accent 2" w:semiHidden="0" w:uiPriority="62" w:unhideWhenUsed="0"/>
-    <w:lsdException w:name="Medium Shading 1 Accent 2" w:semiHidden="0" w:uiPriority="63" w:unhideWhenUsed="0"/>
-    <w:lsdException w:name="Medium Shading 2 Accent 2" w:semiHidden="0" w:uiPriority="64" w:unhideWhenUsed="0"/>
-    <w:lsdException w:name="Medium List 1 Accent 2" w:semiHidden="0" w:uiPriority="65" w:unhideWhenUsed="0"/>
-    <w:lsdException w:name="Medium List 2 Accent 2" w:semiHidden="0" w:uiPriority="66" w:unhideWhenUsed="0"/>
-    <w:lsdException w:name="Medium Grid 1 Accent 2" w:semiHidden="0" w:uiPriority="67" w:unhideWhenUsed="0"/>
-    <w:lsdException w:name="Medium Grid 2 Accent 2" w:semiHidden="0" w:uiPriority="68" w:unhideWhenUsed="0"/>
-    <w:lsdException w:name="Medium Grid 3 Accent 2" w:semiHidden="0" w:uiPriority="69" w:unhideWhenUsed="0"/>
-    <w:lsdException w:name="Dark List Accent 2" w:semiHidden="0" w:uiPriority="70" w:unhideWhenUsed="0"/>
-    <w:lsdException w:name="Colorful Shading Accent 2" w:semiHidden="0" w:uiPriority="71" w:unhideWhenUsed="0"/>
-    <w:lsdException w:name="Colorful List Accent 2" w:semiHidden="0" w:uiPriority="72" w:unhideWhenUsed="0"/>
-    <w:lsdException w:name="Colorful Grid Accent 2" w:semiHidden="0" w:uiPriority="73" w:unhideWhenUsed="0"/>
-    <w:lsdException w:name="Light Shading Accent 3" w:semiHidden="0" w:uiPriority="60" w:unhideWhenUsed="0"/>
-    <w:lsdException w:name="Light List Accent 3" w:semiHidden="0" w:uiPriority="61" w:unhideWhenUsed="0"/>
-    <w:lsdException w:name="Light Grid Accent 3" w:semiHidden="0" w:uiPriority="62" w:unhideWhenUsed="0"/>
-    <w:lsdException w:name="Medium Shading 1 Accent 3" w:semiHidden="0" w:uiPriority="63" w:unhideWhenUsed="0"/>
-    <w:lsdException w:name="Medium Shading 2 Accent 3" w:semiHidden="0" w:uiPriority="64" w:unhideWhenUsed="0"/>
-    <w:lsdException w:name="Medium List 1 Accent 3" w:semiHidden="0" w:uiPriority="65" w:unhideWhenUsed="0"/>
-    <w:lsdException w:name="Medium List 2 Accent 3" w:semiHidden="0" w:uiPriority="66" w:unhideWhenUsed="0"/>
-    <w:lsdException w:name="Medium Grid 1 Accent 3" w:semiHidden="0" w:uiPriority="67" w:unhideWhenUsed="0"/>
-    <w:lsdException w:name="Medium Grid 2 Accent 3" w:semiHidden="0" w:uiPriority="68" w:unhideWhenUsed="0"/>
-    <w:lsdException w:name="Medium Grid 3 Accent 3" w:semiHidden="0" w:uiPriority="69" w:unhideWhenUsed="0"/>
-    <w:lsdException w:name="Dark List Accent 3" w:semiHidden="0" w:uiPriority="70" w:unhideWhenUsed="0"/>
-    <w:lsdException w:name="Colorful Shading Accent 3" w:semiHidden="0" w:uiPriority="71" w:unhideWhenUsed="0"/>
-    <w:lsdException w:name="Colorful List Accent 3" w:semiHidden="0" w:uiPriority="72" w:unhideWhenUsed="0"/>
-    <w:lsdException w:name="Colorful Grid Accent 3" w:semiHidden="0" w:uiPriority="73" w:unhideWhenUsed="0"/>
-    <w:lsdException w:name="Light Shading Accent 4" w:semiHidden="0" w:uiPriority="60" w:unhideWhenUsed="0"/>
-    <w:lsdException w:name="Light List Accent 4" w:semiHidden="0" w:uiPriority="61" w:unhideWhenUsed="0"/>
-    <w:lsdException w:name="Light Grid Accent 4" w:semiHidden="0" w:uiPriority="62" w:unhideWhenUsed="0"/>
-    <w:lsdException w:name="Medium Shading 1 Accent 4" w:semiHidden="0" w:uiPriority="63" w:unhideWhenUsed="0"/>
-    <w:lsdException w:name="Medium Shading 2 Accent 4" w:semiHidden="0" w:uiPriority="64" w:unhideWhenUsed="0"/>
-    <w:lsdException w:name="Medium List 1 Accent 4" w:semiHidden="0" w:uiPriority="65" w:unhideWhenUsed="0"/>
-    <w:lsdException w:name="Medium List 2 Accent 4" w:semiHidden="0" w:uiPriority="66" w:unhideWhenUsed="0"/>
-    <w:lsdException w:name="Medium Grid 1 Accent 4" w:semiHidden="0" w:uiPriority="67" w:unhideWhenUsed="0"/>
-    <w:lsdException w:name="Medium Grid 2 Accent 4" w:semiHidden="0" w:uiPriority="68" w:unhideWhenUsed="0"/>
-    <w:lsdException w:name="Medium Grid 3 Accent 4" w:semiHidden="0" w:uiPriority="69" w:unhideWhenUsed="0"/>
-    <w:lsdException w:name="Dark List Accent 4" w:semiHidden="0" w:uiPriority="70" w:unhideWhenUsed="0"/>
-    <w:lsdException w:name="Colorful Shading Accent 4" w:semiHidden="0" w:uiPriority="71" w:unhideWhenUsed="0"/>
-    <w:lsdException w:name="Colorful List Accent 4" w:semiHidden="0" w:uiPriority="72" w:unhideWhenUsed="0"/>
-    <w:lsdException w:name="Colorful Grid Accent 4" w:semiHidden="0" w:uiPriority="73" w:unhideWhenUsed="0"/>
-    <w:lsdException w:name="Light Shading Accent 5" w:semiHidden="0" w:uiPriority="60" w:unhideWhenUsed="0"/>
-    <w:lsdException w:name="Light List Accent 5" w:semiHidden="0" w:uiPriority="61" w:unhideWhenUsed="0"/>
-    <w:lsdException w:name="Light Grid Accent 5" w:semiHidden="0" w:uiPriority="62" w:unhideWhenUsed="0"/>
-    <w:lsdException w:name="Medium Shading 1 Accent 5" w:semiHidden="0" w:uiPriority="63" w:unhideWhenUsed="0"/>
-    <w:lsdException w:name="Medium Shading 2 Accent 5" w:semiHidden="0" w:uiPriority="64" w:unhideWhenUsed="0"/>
-    <w:lsdException w:name="Medium List 1 Accent 5" w:semiHidden="0" w:uiPriority="65" w:unhideWhenUsed="0"/>
-    <w:lsdException w:name="Medium List 2 Accent 5" w:semiHidden="0" w:uiPriority="66" w:unhideWhenUsed="0"/>
-    <w:lsdException w:name="Medium Grid 1 Accent 5" w:semiHidden="0" w:uiPriority="67" w:unhideWhenUsed="0"/>
-    <w:lsdException w:name="Medium Grid 2 Accent 5" w:semiHidden="0" w:uiPriority="68" w:unhideWhenUsed="0"/>
-    <w:lsdException w:name="Medium Grid 3 Accent 5" w:semiHidden="0" w:uiPriority="69" w:unhideWhenUsed="0"/>
-    <w:lsdException w:name="Dark List Accent 5" w:semiHidden="0" w:uiPriority="70" w:unhideWhenUsed="0"/>
-    <w:lsdException w:name="Colorful Shading Accent 5" w:semiHidden="0" w:uiPriority="71" w:unhideWhenUsed="0"/>
-    <w:lsdException w:name="Colorful List Accent 5" w:semiHidden="0" w:uiPriority="72" w:unhideWhenUsed="0"/>
-    <w:lsdException w:name="Colorful Grid Accent 5" w:semiHidden="0" w:uiPriority="73" w:unhideWhenUsed="0"/>
-    <w:lsdException w:name="Light Shading Accent 6" w:semiHidden="0" w:uiPriority="60" w:unhideWhenUsed="0"/>
-    <w:lsdException w:name="Light List Accent 6" w:semiHidden="0" w:uiPriority="61" w:unhideWhenUsed="0"/>
-    <w:lsdException w:name="Light Grid Accent 6" w:semiHidden="0" w:uiPriority="62" w:unhideWhenUsed="0"/>
-    <w:lsdException w:name="Medium Shading 1 Accent 6" w:semiHidden="0" w:uiPriority="63" w:unhideWhenUsed="0"/>
-    <w:lsdException w:name="Medium Shading 2 Accent 6" w:semiHidden="0" w:uiPriority="64" w:unhideWhenUsed="0"/>
-    <w:lsdException w:name="Medium List 1 Accent 6" w:semiHidden="0" w:uiPriority="65" w:unhideWhenUsed="0"/>
-    <w:lsdException w:name="Medium List 2 Accent 6" w:semiHidden="0" w:uiPriority="66" w:unhideWhenUsed="0"/>
-    <w:lsdException w:name="Medium Grid 1 Accent 6" w:semiHidden="0" w:uiPriority="67" w:unhideWhenUsed="0"/>
-    <w:lsdException w:name="Medium Grid 2 Accent 6" w:semiHidden="0" w:uiPriority="68" w:unhideWhenUsed="0"/>
-    <w:lsdException w:name="Medium Grid 3 Accent 6" w:semiHidden="0" w:uiPriority="69" w:unhideWhenUsed="0"/>
-    <w:lsdException w:name="Dark List Accent 6" w:semiHidden="0" w:uiPriority="70" w:unhideWhenUsed="0"/>
-    <w:lsdException w:name="Colorful Shading Accent 6" w:semiHidden="0" w:uiPriority="71" w:unhideWhenUsed="0"/>
-    <w:lsdException w:name="Colorful List Accent 6" w:semiHidden="0" w:uiPriority="72" w:unhideWhenUsed="0"/>
-    <w:lsdException w:name="Colorful Grid Accent 6" w:semiHidden="0" w:uiPriority="73" w:unhideWhenUsed="0"/>
-    <w:lsdException w:name="Subtle Emphasis" w:semiHidden="0" w:uiPriority="19" w:unhideWhenUsed="0" w:qFormat="1"/>
-    <w:lsdException w:name="Intense Emphasis" w:semiHidden="0" w:uiPriority="21" w:unhideWhenUsed="0" w:qFormat="1"/>
-    <w:lsdException w:name="Subtle Reference" w:semiHidden="0" w:uiPriority="31" w:unhideWhenUsed="0" w:qFormat="1"/>
-    <w:lsdException w:name="Intense Reference" w:semiHidden="0" w:uiPriority="32" w:unhideWhenUsed="0" w:qFormat="1"/>
-    <w:lsdException w:name="Book Title" w:semiHidden="0" w:uiPriority="33" w:unhideWhenUsed="0" w:qFormat="1"/>
-    <w:lsdException w:name="Bibliography" w:uiPriority="37"/>
-    <w:lsdException w:name="TOC Heading" w:uiPriority="39" w:qFormat="1"/>
-  </w:latentStyles>
-  <w:style w:type="paragraph" w:default="1" w:styleId="Normal">
-    <w:name w:val="Normal"/>
-    <w:qFormat/>
-    <w:rsid w:val="001B4682"/>
-    <w:pPr>
-      <w:spacing w:before="120"/>
-    </w:pPr>
-    <w:rPr>
-      <w:sz w:val="24"/>
-      <w:szCs w:val="24"/>
-    </w:rPr>
-  </w:style>
-  <w:style w:type="paragraph" w:styleId="Heading1">
-    <w:name w:val="heading 1"/>
-    <w:basedOn w:val="Normal"/>
-    <w:next w:val="Normal"/>
-    <w:qFormat/>
-    <w:rsid w:val="001B4682"/>
-    <w:pPr>
-      <w:keepNext/>
-      <w:keepLines/>
-      <w:pageBreakBefore/>
-      <w:numPr>
-        <w:numId w:val="18"/>
-      </w:numPr>
-      <w:spacing w:before="1440" w:after="480"/>
-      <w:jc w:val="center"/>
-      <w:outlineLvl w:val="0"/>
-    </w:pPr>
-    <w:rPr>
-      <w:rFonts w:ascii="Arial" w:hAnsi="Arial"/>
-      <w:b/>
-      <w:bCs/>
-      <w:color w:val="000000"/>
-      <w:kern w:val="32"/>
-      <w:sz w:val="40"/>
-      <w:szCs w:val="40"/>
-    </w:rPr>
-  </w:style>
-  <w:style w:type="paragraph" w:styleId="Heading2">
-    <w:name w:val="heading 2"/>
-    <w:basedOn w:val="Normal"/>
-    <w:next w:val="Normal"/>
-    <w:qFormat/>
-    <w:rsid w:val="00CA1B6B"/>
-    <w:pPr>
-      <w:keepNext/>
-      <w:numPr>
-        <w:ilvl w:val="1"/>
-        <w:numId w:val="18"/>
-      </w:numPr>
-      <w:spacing w:before="240" w:after="60"/>
-      <w:outlineLvl w:val="1"/>
-    </w:pPr>
-    <w:rPr>
-      <w:rFonts w:ascii="Arial" w:hAnsi="Arial"/>
-      <w:b/>
-      <w:bCs/>
-      <w:color w:val="000000"/>
-      <w:szCs w:val="23"/>
-    </w:rPr>
-  </w:style>
-  <w:style w:type="paragraph" w:styleId="Heading3">
-    <w:name w:val="heading 3"/>
-    <w:basedOn w:val="Normal"/>
-    <w:next w:val="Normal"/>
-    <w:qFormat/>
-    <w:rsid w:val="00CA1B6B"/>
-    <w:pPr>
-      <w:keepNext/>
-      <w:numPr>
-        <w:ilvl w:val="2"/>
-        <w:numId w:val="18"/>
-      </w:numPr>
-      <w:spacing w:before="240" w:after="60"/>
-      <w:outlineLvl w:val="2"/>
-    </w:pPr>
-    <w:rPr>
-      <w:rFonts w:ascii="Arial" w:hAnsi="Arial"/>
-      <w:b/>
-      <w:bCs/>
-      <w:color w:val="000000"/>
-      <w:szCs w:val="26"/>
-    </w:rPr>
-  </w:style>
-  <w:style w:type="paragraph" w:styleId="Heading4">
-    <w:name w:val="heading 4"/>
-    <w:basedOn w:val="Normal"/>
-    <w:next w:val="Normal"/>
-    <w:qFormat/>
-    <w:rsid w:val="005F3E01"/>
-    <w:pPr>
-      <w:keepNext/>
-      <w:numPr>
-        <w:ilvl w:val="3"/>
-        <w:numId w:val="23"/>
-      </w:numPr>
-      <w:spacing w:before="240" w:after="60"/>
-      <w:outlineLvl w:val="3"/>
-    </w:pPr>
-    <w:rPr>
-      <w:rFonts w:ascii="Arial" w:hAnsi="Arial"/>
-      <w:b/>
-      <w:bCs/>
-      <w:color w:val="000000"/>
-      <w:szCs w:val="28"/>
-    </w:rPr>
-  </w:style>
-  <w:style w:type="paragraph" w:styleId="Heading5">
-    <w:name w:val="heading 5"/>
-    <w:basedOn w:val="Normal"/>
-    <w:next w:val="Normal"/>
-    <w:qFormat/>
-    <w:rsid w:val="005F3E01"/>
-    <w:pPr>
-      <w:keepNext/>
-      <w:framePr w:w="1800" w:wrap="auto" w:vAnchor="text" w:hAnchor="page" w:x="1201" w:y="1"/>
-      <w:numPr>
-        <w:ilvl w:val="4"/>
-        <w:numId w:val="23"/>
-      </w:numPr>
-      <w:spacing w:before="40" w:after="240"/>
-      <w:jc w:val="both"/>
-      <w:outlineLvl w:val="4"/>
-    </w:pPr>
-    <w:rPr>
-      <w:rFonts w:ascii="Arial Black" w:hAnsi="Arial Black"/>
-      <w:spacing w:val="-5"/>
-      <w:sz w:val="18"/>
-      <w:szCs w:val="18"/>
-    </w:rPr>
-  </w:style>
-  <w:style w:type="paragraph" w:styleId="Heading6">
-    <w:name w:val="heading 6"/>
-    <w:basedOn w:val="Normal"/>
-    <w:next w:val="Normal"/>
-    <w:qFormat/>
-    <w:rsid w:val="005F3E01"/>
-    <w:pPr>
-      <w:keepNext/>
-      <w:framePr w:w="1800" w:wrap="auto" w:vAnchor="text" w:hAnchor="page" w:x="1201" w:y="1"/>
-      <w:numPr>
-        <w:ilvl w:val="5"/>
-        <w:numId w:val="23"/>
-      </w:numPr>
-      <w:jc w:val="both"/>
-      <w:outlineLvl w:val="5"/>
-    </w:pPr>
-    <w:rPr>
-      <w:rFonts w:ascii="Arial" w:hAnsi="Arial"/>
-    </w:rPr>
-  </w:style>
-  <w:style w:type="paragraph" w:styleId="Heading7">
-    <w:name w:val="heading 7"/>
-    <w:basedOn w:val="Normal"/>
-    <w:next w:val="Normal"/>
-    <w:qFormat/>
-    <w:rsid w:val="005F3E01"/>
-    <w:pPr>
-      <w:framePr w:w="3780" w:hSpace="240" w:wrap="auto" w:vAnchor="text" w:hAnchor="page" w:x="1489" w:y="1"/>
-      <w:pBdr>
-        <w:top w:val="single" w:sz="6" w:space="12" w:color="FFFFFF"/>
-        <w:left w:val="single" w:sz="6" w:space="12" w:color="FFFFFF"/>
-        <w:bottom w:val="single" w:sz="6" w:space="12" w:color="FFFFFF"/>
-        <w:right w:val="single" w:sz="6" w:space="12" w:color="FFFFFF"/>
-      </w:pBdr>
-      <w:shd w:val="pct5" w:color="auto" w:fill="auto"/>
-      <w:spacing w:before="60"/>
-      <w:jc w:val="both"/>
-      <w:outlineLvl w:val="6"/>
-    </w:pPr>
-    <w:rPr>
-      <w:rFonts w:ascii="Times New Roman Bold" w:hAnsi="Times New Roman Bold"/>
-      <w:b/>
-      <w:bCs/>
-      <w:i/>
-      <w:iCs/>
-      <w:spacing w:val="-5"/>
-      <w:sz w:val="28"/>
-      <w:szCs w:val="28"/>
-    </w:rPr>
-  </w:style>
-  <w:style w:type="paragraph" w:styleId="Heading8">
-    <w:name w:val="heading 8"/>
-    <w:basedOn w:val="Normal"/>
-    <w:next w:val="Normal"/>
-    <w:qFormat/>
-    <w:rsid w:val="005F3E01"/>
-    <w:pPr>
-      <w:keepNext/>
-      <w:framePr w:w="1860" w:wrap="auto" w:vAnchor="text" w:hAnchor="page" w:x="1201" w:y="1"/>
-      <w:numPr>
-        <w:ilvl w:val="7"/>
-        <w:numId w:val="23"/>
-      </w:numPr>
-      <w:spacing w:before="60" w:line="320" w:lineRule="exact"/>
-      <w:jc w:val="center"/>
-      <w:outlineLvl w:val="7"/>
-    </w:pPr>
-    <w:rPr>
-      <w:rFonts w:ascii="Arial Black" w:hAnsi="Arial Black"/>
-      <w:caps/>
-      <w:spacing w:val="60"/>
-      <w:sz w:val="14"/>
-      <w:szCs w:val="14"/>
-    </w:rPr>
-  </w:style>
-  <w:style w:type="paragraph" w:styleId="Heading9">
-    <w:name w:val="heading 9"/>
-    <w:basedOn w:val="Normal"/>
-    <w:next w:val="Normal"/>
-    <w:qFormat/>
-    <w:rsid w:val="005F3E01"/>
-    <w:pPr>
-      <w:keepNext/>
-      <w:numPr>
-        <w:ilvl w:val="8"/>
-        <w:numId w:val="23"/>
-      </w:numPr>
-      <w:spacing w:before="80" w:after="60"/>
-      <w:jc w:val="both"/>
-      <w:outlineLvl w:val="8"/>
-    </w:pPr>
-    <w:rPr>
-      <w:rFonts w:ascii="Arial" w:hAnsi="Arial"/>
-      <w:b/>
-      <w:bCs/>
-      <w:i/>
-      <w:iCs/>
-      <w:kern w:val="28"/>
-    </w:rPr>
-  </w:style>
-  <w:style w:type="character" w:default="1" w:styleId="DefaultParagraphFont">
-    <w:name w:val="Default Paragraph Font"/>
-    <w:uiPriority w:val="1"/>
-    <w:semiHidden/>
-    <w:unhideWhenUsed/>
-  </w:style>
-  <w:style w:type="table" w:default="1" w:styleId="TableNormal">
-    <w:name w:val="Normal Table"/>
-    <w:uiPriority w:val="99"/>
-    <w:semiHidden/>
-    <w:unhideWhenUsed/>
-    <w:tblPr>
-      <w:tblInd w:w="0" w:type="dxa"/>
-      <w:tblCellMar>
-        <w:top w:w="0" w:type="dxa"/>
-        <w:left w:w="108" w:type="dxa"/>
-        <w:bottom w:w="0" w:type="dxa"/>
-        <w:right w:w="108" w:type="dxa"/>
-      </w:tblCellMar>
-    </w:tblPr>
-  </w:style>
-  <w:style w:type="numbering" w:default="1" w:styleId="NoList">
-    <w:name w:val="No List"/>
-    <w:uiPriority w:val="99"/>
-    <w:semiHidden/>
-    <w:unhideWhenUsed/>
-  </w:style>
-  <w:style w:type="paragraph" w:styleId="Title">
-    <w:name w:val="Title"/>
-    <w:basedOn w:val="Normal"/>
-    <w:next w:val="Normal"/>
-    <w:qFormat/>
-    <w:rsid w:val="00DB1889"/>
-    <w:pPr>
-      <w:spacing w:before="480" w:after="240"/>
-      <w:jc w:val="right"/>
-    </w:pPr>
-    <w:rPr>
-      <w:rFonts w:cs="Arial"/>
-      <w:b/>
-      <w:bCs/>
-      <w:kern w:val="28"/>
-      <w:sz w:val="48"/>
-      <w:szCs w:val="32"/>
-    </w:rPr>
-  </w:style>
-  <w:style w:type="paragraph" w:customStyle="1" w:styleId="Institution">
-    <w:name w:val="Institution"/>
-    <w:basedOn w:val="Normal"/>
-    <w:rsid w:val="001B4682"/>
-    <w:pPr>
-      <w:spacing w:before="720" w:after="960"/>
-      <w:jc w:val="center"/>
-    </w:pPr>
-    <w:rPr>
-      <w:b/>
-      <w:iCs/>
-      <w:sz w:val="40"/>
-      <w:szCs w:val="40"/>
-    </w:rPr>
-  </w:style>
-  <w:style w:type="paragraph" w:customStyle="1" w:styleId="BulletedList">
-    <w:name w:val="Bulleted List"/>
-    <w:basedOn w:val="Normal"/>
-    <w:rsid w:val="005F3E01"/>
-    <w:pPr>
-      <w:numPr>
-        <w:numId w:val="24"/>
-      </w:numPr>
-    </w:pPr>
-  </w:style>
-  <w:style w:type="paragraph" w:customStyle="1" w:styleId="MemberNames">
-    <w:name w:val="MemberNames"/>
-    <w:basedOn w:val="Normal"/>
-    <w:rsid w:val="00883383"/>
-    <w:pPr>
-      <w:spacing w:before="480" w:after="360"/>
-      <w:jc w:val="right"/>
-    </w:pPr>
-    <w:rPr>
-      <w:color w:val="000000"/>
-      <w:sz w:val="40"/>
-      <w:szCs w:val="40"/>
-    </w:rPr>
-  </w:style>
-  <w:style w:type="paragraph" w:customStyle="1" w:styleId="RecordDates">
-    <w:name w:val="Record Dates"/>
-    <w:basedOn w:val="Normal"/>
-    <w:rsid w:val="00883383"/>
-    <w:pPr>
-      <w:jc w:val="right"/>
-    </w:pPr>
-    <w:rPr>
-      <w:b/>
-      <w:bCs/>
-      <w:noProof/>
-      <w:sz w:val="28"/>
-      <w:szCs w:val="28"/>
-    </w:rPr>
-  </w:style>
-  <w:style w:type="paragraph" w:styleId="Header">
-    <w:name w:val="header"/>
-    <w:basedOn w:val="Normal"/>
-    <w:rsid w:val="001B4682"/>
-    <w:pPr>
-      <w:pBdr>
-        <w:top w:val="single" w:sz="12" w:space="1" w:color="auto"/>
-        <w:bottom w:val="single" w:sz="12" w:space="1" w:color="auto"/>
-      </w:pBdr>
-      <w:tabs>
-        <w:tab w:val="center" w:pos="4680"/>
-        <w:tab w:val="right" w:pos="9360"/>
-      </w:tabs>
-      <w:spacing w:after="360"/>
-    </w:pPr>
-    <w:rPr>
-      <w:b/>
-    </w:rPr>
-  </w:style>
-  <w:style w:type="paragraph" w:customStyle="1" w:styleId="PseudoHeading1">
-    <w:name w:val="PseudoHeading1"/>
-    <w:basedOn w:val="Normal"/>
-    <w:rsid w:val="00DB1889"/>
-    <w:pPr>
-      <w:spacing w:before="1440" w:after="480"/>
-      <w:jc w:val="center"/>
-    </w:pPr>
-    <w:rPr>
-      <w:b/>
-      <w:bCs/>
-      <w:sz w:val="40"/>
-    </w:rPr>
-  </w:style>
-  <w:style w:type="paragraph" w:styleId="Caption">
-    <w:name w:val="caption"/>
-    <w:basedOn w:val="Normal"/>
-    <w:next w:val="Normal"/>
-    <w:qFormat/>
-    <w:pPr>
-      <w:spacing w:after="120"/>
-    </w:pPr>
-    <w:rPr>
-      <w:rFonts w:ascii="Arial" w:hAnsi="Arial"/>
-      <w:b/>
-      <w:bCs/>
-      <w:sz w:val="20"/>
-      <w:szCs w:val="20"/>
-    </w:rPr>
-  </w:style>
-  <w:style w:type="character" w:styleId="CommentReference">
-    <w:name w:val="annotation reference"/>
-    <w:basedOn w:val="DefaultParagraphFont"/>
-    <w:semiHidden/>
-    <w:rPr>
-      <w:sz w:val="16"/>
-      <w:szCs w:val="16"/>
-    </w:rPr>
-  </w:style>
-  <w:style w:type="paragraph" w:styleId="CommentText">
-    <w:name w:val="annotation text"/>
-    <w:basedOn w:val="Normal"/>
-    <w:semiHidden/>
-    <w:rPr>
-      <w:rFonts w:ascii="Arial" w:hAnsi="Arial"/>
-      <w:sz w:val="20"/>
-      <w:szCs w:val="20"/>
-    </w:rPr>
-  </w:style>
-  <w:style w:type="paragraph" w:styleId="BalloonText">
-    <w:name w:val="Balloon Text"/>
-    <w:basedOn w:val="Normal"/>
-    <w:semiHidden/>
-    <w:rPr>
-      <w:rFonts w:ascii="Tahoma" w:hAnsi="Tahoma" w:cs="Tahoma"/>
-      <w:sz w:val="16"/>
-      <w:szCs w:val="16"/>
-    </w:rPr>
-  </w:style>
-  <w:style w:type="paragraph" w:styleId="TOC1">
-    <w:name w:val="toc 1"/>
-    <w:basedOn w:val="Normal"/>
-    <w:uiPriority w:val="39"/>
-    <w:rsid w:val="00CE71E2"/>
-    <w:pPr>
-      <w:tabs>
-        <w:tab w:val="left" w:pos="720"/>
-        <w:tab w:val="right" w:leader="dot" w:pos="9360"/>
-      </w:tabs>
-      <w:spacing w:after="120"/>
-      <w:ind w:left="720" w:hanging="720"/>
-    </w:pPr>
-    <w:rPr>
-      <w:b/>
-      <w:bCs/>
-      <w:noProof/>
-      <w:color w:val="000000"/>
-      <w:szCs w:val="22"/>
-    </w:rPr>
-  </w:style>
-  <w:style w:type="paragraph" w:styleId="TOC2">
-    <w:name w:val="toc 2"/>
-    <w:basedOn w:val="TOC1"/>
-    <w:uiPriority w:val="39"/>
-    <w:rsid w:val="00CE71E2"/>
-    <w:pPr>
-      <w:tabs>
-        <w:tab w:val="left" w:leader="dot" w:pos="994"/>
-      </w:tabs>
-      <w:spacing w:before="0" w:after="0"/>
-      <w:ind w:left="1440"/>
-    </w:pPr>
-    <w:rPr>
-      <w:b w:val="0"/>
-      <w:bCs w:val="0"/>
-      <w:sz w:val="22"/>
-    </w:rPr>
-  </w:style>
-  <w:style w:type="paragraph" w:styleId="TOC3">
-    <w:name w:val="toc 3"/>
-    <w:basedOn w:val="Normal"/>
-    <w:next w:val="Normal"/>
-    <w:semiHidden/>
-    <w:pPr>
-      <w:tabs>
-        <w:tab w:val="right" w:leader="dot" w:pos="9360"/>
-      </w:tabs>
-      <w:ind w:left="1260" w:hanging="780"/>
-    </w:pPr>
-    <w:rPr>
-      <w:i/>
-      <w:iCs/>
-      <w:noProof/>
-      <w:color w:val="000000"/>
-      <w:sz w:val="20"/>
-      <w:szCs w:val="23"/>
-    </w:rPr>
-  </w:style>
-  <w:style w:type="character" w:styleId="Hyperlink">
-    <w:name w:val="Hyperlink"/>
-    <w:basedOn w:val="DefaultParagraphFont"/>
-    <w:uiPriority w:val="99"/>
-    <w:rsid w:val="00FD44BA"/>
-    <w:rPr>
-      <w:color w:val="0000FF"/>
-      <w:u w:val="single"/>
-    </w:rPr>
-  </w:style>
-  <w:style w:type="paragraph" w:styleId="ListParagraph">
-    <w:name w:val="List Paragraph"/>
-    <w:basedOn w:val="Normal"/>
-    <w:uiPriority w:val="34"/>
-    <w:qFormat/>
-    <w:rsid w:val="00767D94"/>
-    <w:pPr>
-      <w:ind w:left="720"/>
-      <w:contextualSpacing/>
-    </w:pPr>
-  </w:style>
-  <w:style w:type="character" w:styleId="PlaceholderText">
-    <w:name w:val="Placeholder Text"/>
-    <w:basedOn w:val="DefaultParagraphFont"/>
-    <w:uiPriority w:val="99"/>
-    <w:semiHidden/>
-    <w:rsid w:val="00E40267"/>
-    <w:rPr>
-      <w:color w:val="808080"/>
-    </w:rPr>
-  </w:style>
-  <w:style w:type="table" w:styleId="TableGrid">
-    <w:name w:val="Table Grid"/>
-    <w:basedOn w:val="TableNormal"/>
-    <w:rsid w:val="006E5EE5"/>
-    <w:tblPr>
-      <w:tblInd w:w="0" w:type="dxa"/>
-      <w:tblBorders>
-        <w:top w:val="single" w:sz="4" w:space="0" w:color="auto"/>
-        <w:left w:val="single" w:sz="4" w:space="0" w:color="auto"/>
-        <w:bottom w:val="single" w:sz="4" w:space="0" w:color="auto"/>
-        <w:right w:val="single" w:sz="4" w:space="0" w:color="auto"/>
-        <w:insideH w:val="single" w:sz="4" w:space="0" w:color="auto"/>
-        <w:insideV w:val="single" w:sz="4" w:space="0" w:color="auto"/>
-      </w:tblBorders>
-      <w:tblCellMar>
-        <w:top w:w="0" w:type="dxa"/>
-        <w:left w:w="108" w:type="dxa"/>
-        <w:bottom w:w="0" w:type="dxa"/>
-        <w:right w:w="108" w:type="dxa"/>
-      </w:tblCellMar>
-    </w:tblPr>
-  </w:style>
-  <w:style w:type="character" w:styleId="Strong">
-    <w:name w:val="Strong"/>
-    <w:basedOn w:val="DefaultParagraphFont"/>
-    <w:qFormat/>
-    <w:rsid w:val="00524A70"/>
-    <w:rPr>
-      <w:b/>
-      <w:bCs/>
-    </w:rPr>
-  </w:style>
-  <w:style w:type="table" w:styleId="LightShading">
-    <w:name w:val="Light Shading"/>
-    <w:basedOn w:val="TableNormal"/>
-    <w:uiPriority w:val="60"/>
-    <w:rsid w:val="002F71B1"/>
-    <w:rPr>
-      <w:color w:val="000000" w:themeColor="text1" w:themeShade="BF"/>
-    </w:rPr>
-    <w:tblPr>
-      <w:tblStyleRowBandSize w:val="1"/>
-      <w:tblStyleColBandSize w:val="1"/>
-      <w:tblInd w:w="0" w:type="dxa"/>
-      <w:tblBorders>
-        <w:top w:val="single" w:sz="8" w:space="0" w:color="000000" w:themeColor="text1"/>
-        <w:bottom w:val="single" w:sz="8" w:space="0" w:color="000000" w:themeColor="text1"/>
-      </w:tblBorders>
-      <w:tblCellMar>
-        <w:top w:w="0" w:type="dxa"/>
-        <w:left w:w="108" w:type="dxa"/>
-        <w:bottom w:w="0" w:type="dxa"/>
-        <w:right w:w="108" w:type="dxa"/>
-      </w:tblCellMar>
-    </w:tblPr>
-    <w:tblStylePr w:type="firstRow">
-      <w:pPr>
-        <w:spacing w:before="0" w:after="0" w:line="240" w:lineRule="auto"/>
-      </w:pPr>
-      <w:rPr>
-        <w:b/>
-        <w:bCs/>
-      </w:rPr>
-      <w:tblPr/>
-      <w:tcPr>
-        <w:tcBorders>
-          <w:top w:val="single" w:sz="8" w:space="0" w:color="000000" w:themeColor="text1"/>
-          <w:left w:val="nil"/>
-          <w:bottom w:val="single" w:sz="8" w:space="0" w:color="000000" w:themeColor="text1"/>
-          <w:right w:val="nil"/>
-          <w:insideH w:val="nil"/>
-          <w:insideV w:val="nil"/>
-        </w:tcBorders>
-      </w:tcPr>
-    </w:tblStylePr>
-    <w:tblStylePr w:type="lastRow">
-      <w:pPr>
-        <w:spacing w:before="0" w:after="0" w:line="240" w:lineRule="auto"/>
-      </w:pPr>
-      <w:rPr>
-        <w:b/>
-        <w:bCs/>
-      </w:rPr>
-      <w:tblPr/>
-      <w:tcPr>
-        <w:tcBorders>
-          <w:top w:val="single" w:sz="8" w:space="0" w:color="000000" w:themeColor="text1"/>
-          <w:left w:val="nil"/>
-          <w:bottom w:val="single" w:sz="8" w:space="0" w:color="000000" w:themeColor="text1"/>
-          <w:right w:val="nil"/>
-          <w:insideH w:val="nil"/>
-          <w:insideV w:val="nil"/>
-        </w:tcBorders>
-      </w:tcPr>
-    </w:tblStylePr>
-    <w:tblStylePr w:type="firstCol">
-      <w:rPr>
-        <w:b/>
-        <w:bCs/>
-      </w:rPr>
-    </w:tblStylePr>
-    <w:tblStylePr w:type="lastCol">
-      <w:rPr>
-        <w:b/>
-        <w:bCs/>
-      </w:rPr>
-    </w:tblStylePr>
-    <w:tblStylePr w:type="band1Vert">
-      <w:tblPr/>
-      <w:tcPr>
-        <w:tcBorders>
-          <w:left w:val="nil"/>
-          <w:right w:val="nil"/>
-          <w:insideH w:val="nil"/>
-          <w:insideV w:val="nil"/>
-        </w:tcBorders>
-        <w:shd w:val="clear" w:color="auto" w:fill="C0C0C0" w:themeFill="text1" w:themeFillTint="3F"/>
-      </w:tcPr>
-    </w:tblStylePr>
-    <w:tblStylePr w:type="band1Horz">
-      <w:tblPr/>
-      <w:tcPr>
-        <w:tcBorders>
-          <w:left w:val="nil"/>
-          <w:right w:val="nil"/>
-          <w:insideH w:val="nil"/>
-          <w:insideV w:val="nil"/>
-        </w:tcBorders>
-        <w:shd w:val="clear" w:color="auto" w:fill="C0C0C0" w:themeFill="text1" w:themeFillTint="3F"/>
-      </w:tcPr>
-    </w:tblStylePr>
-  </w:style>
-  <w:style w:type="table" w:styleId="LightShading-Accent6">
-    <w:name w:val="Light Shading Accent 6"/>
-    <w:basedOn w:val="TableNormal"/>
-    <w:uiPriority w:val="60"/>
-    <w:rsid w:val="002F71B1"/>
-    <w:rPr>
-      <w:color w:val="E36C0A" w:themeColor="accent6" w:themeShade="BF"/>
-    </w:rPr>
-    <w:tblPr>
-      <w:tblStyleRowBandSize w:val="1"/>
-      <w:tblStyleColBandSize w:val="1"/>
-      <w:tblInd w:w="0" w:type="dxa"/>
-      <w:tblBorders>
-        <w:top w:val="single" w:sz="8" w:space="0" w:color="F79646" w:themeColor="accent6"/>
-        <w:bottom w:val="single" w:sz="8" w:space="0" w:color="F79646" w:themeColor="accent6"/>
-      </w:tblBorders>
-      <w:tblCellMar>
-        <w:top w:w="0" w:type="dxa"/>
-        <w:left w:w="108" w:type="dxa"/>
-        <w:bottom w:w="0" w:type="dxa"/>
-        <w:right w:w="108" w:type="dxa"/>
-      </w:tblCellMar>
-    </w:tblPr>
-    <w:tblStylePr w:type="firstRow">
-      <w:pPr>
-        <w:spacing w:before="0" w:after="0" w:line="240" w:lineRule="auto"/>
-      </w:pPr>
-      <w:rPr>
-        <w:b/>
-        <w:bCs/>
-      </w:rPr>
-      <w:tblPr/>
-      <w:tcPr>
-        <w:tcBorders>
-          <w:top w:val="single" w:sz="8" w:space="0" w:color="F79646" w:themeColor="accent6"/>
-          <w:left w:val="nil"/>
-          <w:bottom w:val="single" w:sz="8" w:space="0" w:color="F79646" w:themeColor="accent6"/>
-          <w:right w:val="nil"/>
-          <w:insideH w:val="nil"/>
-          <w:insideV w:val="nil"/>
-        </w:tcBorders>
-      </w:tcPr>
-    </w:tblStylePr>
-    <w:tblStylePr w:type="lastRow">
-      <w:pPr>
-        <w:spacing w:before="0" w:after="0" w:line="240" w:lineRule="auto"/>
-      </w:pPr>
-      <w:rPr>
-        <w:b/>
-        <w:bCs/>
-      </w:rPr>
-      <w:tblPr/>
-      <w:tcPr>
-        <w:tcBorders>
-          <w:top w:val="single" w:sz="8" w:space="0" w:color="F79646" w:themeColor="accent6"/>
-          <w:left w:val="nil"/>
-          <w:bottom w:val="single" w:sz="8" w:space="0" w:color="F79646" w:themeColor="accent6"/>
-          <w:right w:val="nil"/>
-          <w:insideH w:val="nil"/>
-          <w:insideV w:val="nil"/>
-        </w:tcBorders>
-      </w:tcPr>
-    </w:tblStylePr>
-    <w:tblStylePr w:type="firstCol">
-      <w:rPr>
-        <w:b/>
-        <w:bCs/>
-      </w:rPr>
-    </w:tblStylePr>
-    <w:tblStylePr w:type="lastCol">
-      <w:rPr>
-        <w:b/>
-        <w:bCs/>
-      </w:rPr>
-    </w:tblStylePr>
-    <w:tblStylePr w:type="band1Vert">
-      <w:tblPr/>
-      <w:tcPr>
-        <w:tcBorders>
-          <w:left w:val="nil"/>
-          <w:right w:val="nil"/>
-          <w:insideH w:val="nil"/>
-          <w:insideV w:val="nil"/>
-        </w:tcBorders>
-        <w:shd w:val="clear" w:color="auto" w:fill="FDE4D0" w:themeFill="accent6" w:themeFillTint="3F"/>
-      </w:tcPr>
-    </w:tblStylePr>
-    <w:tblStylePr w:type="band1Horz">
-      <w:tblPr/>
-      <w:tcPr>
-        <w:tcBorders>
-          <w:left w:val="nil"/>
-          <w:right w:val="nil"/>
-          <w:insideH w:val="nil"/>
-          <w:insideV w:val="nil"/>
-        </w:tcBorders>
-        <w:shd w:val="clear" w:color="auto" w:fill="FDE4D0" w:themeFill="accent6" w:themeFillTint="3F"/>
-      </w:tcPr>
-    </w:tblStylePr>
-  </w:style>
-  <w:style w:type="table" w:styleId="LightList">
-    <w:name w:val="Light List"/>
-    <w:basedOn w:val="TableNormal"/>
-    <w:uiPriority w:val="61"/>
-    <w:rsid w:val="002F71B1"/>
-    <w:tblPr>
-      <w:tblStyleRowBandSize w:val="1"/>
-      <w:tblStyleColBandSize w:val="1"/>
-      <w:tblInd w:w="0" w:type="dxa"/>
-      <w:tblBorders>
-        <w:top w:val="single" w:sz="8" w:space="0" w:color="000000" w:themeColor="text1"/>
-        <w:left w:val="single" w:sz="8" w:space="0" w:color="000000" w:themeColor="text1"/>
-        <w:bottom w:val="single" w:sz="8" w:space="0" w:color="000000" w:themeColor="text1"/>
-        <w:right w:val="single" w:sz="8" w:space="0" w:color="000000" w:themeColor="text1"/>
-      </w:tblBorders>
-      <w:tblCellMar>
-        <w:top w:w="0" w:type="dxa"/>
-        <w:left w:w="108" w:type="dxa"/>
-        <w:bottom w:w="0" w:type="dxa"/>
-        <w:right w:w="108" w:type="dxa"/>
-      </w:tblCellMar>
-    </w:tblPr>
-    <w:tblStylePr w:type="firstRow">
-      <w:pPr>
-        <w:spacing w:before="0" w:after="0" w:line="240" w:lineRule="auto"/>
-      </w:pPr>
-      <w:rPr>
-        <w:b/>
-        <w:bCs/>
-        <w:color w:val="FFFFFF" w:themeColor="background1"/>
-      </w:rPr>
-      <w:tblPr/>
-      <w:tcPr>
-        <w:shd w:val="clear" w:color="auto" w:fill="000000" w:themeFill="text1"/>
-      </w:tcPr>
-    </w:tblStylePr>
-    <w:tblStylePr w:type="lastRow">
-      <w:pPr>
-        <w:spacing w:before="0" w:after="0" w:line="240" w:lineRule="auto"/>
-      </w:pPr>
-      <w:rPr>
-        <w:b/>
-        <w:bCs/>
-      </w:rPr>
-      <w:tblPr/>
-      <w:tcPr>
-        <w:tcBorders>
-          <w:top w:val="double" w:sz="6" w:space="0" w:color="000000" w:themeColor="text1"/>
-          <w:left w:val="single" w:sz="8" w:space="0" w:color="000000" w:themeColor="text1"/>
-          <w:bottom w:val="single" w:sz="8" w:space="0" w:color="000000" w:themeColor="text1"/>
-          <w:right w:val="single" w:sz="8" w:space="0" w:color="000000" w:themeColor="text1"/>
-        </w:tcBorders>
-      </w:tcPr>
-    </w:tblStylePr>
-    <w:tblStylePr w:type="firstCol">
-      <w:rPr>
-        <w:b/>
-        <w:bCs/>
-      </w:rPr>
-    </w:tblStylePr>
-    <w:tblStylePr w:type="lastCol">
-      <w:rPr>
-        <w:b/>
-        <w:bCs/>
-      </w:rPr>
-    </w:tblStylePr>
-    <w:tblStylePr w:type="band1Vert">
-      <w:tblPr/>
-      <w:tcPr>
-        <w:tcBorders>
-          <w:top w:val="single" w:sz="8" w:space="0" w:color="000000" w:themeColor="text1"/>
-          <w:left w:val="single" w:sz="8" w:space="0" w:color="000000" w:themeColor="text1"/>
-          <w:bottom w:val="single" w:sz="8" w:space="0" w:color="000000" w:themeColor="text1"/>
-          <w:right w:val="single" w:sz="8" w:space="0" w:color="000000" w:themeColor="text1"/>
-        </w:tcBorders>
-      </w:tcPr>
-    </w:tblStylePr>
-    <w:tblStylePr w:type="band1Horz">
-      <w:tblPr/>
-      <w:tcPr>
-        <w:tcBorders>
-          <w:top w:val="single" w:sz="8" w:space="0" w:color="000000" w:themeColor="text1"/>
-          <w:left w:val="single" w:sz="8" w:space="0" w:color="000000" w:themeColor="text1"/>
-          <w:bottom w:val="single" w:sz="8" w:space="0" w:color="000000" w:themeColor="text1"/>
-          <w:right w:val="single" w:sz="8" w:space="0" w:color="000000" w:themeColor="text1"/>
-        </w:tcBorders>
-      </w:tcPr>
-    </w:tblStylePr>
-  </w:style>
-  <w:style w:type="table" w:styleId="MediumShading1">
-    <w:name w:val="Medium Shading 1"/>
-    <w:basedOn w:val="TableNormal"/>
-    <w:uiPriority w:val="63"/>
-    <w:rsid w:val="002F71B1"/>
-    <w:tblPr>
-      <w:tblStyleRowBandSize w:val="1"/>
-      <w:tblStyleColBandSize w:val="1"/>
-      <w:tblInd w:w="0" w:type="dxa"/>
-      <w:tblBorders>
-        <w:top w:val="single" w:sz="8" w:space="0" w:color="404040" w:themeColor="text1" w:themeTint="BF"/>
-        <w:left w:val="single" w:sz="8" w:space="0" w:color="404040" w:themeColor="text1" w:themeTint="BF"/>
-        <w:bottom w:val="single" w:sz="8" w:space="0" w:color="404040" w:themeColor="text1" w:themeTint="BF"/>
-        <w:right w:val="single" w:sz="8" w:space="0" w:color="404040" w:themeColor="text1" w:themeTint="BF"/>
-        <w:insideH w:val="single" w:sz="8" w:space="0" w:color="404040" w:themeColor="text1" w:themeTint="BF"/>
-      </w:tblBorders>
-      <w:tblCellMar>
-        <w:top w:w="0" w:type="dxa"/>
-        <w:left w:w="108" w:type="dxa"/>
-        <w:bottom w:w="0" w:type="dxa"/>
-        <w:right w:w="108" w:type="dxa"/>
-      </w:tblCellMar>
-    </w:tblPr>
-    <w:tblStylePr w:type="firstRow">
-      <w:pPr>
-        <w:spacing w:before="0" w:after="0" w:line="240" w:lineRule="auto"/>
-      </w:pPr>
-      <w:rPr>
-        <w:b/>
-        <w:bCs/>
-        <w:color w:val="FFFFFF" w:themeColor="background1"/>
-      </w:rPr>
-      <w:tblPr/>
-      <w:tcPr>
-        <w:tcBorders>
-          <w:top w:val="single" w:sz="8" w:space="0" w:color="404040" w:themeColor="text1" w:themeTint="BF"/>
-          <w:left w:val="single" w:sz="8" w:space="0" w:color="404040" w:themeColor="text1" w:themeTint="BF"/>
-          <w:bottom w:val="single" w:sz="8" w:space="0" w:color="404040" w:themeColor="text1" w:themeTint="BF"/>
-          <w:right w:val="single" w:sz="8" w:space="0" w:color="404040" w:themeColor="text1" w:themeTint="BF"/>
-          <w:insideH w:val="nil"/>
-          <w:insideV w:val="nil"/>
-        </w:tcBorders>
-        <w:shd w:val="clear" w:color="auto" w:fill="000000" w:themeFill="text1"/>
-      </w:tcPr>
-    </w:tblStylePr>
-    <w:tblStylePr w:type="lastRow">
-      <w:pPr>
-        <w:spacing w:before="0" w:after="0" w:line="240" w:lineRule="auto"/>
-      </w:pPr>
-      <w:rPr>
-        <w:b/>
-        <w:bCs/>
-      </w:rPr>
-      <w:tblPr/>
-      <w:tcPr>
-        <w:tcBorders>
-          <w:top w:val="double" w:sz="6" w:space="0" w:color="404040" w:themeColor="text1" w:themeTint="BF"/>
-          <w:left w:val="single" w:sz="8" w:space="0" w:color="404040" w:themeColor="text1" w:themeTint="BF"/>
-          <w:bottom w:val="single" w:sz="8" w:space="0" w:color="404040" w:themeColor="text1" w:themeTint="BF"/>
-          <w:right w:val="single" w:sz="8" w:space="0" w:color="404040" w:themeColor="text1" w:themeTint="BF"/>
-          <w:insideH w:val="nil"/>
-          <w:insideV w:val="nil"/>
-        </w:tcBorders>
-      </w:tcPr>
-    </w:tblStylePr>
-    <w:tblStylePr w:type="firstCol">
-      <w:rPr>
-        <w:b/>
-        <w:bCs/>
-      </w:rPr>
-    </w:tblStylePr>
-    <w:tblStylePr w:type="lastCol">
-      <w:rPr>
-        <w:b/>
-        <w:bCs/>
-      </w:rPr>
-    </w:tblStylePr>
-    <w:tblStylePr w:type="band1Vert">
-      <w:tblPr/>
-      <w:tcPr>
-        <w:shd w:val="clear" w:color="auto" w:fill="C0C0C0" w:themeFill="text1" w:themeFillTint="3F"/>
-      </w:tcPr>
-    </w:tblStylePr>
-    <w:tblStylePr w:type="band1Horz">
-      <w:tblPr/>
-      <w:tcPr>
-        <w:tcBorders>
-          <w:insideH w:val="nil"/>
-          <w:insideV w:val="nil"/>
-        </w:tcBorders>
-        <w:shd w:val="clear" w:color="auto" w:fill="C0C0C0" w:themeFill="text1" w:themeFillTint="3F"/>
-      </w:tcPr>
-    </w:tblStylePr>
-    <w:tblStylePr w:type="band2Horz">
-      <w:tblPr/>
-      <w:tcPr>
-        <w:tcBorders>
-          <w:insideH w:val="nil"/>
-          <w:insideV w:val="nil"/>
-        </w:tcBorders>
-      </w:tcPr>
-    </w:tblStylePr>
-  </w:style>
-</w:styles>
-</file>
-
 <file path=word/theme/theme1.xml><?xml version="1.0" encoding="utf-8"?>
 <a:theme xmlns:a="http://schemas.openxmlformats.org/drawingml/2006/main" name="Office Theme">
   <a:themeElements>
@@ -21365,7 +21050,7 @@
 </file>
 
 <file path=customXml/itemProps1.xml><?xml version="1.0" encoding="utf-8"?>
-<ds:datastoreItem xmlns:ds="http://schemas.openxmlformats.org/officeDocument/2006/customXml" ds:itemID="{B0F7512E-7983-471F-BB3B-03994791BC19}">
+<ds:datastoreItem xmlns:ds="http://schemas.openxmlformats.org/officeDocument/2006/customXml" ds:itemID="{C3A125DB-A8DA-4C75-86DB-D12EDCEF4763}">
   <ds:schemaRefs>
     <ds:schemaRef ds:uri="http://schemas.openxmlformats.org/officeDocument/2006/bibliography"/>
   </ds:schemaRefs>

</xml_diff>

<commit_message>
Project Plan - Section 4.4 - Added the procedure of maintaining individual status reports and providing them to the team lead each week to report earned value.
</commit_message>
<xml_diff>
--- a/ProjectCharter/ProjectCharterDraft.docx
+++ b/ProjectCharter/ProjectCharterDraft.docx
@@ -1,6 +1,6 @@
 
 <file path=word/document.xml><?xml version="1.0" encoding="utf-8"?>
-<w:document xmlns:wpc="http://schemas.microsoft.com/office/word/2010/wordprocessingCanvas" xmlns:mc="http://schemas.openxmlformats.org/markup-compatibility/2006" xmlns:o="urn:schemas-microsoft-com:office:office" xmlns:r="http://schemas.openxmlformats.org/officeDocument/2006/relationships" xmlns:m="http://schemas.openxmlformats.org/officeDocument/2006/math" xmlns:v="urn:schemas-microsoft-com:vml" xmlns:wp14="http://schemas.microsoft.com/office/word/2010/wordprocessingDrawing" xmlns:wp="http://schemas.openxmlformats.org/drawingml/2006/wordprocessingDrawing" xmlns:w10="urn:schemas-microsoft-com:office:word" xmlns:w="http://schemas.openxmlformats.org/wordprocessingml/2006/main" xmlns:w14="http://schemas.microsoft.com/office/word/2010/wordml" xmlns:w15="http://schemas.microsoft.com/office/word/2012/wordml" xmlns:wpg="http://schemas.microsoft.com/office/word/2010/wordprocessingGroup" xmlns:wpi="http://schemas.microsoft.com/office/word/2010/wordprocessingInk" xmlns:wne="http://schemas.microsoft.com/office/word/2006/wordml" xmlns:wps="http://schemas.microsoft.com/office/word/2010/wordprocessingShape" mc:Ignorable="w14 w15 wp14">
+<w:document xmlns:wpc="http://schemas.microsoft.com/office/word/2010/wordprocessingCanvas" xmlns:mo="http://schemas.microsoft.com/office/mac/office/2008/main" xmlns:mc="http://schemas.openxmlformats.org/markup-compatibility/2006" xmlns:mv="urn:schemas-microsoft-com:mac:vml" xmlns:o="urn:schemas-microsoft-com:office:office" xmlns:r="http://schemas.openxmlformats.org/officeDocument/2006/relationships" xmlns:m="http://schemas.openxmlformats.org/officeDocument/2006/math" xmlns:v="urn:schemas-microsoft-com:vml" xmlns:wp14="http://schemas.microsoft.com/office/word/2010/wordprocessingDrawing" xmlns:wp="http://schemas.openxmlformats.org/drawingml/2006/wordprocessingDrawing" xmlns:w10="urn:schemas-microsoft-com:office:word" xmlns:w="http://schemas.openxmlformats.org/wordprocessingml/2006/main" xmlns:w14="http://schemas.microsoft.com/office/word/2010/wordml" xmlns:wpg="http://schemas.microsoft.com/office/word/2010/wordprocessingGroup" xmlns:wpi="http://schemas.microsoft.com/office/word/2010/wordprocessingInk" xmlns:wne="http://schemas.microsoft.com/office/word/2006/wordml" xmlns:wps="http://schemas.microsoft.com/office/word/2010/wordprocessingShape" mc:Ignorable="w14 wp14">
   <w:body>
     <w:p>
       <w:pPr>
@@ -11,14 +11,7 @@
       </w:r>
       <w:r>
         <w:br/>
-      </w:r>
-      <w:proofErr w:type="gramStart"/>
-      <w:r>
-        <w:t>The</w:t>
-      </w:r>
-      <w:proofErr w:type="gramEnd"/>
-      <w:r>
-        <w:t xml:space="preserve"> University of Texas at Arlington</w:t>
+        <w:t>The University of Texas at Arlington</w:t>
       </w:r>
     </w:p>
     <w:p>
@@ -113,7 +106,7 @@
         <w:fldChar w:fldCharType="separate"/>
       </w:r>
       <w:r>
-        <w:t>13 October 2013 @ 3:42:00 PM</w:t>
+        <w:t>14 October 2013 @ 9:03:00 PM</w:t>
       </w:r>
       <w:r>
         <w:fldChar w:fldCharType="end"/>
@@ -123,9 +116,9 @@
     <w:p>
       <w:pPr>
         <w:sectPr>
-          <w:headerReference w:type="default" r:id="rId8"/>
-          <w:footerReference w:type="even" r:id="rId9"/>
-          <w:footerReference w:type="default" r:id="rId10"/>
+          <w:headerReference w:type="default" r:id="rId9"/>
+          <w:footerReference w:type="even" r:id="rId10"/>
+          <w:footerReference w:type="default" r:id="rId11"/>
           <w:pgSz w:w="12240" w:h="15840" w:code="1"/>
           <w:pgMar w:top="288" w:right="1440" w:bottom="792" w:left="1440" w:header="720" w:footer="720" w:gutter="0"/>
           <w:cols w:space="720"/>
@@ -3014,7 +3007,7 @@
     <w:p>
       <w:pPr>
         <w:sectPr>
-          <w:footerReference w:type="default" r:id="rId11"/>
+          <w:footerReference w:type="default" r:id="rId12"/>
           <w:pgSz w:w="12240" w:h="15840" w:code="1"/>
           <w:pgMar w:top="288" w:right="1440" w:bottom="792" w:left="1440" w:header="720" w:footer="720" w:gutter="0"/>
           <w:pgNumType w:start="1"/>
@@ -5650,13 +5643,8 @@
         </w:numPr>
       </w:pPr>
       <w:r>
-        <w:t xml:space="preserve">How much work is actually spent at a given point in </w:t>
-      </w:r>
-      <w:proofErr w:type="gramStart"/>
-      <w:r>
-        <w:t>time.</w:t>
-      </w:r>
-      <w:proofErr w:type="gramEnd"/>
+        <w:t>How much work is actually spent at a given point in time.</w:t>
+      </w:r>
     </w:p>
     <w:p>
       <w:r>
@@ -5769,19 +5757,8 @@
       <w:r>
         <w:t>.</w:t>
       </w:r>
-    </w:p>
-    <w:p>
-      <w:r>
-        <w:t>[</w:t>
-      </w:r>
-      <w:proofErr w:type="gramStart"/>
-      <w:r>
-        <w:t>insert</w:t>
-      </w:r>
-      <w:proofErr w:type="gramEnd"/>
-      <w:r>
-        <w:t xml:space="preserve"> equation]</w:t>
-      </w:r>
+      <w:bookmarkStart w:id="10" w:name="_GoBack"/>
+      <w:bookmarkEnd w:id="10"/>
     </w:p>
     <w:p>
       <m:oMathPara>
@@ -5962,22 +5939,55 @@
     </w:p>
     <w:p>
       <w:r>
-        <w:t xml:space="preserve">In order for earned value management to be a valuable tool, earned values must be current and accurate.  To ensure that these values are current, each team member reports their progress on their assigned tasks at the beginning of every team meeting.  This information is recorded in the team’s Microsoft Project plan, which then calculates earned value, CPI, and SPI.  In addition to maintaining internal records of earned value, each team member submits an individual status report </w:t>
-      </w:r>
-      <w:r>
-        <w:t>containing earned value records each week.</w:t>
+        <w:t xml:space="preserve">In order for earned value management to be a valuable tool, earned values must be current and accurate.  To ensure that these values are current, each team member </w:t>
+      </w:r>
+      <w:r>
+        <w:t>will record their progress on project related tasks using the Individual Status Report form provided by Mr. O’Dell.  Every week, each member will provide a copy of their current individual status report to the team lead, who will then input the BCWS and ACWP into the team’s Microsoft Project Plan.  BCWP,</w:t>
+      </w:r>
+      <w:r>
+        <w:t xml:space="preserve"> CPI, and SPI</w:t>
+      </w:r>
+      <w:r>
+        <w:t xml:space="preserve"> will then be calculated using the Microsoft Project Plan</w:t>
+      </w:r>
+      <w:r>
+        <w:t xml:space="preserve">.  In addition to maintaining internal records of earned value, each team member </w:t>
+      </w:r>
+      <w:r>
+        <w:t>will submit</w:t>
+      </w:r>
+      <w:r>
+        <w:t xml:space="preserve"> </w:t>
+      </w:r>
+      <w:r>
+        <w:t>their</w:t>
+      </w:r>
+      <w:r>
+        <w:t xml:space="preserve"> individual status report</w:t>
+      </w:r>
+      <w:r>
+        <w:t>s</w:t>
+      </w:r>
+      <w:r>
+        <w:t xml:space="preserve"> </w:t>
+      </w:r>
+      <w:r>
+        <w:t>to Mr. O’Dell as requested by him</w:t>
+      </w:r>
+      <w:r>
+        <w:t>.</w:t>
       </w:r>
     </w:p>
     <w:p>
       <w:pPr>
         <w:pStyle w:val="Heading1"/>
       </w:pPr>
-      <w:bookmarkStart w:id="10" w:name="_Toc317666953"/>
+      <w:bookmarkStart w:id="11" w:name="_Toc317666953"/>
       <w:r>
         <w:lastRenderedPageBreak/>
         <w:t>Scope Management Plan</w:t>
       </w:r>
-      <w:bookmarkEnd w:id="10"/>
+      <w:bookmarkEnd w:id="11"/>
     </w:p>
     <w:p>
       <w:r>
@@ -6158,12 +6168,12 @@
       <w:pPr>
         <w:pStyle w:val="Heading1"/>
       </w:pPr>
-      <w:bookmarkStart w:id="11" w:name="_Toc317666954"/>
+      <w:bookmarkStart w:id="12" w:name="_Toc317666954"/>
       <w:r>
         <w:lastRenderedPageBreak/>
         <w:t>Work Breakdown Structure</w:t>
       </w:r>
-      <w:bookmarkEnd w:id="11"/>
+      <w:bookmarkEnd w:id="12"/>
     </w:p>
     <w:tbl>
       <w:tblPr>
@@ -6212,7 +6222,7 @@
                 <w:szCs w:val="18"/>
               </w:rPr>
             </w:pPr>
-            <w:bookmarkStart w:id="12" w:name="_Toc317666955"/>
+            <w:bookmarkStart w:id="13" w:name="_Toc317666955"/>
             <w:r>
               <w:rPr>
                 <w:rFonts w:ascii="Segoe UI" w:hAnsi="Segoe UI" w:cs="Segoe UI"/>
@@ -12173,7 +12183,7 @@
         <w:lastRenderedPageBreak/>
         <w:t>Quality Management Plan</w:t>
       </w:r>
-      <w:bookmarkEnd w:id="12"/>
+      <w:bookmarkEnd w:id="13"/>
     </w:p>
     <w:p>
       <w:pPr>
@@ -12358,12 +12368,12 @@
       <w:pPr>
         <w:pStyle w:val="Heading1"/>
       </w:pPr>
-      <w:bookmarkStart w:id="13" w:name="_Toc317666956"/>
+      <w:bookmarkStart w:id="14" w:name="_Toc317666956"/>
       <w:r>
         <w:lastRenderedPageBreak/>
         <w:t>Communications Plan</w:t>
       </w:r>
-      <w:bookmarkEnd w:id="13"/>
+      <w:bookmarkEnd w:id="14"/>
     </w:p>
     <w:p>
       <w:pPr>
@@ -12825,14 +12835,12 @@
       <w:pPr>
         <w:pStyle w:val="Heading1"/>
       </w:pPr>
-      <w:bookmarkStart w:id="14" w:name="_Toc317666957"/>
-      <w:bookmarkStart w:id="15" w:name="_GoBack"/>
-      <w:bookmarkEnd w:id="15"/>
+      <w:bookmarkStart w:id="15" w:name="_Toc317666957"/>
       <w:r>
         <w:lastRenderedPageBreak/>
         <w:t>Change Management Plan</w:t>
       </w:r>
-      <w:bookmarkEnd w:id="14"/>
+      <w:bookmarkEnd w:id="15"/>
     </w:p>
     <w:p>
       <w:pPr>
@@ -12878,15 +12886,7 @@
         <w:t>3-D Printer</w:t>
       </w:r>
       <w:r>
-        <w:t xml:space="preserve"> Fabrication System project still involves many unknowns and loosely defined components that are likely to change as the project progresses.  The </w:t>
-      </w:r>
-      <w:proofErr w:type="spellStart"/>
-      <w:r>
-        <w:t>areas</w:t>
-      </w:r>
-      <w:proofErr w:type="spellEnd"/>
-      <w:r>
-        <w:t xml:space="preserve"> most likely to change are the scope of the team’s involvement in the printer’s firmware and the interface between the printer and the host software.  Early meetings with the project’s sponsor also suggest that the required printing methods may also change throughout the course of the project depending on </w:t>
+        <w:t xml:space="preserve"> Fabrication System project still involves many unknowns and loosely defined components that are likely to change as the project progresses.  The areas most likely to change are the scope of the team’s involvement in the printer’s firmware and the interface between the printer and the host software.  Early meetings with the project’s sponsor also suggest that the required printing methods may also change throughout the course of the project depending on </w:t>
       </w:r>
       <w:r>
         <w:t>the efficiency of the project’s progress.</w:t>
@@ -13121,7 +13121,7 @@
                     <pic:cNvPicPr/>
                   </pic:nvPicPr>
                   <pic:blipFill>
-                    <a:blip r:embed="rId12">
+                    <a:blip r:embed="rId13">
                       <a:extLst>
                         <a:ext uri="{28A0092B-C50C-407E-A947-70E740481C1C}">
                           <a14:useLocalDpi xmlns:a14="http://schemas.microsoft.com/office/drawing/2010/main" val="0"/>
@@ -13617,21 +13617,7 @@
         <w:rPr>
           <w:u w:val="single"/>
         </w:rPr>
-        <w:t xml:space="preserve">Reason the Change was </w:t>
-      </w:r>
-      <w:proofErr w:type="gramStart"/>
-      <w:r>
-        <w:rPr>
-          <w:u w:val="single"/>
-        </w:rPr>
-        <w:t>Accepted</w:t>
-      </w:r>
-      <w:proofErr w:type="gramEnd"/>
-      <w:r>
-        <w:rPr>
-          <w:u w:val="single"/>
-        </w:rPr>
-        <w:t xml:space="preserve"> or Denied:</w:t>
+        <w:t>Reason the Change was Accepted or Denied:</w:t>
       </w:r>
     </w:p>
     <w:p>
@@ -15424,8 +15410,8 @@
       </w:r>
     </w:p>
     <w:sectPr>
-      <w:headerReference w:type="default" r:id="rId13"/>
-      <w:footerReference w:type="default" r:id="rId14"/>
+      <w:headerReference w:type="default" r:id="rId14"/>
+      <w:footerReference w:type="default" r:id="rId15"/>
       <w:pgSz w:w="12240" w:h="15840" w:code="1"/>
       <w:pgMar w:top="864" w:right="1440" w:bottom="792" w:left="1440" w:header="720" w:footer="720" w:gutter="0"/>
       <w:pgNumType w:start="1"/>
@@ -15437,7 +15423,7 @@
 </file>
 
 <file path=word/endnotes.xml><?xml version="1.0" encoding="utf-8"?>
-<w:endnotes xmlns:wpc="http://schemas.microsoft.com/office/word/2010/wordprocessingCanvas" xmlns:mc="http://schemas.openxmlformats.org/markup-compatibility/2006" xmlns:o="urn:schemas-microsoft-com:office:office" xmlns:r="http://schemas.openxmlformats.org/officeDocument/2006/relationships" xmlns:m="http://schemas.openxmlformats.org/officeDocument/2006/math" xmlns:v="urn:schemas-microsoft-com:vml" xmlns:wp14="http://schemas.microsoft.com/office/word/2010/wordprocessingDrawing" xmlns:wp="http://schemas.openxmlformats.org/drawingml/2006/wordprocessingDrawing" xmlns:w10="urn:schemas-microsoft-com:office:word" xmlns:w="http://schemas.openxmlformats.org/wordprocessingml/2006/main" xmlns:w14="http://schemas.microsoft.com/office/word/2010/wordml" xmlns:w15="http://schemas.microsoft.com/office/word/2012/wordml" xmlns:wpg="http://schemas.microsoft.com/office/word/2010/wordprocessingGroup" xmlns:wpi="http://schemas.microsoft.com/office/word/2010/wordprocessingInk" xmlns:wne="http://schemas.microsoft.com/office/word/2006/wordml" xmlns:wps="http://schemas.microsoft.com/office/word/2010/wordprocessingShape" mc:Ignorable="w14 w15 wp14">
+<w:endnotes xmlns:wpc="http://schemas.microsoft.com/office/word/2010/wordprocessingCanvas" xmlns:mo="http://schemas.microsoft.com/office/mac/office/2008/main" xmlns:mc="http://schemas.openxmlformats.org/markup-compatibility/2006" xmlns:mv="urn:schemas-microsoft-com:mac:vml" xmlns:o="urn:schemas-microsoft-com:office:office" xmlns:r="http://schemas.openxmlformats.org/officeDocument/2006/relationships" xmlns:m="http://schemas.openxmlformats.org/officeDocument/2006/math" xmlns:v="urn:schemas-microsoft-com:vml" xmlns:wp14="http://schemas.microsoft.com/office/word/2010/wordprocessingDrawing" xmlns:wp="http://schemas.openxmlformats.org/drawingml/2006/wordprocessingDrawing" xmlns:w10="urn:schemas-microsoft-com:office:word" xmlns:w="http://schemas.openxmlformats.org/wordprocessingml/2006/main" xmlns:w14="http://schemas.microsoft.com/office/word/2010/wordml" xmlns:wpg="http://schemas.microsoft.com/office/word/2010/wordprocessingGroup" xmlns:wpi="http://schemas.microsoft.com/office/word/2010/wordprocessingInk" xmlns:wne="http://schemas.microsoft.com/office/word/2006/wordml" xmlns:wps="http://schemas.microsoft.com/office/word/2010/wordprocessingShape" mc:Ignorable="w14 wp14">
   <w:endnote w:type="separator" w:id="-1">
     <w:p>
       <w:r>
@@ -15456,7 +15442,7 @@
 </file>
 
 <file path=word/footer1.xml><?xml version="1.0" encoding="utf-8"?>
-<w:ftr xmlns:wpc="http://schemas.microsoft.com/office/word/2010/wordprocessingCanvas" xmlns:mc="http://schemas.openxmlformats.org/markup-compatibility/2006" xmlns:o="urn:schemas-microsoft-com:office:office" xmlns:r="http://schemas.openxmlformats.org/officeDocument/2006/relationships" xmlns:m="http://schemas.openxmlformats.org/officeDocument/2006/math" xmlns:v="urn:schemas-microsoft-com:vml" xmlns:wp14="http://schemas.microsoft.com/office/word/2010/wordprocessingDrawing" xmlns:wp="http://schemas.openxmlformats.org/drawingml/2006/wordprocessingDrawing" xmlns:w10="urn:schemas-microsoft-com:office:word" xmlns:w="http://schemas.openxmlformats.org/wordprocessingml/2006/main" xmlns:w14="http://schemas.microsoft.com/office/word/2010/wordml" xmlns:w15="http://schemas.microsoft.com/office/word/2012/wordml" xmlns:wpg="http://schemas.microsoft.com/office/word/2010/wordprocessingGroup" xmlns:wpi="http://schemas.microsoft.com/office/word/2010/wordprocessingInk" xmlns:wne="http://schemas.microsoft.com/office/word/2006/wordml" xmlns:wps="http://schemas.microsoft.com/office/word/2010/wordprocessingShape" mc:Ignorable="w14 w15 wp14">
+<w:ftr xmlns:wpc="http://schemas.microsoft.com/office/word/2010/wordprocessingCanvas" xmlns:mo="http://schemas.microsoft.com/office/mac/office/2008/main" xmlns:mc="http://schemas.openxmlformats.org/markup-compatibility/2006" xmlns:mv="urn:schemas-microsoft-com:mac:vml" xmlns:o="urn:schemas-microsoft-com:office:office" xmlns:r="http://schemas.openxmlformats.org/officeDocument/2006/relationships" xmlns:m="http://schemas.openxmlformats.org/officeDocument/2006/math" xmlns:v="urn:schemas-microsoft-com:vml" xmlns:wp14="http://schemas.microsoft.com/office/word/2010/wordprocessingDrawing" xmlns:wp="http://schemas.openxmlformats.org/drawingml/2006/wordprocessingDrawing" xmlns:w10="urn:schemas-microsoft-com:office:word" xmlns:w="http://schemas.openxmlformats.org/wordprocessingml/2006/main" xmlns:w14="http://schemas.microsoft.com/office/word/2010/wordml" xmlns:wpg="http://schemas.microsoft.com/office/word/2010/wordprocessingGroup" xmlns:wpi="http://schemas.microsoft.com/office/word/2010/wordprocessingInk" xmlns:wne="http://schemas.microsoft.com/office/word/2006/wordml" xmlns:wps="http://schemas.microsoft.com/office/word/2010/wordprocessingShape" mc:Ignorable="w14 wp14">
   <w:p>
     <w:pPr>
       <w:framePr w:wrap="around" w:vAnchor="text" w:hAnchor="margin" w:xAlign="right" w:y="1"/>
@@ -15480,7 +15466,7 @@
 </file>
 
 <file path=word/footer2.xml><?xml version="1.0" encoding="utf-8"?>
-<w:ftr xmlns:wpc="http://schemas.microsoft.com/office/word/2010/wordprocessingCanvas" xmlns:mc="http://schemas.openxmlformats.org/markup-compatibility/2006" xmlns:o="urn:schemas-microsoft-com:office:office" xmlns:r="http://schemas.openxmlformats.org/officeDocument/2006/relationships" xmlns:m="http://schemas.openxmlformats.org/officeDocument/2006/math" xmlns:v="urn:schemas-microsoft-com:vml" xmlns:wp14="http://schemas.microsoft.com/office/word/2010/wordprocessingDrawing" xmlns:wp="http://schemas.openxmlformats.org/drawingml/2006/wordprocessingDrawing" xmlns:w10="urn:schemas-microsoft-com:office:word" xmlns:w="http://schemas.openxmlformats.org/wordprocessingml/2006/main" xmlns:w14="http://schemas.microsoft.com/office/word/2010/wordml" xmlns:w15="http://schemas.microsoft.com/office/word/2012/wordml" xmlns:wpg="http://schemas.microsoft.com/office/word/2010/wordprocessingGroup" xmlns:wpi="http://schemas.microsoft.com/office/word/2010/wordprocessingInk" xmlns:wne="http://schemas.microsoft.com/office/word/2006/wordml" xmlns:wps="http://schemas.microsoft.com/office/word/2010/wordprocessingShape" mc:Ignorable="w14 w15 wp14">
+<w:ftr xmlns:wpc="http://schemas.microsoft.com/office/word/2010/wordprocessingCanvas" xmlns:mo="http://schemas.microsoft.com/office/mac/office/2008/main" xmlns:mc="http://schemas.openxmlformats.org/markup-compatibility/2006" xmlns:mv="urn:schemas-microsoft-com:mac:vml" xmlns:o="urn:schemas-microsoft-com:office:office" xmlns:r="http://schemas.openxmlformats.org/officeDocument/2006/relationships" xmlns:m="http://schemas.openxmlformats.org/officeDocument/2006/math" xmlns:v="urn:schemas-microsoft-com:vml" xmlns:wp14="http://schemas.microsoft.com/office/word/2010/wordprocessingDrawing" xmlns:wp="http://schemas.openxmlformats.org/drawingml/2006/wordprocessingDrawing" xmlns:w10="urn:schemas-microsoft-com:office:word" xmlns:w="http://schemas.openxmlformats.org/wordprocessingml/2006/main" xmlns:w14="http://schemas.microsoft.com/office/word/2010/wordml" xmlns:wpg="http://schemas.microsoft.com/office/word/2010/wordprocessingGroup" xmlns:wpi="http://schemas.microsoft.com/office/word/2010/wordprocessingInk" xmlns:wne="http://schemas.microsoft.com/office/word/2006/wordml" xmlns:wps="http://schemas.microsoft.com/office/word/2010/wordprocessingShape" mc:Ignorable="w14 wp14">
   <w:p>
     <w:pPr>
       <w:pStyle w:val="Header"/>
@@ -15497,7 +15483,7 @@
 </file>
 
 <file path=word/footer3.xml><?xml version="1.0" encoding="utf-8"?>
-<w:ftr xmlns:wpc="http://schemas.microsoft.com/office/word/2010/wordprocessingCanvas" xmlns:mc="http://schemas.openxmlformats.org/markup-compatibility/2006" xmlns:o="urn:schemas-microsoft-com:office:office" xmlns:r="http://schemas.openxmlformats.org/officeDocument/2006/relationships" xmlns:m="http://schemas.openxmlformats.org/officeDocument/2006/math" xmlns:v="urn:schemas-microsoft-com:vml" xmlns:wp14="http://schemas.microsoft.com/office/word/2010/wordprocessingDrawing" xmlns:wp="http://schemas.openxmlformats.org/drawingml/2006/wordprocessingDrawing" xmlns:w10="urn:schemas-microsoft-com:office:word" xmlns:w="http://schemas.openxmlformats.org/wordprocessingml/2006/main" xmlns:w14="http://schemas.microsoft.com/office/word/2010/wordml" xmlns:w15="http://schemas.microsoft.com/office/word/2012/wordml" xmlns:wpg="http://schemas.microsoft.com/office/word/2010/wordprocessingGroup" xmlns:wpi="http://schemas.microsoft.com/office/word/2010/wordprocessingInk" xmlns:wne="http://schemas.microsoft.com/office/word/2006/wordml" xmlns:wps="http://schemas.microsoft.com/office/word/2010/wordprocessingShape" mc:Ignorable="w14 w15 wp14">
+<w:ftr xmlns:wpc="http://schemas.microsoft.com/office/word/2010/wordprocessingCanvas" xmlns:mo="http://schemas.microsoft.com/office/mac/office/2008/main" xmlns:mc="http://schemas.openxmlformats.org/markup-compatibility/2006" xmlns:mv="urn:schemas-microsoft-com:mac:vml" xmlns:o="urn:schemas-microsoft-com:office:office" xmlns:r="http://schemas.openxmlformats.org/officeDocument/2006/relationships" xmlns:m="http://schemas.openxmlformats.org/officeDocument/2006/math" xmlns:v="urn:schemas-microsoft-com:vml" xmlns:wp14="http://schemas.microsoft.com/office/word/2010/wordprocessingDrawing" xmlns:wp="http://schemas.openxmlformats.org/drawingml/2006/wordprocessingDrawing" xmlns:w10="urn:schemas-microsoft-com:office:word" xmlns:w="http://schemas.openxmlformats.org/wordprocessingml/2006/main" xmlns:w14="http://schemas.microsoft.com/office/word/2010/wordml" xmlns:wpg="http://schemas.microsoft.com/office/word/2010/wordprocessingGroup" xmlns:wpi="http://schemas.microsoft.com/office/word/2010/wordprocessingInk" xmlns:wne="http://schemas.microsoft.com/office/word/2006/wordml" xmlns:wps="http://schemas.microsoft.com/office/word/2010/wordprocessingShape" mc:Ignorable="w14 wp14">
   <w:p>
     <w:pPr>
       <w:pStyle w:val="Header"/>
@@ -15515,7 +15501,7 @@
       <w:rPr>
         <w:noProof/>
       </w:rPr>
-      <w:t>13 October 2013 @ 3:42:00 PM</w:t>
+      <w:t>14 October 2013 @ 9:03:00 PM</w:t>
     </w:r>
     <w:r>
       <w:fldChar w:fldCharType="end"/>
@@ -15536,7 +15522,7 @@
       <w:rPr>
         <w:noProof/>
       </w:rPr>
-      <w:t>ii</w:t>
+      <w:t>i</w:t>
     </w:r>
     <w:r>
       <w:fldChar w:fldCharType="end"/>
@@ -15544,20 +15530,33 @@
     <w:r>
       <w:tab/>
     </w:r>
-    <w:fldSimple w:instr=" STYLEREF  PseudoHeading1  \* MERGEFORMAT ">
-      <w:r>
-        <w:rPr>
-          <w:noProof/>
-        </w:rPr>
-        <w:t>Table of Contents</w:t>
-      </w:r>
-    </w:fldSimple>
+    <w:r>
+      <w:fldChar w:fldCharType="begin"/>
+    </w:r>
+    <w:r>
+      <w:instrText xml:space="preserve"> STYLEREF  PseudoHeading1  \* MERGEFORMAT </w:instrText>
+    </w:r>
+    <w:r>
+      <w:fldChar w:fldCharType="separate"/>
+    </w:r>
+    <w:r>
+      <w:rPr>
+        <w:noProof/>
+      </w:rPr>
+      <w:t>Table of Contents</w:t>
+    </w:r>
+    <w:r>
+      <w:rPr>
+        <w:noProof/>
+      </w:rPr>
+      <w:fldChar w:fldCharType="end"/>
+    </w:r>
   </w:p>
 </w:ftr>
 </file>
 
 <file path=word/footer4.xml><?xml version="1.0" encoding="utf-8"?>
-<w:ftr xmlns:wpc="http://schemas.microsoft.com/office/word/2010/wordprocessingCanvas" xmlns:mc="http://schemas.openxmlformats.org/markup-compatibility/2006" xmlns:o="urn:schemas-microsoft-com:office:office" xmlns:r="http://schemas.openxmlformats.org/officeDocument/2006/relationships" xmlns:m="http://schemas.openxmlformats.org/officeDocument/2006/math" xmlns:v="urn:schemas-microsoft-com:vml" xmlns:wp14="http://schemas.microsoft.com/office/word/2010/wordprocessingDrawing" xmlns:wp="http://schemas.openxmlformats.org/drawingml/2006/wordprocessingDrawing" xmlns:w10="urn:schemas-microsoft-com:office:word" xmlns:w="http://schemas.openxmlformats.org/wordprocessingml/2006/main" xmlns:w14="http://schemas.microsoft.com/office/word/2010/wordml" xmlns:w15="http://schemas.microsoft.com/office/word/2012/wordml" xmlns:wpg="http://schemas.microsoft.com/office/word/2010/wordprocessingGroup" xmlns:wpi="http://schemas.microsoft.com/office/word/2010/wordprocessingInk" xmlns:wne="http://schemas.microsoft.com/office/word/2006/wordml" xmlns:wps="http://schemas.microsoft.com/office/word/2010/wordprocessingShape" mc:Ignorable="w14 w15 wp14">
+<w:ftr xmlns:wpc="http://schemas.microsoft.com/office/word/2010/wordprocessingCanvas" xmlns:mo="http://schemas.microsoft.com/office/mac/office/2008/main" xmlns:mc="http://schemas.openxmlformats.org/markup-compatibility/2006" xmlns:mv="urn:schemas-microsoft-com:mac:vml" xmlns:o="urn:schemas-microsoft-com:office:office" xmlns:r="http://schemas.openxmlformats.org/officeDocument/2006/relationships" xmlns:m="http://schemas.openxmlformats.org/officeDocument/2006/math" xmlns:v="urn:schemas-microsoft-com:vml" xmlns:wp14="http://schemas.microsoft.com/office/word/2010/wordprocessingDrawing" xmlns:wp="http://schemas.openxmlformats.org/drawingml/2006/wordprocessingDrawing" xmlns:w10="urn:schemas-microsoft-com:office:word" xmlns:w="http://schemas.openxmlformats.org/wordprocessingml/2006/main" xmlns:w14="http://schemas.microsoft.com/office/word/2010/wordml" xmlns:wpg="http://schemas.microsoft.com/office/word/2010/wordprocessingGroup" xmlns:wpi="http://schemas.microsoft.com/office/word/2010/wordprocessingInk" xmlns:wne="http://schemas.microsoft.com/office/word/2006/wordml" xmlns:wps="http://schemas.microsoft.com/office/word/2010/wordprocessingShape" mc:Ignorable="w14 wp14">
   <w:p>
     <w:pPr>
       <w:pStyle w:val="Header"/>
@@ -15575,7 +15574,7 @@
       <w:rPr>
         <w:noProof/>
       </w:rPr>
-      <w:t>13 October 2013 @ 3:42:00 PM</w:t>
+      <w:t>14 October 2013 @ 9:03:00 PM</w:t>
     </w:r>
     <w:r>
       <w:fldChar w:fldCharType="end"/>
@@ -15606,7 +15605,7 @@
         <w:b w:val="0"/>
         <w:noProof/>
       </w:rPr>
-      <w:t>16</w:t>
+      <w:t>9</w:t>
     </w:r>
     <w:r>
       <w:rPr>
@@ -15620,20 +15619,33 @@
       </w:rPr>
       <w:tab/>
     </w:r>
-    <w:fldSimple w:instr=" STYLEREF  &quot;Heading 1&quot;  \* MERGEFORMAT ">
-      <w:r>
-        <w:rPr>
-          <w:noProof/>
-        </w:rPr>
-        <w:t>Change Management Plan</w:t>
-      </w:r>
-    </w:fldSimple>
+    <w:r>
+      <w:fldChar w:fldCharType="begin"/>
+    </w:r>
+    <w:r>
+      <w:instrText xml:space="preserve"> STYLEREF  "Heading 1"  \* MERGEFORMAT </w:instrText>
+    </w:r>
+    <w:r>
+      <w:fldChar w:fldCharType="separate"/>
+    </w:r>
+    <w:r>
+      <w:rPr>
+        <w:noProof/>
+      </w:rPr>
+      <w:t>Earned Value Management</w:t>
+    </w:r>
+    <w:r>
+      <w:rPr>
+        <w:noProof/>
+      </w:rPr>
+      <w:fldChar w:fldCharType="end"/>
+    </w:r>
   </w:p>
 </w:ftr>
 </file>
 
 <file path=word/footnotes.xml><?xml version="1.0" encoding="utf-8"?>
-<w:footnotes xmlns:wpc="http://schemas.microsoft.com/office/word/2010/wordprocessingCanvas" xmlns:mc="http://schemas.openxmlformats.org/markup-compatibility/2006" xmlns:o="urn:schemas-microsoft-com:office:office" xmlns:r="http://schemas.openxmlformats.org/officeDocument/2006/relationships" xmlns:m="http://schemas.openxmlformats.org/officeDocument/2006/math" xmlns:v="urn:schemas-microsoft-com:vml" xmlns:wp14="http://schemas.microsoft.com/office/word/2010/wordprocessingDrawing" xmlns:wp="http://schemas.openxmlformats.org/drawingml/2006/wordprocessingDrawing" xmlns:w10="urn:schemas-microsoft-com:office:word" xmlns:w="http://schemas.openxmlformats.org/wordprocessingml/2006/main" xmlns:w14="http://schemas.microsoft.com/office/word/2010/wordml" xmlns:w15="http://schemas.microsoft.com/office/word/2012/wordml" xmlns:wpg="http://schemas.microsoft.com/office/word/2010/wordprocessingGroup" xmlns:wpi="http://schemas.microsoft.com/office/word/2010/wordprocessingInk" xmlns:wne="http://schemas.microsoft.com/office/word/2006/wordml" xmlns:wps="http://schemas.microsoft.com/office/word/2010/wordprocessingShape" mc:Ignorable="w14 w15 wp14">
+<w:footnotes xmlns:wpc="http://schemas.microsoft.com/office/word/2010/wordprocessingCanvas" xmlns:mo="http://schemas.microsoft.com/office/mac/office/2008/main" xmlns:mc="http://schemas.openxmlformats.org/markup-compatibility/2006" xmlns:mv="urn:schemas-microsoft-com:mac:vml" xmlns:o="urn:schemas-microsoft-com:office:office" xmlns:r="http://schemas.openxmlformats.org/officeDocument/2006/relationships" xmlns:m="http://schemas.openxmlformats.org/officeDocument/2006/math" xmlns:v="urn:schemas-microsoft-com:vml" xmlns:wp14="http://schemas.microsoft.com/office/word/2010/wordprocessingDrawing" xmlns:wp="http://schemas.openxmlformats.org/drawingml/2006/wordprocessingDrawing" xmlns:w10="urn:schemas-microsoft-com:office:word" xmlns:w="http://schemas.openxmlformats.org/wordprocessingml/2006/main" xmlns:w14="http://schemas.microsoft.com/office/word/2010/wordml" xmlns:wpg="http://schemas.microsoft.com/office/word/2010/wordprocessingGroup" xmlns:wpi="http://schemas.microsoft.com/office/word/2010/wordprocessingInk" xmlns:wne="http://schemas.microsoft.com/office/word/2006/wordml" xmlns:wps="http://schemas.microsoft.com/office/word/2010/wordprocessingShape" mc:Ignorable="w14 wp14">
   <w:footnote w:type="separator" w:id="-1">
     <w:p>
       <w:r>
@@ -15652,7 +15664,7 @@
 </file>
 
 <file path=word/header1.xml><?xml version="1.0" encoding="utf-8"?>
-<w:hdr xmlns:wpc="http://schemas.microsoft.com/office/word/2010/wordprocessingCanvas" xmlns:mc="http://schemas.openxmlformats.org/markup-compatibility/2006" xmlns:o="urn:schemas-microsoft-com:office:office" xmlns:r="http://schemas.openxmlformats.org/officeDocument/2006/relationships" xmlns:m="http://schemas.openxmlformats.org/officeDocument/2006/math" xmlns:v="urn:schemas-microsoft-com:vml" xmlns:wp14="http://schemas.microsoft.com/office/word/2010/wordprocessingDrawing" xmlns:wp="http://schemas.openxmlformats.org/drawingml/2006/wordprocessingDrawing" xmlns:w10="urn:schemas-microsoft-com:office:word" xmlns:w="http://schemas.openxmlformats.org/wordprocessingml/2006/main" xmlns:w14="http://schemas.microsoft.com/office/word/2010/wordml" xmlns:w15="http://schemas.microsoft.com/office/word/2012/wordml" xmlns:wpg="http://schemas.microsoft.com/office/word/2010/wordprocessingGroup" xmlns:wpi="http://schemas.microsoft.com/office/word/2010/wordprocessingInk" xmlns:wne="http://schemas.microsoft.com/office/word/2006/wordml" xmlns:wps="http://schemas.microsoft.com/office/word/2010/wordprocessingShape" mc:Ignorable="w14 w15 wp14">
+<w:hdr xmlns:wpc="http://schemas.microsoft.com/office/word/2010/wordprocessingCanvas" xmlns:mo="http://schemas.microsoft.com/office/mac/office/2008/main" xmlns:mc="http://schemas.openxmlformats.org/markup-compatibility/2006" xmlns:mv="urn:schemas-microsoft-com:mac:vml" xmlns:o="urn:schemas-microsoft-com:office:office" xmlns:r="http://schemas.openxmlformats.org/officeDocument/2006/relationships" xmlns:m="http://schemas.openxmlformats.org/officeDocument/2006/math" xmlns:v="urn:schemas-microsoft-com:vml" xmlns:wp14="http://schemas.microsoft.com/office/word/2010/wordprocessingDrawing" xmlns:wp="http://schemas.openxmlformats.org/drawingml/2006/wordprocessingDrawing" xmlns:w10="urn:schemas-microsoft-com:office:word" xmlns:w="http://schemas.openxmlformats.org/wordprocessingml/2006/main" xmlns:w14="http://schemas.microsoft.com/office/word/2010/wordml" xmlns:wpg="http://schemas.microsoft.com/office/word/2010/wordprocessingGroup" xmlns:wpi="http://schemas.microsoft.com/office/word/2010/wordprocessingInk" xmlns:wne="http://schemas.microsoft.com/office/word/2006/wordml" xmlns:wps="http://schemas.microsoft.com/office/word/2010/wordprocessingShape" mc:Ignorable="w14 wp14">
   <w:p>
     <w:pPr>
       <w:pStyle w:val="Header"/>
@@ -15672,7 +15684,7 @@
 </file>
 
 <file path=word/header2.xml><?xml version="1.0" encoding="utf-8"?>
-<w:hdr xmlns:wpc="http://schemas.microsoft.com/office/word/2010/wordprocessingCanvas" xmlns:mc="http://schemas.openxmlformats.org/markup-compatibility/2006" xmlns:o="urn:schemas-microsoft-com:office:office" xmlns:r="http://schemas.openxmlformats.org/officeDocument/2006/relationships" xmlns:m="http://schemas.openxmlformats.org/officeDocument/2006/math" xmlns:v="urn:schemas-microsoft-com:vml" xmlns:wp14="http://schemas.microsoft.com/office/word/2010/wordprocessingDrawing" xmlns:wp="http://schemas.openxmlformats.org/drawingml/2006/wordprocessingDrawing" xmlns:w10="urn:schemas-microsoft-com:office:word" xmlns:w="http://schemas.openxmlformats.org/wordprocessingml/2006/main" xmlns:w14="http://schemas.microsoft.com/office/word/2010/wordml" xmlns:w15="http://schemas.microsoft.com/office/word/2012/wordml" xmlns:wpg="http://schemas.microsoft.com/office/word/2010/wordprocessingGroup" xmlns:wpi="http://schemas.microsoft.com/office/word/2010/wordprocessingInk" xmlns:wne="http://schemas.microsoft.com/office/word/2006/wordml" xmlns:wps="http://schemas.microsoft.com/office/word/2010/wordprocessingShape" mc:Ignorable="w14 w15 wp14">
+<w:hdr xmlns:wpc="http://schemas.microsoft.com/office/word/2010/wordprocessingCanvas" xmlns:mo="http://schemas.microsoft.com/office/mac/office/2008/main" xmlns:mc="http://schemas.openxmlformats.org/markup-compatibility/2006" xmlns:mv="urn:schemas-microsoft-com:mac:vml" xmlns:o="urn:schemas-microsoft-com:office:office" xmlns:r="http://schemas.openxmlformats.org/officeDocument/2006/relationships" xmlns:m="http://schemas.openxmlformats.org/officeDocument/2006/math" xmlns:v="urn:schemas-microsoft-com:vml" xmlns:wp14="http://schemas.microsoft.com/office/word/2010/wordprocessingDrawing" xmlns:wp="http://schemas.openxmlformats.org/drawingml/2006/wordprocessingDrawing" xmlns:w10="urn:schemas-microsoft-com:office:word" xmlns:w="http://schemas.openxmlformats.org/wordprocessingml/2006/main" xmlns:w14="http://schemas.microsoft.com/office/word/2010/wordml" xmlns:wpg="http://schemas.microsoft.com/office/word/2010/wordprocessingGroup" xmlns:wpi="http://schemas.microsoft.com/office/word/2010/wordprocessingInk" xmlns:wne="http://schemas.microsoft.com/office/word/2006/wordml" xmlns:wps="http://schemas.microsoft.com/office/word/2010/wordprocessingShape" mc:Ignorable="w14 wp14">
   <w:p>
     <w:pPr>
       <w:pStyle w:val="Header"/>
@@ -15686,7 +15698,7 @@
 </file>
 
 <file path=word/numbering.xml><?xml version="1.0" encoding="utf-8"?>
-<w:numbering xmlns:wpc="http://schemas.microsoft.com/office/word/2010/wordprocessingCanvas" xmlns:mc="http://schemas.openxmlformats.org/markup-compatibility/2006" xmlns:o="urn:schemas-microsoft-com:office:office" xmlns:r="http://schemas.openxmlformats.org/officeDocument/2006/relationships" xmlns:m="http://schemas.openxmlformats.org/officeDocument/2006/math" xmlns:v="urn:schemas-microsoft-com:vml" xmlns:wp14="http://schemas.microsoft.com/office/word/2010/wordprocessingDrawing" xmlns:wp="http://schemas.openxmlformats.org/drawingml/2006/wordprocessingDrawing" xmlns:w10="urn:schemas-microsoft-com:office:word" xmlns:w="http://schemas.openxmlformats.org/wordprocessingml/2006/main" xmlns:w14="http://schemas.microsoft.com/office/word/2010/wordml" xmlns:w15="http://schemas.microsoft.com/office/word/2012/wordml" xmlns:wpg="http://schemas.microsoft.com/office/word/2010/wordprocessingGroup" xmlns:wpi="http://schemas.microsoft.com/office/word/2010/wordprocessingInk" xmlns:wne="http://schemas.microsoft.com/office/word/2006/wordml" xmlns:wps="http://schemas.microsoft.com/office/word/2010/wordprocessingShape" mc:Ignorable="w14 w15 wp14">
+<w:numbering xmlns:wpc="http://schemas.microsoft.com/office/word/2010/wordprocessingCanvas" xmlns:mo="http://schemas.microsoft.com/office/mac/office/2008/main" xmlns:mc="http://schemas.openxmlformats.org/markup-compatibility/2006" xmlns:mv="urn:schemas-microsoft-com:mac:vml" xmlns:o="urn:schemas-microsoft-com:office:office" xmlns:r="http://schemas.openxmlformats.org/officeDocument/2006/relationships" xmlns:m="http://schemas.openxmlformats.org/officeDocument/2006/math" xmlns:v="urn:schemas-microsoft-com:vml" xmlns:wp14="http://schemas.microsoft.com/office/word/2010/wordprocessingDrawing" xmlns:wp="http://schemas.openxmlformats.org/drawingml/2006/wordprocessingDrawing" xmlns:w10="urn:schemas-microsoft-com:office:word" xmlns:w="http://schemas.openxmlformats.org/wordprocessingml/2006/main" xmlns:w14="http://schemas.microsoft.com/office/word/2010/wordml" xmlns:wpg="http://schemas.microsoft.com/office/word/2010/wordprocessingGroup" xmlns:wpi="http://schemas.microsoft.com/office/word/2010/wordprocessingInk" xmlns:wne="http://schemas.microsoft.com/office/word/2006/wordml" xmlns:wps="http://schemas.microsoft.com/office/word/2010/wordprocessingShape" mc:Ignorable="w14 wp14">
   <w:abstractNum w:abstractNumId="0">
     <w:nsid w:val="00880198"/>
     <w:multiLevelType w:val="multilevel"/>
@@ -19457,7 +19469,7 @@
 </file>
 
 <file path=word/styles.xml><?xml version="1.0" encoding="utf-8"?>
-<w:styles xmlns:mc="http://schemas.openxmlformats.org/markup-compatibility/2006" xmlns:r="http://schemas.openxmlformats.org/officeDocument/2006/relationships" xmlns:w="http://schemas.openxmlformats.org/wordprocessingml/2006/main" xmlns:w14="http://schemas.microsoft.com/office/word/2010/wordml" xmlns:w15="http://schemas.microsoft.com/office/word/2012/wordml" mc:Ignorable="w14 w15">
+<w:styles xmlns:mc="http://schemas.openxmlformats.org/markup-compatibility/2006" xmlns:r="http://schemas.openxmlformats.org/officeDocument/2006/relationships" xmlns:w="http://schemas.openxmlformats.org/wordprocessingml/2006/main" xmlns:w14="http://schemas.microsoft.com/office/word/2010/wordml" mc:Ignorable="w14">
   <w:docDefaults>
     <w:rPrDefault>
       <w:rPr>
@@ -19467,371 +19479,152 @@
     </w:rPrDefault>
     <w:pPrDefault/>
   </w:docDefaults>
-  <w:latentStyles w:defLockedState="0" w:defUIPriority="0" w:defSemiHidden="0" w:defUnhideWhenUsed="0" w:defQFormat="0" w:count="371">
-    <w:lsdException w:name="Normal" w:qFormat="1"/>
-    <w:lsdException w:name="heading 1" w:qFormat="1"/>
-    <w:lsdException w:name="heading 2" w:qFormat="1"/>
-    <w:lsdException w:name="heading 3" w:qFormat="1"/>
-    <w:lsdException w:name="heading 4" w:qFormat="1"/>
-    <w:lsdException w:name="heading 5" w:qFormat="1"/>
-    <w:lsdException w:name="heading 6" w:qFormat="1"/>
-    <w:lsdException w:name="heading 7" w:semiHidden="1" w:unhideWhenUsed="1" w:qFormat="1"/>
-    <w:lsdException w:name="heading 8" w:semiHidden="1" w:unhideWhenUsed="1" w:qFormat="1"/>
-    <w:lsdException w:name="heading 9" w:semiHidden="1" w:unhideWhenUsed="1" w:qFormat="1"/>
-    <w:lsdException w:name="index 1" w:semiHidden="1" w:unhideWhenUsed="1"/>
-    <w:lsdException w:name="index 2" w:semiHidden="1" w:unhideWhenUsed="1"/>
-    <w:lsdException w:name="index 3" w:semiHidden="1" w:unhideWhenUsed="1"/>
-    <w:lsdException w:name="index 4" w:semiHidden="1" w:unhideWhenUsed="1"/>
-    <w:lsdException w:name="index 5" w:semiHidden="1" w:unhideWhenUsed="1"/>
-    <w:lsdException w:name="index 6" w:semiHidden="1" w:unhideWhenUsed="1"/>
-    <w:lsdException w:name="index 7" w:semiHidden="1" w:unhideWhenUsed="1"/>
-    <w:lsdException w:name="index 8" w:semiHidden="1" w:unhideWhenUsed="1"/>
-    <w:lsdException w:name="index 9" w:semiHidden="1" w:unhideWhenUsed="1"/>
-    <w:lsdException w:name="toc 1" w:semiHidden="1" w:uiPriority="39" w:unhideWhenUsed="1"/>
-    <w:lsdException w:name="toc 2" w:semiHidden="1" w:uiPriority="39" w:unhideWhenUsed="1"/>
-    <w:lsdException w:name="toc 3" w:semiHidden="1" w:unhideWhenUsed="1"/>
-    <w:lsdException w:name="toc 4" w:semiHidden="1" w:unhideWhenUsed="1"/>
-    <w:lsdException w:name="toc 5" w:semiHidden="1" w:unhideWhenUsed="1"/>
-    <w:lsdException w:name="toc 6" w:semiHidden="1" w:unhideWhenUsed="1"/>
-    <w:lsdException w:name="toc 7" w:semiHidden="1" w:unhideWhenUsed="1"/>
-    <w:lsdException w:name="toc 8" w:semiHidden="1" w:unhideWhenUsed="1"/>
-    <w:lsdException w:name="toc 9" w:semiHidden="1" w:unhideWhenUsed="1"/>
-    <w:lsdException w:name="Normal Indent" w:semiHidden="1" w:unhideWhenUsed="1"/>
-    <w:lsdException w:name="footnote text" w:semiHidden="1" w:unhideWhenUsed="1"/>
-    <w:lsdException w:name="annotation text" w:semiHidden="1" w:unhideWhenUsed="1"/>
-    <w:lsdException w:name="header" w:semiHidden="1" w:unhideWhenUsed="1"/>
-    <w:lsdException w:name="footer" w:semiHidden="1" w:unhideWhenUsed="1"/>
-    <w:lsdException w:name="index heading" w:semiHidden="1" w:unhideWhenUsed="1"/>
-    <w:lsdException w:name="caption" w:semiHidden="1" w:unhideWhenUsed="1" w:qFormat="1"/>
-    <w:lsdException w:name="table of figures" w:semiHidden="1" w:unhideWhenUsed="1"/>
-    <w:lsdException w:name="envelope address" w:semiHidden="1" w:unhideWhenUsed="1"/>
-    <w:lsdException w:name="envelope return" w:semiHidden="1" w:unhideWhenUsed="1"/>
-    <w:lsdException w:name="footnote reference" w:semiHidden="1" w:unhideWhenUsed="1"/>
-    <w:lsdException w:name="annotation reference" w:semiHidden="1" w:unhideWhenUsed="1"/>
-    <w:lsdException w:name="line number" w:semiHidden="1" w:unhideWhenUsed="1"/>
-    <w:lsdException w:name="page number" w:semiHidden="1" w:unhideWhenUsed="1"/>
-    <w:lsdException w:name="endnote reference" w:semiHidden="1" w:unhideWhenUsed="1"/>
-    <w:lsdException w:name="endnote text" w:semiHidden="1" w:unhideWhenUsed="1"/>
-    <w:lsdException w:name="table of authorities" w:semiHidden="1" w:unhideWhenUsed="1"/>
-    <w:lsdException w:name="macro" w:semiHidden="1" w:unhideWhenUsed="1"/>
-    <w:lsdException w:name="toa heading" w:semiHidden="1" w:unhideWhenUsed="1"/>
-    <w:lsdException w:name="List" w:semiHidden="1" w:unhideWhenUsed="1"/>
-    <w:lsdException w:name="List Bullet" w:semiHidden="1" w:unhideWhenUsed="1"/>
-    <w:lsdException w:name="List 2" w:semiHidden="1" w:unhideWhenUsed="1"/>
-    <w:lsdException w:name="List 3" w:semiHidden="1" w:unhideWhenUsed="1"/>
-    <w:lsdException w:name="List Bullet 2" w:semiHidden="1" w:unhideWhenUsed="1"/>
-    <w:lsdException w:name="List Bullet 3" w:semiHidden="1" w:unhideWhenUsed="1"/>
-    <w:lsdException w:name="List Bullet 4" w:semiHidden="1" w:unhideWhenUsed="1"/>
-    <w:lsdException w:name="List Bullet 5" w:semiHidden="1" w:unhideWhenUsed="1"/>
-    <w:lsdException w:name="List Number 2" w:semiHidden="1" w:unhideWhenUsed="1"/>
-    <w:lsdException w:name="List Number 3" w:semiHidden="1" w:unhideWhenUsed="1"/>
-    <w:lsdException w:name="List Number 4" w:semiHidden="1" w:unhideWhenUsed="1"/>
-    <w:lsdException w:name="List Number 5" w:semiHidden="1" w:unhideWhenUsed="1"/>
-    <w:lsdException w:name="Title" w:qFormat="1"/>
-    <w:lsdException w:name="Closing" w:semiHidden="1" w:unhideWhenUsed="1"/>
-    <w:lsdException w:name="Signature" w:semiHidden="1" w:unhideWhenUsed="1"/>
-    <w:lsdException w:name="Default Paragraph Font" w:semiHidden="1" w:unhideWhenUsed="1"/>
-    <w:lsdException w:name="Body Text" w:semiHidden="1" w:unhideWhenUsed="1"/>
-    <w:lsdException w:name="Body Text Indent" w:semiHidden="1" w:unhideWhenUsed="1"/>
-    <w:lsdException w:name="List Continue" w:semiHidden="1" w:unhideWhenUsed="1"/>
-    <w:lsdException w:name="List Continue 2" w:semiHidden="1" w:unhideWhenUsed="1"/>
-    <w:lsdException w:name="List Continue 3" w:semiHidden="1" w:unhideWhenUsed="1"/>
-    <w:lsdException w:name="List Continue 4" w:semiHidden="1" w:unhideWhenUsed="1"/>
-    <w:lsdException w:name="List Continue 5" w:semiHidden="1" w:unhideWhenUsed="1"/>
-    <w:lsdException w:name="Message Header" w:semiHidden="1" w:unhideWhenUsed="1"/>
-    <w:lsdException w:name="Subtitle" w:qFormat="1"/>
-    <w:lsdException w:name="Body Text First Indent 2" w:semiHidden="1" w:unhideWhenUsed="1"/>
-    <w:lsdException w:name="Note Heading" w:semiHidden="1" w:unhideWhenUsed="1"/>
-    <w:lsdException w:name="Body Text 2" w:semiHidden="1" w:unhideWhenUsed="1"/>
-    <w:lsdException w:name="Body Text 3" w:semiHidden="1" w:unhideWhenUsed="1"/>
-    <w:lsdException w:name="Body Text Indent 2" w:semiHidden="1" w:unhideWhenUsed="1"/>
-    <w:lsdException w:name="Body Text Indent 3" w:semiHidden="1" w:unhideWhenUsed="1"/>
-    <w:lsdException w:name="Block Text" w:semiHidden="1" w:unhideWhenUsed="1"/>
-    <w:lsdException w:name="Hyperlink" w:semiHidden="1" w:uiPriority="99" w:unhideWhenUsed="1"/>
-    <w:lsdException w:name="FollowedHyperlink" w:semiHidden="1" w:unhideWhenUsed="1"/>
-    <w:lsdException w:name="Strong" w:qFormat="1"/>
-    <w:lsdException w:name="Emphasis" w:qFormat="1"/>
-    <w:lsdException w:name="Document Map" w:semiHidden="1" w:unhideWhenUsed="1"/>
-    <w:lsdException w:name="Plain Text" w:semiHidden="1" w:unhideWhenUsed="1"/>
-    <w:lsdException w:name="E-mail Signature" w:semiHidden="1" w:unhideWhenUsed="1"/>
-    <w:lsdException w:name="HTML Top of Form" w:semiHidden="1" w:unhideWhenUsed="1"/>
-    <w:lsdException w:name="HTML Bottom of Form" w:semiHidden="1" w:unhideWhenUsed="1"/>
-    <w:lsdException w:name="Normal (Web)" w:semiHidden="1" w:unhideWhenUsed="1"/>
-    <w:lsdException w:name="HTML Acronym" w:semiHidden="1" w:unhideWhenUsed="1"/>
-    <w:lsdException w:name="HTML Address" w:semiHidden="1" w:unhideWhenUsed="1"/>
-    <w:lsdException w:name="HTML Cite" w:semiHidden="1" w:unhideWhenUsed="1"/>
-    <w:lsdException w:name="HTML Code" w:semiHidden="1" w:unhideWhenUsed="1"/>
-    <w:lsdException w:name="HTML Definition" w:semiHidden="1" w:unhideWhenUsed="1"/>
-    <w:lsdException w:name="HTML Keyboard" w:semiHidden="1" w:unhideWhenUsed="1"/>
-    <w:lsdException w:name="HTML Preformatted" w:semiHidden="1" w:unhideWhenUsed="1"/>
-    <w:lsdException w:name="HTML Sample" w:semiHidden="1" w:unhideWhenUsed="1"/>
-    <w:lsdException w:name="HTML Typewriter" w:semiHidden="1" w:unhideWhenUsed="1"/>
-    <w:lsdException w:name="HTML Variable" w:semiHidden="1" w:unhideWhenUsed="1"/>
-    <w:lsdException w:name="Normal Table" w:semiHidden="1" w:unhideWhenUsed="1"/>
-    <w:lsdException w:name="annotation subject" w:semiHidden="1" w:unhideWhenUsed="1"/>
-    <w:lsdException w:name="No List" w:semiHidden="1" w:unhideWhenUsed="1"/>
-    <w:lsdException w:name="Outline List 1" w:semiHidden="1" w:unhideWhenUsed="1"/>
-    <w:lsdException w:name="Outline List 2" w:semiHidden="1" w:unhideWhenUsed="1"/>
-    <w:lsdException w:name="Outline List 3" w:semiHidden="1" w:unhideWhenUsed="1"/>
-    <w:lsdException w:name="Table Simple 1" w:semiHidden="1" w:unhideWhenUsed="1"/>
-    <w:lsdException w:name="Table Simple 2" w:semiHidden="1" w:unhideWhenUsed="1"/>
-    <w:lsdException w:name="Table Simple 3" w:semiHidden="1" w:unhideWhenUsed="1"/>
-    <w:lsdException w:name="Table Classic 1" w:semiHidden="1" w:unhideWhenUsed="1"/>
-    <w:lsdException w:name="Table Classic 2" w:semiHidden="1" w:unhideWhenUsed="1"/>
-    <w:lsdException w:name="Table Classic 3" w:semiHidden="1" w:unhideWhenUsed="1"/>
-    <w:lsdException w:name="Table Classic 4" w:semiHidden="1" w:unhideWhenUsed="1"/>
-    <w:lsdException w:name="Table Colorful 1" w:semiHidden="1" w:unhideWhenUsed="1"/>
-    <w:lsdException w:name="Table Colorful 2" w:semiHidden="1" w:unhideWhenUsed="1"/>
-    <w:lsdException w:name="Table Colorful 3" w:semiHidden="1" w:unhideWhenUsed="1"/>
-    <w:lsdException w:name="Table Columns 1" w:semiHidden="1" w:unhideWhenUsed="1"/>
-    <w:lsdException w:name="Table Columns 2" w:semiHidden="1" w:unhideWhenUsed="1"/>
-    <w:lsdException w:name="Table Columns 3" w:semiHidden="1" w:unhideWhenUsed="1"/>
-    <w:lsdException w:name="Table Columns 4" w:semiHidden="1" w:unhideWhenUsed="1"/>
-    <w:lsdException w:name="Table Columns 5" w:semiHidden="1" w:unhideWhenUsed="1"/>
-    <w:lsdException w:name="Table Grid 1" w:semiHidden="1" w:unhideWhenUsed="1"/>
-    <w:lsdException w:name="Table Grid 2" w:semiHidden="1" w:unhideWhenUsed="1"/>
-    <w:lsdException w:name="Table Grid 3" w:semiHidden="1" w:unhideWhenUsed="1"/>
-    <w:lsdException w:name="Table Grid 4" w:semiHidden="1" w:unhideWhenUsed="1"/>
-    <w:lsdException w:name="Table Grid 5" w:semiHidden="1" w:unhideWhenUsed="1"/>
-    <w:lsdException w:name="Table Grid 6" w:semiHidden="1" w:unhideWhenUsed="1"/>
-    <w:lsdException w:name="Table Grid 7" w:semiHidden="1" w:unhideWhenUsed="1"/>
-    <w:lsdException w:name="Table Grid 8" w:semiHidden="1" w:unhideWhenUsed="1"/>
-    <w:lsdException w:name="Table List 1" w:semiHidden="1" w:unhideWhenUsed="1"/>
-    <w:lsdException w:name="Table List 2" w:semiHidden="1" w:unhideWhenUsed="1"/>
-    <w:lsdException w:name="Table List 3" w:semiHidden="1" w:unhideWhenUsed="1"/>
-    <w:lsdException w:name="Table List 4" w:semiHidden="1" w:unhideWhenUsed="1"/>
-    <w:lsdException w:name="Table List 5" w:semiHidden="1" w:unhideWhenUsed="1"/>
-    <w:lsdException w:name="Table List 6" w:semiHidden="1" w:unhideWhenUsed="1"/>
-    <w:lsdException w:name="Table List 7" w:semiHidden="1" w:unhideWhenUsed="1"/>
-    <w:lsdException w:name="Table List 8" w:semiHidden="1" w:unhideWhenUsed="1"/>
-    <w:lsdException w:name="Table 3D effects 1" w:semiHidden="1" w:unhideWhenUsed="1"/>
-    <w:lsdException w:name="Table 3D effects 2" w:semiHidden="1" w:unhideWhenUsed="1"/>
-    <w:lsdException w:name="Table 3D effects 3" w:semiHidden="1" w:unhideWhenUsed="1"/>
-    <w:lsdException w:name="Table Contemporary" w:semiHidden="1" w:unhideWhenUsed="1"/>
-    <w:lsdException w:name="Table Elegant" w:semiHidden="1" w:unhideWhenUsed="1"/>
-    <w:lsdException w:name="Table Professional" w:semiHidden="1" w:unhideWhenUsed="1"/>
-    <w:lsdException w:name="Table Subtle 1" w:semiHidden="1" w:unhideWhenUsed="1"/>
-    <w:lsdException w:name="Table Subtle 2" w:semiHidden="1" w:unhideWhenUsed="1"/>
-    <w:lsdException w:name="Table Web 1" w:semiHidden="1" w:unhideWhenUsed="1"/>
-    <w:lsdException w:name="Table Web 2" w:semiHidden="1" w:unhideWhenUsed="1"/>
-    <w:lsdException w:name="Table Web 3" w:semiHidden="1" w:unhideWhenUsed="1"/>
-    <w:lsdException w:name="Balloon Text" w:semiHidden="1" w:unhideWhenUsed="1"/>
-    <w:lsdException w:name="Table Theme" w:semiHidden="1" w:unhideWhenUsed="1"/>
-    <w:lsdException w:name="Placeholder Text" w:semiHidden="1" w:uiPriority="99"/>
-    <w:lsdException w:name="No Spacing" w:uiPriority="1" w:qFormat="1"/>
-    <w:lsdException w:name="Light Shading" w:uiPriority="60"/>
-    <w:lsdException w:name="Light List" w:uiPriority="61"/>
-    <w:lsdException w:name="Light Grid" w:uiPriority="62"/>
-    <w:lsdException w:name="Medium Shading 1" w:uiPriority="63"/>
-    <w:lsdException w:name="Medium Shading 2" w:uiPriority="64"/>
-    <w:lsdException w:name="Medium List 1" w:uiPriority="65"/>
-    <w:lsdException w:name="Medium List 2" w:uiPriority="66"/>
-    <w:lsdException w:name="Medium Grid 1" w:uiPriority="67"/>
-    <w:lsdException w:name="Medium Grid 2" w:uiPriority="68"/>
-    <w:lsdException w:name="Medium Grid 3" w:uiPriority="69"/>
-    <w:lsdException w:name="Dark List" w:uiPriority="70"/>
-    <w:lsdException w:name="Colorful Shading" w:uiPriority="71"/>
-    <w:lsdException w:name="Colorful List" w:uiPriority="72"/>
-    <w:lsdException w:name="Colorful Grid" w:uiPriority="73"/>
-    <w:lsdException w:name="Light Shading Accent 1" w:uiPriority="60"/>
-    <w:lsdException w:name="Light List Accent 1" w:uiPriority="61"/>
-    <w:lsdException w:name="Light Grid Accent 1" w:uiPriority="62"/>
-    <w:lsdException w:name="Medium Shading 1 Accent 1" w:uiPriority="63"/>
-    <w:lsdException w:name="Medium Shading 2 Accent 1" w:uiPriority="64"/>
-    <w:lsdException w:name="Medium List 1 Accent 1" w:uiPriority="65"/>
-    <w:lsdException w:name="Revision" w:semiHidden="1" w:uiPriority="99"/>
-    <w:lsdException w:name="List Paragraph" w:uiPriority="34" w:qFormat="1"/>
-    <w:lsdException w:name="Quote" w:uiPriority="29" w:qFormat="1"/>
-    <w:lsdException w:name="Intense Quote" w:uiPriority="30" w:qFormat="1"/>
-    <w:lsdException w:name="Medium List 2 Accent 1" w:uiPriority="66"/>
-    <w:lsdException w:name="Medium Grid 1 Accent 1" w:uiPriority="67"/>
-    <w:lsdException w:name="Medium Grid 2 Accent 1" w:uiPriority="68"/>
-    <w:lsdException w:name="Medium Grid 3 Accent 1" w:uiPriority="69"/>
-    <w:lsdException w:name="Dark List Accent 1" w:uiPriority="70"/>
-    <w:lsdException w:name="Colorful Shading Accent 1" w:uiPriority="71"/>
-    <w:lsdException w:name="Colorful List Accent 1" w:uiPriority="72"/>
-    <w:lsdException w:name="Colorful Grid Accent 1" w:uiPriority="73"/>
-    <w:lsdException w:name="Light Shading Accent 2" w:uiPriority="60"/>
-    <w:lsdException w:name="Light List Accent 2" w:uiPriority="61"/>
-    <w:lsdException w:name="Light Grid Accent 2" w:uiPriority="62"/>
-    <w:lsdException w:name="Medium Shading 1 Accent 2" w:uiPriority="63"/>
-    <w:lsdException w:name="Medium Shading 2 Accent 2" w:uiPriority="64"/>
-    <w:lsdException w:name="Medium List 1 Accent 2" w:uiPriority="65"/>
-    <w:lsdException w:name="Medium List 2 Accent 2" w:uiPriority="66"/>
-    <w:lsdException w:name="Medium Grid 1 Accent 2" w:uiPriority="67"/>
-    <w:lsdException w:name="Medium Grid 2 Accent 2" w:uiPriority="68"/>
-    <w:lsdException w:name="Medium Grid 3 Accent 2" w:uiPriority="69"/>
-    <w:lsdException w:name="Dark List Accent 2" w:uiPriority="70"/>
-    <w:lsdException w:name="Colorful Shading Accent 2" w:uiPriority="71"/>
-    <w:lsdException w:name="Colorful List Accent 2" w:uiPriority="72"/>
-    <w:lsdException w:name="Colorful Grid Accent 2" w:uiPriority="73"/>
-    <w:lsdException w:name="Light Shading Accent 3" w:uiPriority="60"/>
-    <w:lsdException w:name="Light List Accent 3" w:uiPriority="61"/>
-    <w:lsdException w:name="Light Grid Accent 3" w:uiPriority="62"/>
-    <w:lsdException w:name="Medium Shading 1 Accent 3" w:uiPriority="63"/>
-    <w:lsdException w:name="Medium Shading 2 Accent 3" w:uiPriority="64"/>
-    <w:lsdException w:name="Medium List 1 Accent 3" w:uiPriority="65"/>
-    <w:lsdException w:name="Medium List 2 Accent 3" w:uiPriority="66"/>
-    <w:lsdException w:name="Medium Grid 1 Accent 3" w:uiPriority="67"/>
-    <w:lsdException w:name="Medium Grid 2 Accent 3" w:uiPriority="68"/>
-    <w:lsdException w:name="Medium Grid 3 Accent 3" w:uiPriority="69"/>
-    <w:lsdException w:name="Dark List Accent 3" w:uiPriority="70"/>
-    <w:lsdException w:name="Colorful Shading Accent 3" w:uiPriority="71"/>
-    <w:lsdException w:name="Colorful List Accent 3" w:uiPriority="72"/>
-    <w:lsdException w:name="Colorful Grid Accent 3" w:uiPriority="73"/>
-    <w:lsdException w:name="Light Shading Accent 4" w:uiPriority="60"/>
-    <w:lsdException w:name="Light List Accent 4" w:uiPriority="61"/>
-    <w:lsdException w:name="Light Grid Accent 4" w:uiPriority="62"/>
-    <w:lsdException w:name="Medium Shading 1 Accent 4" w:uiPriority="63"/>
-    <w:lsdException w:name="Medium Shading 2 Accent 4" w:uiPriority="64"/>
-    <w:lsdException w:name="Medium List 1 Accent 4" w:uiPriority="65"/>
-    <w:lsdException w:name="Medium List 2 Accent 4" w:uiPriority="66"/>
-    <w:lsdException w:name="Medium Grid 1 Accent 4" w:uiPriority="67"/>
-    <w:lsdException w:name="Medium Grid 2 Accent 4" w:uiPriority="68"/>
-    <w:lsdException w:name="Medium Grid 3 Accent 4" w:uiPriority="69"/>
-    <w:lsdException w:name="Dark List Accent 4" w:uiPriority="70"/>
-    <w:lsdException w:name="Colorful Shading Accent 4" w:uiPriority="71"/>
-    <w:lsdException w:name="Colorful List Accent 4" w:uiPriority="72"/>
-    <w:lsdException w:name="Colorful Grid Accent 4" w:uiPriority="73"/>
-    <w:lsdException w:name="Light Shading Accent 5" w:uiPriority="60"/>
-    <w:lsdException w:name="Light List Accent 5" w:uiPriority="61"/>
-    <w:lsdException w:name="Light Grid Accent 5" w:uiPriority="62"/>
-    <w:lsdException w:name="Medium Shading 1 Accent 5" w:uiPriority="63"/>
-    <w:lsdException w:name="Medium Shading 2 Accent 5" w:uiPriority="64"/>
-    <w:lsdException w:name="Medium List 1 Accent 5" w:uiPriority="65"/>
-    <w:lsdException w:name="Medium List 2 Accent 5" w:uiPriority="66"/>
-    <w:lsdException w:name="Medium Grid 1 Accent 5" w:uiPriority="67"/>
-    <w:lsdException w:name="Medium Grid 2 Accent 5" w:uiPriority="68"/>
-    <w:lsdException w:name="Medium Grid 3 Accent 5" w:uiPriority="69"/>
-    <w:lsdException w:name="Dark List Accent 5" w:uiPriority="70"/>
-    <w:lsdException w:name="Colorful Shading Accent 5" w:uiPriority="71"/>
-    <w:lsdException w:name="Colorful List Accent 5" w:uiPriority="72"/>
-    <w:lsdException w:name="Colorful Grid Accent 5" w:uiPriority="73"/>
-    <w:lsdException w:name="Light Shading Accent 6" w:uiPriority="60"/>
-    <w:lsdException w:name="Light List Accent 6" w:uiPriority="61"/>
-    <w:lsdException w:name="Light Grid Accent 6" w:uiPriority="62"/>
-    <w:lsdException w:name="Medium Shading 1 Accent 6" w:uiPriority="63"/>
-    <w:lsdException w:name="Medium Shading 2 Accent 6" w:uiPriority="64"/>
-    <w:lsdException w:name="Medium List 1 Accent 6" w:uiPriority="65"/>
-    <w:lsdException w:name="Medium List 2 Accent 6" w:uiPriority="66"/>
-    <w:lsdException w:name="Medium Grid 1 Accent 6" w:uiPriority="67"/>
-    <w:lsdException w:name="Medium Grid 2 Accent 6" w:uiPriority="68"/>
-    <w:lsdException w:name="Medium Grid 3 Accent 6" w:uiPriority="69"/>
-    <w:lsdException w:name="Dark List Accent 6" w:uiPriority="70"/>
-    <w:lsdException w:name="Colorful Shading Accent 6" w:uiPriority="71"/>
-    <w:lsdException w:name="Colorful List Accent 6" w:uiPriority="72"/>
-    <w:lsdException w:name="Colorful Grid Accent 6" w:uiPriority="73"/>
-    <w:lsdException w:name="Subtle Emphasis" w:uiPriority="19" w:qFormat="1"/>
-    <w:lsdException w:name="Intense Emphasis" w:uiPriority="21" w:qFormat="1"/>
-    <w:lsdException w:name="Subtle Reference" w:uiPriority="31" w:qFormat="1"/>
-    <w:lsdException w:name="Intense Reference" w:uiPriority="32" w:qFormat="1"/>
-    <w:lsdException w:name="Book Title" w:uiPriority="33" w:qFormat="1"/>
-    <w:lsdException w:name="Bibliography" w:semiHidden="1" w:uiPriority="37" w:unhideWhenUsed="1"/>
-    <w:lsdException w:name="TOC Heading" w:semiHidden="1" w:uiPriority="39" w:unhideWhenUsed="1" w:qFormat="1"/>
-    <w:lsdException w:name="Plain Table 1" w:uiPriority="41"/>
-    <w:lsdException w:name="Plain Table 2" w:uiPriority="42"/>
-    <w:lsdException w:name="Plain Table 3" w:uiPriority="43"/>
-    <w:lsdException w:name="Plain Table 4" w:uiPriority="44"/>
-    <w:lsdException w:name="Plain Table 5" w:uiPriority="45"/>
-    <w:lsdException w:name="Grid Table Light" w:uiPriority="40"/>
-    <w:lsdException w:name="Grid Table 1 Light" w:uiPriority="46"/>
-    <w:lsdException w:name="Grid Table 2" w:uiPriority="47"/>
-    <w:lsdException w:name="Grid Table 3" w:uiPriority="48"/>
-    <w:lsdException w:name="Grid Table 4" w:uiPriority="49"/>
-    <w:lsdException w:name="Grid Table 5 Dark" w:uiPriority="50"/>
-    <w:lsdException w:name="Grid Table 6 Colorful" w:uiPriority="51"/>
-    <w:lsdException w:name="Grid Table 7 Colorful" w:uiPriority="52"/>
-    <w:lsdException w:name="Grid Table 1 Light Accent 1" w:uiPriority="46"/>
-    <w:lsdException w:name="Grid Table 2 Accent 1" w:uiPriority="47"/>
-    <w:lsdException w:name="Grid Table 3 Accent 1" w:uiPriority="48"/>
-    <w:lsdException w:name="Grid Table 4 Accent 1" w:uiPriority="49"/>
-    <w:lsdException w:name="Grid Table 5 Dark Accent 1" w:uiPriority="50"/>
-    <w:lsdException w:name="Grid Table 6 Colorful Accent 1" w:uiPriority="51"/>
-    <w:lsdException w:name="Grid Table 7 Colorful Accent 1" w:uiPriority="52"/>
-    <w:lsdException w:name="Grid Table 1 Light Accent 2" w:uiPriority="46"/>
-    <w:lsdException w:name="Grid Table 2 Accent 2" w:uiPriority="47"/>
-    <w:lsdException w:name="Grid Table 3 Accent 2" w:uiPriority="48"/>
-    <w:lsdException w:name="Grid Table 4 Accent 2" w:uiPriority="49"/>
-    <w:lsdException w:name="Grid Table 5 Dark Accent 2" w:uiPriority="50"/>
-    <w:lsdException w:name="Grid Table 6 Colorful Accent 2" w:uiPriority="51"/>
-    <w:lsdException w:name="Grid Table 7 Colorful Accent 2" w:uiPriority="52"/>
-    <w:lsdException w:name="Grid Table 1 Light Accent 3" w:uiPriority="46"/>
-    <w:lsdException w:name="Grid Table 2 Accent 3" w:uiPriority="47"/>
-    <w:lsdException w:name="Grid Table 3 Accent 3" w:uiPriority="48"/>
-    <w:lsdException w:name="Grid Table 4 Accent 3" w:uiPriority="49"/>
-    <w:lsdException w:name="Grid Table 5 Dark Accent 3" w:uiPriority="50"/>
-    <w:lsdException w:name="Grid Table 6 Colorful Accent 3" w:uiPriority="51"/>
-    <w:lsdException w:name="Grid Table 7 Colorful Accent 3" w:uiPriority="52"/>
-    <w:lsdException w:name="Grid Table 1 Light Accent 4" w:uiPriority="46"/>
-    <w:lsdException w:name="Grid Table 2 Accent 4" w:uiPriority="47"/>
-    <w:lsdException w:name="Grid Table 3 Accent 4" w:uiPriority="48"/>
-    <w:lsdException w:name="Grid Table 4 Accent 4" w:uiPriority="49"/>
-    <w:lsdException w:name="Grid Table 5 Dark Accent 4" w:uiPriority="50"/>
-    <w:lsdException w:name="Grid Table 6 Colorful Accent 4" w:uiPriority="51"/>
-    <w:lsdException w:name="Grid Table 7 Colorful Accent 4" w:uiPriority="52"/>
-    <w:lsdException w:name="Grid Table 1 Light Accent 5" w:uiPriority="46"/>
-    <w:lsdException w:name="Grid Table 2 Accent 5" w:uiPriority="47"/>
-    <w:lsdException w:name="Grid Table 3 Accent 5" w:uiPriority="48"/>
-    <w:lsdException w:name="Grid Table 4 Accent 5" w:uiPriority="49"/>
-    <w:lsdException w:name="Grid Table 5 Dark Accent 5" w:uiPriority="50"/>
-    <w:lsdException w:name="Grid Table 6 Colorful Accent 5" w:uiPriority="51"/>
-    <w:lsdException w:name="Grid Table 7 Colorful Accent 5" w:uiPriority="52"/>
-    <w:lsdException w:name="Grid Table 1 Light Accent 6" w:uiPriority="46"/>
-    <w:lsdException w:name="Grid Table 2 Accent 6" w:uiPriority="47"/>
-    <w:lsdException w:name="Grid Table 3 Accent 6" w:uiPriority="48"/>
-    <w:lsdException w:name="Grid Table 4 Accent 6" w:uiPriority="49"/>
-    <w:lsdException w:name="Grid Table 5 Dark Accent 6" w:uiPriority="50"/>
-    <w:lsdException w:name="Grid Table 6 Colorful Accent 6" w:uiPriority="51"/>
-    <w:lsdException w:name="Grid Table 7 Colorful Accent 6" w:uiPriority="52"/>
-    <w:lsdException w:name="List Table 1 Light" w:uiPriority="46"/>
-    <w:lsdException w:name="List Table 2" w:uiPriority="47"/>
-    <w:lsdException w:name="List Table 3" w:uiPriority="48"/>
-    <w:lsdException w:name="List Table 4" w:uiPriority="49"/>
-    <w:lsdException w:name="List Table 5 Dark" w:uiPriority="50"/>
-    <w:lsdException w:name="List Table 6 Colorful" w:uiPriority="51"/>
-    <w:lsdException w:name="List Table 7 Colorful" w:uiPriority="52"/>
-    <w:lsdException w:name="List Table 1 Light Accent 1" w:uiPriority="46"/>
-    <w:lsdException w:name="List Table 2 Accent 1" w:uiPriority="47"/>
-    <w:lsdException w:name="List Table 3 Accent 1" w:uiPriority="48"/>
-    <w:lsdException w:name="List Table 4 Accent 1" w:uiPriority="49"/>
-    <w:lsdException w:name="List Table 5 Dark Accent 1" w:uiPriority="50"/>
-    <w:lsdException w:name="List Table 6 Colorful Accent 1" w:uiPriority="51"/>
-    <w:lsdException w:name="List Table 7 Colorful Accent 1" w:uiPriority="52"/>
-    <w:lsdException w:name="List Table 1 Light Accent 2" w:uiPriority="46"/>
-    <w:lsdException w:name="List Table 2 Accent 2" w:uiPriority="47"/>
-    <w:lsdException w:name="List Table 3 Accent 2" w:uiPriority="48"/>
-    <w:lsdException w:name="List Table 4 Accent 2" w:uiPriority="49"/>
-    <w:lsdException w:name="List Table 5 Dark Accent 2" w:uiPriority="50"/>
-    <w:lsdException w:name="List Table 6 Colorful Accent 2" w:uiPriority="51"/>
-    <w:lsdException w:name="List Table 7 Colorful Accent 2" w:uiPriority="52"/>
-    <w:lsdException w:name="List Table 1 Light Accent 3" w:uiPriority="46"/>
-    <w:lsdException w:name="List Table 2 Accent 3" w:uiPriority="47"/>
-    <w:lsdException w:name="List Table 3 Accent 3" w:uiPriority="48"/>
-    <w:lsdException w:name="List Table 4 Accent 3" w:uiPriority="49"/>
-    <w:lsdException w:name="List Table 5 Dark Accent 3" w:uiPriority="50"/>
-    <w:lsdException w:name="List Table 6 Colorful Accent 3" w:uiPriority="51"/>
-    <w:lsdException w:name="List Table 7 Colorful Accent 3" w:uiPriority="52"/>
-    <w:lsdException w:name="List Table 1 Light Accent 4" w:uiPriority="46"/>
-    <w:lsdException w:name="List Table 2 Accent 4" w:uiPriority="47"/>
-    <w:lsdException w:name="List Table 3 Accent 4" w:uiPriority="48"/>
-    <w:lsdException w:name="List Table 4 Accent 4" w:uiPriority="49"/>
-    <w:lsdException w:name="List Table 5 Dark Accent 4" w:uiPriority="50"/>
-    <w:lsdException w:name="List Table 6 Colorful Accent 4" w:uiPriority="51"/>
-    <w:lsdException w:name="List Table 7 Colorful Accent 4" w:uiPriority="52"/>
-    <w:lsdException w:name="List Table 1 Light Accent 5" w:uiPriority="46"/>
-    <w:lsdException w:name="List Table 2 Accent 5" w:uiPriority="47"/>
-    <w:lsdException w:name="List Table 3 Accent 5" w:uiPriority="48"/>
-    <w:lsdException w:name="List Table 4 Accent 5" w:uiPriority="49"/>
-    <w:lsdException w:name="List Table 5 Dark Accent 5" w:uiPriority="50"/>
-    <w:lsdException w:name="List Table 6 Colorful Accent 5" w:uiPriority="51"/>
-    <w:lsdException w:name="List Table 7 Colorful Accent 5" w:uiPriority="52"/>
-    <w:lsdException w:name="List Table 1 Light Accent 6" w:uiPriority="46"/>
-    <w:lsdException w:name="List Table 2 Accent 6" w:uiPriority="47"/>
-    <w:lsdException w:name="List Table 3 Accent 6" w:uiPriority="48"/>
-    <w:lsdException w:name="List Table 4 Accent 6" w:uiPriority="49"/>
-    <w:lsdException w:name="List Table 5 Dark Accent 6" w:uiPriority="50"/>
-    <w:lsdException w:name="List Table 6 Colorful Accent 6" w:uiPriority="51"/>
-    <w:lsdException w:name="List Table 7 Colorful Accent 6" w:uiPriority="52"/>
+  <w:latentStyles w:defLockedState="0" w:defUIPriority="0" w:defSemiHidden="1" w:defUnhideWhenUsed="1" w:defQFormat="0" w:count="276">
+    <w:lsdException w:name="Normal" w:semiHidden="0" w:unhideWhenUsed="0" w:qFormat="1"/>
+    <w:lsdException w:name="heading 1" w:semiHidden="0" w:unhideWhenUsed="0" w:qFormat="1"/>
+    <w:lsdException w:name="heading 2" w:semiHidden="0" w:unhideWhenUsed="0" w:qFormat="1"/>
+    <w:lsdException w:name="heading 3" w:semiHidden="0" w:unhideWhenUsed="0" w:qFormat="1"/>
+    <w:lsdException w:name="heading 4" w:semiHidden="0" w:unhideWhenUsed="0" w:qFormat="1"/>
+    <w:lsdException w:name="heading 5" w:semiHidden="0" w:unhideWhenUsed="0" w:qFormat="1"/>
+    <w:lsdException w:name="heading 6" w:semiHidden="0" w:unhideWhenUsed="0" w:qFormat="1"/>
+    <w:lsdException w:name="heading 7" w:qFormat="1"/>
+    <w:lsdException w:name="heading 8" w:qFormat="1"/>
+    <w:lsdException w:name="heading 9" w:qFormat="1"/>
+    <w:lsdException w:name="toc 1" w:uiPriority="39"/>
+    <w:lsdException w:name="toc 2" w:uiPriority="39"/>
+    <w:lsdException w:name="caption" w:qFormat="1"/>
+    <w:lsdException w:name="List Number" w:semiHidden="0" w:unhideWhenUsed="0"/>
+    <w:lsdException w:name="List 4" w:semiHidden="0" w:unhideWhenUsed="0"/>
+    <w:lsdException w:name="List 5" w:semiHidden="0" w:unhideWhenUsed="0"/>
+    <w:lsdException w:name="Title" w:semiHidden="0" w:unhideWhenUsed="0" w:qFormat="1"/>
+    <w:lsdException w:name="Subtitle" w:semiHidden="0" w:unhideWhenUsed="0" w:qFormat="1"/>
+    <w:lsdException w:name="Salutation" w:semiHidden="0" w:unhideWhenUsed="0"/>
+    <w:lsdException w:name="Date" w:semiHidden="0" w:unhideWhenUsed="0"/>
+    <w:lsdException w:name="Body Text First Indent" w:semiHidden="0" w:unhideWhenUsed="0"/>
+    <w:lsdException w:name="Hyperlink" w:uiPriority="99"/>
+    <w:lsdException w:name="Strong" w:semiHidden="0" w:unhideWhenUsed="0" w:qFormat="1"/>
+    <w:lsdException w:name="Emphasis" w:semiHidden="0" w:unhideWhenUsed="0" w:qFormat="1"/>
+    <w:lsdException w:name="Table Grid" w:semiHidden="0" w:unhideWhenUsed="0"/>
+    <w:lsdException w:name="Note Level 1" w:semiHidden="0" w:unhideWhenUsed="0"/>
+    <w:lsdException w:name="Note Level 2" w:semiHidden="0" w:unhideWhenUsed="0"/>
+    <w:lsdException w:name="Note Level 3" w:semiHidden="0" w:unhideWhenUsed="0"/>
+    <w:lsdException w:name="Note Level 4" w:semiHidden="0" w:unhideWhenUsed="0"/>
+    <w:lsdException w:name="Note Level 5" w:semiHidden="0" w:unhideWhenUsed="0"/>
+    <w:lsdException w:name="Note Level 6" w:semiHidden="0" w:unhideWhenUsed="0"/>
+    <w:lsdException w:name="Note Level 7" w:semiHidden="0" w:unhideWhenUsed="0"/>
+    <w:lsdException w:name="Note Level 8" w:semiHidden="0" w:unhideWhenUsed="0"/>
+    <w:lsdException w:name="Note Level 9" w:semiHidden="0" w:unhideWhenUsed="0"/>
+    <w:lsdException w:name="Placeholder Text" w:uiPriority="99" w:unhideWhenUsed="0"/>
+    <w:lsdException w:name="No Spacing" w:semiHidden="0" w:uiPriority="1" w:unhideWhenUsed="0" w:qFormat="1"/>
+    <w:lsdException w:name="Light Shading" w:semiHidden="0" w:uiPriority="60" w:unhideWhenUsed="0"/>
+    <w:lsdException w:name="Light List" w:semiHidden="0" w:uiPriority="61" w:unhideWhenUsed="0"/>
+    <w:lsdException w:name="Light Grid" w:semiHidden="0" w:uiPriority="62" w:unhideWhenUsed="0"/>
+    <w:lsdException w:name="Medium Shading 1" w:semiHidden="0" w:uiPriority="63" w:unhideWhenUsed="0"/>
+    <w:lsdException w:name="Medium Shading 2" w:semiHidden="0" w:uiPriority="64" w:unhideWhenUsed="0"/>
+    <w:lsdException w:name="Medium List 1" w:semiHidden="0" w:uiPriority="65" w:unhideWhenUsed="0"/>
+    <w:lsdException w:name="Medium List 2" w:semiHidden="0" w:uiPriority="66" w:unhideWhenUsed="0"/>
+    <w:lsdException w:name="Medium Grid 1" w:semiHidden="0" w:uiPriority="67" w:unhideWhenUsed="0"/>
+    <w:lsdException w:name="Medium Grid 2" w:semiHidden="0" w:uiPriority="68" w:unhideWhenUsed="0"/>
+    <w:lsdException w:name="Medium Grid 3" w:semiHidden="0" w:uiPriority="69" w:unhideWhenUsed="0"/>
+    <w:lsdException w:name="Dark List" w:semiHidden="0" w:uiPriority="70" w:unhideWhenUsed="0"/>
+    <w:lsdException w:name="Colorful Shading" w:semiHidden="0" w:uiPriority="71" w:unhideWhenUsed="0"/>
+    <w:lsdException w:name="Colorful List" w:semiHidden="0" w:uiPriority="72" w:unhideWhenUsed="0"/>
+    <w:lsdException w:name="Colorful Grid" w:semiHidden="0" w:uiPriority="73" w:unhideWhenUsed="0"/>
+    <w:lsdException w:name="Light Shading Accent 1" w:semiHidden="0" w:uiPriority="60" w:unhideWhenUsed="0"/>
+    <w:lsdException w:name="Light List Accent 1" w:semiHidden="0" w:uiPriority="61" w:unhideWhenUsed="0"/>
+    <w:lsdException w:name="Light Grid Accent 1" w:semiHidden="0" w:uiPriority="62" w:unhideWhenUsed="0"/>
+    <w:lsdException w:name="Medium Shading 1 Accent 1" w:semiHidden="0" w:uiPriority="63" w:unhideWhenUsed="0"/>
+    <w:lsdException w:name="Medium Shading 2 Accent 1" w:semiHidden="0" w:uiPriority="64" w:unhideWhenUsed="0"/>
+    <w:lsdException w:name="Medium List 1 Accent 1" w:semiHidden="0" w:uiPriority="65" w:unhideWhenUsed="0"/>
+    <w:lsdException w:name="Revision" w:uiPriority="99" w:unhideWhenUsed="0"/>
+    <w:lsdException w:name="List Paragraph" w:semiHidden="0" w:uiPriority="34" w:unhideWhenUsed="0" w:qFormat="1"/>
+    <w:lsdException w:name="Quote" w:semiHidden="0" w:uiPriority="29" w:unhideWhenUsed="0" w:qFormat="1"/>
+    <w:lsdException w:name="Intense Quote" w:semiHidden="0" w:uiPriority="30" w:unhideWhenUsed="0" w:qFormat="1"/>
+    <w:lsdException w:name="Medium List 2 Accent 1" w:semiHidden="0" w:uiPriority="66" w:unhideWhenUsed="0"/>
+    <w:lsdException w:name="Medium Grid 1 Accent 1" w:semiHidden="0" w:uiPriority="67" w:unhideWhenUsed="0"/>
+    <w:lsdException w:name="Medium Grid 2 Accent 1" w:semiHidden="0" w:uiPriority="68" w:unhideWhenUsed="0"/>
+    <w:lsdException w:name="Medium Grid 3 Accent 1" w:semiHidden="0" w:uiPriority="69" w:unhideWhenUsed="0"/>
+    <w:lsdException w:name="Dark List Accent 1" w:semiHidden="0" w:uiPriority="70" w:unhideWhenUsed="0"/>
+    <w:lsdException w:name="Colorful Shading Accent 1" w:semiHidden="0" w:uiPriority="71" w:unhideWhenUsed="0"/>
+    <w:lsdException w:name="Colorful List Accent 1" w:semiHidden="0" w:uiPriority="72" w:unhideWhenUsed="0"/>
+    <w:lsdException w:name="Colorful Grid Accent 1" w:semiHidden="0" w:uiPriority="73" w:unhideWhenUsed="0"/>
+    <w:lsdException w:name="Light Shading Accent 2" w:semiHidden="0" w:uiPriority="60" w:unhideWhenUsed="0"/>
+    <w:lsdException w:name="Light List Accent 2" w:semiHidden="0" w:uiPriority="61" w:unhideWhenUsed="0"/>
+    <w:lsdException w:name="Light Grid Accent 2" w:semiHidden="0" w:uiPriority="62" w:unhideWhenUsed="0"/>
+    <w:lsdException w:name="Medium Shading 1 Accent 2" w:semiHidden="0" w:uiPriority="63" w:unhideWhenUsed="0"/>
+    <w:lsdException w:name="Medium Shading 2 Accent 2" w:semiHidden="0" w:uiPriority="64" w:unhideWhenUsed="0"/>
+    <w:lsdException w:name="Medium List 1 Accent 2" w:semiHidden="0" w:uiPriority="65" w:unhideWhenUsed="0"/>
+    <w:lsdException w:name="Medium List 2 Accent 2" w:semiHidden="0" w:uiPriority="66" w:unhideWhenUsed="0"/>
+    <w:lsdException w:name="Medium Grid 1 Accent 2" w:semiHidden="0" w:uiPriority="67" w:unhideWhenUsed="0"/>
+    <w:lsdException w:name="Medium Grid 2 Accent 2" w:semiHidden="0" w:uiPriority="68" w:unhideWhenUsed="0"/>
+    <w:lsdException w:name="Medium Grid 3 Accent 2" w:semiHidden="0" w:uiPriority="69" w:unhideWhenUsed="0"/>
+    <w:lsdException w:name="Dark List Accent 2" w:semiHidden="0" w:uiPriority="70" w:unhideWhenUsed="0"/>
+    <w:lsdException w:name="Colorful Shading Accent 2" w:semiHidden="0" w:uiPriority="71" w:unhideWhenUsed="0"/>
+    <w:lsdException w:name="Colorful List Accent 2" w:semiHidden="0" w:uiPriority="72" w:unhideWhenUsed="0"/>
+    <w:lsdException w:name="Colorful Grid Accent 2" w:semiHidden="0" w:uiPriority="73" w:unhideWhenUsed="0"/>
+    <w:lsdException w:name="Light Shading Accent 3" w:semiHidden="0" w:uiPriority="60" w:unhideWhenUsed="0"/>
+    <w:lsdException w:name="Light List Accent 3" w:semiHidden="0" w:uiPriority="61" w:unhideWhenUsed="0"/>
+    <w:lsdException w:name="Light Grid Accent 3" w:semiHidden="0" w:uiPriority="62" w:unhideWhenUsed="0"/>
+    <w:lsdException w:name="Medium Shading 1 Accent 3" w:semiHidden="0" w:uiPriority="63" w:unhideWhenUsed="0"/>
+    <w:lsdException w:name="Medium Shading 2 Accent 3" w:semiHidden="0" w:uiPriority="64" w:unhideWhenUsed="0"/>
+    <w:lsdException w:name="Medium List 1 Accent 3" w:semiHidden="0" w:uiPriority="65" w:unhideWhenUsed="0"/>
+    <w:lsdException w:name="Medium List 2 Accent 3" w:semiHidden="0" w:uiPriority="66" w:unhideWhenUsed="0"/>
+    <w:lsdException w:name="Medium Grid 1 Accent 3" w:semiHidden="0" w:uiPriority="67" w:unhideWhenUsed="0"/>
+    <w:lsdException w:name="Medium Grid 2 Accent 3" w:semiHidden="0" w:uiPriority="68" w:unhideWhenUsed="0"/>
+    <w:lsdException w:name="Medium Grid 3 Accent 3" w:semiHidden="0" w:uiPriority="69" w:unhideWhenUsed="0"/>
+    <w:lsdException w:name="Dark List Accent 3" w:semiHidden="0" w:uiPriority="70" w:unhideWhenUsed="0"/>
+    <w:lsdException w:name="Colorful Shading Accent 3" w:semiHidden="0" w:uiPriority="71" w:unhideWhenUsed="0"/>
+    <w:lsdException w:name="Colorful List Accent 3" w:semiHidden="0" w:uiPriority="72" w:unhideWhenUsed="0"/>
+    <w:lsdException w:name="Colorful Grid Accent 3" w:semiHidden="0" w:uiPriority="73" w:unhideWhenUsed="0"/>
+    <w:lsdException w:name="Light Shading Accent 4" w:semiHidden="0" w:uiPriority="60" w:unhideWhenUsed="0"/>
+    <w:lsdException w:name="Light List Accent 4" w:semiHidden="0" w:uiPriority="61" w:unhideWhenUsed="0"/>
+    <w:lsdException w:name="Light Grid Accent 4" w:semiHidden="0" w:uiPriority="62" w:unhideWhenUsed="0"/>
+    <w:lsdException w:name="Medium Shading 1 Accent 4" w:semiHidden="0" w:uiPriority="63" w:unhideWhenUsed="0"/>
+    <w:lsdException w:name="Medium Shading 2 Accent 4" w:semiHidden="0" w:uiPriority="64" w:unhideWhenUsed="0"/>
+    <w:lsdException w:name="Medium List 1 Accent 4" w:semiHidden="0" w:uiPriority="65" w:unhideWhenUsed="0"/>
+    <w:lsdException w:name="Medium List 2 Accent 4" w:semiHidden="0" w:uiPriority="66" w:unhideWhenUsed="0"/>
+    <w:lsdException w:name="Medium Grid 1 Accent 4" w:semiHidden="0" w:uiPriority="67" w:unhideWhenUsed="0"/>
+    <w:lsdException w:name="Medium Grid 2 Accent 4" w:semiHidden="0" w:uiPriority="68" w:unhideWhenUsed="0"/>
+    <w:lsdException w:name="Medium Grid 3 Accent 4" w:semiHidden="0" w:uiPriority="69" w:unhideWhenUsed="0"/>
+    <w:lsdException w:name="Dark List Accent 4" w:semiHidden="0" w:uiPriority="70" w:unhideWhenUsed="0"/>
+    <w:lsdException w:name="Colorful Shading Accent 4" w:semiHidden="0" w:uiPriority="71" w:unhideWhenUsed="0"/>
+    <w:lsdException w:name="Colorful List Accent 4" w:semiHidden="0" w:uiPriority="72" w:unhideWhenUsed="0"/>
+    <w:lsdException w:name="Colorful Grid Accent 4" w:semiHidden="0" w:uiPriority="73" w:unhideWhenUsed="0"/>
+    <w:lsdException w:name="Light Shading Accent 5" w:semiHidden="0" w:uiPriority="60" w:unhideWhenUsed="0"/>
+    <w:lsdException w:name="Light List Accent 5" w:semiHidden="0" w:uiPriority="61" w:unhideWhenUsed="0"/>
+    <w:lsdException w:name="Light Grid Accent 5" w:semiHidden="0" w:uiPriority="62" w:unhideWhenUsed="0"/>
+    <w:lsdException w:name="Medium Shading 1 Accent 5" w:semiHidden="0" w:uiPriority="63" w:unhideWhenUsed="0"/>
+    <w:lsdException w:name="Medium Shading 2 Accent 5" w:semiHidden="0" w:uiPriority="64" w:unhideWhenUsed="0"/>
+    <w:lsdException w:name="Medium List 1 Accent 5" w:semiHidden="0" w:uiPriority="65" w:unhideWhenUsed="0"/>
+    <w:lsdException w:name="Medium List 2 Accent 5" w:semiHidden="0" w:uiPriority="66" w:unhideWhenUsed="0"/>
+    <w:lsdException w:name="Medium Grid 1 Accent 5" w:semiHidden="0" w:uiPriority="67" w:unhideWhenUsed="0"/>
+    <w:lsdException w:name="Medium Grid 2 Accent 5" w:semiHidden="0" w:uiPriority="68" w:unhideWhenUsed="0"/>
+    <w:lsdException w:name="Medium Grid 3 Accent 5" w:semiHidden="0" w:uiPriority="69" w:unhideWhenUsed="0"/>
+    <w:lsdException w:name="Dark List Accent 5" w:semiHidden="0" w:uiPriority="70" w:unhideWhenUsed="0"/>
+    <w:lsdException w:name="Colorful Shading Accent 5" w:semiHidden="0" w:uiPriority="71" w:unhideWhenUsed="0"/>
+    <w:lsdException w:name="Colorful List Accent 5" w:semiHidden="0" w:uiPriority="72" w:unhideWhenUsed="0"/>
+    <w:lsdException w:name="Colorful Grid Accent 5" w:semiHidden="0" w:uiPriority="73" w:unhideWhenUsed="0"/>
+    <w:lsdException w:name="Light Shading Accent 6" w:semiHidden="0" w:uiPriority="60" w:unhideWhenUsed="0"/>
+    <w:lsdException w:name="Light List Accent 6" w:semiHidden="0" w:uiPriority="61" w:unhideWhenUsed="0"/>
+    <w:lsdException w:name="Light Grid Accent 6" w:semiHidden="0" w:uiPriority="62" w:unhideWhenUsed="0"/>
+    <w:lsdException w:name="Medium Shading 1 Accent 6" w:semiHidden="0" w:uiPriority="63" w:unhideWhenUsed="0"/>
+    <w:lsdException w:name="Medium Shading 2 Accent 6" w:semiHidden="0" w:uiPriority="64" w:unhideWhenUsed="0"/>
+    <w:lsdException w:name="Medium List 1 Accent 6" w:semiHidden="0" w:uiPriority="65" w:unhideWhenUsed="0"/>
+    <w:lsdException w:name="Medium List 2 Accent 6" w:semiHidden="0" w:uiPriority="66" w:unhideWhenUsed="0"/>
+    <w:lsdException w:name="Medium Grid 1 Accent 6" w:semiHidden="0" w:uiPriority="67" w:unhideWhenUsed="0"/>
+    <w:lsdException w:name="Medium Grid 2 Accent 6" w:semiHidden="0" w:uiPriority="68" w:unhideWhenUsed="0"/>
+    <w:lsdException w:name="Medium Grid 3 Accent 6" w:semiHidden="0" w:uiPriority="69" w:unhideWhenUsed="0"/>
+    <w:lsdException w:name="Dark List Accent 6" w:semiHidden="0" w:uiPriority="70" w:unhideWhenUsed="0"/>
+    <w:lsdException w:name="Colorful Shading Accent 6" w:semiHidden="0" w:uiPriority="71" w:unhideWhenUsed="0"/>
+    <w:lsdException w:name="Colorful List Accent 6" w:semiHidden="0" w:uiPriority="72" w:unhideWhenUsed="0"/>
+    <w:lsdException w:name="Colorful Grid Accent 6" w:semiHidden="0" w:uiPriority="73" w:unhideWhenUsed="0"/>
+    <w:lsdException w:name="Subtle Emphasis" w:semiHidden="0" w:uiPriority="19" w:unhideWhenUsed="0" w:qFormat="1"/>
+    <w:lsdException w:name="Intense Emphasis" w:semiHidden="0" w:uiPriority="21" w:unhideWhenUsed="0" w:qFormat="1"/>
+    <w:lsdException w:name="Subtle Reference" w:semiHidden="0" w:uiPriority="31" w:unhideWhenUsed="0" w:qFormat="1"/>
+    <w:lsdException w:name="Intense Reference" w:semiHidden="0" w:uiPriority="32" w:unhideWhenUsed="0" w:qFormat="1"/>
+    <w:lsdException w:name="Book Title" w:semiHidden="0" w:uiPriority="33" w:unhideWhenUsed="0" w:qFormat="1"/>
+    <w:lsdException w:name="Bibliography" w:uiPriority="37"/>
+    <w:lsdException w:name="TOC Heading" w:uiPriority="39" w:qFormat="1"/>
   </w:latentStyles>
   <w:style w:type="paragraph" w:default="1" w:styleId="Normal">
     <w:name w:val="Normal"/>
@@ -20760,6 +20553,1091 @@
 </w:styles>
 </file>
 
+<file path=word/stylesWithEffects.xml><?xml version="1.0" encoding="utf-8"?>
+<w:styles xmlns:wpc="http://schemas.microsoft.com/office/word/2010/wordprocessingCanvas" xmlns:mo="http://schemas.microsoft.com/office/mac/office/2008/main" xmlns:mc="http://schemas.openxmlformats.org/markup-compatibility/2006" xmlns:mv="urn:schemas-microsoft-com:mac:vml" xmlns:o="urn:schemas-microsoft-com:office:office" xmlns:r="http://schemas.openxmlformats.org/officeDocument/2006/relationships" xmlns:m="http://schemas.openxmlformats.org/officeDocument/2006/math" xmlns:v="urn:schemas-microsoft-com:vml" xmlns:wp14="http://schemas.microsoft.com/office/word/2010/wordprocessingDrawing" xmlns:wp="http://schemas.openxmlformats.org/drawingml/2006/wordprocessingDrawing" xmlns:w10="urn:schemas-microsoft-com:office:word" xmlns:w="http://schemas.openxmlformats.org/wordprocessingml/2006/main" xmlns:w14="http://schemas.microsoft.com/office/word/2010/wordml" xmlns:wpg="http://schemas.microsoft.com/office/word/2010/wordprocessingGroup" xmlns:wpi="http://schemas.microsoft.com/office/word/2010/wordprocessingInk" xmlns:wne="http://schemas.microsoft.com/office/word/2006/wordml" xmlns:wps="http://schemas.microsoft.com/office/word/2010/wordprocessingShape" mc:Ignorable="w14 wp14">
+  <w:docDefaults>
+    <w:rPrDefault>
+      <w:rPr>
+        <w:rFonts w:ascii="Times New Roman" w:eastAsia="Times New Roman" w:hAnsi="Times New Roman" w:cs="Times New Roman"/>
+        <w:lang w:val="en-US" w:eastAsia="en-US" w:bidi="ar-SA"/>
+      </w:rPr>
+    </w:rPrDefault>
+    <w:pPrDefault/>
+  </w:docDefaults>
+  <w:latentStyles w:defLockedState="0" w:defUIPriority="0" w:defSemiHidden="1" w:defUnhideWhenUsed="1" w:defQFormat="0" w:count="276">
+    <w:lsdException w:name="Normal" w:semiHidden="0" w:unhideWhenUsed="0" w:qFormat="1"/>
+    <w:lsdException w:name="heading 1" w:semiHidden="0" w:unhideWhenUsed="0" w:qFormat="1"/>
+    <w:lsdException w:name="heading 2" w:semiHidden="0" w:unhideWhenUsed="0" w:qFormat="1"/>
+    <w:lsdException w:name="heading 3" w:semiHidden="0" w:unhideWhenUsed="0" w:qFormat="1"/>
+    <w:lsdException w:name="heading 4" w:semiHidden="0" w:unhideWhenUsed="0" w:qFormat="1"/>
+    <w:lsdException w:name="heading 5" w:semiHidden="0" w:unhideWhenUsed="0" w:qFormat="1"/>
+    <w:lsdException w:name="heading 6" w:semiHidden="0" w:unhideWhenUsed="0" w:qFormat="1"/>
+    <w:lsdException w:name="heading 7" w:qFormat="1"/>
+    <w:lsdException w:name="heading 8" w:qFormat="1"/>
+    <w:lsdException w:name="heading 9" w:qFormat="1"/>
+    <w:lsdException w:name="toc 1" w:uiPriority="39"/>
+    <w:lsdException w:name="toc 2" w:uiPriority="39"/>
+    <w:lsdException w:name="caption" w:qFormat="1"/>
+    <w:lsdException w:name="List Number" w:semiHidden="0" w:unhideWhenUsed="0"/>
+    <w:lsdException w:name="List 4" w:semiHidden="0" w:unhideWhenUsed="0"/>
+    <w:lsdException w:name="List 5" w:semiHidden="0" w:unhideWhenUsed="0"/>
+    <w:lsdException w:name="Title" w:semiHidden="0" w:unhideWhenUsed="0" w:qFormat="1"/>
+    <w:lsdException w:name="Subtitle" w:semiHidden="0" w:unhideWhenUsed="0" w:qFormat="1"/>
+    <w:lsdException w:name="Salutation" w:semiHidden="0" w:unhideWhenUsed="0"/>
+    <w:lsdException w:name="Date" w:semiHidden="0" w:unhideWhenUsed="0"/>
+    <w:lsdException w:name="Body Text First Indent" w:semiHidden="0" w:unhideWhenUsed="0"/>
+    <w:lsdException w:name="Hyperlink" w:uiPriority="99"/>
+    <w:lsdException w:name="Strong" w:semiHidden="0" w:unhideWhenUsed="0" w:qFormat="1"/>
+    <w:lsdException w:name="Emphasis" w:semiHidden="0" w:unhideWhenUsed="0" w:qFormat="1"/>
+    <w:lsdException w:name="Table Grid" w:semiHidden="0" w:unhideWhenUsed="0"/>
+    <w:lsdException w:name="Note Level 1" w:semiHidden="0" w:unhideWhenUsed="0"/>
+    <w:lsdException w:name="Note Level 2" w:semiHidden="0" w:unhideWhenUsed="0"/>
+    <w:lsdException w:name="Note Level 3" w:semiHidden="0" w:unhideWhenUsed="0"/>
+    <w:lsdException w:name="Note Level 4" w:semiHidden="0" w:unhideWhenUsed="0"/>
+    <w:lsdException w:name="Note Level 5" w:semiHidden="0" w:unhideWhenUsed="0"/>
+    <w:lsdException w:name="Note Level 6" w:semiHidden="0" w:unhideWhenUsed="0"/>
+    <w:lsdException w:name="Note Level 7" w:semiHidden="0" w:unhideWhenUsed="0"/>
+    <w:lsdException w:name="Note Level 8" w:semiHidden="0" w:unhideWhenUsed="0"/>
+    <w:lsdException w:name="Note Level 9" w:semiHidden="0" w:unhideWhenUsed="0"/>
+    <w:lsdException w:name="Placeholder Text" w:uiPriority="99" w:unhideWhenUsed="0"/>
+    <w:lsdException w:name="No Spacing" w:semiHidden="0" w:uiPriority="1" w:unhideWhenUsed="0" w:qFormat="1"/>
+    <w:lsdException w:name="Light Shading" w:semiHidden="0" w:uiPriority="60" w:unhideWhenUsed="0"/>
+    <w:lsdException w:name="Light List" w:semiHidden="0" w:uiPriority="61" w:unhideWhenUsed="0"/>
+    <w:lsdException w:name="Light Grid" w:semiHidden="0" w:uiPriority="62" w:unhideWhenUsed="0"/>
+    <w:lsdException w:name="Medium Shading 1" w:semiHidden="0" w:uiPriority="63" w:unhideWhenUsed="0"/>
+    <w:lsdException w:name="Medium Shading 2" w:semiHidden="0" w:uiPriority="64" w:unhideWhenUsed="0"/>
+    <w:lsdException w:name="Medium List 1" w:semiHidden="0" w:uiPriority="65" w:unhideWhenUsed="0"/>
+    <w:lsdException w:name="Medium List 2" w:semiHidden="0" w:uiPriority="66" w:unhideWhenUsed="0"/>
+    <w:lsdException w:name="Medium Grid 1" w:semiHidden="0" w:uiPriority="67" w:unhideWhenUsed="0"/>
+    <w:lsdException w:name="Medium Grid 2" w:semiHidden="0" w:uiPriority="68" w:unhideWhenUsed="0"/>
+    <w:lsdException w:name="Medium Grid 3" w:semiHidden="0" w:uiPriority="69" w:unhideWhenUsed="0"/>
+    <w:lsdException w:name="Dark List" w:semiHidden="0" w:uiPriority="70" w:unhideWhenUsed="0"/>
+    <w:lsdException w:name="Colorful Shading" w:semiHidden="0" w:uiPriority="71" w:unhideWhenUsed="0"/>
+    <w:lsdException w:name="Colorful List" w:semiHidden="0" w:uiPriority="72" w:unhideWhenUsed="0"/>
+    <w:lsdException w:name="Colorful Grid" w:semiHidden="0" w:uiPriority="73" w:unhideWhenUsed="0"/>
+    <w:lsdException w:name="Light Shading Accent 1" w:semiHidden="0" w:uiPriority="60" w:unhideWhenUsed="0"/>
+    <w:lsdException w:name="Light List Accent 1" w:semiHidden="0" w:uiPriority="61" w:unhideWhenUsed="0"/>
+    <w:lsdException w:name="Light Grid Accent 1" w:semiHidden="0" w:uiPriority="62" w:unhideWhenUsed="0"/>
+    <w:lsdException w:name="Medium Shading 1 Accent 1" w:semiHidden="0" w:uiPriority="63" w:unhideWhenUsed="0"/>
+    <w:lsdException w:name="Medium Shading 2 Accent 1" w:semiHidden="0" w:uiPriority="64" w:unhideWhenUsed="0"/>
+    <w:lsdException w:name="Medium List 1 Accent 1" w:semiHidden="0" w:uiPriority="65" w:unhideWhenUsed="0"/>
+    <w:lsdException w:name="Revision" w:uiPriority="99" w:unhideWhenUsed="0"/>
+    <w:lsdException w:name="List Paragraph" w:semiHidden="0" w:uiPriority="34" w:unhideWhenUsed="0" w:qFormat="1"/>
+    <w:lsdException w:name="Quote" w:semiHidden="0" w:uiPriority="29" w:unhideWhenUsed="0" w:qFormat="1"/>
+    <w:lsdException w:name="Intense Quote" w:semiHidden="0" w:uiPriority="30" w:unhideWhenUsed="0" w:qFormat="1"/>
+    <w:lsdException w:name="Medium List 2 Accent 1" w:semiHidden="0" w:uiPriority="66" w:unhideWhenUsed="0"/>
+    <w:lsdException w:name="Medium Grid 1 Accent 1" w:semiHidden="0" w:uiPriority="67" w:unhideWhenUsed="0"/>
+    <w:lsdException w:name="Medium Grid 2 Accent 1" w:semiHidden="0" w:uiPriority="68" w:unhideWhenUsed="0"/>
+    <w:lsdException w:name="Medium Grid 3 Accent 1" w:semiHidden="0" w:uiPriority="69" w:unhideWhenUsed="0"/>
+    <w:lsdException w:name="Dark List Accent 1" w:semiHidden="0" w:uiPriority="70" w:unhideWhenUsed="0"/>
+    <w:lsdException w:name="Colorful Shading Accent 1" w:semiHidden="0" w:uiPriority="71" w:unhideWhenUsed="0"/>
+    <w:lsdException w:name="Colorful List Accent 1" w:semiHidden="0" w:uiPriority="72" w:unhideWhenUsed="0"/>
+    <w:lsdException w:name="Colorful Grid Accent 1" w:semiHidden="0" w:uiPriority="73" w:unhideWhenUsed="0"/>
+    <w:lsdException w:name="Light Shading Accent 2" w:semiHidden="0" w:uiPriority="60" w:unhideWhenUsed="0"/>
+    <w:lsdException w:name="Light List Accent 2" w:semiHidden="0" w:uiPriority="61" w:unhideWhenUsed="0"/>
+    <w:lsdException w:name="Light Grid Accent 2" w:semiHidden="0" w:uiPriority="62" w:unhideWhenUsed="0"/>
+    <w:lsdException w:name="Medium Shading 1 Accent 2" w:semiHidden="0" w:uiPriority="63" w:unhideWhenUsed="0"/>
+    <w:lsdException w:name="Medium Shading 2 Accent 2" w:semiHidden="0" w:uiPriority="64" w:unhideWhenUsed="0"/>
+    <w:lsdException w:name="Medium List 1 Accent 2" w:semiHidden="0" w:uiPriority="65" w:unhideWhenUsed="0"/>
+    <w:lsdException w:name="Medium List 2 Accent 2" w:semiHidden="0" w:uiPriority="66" w:unhideWhenUsed="0"/>
+    <w:lsdException w:name="Medium Grid 1 Accent 2" w:semiHidden="0" w:uiPriority="67" w:unhideWhenUsed="0"/>
+    <w:lsdException w:name="Medium Grid 2 Accent 2" w:semiHidden="0" w:uiPriority="68" w:unhideWhenUsed="0"/>
+    <w:lsdException w:name="Medium Grid 3 Accent 2" w:semiHidden="0" w:uiPriority="69" w:unhideWhenUsed="0"/>
+    <w:lsdException w:name="Dark List Accent 2" w:semiHidden="0" w:uiPriority="70" w:unhideWhenUsed="0"/>
+    <w:lsdException w:name="Colorful Shading Accent 2" w:semiHidden="0" w:uiPriority="71" w:unhideWhenUsed="0"/>
+    <w:lsdException w:name="Colorful List Accent 2" w:semiHidden="0" w:uiPriority="72" w:unhideWhenUsed="0"/>
+    <w:lsdException w:name="Colorful Grid Accent 2" w:semiHidden="0" w:uiPriority="73" w:unhideWhenUsed="0"/>
+    <w:lsdException w:name="Light Shading Accent 3" w:semiHidden="0" w:uiPriority="60" w:unhideWhenUsed="0"/>
+    <w:lsdException w:name="Light List Accent 3" w:semiHidden="0" w:uiPriority="61" w:unhideWhenUsed="0"/>
+    <w:lsdException w:name="Light Grid Accent 3" w:semiHidden="0" w:uiPriority="62" w:unhideWhenUsed="0"/>
+    <w:lsdException w:name="Medium Shading 1 Accent 3" w:semiHidden="0" w:uiPriority="63" w:unhideWhenUsed="0"/>
+    <w:lsdException w:name="Medium Shading 2 Accent 3" w:semiHidden="0" w:uiPriority="64" w:unhideWhenUsed="0"/>
+    <w:lsdException w:name="Medium List 1 Accent 3" w:semiHidden="0" w:uiPriority="65" w:unhideWhenUsed="0"/>
+    <w:lsdException w:name="Medium List 2 Accent 3" w:semiHidden="0" w:uiPriority="66" w:unhideWhenUsed="0"/>
+    <w:lsdException w:name="Medium Grid 1 Accent 3" w:semiHidden="0" w:uiPriority="67" w:unhideWhenUsed="0"/>
+    <w:lsdException w:name="Medium Grid 2 Accent 3" w:semiHidden="0" w:uiPriority="68" w:unhideWhenUsed="0"/>
+    <w:lsdException w:name="Medium Grid 3 Accent 3" w:semiHidden="0" w:uiPriority="69" w:unhideWhenUsed="0"/>
+    <w:lsdException w:name="Dark List Accent 3" w:semiHidden="0" w:uiPriority="70" w:unhideWhenUsed="0"/>
+    <w:lsdException w:name="Colorful Shading Accent 3" w:semiHidden="0" w:uiPriority="71" w:unhideWhenUsed="0"/>
+    <w:lsdException w:name="Colorful List Accent 3" w:semiHidden="0" w:uiPriority="72" w:unhideWhenUsed="0"/>
+    <w:lsdException w:name="Colorful Grid Accent 3" w:semiHidden="0" w:uiPriority="73" w:unhideWhenUsed="0"/>
+    <w:lsdException w:name="Light Shading Accent 4" w:semiHidden="0" w:uiPriority="60" w:unhideWhenUsed="0"/>
+    <w:lsdException w:name="Light List Accent 4" w:semiHidden="0" w:uiPriority="61" w:unhideWhenUsed="0"/>
+    <w:lsdException w:name="Light Grid Accent 4" w:semiHidden="0" w:uiPriority="62" w:unhideWhenUsed="0"/>
+    <w:lsdException w:name="Medium Shading 1 Accent 4" w:semiHidden="0" w:uiPriority="63" w:unhideWhenUsed="0"/>
+    <w:lsdException w:name="Medium Shading 2 Accent 4" w:semiHidden="0" w:uiPriority="64" w:unhideWhenUsed="0"/>
+    <w:lsdException w:name="Medium List 1 Accent 4" w:semiHidden="0" w:uiPriority="65" w:unhideWhenUsed="0"/>
+    <w:lsdException w:name="Medium List 2 Accent 4" w:semiHidden="0" w:uiPriority="66" w:unhideWhenUsed="0"/>
+    <w:lsdException w:name="Medium Grid 1 Accent 4" w:semiHidden="0" w:uiPriority="67" w:unhideWhenUsed="0"/>
+    <w:lsdException w:name="Medium Grid 2 Accent 4" w:semiHidden="0" w:uiPriority="68" w:unhideWhenUsed="0"/>
+    <w:lsdException w:name="Medium Grid 3 Accent 4" w:semiHidden="0" w:uiPriority="69" w:unhideWhenUsed="0"/>
+    <w:lsdException w:name="Dark List Accent 4" w:semiHidden="0" w:uiPriority="70" w:unhideWhenUsed="0"/>
+    <w:lsdException w:name="Colorful Shading Accent 4" w:semiHidden="0" w:uiPriority="71" w:unhideWhenUsed="0"/>
+    <w:lsdException w:name="Colorful List Accent 4" w:semiHidden="0" w:uiPriority="72" w:unhideWhenUsed="0"/>
+    <w:lsdException w:name="Colorful Grid Accent 4" w:semiHidden="0" w:uiPriority="73" w:unhideWhenUsed="0"/>
+    <w:lsdException w:name="Light Shading Accent 5" w:semiHidden="0" w:uiPriority="60" w:unhideWhenUsed="0"/>
+    <w:lsdException w:name="Light List Accent 5" w:semiHidden="0" w:uiPriority="61" w:unhideWhenUsed="0"/>
+    <w:lsdException w:name="Light Grid Accent 5" w:semiHidden="0" w:uiPriority="62" w:unhideWhenUsed="0"/>
+    <w:lsdException w:name="Medium Shading 1 Accent 5" w:semiHidden="0" w:uiPriority="63" w:unhideWhenUsed="0"/>
+    <w:lsdException w:name="Medium Shading 2 Accent 5" w:semiHidden="0" w:uiPriority="64" w:unhideWhenUsed="0"/>
+    <w:lsdException w:name="Medium List 1 Accent 5" w:semiHidden="0" w:uiPriority="65" w:unhideWhenUsed="0"/>
+    <w:lsdException w:name="Medium List 2 Accent 5" w:semiHidden="0" w:uiPriority="66" w:unhideWhenUsed="0"/>
+    <w:lsdException w:name="Medium Grid 1 Accent 5" w:semiHidden="0" w:uiPriority="67" w:unhideWhenUsed="0"/>
+    <w:lsdException w:name="Medium Grid 2 Accent 5" w:semiHidden="0" w:uiPriority="68" w:unhideWhenUsed="0"/>
+    <w:lsdException w:name="Medium Grid 3 Accent 5" w:semiHidden="0" w:uiPriority="69" w:unhideWhenUsed="0"/>
+    <w:lsdException w:name="Dark List Accent 5" w:semiHidden="0" w:uiPriority="70" w:unhideWhenUsed="0"/>
+    <w:lsdException w:name="Colorful Shading Accent 5" w:semiHidden="0" w:uiPriority="71" w:unhideWhenUsed="0"/>
+    <w:lsdException w:name="Colorful List Accent 5" w:semiHidden="0" w:uiPriority="72" w:unhideWhenUsed="0"/>
+    <w:lsdException w:name="Colorful Grid Accent 5" w:semiHidden="0" w:uiPriority="73" w:unhideWhenUsed="0"/>
+    <w:lsdException w:name="Light Shading Accent 6" w:semiHidden="0" w:uiPriority="60" w:unhideWhenUsed="0"/>
+    <w:lsdException w:name="Light List Accent 6" w:semiHidden="0" w:uiPriority="61" w:unhideWhenUsed="0"/>
+    <w:lsdException w:name="Light Grid Accent 6" w:semiHidden="0" w:uiPriority="62" w:unhideWhenUsed="0"/>
+    <w:lsdException w:name="Medium Shading 1 Accent 6" w:semiHidden="0" w:uiPriority="63" w:unhideWhenUsed="0"/>
+    <w:lsdException w:name="Medium Shading 2 Accent 6" w:semiHidden="0" w:uiPriority="64" w:unhideWhenUsed="0"/>
+    <w:lsdException w:name="Medium List 1 Accent 6" w:semiHidden="0" w:uiPriority="65" w:unhideWhenUsed="0"/>
+    <w:lsdException w:name="Medium List 2 Accent 6" w:semiHidden="0" w:uiPriority="66" w:unhideWhenUsed="0"/>
+    <w:lsdException w:name="Medium Grid 1 Accent 6" w:semiHidden="0" w:uiPriority="67" w:unhideWhenUsed="0"/>
+    <w:lsdException w:name="Medium Grid 2 Accent 6" w:semiHidden="0" w:uiPriority="68" w:unhideWhenUsed="0"/>
+    <w:lsdException w:name="Medium Grid 3 Accent 6" w:semiHidden="0" w:uiPriority="69" w:unhideWhenUsed="0"/>
+    <w:lsdException w:name="Dark List Accent 6" w:semiHidden="0" w:uiPriority="70" w:unhideWhenUsed="0"/>
+    <w:lsdException w:name="Colorful Shading Accent 6" w:semiHidden="0" w:uiPriority="71" w:unhideWhenUsed="0"/>
+    <w:lsdException w:name="Colorful List Accent 6" w:semiHidden="0" w:uiPriority="72" w:unhideWhenUsed="0"/>
+    <w:lsdException w:name="Colorful Grid Accent 6" w:semiHidden="0" w:uiPriority="73" w:unhideWhenUsed="0"/>
+    <w:lsdException w:name="Subtle Emphasis" w:semiHidden="0" w:uiPriority="19" w:unhideWhenUsed="0" w:qFormat="1"/>
+    <w:lsdException w:name="Intense Emphasis" w:semiHidden="0" w:uiPriority="21" w:unhideWhenUsed="0" w:qFormat="1"/>
+    <w:lsdException w:name="Subtle Reference" w:semiHidden="0" w:uiPriority="31" w:unhideWhenUsed="0" w:qFormat="1"/>
+    <w:lsdException w:name="Intense Reference" w:semiHidden="0" w:uiPriority="32" w:unhideWhenUsed="0" w:qFormat="1"/>
+    <w:lsdException w:name="Book Title" w:semiHidden="0" w:uiPriority="33" w:unhideWhenUsed="0" w:qFormat="1"/>
+    <w:lsdException w:name="Bibliography" w:uiPriority="37"/>
+    <w:lsdException w:name="TOC Heading" w:uiPriority="39" w:qFormat="1"/>
+  </w:latentStyles>
+  <w:style w:type="paragraph" w:default="1" w:styleId="Normal">
+    <w:name w:val="Normal"/>
+    <w:qFormat/>
+    <w:rsid w:val="001B4682"/>
+    <w:pPr>
+      <w:spacing w:before="120"/>
+    </w:pPr>
+    <w:rPr>
+      <w:sz w:val="24"/>
+      <w:szCs w:val="24"/>
+    </w:rPr>
+  </w:style>
+  <w:style w:type="paragraph" w:styleId="Heading1">
+    <w:name w:val="heading 1"/>
+    <w:basedOn w:val="Normal"/>
+    <w:next w:val="Normal"/>
+    <w:qFormat/>
+    <w:rsid w:val="001B4682"/>
+    <w:pPr>
+      <w:keepNext/>
+      <w:keepLines/>
+      <w:pageBreakBefore/>
+      <w:numPr>
+        <w:numId w:val="18"/>
+      </w:numPr>
+      <w:spacing w:before="1440" w:after="480"/>
+      <w:jc w:val="center"/>
+      <w:outlineLvl w:val="0"/>
+    </w:pPr>
+    <w:rPr>
+      <w:rFonts w:ascii="Arial" w:hAnsi="Arial"/>
+      <w:b/>
+      <w:bCs/>
+      <w:color w:val="000000"/>
+      <w:kern w:val="32"/>
+      <w:sz w:val="40"/>
+      <w:szCs w:val="40"/>
+    </w:rPr>
+  </w:style>
+  <w:style w:type="paragraph" w:styleId="Heading2">
+    <w:name w:val="heading 2"/>
+    <w:basedOn w:val="Normal"/>
+    <w:next w:val="Normal"/>
+    <w:qFormat/>
+    <w:rsid w:val="00CA1B6B"/>
+    <w:pPr>
+      <w:keepNext/>
+      <w:numPr>
+        <w:ilvl w:val="1"/>
+        <w:numId w:val="18"/>
+      </w:numPr>
+      <w:spacing w:before="240" w:after="60"/>
+      <w:outlineLvl w:val="1"/>
+    </w:pPr>
+    <w:rPr>
+      <w:rFonts w:ascii="Arial" w:hAnsi="Arial"/>
+      <w:b/>
+      <w:bCs/>
+      <w:color w:val="000000"/>
+      <w:szCs w:val="23"/>
+    </w:rPr>
+  </w:style>
+  <w:style w:type="paragraph" w:styleId="Heading3">
+    <w:name w:val="heading 3"/>
+    <w:basedOn w:val="Normal"/>
+    <w:next w:val="Normal"/>
+    <w:qFormat/>
+    <w:rsid w:val="00CA1B6B"/>
+    <w:pPr>
+      <w:keepNext/>
+      <w:numPr>
+        <w:ilvl w:val="2"/>
+        <w:numId w:val="18"/>
+      </w:numPr>
+      <w:spacing w:before="240" w:after="60"/>
+      <w:outlineLvl w:val="2"/>
+    </w:pPr>
+    <w:rPr>
+      <w:rFonts w:ascii="Arial" w:hAnsi="Arial"/>
+      <w:b/>
+      <w:bCs/>
+      <w:color w:val="000000"/>
+      <w:szCs w:val="26"/>
+    </w:rPr>
+  </w:style>
+  <w:style w:type="paragraph" w:styleId="Heading4">
+    <w:name w:val="heading 4"/>
+    <w:basedOn w:val="Normal"/>
+    <w:next w:val="Normal"/>
+    <w:qFormat/>
+    <w:rsid w:val="005F3E01"/>
+    <w:pPr>
+      <w:keepNext/>
+      <w:numPr>
+        <w:ilvl w:val="3"/>
+        <w:numId w:val="23"/>
+      </w:numPr>
+      <w:spacing w:before="240" w:after="60"/>
+      <w:outlineLvl w:val="3"/>
+    </w:pPr>
+    <w:rPr>
+      <w:rFonts w:ascii="Arial" w:hAnsi="Arial"/>
+      <w:b/>
+      <w:bCs/>
+      <w:color w:val="000000"/>
+      <w:szCs w:val="28"/>
+    </w:rPr>
+  </w:style>
+  <w:style w:type="paragraph" w:styleId="Heading5">
+    <w:name w:val="heading 5"/>
+    <w:basedOn w:val="Normal"/>
+    <w:next w:val="Normal"/>
+    <w:qFormat/>
+    <w:rsid w:val="005F3E01"/>
+    <w:pPr>
+      <w:keepNext/>
+      <w:framePr w:w="1800" w:wrap="auto" w:vAnchor="text" w:hAnchor="page" w:x="1201" w:y="1"/>
+      <w:numPr>
+        <w:ilvl w:val="4"/>
+        <w:numId w:val="23"/>
+      </w:numPr>
+      <w:spacing w:before="40" w:after="240"/>
+      <w:jc w:val="both"/>
+      <w:outlineLvl w:val="4"/>
+    </w:pPr>
+    <w:rPr>
+      <w:rFonts w:ascii="Arial Black" w:hAnsi="Arial Black"/>
+      <w:spacing w:val="-5"/>
+      <w:sz w:val="18"/>
+      <w:szCs w:val="18"/>
+    </w:rPr>
+  </w:style>
+  <w:style w:type="paragraph" w:styleId="Heading6">
+    <w:name w:val="heading 6"/>
+    <w:basedOn w:val="Normal"/>
+    <w:next w:val="Normal"/>
+    <w:qFormat/>
+    <w:rsid w:val="005F3E01"/>
+    <w:pPr>
+      <w:keepNext/>
+      <w:framePr w:w="1800" w:wrap="auto" w:vAnchor="text" w:hAnchor="page" w:x="1201" w:y="1"/>
+      <w:numPr>
+        <w:ilvl w:val="5"/>
+        <w:numId w:val="23"/>
+      </w:numPr>
+      <w:jc w:val="both"/>
+      <w:outlineLvl w:val="5"/>
+    </w:pPr>
+    <w:rPr>
+      <w:rFonts w:ascii="Arial" w:hAnsi="Arial"/>
+    </w:rPr>
+  </w:style>
+  <w:style w:type="paragraph" w:styleId="Heading7">
+    <w:name w:val="heading 7"/>
+    <w:basedOn w:val="Normal"/>
+    <w:next w:val="Normal"/>
+    <w:qFormat/>
+    <w:rsid w:val="005F3E01"/>
+    <w:pPr>
+      <w:framePr w:w="3780" w:hSpace="240" w:wrap="auto" w:vAnchor="text" w:hAnchor="page" w:x="1489" w:y="1"/>
+      <w:pBdr>
+        <w:top w:val="single" w:sz="6" w:space="12" w:color="FFFFFF"/>
+        <w:left w:val="single" w:sz="6" w:space="12" w:color="FFFFFF"/>
+        <w:bottom w:val="single" w:sz="6" w:space="12" w:color="FFFFFF"/>
+        <w:right w:val="single" w:sz="6" w:space="12" w:color="FFFFFF"/>
+      </w:pBdr>
+      <w:shd w:val="pct5" w:color="auto" w:fill="auto"/>
+      <w:spacing w:before="60"/>
+      <w:jc w:val="both"/>
+      <w:outlineLvl w:val="6"/>
+    </w:pPr>
+    <w:rPr>
+      <w:rFonts w:ascii="Times New Roman Bold" w:hAnsi="Times New Roman Bold"/>
+      <w:b/>
+      <w:bCs/>
+      <w:i/>
+      <w:iCs/>
+      <w:spacing w:val="-5"/>
+      <w:sz w:val="28"/>
+      <w:szCs w:val="28"/>
+    </w:rPr>
+  </w:style>
+  <w:style w:type="paragraph" w:styleId="Heading8">
+    <w:name w:val="heading 8"/>
+    <w:basedOn w:val="Normal"/>
+    <w:next w:val="Normal"/>
+    <w:qFormat/>
+    <w:rsid w:val="005F3E01"/>
+    <w:pPr>
+      <w:keepNext/>
+      <w:framePr w:w="1860" w:wrap="auto" w:vAnchor="text" w:hAnchor="page" w:x="1201" w:y="1"/>
+      <w:numPr>
+        <w:ilvl w:val="7"/>
+        <w:numId w:val="23"/>
+      </w:numPr>
+      <w:spacing w:before="60" w:line="320" w:lineRule="exact"/>
+      <w:jc w:val="center"/>
+      <w:outlineLvl w:val="7"/>
+    </w:pPr>
+    <w:rPr>
+      <w:rFonts w:ascii="Arial Black" w:hAnsi="Arial Black"/>
+      <w:caps/>
+      <w:spacing w:val="60"/>
+      <w:sz w:val="14"/>
+      <w:szCs w:val="14"/>
+    </w:rPr>
+  </w:style>
+  <w:style w:type="paragraph" w:styleId="Heading9">
+    <w:name w:val="heading 9"/>
+    <w:basedOn w:val="Normal"/>
+    <w:next w:val="Normal"/>
+    <w:qFormat/>
+    <w:rsid w:val="005F3E01"/>
+    <w:pPr>
+      <w:keepNext/>
+      <w:numPr>
+        <w:ilvl w:val="8"/>
+        <w:numId w:val="23"/>
+      </w:numPr>
+      <w:spacing w:before="80" w:after="60"/>
+      <w:jc w:val="both"/>
+      <w:outlineLvl w:val="8"/>
+    </w:pPr>
+    <w:rPr>
+      <w:rFonts w:ascii="Arial" w:hAnsi="Arial"/>
+      <w:b/>
+      <w:bCs/>
+      <w:i/>
+      <w:iCs/>
+      <w:kern w:val="28"/>
+    </w:rPr>
+  </w:style>
+  <w:style w:type="character" w:default="1" w:styleId="DefaultParagraphFont">
+    <w:name w:val="Default Paragraph Font"/>
+    <w:uiPriority w:val="1"/>
+    <w:semiHidden/>
+    <w:unhideWhenUsed/>
+  </w:style>
+  <w:style w:type="table" w:default="1" w:styleId="TableNormal">
+    <w:name w:val="Normal Table"/>
+    <w:uiPriority w:val="99"/>
+    <w:semiHidden/>
+    <w:unhideWhenUsed/>
+    <w:tblPr>
+      <w:tblInd w:w="0" w:type="dxa"/>
+      <w:tblCellMar>
+        <w:top w:w="0" w:type="dxa"/>
+        <w:left w:w="108" w:type="dxa"/>
+        <w:bottom w:w="0" w:type="dxa"/>
+        <w:right w:w="108" w:type="dxa"/>
+      </w:tblCellMar>
+    </w:tblPr>
+  </w:style>
+  <w:style w:type="numbering" w:default="1" w:styleId="NoList">
+    <w:name w:val="No List"/>
+    <w:uiPriority w:val="99"/>
+    <w:semiHidden/>
+    <w:unhideWhenUsed/>
+  </w:style>
+  <w:style w:type="paragraph" w:styleId="Title">
+    <w:name w:val="Title"/>
+    <w:basedOn w:val="Normal"/>
+    <w:next w:val="Normal"/>
+    <w:qFormat/>
+    <w:rsid w:val="00DB1889"/>
+    <w:pPr>
+      <w:spacing w:before="480" w:after="240"/>
+      <w:jc w:val="right"/>
+    </w:pPr>
+    <w:rPr>
+      <w:rFonts w:cs="Arial"/>
+      <w:b/>
+      <w:bCs/>
+      <w:kern w:val="28"/>
+      <w:sz w:val="48"/>
+      <w:szCs w:val="32"/>
+    </w:rPr>
+  </w:style>
+  <w:style w:type="paragraph" w:customStyle="1" w:styleId="Institution">
+    <w:name w:val="Institution"/>
+    <w:basedOn w:val="Normal"/>
+    <w:rsid w:val="001B4682"/>
+    <w:pPr>
+      <w:spacing w:before="720" w:after="960"/>
+      <w:jc w:val="center"/>
+    </w:pPr>
+    <w:rPr>
+      <w:b/>
+      <w:iCs/>
+      <w:sz w:val="40"/>
+      <w:szCs w:val="40"/>
+    </w:rPr>
+  </w:style>
+  <w:style w:type="paragraph" w:customStyle="1" w:styleId="BulletedList">
+    <w:name w:val="Bulleted List"/>
+    <w:basedOn w:val="Normal"/>
+    <w:rsid w:val="005F3E01"/>
+    <w:pPr>
+      <w:numPr>
+        <w:numId w:val="24"/>
+      </w:numPr>
+    </w:pPr>
+  </w:style>
+  <w:style w:type="paragraph" w:customStyle="1" w:styleId="MemberNames">
+    <w:name w:val="MemberNames"/>
+    <w:basedOn w:val="Normal"/>
+    <w:rsid w:val="00883383"/>
+    <w:pPr>
+      <w:spacing w:before="480" w:after="360"/>
+      <w:jc w:val="right"/>
+    </w:pPr>
+    <w:rPr>
+      <w:color w:val="000000"/>
+      <w:sz w:val="40"/>
+      <w:szCs w:val="40"/>
+    </w:rPr>
+  </w:style>
+  <w:style w:type="paragraph" w:customStyle="1" w:styleId="RecordDates">
+    <w:name w:val="Record Dates"/>
+    <w:basedOn w:val="Normal"/>
+    <w:rsid w:val="00883383"/>
+    <w:pPr>
+      <w:jc w:val="right"/>
+    </w:pPr>
+    <w:rPr>
+      <w:b/>
+      <w:bCs/>
+      <w:noProof/>
+      <w:sz w:val="28"/>
+      <w:szCs w:val="28"/>
+    </w:rPr>
+  </w:style>
+  <w:style w:type="paragraph" w:styleId="Header">
+    <w:name w:val="header"/>
+    <w:basedOn w:val="Normal"/>
+    <w:rsid w:val="001B4682"/>
+    <w:pPr>
+      <w:pBdr>
+        <w:top w:val="single" w:sz="12" w:space="1" w:color="auto"/>
+        <w:bottom w:val="single" w:sz="12" w:space="1" w:color="auto"/>
+      </w:pBdr>
+      <w:tabs>
+        <w:tab w:val="center" w:pos="4680"/>
+        <w:tab w:val="right" w:pos="9360"/>
+      </w:tabs>
+      <w:spacing w:after="360"/>
+    </w:pPr>
+    <w:rPr>
+      <w:b/>
+    </w:rPr>
+  </w:style>
+  <w:style w:type="paragraph" w:customStyle="1" w:styleId="PseudoHeading1">
+    <w:name w:val="PseudoHeading1"/>
+    <w:basedOn w:val="Normal"/>
+    <w:rsid w:val="00DB1889"/>
+    <w:pPr>
+      <w:spacing w:before="1440" w:after="480"/>
+      <w:jc w:val="center"/>
+    </w:pPr>
+    <w:rPr>
+      <w:b/>
+      <w:bCs/>
+      <w:sz w:val="40"/>
+    </w:rPr>
+  </w:style>
+  <w:style w:type="paragraph" w:styleId="Caption">
+    <w:name w:val="caption"/>
+    <w:basedOn w:val="Normal"/>
+    <w:next w:val="Normal"/>
+    <w:qFormat/>
+    <w:pPr>
+      <w:spacing w:after="120"/>
+    </w:pPr>
+    <w:rPr>
+      <w:rFonts w:ascii="Arial" w:hAnsi="Arial"/>
+      <w:b/>
+      <w:bCs/>
+      <w:sz w:val="20"/>
+      <w:szCs w:val="20"/>
+    </w:rPr>
+  </w:style>
+  <w:style w:type="character" w:styleId="CommentReference">
+    <w:name w:val="annotation reference"/>
+    <w:basedOn w:val="DefaultParagraphFont"/>
+    <w:semiHidden/>
+    <w:rPr>
+      <w:sz w:val="16"/>
+      <w:szCs w:val="16"/>
+    </w:rPr>
+  </w:style>
+  <w:style w:type="paragraph" w:styleId="CommentText">
+    <w:name w:val="annotation text"/>
+    <w:basedOn w:val="Normal"/>
+    <w:semiHidden/>
+    <w:rPr>
+      <w:rFonts w:ascii="Arial" w:hAnsi="Arial"/>
+      <w:sz w:val="20"/>
+      <w:szCs w:val="20"/>
+    </w:rPr>
+  </w:style>
+  <w:style w:type="paragraph" w:styleId="BalloonText">
+    <w:name w:val="Balloon Text"/>
+    <w:basedOn w:val="Normal"/>
+    <w:semiHidden/>
+    <w:rPr>
+      <w:rFonts w:ascii="Tahoma" w:hAnsi="Tahoma" w:cs="Tahoma"/>
+      <w:sz w:val="16"/>
+      <w:szCs w:val="16"/>
+    </w:rPr>
+  </w:style>
+  <w:style w:type="paragraph" w:styleId="TOC1">
+    <w:name w:val="toc 1"/>
+    <w:basedOn w:val="Normal"/>
+    <w:uiPriority w:val="39"/>
+    <w:rsid w:val="00CE71E2"/>
+    <w:pPr>
+      <w:tabs>
+        <w:tab w:val="left" w:pos="720"/>
+        <w:tab w:val="right" w:leader="dot" w:pos="9360"/>
+      </w:tabs>
+      <w:spacing w:after="120"/>
+      <w:ind w:left="720" w:hanging="720"/>
+    </w:pPr>
+    <w:rPr>
+      <w:b/>
+      <w:bCs/>
+      <w:noProof/>
+      <w:color w:val="000000"/>
+      <w:szCs w:val="22"/>
+    </w:rPr>
+  </w:style>
+  <w:style w:type="paragraph" w:styleId="TOC2">
+    <w:name w:val="toc 2"/>
+    <w:basedOn w:val="TOC1"/>
+    <w:uiPriority w:val="39"/>
+    <w:rsid w:val="00CE71E2"/>
+    <w:pPr>
+      <w:tabs>
+        <w:tab w:val="left" w:leader="dot" w:pos="994"/>
+      </w:tabs>
+      <w:spacing w:before="0" w:after="0"/>
+      <w:ind w:left="1440"/>
+    </w:pPr>
+    <w:rPr>
+      <w:b w:val="0"/>
+      <w:bCs w:val="0"/>
+      <w:sz w:val="22"/>
+    </w:rPr>
+  </w:style>
+  <w:style w:type="paragraph" w:styleId="TOC3">
+    <w:name w:val="toc 3"/>
+    <w:basedOn w:val="Normal"/>
+    <w:next w:val="Normal"/>
+    <w:semiHidden/>
+    <w:pPr>
+      <w:tabs>
+        <w:tab w:val="right" w:leader="dot" w:pos="9360"/>
+      </w:tabs>
+      <w:ind w:left="1260" w:hanging="780"/>
+    </w:pPr>
+    <w:rPr>
+      <w:i/>
+      <w:iCs/>
+      <w:noProof/>
+      <w:color w:val="000000"/>
+      <w:sz w:val="20"/>
+      <w:szCs w:val="23"/>
+    </w:rPr>
+  </w:style>
+  <w:style w:type="character" w:styleId="Hyperlink">
+    <w:name w:val="Hyperlink"/>
+    <w:basedOn w:val="DefaultParagraphFont"/>
+    <w:uiPriority w:val="99"/>
+    <w:rsid w:val="00FD44BA"/>
+    <w:rPr>
+      <w:color w:val="0000FF"/>
+      <w:u w:val="single"/>
+    </w:rPr>
+  </w:style>
+  <w:style w:type="paragraph" w:styleId="ListParagraph">
+    <w:name w:val="List Paragraph"/>
+    <w:basedOn w:val="Normal"/>
+    <w:uiPriority w:val="34"/>
+    <w:qFormat/>
+    <w:rsid w:val="00767D94"/>
+    <w:pPr>
+      <w:ind w:left="720"/>
+      <w:contextualSpacing/>
+    </w:pPr>
+  </w:style>
+  <w:style w:type="character" w:styleId="PlaceholderText">
+    <w:name w:val="Placeholder Text"/>
+    <w:basedOn w:val="DefaultParagraphFont"/>
+    <w:uiPriority w:val="99"/>
+    <w:semiHidden/>
+    <w:rsid w:val="00E40267"/>
+    <w:rPr>
+      <w:color w:val="808080"/>
+    </w:rPr>
+  </w:style>
+  <w:style w:type="table" w:styleId="TableGrid">
+    <w:name w:val="Table Grid"/>
+    <w:basedOn w:val="TableNormal"/>
+    <w:rsid w:val="006E5EE5"/>
+    <w:tblPr>
+      <w:tblInd w:w="0" w:type="dxa"/>
+      <w:tblBorders>
+        <w:top w:val="single" w:sz="4" w:space="0" w:color="auto"/>
+        <w:left w:val="single" w:sz="4" w:space="0" w:color="auto"/>
+        <w:bottom w:val="single" w:sz="4" w:space="0" w:color="auto"/>
+        <w:right w:val="single" w:sz="4" w:space="0" w:color="auto"/>
+        <w:insideH w:val="single" w:sz="4" w:space="0" w:color="auto"/>
+        <w:insideV w:val="single" w:sz="4" w:space="0" w:color="auto"/>
+      </w:tblBorders>
+      <w:tblCellMar>
+        <w:top w:w="0" w:type="dxa"/>
+        <w:left w:w="108" w:type="dxa"/>
+        <w:bottom w:w="0" w:type="dxa"/>
+        <w:right w:w="108" w:type="dxa"/>
+      </w:tblCellMar>
+    </w:tblPr>
+  </w:style>
+  <w:style w:type="character" w:styleId="Strong">
+    <w:name w:val="Strong"/>
+    <w:basedOn w:val="DefaultParagraphFont"/>
+    <w:qFormat/>
+    <w:rsid w:val="00524A70"/>
+    <w:rPr>
+      <w:b/>
+      <w:bCs/>
+    </w:rPr>
+  </w:style>
+  <w:style w:type="table" w:styleId="LightShading">
+    <w:name w:val="Light Shading"/>
+    <w:basedOn w:val="TableNormal"/>
+    <w:uiPriority w:val="60"/>
+    <w:rsid w:val="002F71B1"/>
+    <w:rPr>
+      <w:color w:val="000000" w:themeColor="text1" w:themeShade="BF"/>
+    </w:rPr>
+    <w:tblPr>
+      <w:tblStyleRowBandSize w:val="1"/>
+      <w:tblStyleColBandSize w:val="1"/>
+      <w:tblInd w:w="0" w:type="dxa"/>
+      <w:tblBorders>
+        <w:top w:val="single" w:sz="8" w:space="0" w:color="000000" w:themeColor="text1"/>
+        <w:bottom w:val="single" w:sz="8" w:space="0" w:color="000000" w:themeColor="text1"/>
+      </w:tblBorders>
+      <w:tblCellMar>
+        <w:top w:w="0" w:type="dxa"/>
+        <w:left w:w="108" w:type="dxa"/>
+        <w:bottom w:w="0" w:type="dxa"/>
+        <w:right w:w="108" w:type="dxa"/>
+      </w:tblCellMar>
+    </w:tblPr>
+    <w:tblStylePr w:type="firstRow">
+      <w:pPr>
+        <w:spacing w:before="0" w:after="0" w:line="240" w:lineRule="auto"/>
+      </w:pPr>
+      <w:rPr>
+        <w:b/>
+        <w:bCs/>
+      </w:rPr>
+      <w:tblPr/>
+      <w:tcPr>
+        <w:tcBorders>
+          <w:top w:val="single" w:sz="8" w:space="0" w:color="000000" w:themeColor="text1"/>
+          <w:left w:val="nil"/>
+          <w:bottom w:val="single" w:sz="8" w:space="0" w:color="000000" w:themeColor="text1"/>
+          <w:right w:val="nil"/>
+          <w:insideH w:val="nil"/>
+          <w:insideV w:val="nil"/>
+        </w:tcBorders>
+      </w:tcPr>
+    </w:tblStylePr>
+    <w:tblStylePr w:type="lastRow">
+      <w:pPr>
+        <w:spacing w:before="0" w:after="0" w:line="240" w:lineRule="auto"/>
+      </w:pPr>
+      <w:rPr>
+        <w:b/>
+        <w:bCs/>
+      </w:rPr>
+      <w:tblPr/>
+      <w:tcPr>
+        <w:tcBorders>
+          <w:top w:val="single" w:sz="8" w:space="0" w:color="000000" w:themeColor="text1"/>
+          <w:left w:val="nil"/>
+          <w:bottom w:val="single" w:sz="8" w:space="0" w:color="000000" w:themeColor="text1"/>
+          <w:right w:val="nil"/>
+          <w:insideH w:val="nil"/>
+          <w:insideV w:val="nil"/>
+        </w:tcBorders>
+      </w:tcPr>
+    </w:tblStylePr>
+    <w:tblStylePr w:type="firstCol">
+      <w:rPr>
+        <w:b/>
+        <w:bCs/>
+      </w:rPr>
+    </w:tblStylePr>
+    <w:tblStylePr w:type="lastCol">
+      <w:rPr>
+        <w:b/>
+        <w:bCs/>
+      </w:rPr>
+    </w:tblStylePr>
+    <w:tblStylePr w:type="band1Vert">
+      <w:tblPr/>
+      <w:tcPr>
+        <w:tcBorders>
+          <w:left w:val="nil"/>
+          <w:right w:val="nil"/>
+          <w:insideH w:val="nil"/>
+          <w:insideV w:val="nil"/>
+        </w:tcBorders>
+        <w:shd w:val="clear" w:color="auto" w:fill="C0C0C0" w:themeFill="text1" w:themeFillTint="3F"/>
+      </w:tcPr>
+    </w:tblStylePr>
+    <w:tblStylePr w:type="band1Horz">
+      <w:tblPr/>
+      <w:tcPr>
+        <w:tcBorders>
+          <w:left w:val="nil"/>
+          <w:right w:val="nil"/>
+          <w:insideH w:val="nil"/>
+          <w:insideV w:val="nil"/>
+        </w:tcBorders>
+        <w:shd w:val="clear" w:color="auto" w:fill="C0C0C0" w:themeFill="text1" w:themeFillTint="3F"/>
+      </w:tcPr>
+    </w:tblStylePr>
+  </w:style>
+  <w:style w:type="table" w:styleId="LightShading-Accent6">
+    <w:name w:val="Light Shading Accent 6"/>
+    <w:basedOn w:val="TableNormal"/>
+    <w:uiPriority w:val="60"/>
+    <w:rsid w:val="002F71B1"/>
+    <w:rPr>
+      <w:color w:val="E36C0A" w:themeColor="accent6" w:themeShade="BF"/>
+    </w:rPr>
+    <w:tblPr>
+      <w:tblStyleRowBandSize w:val="1"/>
+      <w:tblStyleColBandSize w:val="1"/>
+      <w:tblInd w:w="0" w:type="dxa"/>
+      <w:tblBorders>
+        <w:top w:val="single" w:sz="8" w:space="0" w:color="F79646" w:themeColor="accent6"/>
+        <w:bottom w:val="single" w:sz="8" w:space="0" w:color="F79646" w:themeColor="accent6"/>
+      </w:tblBorders>
+      <w:tblCellMar>
+        <w:top w:w="0" w:type="dxa"/>
+        <w:left w:w="108" w:type="dxa"/>
+        <w:bottom w:w="0" w:type="dxa"/>
+        <w:right w:w="108" w:type="dxa"/>
+      </w:tblCellMar>
+    </w:tblPr>
+    <w:tblStylePr w:type="firstRow">
+      <w:pPr>
+        <w:spacing w:before="0" w:after="0" w:line="240" w:lineRule="auto"/>
+      </w:pPr>
+      <w:rPr>
+        <w:b/>
+        <w:bCs/>
+      </w:rPr>
+      <w:tblPr/>
+      <w:tcPr>
+        <w:tcBorders>
+          <w:top w:val="single" w:sz="8" w:space="0" w:color="F79646" w:themeColor="accent6"/>
+          <w:left w:val="nil"/>
+          <w:bottom w:val="single" w:sz="8" w:space="0" w:color="F79646" w:themeColor="accent6"/>
+          <w:right w:val="nil"/>
+          <w:insideH w:val="nil"/>
+          <w:insideV w:val="nil"/>
+        </w:tcBorders>
+      </w:tcPr>
+    </w:tblStylePr>
+    <w:tblStylePr w:type="lastRow">
+      <w:pPr>
+        <w:spacing w:before="0" w:after="0" w:line="240" w:lineRule="auto"/>
+      </w:pPr>
+      <w:rPr>
+        <w:b/>
+        <w:bCs/>
+      </w:rPr>
+      <w:tblPr/>
+      <w:tcPr>
+        <w:tcBorders>
+          <w:top w:val="single" w:sz="8" w:space="0" w:color="F79646" w:themeColor="accent6"/>
+          <w:left w:val="nil"/>
+          <w:bottom w:val="single" w:sz="8" w:space="0" w:color="F79646" w:themeColor="accent6"/>
+          <w:right w:val="nil"/>
+          <w:insideH w:val="nil"/>
+          <w:insideV w:val="nil"/>
+        </w:tcBorders>
+      </w:tcPr>
+    </w:tblStylePr>
+    <w:tblStylePr w:type="firstCol">
+      <w:rPr>
+        <w:b/>
+        <w:bCs/>
+      </w:rPr>
+    </w:tblStylePr>
+    <w:tblStylePr w:type="lastCol">
+      <w:rPr>
+        <w:b/>
+        <w:bCs/>
+      </w:rPr>
+    </w:tblStylePr>
+    <w:tblStylePr w:type="band1Vert">
+      <w:tblPr/>
+      <w:tcPr>
+        <w:tcBorders>
+          <w:left w:val="nil"/>
+          <w:right w:val="nil"/>
+          <w:insideH w:val="nil"/>
+          <w:insideV w:val="nil"/>
+        </w:tcBorders>
+        <w:shd w:val="clear" w:color="auto" w:fill="FDE4D0" w:themeFill="accent6" w:themeFillTint="3F"/>
+      </w:tcPr>
+    </w:tblStylePr>
+    <w:tblStylePr w:type="band1Horz">
+      <w:tblPr/>
+      <w:tcPr>
+        <w:tcBorders>
+          <w:left w:val="nil"/>
+          <w:right w:val="nil"/>
+          <w:insideH w:val="nil"/>
+          <w:insideV w:val="nil"/>
+        </w:tcBorders>
+        <w:shd w:val="clear" w:color="auto" w:fill="FDE4D0" w:themeFill="accent6" w:themeFillTint="3F"/>
+      </w:tcPr>
+    </w:tblStylePr>
+  </w:style>
+  <w:style w:type="table" w:styleId="LightList">
+    <w:name w:val="Light List"/>
+    <w:basedOn w:val="TableNormal"/>
+    <w:uiPriority w:val="61"/>
+    <w:rsid w:val="002F71B1"/>
+    <w:tblPr>
+      <w:tblStyleRowBandSize w:val="1"/>
+      <w:tblStyleColBandSize w:val="1"/>
+      <w:tblInd w:w="0" w:type="dxa"/>
+      <w:tblBorders>
+        <w:top w:val="single" w:sz="8" w:space="0" w:color="000000" w:themeColor="text1"/>
+        <w:left w:val="single" w:sz="8" w:space="0" w:color="000000" w:themeColor="text1"/>
+        <w:bottom w:val="single" w:sz="8" w:space="0" w:color="000000" w:themeColor="text1"/>
+        <w:right w:val="single" w:sz="8" w:space="0" w:color="000000" w:themeColor="text1"/>
+      </w:tblBorders>
+      <w:tblCellMar>
+        <w:top w:w="0" w:type="dxa"/>
+        <w:left w:w="108" w:type="dxa"/>
+        <w:bottom w:w="0" w:type="dxa"/>
+        <w:right w:w="108" w:type="dxa"/>
+      </w:tblCellMar>
+    </w:tblPr>
+    <w:tblStylePr w:type="firstRow">
+      <w:pPr>
+        <w:spacing w:before="0" w:after="0" w:line="240" w:lineRule="auto"/>
+      </w:pPr>
+      <w:rPr>
+        <w:b/>
+        <w:bCs/>
+        <w:color w:val="FFFFFF" w:themeColor="background1"/>
+      </w:rPr>
+      <w:tblPr/>
+      <w:tcPr>
+        <w:shd w:val="clear" w:color="auto" w:fill="000000" w:themeFill="text1"/>
+      </w:tcPr>
+    </w:tblStylePr>
+    <w:tblStylePr w:type="lastRow">
+      <w:pPr>
+        <w:spacing w:before="0" w:after="0" w:line="240" w:lineRule="auto"/>
+      </w:pPr>
+      <w:rPr>
+        <w:b/>
+        <w:bCs/>
+      </w:rPr>
+      <w:tblPr/>
+      <w:tcPr>
+        <w:tcBorders>
+          <w:top w:val="double" w:sz="6" w:space="0" w:color="000000" w:themeColor="text1"/>
+          <w:left w:val="single" w:sz="8" w:space="0" w:color="000000" w:themeColor="text1"/>
+          <w:bottom w:val="single" w:sz="8" w:space="0" w:color="000000" w:themeColor="text1"/>
+          <w:right w:val="single" w:sz="8" w:space="0" w:color="000000" w:themeColor="text1"/>
+        </w:tcBorders>
+      </w:tcPr>
+    </w:tblStylePr>
+    <w:tblStylePr w:type="firstCol">
+      <w:rPr>
+        <w:b/>
+        <w:bCs/>
+      </w:rPr>
+    </w:tblStylePr>
+    <w:tblStylePr w:type="lastCol">
+      <w:rPr>
+        <w:b/>
+        <w:bCs/>
+      </w:rPr>
+    </w:tblStylePr>
+    <w:tblStylePr w:type="band1Vert">
+      <w:tblPr/>
+      <w:tcPr>
+        <w:tcBorders>
+          <w:top w:val="single" w:sz="8" w:space="0" w:color="000000" w:themeColor="text1"/>
+          <w:left w:val="single" w:sz="8" w:space="0" w:color="000000" w:themeColor="text1"/>
+          <w:bottom w:val="single" w:sz="8" w:space="0" w:color="000000" w:themeColor="text1"/>
+          <w:right w:val="single" w:sz="8" w:space="0" w:color="000000" w:themeColor="text1"/>
+        </w:tcBorders>
+      </w:tcPr>
+    </w:tblStylePr>
+    <w:tblStylePr w:type="band1Horz">
+      <w:tblPr/>
+      <w:tcPr>
+        <w:tcBorders>
+          <w:top w:val="single" w:sz="8" w:space="0" w:color="000000" w:themeColor="text1"/>
+          <w:left w:val="single" w:sz="8" w:space="0" w:color="000000" w:themeColor="text1"/>
+          <w:bottom w:val="single" w:sz="8" w:space="0" w:color="000000" w:themeColor="text1"/>
+          <w:right w:val="single" w:sz="8" w:space="0" w:color="000000" w:themeColor="text1"/>
+        </w:tcBorders>
+      </w:tcPr>
+    </w:tblStylePr>
+  </w:style>
+  <w:style w:type="table" w:styleId="MediumShading1">
+    <w:name w:val="Medium Shading 1"/>
+    <w:basedOn w:val="TableNormal"/>
+    <w:uiPriority w:val="63"/>
+    <w:rsid w:val="002F71B1"/>
+    <w:tblPr>
+      <w:tblStyleRowBandSize w:val="1"/>
+      <w:tblStyleColBandSize w:val="1"/>
+      <w:tblInd w:w="0" w:type="dxa"/>
+      <w:tblBorders>
+        <w:top w:val="single" w:sz="8" w:space="0" w:color="404040" w:themeColor="text1" w:themeTint="BF"/>
+        <w:left w:val="single" w:sz="8" w:space="0" w:color="404040" w:themeColor="text1" w:themeTint="BF"/>
+        <w:bottom w:val="single" w:sz="8" w:space="0" w:color="404040" w:themeColor="text1" w:themeTint="BF"/>
+        <w:right w:val="single" w:sz="8" w:space="0" w:color="404040" w:themeColor="text1" w:themeTint="BF"/>
+        <w:insideH w:val="single" w:sz="8" w:space="0" w:color="404040" w:themeColor="text1" w:themeTint="BF"/>
+      </w:tblBorders>
+      <w:tblCellMar>
+        <w:top w:w="0" w:type="dxa"/>
+        <w:left w:w="108" w:type="dxa"/>
+        <w:bottom w:w="0" w:type="dxa"/>
+        <w:right w:w="108" w:type="dxa"/>
+      </w:tblCellMar>
+    </w:tblPr>
+    <w:tblStylePr w:type="firstRow">
+      <w:pPr>
+        <w:spacing w:before="0" w:after="0" w:line="240" w:lineRule="auto"/>
+      </w:pPr>
+      <w:rPr>
+        <w:b/>
+        <w:bCs/>
+        <w:color w:val="FFFFFF" w:themeColor="background1"/>
+      </w:rPr>
+      <w:tblPr/>
+      <w:tcPr>
+        <w:tcBorders>
+          <w:top w:val="single" w:sz="8" w:space="0" w:color="404040" w:themeColor="text1" w:themeTint="BF"/>
+          <w:left w:val="single" w:sz="8" w:space="0" w:color="404040" w:themeColor="text1" w:themeTint="BF"/>
+          <w:bottom w:val="single" w:sz="8" w:space="0" w:color="404040" w:themeColor="text1" w:themeTint="BF"/>
+          <w:right w:val="single" w:sz="8" w:space="0" w:color="404040" w:themeColor="text1" w:themeTint="BF"/>
+          <w:insideH w:val="nil"/>
+          <w:insideV w:val="nil"/>
+        </w:tcBorders>
+        <w:shd w:val="clear" w:color="auto" w:fill="000000" w:themeFill="text1"/>
+      </w:tcPr>
+    </w:tblStylePr>
+    <w:tblStylePr w:type="lastRow">
+      <w:pPr>
+        <w:spacing w:before="0" w:after="0" w:line="240" w:lineRule="auto"/>
+      </w:pPr>
+      <w:rPr>
+        <w:b/>
+        <w:bCs/>
+      </w:rPr>
+      <w:tblPr/>
+      <w:tcPr>
+        <w:tcBorders>
+          <w:top w:val="double" w:sz="6" w:space="0" w:color="404040" w:themeColor="text1" w:themeTint="BF"/>
+          <w:left w:val="single" w:sz="8" w:space="0" w:color="404040" w:themeColor="text1" w:themeTint="BF"/>
+          <w:bottom w:val="single" w:sz="8" w:space="0" w:color="404040" w:themeColor="text1" w:themeTint="BF"/>
+          <w:right w:val="single" w:sz="8" w:space="0" w:color="404040" w:themeColor="text1" w:themeTint="BF"/>
+          <w:insideH w:val="nil"/>
+          <w:insideV w:val="nil"/>
+        </w:tcBorders>
+      </w:tcPr>
+    </w:tblStylePr>
+    <w:tblStylePr w:type="firstCol">
+      <w:rPr>
+        <w:b/>
+        <w:bCs/>
+      </w:rPr>
+    </w:tblStylePr>
+    <w:tblStylePr w:type="lastCol">
+      <w:rPr>
+        <w:b/>
+        <w:bCs/>
+      </w:rPr>
+    </w:tblStylePr>
+    <w:tblStylePr w:type="band1Vert">
+      <w:tblPr/>
+      <w:tcPr>
+        <w:shd w:val="clear" w:color="auto" w:fill="C0C0C0" w:themeFill="text1" w:themeFillTint="3F"/>
+      </w:tcPr>
+    </w:tblStylePr>
+    <w:tblStylePr w:type="band1Horz">
+      <w:tblPr/>
+      <w:tcPr>
+        <w:tcBorders>
+          <w:insideH w:val="nil"/>
+          <w:insideV w:val="nil"/>
+        </w:tcBorders>
+        <w:shd w:val="clear" w:color="auto" w:fill="C0C0C0" w:themeFill="text1" w:themeFillTint="3F"/>
+      </w:tcPr>
+    </w:tblStylePr>
+    <w:tblStylePr w:type="band2Horz">
+      <w:tblPr/>
+      <w:tcPr>
+        <w:tcBorders>
+          <w:insideH w:val="nil"/>
+          <w:insideV w:val="nil"/>
+        </w:tcBorders>
+      </w:tcPr>
+    </w:tblStylePr>
+  </w:style>
+</w:styles>
+</file>
+
 <file path=word/theme/theme1.xml><?xml version="1.0" encoding="utf-8"?>
 <a:theme xmlns:a="http://schemas.openxmlformats.org/drawingml/2006/main" name="Office Theme">
   <a:themeElements>
@@ -21050,7 +21928,7 @@
 </file>
 
 <file path=customXml/itemProps1.xml><?xml version="1.0" encoding="utf-8"?>
-<ds:datastoreItem xmlns:ds="http://schemas.openxmlformats.org/officeDocument/2006/customXml" ds:itemID="{C3A125DB-A8DA-4C75-86DB-D12EDCEF4763}">
+<ds:datastoreItem xmlns:ds="http://schemas.openxmlformats.org/officeDocument/2006/customXml" ds:itemID="{DF810C82-0E0A-3D42-B3CE-FA741023630D}">
   <ds:schemaRefs>
     <ds:schemaRef ds:uri="http://schemas.openxmlformats.org/officeDocument/2006/bibliography"/>
   </ds:schemaRefs>

</xml_diff>

<commit_message>
Project Plan - Replaced instances of "Panos Shiakolas" with simply "Shiakolas"
</commit_message>
<xml_diff>
--- a/ProjectCharter/ProjectCharterDraft.docx
+++ b/ProjectCharter/ProjectCharterDraft.docx
@@ -3086,13 +3086,8 @@
         <w:t>,</w:t>
       </w:r>
       <w:r>
-        <w:t xml:space="preserve"> Dr. </w:t>
-      </w:r>
-      <w:proofErr w:type="spellStart"/>
-      <w:r>
-        <w:t>Shiakolas</w:t>
-      </w:r>
-      <w:proofErr w:type="spellEnd"/>
+        <w:t xml:space="preserve"> Dr. Shiakolas</w:t>
+      </w:r>
       <w:r>
         <w:t>,</w:t>
       </w:r>
@@ -3412,20 +3407,8 @@
                 <w:color w:val="000000"/>
                 <w:szCs w:val="23"/>
               </w:rPr>
-              <w:t xml:space="preserve">Dr. </w:t>
-            </w:r>
-            <w:proofErr w:type="spellStart"/>
-            <w:r>
-              <w:rPr>
-                <w:rFonts w:ascii="Arial" w:hAnsi="Arial"/>
-                <w:b/>
-                <w:bCs/>
-                <w:color w:val="000000"/>
-                <w:szCs w:val="23"/>
-              </w:rPr>
-              <w:t>Shiakolas</w:t>
-            </w:r>
-            <w:proofErr w:type="spellEnd"/>
+              <w:t>Dr. Shiakolas</w:t>
+            </w:r>
           </w:p>
         </w:tc>
         <w:tc>
@@ -4727,13 +4710,8 @@
             <w:hideMark/>
           </w:tcPr>
           <w:p>
-            <w:proofErr w:type="spellStart"/>
-            <w:r>
-              <w:t>SainSmart</w:t>
-            </w:r>
-            <w:proofErr w:type="spellEnd"/>
-            <w:r>
-              <w:t xml:space="preserve"> Mega2560 Controller</w:t>
+            <w:r>
+              <w:t>SainSmart Mega2560 Controller</w:t>
             </w:r>
           </w:p>
         </w:tc>
@@ -4789,13 +4767,8 @@
             <w:hideMark/>
           </w:tcPr>
           <w:p>
-            <w:proofErr w:type="spellStart"/>
-            <w:r>
-              <w:t>SainSmart</w:t>
-            </w:r>
-            <w:proofErr w:type="spellEnd"/>
-            <w:r>
-              <w:t xml:space="preserve"> RAMPS 1.4 Shield</w:t>
+            <w:r>
+              <w:t>SainSmart RAMPS 1.4 Shield</w:t>
             </w:r>
           </w:p>
         </w:tc>
@@ -4851,13 +4824,8 @@
             <w:hideMark/>
           </w:tcPr>
           <w:p>
-            <w:proofErr w:type="spellStart"/>
-            <w:r>
-              <w:t>SainSmart</w:t>
-            </w:r>
-            <w:proofErr w:type="spellEnd"/>
-            <w:r>
-              <w:t xml:space="preserve"> A4988 Driver</w:t>
+            <w:r>
+              <w:t>SainSmart A4988 Driver</w:t>
             </w:r>
           </w:p>
         </w:tc>
@@ -5142,13 +5110,8 @@
             <w:hideMark/>
           </w:tcPr>
           <w:p>
-            <w:proofErr w:type="spellStart"/>
-            <w:r>
-              <w:t>SainSmart</w:t>
-            </w:r>
-            <w:proofErr w:type="spellEnd"/>
-            <w:r>
-              <w:t xml:space="preserve"> 1602 LCD Shield</w:t>
+            <w:r>
+              <w:t>SainSmart 1602 LCD Shield</w:t>
             </w:r>
           </w:p>
         </w:tc>
@@ -5378,23 +5341,7 @@
         <w:t>The intended audience</w:t>
       </w:r>
       <w:r>
-        <w:t xml:space="preserve"> of the 3-D Printer Fabrication System will be the ME team, Dr. </w:t>
-      </w:r>
-      <w:proofErr w:type="spellStart"/>
-      <w:r>
-        <w:t>Panos</w:t>
-      </w:r>
-      <w:proofErr w:type="spellEnd"/>
-      <w:r>
-        <w:t xml:space="preserve"> </w:t>
-      </w:r>
-      <w:proofErr w:type="spellStart"/>
-      <w:r>
-        <w:t>Shiakolas</w:t>
-      </w:r>
-      <w:proofErr w:type="spellEnd"/>
-      <w:r>
-        <w:t>, other operators authorized by the aforementioned, and experienced 3-D and CNC machine operators.</w:t>
+        <w:t xml:space="preserve"> of the 3-D Printer Fabrication System will be the ME team, Dr. Shiakolas, other operators authorized by the aforementioned, and experienced 3-D and CNC machine operators.</w:t>
       </w:r>
     </w:p>
     <w:p>
@@ -5478,15 +5425,7 @@
     </w:p>
     <w:p>
       <w:r>
-        <w:t xml:space="preserve">Preliminary material costs for the project are given in Table 1.3 in this document. The hardware lead shall work closely with the ME team and the project sponsor, Dr. </w:t>
-      </w:r>
-      <w:proofErr w:type="spellStart"/>
-      <w:r>
-        <w:t>Shiakolas</w:t>
-      </w:r>
-      <w:proofErr w:type="spellEnd"/>
-      <w:r>
-        <w:t xml:space="preserve">, to evaluate any potential material cost deviations. Such deviations shall be agreed upon by the CSE team before </w:t>
+        <w:t xml:space="preserve">Preliminary material costs for the project are given in Table 1.3 in this document. The hardware lead shall work closely with the ME team and the project sponsor, Dr. Shiakolas, to evaluate any potential material cost deviations. Such deviations shall be agreed upon by the CSE team before </w:t>
       </w:r>
       <w:r>
         <w:lastRenderedPageBreak/>
@@ -5757,8 +5696,6 @@
       <w:r>
         <w:t>.</w:t>
       </w:r>
-      <w:bookmarkStart w:id="10" w:name="_GoBack"/>
-      <w:bookmarkEnd w:id="10"/>
     </w:p>
     <w:p>
       <m:oMathPara>
@@ -5982,12 +5919,12 @@
       <w:pPr>
         <w:pStyle w:val="Heading1"/>
       </w:pPr>
-      <w:bookmarkStart w:id="11" w:name="_Toc317666953"/>
+      <w:bookmarkStart w:id="10" w:name="_Toc317666953"/>
       <w:r>
         <w:lastRenderedPageBreak/>
         <w:t>Scope Management Plan</w:t>
       </w:r>
-      <w:bookmarkEnd w:id="11"/>
+      <w:bookmarkEnd w:id="10"/>
     </w:p>
     <w:p>
       <w:r>
@@ -6168,12 +6105,12 @@
       <w:pPr>
         <w:pStyle w:val="Heading1"/>
       </w:pPr>
-      <w:bookmarkStart w:id="12" w:name="_Toc317666954"/>
+      <w:bookmarkStart w:id="11" w:name="_Toc317666954"/>
       <w:r>
         <w:lastRenderedPageBreak/>
         <w:t>Work Breakdown Structure</w:t>
       </w:r>
-      <w:bookmarkEnd w:id="12"/>
+      <w:bookmarkEnd w:id="11"/>
     </w:p>
     <w:tbl>
       <w:tblPr>
@@ -6222,7 +6159,7 @@
                 <w:szCs w:val="18"/>
               </w:rPr>
             </w:pPr>
-            <w:bookmarkStart w:id="13" w:name="_Toc317666955"/>
+            <w:bookmarkStart w:id="12" w:name="_Toc317666955"/>
             <w:r>
               <w:rPr>
                 <w:rFonts w:ascii="Segoe UI" w:hAnsi="Segoe UI" w:cs="Segoe UI"/>
@@ -12183,7 +12120,7 @@
         <w:lastRenderedPageBreak/>
         <w:t>Quality Management Plan</w:t>
       </w:r>
-      <w:bookmarkEnd w:id="13"/>
+      <w:bookmarkEnd w:id="12"/>
     </w:p>
     <w:p>
       <w:pPr>
@@ -12281,15 +12218,7 @@
         <w:t xml:space="preserve"> col</w:t>
       </w:r>
       <w:r>
-        <w:t xml:space="preserve">laboration, the team will be using a version control manager. </w:t>
-      </w:r>
-      <w:proofErr w:type="spellStart"/>
-      <w:r>
-        <w:t>Github</w:t>
-      </w:r>
-      <w:proofErr w:type="spellEnd"/>
-      <w:r>
-        <w:t xml:space="preserve"> was chosen as the version control manager</w:t>
+        <w:t>laboration, the team will be using a version control manager. Github was chosen as the version control manager</w:t>
       </w:r>
       <w:r>
         <w:t xml:space="preserve"> because of its </w:t>
@@ -12368,12 +12297,12 @@
       <w:pPr>
         <w:pStyle w:val="Heading1"/>
       </w:pPr>
-      <w:bookmarkStart w:id="14" w:name="_Toc317666956"/>
+      <w:bookmarkStart w:id="13" w:name="_Toc317666956"/>
       <w:r>
         <w:lastRenderedPageBreak/>
         <w:t>Communications Plan</w:t>
       </w:r>
-      <w:bookmarkEnd w:id="14"/>
+      <w:bookmarkEnd w:id="13"/>
     </w:p>
     <w:p>
       <w:pPr>
@@ -12419,21 +12348,87 @@
         <w:t>three primary methods of communication</w:t>
       </w:r>
       <w:r>
-        <w:t xml:space="preserve"> for the individual members. These are team meetings, the </w:t>
-      </w:r>
-      <w:proofErr w:type="spellStart"/>
+        <w:t xml:space="preserve"> for the individual members. These are team meetings, the GitHub repository, and e-mail. </w:t>
+      </w:r>
+      <w:r>
+        <w:t>This section</w:t>
+      </w:r>
+      <w:r>
+        <w:t xml:space="preserve"> will go into detail about these communication types below and describe how and why they are used.</w:t>
+      </w:r>
+    </w:p>
+    <w:p>
+      <w:pPr>
+        <w:pStyle w:val="Heading3"/>
+      </w:pPr>
+      <w:r>
+        <w:t>Team Meetings</w:t>
+      </w:r>
+    </w:p>
+    <w:p>
+      <w:r>
+        <w:t>The team</w:t>
+      </w:r>
+      <w:r>
+        <w:t xml:space="preserve"> schedule two regular meetings a week every Tuesday and Thursday at 7:00 </w:t>
+      </w:r>
+      <w:r>
+        <w:t xml:space="preserve">p.m. </w:t>
+      </w:r>
+      <w:r>
+        <w:t xml:space="preserve">There is no defined time limit for how long the meetings should last, but before each meeting, team lead Daniel Lain is responsible for </w:t>
+      </w:r>
+      <w:r>
+        <w:t>finalizing</w:t>
+      </w:r>
+      <w:r>
+        <w:t xml:space="preserve"> the</w:t>
+      </w:r>
+      <w:r>
+        <w:t xml:space="preserve"> meeting</w:t>
+      </w:r>
+      <w:r>
+        <w:t xml:space="preserve"> a</w:t>
+      </w:r>
+      <w:r>
+        <w:t>genda beforehand. The team follows the criteria listed for the team meeting. Once everything on the agenda list has been discussed, the team finishes with a session of open discussion and then decides on the next meeting’s agenda. Team meetings are primarily for</w:t>
+      </w:r>
+      <w:r>
+        <w:t xml:space="preserve"> reporting individual progress, </w:t>
+      </w:r>
+      <w:r>
+        <w:t>addressing concerns to the team,</w:t>
+      </w:r>
+      <w:r>
+        <w:t xml:space="preserve"> ensuring that each person’s</w:t>
+      </w:r>
+      <w:r>
+        <w:t xml:space="preserve"> individual work is collaborated, and deciding on the next step of the project.</w:t>
+      </w:r>
+    </w:p>
+    <w:p>
+      <w:pPr>
+        <w:pStyle w:val="Heading3"/>
+      </w:pPr>
       <w:r>
         <w:t>GitHub</w:t>
       </w:r>
-      <w:proofErr w:type="spellEnd"/>
-      <w:r>
-        <w:t xml:space="preserve"> repository, and e-mail. </w:t>
-      </w:r>
-      <w:r>
-        <w:t>This section</w:t>
-      </w:r>
-      <w:r>
-        <w:t xml:space="preserve"> will go into detail about these communication types below and describe how and why they are used.</w:t>
+    </w:p>
+    <w:p>
+      <w:r>
+        <w:t>GitHub is the team’s</w:t>
+      </w:r>
+      <w:r>
+        <w:t xml:space="preserve"> primary source control for the system. The file architecture of the team’s GitHub account is structured to neatly accommodate several types of documentation, </w:t>
+      </w:r>
+      <w:r>
+        <w:t>research, and deliverables</w:t>
+      </w:r>
+      <w:r>
+        <w:t>.</w:t>
+      </w:r>
+      <w:r>
+        <w:t xml:space="preserve"> GitHub’s comment feature allows individual members to briefly update the team on the individual’s progress. </w:t>
       </w:r>
     </w:p>
     <w:p>
@@ -12441,103 +12436,6 @@
         <w:pStyle w:val="Heading3"/>
       </w:pPr>
       <w:r>
-        <w:t>Team Meetings</w:t>
-      </w:r>
-    </w:p>
-    <w:p>
-      <w:r>
-        <w:t>The team</w:t>
-      </w:r>
-      <w:r>
-        <w:t xml:space="preserve"> schedule two regular meetings a week every Tuesday and Thursday at 7:00 </w:t>
-      </w:r>
-      <w:r>
-        <w:t xml:space="preserve">p.m. </w:t>
-      </w:r>
-      <w:r>
-        <w:t xml:space="preserve">There is no defined time limit for how long the meetings should last, but before each meeting, team lead Daniel Lain is responsible for </w:t>
-      </w:r>
-      <w:r>
-        <w:t>finalizing</w:t>
-      </w:r>
-      <w:r>
-        <w:t xml:space="preserve"> the</w:t>
-      </w:r>
-      <w:r>
-        <w:t xml:space="preserve"> meeting</w:t>
-      </w:r>
-      <w:r>
-        <w:t xml:space="preserve"> a</w:t>
-      </w:r>
-      <w:r>
-        <w:t>genda beforehand. The team follows the criteria listed for the team meeting. Once everything on the agenda list has been discussed, the team finishes with a session of open discussion and then decides on the next meeting’s agenda. Team meetings are primarily for</w:t>
-      </w:r>
-      <w:r>
-        <w:t xml:space="preserve"> reporting individual progress, </w:t>
-      </w:r>
-      <w:r>
-        <w:t>addressing concerns to the team,</w:t>
-      </w:r>
-      <w:r>
-        <w:t xml:space="preserve"> ensuring that each person’s</w:t>
-      </w:r>
-      <w:r>
-        <w:t xml:space="preserve"> individual work is collaborated, and deciding on the next step of the project.</w:t>
-      </w:r>
-    </w:p>
-    <w:p>
-      <w:pPr>
-        <w:pStyle w:val="Heading3"/>
-      </w:pPr>
-      <w:proofErr w:type="spellStart"/>
-      <w:r>
-        <w:t>GitHub</w:t>
-      </w:r>
-      <w:proofErr w:type="spellEnd"/>
-    </w:p>
-    <w:p>
-      <w:proofErr w:type="spellStart"/>
-      <w:r>
-        <w:t>GitHub</w:t>
-      </w:r>
-      <w:proofErr w:type="spellEnd"/>
-      <w:r>
-        <w:t xml:space="preserve"> is the team’s</w:t>
-      </w:r>
-      <w:r>
-        <w:t xml:space="preserve"> primary source control for the system. The file architecture of the team’s </w:t>
-      </w:r>
-      <w:proofErr w:type="spellStart"/>
-      <w:r>
-        <w:t>GitHub</w:t>
-      </w:r>
-      <w:proofErr w:type="spellEnd"/>
-      <w:r>
-        <w:t xml:space="preserve"> account is structured to neatly accommodate several types of documentation, </w:t>
-      </w:r>
-      <w:r>
-        <w:t>research, and deliverables</w:t>
-      </w:r>
-      <w:r>
-        <w:t>.</w:t>
-      </w:r>
-      <w:r>
-        <w:t xml:space="preserve"> </w:t>
-      </w:r>
-      <w:proofErr w:type="spellStart"/>
-      <w:r>
-        <w:t>GitHub’s</w:t>
-      </w:r>
-      <w:proofErr w:type="spellEnd"/>
-      <w:r>
-        <w:t xml:space="preserve"> comment feature allows individual members to briefly update the team on the individual’s progress. </w:t>
-      </w:r>
-    </w:p>
-    <w:p>
-      <w:pPr>
-        <w:pStyle w:val="Heading3"/>
-      </w:pPr>
-      <w:r>
         <w:t>E-mail</w:t>
       </w:r>
     </w:p>
@@ -12549,15 +12447,7 @@
         <w:t xml:space="preserve"> E-mail is used for primarily for questions, concerns, and clarification. Important information or helpful notes that were not disc</w:t>
       </w:r>
       <w:r>
-        <w:t>ussed during the meeting (</w:t>
-      </w:r>
-      <w:proofErr w:type="spellStart"/>
-      <w:r>
-        <w:t>ie</w:t>
-      </w:r>
-      <w:proofErr w:type="spellEnd"/>
-      <w:r>
-        <w:t>. The team forgets</w:t>
+        <w:t>ussed during the meeting (ie. The team forgets</w:t>
       </w:r>
       <w:r>
         <w:t xml:space="preserve"> to talk about it) can be brought up via the E-mail.</w:t>
@@ -12593,11 +12483,9 @@
       <w:r>
         <w:t xml:space="preserve">Dr. </w:t>
       </w:r>
-      <w:proofErr w:type="spellStart"/>
       <w:r>
         <w:t>Shiakolas</w:t>
       </w:r>
-      <w:proofErr w:type="spellEnd"/>
       <w:r>
         <w:t xml:space="preserve"> (Team Sponsor)</w:t>
       </w:r>
@@ -12619,193 +12507,156 @@
         <w:t xml:space="preserve"> with the team’s</w:t>
       </w:r>
       <w:r>
-        <w:t xml:space="preserve"> sponsor, Dr. </w:t>
-      </w:r>
-      <w:proofErr w:type="spellStart"/>
+        <w:t xml:space="preserve"> sponsor, Dr. Shiakolas. First form of communication is by e-mail. </w:t>
+      </w:r>
+      <w:r>
+        <w:t>The team</w:t>
+      </w:r>
+      <w:r>
+        <w:t xml:space="preserve"> use</w:t>
+      </w:r>
+      <w:r>
+        <w:t>s</w:t>
+      </w:r>
+      <w:r>
+        <w:t xml:space="preserve"> e-mail as a means to ask smaller questions such as clarification on a requirement. The other form of communication is scheduled meetings. Meetings with Dr. Shiako</w:t>
+      </w:r>
+      <w:r>
+        <w:t>las are not regular, so before</w:t>
+      </w:r>
+      <w:r>
+        <w:t xml:space="preserve"> a meeting</w:t>
+      </w:r>
+      <w:r>
+        <w:t xml:space="preserve"> can be scheduled</w:t>
+      </w:r>
+      <w:r>
+        <w:t>, the team</w:t>
+      </w:r>
+      <w:r>
+        <w:t xml:space="preserve"> must first </w:t>
+      </w:r>
+      <w:r>
+        <w:t>e-mail Dr. Shiakolas and discuss an appropriate meeting time</w:t>
+      </w:r>
+      <w:r>
+        <w:t>.</w:t>
+      </w:r>
+      <w:r>
+        <w:t xml:space="preserve"> The</w:t>
+      </w:r>
+      <w:r>
+        <w:t xml:space="preserve"> normal meeting time is on Wednesday at 1:00p.m. During meetings with Dr. Shiakola</w:t>
+      </w:r>
+      <w:r>
+        <w:t>s, the team</w:t>
+      </w:r>
+      <w:r>
+        <w:t xml:space="preserve"> discuss</w:t>
+      </w:r>
+      <w:r>
+        <w:t>es</w:t>
+      </w:r>
+      <w:r>
+        <w:t xml:space="preserve"> clarification about the requirements and discuss</w:t>
+      </w:r>
+      <w:r>
+        <w:t>es</w:t>
+      </w:r>
+      <w:r>
+        <w:t xml:space="preserve"> the scope and whether it is correct as is or needs to be changed</w:t>
+      </w:r>
+      <w:r>
+        <w:t>.</w:t>
+      </w:r>
+    </w:p>
+    <w:p>
+      <w:pPr>
+        <w:pStyle w:val="Heading3"/>
+      </w:pPr>
+      <w:r>
+        <w:t>Mr. O’Dell</w:t>
+      </w:r>
+      <w:r>
+        <w:t xml:space="preserve"> (Professor)</w:t>
+      </w:r>
+    </w:p>
+    <w:p>
+      <w:r>
+        <w:t>Another individual that the team reports to</w:t>
+      </w:r>
+      <w:r>
+        <w:t xml:space="preserve"> is </w:t>
+      </w:r>
+      <w:r>
+        <w:t>Mr. O’Dell</w:t>
+      </w:r>
+      <w:r>
+        <w:t xml:space="preserve">. </w:t>
+      </w:r>
+      <w:r>
+        <w:t>He</w:t>
+      </w:r>
+      <w:r>
+        <w:t xml:space="preserve"> is the professor of</w:t>
+      </w:r>
+      <w:r>
+        <w:t xml:space="preserve"> the Senior Design course that</w:t>
+      </w:r>
+      <w:r>
+        <w:t xml:space="preserve"> oversees the Computer Science Teams in his class. To ensure that every team is making progress, </w:t>
+      </w:r>
+      <w:r>
+        <w:t>Mr. O’Dell</w:t>
+      </w:r>
+      <w:r>
+        <w:t xml:space="preserve"> requires several deliverables, including individual status reports, team status report presentations, and deliverable documents. O</w:t>
+      </w:r>
+      <w:r>
+        <w:t>ne goal of this</w:t>
+      </w:r>
+      <w:r>
+        <w:t xml:space="preserve"> team </w:t>
+      </w:r>
+      <w:r>
+        <w:t xml:space="preserve">is to be able to deliver </w:t>
+      </w:r>
+      <w:r>
+        <w:t>on time with adequate information. In the</w:t>
+      </w:r>
+      <w:r>
+        <w:t xml:space="preserve"> case of questions regarding</w:t>
+      </w:r>
+      <w:r>
+        <w:t xml:space="preserve"> deliverables or how Senior Design works, </w:t>
+      </w:r>
+      <w:r>
+        <w:t>Mr. O’Dell</w:t>
+      </w:r>
+      <w:r>
+        <w:t xml:space="preserve"> accepts e-mails from his students.</w:t>
+      </w:r>
+    </w:p>
+    <w:p>
+      <w:pPr>
+        <w:pStyle w:val="Heading3"/>
+      </w:pPr>
+      <w:r>
+        <w:t>Mechanical Engineering Team</w:t>
+      </w:r>
+    </w:p>
+    <w:p>
+      <w:r>
+        <w:t>As per</w:t>
+      </w:r>
+      <w:r>
+        <w:t xml:space="preserve"> Dr. </w:t>
+      </w:r>
       <w:r>
         <w:t>Shiakolas</w:t>
       </w:r>
-      <w:proofErr w:type="spellEnd"/>
-      <w:r>
-        <w:t xml:space="preserve">. First form of communication is by e-mail. </w:t>
-      </w:r>
-      <w:r>
-        <w:t>The team</w:t>
-      </w:r>
-      <w:r>
-        <w:t xml:space="preserve"> use</w:t>
-      </w:r>
-      <w:r>
-        <w:t>s</w:t>
-      </w:r>
-      <w:r>
-        <w:t xml:space="preserve"> e-mail as a means to ask smaller questions such as clarification on a requirement. The other form of communication is scheduled meetings. Meetings with Dr. </w:t>
-      </w:r>
-      <w:proofErr w:type="spellStart"/>
-      <w:r>
-        <w:t>Shiako</w:t>
-      </w:r>
-      <w:r>
-        <w:t>las</w:t>
-      </w:r>
-      <w:proofErr w:type="spellEnd"/>
-      <w:r>
-        <w:t xml:space="preserve"> are not regular, so before</w:t>
-      </w:r>
-      <w:r>
-        <w:t xml:space="preserve"> a meeting</w:t>
-      </w:r>
-      <w:r>
-        <w:t xml:space="preserve"> can be scheduled</w:t>
-      </w:r>
-      <w:r>
-        <w:t>, the team</w:t>
-      </w:r>
-      <w:r>
-        <w:t xml:space="preserve"> must first </w:t>
-      </w:r>
-      <w:r>
-        <w:t xml:space="preserve">e-mail Dr. </w:t>
-      </w:r>
-      <w:proofErr w:type="spellStart"/>
-      <w:r>
-        <w:t>Shiakolas</w:t>
-      </w:r>
-      <w:proofErr w:type="spellEnd"/>
-      <w:r>
-        <w:t xml:space="preserve"> and discuss an appropriate meeting time</w:t>
-      </w:r>
-      <w:r>
-        <w:t>.</w:t>
-      </w:r>
-      <w:r>
-        <w:t xml:space="preserve"> The</w:t>
-      </w:r>
-      <w:r>
-        <w:t xml:space="preserve"> normal meeting time is on Wednesday at 1:00p.m. During meetings with Dr. </w:t>
-      </w:r>
-      <w:proofErr w:type="spellStart"/>
-      <w:r>
-        <w:t>Shiakola</w:t>
-      </w:r>
-      <w:r>
-        <w:t>s</w:t>
-      </w:r>
-      <w:proofErr w:type="spellEnd"/>
-      <w:r>
-        <w:t>, the team</w:t>
-      </w:r>
-      <w:r>
-        <w:t xml:space="preserve"> discuss</w:t>
-      </w:r>
-      <w:r>
-        <w:t>es</w:t>
-      </w:r>
-      <w:r>
-        <w:t xml:space="preserve"> clarification about the requirements and discuss</w:t>
-      </w:r>
-      <w:r>
-        <w:t>es</w:t>
-      </w:r>
-      <w:r>
-        <w:t xml:space="preserve"> the scope and whether it is correct as is or needs to be changed</w:t>
-      </w:r>
-      <w:r>
-        <w:t>.</w:t>
-      </w:r>
-    </w:p>
-    <w:p>
-      <w:pPr>
-        <w:pStyle w:val="Heading3"/>
-      </w:pPr>
-      <w:r>
-        <w:t>Mr. O’Dell</w:t>
-      </w:r>
-      <w:r>
-        <w:t xml:space="preserve"> (Professor)</w:t>
-      </w:r>
-    </w:p>
-    <w:p>
-      <w:r>
-        <w:t>Another individual that the team reports to</w:t>
-      </w:r>
-      <w:r>
-        <w:t xml:space="preserve"> is </w:t>
-      </w:r>
-      <w:r>
-        <w:t>Mr. O’Dell</w:t>
-      </w:r>
-      <w:r>
-        <w:t xml:space="preserve">. </w:t>
-      </w:r>
-      <w:r>
-        <w:t>He</w:t>
-      </w:r>
-      <w:r>
-        <w:t xml:space="preserve"> is the professor of</w:t>
-      </w:r>
-      <w:r>
-        <w:t xml:space="preserve"> the Senior Design course that</w:t>
-      </w:r>
-      <w:r>
-        <w:t xml:space="preserve"> oversees the Computer Science Teams in his class. To ensure that every team is making progress, </w:t>
-      </w:r>
-      <w:r>
-        <w:t>Mr. O’Dell</w:t>
-      </w:r>
-      <w:r>
-        <w:t xml:space="preserve"> requires several deliverables, including individual status reports, team status report presentations, and deliverable documents. O</w:t>
-      </w:r>
-      <w:r>
-        <w:t>ne goal of this</w:t>
-      </w:r>
-      <w:r>
-        <w:t xml:space="preserve"> team </w:t>
-      </w:r>
-      <w:r>
-        <w:t xml:space="preserve">is to be able to deliver </w:t>
-      </w:r>
-      <w:r>
-        <w:t>on time with adequate information. In the</w:t>
-      </w:r>
-      <w:r>
-        <w:t xml:space="preserve"> case of questions regarding</w:t>
-      </w:r>
-      <w:r>
-        <w:t xml:space="preserve"> deliverables or how Senior Design works, </w:t>
-      </w:r>
-      <w:r>
-        <w:t>Mr. O’Dell</w:t>
-      </w:r>
-      <w:r>
-        <w:t xml:space="preserve"> accepts e-mails from his students.</w:t>
-      </w:r>
-    </w:p>
-    <w:p>
-      <w:pPr>
-        <w:pStyle w:val="Heading3"/>
-      </w:pPr>
-      <w:r>
-        <w:t>Mechanical Engineering Team</w:t>
-      </w:r>
-    </w:p>
-    <w:p>
-      <w:r>
-        <w:t>As per</w:t>
-      </w:r>
-      <w:r>
-        <w:t xml:space="preserve"> Dr. </w:t>
-      </w:r>
-      <w:proofErr w:type="spellStart"/>
-      <w:r>
-        <w:t>Shiakolas</w:t>
-      </w:r>
-      <w:r>
-        <w:t>’s</w:t>
-      </w:r>
-      <w:proofErr w:type="spellEnd"/>
-      <w:r>
-        <w:t xml:space="preserve"> request, Ink3D has</w:t>
+      <w:r>
+        <w:t>’s request, Ink3D has</w:t>
       </w:r>
       <w:r>
         <w:t xml:space="preserve"> not yet met with the Mechanical Engineering Team. However, meeting with the ME Team will eventually be necessary, so a form of communication must be established between the two teams. </w:t>
@@ -12820,92 +12671,84 @@
         <w:t xml:space="preserve"> will be used</w:t>
       </w:r>
       <w:r>
-        <w:t xml:space="preserve"> between the ME Team and Ink3D as Ink3D uses internally. Initial contact will be made by e-mail or by both teams meeting with Dr. </w:t>
-      </w:r>
-      <w:proofErr w:type="spellStart"/>
-      <w:r>
-        <w:t>Shiakolas</w:t>
-      </w:r>
-      <w:proofErr w:type="spellEnd"/>
-      <w:r>
-        <w:t>.</w:t>
+        <w:t xml:space="preserve"> between the ME Team and Ink3D as Ink3D uses internally. Initial contact will be made by e-mail or by both teams meeting with Dr. Shiakolas.</w:t>
       </w:r>
     </w:p>
     <w:p>
       <w:pPr>
         <w:pStyle w:val="Heading1"/>
       </w:pPr>
-      <w:bookmarkStart w:id="15" w:name="_Toc317666957"/>
+      <w:bookmarkStart w:id="14" w:name="_Toc317666957"/>
       <w:r>
         <w:lastRenderedPageBreak/>
         <w:t>Change Management Plan</w:t>
       </w:r>
+      <w:bookmarkEnd w:id="14"/>
+    </w:p>
+    <w:p>
+      <w:pPr>
+        <w:pStyle w:val="Heading2"/>
+      </w:pPr>
+      <w:bookmarkStart w:id="15" w:name="_Toc317666958"/>
+      <w:r>
+        <w:t>Purpose of Integrated Change Management Plan</w:t>
+      </w:r>
       <w:bookmarkEnd w:id="15"/>
     </w:p>
     <w:p>
+      <w:r>
+        <w:t xml:space="preserve">Throughout the course of this project, it is inevitable that change will </w:t>
+      </w:r>
+      <w:r>
+        <w:t>be required</w:t>
+      </w:r>
+      <w:r>
+        <w:t xml:space="preserve">.  </w:t>
+      </w:r>
+      <w:r>
+        <w:t>In order to have the highest probability of success, i</w:t>
+      </w:r>
+      <w:r>
+        <w:t>t is important to define a p</w:t>
+      </w:r>
+      <w:r>
+        <w:t>lan</w:t>
+      </w:r>
+      <w:r>
+        <w:t xml:space="preserve"> for identifying acceptable changes and controlling the </w:t>
+      </w:r>
+      <w:r>
+        <w:t>impact of those changes.</w:t>
+      </w:r>
+    </w:p>
+    <w:p>
+      <w:r>
+        <w:t xml:space="preserve">The early stages of </w:t>
+      </w:r>
+      <w:r>
+        <w:t>3-D Printer</w:t>
+      </w:r>
+      <w:r>
+        <w:t xml:space="preserve"> Fabrication System project still involves many unknowns and loosely defined components that are likely to change as the project progresses.  The areas most likely to change are the scope of the team’s involvement in the printer’s firmware and the interface between the printer and the host software.  Early meetings with the project’s sponsor also suggest that the required printing methods may also change throughout the course of the project depending on </w:t>
+      </w:r>
+      <w:r>
+        <w:t>the efficiency of the project’s progress.</w:t>
+      </w:r>
+    </w:p>
+    <w:p>
+      <w:r>
+        <w:t>This Integrated Change Management Plan is intended to define all processes, practices, tools, review bodies, and authority necessary to monitor and control the identification of changes and the impact of those changes on the project objectives.</w:t>
+      </w:r>
+    </w:p>
+    <w:p>
       <w:pPr>
         <w:pStyle w:val="Heading2"/>
       </w:pPr>
-      <w:bookmarkStart w:id="16" w:name="_Toc317666958"/>
-      <w:r>
-        <w:t>Purpose of Integrated Change Management Plan</w:t>
+      <w:bookmarkStart w:id="16" w:name="_Toc317666959"/>
+      <w:r>
+        <w:t>Roles and Responsibilities</w:t>
       </w:r>
       <w:bookmarkEnd w:id="16"/>
-    </w:p>
-    <w:p>
-      <w:r>
-        <w:t xml:space="preserve">Throughout the course of this project, it is inevitable that change will </w:t>
-      </w:r>
-      <w:r>
-        <w:t>be required</w:t>
-      </w:r>
-      <w:r>
-        <w:t xml:space="preserve">.  </w:t>
-      </w:r>
-      <w:r>
-        <w:t>In order to have the highest probability of success, i</w:t>
-      </w:r>
-      <w:r>
-        <w:t>t is important to define a p</w:t>
-      </w:r>
-      <w:r>
-        <w:t>lan</w:t>
-      </w:r>
-      <w:r>
-        <w:t xml:space="preserve"> for identifying acceptable changes and controlling the </w:t>
-      </w:r>
-      <w:r>
-        <w:t>impact of those changes.</w:t>
-      </w:r>
-    </w:p>
-    <w:p>
-      <w:r>
-        <w:t xml:space="preserve">The early stages of </w:t>
-      </w:r>
-      <w:r>
-        <w:t>3-D Printer</w:t>
-      </w:r>
-      <w:r>
-        <w:t xml:space="preserve"> Fabrication System project still involves many unknowns and loosely defined components that are likely to change as the project progresses.  The areas most likely to change are the scope of the team’s involvement in the printer’s firmware and the interface between the printer and the host software.  Early meetings with the project’s sponsor also suggest that the required printing methods may also change throughout the course of the project depending on </w:t>
-      </w:r>
-      <w:r>
-        <w:t>the efficiency of the project’s progress.</w:t>
-      </w:r>
-    </w:p>
-    <w:p>
-      <w:r>
-        <w:t>This Integrated Change Management Plan is intended to define all processes, practices, tools, review bodies, and authority necessary to monitor and control the identification of changes and the impact of those changes on the project objectives.</w:t>
-      </w:r>
-    </w:p>
-    <w:p>
-      <w:pPr>
-        <w:pStyle w:val="Heading2"/>
-      </w:pPr>
-      <w:bookmarkStart w:id="17" w:name="_Toc317666959"/>
-      <w:r>
-        <w:t>Roles and Responsibilities</w:t>
-      </w:r>
-      <w:bookmarkEnd w:id="17"/>
     </w:p>
     <w:p>
       <w:pPr>
@@ -12931,24 +12774,10 @@
         <w:t xml:space="preserve"> </w:t>
       </w:r>
       <w:r>
-        <w:t xml:space="preserve">Dr. </w:t>
-      </w:r>
-      <w:proofErr w:type="spellStart"/>
-      <w:r>
-        <w:t>Panos</w:t>
-      </w:r>
-      <w:proofErr w:type="spellEnd"/>
-      <w:r>
-        <w:t xml:space="preserve"> </w:t>
-      </w:r>
-      <w:proofErr w:type="spellStart"/>
-      <w:r>
-        <w:t>Shiakolas</w:t>
-      </w:r>
-      <w:proofErr w:type="spellEnd"/>
-      <w:r>
-        <w:t xml:space="preserve"> will inform the team if any changes are needed to the project to achieve his expectations of the project.  He will also have to approve any changes that the team decides are necessary.</w:t>
-      </w:r>
+        <w:t>Dr. Shiakolas will inform the team if any changes are needed to the project to achieve his expectations of the project.  He will also have to approve any changes that the team decides are necessary.</w:t>
+      </w:r>
+      <w:bookmarkStart w:id="17" w:name="_GoBack"/>
+      <w:bookmarkEnd w:id="17"/>
     </w:p>
     <w:p>
       <w:pPr>
@@ -13664,31 +13493,7 @@
         </w:rPr>
       </w:pPr>
       <w:r>
-        <w:t xml:space="preserve">Project Sponsor: Dr. </w:t>
-      </w:r>
-      <w:proofErr w:type="spellStart"/>
-      <w:r>
-        <w:t>Panos</w:t>
-      </w:r>
-      <w:proofErr w:type="spellEnd"/>
-      <w:r>
-        <w:t xml:space="preserve"> </w:t>
-      </w:r>
-      <w:proofErr w:type="spellStart"/>
-      <w:r>
-        <w:t>Shiakolas</w:t>
-      </w:r>
-      <w:proofErr w:type="spellEnd"/>
-      <w:r>
-        <w:t xml:space="preserve"> is the sponsor for the project. The sponsor will assist the team in identifying the major requirements and needs for the project. The sponsor will also assist the ME team in identifying the hardware requirements and relaying the information to the CSE team. Dr. </w:t>
-      </w:r>
-      <w:proofErr w:type="spellStart"/>
-      <w:r>
-        <w:t>Shiakolas</w:t>
-      </w:r>
-      <w:proofErr w:type="spellEnd"/>
-      <w:r>
-        <w:t xml:space="preserve"> has a wealth of experience with 3-D printing and the CSE team will meet with him on a weekly or bi-weekly basis to discuss any risks and possible resolutions to the risks.</w:t>
+        <w:t>Project Sponsor: Dr. Shiakolas is the sponsor for the project. The sponsor will assist the team in identifying the major requirements and needs for the project. The sponsor will also assist the ME team in identifying the hardware requirements and relaying the information to the CSE team. Dr. Shiakolas has a wealth of experience with 3-D printing and the CSE team will meet with him on a weekly or bi-weekly basis to discuss any risks and possible resolutions to the risks.</w:t>
       </w:r>
     </w:p>
     <w:p>
@@ -13766,15 +13571,7 @@
         </w:rPr>
       </w:pPr>
       <w:r>
-        <w:t xml:space="preserve">Project Stakeholders: Dr. </w:t>
-      </w:r>
-      <w:proofErr w:type="spellStart"/>
-      <w:r>
-        <w:t>Shiakolas</w:t>
-      </w:r>
-      <w:proofErr w:type="spellEnd"/>
-      <w:r>
-        <w:t>, the ME team, and machine operators of the UTA Mechanical Engineering Department will address any potential risk as well as possible courses of actions to the CSE team.</w:t>
+        <w:t>Project Stakeholders: Dr. Shiakolas, the ME team, and machine operators of the UTA Mechanical Engineering Department will address any potential risk as well as possible courses of actions to the CSE team.</w:t>
       </w:r>
     </w:p>
     <w:p>
@@ -14570,15 +14367,7 @@
           </w:tcPr>
           <w:p>
             <w:r>
-              <w:t xml:space="preserve">Other team members must assist with </w:t>
-            </w:r>
-            <w:proofErr w:type="spellStart"/>
-            <w:r>
-              <w:t>CpE</w:t>
-            </w:r>
-            <w:proofErr w:type="spellEnd"/>
-            <w:r>
-              <w:t xml:space="preserve"> tasks</w:t>
+              <w:t>Other team members must assist with CpE tasks</w:t>
             </w:r>
           </w:p>
         </w:tc>
@@ -14813,26 +14602,10 @@
         <w:t xml:space="preserve"> </w:t>
       </w:r>
       <w:r>
-        <w:t xml:space="preserve">Dr. </w:t>
-      </w:r>
-      <w:proofErr w:type="spellStart"/>
-      <w:r>
-        <w:t>Shiakolas</w:t>
-      </w:r>
-      <w:proofErr w:type="spellEnd"/>
-      <w:r>
-        <w:t xml:space="preserve"> will be providing advice on what items could be beneficial to our project. In addition, D</w:t>
-      </w:r>
-      <w:r>
-        <w:t xml:space="preserve">r. </w:t>
-      </w:r>
-      <w:proofErr w:type="spellStart"/>
-      <w:r>
-        <w:t>Shiakolas</w:t>
-      </w:r>
-      <w:proofErr w:type="spellEnd"/>
-      <w:r>
-        <w:t xml:space="preserve"> has offered to give</w:t>
+        <w:t>Dr. Shiakolas will be providing advice on what items could be beneficial to our project. In addition, D</w:t>
+      </w:r>
+      <w:r>
+        <w:t>r. Shiakolas has offered to give</w:t>
       </w:r>
       <w:r>
         <w:t xml:space="preserve"> the team access to</w:t>
@@ -15105,15 +14878,7 @@
     </w:p>
     <w:p>
       <w:r>
-        <w:t xml:space="preserve">All project artifacts will be archived using </w:t>
-      </w:r>
-      <w:proofErr w:type="spellStart"/>
-      <w:r>
-        <w:t>GitHub</w:t>
-      </w:r>
-      <w:proofErr w:type="spellEnd"/>
-      <w:r>
-        <w:t xml:space="preserve"> so that they may be available for future interests in this project.  The following is a list of the artifacts to be archived:</w:t>
+        <w:t>All project artifacts will be archived using GitHub so that they may be available for future interests in this project.  The following is a list of the artifacts to be archived:</w:t>
       </w:r>
     </w:p>
     <w:p>
@@ -15286,15 +15051,7 @@
     </w:p>
     <w:p>
       <w:r>
-        <w:t xml:space="preserve">The </w:t>
-      </w:r>
-      <w:proofErr w:type="spellStart"/>
-      <w:r>
-        <w:t>GitHub</w:t>
-      </w:r>
-      <w:proofErr w:type="spellEnd"/>
-      <w:r>
-        <w:t xml:space="preserve"> repository where these artifacts will be archived is located at </w:t>
+        <w:t xml:space="preserve">The GitHub repository where these artifacts will be archived is located at </w:t>
       </w:r>
       <w:r>
         <w:t>https://github.com/qpHalcy0n/SRDesign</w:t>
@@ -15377,23 +15134,7 @@
     </w:p>
     <w:p>
       <w:r>
-        <w:t xml:space="preserve">All financial records will be accounted for, documented, and archived.  Physical invoiced and purchase orders will be scanned and archived on </w:t>
-      </w:r>
-      <w:proofErr w:type="spellStart"/>
-      <w:r>
-        <w:t>GitHub</w:t>
-      </w:r>
-      <w:proofErr w:type="spellEnd"/>
-      <w:r>
-        <w:t xml:space="preserve"> with sensitive information blacked out.  A final cost report will be created that accounts for all project spending and this report will also be archived on </w:t>
-      </w:r>
-      <w:proofErr w:type="spellStart"/>
-      <w:r>
-        <w:t>GitHub</w:t>
-      </w:r>
-      <w:proofErr w:type="spellEnd"/>
-      <w:r>
-        <w:t>.</w:t>
+        <w:t>All financial records will be accounted for, documented, and archived.  Physical invoiced and purchase orders will be scanned and archived on GitHub with sensitive information blacked out.  A final cost report will be created that accounts for all project spending and this report will also be archived on GitHub.</w:t>
       </w:r>
     </w:p>
     <w:p>
@@ -15605,7 +15346,7 @@
         <w:b w:val="0"/>
         <w:noProof/>
       </w:rPr>
-      <w:t>9</w:t>
+      <w:t>17</w:t>
     </w:r>
     <w:r>
       <w:rPr>
@@ -15632,7 +15373,7 @@
       <w:rPr>
         <w:noProof/>
       </w:rPr>
-      <w:t>Earned Value Management</w:t>
+      <w:t>Change Management Plan</w:t>
     </w:r>
     <w:r>
       <w:rPr>
@@ -21928,7 +21669,7 @@
 </file>
 
 <file path=customXml/itemProps1.xml><?xml version="1.0" encoding="utf-8"?>
-<ds:datastoreItem xmlns:ds="http://schemas.openxmlformats.org/officeDocument/2006/customXml" ds:itemID="{DF810C82-0E0A-3D42-B3CE-FA741023630D}">
+<ds:datastoreItem xmlns:ds="http://schemas.openxmlformats.org/officeDocument/2006/customXml" ds:itemID="{2E2040F9-7D24-E74B-84EE-3C8AE52AC2FB}">
   <ds:schemaRefs>
     <ds:schemaRef ds:uri="http://schemas.openxmlformats.org/officeDocument/2006/bibliography"/>
   </ds:schemaRefs>

</xml_diff>

<commit_message>
Project Charter - Changed "Project Lead" to "Team Lead" in Section 9 for consistency with document
</commit_message>
<xml_diff>
--- a/ProjectCharter/ProjectCharterDraft.docx
+++ b/ProjectCharter/ProjectCharterDraft.docx
@@ -3086,8 +3086,13 @@
         <w:t>,</w:t>
       </w:r>
       <w:r>
-        <w:t xml:space="preserve"> Dr. Shiakolas</w:t>
-      </w:r>
+        <w:t xml:space="preserve"> Dr. </w:t>
+      </w:r>
+      <w:proofErr w:type="spellStart"/>
+      <w:r>
+        <w:t>Shiakolas</w:t>
+      </w:r>
+      <w:proofErr w:type="spellEnd"/>
       <w:r>
         <w:t>,</w:t>
       </w:r>
@@ -3407,8 +3412,20 @@
                 <w:color w:val="000000"/>
                 <w:szCs w:val="23"/>
               </w:rPr>
-              <w:t>Dr. Shiakolas</w:t>
-            </w:r>
+              <w:t xml:space="preserve">Dr. </w:t>
+            </w:r>
+            <w:proofErr w:type="spellStart"/>
+            <w:r>
+              <w:rPr>
+                <w:rFonts w:ascii="Arial" w:hAnsi="Arial"/>
+                <w:b/>
+                <w:bCs/>
+                <w:color w:val="000000"/>
+                <w:szCs w:val="23"/>
+              </w:rPr>
+              <w:t>Shiakolas</w:t>
+            </w:r>
+            <w:proofErr w:type="spellEnd"/>
           </w:p>
         </w:tc>
         <w:tc>
@@ -4710,8 +4727,13 @@
             <w:hideMark/>
           </w:tcPr>
           <w:p>
-            <w:r>
-              <w:t>SainSmart Mega2560 Controller</w:t>
+            <w:proofErr w:type="spellStart"/>
+            <w:r>
+              <w:t>SainSmart</w:t>
+            </w:r>
+            <w:proofErr w:type="spellEnd"/>
+            <w:r>
+              <w:t xml:space="preserve"> Mega2560 Controller</w:t>
             </w:r>
           </w:p>
         </w:tc>
@@ -4767,8 +4789,13 @@
             <w:hideMark/>
           </w:tcPr>
           <w:p>
-            <w:r>
-              <w:t>SainSmart RAMPS 1.4 Shield</w:t>
+            <w:proofErr w:type="spellStart"/>
+            <w:r>
+              <w:t>SainSmart</w:t>
+            </w:r>
+            <w:proofErr w:type="spellEnd"/>
+            <w:r>
+              <w:t xml:space="preserve"> RAMPS 1.4 Shield</w:t>
             </w:r>
           </w:p>
         </w:tc>
@@ -4824,8 +4851,13 @@
             <w:hideMark/>
           </w:tcPr>
           <w:p>
-            <w:r>
-              <w:t>SainSmart A4988 Driver</w:t>
+            <w:proofErr w:type="spellStart"/>
+            <w:r>
+              <w:t>SainSmart</w:t>
+            </w:r>
+            <w:proofErr w:type="spellEnd"/>
+            <w:r>
+              <w:t xml:space="preserve"> A4988 Driver</w:t>
             </w:r>
           </w:p>
         </w:tc>
@@ -5110,8 +5142,13 @@
             <w:hideMark/>
           </w:tcPr>
           <w:p>
-            <w:r>
-              <w:t>SainSmart 1602 LCD Shield</w:t>
+            <w:proofErr w:type="spellStart"/>
+            <w:r>
+              <w:t>SainSmart</w:t>
+            </w:r>
+            <w:proofErr w:type="spellEnd"/>
+            <w:r>
+              <w:t xml:space="preserve"> 1602 LCD Shield</w:t>
             </w:r>
           </w:p>
         </w:tc>
@@ -5341,7 +5378,15 @@
         <w:t>The intended audience</w:t>
       </w:r>
       <w:r>
-        <w:t xml:space="preserve"> of the 3-D Printer Fabrication System will be the ME team, Dr. Shiakolas, other operators authorized by the aforementioned, and experienced 3-D and CNC machine operators.</w:t>
+        <w:t xml:space="preserve"> of the 3-D Printer Fabrication System will be the ME team, Dr. </w:t>
+      </w:r>
+      <w:proofErr w:type="spellStart"/>
+      <w:r>
+        <w:t>Shiakolas</w:t>
+      </w:r>
+      <w:proofErr w:type="spellEnd"/>
+      <w:r>
+        <w:t>, other operators authorized by the aforementioned, and experienced 3-D and CNC machine operators.</w:t>
       </w:r>
     </w:p>
     <w:p>
@@ -5425,7 +5470,15 @@
     </w:p>
     <w:p>
       <w:r>
-        <w:t xml:space="preserve">Preliminary material costs for the project are given in Table 1.3 in this document. The hardware lead shall work closely with the ME team and the project sponsor, Dr. Shiakolas, to evaluate any potential material cost deviations. Such deviations shall be agreed upon by the CSE team before </w:t>
+        <w:t xml:space="preserve">Preliminary material costs for the project are given in Table 1.3 in this document. The hardware lead shall work closely with the ME team and the project sponsor, Dr. </w:t>
+      </w:r>
+      <w:proofErr w:type="spellStart"/>
+      <w:r>
+        <w:t>Shiakolas</w:t>
+      </w:r>
+      <w:proofErr w:type="spellEnd"/>
+      <w:r>
+        <w:t xml:space="preserve">, to evaluate any potential material cost deviations. Such deviations shall be agreed upon by the CSE team before </w:t>
       </w:r>
       <w:r>
         <w:lastRenderedPageBreak/>
@@ -12218,7 +12271,15 @@
         <w:t xml:space="preserve"> col</w:t>
       </w:r>
       <w:r>
-        <w:t>laboration, the team will be using a version control manager. Github was chosen as the version control manager</w:t>
+        <w:t xml:space="preserve">laboration, the team will be using a version control manager. </w:t>
+      </w:r>
+      <w:proofErr w:type="spellStart"/>
+      <w:r>
+        <w:t>Github</w:t>
+      </w:r>
+      <w:proofErr w:type="spellEnd"/>
+      <w:r>
+        <w:t xml:space="preserve"> was chosen as the version control manager</w:t>
       </w:r>
       <w:r>
         <w:t xml:space="preserve"> because of its </w:t>
@@ -12348,7 +12409,15 @@
         <w:t>three primary methods of communication</w:t>
       </w:r>
       <w:r>
-        <w:t xml:space="preserve"> for the individual members. These are team meetings, the GitHub repository, and e-mail. </w:t>
+        <w:t xml:space="preserve"> for the individual members. These are team meetings, the </w:t>
+      </w:r>
+      <w:proofErr w:type="spellStart"/>
+      <w:r>
+        <w:t>GitHub</w:t>
+      </w:r>
+      <w:proofErr w:type="spellEnd"/>
+      <w:r>
+        <w:t xml:space="preserve"> repository, and e-mail. </w:t>
       </w:r>
       <w:r>
         <w:t>This section</w:t>
@@ -12410,16 +12479,31 @@
       <w:pPr>
         <w:pStyle w:val="Heading3"/>
       </w:pPr>
+      <w:proofErr w:type="spellStart"/>
       <w:r>
         <w:t>GitHub</w:t>
       </w:r>
-    </w:p>
-    <w:p>
-      <w:r>
-        <w:t>GitHub is the team’s</w:t>
-      </w:r>
-      <w:r>
-        <w:t xml:space="preserve"> primary source control for the system. The file architecture of the team’s GitHub account is structured to neatly accommodate several types of documentation, </w:t>
+      <w:proofErr w:type="spellEnd"/>
+    </w:p>
+    <w:p>
+      <w:proofErr w:type="spellStart"/>
+      <w:r>
+        <w:t>GitHub</w:t>
+      </w:r>
+      <w:proofErr w:type="spellEnd"/>
+      <w:r>
+        <w:t xml:space="preserve"> is the team’s</w:t>
+      </w:r>
+      <w:r>
+        <w:t xml:space="preserve"> primary source control for the system. The file architecture of the team’s </w:t>
+      </w:r>
+      <w:proofErr w:type="spellStart"/>
+      <w:r>
+        <w:t>GitHub</w:t>
+      </w:r>
+      <w:proofErr w:type="spellEnd"/>
+      <w:r>
+        <w:t xml:space="preserve"> account is structured to neatly accommodate several types of documentation, </w:t>
       </w:r>
       <w:r>
         <w:t>research, and deliverables</w:t>
@@ -12428,7 +12512,15 @@
         <w:t>.</w:t>
       </w:r>
       <w:r>
-        <w:t xml:space="preserve"> GitHub’s comment feature allows individual members to briefly update the team on the individual’s progress. </w:t>
+        <w:t xml:space="preserve"> </w:t>
+      </w:r>
+      <w:proofErr w:type="spellStart"/>
+      <w:r>
+        <w:t>GitHub’s</w:t>
+      </w:r>
+      <w:proofErr w:type="spellEnd"/>
+      <w:r>
+        <w:t xml:space="preserve"> comment feature allows individual members to briefly update the team on the individual’s progress. </w:t>
       </w:r>
     </w:p>
     <w:p>
@@ -12447,7 +12539,15 @@
         <w:t xml:space="preserve"> E-mail is used for primarily for questions, concerns, and clarification. Important information or helpful notes that were not disc</w:t>
       </w:r>
       <w:r>
-        <w:t>ussed during the meeting (ie. The team forgets</w:t>
+        <w:t>ussed during the meeting (</w:t>
+      </w:r>
+      <w:proofErr w:type="spellStart"/>
+      <w:r>
+        <w:t>ie</w:t>
+      </w:r>
+      <w:proofErr w:type="spellEnd"/>
+      <w:r>
+        <w:t>. The team forgets</w:t>
       </w:r>
       <w:r>
         <w:t xml:space="preserve"> to talk about it) can be brought up via the E-mail.</w:t>
@@ -12483,9 +12583,11 @@
       <w:r>
         <w:t xml:space="preserve">Dr. </w:t>
       </w:r>
+      <w:proofErr w:type="spellStart"/>
       <w:r>
         <w:t>Shiakolas</w:t>
       </w:r>
+      <w:proofErr w:type="spellEnd"/>
       <w:r>
         <w:t xml:space="preserve"> (Team Sponsor)</w:t>
       </w:r>
@@ -12507,7 +12609,15 @@
         <w:t xml:space="preserve"> with the team’s</w:t>
       </w:r>
       <w:r>
-        <w:t xml:space="preserve"> sponsor, Dr. Shiakolas. First form of communication is by e-mail. </w:t>
+        <w:t xml:space="preserve"> sponsor, Dr. </w:t>
+      </w:r>
+      <w:proofErr w:type="spellStart"/>
+      <w:r>
+        <w:t>Shiakolas</w:t>
+      </w:r>
+      <w:proofErr w:type="spellEnd"/>
+      <w:r>
+        <w:t xml:space="preserve">. First form of communication is by e-mail. </w:t>
       </w:r>
       <w:r>
         <w:t>The team</w:t>
@@ -12519,10 +12629,18 @@
         <w:t>s</w:t>
       </w:r>
       <w:r>
-        <w:t xml:space="preserve"> e-mail as a means to ask smaller questions such as clarification on a requirement. The other form of communication is scheduled meetings. Meetings with Dr. Shiako</w:t>
-      </w:r>
-      <w:r>
-        <w:t>las are not regular, so before</w:t>
+        <w:t xml:space="preserve"> e-mail as a means to ask smaller questions such as clarification on a requirement. The other form of communication is scheduled meetings. Meetings with Dr. </w:t>
+      </w:r>
+      <w:proofErr w:type="spellStart"/>
+      <w:r>
+        <w:t>Shiako</w:t>
+      </w:r>
+      <w:r>
+        <w:t>las</w:t>
+      </w:r>
+      <w:proofErr w:type="spellEnd"/>
+      <w:r>
+        <w:t xml:space="preserve"> are not regular, so before</w:t>
       </w:r>
       <w:r>
         <w:t xml:space="preserve"> a meeting</w:t>
@@ -12537,7 +12655,15 @@
         <w:t xml:space="preserve"> must first </w:t>
       </w:r>
       <w:r>
-        <w:t>e-mail Dr. Shiakolas and discuss an appropriate meeting time</w:t>
+        <w:t xml:space="preserve">e-mail Dr. </w:t>
+      </w:r>
+      <w:proofErr w:type="spellStart"/>
+      <w:r>
+        <w:t>Shiakolas</w:t>
+      </w:r>
+      <w:proofErr w:type="spellEnd"/>
+      <w:r>
+        <w:t xml:space="preserve"> and discuss an appropriate meeting time</w:t>
       </w:r>
       <w:r>
         <w:t>.</w:t>
@@ -12546,10 +12672,18 @@
         <w:t xml:space="preserve"> The</w:t>
       </w:r>
       <w:r>
-        <w:t xml:space="preserve"> normal meeting time is on Wednesday at 1:00p.m. During meetings with Dr. Shiakola</w:t>
-      </w:r>
-      <w:r>
-        <w:t>s, the team</w:t>
+        <w:t xml:space="preserve"> normal meeting time is on Wednesday at 1:00p.m. During meetings with Dr. </w:t>
+      </w:r>
+      <w:proofErr w:type="spellStart"/>
+      <w:r>
+        <w:t>Shiakola</w:t>
+      </w:r>
+      <w:r>
+        <w:t>s</w:t>
+      </w:r>
+      <w:proofErr w:type="spellEnd"/>
+      <w:r>
+        <w:t>, the team</w:t>
       </w:r>
       <w:r>
         <w:t xml:space="preserve"> discuss</w:t>
@@ -12652,11 +12786,16 @@
       <w:r>
         <w:t xml:space="preserve"> Dr. </w:t>
       </w:r>
+      <w:proofErr w:type="spellStart"/>
       <w:r>
         <w:t>Shiakolas</w:t>
       </w:r>
       <w:r>
-        <w:t>’s request, Ink3D has</w:t>
+        <w:t>’s</w:t>
+      </w:r>
+      <w:proofErr w:type="spellEnd"/>
+      <w:r>
+        <w:t xml:space="preserve"> request, Ink3D has</w:t>
       </w:r>
       <w:r>
         <w:t xml:space="preserve"> not yet met with the Mechanical Engineering Team. However, meeting with the ME Team will eventually be necessary, so a form of communication must be established between the two teams. </w:t>
@@ -12671,7 +12810,15 @@
         <w:t xml:space="preserve"> will be used</w:t>
       </w:r>
       <w:r>
-        <w:t xml:space="preserve"> between the ME Team and Ink3D as Ink3D uses internally. Initial contact will be made by e-mail or by both teams meeting with Dr. Shiakolas.</w:t>
+        <w:t xml:space="preserve"> between the ME Team and Ink3D as Ink3D uses internally. Initial contact will be made by e-mail or by both teams meeting with Dr. </w:t>
+      </w:r>
+      <w:proofErr w:type="spellStart"/>
+      <w:r>
+        <w:t>Shiakolas</w:t>
+      </w:r>
+      <w:proofErr w:type="spellEnd"/>
+      <w:r>
+        <w:t>.</w:t>
       </w:r>
     </w:p>
     <w:p>
@@ -12774,10 +12921,16 @@
         <w:t xml:space="preserve"> </w:t>
       </w:r>
       <w:r>
-        <w:t>Dr. Shiakolas will inform the team if any changes are needed to the project to achieve his expectations of the project.  He will also have to approve any changes that the team decides are necessary.</w:t>
-      </w:r>
-      <w:bookmarkStart w:id="17" w:name="_GoBack"/>
-      <w:bookmarkEnd w:id="17"/>
+        <w:t xml:space="preserve">Dr. </w:t>
+      </w:r>
+      <w:proofErr w:type="spellStart"/>
+      <w:r>
+        <w:t>Shiakolas</w:t>
+      </w:r>
+      <w:proofErr w:type="spellEnd"/>
+      <w:r>
+        <w:t xml:space="preserve"> will inform the team if any changes are needed to the project to achieve his expectations of the project.  He will also have to approve any changes that the team decides are necessary.</w:t>
+      </w:r>
     </w:p>
     <w:p>
       <w:pPr>
@@ -12796,7 +12949,13 @@
         <w:rPr>
           <w:b/>
         </w:rPr>
-        <w:t>Project Lea</w:t>
+        <w:t>Team</w:t>
+      </w:r>
+      <w:r>
+        <w:rPr>
+          <w:b/>
+        </w:rPr>
+        <w:t xml:space="preserve"> Lea</w:t>
       </w:r>
       <w:r>
         <w:rPr>
@@ -12808,7 +12967,18 @@
         <w:t xml:space="preserve"> </w:t>
       </w:r>
       <w:r>
-        <w:t>Dan Lain is responsible for leading team discussions about any proposed changes.  He is also responsible for presenting changes proposed by the team to the sponsor and presenting any changes proposed by the sponsor to the team.</w:t>
+        <w:t>Dan Lain is responsible for leading team discussio</w:t>
+      </w:r>
+      <w:r>
+        <w:t xml:space="preserve">ns about any proposed changes.  </w:t>
+      </w:r>
+      <w:r>
+        <w:t>He is also responsible for presenting changes proposed by the team to the sponsor and presenting any changes proposed by the sponsor t</w:t>
+      </w:r>
+      <w:bookmarkStart w:id="17" w:name="_GoBack"/>
+      <w:bookmarkEnd w:id="17"/>
+      <w:r>
+        <w:t>o the team.</w:t>
       </w:r>
     </w:p>
     <w:p>
@@ -12890,7 +13060,13 @@
     </w:p>
     <w:p>
       <w:r>
-        <w:t>The project sponsor or any member of the project team may propose changes.  To propose a change, the sponsor or team member must first present the change to the project lead.</w:t>
+        <w:t xml:space="preserve">The project sponsor or any member of the project team may propose changes.  To propose a change, the sponsor or team member must first present the change to the </w:t>
+      </w:r>
+      <w:r>
+        <w:t>team</w:t>
+      </w:r>
+      <w:r>
+        <w:t xml:space="preserve"> lead.</w:t>
       </w:r>
       <w:r>
         <w:t xml:space="preserve">  The proposal must be made using the Change Control Form found in section 9.4.</w:t>
@@ -13493,7 +13669,23 @@
         </w:rPr>
       </w:pPr>
       <w:r>
-        <w:t>Project Sponsor: Dr. Shiakolas is the sponsor for the project. The sponsor will assist the team in identifying the major requirements and needs for the project. The sponsor will also assist the ME team in identifying the hardware requirements and relaying the information to the CSE team. Dr. Shiakolas has a wealth of experience with 3-D printing and the CSE team will meet with him on a weekly or bi-weekly basis to discuss any risks and possible resolutions to the risks.</w:t>
+        <w:t xml:space="preserve">Project Sponsor: Dr. </w:t>
+      </w:r>
+      <w:proofErr w:type="spellStart"/>
+      <w:r>
+        <w:t>Shiakolas</w:t>
+      </w:r>
+      <w:proofErr w:type="spellEnd"/>
+      <w:r>
+        <w:t xml:space="preserve"> is the sponsor for the project. The sponsor will assist the team in identifying the major requirements and needs for the project. The sponsor will also assist the ME team in identifying the hardware requirements and relaying the information to the CSE team. Dr. </w:t>
+      </w:r>
+      <w:proofErr w:type="spellStart"/>
+      <w:r>
+        <w:t>Shiakolas</w:t>
+      </w:r>
+      <w:proofErr w:type="spellEnd"/>
+      <w:r>
+        <w:t xml:space="preserve"> has a wealth of experience with 3-D printing and the CSE team will meet with him on a weekly or bi-weekly basis to discuss any risks and possible resolutions to the risks.</w:t>
       </w:r>
     </w:p>
     <w:p>
@@ -13571,7 +13763,15 @@
         </w:rPr>
       </w:pPr>
       <w:r>
-        <w:t>Project Stakeholders: Dr. Shiakolas, the ME team, and machine operators of the UTA Mechanical Engineering Department will address any potential risk as well as possible courses of actions to the CSE team.</w:t>
+        <w:t xml:space="preserve">Project Stakeholders: Dr. </w:t>
+      </w:r>
+      <w:proofErr w:type="spellStart"/>
+      <w:r>
+        <w:t>Shiakolas</w:t>
+      </w:r>
+      <w:proofErr w:type="spellEnd"/>
+      <w:r>
+        <w:t>, the ME team, and machine operators of the UTA Mechanical Engineering Department will address any potential risk as well as possible courses of actions to the CSE team.</w:t>
       </w:r>
     </w:p>
     <w:p>
@@ -14367,7 +14567,15 @@
           </w:tcPr>
           <w:p>
             <w:r>
-              <w:t>Other team members must assist with CpE tasks</w:t>
+              <w:t xml:space="preserve">Other team members must assist with </w:t>
+            </w:r>
+            <w:proofErr w:type="spellStart"/>
+            <w:r>
+              <w:t>CpE</w:t>
+            </w:r>
+            <w:proofErr w:type="spellEnd"/>
+            <w:r>
+              <w:t xml:space="preserve"> tasks</w:t>
             </w:r>
           </w:p>
         </w:tc>
@@ -14602,10 +14810,26 @@
         <w:t xml:space="preserve"> </w:t>
       </w:r>
       <w:r>
-        <w:t>Dr. Shiakolas will be providing advice on what items could be beneficial to our project. In addition, D</w:t>
-      </w:r>
-      <w:r>
-        <w:t>r. Shiakolas has offered to give</w:t>
+        <w:t xml:space="preserve">Dr. </w:t>
+      </w:r>
+      <w:proofErr w:type="spellStart"/>
+      <w:r>
+        <w:t>Shiakolas</w:t>
+      </w:r>
+      <w:proofErr w:type="spellEnd"/>
+      <w:r>
+        <w:t xml:space="preserve"> will be providing advice on what items could be beneficial to our project. In addition, D</w:t>
+      </w:r>
+      <w:r>
+        <w:t xml:space="preserve">r. </w:t>
+      </w:r>
+      <w:proofErr w:type="spellStart"/>
+      <w:r>
+        <w:t>Shiakolas</w:t>
+      </w:r>
+      <w:proofErr w:type="spellEnd"/>
+      <w:r>
+        <w:t xml:space="preserve"> has offered to give</w:t>
       </w:r>
       <w:r>
         <w:t xml:space="preserve"> the team access to</w:t>
@@ -14878,7 +15102,15 @@
     </w:p>
     <w:p>
       <w:r>
-        <w:t>All project artifacts will be archived using GitHub so that they may be available for future interests in this project.  The following is a list of the artifacts to be archived:</w:t>
+        <w:t xml:space="preserve">All project artifacts will be archived using </w:t>
+      </w:r>
+      <w:proofErr w:type="spellStart"/>
+      <w:r>
+        <w:t>GitHub</w:t>
+      </w:r>
+      <w:proofErr w:type="spellEnd"/>
+      <w:r>
+        <w:t xml:space="preserve"> so that they may be available for future interests in this project.  The following is a list of the artifacts to be archived:</w:t>
       </w:r>
     </w:p>
     <w:p>
@@ -15051,7 +15283,15 @@
     </w:p>
     <w:p>
       <w:r>
-        <w:t xml:space="preserve">The GitHub repository where these artifacts will be archived is located at </w:t>
+        <w:t xml:space="preserve">The </w:t>
+      </w:r>
+      <w:proofErr w:type="spellStart"/>
+      <w:r>
+        <w:t>GitHub</w:t>
+      </w:r>
+      <w:proofErr w:type="spellEnd"/>
+      <w:r>
+        <w:t xml:space="preserve"> repository where these artifacts will be archived is located at </w:t>
       </w:r>
       <w:r>
         <w:t>https://github.com/qpHalcy0n/SRDesign</w:t>
@@ -15134,7 +15374,23 @@
     </w:p>
     <w:p>
       <w:r>
-        <w:t>All financial records will be accounted for, documented, and archived.  Physical invoiced and purchase orders will be scanned and archived on GitHub with sensitive information blacked out.  A final cost report will be created that accounts for all project spending and this report will also be archived on GitHub.</w:t>
+        <w:t xml:space="preserve">All financial records will be accounted for, documented, and archived.  Physical invoiced and purchase orders will be scanned and archived on </w:t>
+      </w:r>
+      <w:proofErr w:type="spellStart"/>
+      <w:r>
+        <w:t>GitHub</w:t>
+      </w:r>
+      <w:proofErr w:type="spellEnd"/>
+      <w:r>
+        <w:t xml:space="preserve"> with sensitive information blacked out.  A final cost report will be created that accounts for all project spending and this report will also be archived on </w:t>
+      </w:r>
+      <w:proofErr w:type="spellStart"/>
+      <w:r>
+        <w:t>GitHub</w:t>
+      </w:r>
+      <w:proofErr w:type="spellEnd"/>
+      <w:r>
+        <w:t>.</w:t>
       </w:r>
     </w:p>
     <w:p>
@@ -21669,7 +21925,7 @@
 </file>
 
 <file path=customXml/itemProps1.xml><?xml version="1.0" encoding="utf-8"?>
-<ds:datastoreItem xmlns:ds="http://schemas.openxmlformats.org/officeDocument/2006/customXml" ds:itemID="{2E2040F9-7D24-E74B-84EE-3C8AE52AC2FB}">
+<ds:datastoreItem xmlns:ds="http://schemas.openxmlformats.org/officeDocument/2006/customXml" ds:itemID="{99C9D6DB-2D40-6F4D-9209-CBC883ACF999}">
   <ds:schemaRefs>
     <ds:schemaRef ds:uri="http://schemas.openxmlformats.org/officeDocument/2006/bibliography"/>
   </ds:schemaRefs>

</xml_diff>

<commit_message>
Project Charter - Specified that the team lead can request that more research be done into proposed changes before they will be presented to the team.
</commit_message>
<xml_diff>
--- a/ProjectCharter/ProjectCharterDraft.docx
+++ b/ProjectCharter/ProjectCharterDraft.docx
@@ -106,7 +106,7 @@
         <w:fldChar w:fldCharType="separate"/>
       </w:r>
       <w:r>
-        <w:t>14 October 2013 @ 9:03:00 PM</w:t>
+        <w:t>14 October 2013 @ 10:32:00 PM</w:t>
       </w:r>
       <w:r>
         <w:fldChar w:fldCharType="end"/>
@@ -3086,13 +3086,8 @@
         <w:t>,</w:t>
       </w:r>
       <w:r>
-        <w:t xml:space="preserve"> Dr. </w:t>
-      </w:r>
-      <w:proofErr w:type="spellStart"/>
-      <w:r>
-        <w:t>Shiakolas</w:t>
-      </w:r>
-      <w:proofErr w:type="spellEnd"/>
+        <w:t xml:space="preserve"> Dr. Shiakolas</w:t>
+      </w:r>
       <w:r>
         <w:t>,</w:t>
       </w:r>
@@ -3412,20 +3407,8 @@
                 <w:color w:val="000000"/>
                 <w:szCs w:val="23"/>
               </w:rPr>
-              <w:t xml:space="preserve">Dr. </w:t>
-            </w:r>
-            <w:proofErr w:type="spellStart"/>
-            <w:r>
-              <w:rPr>
-                <w:rFonts w:ascii="Arial" w:hAnsi="Arial"/>
-                <w:b/>
-                <w:bCs/>
-                <w:color w:val="000000"/>
-                <w:szCs w:val="23"/>
-              </w:rPr>
-              <w:t>Shiakolas</w:t>
-            </w:r>
-            <w:proofErr w:type="spellEnd"/>
+              <w:t>Dr. Shiakolas</w:t>
+            </w:r>
           </w:p>
         </w:tc>
         <w:tc>
@@ -4727,13 +4710,8 @@
             <w:hideMark/>
           </w:tcPr>
           <w:p>
-            <w:proofErr w:type="spellStart"/>
-            <w:r>
-              <w:t>SainSmart</w:t>
-            </w:r>
-            <w:proofErr w:type="spellEnd"/>
-            <w:r>
-              <w:t xml:space="preserve"> Mega2560 Controller</w:t>
+            <w:r>
+              <w:t>SainSmart Mega2560 Controller</w:t>
             </w:r>
           </w:p>
         </w:tc>
@@ -4789,13 +4767,8 @@
             <w:hideMark/>
           </w:tcPr>
           <w:p>
-            <w:proofErr w:type="spellStart"/>
-            <w:r>
-              <w:t>SainSmart</w:t>
-            </w:r>
-            <w:proofErr w:type="spellEnd"/>
-            <w:r>
-              <w:t xml:space="preserve"> RAMPS 1.4 Shield</w:t>
+            <w:r>
+              <w:t>SainSmart RAMPS 1.4 Shield</w:t>
             </w:r>
           </w:p>
         </w:tc>
@@ -4851,13 +4824,8 @@
             <w:hideMark/>
           </w:tcPr>
           <w:p>
-            <w:proofErr w:type="spellStart"/>
-            <w:r>
-              <w:t>SainSmart</w:t>
-            </w:r>
-            <w:proofErr w:type="spellEnd"/>
-            <w:r>
-              <w:t xml:space="preserve"> A4988 Driver</w:t>
+            <w:r>
+              <w:t>SainSmart A4988 Driver</w:t>
             </w:r>
           </w:p>
         </w:tc>
@@ -5142,13 +5110,8 @@
             <w:hideMark/>
           </w:tcPr>
           <w:p>
-            <w:proofErr w:type="spellStart"/>
-            <w:r>
-              <w:t>SainSmart</w:t>
-            </w:r>
-            <w:proofErr w:type="spellEnd"/>
-            <w:r>
-              <w:t xml:space="preserve"> 1602 LCD Shield</w:t>
+            <w:r>
+              <w:t>SainSmart 1602 LCD Shield</w:t>
             </w:r>
           </w:p>
         </w:tc>
@@ -5378,15 +5341,7 @@
         <w:t>The intended audience</w:t>
       </w:r>
       <w:r>
-        <w:t xml:space="preserve"> of the 3-D Printer Fabrication System will be the ME team, Dr. </w:t>
-      </w:r>
-      <w:proofErr w:type="spellStart"/>
-      <w:r>
-        <w:t>Shiakolas</w:t>
-      </w:r>
-      <w:proofErr w:type="spellEnd"/>
-      <w:r>
-        <w:t>, other operators authorized by the aforementioned, and experienced 3-D and CNC machine operators.</w:t>
+        <w:t xml:space="preserve"> of the 3-D Printer Fabrication System will be the ME team, Dr. Shiakolas, other operators authorized by the aforementioned, and experienced 3-D and CNC machine operators.</w:t>
       </w:r>
     </w:p>
     <w:p>
@@ -5470,15 +5425,7 @@
     </w:p>
     <w:p>
       <w:r>
-        <w:t xml:space="preserve">Preliminary material costs for the project are given in Table 1.3 in this document. The hardware lead shall work closely with the ME team and the project sponsor, Dr. </w:t>
-      </w:r>
-      <w:proofErr w:type="spellStart"/>
-      <w:r>
-        <w:t>Shiakolas</w:t>
-      </w:r>
-      <w:proofErr w:type="spellEnd"/>
-      <w:r>
-        <w:t xml:space="preserve">, to evaluate any potential material cost deviations. Such deviations shall be agreed upon by the CSE team before </w:t>
+        <w:t xml:space="preserve">Preliminary material costs for the project are given in Table 1.3 in this document. The hardware lead shall work closely with the ME team and the project sponsor, Dr. Shiakolas, to evaluate any potential material cost deviations. Such deviations shall be agreed upon by the CSE team before </w:t>
       </w:r>
       <w:r>
         <w:lastRenderedPageBreak/>
@@ -12271,15 +12218,7 @@
         <w:t xml:space="preserve"> col</w:t>
       </w:r>
       <w:r>
-        <w:t xml:space="preserve">laboration, the team will be using a version control manager. </w:t>
-      </w:r>
-      <w:proofErr w:type="spellStart"/>
-      <w:r>
-        <w:t>Github</w:t>
-      </w:r>
-      <w:proofErr w:type="spellEnd"/>
-      <w:r>
-        <w:t xml:space="preserve"> was chosen as the version control manager</w:t>
+        <w:t>laboration, the team will be using a version control manager. Github was chosen as the version control manager</w:t>
       </w:r>
       <w:r>
         <w:t xml:space="preserve"> because of its </w:t>
@@ -12409,21 +12348,87 @@
         <w:t>three primary methods of communication</w:t>
       </w:r>
       <w:r>
-        <w:t xml:space="preserve"> for the individual members. These are team meetings, the </w:t>
-      </w:r>
-      <w:proofErr w:type="spellStart"/>
+        <w:t xml:space="preserve"> for the individual members. These are team meetings, the GitHub repository, and e-mail. </w:t>
+      </w:r>
+      <w:r>
+        <w:t>This section</w:t>
+      </w:r>
+      <w:r>
+        <w:t xml:space="preserve"> will go into detail about these communication types below and describe how and why they are used.</w:t>
+      </w:r>
+    </w:p>
+    <w:p>
+      <w:pPr>
+        <w:pStyle w:val="Heading3"/>
+      </w:pPr>
+      <w:r>
+        <w:t>Team Meetings</w:t>
+      </w:r>
+    </w:p>
+    <w:p>
+      <w:r>
+        <w:t>The team</w:t>
+      </w:r>
+      <w:r>
+        <w:t xml:space="preserve"> schedule two regular meetings a week every Tuesday and Thursday at 7:00 </w:t>
+      </w:r>
+      <w:r>
+        <w:t xml:space="preserve">p.m. </w:t>
+      </w:r>
+      <w:r>
+        <w:t xml:space="preserve">There is no defined time limit for how long the meetings should last, but before each meeting, team lead Daniel Lain is responsible for </w:t>
+      </w:r>
+      <w:r>
+        <w:t>finalizing</w:t>
+      </w:r>
+      <w:r>
+        <w:t xml:space="preserve"> the</w:t>
+      </w:r>
+      <w:r>
+        <w:t xml:space="preserve"> meeting</w:t>
+      </w:r>
+      <w:r>
+        <w:t xml:space="preserve"> a</w:t>
+      </w:r>
+      <w:r>
+        <w:t>genda beforehand. The team follows the criteria listed for the team meeting. Once everything on the agenda list has been discussed, the team finishes with a session of open discussion and then decides on the next meeting’s agenda. Team meetings are primarily for</w:t>
+      </w:r>
+      <w:r>
+        <w:t xml:space="preserve"> reporting individual progress, </w:t>
+      </w:r>
+      <w:r>
+        <w:t>addressing concerns to the team,</w:t>
+      </w:r>
+      <w:r>
+        <w:t xml:space="preserve"> ensuring that each person’s</w:t>
+      </w:r>
+      <w:r>
+        <w:t xml:space="preserve"> individual work is collaborated, and deciding on the next step of the project.</w:t>
+      </w:r>
+    </w:p>
+    <w:p>
+      <w:pPr>
+        <w:pStyle w:val="Heading3"/>
+      </w:pPr>
       <w:r>
         <w:t>GitHub</w:t>
       </w:r>
-      <w:proofErr w:type="spellEnd"/>
-      <w:r>
-        <w:t xml:space="preserve"> repository, and e-mail. </w:t>
-      </w:r>
-      <w:r>
-        <w:t>This section</w:t>
-      </w:r>
-      <w:r>
-        <w:t xml:space="preserve"> will go into detail about these communication types below and describe how and why they are used.</w:t>
+    </w:p>
+    <w:p>
+      <w:r>
+        <w:t>GitHub is the team’s</w:t>
+      </w:r>
+      <w:r>
+        <w:t xml:space="preserve"> primary source control for the system. The file architecture of the team’s GitHub account is structured to neatly accommodate several types of documentation, </w:t>
+      </w:r>
+      <w:r>
+        <w:t>research, and deliverables</w:t>
+      </w:r>
+      <w:r>
+        <w:t>.</w:t>
+      </w:r>
+      <w:r>
+        <w:t xml:space="preserve"> GitHub’s comment feature allows individual members to briefly update the team on the individual’s progress. </w:t>
       </w:r>
     </w:p>
     <w:p>
@@ -12431,103 +12436,6 @@
         <w:pStyle w:val="Heading3"/>
       </w:pPr>
       <w:r>
-        <w:t>Team Meetings</w:t>
-      </w:r>
-    </w:p>
-    <w:p>
-      <w:r>
-        <w:t>The team</w:t>
-      </w:r>
-      <w:r>
-        <w:t xml:space="preserve"> schedule two regular meetings a week every Tuesday and Thursday at 7:00 </w:t>
-      </w:r>
-      <w:r>
-        <w:t xml:space="preserve">p.m. </w:t>
-      </w:r>
-      <w:r>
-        <w:t xml:space="preserve">There is no defined time limit for how long the meetings should last, but before each meeting, team lead Daniel Lain is responsible for </w:t>
-      </w:r>
-      <w:r>
-        <w:t>finalizing</w:t>
-      </w:r>
-      <w:r>
-        <w:t xml:space="preserve"> the</w:t>
-      </w:r>
-      <w:r>
-        <w:t xml:space="preserve"> meeting</w:t>
-      </w:r>
-      <w:r>
-        <w:t xml:space="preserve"> a</w:t>
-      </w:r>
-      <w:r>
-        <w:t>genda beforehand. The team follows the criteria listed for the team meeting. Once everything on the agenda list has been discussed, the team finishes with a session of open discussion and then decides on the next meeting’s agenda. Team meetings are primarily for</w:t>
-      </w:r>
-      <w:r>
-        <w:t xml:space="preserve"> reporting individual progress, </w:t>
-      </w:r>
-      <w:r>
-        <w:t>addressing concerns to the team,</w:t>
-      </w:r>
-      <w:r>
-        <w:t xml:space="preserve"> ensuring that each person’s</w:t>
-      </w:r>
-      <w:r>
-        <w:t xml:space="preserve"> individual work is collaborated, and deciding on the next step of the project.</w:t>
-      </w:r>
-    </w:p>
-    <w:p>
-      <w:pPr>
-        <w:pStyle w:val="Heading3"/>
-      </w:pPr>
-      <w:proofErr w:type="spellStart"/>
-      <w:r>
-        <w:t>GitHub</w:t>
-      </w:r>
-      <w:proofErr w:type="spellEnd"/>
-    </w:p>
-    <w:p>
-      <w:proofErr w:type="spellStart"/>
-      <w:r>
-        <w:t>GitHub</w:t>
-      </w:r>
-      <w:proofErr w:type="spellEnd"/>
-      <w:r>
-        <w:t xml:space="preserve"> is the team’s</w:t>
-      </w:r>
-      <w:r>
-        <w:t xml:space="preserve"> primary source control for the system. The file architecture of the team’s </w:t>
-      </w:r>
-      <w:proofErr w:type="spellStart"/>
-      <w:r>
-        <w:t>GitHub</w:t>
-      </w:r>
-      <w:proofErr w:type="spellEnd"/>
-      <w:r>
-        <w:t xml:space="preserve"> account is structured to neatly accommodate several types of documentation, </w:t>
-      </w:r>
-      <w:r>
-        <w:t>research, and deliverables</w:t>
-      </w:r>
-      <w:r>
-        <w:t>.</w:t>
-      </w:r>
-      <w:r>
-        <w:t xml:space="preserve"> </w:t>
-      </w:r>
-      <w:proofErr w:type="spellStart"/>
-      <w:r>
-        <w:t>GitHub’s</w:t>
-      </w:r>
-      <w:proofErr w:type="spellEnd"/>
-      <w:r>
-        <w:t xml:space="preserve"> comment feature allows individual members to briefly update the team on the individual’s progress. </w:t>
-      </w:r>
-    </w:p>
-    <w:p>
-      <w:pPr>
-        <w:pStyle w:val="Heading3"/>
-      </w:pPr>
-      <w:r>
         <w:t>E-mail</w:t>
       </w:r>
     </w:p>
@@ -12539,15 +12447,7 @@
         <w:t xml:space="preserve"> E-mail is used for primarily for questions, concerns, and clarification. Important information or helpful notes that were not disc</w:t>
       </w:r>
       <w:r>
-        <w:t>ussed during the meeting (</w:t>
-      </w:r>
-      <w:proofErr w:type="spellStart"/>
-      <w:r>
-        <w:t>ie</w:t>
-      </w:r>
-      <w:proofErr w:type="spellEnd"/>
-      <w:r>
-        <w:t>. The team forgets</w:t>
+        <w:t>ussed during the meeting (ie. The team forgets</w:t>
       </w:r>
       <w:r>
         <w:t xml:space="preserve"> to talk about it) can be brought up via the E-mail.</w:t>
@@ -12583,11 +12483,9 @@
       <w:r>
         <w:t xml:space="preserve">Dr. </w:t>
       </w:r>
-      <w:proofErr w:type="spellStart"/>
       <w:r>
         <w:t>Shiakolas</w:t>
       </w:r>
-      <w:proofErr w:type="spellEnd"/>
       <w:r>
         <w:t xml:space="preserve"> (Team Sponsor)</w:t>
       </w:r>
@@ -12609,193 +12507,156 @@
         <w:t xml:space="preserve"> with the team’s</w:t>
       </w:r>
       <w:r>
-        <w:t xml:space="preserve"> sponsor, Dr. </w:t>
-      </w:r>
-      <w:proofErr w:type="spellStart"/>
+        <w:t xml:space="preserve"> sponsor, Dr. Shiakolas. First form of communication is by e-mail. </w:t>
+      </w:r>
+      <w:r>
+        <w:t>The team</w:t>
+      </w:r>
+      <w:r>
+        <w:t xml:space="preserve"> use</w:t>
+      </w:r>
+      <w:r>
+        <w:t>s</w:t>
+      </w:r>
+      <w:r>
+        <w:t xml:space="preserve"> e-mail as a means to ask smaller questions such as clarification on a requirement. The other form of communication is scheduled meetings. Meetings with Dr. Shiako</w:t>
+      </w:r>
+      <w:r>
+        <w:t>las are not regular, so before</w:t>
+      </w:r>
+      <w:r>
+        <w:t xml:space="preserve"> a meeting</w:t>
+      </w:r>
+      <w:r>
+        <w:t xml:space="preserve"> can be scheduled</w:t>
+      </w:r>
+      <w:r>
+        <w:t>, the team</w:t>
+      </w:r>
+      <w:r>
+        <w:t xml:space="preserve"> must first </w:t>
+      </w:r>
+      <w:r>
+        <w:t>e-mail Dr. Shiakolas and discuss an appropriate meeting time</w:t>
+      </w:r>
+      <w:r>
+        <w:t>.</w:t>
+      </w:r>
+      <w:r>
+        <w:t xml:space="preserve"> The</w:t>
+      </w:r>
+      <w:r>
+        <w:t xml:space="preserve"> normal meeting time is on Wednesday at 1:00p.m. During meetings with Dr. Shiakola</w:t>
+      </w:r>
+      <w:r>
+        <w:t>s, the team</w:t>
+      </w:r>
+      <w:r>
+        <w:t xml:space="preserve"> discuss</w:t>
+      </w:r>
+      <w:r>
+        <w:t>es</w:t>
+      </w:r>
+      <w:r>
+        <w:t xml:space="preserve"> clarification about the requirements and discuss</w:t>
+      </w:r>
+      <w:r>
+        <w:t>es</w:t>
+      </w:r>
+      <w:r>
+        <w:t xml:space="preserve"> the scope and whether it is correct as is or needs to be changed</w:t>
+      </w:r>
+      <w:r>
+        <w:t>.</w:t>
+      </w:r>
+    </w:p>
+    <w:p>
+      <w:pPr>
+        <w:pStyle w:val="Heading3"/>
+      </w:pPr>
+      <w:r>
+        <w:t>Mr. O’Dell</w:t>
+      </w:r>
+      <w:r>
+        <w:t xml:space="preserve"> (Professor)</w:t>
+      </w:r>
+    </w:p>
+    <w:p>
+      <w:r>
+        <w:t>Another individual that the team reports to</w:t>
+      </w:r>
+      <w:r>
+        <w:t xml:space="preserve"> is </w:t>
+      </w:r>
+      <w:r>
+        <w:t>Mr. O’Dell</w:t>
+      </w:r>
+      <w:r>
+        <w:t xml:space="preserve">. </w:t>
+      </w:r>
+      <w:r>
+        <w:t>He</w:t>
+      </w:r>
+      <w:r>
+        <w:t xml:space="preserve"> is the professor of</w:t>
+      </w:r>
+      <w:r>
+        <w:t xml:space="preserve"> the Senior Design course that</w:t>
+      </w:r>
+      <w:r>
+        <w:t xml:space="preserve"> oversees the Computer Science Teams in his class. To ensure that every team is making progress, </w:t>
+      </w:r>
+      <w:r>
+        <w:t>Mr. O’Dell</w:t>
+      </w:r>
+      <w:r>
+        <w:t xml:space="preserve"> requires several deliverables, including individual status reports, team status report presentations, and deliverable documents. O</w:t>
+      </w:r>
+      <w:r>
+        <w:t>ne goal of this</w:t>
+      </w:r>
+      <w:r>
+        <w:t xml:space="preserve"> team </w:t>
+      </w:r>
+      <w:r>
+        <w:t xml:space="preserve">is to be able to deliver </w:t>
+      </w:r>
+      <w:r>
+        <w:t>on time with adequate information. In the</w:t>
+      </w:r>
+      <w:r>
+        <w:t xml:space="preserve"> case of questions regarding</w:t>
+      </w:r>
+      <w:r>
+        <w:t xml:space="preserve"> deliverables or how Senior Design works, </w:t>
+      </w:r>
+      <w:r>
+        <w:t>Mr. O’Dell</w:t>
+      </w:r>
+      <w:r>
+        <w:t xml:space="preserve"> accepts e-mails from his students.</w:t>
+      </w:r>
+    </w:p>
+    <w:p>
+      <w:pPr>
+        <w:pStyle w:val="Heading3"/>
+      </w:pPr>
+      <w:r>
+        <w:t>Mechanical Engineering Team</w:t>
+      </w:r>
+    </w:p>
+    <w:p>
+      <w:r>
+        <w:t>As per</w:t>
+      </w:r>
+      <w:r>
+        <w:t xml:space="preserve"> Dr. </w:t>
+      </w:r>
       <w:r>
         <w:t>Shiakolas</w:t>
       </w:r>
-      <w:proofErr w:type="spellEnd"/>
-      <w:r>
-        <w:t xml:space="preserve">. First form of communication is by e-mail. </w:t>
-      </w:r>
-      <w:r>
-        <w:t>The team</w:t>
-      </w:r>
-      <w:r>
-        <w:t xml:space="preserve"> use</w:t>
-      </w:r>
-      <w:r>
-        <w:t>s</w:t>
-      </w:r>
-      <w:r>
-        <w:t xml:space="preserve"> e-mail as a means to ask smaller questions such as clarification on a requirement. The other form of communication is scheduled meetings. Meetings with Dr. </w:t>
-      </w:r>
-      <w:proofErr w:type="spellStart"/>
-      <w:r>
-        <w:t>Shiako</w:t>
-      </w:r>
-      <w:r>
-        <w:t>las</w:t>
-      </w:r>
-      <w:proofErr w:type="spellEnd"/>
-      <w:r>
-        <w:t xml:space="preserve"> are not regular, so before</w:t>
-      </w:r>
-      <w:r>
-        <w:t xml:space="preserve"> a meeting</w:t>
-      </w:r>
-      <w:r>
-        <w:t xml:space="preserve"> can be scheduled</w:t>
-      </w:r>
-      <w:r>
-        <w:t>, the team</w:t>
-      </w:r>
-      <w:r>
-        <w:t xml:space="preserve"> must first </w:t>
-      </w:r>
-      <w:r>
-        <w:t xml:space="preserve">e-mail Dr. </w:t>
-      </w:r>
-      <w:proofErr w:type="spellStart"/>
-      <w:r>
-        <w:t>Shiakolas</w:t>
-      </w:r>
-      <w:proofErr w:type="spellEnd"/>
-      <w:r>
-        <w:t xml:space="preserve"> and discuss an appropriate meeting time</w:t>
-      </w:r>
-      <w:r>
-        <w:t>.</w:t>
-      </w:r>
-      <w:r>
-        <w:t xml:space="preserve"> The</w:t>
-      </w:r>
-      <w:r>
-        <w:t xml:space="preserve"> normal meeting time is on Wednesday at 1:00p.m. During meetings with Dr. </w:t>
-      </w:r>
-      <w:proofErr w:type="spellStart"/>
-      <w:r>
-        <w:t>Shiakola</w:t>
-      </w:r>
-      <w:r>
-        <w:t>s</w:t>
-      </w:r>
-      <w:proofErr w:type="spellEnd"/>
-      <w:r>
-        <w:t>, the team</w:t>
-      </w:r>
-      <w:r>
-        <w:t xml:space="preserve"> discuss</w:t>
-      </w:r>
-      <w:r>
-        <w:t>es</w:t>
-      </w:r>
-      <w:r>
-        <w:t xml:space="preserve"> clarification about the requirements and discuss</w:t>
-      </w:r>
-      <w:r>
-        <w:t>es</w:t>
-      </w:r>
-      <w:r>
-        <w:t xml:space="preserve"> the scope and whether it is correct as is or needs to be changed</w:t>
-      </w:r>
-      <w:r>
-        <w:t>.</w:t>
-      </w:r>
-    </w:p>
-    <w:p>
-      <w:pPr>
-        <w:pStyle w:val="Heading3"/>
-      </w:pPr>
-      <w:r>
-        <w:t>Mr. O’Dell</w:t>
-      </w:r>
-      <w:r>
-        <w:t xml:space="preserve"> (Professor)</w:t>
-      </w:r>
-    </w:p>
-    <w:p>
-      <w:r>
-        <w:t>Another individual that the team reports to</w:t>
-      </w:r>
-      <w:r>
-        <w:t xml:space="preserve"> is </w:t>
-      </w:r>
-      <w:r>
-        <w:t>Mr. O’Dell</w:t>
-      </w:r>
-      <w:r>
-        <w:t xml:space="preserve">. </w:t>
-      </w:r>
-      <w:r>
-        <w:t>He</w:t>
-      </w:r>
-      <w:r>
-        <w:t xml:space="preserve"> is the professor of</w:t>
-      </w:r>
-      <w:r>
-        <w:t xml:space="preserve"> the Senior Design course that</w:t>
-      </w:r>
-      <w:r>
-        <w:t xml:space="preserve"> oversees the Computer Science Teams in his class. To ensure that every team is making progress, </w:t>
-      </w:r>
-      <w:r>
-        <w:t>Mr. O’Dell</w:t>
-      </w:r>
-      <w:r>
-        <w:t xml:space="preserve"> requires several deliverables, including individual status reports, team status report presentations, and deliverable documents. O</w:t>
-      </w:r>
-      <w:r>
-        <w:t>ne goal of this</w:t>
-      </w:r>
-      <w:r>
-        <w:t xml:space="preserve"> team </w:t>
-      </w:r>
-      <w:r>
-        <w:t xml:space="preserve">is to be able to deliver </w:t>
-      </w:r>
-      <w:r>
-        <w:t>on time with adequate information. In the</w:t>
-      </w:r>
-      <w:r>
-        <w:t xml:space="preserve"> case of questions regarding</w:t>
-      </w:r>
-      <w:r>
-        <w:t xml:space="preserve"> deliverables or how Senior Design works, </w:t>
-      </w:r>
-      <w:r>
-        <w:t>Mr. O’Dell</w:t>
-      </w:r>
-      <w:r>
-        <w:t xml:space="preserve"> accepts e-mails from his students.</w:t>
-      </w:r>
-    </w:p>
-    <w:p>
-      <w:pPr>
-        <w:pStyle w:val="Heading3"/>
-      </w:pPr>
-      <w:r>
-        <w:t>Mechanical Engineering Team</w:t>
-      </w:r>
-    </w:p>
-    <w:p>
-      <w:r>
-        <w:t>As per</w:t>
-      </w:r>
-      <w:r>
-        <w:t xml:space="preserve"> Dr. </w:t>
-      </w:r>
-      <w:proofErr w:type="spellStart"/>
-      <w:r>
-        <w:t>Shiakolas</w:t>
-      </w:r>
-      <w:r>
-        <w:t>’s</w:t>
-      </w:r>
-      <w:proofErr w:type="spellEnd"/>
-      <w:r>
-        <w:t xml:space="preserve"> request, Ink3D has</w:t>
+      <w:r>
+        <w:t>’s request, Ink3D has</w:t>
       </w:r>
       <w:r>
         <w:t xml:space="preserve"> not yet met with the Mechanical Engineering Team. However, meeting with the ME Team will eventually be necessary, so a form of communication must be established between the two teams. </w:t>
@@ -12810,15 +12671,7 @@
         <w:t xml:space="preserve"> will be used</w:t>
       </w:r>
       <w:r>
-        <w:t xml:space="preserve"> between the ME Team and Ink3D as Ink3D uses internally. Initial contact will be made by e-mail or by both teams meeting with Dr. </w:t>
-      </w:r>
-      <w:proofErr w:type="spellStart"/>
-      <w:r>
-        <w:t>Shiakolas</w:t>
-      </w:r>
-      <w:proofErr w:type="spellEnd"/>
-      <w:r>
-        <w:t>.</w:t>
+        <w:t xml:space="preserve"> between the ME Team and Ink3D as Ink3D uses internally. Initial contact will be made by e-mail or by both teams meeting with Dr. Shiakolas.</w:t>
       </w:r>
     </w:p>
     <w:p>
@@ -12921,15 +12774,7 @@
         <w:t xml:space="preserve"> </w:t>
       </w:r>
       <w:r>
-        <w:t xml:space="preserve">Dr. </w:t>
-      </w:r>
-      <w:proofErr w:type="spellStart"/>
-      <w:r>
-        <w:t>Shiakolas</w:t>
-      </w:r>
-      <w:proofErr w:type="spellEnd"/>
-      <w:r>
-        <w:t xml:space="preserve"> will inform the team if any changes are needed to the project to achieve his expectations of the project.  He will also have to approve any changes that the team decides are necessary.</w:t>
+        <w:t>Dr. Shiakolas will inform the team if any changes are needed to the project to achieve his expectations of the project.  He will also have to approve any changes that the team decides are necessary.</w:t>
       </w:r>
     </w:p>
     <w:p>
@@ -12973,12 +12818,7 @@
         <w:t xml:space="preserve">ns about any proposed changes.  </w:t>
       </w:r>
       <w:r>
-        <w:t>He is also responsible for presenting changes proposed by the team to the sponsor and presenting any changes proposed by the sponsor t</w:t>
-      </w:r>
-      <w:bookmarkStart w:id="17" w:name="_GoBack"/>
-      <w:bookmarkEnd w:id="17"/>
-      <w:r>
-        <w:t>o the team.</w:t>
+        <w:t>He is also responsible for presenting changes proposed by the team to the sponsor and presenting any changes proposed by the sponsor to the team.</w:t>
       </w:r>
     </w:p>
     <w:p>
@@ -13052,32 +12892,52 @@
       <w:pPr>
         <w:pStyle w:val="Heading2"/>
       </w:pPr>
-      <w:bookmarkStart w:id="18" w:name="_Toc317666960"/>
+      <w:bookmarkStart w:id="17" w:name="_Toc317666960"/>
       <w:r>
         <w:t>Review and Approval Process</w:t>
       </w:r>
+      <w:bookmarkEnd w:id="17"/>
+    </w:p>
+    <w:p>
+      <w:r>
+        <w:t xml:space="preserve">The project sponsor or any member of the project team may propose changes.  To propose a change, the sponsor or team member must first present the change to the </w:t>
+      </w:r>
+      <w:r>
+        <w:t>team</w:t>
+      </w:r>
+      <w:r>
+        <w:t xml:space="preserve"> lead.</w:t>
+      </w:r>
+      <w:r>
+        <w:t xml:space="preserve">  The proposal must be made using the Change Control Form found in section 9.4.</w:t>
+      </w:r>
+      <w:r>
+        <w:t xml:space="preserve">  If the team lead </w:t>
+      </w:r>
+      <w:r>
+        <w:lastRenderedPageBreak/>
+        <w:t xml:space="preserve">decides the change has merit, he will present the proposed change to the </w:t>
+      </w:r>
+      <w:r>
+        <w:t>project team</w:t>
+      </w:r>
+      <w:r>
+        <w:t>.</w:t>
+      </w:r>
+      <w:r>
+        <w:t xml:space="preserve">  If the team lead decides the change does not have merit or has not been thoroughly thought out, he may request that the person proposing the change conduct more research into the impact the change will make and why the change is necessary.</w:t>
+      </w:r>
+      <w:r>
+        <w:t xml:space="preserve">  </w:t>
+      </w:r>
+      <w:r>
+        <w:t xml:space="preserve">When the team lead presents the proposed change to the team, the team must </w:t>
+      </w:r>
+      <w:r>
+        <w:t>consider if the change is feasible and how the change will affect the scope, cost, schedule, and budget of the project.  If the change cannot be completed by the deadline for the project or the change would require funds that cannot be met by the budget of the project, the change cannot be accepted.  Once the change has been discussed and assessed, the team must unanimously approve the proposed change before the change will be accepted.  If a team member proposed the change, the team must also acquire approval from the project sponsor before accepting the change.</w:t>
+      </w:r>
+      <w:bookmarkStart w:id="18" w:name="_GoBack"/>
       <w:bookmarkEnd w:id="18"/>
-    </w:p>
-    <w:p>
-      <w:r>
-        <w:t xml:space="preserve">The project sponsor or any member of the project team may propose changes.  To propose a change, the sponsor or team member must first present the change to the </w:t>
-      </w:r>
-      <w:r>
-        <w:t>team</w:t>
-      </w:r>
-      <w:r>
-        <w:t xml:space="preserve"> lead.</w:t>
-      </w:r>
-      <w:r>
-        <w:t xml:space="preserve">  The proposal must be made using the Change Control Form found in section 9.4.</w:t>
-      </w:r>
-      <w:r>
-        <w:t xml:space="preserve">  If the team lead </w:t>
-      </w:r>
-      <w:r>
-        <w:lastRenderedPageBreak/>
-        <w:t>decides the change has merit, he will present the proposed change to the entire team and open a discussion of the proposed change.  The team must then consider if the change is feasible and how the change will affect the scope, cost, schedule, and budget of the project.  If the change cannot be completed by the deadline for the project or the change would require funds that cannot be met by the budget of the project, the change cannot be accepted.  Once the change has been discussed and assessed, the team must unanimously approve of the proposed change before the change will be accepted.  If a team member proposed the change, the team must also acquire approval from the project sponsor before accepting the change.</w:t>
-      </w:r>
     </w:p>
     <w:p>
       <w:pPr>
@@ -13669,23 +13529,7 @@
         </w:rPr>
       </w:pPr>
       <w:r>
-        <w:t xml:space="preserve">Project Sponsor: Dr. </w:t>
-      </w:r>
-      <w:proofErr w:type="spellStart"/>
-      <w:r>
-        <w:t>Shiakolas</w:t>
-      </w:r>
-      <w:proofErr w:type="spellEnd"/>
-      <w:r>
-        <w:t xml:space="preserve"> is the sponsor for the project. The sponsor will assist the team in identifying the major requirements and needs for the project. The sponsor will also assist the ME team in identifying the hardware requirements and relaying the information to the CSE team. Dr. </w:t>
-      </w:r>
-      <w:proofErr w:type="spellStart"/>
-      <w:r>
-        <w:t>Shiakolas</w:t>
-      </w:r>
-      <w:proofErr w:type="spellEnd"/>
-      <w:r>
-        <w:t xml:space="preserve"> has a wealth of experience with 3-D printing and the CSE team will meet with him on a weekly or bi-weekly basis to discuss any risks and possible resolutions to the risks.</w:t>
+        <w:t>Project Sponsor: Dr. Shiakolas is the sponsor for the project. The sponsor will assist the team in identifying the major requirements and needs for the project. The sponsor will also assist the ME team in identifying the hardware requirements and relaying the information to the CSE team. Dr. Shiakolas has a wealth of experience with 3-D printing and the CSE team will meet with him on a weekly or bi-weekly basis to discuss any risks and possible resolutions to the risks.</w:t>
       </w:r>
     </w:p>
     <w:p>
@@ -13763,15 +13607,7 @@
         </w:rPr>
       </w:pPr>
       <w:r>
-        <w:t xml:space="preserve">Project Stakeholders: Dr. </w:t>
-      </w:r>
-      <w:proofErr w:type="spellStart"/>
-      <w:r>
-        <w:t>Shiakolas</w:t>
-      </w:r>
-      <w:proofErr w:type="spellEnd"/>
-      <w:r>
-        <w:t>, the ME team, and machine operators of the UTA Mechanical Engineering Department will address any potential risk as well as possible courses of actions to the CSE team.</w:t>
+        <w:t>Project Stakeholders: Dr. Shiakolas, the ME team, and machine operators of the UTA Mechanical Engineering Department will address any potential risk as well as possible courses of actions to the CSE team.</w:t>
       </w:r>
     </w:p>
     <w:p>
@@ -14567,15 +14403,7 @@
           </w:tcPr>
           <w:p>
             <w:r>
-              <w:t xml:space="preserve">Other team members must assist with </w:t>
-            </w:r>
-            <w:proofErr w:type="spellStart"/>
-            <w:r>
-              <w:t>CpE</w:t>
-            </w:r>
-            <w:proofErr w:type="spellEnd"/>
-            <w:r>
-              <w:t xml:space="preserve"> tasks</w:t>
+              <w:t>Other team members must assist with CpE tasks</w:t>
             </w:r>
           </w:p>
         </w:tc>
@@ -14810,26 +14638,10 @@
         <w:t xml:space="preserve"> </w:t>
       </w:r>
       <w:r>
-        <w:t xml:space="preserve">Dr. </w:t>
-      </w:r>
-      <w:proofErr w:type="spellStart"/>
-      <w:r>
-        <w:t>Shiakolas</w:t>
-      </w:r>
-      <w:proofErr w:type="spellEnd"/>
-      <w:r>
-        <w:t xml:space="preserve"> will be providing advice on what items could be beneficial to our project. In addition, D</w:t>
-      </w:r>
-      <w:r>
-        <w:t xml:space="preserve">r. </w:t>
-      </w:r>
-      <w:proofErr w:type="spellStart"/>
-      <w:r>
-        <w:t>Shiakolas</w:t>
-      </w:r>
-      <w:proofErr w:type="spellEnd"/>
-      <w:r>
-        <w:t xml:space="preserve"> has offered to give</w:t>
+        <w:t>Dr. Shiakolas will be providing advice on what items could be beneficial to our project. In addition, D</w:t>
+      </w:r>
+      <w:r>
+        <w:t>r. Shiakolas has offered to give</w:t>
       </w:r>
       <w:r>
         <w:t xml:space="preserve"> the team access to</w:t>
@@ -15102,15 +14914,7 @@
     </w:p>
     <w:p>
       <w:r>
-        <w:t xml:space="preserve">All project artifacts will be archived using </w:t>
-      </w:r>
-      <w:proofErr w:type="spellStart"/>
-      <w:r>
-        <w:t>GitHub</w:t>
-      </w:r>
-      <w:proofErr w:type="spellEnd"/>
-      <w:r>
-        <w:t xml:space="preserve"> so that they may be available for future interests in this project.  The following is a list of the artifacts to be archived:</w:t>
+        <w:t>All project artifacts will be archived using GitHub so that they may be available for future interests in this project.  The following is a list of the artifacts to be archived:</w:t>
       </w:r>
     </w:p>
     <w:p>
@@ -15283,15 +15087,7 @@
     </w:p>
     <w:p>
       <w:r>
-        <w:t xml:space="preserve">The </w:t>
-      </w:r>
-      <w:proofErr w:type="spellStart"/>
-      <w:r>
-        <w:t>GitHub</w:t>
-      </w:r>
-      <w:proofErr w:type="spellEnd"/>
-      <w:r>
-        <w:t xml:space="preserve"> repository where these artifacts will be archived is located at </w:t>
+        <w:t xml:space="preserve">The GitHub repository where these artifacts will be archived is located at </w:t>
       </w:r>
       <w:r>
         <w:t>https://github.com/qpHalcy0n/SRDesign</w:t>
@@ -15374,23 +15170,7 @@
     </w:p>
     <w:p>
       <w:r>
-        <w:t xml:space="preserve">All financial records will be accounted for, documented, and archived.  Physical invoiced and purchase orders will be scanned and archived on </w:t>
-      </w:r>
-      <w:proofErr w:type="spellStart"/>
-      <w:r>
-        <w:t>GitHub</w:t>
-      </w:r>
-      <w:proofErr w:type="spellEnd"/>
-      <w:r>
-        <w:t xml:space="preserve"> with sensitive information blacked out.  A final cost report will be created that accounts for all project spending and this report will also be archived on </w:t>
-      </w:r>
-      <w:proofErr w:type="spellStart"/>
-      <w:r>
-        <w:t>GitHub</w:t>
-      </w:r>
-      <w:proofErr w:type="spellEnd"/>
-      <w:r>
-        <w:t>.</w:t>
+        <w:t>All financial records will be accounted for, documented, and archived.  Physical invoiced and purchase orders will be scanned and archived on GitHub with sensitive information blacked out.  A final cost report will be created that accounts for all project spending and this report will also be archived on GitHub.</w:t>
       </w:r>
     </w:p>
     <w:p>
@@ -15498,7 +15278,7 @@
       <w:rPr>
         <w:noProof/>
       </w:rPr>
-      <w:t>14 October 2013 @ 9:03:00 PM</w:t>
+      <w:t>14 October 2013 @ 10:32:00 PM</w:t>
     </w:r>
     <w:r>
       <w:fldChar w:fldCharType="end"/>
@@ -15519,7 +15299,7 @@
       <w:rPr>
         <w:noProof/>
       </w:rPr>
-      <w:t>i</w:t>
+      <w:t>ii</w:t>
     </w:r>
     <w:r>
       <w:fldChar w:fldCharType="end"/>
@@ -15527,27 +15307,14 @@
     <w:r>
       <w:tab/>
     </w:r>
-    <w:r>
-      <w:fldChar w:fldCharType="begin"/>
-    </w:r>
-    <w:r>
-      <w:instrText xml:space="preserve"> STYLEREF  PseudoHeading1  \* MERGEFORMAT </w:instrText>
-    </w:r>
-    <w:r>
-      <w:fldChar w:fldCharType="separate"/>
-    </w:r>
-    <w:r>
-      <w:rPr>
-        <w:noProof/>
-      </w:rPr>
-      <w:t>Table of Contents</w:t>
-    </w:r>
-    <w:r>
-      <w:rPr>
-        <w:noProof/>
-      </w:rPr>
-      <w:fldChar w:fldCharType="end"/>
-    </w:r>
+    <w:fldSimple w:instr=" STYLEREF  PseudoHeading1  \* MERGEFORMAT ">
+      <w:r>
+        <w:rPr>
+          <w:noProof/>
+        </w:rPr>
+        <w:t>Table of Contents</w:t>
+      </w:r>
+    </w:fldSimple>
   </w:p>
 </w:ftr>
 </file>
@@ -15571,7 +15338,7 @@
       <w:rPr>
         <w:noProof/>
       </w:rPr>
-      <w:t>14 October 2013 @ 9:03:00 PM</w:t>
+      <w:t>14 October 2013 @ 10:32:00 PM</w:t>
     </w:r>
     <w:r>
       <w:fldChar w:fldCharType="end"/>
@@ -15616,27 +15383,14 @@
       </w:rPr>
       <w:tab/>
     </w:r>
-    <w:r>
-      <w:fldChar w:fldCharType="begin"/>
-    </w:r>
-    <w:r>
-      <w:instrText xml:space="preserve"> STYLEREF  "Heading 1"  \* MERGEFORMAT </w:instrText>
-    </w:r>
-    <w:r>
-      <w:fldChar w:fldCharType="separate"/>
-    </w:r>
-    <w:r>
-      <w:rPr>
-        <w:noProof/>
-      </w:rPr>
-      <w:t>Change Management Plan</w:t>
-    </w:r>
-    <w:r>
-      <w:rPr>
-        <w:noProof/>
-      </w:rPr>
-      <w:fldChar w:fldCharType="end"/>
-    </w:r>
+    <w:fldSimple w:instr=" STYLEREF  &quot;Heading 1&quot;  \* MERGEFORMAT ">
+      <w:r>
+        <w:rPr>
+          <w:noProof/>
+        </w:rPr>
+        <w:t>Change Management Plan</w:t>
+      </w:r>
+    </w:fldSimple>
   </w:p>
 </w:ftr>
 </file>
@@ -21925,7 +21679,7 @@
 </file>
 
 <file path=customXml/itemProps1.xml><?xml version="1.0" encoding="utf-8"?>
-<ds:datastoreItem xmlns:ds="http://schemas.openxmlformats.org/officeDocument/2006/customXml" ds:itemID="{99C9D6DB-2D40-6F4D-9209-CBC883ACF999}">
+<ds:datastoreItem xmlns:ds="http://schemas.openxmlformats.org/officeDocument/2006/customXml" ds:itemID="{2BA53F4F-6DBF-AB49-BE15-A9B16E6E84D4}">
   <ds:schemaRefs>
     <ds:schemaRef ds:uri="http://schemas.openxmlformats.org/officeDocument/2006/bibliography"/>
   </ds:schemaRefs>

</xml_diff>

<commit_message>
*Fixed grammatical errors in reviewed sections *Fixed risk triggers and all tables in section 10
</commit_message>
<xml_diff>
--- a/ProjectCharter/ProjectCharterDraft.docx
+++ b/ProjectCharter/ProjectCharterDraft.docx
@@ -1,6 +1,6 @@
 
 <file path=word/document.xml><?xml version="1.0" encoding="utf-8"?>
-<w:document xmlns:wpc="http://schemas.microsoft.com/office/word/2010/wordprocessingCanvas" xmlns:mo="http://schemas.microsoft.com/office/mac/office/2008/main" xmlns:mc="http://schemas.openxmlformats.org/markup-compatibility/2006" xmlns:mv="urn:schemas-microsoft-com:mac:vml" xmlns:o="urn:schemas-microsoft-com:office:office" xmlns:r="http://schemas.openxmlformats.org/officeDocument/2006/relationships" xmlns:m="http://schemas.openxmlformats.org/officeDocument/2006/math" xmlns:v="urn:schemas-microsoft-com:vml" xmlns:wp14="http://schemas.microsoft.com/office/word/2010/wordprocessingDrawing" xmlns:wp="http://schemas.openxmlformats.org/drawingml/2006/wordprocessingDrawing" xmlns:w10="urn:schemas-microsoft-com:office:word" xmlns:w="http://schemas.openxmlformats.org/wordprocessingml/2006/main" xmlns:w14="http://schemas.microsoft.com/office/word/2010/wordml" xmlns:wpg="http://schemas.microsoft.com/office/word/2010/wordprocessingGroup" xmlns:wpi="http://schemas.microsoft.com/office/word/2010/wordprocessingInk" xmlns:wne="http://schemas.microsoft.com/office/word/2006/wordml" xmlns:wps="http://schemas.microsoft.com/office/word/2010/wordprocessingShape" mc:Ignorable="w14 wp14">
+<w:document xmlns:wpc="http://schemas.microsoft.com/office/word/2010/wordprocessingCanvas" xmlns:mc="http://schemas.openxmlformats.org/markup-compatibility/2006" xmlns:o="urn:schemas-microsoft-com:office:office" xmlns:r="http://schemas.openxmlformats.org/officeDocument/2006/relationships" xmlns:m="http://schemas.openxmlformats.org/officeDocument/2006/math" xmlns:v="urn:schemas-microsoft-com:vml" xmlns:wp14="http://schemas.microsoft.com/office/word/2010/wordprocessingDrawing" xmlns:wp="http://schemas.openxmlformats.org/drawingml/2006/wordprocessingDrawing" xmlns:w10="urn:schemas-microsoft-com:office:word" xmlns:w="http://schemas.openxmlformats.org/wordprocessingml/2006/main" xmlns:w14="http://schemas.microsoft.com/office/word/2010/wordml" xmlns:w15="http://schemas.microsoft.com/office/word/2012/wordml" xmlns:wpg="http://schemas.microsoft.com/office/word/2010/wordprocessingGroup" xmlns:wpi="http://schemas.microsoft.com/office/word/2010/wordprocessingInk" xmlns:wne="http://schemas.microsoft.com/office/word/2006/wordml" xmlns:wps="http://schemas.microsoft.com/office/word/2010/wordprocessingShape" mc:Ignorable="w14 w15 wp14">
   <w:body>
     <w:p>
       <w:pPr>
@@ -106,7 +106,7 @@
         <w:fldChar w:fldCharType="separate"/>
       </w:r>
       <w:r>
-        <w:t>14 October 2013 @ 10:32:00 PM</w:t>
+        <w:t>15 October 2013 @ 12:38:00 PM</w:t>
       </w:r>
       <w:r>
         <w:fldChar w:fldCharType="end"/>
@@ -116,9 +116,9 @@
     <w:p>
       <w:pPr>
         <w:sectPr>
-          <w:headerReference w:type="default" r:id="rId9"/>
-          <w:footerReference w:type="even" r:id="rId10"/>
-          <w:footerReference w:type="default" r:id="rId11"/>
+          <w:headerReference w:type="default" r:id="rId8"/>
+          <w:footerReference w:type="even" r:id="rId9"/>
+          <w:footerReference w:type="default" r:id="rId10"/>
           <w:pgSz w:w="12240" w:h="15840" w:code="1"/>
           <w:pgMar w:top="288" w:right="1440" w:bottom="792" w:left="1440" w:header="720" w:footer="720" w:gutter="0"/>
           <w:cols w:space="720"/>
@@ -3007,7 +3007,7 @@
     <w:p>
       <w:pPr>
         <w:sectPr>
-          <w:footerReference w:type="default" r:id="rId12"/>
+          <w:footerReference w:type="default" r:id="rId11"/>
           <w:pgSz w:w="12240" w:h="15840" w:code="1"/>
           <w:pgMar w:top="288" w:right="1440" w:bottom="792" w:left="1440" w:header="720" w:footer="720" w:gutter="0"/>
           <w:pgNumType w:start="1"/>
@@ -5463,10 +5463,22 @@
         <w:t>3-D Printer</w:t>
       </w:r>
       <w:r>
-        <w:t xml:space="preserve"> Fabrication System project.  Earned Value Management provides and objective measure of the actual progress versus the planned progress at any given time during the course of the project.</w:t>
-      </w:r>
-      <w:r>
-        <w:t xml:space="preserve">  This measure is achieved by assigning each planned project task a value (in person-hours), then tracking the actual value spent (actual person-hours spent) for each of those tasks.  This data is used to derive various metrics that can be analyzed to track project progress and status in order refine the project plan accordingly.</w:t>
+        <w:t xml:space="preserve"> Fabrication System project.  Earn</w:t>
+      </w:r>
+      <w:r>
+        <w:t>ed Value Management provides an</w:t>
+      </w:r>
+      <w:r>
+        <w:t xml:space="preserve"> objective measure of the actual progress versus the planned progress at any given time during the course of the project.</w:t>
+      </w:r>
+      <w:r>
+        <w:t xml:space="preserve">  This measure is achieved by assigning each planned project task a value (in person-hours), then tracking the actual value spent (actual person-hours spent) for each of those tasks.  This data is used to derive various metrics that can be analyzed to track project progress and status in order </w:t>
+      </w:r>
+      <w:r>
+        <w:t xml:space="preserve">to </w:t>
+      </w:r>
+      <w:r>
+        <w:t>refine the project plan accordingly.</w:t>
       </w:r>
     </w:p>
     <w:p>
@@ -5650,7 +5662,19 @@
         <w:t>For this project, this value is recorded for each task as zero until that task is complete.  Once the task is completed, if the actual cost value (ACWP) is greater</w:t>
       </w:r>
       <w:r>
-        <w:t xml:space="preserve"> than the planned value (BCWS) then this value is recorded as the planned value (BCWS).  If the actual cost (ACWP) is lower than the planned value then this value is recorded as the actual cost (ACWP).</w:t>
+        <w:t xml:space="preserve"> than th</w:t>
+      </w:r>
+      <w:r>
+        <w:t>e planned value (BCWS) then the BCWP</w:t>
+      </w:r>
+      <w:r>
+        <w:t xml:space="preserve"> value is recorded as the planned value (BCWS).  If the actual cost (ACWP) is lower than the plann</w:t>
+      </w:r>
+      <w:r>
+        <w:t>ed value then the BCWP</w:t>
+      </w:r>
+      <w:r>
+        <w:t xml:space="preserve"> value is recorded as the actual cost (ACWP).</w:t>
       </w:r>
     </w:p>
     <w:p>
@@ -12323,7 +12347,19 @@
         <w:t xml:space="preserve"> Fabrication System project, the team will require appropriate communication within the organization as well a</w:t>
       </w:r>
       <w:r>
-        <w:t>s communication with the team’s sponsor, the professor of this course, and the Mechanical Engineering Team.</w:t>
+        <w:t>s commu</w:t>
+      </w:r>
+      <w:r>
+        <w:t>nication with Dr. Shiakolas</w:t>
+      </w:r>
+      <w:r>
+        <w:t xml:space="preserve">, </w:t>
+      </w:r>
+      <w:r>
+        <w:t>Mr. O’Dell</w:t>
+      </w:r>
+      <w:r>
+        <w:t>, and the Mechanical Engineering Team.</w:t>
       </w:r>
     </w:p>
     <w:p>
@@ -12370,7 +12406,13 @@
         <w:t>The team</w:t>
       </w:r>
       <w:r>
-        <w:t xml:space="preserve"> schedule two regular meetings a week every Tuesday and Thursday at 7:00 </w:t>
+        <w:t xml:space="preserve"> schedule</w:t>
+      </w:r>
+      <w:r>
+        <w:t>s</w:t>
+      </w:r>
+      <w:r>
+        <w:t xml:space="preserve"> two regular meetings a week every Tuesday and Thursday at 7:00 </w:t>
       </w:r>
       <w:r>
         <w:t xml:space="preserve">p.m. </w:t>
@@ -12936,8 +12978,6 @@
       <w:r>
         <w:t>consider if the change is feasible and how the change will affect the scope, cost, schedule, and budget of the project.  If the change cannot be completed by the deadline for the project or the change would require funds that cannot be met by the budget of the project, the change cannot be accepted.  Once the change has been discussed and assessed, the team must unanimously approve the proposed change before the change will be accepted.  If a team member proposed the change, the team must also acquire approval from the project sponsor before accepting the change.</w:t>
       </w:r>
-      <w:bookmarkStart w:id="18" w:name="_GoBack"/>
-      <w:bookmarkEnd w:id="18"/>
     </w:p>
     <w:p>
       <w:pPr>
@@ -12986,7 +13026,7 @@
                     <pic:cNvPicPr/>
                   </pic:nvPicPr>
                   <pic:blipFill>
-                    <a:blip r:embed="rId13">
+                    <a:blip r:embed="rId12">
                       <a:extLst>
                         <a:ext uri="{28A0092B-C50C-407E-A947-70E740481C1C}">
                           <a14:useLocalDpi xmlns:a14="http://schemas.microsoft.com/office/drawing/2010/main" val="0"/>
@@ -13030,11 +13070,11 @@
       <w:pPr>
         <w:pStyle w:val="Heading2"/>
       </w:pPr>
-      <w:bookmarkStart w:id="19" w:name="_Toc317666961"/>
+      <w:bookmarkStart w:id="18" w:name="_Toc317666961"/>
       <w:r>
         <w:t>Change Identification, Documentation, Implementation and Reporting</w:t>
       </w:r>
-      <w:bookmarkEnd w:id="19"/>
+      <w:bookmarkEnd w:id="18"/>
     </w:p>
     <w:p>
       <w:r>
@@ -13489,37 +13529,37 @@
       <w:pPr>
         <w:pStyle w:val="Heading1"/>
       </w:pPr>
-      <w:bookmarkStart w:id="20" w:name="_Toc317666962"/>
+      <w:bookmarkStart w:id="19" w:name="_Toc317666962"/>
       <w:r>
         <w:lastRenderedPageBreak/>
         <w:t>Risk Management Plan</w:t>
       </w:r>
+      <w:bookmarkEnd w:id="19"/>
+    </w:p>
+    <w:p>
+      <w:pPr>
+        <w:pStyle w:val="Heading2"/>
+      </w:pPr>
+      <w:bookmarkStart w:id="20" w:name="_Toc317666963"/>
+      <w:r>
+        <w:t>Purpose of Risk Management Plan</w:t>
+      </w:r>
       <w:bookmarkEnd w:id="20"/>
     </w:p>
     <w:p>
+      <w:r>
+        <w:t>The risk management plan is intended to provide a structured method for the team to identify, evaluate, and deal with risks appropriately as they come up over the course of the project. Risks can be categorized by severity and probability. They can then be managed or possibly even avoided.</w:t>
+      </w:r>
+    </w:p>
+    <w:p>
       <w:pPr>
         <w:pStyle w:val="Heading2"/>
       </w:pPr>
-      <w:bookmarkStart w:id="21" w:name="_Toc317666963"/>
-      <w:r>
-        <w:t>Purpose of Risk Management Plan</w:t>
+      <w:bookmarkStart w:id="21" w:name="_Toc317666964"/>
+      <w:r>
+        <w:t>Roles and Responsibilities</w:t>
       </w:r>
       <w:bookmarkEnd w:id="21"/>
-    </w:p>
-    <w:p>
-      <w:r>
-        <w:t>The risk management plan is intended to provide a structured method for the team to identify, evaluate, and deal with risks appropriately as they come up over the course of the project. Risks can be categorized by severity and probability. They can then be managed or possibly even avoided.</w:t>
-      </w:r>
-    </w:p>
-    <w:p>
-      <w:pPr>
-        <w:pStyle w:val="Heading2"/>
-      </w:pPr>
-      <w:bookmarkStart w:id="22" w:name="_Toc317666964"/>
-      <w:r>
-        <w:t>Roles and Responsibilities</w:t>
-      </w:r>
-      <w:bookmarkEnd w:id="22"/>
     </w:p>
     <w:p>
       <w:pPr>
@@ -13628,11 +13668,11 @@
       <w:pPr>
         <w:pStyle w:val="Heading2"/>
       </w:pPr>
-      <w:bookmarkStart w:id="23" w:name="_Toc317666965"/>
+      <w:bookmarkStart w:id="22" w:name="_Toc317666965"/>
       <w:r>
         <w:t>Risk Identification</w:t>
       </w:r>
-      <w:bookmarkEnd w:id="23"/>
+      <w:bookmarkEnd w:id="22"/>
     </w:p>
     <w:p>
       <w:r>
@@ -13647,58 +13687,58 @@
       <w:pPr>
         <w:pStyle w:val="Heading2"/>
       </w:pPr>
-      <w:bookmarkStart w:id="24" w:name="_Toc317666966"/>
+      <w:bookmarkStart w:id="23" w:name="_Toc317666966"/>
       <w:r>
         <w:t>Risk Triggers</w:t>
       </w:r>
+      <w:bookmarkEnd w:id="23"/>
+    </w:p>
+    <w:p>
+      <w:r>
+        <w:t>Risk triggers are events or performance characteristics that warn of a risk or impending risk. The team has identified the following risk triggers:</w:t>
+      </w:r>
+    </w:p>
+    <w:p>
+      <w:pPr>
+        <w:pStyle w:val="BulletedList"/>
+      </w:pPr>
+      <w:r>
+        <w:t>The output from the Slic3r program does not function with the supplied hardware</w:t>
+      </w:r>
+    </w:p>
+    <w:p>
+      <w:pPr>
+        <w:pStyle w:val="BulletedList"/>
+      </w:pPr>
+      <w:r>
+        <w:t>Excessive time spent on analytic geometry research and implementation</w:t>
+      </w:r>
+    </w:p>
+    <w:p>
+      <w:pPr>
+        <w:pStyle w:val="BulletedList"/>
+      </w:pPr>
+      <w:r>
+        <w:t>Selected hardware is problematic or not specifically suited for the project</w:t>
+      </w:r>
+    </w:p>
+    <w:p>
+      <w:pPr>
+        <w:pStyle w:val="BulletedList"/>
+      </w:pPr>
+      <w:r>
+        <w:t>The computer engineer on the team is encumbered with tasks</w:t>
+      </w:r>
+    </w:p>
+    <w:p>
+      <w:pPr>
+        <w:pStyle w:val="Heading2"/>
+      </w:pPr>
+      <w:bookmarkStart w:id="24" w:name="_Toc317666967"/>
+      <w:r>
+        <w:t>Risk Analysis</w:t>
+      </w:r>
       <w:bookmarkEnd w:id="24"/>
-    </w:p>
-    <w:p>
-      <w:r>
-        <w:t>Risk triggers are events or performance characteristics that warn of a risk or impending risk. The team has identified the following risk triggers:</w:t>
-      </w:r>
-    </w:p>
-    <w:p>
-      <w:pPr>
-        <w:pStyle w:val="BulletedList"/>
-      </w:pPr>
-      <w:r>
-        <w:t>Slic3r fails to perform adequately</w:t>
-      </w:r>
-    </w:p>
-    <w:p>
-      <w:pPr>
-        <w:pStyle w:val="BulletedList"/>
-      </w:pPr>
-      <w:r>
-        <w:t>Overall analytic geometry skills are less than adequate</w:t>
-      </w:r>
-    </w:p>
-    <w:p>
-      <w:pPr>
-        <w:pStyle w:val="BulletedList"/>
-      </w:pPr>
-      <w:r>
-        <w:t>Hardware selection is largely out of the team’s control</w:t>
-      </w:r>
-    </w:p>
-    <w:p>
-      <w:pPr>
-        <w:pStyle w:val="BulletedList"/>
-      </w:pPr>
-      <w:r>
-        <w:t>The computer engineer on the team is encumbered with tasks</w:t>
-      </w:r>
-    </w:p>
-    <w:p>
-      <w:pPr>
-        <w:pStyle w:val="Heading2"/>
-      </w:pPr>
-      <w:bookmarkStart w:id="25" w:name="_Toc317666967"/>
-      <w:r>
-        <w:t>Risk Analysis</w:t>
-      </w:r>
-      <w:bookmarkEnd w:id="25"/>
     </w:p>
     <w:p>
       <w:r>
@@ -13821,13 +13861,7 @@
               <w:cnfStyle w:val="000000100000" w:firstRow="0" w:lastRow="0" w:firstColumn="0" w:lastColumn="0" w:oddVBand="0" w:evenVBand="0" w:oddHBand="1" w:evenHBand="0" w:firstRowFirstColumn="0" w:firstRowLastColumn="0" w:lastRowFirstColumn="0" w:lastRowLastColumn="0"/>
             </w:pPr>
             <w:r>
-              <w:t xml:space="preserve">Slic3r </w:t>
-            </w:r>
-            <w:r>
-              <w:t>fails</w:t>
-            </w:r>
-            <w:r>
-              <w:t xml:space="preserve"> to perform adequately</w:t>
+              <w:t>The output from the Slic3r program does not function with the supplied hardware</w:t>
             </w:r>
           </w:p>
         </w:tc>
@@ -13903,7 +13937,7 @@
               <w:cnfStyle w:val="000000000000" w:firstRow="0" w:lastRow="0" w:firstColumn="0" w:lastColumn="0" w:oddVBand="0" w:evenVBand="0" w:oddHBand="0" w:evenHBand="0" w:firstRowFirstColumn="0" w:firstRowLastColumn="0" w:lastRowFirstColumn="0" w:lastRowLastColumn="0"/>
             </w:pPr>
             <w:r>
-              <w:t>Analytic geometry skills are not sufficient</w:t>
+              <w:t>Excessive time spent on analytic geometry research and implementation</w:t>
             </w:r>
           </w:p>
         </w:tc>
@@ -13916,7 +13950,7 @@
               <w:cnfStyle w:val="000000000000" w:firstRow="0" w:lastRow="0" w:firstColumn="0" w:lastColumn="0" w:oddVBand="0" w:evenVBand="0" w:oddHBand="0" w:evenHBand="0" w:firstRowFirstColumn="0" w:firstRowLastColumn="0" w:lastRowFirstColumn="0" w:lastRowLastColumn="0"/>
             </w:pPr>
             <w:r>
-              <w:t>50</w:t>
+              <w:t>25</w:t>
             </w:r>
           </w:p>
         </w:tc>
@@ -13942,7 +13976,7 @@
               <w:cnfStyle w:val="000000000000" w:firstRow="0" w:lastRow="0" w:firstColumn="0" w:lastColumn="0" w:oddVBand="0" w:evenVBand="0" w:oddHBand="0" w:evenHBand="0" w:firstRowFirstColumn="0" w:firstRowLastColumn="0" w:lastRowFirstColumn="0" w:lastRowLastColumn="0"/>
             </w:pPr>
             <w:r>
-              <w:t>22.5</w:t>
+              <w:t>11.25</w:t>
             </w:r>
           </w:p>
         </w:tc>
@@ -13981,7 +14015,7 @@
               <w:cnfStyle w:val="000000100000" w:firstRow="0" w:lastRow="0" w:firstColumn="0" w:lastColumn="0" w:oddVBand="0" w:evenVBand="0" w:oddHBand="1" w:evenHBand="0" w:firstRowFirstColumn="0" w:firstRowLastColumn="0" w:lastRowFirstColumn="0" w:lastRowLastColumn="0"/>
             </w:pPr>
             <w:r>
-              <w:t>Hardware selection outside of team control</w:t>
+              <w:t>Selected hardware is problematic or not specifically suited for the project</w:t>
             </w:r>
           </w:p>
         </w:tc>
@@ -14168,7 +14202,7 @@
               <w:cnfStyle w:val="000000100000" w:firstRow="0" w:lastRow="0" w:firstColumn="0" w:lastColumn="0" w:oddVBand="0" w:evenVBand="0" w:oddHBand="1" w:evenHBand="0" w:firstRowFirstColumn="0" w:firstRowLastColumn="0" w:lastRowFirstColumn="0" w:lastRowLastColumn="0"/>
             </w:pPr>
             <w:r>
-              <w:t>85</w:t>
+              <w:t>73.75</w:t>
             </w:r>
           </w:p>
         </w:tc>
@@ -14179,11 +14213,11 @@
       <w:pPr>
         <w:pStyle w:val="Heading2"/>
       </w:pPr>
-      <w:bookmarkStart w:id="26" w:name="_Toc317666968"/>
+      <w:bookmarkStart w:id="25" w:name="_Toc317666968"/>
       <w:r>
         <w:t>Risk Severity</w:t>
       </w:r>
-      <w:bookmarkEnd w:id="26"/>
+      <w:bookmarkEnd w:id="25"/>
     </w:p>
     <w:p>
       <w:r>
@@ -14211,7 +14245,6 @@
           </w:tcPr>
           <w:p>
             <w:r>
-              <w:lastRenderedPageBreak/>
               <w:t>Risk</w:t>
             </w:r>
           </w:p>
@@ -14254,7 +14287,7 @@
           </w:tcPr>
           <w:p>
             <w:r>
-              <w:t>Slic3r fails to perform</w:t>
+              <w:t>Slic3r is unsuited for the task as-is</w:t>
             </w:r>
           </w:p>
         </w:tc>
@@ -14284,7 +14317,10 @@
           </w:tcPr>
           <w:p>
             <w:r>
-              <w:t>Slic3r fails to perform adequately</w:t>
+              <w:t xml:space="preserve">The output from the Slic3r program does not function with </w:t>
+            </w:r>
+            <w:r>
+              <w:t>the supplied hardware</w:t>
             </w:r>
           </w:p>
         </w:tc>
@@ -14329,7 +14365,7 @@
           </w:tcPr>
           <w:p>
             <w:r>
-              <w:t>Unable to process geometry sufficiently to produce adequate output</w:t>
+              <w:t>Excessive time spent on analytic geometry research and implementation</w:t>
             </w:r>
           </w:p>
         </w:tc>
@@ -14341,7 +14377,7 @@
           </w:tcPr>
           <w:p>
             <w:r>
-              <w:t>Hardware selection beyond team control</w:t>
+              <w:t>Hardware selection is not specified correctly</w:t>
             </w:r>
           </w:p>
         </w:tc>
@@ -14371,7 +14407,7 @@
           </w:tcPr>
           <w:p>
             <w:r>
-              <w:t>Excessive incompatibilities and firmware modification requirements</w:t>
+              <w:t>Selected hardware is problematic or not specifically suited for the project</w:t>
             </w:r>
           </w:p>
         </w:tc>
@@ -14413,8 +14449,10 @@
           </w:tcPr>
           <w:p>
             <w:r>
-              <w:t>ME team is excessive</w:t>
-            </w:r>
+              <w:t>Collaborative time with ME team is excessive or puts CSE team out of planned work breakdown</w:t>
+            </w:r>
+            <w:bookmarkStart w:id="26" w:name="_GoBack"/>
+            <w:bookmarkEnd w:id="26"/>
           </w:p>
         </w:tc>
       </w:tr>
@@ -14485,6 +14523,7 @@
     </w:p>
     <w:p>
       <w:r>
+        <w:lastRenderedPageBreak/>
         <w:tab/>
       </w:r>
     </w:p>
@@ -14518,11 +14557,7 @@
     </w:p>
     <w:p>
       <w:r>
-        <w:t xml:space="preserve">The team members are individually responsible for identifying risks as they become aware of them. Team members shall have access to the risk database and documentation such that they </w:t>
-      </w:r>
-      <w:r>
-        <w:lastRenderedPageBreak/>
-        <w:t xml:space="preserve">can be modified after the risk has been adequately identified. </w:t>
+        <w:t xml:space="preserve">The team members are individually responsible for identifying risks as they become aware of them. Team members shall have access to the risk database and documentation such that they can be modified after the risk has been adequately identified. </w:t>
       </w:r>
       <w:r>
         <w:t xml:space="preserve">In each team meeting, </w:t>
@@ -14740,7 +14775,13 @@
         <w:t>e event that more stakeholders are added</w:t>
       </w:r>
       <w:r>
-        <w:t xml:space="preserve">, they will be notified of any purchasing decisions before they are made. </w:t>
+        <w:t>, they will be notified of any purchasing decisions before they are made</w:t>
+      </w:r>
+      <w:r>
+        <w:t>. Project stakeholders are listed in section 10.2</w:t>
+      </w:r>
+      <w:r>
+        <w:t xml:space="preserve">. </w:t>
       </w:r>
       <w:r>
         <w:t>Advice by stakeholders will be put into consideration, but will need sufficient cause first.</w:t>
@@ -15187,8 +15228,8 @@
       </w:r>
     </w:p>
     <w:sectPr>
-      <w:headerReference w:type="default" r:id="rId14"/>
-      <w:footerReference w:type="default" r:id="rId15"/>
+      <w:headerReference w:type="default" r:id="rId13"/>
+      <w:footerReference w:type="default" r:id="rId14"/>
       <w:pgSz w:w="12240" w:h="15840" w:code="1"/>
       <w:pgMar w:top="864" w:right="1440" w:bottom="792" w:left="1440" w:header="720" w:footer="720" w:gutter="0"/>
       <w:pgNumType w:start="1"/>
@@ -15200,7 +15241,7 @@
 </file>
 
 <file path=word/endnotes.xml><?xml version="1.0" encoding="utf-8"?>
-<w:endnotes xmlns:wpc="http://schemas.microsoft.com/office/word/2010/wordprocessingCanvas" xmlns:mo="http://schemas.microsoft.com/office/mac/office/2008/main" xmlns:mc="http://schemas.openxmlformats.org/markup-compatibility/2006" xmlns:mv="urn:schemas-microsoft-com:mac:vml" xmlns:o="urn:schemas-microsoft-com:office:office" xmlns:r="http://schemas.openxmlformats.org/officeDocument/2006/relationships" xmlns:m="http://schemas.openxmlformats.org/officeDocument/2006/math" xmlns:v="urn:schemas-microsoft-com:vml" xmlns:wp14="http://schemas.microsoft.com/office/word/2010/wordprocessingDrawing" xmlns:wp="http://schemas.openxmlformats.org/drawingml/2006/wordprocessingDrawing" xmlns:w10="urn:schemas-microsoft-com:office:word" xmlns:w="http://schemas.openxmlformats.org/wordprocessingml/2006/main" xmlns:w14="http://schemas.microsoft.com/office/word/2010/wordml" xmlns:wpg="http://schemas.microsoft.com/office/word/2010/wordprocessingGroup" xmlns:wpi="http://schemas.microsoft.com/office/word/2010/wordprocessingInk" xmlns:wne="http://schemas.microsoft.com/office/word/2006/wordml" xmlns:wps="http://schemas.microsoft.com/office/word/2010/wordprocessingShape" mc:Ignorable="w14 wp14">
+<w:endnotes xmlns:wpc="http://schemas.microsoft.com/office/word/2010/wordprocessingCanvas" xmlns:mc="http://schemas.openxmlformats.org/markup-compatibility/2006" xmlns:o="urn:schemas-microsoft-com:office:office" xmlns:r="http://schemas.openxmlformats.org/officeDocument/2006/relationships" xmlns:m="http://schemas.openxmlformats.org/officeDocument/2006/math" xmlns:v="urn:schemas-microsoft-com:vml" xmlns:wp14="http://schemas.microsoft.com/office/word/2010/wordprocessingDrawing" xmlns:wp="http://schemas.openxmlformats.org/drawingml/2006/wordprocessingDrawing" xmlns:w10="urn:schemas-microsoft-com:office:word" xmlns:w="http://schemas.openxmlformats.org/wordprocessingml/2006/main" xmlns:w14="http://schemas.microsoft.com/office/word/2010/wordml" xmlns:w15="http://schemas.microsoft.com/office/word/2012/wordml" xmlns:wpg="http://schemas.microsoft.com/office/word/2010/wordprocessingGroup" xmlns:wpi="http://schemas.microsoft.com/office/word/2010/wordprocessingInk" xmlns:wne="http://schemas.microsoft.com/office/word/2006/wordml" xmlns:wps="http://schemas.microsoft.com/office/word/2010/wordprocessingShape" mc:Ignorable="w14 w15 wp14">
   <w:endnote w:type="separator" w:id="-1">
     <w:p>
       <w:r>
@@ -15219,7 +15260,7 @@
 </file>
 
 <file path=word/footer1.xml><?xml version="1.0" encoding="utf-8"?>
-<w:ftr xmlns:wpc="http://schemas.microsoft.com/office/word/2010/wordprocessingCanvas" xmlns:mo="http://schemas.microsoft.com/office/mac/office/2008/main" xmlns:mc="http://schemas.openxmlformats.org/markup-compatibility/2006" xmlns:mv="urn:schemas-microsoft-com:mac:vml" xmlns:o="urn:schemas-microsoft-com:office:office" xmlns:r="http://schemas.openxmlformats.org/officeDocument/2006/relationships" xmlns:m="http://schemas.openxmlformats.org/officeDocument/2006/math" xmlns:v="urn:schemas-microsoft-com:vml" xmlns:wp14="http://schemas.microsoft.com/office/word/2010/wordprocessingDrawing" xmlns:wp="http://schemas.openxmlformats.org/drawingml/2006/wordprocessingDrawing" xmlns:w10="urn:schemas-microsoft-com:office:word" xmlns:w="http://schemas.openxmlformats.org/wordprocessingml/2006/main" xmlns:w14="http://schemas.microsoft.com/office/word/2010/wordml" xmlns:wpg="http://schemas.microsoft.com/office/word/2010/wordprocessingGroup" xmlns:wpi="http://schemas.microsoft.com/office/word/2010/wordprocessingInk" xmlns:wne="http://schemas.microsoft.com/office/word/2006/wordml" xmlns:wps="http://schemas.microsoft.com/office/word/2010/wordprocessingShape" mc:Ignorable="w14 wp14">
+<w:ftr xmlns:wpc="http://schemas.microsoft.com/office/word/2010/wordprocessingCanvas" xmlns:mc="http://schemas.openxmlformats.org/markup-compatibility/2006" xmlns:o="urn:schemas-microsoft-com:office:office" xmlns:r="http://schemas.openxmlformats.org/officeDocument/2006/relationships" xmlns:m="http://schemas.openxmlformats.org/officeDocument/2006/math" xmlns:v="urn:schemas-microsoft-com:vml" xmlns:wp14="http://schemas.microsoft.com/office/word/2010/wordprocessingDrawing" xmlns:wp="http://schemas.openxmlformats.org/drawingml/2006/wordprocessingDrawing" xmlns:w10="urn:schemas-microsoft-com:office:word" xmlns:w="http://schemas.openxmlformats.org/wordprocessingml/2006/main" xmlns:w14="http://schemas.microsoft.com/office/word/2010/wordml" xmlns:w15="http://schemas.microsoft.com/office/word/2012/wordml" xmlns:wpg="http://schemas.microsoft.com/office/word/2010/wordprocessingGroup" xmlns:wpi="http://schemas.microsoft.com/office/word/2010/wordprocessingInk" xmlns:wne="http://schemas.microsoft.com/office/word/2006/wordml" xmlns:wps="http://schemas.microsoft.com/office/word/2010/wordprocessingShape" mc:Ignorable="w14 w15 wp14">
   <w:p>
     <w:pPr>
       <w:framePr w:wrap="around" w:vAnchor="text" w:hAnchor="margin" w:xAlign="right" w:y="1"/>
@@ -15243,7 +15284,7 @@
 </file>
 
 <file path=word/footer2.xml><?xml version="1.0" encoding="utf-8"?>
-<w:ftr xmlns:wpc="http://schemas.microsoft.com/office/word/2010/wordprocessingCanvas" xmlns:mo="http://schemas.microsoft.com/office/mac/office/2008/main" xmlns:mc="http://schemas.openxmlformats.org/markup-compatibility/2006" xmlns:mv="urn:schemas-microsoft-com:mac:vml" xmlns:o="urn:schemas-microsoft-com:office:office" xmlns:r="http://schemas.openxmlformats.org/officeDocument/2006/relationships" xmlns:m="http://schemas.openxmlformats.org/officeDocument/2006/math" xmlns:v="urn:schemas-microsoft-com:vml" xmlns:wp14="http://schemas.microsoft.com/office/word/2010/wordprocessingDrawing" xmlns:wp="http://schemas.openxmlformats.org/drawingml/2006/wordprocessingDrawing" xmlns:w10="urn:schemas-microsoft-com:office:word" xmlns:w="http://schemas.openxmlformats.org/wordprocessingml/2006/main" xmlns:w14="http://schemas.microsoft.com/office/word/2010/wordml" xmlns:wpg="http://schemas.microsoft.com/office/word/2010/wordprocessingGroup" xmlns:wpi="http://schemas.microsoft.com/office/word/2010/wordprocessingInk" xmlns:wne="http://schemas.microsoft.com/office/word/2006/wordml" xmlns:wps="http://schemas.microsoft.com/office/word/2010/wordprocessingShape" mc:Ignorable="w14 wp14">
+<w:ftr xmlns:wpc="http://schemas.microsoft.com/office/word/2010/wordprocessingCanvas" xmlns:mc="http://schemas.openxmlformats.org/markup-compatibility/2006" xmlns:o="urn:schemas-microsoft-com:office:office" xmlns:r="http://schemas.openxmlformats.org/officeDocument/2006/relationships" xmlns:m="http://schemas.openxmlformats.org/officeDocument/2006/math" xmlns:v="urn:schemas-microsoft-com:vml" xmlns:wp14="http://schemas.microsoft.com/office/word/2010/wordprocessingDrawing" xmlns:wp="http://schemas.openxmlformats.org/drawingml/2006/wordprocessingDrawing" xmlns:w10="urn:schemas-microsoft-com:office:word" xmlns:w="http://schemas.openxmlformats.org/wordprocessingml/2006/main" xmlns:w14="http://schemas.microsoft.com/office/word/2010/wordml" xmlns:w15="http://schemas.microsoft.com/office/word/2012/wordml" xmlns:wpg="http://schemas.microsoft.com/office/word/2010/wordprocessingGroup" xmlns:wpi="http://schemas.microsoft.com/office/word/2010/wordprocessingInk" xmlns:wne="http://schemas.microsoft.com/office/word/2006/wordml" xmlns:wps="http://schemas.microsoft.com/office/word/2010/wordprocessingShape" mc:Ignorable="w14 w15 wp14">
   <w:p>
     <w:pPr>
       <w:pStyle w:val="Header"/>
@@ -15260,7 +15301,7 @@
 </file>
 
 <file path=word/footer3.xml><?xml version="1.0" encoding="utf-8"?>
-<w:ftr xmlns:wpc="http://schemas.microsoft.com/office/word/2010/wordprocessingCanvas" xmlns:mo="http://schemas.microsoft.com/office/mac/office/2008/main" xmlns:mc="http://schemas.openxmlformats.org/markup-compatibility/2006" xmlns:mv="urn:schemas-microsoft-com:mac:vml" xmlns:o="urn:schemas-microsoft-com:office:office" xmlns:r="http://schemas.openxmlformats.org/officeDocument/2006/relationships" xmlns:m="http://schemas.openxmlformats.org/officeDocument/2006/math" xmlns:v="urn:schemas-microsoft-com:vml" xmlns:wp14="http://schemas.microsoft.com/office/word/2010/wordprocessingDrawing" xmlns:wp="http://schemas.openxmlformats.org/drawingml/2006/wordprocessingDrawing" xmlns:w10="urn:schemas-microsoft-com:office:word" xmlns:w="http://schemas.openxmlformats.org/wordprocessingml/2006/main" xmlns:w14="http://schemas.microsoft.com/office/word/2010/wordml" xmlns:wpg="http://schemas.microsoft.com/office/word/2010/wordprocessingGroup" xmlns:wpi="http://schemas.microsoft.com/office/word/2010/wordprocessingInk" xmlns:wne="http://schemas.microsoft.com/office/word/2006/wordml" xmlns:wps="http://schemas.microsoft.com/office/word/2010/wordprocessingShape" mc:Ignorable="w14 wp14">
+<w:ftr xmlns:wpc="http://schemas.microsoft.com/office/word/2010/wordprocessingCanvas" xmlns:mc="http://schemas.openxmlformats.org/markup-compatibility/2006" xmlns:o="urn:schemas-microsoft-com:office:office" xmlns:r="http://schemas.openxmlformats.org/officeDocument/2006/relationships" xmlns:m="http://schemas.openxmlformats.org/officeDocument/2006/math" xmlns:v="urn:schemas-microsoft-com:vml" xmlns:wp14="http://schemas.microsoft.com/office/word/2010/wordprocessingDrawing" xmlns:wp="http://schemas.openxmlformats.org/drawingml/2006/wordprocessingDrawing" xmlns:w10="urn:schemas-microsoft-com:office:word" xmlns:w="http://schemas.openxmlformats.org/wordprocessingml/2006/main" xmlns:w14="http://schemas.microsoft.com/office/word/2010/wordml" xmlns:w15="http://schemas.microsoft.com/office/word/2012/wordml" xmlns:wpg="http://schemas.microsoft.com/office/word/2010/wordprocessingGroup" xmlns:wpi="http://schemas.microsoft.com/office/word/2010/wordprocessingInk" xmlns:wne="http://schemas.microsoft.com/office/word/2006/wordml" xmlns:wps="http://schemas.microsoft.com/office/word/2010/wordprocessingShape" mc:Ignorable="w14 w15 wp14">
   <w:p>
     <w:pPr>
       <w:pStyle w:val="Header"/>
@@ -15278,7 +15319,7 @@
       <w:rPr>
         <w:noProof/>
       </w:rPr>
-      <w:t>14 October 2013 @ 10:32:00 PM</w:t>
+      <w:t>15 October 2013 @ 12:38:00 PM</w:t>
     </w:r>
     <w:r>
       <w:fldChar w:fldCharType="end"/>
@@ -15320,7 +15361,7 @@
 </file>
 
 <file path=word/footer4.xml><?xml version="1.0" encoding="utf-8"?>
-<w:ftr xmlns:wpc="http://schemas.microsoft.com/office/word/2010/wordprocessingCanvas" xmlns:mo="http://schemas.microsoft.com/office/mac/office/2008/main" xmlns:mc="http://schemas.openxmlformats.org/markup-compatibility/2006" xmlns:mv="urn:schemas-microsoft-com:mac:vml" xmlns:o="urn:schemas-microsoft-com:office:office" xmlns:r="http://schemas.openxmlformats.org/officeDocument/2006/relationships" xmlns:m="http://schemas.openxmlformats.org/officeDocument/2006/math" xmlns:v="urn:schemas-microsoft-com:vml" xmlns:wp14="http://schemas.microsoft.com/office/word/2010/wordprocessingDrawing" xmlns:wp="http://schemas.openxmlformats.org/drawingml/2006/wordprocessingDrawing" xmlns:w10="urn:schemas-microsoft-com:office:word" xmlns:w="http://schemas.openxmlformats.org/wordprocessingml/2006/main" xmlns:w14="http://schemas.microsoft.com/office/word/2010/wordml" xmlns:wpg="http://schemas.microsoft.com/office/word/2010/wordprocessingGroup" xmlns:wpi="http://schemas.microsoft.com/office/word/2010/wordprocessingInk" xmlns:wne="http://schemas.microsoft.com/office/word/2006/wordml" xmlns:wps="http://schemas.microsoft.com/office/word/2010/wordprocessingShape" mc:Ignorable="w14 wp14">
+<w:ftr xmlns:wpc="http://schemas.microsoft.com/office/word/2010/wordprocessingCanvas" xmlns:mc="http://schemas.openxmlformats.org/markup-compatibility/2006" xmlns:o="urn:schemas-microsoft-com:office:office" xmlns:r="http://schemas.openxmlformats.org/officeDocument/2006/relationships" xmlns:m="http://schemas.openxmlformats.org/officeDocument/2006/math" xmlns:v="urn:schemas-microsoft-com:vml" xmlns:wp14="http://schemas.microsoft.com/office/word/2010/wordprocessingDrawing" xmlns:wp="http://schemas.openxmlformats.org/drawingml/2006/wordprocessingDrawing" xmlns:w10="urn:schemas-microsoft-com:office:word" xmlns:w="http://schemas.openxmlformats.org/wordprocessingml/2006/main" xmlns:w14="http://schemas.microsoft.com/office/word/2010/wordml" xmlns:w15="http://schemas.microsoft.com/office/word/2012/wordml" xmlns:wpg="http://schemas.microsoft.com/office/word/2010/wordprocessingGroup" xmlns:wpi="http://schemas.microsoft.com/office/word/2010/wordprocessingInk" xmlns:wne="http://schemas.microsoft.com/office/word/2006/wordml" xmlns:wps="http://schemas.microsoft.com/office/word/2010/wordprocessingShape" mc:Ignorable="w14 w15 wp14">
   <w:p>
     <w:pPr>
       <w:pStyle w:val="Header"/>
@@ -15338,7 +15379,7 @@
       <w:rPr>
         <w:noProof/>
       </w:rPr>
-      <w:t>14 October 2013 @ 10:32:00 PM</w:t>
+      <w:t>15 October 2013 @ 12:38:00 PM</w:t>
     </w:r>
     <w:r>
       <w:fldChar w:fldCharType="end"/>
@@ -15369,7 +15410,7 @@
         <w:b w:val="0"/>
         <w:noProof/>
       </w:rPr>
-      <w:t>17</w:t>
+      <w:t>28</w:t>
     </w:r>
     <w:r>
       <w:rPr>
@@ -15388,7 +15429,7 @@
         <w:rPr>
           <w:noProof/>
         </w:rPr>
-        <w:t>Change Management Plan</w:t>
+        <w:t>Project Closeout Report</w:t>
       </w:r>
     </w:fldSimple>
   </w:p>
@@ -15396,7 +15437,7 @@
 </file>
 
 <file path=word/footnotes.xml><?xml version="1.0" encoding="utf-8"?>
-<w:footnotes xmlns:wpc="http://schemas.microsoft.com/office/word/2010/wordprocessingCanvas" xmlns:mo="http://schemas.microsoft.com/office/mac/office/2008/main" xmlns:mc="http://schemas.openxmlformats.org/markup-compatibility/2006" xmlns:mv="urn:schemas-microsoft-com:mac:vml" xmlns:o="urn:schemas-microsoft-com:office:office" xmlns:r="http://schemas.openxmlformats.org/officeDocument/2006/relationships" xmlns:m="http://schemas.openxmlformats.org/officeDocument/2006/math" xmlns:v="urn:schemas-microsoft-com:vml" xmlns:wp14="http://schemas.microsoft.com/office/word/2010/wordprocessingDrawing" xmlns:wp="http://schemas.openxmlformats.org/drawingml/2006/wordprocessingDrawing" xmlns:w10="urn:schemas-microsoft-com:office:word" xmlns:w="http://schemas.openxmlformats.org/wordprocessingml/2006/main" xmlns:w14="http://schemas.microsoft.com/office/word/2010/wordml" xmlns:wpg="http://schemas.microsoft.com/office/word/2010/wordprocessingGroup" xmlns:wpi="http://schemas.microsoft.com/office/word/2010/wordprocessingInk" xmlns:wne="http://schemas.microsoft.com/office/word/2006/wordml" xmlns:wps="http://schemas.microsoft.com/office/word/2010/wordprocessingShape" mc:Ignorable="w14 wp14">
+<w:footnotes xmlns:wpc="http://schemas.microsoft.com/office/word/2010/wordprocessingCanvas" xmlns:mc="http://schemas.openxmlformats.org/markup-compatibility/2006" xmlns:o="urn:schemas-microsoft-com:office:office" xmlns:r="http://schemas.openxmlformats.org/officeDocument/2006/relationships" xmlns:m="http://schemas.openxmlformats.org/officeDocument/2006/math" xmlns:v="urn:schemas-microsoft-com:vml" xmlns:wp14="http://schemas.microsoft.com/office/word/2010/wordprocessingDrawing" xmlns:wp="http://schemas.openxmlformats.org/drawingml/2006/wordprocessingDrawing" xmlns:w10="urn:schemas-microsoft-com:office:word" xmlns:w="http://schemas.openxmlformats.org/wordprocessingml/2006/main" xmlns:w14="http://schemas.microsoft.com/office/word/2010/wordml" xmlns:w15="http://schemas.microsoft.com/office/word/2012/wordml" xmlns:wpg="http://schemas.microsoft.com/office/word/2010/wordprocessingGroup" xmlns:wpi="http://schemas.microsoft.com/office/word/2010/wordprocessingInk" xmlns:wne="http://schemas.microsoft.com/office/word/2006/wordml" xmlns:wps="http://schemas.microsoft.com/office/word/2010/wordprocessingShape" mc:Ignorable="w14 w15 wp14">
   <w:footnote w:type="separator" w:id="-1">
     <w:p>
       <w:r>
@@ -15415,7 +15456,7 @@
 </file>
 
 <file path=word/header1.xml><?xml version="1.0" encoding="utf-8"?>
-<w:hdr xmlns:wpc="http://schemas.microsoft.com/office/word/2010/wordprocessingCanvas" xmlns:mo="http://schemas.microsoft.com/office/mac/office/2008/main" xmlns:mc="http://schemas.openxmlformats.org/markup-compatibility/2006" xmlns:mv="urn:schemas-microsoft-com:mac:vml" xmlns:o="urn:schemas-microsoft-com:office:office" xmlns:r="http://schemas.openxmlformats.org/officeDocument/2006/relationships" xmlns:m="http://schemas.openxmlformats.org/officeDocument/2006/math" xmlns:v="urn:schemas-microsoft-com:vml" xmlns:wp14="http://schemas.microsoft.com/office/word/2010/wordprocessingDrawing" xmlns:wp="http://schemas.openxmlformats.org/drawingml/2006/wordprocessingDrawing" xmlns:w10="urn:schemas-microsoft-com:office:word" xmlns:w="http://schemas.openxmlformats.org/wordprocessingml/2006/main" xmlns:w14="http://schemas.microsoft.com/office/word/2010/wordml" xmlns:wpg="http://schemas.microsoft.com/office/word/2010/wordprocessingGroup" xmlns:wpi="http://schemas.microsoft.com/office/word/2010/wordprocessingInk" xmlns:wne="http://schemas.microsoft.com/office/word/2006/wordml" xmlns:wps="http://schemas.microsoft.com/office/word/2010/wordprocessingShape" mc:Ignorable="w14 wp14">
+<w:hdr xmlns:wpc="http://schemas.microsoft.com/office/word/2010/wordprocessingCanvas" xmlns:mc="http://schemas.openxmlformats.org/markup-compatibility/2006" xmlns:o="urn:schemas-microsoft-com:office:office" xmlns:r="http://schemas.openxmlformats.org/officeDocument/2006/relationships" xmlns:m="http://schemas.openxmlformats.org/officeDocument/2006/math" xmlns:v="urn:schemas-microsoft-com:vml" xmlns:wp14="http://schemas.microsoft.com/office/word/2010/wordprocessingDrawing" xmlns:wp="http://schemas.openxmlformats.org/drawingml/2006/wordprocessingDrawing" xmlns:w10="urn:schemas-microsoft-com:office:word" xmlns:w="http://schemas.openxmlformats.org/wordprocessingml/2006/main" xmlns:w14="http://schemas.microsoft.com/office/word/2010/wordml" xmlns:w15="http://schemas.microsoft.com/office/word/2012/wordml" xmlns:wpg="http://schemas.microsoft.com/office/word/2010/wordprocessingGroup" xmlns:wpi="http://schemas.microsoft.com/office/word/2010/wordprocessingInk" xmlns:wne="http://schemas.microsoft.com/office/word/2006/wordml" xmlns:wps="http://schemas.microsoft.com/office/word/2010/wordprocessingShape" mc:Ignorable="w14 w15 wp14">
   <w:p>
     <w:pPr>
       <w:pStyle w:val="Header"/>
@@ -15435,7 +15476,7 @@
 </file>
 
 <file path=word/header2.xml><?xml version="1.0" encoding="utf-8"?>
-<w:hdr xmlns:wpc="http://schemas.microsoft.com/office/word/2010/wordprocessingCanvas" xmlns:mo="http://schemas.microsoft.com/office/mac/office/2008/main" xmlns:mc="http://schemas.openxmlformats.org/markup-compatibility/2006" xmlns:mv="urn:schemas-microsoft-com:mac:vml" xmlns:o="urn:schemas-microsoft-com:office:office" xmlns:r="http://schemas.openxmlformats.org/officeDocument/2006/relationships" xmlns:m="http://schemas.openxmlformats.org/officeDocument/2006/math" xmlns:v="urn:schemas-microsoft-com:vml" xmlns:wp14="http://schemas.microsoft.com/office/word/2010/wordprocessingDrawing" xmlns:wp="http://schemas.openxmlformats.org/drawingml/2006/wordprocessingDrawing" xmlns:w10="urn:schemas-microsoft-com:office:word" xmlns:w="http://schemas.openxmlformats.org/wordprocessingml/2006/main" xmlns:w14="http://schemas.microsoft.com/office/word/2010/wordml" xmlns:wpg="http://schemas.microsoft.com/office/word/2010/wordprocessingGroup" xmlns:wpi="http://schemas.microsoft.com/office/word/2010/wordprocessingInk" xmlns:wne="http://schemas.microsoft.com/office/word/2006/wordml" xmlns:wps="http://schemas.microsoft.com/office/word/2010/wordprocessingShape" mc:Ignorable="w14 wp14">
+<w:hdr xmlns:wpc="http://schemas.microsoft.com/office/word/2010/wordprocessingCanvas" xmlns:mc="http://schemas.openxmlformats.org/markup-compatibility/2006" xmlns:o="urn:schemas-microsoft-com:office:office" xmlns:r="http://schemas.openxmlformats.org/officeDocument/2006/relationships" xmlns:m="http://schemas.openxmlformats.org/officeDocument/2006/math" xmlns:v="urn:schemas-microsoft-com:vml" xmlns:wp14="http://schemas.microsoft.com/office/word/2010/wordprocessingDrawing" xmlns:wp="http://schemas.openxmlformats.org/drawingml/2006/wordprocessingDrawing" xmlns:w10="urn:schemas-microsoft-com:office:word" xmlns:w="http://schemas.openxmlformats.org/wordprocessingml/2006/main" xmlns:w14="http://schemas.microsoft.com/office/word/2010/wordml" xmlns:w15="http://schemas.microsoft.com/office/word/2012/wordml" xmlns:wpg="http://schemas.microsoft.com/office/word/2010/wordprocessingGroup" xmlns:wpi="http://schemas.microsoft.com/office/word/2010/wordprocessingInk" xmlns:wne="http://schemas.microsoft.com/office/word/2006/wordml" xmlns:wps="http://schemas.microsoft.com/office/word/2010/wordprocessingShape" mc:Ignorable="w14 w15 wp14">
   <w:p>
     <w:pPr>
       <w:pStyle w:val="Header"/>
@@ -15449,7 +15490,7 @@
 </file>
 
 <file path=word/numbering.xml><?xml version="1.0" encoding="utf-8"?>
-<w:numbering xmlns:wpc="http://schemas.microsoft.com/office/word/2010/wordprocessingCanvas" xmlns:mo="http://schemas.microsoft.com/office/mac/office/2008/main" xmlns:mc="http://schemas.openxmlformats.org/markup-compatibility/2006" xmlns:mv="urn:schemas-microsoft-com:mac:vml" xmlns:o="urn:schemas-microsoft-com:office:office" xmlns:r="http://schemas.openxmlformats.org/officeDocument/2006/relationships" xmlns:m="http://schemas.openxmlformats.org/officeDocument/2006/math" xmlns:v="urn:schemas-microsoft-com:vml" xmlns:wp14="http://schemas.microsoft.com/office/word/2010/wordprocessingDrawing" xmlns:wp="http://schemas.openxmlformats.org/drawingml/2006/wordprocessingDrawing" xmlns:w10="urn:schemas-microsoft-com:office:word" xmlns:w="http://schemas.openxmlformats.org/wordprocessingml/2006/main" xmlns:w14="http://schemas.microsoft.com/office/word/2010/wordml" xmlns:wpg="http://schemas.microsoft.com/office/word/2010/wordprocessingGroup" xmlns:wpi="http://schemas.microsoft.com/office/word/2010/wordprocessingInk" xmlns:wne="http://schemas.microsoft.com/office/word/2006/wordml" xmlns:wps="http://schemas.microsoft.com/office/word/2010/wordprocessingShape" mc:Ignorable="w14 wp14">
+<w:numbering xmlns:wpc="http://schemas.microsoft.com/office/word/2010/wordprocessingCanvas" xmlns:mc="http://schemas.openxmlformats.org/markup-compatibility/2006" xmlns:o="urn:schemas-microsoft-com:office:office" xmlns:r="http://schemas.openxmlformats.org/officeDocument/2006/relationships" xmlns:m="http://schemas.openxmlformats.org/officeDocument/2006/math" xmlns:v="urn:schemas-microsoft-com:vml" xmlns:wp14="http://schemas.microsoft.com/office/word/2010/wordprocessingDrawing" xmlns:wp="http://schemas.openxmlformats.org/drawingml/2006/wordprocessingDrawing" xmlns:w10="urn:schemas-microsoft-com:office:word" xmlns:w="http://schemas.openxmlformats.org/wordprocessingml/2006/main" xmlns:w14="http://schemas.microsoft.com/office/word/2010/wordml" xmlns:w15="http://schemas.microsoft.com/office/word/2012/wordml" xmlns:wpg="http://schemas.microsoft.com/office/word/2010/wordprocessingGroup" xmlns:wpi="http://schemas.microsoft.com/office/word/2010/wordprocessingInk" xmlns:wne="http://schemas.microsoft.com/office/word/2006/wordml" xmlns:wps="http://schemas.microsoft.com/office/word/2010/wordprocessingShape" mc:Ignorable="w14 w15 wp14">
   <w:abstractNum w:abstractNumId="0">
     <w:nsid w:val="00880198"/>
     <w:multiLevelType w:val="multilevel"/>
@@ -19220,7 +19261,7 @@
 </file>
 
 <file path=word/styles.xml><?xml version="1.0" encoding="utf-8"?>
-<w:styles xmlns:mc="http://schemas.openxmlformats.org/markup-compatibility/2006" xmlns:r="http://schemas.openxmlformats.org/officeDocument/2006/relationships" xmlns:w="http://schemas.openxmlformats.org/wordprocessingml/2006/main" xmlns:w14="http://schemas.microsoft.com/office/word/2010/wordml" mc:Ignorable="w14">
+<w:styles xmlns:mc="http://schemas.openxmlformats.org/markup-compatibility/2006" xmlns:r="http://schemas.openxmlformats.org/officeDocument/2006/relationships" xmlns:w="http://schemas.openxmlformats.org/wordprocessingml/2006/main" xmlns:w14="http://schemas.microsoft.com/office/word/2010/wordml" xmlns:w15="http://schemas.microsoft.com/office/word/2012/wordml" mc:Ignorable="w14 w15">
   <w:docDefaults>
     <w:rPrDefault>
       <w:rPr>
@@ -19230,152 +19271,362 @@
     </w:rPrDefault>
     <w:pPrDefault/>
   </w:docDefaults>
-  <w:latentStyles w:defLockedState="0" w:defUIPriority="0" w:defSemiHidden="1" w:defUnhideWhenUsed="1" w:defQFormat="0" w:count="276">
-    <w:lsdException w:name="Normal" w:semiHidden="0" w:unhideWhenUsed="0" w:qFormat="1"/>
-    <w:lsdException w:name="heading 1" w:semiHidden="0" w:unhideWhenUsed="0" w:qFormat="1"/>
-    <w:lsdException w:name="heading 2" w:semiHidden="0" w:unhideWhenUsed="0" w:qFormat="1"/>
-    <w:lsdException w:name="heading 3" w:semiHidden="0" w:unhideWhenUsed="0" w:qFormat="1"/>
-    <w:lsdException w:name="heading 4" w:semiHidden="0" w:unhideWhenUsed="0" w:qFormat="1"/>
-    <w:lsdException w:name="heading 5" w:semiHidden="0" w:unhideWhenUsed="0" w:qFormat="1"/>
-    <w:lsdException w:name="heading 6" w:semiHidden="0" w:unhideWhenUsed="0" w:qFormat="1"/>
-    <w:lsdException w:name="heading 7" w:qFormat="1"/>
-    <w:lsdException w:name="heading 8" w:qFormat="1"/>
-    <w:lsdException w:name="heading 9" w:qFormat="1"/>
-    <w:lsdException w:name="toc 1" w:uiPriority="39"/>
-    <w:lsdException w:name="toc 2" w:uiPriority="39"/>
-    <w:lsdException w:name="caption" w:qFormat="1"/>
-    <w:lsdException w:name="List Number" w:semiHidden="0" w:unhideWhenUsed="0"/>
-    <w:lsdException w:name="List 4" w:semiHidden="0" w:unhideWhenUsed="0"/>
-    <w:lsdException w:name="List 5" w:semiHidden="0" w:unhideWhenUsed="0"/>
-    <w:lsdException w:name="Title" w:semiHidden="0" w:unhideWhenUsed="0" w:qFormat="1"/>
-    <w:lsdException w:name="Subtitle" w:semiHidden="0" w:unhideWhenUsed="0" w:qFormat="1"/>
-    <w:lsdException w:name="Salutation" w:semiHidden="0" w:unhideWhenUsed="0"/>
-    <w:lsdException w:name="Date" w:semiHidden="0" w:unhideWhenUsed="0"/>
-    <w:lsdException w:name="Body Text First Indent" w:semiHidden="0" w:unhideWhenUsed="0"/>
-    <w:lsdException w:name="Hyperlink" w:uiPriority="99"/>
-    <w:lsdException w:name="Strong" w:semiHidden="0" w:unhideWhenUsed="0" w:qFormat="1"/>
-    <w:lsdException w:name="Emphasis" w:semiHidden="0" w:unhideWhenUsed="0" w:qFormat="1"/>
-    <w:lsdException w:name="Table Grid" w:semiHidden="0" w:unhideWhenUsed="0"/>
-    <w:lsdException w:name="Note Level 1" w:semiHidden="0" w:unhideWhenUsed="0"/>
-    <w:lsdException w:name="Note Level 2" w:semiHidden="0" w:unhideWhenUsed="0"/>
-    <w:lsdException w:name="Note Level 3" w:semiHidden="0" w:unhideWhenUsed="0"/>
-    <w:lsdException w:name="Note Level 4" w:semiHidden="0" w:unhideWhenUsed="0"/>
-    <w:lsdException w:name="Note Level 5" w:semiHidden="0" w:unhideWhenUsed="0"/>
-    <w:lsdException w:name="Note Level 6" w:semiHidden="0" w:unhideWhenUsed="0"/>
-    <w:lsdException w:name="Note Level 7" w:semiHidden="0" w:unhideWhenUsed="0"/>
-    <w:lsdException w:name="Note Level 8" w:semiHidden="0" w:unhideWhenUsed="0"/>
-    <w:lsdException w:name="Note Level 9" w:semiHidden="0" w:unhideWhenUsed="0"/>
-    <w:lsdException w:name="Placeholder Text" w:uiPriority="99" w:unhideWhenUsed="0"/>
-    <w:lsdException w:name="No Spacing" w:semiHidden="0" w:uiPriority="1" w:unhideWhenUsed="0" w:qFormat="1"/>
-    <w:lsdException w:name="Light Shading" w:semiHidden="0" w:uiPriority="60" w:unhideWhenUsed="0"/>
-    <w:lsdException w:name="Light List" w:semiHidden="0" w:uiPriority="61" w:unhideWhenUsed="0"/>
-    <w:lsdException w:name="Light Grid" w:semiHidden="0" w:uiPriority="62" w:unhideWhenUsed="0"/>
-    <w:lsdException w:name="Medium Shading 1" w:semiHidden="0" w:uiPriority="63" w:unhideWhenUsed="0"/>
-    <w:lsdException w:name="Medium Shading 2" w:semiHidden="0" w:uiPriority="64" w:unhideWhenUsed="0"/>
-    <w:lsdException w:name="Medium List 1" w:semiHidden="0" w:uiPriority="65" w:unhideWhenUsed="0"/>
-    <w:lsdException w:name="Medium List 2" w:semiHidden="0" w:uiPriority="66" w:unhideWhenUsed="0"/>
-    <w:lsdException w:name="Medium Grid 1" w:semiHidden="0" w:uiPriority="67" w:unhideWhenUsed="0"/>
-    <w:lsdException w:name="Medium Grid 2" w:semiHidden="0" w:uiPriority="68" w:unhideWhenUsed="0"/>
-    <w:lsdException w:name="Medium Grid 3" w:semiHidden="0" w:uiPriority="69" w:unhideWhenUsed="0"/>
-    <w:lsdException w:name="Dark List" w:semiHidden="0" w:uiPriority="70" w:unhideWhenUsed="0"/>
-    <w:lsdException w:name="Colorful Shading" w:semiHidden="0" w:uiPriority="71" w:unhideWhenUsed="0"/>
-    <w:lsdException w:name="Colorful List" w:semiHidden="0" w:uiPriority="72" w:unhideWhenUsed="0"/>
-    <w:lsdException w:name="Colorful Grid" w:semiHidden="0" w:uiPriority="73" w:unhideWhenUsed="0"/>
-    <w:lsdException w:name="Light Shading Accent 1" w:semiHidden="0" w:uiPriority="60" w:unhideWhenUsed="0"/>
-    <w:lsdException w:name="Light List Accent 1" w:semiHidden="0" w:uiPriority="61" w:unhideWhenUsed="0"/>
-    <w:lsdException w:name="Light Grid Accent 1" w:semiHidden="0" w:uiPriority="62" w:unhideWhenUsed="0"/>
-    <w:lsdException w:name="Medium Shading 1 Accent 1" w:semiHidden="0" w:uiPriority="63" w:unhideWhenUsed="0"/>
-    <w:lsdException w:name="Medium Shading 2 Accent 1" w:semiHidden="0" w:uiPriority="64" w:unhideWhenUsed="0"/>
-    <w:lsdException w:name="Medium List 1 Accent 1" w:semiHidden="0" w:uiPriority="65" w:unhideWhenUsed="0"/>
-    <w:lsdException w:name="Revision" w:uiPriority="99" w:unhideWhenUsed="0"/>
-    <w:lsdException w:name="List Paragraph" w:semiHidden="0" w:uiPriority="34" w:unhideWhenUsed="0" w:qFormat="1"/>
-    <w:lsdException w:name="Quote" w:semiHidden="0" w:uiPriority="29" w:unhideWhenUsed="0" w:qFormat="1"/>
-    <w:lsdException w:name="Intense Quote" w:semiHidden="0" w:uiPriority="30" w:unhideWhenUsed="0" w:qFormat="1"/>
-    <w:lsdException w:name="Medium List 2 Accent 1" w:semiHidden="0" w:uiPriority="66" w:unhideWhenUsed="0"/>
-    <w:lsdException w:name="Medium Grid 1 Accent 1" w:semiHidden="0" w:uiPriority="67" w:unhideWhenUsed="0"/>
-    <w:lsdException w:name="Medium Grid 2 Accent 1" w:semiHidden="0" w:uiPriority="68" w:unhideWhenUsed="0"/>
-    <w:lsdException w:name="Medium Grid 3 Accent 1" w:semiHidden="0" w:uiPriority="69" w:unhideWhenUsed="0"/>
-    <w:lsdException w:name="Dark List Accent 1" w:semiHidden="0" w:uiPriority="70" w:unhideWhenUsed="0"/>
-    <w:lsdException w:name="Colorful Shading Accent 1" w:semiHidden="0" w:uiPriority="71" w:unhideWhenUsed="0"/>
-    <w:lsdException w:name="Colorful List Accent 1" w:semiHidden="0" w:uiPriority="72" w:unhideWhenUsed="0"/>
-    <w:lsdException w:name="Colorful Grid Accent 1" w:semiHidden="0" w:uiPriority="73" w:unhideWhenUsed="0"/>
-    <w:lsdException w:name="Light Shading Accent 2" w:semiHidden="0" w:uiPriority="60" w:unhideWhenUsed="0"/>
-    <w:lsdException w:name="Light List Accent 2" w:semiHidden="0" w:uiPriority="61" w:unhideWhenUsed="0"/>
-    <w:lsdException w:name="Light Grid Accent 2" w:semiHidden="0" w:uiPriority="62" w:unhideWhenUsed="0"/>
-    <w:lsdException w:name="Medium Shading 1 Accent 2" w:semiHidden="0" w:uiPriority="63" w:unhideWhenUsed="0"/>
-    <w:lsdException w:name="Medium Shading 2 Accent 2" w:semiHidden="0" w:uiPriority="64" w:unhideWhenUsed="0"/>
-    <w:lsdException w:name="Medium List 1 Accent 2" w:semiHidden="0" w:uiPriority="65" w:unhideWhenUsed="0"/>
-    <w:lsdException w:name="Medium List 2 Accent 2" w:semiHidden="0" w:uiPriority="66" w:unhideWhenUsed="0"/>
-    <w:lsdException w:name="Medium Grid 1 Accent 2" w:semiHidden="0" w:uiPriority="67" w:unhideWhenUsed="0"/>
-    <w:lsdException w:name="Medium Grid 2 Accent 2" w:semiHidden="0" w:uiPriority="68" w:unhideWhenUsed="0"/>
-    <w:lsdException w:name="Medium Grid 3 Accent 2" w:semiHidden="0" w:uiPriority="69" w:unhideWhenUsed="0"/>
-    <w:lsdException w:name="Dark List Accent 2" w:semiHidden="0" w:uiPriority="70" w:unhideWhenUsed="0"/>
-    <w:lsdException w:name="Colorful Shading Accent 2" w:semiHidden="0" w:uiPriority="71" w:unhideWhenUsed="0"/>
-    <w:lsdException w:name="Colorful List Accent 2" w:semiHidden="0" w:uiPriority="72" w:unhideWhenUsed="0"/>
-    <w:lsdException w:name="Colorful Grid Accent 2" w:semiHidden="0" w:uiPriority="73" w:unhideWhenUsed="0"/>
-    <w:lsdException w:name="Light Shading Accent 3" w:semiHidden="0" w:uiPriority="60" w:unhideWhenUsed="0"/>
-    <w:lsdException w:name="Light List Accent 3" w:semiHidden="0" w:uiPriority="61" w:unhideWhenUsed="0"/>
-    <w:lsdException w:name="Light Grid Accent 3" w:semiHidden="0" w:uiPriority="62" w:unhideWhenUsed="0"/>
-    <w:lsdException w:name="Medium Shading 1 Accent 3" w:semiHidden="0" w:uiPriority="63" w:unhideWhenUsed="0"/>
-    <w:lsdException w:name="Medium Shading 2 Accent 3" w:semiHidden="0" w:uiPriority="64" w:unhideWhenUsed="0"/>
-    <w:lsdException w:name="Medium List 1 Accent 3" w:semiHidden="0" w:uiPriority="65" w:unhideWhenUsed="0"/>
-    <w:lsdException w:name="Medium List 2 Accent 3" w:semiHidden="0" w:uiPriority="66" w:unhideWhenUsed="0"/>
-    <w:lsdException w:name="Medium Grid 1 Accent 3" w:semiHidden="0" w:uiPriority="67" w:unhideWhenUsed="0"/>
-    <w:lsdException w:name="Medium Grid 2 Accent 3" w:semiHidden="0" w:uiPriority="68" w:unhideWhenUsed="0"/>
-    <w:lsdException w:name="Medium Grid 3 Accent 3" w:semiHidden="0" w:uiPriority="69" w:unhideWhenUsed="0"/>
-    <w:lsdException w:name="Dark List Accent 3" w:semiHidden="0" w:uiPriority="70" w:unhideWhenUsed="0"/>
-    <w:lsdException w:name="Colorful Shading Accent 3" w:semiHidden="0" w:uiPriority="71" w:unhideWhenUsed="0"/>
-    <w:lsdException w:name="Colorful List Accent 3" w:semiHidden="0" w:uiPriority="72" w:unhideWhenUsed="0"/>
-    <w:lsdException w:name="Colorful Grid Accent 3" w:semiHidden="0" w:uiPriority="73" w:unhideWhenUsed="0"/>
-    <w:lsdException w:name="Light Shading Accent 4" w:semiHidden="0" w:uiPriority="60" w:unhideWhenUsed="0"/>
-    <w:lsdException w:name="Light List Accent 4" w:semiHidden="0" w:uiPriority="61" w:unhideWhenUsed="0"/>
-    <w:lsdException w:name="Light Grid Accent 4" w:semiHidden="0" w:uiPriority="62" w:unhideWhenUsed="0"/>
-    <w:lsdException w:name="Medium Shading 1 Accent 4" w:semiHidden="0" w:uiPriority="63" w:unhideWhenUsed="0"/>
-    <w:lsdException w:name="Medium Shading 2 Accent 4" w:semiHidden="0" w:uiPriority="64" w:unhideWhenUsed="0"/>
-    <w:lsdException w:name="Medium List 1 Accent 4" w:semiHidden="0" w:uiPriority="65" w:unhideWhenUsed="0"/>
-    <w:lsdException w:name="Medium List 2 Accent 4" w:semiHidden="0" w:uiPriority="66" w:unhideWhenUsed="0"/>
-    <w:lsdException w:name="Medium Grid 1 Accent 4" w:semiHidden="0" w:uiPriority="67" w:unhideWhenUsed="0"/>
-    <w:lsdException w:name="Medium Grid 2 Accent 4" w:semiHidden="0" w:uiPriority="68" w:unhideWhenUsed="0"/>
-    <w:lsdException w:name="Medium Grid 3 Accent 4" w:semiHidden="0" w:uiPriority="69" w:unhideWhenUsed="0"/>
-    <w:lsdException w:name="Dark List Accent 4" w:semiHidden="0" w:uiPriority="70" w:unhideWhenUsed="0"/>
-    <w:lsdException w:name="Colorful Shading Accent 4" w:semiHidden="0" w:uiPriority="71" w:unhideWhenUsed="0"/>
-    <w:lsdException w:name="Colorful List Accent 4" w:semiHidden="0" w:uiPriority="72" w:unhideWhenUsed="0"/>
-    <w:lsdException w:name="Colorful Grid Accent 4" w:semiHidden="0" w:uiPriority="73" w:unhideWhenUsed="0"/>
-    <w:lsdException w:name="Light Shading Accent 5" w:semiHidden="0" w:uiPriority="60" w:unhideWhenUsed="0"/>
-    <w:lsdException w:name="Light List Accent 5" w:semiHidden="0" w:uiPriority="61" w:unhideWhenUsed="0"/>
-    <w:lsdException w:name="Light Grid Accent 5" w:semiHidden="0" w:uiPriority="62" w:unhideWhenUsed="0"/>
-    <w:lsdException w:name="Medium Shading 1 Accent 5" w:semiHidden="0" w:uiPriority="63" w:unhideWhenUsed="0"/>
-    <w:lsdException w:name="Medium Shading 2 Accent 5" w:semiHidden="0" w:uiPriority="64" w:unhideWhenUsed="0"/>
-    <w:lsdException w:name="Medium List 1 Accent 5" w:semiHidden="0" w:uiPriority="65" w:unhideWhenUsed="0"/>
-    <w:lsdException w:name="Medium List 2 Accent 5" w:semiHidden="0" w:uiPriority="66" w:unhideWhenUsed="0"/>
-    <w:lsdException w:name="Medium Grid 1 Accent 5" w:semiHidden="0" w:uiPriority="67" w:unhideWhenUsed="0"/>
-    <w:lsdException w:name="Medium Grid 2 Accent 5" w:semiHidden="0" w:uiPriority="68" w:unhideWhenUsed="0"/>
-    <w:lsdException w:name="Medium Grid 3 Accent 5" w:semiHidden="0" w:uiPriority="69" w:unhideWhenUsed="0"/>
-    <w:lsdException w:name="Dark List Accent 5" w:semiHidden="0" w:uiPriority="70" w:unhideWhenUsed="0"/>
-    <w:lsdException w:name="Colorful Shading Accent 5" w:semiHidden="0" w:uiPriority="71" w:unhideWhenUsed="0"/>
-    <w:lsdException w:name="Colorful List Accent 5" w:semiHidden="0" w:uiPriority="72" w:unhideWhenUsed="0"/>
-    <w:lsdException w:name="Colorful Grid Accent 5" w:semiHidden="0" w:uiPriority="73" w:unhideWhenUsed="0"/>
-    <w:lsdException w:name="Light Shading Accent 6" w:semiHidden="0" w:uiPriority="60" w:unhideWhenUsed="0"/>
-    <w:lsdException w:name="Light List Accent 6" w:semiHidden="0" w:uiPriority="61" w:unhideWhenUsed="0"/>
-    <w:lsdException w:name="Light Grid Accent 6" w:semiHidden="0" w:uiPriority="62" w:unhideWhenUsed="0"/>
-    <w:lsdException w:name="Medium Shading 1 Accent 6" w:semiHidden="0" w:uiPriority="63" w:unhideWhenUsed="0"/>
-    <w:lsdException w:name="Medium Shading 2 Accent 6" w:semiHidden="0" w:uiPriority="64" w:unhideWhenUsed="0"/>
-    <w:lsdException w:name="Medium List 1 Accent 6" w:semiHidden="0" w:uiPriority="65" w:unhideWhenUsed="0"/>
-    <w:lsdException w:name="Medium List 2 Accent 6" w:semiHidden="0" w:uiPriority="66" w:unhideWhenUsed="0"/>
-    <w:lsdException w:name="Medium Grid 1 Accent 6" w:semiHidden="0" w:uiPriority="67" w:unhideWhenUsed="0"/>
-    <w:lsdException w:name="Medium Grid 2 Accent 6" w:semiHidden="0" w:uiPriority="68" w:unhideWhenUsed="0"/>
-    <w:lsdException w:name="Medium Grid 3 Accent 6" w:semiHidden="0" w:uiPriority="69" w:unhideWhenUsed="0"/>
-    <w:lsdException w:name="Dark List Accent 6" w:semiHidden="0" w:uiPriority="70" w:unhideWhenUsed="0"/>
-    <w:lsdException w:name="Colorful Shading Accent 6" w:semiHidden="0" w:uiPriority="71" w:unhideWhenUsed="0"/>
-    <w:lsdException w:name="Colorful List Accent 6" w:semiHidden="0" w:uiPriority="72" w:unhideWhenUsed="0"/>
-    <w:lsdException w:name="Colorful Grid Accent 6" w:semiHidden="0" w:uiPriority="73" w:unhideWhenUsed="0"/>
-    <w:lsdException w:name="Subtle Emphasis" w:semiHidden="0" w:uiPriority="19" w:unhideWhenUsed="0" w:qFormat="1"/>
-    <w:lsdException w:name="Intense Emphasis" w:semiHidden="0" w:uiPriority="21" w:unhideWhenUsed="0" w:qFormat="1"/>
-    <w:lsdException w:name="Subtle Reference" w:semiHidden="0" w:uiPriority="31" w:unhideWhenUsed="0" w:qFormat="1"/>
-    <w:lsdException w:name="Intense Reference" w:semiHidden="0" w:uiPriority="32" w:unhideWhenUsed="0" w:qFormat="1"/>
-    <w:lsdException w:name="Book Title" w:semiHidden="0" w:uiPriority="33" w:unhideWhenUsed="0" w:qFormat="1"/>
-    <w:lsdException w:name="Bibliography" w:uiPriority="37"/>
-    <w:lsdException w:name="TOC Heading" w:uiPriority="39" w:qFormat="1"/>
+  <w:latentStyles w:defLockedState="0" w:defUIPriority="0" w:defSemiHidden="0" w:defUnhideWhenUsed="0" w:defQFormat="0" w:count="371">
+    <w:lsdException w:name="Normal" w:qFormat="1"/>
+    <w:lsdException w:name="heading 1" w:qFormat="1"/>
+    <w:lsdException w:name="heading 2" w:qFormat="1"/>
+    <w:lsdException w:name="heading 3" w:qFormat="1"/>
+    <w:lsdException w:name="heading 4" w:qFormat="1"/>
+    <w:lsdException w:name="heading 5" w:qFormat="1"/>
+    <w:lsdException w:name="heading 6" w:qFormat="1"/>
+    <w:lsdException w:name="heading 7" w:semiHidden="1" w:unhideWhenUsed="1" w:qFormat="1"/>
+    <w:lsdException w:name="heading 8" w:semiHidden="1" w:unhideWhenUsed="1" w:qFormat="1"/>
+    <w:lsdException w:name="heading 9" w:semiHidden="1" w:unhideWhenUsed="1" w:qFormat="1"/>
+    <w:lsdException w:name="index 1" w:semiHidden="1" w:unhideWhenUsed="1"/>
+    <w:lsdException w:name="index 2" w:semiHidden="1" w:unhideWhenUsed="1"/>
+    <w:lsdException w:name="index 3" w:semiHidden="1" w:unhideWhenUsed="1"/>
+    <w:lsdException w:name="index 4" w:semiHidden="1" w:unhideWhenUsed="1"/>
+    <w:lsdException w:name="index 5" w:semiHidden="1" w:unhideWhenUsed="1"/>
+    <w:lsdException w:name="index 6" w:semiHidden="1" w:unhideWhenUsed="1"/>
+    <w:lsdException w:name="index 7" w:semiHidden="1" w:unhideWhenUsed="1"/>
+    <w:lsdException w:name="index 8" w:semiHidden="1" w:unhideWhenUsed="1"/>
+    <w:lsdException w:name="index 9" w:semiHidden="1" w:unhideWhenUsed="1"/>
+    <w:lsdException w:name="toc 1" w:semiHidden="1" w:uiPriority="39" w:unhideWhenUsed="1"/>
+    <w:lsdException w:name="toc 2" w:semiHidden="1" w:uiPriority="39" w:unhideWhenUsed="1"/>
+    <w:lsdException w:name="toc 3" w:semiHidden="1" w:unhideWhenUsed="1"/>
+    <w:lsdException w:name="toc 4" w:semiHidden="1" w:unhideWhenUsed="1"/>
+    <w:lsdException w:name="toc 5" w:semiHidden="1" w:unhideWhenUsed="1"/>
+    <w:lsdException w:name="toc 6" w:semiHidden="1" w:unhideWhenUsed="1"/>
+    <w:lsdException w:name="toc 7" w:semiHidden="1" w:unhideWhenUsed="1"/>
+    <w:lsdException w:name="toc 8" w:semiHidden="1" w:unhideWhenUsed="1"/>
+    <w:lsdException w:name="toc 9" w:semiHidden="1" w:unhideWhenUsed="1"/>
+    <w:lsdException w:name="Normal Indent" w:semiHidden="1" w:unhideWhenUsed="1"/>
+    <w:lsdException w:name="footnote text" w:semiHidden="1" w:unhideWhenUsed="1"/>
+    <w:lsdException w:name="annotation text" w:semiHidden="1" w:unhideWhenUsed="1"/>
+    <w:lsdException w:name="header" w:semiHidden="1" w:unhideWhenUsed="1"/>
+    <w:lsdException w:name="footer" w:semiHidden="1" w:unhideWhenUsed="1"/>
+    <w:lsdException w:name="index heading" w:semiHidden="1" w:unhideWhenUsed="1"/>
+    <w:lsdException w:name="caption" w:semiHidden="1" w:unhideWhenUsed="1" w:qFormat="1"/>
+    <w:lsdException w:name="table of figures" w:semiHidden="1" w:unhideWhenUsed="1"/>
+    <w:lsdException w:name="envelope address" w:semiHidden="1" w:unhideWhenUsed="1"/>
+    <w:lsdException w:name="envelope return" w:semiHidden="1" w:unhideWhenUsed="1"/>
+    <w:lsdException w:name="footnote reference" w:semiHidden="1" w:unhideWhenUsed="1"/>
+    <w:lsdException w:name="annotation reference" w:semiHidden="1" w:unhideWhenUsed="1"/>
+    <w:lsdException w:name="line number" w:semiHidden="1" w:unhideWhenUsed="1"/>
+    <w:lsdException w:name="page number" w:semiHidden="1" w:unhideWhenUsed="1"/>
+    <w:lsdException w:name="endnote reference" w:semiHidden="1" w:unhideWhenUsed="1"/>
+    <w:lsdException w:name="endnote text" w:semiHidden="1" w:unhideWhenUsed="1"/>
+    <w:lsdException w:name="table of authorities" w:semiHidden="1" w:unhideWhenUsed="1"/>
+    <w:lsdException w:name="macro" w:semiHidden="1" w:unhideWhenUsed="1"/>
+    <w:lsdException w:name="toa heading" w:semiHidden="1" w:unhideWhenUsed="1"/>
+    <w:lsdException w:name="List" w:semiHidden="1" w:unhideWhenUsed="1"/>
+    <w:lsdException w:name="List Bullet" w:semiHidden="1" w:unhideWhenUsed="1"/>
+    <w:lsdException w:name="List 2" w:semiHidden="1" w:unhideWhenUsed="1"/>
+    <w:lsdException w:name="List 3" w:semiHidden="1" w:unhideWhenUsed="1"/>
+    <w:lsdException w:name="List Bullet 2" w:semiHidden="1" w:unhideWhenUsed="1"/>
+    <w:lsdException w:name="List Bullet 3" w:semiHidden="1" w:unhideWhenUsed="1"/>
+    <w:lsdException w:name="List Bullet 4" w:semiHidden="1" w:unhideWhenUsed="1"/>
+    <w:lsdException w:name="List Bullet 5" w:semiHidden="1" w:unhideWhenUsed="1"/>
+    <w:lsdException w:name="List Number 2" w:semiHidden="1" w:unhideWhenUsed="1"/>
+    <w:lsdException w:name="List Number 3" w:semiHidden="1" w:unhideWhenUsed="1"/>
+    <w:lsdException w:name="List Number 4" w:semiHidden="1" w:unhideWhenUsed="1"/>
+    <w:lsdException w:name="List Number 5" w:semiHidden="1" w:unhideWhenUsed="1"/>
+    <w:lsdException w:name="Title" w:qFormat="1"/>
+    <w:lsdException w:name="Closing" w:semiHidden="1" w:unhideWhenUsed="1"/>
+    <w:lsdException w:name="Signature" w:semiHidden="1" w:unhideWhenUsed="1"/>
+    <w:lsdException w:name="Default Paragraph Font" w:semiHidden="1" w:unhideWhenUsed="1"/>
+    <w:lsdException w:name="Body Text" w:semiHidden="1" w:unhideWhenUsed="1"/>
+    <w:lsdException w:name="Body Text Indent" w:semiHidden="1" w:unhideWhenUsed="1"/>
+    <w:lsdException w:name="List Continue" w:semiHidden="1" w:unhideWhenUsed="1"/>
+    <w:lsdException w:name="List Continue 2" w:semiHidden="1" w:unhideWhenUsed="1"/>
+    <w:lsdException w:name="List Continue 3" w:semiHidden="1" w:unhideWhenUsed="1"/>
+    <w:lsdException w:name="List Continue 4" w:semiHidden="1" w:unhideWhenUsed="1"/>
+    <w:lsdException w:name="List Continue 5" w:semiHidden="1" w:unhideWhenUsed="1"/>
+    <w:lsdException w:name="Message Header" w:semiHidden="1" w:unhideWhenUsed="1"/>
+    <w:lsdException w:name="Subtitle" w:qFormat="1"/>
+    <w:lsdException w:name="Body Text First Indent 2" w:semiHidden="1" w:unhideWhenUsed="1"/>
+    <w:lsdException w:name="Note Heading" w:semiHidden="1" w:unhideWhenUsed="1"/>
+    <w:lsdException w:name="Body Text 2" w:semiHidden="1" w:unhideWhenUsed="1"/>
+    <w:lsdException w:name="Body Text 3" w:semiHidden="1" w:unhideWhenUsed="1"/>
+    <w:lsdException w:name="Body Text Indent 2" w:semiHidden="1" w:unhideWhenUsed="1"/>
+    <w:lsdException w:name="Body Text Indent 3" w:semiHidden="1" w:unhideWhenUsed="1"/>
+    <w:lsdException w:name="Block Text" w:semiHidden="1" w:unhideWhenUsed="1"/>
+    <w:lsdException w:name="Hyperlink" w:semiHidden="1" w:uiPriority="99" w:unhideWhenUsed="1"/>
+    <w:lsdException w:name="FollowedHyperlink" w:semiHidden="1" w:unhideWhenUsed="1"/>
+    <w:lsdException w:name="Strong" w:qFormat="1"/>
+    <w:lsdException w:name="Emphasis" w:qFormat="1"/>
+    <w:lsdException w:name="Document Map" w:semiHidden="1" w:unhideWhenUsed="1"/>
+    <w:lsdException w:name="Plain Text" w:semiHidden="1" w:unhideWhenUsed="1"/>
+    <w:lsdException w:name="E-mail Signature" w:semiHidden="1" w:unhideWhenUsed="1"/>
+    <w:lsdException w:name="HTML Top of Form" w:semiHidden="1" w:unhideWhenUsed="1"/>
+    <w:lsdException w:name="HTML Bottom of Form" w:semiHidden="1" w:unhideWhenUsed="1"/>
+    <w:lsdException w:name="Normal (Web)" w:semiHidden="1" w:unhideWhenUsed="1"/>
+    <w:lsdException w:name="HTML Acronym" w:semiHidden="1" w:unhideWhenUsed="1"/>
+    <w:lsdException w:name="HTML Address" w:semiHidden="1" w:unhideWhenUsed="1"/>
+    <w:lsdException w:name="HTML Cite" w:semiHidden="1" w:unhideWhenUsed="1"/>
+    <w:lsdException w:name="HTML Code" w:semiHidden="1" w:unhideWhenUsed="1"/>
+    <w:lsdException w:name="HTML Definition" w:semiHidden="1" w:unhideWhenUsed="1"/>
+    <w:lsdException w:name="HTML Keyboard" w:semiHidden="1" w:unhideWhenUsed="1"/>
+    <w:lsdException w:name="HTML Preformatted" w:semiHidden="1" w:unhideWhenUsed="1"/>
+    <w:lsdException w:name="HTML Sample" w:semiHidden="1" w:unhideWhenUsed="1"/>
+    <w:lsdException w:name="HTML Typewriter" w:semiHidden="1" w:unhideWhenUsed="1"/>
+    <w:lsdException w:name="HTML Variable" w:semiHidden="1" w:unhideWhenUsed="1"/>
+    <w:lsdException w:name="Normal Table" w:semiHidden="1" w:unhideWhenUsed="1"/>
+    <w:lsdException w:name="annotation subject" w:semiHidden="1" w:unhideWhenUsed="1"/>
+    <w:lsdException w:name="No List" w:semiHidden="1" w:unhideWhenUsed="1"/>
+    <w:lsdException w:name="Outline List 1" w:semiHidden="1" w:unhideWhenUsed="1"/>
+    <w:lsdException w:name="Outline List 2" w:semiHidden="1" w:unhideWhenUsed="1"/>
+    <w:lsdException w:name="Outline List 3" w:semiHidden="1" w:unhideWhenUsed="1"/>
+    <w:lsdException w:name="Table Simple 1" w:semiHidden="1" w:unhideWhenUsed="1"/>
+    <w:lsdException w:name="Table Simple 2" w:semiHidden="1" w:unhideWhenUsed="1"/>
+    <w:lsdException w:name="Table Simple 3" w:semiHidden="1" w:unhideWhenUsed="1"/>
+    <w:lsdException w:name="Table Classic 1" w:semiHidden="1" w:unhideWhenUsed="1"/>
+    <w:lsdException w:name="Table Classic 2" w:semiHidden="1" w:unhideWhenUsed="1"/>
+    <w:lsdException w:name="Table Classic 3" w:semiHidden="1" w:unhideWhenUsed="1"/>
+    <w:lsdException w:name="Table Classic 4" w:semiHidden="1" w:unhideWhenUsed="1"/>
+    <w:lsdException w:name="Table Colorful 1" w:semiHidden="1" w:unhideWhenUsed="1"/>
+    <w:lsdException w:name="Table Colorful 2" w:semiHidden="1" w:unhideWhenUsed="1"/>
+    <w:lsdException w:name="Table Colorful 3" w:semiHidden="1" w:unhideWhenUsed="1"/>
+    <w:lsdException w:name="Table Columns 1" w:semiHidden="1" w:unhideWhenUsed="1"/>
+    <w:lsdException w:name="Table Columns 2" w:semiHidden="1" w:unhideWhenUsed="1"/>
+    <w:lsdException w:name="Table Columns 3" w:semiHidden="1" w:unhideWhenUsed="1"/>
+    <w:lsdException w:name="Table Columns 4" w:semiHidden="1" w:unhideWhenUsed="1"/>
+    <w:lsdException w:name="Table Columns 5" w:semiHidden="1" w:unhideWhenUsed="1"/>
+    <w:lsdException w:name="Table Grid 1" w:semiHidden="1" w:unhideWhenUsed="1"/>
+    <w:lsdException w:name="Table Grid 2" w:semiHidden="1" w:unhideWhenUsed="1"/>
+    <w:lsdException w:name="Table Grid 3" w:semiHidden="1" w:unhideWhenUsed="1"/>
+    <w:lsdException w:name="Table Grid 4" w:semiHidden="1" w:unhideWhenUsed="1"/>
+    <w:lsdException w:name="Table Grid 5" w:semiHidden="1" w:unhideWhenUsed="1"/>
+    <w:lsdException w:name="Table Grid 6" w:semiHidden="1" w:unhideWhenUsed="1"/>
+    <w:lsdException w:name="Table Grid 7" w:semiHidden="1" w:unhideWhenUsed="1"/>
+    <w:lsdException w:name="Table Grid 8" w:semiHidden="1" w:unhideWhenUsed="1"/>
+    <w:lsdException w:name="Table List 1" w:semiHidden="1" w:unhideWhenUsed="1"/>
+    <w:lsdException w:name="Table List 2" w:semiHidden="1" w:unhideWhenUsed="1"/>
+    <w:lsdException w:name="Table List 3" w:semiHidden="1" w:unhideWhenUsed="1"/>
+    <w:lsdException w:name="Table List 4" w:semiHidden="1" w:unhideWhenUsed="1"/>
+    <w:lsdException w:name="Table List 5" w:semiHidden="1" w:unhideWhenUsed="1"/>
+    <w:lsdException w:name="Table List 6" w:semiHidden="1" w:unhideWhenUsed="1"/>
+    <w:lsdException w:name="Table List 7" w:semiHidden="1" w:unhideWhenUsed="1"/>
+    <w:lsdException w:name="Table List 8" w:semiHidden="1" w:unhideWhenUsed="1"/>
+    <w:lsdException w:name="Table 3D effects 1" w:semiHidden="1" w:unhideWhenUsed="1"/>
+    <w:lsdException w:name="Table 3D effects 2" w:semiHidden="1" w:unhideWhenUsed="1"/>
+    <w:lsdException w:name="Table 3D effects 3" w:semiHidden="1" w:unhideWhenUsed="1"/>
+    <w:lsdException w:name="Table Contemporary" w:semiHidden="1" w:unhideWhenUsed="1"/>
+    <w:lsdException w:name="Table Elegant" w:semiHidden="1" w:unhideWhenUsed="1"/>
+    <w:lsdException w:name="Table Professional" w:semiHidden="1" w:unhideWhenUsed="1"/>
+    <w:lsdException w:name="Table Subtle 1" w:semiHidden="1" w:unhideWhenUsed="1"/>
+    <w:lsdException w:name="Table Subtle 2" w:semiHidden="1" w:unhideWhenUsed="1"/>
+    <w:lsdException w:name="Table Web 1" w:semiHidden="1" w:unhideWhenUsed="1"/>
+    <w:lsdException w:name="Table Web 2" w:semiHidden="1" w:unhideWhenUsed="1"/>
+    <w:lsdException w:name="Table Web 3" w:semiHidden="1" w:unhideWhenUsed="1"/>
+    <w:lsdException w:name="Balloon Text" w:semiHidden="1" w:unhideWhenUsed="1"/>
+    <w:lsdException w:name="Table Theme" w:semiHidden="1" w:unhideWhenUsed="1"/>
+    <w:lsdException w:name="Placeholder Text" w:semiHidden="1" w:uiPriority="99"/>
+    <w:lsdException w:name="No Spacing" w:uiPriority="1" w:qFormat="1"/>
+    <w:lsdException w:name="Light Shading" w:uiPriority="60"/>
+    <w:lsdException w:name="Light List" w:uiPriority="61"/>
+    <w:lsdException w:name="Light Grid" w:uiPriority="62"/>
+    <w:lsdException w:name="Medium Shading 1" w:uiPriority="63"/>
+    <w:lsdException w:name="Medium Shading 2" w:uiPriority="64"/>
+    <w:lsdException w:name="Medium List 1" w:uiPriority="65"/>
+    <w:lsdException w:name="Medium List 2" w:uiPriority="66"/>
+    <w:lsdException w:name="Medium Grid 1" w:uiPriority="67"/>
+    <w:lsdException w:name="Medium Grid 2" w:uiPriority="68"/>
+    <w:lsdException w:name="Medium Grid 3" w:uiPriority="69"/>
+    <w:lsdException w:name="Dark List" w:uiPriority="70"/>
+    <w:lsdException w:name="Colorful Shading" w:uiPriority="71"/>
+    <w:lsdException w:name="Colorful List" w:uiPriority="72"/>
+    <w:lsdException w:name="Colorful Grid" w:uiPriority="73"/>
+    <w:lsdException w:name="Light Shading Accent 1" w:uiPriority="60"/>
+    <w:lsdException w:name="Light List Accent 1" w:uiPriority="61"/>
+    <w:lsdException w:name="Light Grid Accent 1" w:uiPriority="62"/>
+    <w:lsdException w:name="Medium Shading 1 Accent 1" w:uiPriority="63"/>
+    <w:lsdException w:name="Medium Shading 2 Accent 1" w:uiPriority="64"/>
+    <w:lsdException w:name="Medium List 1 Accent 1" w:uiPriority="65"/>
+    <w:lsdException w:name="Revision" w:semiHidden="1" w:uiPriority="99"/>
+    <w:lsdException w:name="List Paragraph" w:uiPriority="34" w:qFormat="1"/>
+    <w:lsdException w:name="Quote" w:uiPriority="29" w:qFormat="1"/>
+    <w:lsdException w:name="Intense Quote" w:uiPriority="30" w:qFormat="1"/>
+    <w:lsdException w:name="Medium List 2 Accent 1" w:uiPriority="66"/>
+    <w:lsdException w:name="Medium Grid 1 Accent 1" w:uiPriority="67"/>
+    <w:lsdException w:name="Medium Grid 2 Accent 1" w:uiPriority="68"/>
+    <w:lsdException w:name="Medium Grid 3 Accent 1" w:uiPriority="69"/>
+    <w:lsdException w:name="Dark List Accent 1" w:uiPriority="70"/>
+    <w:lsdException w:name="Colorful Shading Accent 1" w:uiPriority="71"/>
+    <w:lsdException w:name="Colorful List Accent 1" w:uiPriority="72"/>
+    <w:lsdException w:name="Colorful Grid Accent 1" w:uiPriority="73"/>
+    <w:lsdException w:name="Light Shading Accent 2" w:uiPriority="60"/>
+    <w:lsdException w:name="Light List Accent 2" w:uiPriority="61"/>
+    <w:lsdException w:name="Light Grid Accent 2" w:uiPriority="62"/>
+    <w:lsdException w:name="Medium Shading 1 Accent 2" w:uiPriority="63"/>
+    <w:lsdException w:name="Medium Shading 2 Accent 2" w:uiPriority="64"/>
+    <w:lsdException w:name="Medium List 1 Accent 2" w:uiPriority="65"/>
+    <w:lsdException w:name="Medium List 2 Accent 2" w:uiPriority="66"/>
+    <w:lsdException w:name="Medium Grid 1 Accent 2" w:uiPriority="67"/>
+    <w:lsdException w:name="Medium Grid 2 Accent 2" w:uiPriority="68"/>
+    <w:lsdException w:name="Medium Grid 3 Accent 2" w:uiPriority="69"/>
+    <w:lsdException w:name="Dark List Accent 2" w:uiPriority="70"/>
+    <w:lsdException w:name="Colorful Shading Accent 2" w:uiPriority="71"/>
+    <w:lsdException w:name="Colorful List Accent 2" w:uiPriority="72"/>
+    <w:lsdException w:name="Colorful Grid Accent 2" w:uiPriority="73"/>
+    <w:lsdException w:name="Light Shading Accent 3" w:uiPriority="60"/>
+    <w:lsdException w:name="Light List Accent 3" w:uiPriority="61"/>
+    <w:lsdException w:name="Light Grid Accent 3" w:uiPriority="62"/>
+    <w:lsdException w:name="Medium Shading 1 Accent 3" w:uiPriority="63"/>
+    <w:lsdException w:name="Medium Shading 2 Accent 3" w:uiPriority="64"/>
+    <w:lsdException w:name="Medium List 1 Accent 3" w:uiPriority="65"/>
+    <w:lsdException w:name="Medium List 2 Accent 3" w:uiPriority="66"/>
+    <w:lsdException w:name="Medium Grid 1 Accent 3" w:uiPriority="67"/>
+    <w:lsdException w:name="Medium Grid 2 Accent 3" w:uiPriority="68"/>
+    <w:lsdException w:name="Medium Grid 3 Accent 3" w:uiPriority="69"/>
+    <w:lsdException w:name="Dark List Accent 3" w:uiPriority="70"/>
+    <w:lsdException w:name="Colorful Shading Accent 3" w:uiPriority="71"/>
+    <w:lsdException w:name="Colorful List Accent 3" w:uiPriority="72"/>
+    <w:lsdException w:name="Colorful Grid Accent 3" w:uiPriority="73"/>
+    <w:lsdException w:name="Light Shading Accent 4" w:uiPriority="60"/>
+    <w:lsdException w:name="Light List Accent 4" w:uiPriority="61"/>
+    <w:lsdException w:name="Light Grid Accent 4" w:uiPriority="62"/>
+    <w:lsdException w:name="Medium Shading 1 Accent 4" w:uiPriority="63"/>
+    <w:lsdException w:name="Medium Shading 2 Accent 4" w:uiPriority="64"/>
+    <w:lsdException w:name="Medium List 1 Accent 4" w:uiPriority="65"/>
+    <w:lsdException w:name="Medium List 2 Accent 4" w:uiPriority="66"/>
+    <w:lsdException w:name="Medium Grid 1 Accent 4" w:uiPriority="67"/>
+    <w:lsdException w:name="Medium Grid 2 Accent 4" w:uiPriority="68"/>
+    <w:lsdException w:name="Medium Grid 3 Accent 4" w:uiPriority="69"/>
+    <w:lsdException w:name="Dark List Accent 4" w:uiPriority="70"/>
+    <w:lsdException w:name="Colorful Shading Accent 4" w:uiPriority="71"/>
+    <w:lsdException w:name="Colorful List Accent 4" w:uiPriority="72"/>
+    <w:lsdException w:name="Colorful Grid Accent 4" w:uiPriority="73"/>
+    <w:lsdException w:name="Light Shading Accent 5" w:uiPriority="60"/>
+    <w:lsdException w:name="Light List Accent 5" w:uiPriority="61"/>
+    <w:lsdException w:name="Light Grid Accent 5" w:uiPriority="62"/>
+    <w:lsdException w:name="Medium Shading 1 Accent 5" w:uiPriority="63"/>
+    <w:lsdException w:name="Medium Shading 2 Accent 5" w:uiPriority="64"/>
+    <w:lsdException w:name="Medium List 1 Accent 5" w:uiPriority="65"/>
+    <w:lsdException w:name="Medium List 2 Accent 5" w:uiPriority="66"/>
+    <w:lsdException w:name="Medium Grid 1 Accent 5" w:uiPriority="67"/>
+    <w:lsdException w:name="Medium Grid 2 Accent 5" w:uiPriority="68"/>
+    <w:lsdException w:name="Medium Grid 3 Accent 5" w:uiPriority="69"/>
+    <w:lsdException w:name="Dark List Accent 5" w:uiPriority="70"/>
+    <w:lsdException w:name="Colorful Shading Accent 5" w:uiPriority="71"/>
+    <w:lsdException w:name="Colorful List Accent 5" w:uiPriority="72"/>
+    <w:lsdException w:name="Colorful Grid Accent 5" w:uiPriority="73"/>
+    <w:lsdException w:name="Light Shading Accent 6" w:uiPriority="60"/>
+    <w:lsdException w:name="Light List Accent 6" w:uiPriority="61"/>
+    <w:lsdException w:name="Light Grid Accent 6" w:uiPriority="62"/>
+    <w:lsdException w:name="Medium Shading 1 Accent 6" w:uiPriority="63"/>
+    <w:lsdException w:name="Medium Shading 2 Accent 6" w:uiPriority="64"/>
+    <w:lsdException w:name="Medium List 1 Accent 6" w:uiPriority="65"/>
+    <w:lsdException w:name="Medium List 2 Accent 6" w:uiPriority="66"/>
+    <w:lsdException w:name="Medium Grid 1 Accent 6" w:uiPriority="67"/>
+    <w:lsdException w:name="Medium Grid 2 Accent 6" w:uiPriority="68"/>
+    <w:lsdException w:name="Medium Grid 3 Accent 6" w:uiPriority="69"/>
+    <w:lsdException w:name="Dark List Accent 6" w:uiPriority="70"/>
+    <w:lsdException w:name="Colorful Shading Accent 6" w:uiPriority="71"/>
+    <w:lsdException w:name="Colorful List Accent 6" w:uiPriority="72"/>
+    <w:lsdException w:name="Colorful Grid Accent 6" w:uiPriority="73"/>
+    <w:lsdException w:name="Subtle Emphasis" w:uiPriority="19" w:qFormat="1"/>
+    <w:lsdException w:name="Intense Emphasis" w:uiPriority="21" w:qFormat="1"/>
+    <w:lsdException w:name="Subtle Reference" w:uiPriority="31" w:qFormat="1"/>
+    <w:lsdException w:name="Intense Reference" w:uiPriority="32" w:qFormat="1"/>
+    <w:lsdException w:name="Book Title" w:uiPriority="33" w:qFormat="1"/>
+    <w:lsdException w:name="Bibliography" w:semiHidden="1" w:uiPriority="37" w:unhideWhenUsed="1"/>
+    <w:lsdException w:name="TOC Heading" w:semiHidden="1" w:uiPriority="39" w:unhideWhenUsed="1" w:qFormat="1"/>
+    <w:lsdException w:name="Grid Table 4" w:uiPriority="49"/>
+    <w:lsdException w:name="Grid Table 5 Dark" w:uiPriority="50"/>
+    <w:lsdException w:name="Grid Table 6 Colorful" w:uiPriority="51"/>
+    <w:lsdException w:name="Grid Table 7 Colorful" w:uiPriority="52"/>
+    <w:lsdException w:name="Grid Table 1 Light Accent 1" w:uiPriority="46"/>
+    <w:lsdException w:name="Grid Table 2 Accent 1" w:uiPriority="47"/>
+    <w:lsdException w:name="Grid Table 3 Accent 1" w:uiPriority="48"/>
+    <w:lsdException w:name="Grid Table 4 Accent 1" w:uiPriority="49"/>
+    <w:lsdException w:name="Grid Table 5 Dark Accent 1" w:uiPriority="50"/>
+    <w:lsdException w:name="Grid Table 6 Colorful Accent 1" w:uiPriority="51"/>
+    <w:lsdException w:name="Grid Table 7 Colorful Accent 1" w:uiPriority="52"/>
+    <w:lsdException w:name="Grid Table 1 Light Accent 2" w:uiPriority="46"/>
+    <w:lsdException w:name="Grid Table 2 Accent 2" w:uiPriority="47"/>
+    <w:lsdException w:name="Grid Table 3 Accent 2" w:uiPriority="48"/>
+    <w:lsdException w:name="Grid Table 4 Accent 2" w:uiPriority="49"/>
+    <w:lsdException w:name="Grid Table 5 Dark Accent 2" w:uiPriority="50"/>
+    <w:lsdException w:name="Grid Table 6 Colorful Accent 2" w:uiPriority="51"/>
+    <w:lsdException w:name="Grid Table 7 Colorful Accent 2" w:uiPriority="52"/>
+    <w:lsdException w:name="Grid Table 1 Light Accent 3" w:uiPriority="46"/>
+    <w:lsdException w:name="Grid Table 2 Accent 3" w:uiPriority="47"/>
+    <w:lsdException w:name="Grid Table 3 Accent 3" w:uiPriority="48"/>
+    <w:lsdException w:name="Grid Table 4 Accent 3" w:uiPriority="49"/>
+    <w:lsdException w:name="Grid Table 5 Dark Accent 3" w:uiPriority="50"/>
+    <w:lsdException w:name="Grid Table 6 Colorful Accent 3" w:uiPriority="51"/>
+    <w:lsdException w:name="Grid Table 7 Colorful Accent 3" w:uiPriority="52"/>
+    <w:lsdException w:name="Grid Table 1 Light Accent 4" w:uiPriority="46"/>
+    <w:lsdException w:name="Grid Table 2 Accent 4" w:uiPriority="47"/>
+    <w:lsdException w:name="Grid Table 3 Accent 4" w:uiPriority="48"/>
+    <w:lsdException w:name="Grid Table 4 Accent 4" w:uiPriority="49"/>
+    <w:lsdException w:name="Grid Table 5 Dark Accent 4" w:uiPriority="50"/>
+    <w:lsdException w:name="Grid Table 6 Colorful Accent 4" w:uiPriority="51"/>
+    <w:lsdException w:name="Grid Table 7 Colorful Accent 4" w:uiPriority="52"/>
+    <w:lsdException w:name="Grid Table 1 Light Accent 5" w:uiPriority="46"/>
+    <w:lsdException w:name="Grid Table 2 Accent 5" w:uiPriority="47"/>
+    <w:lsdException w:name="Grid Table 3 Accent 5" w:uiPriority="48"/>
+    <w:lsdException w:name="Grid Table 4 Accent 5" w:uiPriority="49"/>
+    <w:lsdException w:name="Grid Table 5 Dark Accent 5" w:uiPriority="50"/>
+    <w:lsdException w:name="Grid Table 6 Colorful Accent 5" w:uiPriority="51"/>
+    <w:lsdException w:name="Grid Table 7 Colorful Accent 5" w:uiPriority="52"/>
+    <w:lsdException w:name="Grid Table 1 Light Accent 6" w:uiPriority="46"/>
+    <w:lsdException w:name="Grid Table 2 Accent 6" w:uiPriority="47"/>
+    <w:lsdException w:name="Grid Table 3 Accent 6" w:uiPriority="48"/>
+    <w:lsdException w:name="Grid Table 4 Accent 6" w:uiPriority="49"/>
+    <w:lsdException w:name="Grid Table 5 Dark Accent 6" w:uiPriority="50"/>
+    <w:lsdException w:name="Grid Table 6 Colorful Accent 6" w:uiPriority="51"/>
+    <w:lsdException w:name="Grid Table 7 Colorful Accent 6" w:uiPriority="52"/>
+    <w:lsdException w:name="List Table 1 Light" w:uiPriority="46"/>
+    <w:lsdException w:name="List Table 2" w:uiPriority="47"/>
+    <w:lsdException w:name="List Table 3" w:uiPriority="48"/>
+    <w:lsdException w:name="List Table 4" w:uiPriority="49"/>
+    <w:lsdException w:name="List Table 5 Dark" w:uiPriority="50"/>
+    <w:lsdException w:name="List Table 6 Colorful" w:uiPriority="51"/>
+    <w:lsdException w:name="List Table 7 Colorful" w:uiPriority="52"/>
+    <w:lsdException w:name="List Table 1 Light Accent 1" w:uiPriority="46"/>
+    <w:lsdException w:name="List Table 2 Accent 1" w:uiPriority="47"/>
+    <w:lsdException w:name="List Table 3 Accent 1" w:uiPriority="48"/>
+    <w:lsdException w:name="List Table 4 Accent 1" w:uiPriority="49"/>
+    <w:lsdException w:name="List Table 5 Dark Accent 1" w:uiPriority="50"/>
+    <w:lsdException w:name="List Table 6 Colorful Accent 1" w:uiPriority="51"/>
+    <w:lsdException w:name="List Table 7 Colorful Accent 1" w:uiPriority="52"/>
+    <w:lsdException w:name="List Table 1 Light Accent 2" w:uiPriority="46"/>
+    <w:lsdException w:name="List Table 2 Accent 2" w:uiPriority="47"/>
+    <w:lsdException w:name="List Table 3 Accent 2" w:uiPriority="48"/>
+    <w:lsdException w:name="List Table 4 Accent 2" w:uiPriority="49"/>
+    <w:lsdException w:name="List Table 5 Dark Accent 2" w:uiPriority="50"/>
+    <w:lsdException w:name="List Table 6 Colorful Accent 2" w:uiPriority="51"/>
+    <w:lsdException w:name="List Table 7 Colorful Accent 2" w:uiPriority="52"/>
+    <w:lsdException w:name="List Table 1 Light Accent 3" w:uiPriority="46"/>
+    <w:lsdException w:name="List Table 2 Accent 3" w:uiPriority="47"/>
+    <w:lsdException w:name="List Table 3 Accent 3" w:uiPriority="48"/>
+    <w:lsdException w:name="List Table 4 Accent 3" w:uiPriority="49"/>
+    <w:lsdException w:name="List Table 5 Dark Accent 3" w:uiPriority="50"/>
+    <w:lsdException w:name="List Table 6 Colorful Accent 3" w:uiPriority="51"/>
+    <w:lsdException w:name="List Table 7 Colorful Accent 3" w:uiPriority="52"/>
+    <w:lsdException w:name="List Table 1 Light Accent 4" w:uiPriority="46"/>
+    <w:lsdException w:name="List Table 2 Accent 4" w:uiPriority="47"/>
+    <w:lsdException w:name="List Table 3 Accent 4" w:uiPriority="48"/>
+    <w:lsdException w:name="List Table 4 Accent 4" w:uiPriority="49"/>
+    <w:lsdException w:name="List Table 5 Dark Accent 4" w:uiPriority="50"/>
+    <w:lsdException w:name="List Table 6 Colorful Accent 4" w:uiPriority="51"/>
+    <w:lsdException w:name="List Table 7 Colorful Accent 4" w:uiPriority="52"/>
+    <w:lsdException w:name="List Table 1 Light Accent 5" w:uiPriority="46"/>
+    <w:lsdException w:name="List Table 2 Accent 5" w:uiPriority="47"/>
+    <w:lsdException w:name="List Table 3 Accent 5" w:uiPriority="48"/>
+    <w:lsdException w:name="List Table 4 Accent 5" w:uiPriority="49"/>
+    <w:lsdException w:name="List Table 5 Dark Accent 5" w:uiPriority="50"/>
+    <w:lsdException w:name="List Table 6 Colorful Accent 5" w:uiPriority="51"/>
+    <w:lsdException w:name="List Table 7 Colorful Accent 5" w:uiPriority="52"/>
+    <w:lsdException w:name="List Table 1 Light Accent 6" w:uiPriority="46"/>
+    <w:lsdException w:name="List Table 2 Accent 6" w:uiPriority="47"/>
+    <w:lsdException w:name="List Table 3 Accent 6" w:uiPriority="48"/>
+    <w:lsdException w:name="List Table 4 Accent 6" w:uiPriority="49"/>
+    <w:lsdException w:name="List Table 5 Dark Accent 6" w:uiPriority="50"/>
+    <w:lsdException w:name="List Table 6 Colorful Accent 6" w:uiPriority="51"/>
+    <w:lsdException w:name="List Table 7 Colorful Accent 6" w:uiPriority="52"/>
   </w:latentStyles>
   <w:style w:type="paragraph" w:default="1" w:styleId="Normal">
     <w:name w:val="Normal"/>
@@ -20304,1091 +20555,6 @@
 </w:styles>
 </file>
 
-<file path=word/stylesWithEffects.xml><?xml version="1.0" encoding="utf-8"?>
-<w:styles xmlns:wpc="http://schemas.microsoft.com/office/word/2010/wordprocessingCanvas" xmlns:mo="http://schemas.microsoft.com/office/mac/office/2008/main" xmlns:mc="http://schemas.openxmlformats.org/markup-compatibility/2006" xmlns:mv="urn:schemas-microsoft-com:mac:vml" xmlns:o="urn:schemas-microsoft-com:office:office" xmlns:r="http://schemas.openxmlformats.org/officeDocument/2006/relationships" xmlns:m="http://schemas.openxmlformats.org/officeDocument/2006/math" xmlns:v="urn:schemas-microsoft-com:vml" xmlns:wp14="http://schemas.microsoft.com/office/word/2010/wordprocessingDrawing" xmlns:wp="http://schemas.openxmlformats.org/drawingml/2006/wordprocessingDrawing" xmlns:w10="urn:schemas-microsoft-com:office:word" xmlns:w="http://schemas.openxmlformats.org/wordprocessingml/2006/main" xmlns:w14="http://schemas.microsoft.com/office/word/2010/wordml" xmlns:wpg="http://schemas.microsoft.com/office/word/2010/wordprocessingGroup" xmlns:wpi="http://schemas.microsoft.com/office/word/2010/wordprocessingInk" xmlns:wne="http://schemas.microsoft.com/office/word/2006/wordml" xmlns:wps="http://schemas.microsoft.com/office/word/2010/wordprocessingShape" mc:Ignorable="w14 wp14">
-  <w:docDefaults>
-    <w:rPrDefault>
-      <w:rPr>
-        <w:rFonts w:ascii="Times New Roman" w:eastAsia="Times New Roman" w:hAnsi="Times New Roman" w:cs="Times New Roman"/>
-        <w:lang w:val="en-US" w:eastAsia="en-US" w:bidi="ar-SA"/>
-      </w:rPr>
-    </w:rPrDefault>
-    <w:pPrDefault/>
-  </w:docDefaults>
-  <w:latentStyles w:defLockedState="0" w:defUIPriority="0" w:defSemiHidden="1" w:defUnhideWhenUsed="1" w:defQFormat="0" w:count="276">
-    <w:lsdException w:name="Normal" w:semiHidden="0" w:unhideWhenUsed="0" w:qFormat="1"/>
-    <w:lsdException w:name="heading 1" w:semiHidden="0" w:unhideWhenUsed="0" w:qFormat="1"/>
-    <w:lsdException w:name="heading 2" w:semiHidden="0" w:unhideWhenUsed="0" w:qFormat="1"/>
-    <w:lsdException w:name="heading 3" w:semiHidden="0" w:unhideWhenUsed="0" w:qFormat="1"/>
-    <w:lsdException w:name="heading 4" w:semiHidden="0" w:unhideWhenUsed="0" w:qFormat="1"/>
-    <w:lsdException w:name="heading 5" w:semiHidden="0" w:unhideWhenUsed="0" w:qFormat="1"/>
-    <w:lsdException w:name="heading 6" w:semiHidden="0" w:unhideWhenUsed="0" w:qFormat="1"/>
-    <w:lsdException w:name="heading 7" w:qFormat="1"/>
-    <w:lsdException w:name="heading 8" w:qFormat="1"/>
-    <w:lsdException w:name="heading 9" w:qFormat="1"/>
-    <w:lsdException w:name="toc 1" w:uiPriority="39"/>
-    <w:lsdException w:name="toc 2" w:uiPriority="39"/>
-    <w:lsdException w:name="caption" w:qFormat="1"/>
-    <w:lsdException w:name="List Number" w:semiHidden="0" w:unhideWhenUsed="0"/>
-    <w:lsdException w:name="List 4" w:semiHidden="0" w:unhideWhenUsed="0"/>
-    <w:lsdException w:name="List 5" w:semiHidden="0" w:unhideWhenUsed="0"/>
-    <w:lsdException w:name="Title" w:semiHidden="0" w:unhideWhenUsed="0" w:qFormat="1"/>
-    <w:lsdException w:name="Subtitle" w:semiHidden="0" w:unhideWhenUsed="0" w:qFormat="1"/>
-    <w:lsdException w:name="Salutation" w:semiHidden="0" w:unhideWhenUsed="0"/>
-    <w:lsdException w:name="Date" w:semiHidden="0" w:unhideWhenUsed="0"/>
-    <w:lsdException w:name="Body Text First Indent" w:semiHidden="0" w:unhideWhenUsed="0"/>
-    <w:lsdException w:name="Hyperlink" w:uiPriority="99"/>
-    <w:lsdException w:name="Strong" w:semiHidden="0" w:unhideWhenUsed="0" w:qFormat="1"/>
-    <w:lsdException w:name="Emphasis" w:semiHidden="0" w:unhideWhenUsed="0" w:qFormat="1"/>
-    <w:lsdException w:name="Table Grid" w:semiHidden="0" w:unhideWhenUsed="0"/>
-    <w:lsdException w:name="Note Level 1" w:semiHidden="0" w:unhideWhenUsed="0"/>
-    <w:lsdException w:name="Note Level 2" w:semiHidden="0" w:unhideWhenUsed="0"/>
-    <w:lsdException w:name="Note Level 3" w:semiHidden="0" w:unhideWhenUsed="0"/>
-    <w:lsdException w:name="Note Level 4" w:semiHidden="0" w:unhideWhenUsed="0"/>
-    <w:lsdException w:name="Note Level 5" w:semiHidden="0" w:unhideWhenUsed="0"/>
-    <w:lsdException w:name="Note Level 6" w:semiHidden="0" w:unhideWhenUsed="0"/>
-    <w:lsdException w:name="Note Level 7" w:semiHidden="0" w:unhideWhenUsed="0"/>
-    <w:lsdException w:name="Note Level 8" w:semiHidden="0" w:unhideWhenUsed="0"/>
-    <w:lsdException w:name="Note Level 9" w:semiHidden="0" w:unhideWhenUsed="0"/>
-    <w:lsdException w:name="Placeholder Text" w:uiPriority="99" w:unhideWhenUsed="0"/>
-    <w:lsdException w:name="No Spacing" w:semiHidden="0" w:uiPriority="1" w:unhideWhenUsed="0" w:qFormat="1"/>
-    <w:lsdException w:name="Light Shading" w:semiHidden="0" w:uiPriority="60" w:unhideWhenUsed="0"/>
-    <w:lsdException w:name="Light List" w:semiHidden="0" w:uiPriority="61" w:unhideWhenUsed="0"/>
-    <w:lsdException w:name="Light Grid" w:semiHidden="0" w:uiPriority="62" w:unhideWhenUsed="0"/>
-    <w:lsdException w:name="Medium Shading 1" w:semiHidden="0" w:uiPriority="63" w:unhideWhenUsed="0"/>
-    <w:lsdException w:name="Medium Shading 2" w:semiHidden="0" w:uiPriority="64" w:unhideWhenUsed="0"/>
-    <w:lsdException w:name="Medium List 1" w:semiHidden="0" w:uiPriority="65" w:unhideWhenUsed="0"/>
-    <w:lsdException w:name="Medium List 2" w:semiHidden="0" w:uiPriority="66" w:unhideWhenUsed="0"/>
-    <w:lsdException w:name="Medium Grid 1" w:semiHidden="0" w:uiPriority="67" w:unhideWhenUsed="0"/>
-    <w:lsdException w:name="Medium Grid 2" w:semiHidden="0" w:uiPriority="68" w:unhideWhenUsed="0"/>
-    <w:lsdException w:name="Medium Grid 3" w:semiHidden="0" w:uiPriority="69" w:unhideWhenUsed="0"/>
-    <w:lsdException w:name="Dark List" w:semiHidden="0" w:uiPriority="70" w:unhideWhenUsed="0"/>
-    <w:lsdException w:name="Colorful Shading" w:semiHidden="0" w:uiPriority="71" w:unhideWhenUsed="0"/>
-    <w:lsdException w:name="Colorful List" w:semiHidden="0" w:uiPriority="72" w:unhideWhenUsed="0"/>
-    <w:lsdException w:name="Colorful Grid" w:semiHidden="0" w:uiPriority="73" w:unhideWhenUsed="0"/>
-    <w:lsdException w:name="Light Shading Accent 1" w:semiHidden="0" w:uiPriority="60" w:unhideWhenUsed="0"/>
-    <w:lsdException w:name="Light List Accent 1" w:semiHidden="0" w:uiPriority="61" w:unhideWhenUsed="0"/>
-    <w:lsdException w:name="Light Grid Accent 1" w:semiHidden="0" w:uiPriority="62" w:unhideWhenUsed="0"/>
-    <w:lsdException w:name="Medium Shading 1 Accent 1" w:semiHidden="0" w:uiPriority="63" w:unhideWhenUsed="0"/>
-    <w:lsdException w:name="Medium Shading 2 Accent 1" w:semiHidden="0" w:uiPriority="64" w:unhideWhenUsed="0"/>
-    <w:lsdException w:name="Medium List 1 Accent 1" w:semiHidden="0" w:uiPriority="65" w:unhideWhenUsed="0"/>
-    <w:lsdException w:name="Revision" w:uiPriority="99" w:unhideWhenUsed="0"/>
-    <w:lsdException w:name="List Paragraph" w:semiHidden="0" w:uiPriority="34" w:unhideWhenUsed="0" w:qFormat="1"/>
-    <w:lsdException w:name="Quote" w:semiHidden="0" w:uiPriority="29" w:unhideWhenUsed="0" w:qFormat="1"/>
-    <w:lsdException w:name="Intense Quote" w:semiHidden="0" w:uiPriority="30" w:unhideWhenUsed="0" w:qFormat="1"/>
-    <w:lsdException w:name="Medium List 2 Accent 1" w:semiHidden="0" w:uiPriority="66" w:unhideWhenUsed="0"/>
-    <w:lsdException w:name="Medium Grid 1 Accent 1" w:semiHidden="0" w:uiPriority="67" w:unhideWhenUsed="0"/>
-    <w:lsdException w:name="Medium Grid 2 Accent 1" w:semiHidden="0" w:uiPriority="68" w:unhideWhenUsed="0"/>
-    <w:lsdException w:name="Medium Grid 3 Accent 1" w:semiHidden="0" w:uiPriority="69" w:unhideWhenUsed="0"/>
-    <w:lsdException w:name="Dark List Accent 1" w:semiHidden="0" w:uiPriority="70" w:unhideWhenUsed="0"/>
-    <w:lsdException w:name="Colorful Shading Accent 1" w:semiHidden="0" w:uiPriority="71" w:unhideWhenUsed="0"/>
-    <w:lsdException w:name="Colorful List Accent 1" w:semiHidden="0" w:uiPriority="72" w:unhideWhenUsed="0"/>
-    <w:lsdException w:name="Colorful Grid Accent 1" w:semiHidden="0" w:uiPriority="73" w:unhideWhenUsed="0"/>
-    <w:lsdException w:name="Light Shading Accent 2" w:semiHidden="0" w:uiPriority="60" w:unhideWhenUsed="0"/>
-    <w:lsdException w:name="Light List Accent 2" w:semiHidden="0" w:uiPriority="61" w:unhideWhenUsed="0"/>
-    <w:lsdException w:name="Light Grid Accent 2" w:semiHidden="0" w:uiPriority="62" w:unhideWhenUsed="0"/>
-    <w:lsdException w:name="Medium Shading 1 Accent 2" w:semiHidden="0" w:uiPriority="63" w:unhideWhenUsed="0"/>
-    <w:lsdException w:name="Medium Shading 2 Accent 2" w:semiHidden="0" w:uiPriority="64" w:unhideWhenUsed="0"/>
-    <w:lsdException w:name="Medium List 1 Accent 2" w:semiHidden="0" w:uiPriority="65" w:unhideWhenUsed="0"/>
-    <w:lsdException w:name="Medium List 2 Accent 2" w:semiHidden="0" w:uiPriority="66" w:unhideWhenUsed="0"/>
-    <w:lsdException w:name="Medium Grid 1 Accent 2" w:semiHidden="0" w:uiPriority="67" w:unhideWhenUsed="0"/>
-    <w:lsdException w:name="Medium Grid 2 Accent 2" w:semiHidden="0" w:uiPriority="68" w:unhideWhenUsed="0"/>
-    <w:lsdException w:name="Medium Grid 3 Accent 2" w:semiHidden="0" w:uiPriority="69" w:unhideWhenUsed="0"/>
-    <w:lsdException w:name="Dark List Accent 2" w:semiHidden="0" w:uiPriority="70" w:unhideWhenUsed="0"/>
-    <w:lsdException w:name="Colorful Shading Accent 2" w:semiHidden="0" w:uiPriority="71" w:unhideWhenUsed="0"/>
-    <w:lsdException w:name="Colorful List Accent 2" w:semiHidden="0" w:uiPriority="72" w:unhideWhenUsed="0"/>
-    <w:lsdException w:name="Colorful Grid Accent 2" w:semiHidden="0" w:uiPriority="73" w:unhideWhenUsed="0"/>
-    <w:lsdException w:name="Light Shading Accent 3" w:semiHidden="0" w:uiPriority="60" w:unhideWhenUsed="0"/>
-    <w:lsdException w:name="Light List Accent 3" w:semiHidden="0" w:uiPriority="61" w:unhideWhenUsed="0"/>
-    <w:lsdException w:name="Light Grid Accent 3" w:semiHidden="0" w:uiPriority="62" w:unhideWhenUsed="0"/>
-    <w:lsdException w:name="Medium Shading 1 Accent 3" w:semiHidden="0" w:uiPriority="63" w:unhideWhenUsed="0"/>
-    <w:lsdException w:name="Medium Shading 2 Accent 3" w:semiHidden="0" w:uiPriority="64" w:unhideWhenUsed="0"/>
-    <w:lsdException w:name="Medium List 1 Accent 3" w:semiHidden="0" w:uiPriority="65" w:unhideWhenUsed="0"/>
-    <w:lsdException w:name="Medium List 2 Accent 3" w:semiHidden="0" w:uiPriority="66" w:unhideWhenUsed="0"/>
-    <w:lsdException w:name="Medium Grid 1 Accent 3" w:semiHidden="0" w:uiPriority="67" w:unhideWhenUsed="0"/>
-    <w:lsdException w:name="Medium Grid 2 Accent 3" w:semiHidden="0" w:uiPriority="68" w:unhideWhenUsed="0"/>
-    <w:lsdException w:name="Medium Grid 3 Accent 3" w:semiHidden="0" w:uiPriority="69" w:unhideWhenUsed="0"/>
-    <w:lsdException w:name="Dark List Accent 3" w:semiHidden="0" w:uiPriority="70" w:unhideWhenUsed="0"/>
-    <w:lsdException w:name="Colorful Shading Accent 3" w:semiHidden="0" w:uiPriority="71" w:unhideWhenUsed="0"/>
-    <w:lsdException w:name="Colorful List Accent 3" w:semiHidden="0" w:uiPriority="72" w:unhideWhenUsed="0"/>
-    <w:lsdException w:name="Colorful Grid Accent 3" w:semiHidden="0" w:uiPriority="73" w:unhideWhenUsed="0"/>
-    <w:lsdException w:name="Light Shading Accent 4" w:semiHidden="0" w:uiPriority="60" w:unhideWhenUsed="0"/>
-    <w:lsdException w:name="Light List Accent 4" w:semiHidden="0" w:uiPriority="61" w:unhideWhenUsed="0"/>
-    <w:lsdException w:name="Light Grid Accent 4" w:semiHidden="0" w:uiPriority="62" w:unhideWhenUsed="0"/>
-    <w:lsdException w:name="Medium Shading 1 Accent 4" w:semiHidden="0" w:uiPriority="63" w:unhideWhenUsed="0"/>
-    <w:lsdException w:name="Medium Shading 2 Accent 4" w:semiHidden="0" w:uiPriority="64" w:unhideWhenUsed="0"/>
-    <w:lsdException w:name="Medium List 1 Accent 4" w:semiHidden="0" w:uiPriority="65" w:unhideWhenUsed="0"/>
-    <w:lsdException w:name="Medium List 2 Accent 4" w:semiHidden="0" w:uiPriority="66" w:unhideWhenUsed="0"/>
-    <w:lsdException w:name="Medium Grid 1 Accent 4" w:semiHidden="0" w:uiPriority="67" w:unhideWhenUsed="0"/>
-    <w:lsdException w:name="Medium Grid 2 Accent 4" w:semiHidden="0" w:uiPriority="68" w:unhideWhenUsed="0"/>
-    <w:lsdException w:name="Medium Grid 3 Accent 4" w:semiHidden="0" w:uiPriority="69" w:unhideWhenUsed="0"/>
-    <w:lsdException w:name="Dark List Accent 4" w:semiHidden="0" w:uiPriority="70" w:unhideWhenUsed="0"/>
-    <w:lsdException w:name="Colorful Shading Accent 4" w:semiHidden="0" w:uiPriority="71" w:unhideWhenUsed="0"/>
-    <w:lsdException w:name="Colorful List Accent 4" w:semiHidden="0" w:uiPriority="72" w:unhideWhenUsed="0"/>
-    <w:lsdException w:name="Colorful Grid Accent 4" w:semiHidden="0" w:uiPriority="73" w:unhideWhenUsed="0"/>
-    <w:lsdException w:name="Light Shading Accent 5" w:semiHidden="0" w:uiPriority="60" w:unhideWhenUsed="0"/>
-    <w:lsdException w:name="Light List Accent 5" w:semiHidden="0" w:uiPriority="61" w:unhideWhenUsed="0"/>
-    <w:lsdException w:name="Light Grid Accent 5" w:semiHidden="0" w:uiPriority="62" w:unhideWhenUsed="0"/>
-    <w:lsdException w:name="Medium Shading 1 Accent 5" w:semiHidden="0" w:uiPriority="63" w:unhideWhenUsed="0"/>
-    <w:lsdException w:name="Medium Shading 2 Accent 5" w:semiHidden="0" w:uiPriority="64" w:unhideWhenUsed="0"/>
-    <w:lsdException w:name="Medium List 1 Accent 5" w:semiHidden="0" w:uiPriority="65" w:unhideWhenUsed="0"/>
-    <w:lsdException w:name="Medium List 2 Accent 5" w:semiHidden="0" w:uiPriority="66" w:unhideWhenUsed="0"/>
-    <w:lsdException w:name="Medium Grid 1 Accent 5" w:semiHidden="0" w:uiPriority="67" w:unhideWhenUsed="0"/>
-    <w:lsdException w:name="Medium Grid 2 Accent 5" w:semiHidden="0" w:uiPriority="68" w:unhideWhenUsed="0"/>
-    <w:lsdException w:name="Medium Grid 3 Accent 5" w:semiHidden="0" w:uiPriority="69" w:unhideWhenUsed="0"/>
-    <w:lsdException w:name="Dark List Accent 5" w:semiHidden="0" w:uiPriority="70" w:unhideWhenUsed="0"/>
-    <w:lsdException w:name="Colorful Shading Accent 5" w:semiHidden="0" w:uiPriority="71" w:unhideWhenUsed="0"/>
-    <w:lsdException w:name="Colorful List Accent 5" w:semiHidden="0" w:uiPriority="72" w:unhideWhenUsed="0"/>
-    <w:lsdException w:name="Colorful Grid Accent 5" w:semiHidden="0" w:uiPriority="73" w:unhideWhenUsed="0"/>
-    <w:lsdException w:name="Light Shading Accent 6" w:semiHidden="0" w:uiPriority="60" w:unhideWhenUsed="0"/>
-    <w:lsdException w:name="Light List Accent 6" w:semiHidden="0" w:uiPriority="61" w:unhideWhenUsed="0"/>
-    <w:lsdException w:name="Light Grid Accent 6" w:semiHidden="0" w:uiPriority="62" w:unhideWhenUsed="0"/>
-    <w:lsdException w:name="Medium Shading 1 Accent 6" w:semiHidden="0" w:uiPriority="63" w:unhideWhenUsed="0"/>
-    <w:lsdException w:name="Medium Shading 2 Accent 6" w:semiHidden="0" w:uiPriority="64" w:unhideWhenUsed="0"/>
-    <w:lsdException w:name="Medium List 1 Accent 6" w:semiHidden="0" w:uiPriority="65" w:unhideWhenUsed="0"/>
-    <w:lsdException w:name="Medium List 2 Accent 6" w:semiHidden="0" w:uiPriority="66" w:unhideWhenUsed="0"/>
-    <w:lsdException w:name="Medium Grid 1 Accent 6" w:semiHidden="0" w:uiPriority="67" w:unhideWhenUsed="0"/>
-    <w:lsdException w:name="Medium Grid 2 Accent 6" w:semiHidden="0" w:uiPriority="68" w:unhideWhenUsed="0"/>
-    <w:lsdException w:name="Medium Grid 3 Accent 6" w:semiHidden="0" w:uiPriority="69" w:unhideWhenUsed="0"/>
-    <w:lsdException w:name="Dark List Accent 6" w:semiHidden="0" w:uiPriority="70" w:unhideWhenUsed="0"/>
-    <w:lsdException w:name="Colorful Shading Accent 6" w:semiHidden="0" w:uiPriority="71" w:unhideWhenUsed="0"/>
-    <w:lsdException w:name="Colorful List Accent 6" w:semiHidden="0" w:uiPriority="72" w:unhideWhenUsed="0"/>
-    <w:lsdException w:name="Colorful Grid Accent 6" w:semiHidden="0" w:uiPriority="73" w:unhideWhenUsed="0"/>
-    <w:lsdException w:name="Subtle Emphasis" w:semiHidden="0" w:uiPriority="19" w:unhideWhenUsed="0" w:qFormat="1"/>
-    <w:lsdException w:name="Intense Emphasis" w:semiHidden="0" w:uiPriority="21" w:unhideWhenUsed="0" w:qFormat="1"/>
-    <w:lsdException w:name="Subtle Reference" w:semiHidden="0" w:uiPriority="31" w:unhideWhenUsed="0" w:qFormat="1"/>
-    <w:lsdException w:name="Intense Reference" w:semiHidden="0" w:uiPriority="32" w:unhideWhenUsed="0" w:qFormat="1"/>
-    <w:lsdException w:name="Book Title" w:semiHidden="0" w:uiPriority="33" w:unhideWhenUsed="0" w:qFormat="1"/>
-    <w:lsdException w:name="Bibliography" w:uiPriority="37"/>
-    <w:lsdException w:name="TOC Heading" w:uiPriority="39" w:qFormat="1"/>
-  </w:latentStyles>
-  <w:style w:type="paragraph" w:default="1" w:styleId="Normal">
-    <w:name w:val="Normal"/>
-    <w:qFormat/>
-    <w:rsid w:val="001B4682"/>
-    <w:pPr>
-      <w:spacing w:before="120"/>
-    </w:pPr>
-    <w:rPr>
-      <w:sz w:val="24"/>
-      <w:szCs w:val="24"/>
-    </w:rPr>
-  </w:style>
-  <w:style w:type="paragraph" w:styleId="Heading1">
-    <w:name w:val="heading 1"/>
-    <w:basedOn w:val="Normal"/>
-    <w:next w:val="Normal"/>
-    <w:qFormat/>
-    <w:rsid w:val="001B4682"/>
-    <w:pPr>
-      <w:keepNext/>
-      <w:keepLines/>
-      <w:pageBreakBefore/>
-      <w:numPr>
-        <w:numId w:val="18"/>
-      </w:numPr>
-      <w:spacing w:before="1440" w:after="480"/>
-      <w:jc w:val="center"/>
-      <w:outlineLvl w:val="0"/>
-    </w:pPr>
-    <w:rPr>
-      <w:rFonts w:ascii="Arial" w:hAnsi="Arial"/>
-      <w:b/>
-      <w:bCs/>
-      <w:color w:val="000000"/>
-      <w:kern w:val="32"/>
-      <w:sz w:val="40"/>
-      <w:szCs w:val="40"/>
-    </w:rPr>
-  </w:style>
-  <w:style w:type="paragraph" w:styleId="Heading2">
-    <w:name w:val="heading 2"/>
-    <w:basedOn w:val="Normal"/>
-    <w:next w:val="Normal"/>
-    <w:qFormat/>
-    <w:rsid w:val="00CA1B6B"/>
-    <w:pPr>
-      <w:keepNext/>
-      <w:numPr>
-        <w:ilvl w:val="1"/>
-        <w:numId w:val="18"/>
-      </w:numPr>
-      <w:spacing w:before="240" w:after="60"/>
-      <w:outlineLvl w:val="1"/>
-    </w:pPr>
-    <w:rPr>
-      <w:rFonts w:ascii="Arial" w:hAnsi="Arial"/>
-      <w:b/>
-      <w:bCs/>
-      <w:color w:val="000000"/>
-      <w:szCs w:val="23"/>
-    </w:rPr>
-  </w:style>
-  <w:style w:type="paragraph" w:styleId="Heading3">
-    <w:name w:val="heading 3"/>
-    <w:basedOn w:val="Normal"/>
-    <w:next w:val="Normal"/>
-    <w:qFormat/>
-    <w:rsid w:val="00CA1B6B"/>
-    <w:pPr>
-      <w:keepNext/>
-      <w:numPr>
-        <w:ilvl w:val="2"/>
-        <w:numId w:val="18"/>
-      </w:numPr>
-      <w:spacing w:before="240" w:after="60"/>
-      <w:outlineLvl w:val="2"/>
-    </w:pPr>
-    <w:rPr>
-      <w:rFonts w:ascii="Arial" w:hAnsi="Arial"/>
-      <w:b/>
-      <w:bCs/>
-      <w:color w:val="000000"/>
-      <w:szCs w:val="26"/>
-    </w:rPr>
-  </w:style>
-  <w:style w:type="paragraph" w:styleId="Heading4">
-    <w:name w:val="heading 4"/>
-    <w:basedOn w:val="Normal"/>
-    <w:next w:val="Normal"/>
-    <w:qFormat/>
-    <w:rsid w:val="005F3E01"/>
-    <w:pPr>
-      <w:keepNext/>
-      <w:numPr>
-        <w:ilvl w:val="3"/>
-        <w:numId w:val="23"/>
-      </w:numPr>
-      <w:spacing w:before="240" w:after="60"/>
-      <w:outlineLvl w:val="3"/>
-    </w:pPr>
-    <w:rPr>
-      <w:rFonts w:ascii="Arial" w:hAnsi="Arial"/>
-      <w:b/>
-      <w:bCs/>
-      <w:color w:val="000000"/>
-      <w:szCs w:val="28"/>
-    </w:rPr>
-  </w:style>
-  <w:style w:type="paragraph" w:styleId="Heading5">
-    <w:name w:val="heading 5"/>
-    <w:basedOn w:val="Normal"/>
-    <w:next w:val="Normal"/>
-    <w:qFormat/>
-    <w:rsid w:val="005F3E01"/>
-    <w:pPr>
-      <w:keepNext/>
-      <w:framePr w:w="1800" w:wrap="auto" w:vAnchor="text" w:hAnchor="page" w:x="1201" w:y="1"/>
-      <w:numPr>
-        <w:ilvl w:val="4"/>
-        <w:numId w:val="23"/>
-      </w:numPr>
-      <w:spacing w:before="40" w:after="240"/>
-      <w:jc w:val="both"/>
-      <w:outlineLvl w:val="4"/>
-    </w:pPr>
-    <w:rPr>
-      <w:rFonts w:ascii="Arial Black" w:hAnsi="Arial Black"/>
-      <w:spacing w:val="-5"/>
-      <w:sz w:val="18"/>
-      <w:szCs w:val="18"/>
-    </w:rPr>
-  </w:style>
-  <w:style w:type="paragraph" w:styleId="Heading6">
-    <w:name w:val="heading 6"/>
-    <w:basedOn w:val="Normal"/>
-    <w:next w:val="Normal"/>
-    <w:qFormat/>
-    <w:rsid w:val="005F3E01"/>
-    <w:pPr>
-      <w:keepNext/>
-      <w:framePr w:w="1800" w:wrap="auto" w:vAnchor="text" w:hAnchor="page" w:x="1201" w:y="1"/>
-      <w:numPr>
-        <w:ilvl w:val="5"/>
-        <w:numId w:val="23"/>
-      </w:numPr>
-      <w:jc w:val="both"/>
-      <w:outlineLvl w:val="5"/>
-    </w:pPr>
-    <w:rPr>
-      <w:rFonts w:ascii="Arial" w:hAnsi="Arial"/>
-    </w:rPr>
-  </w:style>
-  <w:style w:type="paragraph" w:styleId="Heading7">
-    <w:name w:val="heading 7"/>
-    <w:basedOn w:val="Normal"/>
-    <w:next w:val="Normal"/>
-    <w:qFormat/>
-    <w:rsid w:val="005F3E01"/>
-    <w:pPr>
-      <w:framePr w:w="3780" w:hSpace="240" w:wrap="auto" w:vAnchor="text" w:hAnchor="page" w:x="1489" w:y="1"/>
-      <w:pBdr>
-        <w:top w:val="single" w:sz="6" w:space="12" w:color="FFFFFF"/>
-        <w:left w:val="single" w:sz="6" w:space="12" w:color="FFFFFF"/>
-        <w:bottom w:val="single" w:sz="6" w:space="12" w:color="FFFFFF"/>
-        <w:right w:val="single" w:sz="6" w:space="12" w:color="FFFFFF"/>
-      </w:pBdr>
-      <w:shd w:val="pct5" w:color="auto" w:fill="auto"/>
-      <w:spacing w:before="60"/>
-      <w:jc w:val="both"/>
-      <w:outlineLvl w:val="6"/>
-    </w:pPr>
-    <w:rPr>
-      <w:rFonts w:ascii="Times New Roman Bold" w:hAnsi="Times New Roman Bold"/>
-      <w:b/>
-      <w:bCs/>
-      <w:i/>
-      <w:iCs/>
-      <w:spacing w:val="-5"/>
-      <w:sz w:val="28"/>
-      <w:szCs w:val="28"/>
-    </w:rPr>
-  </w:style>
-  <w:style w:type="paragraph" w:styleId="Heading8">
-    <w:name w:val="heading 8"/>
-    <w:basedOn w:val="Normal"/>
-    <w:next w:val="Normal"/>
-    <w:qFormat/>
-    <w:rsid w:val="005F3E01"/>
-    <w:pPr>
-      <w:keepNext/>
-      <w:framePr w:w="1860" w:wrap="auto" w:vAnchor="text" w:hAnchor="page" w:x="1201" w:y="1"/>
-      <w:numPr>
-        <w:ilvl w:val="7"/>
-        <w:numId w:val="23"/>
-      </w:numPr>
-      <w:spacing w:before="60" w:line="320" w:lineRule="exact"/>
-      <w:jc w:val="center"/>
-      <w:outlineLvl w:val="7"/>
-    </w:pPr>
-    <w:rPr>
-      <w:rFonts w:ascii="Arial Black" w:hAnsi="Arial Black"/>
-      <w:caps/>
-      <w:spacing w:val="60"/>
-      <w:sz w:val="14"/>
-      <w:szCs w:val="14"/>
-    </w:rPr>
-  </w:style>
-  <w:style w:type="paragraph" w:styleId="Heading9">
-    <w:name w:val="heading 9"/>
-    <w:basedOn w:val="Normal"/>
-    <w:next w:val="Normal"/>
-    <w:qFormat/>
-    <w:rsid w:val="005F3E01"/>
-    <w:pPr>
-      <w:keepNext/>
-      <w:numPr>
-        <w:ilvl w:val="8"/>
-        <w:numId w:val="23"/>
-      </w:numPr>
-      <w:spacing w:before="80" w:after="60"/>
-      <w:jc w:val="both"/>
-      <w:outlineLvl w:val="8"/>
-    </w:pPr>
-    <w:rPr>
-      <w:rFonts w:ascii="Arial" w:hAnsi="Arial"/>
-      <w:b/>
-      <w:bCs/>
-      <w:i/>
-      <w:iCs/>
-      <w:kern w:val="28"/>
-    </w:rPr>
-  </w:style>
-  <w:style w:type="character" w:default="1" w:styleId="DefaultParagraphFont">
-    <w:name w:val="Default Paragraph Font"/>
-    <w:uiPriority w:val="1"/>
-    <w:semiHidden/>
-    <w:unhideWhenUsed/>
-  </w:style>
-  <w:style w:type="table" w:default="1" w:styleId="TableNormal">
-    <w:name w:val="Normal Table"/>
-    <w:uiPriority w:val="99"/>
-    <w:semiHidden/>
-    <w:unhideWhenUsed/>
-    <w:tblPr>
-      <w:tblInd w:w="0" w:type="dxa"/>
-      <w:tblCellMar>
-        <w:top w:w="0" w:type="dxa"/>
-        <w:left w:w="108" w:type="dxa"/>
-        <w:bottom w:w="0" w:type="dxa"/>
-        <w:right w:w="108" w:type="dxa"/>
-      </w:tblCellMar>
-    </w:tblPr>
-  </w:style>
-  <w:style w:type="numbering" w:default="1" w:styleId="NoList">
-    <w:name w:val="No List"/>
-    <w:uiPriority w:val="99"/>
-    <w:semiHidden/>
-    <w:unhideWhenUsed/>
-  </w:style>
-  <w:style w:type="paragraph" w:styleId="Title">
-    <w:name w:val="Title"/>
-    <w:basedOn w:val="Normal"/>
-    <w:next w:val="Normal"/>
-    <w:qFormat/>
-    <w:rsid w:val="00DB1889"/>
-    <w:pPr>
-      <w:spacing w:before="480" w:after="240"/>
-      <w:jc w:val="right"/>
-    </w:pPr>
-    <w:rPr>
-      <w:rFonts w:cs="Arial"/>
-      <w:b/>
-      <w:bCs/>
-      <w:kern w:val="28"/>
-      <w:sz w:val="48"/>
-      <w:szCs w:val="32"/>
-    </w:rPr>
-  </w:style>
-  <w:style w:type="paragraph" w:customStyle="1" w:styleId="Institution">
-    <w:name w:val="Institution"/>
-    <w:basedOn w:val="Normal"/>
-    <w:rsid w:val="001B4682"/>
-    <w:pPr>
-      <w:spacing w:before="720" w:after="960"/>
-      <w:jc w:val="center"/>
-    </w:pPr>
-    <w:rPr>
-      <w:b/>
-      <w:iCs/>
-      <w:sz w:val="40"/>
-      <w:szCs w:val="40"/>
-    </w:rPr>
-  </w:style>
-  <w:style w:type="paragraph" w:customStyle="1" w:styleId="BulletedList">
-    <w:name w:val="Bulleted List"/>
-    <w:basedOn w:val="Normal"/>
-    <w:rsid w:val="005F3E01"/>
-    <w:pPr>
-      <w:numPr>
-        <w:numId w:val="24"/>
-      </w:numPr>
-    </w:pPr>
-  </w:style>
-  <w:style w:type="paragraph" w:customStyle="1" w:styleId="MemberNames">
-    <w:name w:val="MemberNames"/>
-    <w:basedOn w:val="Normal"/>
-    <w:rsid w:val="00883383"/>
-    <w:pPr>
-      <w:spacing w:before="480" w:after="360"/>
-      <w:jc w:val="right"/>
-    </w:pPr>
-    <w:rPr>
-      <w:color w:val="000000"/>
-      <w:sz w:val="40"/>
-      <w:szCs w:val="40"/>
-    </w:rPr>
-  </w:style>
-  <w:style w:type="paragraph" w:customStyle="1" w:styleId="RecordDates">
-    <w:name w:val="Record Dates"/>
-    <w:basedOn w:val="Normal"/>
-    <w:rsid w:val="00883383"/>
-    <w:pPr>
-      <w:jc w:val="right"/>
-    </w:pPr>
-    <w:rPr>
-      <w:b/>
-      <w:bCs/>
-      <w:noProof/>
-      <w:sz w:val="28"/>
-      <w:szCs w:val="28"/>
-    </w:rPr>
-  </w:style>
-  <w:style w:type="paragraph" w:styleId="Header">
-    <w:name w:val="header"/>
-    <w:basedOn w:val="Normal"/>
-    <w:rsid w:val="001B4682"/>
-    <w:pPr>
-      <w:pBdr>
-        <w:top w:val="single" w:sz="12" w:space="1" w:color="auto"/>
-        <w:bottom w:val="single" w:sz="12" w:space="1" w:color="auto"/>
-      </w:pBdr>
-      <w:tabs>
-        <w:tab w:val="center" w:pos="4680"/>
-        <w:tab w:val="right" w:pos="9360"/>
-      </w:tabs>
-      <w:spacing w:after="360"/>
-    </w:pPr>
-    <w:rPr>
-      <w:b/>
-    </w:rPr>
-  </w:style>
-  <w:style w:type="paragraph" w:customStyle="1" w:styleId="PseudoHeading1">
-    <w:name w:val="PseudoHeading1"/>
-    <w:basedOn w:val="Normal"/>
-    <w:rsid w:val="00DB1889"/>
-    <w:pPr>
-      <w:spacing w:before="1440" w:after="480"/>
-      <w:jc w:val="center"/>
-    </w:pPr>
-    <w:rPr>
-      <w:b/>
-      <w:bCs/>
-      <w:sz w:val="40"/>
-    </w:rPr>
-  </w:style>
-  <w:style w:type="paragraph" w:styleId="Caption">
-    <w:name w:val="caption"/>
-    <w:basedOn w:val="Normal"/>
-    <w:next w:val="Normal"/>
-    <w:qFormat/>
-    <w:pPr>
-      <w:spacing w:after="120"/>
-    </w:pPr>
-    <w:rPr>
-      <w:rFonts w:ascii="Arial" w:hAnsi="Arial"/>
-      <w:b/>
-      <w:bCs/>
-      <w:sz w:val="20"/>
-      <w:szCs w:val="20"/>
-    </w:rPr>
-  </w:style>
-  <w:style w:type="character" w:styleId="CommentReference">
-    <w:name w:val="annotation reference"/>
-    <w:basedOn w:val="DefaultParagraphFont"/>
-    <w:semiHidden/>
-    <w:rPr>
-      <w:sz w:val="16"/>
-      <w:szCs w:val="16"/>
-    </w:rPr>
-  </w:style>
-  <w:style w:type="paragraph" w:styleId="CommentText">
-    <w:name w:val="annotation text"/>
-    <w:basedOn w:val="Normal"/>
-    <w:semiHidden/>
-    <w:rPr>
-      <w:rFonts w:ascii="Arial" w:hAnsi="Arial"/>
-      <w:sz w:val="20"/>
-      <w:szCs w:val="20"/>
-    </w:rPr>
-  </w:style>
-  <w:style w:type="paragraph" w:styleId="BalloonText">
-    <w:name w:val="Balloon Text"/>
-    <w:basedOn w:val="Normal"/>
-    <w:semiHidden/>
-    <w:rPr>
-      <w:rFonts w:ascii="Tahoma" w:hAnsi="Tahoma" w:cs="Tahoma"/>
-      <w:sz w:val="16"/>
-      <w:szCs w:val="16"/>
-    </w:rPr>
-  </w:style>
-  <w:style w:type="paragraph" w:styleId="TOC1">
-    <w:name w:val="toc 1"/>
-    <w:basedOn w:val="Normal"/>
-    <w:uiPriority w:val="39"/>
-    <w:rsid w:val="00CE71E2"/>
-    <w:pPr>
-      <w:tabs>
-        <w:tab w:val="left" w:pos="720"/>
-        <w:tab w:val="right" w:leader="dot" w:pos="9360"/>
-      </w:tabs>
-      <w:spacing w:after="120"/>
-      <w:ind w:left="720" w:hanging="720"/>
-    </w:pPr>
-    <w:rPr>
-      <w:b/>
-      <w:bCs/>
-      <w:noProof/>
-      <w:color w:val="000000"/>
-      <w:szCs w:val="22"/>
-    </w:rPr>
-  </w:style>
-  <w:style w:type="paragraph" w:styleId="TOC2">
-    <w:name w:val="toc 2"/>
-    <w:basedOn w:val="TOC1"/>
-    <w:uiPriority w:val="39"/>
-    <w:rsid w:val="00CE71E2"/>
-    <w:pPr>
-      <w:tabs>
-        <w:tab w:val="left" w:leader="dot" w:pos="994"/>
-      </w:tabs>
-      <w:spacing w:before="0" w:after="0"/>
-      <w:ind w:left="1440"/>
-    </w:pPr>
-    <w:rPr>
-      <w:b w:val="0"/>
-      <w:bCs w:val="0"/>
-      <w:sz w:val="22"/>
-    </w:rPr>
-  </w:style>
-  <w:style w:type="paragraph" w:styleId="TOC3">
-    <w:name w:val="toc 3"/>
-    <w:basedOn w:val="Normal"/>
-    <w:next w:val="Normal"/>
-    <w:semiHidden/>
-    <w:pPr>
-      <w:tabs>
-        <w:tab w:val="right" w:leader="dot" w:pos="9360"/>
-      </w:tabs>
-      <w:ind w:left="1260" w:hanging="780"/>
-    </w:pPr>
-    <w:rPr>
-      <w:i/>
-      <w:iCs/>
-      <w:noProof/>
-      <w:color w:val="000000"/>
-      <w:sz w:val="20"/>
-      <w:szCs w:val="23"/>
-    </w:rPr>
-  </w:style>
-  <w:style w:type="character" w:styleId="Hyperlink">
-    <w:name w:val="Hyperlink"/>
-    <w:basedOn w:val="DefaultParagraphFont"/>
-    <w:uiPriority w:val="99"/>
-    <w:rsid w:val="00FD44BA"/>
-    <w:rPr>
-      <w:color w:val="0000FF"/>
-      <w:u w:val="single"/>
-    </w:rPr>
-  </w:style>
-  <w:style w:type="paragraph" w:styleId="ListParagraph">
-    <w:name w:val="List Paragraph"/>
-    <w:basedOn w:val="Normal"/>
-    <w:uiPriority w:val="34"/>
-    <w:qFormat/>
-    <w:rsid w:val="00767D94"/>
-    <w:pPr>
-      <w:ind w:left="720"/>
-      <w:contextualSpacing/>
-    </w:pPr>
-  </w:style>
-  <w:style w:type="character" w:styleId="PlaceholderText">
-    <w:name w:val="Placeholder Text"/>
-    <w:basedOn w:val="DefaultParagraphFont"/>
-    <w:uiPriority w:val="99"/>
-    <w:semiHidden/>
-    <w:rsid w:val="00E40267"/>
-    <w:rPr>
-      <w:color w:val="808080"/>
-    </w:rPr>
-  </w:style>
-  <w:style w:type="table" w:styleId="TableGrid">
-    <w:name w:val="Table Grid"/>
-    <w:basedOn w:val="TableNormal"/>
-    <w:rsid w:val="006E5EE5"/>
-    <w:tblPr>
-      <w:tblInd w:w="0" w:type="dxa"/>
-      <w:tblBorders>
-        <w:top w:val="single" w:sz="4" w:space="0" w:color="auto"/>
-        <w:left w:val="single" w:sz="4" w:space="0" w:color="auto"/>
-        <w:bottom w:val="single" w:sz="4" w:space="0" w:color="auto"/>
-        <w:right w:val="single" w:sz="4" w:space="0" w:color="auto"/>
-        <w:insideH w:val="single" w:sz="4" w:space="0" w:color="auto"/>
-        <w:insideV w:val="single" w:sz="4" w:space="0" w:color="auto"/>
-      </w:tblBorders>
-      <w:tblCellMar>
-        <w:top w:w="0" w:type="dxa"/>
-        <w:left w:w="108" w:type="dxa"/>
-        <w:bottom w:w="0" w:type="dxa"/>
-        <w:right w:w="108" w:type="dxa"/>
-      </w:tblCellMar>
-    </w:tblPr>
-  </w:style>
-  <w:style w:type="character" w:styleId="Strong">
-    <w:name w:val="Strong"/>
-    <w:basedOn w:val="DefaultParagraphFont"/>
-    <w:qFormat/>
-    <w:rsid w:val="00524A70"/>
-    <w:rPr>
-      <w:b/>
-      <w:bCs/>
-    </w:rPr>
-  </w:style>
-  <w:style w:type="table" w:styleId="LightShading">
-    <w:name w:val="Light Shading"/>
-    <w:basedOn w:val="TableNormal"/>
-    <w:uiPriority w:val="60"/>
-    <w:rsid w:val="002F71B1"/>
-    <w:rPr>
-      <w:color w:val="000000" w:themeColor="text1" w:themeShade="BF"/>
-    </w:rPr>
-    <w:tblPr>
-      <w:tblStyleRowBandSize w:val="1"/>
-      <w:tblStyleColBandSize w:val="1"/>
-      <w:tblInd w:w="0" w:type="dxa"/>
-      <w:tblBorders>
-        <w:top w:val="single" w:sz="8" w:space="0" w:color="000000" w:themeColor="text1"/>
-        <w:bottom w:val="single" w:sz="8" w:space="0" w:color="000000" w:themeColor="text1"/>
-      </w:tblBorders>
-      <w:tblCellMar>
-        <w:top w:w="0" w:type="dxa"/>
-        <w:left w:w="108" w:type="dxa"/>
-        <w:bottom w:w="0" w:type="dxa"/>
-        <w:right w:w="108" w:type="dxa"/>
-      </w:tblCellMar>
-    </w:tblPr>
-    <w:tblStylePr w:type="firstRow">
-      <w:pPr>
-        <w:spacing w:before="0" w:after="0" w:line="240" w:lineRule="auto"/>
-      </w:pPr>
-      <w:rPr>
-        <w:b/>
-        <w:bCs/>
-      </w:rPr>
-      <w:tblPr/>
-      <w:tcPr>
-        <w:tcBorders>
-          <w:top w:val="single" w:sz="8" w:space="0" w:color="000000" w:themeColor="text1"/>
-          <w:left w:val="nil"/>
-          <w:bottom w:val="single" w:sz="8" w:space="0" w:color="000000" w:themeColor="text1"/>
-          <w:right w:val="nil"/>
-          <w:insideH w:val="nil"/>
-          <w:insideV w:val="nil"/>
-        </w:tcBorders>
-      </w:tcPr>
-    </w:tblStylePr>
-    <w:tblStylePr w:type="lastRow">
-      <w:pPr>
-        <w:spacing w:before="0" w:after="0" w:line="240" w:lineRule="auto"/>
-      </w:pPr>
-      <w:rPr>
-        <w:b/>
-        <w:bCs/>
-      </w:rPr>
-      <w:tblPr/>
-      <w:tcPr>
-        <w:tcBorders>
-          <w:top w:val="single" w:sz="8" w:space="0" w:color="000000" w:themeColor="text1"/>
-          <w:left w:val="nil"/>
-          <w:bottom w:val="single" w:sz="8" w:space="0" w:color="000000" w:themeColor="text1"/>
-          <w:right w:val="nil"/>
-          <w:insideH w:val="nil"/>
-          <w:insideV w:val="nil"/>
-        </w:tcBorders>
-      </w:tcPr>
-    </w:tblStylePr>
-    <w:tblStylePr w:type="firstCol">
-      <w:rPr>
-        <w:b/>
-        <w:bCs/>
-      </w:rPr>
-    </w:tblStylePr>
-    <w:tblStylePr w:type="lastCol">
-      <w:rPr>
-        <w:b/>
-        <w:bCs/>
-      </w:rPr>
-    </w:tblStylePr>
-    <w:tblStylePr w:type="band1Vert">
-      <w:tblPr/>
-      <w:tcPr>
-        <w:tcBorders>
-          <w:left w:val="nil"/>
-          <w:right w:val="nil"/>
-          <w:insideH w:val="nil"/>
-          <w:insideV w:val="nil"/>
-        </w:tcBorders>
-        <w:shd w:val="clear" w:color="auto" w:fill="C0C0C0" w:themeFill="text1" w:themeFillTint="3F"/>
-      </w:tcPr>
-    </w:tblStylePr>
-    <w:tblStylePr w:type="band1Horz">
-      <w:tblPr/>
-      <w:tcPr>
-        <w:tcBorders>
-          <w:left w:val="nil"/>
-          <w:right w:val="nil"/>
-          <w:insideH w:val="nil"/>
-          <w:insideV w:val="nil"/>
-        </w:tcBorders>
-        <w:shd w:val="clear" w:color="auto" w:fill="C0C0C0" w:themeFill="text1" w:themeFillTint="3F"/>
-      </w:tcPr>
-    </w:tblStylePr>
-  </w:style>
-  <w:style w:type="table" w:styleId="LightShading-Accent6">
-    <w:name w:val="Light Shading Accent 6"/>
-    <w:basedOn w:val="TableNormal"/>
-    <w:uiPriority w:val="60"/>
-    <w:rsid w:val="002F71B1"/>
-    <w:rPr>
-      <w:color w:val="E36C0A" w:themeColor="accent6" w:themeShade="BF"/>
-    </w:rPr>
-    <w:tblPr>
-      <w:tblStyleRowBandSize w:val="1"/>
-      <w:tblStyleColBandSize w:val="1"/>
-      <w:tblInd w:w="0" w:type="dxa"/>
-      <w:tblBorders>
-        <w:top w:val="single" w:sz="8" w:space="0" w:color="F79646" w:themeColor="accent6"/>
-        <w:bottom w:val="single" w:sz="8" w:space="0" w:color="F79646" w:themeColor="accent6"/>
-      </w:tblBorders>
-      <w:tblCellMar>
-        <w:top w:w="0" w:type="dxa"/>
-        <w:left w:w="108" w:type="dxa"/>
-        <w:bottom w:w="0" w:type="dxa"/>
-        <w:right w:w="108" w:type="dxa"/>
-      </w:tblCellMar>
-    </w:tblPr>
-    <w:tblStylePr w:type="firstRow">
-      <w:pPr>
-        <w:spacing w:before="0" w:after="0" w:line="240" w:lineRule="auto"/>
-      </w:pPr>
-      <w:rPr>
-        <w:b/>
-        <w:bCs/>
-      </w:rPr>
-      <w:tblPr/>
-      <w:tcPr>
-        <w:tcBorders>
-          <w:top w:val="single" w:sz="8" w:space="0" w:color="F79646" w:themeColor="accent6"/>
-          <w:left w:val="nil"/>
-          <w:bottom w:val="single" w:sz="8" w:space="0" w:color="F79646" w:themeColor="accent6"/>
-          <w:right w:val="nil"/>
-          <w:insideH w:val="nil"/>
-          <w:insideV w:val="nil"/>
-        </w:tcBorders>
-      </w:tcPr>
-    </w:tblStylePr>
-    <w:tblStylePr w:type="lastRow">
-      <w:pPr>
-        <w:spacing w:before="0" w:after="0" w:line="240" w:lineRule="auto"/>
-      </w:pPr>
-      <w:rPr>
-        <w:b/>
-        <w:bCs/>
-      </w:rPr>
-      <w:tblPr/>
-      <w:tcPr>
-        <w:tcBorders>
-          <w:top w:val="single" w:sz="8" w:space="0" w:color="F79646" w:themeColor="accent6"/>
-          <w:left w:val="nil"/>
-          <w:bottom w:val="single" w:sz="8" w:space="0" w:color="F79646" w:themeColor="accent6"/>
-          <w:right w:val="nil"/>
-          <w:insideH w:val="nil"/>
-          <w:insideV w:val="nil"/>
-        </w:tcBorders>
-      </w:tcPr>
-    </w:tblStylePr>
-    <w:tblStylePr w:type="firstCol">
-      <w:rPr>
-        <w:b/>
-        <w:bCs/>
-      </w:rPr>
-    </w:tblStylePr>
-    <w:tblStylePr w:type="lastCol">
-      <w:rPr>
-        <w:b/>
-        <w:bCs/>
-      </w:rPr>
-    </w:tblStylePr>
-    <w:tblStylePr w:type="band1Vert">
-      <w:tblPr/>
-      <w:tcPr>
-        <w:tcBorders>
-          <w:left w:val="nil"/>
-          <w:right w:val="nil"/>
-          <w:insideH w:val="nil"/>
-          <w:insideV w:val="nil"/>
-        </w:tcBorders>
-        <w:shd w:val="clear" w:color="auto" w:fill="FDE4D0" w:themeFill="accent6" w:themeFillTint="3F"/>
-      </w:tcPr>
-    </w:tblStylePr>
-    <w:tblStylePr w:type="band1Horz">
-      <w:tblPr/>
-      <w:tcPr>
-        <w:tcBorders>
-          <w:left w:val="nil"/>
-          <w:right w:val="nil"/>
-          <w:insideH w:val="nil"/>
-          <w:insideV w:val="nil"/>
-        </w:tcBorders>
-        <w:shd w:val="clear" w:color="auto" w:fill="FDE4D0" w:themeFill="accent6" w:themeFillTint="3F"/>
-      </w:tcPr>
-    </w:tblStylePr>
-  </w:style>
-  <w:style w:type="table" w:styleId="LightList">
-    <w:name w:val="Light List"/>
-    <w:basedOn w:val="TableNormal"/>
-    <w:uiPriority w:val="61"/>
-    <w:rsid w:val="002F71B1"/>
-    <w:tblPr>
-      <w:tblStyleRowBandSize w:val="1"/>
-      <w:tblStyleColBandSize w:val="1"/>
-      <w:tblInd w:w="0" w:type="dxa"/>
-      <w:tblBorders>
-        <w:top w:val="single" w:sz="8" w:space="0" w:color="000000" w:themeColor="text1"/>
-        <w:left w:val="single" w:sz="8" w:space="0" w:color="000000" w:themeColor="text1"/>
-        <w:bottom w:val="single" w:sz="8" w:space="0" w:color="000000" w:themeColor="text1"/>
-        <w:right w:val="single" w:sz="8" w:space="0" w:color="000000" w:themeColor="text1"/>
-      </w:tblBorders>
-      <w:tblCellMar>
-        <w:top w:w="0" w:type="dxa"/>
-        <w:left w:w="108" w:type="dxa"/>
-        <w:bottom w:w="0" w:type="dxa"/>
-        <w:right w:w="108" w:type="dxa"/>
-      </w:tblCellMar>
-    </w:tblPr>
-    <w:tblStylePr w:type="firstRow">
-      <w:pPr>
-        <w:spacing w:before="0" w:after="0" w:line="240" w:lineRule="auto"/>
-      </w:pPr>
-      <w:rPr>
-        <w:b/>
-        <w:bCs/>
-        <w:color w:val="FFFFFF" w:themeColor="background1"/>
-      </w:rPr>
-      <w:tblPr/>
-      <w:tcPr>
-        <w:shd w:val="clear" w:color="auto" w:fill="000000" w:themeFill="text1"/>
-      </w:tcPr>
-    </w:tblStylePr>
-    <w:tblStylePr w:type="lastRow">
-      <w:pPr>
-        <w:spacing w:before="0" w:after="0" w:line="240" w:lineRule="auto"/>
-      </w:pPr>
-      <w:rPr>
-        <w:b/>
-        <w:bCs/>
-      </w:rPr>
-      <w:tblPr/>
-      <w:tcPr>
-        <w:tcBorders>
-          <w:top w:val="double" w:sz="6" w:space="0" w:color="000000" w:themeColor="text1"/>
-          <w:left w:val="single" w:sz="8" w:space="0" w:color="000000" w:themeColor="text1"/>
-          <w:bottom w:val="single" w:sz="8" w:space="0" w:color="000000" w:themeColor="text1"/>
-          <w:right w:val="single" w:sz="8" w:space="0" w:color="000000" w:themeColor="text1"/>
-        </w:tcBorders>
-      </w:tcPr>
-    </w:tblStylePr>
-    <w:tblStylePr w:type="firstCol">
-      <w:rPr>
-        <w:b/>
-        <w:bCs/>
-      </w:rPr>
-    </w:tblStylePr>
-    <w:tblStylePr w:type="lastCol">
-      <w:rPr>
-        <w:b/>
-        <w:bCs/>
-      </w:rPr>
-    </w:tblStylePr>
-    <w:tblStylePr w:type="band1Vert">
-      <w:tblPr/>
-      <w:tcPr>
-        <w:tcBorders>
-          <w:top w:val="single" w:sz="8" w:space="0" w:color="000000" w:themeColor="text1"/>
-          <w:left w:val="single" w:sz="8" w:space="0" w:color="000000" w:themeColor="text1"/>
-          <w:bottom w:val="single" w:sz="8" w:space="0" w:color="000000" w:themeColor="text1"/>
-          <w:right w:val="single" w:sz="8" w:space="0" w:color="000000" w:themeColor="text1"/>
-        </w:tcBorders>
-      </w:tcPr>
-    </w:tblStylePr>
-    <w:tblStylePr w:type="band1Horz">
-      <w:tblPr/>
-      <w:tcPr>
-        <w:tcBorders>
-          <w:top w:val="single" w:sz="8" w:space="0" w:color="000000" w:themeColor="text1"/>
-          <w:left w:val="single" w:sz="8" w:space="0" w:color="000000" w:themeColor="text1"/>
-          <w:bottom w:val="single" w:sz="8" w:space="0" w:color="000000" w:themeColor="text1"/>
-          <w:right w:val="single" w:sz="8" w:space="0" w:color="000000" w:themeColor="text1"/>
-        </w:tcBorders>
-      </w:tcPr>
-    </w:tblStylePr>
-  </w:style>
-  <w:style w:type="table" w:styleId="MediumShading1">
-    <w:name w:val="Medium Shading 1"/>
-    <w:basedOn w:val="TableNormal"/>
-    <w:uiPriority w:val="63"/>
-    <w:rsid w:val="002F71B1"/>
-    <w:tblPr>
-      <w:tblStyleRowBandSize w:val="1"/>
-      <w:tblStyleColBandSize w:val="1"/>
-      <w:tblInd w:w="0" w:type="dxa"/>
-      <w:tblBorders>
-        <w:top w:val="single" w:sz="8" w:space="0" w:color="404040" w:themeColor="text1" w:themeTint="BF"/>
-        <w:left w:val="single" w:sz="8" w:space="0" w:color="404040" w:themeColor="text1" w:themeTint="BF"/>
-        <w:bottom w:val="single" w:sz="8" w:space="0" w:color="404040" w:themeColor="text1" w:themeTint="BF"/>
-        <w:right w:val="single" w:sz="8" w:space="0" w:color="404040" w:themeColor="text1" w:themeTint="BF"/>
-        <w:insideH w:val="single" w:sz="8" w:space="0" w:color="404040" w:themeColor="text1" w:themeTint="BF"/>
-      </w:tblBorders>
-      <w:tblCellMar>
-        <w:top w:w="0" w:type="dxa"/>
-        <w:left w:w="108" w:type="dxa"/>
-        <w:bottom w:w="0" w:type="dxa"/>
-        <w:right w:w="108" w:type="dxa"/>
-      </w:tblCellMar>
-    </w:tblPr>
-    <w:tblStylePr w:type="firstRow">
-      <w:pPr>
-        <w:spacing w:before="0" w:after="0" w:line="240" w:lineRule="auto"/>
-      </w:pPr>
-      <w:rPr>
-        <w:b/>
-        <w:bCs/>
-        <w:color w:val="FFFFFF" w:themeColor="background1"/>
-      </w:rPr>
-      <w:tblPr/>
-      <w:tcPr>
-        <w:tcBorders>
-          <w:top w:val="single" w:sz="8" w:space="0" w:color="404040" w:themeColor="text1" w:themeTint="BF"/>
-          <w:left w:val="single" w:sz="8" w:space="0" w:color="404040" w:themeColor="text1" w:themeTint="BF"/>
-          <w:bottom w:val="single" w:sz="8" w:space="0" w:color="404040" w:themeColor="text1" w:themeTint="BF"/>
-          <w:right w:val="single" w:sz="8" w:space="0" w:color="404040" w:themeColor="text1" w:themeTint="BF"/>
-          <w:insideH w:val="nil"/>
-          <w:insideV w:val="nil"/>
-        </w:tcBorders>
-        <w:shd w:val="clear" w:color="auto" w:fill="000000" w:themeFill="text1"/>
-      </w:tcPr>
-    </w:tblStylePr>
-    <w:tblStylePr w:type="lastRow">
-      <w:pPr>
-        <w:spacing w:before="0" w:after="0" w:line="240" w:lineRule="auto"/>
-      </w:pPr>
-      <w:rPr>
-        <w:b/>
-        <w:bCs/>
-      </w:rPr>
-      <w:tblPr/>
-      <w:tcPr>
-        <w:tcBorders>
-          <w:top w:val="double" w:sz="6" w:space="0" w:color="404040" w:themeColor="text1" w:themeTint="BF"/>
-          <w:left w:val="single" w:sz="8" w:space="0" w:color="404040" w:themeColor="text1" w:themeTint="BF"/>
-          <w:bottom w:val="single" w:sz="8" w:space="0" w:color="404040" w:themeColor="text1" w:themeTint="BF"/>
-          <w:right w:val="single" w:sz="8" w:space="0" w:color="404040" w:themeColor="text1" w:themeTint="BF"/>
-          <w:insideH w:val="nil"/>
-          <w:insideV w:val="nil"/>
-        </w:tcBorders>
-      </w:tcPr>
-    </w:tblStylePr>
-    <w:tblStylePr w:type="firstCol">
-      <w:rPr>
-        <w:b/>
-        <w:bCs/>
-      </w:rPr>
-    </w:tblStylePr>
-    <w:tblStylePr w:type="lastCol">
-      <w:rPr>
-        <w:b/>
-        <w:bCs/>
-      </w:rPr>
-    </w:tblStylePr>
-    <w:tblStylePr w:type="band1Vert">
-      <w:tblPr/>
-      <w:tcPr>
-        <w:shd w:val="clear" w:color="auto" w:fill="C0C0C0" w:themeFill="text1" w:themeFillTint="3F"/>
-      </w:tcPr>
-    </w:tblStylePr>
-    <w:tblStylePr w:type="band1Horz">
-      <w:tblPr/>
-      <w:tcPr>
-        <w:tcBorders>
-          <w:insideH w:val="nil"/>
-          <w:insideV w:val="nil"/>
-        </w:tcBorders>
-        <w:shd w:val="clear" w:color="auto" w:fill="C0C0C0" w:themeFill="text1" w:themeFillTint="3F"/>
-      </w:tcPr>
-    </w:tblStylePr>
-    <w:tblStylePr w:type="band2Horz">
-      <w:tblPr/>
-      <w:tcPr>
-        <w:tcBorders>
-          <w:insideH w:val="nil"/>
-          <w:insideV w:val="nil"/>
-        </w:tcBorders>
-      </w:tcPr>
-    </w:tblStylePr>
-  </w:style>
-</w:styles>
-</file>
-
 <file path=word/theme/theme1.xml><?xml version="1.0" encoding="utf-8"?>
 <a:theme xmlns:a="http://schemas.openxmlformats.org/drawingml/2006/main" name="Office Theme">
   <a:themeElements>
@@ -21679,7 +20845,7 @@
 </file>
 
 <file path=customXml/itemProps1.xml><?xml version="1.0" encoding="utf-8"?>
-<ds:datastoreItem xmlns:ds="http://schemas.openxmlformats.org/officeDocument/2006/customXml" ds:itemID="{2BA53F4F-6DBF-AB49-BE15-A9B16E6E84D4}">
+<ds:datastoreItem xmlns:ds="http://schemas.openxmlformats.org/officeDocument/2006/customXml" ds:itemID="{63F93D17-2D7E-4747-81AC-DACD01B12199}">
   <ds:schemaRefs>
     <ds:schemaRef ds:uri="http://schemas.openxmlformats.org/officeDocument/2006/bibliography"/>
   </ds:schemaRefs>

</xml_diff>

<commit_message>
Project Charter - A few minor word changes and typo fixes.
</commit_message>
<xml_diff>
--- a/ProjectCharter/ProjectCharterDraft.docx
+++ b/ProjectCharter/ProjectCharterDraft.docx
@@ -1,6 +1,6 @@
 
 <file path=word/document.xml><?xml version="1.0" encoding="utf-8"?>
-<w:document xmlns:wpc="http://schemas.microsoft.com/office/word/2010/wordprocessingCanvas" xmlns:mc="http://schemas.openxmlformats.org/markup-compatibility/2006" xmlns:o="urn:schemas-microsoft-com:office:office" xmlns:r="http://schemas.openxmlformats.org/officeDocument/2006/relationships" xmlns:m="http://schemas.openxmlformats.org/officeDocument/2006/math" xmlns:v="urn:schemas-microsoft-com:vml" xmlns:wp14="http://schemas.microsoft.com/office/word/2010/wordprocessingDrawing" xmlns:wp="http://schemas.openxmlformats.org/drawingml/2006/wordprocessingDrawing" xmlns:w10="urn:schemas-microsoft-com:office:word" xmlns:w="http://schemas.openxmlformats.org/wordprocessingml/2006/main" xmlns:w14="http://schemas.microsoft.com/office/word/2010/wordml" xmlns:w15="http://schemas.microsoft.com/office/word/2012/wordml" xmlns:wpg="http://schemas.microsoft.com/office/word/2010/wordprocessingGroup" xmlns:wpi="http://schemas.microsoft.com/office/word/2010/wordprocessingInk" xmlns:wne="http://schemas.microsoft.com/office/word/2006/wordml" xmlns:wps="http://schemas.microsoft.com/office/word/2010/wordprocessingShape" mc:Ignorable="w14 w15 wp14">
+<w:document xmlns:wpc="http://schemas.microsoft.com/office/word/2010/wordprocessingCanvas" xmlns:mo="http://schemas.microsoft.com/office/mac/office/2008/main" xmlns:mc="http://schemas.openxmlformats.org/markup-compatibility/2006" xmlns:mv="urn:schemas-microsoft-com:mac:vml" xmlns:o="urn:schemas-microsoft-com:office:office" xmlns:r="http://schemas.openxmlformats.org/officeDocument/2006/relationships" xmlns:m="http://schemas.openxmlformats.org/officeDocument/2006/math" xmlns:v="urn:schemas-microsoft-com:vml" xmlns:wp14="http://schemas.microsoft.com/office/word/2010/wordprocessingDrawing" xmlns:wp="http://schemas.openxmlformats.org/drawingml/2006/wordprocessingDrawing" xmlns:w10="urn:schemas-microsoft-com:office:word" xmlns:w="http://schemas.openxmlformats.org/wordprocessingml/2006/main" xmlns:w14="http://schemas.microsoft.com/office/word/2010/wordml" xmlns:wpg="http://schemas.microsoft.com/office/word/2010/wordprocessingGroup" xmlns:wpi="http://schemas.microsoft.com/office/word/2010/wordprocessingInk" xmlns:wne="http://schemas.microsoft.com/office/word/2006/wordml" xmlns:wps="http://schemas.microsoft.com/office/word/2010/wordprocessingShape" mc:Ignorable="w14 wp14">
   <w:body>
     <w:p>
       <w:pPr>
@@ -106,7 +106,7 @@
         <w:fldChar w:fldCharType="separate"/>
       </w:r>
       <w:r>
-        <w:t>15 October 2013 @ 12:38:00 PM</w:t>
+        <w:t>15 October 2013 @ 6:03:00 PM</w:t>
       </w:r>
       <w:r>
         <w:fldChar w:fldCharType="end"/>
@@ -116,9 +116,9 @@
     <w:p>
       <w:pPr>
         <w:sectPr>
-          <w:headerReference w:type="default" r:id="rId8"/>
-          <w:footerReference w:type="even" r:id="rId9"/>
-          <w:footerReference w:type="default" r:id="rId10"/>
+          <w:headerReference w:type="default" r:id="rId9"/>
+          <w:footerReference w:type="even" r:id="rId10"/>
+          <w:footerReference w:type="default" r:id="rId11"/>
           <w:pgSz w:w="12240" w:h="15840" w:code="1"/>
           <w:pgMar w:top="288" w:right="1440" w:bottom="792" w:left="1440" w:header="720" w:footer="720" w:gutter="0"/>
           <w:cols w:space="720"/>
@@ -3007,7 +3007,7 @@
     <w:p>
       <w:pPr>
         <w:sectPr>
-          <w:footerReference w:type="default" r:id="rId11"/>
+          <w:footerReference w:type="default" r:id="rId12"/>
           <w:pgSz w:w="12240" w:h="15840" w:code="1"/>
           <w:pgMar w:top="288" w:right="1440" w:bottom="792" w:left="1440" w:header="720" w:footer="720" w:gutter="0"/>
           <w:pgNumType w:start="1"/>
@@ -3059,7 +3059,13 @@
         <w:t xml:space="preserve"> Fabrication System.  Dan was selected for this role due to his many years of project management and leadership experience in manufacturing and materials. </w:t>
       </w:r>
       <w:r>
-        <w:t>The project manager will be responsible for creating and maintaining the project plan, assigning team tasks, and monitoring progress toward completion.  The project manager will also be responsible for leading team meetings and document review activities.</w:t>
+        <w:t>The project manager will be responsible for creating and maintaining the project plan, assigning team tasks, and monitoring progress toward completion.  The project manager will also be responsible for leading team meetings and document</w:t>
+      </w:r>
+      <w:r>
+        <w:t>ing</w:t>
+      </w:r>
+      <w:r>
+        <w:t xml:space="preserve"> review activities.</w:t>
       </w:r>
     </w:p>
     <w:p>
@@ -4796,6 +4802,9 @@
             <w:r>
               <w:t>25.9</w:t>
             </w:r>
+            <w:r>
+              <w:t>0</w:t>
+            </w:r>
           </w:p>
         </w:tc>
         <w:tc>
@@ -4808,6 +4817,9 @@
           <w:p>
             <w:r>
               <w:t>25.9</w:t>
+            </w:r>
+            <w:r>
+              <w:t>0</w:t>
             </w:r>
           </w:p>
         </w:tc>
@@ -5196,6 +5208,9 @@
             <w:r>
               <w:t>25</w:t>
             </w:r>
+            <w:r>
+              <w:t>.00</w:t>
+            </w:r>
           </w:p>
         </w:tc>
         <w:tc>
@@ -5208,6 +5223,9 @@
           <w:p>
             <w:r>
               <w:t>25</w:t>
+            </w:r>
+            <w:r>
+              <w:t>.00</w:t>
             </w:r>
           </w:p>
         </w:tc>
@@ -5551,7 +5569,10 @@
     </w:p>
     <w:p>
       <w:r>
-        <w:t>This value is assigned for each task during the planning phase as an estimation of the work needed in order to complete that task.</w:t>
+        <w:t>A BCWS</w:t>
+      </w:r>
+      <w:r>
+        <w:t xml:space="preserve"> value is assigned for each task during the planning phase as an estimation of the work needed in order to complete that task.</w:t>
       </w:r>
     </w:p>
     <w:p>
@@ -5659,7 +5680,13 @@
     </w:p>
     <w:p>
       <w:r>
-        <w:t>For this project, this value is recorded for each task as zero until that task is complete.  Once the task is completed, if the actual cost value (ACWP) is greater</w:t>
+        <w:t xml:space="preserve">For this project, </w:t>
+      </w:r>
+      <w:r>
+        <w:t>the BCWP</w:t>
+      </w:r>
+      <w:r>
+        <w:t xml:space="preserve"> is recorded for each task as zero until that task is complete.  Once the task is completed, if the actual cost value (ACWP) is greater</w:t>
       </w:r>
       <w:r>
         <w:t xml:space="preserve"> than th</w:t>
@@ -6016,7 +6043,10 @@
         <w:t>acceptance</w:t>
       </w:r>
       <w:r>
-        <w:t xml:space="preserve"> of scope changes, all documents involving scope must be updated appropriately.  </w:t>
+        <w:t xml:space="preserve"> of scope changes, all documents involving scope </w:t>
+      </w:r>
+      <w:r>
+        <w:t>must be updated appropriately.</w:t>
       </w:r>
     </w:p>
     <w:p>
@@ -6078,7 +6108,13 @@
         <w:t>3-D Printer</w:t>
       </w:r>
       <w:r>
-        <w:t xml:space="preserve"> capable of extruding multiple materials in a single print.  The deliverables of this project include the Systems Requirements Specification, Project Charter, Architectural Design Specification, Detailed Design Document, and the prototype of the system.  This project will be accepted when all acceptance criteria items defined in the System Requirements Specification have been verified by the sponsor.  This project does not include the design or development of the physical 3D printing machine, nor does it include ongoing maintenance of the product.  Additionally, work on this project will not exceed past the month of May 2014.</w:t>
+        <w:t xml:space="preserve"> capable of extruding multiple materials in a single print.  The deliverables of this project include the Systems Requirements Specification, Project Charter, Architectural Design Specification, Detailed Design Document, and the prototype of the system.  This project will be accepted when </w:t>
+      </w:r>
+      <w:r>
+        <w:t>the sponsor has verified all acceptance criteria items defined in the System Requirements Specification</w:t>
+      </w:r>
+      <w:r>
+        <w:t>.  This project does not include the design or development of the physical 3D printing machine, nor does it include ongoing maintenance of the product.  Additionally, work on this project will not exceed past the month of May 2014.</w:t>
       </w:r>
     </w:p>
     <w:p>
@@ -12218,7 +12254,13 @@
         <w:t>on the</w:t>
       </w:r>
       <w:r>
-        <w:t xml:space="preserve"> team are aware of good code formatting and including notes in the source code. </w:t>
+        <w:t xml:space="preserve"> team are aware of good code formatting and including </w:t>
+      </w:r>
+      <w:r>
+        <w:t>comments</w:t>
+      </w:r>
+      <w:r>
+        <w:t xml:space="preserve"> in the source code. </w:t>
       </w:r>
       <w:r>
         <w:t xml:space="preserve">The software will be designed in a top-down approach by focusing on abstraction. </w:t>
@@ -12242,7 +12284,13 @@
         <w:t xml:space="preserve"> col</w:t>
       </w:r>
       <w:r>
-        <w:t>laboration, the team will be using a version control manager. Github was chosen as the version control manager</w:t>
+        <w:t>laboration, the team will be using</w:t>
+      </w:r>
+      <w:r>
+        <w:t xml:space="preserve"> a version control manager. GitH</w:t>
+      </w:r>
+      <w:r>
+        <w:t>ub was chosen as the version control manager</w:t>
       </w:r>
       <w:r>
         <w:t xml:space="preserve"> because of its </w:t>
@@ -12262,9 +12310,6 @@
       <w:r>
         <w:t xml:space="preserve"> diverse work space.</w:t>
       </w:r>
-      <w:r>
-        <w:t xml:space="preserve"> </w:t>
-      </w:r>
     </w:p>
     <w:p>
       <w:pPr>
@@ -12304,7 +12349,13 @@
     </w:p>
     <w:p>
       <w:r>
-        <w:t xml:space="preserve">Test incrementally as new requirements are added. Each time a new requirement is added, all requirements should be tested individually again before testing by use cases. </w:t>
+        <w:t>Test</w:t>
+      </w:r>
+      <w:r>
+        <w:t>ing will occur</w:t>
+      </w:r>
+      <w:r>
+        <w:t xml:space="preserve"> incrementally as new requirements are added. Each time a new requirement is added, all requirements should be tested individually again before testing by use cases. </w:t>
       </w:r>
       <w:r>
         <w:t>Software will be tested in a vacuum to ensure modularity and will be tested along with the printer for compatibility.</w:t>
@@ -12433,7 +12484,10 @@
         <w:t xml:space="preserve"> a</w:t>
       </w:r>
       <w:r>
-        <w:t>genda beforehand. The team follows the criteria listed for the team meeting. Once everything on the agenda list has been discussed, the team finishes with a session of open discussion and then decides on the next meeting’s agenda. Team meetings are primarily for</w:t>
+        <w:t>gend</w:t>
+      </w:r>
+      <w:r>
+        <w:t>. The team follows the criteria listed for the team meeting. Once everything on the agenda list has been discussed, the team finishes with a session of open discussion and then decides on the next meeting’s agenda. Team meetings are primarily for</w:t>
       </w:r>
       <w:r>
         <w:t xml:space="preserve"> reporting individual progress, </w:t>
@@ -12470,7 +12524,10 @@
         <w:t>.</w:t>
       </w:r>
       <w:r>
-        <w:t xml:space="preserve"> GitHub’s comment feature allows individual members to briefly update the team on the individual’s progress. </w:t>
+        <w:t xml:space="preserve"> GitHub’s comment feature allows individual members to briefly update the tea</w:t>
+      </w:r>
+      <w:r>
+        <w:t>m on the individual’s progress.</w:t>
       </w:r>
     </w:p>
     <w:p>
@@ -12489,7 +12546,13 @@
         <w:t xml:space="preserve"> E-mail is used for primarily for questions, concerns, and clarification. Important information or helpful notes that were not disc</w:t>
       </w:r>
       <w:r>
-        <w:t>ussed during the meeting (ie. The team forgets</w:t>
+        <w:t>ussed during the meeting (i</w:t>
+      </w:r>
+      <w:r>
+        <w:t>.</w:t>
+      </w:r>
+      <w:r>
+        <w:t>e. The team forgets</w:t>
       </w:r>
       <w:r>
         <w:t xml:space="preserve"> to talk about it) can be brought up via the E-mail.</w:t>
@@ -12585,10 +12648,10 @@
         <w:t>.</w:t>
       </w:r>
       <w:r>
-        <w:t xml:space="preserve"> The</w:t>
-      </w:r>
-      <w:r>
-        <w:t xml:space="preserve"> normal meeting time is on Wednesday at 1:00p.m. During meetings with Dr. Shiakola</w:t>
+        <w:t xml:space="preserve">  </w:t>
+      </w:r>
+      <w:r>
+        <w:t>During meetings with Dr. Shiakola</w:t>
       </w:r>
       <w:r>
         <w:t>s, the team</w:t>
@@ -13026,7 +13089,7 @@
                     <pic:cNvPicPr/>
                   </pic:nvPicPr>
                   <pic:blipFill>
-                    <a:blip r:embed="rId12">
+                    <a:blip r:embed="rId13">
                       <a:extLst>
                         <a:ext uri="{28A0092B-C50C-407E-A947-70E740481C1C}">
                           <a14:useLocalDpi xmlns:a14="http://schemas.microsoft.com/office/drawing/2010/main" val="0"/>
@@ -13569,7 +13632,13 @@
         </w:rPr>
       </w:pPr>
       <w:r>
-        <w:t>Project Sponsor: Dr. Shiakolas is the sponsor for the project. The sponsor will assist the team in identifying the major requirements and needs for the project. The sponsor will also assist the ME team in identifying the hardware requirements and relaying the information to the CSE team. Dr. Shiakolas has a wealth of experience with 3-D printing and the CSE team will meet with him on a weekly or bi-weekly basis to discuss any risks and possible resolutions to the risks.</w:t>
+        <w:rPr>
+          <w:b/>
+        </w:rPr>
+        <w:t>Project Sponsor:</w:t>
+      </w:r>
+      <w:r>
+        <w:t xml:space="preserve"> Dr. Shiakolas is the sponsor for the project. The sponsor will assist the team in identifying the major requirements and needs for the project. The sponsor will also assist the ME team in identifying the hardware requirements and relaying the information to the CSE team. Dr. Shiakolas has a wealth of experience with 3-D printing and the CSE team will meet with him on a weekly or bi-weekly basis to discuss any risks and possible resolutions to the risks.</w:t>
       </w:r>
     </w:p>
     <w:p>
@@ -13580,7 +13649,13 @@
         </w:rPr>
       </w:pPr>
       <w:r>
-        <w:t xml:space="preserve">Project Manager: Dan Lain is the project manager. The project manager will meet with the team at scheduled intervals to discuss any risks encountered. The project manager will also coordinate with the project sponsor </w:t>
+        <w:rPr>
+          <w:b/>
+        </w:rPr>
+        <w:t>Project Manager:</w:t>
+      </w:r>
+      <w:r>
+        <w:t xml:space="preserve"> Dan Lain is the project manager. The project manager will meet with the team at scheduled intervals to discuss any risks encountered. The project manager will also coordinate with the project sponsor </w:t>
       </w:r>
       <w:r>
         <w:t>at</w:t>
@@ -13603,7 +13678,13 @@
         </w:rPr>
       </w:pPr>
       <w:r>
-        <w:t xml:space="preserve">Project Team: </w:t>
+        <w:rPr>
+          <w:b/>
+        </w:rPr>
+        <w:t>Project Team:</w:t>
+      </w:r>
+      <w:r>
+        <w:t xml:space="preserve"> </w:t>
       </w:r>
       <w:r>
         <w:t>Team members</w:t>
@@ -13647,7 +13728,13 @@
         </w:rPr>
       </w:pPr>
       <w:r>
-        <w:t>Project Stakeholders: Dr. Shiakolas, the ME team, and machine operators of the UTA Mechanical Engineering Department will address any potential risk as well as possible courses of actions to the CSE team.</w:t>
+        <w:rPr>
+          <w:b/>
+        </w:rPr>
+        <w:t>Project Stakeholders:</w:t>
+      </w:r>
+      <w:r>
+        <w:t xml:space="preserve"> Dr. Shiakolas, the ME team, and machine operators of the UTA Mechanical Engineering Department will address any potential risk as well as possible courses of actions to the CSE team.</w:t>
       </w:r>
     </w:p>
     <w:p>
@@ -13658,7 +13745,13 @@
         </w:rPr>
       </w:pPr>
       <w:r>
-        <w:t xml:space="preserve">Risk Manager: </w:t>
+        <w:rPr>
+          <w:b/>
+        </w:rPr>
+        <w:t>Risk Manager:</w:t>
+      </w:r>
+      <w:r>
+        <w:t xml:space="preserve"> </w:t>
       </w:r>
       <w:r>
         <w:t>Dan Lain will serve as the risk manager for the project as well as the project manager. The risk manager will be responsible for documenting and providing assistance in resolving risks identified by the team.</w:t>
@@ -13861,7 +13954,7 @@
               <w:cnfStyle w:val="000000100000" w:firstRow="0" w:lastRow="0" w:firstColumn="0" w:lastColumn="0" w:oddVBand="0" w:evenVBand="0" w:oddHBand="1" w:evenHBand="0" w:firstRowFirstColumn="0" w:firstRowLastColumn="0" w:lastRowFirstColumn="0" w:lastRowLastColumn="0"/>
             </w:pPr>
             <w:r>
-              <w:t>The output from the Slic3r program does not function with the supplied hardware</w:t>
+              <w:t>Slic3r is unsuited for the task as-is</w:t>
             </w:r>
           </w:p>
         </w:tc>
@@ -13911,11 +14004,11 @@
       <w:tr>
         <w:tc>
           <w:tcPr>
-            <w:cnfStyle w:val="001000000000" w:firstRow="0" w:lastRow="0" w:firstColumn="1" w:lastColumn="0" w:oddVBand="0" w:evenVBand="0" w:oddHBand="0" w:evenHBand="0" w:firstRowFirstColumn="0" w:firstRowLastColumn="0" w:lastRowFirstColumn="0" w:lastRowLastColumn="0"/>
             <w:tcW w:w="1915" w:type="dxa"/>
           </w:tcPr>
           <w:p>
             <w:pPr>
+              <w:cnfStyle w:val="001000000000" w:firstRow="0" w:lastRow="0" w:firstColumn="1" w:lastColumn="0" w:oddVBand="0" w:evenVBand="0" w:oddHBand="0" w:evenHBand="0" w:firstRowFirstColumn="0" w:firstRowLastColumn="0" w:lastRowFirstColumn="0" w:lastRowLastColumn="0"/>
               <w:rPr>
                 <w:b w:val="0"/>
               </w:rPr>
@@ -13933,11 +14026,8 @@
             <w:tcW w:w="1915" w:type="dxa"/>
           </w:tcPr>
           <w:p>
-            <w:pPr>
-              <w:cnfStyle w:val="000000000000" w:firstRow="0" w:lastRow="0" w:firstColumn="0" w:lastColumn="0" w:oddVBand="0" w:evenVBand="0" w:oddHBand="0" w:evenHBand="0" w:firstRowFirstColumn="0" w:firstRowLastColumn="0" w:lastRowFirstColumn="0" w:lastRowLastColumn="0"/>
-            </w:pPr>
-            <w:r>
-              <w:t>Excessive time spent on analytic geometry research and implementation</w:t>
+            <w:r>
+              <w:t>Analytic Geometry skills not sufficient</w:t>
             </w:r>
           </w:p>
         </w:tc>
@@ -13946,9 +14036,6 @@
             <w:tcW w:w="1915" w:type="dxa"/>
           </w:tcPr>
           <w:p>
-            <w:pPr>
-              <w:cnfStyle w:val="000000000000" w:firstRow="0" w:lastRow="0" w:firstColumn="0" w:lastColumn="0" w:oddVBand="0" w:evenVBand="0" w:oddHBand="0" w:evenHBand="0" w:firstRowFirstColumn="0" w:firstRowLastColumn="0" w:lastRowFirstColumn="0" w:lastRowLastColumn="0"/>
-            </w:pPr>
             <w:r>
               <w:t>25</w:t>
             </w:r>
@@ -13959,9 +14046,6 @@
             <w:tcW w:w="1915" w:type="dxa"/>
           </w:tcPr>
           <w:p>
-            <w:pPr>
-              <w:cnfStyle w:val="000000000000" w:firstRow="0" w:lastRow="0" w:firstColumn="0" w:lastColumn="0" w:oddVBand="0" w:evenVBand="0" w:oddHBand="0" w:evenHBand="0" w:firstRowFirstColumn="0" w:firstRowLastColumn="0" w:lastRowFirstColumn="0" w:lastRowLastColumn="0"/>
-            </w:pPr>
             <w:r>
               <w:t>45</w:t>
             </w:r>
@@ -13972,9 +14056,6 @@
             <w:tcW w:w="1916" w:type="dxa"/>
           </w:tcPr>
           <w:p>
-            <w:pPr>
-              <w:cnfStyle w:val="000000000000" w:firstRow="0" w:lastRow="0" w:firstColumn="0" w:lastColumn="0" w:oddVBand="0" w:evenVBand="0" w:oddHBand="0" w:evenHBand="0" w:firstRowFirstColumn="0" w:firstRowLastColumn="0" w:lastRowFirstColumn="0" w:lastRowLastColumn="0"/>
-            </w:pPr>
             <w:r>
               <w:t>11.25</w:t>
             </w:r>
@@ -14015,7 +14096,7 @@
               <w:cnfStyle w:val="000000100000" w:firstRow="0" w:lastRow="0" w:firstColumn="0" w:lastColumn="0" w:oddVBand="0" w:evenVBand="0" w:oddHBand="1" w:evenHBand="0" w:firstRowFirstColumn="0" w:firstRowLastColumn="0" w:lastRowFirstColumn="0" w:lastRowLastColumn="0"/>
             </w:pPr>
             <w:r>
-              <w:t>Selected hardware is problematic or not specifically suited for the project</w:t>
+              <w:t>Hardware selection is not specified correctly</w:t>
             </w:r>
           </w:p>
         </w:tc>
@@ -14245,6 +14326,7 @@
           </w:tcPr>
           <w:p>
             <w:r>
+              <w:lastRenderedPageBreak/>
               <w:t>Risk</w:t>
             </w:r>
           </w:p>
@@ -14334,9 +14416,6 @@
             <w:r>
               <w:t>Analytic Geometry skills not sufficient</w:t>
             </w:r>
-            <w:r>
-              <w:t>.</w:t>
-            </w:r>
           </w:p>
         </w:tc>
         <w:tc>
@@ -14451,8 +14530,6 @@
             <w:r>
               <w:t>Collaborative time with ME team is excessive or puts CSE team out of planned work breakdown</w:t>
             </w:r>
-            <w:bookmarkStart w:id="26" w:name="_GoBack"/>
-            <w:bookmarkEnd w:id="26"/>
           </w:p>
         </w:tc>
       </w:tr>
@@ -14462,11 +14539,11 @@
       <w:pPr>
         <w:pStyle w:val="Heading2"/>
       </w:pPr>
-      <w:bookmarkStart w:id="27" w:name="_Toc317666969"/>
+      <w:bookmarkStart w:id="26" w:name="_Toc317666969"/>
       <w:r>
         <w:t>Risk Response Planning</w:t>
       </w:r>
-      <w:bookmarkEnd w:id="27"/>
+      <w:bookmarkEnd w:id="26"/>
     </w:p>
     <w:p>
       <w:r>
@@ -14523,40 +14600,49 @@
     </w:p>
     <w:p>
       <w:r>
+        <w:tab/>
+      </w:r>
+    </w:p>
+    <w:p>
+      <w:pPr>
+        <w:pStyle w:val="Heading2"/>
+      </w:pPr>
+      <w:bookmarkStart w:id="27" w:name="_Toc317666970"/>
+      <w:r>
+        <w:t>Risk Documentation and Reporting</w:t>
+      </w:r>
+      <w:bookmarkEnd w:id="27"/>
+    </w:p>
+    <w:p>
+      <w:r>
+        <w:t>A</w:t>
+      </w:r>
+      <w:r>
+        <w:t xml:space="preserve"> central repository for risk information and mitigation strategies</w:t>
+      </w:r>
+      <w:r>
+        <w:t xml:space="preserve"> will be created</w:t>
+      </w:r>
+      <w:r>
+        <w:t xml:space="preserve">. This is typically an automated system where risk information is available to appropriate project team members and risk owners. Typical tools include the risk register (the complete risk database) and a monthly risk status report that is part </w:t>
+      </w:r>
+      <w:r>
+        <w:t>of the OMB Exhibit 300 process.</w:t>
+      </w:r>
+    </w:p>
+    <w:p>
+      <w:pPr>
+        <w:pStyle w:val="Heading2"/>
+      </w:pPr>
+      <w:bookmarkStart w:id="28" w:name="_Toc317666971"/>
+      <w:r>
         <w:lastRenderedPageBreak/>
-        <w:tab/>
-      </w:r>
-    </w:p>
-    <w:p>
-      <w:pPr>
-        <w:pStyle w:val="Heading2"/>
-      </w:pPr>
-      <w:bookmarkStart w:id="28" w:name="_Toc317666970"/>
-      <w:r>
-        <w:t>Risk Documentation and Reporting</w:t>
+        <w:t>Risk Control</w:t>
       </w:r>
       <w:bookmarkEnd w:id="28"/>
     </w:p>
     <w:p>
       <w:r>
-        <w:t xml:space="preserve">Create a central repository for risk information and mitigation strategies. This is typically an automated system where risk information is available to appropriate project team members and risk owners. Typical tools include the risk register (the complete risk database) and a monthly risk status report that is part </w:t>
-      </w:r>
-      <w:r>
-        <w:t>of the OMB Exhibit 300 process.</w:t>
-      </w:r>
-    </w:p>
-    <w:p>
-      <w:pPr>
-        <w:pStyle w:val="Heading2"/>
-      </w:pPr>
-      <w:bookmarkStart w:id="29" w:name="_Toc317666971"/>
-      <w:r>
-        <w:t>Risk Control</w:t>
-      </w:r>
-      <w:bookmarkEnd w:id="29"/>
-    </w:p>
-    <w:p>
-      <w:r>
         <w:t xml:space="preserve">The team members are individually responsible for identifying risks as they become aware of them. Team members shall have access to the risk database and documentation such that they can be modified after the risk has been adequately identified. </w:t>
       </w:r>
       <w:r>
@@ -14600,50 +14686,50 @@
       <w:pPr>
         <w:pStyle w:val="Heading1"/>
       </w:pPr>
-      <w:bookmarkStart w:id="30" w:name="_Toc317666972"/>
+      <w:bookmarkStart w:id="29" w:name="_Toc317666972"/>
       <w:r>
         <w:lastRenderedPageBreak/>
         <w:t>Procurement Management Plan</w:t>
       </w:r>
+      <w:bookmarkEnd w:id="29"/>
+    </w:p>
+    <w:p>
+      <w:pPr>
+        <w:pStyle w:val="Heading2"/>
+      </w:pPr>
+      <w:bookmarkStart w:id="30" w:name="_Toc317666973"/>
+      <w:bookmarkStart w:id="31" w:name="_Toc317666977"/>
+      <w:r>
+        <w:t>Purpose of the Procurement Management Plan</w:t>
+      </w:r>
       <w:bookmarkEnd w:id="30"/>
     </w:p>
     <w:p>
+      <w:r>
+        <w:t>The purpose of the procurement management plan is to</w:t>
+      </w:r>
+      <w:r>
+        <w:t xml:space="preserve"> organize how the team will gather additional supplies for the completion of this project. It is very unlikely that</w:t>
+      </w:r>
+      <w:r>
+        <w:t xml:space="preserve"> the team</w:t>
+      </w:r>
+      <w:r>
+        <w:t xml:space="preserve"> will have all of the proper equipment on hand to complete the 3-</w:t>
+      </w:r>
+      <w:r>
+        <w:t>D Printer Fabrication System, so a system must be in place to ensure that the team can procure the correct and best products for the job in an efficient manner.</w:t>
+      </w:r>
+    </w:p>
+    <w:p>
       <w:pPr>
         <w:pStyle w:val="Heading2"/>
       </w:pPr>
-      <w:bookmarkStart w:id="31" w:name="_Toc317666973"/>
-      <w:bookmarkStart w:id="32" w:name="_Toc317666977"/>
-      <w:r>
-        <w:t>Purpose of the Procurement Management Plan</w:t>
-      </w:r>
-      <w:bookmarkEnd w:id="31"/>
-    </w:p>
-    <w:p>
-      <w:r>
-        <w:t>The purpose of the procurement management plan is to</w:t>
-      </w:r>
-      <w:r>
-        <w:t xml:space="preserve"> organize how the team will gather additional supplies for the completion of this project. It is very unlikely that</w:t>
-      </w:r>
-      <w:r>
-        <w:t xml:space="preserve"> the team</w:t>
-      </w:r>
-      <w:r>
-        <w:t xml:space="preserve"> will have all of the proper equipment on hand to complete the 3-</w:t>
-      </w:r>
-      <w:r>
-        <w:t>D Printer Fabrication System, so a system must be in place to ensure that the team can procure the correct and best products for the job in an efficient manner.</w:t>
-      </w:r>
-    </w:p>
-    <w:p>
-      <w:pPr>
-        <w:pStyle w:val="Heading2"/>
-      </w:pPr>
-      <w:bookmarkStart w:id="33" w:name="_Toc317666974"/>
+      <w:bookmarkStart w:id="32" w:name="_Toc317666974"/>
       <w:r>
         <w:t>Roles and Responsibilities</w:t>
       </w:r>
-      <w:bookmarkEnd w:id="33"/>
+      <w:bookmarkEnd w:id="32"/>
     </w:p>
     <w:p>
       <w:r>
@@ -14791,63 +14877,66 @@
       <w:pPr>
         <w:pStyle w:val="Heading2"/>
       </w:pPr>
-      <w:bookmarkStart w:id="34" w:name="_Toc317666975"/>
+      <w:bookmarkStart w:id="33" w:name="_Toc317666975"/>
       <w:r>
         <w:t>Required Project Procurements and Timing</w:t>
       </w:r>
+      <w:bookmarkEnd w:id="33"/>
+    </w:p>
+    <w:p>
+      <w:r>
+        <w:t>Items needed for this project should be procured before or at the start of the impl</w:t>
+      </w:r>
+      <w:r>
+        <w:t>ementation phase. Because of the</w:t>
+      </w:r>
+      <w:r>
+        <w:t xml:space="preserve"> unique situation</w:t>
+      </w:r>
+      <w:r>
+        <w:t xml:space="preserve"> between Ink3D and</w:t>
+      </w:r>
+      <w:r>
+        <w:t xml:space="preserve"> the ME Team, it may be necessary to hold off on s</w:t>
+      </w:r>
+      <w:r>
+        <w:t xml:space="preserve">ome purchases until </w:t>
+      </w:r>
+      <w:r>
+        <w:t>the 3-D printer they are designing</w:t>
+      </w:r>
+      <w:r>
+        <w:t xml:space="preserve"> is better understood</w:t>
+      </w:r>
+      <w:r>
+        <w:t>. Towards the end of the designing phase</w:t>
+      </w:r>
+      <w:r>
+        <w:t>, but before implementation</w:t>
+      </w:r>
+      <w:r>
+        <w:t>, both teams need to meet to design t</w:t>
+      </w:r>
+      <w:r>
+        <w:t>he integration</w:t>
+      </w:r>
+      <w:r>
+        <w:t xml:space="preserve"> of the product. Here, both teams will agree on the last items that need to be procured for integration.</w:t>
+      </w:r>
+    </w:p>
+    <w:p>
+      <w:pPr>
+        <w:pStyle w:val="Heading2"/>
+      </w:pPr>
+      <w:bookmarkStart w:id="34" w:name="_Toc317666976"/>
+      <w:r>
+        <w:lastRenderedPageBreak/>
+        <w:t>Description of Items/</w:t>
+      </w:r>
+      <w:r>
+        <w:t>Services to be acquired</w:t>
+      </w:r>
       <w:bookmarkEnd w:id="34"/>
-    </w:p>
-    <w:p>
-      <w:r>
-        <w:t>Items needed for this project should be procured before or at the start of the impl</w:t>
-      </w:r>
-      <w:r>
-        <w:t>ementation phase. Because of the</w:t>
-      </w:r>
-      <w:r>
-        <w:t xml:space="preserve"> unique situation</w:t>
-      </w:r>
-      <w:r>
-        <w:t xml:space="preserve"> between Ink3D and</w:t>
-      </w:r>
-      <w:r>
-        <w:t xml:space="preserve"> the ME Team, it maybe be necessary to hold off on s</w:t>
-      </w:r>
-      <w:r>
-        <w:t xml:space="preserve">ome purchases until </w:t>
-      </w:r>
-      <w:r>
-        <w:t>the 3-D printer they are designing</w:t>
-      </w:r>
-      <w:r>
-        <w:t xml:space="preserve"> is better understood</w:t>
-      </w:r>
-      <w:r>
-        <w:t>. Towards the end of the designing phase</w:t>
-      </w:r>
-      <w:r>
-        <w:t>, but before implementation</w:t>
-      </w:r>
-      <w:r>
-        <w:t>, both teams need to meet to design t</w:t>
-      </w:r>
-      <w:r>
-        <w:t>he integration</w:t>
-      </w:r>
-      <w:r>
-        <w:t xml:space="preserve"> of the product. Here, both teams will agree on the last items that need to be procured for integration.</w:t>
-      </w:r>
-    </w:p>
-    <w:p>
-      <w:pPr>
-        <w:pStyle w:val="Heading2"/>
-      </w:pPr>
-      <w:bookmarkStart w:id="35" w:name="_Toc317666976"/>
-      <w:r>
-        <w:lastRenderedPageBreak/>
-        <w:t>Description of Items/ Services to be acquired</w:t>
-      </w:r>
-      <w:bookmarkEnd w:id="35"/>
     </w:p>
     <w:p>
       <w:r>
@@ -14905,21 +14994,41 @@
         <w:lastRenderedPageBreak/>
         <w:t>Project Closeout Report</w:t>
       </w:r>
-      <w:bookmarkEnd w:id="32"/>
+      <w:bookmarkEnd w:id="31"/>
     </w:p>
     <w:p>
       <w:pPr>
         <w:pStyle w:val="Heading2"/>
       </w:pPr>
-      <w:bookmarkStart w:id="36" w:name="_Toc317666979"/>
+      <w:bookmarkStart w:id="35" w:name="_Toc317666979"/>
       <w:r>
         <w:t>Purpose of Closeout Report</w:t>
       </w:r>
+      <w:bookmarkEnd w:id="35"/>
+    </w:p>
+    <w:p>
+      <w:r>
+        <w:t>Upon completion of this project, a clos</w:t>
+      </w:r>
+      <w:r>
+        <w:t>e</w:t>
+      </w:r>
+      <w:bookmarkStart w:id="36" w:name="_GoBack"/>
       <w:bookmarkEnd w:id="36"/>
-    </w:p>
-    <w:p>
-      <w:r>
-        <w:t>Upon completion of this project, a closure report will be produced.  The purpose of the closure report is to insure that personnel, contract, administrative, and financial issues are resolved, that documents are archived, and lessons learned are captured.</w:t>
+      <w:r>
+        <w:t>out</w:t>
+      </w:r>
+      <w:r>
+        <w:t xml:space="preserve"> report will be produced.  The purpose of the clos</w:t>
+      </w:r>
+      <w:r>
+        <w:t>e</w:t>
+      </w:r>
+      <w:r>
+        <w:t>out</w:t>
+      </w:r>
+      <w:r>
+        <w:t xml:space="preserve"> report is to insure that personnel, contract, administrative, and financial issues are resolved, that documents are archived, and lessons learned are captured.</w:t>
       </w:r>
     </w:p>
     <w:p>
@@ -15228,8 +15337,8 @@
       </w:r>
     </w:p>
     <w:sectPr>
-      <w:headerReference w:type="default" r:id="rId13"/>
-      <w:footerReference w:type="default" r:id="rId14"/>
+      <w:headerReference w:type="default" r:id="rId14"/>
+      <w:footerReference w:type="default" r:id="rId15"/>
       <w:pgSz w:w="12240" w:h="15840" w:code="1"/>
       <w:pgMar w:top="864" w:right="1440" w:bottom="792" w:left="1440" w:header="720" w:footer="720" w:gutter="0"/>
       <w:pgNumType w:start="1"/>
@@ -15241,7 +15350,7 @@
 </file>
 
 <file path=word/endnotes.xml><?xml version="1.0" encoding="utf-8"?>
-<w:endnotes xmlns:wpc="http://schemas.microsoft.com/office/word/2010/wordprocessingCanvas" xmlns:mc="http://schemas.openxmlformats.org/markup-compatibility/2006" xmlns:o="urn:schemas-microsoft-com:office:office" xmlns:r="http://schemas.openxmlformats.org/officeDocument/2006/relationships" xmlns:m="http://schemas.openxmlformats.org/officeDocument/2006/math" xmlns:v="urn:schemas-microsoft-com:vml" xmlns:wp14="http://schemas.microsoft.com/office/word/2010/wordprocessingDrawing" xmlns:wp="http://schemas.openxmlformats.org/drawingml/2006/wordprocessingDrawing" xmlns:w10="urn:schemas-microsoft-com:office:word" xmlns:w="http://schemas.openxmlformats.org/wordprocessingml/2006/main" xmlns:w14="http://schemas.microsoft.com/office/word/2010/wordml" xmlns:w15="http://schemas.microsoft.com/office/word/2012/wordml" xmlns:wpg="http://schemas.microsoft.com/office/word/2010/wordprocessingGroup" xmlns:wpi="http://schemas.microsoft.com/office/word/2010/wordprocessingInk" xmlns:wne="http://schemas.microsoft.com/office/word/2006/wordml" xmlns:wps="http://schemas.microsoft.com/office/word/2010/wordprocessingShape" mc:Ignorable="w14 w15 wp14">
+<w:endnotes xmlns:wpc="http://schemas.microsoft.com/office/word/2010/wordprocessingCanvas" xmlns:mo="http://schemas.microsoft.com/office/mac/office/2008/main" xmlns:mc="http://schemas.openxmlformats.org/markup-compatibility/2006" xmlns:mv="urn:schemas-microsoft-com:mac:vml" xmlns:o="urn:schemas-microsoft-com:office:office" xmlns:r="http://schemas.openxmlformats.org/officeDocument/2006/relationships" xmlns:m="http://schemas.openxmlformats.org/officeDocument/2006/math" xmlns:v="urn:schemas-microsoft-com:vml" xmlns:wp14="http://schemas.microsoft.com/office/word/2010/wordprocessingDrawing" xmlns:wp="http://schemas.openxmlformats.org/drawingml/2006/wordprocessingDrawing" xmlns:w10="urn:schemas-microsoft-com:office:word" xmlns:w="http://schemas.openxmlformats.org/wordprocessingml/2006/main" xmlns:w14="http://schemas.microsoft.com/office/word/2010/wordml" xmlns:wpg="http://schemas.microsoft.com/office/word/2010/wordprocessingGroup" xmlns:wpi="http://schemas.microsoft.com/office/word/2010/wordprocessingInk" xmlns:wne="http://schemas.microsoft.com/office/word/2006/wordml" xmlns:wps="http://schemas.microsoft.com/office/word/2010/wordprocessingShape" mc:Ignorable="w14 wp14">
   <w:endnote w:type="separator" w:id="-1">
     <w:p>
       <w:r>
@@ -15260,7 +15369,7 @@
 </file>
 
 <file path=word/footer1.xml><?xml version="1.0" encoding="utf-8"?>
-<w:ftr xmlns:wpc="http://schemas.microsoft.com/office/word/2010/wordprocessingCanvas" xmlns:mc="http://schemas.openxmlformats.org/markup-compatibility/2006" xmlns:o="urn:schemas-microsoft-com:office:office" xmlns:r="http://schemas.openxmlformats.org/officeDocument/2006/relationships" xmlns:m="http://schemas.openxmlformats.org/officeDocument/2006/math" xmlns:v="urn:schemas-microsoft-com:vml" xmlns:wp14="http://schemas.microsoft.com/office/word/2010/wordprocessingDrawing" xmlns:wp="http://schemas.openxmlformats.org/drawingml/2006/wordprocessingDrawing" xmlns:w10="urn:schemas-microsoft-com:office:word" xmlns:w="http://schemas.openxmlformats.org/wordprocessingml/2006/main" xmlns:w14="http://schemas.microsoft.com/office/word/2010/wordml" xmlns:w15="http://schemas.microsoft.com/office/word/2012/wordml" xmlns:wpg="http://schemas.microsoft.com/office/word/2010/wordprocessingGroup" xmlns:wpi="http://schemas.microsoft.com/office/word/2010/wordprocessingInk" xmlns:wne="http://schemas.microsoft.com/office/word/2006/wordml" xmlns:wps="http://schemas.microsoft.com/office/word/2010/wordprocessingShape" mc:Ignorable="w14 w15 wp14">
+<w:ftr xmlns:wpc="http://schemas.microsoft.com/office/word/2010/wordprocessingCanvas" xmlns:mo="http://schemas.microsoft.com/office/mac/office/2008/main" xmlns:mc="http://schemas.openxmlformats.org/markup-compatibility/2006" xmlns:mv="urn:schemas-microsoft-com:mac:vml" xmlns:o="urn:schemas-microsoft-com:office:office" xmlns:r="http://schemas.openxmlformats.org/officeDocument/2006/relationships" xmlns:m="http://schemas.openxmlformats.org/officeDocument/2006/math" xmlns:v="urn:schemas-microsoft-com:vml" xmlns:wp14="http://schemas.microsoft.com/office/word/2010/wordprocessingDrawing" xmlns:wp="http://schemas.openxmlformats.org/drawingml/2006/wordprocessingDrawing" xmlns:w10="urn:schemas-microsoft-com:office:word" xmlns:w="http://schemas.openxmlformats.org/wordprocessingml/2006/main" xmlns:w14="http://schemas.microsoft.com/office/word/2010/wordml" xmlns:wpg="http://schemas.microsoft.com/office/word/2010/wordprocessingGroup" xmlns:wpi="http://schemas.microsoft.com/office/word/2010/wordprocessingInk" xmlns:wne="http://schemas.microsoft.com/office/word/2006/wordml" xmlns:wps="http://schemas.microsoft.com/office/word/2010/wordprocessingShape" mc:Ignorable="w14 wp14">
   <w:p>
     <w:pPr>
       <w:framePr w:wrap="around" w:vAnchor="text" w:hAnchor="margin" w:xAlign="right" w:y="1"/>
@@ -15284,7 +15393,7 @@
 </file>
 
 <file path=word/footer2.xml><?xml version="1.0" encoding="utf-8"?>
-<w:ftr xmlns:wpc="http://schemas.microsoft.com/office/word/2010/wordprocessingCanvas" xmlns:mc="http://schemas.openxmlformats.org/markup-compatibility/2006" xmlns:o="urn:schemas-microsoft-com:office:office" xmlns:r="http://schemas.openxmlformats.org/officeDocument/2006/relationships" xmlns:m="http://schemas.openxmlformats.org/officeDocument/2006/math" xmlns:v="urn:schemas-microsoft-com:vml" xmlns:wp14="http://schemas.microsoft.com/office/word/2010/wordprocessingDrawing" xmlns:wp="http://schemas.openxmlformats.org/drawingml/2006/wordprocessingDrawing" xmlns:w10="urn:schemas-microsoft-com:office:word" xmlns:w="http://schemas.openxmlformats.org/wordprocessingml/2006/main" xmlns:w14="http://schemas.microsoft.com/office/word/2010/wordml" xmlns:w15="http://schemas.microsoft.com/office/word/2012/wordml" xmlns:wpg="http://schemas.microsoft.com/office/word/2010/wordprocessingGroup" xmlns:wpi="http://schemas.microsoft.com/office/word/2010/wordprocessingInk" xmlns:wne="http://schemas.microsoft.com/office/word/2006/wordml" xmlns:wps="http://schemas.microsoft.com/office/word/2010/wordprocessingShape" mc:Ignorable="w14 w15 wp14">
+<w:ftr xmlns:wpc="http://schemas.microsoft.com/office/word/2010/wordprocessingCanvas" xmlns:mo="http://schemas.microsoft.com/office/mac/office/2008/main" xmlns:mc="http://schemas.openxmlformats.org/markup-compatibility/2006" xmlns:mv="urn:schemas-microsoft-com:mac:vml" xmlns:o="urn:schemas-microsoft-com:office:office" xmlns:r="http://schemas.openxmlformats.org/officeDocument/2006/relationships" xmlns:m="http://schemas.openxmlformats.org/officeDocument/2006/math" xmlns:v="urn:schemas-microsoft-com:vml" xmlns:wp14="http://schemas.microsoft.com/office/word/2010/wordprocessingDrawing" xmlns:wp="http://schemas.openxmlformats.org/drawingml/2006/wordprocessingDrawing" xmlns:w10="urn:schemas-microsoft-com:office:word" xmlns:w="http://schemas.openxmlformats.org/wordprocessingml/2006/main" xmlns:w14="http://schemas.microsoft.com/office/word/2010/wordml" xmlns:wpg="http://schemas.microsoft.com/office/word/2010/wordprocessingGroup" xmlns:wpi="http://schemas.microsoft.com/office/word/2010/wordprocessingInk" xmlns:wne="http://schemas.microsoft.com/office/word/2006/wordml" xmlns:wps="http://schemas.microsoft.com/office/word/2010/wordprocessingShape" mc:Ignorable="w14 wp14">
   <w:p>
     <w:pPr>
       <w:pStyle w:val="Header"/>
@@ -15301,7 +15410,7 @@
 </file>
 
 <file path=word/footer3.xml><?xml version="1.0" encoding="utf-8"?>
-<w:ftr xmlns:wpc="http://schemas.microsoft.com/office/word/2010/wordprocessingCanvas" xmlns:mc="http://schemas.openxmlformats.org/markup-compatibility/2006" xmlns:o="urn:schemas-microsoft-com:office:office" xmlns:r="http://schemas.openxmlformats.org/officeDocument/2006/relationships" xmlns:m="http://schemas.openxmlformats.org/officeDocument/2006/math" xmlns:v="urn:schemas-microsoft-com:vml" xmlns:wp14="http://schemas.microsoft.com/office/word/2010/wordprocessingDrawing" xmlns:wp="http://schemas.openxmlformats.org/drawingml/2006/wordprocessingDrawing" xmlns:w10="urn:schemas-microsoft-com:office:word" xmlns:w="http://schemas.openxmlformats.org/wordprocessingml/2006/main" xmlns:w14="http://schemas.microsoft.com/office/word/2010/wordml" xmlns:w15="http://schemas.microsoft.com/office/word/2012/wordml" xmlns:wpg="http://schemas.microsoft.com/office/word/2010/wordprocessingGroup" xmlns:wpi="http://schemas.microsoft.com/office/word/2010/wordprocessingInk" xmlns:wne="http://schemas.microsoft.com/office/word/2006/wordml" xmlns:wps="http://schemas.microsoft.com/office/word/2010/wordprocessingShape" mc:Ignorable="w14 w15 wp14">
+<w:ftr xmlns:wpc="http://schemas.microsoft.com/office/word/2010/wordprocessingCanvas" xmlns:mo="http://schemas.microsoft.com/office/mac/office/2008/main" xmlns:mc="http://schemas.openxmlformats.org/markup-compatibility/2006" xmlns:mv="urn:schemas-microsoft-com:mac:vml" xmlns:o="urn:schemas-microsoft-com:office:office" xmlns:r="http://schemas.openxmlformats.org/officeDocument/2006/relationships" xmlns:m="http://schemas.openxmlformats.org/officeDocument/2006/math" xmlns:v="urn:schemas-microsoft-com:vml" xmlns:wp14="http://schemas.microsoft.com/office/word/2010/wordprocessingDrawing" xmlns:wp="http://schemas.openxmlformats.org/drawingml/2006/wordprocessingDrawing" xmlns:w10="urn:schemas-microsoft-com:office:word" xmlns:w="http://schemas.openxmlformats.org/wordprocessingml/2006/main" xmlns:w14="http://schemas.microsoft.com/office/word/2010/wordml" xmlns:wpg="http://schemas.microsoft.com/office/word/2010/wordprocessingGroup" xmlns:wpi="http://schemas.microsoft.com/office/word/2010/wordprocessingInk" xmlns:wne="http://schemas.microsoft.com/office/word/2006/wordml" xmlns:wps="http://schemas.microsoft.com/office/word/2010/wordprocessingShape" mc:Ignorable="w14 wp14">
   <w:p>
     <w:pPr>
       <w:pStyle w:val="Header"/>
@@ -15319,7 +15428,7 @@
       <w:rPr>
         <w:noProof/>
       </w:rPr>
-      <w:t>15 October 2013 @ 12:38:00 PM</w:t>
+      <w:t>15 October 2013 @ 6:03:00 PM</w:t>
     </w:r>
     <w:r>
       <w:fldChar w:fldCharType="end"/>
@@ -15361,7 +15470,7 @@
 </file>
 
 <file path=word/footer4.xml><?xml version="1.0" encoding="utf-8"?>
-<w:ftr xmlns:wpc="http://schemas.microsoft.com/office/word/2010/wordprocessingCanvas" xmlns:mc="http://schemas.openxmlformats.org/markup-compatibility/2006" xmlns:o="urn:schemas-microsoft-com:office:office" xmlns:r="http://schemas.openxmlformats.org/officeDocument/2006/relationships" xmlns:m="http://schemas.openxmlformats.org/officeDocument/2006/math" xmlns:v="urn:schemas-microsoft-com:vml" xmlns:wp14="http://schemas.microsoft.com/office/word/2010/wordprocessingDrawing" xmlns:wp="http://schemas.openxmlformats.org/drawingml/2006/wordprocessingDrawing" xmlns:w10="urn:schemas-microsoft-com:office:word" xmlns:w="http://schemas.openxmlformats.org/wordprocessingml/2006/main" xmlns:w14="http://schemas.microsoft.com/office/word/2010/wordml" xmlns:w15="http://schemas.microsoft.com/office/word/2012/wordml" xmlns:wpg="http://schemas.microsoft.com/office/word/2010/wordprocessingGroup" xmlns:wpi="http://schemas.microsoft.com/office/word/2010/wordprocessingInk" xmlns:wne="http://schemas.microsoft.com/office/word/2006/wordml" xmlns:wps="http://schemas.microsoft.com/office/word/2010/wordprocessingShape" mc:Ignorable="w14 w15 wp14">
+<w:ftr xmlns:wpc="http://schemas.microsoft.com/office/word/2010/wordprocessingCanvas" xmlns:mo="http://schemas.microsoft.com/office/mac/office/2008/main" xmlns:mc="http://schemas.openxmlformats.org/markup-compatibility/2006" xmlns:mv="urn:schemas-microsoft-com:mac:vml" xmlns:o="urn:schemas-microsoft-com:office:office" xmlns:r="http://schemas.openxmlformats.org/officeDocument/2006/relationships" xmlns:m="http://schemas.openxmlformats.org/officeDocument/2006/math" xmlns:v="urn:schemas-microsoft-com:vml" xmlns:wp14="http://schemas.microsoft.com/office/word/2010/wordprocessingDrawing" xmlns:wp="http://schemas.openxmlformats.org/drawingml/2006/wordprocessingDrawing" xmlns:w10="urn:schemas-microsoft-com:office:word" xmlns:w="http://schemas.openxmlformats.org/wordprocessingml/2006/main" xmlns:w14="http://schemas.microsoft.com/office/word/2010/wordml" xmlns:wpg="http://schemas.microsoft.com/office/word/2010/wordprocessingGroup" xmlns:wpi="http://schemas.microsoft.com/office/word/2010/wordprocessingInk" xmlns:wne="http://schemas.microsoft.com/office/word/2006/wordml" xmlns:wps="http://schemas.microsoft.com/office/word/2010/wordprocessingShape" mc:Ignorable="w14 wp14">
   <w:p>
     <w:pPr>
       <w:pStyle w:val="Header"/>
@@ -15379,7 +15488,7 @@
       <w:rPr>
         <w:noProof/>
       </w:rPr>
-      <w:t>15 October 2013 @ 12:38:00 PM</w:t>
+      <w:t>15 October 2013 @ 6:03:00 PM</w:t>
     </w:r>
     <w:r>
       <w:fldChar w:fldCharType="end"/>
@@ -15410,7 +15519,7 @@
         <w:b w:val="0"/>
         <w:noProof/>
       </w:rPr>
-      <w:t>28</w:t>
+      <w:t>27</w:t>
     </w:r>
     <w:r>
       <w:rPr>
@@ -15437,7 +15546,7 @@
 </file>
 
 <file path=word/footnotes.xml><?xml version="1.0" encoding="utf-8"?>
-<w:footnotes xmlns:wpc="http://schemas.microsoft.com/office/word/2010/wordprocessingCanvas" xmlns:mc="http://schemas.openxmlformats.org/markup-compatibility/2006" xmlns:o="urn:schemas-microsoft-com:office:office" xmlns:r="http://schemas.openxmlformats.org/officeDocument/2006/relationships" xmlns:m="http://schemas.openxmlformats.org/officeDocument/2006/math" xmlns:v="urn:schemas-microsoft-com:vml" xmlns:wp14="http://schemas.microsoft.com/office/word/2010/wordprocessingDrawing" xmlns:wp="http://schemas.openxmlformats.org/drawingml/2006/wordprocessingDrawing" xmlns:w10="urn:schemas-microsoft-com:office:word" xmlns:w="http://schemas.openxmlformats.org/wordprocessingml/2006/main" xmlns:w14="http://schemas.microsoft.com/office/word/2010/wordml" xmlns:w15="http://schemas.microsoft.com/office/word/2012/wordml" xmlns:wpg="http://schemas.microsoft.com/office/word/2010/wordprocessingGroup" xmlns:wpi="http://schemas.microsoft.com/office/word/2010/wordprocessingInk" xmlns:wne="http://schemas.microsoft.com/office/word/2006/wordml" xmlns:wps="http://schemas.microsoft.com/office/word/2010/wordprocessingShape" mc:Ignorable="w14 w15 wp14">
+<w:footnotes xmlns:wpc="http://schemas.microsoft.com/office/word/2010/wordprocessingCanvas" xmlns:mo="http://schemas.microsoft.com/office/mac/office/2008/main" xmlns:mc="http://schemas.openxmlformats.org/markup-compatibility/2006" xmlns:mv="urn:schemas-microsoft-com:mac:vml" xmlns:o="urn:schemas-microsoft-com:office:office" xmlns:r="http://schemas.openxmlformats.org/officeDocument/2006/relationships" xmlns:m="http://schemas.openxmlformats.org/officeDocument/2006/math" xmlns:v="urn:schemas-microsoft-com:vml" xmlns:wp14="http://schemas.microsoft.com/office/word/2010/wordprocessingDrawing" xmlns:wp="http://schemas.openxmlformats.org/drawingml/2006/wordprocessingDrawing" xmlns:w10="urn:schemas-microsoft-com:office:word" xmlns:w="http://schemas.openxmlformats.org/wordprocessingml/2006/main" xmlns:w14="http://schemas.microsoft.com/office/word/2010/wordml" xmlns:wpg="http://schemas.microsoft.com/office/word/2010/wordprocessingGroup" xmlns:wpi="http://schemas.microsoft.com/office/word/2010/wordprocessingInk" xmlns:wne="http://schemas.microsoft.com/office/word/2006/wordml" xmlns:wps="http://schemas.microsoft.com/office/word/2010/wordprocessingShape" mc:Ignorable="w14 wp14">
   <w:footnote w:type="separator" w:id="-1">
     <w:p>
       <w:r>
@@ -15456,7 +15565,7 @@
 </file>
 
 <file path=word/header1.xml><?xml version="1.0" encoding="utf-8"?>
-<w:hdr xmlns:wpc="http://schemas.microsoft.com/office/word/2010/wordprocessingCanvas" xmlns:mc="http://schemas.openxmlformats.org/markup-compatibility/2006" xmlns:o="urn:schemas-microsoft-com:office:office" xmlns:r="http://schemas.openxmlformats.org/officeDocument/2006/relationships" xmlns:m="http://schemas.openxmlformats.org/officeDocument/2006/math" xmlns:v="urn:schemas-microsoft-com:vml" xmlns:wp14="http://schemas.microsoft.com/office/word/2010/wordprocessingDrawing" xmlns:wp="http://schemas.openxmlformats.org/drawingml/2006/wordprocessingDrawing" xmlns:w10="urn:schemas-microsoft-com:office:word" xmlns:w="http://schemas.openxmlformats.org/wordprocessingml/2006/main" xmlns:w14="http://schemas.microsoft.com/office/word/2010/wordml" xmlns:w15="http://schemas.microsoft.com/office/word/2012/wordml" xmlns:wpg="http://schemas.microsoft.com/office/word/2010/wordprocessingGroup" xmlns:wpi="http://schemas.microsoft.com/office/word/2010/wordprocessingInk" xmlns:wne="http://schemas.microsoft.com/office/word/2006/wordml" xmlns:wps="http://schemas.microsoft.com/office/word/2010/wordprocessingShape" mc:Ignorable="w14 w15 wp14">
+<w:hdr xmlns:wpc="http://schemas.microsoft.com/office/word/2010/wordprocessingCanvas" xmlns:mo="http://schemas.microsoft.com/office/mac/office/2008/main" xmlns:mc="http://schemas.openxmlformats.org/markup-compatibility/2006" xmlns:mv="urn:schemas-microsoft-com:mac:vml" xmlns:o="urn:schemas-microsoft-com:office:office" xmlns:r="http://schemas.openxmlformats.org/officeDocument/2006/relationships" xmlns:m="http://schemas.openxmlformats.org/officeDocument/2006/math" xmlns:v="urn:schemas-microsoft-com:vml" xmlns:wp14="http://schemas.microsoft.com/office/word/2010/wordprocessingDrawing" xmlns:wp="http://schemas.openxmlformats.org/drawingml/2006/wordprocessingDrawing" xmlns:w10="urn:schemas-microsoft-com:office:word" xmlns:w="http://schemas.openxmlformats.org/wordprocessingml/2006/main" xmlns:w14="http://schemas.microsoft.com/office/word/2010/wordml" xmlns:wpg="http://schemas.microsoft.com/office/word/2010/wordprocessingGroup" xmlns:wpi="http://schemas.microsoft.com/office/word/2010/wordprocessingInk" xmlns:wne="http://schemas.microsoft.com/office/word/2006/wordml" xmlns:wps="http://schemas.microsoft.com/office/word/2010/wordprocessingShape" mc:Ignorable="w14 wp14">
   <w:p>
     <w:pPr>
       <w:pStyle w:val="Header"/>
@@ -15476,7 +15585,7 @@
 </file>
 
 <file path=word/header2.xml><?xml version="1.0" encoding="utf-8"?>
-<w:hdr xmlns:wpc="http://schemas.microsoft.com/office/word/2010/wordprocessingCanvas" xmlns:mc="http://schemas.openxmlformats.org/markup-compatibility/2006" xmlns:o="urn:schemas-microsoft-com:office:office" xmlns:r="http://schemas.openxmlformats.org/officeDocument/2006/relationships" xmlns:m="http://schemas.openxmlformats.org/officeDocument/2006/math" xmlns:v="urn:schemas-microsoft-com:vml" xmlns:wp14="http://schemas.microsoft.com/office/word/2010/wordprocessingDrawing" xmlns:wp="http://schemas.openxmlformats.org/drawingml/2006/wordprocessingDrawing" xmlns:w10="urn:schemas-microsoft-com:office:word" xmlns:w="http://schemas.openxmlformats.org/wordprocessingml/2006/main" xmlns:w14="http://schemas.microsoft.com/office/word/2010/wordml" xmlns:w15="http://schemas.microsoft.com/office/word/2012/wordml" xmlns:wpg="http://schemas.microsoft.com/office/word/2010/wordprocessingGroup" xmlns:wpi="http://schemas.microsoft.com/office/word/2010/wordprocessingInk" xmlns:wne="http://schemas.microsoft.com/office/word/2006/wordml" xmlns:wps="http://schemas.microsoft.com/office/word/2010/wordprocessingShape" mc:Ignorable="w14 w15 wp14">
+<w:hdr xmlns:wpc="http://schemas.microsoft.com/office/word/2010/wordprocessingCanvas" xmlns:mo="http://schemas.microsoft.com/office/mac/office/2008/main" xmlns:mc="http://schemas.openxmlformats.org/markup-compatibility/2006" xmlns:mv="urn:schemas-microsoft-com:mac:vml" xmlns:o="urn:schemas-microsoft-com:office:office" xmlns:r="http://schemas.openxmlformats.org/officeDocument/2006/relationships" xmlns:m="http://schemas.openxmlformats.org/officeDocument/2006/math" xmlns:v="urn:schemas-microsoft-com:vml" xmlns:wp14="http://schemas.microsoft.com/office/word/2010/wordprocessingDrawing" xmlns:wp="http://schemas.openxmlformats.org/drawingml/2006/wordprocessingDrawing" xmlns:w10="urn:schemas-microsoft-com:office:word" xmlns:w="http://schemas.openxmlformats.org/wordprocessingml/2006/main" xmlns:w14="http://schemas.microsoft.com/office/word/2010/wordml" xmlns:wpg="http://schemas.microsoft.com/office/word/2010/wordprocessingGroup" xmlns:wpi="http://schemas.microsoft.com/office/word/2010/wordprocessingInk" xmlns:wne="http://schemas.microsoft.com/office/word/2006/wordml" xmlns:wps="http://schemas.microsoft.com/office/word/2010/wordprocessingShape" mc:Ignorable="w14 wp14">
   <w:p>
     <w:pPr>
       <w:pStyle w:val="Header"/>
@@ -15490,7 +15599,7 @@
 </file>
 
 <file path=word/numbering.xml><?xml version="1.0" encoding="utf-8"?>
-<w:numbering xmlns:wpc="http://schemas.microsoft.com/office/word/2010/wordprocessingCanvas" xmlns:mc="http://schemas.openxmlformats.org/markup-compatibility/2006" xmlns:o="urn:schemas-microsoft-com:office:office" xmlns:r="http://schemas.openxmlformats.org/officeDocument/2006/relationships" xmlns:m="http://schemas.openxmlformats.org/officeDocument/2006/math" xmlns:v="urn:schemas-microsoft-com:vml" xmlns:wp14="http://schemas.microsoft.com/office/word/2010/wordprocessingDrawing" xmlns:wp="http://schemas.openxmlformats.org/drawingml/2006/wordprocessingDrawing" xmlns:w10="urn:schemas-microsoft-com:office:word" xmlns:w="http://schemas.openxmlformats.org/wordprocessingml/2006/main" xmlns:w14="http://schemas.microsoft.com/office/word/2010/wordml" xmlns:w15="http://schemas.microsoft.com/office/word/2012/wordml" xmlns:wpg="http://schemas.microsoft.com/office/word/2010/wordprocessingGroup" xmlns:wpi="http://schemas.microsoft.com/office/word/2010/wordprocessingInk" xmlns:wne="http://schemas.microsoft.com/office/word/2006/wordml" xmlns:wps="http://schemas.microsoft.com/office/word/2010/wordprocessingShape" mc:Ignorable="w14 w15 wp14">
+<w:numbering xmlns:wpc="http://schemas.microsoft.com/office/word/2010/wordprocessingCanvas" xmlns:mo="http://schemas.microsoft.com/office/mac/office/2008/main" xmlns:mc="http://schemas.openxmlformats.org/markup-compatibility/2006" xmlns:mv="urn:schemas-microsoft-com:mac:vml" xmlns:o="urn:schemas-microsoft-com:office:office" xmlns:r="http://schemas.openxmlformats.org/officeDocument/2006/relationships" xmlns:m="http://schemas.openxmlformats.org/officeDocument/2006/math" xmlns:v="urn:schemas-microsoft-com:vml" xmlns:wp14="http://schemas.microsoft.com/office/word/2010/wordprocessingDrawing" xmlns:wp="http://schemas.openxmlformats.org/drawingml/2006/wordprocessingDrawing" xmlns:w10="urn:schemas-microsoft-com:office:word" xmlns:w="http://schemas.openxmlformats.org/wordprocessingml/2006/main" xmlns:w14="http://schemas.microsoft.com/office/word/2010/wordml" xmlns:wpg="http://schemas.microsoft.com/office/word/2010/wordprocessingGroup" xmlns:wpi="http://schemas.microsoft.com/office/word/2010/wordprocessingInk" xmlns:wne="http://schemas.microsoft.com/office/word/2006/wordml" xmlns:wps="http://schemas.microsoft.com/office/word/2010/wordprocessingShape" mc:Ignorable="w14 wp14">
   <w:abstractNum w:abstractNumId="0">
     <w:nsid w:val="00880198"/>
     <w:multiLevelType w:val="multilevel"/>
@@ -19261,7 +19370,7 @@
 </file>
 
 <file path=word/styles.xml><?xml version="1.0" encoding="utf-8"?>
-<w:styles xmlns:mc="http://schemas.openxmlformats.org/markup-compatibility/2006" xmlns:r="http://schemas.openxmlformats.org/officeDocument/2006/relationships" xmlns:w="http://schemas.openxmlformats.org/wordprocessingml/2006/main" xmlns:w14="http://schemas.microsoft.com/office/word/2010/wordml" xmlns:w15="http://schemas.microsoft.com/office/word/2012/wordml" mc:Ignorable="w14 w15">
+<w:styles xmlns:mc="http://schemas.openxmlformats.org/markup-compatibility/2006" xmlns:r="http://schemas.openxmlformats.org/officeDocument/2006/relationships" xmlns:w="http://schemas.openxmlformats.org/wordprocessingml/2006/main" xmlns:w14="http://schemas.microsoft.com/office/word/2010/wordml" mc:Ignorable="w14">
   <w:docDefaults>
     <w:rPrDefault>
       <w:rPr>
@@ -19271,362 +19380,152 @@
     </w:rPrDefault>
     <w:pPrDefault/>
   </w:docDefaults>
-  <w:latentStyles w:defLockedState="0" w:defUIPriority="0" w:defSemiHidden="0" w:defUnhideWhenUsed="0" w:defQFormat="0" w:count="371">
-    <w:lsdException w:name="Normal" w:qFormat="1"/>
-    <w:lsdException w:name="heading 1" w:qFormat="1"/>
-    <w:lsdException w:name="heading 2" w:qFormat="1"/>
-    <w:lsdException w:name="heading 3" w:qFormat="1"/>
-    <w:lsdException w:name="heading 4" w:qFormat="1"/>
-    <w:lsdException w:name="heading 5" w:qFormat="1"/>
-    <w:lsdException w:name="heading 6" w:qFormat="1"/>
-    <w:lsdException w:name="heading 7" w:semiHidden="1" w:unhideWhenUsed="1" w:qFormat="1"/>
-    <w:lsdException w:name="heading 8" w:semiHidden="1" w:unhideWhenUsed="1" w:qFormat="1"/>
-    <w:lsdException w:name="heading 9" w:semiHidden="1" w:unhideWhenUsed="1" w:qFormat="1"/>
-    <w:lsdException w:name="index 1" w:semiHidden="1" w:unhideWhenUsed="1"/>
-    <w:lsdException w:name="index 2" w:semiHidden="1" w:unhideWhenUsed="1"/>
-    <w:lsdException w:name="index 3" w:semiHidden="1" w:unhideWhenUsed="1"/>
-    <w:lsdException w:name="index 4" w:semiHidden="1" w:unhideWhenUsed="1"/>
-    <w:lsdException w:name="index 5" w:semiHidden="1" w:unhideWhenUsed="1"/>
-    <w:lsdException w:name="index 6" w:semiHidden="1" w:unhideWhenUsed="1"/>
-    <w:lsdException w:name="index 7" w:semiHidden="1" w:unhideWhenUsed="1"/>
-    <w:lsdException w:name="index 8" w:semiHidden="1" w:unhideWhenUsed="1"/>
-    <w:lsdException w:name="index 9" w:semiHidden="1" w:unhideWhenUsed="1"/>
-    <w:lsdException w:name="toc 1" w:semiHidden="1" w:uiPriority="39" w:unhideWhenUsed="1"/>
-    <w:lsdException w:name="toc 2" w:semiHidden="1" w:uiPriority="39" w:unhideWhenUsed="1"/>
-    <w:lsdException w:name="toc 3" w:semiHidden="1" w:unhideWhenUsed="1"/>
-    <w:lsdException w:name="toc 4" w:semiHidden="1" w:unhideWhenUsed="1"/>
-    <w:lsdException w:name="toc 5" w:semiHidden="1" w:unhideWhenUsed="1"/>
-    <w:lsdException w:name="toc 6" w:semiHidden="1" w:unhideWhenUsed="1"/>
-    <w:lsdException w:name="toc 7" w:semiHidden="1" w:unhideWhenUsed="1"/>
-    <w:lsdException w:name="toc 8" w:semiHidden="1" w:unhideWhenUsed="1"/>
-    <w:lsdException w:name="toc 9" w:semiHidden="1" w:unhideWhenUsed="1"/>
-    <w:lsdException w:name="Normal Indent" w:semiHidden="1" w:unhideWhenUsed="1"/>
-    <w:lsdException w:name="footnote text" w:semiHidden="1" w:unhideWhenUsed="1"/>
-    <w:lsdException w:name="annotation text" w:semiHidden="1" w:unhideWhenUsed="1"/>
-    <w:lsdException w:name="header" w:semiHidden="1" w:unhideWhenUsed="1"/>
-    <w:lsdException w:name="footer" w:semiHidden="1" w:unhideWhenUsed="1"/>
-    <w:lsdException w:name="index heading" w:semiHidden="1" w:unhideWhenUsed="1"/>
-    <w:lsdException w:name="caption" w:semiHidden="1" w:unhideWhenUsed="1" w:qFormat="1"/>
-    <w:lsdException w:name="table of figures" w:semiHidden="1" w:unhideWhenUsed="1"/>
-    <w:lsdException w:name="envelope address" w:semiHidden="1" w:unhideWhenUsed="1"/>
-    <w:lsdException w:name="envelope return" w:semiHidden="1" w:unhideWhenUsed="1"/>
-    <w:lsdException w:name="footnote reference" w:semiHidden="1" w:unhideWhenUsed="1"/>
-    <w:lsdException w:name="annotation reference" w:semiHidden="1" w:unhideWhenUsed="1"/>
-    <w:lsdException w:name="line number" w:semiHidden="1" w:unhideWhenUsed="1"/>
-    <w:lsdException w:name="page number" w:semiHidden="1" w:unhideWhenUsed="1"/>
-    <w:lsdException w:name="endnote reference" w:semiHidden="1" w:unhideWhenUsed="1"/>
-    <w:lsdException w:name="endnote text" w:semiHidden="1" w:unhideWhenUsed="1"/>
-    <w:lsdException w:name="table of authorities" w:semiHidden="1" w:unhideWhenUsed="1"/>
-    <w:lsdException w:name="macro" w:semiHidden="1" w:unhideWhenUsed="1"/>
-    <w:lsdException w:name="toa heading" w:semiHidden="1" w:unhideWhenUsed="1"/>
-    <w:lsdException w:name="List" w:semiHidden="1" w:unhideWhenUsed="1"/>
-    <w:lsdException w:name="List Bullet" w:semiHidden="1" w:unhideWhenUsed="1"/>
-    <w:lsdException w:name="List 2" w:semiHidden="1" w:unhideWhenUsed="1"/>
-    <w:lsdException w:name="List 3" w:semiHidden="1" w:unhideWhenUsed="1"/>
-    <w:lsdException w:name="List Bullet 2" w:semiHidden="1" w:unhideWhenUsed="1"/>
-    <w:lsdException w:name="List Bullet 3" w:semiHidden="1" w:unhideWhenUsed="1"/>
-    <w:lsdException w:name="List Bullet 4" w:semiHidden="1" w:unhideWhenUsed="1"/>
-    <w:lsdException w:name="List Bullet 5" w:semiHidden="1" w:unhideWhenUsed="1"/>
-    <w:lsdException w:name="List Number 2" w:semiHidden="1" w:unhideWhenUsed="1"/>
-    <w:lsdException w:name="List Number 3" w:semiHidden="1" w:unhideWhenUsed="1"/>
-    <w:lsdException w:name="List Number 4" w:semiHidden="1" w:unhideWhenUsed="1"/>
-    <w:lsdException w:name="List Number 5" w:semiHidden="1" w:unhideWhenUsed="1"/>
-    <w:lsdException w:name="Title" w:qFormat="1"/>
-    <w:lsdException w:name="Closing" w:semiHidden="1" w:unhideWhenUsed="1"/>
-    <w:lsdException w:name="Signature" w:semiHidden="1" w:unhideWhenUsed="1"/>
-    <w:lsdException w:name="Default Paragraph Font" w:semiHidden="1" w:unhideWhenUsed="1"/>
-    <w:lsdException w:name="Body Text" w:semiHidden="1" w:unhideWhenUsed="1"/>
-    <w:lsdException w:name="Body Text Indent" w:semiHidden="1" w:unhideWhenUsed="1"/>
-    <w:lsdException w:name="List Continue" w:semiHidden="1" w:unhideWhenUsed="1"/>
-    <w:lsdException w:name="List Continue 2" w:semiHidden="1" w:unhideWhenUsed="1"/>
-    <w:lsdException w:name="List Continue 3" w:semiHidden="1" w:unhideWhenUsed="1"/>
-    <w:lsdException w:name="List Continue 4" w:semiHidden="1" w:unhideWhenUsed="1"/>
-    <w:lsdException w:name="List Continue 5" w:semiHidden="1" w:unhideWhenUsed="1"/>
-    <w:lsdException w:name="Message Header" w:semiHidden="1" w:unhideWhenUsed="1"/>
-    <w:lsdException w:name="Subtitle" w:qFormat="1"/>
-    <w:lsdException w:name="Body Text First Indent 2" w:semiHidden="1" w:unhideWhenUsed="1"/>
-    <w:lsdException w:name="Note Heading" w:semiHidden="1" w:unhideWhenUsed="1"/>
-    <w:lsdException w:name="Body Text 2" w:semiHidden="1" w:unhideWhenUsed="1"/>
-    <w:lsdException w:name="Body Text 3" w:semiHidden="1" w:unhideWhenUsed="1"/>
-    <w:lsdException w:name="Body Text Indent 2" w:semiHidden="1" w:unhideWhenUsed="1"/>
-    <w:lsdException w:name="Body Text Indent 3" w:semiHidden="1" w:unhideWhenUsed="1"/>
-    <w:lsdException w:name="Block Text" w:semiHidden="1" w:unhideWhenUsed="1"/>
-    <w:lsdException w:name="Hyperlink" w:semiHidden="1" w:uiPriority="99" w:unhideWhenUsed="1"/>
-    <w:lsdException w:name="FollowedHyperlink" w:semiHidden="1" w:unhideWhenUsed="1"/>
-    <w:lsdException w:name="Strong" w:qFormat="1"/>
-    <w:lsdException w:name="Emphasis" w:qFormat="1"/>
-    <w:lsdException w:name="Document Map" w:semiHidden="1" w:unhideWhenUsed="1"/>
-    <w:lsdException w:name="Plain Text" w:semiHidden="1" w:unhideWhenUsed="1"/>
-    <w:lsdException w:name="E-mail Signature" w:semiHidden="1" w:unhideWhenUsed="1"/>
-    <w:lsdException w:name="HTML Top of Form" w:semiHidden="1" w:unhideWhenUsed="1"/>
-    <w:lsdException w:name="HTML Bottom of Form" w:semiHidden="1" w:unhideWhenUsed="1"/>
-    <w:lsdException w:name="Normal (Web)" w:semiHidden="1" w:unhideWhenUsed="1"/>
-    <w:lsdException w:name="HTML Acronym" w:semiHidden="1" w:unhideWhenUsed="1"/>
-    <w:lsdException w:name="HTML Address" w:semiHidden="1" w:unhideWhenUsed="1"/>
-    <w:lsdException w:name="HTML Cite" w:semiHidden="1" w:unhideWhenUsed="1"/>
-    <w:lsdException w:name="HTML Code" w:semiHidden="1" w:unhideWhenUsed="1"/>
-    <w:lsdException w:name="HTML Definition" w:semiHidden="1" w:unhideWhenUsed="1"/>
-    <w:lsdException w:name="HTML Keyboard" w:semiHidden="1" w:unhideWhenUsed="1"/>
-    <w:lsdException w:name="HTML Preformatted" w:semiHidden="1" w:unhideWhenUsed="1"/>
-    <w:lsdException w:name="HTML Sample" w:semiHidden="1" w:unhideWhenUsed="1"/>
-    <w:lsdException w:name="HTML Typewriter" w:semiHidden="1" w:unhideWhenUsed="1"/>
-    <w:lsdException w:name="HTML Variable" w:semiHidden="1" w:unhideWhenUsed="1"/>
-    <w:lsdException w:name="Normal Table" w:semiHidden="1" w:unhideWhenUsed="1"/>
-    <w:lsdException w:name="annotation subject" w:semiHidden="1" w:unhideWhenUsed="1"/>
-    <w:lsdException w:name="No List" w:semiHidden="1" w:unhideWhenUsed="1"/>
-    <w:lsdException w:name="Outline List 1" w:semiHidden="1" w:unhideWhenUsed="1"/>
-    <w:lsdException w:name="Outline List 2" w:semiHidden="1" w:unhideWhenUsed="1"/>
-    <w:lsdException w:name="Outline List 3" w:semiHidden="1" w:unhideWhenUsed="1"/>
-    <w:lsdException w:name="Table Simple 1" w:semiHidden="1" w:unhideWhenUsed="1"/>
-    <w:lsdException w:name="Table Simple 2" w:semiHidden="1" w:unhideWhenUsed="1"/>
-    <w:lsdException w:name="Table Simple 3" w:semiHidden="1" w:unhideWhenUsed="1"/>
-    <w:lsdException w:name="Table Classic 1" w:semiHidden="1" w:unhideWhenUsed="1"/>
-    <w:lsdException w:name="Table Classic 2" w:semiHidden="1" w:unhideWhenUsed="1"/>
-    <w:lsdException w:name="Table Classic 3" w:semiHidden="1" w:unhideWhenUsed="1"/>
-    <w:lsdException w:name="Table Classic 4" w:semiHidden="1" w:unhideWhenUsed="1"/>
-    <w:lsdException w:name="Table Colorful 1" w:semiHidden="1" w:unhideWhenUsed="1"/>
-    <w:lsdException w:name="Table Colorful 2" w:semiHidden="1" w:unhideWhenUsed="1"/>
-    <w:lsdException w:name="Table Colorful 3" w:semiHidden="1" w:unhideWhenUsed="1"/>
-    <w:lsdException w:name="Table Columns 1" w:semiHidden="1" w:unhideWhenUsed="1"/>
-    <w:lsdException w:name="Table Columns 2" w:semiHidden="1" w:unhideWhenUsed="1"/>
-    <w:lsdException w:name="Table Columns 3" w:semiHidden="1" w:unhideWhenUsed="1"/>
-    <w:lsdException w:name="Table Columns 4" w:semiHidden="1" w:unhideWhenUsed="1"/>
-    <w:lsdException w:name="Table Columns 5" w:semiHidden="1" w:unhideWhenUsed="1"/>
-    <w:lsdException w:name="Table Grid 1" w:semiHidden="1" w:unhideWhenUsed="1"/>
-    <w:lsdException w:name="Table Grid 2" w:semiHidden="1" w:unhideWhenUsed="1"/>
-    <w:lsdException w:name="Table Grid 3" w:semiHidden="1" w:unhideWhenUsed="1"/>
-    <w:lsdException w:name="Table Grid 4" w:semiHidden="1" w:unhideWhenUsed="1"/>
-    <w:lsdException w:name="Table Grid 5" w:semiHidden="1" w:unhideWhenUsed="1"/>
-    <w:lsdException w:name="Table Grid 6" w:semiHidden="1" w:unhideWhenUsed="1"/>
-    <w:lsdException w:name="Table Grid 7" w:semiHidden="1" w:unhideWhenUsed="1"/>
-    <w:lsdException w:name="Table Grid 8" w:semiHidden="1" w:unhideWhenUsed="1"/>
-    <w:lsdException w:name="Table List 1" w:semiHidden="1" w:unhideWhenUsed="1"/>
-    <w:lsdException w:name="Table List 2" w:semiHidden="1" w:unhideWhenUsed="1"/>
-    <w:lsdException w:name="Table List 3" w:semiHidden="1" w:unhideWhenUsed="1"/>
-    <w:lsdException w:name="Table List 4" w:semiHidden="1" w:unhideWhenUsed="1"/>
-    <w:lsdException w:name="Table List 5" w:semiHidden="1" w:unhideWhenUsed="1"/>
-    <w:lsdException w:name="Table List 6" w:semiHidden="1" w:unhideWhenUsed="1"/>
-    <w:lsdException w:name="Table List 7" w:semiHidden="1" w:unhideWhenUsed="1"/>
-    <w:lsdException w:name="Table List 8" w:semiHidden="1" w:unhideWhenUsed="1"/>
-    <w:lsdException w:name="Table 3D effects 1" w:semiHidden="1" w:unhideWhenUsed="1"/>
-    <w:lsdException w:name="Table 3D effects 2" w:semiHidden="1" w:unhideWhenUsed="1"/>
-    <w:lsdException w:name="Table 3D effects 3" w:semiHidden="1" w:unhideWhenUsed="1"/>
-    <w:lsdException w:name="Table Contemporary" w:semiHidden="1" w:unhideWhenUsed="1"/>
-    <w:lsdException w:name="Table Elegant" w:semiHidden="1" w:unhideWhenUsed="1"/>
-    <w:lsdException w:name="Table Professional" w:semiHidden="1" w:unhideWhenUsed="1"/>
-    <w:lsdException w:name="Table Subtle 1" w:semiHidden="1" w:unhideWhenUsed="1"/>
-    <w:lsdException w:name="Table Subtle 2" w:semiHidden="1" w:unhideWhenUsed="1"/>
-    <w:lsdException w:name="Table Web 1" w:semiHidden="1" w:unhideWhenUsed="1"/>
-    <w:lsdException w:name="Table Web 2" w:semiHidden="1" w:unhideWhenUsed="1"/>
-    <w:lsdException w:name="Table Web 3" w:semiHidden="1" w:unhideWhenUsed="1"/>
-    <w:lsdException w:name="Balloon Text" w:semiHidden="1" w:unhideWhenUsed="1"/>
-    <w:lsdException w:name="Table Theme" w:semiHidden="1" w:unhideWhenUsed="1"/>
-    <w:lsdException w:name="Placeholder Text" w:semiHidden="1" w:uiPriority="99"/>
-    <w:lsdException w:name="No Spacing" w:uiPriority="1" w:qFormat="1"/>
-    <w:lsdException w:name="Light Shading" w:uiPriority="60"/>
-    <w:lsdException w:name="Light List" w:uiPriority="61"/>
-    <w:lsdException w:name="Light Grid" w:uiPriority="62"/>
-    <w:lsdException w:name="Medium Shading 1" w:uiPriority="63"/>
-    <w:lsdException w:name="Medium Shading 2" w:uiPriority="64"/>
-    <w:lsdException w:name="Medium List 1" w:uiPriority="65"/>
-    <w:lsdException w:name="Medium List 2" w:uiPriority="66"/>
-    <w:lsdException w:name="Medium Grid 1" w:uiPriority="67"/>
-    <w:lsdException w:name="Medium Grid 2" w:uiPriority="68"/>
-    <w:lsdException w:name="Medium Grid 3" w:uiPriority="69"/>
-    <w:lsdException w:name="Dark List" w:uiPriority="70"/>
-    <w:lsdException w:name="Colorful Shading" w:uiPriority="71"/>
-    <w:lsdException w:name="Colorful List" w:uiPriority="72"/>
-    <w:lsdException w:name="Colorful Grid" w:uiPriority="73"/>
-    <w:lsdException w:name="Light Shading Accent 1" w:uiPriority="60"/>
-    <w:lsdException w:name="Light List Accent 1" w:uiPriority="61"/>
-    <w:lsdException w:name="Light Grid Accent 1" w:uiPriority="62"/>
-    <w:lsdException w:name="Medium Shading 1 Accent 1" w:uiPriority="63"/>
-    <w:lsdException w:name="Medium Shading 2 Accent 1" w:uiPriority="64"/>
-    <w:lsdException w:name="Medium List 1 Accent 1" w:uiPriority="65"/>
-    <w:lsdException w:name="Revision" w:semiHidden="1" w:uiPriority="99"/>
-    <w:lsdException w:name="List Paragraph" w:uiPriority="34" w:qFormat="1"/>
-    <w:lsdException w:name="Quote" w:uiPriority="29" w:qFormat="1"/>
-    <w:lsdException w:name="Intense Quote" w:uiPriority="30" w:qFormat="1"/>
-    <w:lsdException w:name="Medium List 2 Accent 1" w:uiPriority="66"/>
-    <w:lsdException w:name="Medium Grid 1 Accent 1" w:uiPriority="67"/>
-    <w:lsdException w:name="Medium Grid 2 Accent 1" w:uiPriority="68"/>
-    <w:lsdException w:name="Medium Grid 3 Accent 1" w:uiPriority="69"/>
-    <w:lsdException w:name="Dark List Accent 1" w:uiPriority="70"/>
-    <w:lsdException w:name="Colorful Shading Accent 1" w:uiPriority="71"/>
-    <w:lsdException w:name="Colorful List Accent 1" w:uiPriority="72"/>
-    <w:lsdException w:name="Colorful Grid Accent 1" w:uiPriority="73"/>
-    <w:lsdException w:name="Light Shading Accent 2" w:uiPriority="60"/>
-    <w:lsdException w:name="Light List Accent 2" w:uiPriority="61"/>
-    <w:lsdException w:name="Light Grid Accent 2" w:uiPriority="62"/>
-    <w:lsdException w:name="Medium Shading 1 Accent 2" w:uiPriority="63"/>
-    <w:lsdException w:name="Medium Shading 2 Accent 2" w:uiPriority="64"/>
-    <w:lsdException w:name="Medium List 1 Accent 2" w:uiPriority="65"/>
-    <w:lsdException w:name="Medium List 2 Accent 2" w:uiPriority="66"/>
-    <w:lsdException w:name="Medium Grid 1 Accent 2" w:uiPriority="67"/>
-    <w:lsdException w:name="Medium Grid 2 Accent 2" w:uiPriority="68"/>
-    <w:lsdException w:name="Medium Grid 3 Accent 2" w:uiPriority="69"/>
-    <w:lsdException w:name="Dark List Accent 2" w:uiPriority="70"/>
-    <w:lsdException w:name="Colorful Shading Accent 2" w:uiPriority="71"/>
-    <w:lsdException w:name="Colorful List Accent 2" w:uiPriority="72"/>
-    <w:lsdException w:name="Colorful Grid Accent 2" w:uiPriority="73"/>
-    <w:lsdException w:name="Light Shading Accent 3" w:uiPriority="60"/>
-    <w:lsdException w:name="Light List Accent 3" w:uiPriority="61"/>
-    <w:lsdException w:name="Light Grid Accent 3" w:uiPriority="62"/>
-    <w:lsdException w:name="Medium Shading 1 Accent 3" w:uiPriority="63"/>
-    <w:lsdException w:name="Medium Shading 2 Accent 3" w:uiPriority="64"/>
-    <w:lsdException w:name="Medium List 1 Accent 3" w:uiPriority="65"/>
-    <w:lsdException w:name="Medium List 2 Accent 3" w:uiPriority="66"/>
-    <w:lsdException w:name="Medium Grid 1 Accent 3" w:uiPriority="67"/>
-    <w:lsdException w:name="Medium Grid 2 Accent 3" w:uiPriority="68"/>
-    <w:lsdException w:name="Medium Grid 3 Accent 3" w:uiPriority="69"/>
-    <w:lsdException w:name="Dark List Accent 3" w:uiPriority="70"/>
-    <w:lsdException w:name="Colorful Shading Accent 3" w:uiPriority="71"/>
-    <w:lsdException w:name="Colorful List Accent 3" w:uiPriority="72"/>
-    <w:lsdException w:name="Colorful Grid Accent 3" w:uiPriority="73"/>
-    <w:lsdException w:name="Light Shading Accent 4" w:uiPriority="60"/>
-    <w:lsdException w:name="Light List Accent 4" w:uiPriority="61"/>
-    <w:lsdException w:name="Light Grid Accent 4" w:uiPriority="62"/>
-    <w:lsdException w:name="Medium Shading 1 Accent 4" w:uiPriority="63"/>
-    <w:lsdException w:name="Medium Shading 2 Accent 4" w:uiPriority="64"/>
-    <w:lsdException w:name="Medium List 1 Accent 4" w:uiPriority="65"/>
-    <w:lsdException w:name="Medium List 2 Accent 4" w:uiPriority="66"/>
-    <w:lsdException w:name="Medium Grid 1 Accent 4" w:uiPriority="67"/>
-    <w:lsdException w:name="Medium Grid 2 Accent 4" w:uiPriority="68"/>
-    <w:lsdException w:name="Medium Grid 3 Accent 4" w:uiPriority="69"/>
-    <w:lsdException w:name="Dark List Accent 4" w:uiPriority="70"/>
-    <w:lsdException w:name="Colorful Shading Accent 4" w:uiPriority="71"/>
-    <w:lsdException w:name="Colorful List Accent 4" w:uiPriority="72"/>
-    <w:lsdException w:name="Colorful Grid Accent 4" w:uiPriority="73"/>
-    <w:lsdException w:name="Light Shading Accent 5" w:uiPriority="60"/>
-    <w:lsdException w:name="Light List Accent 5" w:uiPriority="61"/>
-    <w:lsdException w:name="Light Grid Accent 5" w:uiPriority="62"/>
-    <w:lsdException w:name="Medium Shading 1 Accent 5" w:uiPriority="63"/>
-    <w:lsdException w:name="Medium Shading 2 Accent 5" w:uiPriority="64"/>
-    <w:lsdException w:name="Medium List 1 Accent 5" w:uiPriority="65"/>
-    <w:lsdException w:name="Medium List 2 Accent 5" w:uiPriority="66"/>
-    <w:lsdException w:name="Medium Grid 1 Accent 5" w:uiPriority="67"/>
-    <w:lsdException w:name="Medium Grid 2 Accent 5" w:uiPriority="68"/>
-    <w:lsdException w:name="Medium Grid 3 Accent 5" w:uiPriority="69"/>
-    <w:lsdException w:name="Dark List Accent 5" w:uiPriority="70"/>
-    <w:lsdException w:name="Colorful Shading Accent 5" w:uiPriority="71"/>
-    <w:lsdException w:name="Colorful List Accent 5" w:uiPriority="72"/>
-    <w:lsdException w:name="Colorful Grid Accent 5" w:uiPriority="73"/>
-    <w:lsdException w:name="Light Shading Accent 6" w:uiPriority="60"/>
-    <w:lsdException w:name="Light List Accent 6" w:uiPriority="61"/>
-    <w:lsdException w:name="Light Grid Accent 6" w:uiPriority="62"/>
-    <w:lsdException w:name="Medium Shading 1 Accent 6" w:uiPriority="63"/>
-    <w:lsdException w:name="Medium Shading 2 Accent 6" w:uiPriority="64"/>
-    <w:lsdException w:name="Medium List 1 Accent 6" w:uiPriority="65"/>
-    <w:lsdException w:name="Medium List 2 Accent 6" w:uiPriority="66"/>
-    <w:lsdException w:name="Medium Grid 1 Accent 6" w:uiPriority="67"/>
-    <w:lsdException w:name="Medium Grid 2 Accent 6" w:uiPriority="68"/>
-    <w:lsdException w:name="Medium Grid 3 Accent 6" w:uiPriority="69"/>
-    <w:lsdException w:name="Dark List Accent 6" w:uiPriority="70"/>
-    <w:lsdException w:name="Colorful Shading Accent 6" w:uiPriority="71"/>
-    <w:lsdException w:name="Colorful List Accent 6" w:uiPriority="72"/>
-    <w:lsdException w:name="Colorful Grid Accent 6" w:uiPriority="73"/>
-    <w:lsdException w:name="Subtle Emphasis" w:uiPriority="19" w:qFormat="1"/>
-    <w:lsdException w:name="Intense Emphasis" w:uiPriority="21" w:qFormat="1"/>
-    <w:lsdException w:name="Subtle Reference" w:uiPriority="31" w:qFormat="1"/>
-    <w:lsdException w:name="Intense Reference" w:uiPriority="32" w:qFormat="1"/>
-    <w:lsdException w:name="Book Title" w:uiPriority="33" w:qFormat="1"/>
-    <w:lsdException w:name="Bibliography" w:semiHidden="1" w:uiPriority="37" w:unhideWhenUsed="1"/>
-    <w:lsdException w:name="TOC Heading" w:semiHidden="1" w:uiPriority="39" w:unhideWhenUsed="1" w:qFormat="1"/>
-    <w:lsdException w:name="Grid Table 4" w:uiPriority="49"/>
-    <w:lsdException w:name="Grid Table 5 Dark" w:uiPriority="50"/>
-    <w:lsdException w:name="Grid Table 6 Colorful" w:uiPriority="51"/>
-    <w:lsdException w:name="Grid Table 7 Colorful" w:uiPriority="52"/>
-    <w:lsdException w:name="Grid Table 1 Light Accent 1" w:uiPriority="46"/>
-    <w:lsdException w:name="Grid Table 2 Accent 1" w:uiPriority="47"/>
-    <w:lsdException w:name="Grid Table 3 Accent 1" w:uiPriority="48"/>
-    <w:lsdException w:name="Grid Table 4 Accent 1" w:uiPriority="49"/>
-    <w:lsdException w:name="Grid Table 5 Dark Accent 1" w:uiPriority="50"/>
-    <w:lsdException w:name="Grid Table 6 Colorful Accent 1" w:uiPriority="51"/>
-    <w:lsdException w:name="Grid Table 7 Colorful Accent 1" w:uiPriority="52"/>
-    <w:lsdException w:name="Grid Table 1 Light Accent 2" w:uiPriority="46"/>
-    <w:lsdException w:name="Grid Table 2 Accent 2" w:uiPriority="47"/>
-    <w:lsdException w:name="Grid Table 3 Accent 2" w:uiPriority="48"/>
-    <w:lsdException w:name="Grid Table 4 Accent 2" w:uiPriority="49"/>
-    <w:lsdException w:name="Grid Table 5 Dark Accent 2" w:uiPriority="50"/>
-    <w:lsdException w:name="Grid Table 6 Colorful Accent 2" w:uiPriority="51"/>
-    <w:lsdException w:name="Grid Table 7 Colorful Accent 2" w:uiPriority="52"/>
-    <w:lsdException w:name="Grid Table 1 Light Accent 3" w:uiPriority="46"/>
-    <w:lsdException w:name="Grid Table 2 Accent 3" w:uiPriority="47"/>
-    <w:lsdException w:name="Grid Table 3 Accent 3" w:uiPriority="48"/>
-    <w:lsdException w:name="Grid Table 4 Accent 3" w:uiPriority="49"/>
-    <w:lsdException w:name="Grid Table 5 Dark Accent 3" w:uiPriority="50"/>
-    <w:lsdException w:name="Grid Table 6 Colorful Accent 3" w:uiPriority="51"/>
-    <w:lsdException w:name="Grid Table 7 Colorful Accent 3" w:uiPriority="52"/>
-    <w:lsdException w:name="Grid Table 1 Light Accent 4" w:uiPriority="46"/>
-    <w:lsdException w:name="Grid Table 2 Accent 4" w:uiPriority="47"/>
-    <w:lsdException w:name="Grid Table 3 Accent 4" w:uiPriority="48"/>
-    <w:lsdException w:name="Grid Table 4 Accent 4" w:uiPriority="49"/>
-    <w:lsdException w:name="Grid Table 5 Dark Accent 4" w:uiPriority="50"/>
-    <w:lsdException w:name="Grid Table 6 Colorful Accent 4" w:uiPriority="51"/>
-    <w:lsdException w:name="Grid Table 7 Colorful Accent 4" w:uiPriority="52"/>
-    <w:lsdException w:name="Grid Table 1 Light Accent 5" w:uiPriority="46"/>
-    <w:lsdException w:name="Grid Table 2 Accent 5" w:uiPriority="47"/>
-    <w:lsdException w:name="Grid Table 3 Accent 5" w:uiPriority="48"/>
-    <w:lsdException w:name="Grid Table 4 Accent 5" w:uiPriority="49"/>
-    <w:lsdException w:name="Grid Table 5 Dark Accent 5" w:uiPriority="50"/>
-    <w:lsdException w:name="Grid Table 6 Colorful Accent 5" w:uiPriority="51"/>
-    <w:lsdException w:name="Grid Table 7 Colorful Accent 5" w:uiPriority="52"/>
-    <w:lsdException w:name="Grid Table 1 Light Accent 6" w:uiPriority="46"/>
-    <w:lsdException w:name="Grid Table 2 Accent 6" w:uiPriority="47"/>
-    <w:lsdException w:name="Grid Table 3 Accent 6" w:uiPriority="48"/>
-    <w:lsdException w:name="Grid Table 4 Accent 6" w:uiPriority="49"/>
-    <w:lsdException w:name="Grid Table 5 Dark Accent 6" w:uiPriority="50"/>
-    <w:lsdException w:name="Grid Table 6 Colorful Accent 6" w:uiPriority="51"/>
-    <w:lsdException w:name="Grid Table 7 Colorful Accent 6" w:uiPriority="52"/>
-    <w:lsdException w:name="List Table 1 Light" w:uiPriority="46"/>
-    <w:lsdException w:name="List Table 2" w:uiPriority="47"/>
-    <w:lsdException w:name="List Table 3" w:uiPriority="48"/>
-    <w:lsdException w:name="List Table 4" w:uiPriority="49"/>
-    <w:lsdException w:name="List Table 5 Dark" w:uiPriority="50"/>
-    <w:lsdException w:name="List Table 6 Colorful" w:uiPriority="51"/>
-    <w:lsdException w:name="List Table 7 Colorful" w:uiPriority="52"/>
-    <w:lsdException w:name="List Table 1 Light Accent 1" w:uiPriority="46"/>
-    <w:lsdException w:name="List Table 2 Accent 1" w:uiPriority="47"/>
-    <w:lsdException w:name="List Table 3 Accent 1" w:uiPriority="48"/>
-    <w:lsdException w:name="List Table 4 Accent 1" w:uiPriority="49"/>
-    <w:lsdException w:name="List Table 5 Dark Accent 1" w:uiPriority="50"/>
-    <w:lsdException w:name="List Table 6 Colorful Accent 1" w:uiPriority="51"/>
-    <w:lsdException w:name="List Table 7 Colorful Accent 1" w:uiPriority="52"/>
-    <w:lsdException w:name="List Table 1 Light Accent 2" w:uiPriority="46"/>
-    <w:lsdException w:name="List Table 2 Accent 2" w:uiPriority="47"/>
-    <w:lsdException w:name="List Table 3 Accent 2" w:uiPriority="48"/>
-    <w:lsdException w:name="List Table 4 Accent 2" w:uiPriority="49"/>
-    <w:lsdException w:name="List Table 5 Dark Accent 2" w:uiPriority="50"/>
-    <w:lsdException w:name="List Table 6 Colorful Accent 2" w:uiPriority="51"/>
-    <w:lsdException w:name="List Table 7 Colorful Accent 2" w:uiPriority="52"/>
-    <w:lsdException w:name="List Table 1 Light Accent 3" w:uiPriority="46"/>
-    <w:lsdException w:name="List Table 2 Accent 3" w:uiPriority="47"/>
-    <w:lsdException w:name="List Table 3 Accent 3" w:uiPriority="48"/>
-    <w:lsdException w:name="List Table 4 Accent 3" w:uiPriority="49"/>
-    <w:lsdException w:name="List Table 5 Dark Accent 3" w:uiPriority="50"/>
-    <w:lsdException w:name="List Table 6 Colorful Accent 3" w:uiPriority="51"/>
-    <w:lsdException w:name="List Table 7 Colorful Accent 3" w:uiPriority="52"/>
-    <w:lsdException w:name="List Table 1 Light Accent 4" w:uiPriority="46"/>
-    <w:lsdException w:name="List Table 2 Accent 4" w:uiPriority="47"/>
-    <w:lsdException w:name="List Table 3 Accent 4" w:uiPriority="48"/>
-    <w:lsdException w:name="List Table 4 Accent 4" w:uiPriority="49"/>
-    <w:lsdException w:name="List Table 5 Dark Accent 4" w:uiPriority="50"/>
-    <w:lsdException w:name="List Table 6 Colorful Accent 4" w:uiPriority="51"/>
-    <w:lsdException w:name="List Table 7 Colorful Accent 4" w:uiPriority="52"/>
-    <w:lsdException w:name="List Table 1 Light Accent 5" w:uiPriority="46"/>
-    <w:lsdException w:name="List Table 2 Accent 5" w:uiPriority="47"/>
-    <w:lsdException w:name="List Table 3 Accent 5" w:uiPriority="48"/>
-    <w:lsdException w:name="List Table 4 Accent 5" w:uiPriority="49"/>
-    <w:lsdException w:name="List Table 5 Dark Accent 5" w:uiPriority="50"/>
-    <w:lsdException w:name="List Table 6 Colorful Accent 5" w:uiPriority="51"/>
-    <w:lsdException w:name="List Table 7 Colorful Accent 5" w:uiPriority="52"/>
-    <w:lsdException w:name="List Table 1 Light Accent 6" w:uiPriority="46"/>
-    <w:lsdException w:name="List Table 2 Accent 6" w:uiPriority="47"/>
-    <w:lsdException w:name="List Table 3 Accent 6" w:uiPriority="48"/>
-    <w:lsdException w:name="List Table 4 Accent 6" w:uiPriority="49"/>
-    <w:lsdException w:name="List Table 5 Dark Accent 6" w:uiPriority="50"/>
-    <w:lsdException w:name="List Table 6 Colorful Accent 6" w:uiPriority="51"/>
-    <w:lsdException w:name="List Table 7 Colorful Accent 6" w:uiPriority="52"/>
+  <w:latentStyles w:defLockedState="0" w:defUIPriority="0" w:defSemiHidden="1" w:defUnhideWhenUsed="1" w:defQFormat="0" w:count="276">
+    <w:lsdException w:name="Normal" w:semiHidden="0" w:unhideWhenUsed="0" w:qFormat="1"/>
+    <w:lsdException w:name="heading 1" w:semiHidden="0" w:unhideWhenUsed="0" w:qFormat="1"/>
+    <w:lsdException w:name="heading 2" w:semiHidden="0" w:unhideWhenUsed="0" w:qFormat="1"/>
+    <w:lsdException w:name="heading 3" w:semiHidden="0" w:unhideWhenUsed="0" w:qFormat="1"/>
+    <w:lsdException w:name="heading 4" w:semiHidden="0" w:unhideWhenUsed="0" w:qFormat="1"/>
+    <w:lsdException w:name="heading 5" w:semiHidden="0" w:unhideWhenUsed="0" w:qFormat="1"/>
+    <w:lsdException w:name="heading 6" w:semiHidden="0" w:unhideWhenUsed="0" w:qFormat="1"/>
+    <w:lsdException w:name="heading 7" w:qFormat="1"/>
+    <w:lsdException w:name="heading 8" w:qFormat="1"/>
+    <w:lsdException w:name="heading 9" w:qFormat="1"/>
+    <w:lsdException w:name="toc 1" w:uiPriority="39"/>
+    <w:lsdException w:name="toc 2" w:uiPriority="39"/>
+    <w:lsdException w:name="caption" w:qFormat="1"/>
+    <w:lsdException w:name="List Number" w:semiHidden="0" w:unhideWhenUsed="0"/>
+    <w:lsdException w:name="List 4" w:semiHidden="0" w:unhideWhenUsed="0"/>
+    <w:lsdException w:name="List 5" w:semiHidden="0" w:unhideWhenUsed="0"/>
+    <w:lsdException w:name="Title" w:semiHidden="0" w:unhideWhenUsed="0" w:qFormat="1"/>
+    <w:lsdException w:name="Subtitle" w:semiHidden="0" w:unhideWhenUsed="0" w:qFormat="1"/>
+    <w:lsdException w:name="Salutation" w:semiHidden="0" w:unhideWhenUsed="0"/>
+    <w:lsdException w:name="Date" w:semiHidden="0" w:unhideWhenUsed="0"/>
+    <w:lsdException w:name="Body Text First Indent" w:semiHidden="0" w:unhideWhenUsed="0"/>
+    <w:lsdException w:name="Hyperlink" w:uiPriority="99"/>
+    <w:lsdException w:name="Strong" w:semiHidden="0" w:unhideWhenUsed="0" w:qFormat="1"/>
+    <w:lsdException w:name="Emphasis" w:semiHidden="0" w:unhideWhenUsed="0" w:qFormat="1"/>
+    <w:lsdException w:name="Table Grid" w:semiHidden="0" w:unhideWhenUsed="0"/>
+    <w:lsdException w:name="Note Level 1" w:semiHidden="0" w:unhideWhenUsed="0"/>
+    <w:lsdException w:name="Note Level 2" w:semiHidden="0" w:unhideWhenUsed="0"/>
+    <w:lsdException w:name="Note Level 3" w:semiHidden="0" w:unhideWhenUsed="0"/>
+    <w:lsdException w:name="Note Level 4" w:semiHidden="0" w:unhideWhenUsed="0"/>
+    <w:lsdException w:name="Note Level 5" w:semiHidden="0" w:unhideWhenUsed="0"/>
+    <w:lsdException w:name="Note Level 6" w:semiHidden="0" w:unhideWhenUsed="0"/>
+    <w:lsdException w:name="Note Level 7" w:semiHidden="0" w:unhideWhenUsed="0"/>
+    <w:lsdException w:name="Note Level 8" w:semiHidden="0" w:unhideWhenUsed="0"/>
+    <w:lsdException w:name="Note Level 9" w:semiHidden="0" w:unhideWhenUsed="0"/>
+    <w:lsdException w:name="Placeholder Text" w:uiPriority="99" w:unhideWhenUsed="0"/>
+    <w:lsdException w:name="No Spacing" w:semiHidden="0" w:uiPriority="1" w:unhideWhenUsed="0" w:qFormat="1"/>
+    <w:lsdException w:name="Light Shading" w:semiHidden="0" w:uiPriority="60" w:unhideWhenUsed="0"/>
+    <w:lsdException w:name="Light List" w:semiHidden="0" w:uiPriority="61" w:unhideWhenUsed="0"/>
+    <w:lsdException w:name="Light Grid" w:semiHidden="0" w:uiPriority="62" w:unhideWhenUsed="0"/>
+    <w:lsdException w:name="Medium Shading 1" w:semiHidden="0" w:uiPriority="63" w:unhideWhenUsed="0"/>
+    <w:lsdException w:name="Medium Shading 2" w:semiHidden="0" w:uiPriority="64" w:unhideWhenUsed="0"/>
+    <w:lsdException w:name="Medium List 1" w:semiHidden="0" w:uiPriority="65" w:unhideWhenUsed="0"/>
+    <w:lsdException w:name="Medium List 2" w:semiHidden="0" w:uiPriority="66" w:unhideWhenUsed="0"/>
+    <w:lsdException w:name="Medium Grid 1" w:semiHidden="0" w:uiPriority="67" w:unhideWhenUsed="0"/>
+    <w:lsdException w:name="Medium Grid 2" w:semiHidden="0" w:uiPriority="68" w:unhideWhenUsed="0"/>
+    <w:lsdException w:name="Medium Grid 3" w:semiHidden="0" w:uiPriority="69" w:unhideWhenUsed="0"/>
+    <w:lsdException w:name="Dark List" w:semiHidden="0" w:uiPriority="70" w:unhideWhenUsed="0"/>
+    <w:lsdException w:name="Colorful Shading" w:semiHidden="0" w:uiPriority="71" w:unhideWhenUsed="0"/>
+    <w:lsdException w:name="Colorful List" w:semiHidden="0" w:uiPriority="72" w:unhideWhenUsed="0"/>
+    <w:lsdException w:name="Colorful Grid" w:semiHidden="0" w:uiPriority="73" w:unhideWhenUsed="0"/>
+    <w:lsdException w:name="Light Shading Accent 1" w:semiHidden="0" w:uiPriority="60" w:unhideWhenUsed="0"/>
+    <w:lsdException w:name="Light List Accent 1" w:semiHidden="0" w:uiPriority="61" w:unhideWhenUsed="0"/>
+    <w:lsdException w:name="Light Grid Accent 1" w:semiHidden="0" w:uiPriority="62" w:unhideWhenUsed="0"/>
+    <w:lsdException w:name="Medium Shading 1 Accent 1" w:semiHidden="0" w:uiPriority="63" w:unhideWhenUsed="0"/>
+    <w:lsdException w:name="Medium Shading 2 Accent 1" w:semiHidden="0" w:uiPriority="64" w:unhideWhenUsed="0"/>
+    <w:lsdException w:name="Medium List 1 Accent 1" w:semiHidden="0" w:uiPriority="65" w:unhideWhenUsed="0"/>
+    <w:lsdException w:name="Revision" w:uiPriority="99" w:unhideWhenUsed="0"/>
+    <w:lsdException w:name="List Paragraph" w:semiHidden="0" w:uiPriority="34" w:unhideWhenUsed="0" w:qFormat="1"/>
+    <w:lsdException w:name="Quote" w:semiHidden="0" w:uiPriority="29" w:unhideWhenUsed="0" w:qFormat="1"/>
+    <w:lsdException w:name="Intense Quote" w:semiHidden="0" w:uiPriority="30" w:unhideWhenUsed="0" w:qFormat="1"/>
+    <w:lsdException w:name="Medium List 2 Accent 1" w:semiHidden="0" w:uiPriority="66" w:unhideWhenUsed="0"/>
+    <w:lsdException w:name="Medium Grid 1 Accent 1" w:semiHidden="0" w:uiPriority="67" w:unhideWhenUsed="0"/>
+    <w:lsdException w:name="Medium Grid 2 Accent 1" w:semiHidden="0" w:uiPriority="68" w:unhideWhenUsed="0"/>
+    <w:lsdException w:name="Medium Grid 3 Accent 1" w:semiHidden="0" w:uiPriority="69" w:unhideWhenUsed="0"/>
+    <w:lsdException w:name="Dark List Accent 1" w:semiHidden="0" w:uiPriority="70" w:unhideWhenUsed="0"/>
+    <w:lsdException w:name="Colorful Shading Accent 1" w:semiHidden="0" w:uiPriority="71" w:unhideWhenUsed="0"/>
+    <w:lsdException w:name="Colorful List Accent 1" w:semiHidden="0" w:uiPriority="72" w:unhideWhenUsed="0"/>
+    <w:lsdException w:name="Colorful Grid Accent 1" w:semiHidden="0" w:uiPriority="73" w:unhideWhenUsed="0"/>
+    <w:lsdException w:name="Light Shading Accent 2" w:semiHidden="0" w:uiPriority="60" w:unhideWhenUsed="0"/>
+    <w:lsdException w:name="Light List Accent 2" w:semiHidden="0" w:uiPriority="61" w:unhideWhenUsed="0"/>
+    <w:lsdException w:name="Light Grid Accent 2" w:semiHidden="0" w:uiPriority="62" w:unhideWhenUsed="0"/>
+    <w:lsdException w:name="Medium Shading 1 Accent 2" w:semiHidden="0" w:uiPriority="63" w:unhideWhenUsed="0"/>
+    <w:lsdException w:name="Medium Shading 2 Accent 2" w:semiHidden="0" w:uiPriority="64" w:unhideWhenUsed="0"/>
+    <w:lsdException w:name="Medium List 1 Accent 2" w:semiHidden="0" w:uiPriority="65" w:unhideWhenUsed="0"/>
+    <w:lsdException w:name="Medium List 2 Accent 2" w:semiHidden="0" w:uiPriority="66" w:unhideWhenUsed="0"/>
+    <w:lsdException w:name="Medium Grid 1 Accent 2" w:semiHidden="0" w:uiPriority="67" w:unhideWhenUsed="0"/>
+    <w:lsdException w:name="Medium Grid 2 Accent 2" w:semiHidden="0" w:uiPriority="68" w:unhideWhenUsed="0"/>
+    <w:lsdException w:name="Medium Grid 3 Accent 2" w:semiHidden="0" w:uiPriority="69" w:unhideWhenUsed="0"/>
+    <w:lsdException w:name="Dark List Accent 2" w:semiHidden="0" w:uiPriority="70" w:unhideWhenUsed="0"/>
+    <w:lsdException w:name="Colorful Shading Accent 2" w:semiHidden="0" w:uiPriority="71" w:unhideWhenUsed="0"/>
+    <w:lsdException w:name="Colorful List Accent 2" w:semiHidden="0" w:uiPriority="72" w:unhideWhenUsed="0"/>
+    <w:lsdException w:name="Colorful Grid Accent 2" w:semiHidden="0" w:uiPriority="73" w:unhideWhenUsed="0"/>
+    <w:lsdException w:name="Light Shading Accent 3" w:semiHidden="0" w:uiPriority="60" w:unhideWhenUsed="0"/>
+    <w:lsdException w:name="Light List Accent 3" w:semiHidden="0" w:uiPriority="61" w:unhideWhenUsed="0"/>
+    <w:lsdException w:name="Light Grid Accent 3" w:semiHidden="0" w:uiPriority="62" w:unhideWhenUsed="0"/>
+    <w:lsdException w:name="Medium Shading 1 Accent 3" w:semiHidden="0" w:uiPriority="63" w:unhideWhenUsed="0"/>
+    <w:lsdException w:name="Medium Shading 2 Accent 3" w:semiHidden="0" w:uiPriority="64" w:unhideWhenUsed="0"/>
+    <w:lsdException w:name="Medium List 1 Accent 3" w:semiHidden="0" w:uiPriority="65" w:unhideWhenUsed="0"/>
+    <w:lsdException w:name="Medium List 2 Accent 3" w:semiHidden="0" w:uiPriority="66" w:unhideWhenUsed="0"/>
+    <w:lsdException w:name="Medium Grid 1 Accent 3" w:semiHidden="0" w:uiPriority="67" w:unhideWhenUsed="0"/>
+    <w:lsdException w:name="Medium Grid 2 Accent 3" w:semiHidden="0" w:uiPriority="68" w:unhideWhenUsed="0"/>
+    <w:lsdException w:name="Medium Grid 3 Accent 3" w:semiHidden="0" w:uiPriority="69" w:unhideWhenUsed="0"/>
+    <w:lsdException w:name="Dark List Accent 3" w:semiHidden="0" w:uiPriority="70" w:unhideWhenUsed="0"/>
+    <w:lsdException w:name="Colorful Shading Accent 3" w:semiHidden="0" w:uiPriority="71" w:unhideWhenUsed="0"/>
+    <w:lsdException w:name="Colorful List Accent 3" w:semiHidden="0" w:uiPriority="72" w:unhideWhenUsed="0"/>
+    <w:lsdException w:name="Colorful Grid Accent 3" w:semiHidden="0" w:uiPriority="73" w:unhideWhenUsed="0"/>
+    <w:lsdException w:name="Light Shading Accent 4" w:semiHidden="0" w:uiPriority="60" w:unhideWhenUsed="0"/>
+    <w:lsdException w:name="Light List Accent 4" w:semiHidden="0" w:uiPriority="61" w:unhideWhenUsed="0"/>
+    <w:lsdException w:name="Light Grid Accent 4" w:semiHidden="0" w:uiPriority="62" w:unhideWhenUsed="0"/>
+    <w:lsdException w:name="Medium Shading 1 Accent 4" w:semiHidden="0" w:uiPriority="63" w:unhideWhenUsed="0"/>
+    <w:lsdException w:name="Medium Shading 2 Accent 4" w:semiHidden="0" w:uiPriority="64" w:unhideWhenUsed="0"/>
+    <w:lsdException w:name="Medium List 1 Accent 4" w:semiHidden="0" w:uiPriority="65" w:unhideWhenUsed="0"/>
+    <w:lsdException w:name="Medium List 2 Accent 4" w:semiHidden="0" w:uiPriority="66" w:unhideWhenUsed="0"/>
+    <w:lsdException w:name="Medium Grid 1 Accent 4" w:semiHidden="0" w:uiPriority="67" w:unhideWhenUsed="0"/>
+    <w:lsdException w:name="Medium Grid 2 Accent 4" w:semiHidden="0" w:uiPriority="68" w:unhideWhenUsed="0"/>
+    <w:lsdException w:name="Medium Grid 3 Accent 4" w:semiHidden="0" w:uiPriority="69" w:unhideWhenUsed="0"/>
+    <w:lsdException w:name="Dark List Accent 4" w:semiHidden="0" w:uiPriority="70" w:unhideWhenUsed="0"/>
+    <w:lsdException w:name="Colorful Shading Accent 4" w:semiHidden="0" w:uiPriority="71" w:unhideWhenUsed="0"/>
+    <w:lsdException w:name="Colorful List Accent 4" w:semiHidden="0" w:uiPriority="72" w:unhideWhenUsed="0"/>
+    <w:lsdException w:name="Colorful Grid Accent 4" w:semiHidden="0" w:uiPriority="73" w:unhideWhenUsed="0"/>
+    <w:lsdException w:name="Light Shading Accent 5" w:semiHidden="0" w:uiPriority="60" w:unhideWhenUsed="0"/>
+    <w:lsdException w:name="Light List Accent 5" w:semiHidden="0" w:uiPriority="61" w:unhideWhenUsed="0"/>
+    <w:lsdException w:name="Light Grid Accent 5" w:semiHidden="0" w:uiPriority="62" w:unhideWhenUsed="0"/>
+    <w:lsdException w:name="Medium Shading 1 Accent 5" w:semiHidden="0" w:uiPriority="63" w:unhideWhenUsed="0"/>
+    <w:lsdException w:name="Medium Shading 2 Accent 5" w:semiHidden="0" w:uiPriority="64" w:unhideWhenUsed="0"/>
+    <w:lsdException w:name="Medium List 1 Accent 5" w:semiHidden="0" w:uiPriority="65" w:unhideWhenUsed="0"/>
+    <w:lsdException w:name="Medium List 2 Accent 5" w:semiHidden="0" w:uiPriority="66" w:unhideWhenUsed="0"/>
+    <w:lsdException w:name="Medium Grid 1 Accent 5" w:semiHidden="0" w:uiPriority="67" w:unhideWhenUsed="0"/>
+    <w:lsdException w:name="Medium Grid 2 Accent 5" w:semiHidden="0" w:uiPriority="68" w:unhideWhenUsed="0"/>
+    <w:lsdException w:name="Medium Grid 3 Accent 5" w:semiHidden="0" w:uiPriority="69" w:unhideWhenUsed="0"/>
+    <w:lsdException w:name="Dark List Accent 5" w:semiHidden="0" w:uiPriority="70" w:unhideWhenUsed="0"/>
+    <w:lsdException w:name="Colorful Shading Accent 5" w:semiHidden="0" w:uiPriority="71" w:unhideWhenUsed="0"/>
+    <w:lsdException w:name="Colorful List Accent 5" w:semiHidden="0" w:uiPriority="72" w:unhideWhenUsed="0"/>
+    <w:lsdException w:name="Colorful Grid Accent 5" w:semiHidden="0" w:uiPriority="73" w:unhideWhenUsed="0"/>
+    <w:lsdException w:name="Light Shading Accent 6" w:semiHidden="0" w:uiPriority="60" w:unhideWhenUsed="0"/>
+    <w:lsdException w:name="Light List Accent 6" w:semiHidden="0" w:uiPriority="61" w:unhideWhenUsed="0"/>
+    <w:lsdException w:name="Light Grid Accent 6" w:semiHidden="0" w:uiPriority="62" w:unhideWhenUsed="0"/>
+    <w:lsdException w:name="Medium Shading 1 Accent 6" w:semiHidden="0" w:uiPriority="63" w:unhideWhenUsed="0"/>
+    <w:lsdException w:name="Medium Shading 2 Accent 6" w:semiHidden="0" w:uiPriority="64" w:unhideWhenUsed="0"/>
+    <w:lsdException w:name="Medium List 1 Accent 6" w:semiHidden="0" w:uiPriority="65" w:unhideWhenUsed="0"/>
+    <w:lsdException w:name="Medium List 2 Accent 6" w:semiHidden="0" w:uiPriority="66" w:unhideWhenUsed="0"/>
+    <w:lsdException w:name="Medium Grid 1 Accent 6" w:semiHidden="0" w:uiPriority="67" w:unhideWhenUsed="0"/>
+    <w:lsdException w:name="Medium Grid 2 Accent 6" w:semiHidden="0" w:uiPriority="68" w:unhideWhenUsed="0"/>
+    <w:lsdException w:name="Medium Grid 3 Accent 6" w:semiHidden="0" w:uiPriority="69" w:unhideWhenUsed="0"/>
+    <w:lsdException w:name="Dark List Accent 6" w:semiHidden="0" w:uiPriority="70" w:unhideWhenUsed="0"/>
+    <w:lsdException w:name="Colorful Shading Accent 6" w:semiHidden="0" w:uiPriority="71" w:unhideWhenUsed="0"/>
+    <w:lsdException w:name="Colorful List Accent 6" w:semiHidden="0" w:uiPriority="72" w:unhideWhenUsed="0"/>
+    <w:lsdException w:name="Colorful Grid Accent 6" w:semiHidden="0" w:uiPriority="73" w:unhideWhenUsed="0"/>
+    <w:lsdException w:name="Subtle Emphasis" w:semiHidden="0" w:uiPriority="19" w:unhideWhenUsed="0" w:qFormat="1"/>
+    <w:lsdException w:name="Intense Emphasis" w:semiHidden="0" w:uiPriority="21" w:unhideWhenUsed="0" w:qFormat="1"/>
+    <w:lsdException w:name="Subtle Reference" w:semiHidden="0" w:uiPriority="31" w:unhideWhenUsed="0" w:qFormat="1"/>
+    <w:lsdException w:name="Intense Reference" w:semiHidden="0" w:uiPriority="32" w:unhideWhenUsed="0" w:qFormat="1"/>
+    <w:lsdException w:name="Book Title" w:semiHidden="0" w:uiPriority="33" w:unhideWhenUsed="0" w:qFormat="1"/>
+    <w:lsdException w:name="Bibliography" w:uiPriority="37"/>
+    <w:lsdException w:name="TOC Heading" w:uiPriority="39" w:qFormat="1"/>
   </w:latentStyles>
   <w:style w:type="paragraph" w:default="1" w:styleId="Normal">
     <w:name w:val="Normal"/>
@@ -20555,6 +20454,1091 @@
 </w:styles>
 </file>
 
+<file path=word/stylesWithEffects.xml><?xml version="1.0" encoding="utf-8"?>
+<w:styles xmlns:wpc="http://schemas.microsoft.com/office/word/2010/wordprocessingCanvas" xmlns:mo="http://schemas.microsoft.com/office/mac/office/2008/main" xmlns:mc="http://schemas.openxmlformats.org/markup-compatibility/2006" xmlns:mv="urn:schemas-microsoft-com:mac:vml" xmlns:o="urn:schemas-microsoft-com:office:office" xmlns:r="http://schemas.openxmlformats.org/officeDocument/2006/relationships" xmlns:m="http://schemas.openxmlformats.org/officeDocument/2006/math" xmlns:v="urn:schemas-microsoft-com:vml" xmlns:wp14="http://schemas.microsoft.com/office/word/2010/wordprocessingDrawing" xmlns:wp="http://schemas.openxmlformats.org/drawingml/2006/wordprocessingDrawing" xmlns:w10="urn:schemas-microsoft-com:office:word" xmlns:w="http://schemas.openxmlformats.org/wordprocessingml/2006/main" xmlns:w14="http://schemas.microsoft.com/office/word/2010/wordml" xmlns:wpg="http://schemas.microsoft.com/office/word/2010/wordprocessingGroup" xmlns:wpi="http://schemas.microsoft.com/office/word/2010/wordprocessingInk" xmlns:wne="http://schemas.microsoft.com/office/word/2006/wordml" xmlns:wps="http://schemas.microsoft.com/office/word/2010/wordprocessingShape" mc:Ignorable="w14 wp14">
+  <w:docDefaults>
+    <w:rPrDefault>
+      <w:rPr>
+        <w:rFonts w:ascii="Times New Roman" w:eastAsia="Times New Roman" w:hAnsi="Times New Roman" w:cs="Times New Roman"/>
+        <w:lang w:val="en-US" w:eastAsia="en-US" w:bidi="ar-SA"/>
+      </w:rPr>
+    </w:rPrDefault>
+    <w:pPrDefault/>
+  </w:docDefaults>
+  <w:latentStyles w:defLockedState="0" w:defUIPriority="0" w:defSemiHidden="1" w:defUnhideWhenUsed="1" w:defQFormat="0" w:count="276">
+    <w:lsdException w:name="Normal" w:semiHidden="0" w:unhideWhenUsed="0" w:qFormat="1"/>
+    <w:lsdException w:name="heading 1" w:semiHidden="0" w:unhideWhenUsed="0" w:qFormat="1"/>
+    <w:lsdException w:name="heading 2" w:semiHidden="0" w:unhideWhenUsed="0" w:qFormat="1"/>
+    <w:lsdException w:name="heading 3" w:semiHidden="0" w:unhideWhenUsed="0" w:qFormat="1"/>
+    <w:lsdException w:name="heading 4" w:semiHidden="0" w:unhideWhenUsed="0" w:qFormat="1"/>
+    <w:lsdException w:name="heading 5" w:semiHidden="0" w:unhideWhenUsed="0" w:qFormat="1"/>
+    <w:lsdException w:name="heading 6" w:semiHidden="0" w:unhideWhenUsed="0" w:qFormat="1"/>
+    <w:lsdException w:name="heading 7" w:qFormat="1"/>
+    <w:lsdException w:name="heading 8" w:qFormat="1"/>
+    <w:lsdException w:name="heading 9" w:qFormat="1"/>
+    <w:lsdException w:name="toc 1" w:uiPriority="39"/>
+    <w:lsdException w:name="toc 2" w:uiPriority="39"/>
+    <w:lsdException w:name="caption" w:qFormat="1"/>
+    <w:lsdException w:name="List Number" w:semiHidden="0" w:unhideWhenUsed="0"/>
+    <w:lsdException w:name="List 4" w:semiHidden="0" w:unhideWhenUsed="0"/>
+    <w:lsdException w:name="List 5" w:semiHidden="0" w:unhideWhenUsed="0"/>
+    <w:lsdException w:name="Title" w:semiHidden="0" w:unhideWhenUsed="0" w:qFormat="1"/>
+    <w:lsdException w:name="Subtitle" w:semiHidden="0" w:unhideWhenUsed="0" w:qFormat="1"/>
+    <w:lsdException w:name="Salutation" w:semiHidden="0" w:unhideWhenUsed="0"/>
+    <w:lsdException w:name="Date" w:semiHidden="0" w:unhideWhenUsed="0"/>
+    <w:lsdException w:name="Body Text First Indent" w:semiHidden="0" w:unhideWhenUsed="0"/>
+    <w:lsdException w:name="Hyperlink" w:uiPriority="99"/>
+    <w:lsdException w:name="Strong" w:semiHidden="0" w:unhideWhenUsed="0" w:qFormat="1"/>
+    <w:lsdException w:name="Emphasis" w:semiHidden="0" w:unhideWhenUsed="0" w:qFormat="1"/>
+    <w:lsdException w:name="Table Grid" w:semiHidden="0" w:unhideWhenUsed="0"/>
+    <w:lsdException w:name="Note Level 1" w:semiHidden="0" w:unhideWhenUsed="0"/>
+    <w:lsdException w:name="Note Level 2" w:semiHidden="0" w:unhideWhenUsed="0"/>
+    <w:lsdException w:name="Note Level 3" w:semiHidden="0" w:unhideWhenUsed="0"/>
+    <w:lsdException w:name="Note Level 4" w:semiHidden="0" w:unhideWhenUsed="0"/>
+    <w:lsdException w:name="Note Level 5" w:semiHidden="0" w:unhideWhenUsed="0"/>
+    <w:lsdException w:name="Note Level 6" w:semiHidden="0" w:unhideWhenUsed="0"/>
+    <w:lsdException w:name="Note Level 7" w:semiHidden="0" w:unhideWhenUsed="0"/>
+    <w:lsdException w:name="Note Level 8" w:semiHidden="0" w:unhideWhenUsed="0"/>
+    <w:lsdException w:name="Note Level 9" w:semiHidden="0" w:unhideWhenUsed="0"/>
+    <w:lsdException w:name="Placeholder Text" w:uiPriority="99" w:unhideWhenUsed="0"/>
+    <w:lsdException w:name="No Spacing" w:semiHidden="0" w:uiPriority="1" w:unhideWhenUsed="0" w:qFormat="1"/>
+    <w:lsdException w:name="Light Shading" w:semiHidden="0" w:uiPriority="60" w:unhideWhenUsed="0"/>
+    <w:lsdException w:name="Light List" w:semiHidden="0" w:uiPriority="61" w:unhideWhenUsed="0"/>
+    <w:lsdException w:name="Light Grid" w:semiHidden="0" w:uiPriority="62" w:unhideWhenUsed="0"/>
+    <w:lsdException w:name="Medium Shading 1" w:semiHidden="0" w:uiPriority="63" w:unhideWhenUsed="0"/>
+    <w:lsdException w:name="Medium Shading 2" w:semiHidden="0" w:uiPriority="64" w:unhideWhenUsed="0"/>
+    <w:lsdException w:name="Medium List 1" w:semiHidden="0" w:uiPriority="65" w:unhideWhenUsed="0"/>
+    <w:lsdException w:name="Medium List 2" w:semiHidden="0" w:uiPriority="66" w:unhideWhenUsed="0"/>
+    <w:lsdException w:name="Medium Grid 1" w:semiHidden="0" w:uiPriority="67" w:unhideWhenUsed="0"/>
+    <w:lsdException w:name="Medium Grid 2" w:semiHidden="0" w:uiPriority="68" w:unhideWhenUsed="0"/>
+    <w:lsdException w:name="Medium Grid 3" w:semiHidden="0" w:uiPriority="69" w:unhideWhenUsed="0"/>
+    <w:lsdException w:name="Dark List" w:semiHidden="0" w:uiPriority="70" w:unhideWhenUsed="0"/>
+    <w:lsdException w:name="Colorful Shading" w:semiHidden="0" w:uiPriority="71" w:unhideWhenUsed="0"/>
+    <w:lsdException w:name="Colorful List" w:semiHidden="0" w:uiPriority="72" w:unhideWhenUsed="0"/>
+    <w:lsdException w:name="Colorful Grid" w:semiHidden="0" w:uiPriority="73" w:unhideWhenUsed="0"/>
+    <w:lsdException w:name="Light Shading Accent 1" w:semiHidden="0" w:uiPriority="60" w:unhideWhenUsed="0"/>
+    <w:lsdException w:name="Light List Accent 1" w:semiHidden="0" w:uiPriority="61" w:unhideWhenUsed="0"/>
+    <w:lsdException w:name="Light Grid Accent 1" w:semiHidden="0" w:uiPriority="62" w:unhideWhenUsed="0"/>
+    <w:lsdException w:name="Medium Shading 1 Accent 1" w:semiHidden="0" w:uiPriority="63" w:unhideWhenUsed="0"/>
+    <w:lsdException w:name="Medium Shading 2 Accent 1" w:semiHidden="0" w:uiPriority="64" w:unhideWhenUsed="0"/>
+    <w:lsdException w:name="Medium List 1 Accent 1" w:semiHidden="0" w:uiPriority="65" w:unhideWhenUsed="0"/>
+    <w:lsdException w:name="Revision" w:uiPriority="99" w:unhideWhenUsed="0"/>
+    <w:lsdException w:name="List Paragraph" w:semiHidden="0" w:uiPriority="34" w:unhideWhenUsed="0" w:qFormat="1"/>
+    <w:lsdException w:name="Quote" w:semiHidden="0" w:uiPriority="29" w:unhideWhenUsed="0" w:qFormat="1"/>
+    <w:lsdException w:name="Intense Quote" w:semiHidden="0" w:uiPriority="30" w:unhideWhenUsed="0" w:qFormat="1"/>
+    <w:lsdException w:name="Medium List 2 Accent 1" w:semiHidden="0" w:uiPriority="66" w:unhideWhenUsed="0"/>
+    <w:lsdException w:name="Medium Grid 1 Accent 1" w:semiHidden="0" w:uiPriority="67" w:unhideWhenUsed="0"/>
+    <w:lsdException w:name="Medium Grid 2 Accent 1" w:semiHidden="0" w:uiPriority="68" w:unhideWhenUsed="0"/>
+    <w:lsdException w:name="Medium Grid 3 Accent 1" w:semiHidden="0" w:uiPriority="69" w:unhideWhenUsed="0"/>
+    <w:lsdException w:name="Dark List Accent 1" w:semiHidden="0" w:uiPriority="70" w:unhideWhenUsed="0"/>
+    <w:lsdException w:name="Colorful Shading Accent 1" w:semiHidden="0" w:uiPriority="71" w:unhideWhenUsed="0"/>
+    <w:lsdException w:name="Colorful List Accent 1" w:semiHidden="0" w:uiPriority="72" w:unhideWhenUsed="0"/>
+    <w:lsdException w:name="Colorful Grid Accent 1" w:semiHidden="0" w:uiPriority="73" w:unhideWhenUsed="0"/>
+    <w:lsdException w:name="Light Shading Accent 2" w:semiHidden="0" w:uiPriority="60" w:unhideWhenUsed="0"/>
+    <w:lsdException w:name="Light List Accent 2" w:semiHidden="0" w:uiPriority="61" w:unhideWhenUsed="0"/>
+    <w:lsdException w:name="Light Grid Accent 2" w:semiHidden="0" w:uiPriority="62" w:unhideWhenUsed="0"/>
+    <w:lsdException w:name="Medium Shading 1 Accent 2" w:semiHidden="0" w:uiPriority="63" w:unhideWhenUsed="0"/>
+    <w:lsdException w:name="Medium Shading 2 Accent 2" w:semiHidden="0" w:uiPriority="64" w:unhideWhenUsed="0"/>
+    <w:lsdException w:name="Medium List 1 Accent 2" w:semiHidden="0" w:uiPriority="65" w:unhideWhenUsed="0"/>
+    <w:lsdException w:name="Medium List 2 Accent 2" w:semiHidden="0" w:uiPriority="66" w:unhideWhenUsed="0"/>
+    <w:lsdException w:name="Medium Grid 1 Accent 2" w:semiHidden="0" w:uiPriority="67" w:unhideWhenUsed="0"/>
+    <w:lsdException w:name="Medium Grid 2 Accent 2" w:semiHidden="0" w:uiPriority="68" w:unhideWhenUsed="0"/>
+    <w:lsdException w:name="Medium Grid 3 Accent 2" w:semiHidden="0" w:uiPriority="69" w:unhideWhenUsed="0"/>
+    <w:lsdException w:name="Dark List Accent 2" w:semiHidden="0" w:uiPriority="70" w:unhideWhenUsed="0"/>
+    <w:lsdException w:name="Colorful Shading Accent 2" w:semiHidden="0" w:uiPriority="71" w:unhideWhenUsed="0"/>
+    <w:lsdException w:name="Colorful List Accent 2" w:semiHidden="0" w:uiPriority="72" w:unhideWhenUsed="0"/>
+    <w:lsdException w:name="Colorful Grid Accent 2" w:semiHidden="0" w:uiPriority="73" w:unhideWhenUsed="0"/>
+    <w:lsdException w:name="Light Shading Accent 3" w:semiHidden="0" w:uiPriority="60" w:unhideWhenUsed="0"/>
+    <w:lsdException w:name="Light List Accent 3" w:semiHidden="0" w:uiPriority="61" w:unhideWhenUsed="0"/>
+    <w:lsdException w:name="Light Grid Accent 3" w:semiHidden="0" w:uiPriority="62" w:unhideWhenUsed="0"/>
+    <w:lsdException w:name="Medium Shading 1 Accent 3" w:semiHidden="0" w:uiPriority="63" w:unhideWhenUsed="0"/>
+    <w:lsdException w:name="Medium Shading 2 Accent 3" w:semiHidden="0" w:uiPriority="64" w:unhideWhenUsed="0"/>
+    <w:lsdException w:name="Medium List 1 Accent 3" w:semiHidden="0" w:uiPriority="65" w:unhideWhenUsed="0"/>
+    <w:lsdException w:name="Medium List 2 Accent 3" w:semiHidden="0" w:uiPriority="66" w:unhideWhenUsed="0"/>
+    <w:lsdException w:name="Medium Grid 1 Accent 3" w:semiHidden="0" w:uiPriority="67" w:unhideWhenUsed="0"/>
+    <w:lsdException w:name="Medium Grid 2 Accent 3" w:semiHidden="0" w:uiPriority="68" w:unhideWhenUsed="0"/>
+    <w:lsdException w:name="Medium Grid 3 Accent 3" w:semiHidden="0" w:uiPriority="69" w:unhideWhenUsed="0"/>
+    <w:lsdException w:name="Dark List Accent 3" w:semiHidden="0" w:uiPriority="70" w:unhideWhenUsed="0"/>
+    <w:lsdException w:name="Colorful Shading Accent 3" w:semiHidden="0" w:uiPriority="71" w:unhideWhenUsed="0"/>
+    <w:lsdException w:name="Colorful List Accent 3" w:semiHidden="0" w:uiPriority="72" w:unhideWhenUsed="0"/>
+    <w:lsdException w:name="Colorful Grid Accent 3" w:semiHidden="0" w:uiPriority="73" w:unhideWhenUsed="0"/>
+    <w:lsdException w:name="Light Shading Accent 4" w:semiHidden="0" w:uiPriority="60" w:unhideWhenUsed="0"/>
+    <w:lsdException w:name="Light List Accent 4" w:semiHidden="0" w:uiPriority="61" w:unhideWhenUsed="0"/>
+    <w:lsdException w:name="Light Grid Accent 4" w:semiHidden="0" w:uiPriority="62" w:unhideWhenUsed="0"/>
+    <w:lsdException w:name="Medium Shading 1 Accent 4" w:semiHidden="0" w:uiPriority="63" w:unhideWhenUsed="0"/>
+    <w:lsdException w:name="Medium Shading 2 Accent 4" w:semiHidden="0" w:uiPriority="64" w:unhideWhenUsed="0"/>
+    <w:lsdException w:name="Medium List 1 Accent 4" w:semiHidden="0" w:uiPriority="65" w:unhideWhenUsed="0"/>
+    <w:lsdException w:name="Medium List 2 Accent 4" w:semiHidden="0" w:uiPriority="66" w:unhideWhenUsed="0"/>
+    <w:lsdException w:name="Medium Grid 1 Accent 4" w:semiHidden="0" w:uiPriority="67" w:unhideWhenUsed="0"/>
+    <w:lsdException w:name="Medium Grid 2 Accent 4" w:semiHidden="0" w:uiPriority="68" w:unhideWhenUsed="0"/>
+    <w:lsdException w:name="Medium Grid 3 Accent 4" w:semiHidden="0" w:uiPriority="69" w:unhideWhenUsed="0"/>
+    <w:lsdException w:name="Dark List Accent 4" w:semiHidden="0" w:uiPriority="70" w:unhideWhenUsed="0"/>
+    <w:lsdException w:name="Colorful Shading Accent 4" w:semiHidden="0" w:uiPriority="71" w:unhideWhenUsed="0"/>
+    <w:lsdException w:name="Colorful List Accent 4" w:semiHidden="0" w:uiPriority="72" w:unhideWhenUsed="0"/>
+    <w:lsdException w:name="Colorful Grid Accent 4" w:semiHidden="0" w:uiPriority="73" w:unhideWhenUsed="0"/>
+    <w:lsdException w:name="Light Shading Accent 5" w:semiHidden="0" w:uiPriority="60" w:unhideWhenUsed="0"/>
+    <w:lsdException w:name="Light List Accent 5" w:semiHidden="0" w:uiPriority="61" w:unhideWhenUsed="0"/>
+    <w:lsdException w:name="Light Grid Accent 5" w:semiHidden="0" w:uiPriority="62" w:unhideWhenUsed="0"/>
+    <w:lsdException w:name="Medium Shading 1 Accent 5" w:semiHidden="0" w:uiPriority="63" w:unhideWhenUsed="0"/>
+    <w:lsdException w:name="Medium Shading 2 Accent 5" w:semiHidden="0" w:uiPriority="64" w:unhideWhenUsed="0"/>
+    <w:lsdException w:name="Medium List 1 Accent 5" w:semiHidden="0" w:uiPriority="65" w:unhideWhenUsed="0"/>
+    <w:lsdException w:name="Medium List 2 Accent 5" w:semiHidden="0" w:uiPriority="66" w:unhideWhenUsed="0"/>
+    <w:lsdException w:name="Medium Grid 1 Accent 5" w:semiHidden="0" w:uiPriority="67" w:unhideWhenUsed="0"/>
+    <w:lsdException w:name="Medium Grid 2 Accent 5" w:semiHidden="0" w:uiPriority="68" w:unhideWhenUsed="0"/>
+    <w:lsdException w:name="Medium Grid 3 Accent 5" w:semiHidden="0" w:uiPriority="69" w:unhideWhenUsed="0"/>
+    <w:lsdException w:name="Dark List Accent 5" w:semiHidden="0" w:uiPriority="70" w:unhideWhenUsed="0"/>
+    <w:lsdException w:name="Colorful Shading Accent 5" w:semiHidden="0" w:uiPriority="71" w:unhideWhenUsed="0"/>
+    <w:lsdException w:name="Colorful List Accent 5" w:semiHidden="0" w:uiPriority="72" w:unhideWhenUsed="0"/>
+    <w:lsdException w:name="Colorful Grid Accent 5" w:semiHidden="0" w:uiPriority="73" w:unhideWhenUsed="0"/>
+    <w:lsdException w:name="Light Shading Accent 6" w:semiHidden="0" w:uiPriority="60" w:unhideWhenUsed="0"/>
+    <w:lsdException w:name="Light List Accent 6" w:semiHidden="0" w:uiPriority="61" w:unhideWhenUsed="0"/>
+    <w:lsdException w:name="Light Grid Accent 6" w:semiHidden="0" w:uiPriority="62" w:unhideWhenUsed="0"/>
+    <w:lsdException w:name="Medium Shading 1 Accent 6" w:semiHidden="0" w:uiPriority="63" w:unhideWhenUsed="0"/>
+    <w:lsdException w:name="Medium Shading 2 Accent 6" w:semiHidden="0" w:uiPriority="64" w:unhideWhenUsed="0"/>
+    <w:lsdException w:name="Medium List 1 Accent 6" w:semiHidden="0" w:uiPriority="65" w:unhideWhenUsed="0"/>
+    <w:lsdException w:name="Medium List 2 Accent 6" w:semiHidden="0" w:uiPriority="66" w:unhideWhenUsed="0"/>
+    <w:lsdException w:name="Medium Grid 1 Accent 6" w:semiHidden="0" w:uiPriority="67" w:unhideWhenUsed="0"/>
+    <w:lsdException w:name="Medium Grid 2 Accent 6" w:semiHidden="0" w:uiPriority="68" w:unhideWhenUsed="0"/>
+    <w:lsdException w:name="Medium Grid 3 Accent 6" w:semiHidden="0" w:uiPriority="69" w:unhideWhenUsed="0"/>
+    <w:lsdException w:name="Dark List Accent 6" w:semiHidden="0" w:uiPriority="70" w:unhideWhenUsed="0"/>
+    <w:lsdException w:name="Colorful Shading Accent 6" w:semiHidden="0" w:uiPriority="71" w:unhideWhenUsed="0"/>
+    <w:lsdException w:name="Colorful List Accent 6" w:semiHidden="0" w:uiPriority="72" w:unhideWhenUsed="0"/>
+    <w:lsdException w:name="Colorful Grid Accent 6" w:semiHidden="0" w:uiPriority="73" w:unhideWhenUsed="0"/>
+    <w:lsdException w:name="Subtle Emphasis" w:semiHidden="0" w:uiPriority="19" w:unhideWhenUsed="0" w:qFormat="1"/>
+    <w:lsdException w:name="Intense Emphasis" w:semiHidden="0" w:uiPriority="21" w:unhideWhenUsed="0" w:qFormat="1"/>
+    <w:lsdException w:name="Subtle Reference" w:semiHidden="0" w:uiPriority="31" w:unhideWhenUsed="0" w:qFormat="1"/>
+    <w:lsdException w:name="Intense Reference" w:semiHidden="0" w:uiPriority="32" w:unhideWhenUsed="0" w:qFormat="1"/>
+    <w:lsdException w:name="Book Title" w:semiHidden="0" w:uiPriority="33" w:unhideWhenUsed="0" w:qFormat="1"/>
+    <w:lsdException w:name="Bibliography" w:uiPriority="37"/>
+    <w:lsdException w:name="TOC Heading" w:uiPriority="39" w:qFormat="1"/>
+  </w:latentStyles>
+  <w:style w:type="paragraph" w:default="1" w:styleId="Normal">
+    <w:name w:val="Normal"/>
+    <w:qFormat/>
+    <w:rsid w:val="001B4682"/>
+    <w:pPr>
+      <w:spacing w:before="120"/>
+    </w:pPr>
+    <w:rPr>
+      <w:sz w:val="24"/>
+      <w:szCs w:val="24"/>
+    </w:rPr>
+  </w:style>
+  <w:style w:type="paragraph" w:styleId="Heading1">
+    <w:name w:val="heading 1"/>
+    <w:basedOn w:val="Normal"/>
+    <w:next w:val="Normal"/>
+    <w:qFormat/>
+    <w:rsid w:val="001B4682"/>
+    <w:pPr>
+      <w:keepNext/>
+      <w:keepLines/>
+      <w:pageBreakBefore/>
+      <w:numPr>
+        <w:numId w:val="18"/>
+      </w:numPr>
+      <w:spacing w:before="1440" w:after="480"/>
+      <w:jc w:val="center"/>
+      <w:outlineLvl w:val="0"/>
+    </w:pPr>
+    <w:rPr>
+      <w:rFonts w:ascii="Arial" w:hAnsi="Arial"/>
+      <w:b/>
+      <w:bCs/>
+      <w:color w:val="000000"/>
+      <w:kern w:val="32"/>
+      <w:sz w:val="40"/>
+      <w:szCs w:val="40"/>
+    </w:rPr>
+  </w:style>
+  <w:style w:type="paragraph" w:styleId="Heading2">
+    <w:name w:val="heading 2"/>
+    <w:basedOn w:val="Normal"/>
+    <w:next w:val="Normal"/>
+    <w:qFormat/>
+    <w:rsid w:val="00CA1B6B"/>
+    <w:pPr>
+      <w:keepNext/>
+      <w:numPr>
+        <w:ilvl w:val="1"/>
+        <w:numId w:val="18"/>
+      </w:numPr>
+      <w:spacing w:before="240" w:after="60"/>
+      <w:outlineLvl w:val="1"/>
+    </w:pPr>
+    <w:rPr>
+      <w:rFonts w:ascii="Arial" w:hAnsi="Arial"/>
+      <w:b/>
+      <w:bCs/>
+      <w:color w:val="000000"/>
+      <w:szCs w:val="23"/>
+    </w:rPr>
+  </w:style>
+  <w:style w:type="paragraph" w:styleId="Heading3">
+    <w:name w:val="heading 3"/>
+    <w:basedOn w:val="Normal"/>
+    <w:next w:val="Normal"/>
+    <w:qFormat/>
+    <w:rsid w:val="00CA1B6B"/>
+    <w:pPr>
+      <w:keepNext/>
+      <w:numPr>
+        <w:ilvl w:val="2"/>
+        <w:numId w:val="18"/>
+      </w:numPr>
+      <w:spacing w:before="240" w:after="60"/>
+      <w:outlineLvl w:val="2"/>
+    </w:pPr>
+    <w:rPr>
+      <w:rFonts w:ascii="Arial" w:hAnsi="Arial"/>
+      <w:b/>
+      <w:bCs/>
+      <w:color w:val="000000"/>
+      <w:szCs w:val="26"/>
+    </w:rPr>
+  </w:style>
+  <w:style w:type="paragraph" w:styleId="Heading4">
+    <w:name w:val="heading 4"/>
+    <w:basedOn w:val="Normal"/>
+    <w:next w:val="Normal"/>
+    <w:qFormat/>
+    <w:rsid w:val="005F3E01"/>
+    <w:pPr>
+      <w:keepNext/>
+      <w:numPr>
+        <w:ilvl w:val="3"/>
+        <w:numId w:val="23"/>
+      </w:numPr>
+      <w:spacing w:before="240" w:after="60"/>
+      <w:outlineLvl w:val="3"/>
+    </w:pPr>
+    <w:rPr>
+      <w:rFonts w:ascii="Arial" w:hAnsi="Arial"/>
+      <w:b/>
+      <w:bCs/>
+      <w:color w:val="000000"/>
+      <w:szCs w:val="28"/>
+    </w:rPr>
+  </w:style>
+  <w:style w:type="paragraph" w:styleId="Heading5">
+    <w:name w:val="heading 5"/>
+    <w:basedOn w:val="Normal"/>
+    <w:next w:val="Normal"/>
+    <w:qFormat/>
+    <w:rsid w:val="005F3E01"/>
+    <w:pPr>
+      <w:keepNext/>
+      <w:framePr w:w="1800" w:wrap="auto" w:vAnchor="text" w:hAnchor="page" w:x="1201" w:y="1"/>
+      <w:numPr>
+        <w:ilvl w:val="4"/>
+        <w:numId w:val="23"/>
+      </w:numPr>
+      <w:spacing w:before="40" w:after="240"/>
+      <w:jc w:val="both"/>
+      <w:outlineLvl w:val="4"/>
+    </w:pPr>
+    <w:rPr>
+      <w:rFonts w:ascii="Arial Black" w:hAnsi="Arial Black"/>
+      <w:spacing w:val="-5"/>
+      <w:sz w:val="18"/>
+      <w:szCs w:val="18"/>
+    </w:rPr>
+  </w:style>
+  <w:style w:type="paragraph" w:styleId="Heading6">
+    <w:name w:val="heading 6"/>
+    <w:basedOn w:val="Normal"/>
+    <w:next w:val="Normal"/>
+    <w:qFormat/>
+    <w:rsid w:val="005F3E01"/>
+    <w:pPr>
+      <w:keepNext/>
+      <w:framePr w:w="1800" w:wrap="auto" w:vAnchor="text" w:hAnchor="page" w:x="1201" w:y="1"/>
+      <w:numPr>
+        <w:ilvl w:val="5"/>
+        <w:numId w:val="23"/>
+      </w:numPr>
+      <w:jc w:val="both"/>
+      <w:outlineLvl w:val="5"/>
+    </w:pPr>
+    <w:rPr>
+      <w:rFonts w:ascii="Arial" w:hAnsi="Arial"/>
+    </w:rPr>
+  </w:style>
+  <w:style w:type="paragraph" w:styleId="Heading7">
+    <w:name w:val="heading 7"/>
+    <w:basedOn w:val="Normal"/>
+    <w:next w:val="Normal"/>
+    <w:qFormat/>
+    <w:rsid w:val="005F3E01"/>
+    <w:pPr>
+      <w:framePr w:w="3780" w:hSpace="240" w:wrap="auto" w:vAnchor="text" w:hAnchor="page" w:x="1489" w:y="1"/>
+      <w:pBdr>
+        <w:top w:val="single" w:sz="6" w:space="12" w:color="FFFFFF"/>
+        <w:left w:val="single" w:sz="6" w:space="12" w:color="FFFFFF"/>
+        <w:bottom w:val="single" w:sz="6" w:space="12" w:color="FFFFFF"/>
+        <w:right w:val="single" w:sz="6" w:space="12" w:color="FFFFFF"/>
+      </w:pBdr>
+      <w:shd w:val="pct5" w:color="auto" w:fill="auto"/>
+      <w:spacing w:before="60"/>
+      <w:jc w:val="both"/>
+      <w:outlineLvl w:val="6"/>
+    </w:pPr>
+    <w:rPr>
+      <w:rFonts w:ascii="Times New Roman Bold" w:hAnsi="Times New Roman Bold"/>
+      <w:b/>
+      <w:bCs/>
+      <w:i/>
+      <w:iCs/>
+      <w:spacing w:val="-5"/>
+      <w:sz w:val="28"/>
+      <w:szCs w:val="28"/>
+    </w:rPr>
+  </w:style>
+  <w:style w:type="paragraph" w:styleId="Heading8">
+    <w:name w:val="heading 8"/>
+    <w:basedOn w:val="Normal"/>
+    <w:next w:val="Normal"/>
+    <w:qFormat/>
+    <w:rsid w:val="005F3E01"/>
+    <w:pPr>
+      <w:keepNext/>
+      <w:framePr w:w="1860" w:wrap="auto" w:vAnchor="text" w:hAnchor="page" w:x="1201" w:y="1"/>
+      <w:numPr>
+        <w:ilvl w:val="7"/>
+        <w:numId w:val="23"/>
+      </w:numPr>
+      <w:spacing w:before="60" w:line="320" w:lineRule="exact"/>
+      <w:jc w:val="center"/>
+      <w:outlineLvl w:val="7"/>
+    </w:pPr>
+    <w:rPr>
+      <w:rFonts w:ascii="Arial Black" w:hAnsi="Arial Black"/>
+      <w:caps/>
+      <w:spacing w:val="60"/>
+      <w:sz w:val="14"/>
+      <w:szCs w:val="14"/>
+    </w:rPr>
+  </w:style>
+  <w:style w:type="paragraph" w:styleId="Heading9">
+    <w:name w:val="heading 9"/>
+    <w:basedOn w:val="Normal"/>
+    <w:next w:val="Normal"/>
+    <w:qFormat/>
+    <w:rsid w:val="005F3E01"/>
+    <w:pPr>
+      <w:keepNext/>
+      <w:numPr>
+        <w:ilvl w:val="8"/>
+        <w:numId w:val="23"/>
+      </w:numPr>
+      <w:spacing w:before="80" w:after="60"/>
+      <w:jc w:val="both"/>
+      <w:outlineLvl w:val="8"/>
+    </w:pPr>
+    <w:rPr>
+      <w:rFonts w:ascii="Arial" w:hAnsi="Arial"/>
+      <w:b/>
+      <w:bCs/>
+      <w:i/>
+      <w:iCs/>
+      <w:kern w:val="28"/>
+    </w:rPr>
+  </w:style>
+  <w:style w:type="character" w:default="1" w:styleId="DefaultParagraphFont">
+    <w:name w:val="Default Paragraph Font"/>
+    <w:uiPriority w:val="1"/>
+    <w:semiHidden/>
+    <w:unhideWhenUsed/>
+  </w:style>
+  <w:style w:type="table" w:default="1" w:styleId="TableNormal">
+    <w:name w:val="Normal Table"/>
+    <w:uiPriority w:val="99"/>
+    <w:semiHidden/>
+    <w:unhideWhenUsed/>
+    <w:tblPr>
+      <w:tblInd w:w="0" w:type="dxa"/>
+      <w:tblCellMar>
+        <w:top w:w="0" w:type="dxa"/>
+        <w:left w:w="108" w:type="dxa"/>
+        <w:bottom w:w="0" w:type="dxa"/>
+        <w:right w:w="108" w:type="dxa"/>
+      </w:tblCellMar>
+    </w:tblPr>
+  </w:style>
+  <w:style w:type="numbering" w:default="1" w:styleId="NoList">
+    <w:name w:val="No List"/>
+    <w:uiPriority w:val="99"/>
+    <w:semiHidden/>
+    <w:unhideWhenUsed/>
+  </w:style>
+  <w:style w:type="paragraph" w:styleId="Title">
+    <w:name w:val="Title"/>
+    <w:basedOn w:val="Normal"/>
+    <w:next w:val="Normal"/>
+    <w:qFormat/>
+    <w:rsid w:val="00DB1889"/>
+    <w:pPr>
+      <w:spacing w:before="480" w:after="240"/>
+      <w:jc w:val="right"/>
+    </w:pPr>
+    <w:rPr>
+      <w:rFonts w:cs="Arial"/>
+      <w:b/>
+      <w:bCs/>
+      <w:kern w:val="28"/>
+      <w:sz w:val="48"/>
+      <w:szCs w:val="32"/>
+    </w:rPr>
+  </w:style>
+  <w:style w:type="paragraph" w:customStyle="1" w:styleId="Institution">
+    <w:name w:val="Institution"/>
+    <w:basedOn w:val="Normal"/>
+    <w:rsid w:val="001B4682"/>
+    <w:pPr>
+      <w:spacing w:before="720" w:after="960"/>
+      <w:jc w:val="center"/>
+    </w:pPr>
+    <w:rPr>
+      <w:b/>
+      <w:iCs/>
+      <w:sz w:val="40"/>
+      <w:szCs w:val="40"/>
+    </w:rPr>
+  </w:style>
+  <w:style w:type="paragraph" w:customStyle="1" w:styleId="BulletedList">
+    <w:name w:val="Bulleted List"/>
+    <w:basedOn w:val="Normal"/>
+    <w:rsid w:val="005F3E01"/>
+    <w:pPr>
+      <w:numPr>
+        <w:numId w:val="24"/>
+      </w:numPr>
+    </w:pPr>
+  </w:style>
+  <w:style w:type="paragraph" w:customStyle="1" w:styleId="MemberNames">
+    <w:name w:val="MemberNames"/>
+    <w:basedOn w:val="Normal"/>
+    <w:rsid w:val="00883383"/>
+    <w:pPr>
+      <w:spacing w:before="480" w:after="360"/>
+      <w:jc w:val="right"/>
+    </w:pPr>
+    <w:rPr>
+      <w:color w:val="000000"/>
+      <w:sz w:val="40"/>
+      <w:szCs w:val="40"/>
+    </w:rPr>
+  </w:style>
+  <w:style w:type="paragraph" w:customStyle="1" w:styleId="RecordDates">
+    <w:name w:val="Record Dates"/>
+    <w:basedOn w:val="Normal"/>
+    <w:rsid w:val="00883383"/>
+    <w:pPr>
+      <w:jc w:val="right"/>
+    </w:pPr>
+    <w:rPr>
+      <w:b/>
+      <w:bCs/>
+      <w:noProof/>
+      <w:sz w:val="28"/>
+      <w:szCs w:val="28"/>
+    </w:rPr>
+  </w:style>
+  <w:style w:type="paragraph" w:styleId="Header">
+    <w:name w:val="header"/>
+    <w:basedOn w:val="Normal"/>
+    <w:rsid w:val="001B4682"/>
+    <w:pPr>
+      <w:pBdr>
+        <w:top w:val="single" w:sz="12" w:space="1" w:color="auto"/>
+        <w:bottom w:val="single" w:sz="12" w:space="1" w:color="auto"/>
+      </w:pBdr>
+      <w:tabs>
+        <w:tab w:val="center" w:pos="4680"/>
+        <w:tab w:val="right" w:pos="9360"/>
+      </w:tabs>
+      <w:spacing w:after="360"/>
+    </w:pPr>
+    <w:rPr>
+      <w:b/>
+    </w:rPr>
+  </w:style>
+  <w:style w:type="paragraph" w:customStyle="1" w:styleId="PseudoHeading1">
+    <w:name w:val="PseudoHeading1"/>
+    <w:basedOn w:val="Normal"/>
+    <w:rsid w:val="00DB1889"/>
+    <w:pPr>
+      <w:spacing w:before="1440" w:after="480"/>
+      <w:jc w:val="center"/>
+    </w:pPr>
+    <w:rPr>
+      <w:b/>
+      <w:bCs/>
+      <w:sz w:val="40"/>
+    </w:rPr>
+  </w:style>
+  <w:style w:type="paragraph" w:styleId="Caption">
+    <w:name w:val="caption"/>
+    <w:basedOn w:val="Normal"/>
+    <w:next w:val="Normal"/>
+    <w:qFormat/>
+    <w:pPr>
+      <w:spacing w:after="120"/>
+    </w:pPr>
+    <w:rPr>
+      <w:rFonts w:ascii="Arial" w:hAnsi="Arial"/>
+      <w:b/>
+      <w:bCs/>
+      <w:sz w:val="20"/>
+      <w:szCs w:val="20"/>
+    </w:rPr>
+  </w:style>
+  <w:style w:type="character" w:styleId="CommentReference">
+    <w:name w:val="annotation reference"/>
+    <w:basedOn w:val="DefaultParagraphFont"/>
+    <w:semiHidden/>
+    <w:rPr>
+      <w:sz w:val="16"/>
+      <w:szCs w:val="16"/>
+    </w:rPr>
+  </w:style>
+  <w:style w:type="paragraph" w:styleId="CommentText">
+    <w:name w:val="annotation text"/>
+    <w:basedOn w:val="Normal"/>
+    <w:semiHidden/>
+    <w:rPr>
+      <w:rFonts w:ascii="Arial" w:hAnsi="Arial"/>
+      <w:sz w:val="20"/>
+      <w:szCs w:val="20"/>
+    </w:rPr>
+  </w:style>
+  <w:style w:type="paragraph" w:styleId="BalloonText">
+    <w:name w:val="Balloon Text"/>
+    <w:basedOn w:val="Normal"/>
+    <w:semiHidden/>
+    <w:rPr>
+      <w:rFonts w:ascii="Tahoma" w:hAnsi="Tahoma" w:cs="Tahoma"/>
+      <w:sz w:val="16"/>
+      <w:szCs w:val="16"/>
+    </w:rPr>
+  </w:style>
+  <w:style w:type="paragraph" w:styleId="TOC1">
+    <w:name w:val="toc 1"/>
+    <w:basedOn w:val="Normal"/>
+    <w:uiPriority w:val="39"/>
+    <w:rsid w:val="00CE71E2"/>
+    <w:pPr>
+      <w:tabs>
+        <w:tab w:val="left" w:pos="720"/>
+        <w:tab w:val="right" w:leader="dot" w:pos="9360"/>
+      </w:tabs>
+      <w:spacing w:after="120"/>
+      <w:ind w:left="720" w:hanging="720"/>
+    </w:pPr>
+    <w:rPr>
+      <w:b/>
+      <w:bCs/>
+      <w:noProof/>
+      <w:color w:val="000000"/>
+      <w:szCs w:val="22"/>
+    </w:rPr>
+  </w:style>
+  <w:style w:type="paragraph" w:styleId="TOC2">
+    <w:name w:val="toc 2"/>
+    <w:basedOn w:val="TOC1"/>
+    <w:uiPriority w:val="39"/>
+    <w:rsid w:val="00CE71E2"/>
+    <w:pPr>
+      <w:tabs>
+        <w:tab w:val="left" w:leader="dot" w:pos="994"/>
+      </w:tabs>
+      <w:spacing w:before="0" w:after="0"/>
+      <w:ind w:left="1440"/>
+    </w:pPr>
+    <w:rPr>
+      <w:b w:val="0"/>
+      <w:bCs w:val="0"/>
+      <w:sz w:val="22"/>
+    </w:rPr>
+  </w:style>
+  <w:style w:type="paragraph" w:styleId="TOC3">
+    <w:name w:val="toc 3"/>
+    <w:basedOn w:val="Normal"/>
+    <w:next w:val="Normal"/>
+    <w:semiHidden/>
+    <w:pPr>
+      <w:tabs>
+        <w:tab w:val="right" w:leader="dot" w:pos="9360"/>
+      </w:tabs>
+      <w:ind w:left="1260" w:hanging="780"/>
+    </w:pPr>
+    <w:rPr>
+      <w:i/>
+      <w:iCs/>
+      <w:noProof/>
+      <w:color w:val="000000"/>
+      <w:sz w:val="20"/>
+      <w:szCs w:val="23"/>
+    </w:rPr>
+  </w:style>
+  <w:style w:type="character" w:styleId="Hyperlink">
+    <w:name w:val="Hyperlink"/>
+    <w:basedOn w:val="DefaultParagraphFont"/>
+    <w:uiPriority w:val="99"/>
+    <w:rsid w:val="00FD44BA"/>
+    <w:rPr>
+      <w:color w:val="0000FF"/>
+      <w:u w:val="single"/>
+    </w:rPr>
+  </w:style>
+  <w:style w:type="paragraph" w:styleId="ListParagraph">
+    <w:name w:val="List Paragraph"/>
+    <w:basedOn w:val="Normal"/>
+    <w:uiPriority w:val="34"/>
+    <w:qFormat/>
+    <w:rsid w:val="00767D94"/>
+    <w:pPr>
+      <w:ind w:left="720"/>
+      <w:contextualSpacing/>
+    </w:pPr>
+  </w:style>
+  <w:style w:type="character" w:styleId="PlaceholderText">
+    <w:name w:val="Placeholder Text"/>
+    <w:basedOn w:val="DefaultParagraphFont"/>
+    <w:uiPriority w:val="99"/>
+    <w:semiHidden/>
+    <w:rsid w:val="00E40267"/>
+    <w:rPr>
+      <w:color w:val="808080"/>
+    </w:rPr>
+  </w:style>
+  <w:style w:type="table" w:styleId="TableGrid">
+    <w:name w:val="Table Grid"/>
+    <w:basedOn w:val="TableNormal"/>
+    <w:rsid w:val="006E5EE5"/>
+    <w:tblPr>
+      <w:tblInd w:w="0" w:type="dxa"/>
+      <w:tblBorders>
+        <w:top w:val="single" w:sz="4" w:space="0" w:color="auto"/>
+        <w:left w:val="single" w:sz="4" w:space="0" w:color="auto"/>
+        <w:bottom w:val="single" w:sz="4" w:space="0" w:color="auto"/>
+        <w:right w:val="single" w:sz="4" w:space="0" w:color="auto"/>
+        <w:insideH w:val="single" w:sz="4" w:space="0" w:color="auto"/>
+        <w:insideV w:val="single" w:sz="4" w:space="0" w:color="auto"/>
+      </w:tblBorders>
+      <w:tblCellMar>
+        <w:top w:w="0" w:type="dxa"/>
+        <w:left w:w="108" w:type="dxa"/>
+        <w:bottom w:w="0" w:type="dxa"/>
+        <w:right w:w="108" w:type="dxa"/>
+      </w:tblCellMar>
+    </w:tblPr>
+  </w:style>
+  <w:style w:type="character" w:styleId="Strong">
+    <w:name w:val="Strong"/>
+    <w:basedOn w:val="DefaultParagraphFont"/>
+    <w:qFormat/>
+    <w:rsid w:val="00524A70"/>
+    <w:rPr>
+      <w:b/>
+      <w:bCs/>
+    </w:rPr>
+  </w:style>
+  <w:style w:type="table" w:styleId="LightShading">
+    <w:name w:val="Light Shading"/>
+    <w:basedOn w:val="TableNormal"/>
+    <w:uiPriority w:val="60"/>
+    <w:rsid w:val="002F71B1"/>
+    <w:rPr>
+      <w:color w:val="000000" w:themeColor="text1" w:themeShade="BF"/>
+    </w:rPr>
+    <w:tblPr>
+      <w:tblStyleRowBandSize w:val="1"/>
+      <w:tblStyleColBandSize w:val="1"/>
+      <w:tblInd w:w="0" w:type="dxa"/>
+      <w:tblBorders>
+        <w:top w:val="single" w:sz="8" w:space="0" w:color="000000" w:themeColor="text1"/>
+        <w:bottom w:val="single" w:sz="8" w:space="0" w:color="000000" w:themeColor="text1"/>
+      </w:tblBorders>
+      <w:tblCellMar>
+        <w:top w:w="0" w:type="dxa"/>
+        <w:left w:w="108" w:type="dxa"/>
+        <w:bottom w:w="0" w:type="dxa"/>
+        <w:right w:w="108" w:type="dxa"/>
+      </w:tblCellMar>
+    </w:tblPr>
+    <w:tblStylePr w:type="firstRow">
+      <w:pPr>
+        <w:spacing w:before="0" w:after="0" w:line="240" w:lineRule="auto"/>
+      </w:pPr>
+      <w:rPr>
+        <w:b/>
+        <w:bCs/>
+      </w:rPr>
+      <w:tblPr/>
+      <w:tcPr>
+        <w:tcBorders>
+          <w:top w:val="single" w:sz="8" w:space="0" w:color="000000" w:themeColor="text1"/>
+          <w:left w:val="nil"/>
+          <w:bottom w:val="single" w:sz="8" w:space="0" w:color="000000" w:themeColor="text1"/>
+          <w:right w:val="nil"/>
+          <w:insideH w:val="nil"/>
+          <w:insideV w:val="nil"/>
+        </w:tcBorders>
+      </w:tcPr>
+    </w:tblStylePr>
+    <w:tblStylePr w:type="lastRow">
+      <w:pPr>
+        <w:spacing w:before="0" w:after="0" w:line="240" w:lineRule="auto"/>
+      </w:pPr>
+      <w:rPr>
+        <w:b/>
+        <w:bCs/>
+      </w:rPr>
+      <w:tblPr/>
+      <w:tcPr>
+        <w:tcBorders>
+          <w:top w:val="single" w:sz="8" w:space="0" w:color="000000" w:themeColor="text1"/>
+          <w:left w:val="nil"/>
+          <w:bottom w:val="single" w:sz="8" w:space="0" w:color="000000" w:themeColor="text1"/>
+          <w:right w:val="nil"/>
+          <w:insideH w:val="nil"/>
+          <w:insideV w:val="nil"/>
+        </w:tcBorders>
+      </w:tcPr>
+    </w:tblStylePr>
+    <w:tblStylePr w:type="firstCol">
+      <w:rPr>
+        <w:b/>
+        <w:bCs/>
+      </w:rPr>
+    </w:tblStylePr>
+    <w:tblStylePr w:type="lastCol">
+      <w:rPr>
+        <w:b/>
+        <w:bCs/>
+      </w:rPr>
+    </w:tblStylePr>
+    <w:tblStylePr w:type="band1Vert">
+      <w:tblPr/>
+      <w:tcPr>
+        <w:tcBorders>
+          <w:left w:val="nil"/>
+          <w:right w:val="nil"/>
+          <w:insideH w:val="nil"/>
+          <w:insideV w:val="nil"/>
+        </w:tcBorders>
+        <w:shd w:val="clear" w:color="auto" w:fill="C0C0C0" w:themeFill="text1" w:themeFillTint="3F"/>
+      </w:tcPr>
+    </w:tblStylePr>
+    <w:tblStylePr w:type="band1Horz">
+      <w:tblPr/>
+      <w:tcPr>
+        <w:tcBorders>
+          <w:left w:val="nil"/>
+          <w:right w:val="nil"/>
+          <w:insideH w:val="nil"/>
+          <w:insideV w:val="nil"/>
+        </w:tcBorders>
+        <w:shd w:val="clear" w:color="auto" w:fill="C0C0C0" w:themeFill="text1" w:themeFillTint="3F"/>
+      </w:tcPr>
+    </w:tblStylePr>
+  </w:style>
+  <w:style w:type="table" w:styleId="LightShading-Accent6">
+    <w:name w:val="Light Shading Accent 6"/>
+    <w:basedOn w:val="TableNormal"/>
+    <w:uiPriority w:val="60"/>
+    <w:rsid w:val="002F71B1"/>
+    <w:rPr>
+      <w:color w:val="E36C0A" w:themeColor="accent6" w:themeShade="BF"/>
+    </w:rPr>
+    <w:tblPr>
+      <w:tblStyleRowBandSize w:val="1"/>
+      <w:tblStyleColBandSize w:val="1"/>
+      <w:tblInd w:w="0" w:type="dxa"/>
+      <w:tblBorders>
+        <w:top w:val="single" w:sz="8" w:space="0" w:color="F79646" w:themeColor="accent6"/>
+        <w:bottom w:val="single" w:sz="8" w:space="0" w:color="F79646" w:themeColor="accent6"/>
+      </w:tblBorders>
+      <w:tblCellMar>
+        <w:top w:w="0" w:type="dxa"/>
+        <w:left w:w="108" w:type="dxa"/>
+        <w:bottom w:w="0" w:type="dxa"/>
+        <w:right w:w="108" w:type="dxa"/>
+      </w:tblCellMar>
+    </w:tblPr>
+    <w:tblStylePr w:type="firstRow">
+      <w:pPr>
+        <w:spacing w:before="0" w:after="0" w:line="240" w:lineRule="auto"/>
+      </w:pPr>
+      <w:rPr>
+        <w:b/>
+        <w:bCs/>
+      </w:rPr>
+      <w:tblPr/>
+      <w:tcPr>
+        <w:tcBorders>
+          <w:top w:val="single" w:sz="8" w:space="0" w:color="F79646" w:themeColor="accent6"/>
+          <w:left w:val="nil"/>
+          <w:bottom w:val="single" w:sz="8" w:space="0" w:color="F79646" w:themeColor="accent6"/>
+          <w:right w:val="nil"/>
+          <w:insideH w:val="nil"/>
+          <w:insideV w:val="nil"/>
+        </w:tcBorders>
+      </w:tcPr>
+    </w:tblStylePr>
+    <w:tblStylePr w:type="lastRow">
+      <w:pPr>
+        <w:spacing w:before="0" w:after="0" w:line="240" w:lineRule="auto"/>
+      </w:pPr>
+      <w:rPr>
+        <w:b/>
+        <w:bCs/>
+      </w:rPr>
+      <w:tblPr/>
+      <w:tcPr>
+        <w:tcBorders>
+          <w:top w:val="single" w:sz="8" w:space="0" w:color="F79646" w:themeColor="accent6"/>
+          <w:left w:val="nil"/>
+          <w:bottom w:val="single" w:sz="8" w:space="0" w:color="F79646" w:themeColor="accent6"/>
+          <w:right w:val="nil"/>
+          <w:insideH w:val="nil"/>
+          <w:insideV w:val="nil"/>
+        </w:tcBorders>
+      </w:tcPr>
+    </w:tblStylePr>
+    <w:tblStylePr w:type="firstCol">
+      <w:rPr>
+        <w:b/>
+        <w:bCs/>
+      </w:rPr>
+    </w:tblStylePr>
+    <w:tblStylePr w:type="lastCol">
+      <w:rPr>
+        <w:b/>
+        <w:bCs/>
+      </w:rPr>
+    </w:tblStylePr>
+    <w:tblStylePr w:type="band1Vert">
+      <w:tblPr/>
+      <w:tcPr>
+        <w:tcBorders>
+          <w:left w:val="nil"/>
+          <w:right w:val="nil"/>
+          <w:insideH w:val="nil"/>
+          <w:insideV w:val="nil"/>
+        </w:tcBorders>
+        <w:shd w:val="clear" w:color="auto" w:fill="FDE4D0" w:themeFill="accent6" w:themeFillTint="3F"/>
+      </w:tcPr>
+    </w:tblStylePr>
+    <w:tblStylePr w:type="band1Horz">
+      <w:tblPr/>
+      <w:tcPr>
+        <w:tcBorders>
+          <w:left w:val="nil"/>
+          <w:right w:val="nil"/>
+          <w:insideH w:val="nil"/>
+          <w:insideV w:val="nil"/>
+        </w:tcBorders>
+        <w:shd w:val="clear" w:color="auto" w:fill="FDE4D0" w:themeFill="accent6" w:themeFillTint="3F"/>
+      </w:tcPr>
+    </w:tblStylePr>
+  </w:style>
+  <w:style w:type="table" w:styleId="LightList">
+    <w:name w:val="Light List"/>
+    <w:basedOn w:val="TableNormal"/>
+    <w:uiPriority w:val="61"/>
+    <w:rsid w:val="002F71B1"/>
+    <w:tblPr>
+      <w:tblStyleRowBandSize w:val="1"/>
+      <w:tblStyleColBandSize w:val="1"/>
+      <w:tblInd w:w="0" w:type="dxa"/>
+      <w:tblBorders>
+        <w:top w:val="single" w:sz="8" w:space="0" w:color="000000" w:themeColor="text1"/>
+        <w:left w:val="single" w:sz="8" w:space="0" w:color="000000" w:themeColor="text1"/>
+        <w:bottom w:val="single" w:sz="8" w:space="0" w:color="000000" w:themeColor="text1"/>
+        <w:right w:val="single" w:sz="8" w:space="0" w:color="000000" w:themeColor="text1"/>
+      </w:tblBorders>
+      <w:tblCellMar>
+        <w:top w:w="0" w:type="dxa"/>
+        <w:left w:w="108" w:type="dxa"/>
+        <w:bottom w:w="0" w:type="dxa"/>
+        <w:right w:w="108" w:type="dxa"/>
+      </w:tblCellMar>
+    </w:tblPr>
+    <w:tblStylePr w:type="firstRow">
+      <w:pPr>
+        <w:spacing w:before="0" w:after="0" w:line="240" w:lineRule="auto"/>
+      </w:pPr>
+      <w:rPr>
+        <w:b/>
+        <w:bCs/>
+        <w:color w:val="FFFFFF" w:themeColor="background1"/>
+      </w:rPr>
+      <w:tblPr/>
+      <w:tcPr>
+        <w:shd w:val="clear" w:color="auto" w:fill="000000" w:themeFill="text1"/>
+      </w:tcPr>
+    </w:tblStylePr>
+    <w:tblStylePr w:type="lastRow">
+      <w:pPr>
+        <w:spacing w:before="0" w:after="0" w:line="240" w:lineRule="auto"/>
+      </w:pPr>
+      <w:rPr>
+        <w:b/>
+        <w:bCs/>
+      </w:rPr>
+      <w:tblPr/>
+      <w:tcPr>
+        <w:tcBorders>
+          <w:top w:val="double" w:sz="6" w:space="0" w:color="000000" w:themeColor="text1"/>
+          <w:left w:val="single" w:sz="8" w:space="0" w:color="000000" w:themeColor="text1"/>
+          <w:bottom w:val="single" w:sz="8" w:space="0" w:color="000000" w:themeColor="text1"/>
+          <w:right w:val="single" w:sz="8" w:space="0" w:color="000000" w:themeColor="text1"/>
+        </w:tcBorders>
+      </w:tcPr>
+    </w:tblStylePr>
+    <w:tblStylePr w:type="firstCol">
+      <w:rPr>
+        <w:b/>
+        <w:bCs/>
+      </w:rPr>
+    </w:tblStylePr>
+    <w:tblStylePr w:type="lastCol">
+      <w:rPr>
+        <w:b/>
+        <w:bCs/>
+      </w:rPr>
+    </w:tblStylePr>
+    <w:tblStylePr w:type="band1Vert">
+      <w:tblPr/>
+      <w:tcPr>
+        <w:tcBorders>
+          <w:top w:val="single" w:sz="8" w:space="0" w:color="000000" w:themeColor="text1"/>
+          <w:left w:val="single" w:sz="8" w:space="0" w:color="000000" w:themeColor="text1"/>
+          <w:bottom w:val="single" w:sz="8" w:space="0" w:color="000000" w:themeColor="text1"/>
+          <w:right w:val="single" w:sz="8" w:space="0" w:color="000000" w:themeColor="text1"/>
+        </w:tcBorders>
+      </w:tcPr>
+    </w:tblStylePr>
+    <w:tblStylePr w:type="band1Horz">
+      <w:tblPr/>
+      <w:tcPr>
+        <w:tcBorders>
+          <w:top w:val="single" w:sz="8" w:space="0" w:color="000000" w:themeColor="text1"/>
+          <w:left w:val="single" w:sz="8" w:space="0" w:color="000000" w:themeColor="text1"/>
+          <w:bottom w:val="single" w:sz="8" w:space="0" w:color="000000" w:themeColor="text1"/>
+          <w:right w:val="single" w:sz="8" w:space="0" w:color="000000" w:themeColor="text1"/>
+        </w:tcBorders>
+      </w:tcPr>
+    </w:tblStylePr>
+  </w:style>
+  <w:style w:type="table" w:styleId="MediumShading1">
+    <w:name w:val="Medium Shading 1"/>
+    <w:basedOn w:val="TableNormal"/>
+    <w:uiPriority w:val="63"/>
+    <w:rsid w:val="002F71B1"/>
+    <w:tblPr>
+      <w:tblStyleRowBandSize w:val="1"/>
+      <w:tblStyleColBandSize w:val="1"/>
+      <w:tblInd w:w="0" w:type="dxa"/>
+      <w:tblBorders>
+        <w:top w:val="single" w:sz="8" w:space="0" w:color="404040" w:themeColor="text1" w:themeTint="BF"/>
+        <w:left w:val="single" w:sz="8" w:space="0" w:color="404040" w:themeColor="text1" w:themeTint="BF"/>
+        <w:bottom w:val="single" w:sz="8" w:space="0" w:color="404040" w:themeColor="text1" w:themeTint="BF"/>
+        <w:right w:val="single" w:sz="8" w:space="0" w:color="404040" w:themeColor="text1" w:themeTint="BF"/>
+        <w:insideH w:val="single" w:sz="8" w:space="0" w:color="404040" w:themeColor="text1" w:themeTint="BF"/>
+      </w:tblBorders>
+      <w:tblCellMar>
+        <w:top w:w="0" w:type="dxa"/>
+        <w:left w:w="108" w:type="dxa"/>
+        <w:bottom w:w="0" w:type="dxa"/>
+        <w:right w:w="108" w:type="dxa"/>
+      </w:tblCellMar>
+    </w:tblPr>
+    <w:tblStylePr w:type="firstRow">
+      <w:pPr>
+        <w:spacing w:before="0" w:after="0" w:line="240" w:lineRule="auto"/>
+      </w:pPr>
+      <w:rPr>
+        <w:b/>
+        <w:bCs/>
+        <w:color w:val="FFFFFF" w:themeColor="background1"/>
+      </w:rPr>
+      <w:tblPr/>
+      <w:tcPr>
+        <w:tcBorders>
+          <w:top w:val="single" w:sz="8" w:space="0" w:color="404040" w:themeColor="text1" w:themeTint="BF"/>
+          <w:left w:val="single" w:sz="8" w:space="0" w:color="404040" w:themeColor="text1" w:themeTint="BF"/>
+          <w:bottom w:val="single" w:sz="8" w:space="0" w:color="404040" w:themeColor="text1" w:themeTint="BF"/>
+          <w:right w:val="single" w:sz="8" w:space="0" w:color="404040" w:themeColor="text1" w:themeTint="BF"/>
+          <w:insideH w:val="nil"/>
+          <w:insideV w:val="nil"/>
+        </w:tcBorders>
+        <w:shd w:val="clear" w:color="auto" w:fill="000000" w:themeFill="text1"/>
+      </w:tcPr>
+    </w:tblStylePr>
+    <w:tblStylePr w:type="lastRow">
+      <w:pPr>
+        <w:spacing w:before="0" w:after="0" w:line="240" w:lineRule="auto"/>
+      </w:pPr>
+      <w:rPr>
+        <w:b/>
+        <w:bCs/>
+      </w:rPr>
+      <w:tblPr/>
+      <w:tcPr>
+        <w:tcBorders>
+          <w:top w:val="double" w:sz="6" w:space="0" w:color="404040" w:themeColor="text1" w:themeTint="BF"/>
+          <w:left w:val="single" w:sz="8" w:space="0" w:color="404040" w:themeColor="text1" w:themeTint="BF"/>
+          <w:bottom w:val="single" w:sz="8" w:space="0" w:color="404040" w:themeColor="text1" w:themeTint="BF"/>
+          <w:right w:val="single" w:sz="8" w:space="0" w:color="404040" w:themeColor="text1" w:themeTint="BF"/>
+          <w:insideH w:val="nil"/>
+          <w:insideV w:val="nil"/>
+        </w:tcBorders>
+      </w:tcPr>
+    </w:tblStylePr>
+    <w:tblStylePr w:type="firstCol">
+      <w:rPr>
+        <w:b/>
+        <w:bCs/>
+      </w:rPr>
+    </w:tblStylePr>
+    <w:tblStylePr w:type="lastCol">
+      <w:rPr>
+        <w:b/>
+        <w:bCs/>
+      </w:rPr>
+    </w:tblStylePr>
+    <w:tblStylePr w:type="band1Vert">
+      <w:tblPr/>
+      <w:tcPr>
+        <w:shd w:val="clear" w:color="auto" w:fill="C0C0C0" w:themeFill="text1" w:themeFillTint="3F"/>
+      </w:tcPr>
+    </w:tblStylePr>
+    <w:tblStylePr w:type="band1Horz">
+      <w:tblPr/>
+      <w:tcPr>
+        <w:tcBorders>
+          <w:insideH w:val="nil"/>
+          <w:insideV w:val="nil"/>
+        </w:tcBorders>
+        <w:shd w:val="clear" w:color="auto" w:fill="C0C0C0" w:themeFill="text1" w:themeFillTint="3F"/>
+      </w:tcPr>
+    </w:tblStylePr>
+    <w:tblStylePr w:type="band2Horz">
+      <w:tblPr/>
+      <w:tcPr>
+        <w:tcBorders>
+          <w:insideH w:val="nil"/>
+          <w:insideV w:val="nil"/>
+        </w:tcBorders>
+      </w:tcPr>
+    </w:tblStylePr>
+  </w:style>
+</w:styles>
+</file>
+
 <file path=word/theme/theme1.xml><?xml version="1.0" encoding="utf-8"?>
 <a:theme xmlns:a="http://schemas.openxmlformats.org/drawingml/2006/main" name="Office Theme">
   <a:themeElements>
@@ -20845,7 +21829,7 @@
 </file>
 
 <file path=customXml/itemProps1.xml><?xml version="1.0" encoding="utf-8"?>
-<ds:datastoreItem xmlns:ds="http://schemas.openxmlformats.org/officeDocument/2006/customXml" ds:itemID="{63F93D17-2D7E-4747-81AC-DACD01B12199}">
+<ds:datastoreItem xmlns:ds="http://schemas.openxmlformats.org/officeDocument/2006/customXml" ds:itemID="{4B8F0EE3-2675-D644-84B5-93552812545C}">
   <ds:schemaRefs>
     <ds:schemaRef ds:uri="http://schemas.openxmlformats.org/officeDocument/2006/bibliography"/>
   </ds:schemaRefs>

</xml_diff>

<commit_message>
Project Charter - Typo fix Charter Presentation - Added more info to my slides
</commit_message>
<xml_diff>
--- a/ProjectCharter/ProjectCharterDraft.docx
+++ b/ProjectCharter/ProjectCharterDraft.docx
@@ -1,6 +1,6 @@
 
 <file path=word/document.xml><?xml version="1.0" encoding="utf-8"?>
-<w:document xmlns:wpc="http://schemas.microsoft.com/office/word/2010/wordprocessingCanvas" xmlns:mc="http://schemas.openxmlformats.org/markup-compatibility/2006" xmlns:o="urn:schemas-microsoft-com:office:office" xmlns:r="http://schemas.openxmlformats.org/officeDocument/2006/relationships" xmlns:m="http://schemas.openxmlformats.org/officeDocument/2006/math" xmlns:v="urn:schemas-microsoft-com:vml" xmlns:wp14="http://schemas.microsoft.com/office/word/2010/wordprocessingDrawing" xmlns:wp="http://schemas.openxmlformats.org/drawingml/2006/wordprocessingDrawing" xmlns:w10="urn:schemas-microsoft-com:office:word" xmlns:w="http://schemas.openxmlformats.org/wordprocessingml/2006/main" xmlns:w14="http://schemas.microsoft.com/office/word/2010/wordml" xmlns:w15="http://schemas.microsoft.com/office/word/2012/wordml" xmlns:wpg="http://schemas.microsoft.com/office/word/2010/wordprocessingGroup" xmlns:wpi="http://schemas.microsoft.com/office/word/2010/wordprocessingInk" xmlns:wne="http://schemas.microsoft.com/office/word/2006/wordml" xmlns:wps="http://schemas.microsoft.com/office/word/2010/wordprocessingShape" mc:Ignorable="w14 w15 wp14">
+<w:document xmlns:wpc="http://schemas.microsoft.com/office/word/2010/wordprocessingCanvas" xmlns:mo="http://schemas.microsoft.com/office/mac/office/2008/main" xmlns:mc="http://schemas.openxmlformats.org/markup-compatibility/2006" xmlns:mv="urn:schemas-microsoft-com:mac:vml" xmlns:o="urn:schemas-microsoft-com:office:office" xmlns:r="http://schemas.openxmlformats.org/officeDocument/2006/relationships" xmlns:m="http://schemas.openxmlformats.org/officeDocument/2006/math" xmlns:v="urn:schemas-microsoft-com:vml" xmlns:wp14="http://schemas.microsoft.com/office/word/2010/wordprocessingDrawing" xmlns:wp="http://schemas.openxmlformats.org/drawingml/2006/wordprocessingDrawing" xmlns:w10="urn:schemas-microsoft-com:office:word" xmlns:w="http://schemas.openxmlformats.org/wordprocessingml/2006/main" xmlns:w14="http://schemas.microsoft.com/office/word/2010/wordml" xmlns:wpg="http://schemas.microsoft.com/office/word/2010/wordprocessingGroup" xmlns:wpi="http://schemas.microsoft.com/office/word/2010/wordprocessingInk" xmlns:wne="http://schemas.microsoft.com/office/word/2006/wordml" xmlns:wps="http://schemas.microsoft.com/office/word/2010/wordprocessingShape" mc:Ignorable="w14 wp14">
   <w:body>
     <w:p>
       <w:pPr>
@@ -106,7 +106,7 @@
         <w:fldChar w:fldCharType="separate"/>
       </w:r>
       <w:r>
-        <w:t>15 October 2013 @ 8:25:00 PM</w:t>
+        <w:t>22 October 2013 @ 9:57:00 PM</w:t>
       </w:r>
       <w:r>
         <w:fldChar w:fldCharType="end"/>
@@ -116,9 +116,9 @@
     <w:p>
       <w:pPr>
         <w:sectPr>
-          <w:headerReference w:type="default" r:id="rId8"/>
-          <w:footerReference w:type="even" r:id="rId9"/>
-          <w:footerReference w:type="default" r:id="rId10"/>
+          <w:headerReference w:type="default" r:id="rId9"/>
+          <w:footerReference w:type="even" r:id="rId10"/>
+          <w:footerReference w:type="default" r:id="rId11"/>
           <w:pgSz w:w="12240" w:h="15840" w:code="1"/>
           <w:pgMar w:top="288" w:right="1440" w:bottom="792" w:left="1440" w:header="720" w:footer="720" w:gutter="0"/>
           <w:cols w:space="720"/>
@@ -3007,7 +3007,7 @@
     <w:p>
       <w:pPr>
         <w:sectPr>
-          <w:footerReference w:type="default" r:id="rId11"/>
+          <w:footerReference w:type="default" r:id="rId12"/>
           <w:pgSz w:w="12240" w:h="15840" w:code="1"/>
           <w:pgMar w:top="288" w:right="1440" w:bottom="792" w:left="1440" w:header="720" w:footer="720" w:gutter="0"/>
           <w:pgNumType w:start="1"/>
@@ -3092,8 +3092,13 @@
         <w:t>,</w:t>
       </w:r>
       <w:r>
-        <w:t xml:space="preserve"> Dr. Shiakolas</w:t>
-      </w:r>
+        <w:t xml:space="preserve"> Dr. </w:t>
+      </w:r>
+      <w:proofErr w:type="spellStart"/>
+      <w:r>
+        <w:t>Shiakolas</w:t>
+      </w:r>
+      <w:proofErr w:type="spellEnd"/>
       <w:r>
         <w:t>,</w:t>
       </w:r>
@@ -3413,8 +3418,20 @@
                 <w:color w:val="000000"/>
                 <w:szCs w:val="23"/>
               </w:rPr>
-              <w:t>Dr. Shiakolas</w:t>
-            </w:r>
+              <w:t xml:space="preserve">Dr. </w:t>
+            </w:r>
+            <w:proofErr w:type="spellStart"/>
+            <w:r>
+              <w:rPr>
+                <w:rFonts w:ascii="Arial" w:hAnsi="Arial"/>
+                <w:b/>
+                <w:bCs/>
+                <w:color w:val="000000"/>
+                <w:szCs w:val="23"/>
+              </w:rPr>
+              <w:t>Shiakolas</w:t>
+            </w:r>
+            <w:proofErr w:type="spellEnd"/>
           </w:p>
         </w:tc>
         <w:tc>
@@ -4716,8 +4733,13 @@
             <w:hideMark/>
           </w:tcPr>
           <w:p>
-            <w:r>
-              <w:t>SainSmart Mega2560 Controller</w:t>
+            <w:proofErr w:type="spellStart"/>
+            <w:r>
+              <w:t>SainSmart</w:t>
+            </w:r>
+            <w:proofErr w:type="spellEnd"/>
+            <w:r>
+              <w:t xml:space="preserve"> Mega2560 Controller</w:t>
             </w:r>
           </w:p>
         </w:tc>
@@ -4773,8 +4795,13 @@
             <w:hideMark/>
           </w:tcPr>
           <w:p>
-            <w:r>
-              <w:t>SainSmart RAMPS 1.4 Shield</w:t>
+            <w:proofErr w:type="spellStart"/>
+            <w:r>
+              <w:t>SainSmart</w:t>
+            </w:r>
+            <w:proofErr w:type="spellEnd"/>
+            <w:r>
+              <w:t xml:space="preserve"> RAMPS 1.4 Shield</w:t>
             </w:r>
           </w:p>
         </w:tc>
@@ -4836,8 +4863,13 @@
             <w:hideMark/>
           </w:tcPr>
           <w:p>
-            <w:r>
-              <w:t>SainSmart A4988 Driver</w:t>
+            <w:proofErr w:type="spellStart"/>
+            <w:r>
+              <w:t>SainSmart</w:t>
+            </w:r>
+            <w:proofErr w:type="spellEnd"/>
+            <w:r>
+              <w:t xml:space="preserve"> A4988 Driver</w:t>
             </w:r>
           </w:p>
         </w:tc>
@@ -5122,8 +5154,13 @@
             <w:hideMark/>
           </w:tcPr>
           <w:p>
-            <w:r>
-              <w:t>SainSmart 1602 LCD Shield</w:t>
+            <w:proofErr w:type="spellStart"/>
+            <w:r>
+              <w:t>SainSmart</w:t>
+            </w:r>
+            <w:proofErr w:type="spellEnd"/>
+            <w:r>
+              <w:t xml:space="preserve"> 1602 LCD Shield</w:t>
             </w:r>
           </w:p>
         </w:tc>
@@ -5306,7 +5343,15 @@
     </w:p>
     <w:p>
       <w:r>
-        <w:t>The goal of the 3-D Printer Fabrication System is to provide an interface and control software that operates a multiple extruder 3-axis printer to the printer operator. The interface shall allow the operator to define objects to be printed and associate materials with the objects in a simple manner. The control software shall provide the appropriate machine instructions to print the objects as specified by the machine operator.</w:t>
+        <w:t xml:space="preserve">The goal of the 3-D Printer Fabrication System is to provide </w:t>
+      </w:r>
+      <w:proofErr w:type="gramStart"/>
+      <w:r>
+        <w:t>an interface</w:t>
+      </w:r>
+      <w:proofErr w:type="gramEnd"/>
+      <w:r>
+        <w:t xml:space="preserve"> and control software that operates a multiple extruder 3-axis printer to the printer operator. The interface shall allow the operator to define objects to be printed and associate materials with the objects in a simple manner. The control software shall provide the appropriate machine instructions to print the objects as specified by the machine operator.</w:t>
       </w:r>
     </w:p>
     <w:p>
@@ -5319,8 +5364,13 @@
     </w:p>
     <w:p>
       <w:r>
-        <w:t>The 3-D Printer Fabrication System shall be broken down into three primary components. The host machine, the intermediate machine, and the print controller.</w:t>
-      </w:r>
+        <w:t xml:space="preserve">The 3-D Printer Fabrication System shall be broken down into three primary components. </w:t>
+      </w:r>
+      <w:proofErr w:type="gramStart"/>
+      <w:r>
+        <w:t>The host machine, the intermediate machine, and the print controller.</w:t>
+      </w:r>
+      <w:proofErr w:type="gramEnd"/>
     </w:p>
     <w:p>
       <w:r>
@@ -5359,7 +5409,15 @@
         <w:t>The intended audience</w:t>
       </w:r>
       <w:r>
-        <w:t xml:space="preserve"> of the 3-D Printer Fabrication System will be the ME team, Dr. Shiakolas, other operators authorized by the aforementioned, and experienced 3-D and CNC machine operators.</w:t>
+        <w:t xml:space="preserve"> of the 3-D Printer Fabrication System will be the ME team, Dr. </w:t>
+      </w:r>
+      <w:proofErr w:type="spellStart"/>
+      <w:r>
+        <w:t>Shiakolas</w:t>
+      </w:r>
+      <w:proofErr w:type="spellEnd"/>
+      <w:r>
+        <w:t>, other operators authorized by the aforementioned, and experienced 3-D and CNC machine operators.</w:t>
       </w:r>
     </w:p>
     <w:p>
@@ -5443,7 +5501,15 @@
     </w:p>
     <w:p>
       <w:r>
-        <w:t xml:space="preserve">Preliminary material costs for the project are given in Table 1.3 in this document. The hardware lead shall work closely with the ME team and the project sponsor, Dr. Shiakolas, to evaluate any potential material cost deviations. Such deviations shall be agreed upon by the CSE team before </w:t>
+        <w:t xml:space="preserve">Preliminary material costs for the project are given in Table 1.3 in this document. The hardware lead shall work closely with the ME team and the project sponsor, Dr. </w:t>
+      </w:r>
+      <w:proofErr w:type="spellStart"/>
+      <w:r>
+        <w:t>Shiakolas</w:t>
+      </w:r>
+      <w:proofErr w:type="spellEnd"/>
+      <w:r>
+        <w:t xml:space="preserve">, to evaluate any potential material cost deviations. Such deviations shall be agreed upon by the CSE team before </w:t>
       </w:r>
       <w:r>
         <w:lastRenderedPageBreak/>
@@ -5564,7 +5630,15 @@
         </w:numPr>
       </w:pPr>
       <w:r>
-        <w:t>How much work is planned to be accomplished at a given point in time.</w:t>
+        <w:t xml:space="preserve">How much work </w:t>
+      </w:r>
+      <w:proofErr w:type="gramStart"/>
+      <w:r>
+        <w:t>is planned to be accomplished</w:t>
+      </w:r>
+      <w:proofErr w:type="gramEnd"/>
+      <w:r>
+        <w:t xml:space="preserve"> at a given point in time.</w:t>
       </w:r>
     </w:p>
     <w:p>
@@ -5930,7 +6004,15 @@
         <w:t xml:space="preserve">In order for earned value management to be a valuable tool, earned values must be current and accurate.  To ensure that these values are current, each team member </w:t>
       </w:r>
       <w:r>
-        <w:t>will record their progress on project related tasks using the Individual Status Report form provided by Mr. O’Dell.  Every week, each member will provide a copy of their current individual status report to the team lead, who will then input the BCWS and ACWP into the team’s Microsoft Project Plan.  BCWP,</w:t>
+        <w:t xml:space="preserve">will record their progress on project related tasks using the Individual Status Report form provided by Mr. O’Dell.  Every week, each member will provide a copy of their current individual status report to the team lead, </w:t>
+      </w:r>
+      <w:proofErr w:type="gramStart"/>
+      <w:r>
+        <w:t>who</w:t>
+      </w:r>
+      <w:proofErr w:type="gramEnd"/>
+      <w:r>
+        <w:t xml:space="preserve"> will then input the BCWS and ACWP into the team’s Microsoft Project Plan.  BCWP,</w:t>
       </w:r>
       <w:r>
         <w:t xml:space="preserve"> CPI, and SPI</w:t>
@@ -6034,7 +6116,15 @@
         <w:t xml:space="preserve">.  </w:t>
       </w:r>
       <w:r>
-        <w:t>Only when the sponsor approves the proposed change will the change be accepted.  The sponsor may also propose scope change.  This scope change proposal must be made to the team lead, who will then present the proposed change to the team.  All team members must approve the change in order for it to be accepted</w:t>
+        <w:t xml:space="preserve">Only when the sponsor approves the proposed change will the change be accepted.  The sponsor may also propose scope change.  This scope change proposal must be made to the team lead, </w:t>
+      </w:r>
+      <w:proofErr w:type="gramStart"/>
+      <w:r>
+        <w:t>who</w:t>
+      </w:r>
+      <w:proofErr w:type="gramEnd"/>
+      <w:r>
+        <w:t xml:space="preserve"> will then present the proposed change to the team.  All team members must approve the change in order for it to be accepted</w:t>
       </w:r>
       <w:r>
         <w:t xml:space="preserve">.  Upon </w:t>
@@ -6088,6 +6178,8 @@
       <w:r>
         <w:t xml:space="preserve"> Fabrication System.</w:t>
       </w:r>
+      <w:bookmarkStart w:id="11" w:name="_GoBack"/>
+      <w:bookmarkEnd w:id="11"/>
     </w:p>
     <w:p>
       <w:pPr>
@@ -6165,12 +6257,12 @@
       <w:pPr>
         <w:pStyle w:val="Heading1"/>
       </w:pPr>
-      <w:bookmarkStart w:id="11" w:name="_Toc317666954"/>
+      <w:bookmarkStart w:id="12" w:name="_Toc317666954"/>
       <w:r>
         <w:lastRenderedPageBreak/>
         <w:t>Work Breakdown Structure</w:t>
       </w:r>
-      <w:bookmarkEnd w:id="11"/>
+      <w:bookmarkEnd w:id="12"/>
     </w:p>
     <w:tbl>
       <w:tblPr>
@@ -6219,7 +6311,7 @@
                 <w:szCs w:val="18"/>
               </w:rPr>
             </w:pPr>
-            <w:bookmarkStart w:id="12" w:name="_Toc317666955"/>
+            <w:bookmarkStart w:id="13" w:name="_Toc317666955"/>
             <w:r>
               <w:rPr>
                 <w:rFonts w:ascii="Segoe UI" w:hAnsi="Segoe UI" w:cs="Segoe UI"/>
@@ -12180,7 +12272,7 @@
         <w:lastRenderedPageBreak/>
         <w:t>Quality Management Plan</w:t>
       </w:r>
-      <w:bookmarkEnd w:id="12"/>
+      <w:bookmarkEnd w:id="13"/>
     </w:p>
     <w:p>
       <w:pPr>
@@ -12287,10 +12379,18 @@
         <w:t>laboration, the team will be using</w:t>
       </w:r>
       <w:r>
-        <w:t xml:space="preserve"> a version control manager. GitH</w:t>
-      </w:r>
-      <w:r>
-        <w:t>ub was chosen as the version control manager</w:t>
+        <w:t xml:space="preserve"> a version control manager. </w:t>
+      </w:r>
+      <w:proofErr w:type="spellStart"/>
+      <w:r>
+        <w:t>GitH</w:t>
+      </w:r>
+      <w:r>
+        <w:t>ub</w:t>
+      </w:r>
+      <w:proofErr w:type="spellEnd"/>
+      <w:r>
+        <w:t xml:space="preserve"> was chosen as the version control manager</w:t>
       </w:r>
       <w:r>
         <w:t xml:space="preserve"> because of its </w:t>
@@ -12372,12 +12472,12 @@
       <w:pPr>
         <w:pStyle w:val="Heading1"/>
       </w:pPr>
-      <w:bookmarkStart w:id="13" w:name="_Toc317666956"/>
+      <w:bookmarkStart w:id="14" w:name="_Toc317666956"/>
       <w:r>
         <w:lastRenderedPageBreak/>
         <w:t>Communications Plan</w:t>
       </w:r>
-      <w:bookmarkEnd w:id="13"/>
+      <w:bookmarkEnd w:id="14"/>
     </w:p>
     <w:p>
       <w:pPr>
@@ -12401,8 +12501,13 @@
         <w:t>s commu</w:t>
       </w:r>
       <w:r>
-        <w:t>nication with Dr. Shiakolas</w:t>
-      </w:r>
+        <w:t xml:space="preserve">nication with Dr. </w:t>
+      </w:r>
+      <w:proofErr w:type="spellStart"/>
+      <w:r>
+        <w:t>Shiakolas</w:t>
+      </w:r>
+      <w:proofErr w:type="spellEnd"/>
       <w:r>
         <w:t xml:space="preserve">, </w:t>
       </w:r>
@@ -12435,7 +12540,15 @@
         <w:t>three primary methods of communication</w:t>
       </w:r>
       <w:r>
-        <w:t xml:space="preserve"> for the individual members. These are team meetings, the GitHub repository, and e-mail. </w:t>
+        <w:t xml:space="preserve"> for the individual members. These are team meetings, the </w:t>
+      </w:r>
+      <w:proofErr w:type="spellStart"/>
+      <w:r>
+        <w:t>GitHub</w:t>
+      </w:r>
+      <w:proofErr w:type="spellEnd"/>
+      <w:r>
+        <w:t xml:space="preserve"> repository, and e-mail. </w:t>
       </w:r>
       <w:r>
         <w:t>This section</w:t>
@@ -12481,11 +12594,16 @@
         <w:t xml:space="preserve"> meeting</w:t>
       </w:r>
       <w:r>
-        <w:t xml:space="preserve"> a</w:t>
+        <w:t xml:space="preserve"> </w:t>
+      </w:r>
+      <w:proofErr w:type="spellStart"/>
+      <w:r>
+        <w:t>a</w:t>
       </w:r>
       <w:r>
         <w:t>gend</w:t>
       </w:r>
+      <w:proofErr w:type="spellEnd"/>
       <w:r>
         <w:t>. The team follows the criteria listed for the team meeting. Once everything on the agenda list has been discussed, the team finishes with a session of open discussion and then decides on the next meeting’s agenda. Team meetings are primarily for</w:t>
       </w:r>
@@ -12506,16 +12624,31 @@
       <w:pPr>
         <w:pStyle w:val="Heading3"/>
       </w:pPr>
+      <w:proofErr w:type="spellStart"/>
       <w:r>
         <w:t>GitHub</w:t>
       </w:r>
-    </w:p>
-    <w:p>
-      <w:r>
-        <w:t>GitHub is the team’s</w:t>
-      </w:r>
-      <w:r>
-        <w:t xml:space="preserve"> primary source control for the system. The file architecture of the team’s GitHub account is structured to neatly accommodate several types of documentation, </w:t>
+      <w:proofErr w:type="spellEnd"/>
+    </w:p>
+    <w:p>
+      <w:proofErr w:type="spellStart"/>
+      <w:r>
+        <w:t>GitHub</w:t>
+      </w:r>
+      <w:proofErr w:type="spellEnd"/>
+      <w:r>
+        <w:t xml:space="preserve"> is the team’s</w:t>
+      </w:r>
+      <w:r>
+        <w:t xml:space="preserve"> primary source control for the system. The file architecture of the team’s </w:t>
+      </w:r>
+      <w:proofErr w:type="spellStart"/>
+      <w:r>
+        <w:t>GitHub</w:t>
+      </w:r>
+      <w:proofErr w:type="spellEnd"/>
+      <w:r>
+        <w:t xml:space="preserve"> account is structured to neatly accommodate several types of documentation, </w:t>
       </w:r>
       <w:r>
         <w:t>research, and deliverables</w:t>
@@ -12524,7 +12657,15 @@
         <w:t>.</w:t>
       </w:r>
       <w:r>
-        <w:t xml:space="preserve"> GitHub’s comment feature allows individual members to briefly update the tea</w:t>
+        <w:t xml:space="preserve"> </w:t>
+      </w:r>
+      <w:proofErr w:type="spellStart"/>
+      <w:r>
+        <w:t>GitHub’s</w:t>
+      </w:r>
+      <w:proofErr w:type="spellEnd"/>
+      <w:r>
+        <w:t xml:space="preserve"> comment feature allows individual members to briefly update the tea</w:t>
       </w:r>
       <w:r>
         <w:t>m on the individual’s progress.</w:t>
@@ -12540,7 +12681,15 @@
     </w:p>
     <w:p>
       <w:r>
-        <w:t>The team’s quickest method of communication will be by e-mail. The consensus of the team is that not every member is comfortable with receiving and sending text messages as a reliable source of communication. However, the individual members have proven so far to be very responsive to emails. Almost every e-mail has been responded to within the day, usually within hours.</w:t>
+        <w:t xml:space="preserve">The team’s quickest method of communication will be by e-mail. The consensus of the team is that not every member is comfortable with receiving and sending text messages as a reliable source of communication. However, the individual members have proven so far to be very responsive to emails. </w:t>
+      </w:r>
+      <w:proofErr w:type="gramStart"/>
+      <w:r>
+        <w:t>Almost every e-mail</w:t>
+      </w:r>
+      <w:proofErr w:type="gramEnd"/>
+      <w:r>
+        <w:t xml:space="preserve"> has been responded to within the day, usually within hours.</w:t>
       </w:r>
       <w:r>
         <w:t xml:space="preserve"> E-mail is used for primarily for questions, concerns, and clarification. Important information or helpful notes that were not disc</w:t>
@@ -12588,9 +12737,11 @@
       <w:r>
         <w:t xml:space="preserve">Dr. </w:t>
       </w:r>
+      <w:proofErr w:type="spellStart"/>
       <w:r>
         <w:t>Shiakolas</w:t>
       </w:r>
+      <w:proofErr w:type="spellEnd"/>
       <w:r>
         <w:t xml:space="preserve"> (Team Sponsor)</w:t>
       </w:r>
@@ -12612,7 +12763,15 @@
         <w:t xml:space="preserve"> with the team’s</w:t>
       </w:r>
       <w:r>
-        <w:t xml:space="preserve"> sponsor, Dr. Shiakolas. First form of communication is by e-mail. </w:t>
+        <w:t xml:space="preserve"> sponsor, Dr. </w:t>
+      </w:r>
+      <w:proofErr w:type="spellStart"/>
+      <w:r>
+        <w:t>Shiakolas</w:t>
+      </w:r>
+      <w:proofErr w:type="spellEnd"/>
+      <w:r>
+        <w:t xml:space="preserve">. First form of communication is by e-mail. </w:t>
       </w:r>
       <w:r>
         <w:t>The team</w:t>
@@ -12624,10 +12783,26 @@
         <w:t>s</w:t>
       </w:r>
       <w:r>
-        <w:t xml:space="preserve"> e-mail as a means to ask smaller questions such as clarification on a requirement. The other form of communication is scheduled meetings. Meetings with Dr. Shiako</w:t>
-      </w:r>
-      <w:r>
-        <w:t>las are not regular, so before</w:t>
+        <w:t xml:space="preserve"> e-mail as a means to ask smaller questions such as clarification on a requirement. The other form of communication is </w:t>
+      </w:r>
+      <w:proofErr w:type="gramStart"/>
+      <w:r>
+        <w:t>scheduled meetings</w:t>
+      </w:r>
+      <w:proofErr w:type="gramEnd"/>
+      <w:r>
+        <w:t xml:space="preserve">. Meetings with Dr. </w:t>
+      </w:r>
+      <w:proofErr w:type="spellStart"/>
+      <w:r>
+        <w:t>Shiako</w:t>
+      </w:r>
+      <w:r>
+        <w:t>las</w:t>
+      </w:r>
+      <w:proofErr w:type="spellEnd"/>
+      <w:r>
+        <w:t xml:space="preserve"> are not regular, so before</w:t>
       </w:r>
       <w:r>
         <w:t xml:space="preserve"> a meeting</w:t>
@@ -12642,7 +12817,15 @@
         <w:t xml:space="preserve"> must first </w:t>
       </w:r>
       <w:r>
-        <w:t>e-mail Dr. Shiakolas and discuss an appropriate meeting time</w:t>
+        <w:t xml:space="preserve">e-mail Dr. </w:t>
+      </w:r>
+      <w:proofErr w:type="spellStart"/>
+      <w:r>
+        <w:t>Shiakolas</w:t>
+      </w:r>
+      <w:proofErr w:type="spellEnd"/>
+      <w:r>
+        <w:t xml:space="preserve"> and discuss an appropriate meeting time</w:t>
       </w:r>
       <w:r>
         <w:t>.</w:t>
@@ -12651,10 +12834,18 @@
         <w:t xml:space="preserve">  </w:t>
       </w:r>
       <w:r>
-        <w:t>During meetings with Dr. Shiakola</w:t>
-      </w:r>
-      <w:r>
-        <w:t>s, the team</w:t>
+        <w:t xml:space="preserve">During meetings with Dr. </w:t>
+      </w:r>
+      <w:proofErr w:type="spellStart"/>
+      <w:r>
+        <w:t>Shiakola</w:t>
+      </w:r>
+      <w:r>
+        <w:t>s</w:t>
+      </w:r>
+      <w:proofErr w:type="spellEnd"/>
+      <w:r>
+        <w:t>, the team</w:t>
       </w:r>
       <w:r>
         <w:t xml:space="preserve"> discuss</w:t>
@@ -12757,11 +12948,16 @@
       <w:r>
         <w:t xml:space="preserve"> Dr. </w:t>
       </w:r>
+      <w:proofErr w:type="spellStart"/>
       <w:r>
         <w:t>Shiakolas</w:t>
       </w:r>
       <w:r>
-        <w:t>’s request, Ink3D has</w:t>
+        <w:t>’s</w:t>
+      </w:r>
+      <w:proofErr w:type="spellEnd"/>
+      <w:r>
+        <w:t xml:space="preserve"> request, Ink3D has</w:t>
       </w:r>
       <w:r>
         <w:t xml:space="preserve"> not yet met with the Mechanical Engineering Team. However, meeting with the ME Team will eventually be necessary, so a form of communication must be established between the two teams. </w:t>
@@ -12776,29 +12972,37 @@
         <w:t xml:space="preserve"> will be used</w:t>
       </w:r>
       <w:r>
-        <w:t xml:space="preserve"> between the ME Team and Ink3D as Ink3D uses internally. Initial contact will be made by e-mail or by both teams meeting with Dr. Shiakolas.</w:t>
+        <w:t xml:space="preserve"> between the ME Team and Ink3D as Ink3D uses internally. Initial contact will be made by e-mail or by both teams meeting with Dr. </w:t>
+      </w:r>
+      <w:proofErr w:type="spellStart"/>
+      <w:r>
+        <w:t>Shiakolas</w:t>
+      </w:r>
+      <w:proofErr w:type="spellEnd"/>
+      <w:r>
+        <w:t>.</w:t>
       </w:r>
     </w:p>
     <w:p>
       <w:pPr>
         <w:pStyle w:val="Heading1"/>
       </w:pPr>
-      <w:bookmarkStart w:id="14" w:name="_Toc317666957"/>
+      <w:bookmarkStart w:id="15" w:name="_Toc317666957"/>
       <w:r>
         <w:lastRenderedPageBreak/>
         <w:t>Change Management Plan</w:t>
       </w:r>
-      <w:bookmarkEnd w:id="14"/>
+      <w:bookmarkEnd w:id="15"/>
     </w:p>
     <w:p>
       <w:pPr>
         <w:pStyle w:val="Heading2"/>
       </w:pPr>
-      <w:bookmarkStart w:id="15" w:name="_Toc317666958"/>
+      <w:bookmarkStart w:id="16" w:name="_Toc317666958"/>
       <w:r>
         <w:t>Purpose of Integrated Change Management Plan</w:t>
       </w:r>
-      <w:bookmarkEnd w:id="15"/>
+      <w:bookmarkEnd w:id="16"/>
     </w:p>
     <w:p>
       <w:r>
@@ -12849,11 +13053,11 @@
       <w:pPr>
         <w:pStyle w:val="Heading2"/>
       </w:pPr>
-      <w:bookmarkStart w:id="16" w:name="_Toc317666959"/>
+      <w:bookmarkStart w:id="17" w:name="_Toc317666959"/>
       <w:r>
         <w:t>Roles and Responsibilities</w:t>
       </w:r>
-      <w:bookmarkEnd w:id="16"/>
+      <w:bookmarkEnd w:id="17"/>
     </w:p>
     <w:p>
       <w:pPr>
@@ -12879,7 +13083,15 @@
         <w:t xml:space="preserve"> </w:t>
       </w:r>
       <w:r>
-        <w:t>Dr. Shiakolas will inform the team if any changes are needed to the project to achieve his expectations of the project.  He will also have to approve any changes that the team decides are necessary.</w:t>
+        <w:t xml:space="preserve">Dr. </w:t>
+      </w:r>
+      <w:proofErr w:type="spellStart"/>
+      <w:r>
+        <w:t>Shiakolas</w:t>
+      </w:r>
+      <w:proofErr w:type="spellEnd"/>
+      <w:r>
+        <w:t xml:space="preserve"> will inform the team if any changes are needed to the project to achieve his expectations of the project.  He will also have to approve any changes that the team decides are necessary.</w:t>
       </w:r>
     </w:p>
     <w:p>
@@ -12997,11 +13209,11 @@
       <w:pPr>
         <w:pStyle w:val="Heading2"/>
       </w:pPr>
-      <w:bookmarkStart w:id="17" w:name="_Toc317666960"/>
+      <w:bookmarkStart w:id="18" w:name="_Toc317666960"/>
       <w:r>
         <w:t>Review and Approval Process</w:t>
       </w:r>
-      <w:bookmarkEnd w:id="17"/>
+      <w:bookmarkEnd w:id="18"/>
     </w:p>
     <w:p>
       <w:r>
@@ -13089,7 +13301,7 @@
                     <pic:cNvPicPr/>
                   </pic:nvPicPr>
                   <pic:blipFill>
-                    <a:blip r:embed="rId12">
+                    <a:blip r:embed="rId13">
                       <a:extLst>
                         <a:ext uri="{28A0092B-C50C-407E-A947-70E740481C1C}">
                           <a14:useLocalDpi xmlns:a14="http://schemas.microsoft.com/office/drawing/2010/main" val="0"/>
@@ -13133,11 +13345,11 @@
       <w:pPr>
         <w:pStyle w:val="Heading2"/>
       </w:pPr>
-      <w:bookmarkStart w:id="18" w:name="_Toc317666961"/>
+      <w:bookmarkStart w:id="19" w:name="_Toc317666961"/>
       <w:r>
         <w:t>Change Identification, Documentation, Implementation and Reporting</w:t>
       </w:r>
-      <w:bookmarkEnd w:id="18"/>
+      <w:bookmarkEnd w:id="19"/>
     </w:p>
     <w:p>
       <w:r>
@@ -13592,22 +13804,22 @@
       <w:pPr>
         <w:pStyle w:val="Heading1"/>
       </w:pPr>
-      <w:bookmarkStart w:id="19" w:name="_Toc317666962"/>
+      <w:bookmarkStart w:id="20" w:name="_Toc317666962"/>
       <w:r>
         <w:lastRenderedPageBreak/>
         <w:t>Risk Management Plan</w:t>
       </w:r>
-      <w:bookmarkEnd w:id="19"/>
+      <w:bookmarkEnd w:id="20"/>
     </w:p>
     <w:p>
       <w:pPr>
         <w:pStyle w:val="Heading2"/>
       </w:pPr>
-      <w:bookmarkStart w:id="20" w:name="_Toc317666963"/>
+      <w:bookmarkStart w:id="21" w:name="_Toc317666963"/>
       <w:r>
         <w:t>Purpose of Risk Management Plan</w:t>
       </w:r>
-      <w:bookmarkEnd w:id="20"/>
+      <w:bookmarkEnd w:id="21"/>
     </w:p>
     <w:p>
       <w:r>
@@ -13618,11 +13830,11 @@
       <w:pPr>
         <w:pStyle w:val="Heading2"/>
       </w:pPr>
-      <w:bookmarkStart w:id="21" w:name="_Toc317666964"/>
+      <w:bookmarkStart w:id="22" w:name="_Toc317666964"/>
       <w:r>
         <w:t>Roles and Responsibilities</w:t>
       </w:r>
-      <w:bookmarkEnd w:id="21"/>
+      <w:bookmarkEnd w:id="22"/>
     </w:p>
     <w:p>
       <w:pPr>
@@ -13638,7 +13850,23 @@
         <w:t>Project Sponsor:</w:t>
       </w:r>
       <w:r>
-        <w:t xml:space="preserve"> Dr. Shiakolas is the sponsor for the project. The sponsor will assist the team in identifying the major requirements and needs for the project. The sponsor will also assist the ME team in identifying the hardware requirements and relaying the information to the CSE team. Dr. Shiakolas has a wealth of experience with 3-D printing and the CSE team will meet with him on a weekly or bi-weekly basis to discuss any risks and possible resolutions to the risks.</w:t>
+        <w:t xml:space="preserve"> Dr. </w:t>
+      </w:r>
+      <w:proofErr w:type="spellStart"/>
+      <w:r>
+        <w:t>Shiakolas</w:t>
+      </w:r>
+      <w:proofErr w:type="spellEnd"/>
+      <w:r>
+        <w:t xml:space="preserve"> is the sponsor for the project. The sponsor will assist the team in identifying the major requirements and needs for the project. The sponsor will also assist the ME team in identifying the hardware requirements and relaying the information to the CSE team. Dr. </w:t>
+      </w:r>
+      <w:proofErr w:type="spellStart"/>
+      <w:r>
+        <w:t>Shiakolas</w:t>
+      </w:r>
+      <w:proofErr w:type="spellEnd"/>
+      <w:r>
+        <w:t xml:space="preserve"> has a wealth of experience with 3-D printing and the CSE team will meet with him on a weekly or bi-weekly basis to discuss any risks and possible resolutions to the risks.</w:t>
       </w:r>
     </w:p>
     <w:p>
@@ -13734,7 +13962,15 @@
         <w:t>Project Stakeholders:</w:t>
       </w:r>
       <w:r>
-        <w:t xml:space="preserve"> Dr. Shiakolas, the ME team, and machine operators of the UTA Mechanical Engineering Department will address any potential risk as well as possible courses of actions to the CSE team.</w:t>
+        <w:t xml:space="preserve"> Dr. </w:t>
+      </w:r>
+      <w:proofErr w:type="spellStart"/>
+      <w:r>
+        <w:t>Shiakolas</w:t>
+      </w:r>
+      <w:proofErr w:type="spellEnd"/>
+      <w:r>
+        <w:t>, the ME team, and machine operators of the UTA Mechanical Engineering Department will address any potential risk as well as possible courses of actions to the CSE team.</w:t>
       </w:r>
     </w:p>
     <w:p>
@@ -13761,11 +13997,11 @@
       <w:pPr>
         <w:pStyle w:val="Heading2"/>
       </w:pPr>
-      <w:bookmarkStart w:id="22" w:name="_Toc317666965"/>
+      <w:bookmarkStart w:id="23" w:name="_Toc317666965"/>
       <w:r>
         <w:t>Risk Identification</w:t>
       </w:r>
-      <w:bookmarkEnd w:id="22"/>
+      <w:bookmarkEnd w:id="23"/>
     </w:p>
     <w:p>
       <w:r>
@@ -13780,11 +14016,11 @@
       <w:pPr>
         <w:pStyle w:val="Heading2"/>
       </w:pPr>
-      <w:bookmarkStart w:id="23" w:name="_Toc317666966"/>
+      <w:bookmarkStart w:id="24" w:name="_Toc317666966"/>
       <w:r>
         <w:t>Risk Triggers</w:t>
       </w:r>
-      <w:bookmarkEnd w:id="23"/>
+      <w:bookmarkEnd w:id="24"/>
     </w:p>
     <w:p>
       <w:r>
@@ -13827,11 +14063,11 @@
       <w:pPr>
         <w:pStyle w:val="Heading2"/>
       </w:pPr>
-      <w:bookmarkStart w:id="24" w:name="_Toc317666967"/>
+      <w:bookmarkStart w:id="25" w:name="_Toc317666967"/>
       <w:r>
         <w:t>Risk Analysis</w:t>
       </w:r>
-      <w:bookmarkEnd w:id="24"/>
+      <w:bookmarkEnd w:id="25"/>
     </w:p>
     <w:p>
       <w:r>
@@ -14306,11 +14542,11 @@
       <w:pPr>
         <w:pStyle w:val="Heading2"/>
       </w:pPr>
-      <w:bookmarkStart w:id="25" w:name="_Toc317666968"/>
+      <w:bookmarkStart w:id="26" w:name="_Toc317666968"/>
       <w:r>
         <w:t>Risk Severity</w:t>
       </w:r>
-      <w:bookmarkEnd w:id="25"/>
+      <w:bookmarkEnd w:id="26"/>
     </w:p>
     <w:p>
       <w:r>
@@ -14530,7 +14766,15 @@
           </w:tcPr>
           <w:p>
             <w:r>
-              <w:t>Other team members must assist with CpE tasks</w:t>
+              <w:t xml:space="preserve">Other team members must assist with </w:t>
+            </w:r>
+            <w:proofErr w:type="spellStart"/>
+            <w:r>
+              <w:t>CpE</w:t>
+            </w:r>
+            <w:proofErr w:type="spellEnd"/>
+            <w:r>
+              <w:t xml:space="preserve"> tasks</w:t>
             </w:r>
           </w:p>
         </w:tc>
@@ -14551,11 +14795,11 @@
       <w:pPr>
         <w:pStyle w:val="Heading2"/>
       </w:pPr>
-      <w:bookmarkStart w:id="26" w:name="_Toc317666969"/>
+      <w:bookmarkStart w:id="27" w:name="_Toc317666969"/>
       <w:r>
         <w:t>Risk Response Planning</w:t>
       </w:r>
-      <w:bookmarkEnd w:id="26"/>
+      <w:bookmarkEnd w:id="27"/>
     </w:p>
     <w:p>
       <w:r>
@@ -14619,22 +14863,36 @@
       <w:pPr>
         <w:pStyle w:val="Heading2"/>
       </w:pPr>
-      <w:bookmarkStart w:id="27" w:name="_Toc317666970"/>
+      <w:bookmarkStart w:id="28" w:name="_Toc317666970"/>
       <w:r>
         <w:t>Risk Documentation and Reporting</w:t>
       </w:r>
-      <w:bookmarkEnd w:id="27"/>
-    </w:p>
-    <w:p>
-      <w:r>
-        <w:t xml:space="preserve">The risk documentation and reports will be hosted on the team’s Git repository. The documentation will consist of an Excel spreadsheet that identifies the risk ID, the degree of priority, the risk exposure, and the team member responsible for identifying the risk. There will also be a document that identifies the risk in detail in the same repository. These risks will be ordered by risk ID. During the weekly team meetings, team members will discuss the risks found </w:t>
+      <w:bookmarkEnd w:id="28"/>
+    </w:p>
+    <w:p>
+      <w:r>
+        <w:t xml:space="preserve">The risk documentation and reports will be hosted on the team’s </w:t>
+      </w:r>
+      <w:proofErr w:type="spellStart"/>
+      <w:r>
+        <w:t>Git</w:t>
+      </w:r>
+      <w:proofErr w:type="spellEnd"/>
+      <w:r>
+        <w:t xml:space="preserve"> repository. The documentation will consist of an Excel spreadsheet that identifies the risk ID, the degree of priority, the risk exposure, and the team member responsible for identifying the risk. There will also be a document that identifies the risk in detail in the same repository. These risks will be ordered by risk ID. During the weekly team meetings, team members will discuss the risks found </w:t>
       </w:r>
       <w:r>
         <w:lastRenderedPageBreak/>
-        <w:t>with the risk manager and discuss a possible resolution for the risks identified. The time estimate will also be reflected in the Microsoft Project Plan which is maintained by the project lead.</w:t>
-      </w:r>
-      <w:bookmarkStart w:id="28" w:name="_GoBack"/>
-      <w:bookmarkEnd w:id="28"/>
+        <w:t xml:space="preserve">with the risk manager and discuss a possible resolution for the risks identified. The time estimate will also be reflected in the Microsoft Project </w:t>
+      </w:r>
+      <w:proofErr w:type="gramStart"/>
+      <w:r>
+        <w:t>Plan which</w:t>
+      </w:r>
+      <w:proofErr w:type="gramEnd"/>
+      <w:r>
+        <w:t xml:space="preserve"> is maintained by the project lead.</w:t>
+      </w:r>
     </w:p>
     <w:p>
       <w:pPr>
@@ -14764,10 +15022,26 @@
         <w:t xml:space="preserve"> </w:t>
       </w:r>
       <w:r>
-        <w:t>Dr. Shiakolas will be providing advice on what items could be beneficial to our project. In addition, D</w:t>
-      </w:r>
-      <w:r>
-        <w:t>r. Shiakolas has offered to give</w:t>
+        <w:t xml:space="preserve">Dr. </w:t>
+      </w:r>
+      <w:proofErr w:type="spellStart"/>
+      <w:r>
+        <w:t>Shiakolas</w:t>
+      </w:r>
+      <w:proofErr w:type="spellEnd"/>
+      <w:r>
+        <w:t xml:space="preserve"> will be providing advice on what items could be beneficial to our project. In addition, D</w:t>
+      </w:r>
+      <w:r>
+        <w:t xml:space="preserve">r. </w:t>
+      </w:r>
+      <w:proofErr w:type="spellStart"/>
+      <w:r>
+        <w:t>Shiakolas</w:t>
+      </w:r>
+      <w:proofErr w:type="spellEnd"/>
+      <w:r>
+        <w:t xml:space="preserve"> has offered to give</w:t>
       </w:r>
       <w:r>
         <w:t xml:space="preserve"> the team access to</w:t>
@@ -15054,7 +15328,13 @@
     </w:p>
     <w:p>
       <w:r>
-        <w:t>The closure report will examine all objectives of the project and determine if they have been met.  The final product of the project will be compared with requirements specified in the System Requirements Specification.  If all requirements are met by the final project, the project will be deemed a success.  If requirements are left unfulfilled, the obstacles and constraints for those requirements will be analyzed and documented.</w:t>
+        <w:t>The close</w:t>
+      </w:r>
+      <w:r>
+        <w:t>out</w:t>
+      </w:r>
+      <w:r>
+        <w:t xml:space="preserve"> report will examine all objectives of the project and determine if they have been met.  The final product of the project will be compared with requirements specified in the System Requirements Specification.  If all requirements are met by the final project, the project will be deemed a success.  If requirements are left unfulfilled, the obstacles and constraints for those requirements will be analyzed and documented.</w:t>
       </w:r>
     </w:p>
     <w:p>
@@ -15067,7 +15347,15 @@
     </w:p>
     <w:p>
       <w:r>
-        <w:t>All project artifacts will be archived using GitHub so that they may be available for future interests in this project.  The following is a list of the artifacts to be archived:</w:t>
+        <w:t xml:space="preserve">All project artifacts will be archived using </w:t>
+      </w:r>
+      <w:proofErr w:type="spellStart"/>
+      <w:r>
+        <w:t>GitHub</w:t>
+      </w:r>
+      <w:proofErr w:type="spellEnd"/>
+      <w:r>
+        <w:t xml:space="preserve"> so that they may be available for future interests in this project.  The following is a list of the artifacts to be archived:</w:t>
       </w:r>
     </w:p>
     <w:p>
@@ -15240,7 +15528,15 @@
     </w:p>
     <w:p>
       <w:r>
-        <w:t xml:space="preserve">The GitHub repository where these artifacts will be archived is located at </w:t>
+        <w:t xml:space="preserve">The </w:t>
+      </w:r>
+      <w:proofErr w:type="spellStart"/>
+      <w:r>
+        <w:t>GitHub</w:t>
+      </w:r>
+      <w:proofErr w:type="spellEnd"/>
+      <w:r>
+        <w:t xml:space="preserve"> repository where these artifacts will be archived is located at </w:t>
       </w:r>
       <w:r>
         <w:t>https://github.com/qpHalcy0n/SRDesign</w:t>
@@ -15272,7 +15568,15 @@
         <w:t xml:space="preserve">Each team member will be present the lessons they have learned throughout the project and the team will discuss </w:t>
       </w:r>
       <w:r>
-        <w:t>each lesson.  The discussion will include the topics of how each lesson can be applied to future projects and how the project would have been affected if the lesson was learned prior to the start of the project.  Each item discussed will be documented in the closeout report.</w:t>
+        <w:t xml:space="preserve">each lesson.  The discussion will include the topics of how each lesson can be applied to future projects and how the project would have been affected if the lesson </w:t>
+      </w:r>
+      <w:proofErr w:type="gramStart"/>
+      <w:r>
+        <w:t>was</w:t>
+      </w:r>
+      <w:proofErr w:type="gramEnd"/>
+      <w:r>
+        <w:t xml:space="preserve"> learned prior to the start of the project.  Each item discussed will be documented in the closeout report.</w:t>
       </w:r>
     </w:p>
     <w:p>
@@ -15323,7 +15627,23 @@
     </w:p>
     <w:p>
       <w:r>
-        <w:t>All financial records will be accounted for, documented, and archived.  Physical invoiced and purchase orders will be scanned and archived on GitHub with sensitive information blacked out.  A final cost report will be created that accounts for all project spending and this report will also be archived on GitHub.</w:t>
+        <w:t xml:space="preserve">All financial records will be accounted for, documented, and archived.  Physical invoiced and purchase orders will be scanned and archived on </w:t>
+      </w:r>
+      <w:proofErr w:type="spellStart"/>
+      <w:r>
+        <w:t>GitHub</w:t>
+      </w:r>
+      <w:proofErr w:type="spellEnd"/>
+      <w:r>
+        <w:t xml:space="preserve"> with sensitive information blacked out.  A final cost report will be created that accounts for all project spending and this report will also be archived on </w:t>
+      </w:r>
+      <w:proofErr w:type="spellStart"/>
+      <w:r>
+        <w:t>GitHub</w:t>
+      </w:r>
+      <w:proofErr w:type="spellEnd"/>
+      <w:r>
+        <w:t>.</w:t>
       </w:r>
     </w:p>
     <w:p>
@@ -15340,8 +15660,8 @@
       </w:r>
     </w:p>
     <w:sectPr>
-      <w:headerReference w:type="default" r:id="rId13"/>
-      <w:footerReference w:type="default" r:id="rId14"/>
+      <w:headerReference w:type="default" r:id="rId14"/>
+      <w:footerReference w:type="default" r:id="rId15"/>
       <w:pgSz w:w="12240" w:h="15840" w:code="1"/>
       <w:pgMar w:top="864" w:right="1440" w:bottom="792" w:left="1440" w:header="720" w:footer="720" w:gutter="0"/>
       <w:pgNumType w:start="1"/>
@@ -15353,7 +15673,7 @@
 </file>
 
 <file path=word/endnotes.xml><?xml version="1.0" encoding="utf-8"?>
-<w:endnotes xmlns:wpc="http://schemas.microsoft.com/office/word/2010/wordprocessingCanvas" xmlns:mc="http://schemas.openxmlformats.org/markup-compatibility/2006" xmlns:o="urn:schemas-microsoft-com:office:office" xmlns:r="http://schemas.openxmlformats.org/officeDocument/2006/relationships" xmlns:m="http://schemas.openxmlformats.org/officeDocument/2006/math" xmlns:v="urn:schemas-microsoft-com:vml" xmlns:wp14="http://schemas.microsoft.com/office/word/2010/wordprocessingDrawing" xmlns:wp="http://schemas.openxmlformats.org/drawingml/2006/wordprocessingDrawing" xmlns:w10="urn:schemas-microsoft-com:office:word" xmlns:w="http://schemas.openxmlformats.org/wordprocessingml/2006/main" xmlns:w14="http://schemas.microsoft.com/office/word/2010/wordml" xmlns:w15="http://schemas.microsoft.com/office/word/2012/wordml" xmlns:wpg="http://schemas.microsoft.com/office/word/2010/wordprocessingGroup" xmlns:wpi="http://schemas.microsoft.com/office/word/2010/wordprocessingInk" xmlns:wne="http://schemas.microsoft.com/office/word/2006/wordml" xmlns:wps="http://schemas.microsoft.com/office/word/2010/wordprocessingShape" mc:Ignorable="w14 w15 wp14">
+<w:endnotes xmlns:wpc="http://schemas.microsoft.com/office/word/2010/wordprocessingCanvas" xmlns:mo="http://schemas.microsoft.com/office/mac/office/2008/main" xmlns:mc="http://schemas.openxmlformats.org/markup-compatibility/2006" xmlns:mv="urn:schemas-microsoft-com:mac:vml" xmlns:o="urn:schemas-microsoft-com:office:office" xmlns:r="http://schemas.openxmlformats.org/officeDocument/2006/relationships" xmlns:m="http://schemas.openxmlformats.org/officeDocument/2006/math" xmlns:v="urn:schemas-microsoft-com:vml" xmlns:wp14="http://schemas.microsoft.com/office/word/2010/wordprocessingDrawing" xmlns:wp="http://schemas.openxmlformats.org/drawingml/2006/wordprocessingDrawing" xmlns:w10="urn:schemas-microsoft-com:office:word" xmlns:w="http://schemas.openxmlformats.org/wordprocessingml/2006/main" xmlns:w14="http://schemas.microsoft.com/office/word/2010/wordml" xmlns:wpg="http://schemas.microsoft.com/office/word/2010/wordprocessingGroup" xmlns:wpi="http://schemas.microsoft.com/office/word/2010/wordprocessingInk" xmlns:wne="http://schemas.microsoft.com/office/word/2006/wordml" xmlns:wps="http://schemas.microsoft.com/office/word/2010/wordprocessingShape" mc:Ignorable="w14 wp14">
   <w:endnote w:type="separator" w:id="-1">
     <w:p>
       <w:r>
@@ -15372,7 +15692,7 @@
 </file>
 
 <file path=word/footer1.xml><?xml version="1.0" encoding="utf-8"?>
-<w:ftr xmlns:wpc="http://schemas.microsoft.com/office/word/2010/wordprocessingCanvas" xmlns:mc="http://schemas.openxmlformats.org/markup-compatibility/2006" xmlns:o="urn:schemas-microsoft-com:office:office" xmlns:r="http://schemas.openxmlformats.org/officeDocument/2006/relationships" xmlns:m="http://schemas.openxmlformats.org/officeDocument/2006/math" xmlns:v="urn:schemas-microsoft-com:vml" xmlns:wp14="http://schemas.microsoft.com/office/word/2010/wordprocessingDrawing" xmlns:wp="http://schemas.openxmlformats.org/drawingml/2006/wordprocessingDrawing" xmlns:w10="urn:schemas-microsoft-com:office:word" xmlns:w="http://schemas.openxmlformats.org/wordprocessingml/2006/main" xmlns:w14="http://schemas.microsoft.com/office/word/2010/wordml" xmlns:w15="http://schemas.microsoft.com/office/word/2012/wordml" xmlns:wpg="http://schemas.microsoft.com/office/word/2010/wordprocessingGroup" xmlns:wpi="http://schemas.microsoft.com/office/word/2010/wordprocessingInk" xmlns:wne="http://schemas.microsoft.com/office/word/2006/wordml" xmlns:wps="http://schemas.microsoft.com/office/word/2010/wordprocessingShape" mc:Ignorable="w14 w15 wp14">
+<w:ftr xmlns:wpc="http://schemas.microsoft.com/office/word/2010/wordprocessingCanvas" xmlns:mo="http://schemas.microsoft.com/office/mac/office/2008/main" xmlns:mc="http://schemas.openxmlformats.org/markup-compatibility/2006" xmlns:mv="urn:schemas-microsoft-com:mac:vml" xmlns:o="urn:schemas-microsoft-com:office:office" xmlns:r="http://schemas.openxmlformats.org/officeDocument/2006/relationships" xmlns:m="http://schemas.openxmlformats.org/officeDocument/2006/math" xmlns:v="urn:schemas-microsoft-com:vml" xmlns:wp14="http://schemas.microsoft.com/office/word/2010/wordprocessingDrawing" xmlns:wp="http://schemas.openxmlformats.org/drawingml/2006/wordprocessingDrawing" xmlns:w10="urn:schemas-microsoft-com:office:word" xmlns:w="http://schemas.openxmlformats.org/wordprocessingml/2006/main" xmlns:w14="http://schemas.microsoft.com/office/word/2010/wordml" xmlns:wpg="http://schemas.microsoft.com/office/word/2010/wordprocessingGroup" xmlns:wpi="http://schemas.microsoft.com/office/word/2010/wordprocessingInk" xmlns:wne="http://schemas.microsoft.com/office/word/2006/wordml" xmlns:wps="http://schemas.microsoft.com/office/word/2010/wordprocessingShape" mc:Ignorable="w14 wp14">
   <w:p>
     <w:pPr>
       <w:framePr w:wrap="around" w:vAnchor="text" w:hAnchor="margin" w:xAlign="right" w:y="1"/>
@@ -15396,7 +15716,7 @@
 </file>
 
 <file path=word/footer2.xml><?xml version="1.0" encoding="utf-8"?>
-<w:ftr xmlns:wpc="http://schemas.microsoft.com/office/word/2010/wordprocessingCanvas" xmlns:mc="http://schemas.openxmlformats.org/markup-compatibility/2006" xmlns:o="urn:schemas-microsoft-com:office:office" xmlns:r="http://schemas.openxmlformats.org/officeDocument/2006/relationships" xmlns:m="http://schemas.openxmlformats.org/officeDocument/2006/math" xmlns:v="urn:schemas-microsoft-com:vml" xmlns:wp14="http://schemas.microsoft.com/office/word/2010/wordprocessingDrawing" xmlns:wp="http://schemas.openxmlformats.org/drawingml/2006/wordprocessingDrawing" xmlns:w10="urn:schemas-microsoft-com:office:word" xmlns:w="http://schemas.openxmlformats.org/wordprocessingml/2006/main" xmlns:w14="http://schemas.microsoft.com/office/word/2010/wordml" xmlns:w15="http://schemas.microsoft.com/office/word/2012/wordml" xmlns:wpg="http://schemas.microsoft.com/office/word/2010/wordprocessingGroup" xmlns:wpi="http://schemas.microsoft.com/office/word/2010/wordprocessingInk" xmlns:wne="http://schemas.microsoft.com/office/word/2006/wordml" xmlns:wps="http://schemas.microsoft.com/office/word/2010/wordprocessingShape" mc:Ignorable="w14 w15 wp14">
+<w:ftr xmlns:wpc="http://schemas.microsoft.com/office/word/2010/wordprocessingCanvas" xmlns:mo="http://schemas.microsoft.com/office/mac/office/2008/main" xmlns:mc="http://schemas.openxmlformats.org/markup-compatibility/2006" xmlns:mv="urn:schemas-microsoft-com:mac:vml" xmlns:o="urn:schemas-microsoft-com:office:office" xmlns:r="http://schemas.openxmlformats.org/officeDocument/2006/relationships" xmlns:m="http://schemas.openxmlformats.org/officeDocument/2006/math" xmlns:v="urn:schemas-microsoft-com:vml" xmlns:wp14="http://schemas.microsoft.com/office/word/2010/wordprocessingDrawing" xmlns:wp="http://schemas.openxmlformats.org/drawingml/2006/wordprocessingDrawing" xmlns:w10="urn:schemas-microsoft-com:office:word" xmlns:w="http://schemas.openxmlformats.org/wordprocessingml/2006/main" xmlns:w14="http://schemas.microsoft.com/office/word/2010/wordml" xmlns:wpg="http://schemas.microsoft.com/office/word/2010/wordprocessingGroup" xmlns:wpi="http://schemas.microsoft.com/office/word/2010/wordprocessingInk" xmlns:wne="http://schemas.microsoft.com/office/word/2006/wordml" xmlns:wps="http://schemas.microsoft.com/office/word/2010/wordprocessingShape" mc:Ignorable="w14 wp14">
   <w:p>
     <w:pPr>
       <w:pStyle w:val="Header"/>
@@ -15413,7 +15733,7 @@
 </file>
 
 <file path=word/footer3.xml><?xml version="1.0" encoding="utf-8"?>
-<w:ftr xmlns:wpc="http://schemas.microsoft.com/office/word/2010/wordprocessingCanvas" xmlns:mc="http://schemas.openxmlformats.org/markup-compatibility/2006" xmlns:o="urn:schemas-microsoft-com:office:office" xmlns:r="http://schemas.openxmlformats.org/officeDocument/2006/relationships" xmlns:m="http://schemas.openxmlformats.org/officeDocument/2006/math" xmlns:v="urn:schemas-microsoft-com:vml" xmlns:wp14="http://schemas.microsoft.com/office/word/2010/wordprocessingDrawing" xmlns:wp="http://schemas.openxmlformats.org/drawingml/2006/wordprocessingDrawing" xmlns:w10="urn:schemas-microsoft-com:office:word" xmlns:w="http://schemas.openxmlformats.org/wordprocessingml/2006/main" xmlns:w14="http://schemas.microsoft.com/office/word/2010/wordml" xmlns:w15="http://schemas.microsoft.com/office/word/2012/wordml" xmlns:wpg="http://schemas.microsoft.com/office/word/2010/wordprocessingGroup" xmlns:wpi="http://schemas.microsoft.com/office/word/2010/wordprocessingInk" xmlns:wne="http://schemas.microsoft.com/office/word/2006/wordml" xmlns:wps="http://schemas.microsoft.com/office/word/2010/wordprocessingShape" mc:Ignorable="w14 w15 wp14">
+<w:ftr xmlns:wpc="http://schemas.microsoft.com/office/word/2010/wordprocessingCanvas" xmlns:mo="http://schemas.microsoft.com/office/mac/office/2008/main" xmlns:mc="http://schemas.openxmlformats.org/markup-compatibility/2006" xmlns:mv="urn:schemas-microsoft-com:mac:vml" xmlns:o="urn:schemas-microsoft-com:office:office" xmlns:r="http://schemas.openxmlformats.org/officeDocument/2006/relationships" xmlns:m="http://schemas.openxmlformats.org/officeDocument/2006/math" xmlns:v="urn:schemas-microsoft-com:vml" xmlns:wp14="http://schemas.microsoft.com/office/word/2010/wordprocessingDrawing" xmlns:wp="http://schemas.openxmlformats.org/drawingml/2006/wordprocessingDrawing" xmlns:w10="urn:schemas-microsoft-com:office:word" xmlns:w="http://schemas.openxmlformats.org/wordprocessingml/2006/main" xmlns:w14="http://schemas.microsoft.com/office/word/2010/wordml" xmlns:wpg="http://schemas.microsoft.com/office/word/2010/wordprocessingGroup" xmlns:wpi="http://schemas.microsoft.com/office/word/2010/wordprocessingInk" xmlns:wne="http://schemas.microsoft.com/office/word/2006/wordml" xmlns:wps="http://schemas.microsoft.com/office/word/2010/wordprocessingShape" mc:Ignorable="w14 wp14">
   <w:p>
     <w:pPr>
       <w:pStyle w:val="Header"/>
@@ -15431,7 +15751,7 @@
       <w:rPr>
         <w:noProof/>
       </w:rPr>
-      <w:t>15 October 2013 @ 8:25:00 PM</w:t>
+      <w:t>22 October 2013 @ 9:57:00 PM</w:t>
     </w:r>
     <w:r>
       <w:fldChar w:fldCharType="end"/>
@@ -15452,7 +15772,7 @@
       <w:rPr>
         <w:noProof/>
       </w:rPr>
-      <w:t>ii</w:t>
+      <w:t>i</w:t>
     </w:r>
     <w:r>
       <w:fldChar w:fldCharType="end"/>
@@ -15460,33 +15780,20 @@
     <w:r>
       <w:tab/>
     </w:r>
-    <w:r>
-      <w:fldChar w:fldCharType="begin"/>
-    </w:r>
-    <w:r>
-      <w:instrText xml:space="preserve"> STYLEREF  PseudoHeading1  \* MERGEFORMAT </w:instrText>
-    </w:r>
-    <w:r>
-      <w:fldChar w:fldCharType="separate"/>
-    </w:r>
-    <w:r>
-      <w:rPr>
-        <w:noProof/>
-      </w:rPr>
-      <w:t>Table of Contents</w:t>
-    </w:r>
-    <w:r>
-      <w:rPr>
-        <w:noProof/>
-      </w:rPr>
-      <w:fldChar w:fldCharType="end"/>
-    </w:r>
+    <w:fldSimple w:instr=" STYLEREF  PseudoHeading1  \* MERGEFORMAT ">
+      <w:r>
+        <w:rPr>
+          <w:noProof/>
+        </w:rPr>
+        <w:t>Table of Contents</w:t>
+      </w:r>
+    </w:fldSimple>
   </w:p>
 </w:ftr>
 </file>
 
 <file path=word/footer4.xml><?xml version="1.0" encoding="utf-8"?>
-<w:ftr xmlns:wpc="http://schemas.microsoft.com/office/word/2010/wordprocessingCanvas" xmlns:mc="http://schemas.openxmlformats.org/markup-compatibility/2006" xmlns:o="urn:schemas-microsoft-com:office:office" xmlns:r="http://schemas.openxmlformats.org/officeDocument/2006/relationships" xmlns:m="http://schemas.openxmlformats.org/officeDocument/2006/math" xmlns:v="urn:schemas-microsoft-com:vml" xmlns:wp14="http://schemas.microsoft.com/office/word/2010/wordprocessingDrawing" xmlns:wp="http://schemas.openxmlformats.org/drawingml/2006/wordprocessingDrawing" xmlns:w10="urn:schemas-microsoft-com:office:word" xmlns:w="http://schemas.openxmlformats.org/wordprocessingml/2006/main" xmlns:w14="http://schemas.microsoft.com/office/word/2010/wordml" xmlns:w15="http://schemas.microsoft.com/office/word/2012/wordml" xmlns:wpg="http://schemas.microsoft.com/office/word/2010/wordprocessingGroup" xmlns:wpi="http://schemas.microsoft.com/office/word/2010/wordprocessingInk" xmlns:wne="http://schemas.microsoft.com/office/word/2006/wordml" xmlns:wps="http://schemas.microsoft.com/office/word/2010/wordprocessingShape" mc:Ignorable="w14 w15 wp14">
+<w:ftr xmlns:wpc="http://schemas.microsoft.com/office/word/2010/wordprocessingCanvas" xmlns:mo="http://schemas.microsoft.com/office/mac/office/2008/main" xmlns:mc="http://schemas.openxmlformats.org/markup-compatibility/2006" xmlns:mv="urn:schemas-microsoft-com:mac:vml" xmlns:o="urn:schemas-microsoft-com:office:office" xmlns:r="http://schemas.openxmlformats.org/officeDocument/2006/relationships" xmlns:m="http://schemas.openxmlformats.org/officeDocument/2006/math" xmlns:v="urn:schemas-microsoft-com:vml" xmlns:wp14="http://schemas.microsoft.com/office/word/2010/wordprocessingDrawing" xmlns:wp="http://schemas.openxmlformats.org/drawingml/2006/wordprocessingDrawing" xmlns:w10="urn:schemas-microsoft-com:office:word" xmlns:w="http://schemas.openxmlformats.org/wordprocessingml/2006/main" xmlns:w14="http://schemas.microsoft.com/office/word/2010/wordml" xmlns:wpg="http://schemas.microsoft.com/office/word/2010/wordprocessingGroup" xmlns:wpi="http://schemas.microsoft.com/office/word/2010/wordprocessingInk" xmlns:wne="http://schemas.microsoft.com/office/word/2006/wordml" xmlns:wps="http://schemas.microsoft.com/office/word/2010/wordprocessingShape" mc:Ignorable="w14 wp14">
   <w:p>
     <w:pPr>
       <w:pStyle w:val="Header"/>
@@ -15504,7 +15811,7 @@
       <w:rPr>
         <w:noProof/>
       </w:rPr>
-      <w:t>15 October 2013 @ 8:25:00 PM</w:t>
+      <w:t>22 October 2013 @ 9:57:00 PM</w:t>
     </w:r>
     <w:r>
       <w:fldChar w:fldCharType="end"/>
@@ -15535,7 +15842,7 @@
         <w:b w:val="0"/>
         <w:noProof/>
       </w:rPr>
-      <w:t>23</w:t>
+      <w:t>1</w:t>
     </w:r>
     <w:r>
       <w:rPr>
@@ -15549,33 +15856,20 @@
       </w:rPr>
       <w:tab/>
     </w:r>
-    <w:r>
-      <w:fldChar w:fldCharType="begin"/>
-    </w:r>
-    <w:r>
-      <w:instrText xml:space="preserve"> STYLEREF  "Heading 1"  \* MERGEFORMAT </w:instrText>
-    </w:r>
-    <w:r>
-      <w:fldChar w:fldCharType="separate"/>
-    </w:r>
-    <w:r>
-      <w:rPr>
-        <w:noProof/>
-      </w:rPr>
-      <w:t>Risk Management Plan</w:t>
-    </w:r>
-    <w:r>
-      <w:rPr>
-        <w:noProof/>
-      </w:rPr>
-      <w:fldChar w:fldCharType="end"/>
-    </w:r>
+    <w:fldSimple w:instr=" STYLEREF  &quot;Heading 1&quot;  \* MERGEFORMAT ">
+      <w:r>
+        <w:rPr>
+          <w:noProof/>
+        </w:rPr>
+        <w:t>General Organization</w:t>
+      </w:r>
+    </w:fldSimple>
   </w:p>
 </w:ftr>
 </file>
 
 <file path=word/footnotes.xml><?xml version="1.0" encoding="utf-8"?>
-<w:footnotes xmlns:wpc="http://schemas.microsoft.com/office/word/2010/wordprocessingCanvas" xmlns:mc="http://schemas.openxmlformats.org/markup-compatibility/2006" xmlns:o="urn:schemas-microsoft-com:office:office" xmlns:r="http://schemas.openxmlformats.org/officeDocument/2006/relationships" xmlns:m="http://schemas.openxmlformats.org/officeDocument/2006/math" xmlns:v="urn:schemas-microsoft-com:vml" xmlns:wp14="http://schemas.microsoft.com/office/word/2010/wordprocessingDrawing" xmlns:wp="http://schemas.openxmlformats.org/drawingml/2006/wordprocessingDrawing" xmlns:w10="urn:schemas-microsoft-com:office:word" xmlns:w="http://schemas.openxmlformats.org/wordprocessingml/2006/main" xmlns:w14="http://schemas.microsoft.com/office/word/2010/wordml" xmlns:w15="http://schemas.microsoft.com/office/word/2012/wordml" xmlns:wpg="http://schemas.microsoft.com/office/word/2010/wordprocessingGroup" xmlns:wpi="http://schemas.microsoft.com/office/word/2010/wordprocessingInk" xmlns:wne="http://schemas.microsoft.com/office/word/2006/wordml" xmlns:wps="http://schemas.microsoft.com/office/word/2010/wordprocessingShape" mc:Ignorable="w14 w15 wp14">
+<w:footnotes xmlns:wpc="http://schemas.microsoft.com/office/word/2010/wordprocessingCanvas" xmlns:mo="http://schemas.microsoft.com/office/mac/office/2008/main" xmlns:mc="http://schemas.openxmlformats.org/markup-compatibility/2006" xmlns:mv="urn:schemas-microsoft-com:mac:vml" xmlns:o="urn:schemas-microsoft-com:office:office" xmlns:r="http://schemas.openxmlformats.org/officeDocument/2006/relationships" xmlns:m="http://schemas.openxmlformats.org/officeDocument/2006/math" xmlns:v="urn:schemas-microsoft-com:vml" xmlns:wp14="http://schemas.microsoft.com/office/word/2010/wordprocessingDrawing" xmlns:wp="http://schemas.openxmlformats.org/drawingml/2006/wordprocessingDrawing" xmlns:w10="urn:schemas-microsoft-com:office:word" xmlns:w="http://schemas.openxmlformats.org/wordprocessingml/2006/main" xmlns:w14="http://schemas.microsoft.com/office/word/2010/wordml" xmlns:wpg="http://schemas.microsoft.com/office/word/2010/wordprocessingGroup" xmlns:wpi="http://schemas.microsoft.com/office/word/2010/wordprocessingInk" xmlns:wne="http://schemas.microsoft.com/office/word/2006/wordml" xmlns:wps="http://schemas.microsoft.com/office/word/2010/wordprocessingShape" mc:Ignorable="w14 wp14">
   <w:footnote w:type="separator" w:id="-1">
     <w:p>
       <w:r>
@@ -15594,7 +15888,7 @@
 </file>
 
 <file path=word/header1.xml><?xml version="1.0" encoding="utf-8"?>
-<w:hdr xmlns:wpc="http://schemas.microsoft.com/office/word/2010/wordprocessingCanvas" xmlns:mc="http://schemas.openxmlformats.org/markup-compatibility/2006" xmlns:o="urn:schemas-microsoft-com:office:office" xmlns:r="http://schemas.openxmlformats.org/officeDocument/2006/relationships" xmlns:m="http://schemas.openxmlformats.org/officeDocument/2006/math" xmlns:v="urn:schemas-microsoft-com:vml" xmlns:wp14="http://schemas.microsoft.com/office/word/2010/wordprocessingDrawing" xmlns:wp="http://schemas.openxmlformats.org/drawingml/2006/wordprocessingDrawing" xmlns:w10="urn:schemas-microsoft-com:office:word" xmlns:w="http://schemas.openxmlformats.org/wordprocessingml/2006/main" xmlns:w14="http://schemas.microsoft.com/office/word/2010/wordml" xmlns:w15="http://schemas.microsoft.com/office/word/2012/wordml" xmlns:wpg="http://schemas.microsoft.com/office/word/2010/wordprocessingGroup" xmlns:wpi="http://schemas.microsoft.com/office/word/2010/wordprocessingInk" xmlns:wne="http://schemas.microsoft.com/office/word/2006/wordml" xmlns:wps="http://schemas.microsoft.com/office/word/2010/wordprocessingShape" mc:Ignorable="w14 w15 wp14">
+<w:hdr xmlns:wpc="http://schemas.microsoft.com/office/word/2010/wordprocessingCanvas" xmlns:mo="http://schemas.microsoft.com/office/mac/office/2008/main" xmlns:mc="http://schemas.openxmlformats.org/markup-compatibility/2006" xmlns:mv="urn:schemas-microsoft-com:mac:vml" xmlns:o="urn:schemas-microsoft-com:office:office" xmlns:r="http://schemas.openxmlformats.org/officeDocument/2006/relationships" xmlns:m="http://schemas.openxmlformats.org/officeDocument/2006/math" xmlns:v="urn:schemas-microsoft-com:vml" xmlns:wp14="http://schemas.microsoft.com/office/word/2010/wordprocessingDrawing" xmlns:wp="http://schemas.openxmlformats.org/drawingml/2006/wordprocessingDrawing" xmlns:w10="urn:schemas-microsoft-com:office:word" xmlns:w="http://schemas.openxmlformats.org/wordprocessingml/2006/main" xmlns:w14="http://schemas.microsoft.com/office/word/2010/wordml" xmlns:wpg="http://schemas.microsoft.com/office/word/2010/wordprocessingGroup" xmlns:wpi="http://schemas.microsoft.com/office/word/2010/wordprocessingInk" xmlns:wne="http://schemas.microsoft.com/office/word/2006/wordml" xmlns:wps="http://schemas.microsoft.com/office/word/2010/wordprocessingShape" mc:Ignorable="w14 wp14">
   <w:p>
     <w:pPr>
       <w:pStyle w:val="Header"/>
@@ -15614,7 +15908,7 @@
 </file>
 
 <file path=word/header2.xml><?xml version="1.0" encoding="utf-8"?>
-<w:hdr xmlns:wpc="http://schemas.microsoft.com/office/word/2010/wordprocessingCanvas" xmlns:mc="http://schemas.openxmlformats.org/markup-compatibility/2006" xmlns:o="urn:schemas-microsoft-com:office:office" xmlns:r="http://schemas.openxmlformats.org/officeDocument/2006/relationships" xmlns:m="http://schemas.openxmlformats.org/officeDocument/2006/math" xmlns:v="urn:schemas-microsoft-com:vml" xmlns:wp14="http://schemas.microsoft.com/office/word/2010/wordprocessingDrawing" xmlns:wp="http://schemas.openxmlformats.org/drawingml/2006/wordprocessingDrawing" xmlns:w10="urn:schemas-microsoft-com:office:word" xmlns:w="http://schemas.openxmlformats.org/wordprocessingml/2006/main" xmlns:w14="http://schemas.microsoft.com/office/word/2010/wordml" xmlns:w15="http://schemas.microsoft.com/office/word/2012/wordml" xmlns:wpg="http://schemas.microsoft.com/office/word/2010/wordprocessingGroup" xmlns:wpi="http://schemas.microsoft.com/office/word/2010/wordprocessingInk" xmlns:wne="http://schemas.microsoft.com/office/word/2006/wordml" xmlns:wps="http://schemas.microsoft.com/office/word/2010/wordprocessingShape" mc:Ignorable="w14 w15 wp14">
+<w:hdr xmlns:wpc="http://schemas.microsoft.com/office/word/2010/wordprocessingCanvas" xmlns:mo="http://schemas.microsoft.com/office/mac/office/2008/main" xmlns:mc="http://schemas.openxmlformats.org/markup-compatibility/2006" xmlns:mv="urn:schemas-microsoft-com:mac:vml" xmlns:o="urn:schemas-microsoft-com:office:office" xmlns:r="http://schemas.openxmlformats.org/officeDocument/2006/relationships" xmlns:m="http://schemas.openxmlformats.org/officeDocument/2006/math" xmlns:v="urn:schemas-microsoft-com:vml" xmlns:wp14="http://schemas.microsoft.com/office/word/2010/wordprocessingDrawing" xmlns:wp="http://schemas.openxmlformats.org/drawingml/2006/wordprocessingDrawing" xmlns:w10="urn:schemas-microsoft-com:office:word" xmlns:w="http://schemas.openxmlformats.org/wordprocessingml/2006/main" xmlns:w14="http://schemas.microsoft.com/office/word/2010/wordml" xmlns:wpg="http://schemas.microsoft.com/office/word/2010/wordprocessingGroup" xmlns:wpi="http://schemas.microsoft.com/office/word/2010/wordprocessingInk" xmlns:wne="http://schemas.microsoft.com/office/word/2006/wordml" xmlns:wps="http://schemas.microsoft.com/office/word/2010/wordprocessingShape" mc:Ignorable="w14 wp14">
   <w:p>
     <w:pPr>
       <w:pStyle w:val="Header"/>
@@ -15628,7 +15922,7 @@
 </file>
 
 <file path=word/numbering.xml><?xml version="1.0" encoding="utf-8"?>
-<w:numbering xmlns:wpc="http://schemas.microsoft.com/office/word/2010/wordprocessingCanvas" xmlns:mc="http://schemas.openxmlformats.org/markup-compatibility/2006" xmlns:o="urn:schemas-microsoft-com:office:office" xmlns:r="http://schemas.openxmlformats.org/officeDocument/2006/relationships" xmlns:m="http://schemas.openxmlformats.org/officeDocument/2006/math" xmlns:v="urn:schemas-microsoft-com:vml" xmlns:wp14="http://schemas.microsoft.com/office/word/2010/wordprocessingDrawing" xmlns:wp="http://schemas.openxmlformats.org/drawingml/2006/wordprocessingDrawing" xmlns:w10="urn:schemas-microsoft-com:office:word" xmlns:w="http://schemas.openxmlformats.org/wordprocessingml/2006/main" xmlns:w14="http://schemas.microsoft.com/office/word/2010/wordml" xmlns:w15="http://schemas.microsoft.com/office/word/2012/wordml" xmlns:wpg="http://schemas.microsoft.com/office/word/2010/wordprocessingGroup" xmlns:wpi="http://schemas.microsoft.com/office/word/2010/wordprocessingInk" xmlns:wne="http://schemas.microsoft.com/office/word/2006/wordml" xmlns:wps="http://schemas.microsoft.com/office/word/2010/wordprocessingShape" mc:Ignorable="w14 w15 wp14">
+<w:numbering xmlns:wpc="http://schemas.microsoft.com/office/word/2010/wordprocessingCanvas" xmlns:mo="http://schemas.microsoft.com/office/mac/office/2008/main" xmlns:mc="http://schemas.openxmlformats.org/markup-compatibility/2006" xmlns:mv="urn:schemas-microsoft-com:mac:vml" xmlns:o="urn:schemas-microsoft-com:office:office" xmlns:r="http://schemas.openxmlformats.org/officeDocument/2006/relationships" xmlns:m="http://schemas.openxmlformats.org/officeDocument/2006/math" xmlns:v="urn:schemas-microsoft-com:vml" xmlns:wp14="http://schemas.microsoft.com/office/word/2010/wordprocessingDrawing" xmlns:wp="http://schemas.openxmlformats.org/drawingml/2006/wordprocessingDrawing" xmlns:w10="urn:schemas-microsoft-com:office:word" xmlns:w="http://schemas.openxmlformats.org/wordprocessingml/2006/main" xmlns:w14="http://schemas.microsoft.com/office/word/2010/wordml" xmlns:wpg="http://schemas.microsoft.com/office/word/2010/wordprocessingGroup" xmlns:wpi="http://schemas.microsoft.com/office/word/2010/wordprocessingInk" xmlns:wne="http://schemas.microsoft.com/office/word/2006/wordml" xmlns:wps="http://schemas.microsoft.com/office/word/2010/wordprocessingShape" mc:Ignorable="w14 wp14">
   <w:abstractNum w:abstractNumId="0">
     <w:nsid w:val="00880198"/>
     <w:multiLevelType w:val="multilevel"/>
@@ -19399,7 +19693,7 @@
 </file>
 
 <file path=word/styles.xml><?xml version="1.0" encoding="utf-8"?>
-<w:styles xmlns:mc="http://schemas.openxmlformats.org/markup-compatibility/2006" xmlns:r="http://schemas.openxmlformats.org/officeDocument/2006/relationships" xmlns:w="http://schemas.openxmlformats.org/wordprocessingml/2006/main" xmlns:w14="http://schemas.microsoft.com/office/word/2010/wordml" xmlns:w15="http://schemas.microsoft.com/office/word/2012/wordml" mc:Ignorable="w14 w15">
+<w:styles xmlns:mc="http://schemas.openxmlformats.org/markup-compatibility/2006" xmlns:r="http://schemas.openxmlformats.org/officeDocument/2006/relationships" xmlns:w="http://schemas.openxmlformats.org/wordprocessingml/2006/main" xmlns:w14="http://schemas.microsoft.com/office/word/2010/wordml" mc:Ignorable="w14">
   <w:docDefaults>
     <w:rPrDefault>
       <w:rPr>
@@ -19409,362 +19703,152 @@
     </w:rPrDefault>
     <w:pPrDefault/>
   </w:docDefaults>
-  <w:latentStyles w:defLockedState="0" w:defUIPriority="0" w:defSemiHidden="0" w:defUnhideWhenUsed="0" w:defQFormat="0" w:count="371">
-    <w:lsdException w:name="Normal" w:qFormat="1"/>
-    <w:lsdException w:name="heading 1" w:qFormat="1"/>
-    <w:lsdException w:name="heading 2" w:qFormat="1"/>
-    <w:lsdException w:name="heading 3" w:qFormat="1"/>
-    <w:lsdException w:name="heading 4" w:qFormat="1"/>
-    <w:lsdException w:name="heading 5" w:qFormat="1"/>
-    <w:lsdException w:name="heading 6" w:qFormat="1"/>
-    <w:lsdException w:name="heading 7" w:semiHidden="1" w:unhideWhenUsed="1" w:qFormat="1"/>
-    <w:lsdException w:name="heading 8" w:semiHidden="1" w:unhideWhenUsed="1" w:qFormat="1"/>
-    <w:lsdException w:name="heading 9" w:semiHidden="1" w:unhideWhenUsed="1" w:qFormat="1"/>
-    <w:lsdException w:name="index 1" w:semiHidden="1" w:unhideWhenUsed="1"/>
-    <w:lsdException w:name="index 2" w:semiHidden="1" w:unhideWhenUsed="1"/>
-    <w:lsdException w:name="index 3" w:semiHidden="1" w:unhideWhenUsed="1"/>
-    <w:lsdException w:name="index 4" w:semiHidden="1" w:unhideWhenUsed="1"/>
-    <w:lsdException w:name="index 5" w:semiHidden="1" w:unhideWhenUsed="1"/>
-    <w:lsdException w:name="index 6" w:semiHidden="1" w:unhideWhenUsed="1"/>
-    <w:lsdException w:name="index 7" w:semiHidden="1" w:unhideWhenUsed="1"/>
-    <w:lsdException w:name="index 8" w:semiHidden="1" w:unhideWhenUsed="1"/>
-    <w:lsdException w:name="index 9" w:semiHidden="1" w:unhideWhenUsed="1"/>
-    <w:lsdException w:name="toc 1" w:semiHidden="1" w:uiPriority="39" w:unhideWhenUsed="1"/>
-    <w:lsdException w:name="toc 2" w:semiHidden="1" w:uiPriority="39" w:unhideWhenUsed="1"/>
-    <w:lsdException w:name="toc 3" w:semiHidden="1" w:unhideWhenUsed="1"/>
-    <w:lsdException w:name="toc 4" w:semiHidden="1" w:unhideWhenUsed="1"/>
-    <w:lsdException w:name="toc 5" w:semiHidden="1" w:unhideWhenUsed="1"/>
-    <w:lsdException w:name="toc 6" w:semiHidden="1" w:unhideWhenUsed="1"/>
-    <w:lsdException w:name="toc 7" w:semiHidden="1" w:unhideWhenUsed="1"/>
-    <w:lsdException w:name="toc 8" w:semiHidden="1" w:unhideWhenUsed="1"/>
-    <w:lsdException w:name="toc 9" w:semiHidden="1" w:unhideWhenUsed="1"/>
-    <w:lsdException w:name="Normal Indent" w:semiHidden="1" w:unhideWhenUsed="1"/>
-    <w:lsdException w:name="footnote text" w:semiHidden="1" w:unhideWhenUsed="1"/>
-    <w:lsdException w:name="annotation text" w:semiHidden="1" w:unhideWhenUsed="1"/>
-    <w:lsdException w:name="header" w:semiHidden="1" w:unhideWhenUsed="1"/>
-    <w:lsdException w:name="footer" w:semiHidden="1" w:unhideWhenUsed="1"/>
-    <w:lsdException w:name="index heading" w:semiHidden="1" w:unhideWhenUsed="1"/>
-    <w:lsdException w:name="caption" w:semiHidden="1" w:unhideWhenUsed="1" w:qFormat="1"/>
-    <w:lsdException w:name="table of figures" w:semiHidden="1" w:unhideWhenUsed="1"/>
-    <w:lsdException w:name="envelope address" w:semiHidden="1" w:unhideWhenUsed="1"/>
-    <w:lsdException w:name="envelope return" w:semiHidden="1" w:unhideWhenUsed="1"/>
-    <w:lsdException w:name="footnote reference" w:semiHidden="1" w:unhideWhenUsed="1"/>
-    <w:lsdException w:name="annotation reference" w:semiHidden="1" w:unhideWhenUsed="1"/>
-    <w:lsdException w:name="line number" w:semiHidden="1" w:unhideWhenUsed="1"/>
-    <w:lsdException w:name="page number" w:semiHidden="1" w:unhideWhenUsed="1"/>
-    <w:lsdException w:name="endnote reference" w:semiHidden="1" w:unhideWhenUsed="1"/>
-    <w:lsdException w:name="endnote text" w:semiHidden="1" w:unhideWhenUsed="1"/>
-    <w:lsdException w:name="table of authorities" w:semiHidden="1" w:unhideWhenUsed="1"/>
-    <w:lsdException w:name="macro" w:semiHidden="1" w:unhideWhenUsed="1